<commit_message>
Updated deployment document for following items: 1. Deployment steps 2. Steps for manually provisioning Web dashboard 3. Appendix F
</commit_message>
<xml_diff>
--- a/tree/master/cloud/docs/Matter Center Build and Deployment Guide.docx
+++ b/tree/master/cloud/docs/Matter Center Build and Deployment Guide.docx
@@ -1,6 +1,6 @@
 
 <file path=word/document.xml><?xml version="1.0" encoding="utf-8"?>
-<w:document xmlns:wpc="http://schemas.microsoft.com/office/word/2010/wordprocessingCanvas" xmlns:cx="http://schemas.microsoft.com/office/drawing/2014/chartex" xmlns:cx1="http://schemas.microsoft.com/office/drawing/2015/9/8/chartex" xmlns:mc="http://schemas.openxmlformats.org/markup-compatibility/2006" xmlns:o="urn:schemas-microsoft-com:office:office" xmlns:r="http://schemas.openxmlformats.org/officeDocument/2006/relationships" xmlns:m="http://schemas.openxmlformats.org/officeDocument/2006/math" xmlns:v="urn:schemas-microsoft-com:vml" xmlns:wp14="http://schemas.microsoft.com/office/word/2010/wordprocessingDrawing" xmlns:wp="http://schemas.openxmlformats.org/drawingml/2006/wordprocessingDrawing" xmlns:w10="urn:schemas-microsoft-com:office:word" xmlns:w="http://schemas.openxmlformats.org/wordprocessingml/2006/main" xmlns:w14="http://schemas.microsoft.com/office/word/2010/wordml" xmlns:w15="http://schemas.microsoft.com/office/word/2012/wordml" xmlns:w16se="http://schemas.microsoft.com/office/word/2015/wordml/symex" xmlns:wpg="http://schemas.microsoft.com/office/word/2010/wordprocessingGroup" xmlns:wpi="http://schemas.microsoft.com/office/word/2010/wordprocessingInk" xmlns:wne="http://schemas.microsoft.com/office/word/2006/wordml" xmlns:wps="http://schemas.microsoft.com/office/word/2010/wordprocessingShape" mc:Ignorable="w14 w15 w16se wp14">
+<w:document xmlns:wpc="http://schemas.microsoft.com/office/word/2010/wordprocessingCanvas" xmlns:cx="http://schemas.microsoft.com/office/drawing/2014/chartex" xmlns:cx1="http://schemas.microsoft.com/office/drawing/2015/9/8/chartex" xmlns:cx2="http://schemas.microsoft.com/office/drawing/2015/10/21/chartex" xmlns:mc="http://schemas.openxmlformats.org/markup-compatibility/2006" xmlns:o="urn:schemas-microsoft-com:office:office" xmlns:r="http://schemas.openxmlformats.org/officeDocument/2006/relationships" xmlns:m="http://schemas.openxmlformats.org/officeDocument/2006/math" xmlns:v="urn:schemas-microsoft-com:vml" xmlns:wp14="http://schemas.microsoft.com/office/word/2010/wordprocessingDrawing" xmlns:wp="http://schemas.openxmlformats.org/drawingml/2006/wordprocessingDrawing" xmlns:w10="urn:schemas-microsoft-com:office:word" xmlns:w="http://schemas.openxmlformats.org/wordprocessingml/2006/main" xmlns:w14="http://schemas.microsoft.com/office/word/2010/wordml" xmlns:w15="http://schemas.microsoft.com/office/word/2012/wordml" xmlns:w16se="http://schemas.microsoft.com/office/word/2015/wordml/symex" xmlns:wpg="http://schemas.microsoft.com/office/word/2010/wordprocessingGroup" xmlns:wpi="http://schemas.microsoft.com/office/word/2010/wordprocessingInk" xmlns:wne="http://schemas.microsoft.com/office/word/2006/wordml" xmlns:wps="http://schemas.microsoft.com/office/word/2010/wordprocessingShape" mc:Ignorable="w14 w15 w16se wp14">
   <w:body>
     <w:p>
       <w:pPr>
@@ -1260,14 +1260,12 @@
       <w:r>
         <w:br w:type="page"/>
       </w:r>
-      <w:bookmarkStart w:id="0" w:name="_GoBack"/>
-      <w:bookmarkEnd w:id="0"/>
     </w:p>
     <w:p>
       <w:pPr>
         <w:pStyle w:val="Heading1"/>
       </w:pPr>
-      <w:bookmarkStart w:id="1" w:name="_Toc438060985"/>
+      <w:bookmarkStart w:id="0" w:name="_Toc438060985"/>
       <w:r>
         <w:lastRenderedPageBreak/>
         <w:t xml:space="preserve">Matter Center </w:t>
@@ -1278,26 +1276,26 @@
       <w:r>
         <w:t>eployment</w:t>
       </w:r>
+      <w:bookmarkEnd w:id="0"/>
+      <w:r>
+        <w:t xml:space="preserve"> </w:t>
+      </w:r>
+    </w:p>
+    <w:p>
+      <w:pPr>
+        <w:pStyle w:val="Heading2"/>
+        <w:rPr>
+          <w:rFonts w:eastAsia="Times New Roman"/>
+        </w:rPr>
+      </w:pPr>
+      <w:bookmarkStart w:id="1" w:name="_Toc438060986"/>
+      <w:r>
+        <w:rPr>
+          <w:rFonts w:eastAsia="Times New Roman"/>
+        </w:rPr>
+        <w:t>Pre-requisites</w:t>
+      </w:r>
       <w:bookmarkEnd w:id="1"/>
-      <w:r>
-        <w:t xml:space="preserve"> </w:t>
-      </w:r>
-    </w:p>
-    <w:p>
-      <w:pPr>
-        <w:pStyle w:val="Heading2"/>
-        <w:rPr>
-          <w:rFonts w:eastAsia="Times New Roman"/>
-        </w:rPr>
-      </w:pPr>
-      <w:bookmarkStart w:id="2" w:name="_Toc438060986"/>
-      <w:r>
-        <w:rPr>
-          <w:rFonts w:eastAsia="Times New Roman"/>
-        </w:rPr>
-        <w:t>Pre-requisites</w:t>
-      </w:r>
-      <w:bookmarkEnd w:id="2"/>
     </w:p>
     <w:p>
       <w:pPr>
@@ -4674,11 +4672,11 @@
       <w:pPr>
         <w:pStyle w:val="Heading2"/>
       </w:pPr>
-      <w:bookmarkStart w:id="3" w:name="_Toc438060987"/>
+      <w:bookmarkStart w:id="2" w:name="_Toc438060987"/>
       <w:r>
         <w:t>Deployment steps</w:t>
       </w:r>
-      <w:bookmarkEnd w:id="3"/>
+      <w:bookmarkEnd w:id="2"/>
       <w:r>
         <w:t xml:space="preserve"> </w:t>
       </w:r>
@@ -4692,8 +4690,9 @@
         <w:tblLook w:val="04A0" w:firstRow="1" w:lastRow="0" w:firstColumn="1" w:lastColumn="0" w:noHBand="0" w:noVBand="1"/>
       </w:tblPr>
       <w:tblGrid>
-        <w:gridCol w:w="9200"/>
-        <w:gridCol w:w="3750"/>
+        <w:gridCol w:w="984"/>
+        <w:gridCol w:w="10769"/>
+        <w:gridCol w:w="1197"/>
       </w:tblGrid>
       <w:tr>
         <w:trPr>
@@ -4701,7 +4700,33 @@
         </w:trPr>
         <w:tc>
           <w:tcPr>
-            <w:tcW w:w="3552" w:type="pct"/>
+            <w:tcW w:w="380" w:type="pct"/>
+            <w:shd w:val="clear" w:color="auto" w:fill="0070C0"/>
+          </w:tcPr>
+          <w:p>
+            <w:pPr>
+              <w:ind w:left="60"/>
+              <w:rPr>
+                <w:rFonts w:eastAsia="Times New Roman" w:cs="Segoe UI"/>
+                <w:color w:val="FFFFFF" w:themeColor="background1"/>
+                <w:sz w:val="20"/>
+                <w:szCs w:val="20"/>
+              </w:rPr>
+            </w:pPr>
+            <w:r>
+              <w:rPr>
+                <w:rFonts w:eastAsia="Times New Roman" w:cs="Segoe UI"/>
+                <w:color w:val="FFFFFF" w:themeColor="background1"/>
+                <w:sz w:val="20"/>
+                <w:szCs w:val="20"/>
+              </w:rPr>
+              <w:t>#</w:t>
+            </w:r>
+          </w:p>
+        </w:tc>
+        <w:tc>
+          <w:tcPr>
+            <w:tcW w:w="4158" w:type="pct"/>
             <w:shd w:val="clear" w:color="auto" w:fill="0070C0"/>
             <w:hideMark/>
           </w:tcPr>
@@ -4730,7 +4755,7 @@
         </w:tc>
         <w:tc>
           <w:tcPr>
-            <w:tcW w:w="1448" w:type="pct"/>
+            <w:tcW w:w="462" w:type="pct"/>
             <w:shd w:val="clear" w:color="auto" w:fill="0070C0"/>
             <w:hideMark/>
           </w:tcPr>
@@ -4760,7 +4785,32 @@
       <w:tr>
         <w:tc>
           <w:tcPr>
-            <w:tcW w:w="3552" w:type="pct"/>
+            <w:tcW w:w="380" w:type="pct"/>
+          </w:tcPr>
+          <w:p>
+            <w:pPr>
+              <w:ind w:left="60"/>
+              <w:rPr>
+                <w:rFonts w:eastAsia="Times New Roman" w:cs="Segoe UI"/>
+                <w:b/>
+                <w:sz w:val="20"/>
+                <w:szCs w:val="20"/>
+              </w:rPr>
+            </w:pPr>
+            <w:r>
+              <w:rPr>
+                <w:rFonts w:eastAsia="Times New Roman" w:cs="Segoe UI"/>
+                <w:b/>
+                <w:sz w:val="20"/>
+                <w:szCs w:val="20"/>
+              </w:rPr>
+              <w:t>Step 1</w:t>
+            </w:r>
+          </w:p>
+        </w:tc>
+        <w:tc>
+          <w:tcPr>
+            <w:tcW w:w="4158" w:type="pct"/>
             <w:hideMark/>
           </w:tcPr>
           <w:p>
@@ -4893,7 +4943,6 @@
                 <w:sz w:val="20"/>
                 <w:szCs w:val="20"/>
               </w:rPr>
-              <w:lastRenderedPageBreak/>
               <w:t>For creating website, please follow below steps:</w:t>
             </w:r>
           </w:p>
@@ -5819,10 +5868,10 @@
                   <v:path o:extrusionok="f" gradientshapeok="t" o:connecttype="rect"/>
                   <o:lock v:ext="edit" aspectratio="t"/>
                 </v:shapetype>
-                <v:shape id="_x0000_i1357" type="#_x0000_t75" style="width:196.75pt;height:249.5pt" o:ole="">
+                <v:shape id="_x0000_i1025" type="#_x0000_t75" style="width:196.5pt;height:249.75pt" o:ole="">
                   <v:imagedata r:id="rId22" o:title=""/>
                 </v:shape>
-                <o:OLEObject Type="Embed" ProgID="PBrush" ShapeID="_x0000_i1357" DrawAspect="Content" ObjectID="_1511802836" r:id="rId23"/>
+                <o:OLEObject Type="Embed" ProgID="PBrush" ShapeID="_x0000_i1025" DrawAspect="Content" ObjectID="_1515953633" r:id="rId23"/>
               </w:object>
             </w:r>
           </w:p>
@@ -6260,7 +6309,34 @@
                 <w:sz w:val="20"/>
                 <w:szCs w:val="20"/>
               </w:rPr>
-              <w:t>&lt;Key Generated in Step 1&gt;</w:t>
+              <w:t>&lt;</w:t>
+            </w:r>
+            <w:r>
+              <w:rPr>
+                <w:rFonts w:eastAsia="Times New Roman" w:cs="Segoe UI"/>
+                <w:b/>
+                <w:sz w:val="20"/>
+                <w:szCs w:val="20"/>
+              </w:rPr>
+              <w:t xml:space="preserve">above generated </w:t>
+            </w:r>
+            <w:r>
+              <w:rPr>
+                <w:rFonts w:eastAsia="Times New Roman" w:cs="Segoe UI"/>
+                <w:b/>
+                <w:sz w:val="20"/>
+                <w:szCs w:val="20"/>
+              </w:rPr>
+              <w:t>Primary Access Key</w:t>
+            </w:r>
+            <w:r>
+              <w:rPr>
+                <w:rFonts w:eastAsia="Times New Roman" w:cs="Segoe UI"/>
+                <w:b/>
+                <w:sz w:val="20"/>
+                <w:szCs w:val="20"/>
+              </w:rPr>
+              <w:t>&gt;</w:t>
             </w:r>
           </w:p>
           <w:p>
@@ -7060,7 +7136,7 @@
         </w:tc>
         <w:tc>
           <w:tcPr>
-            <w:tcW w:w="1448" w:type="pct"/>
+            <w:tcW w:w="462" w:type="pct"/>
             <w:hideMark/>
           </w:tcPr>
           <w:p>
@@ -7086,10 +7162,36 @@
       <w:tr>
         <w:tc>
           <w:tcPr>
-            <w:tcW w:w="3552" w:type="pct"/>
+            <w:tcW w:w="380" w:type="pct"/>
           </w:tcPr>
           <w:p>
             <w:pPr>
+              <w:ind w:left="60"/>
+              <w:rPr>
+                <w:rFonts w:eastAsia="Times New Roman" w:cs="Segoe UI"/>
+                <w:b/>
+                <w:sz w:val="20"/>
+                <w:szCs w:val="20"/>
+              </w:rPr>
+            </w:pPr>
+            <w:r>
+              <w:rPr>
+                <w:rFonts w:eastAsia="Times New Roman" w:cs="Segoe UI"/>
+                <w:b/>
+                <w:sz w:val="20"/>
+                <w:szCs w:val="20"/>
+              </w:rPr>
+              <w:lastRenderedPageBreak/>
+              <w:t>Step 2</w:t>
+            </w:r>
+          </w:p>
+        </w:tc>
+        <w:tc>
+          <w:tcPr>
+            <w:tcW w:w="4158" w:type="pct"/>
+          </w:tcPr>
+          <w:p>
+            <w:pPr>
               <w:ind w:left="697"/>
               <w:rPr>
                 <w:rFonts w:eastAsia="Times New Roman" w:cs="Segoe UI"/>
@@ -7104,7 +7206,6 @@
                 <w:sz w:val="20"/>
                 <w:szCs w:val="20"/>
               </w:rPr>
-              <w:lastRenderedPageBreak/>
               <w:t>Office 365 - Create App Catalog</w:t>
             </w:r>
             <w:r>
@@ -7532,17 +7633,7 @@
                 <w:szCs w:val="20"/>
                 <w:shd w:val="clear" w:color="auto" w:fill="FFFFFF"/>
               </w:rPr>
-              <w:t xml:space="preserve">After the App Catalog site is created, you can navigate to it within the SharePoint admin center by clicking Apps &gt;App Catalog. The App Catalog site will have a document library for </w:t>
-            </w:r>
-            <w:r>
-              <w:rPr>
-                <w:rFonts w:eastAsia="Times New Roman" w:cs="Segoe UI"/>
-                <w:sz w:val="20"/>
-                <w:szCs w:val="20"/>
-                <w:shd w:val="clear" w:color="auto" w:fill="FFFFFF"/>
-              </w:rPr>
-              <w:lastRenderedPageBreak/>
-              <w:t>Apps for Office and a document library for Apps for SharePoint, as well as a list that tracks App Requests from site users.</w:t>
+              <w:t>After the App Catalog site is created, you can navigate to it within the SharePoint admin center by clicking Apps &gt;App Catalog. The App Catalog site will have a document library for Apps for Office and a document library for Apps for SharePoint, as well as a list that tracks App Requests from site users.</w:t>
             </w:r>
             <w:r>
               <w:rPr>
@@ -7569,6 +7660,7 @@
                 <w:sz w:val="20"/>
                 <w:szCs w:val="20"/>
               </w:rPr>
+              <w:lastRenderedPageBreak/>
               <w:drawing>
                 <wp:inline distT="0" distB="0" distL="0" distR="0" wp14:anchorId="6FBEC1E9" wp14:editId="4E33516B">
                   <wp:extent cx="4692463" cy="2971800"/>
@@ -7639,7 +7731,7 @@
         </w:tc>
         <w:tc>
           <w:tcPr>
-            <w:tcW w:w="1448" w:type="pct"/>
+            <w:tcW w:w="462" w:type="pct"/>
           </w:tcPr>
           <w:p>
             <w:pPr>
@@ -7664,10 +7756,36 @@
       <w:tr>
         <w:tc>
           <w:tcPr>
-            <w:tcW w:w="3552" w:type="pct"/>
+            <w:tcW w:w="380" w:type="pct"/>
           </w:tcPr>
           <w:p>
             <w:pPr>
+              <w:ind w:left="60"/>
+              <w:rPr>
+                <w:rFonts w:eastAsia="Times New Roman" w:cs="Segoe UI"/>
+                <w:b/>
+                <w:sz w:val="20"/>
+                <w:szCs w:val="20"/>
+              </w:rPr>
+            </w:pPr>
+            <w:r>
+              <w:rPr>
+                <w:rFonts w:eastAsia="Times New Roman" w:cs="Segoe UI"/>
+                <w:b/>
+                <w:sz w:val="20"/>
+                <w:szCs w:val="20"/>
+              </w:rPr>
+              <w:lastRenderedPageBreak/>
+              <w:t>Step 3</w:t>
+            </w:r>
+          </w:p>
+        </w:tc>
+        <w:tc>
+          <w:tcPr>
+            <w:tcW w:w="4158" w:type="pct"/>
+          </w:tcPr>
+          <w:p>
+            <w:pPr>
               <w:ind w:left="697"/>
               <w:rPr>
                 <w:rFonts w:eastAsia="Times New Roman" w:cs="Segoe UI"/>
@@ -7683,7 +7801,6 @@
                 <w:sz w:val="20"/>
                 <w:szCs w:val="20"/>
               </w:rPr>
-              <w:lastRenderedPageBreak/>
               <w:t>Office 365 – Register App</w:t>
             </w:r>
           </w:p>
@@ -8462,7 +8579,7 @@
         </w:tc>
         <w:tc>
           <w:tcPr>
-            <w:tcW w:w="1448" w:type="pct"/>
+            <w:tcW w:w="462" w:type="pct"/>
           </w:tcPr>
           <w:p>
             <w:pPr>
@@ -8487,31 +8604,56 @@
       <w:tr>
         <w:tc>
           <w:tcPr>
-            <w:tcW w:w="3552" w:type="pct"/>
+            <w:tcW w:w="380" w:type="pct"/>
           </w:tcPr>
           <w:p>
             <w:pPr>
-              <w:ind w:left="697"/>
-              <w:rPr>
-                <w:rFonts w:eastAsia="Times New Roman" w:cs="Segoe UI"/>
-                <w:sz w:val="20"/>
-                <w:szCs w:val="20"/>
-              </w:rPr>
-            </w:pPr>
-            <w:r>
-              <w:rPr>
-                <w:rFonts w:eastAsia="Times New Roman" w:cs="Segoe UI"/>
+              <w:ind w:left="60"/>
+              <w:rPr>
+                <w:rFonts w:eastAsia="Times New Roman" w:cs="Segoe UI"/>
+                <w:b/>
+                <w:sz w:val="20"/>
+                <w:szCs w:val="20"/>
+              </w:rPr>
+            </w:pPr>
+            <w:r>
+              <w:rPr>
+                <w:rFonts w:eastAsia="Times New Roman" w:cs="Segoe UI"/>
+                <w:b/>
                 <w:sz w:val="20"/>
                 <w:szCs w:val="20"/>
               </w:rPr>
               <w:lastRenderedPageBreak/>
-              <w:t>Add admin account to term store administrators, for adding account to term store administrators refer Appendix D</w:t>
+              <w:t>Step 4</w:t>
             </w:r>
           </w:p>
         </w:tc>
         <w:tc>
           <w:tcPr>
-            <w:tcW w:w="1448" w:type="pct"/>
+            <w:tcW w:w="4158" w:type="pct"/>
+          </w:tcPr>
+          <w:p>
+            <w:pPr>
+              <w:ind w:left="697"/>
+              <w:rPr>
+                <w:rFonts w:eastAsia="Times New Roman" w:cs="Segoe UI"/>
+                <w:sz w:val="20"/>
+                <w:szCs w:val="20"/>
+              </w:rPr>
+            </w:pPr>
+            <w:r>
+              <w:rPr>
+                <w:rFonts w:eastAsia="Times New Roman" w:cs="Segoe UI"/>
+                <w:sz w:val="20"/>
+                <w:szCs w:val="20"/>
+              </w:rPr>
+              <w:t>Add admin account to term store administrators, for adding account to term store administrators refer Appendix D</w:t>
+            </w:r>
+          </w:p>
+        </w:tc>
+        <w:tc>
+          <w:tcPr>
+            <w:tcW w:w="462" w:type="pct"/>
           </w:tcPr>
           <w:p>
             <w:pPr>
@@ -8527,40 +8669,55 @@
       <w:tr>
         <w:tc>
           <w:tcPr>
-            <w:tcW w:w="3552" w:type="pct"/>
+            <w:tcW w:w="380" w:type="pct"/>
           </w:tcPr>
           <w:p>
             <w:pPr>
-              <w:ind w:left="697"/>
-              <w:rPr>
-                <w:rFonts w:eastAsia="Times New Roman" w:cs="Segoe UI"/>
-                <w:sz w:val="20"/>
-                <w:szCs w:val="20"/>
-              </w:rPr>
-            </w:pPr>
-            <w:r>
-              <w:rPr>
-                <w:rFonts w:eastAsia="Times New Roman" w:cs="Segoe UI"/>
-                <w:sz w:val="20"/>
-                <w:szCs w:val="20"/>
-              </w:rPr>
-              <w:t>Open the main Matter Center solution and update the files listed in Appendix F using the example provided in the code.</w:t>
-            </w:r>
-          </w:p>
-          <w:p>
-            <w:pPr>
-              <w:ind w:left="697"/>
-              <w:rPr>
-                <w:rFonts w:eastAsia="Times New Roman" w:cs="Segoe UI"/>
-                <w:sz w:val="20"/>
-                <w:szCs w:val="20"/>
-              </w:rPr>
-            </w:pPr>
+              <w:ind w:left="60"/>
+              <w:rPr>
+                <w:rFonts w:eastAsia="Times New Roman" w:cs="Segoe UI"/>
+                <w:b/>
+                <w:sz w:val="20"/>
+                <w:szCs w:val="20"/>
+              </w:rPr>
+            </w:pPr>
+            <w:r>
+              <w:rPr>
+                <w:rFonts w:eastAsia="Times New Roman" w:cs="Segoe UI"/>
+                <w:b/>
+                <w:sz w:val="20"/>
+                <w:szCs w:val="20"/>
+              </w:rPr>
+              <w:t>Step 5</w:t>
+            </w:r>
           </w:p>
         </w:tc>
         <w:tc>
           <w:tcPr>
-            <w:tcW w:w="1448" w:type="pct"/>
+            <w:tcW w:w="4158" w:type="pct"/>
+          </w:tcPr>
+          <w:p>
+            <w:pPr>
+              <w:ind w:left="697"/>
+              <w:rPr>
+                <w:rFonts w:eastAsia="Times New Roman" w:cs="Segoe UI"/>
+                <w:sz w:val="20"/>
+                <w:szCs w:val="20"/>
+              </w:rPr>
+            </w:pPr>
+            <w:r>
+              <w:rPr>
+                <w:rFonts w:eastAsia="Times New Roman" w:cs="Segoe UI"/>
+                <w:sz w:val="20"/>
+                <w:szCs w:val="20"/>
+              </w:rPr>
+              <w:t>Open the main Matter Center solution and update the files listed in Appendix F using the example provided in the code.</w:t>
+            </w:r>
+          </w:p>
+        </w:tc>
+        <w:tc>
+          <w:tcPr>
+            <w:tcW w:w="462" w:type="pct"/>
           </w:tcPr>
           <w:p>
             <w:pPr>
@@ -8584,30 +8741,55 @@
       <w:tr>
         <w:tc>
           <w:tcPr>
-            <w:tcW w:w="3552" w:type="pct"/>
+            <w:tcW w:w="380" w:type="pct"/>
           </w:tcPr>
           <w:p>
             <w:pPr>
-              <w:ind w:left="697"/>
-              <w:rPr>
-                <w:rFonts w:eastAsia="Times New Roman" w:cs="Segoe UI"/>
-                <w:sz w:val="20"/>
-                <w:szCs w:val="20"/>
-              </w:rPr>
-            </w:pPr>
-            <w:r>
-              <w:rPr>
-                <w:rFonts w:eastAsia="Times New Roman" w:cs="Segoe UI"/>
-                <w:sz w:val="20"/>
-                <w:szCs w:val="20"/>
-              </w:rPr>
-              <w:t>Build the solution by either pressing F5 or going to Build &gt; Build Solution</w:t>
+              <w:ind w:left="60"/>
+              <w:rPr>
+                <w:rFonts w:eastAsia="Times New Roman" w:cs="Segoe UI"/>
+                <w:b/>
+                <w:sz w:val="20"/>
+                <w:szCs w:val="20"/>
+              </w:rPr>
+            </w:pPr>
+            <w:r>
+              <w:rPr>
+                <w:rFonts w:eastAsia="Times New Roman" w:cs="Segoe UI"/>
+                <w:b/>
+                <w:sz w:val="20"/>
+                <w:szCs w:val="20"/>
+              </w:rPr>
+              <w:t>Step 6</w:t>
             </w:r>
           </w:p>
         </w:tc>
         <w:tc>
           <w:tcPr>
-            <w:tcW w:w="1448" w:type="pct"/>
+            <w:tcW w:w="4158" w:type="pct"/>
+          </w:tcPr>
+          <w:p>
+            <w:pPr>
+              <w:ind w:left="697"/>
+              <w:rPr>
+                <w:rFonts w:eastAsia="Times New Roman" w:cs="Segoe UI"/>
+                <w:sz w:val="20"/>
+                <w:szCs w:val="20"/>
+              </w:rPr>
+            </w:pPr>
+            <w:r>
+              <w:rPr>
+                <w:rFonts w:eastAsia="Times New Roman" w:cs="Segoe UI"/>
+                <w:sz w:val="20"/>
+                <w:szCs w:val="20"/>
+              </w:rPr>
+              <w:t>Build the solution by either pressing F5 or going to Build &gt; Build Solution</w:t>
+            </w:r>
+          </w:p>
+        </w:tc>
+        <w:tc>
+          <w:tcPr>
+            <w:tcW w:w="462" w:type="pct"/>
           </w:tcPr>
           <w:p>
             <w:pPr>
@@ -8631,7 +8813,32 @@
       <w:tr>
         <w:tc>
           <w:tcPr>
-            <w:tcW w:w="3552" w:type="pct"/>
+            <w:tcW w:w="380" w:type="pct"/>
+          </w:tcPr>
+          <w:p>
+            <w:pPr>
+              <w:ind w:left="60"/>
+              <w:rPr>
+                <w:rFonts w:eastAsia="Times New Roman" w:cs="Segoe UI"/>
+                <w:b/>
+                <w:sz w:val="20"/>
+                <w:szCs w:val="20"/>
+              </w:rPr>
+            </w:pPr>
+            <w:r>
+              <w:rPr>
+                <w:rFonts w:eastAsia="Times New Roman" w:cs="Segoe UI"/>
+                <w:b/>
+                <w:sz w:val="20"/>
+                <w:szCs w:val="20"/>
+              </w:rPr>
+              <w:t>Step 7</w:t>
+            </w:r>
+          </w:p>
+        </w:tc>
+        <w:tc>
+          <w:tcPr>
+            <w:tcW w:w="4158" w:type="pct"/>
           </w:tcPr>
           <w:p>
             <w:pPr>
@@ -8720,10 +8927,185 @@
               <w:t>Visual Studio will create a file called Microsoft.Legal.MatterCenter.app at the bin/debug/app.publish/1.0.0.0 folder</w:t>
             </w:r>
           </w:p>
+          <w:p>
+            <w:pPr>
+              <w:rPr>
+                <w:rFonts w:eastAsia="Times New Roman" w:cs="Segoe UI"/>
+                <w:sz w:val="20"/>
+                <w:szCs w:val="20"/>
+              </w:rPr>
+            </w:pPr>
+          </w:p>
+          <w:p>
+            <w:pPr>
+              <w:ind w:left="697"/>
+              <w:rPr>
+                <w:rFonts w:eastAsia="Times New Roman" w:cs="Segoe UI"/>
+                <w:sz w:val="20"/>
+                <w:szCs w:val="20"/>
+              </w:rPr>
+            </w:pPr>
+            <w:r>
+              <w:rPr>
+                <w:rFonts w:eastAsia="Times New Roman" w:cs="Segoe UI"/>
+                <w:sz w:val="20"/>
+                <w:szCs w:val="20"/>
+              </w:rPr>
+              <w:t>[</w:t>
+            </w:r>
+            <w:r>
+              <w:rPr>
+                <w:rFonts w:eastAsia="Times New Roman" w:cs="Segoe UI"/>
+                <w:b/>
+                <w:sz w:val="20"/>
+                <w:szCs w:val="20"/>
+              </w:rPr>
+              <w:t>Optional</w:t>
+            </w:r>
+            <w:r>
+              <w:rPr>
+                <w:rFonts w:eastAsia="Times New Roman" w:cs="Segoe UI"/>
+                <w:sz w:val="20"/>
+                <w:szCs w:val="20"/>
+              </w:rPr>
+              <w:t xml:space="preserve">] </w:t>
+            </w:r>
+            <w:r>
+              <w:rPr>
+                <w:rFonts w:eastAsia="Times New Roman" w:cs="Segoe UI"/>
+                <w:sz w:val="20"/>
+                <w:szCs w:val="20"/>
+              </w:rPr>
+              <w:t xml:space="preserve">Publish the </w:t>
+            </w:r>
+            <w:r>
+              <w:rPr>
+                <w:rFonts w:eastAsia="Times New Roman" w:cs="Segoe UI"/>
+                <w:sz w:val="20"/>
+                <w:szCs w:val="20"/>
+              </w:rPr>
+              <w:t>Microsoft.Legal.MatterCenter.OneDriveRibbon</w:t>
+            </w:r>
+            <w:r>
+              <w:rPr>
+                <w:rFonts w:eastAsia="Times New Roman" w:cs="Segoe UI"/>
+                <w:sz w:val="20"/>
+                <w:szCs w:val="20"/>
+              </w:rPr>
+              <w:t xml:space="preserve"> project in order to create a SharePoint app.</w:t>
+            </w:r>
+          </w:p>
+          <w:p>
+            <w:pPr>
+              <w:pStyle w:val="ListParagraph"/>
+              <w:numPr>
+                <w:ilvl w:val="0"/>
+                <w:numId w:val="52"/>
+              </w:numPr>
+              <w:rPr>
+                <w:rFonts w:eastAsia="Times New Roman" w:cs="Segoe UI"/>
+                <w:sz w:val="20"/>
+                <w:szCs w:val="20"/>
+              </w:rPr>
+            </w:pPr>
+            <w:r>
+              <w:rPr>
+                <w:rFonts w:eastAsia="Times New Roman" w:cs="Segoe UI"/>
+                <w:sz w:val="20"/>
+                <w:szCs w:val="20"/>
+              </w:rPr>
+              <w:t xml:space="preserve">Right click the </w:t>
+            </w:r>
+            <w:r>
+              <w:rPr>
+                <w:rFonts w:eastAsia="Times New Roman" w:cs="Segoe UI"/>
+                <w:sz w:val="20"/>
+                <w:szCs w:val="20"/>
+              </w:rPr>
+              <w:t>Microsoft.Legal.MatterCenter.OneDriveRibbon</w:t>
+            </w:r>
+            <w:r>
+              <w:rPr>
+                <w:rFonts w:eastAsia="Times New Roman" w:cs="Segoe UI"/>
+                <w:sz w:val="20"/>
+                <w:szCs w:val="20"/>
+              </w:rPr>
+              <w:t xml:space="preserve"> project and click Publish…</w:t>
+            </w:r>
+          </w:p>
+          <w:p>
+            <w:pPr>
+              <w:pStyle w:val="ListParagraph"/>
+              <w:numPr>
+                <w:ilvl w:val="0"/>
+                <w:numId w:val="52"/>
+              </w:numPr>
+              <w:rPr>
+                <w:rFonts w:eastAsia="Times New Roman" w:cs="Segoe UI"/>
+                <w:sz w:val="20"/>
+                <w:szCs w:val="20"/>
+              </w:rPr>
+            </w:pPr>
+            <w:r>
+              <w:rPr>
+                <w:rFonts w:eastAsia="Times New Roman" w:cs="Segoe UI"/>
+                <w:sz w:val="20"/>
+                <w:szCs w:val="20"/>
+              </w:rPr>
+              <w:t>Click Package the add-in</w:t>
+            </w:r>
+          </w:p>
+          <w:p>
+            <w:pPr>
+              <w:pStyle w:val="ListParagraph"/>
+              <w:numPr>
+                <w:ilvl w:val="0"/>
+                <w:numId w:val="52"/>
+              </w:numPr>
+              <w:rPr>
+                <w:rFonts w:eastAsia="Times New Roman" w:cs="Segoe UI"/>
+                <w:sz w:val="20"/>
+                <w:szCs w:val="20"/>
+              </w:rPr>
+            </w:pPr>
+            <w:r>
+              <w:rPr>
+                <w:rFonts w:eastAsia="Times New Roman" w:cs="Segoe UI"/>
+                <w:sz w:val="20"/>
+                <w:szCs w:val="20"/>
+              </w:rPr>
+              <w:t xml:space="preserve">Visual Studio will create a file called </w:t>
+            </w:r>
+            <w:r>
+              <w:rPr>
+                <w:rFonts w:eastAsia="Times New Roman" w:cs="Segoe UI"/>
+                <w:sz w:val="20"/>
+                <w:szCs w:val="20"/>
+              </w:rPr>
+              <w:t>Microsoft.Legal.MatterCenter.OneDriveRibbon</w:t>
+            </w:r>
+            <w:r>
+              <w:rPr>
+                <w:rFonts w:eastAsia="Times New Roman" w:cs="Segoe UI"/>
+                <w:sz w:val="20"/>
+                <w:szCs w:val="20"/>
+              </w:rPr>
+              <w:t>.app at the bin/debug/app.publish/1.0.0.0 folder</w:t>
+            </w:r>
+            <w:r>
+              <w:rPr>
+                <w:rFonts w:eastAsia="Times New Roman" w:cs="Segoe UI"/>
+                <w:sz w:val="20"/>
+                <w:szCs w:val="20"/>
+              </w:rPr>
+              <w:br/>
+              <w:t>This app is used to for the OneDrive actions to be made available in the SharePoint ribbon. If this. app file is created, OneDriveRibbon app will get deployed otherwise not.</w:t>
+            </w:r>
+          </w:p>
         </w:tc>
         <w:tc>
           <w:tcPr>
-            <w:tcW w:w="1448" w:type="pct"/>
+            <w:tcW w:w="462" w:type="pct"/>
           </w:tcPr>
           <w:p>
             <w:pPr>
@@ -8747,7 +9129,32 @@
       <w:tr>
         <w:tc>
           <w:tcPr>
-            <w:tcW w:w="3552" w:type="pct"/>
+            <w:tcW w:w="380" w:type="pct"/>
+          </w:tcPr>
+          <w:p>
+            <w:pPr>
+              <w:ind w:left="60"/>
+              <w:rPr>
+                <w:rFonts w:eastAsia="Times New Roman" w:cs="Segoe UI"/>
+                <w:b/>
+                <w:sz w:val="20"/>
+                <w:szCs w:val="20"/>
+              </w:rPr>
+            </w:pPr>
+            <w:r>
+              <w:rPr>
+                <w:rFonts w:eastAsia="Times New Roman" w:cs="Segoe UI"/>
+                <w:b/>
+                <w:sz w:val="20"/>
+                <w:szCs w:val="20"/>
+              </w:rPr>
+              <w:t>Step 8</w:t>
+            </w:r>
+          </w:p>
+        </w:tc>
+        <w:tc>
+          <w:tcPr>
+            <w:tcW w:w="4158" w:type="pct"/>
           </w:tcPr>
           <w:p>
             <w:pPr>
@@ -8810,6 +9217,7 @@
                 <w:sz w:val="20"/>
                 <w:szCs w:val="20"/>
               </w:rPr>
+              <w:lastRenderedPageBreak/>
               <w:t>Copy Microsoft.Legal.MatterCenter.SharePointAppWeb in the solution folder to the deployment folder and rename it Web Publish</w:t>
             </w:r>
           </w:p>
@@ -8879,14 +9287,29 @@
                 <w:sz w:val="20"/>
                 <w:szCs w:val="20"/>
               </w:rPr>
-              <w:lastRenderedPageBreak/>
-              <w:t>Create a folder called SharePoint App and copy the file created in Step 7 to the newly created folder</w:t>
+              <w:t>Create a folder called SharePoint App and copy the file</w:t>
+            </w:r>
+            <w:r>
+              <w:rPr>
+                <w:rFonts w:eastAsia="Times New Roman" w:cs="Segoe UI"/>
+                <w:sz w:val="20"/>
+                <w:szCs w:val="20"/>
+              </w:rPr>
+              <w:t>(s)</w:t>
+            </w:r>
+            <w:r>
+              <w:rPr>
+                <w:rFonts w:eastAsia="Times New Roman" w:cs="Segoe UI"/>
+                <w:sz w:val="20"/>
+                <w:szCs w:val="20"/>
+              </w:rPr>
+              <w:t xml:space="preserve"> created in Step 7 to the newly created folder</w:t>
             </w:r>
           </w:p>
         </w:tc>
         <w:tc>
           <w:tcPr>
-            <w:tcW w:w="1448" w:type="pct"/>
+            <w:tcW w:w="462" w:type="pct"/>
           </w:tcPr>
           <w:p>
             <w:pPr>
@@ -8911,10 +9334,36 @@
       <w:tr>
         <w:tc>
           <w:tcPr>
-            <w:tcW w:w="3552" w:type="pct"/>
+            <w:tcW w:w="380" w:type="pct"/>
           </w:tcPr>
           <w:p>
             <w:pPr>
+              <w:ind w:left="60"/>
+              <w:rPr>
+                <w:rFonts w:eastAsia="Times New Roman" w:cs="Segoe UI"/>
+                <w:b/>
+                <w:sz w:val="20"/>
+                <w:szCs w:val="20"/>
+              </w:rPr>
+            </w:pPr>
+            <w:r>
+              <w:rPr>
+                <w:rFonts w:eastAsia="Times New Roman" w:cs="Segoe UI"/>
+                <w:b/>
+                <w:sz w:val="20"/>
+                <w:szCs w:val="20"/>
+              </w:rPr>
+              <w:lastRenderedPageBreak/>
+              <w:t>Step 9</w:t>
+            </w:r>
+          </w:p>
+        </w:tc>
+        <w:tc>
+          <w:tcPr>
+            <w:tcW w:w="4158" w:type="pct"/>
+          </w:tcPr>
+          <w:p>
+            <w:pPr>
               <w:ind w:left="697"/>
               <w:rPr>
                 <w:rFonts w:eastAsia="Times New Roman" w:cs="Segoe UI"/>
@@ -8928,7 +9377,6 @@
                 <w:sz w:val="20"/>
                 <w:szCs w:val="20"/>
               </w:rPr>
-              <w:lastRenderedPageBreak/>
               <w:t>Update the configuration values in Excel</w:t>
             </w:r>
           </w:p>
@@ -9062,7 +9510,7 @@
         </w:tc>
         <w:tc>
           <w:tcPr>
-            <w:tcW w:w="1448" w:type="pct"/>
+            <w:tcW w:w="462" w:type="pct"/>
           </w:tcPr>
           <w:p>
             <w:pPr>
@@ -9086,7 +9534,32 @@
       <w:tr>
         <w:tc>
           <w:tcPr>
-            <w:tcW w:w="3552" w:type="pct"/>
+            <w:tcW w:w="380" w:type="pct"/>
+          </w:tcPr>
+          <w:p>
+            <w:pPr>
+              <w:ind w:left="60"/>
+              <w:rPr>
+                <w:rFonts w:eastAsia="Times New Roman" w:cs="Segoe UI"/>
+                <w:b/>
+                <w:sz w:val="20"/>
+                <w:szCs w:val="20"/>
+              </w:rPr>
+            </w:pPr>
+            <w:r>
+              <w:rPr>
+                <w:rFonts w:eastAsia="Times New Roman" w:cs="Segoe UI"/>
+                <w:b/>
+                <w:sz w:val="20"/>
+                <w:szCs w:val="20"/>
+              </w:rPr>
+              <w:t>Step 10</w:t>
+            </w:r>
+          </w:p>
+        </w:tc>
+        <w:tc>
+          <w:tcPr>
+            <w:tcW w:w="4158" w:type="pct"/>
             <w:hideMark/>
           </w:tcPr>
           <w:p>
@@ -9191,13 +9664,13 @@
           <w:tbl>
             <w:tblPr>
               <w:tblStyle w:val="GridTable1Light-Accent1"/>
-              <w:tblW w:w="9384" w:type="dxa"/>
+              <w:tblW w:w="9340" w:type="dxa"/>
               <w:tblLayout w:type="fixed"/>
               <w:tblLook w:val="04A0" w:firstRow="1" w:lastRow="0" w:firstColumn="1" w:lastColumn="0" w:noHBand="0" w:noVBand="1"/>
             </w:tblPr>
             <w:tblGrid>
-              <w:gridCol w:w="467"/>
-              <w:gridCol w:w="8917"/>
+              <w:gridCol w:w="880"/>
+              <w:gridCol w:w="8460"/>
             </w:tblGrid>
             <w:tr>
               <w:trPr>
@@ -9206,11 +9679,12 @@
               <w:tc>
                 <w:tcPr>
                   <w:cnfStyle w:val="001000000000" w:firstRow="0" w:lastRow="0" w:firstColumn="1" w:lastColumn="0" w:oddVBand="0" w:evenVBand="0" w:oddHBand="0" w:evenHBand="0" w:firstRowFirstColumn="0" w:firstRowLastColumn="0" w:lastRowFirstColumn="0" w:lastRowLastColumn="0"/>
-                  <w:tcW w:w="467" w:type="dxa"/>
+                  <w:tcW w:w="880" w:type="dxa"/>
                 </w:tcPr>
                 <w:p>
                   <w:pPr>
-                    <w:ind w:left="697"/>
+                    <w:ind w:left="315"/>
+                    <w:jc w:val="both"/>
                     <w:rPr>
                       <w:rFonts w:eastAsia="Times New Roman" w:cs="Segoe UI"/>
                       <w:sz w:val="20"/>
@@ -9229,11 +9703,12 @@
               </w:tc>
               <w:tc>
                 <w:tcPr>
-                  <w:tcW w:w="8917" w:type="dxa"/>
+                  <w:tcW w:w="8460" w:type="dxa"/>
                 </w:tcPr>
                 <w:p>
                   <w:pPr>
                     <w:ind w:left="697"/>
+                    <w:jc w:val="both"/>
                     <w:cnfStyle w:val="100000000000" w:firstRow="1" w:lastRow="0" w:firstColumn="0" w:lastColumn="0" w:oddVBand="0" w:evenVBand="0" w:oddHBand="0" w:evenHBand="0" w:firstRowFirstColumn="0" w:firstRowLastColumn="0" w:lastRowFirstColumn="0" w:lastRowLastColumn="0"/>
                     <w:rPr>
                       <w:rFonts w:eastAsia="Times New Roman" w:cs="Segoe UI"/>
@@ -9256,7 +9731,7 @@
               <w:tc>
                 <w:tcPr>
                   <w:cnfStyle w:val="001000000000" w:firstRow="0" w:lastRow="0" w:firstColumn="1" w:lastColumn="0" w:oddVBand="0" w:evenVBand="0" w:oddHBand="0" w:evenHBand="0" w:firstRowFirstColumn="0" w:firstRowLastColumn="0" w:lastRowFirstColumn="0" w:lastRowLastColumn="0"/>
-                  <w:tcW w:w="467" w:type="dxa"/>
+                  <w:tcW w:w="880" w:type="dxa"/>
                   <w:shd w:val="clear" w:color="auto" w:fill="auto"/>
                 </w:tcPr>
                 <w:p>
@@ -9277,7 +9752,7 @@
               </w:tc>
               <w:tc>
                 <w:tcPr>
-                  <w:tcW w:w="8917" w:type="dxa"/>
+                  <w:tcW w:w="8460" w:type="dxa"/>
                 </w:tcPr>
                 <w:p>
                   <w:pPr>
@@ -9347,6 +9822,8 @@
                     </w:rPr>
                     <w:t>IIS version and installation check</w:t>
                   </w:r>
+                  <w:bookmarkStart w:id="3" w:name="_GoBack"/>
+                  <w:bookmarkEnd w:id="3"/>
                 </w:p>
                 <w:p>
                   <w:pPr>
@@ -9474,7 +9951,7 @@
               <w:tc>
                 <w:tcPr>
                   <w:cnfStyle w:val="001000000000" w:firstRow="0" w:lastRow="0" w:firstColumn="1" w:lastColumn="0" w:oddVBand="0" w:evenVBand="0" w:oddHBand="0" w:evenHBand="0" w:firstRowFirstColumn="0" w:firstRowLastColumn="0" w:lastRowFirstColumn="0" w:lastRowLastColumn="0"/>
-                  <w:tcW w:w="467" w:type="dxa"/>
+                  <w:tcW w:w="880" w:type="dxa"/>
                   <w:shd w:val="clear" w:color="auto" w:fill="auto"/>
                 </w:tcPr>
                 <w:p>
@@ -9495,7 +9972,7 @@
               </w:tc>
               <w:tc>
                 <w:tcPr>
-                  <w:tcW w:w="8917" w:type="dxa"/>
+                  <w:tcW w:w="8460" w:type="dxa"/>
                 </w:tcPr>
                 <w:p>
                   <w:pPr>
@@ -9572,6 +10049,7 @@
                       <w:sz w:val="20"/>
                       <w:szCs w:val="20"/>
                     </w:rPr>
+                    <w:lastRenderedPageBreak/>
                     <w:t>Add members/users to Group</w:t>
                   </w:r>
                 </w:p>
@@ -9609,7 +10087,7 @@
               <w:tc>
                 <w:tcPr>
                   <w:cnfStyle w:val="001000000000" w:firstRow="0" w:lastRow="0" w:firstColumn="1" w:lastColumn="0" w:oddVBand="0" w:evenVBand="0" w:oddHBand="0" w:evenHBand="0" w:firstRowFirstColumn="0" w:firstRowLastColumn="0" w:lastRowFirstColumn="0" w:lastRowLastColumn="0"/>
-                  <w:tcW w:w="467" w:type="dxa"/>
+                  <w:tcW w:w="880" w:type="dxa"/>
                   <w:shd w:val="clear" w:color="auto" w:fill="auto"/>
                 </w:tcPr>
                 <w:p>
@@ -9630,7 +10108,7 @@
               </w:tc>
               <w:tc>
                 <w:tcPr>
-                  <w:tcW w:w="8917" w:type="dxa"/>
+                  <w:tcW w:w="8460" w:type="dxa"/>
                 </w:tcPr>
                 <w:p>
                   <w:pPr>
@@ -9797,7 +10275,6 @@
                       <w:sz w:val="20"/>
                       <w:szCs w:val="20"/>
                     </w:rPr>
-                    <w:lastRenderedPageBreak/>
                     <w:t>Matter Center Help Links</w:t>
                   </w:r>
                 </w:p>
@@ -9852,7 +10329,7 @@
               <w:tc>
                 <w:tcPr>
                   <w:cnfStyle w:val="001000000000" w:firstRow="0" w:lastRow="0" w:firstColumn="1" w:lastColumn="0" w:oddVBand="0" w:evenVBand="0" w:oddHBand="0" w:evenHBand="0" w:firstRowFirstColumn="0" w:firstRowLastColumn="0" w:lastRowFirstColumn="0" w:lastRowLastColumn="0"/>
-                  <w:tcW w:w="467" w:type="dxa"/>
+                  <w:tcW w:w="880" w:type="dxa"/>
                   <w:shd w:val="clear" w:color="auto" w:fill="auto"/>
                 </w:tcPr>
                 <w:p>
@@ -9873,7 +10350,7 @@
               </w:tc>
               <w:tc>
                 <w:tcPr>
-                  <w:tcW w:w="8917" w:type="dxa"/>
+                  <w:tcW w:w="8460" w:type="dxa"/>
                 </w:tcPr>
                 <w:p>
                   <w:pPr>
@@ -10017,7 +10494,7 @@
                       <w:ilvl w:val="1"/>
                       <w:numId w:val="2"/>
                     </w:numPr>
-                    <w:ind w:left="697"/>
+                    <w:ind w:left="1057"/>
                     <w:textAlignment w:val="center"/>
                     <w:cnfStyle w:val="000000000000" w:firstRow="0" w:lastRow="0" w:firstColumn="0" w:lastColumn="0" w:oddVBand="0" w:evenVBand="0" w:oddHBand="0" w:evenHBand="0" w:firstRowFirstColumn="0" w:firstRowLastColumn="0" w:lastRowFirstColumn="0" w:lastRowLastColumn="0"/>
                     <w:rPr>
@@ -10042,7 +10519,7 @@
                       <w:ilvl w:val="1"/>
                       <w:numId w:val="2"/>
                     </w:numPr>
-                    <w:ind w:left="697"/>
+                    <w:ind w:left="1057"/>
                     <w:textAlignment w:val="center"/>
                     <w:cnfStyle w:val="000000000000" w:firstRow="0" w:lastRow="0" w:firstColumn="0" w:lastColumn="0" w:oddVBand="0" w:evenVBand="0" w:oddHBand="0" w:evenHBand="0" w:firstRowFirstColumn="0" w:firstRowLastColumn="0" w:lastRowFirstColumn="0" w:lastRowLastColumn="0"/>
                     <w:rPr>
@@ -10063,7 +10540,7 @@
                 <w:p>
                   <w:pPr>
                     <w:pStyle w:val="ListParagraph"/>
-                    <w:ind w:left="697"/>
+                    <w:ind w:left="1057"/>
                     <w:textAlignment w:val="center"/>
                     <w:cnfStyle w:val="000000000000" w:firstRow="0" w:lastRow="0" w:firstColumn="0" w:lastColumn="0" w:oddVBand="0" w:evenVBand="0" w:oddHBand="0" w:evenHBand="0" w:firstRowFirstColumn="0" w:firstRowLastColumn="0" w:lastRowFirstColumn="0" w:lastRowLastColumn="0"/>
                     <w:rPr>
@@ -10088,7 +10565,7 @@
                       <w:ilvl w:val="1"/>
                       <w:numId w:val="2"/>
                     </w:numPr>
-                    <w:ind w:left="697"/>
+                    <w:ind w:left="1057"/>
                     <w:textAlignment w:val="center"/>
                     <w:cnfStyle w:val="000000000000" w:firstRow="0" w:lastRow="0" w:firstColumn="0" w:lastColumn="0" w:oddVBand="0" w:evenVBand="0" w:oddHBand="0" w:evenHBand="0" w:firstRowFirstColumn="0" w:firstRowLastColumn="0" w:lastRowFirstColumn="0" w:lastRowLastColumn="0"/>
                     <w:rPr>
@@ -10112,7 +10589,7 @@
               <w:tc>
                 <w:tcPr>
                   <w:cnfStyle w:val="001000000000" w:firstRow="0" w:lastRow="0" w:firstColumn="1" w:lastColumn="0" w:oddVBand="0" w:evenVBand="0" w:oddHBand="0" w:evenHBand="0" w:firstRowFirstColumn="0" w:firstRowLastColumn="0" w:lastRowFirstColumn="0" w:lastRowLastColumn="0"/>
-                  <w:tcW w:w="467" w:type="dxa"/>
+                  <w:tcW w:w="880" w:type="dxa"/>
                   <w:shd w:val="clear" w:color="auto" w:fill="auto"/>
                 </w:tcPr>
                 <w:p>
@@ -10133,7 +10610,7 @@
               </w:tc>
               <w:tc>
                 <w:tcPr>
-                  <w:tcW w:w="8917" w:type="dxa"/>
+                  <w:tcW w:w="8460" w:type="dxa"/>
                 </w:tcPr>
                 <w:p>
                   <w:pPr>
@@ -10234,7 +10711,7 @@
               <w:tc>
                 <w:tcPr>
                   <w:cnfStyle w:val="001000000000" w:firstRow="0" w:lastRow="0" w:firstColumn="1" w:lastColumn="0" w:oddVBand="0" w:evenVBand="0" w:oddHBand="0" w:evenHBand="0" w:firstRowFirstColumn="0" w:firstRowLastColumn="0" w:lastRowFirstColumn="0" w:lastRowLastColumn="0"/>
-                  <w:tcW w:w="467" w:type="dxa"/>
+                  <w:tcW w:w="880" w:type="dxa"/>
                   <w:shd w:val="clear" w:color="auto" w:fill="auto"/>
                 </w:tcPr>
                 <w:p>
@@ -10255,7 +10732,7 @@
               </w:tc>
               <w:tc>
                 <w:tcPr>
-                  <w:tcW w:w="8917" w:type="dxa"/>
+                  <w:tcW w:w="8460" w:type="dxa"/>
                 </w:tcPr>
                 <w:p>
                   <w:pPr>
@@ -10356,7 +10833,7 @@
               <w:tc>
                 <w:tcPr>
                   <w:cnfStyle w:val="001000000000" w:firstRow="0" w:lastRow="0" w:firstColumn="1" w:lastColumn="0" w:oddVBand="0" w:evenVBand="0" w:oddHBand="0" w:evenHBand="0" w:firstRowFirstColumn="0" w:firstRowLastColumn="0" w:lastRowFirstColumn="0" w:lastRowLastColumn="0"/>
-                  <w:tcW w:w="467" w:type="dxa"/>
+                  <w:tcW w:w="880" w:type="dxa"/>
                   <w:shd w:val="clear" w:color="auto" w:fill="auto"/>
                 </w:tcPr>
                 <w:p>
@@ -10377,7 +10854,7 @@
               </w:tc>
               <w:tc>
                 <w:tcPr>
-                  <w:tcW w:w="8917" w:type="dxa"/>
+                  <w:tcW w:w="8460" w:type="dxa"/>
                 </w:tcPr>
                 <w:p>
                   <w:pPr>
@@ -10423,7 +10900,7 @@
               <w:tc>
                 <w:tcPr>
                   <w:cnfStyle w:val="001000000000" w:firstRow="0" w:lastRow="0" w:firstColumn="1" w:lastColumn="0" w:oddVBand="0" w:evenVBand="0" w:oddHBand="0" w:evenHBand="0" w:firstRowFirstColumn="0" w:firstRowLastColumn="0" w:lastRowFirstColumn="0" w:lastRowLastColumn="0"/>
-                  <w:tcW w:w="467" w:type="dxa"/>
+                  <w:tcW w:w="880" w:type="dxa"/>
                   <w:shd w:val="clear" w:color="auto" w:fill="auto"/>
                 </w:tcPr>
                 <w:p>
@@ -10444,7 +10921,7 @@
               </w:tc>
               <w:tc>
                 <w:tcPr>
-                  <w:tcW w:w="8917" w:type="dxa"/>
+                  <w:tcW w:w="8460" w:type="dxa"/>
                 </w:tcPr>
                 <w:p>
                   <w:pPr>
@@ -10474,7 +10951,7 @@
               <w:tc>
                 <w:tcPr>
                   <w:cnfStyle w:val="001000000000" w:firstRow="0" w:lastRow="0" w:firstColumn="1" w:lastColumn="0" w:oddVBand="0" w:evenVBand="0" w:oddHBand="0" w:evenHBand="0" w:firstRowFirstColumn="0" w:firstRowLastColumn="0" w:lastRowFirstColumn="0" w:lastRowLastColumn="0"/>
-                  <w:tcW w:w="467" w:type="dxa"/>
+                  <w:tcW w:w="880" w:type="dxa"/>
                   <w:shd w:val="clear" w:color="auto" w:fill="auto"/>
                 </w:tcPr>
                 <w:p>
@@ -10495,7 +10972,7 @@
               </w:tc>
               <w:tc>
                 <w:tcPr>
-                  <w:tcW w:w="8917" w:type="dxa"/>
+                  <w:tcW w:w="8460" w:type="dxa"/>
                 </w:tcPr>
                 <w:p>
                   <w:pPr>
@@ -10522,7 +10999,7 @@
               <w:tc>
                 <w:tcPr>
                   <w:cnfStyle w:val="001000000000" w:firstRow="0" w:lastRow="0" w:firstColumn="1" w:lastColumn="0" w:oddVBand="0" w:evenVBand="0" w:oddHBand="0" w:evenHBand="0" w:firstRowFirstColumn="0" w:firstRowLastColumn="0" w:lastRowFirstColumn="0" w:lastRowLastColumn="0"/>
-                  <w:tcW w:w="467" w:type="dxa"/>
+                  <w:tcW w:w="880" w:type="dxa"/>
                   <w:shd w:val="clear" w:color="auto" w:fill="auto"/>
                 </w:tcPr>
                 <w:p>
@@ -10543,7 +11020,7 @@
               </w:tc>
               <w:tc>
                 <w:tcPr>
-                  <w:tcW w:w="8917" w:type="dxa"/>
+                  <w:tcW w:w="8460" w:type="dxa"/>
                 </w:tcPr>
                 <w:p>
                   <w:pPr>
@@ -10570,7 +11047,7 @@
               <w:tc>
                 <w:tcPr>
                   <w:cnfStyle w:val="001000000000" w:firstRow="0" w:lastRow="0" w:firstColumn="1" w:lastColumn="0" w:oddVBand="0" w:evenVBand="0" w:oddHBand="0" w:evenHBand="0" w:firstRowFirstColumn="0" w:firstRowLastColumn="0" w:lastRowFirstColumn="0" w:lastRowLastColumn="0"/>
-                  <w:tcW w:w="467" w:type="dxa"/>
+                  <w:tcW w:w="880" w:type="dxa"/>
                   <w:shd w:val="clear" w:color="auto" w:fill="auto"/>
                 </w:tcPr>
                 <w:p>
@@ -10591,7 +11068,7 @@
               </w:tc>
               <w:tc>
                 <w:tcPr>
-                  <w:tcW w:w="8917" w:type="dxa"/>
+                  <w:tcW w:w="8460" w:type="dxa"/>
                 </w:tcPr>
                 <w:p>
                   <w:pPr>
@@ -10639,7 +11116,7 @@
               <w:tc>
                 <w:tcPr>
                   <w:cnfStyle w:val="001000000000" w:firstRow="0" w:lastRow="0" w:firstColumn="1" w:lastColumn="0" w:oddVBand="0" w:evenVBand="0" w:oddHBand="0" w:evenHBand="0" w:firstRowFirstColumn="0" w:firstRowLastColumn="0" w:lastRowFirstColumn="0" w:lastRowLastColumn="0"/>
-                  <w:tcW w:w="467" w:type="dxa"/>
+                  <w:tcW w:w="880" w:type="dxa"/>
                   <w:shd w:val="clear" w:color="auto" w:fill="auto"/>
                 </w:tcPr>
                 <w:p>
@@ -10660,7 +11137,7 @@
               </w:tc>
               <w:tc>
                 <w:tcPr>
-                  <w:tcW w:w="8917" w:type="dxa"/>
+                  <w:tcW w:w="8460" w:type="dxa"/>
                 </w:tcPr>
                 <w:p>
                   <w:pPr>
@@ -10690,7 +11167,7 @@
               <w:tc>
                 <w:tcPr>
                   <w:cnfStyle w:val="001000000000" w:firstRow="0" w:lastRow="0" w:firstColumn="1" w:lastColumn="0" w:oddVBand="0" w:evenVBand="0" w:oddHBand="0" w:evenHBand="0" w:firstRowFirstColumn="0" w:firstRowLastColumn="0" w:lastRowFirstColumn="0" w:lastRowLastColumn="0"/>
-                  <w:tcW w:w="467" w:type="dxa"/>
+                  <w:tcW w:w="880" w:type="dxa"/>
                   <w:shd w:val="clear" w:color="auto" w:fill="auto"/>
                 </w:tcPr>
                 <w:p>
@@ -10711,7 +11188,7 @@
               </w:tc>
               <w:tc>
                 <w:tcPr>
-                  <w:tcW w:w="8917" w:type="dxa"/>
+                  <w:tcW w:w="8460" w:type="dxa"/>
                 </w:tcPr>
                 <w:p>
                   <w:pPr>
@@ -10741,7 +11218,7 @@
               <w:tc>
                 <w:tcPr>
                   <w:cnfStyle w:val="001000000000" w:firstRow="0" w:lastRow="0" w:firstColumn="1" w:lastColumn="0" w:oddVBand="0" w:evenVBand="0" w:oddHBand="0" w:evenHBand="0" w:firstRowFirstColumn="0" w:firstRowLastColumn="0" w:lastRowFirstColumn="0" w:lastRowLastColumn="0"/>
-                  <w:tcW w:w="467" w:type="dxa"/>
+                  <w:tcW w:w="880" w:type="dxa"/>
                   <w:shd w:val="clear" w:color="auto" w:fill="auto"/>
                 </w:tcPr>
                 <w:p>
@@ -10762,7 +11239,7 @@
               </w:tc>
               <w:tc>
                 <w:tcPr>
-                  <w:tcW w:w="8917" w:type="dxa"/>
+                  <w:tcW w:w="8460" w:type="dxa"/>
                 </w:tcPr>
                 <w:p>
                   <w:pPr>
@@ -10792,7 +11269,7 @@
               <w:tc>
                 <w:tcPr>
                   <w:cnfStyle w:val="001000000000" w:firstRow="0" w:lastRow="0" w:firstColumn="1" w:lastColumn="0" w:oddVBand="0" w:evenVBand="0" w:oddHBand="0" w:evenHBand="0" w:firstRowFirstColumn="0" w:firstRowLastColumn="0" w:lastRowFirstColumn="0" w:lastRowLastColumn="0"/>
-                  <w:tcW w:w="467" w:type="dxa"/>
+                  <w:tcW w:w="880" w:type="dxa"/>
                   <w:shd w:val="clear" w:color="auto" w:fill="auto"/>
                 </w:tcPr>
                 <w:p>
@@ -10813,7 +11290,7 @@
               </w:tc>
               <w:tc>
                 <w:tcPr>
-                  <w:tcW w:w="8917" w:type="dxa"/>
+                  <w:tcW w:w="8460" w:type="dxa"/>
                 </w:tcPr>
                 <w:p>
                   <w:pPr>
@@ -10862,7 +11339,7 @@
               <w:tc>
                 <w:tcPr>
                   <w:cnfStyle w:val="001000000000" w:firstRow="0" w:lastRow="0" w:firstColumn="1" w:lastColumn="0" w:oddVBand="0" w:evenVBand="0" w:oddHBand="0" w:evenHBand="0" w:firstRowFirstColumn="0" w:firstRowLastColumn="0" w:lastRowFirstColumn="0" w:lastRowLastColumn="0"/>
-                  <w:tcW w:w="467" w:type="dxa"/>
+                  <w:tcW w:w="880" w:type="dxa"/>
                   <w:shd w:val="clear" w:color="auto" w:fill="auto"/>
                 </w:tcPr>
                 <w:p>
@@ -10883,7 +11360,7 @@
               </w:tc>
               <w:tc>
                 <w:tcPr>
-                  <w:tcW w:w="8917" w:type="dxa"/>
+                  <w:tcW w:w="8460" w:type="dxa"/>
                 </w:tcPr>
                 <w:p>
                   <w:pPr>
@@ -10913,7 +11390,7 @@
               <w:tc>
                 <w:tcPr>
                   <w:cnfStyle w:val="001000000000" w:firstRow="0" w:lastRow="0" w:firstColumn="1" w:lastColumn="0" w:oddVBand="0" w:evenVBand="0" w:oddHBand="0" w:evenHBand="0" w:firstRowFirstColumn="0" w:firstRowLastColumn="0" w:lastRowFirstColumn="0" w:lastRowLastColumn="0"/>
-                  <w:tcW w:w="467" w:type="dxa"/>
+                  <w:tcW w:w="880" w:type="dxa"/>
                   <w:shd w:val="clear" w:color="auto" w:fill="auto"/>
                 </w:tcPr>
                 <w:p>
@@ -10934,7 +11411,7 @@
               </w:tc>
               <w:tc>
                 <w:tcPr>
-                  <w:tcW w:w="8917" w:type="dxa"/>
+                  <w:tcW w:w="8460" w:type="dxa"/>
                 </w:tcPr>
                 <w:p>
                   <w:pPr>
@@ -10952,7 +11429,23 @@
                       <w:sz w:val="20"/>
                       <w:szCs w:val="20"/>
                     </w:rPr>
-                    <w:t>Provision Web Dashboard page(s) and Settings page(s) at tenant level and site collection(s) created in step 15. Also provision Document Details page on Catalog site.</w:t>
+                    <w:t>Provision Web Dashboard page(s) and Settings page(s) at tenant level and site collection(s) created in step 15</w:t>
+                  </w:r>
+                  <w:r>
+                    <w:rPr>
+                      <w:rFonts w:eastAsia="Times New Roman" w:cs="Segoe UI"/>
+                      <w:sz w:val="20"/>
+                      <w:szCs w:val="20"/>
+                    </w:rPr>
+                    <w:t xml:space="preserve"> in this table</w:t>
+                  </w:r>
+                  <w:r>
+                    <w:rPr>
+                      <w:rFonts w:eastAsia="Times New Roman" w:cs="Segoe UI"/>
+                      <w:sz w:val="20"/>
+                      <w:szCs w:val="20"/>
+                    </w:rPr>
+                    <w:t>. Also provision Document Details page on Catalog site.</w:t>
                   </w:r>
                 </w:p>
               </w:tc>
@@ -10971,7 +11464,7 @@
         </w:tc>
         <w:tc>
           <w:tcPr>
-            <w:tcW w:w="1448" w:type="pct"/>
+            <w:tcW w:w="462" w:type="pct"/>
             <w:hideMark/>
           </w:tcPr>
           <w:p>
@@ -11000,7 +11493,36 @@
         </w:trPr>
         <w:tc>
           <w:tcPr>
-            <w:tcW w:w="3552" w:type="pct"/>
+            <w:tcW w:w="380" w:type="pct"/>
+          </w:tcPr>
+          <w:p>
+            <w:pPr>
+              <w:tabs>
+                <w:tab w:val="left" w:pos="2400"/>
+              </w:tabs>
+              <w:ind w:left="60"/>
+              <w:rPr>
+                <w:rFonts w:eastAsia="Times New Roman" w:cs="Segoe UI"/>
+                <w:b/>
+                <w:sz w:val="20"/>
+                <w:szCs w:val="20"/>
+              </w:rPr>
+            </w:pPr>
+            <w:r>
+              <w:rPr>
+                <w:rFonts w:eastAsia="Times New Roman" w:cs="Segoe UI"/>
+                <w:b/>
+                <w:sz w:val="20"/>
+                <w:szCs w:val="20"/>
+              </w:rPr>
+              <w:lastRenderedPageBreak/>
+              <w:t>Step 11</w:t>
+            </w:r>
+          </w:p>
+        </w:tc>
+        <w:tc>
+          <w:tcPr>
+            <w:tcW w:w="4158" w:type="pct"/>
           </w:tcPr>
           <w:p>
             <w:pPr>
@@ -11020,7 +11542,6 @@
                 <w:sz w:val="20"/>
                 <w:szCs w:val="20"/>
               </w:rPr>
-              <w:lastRenderedPageBreak/>
               <w:t>Publish all the created content types along with parent content type</w:t>
             </w:r>
           </w:p>
@@ -11049,7 +11570,7 @@
         </w:tc>
         <w:tc>
           <w:tcPr>
-            <w:tcW w:w="1448" w:type="pct"/>
+            <w:tcW w:w="462" w:type="pct"/>
           </w:tcPr>
           <w:p>
             <w:pPr>
@@ -11073,7 +11594,32 @@
       <w:tr>
         <w:tc>
           <w:tcPr>
-            <w:tcW w:w="3552" w:type="pct"/>
+            <w:tcW w:w="380" w:type="pct"/>
+          </w:tcPr>
+          <w:p>
+            <w:pPr>
+              <w:ind w:left="60"/>
+              <w:rPr>
+                <w:rFonts w:eastAsia="Times New Roman" w:cs="Segoe UI"/>
+                <w:b/>
+                <w:sz w:val="20"/>
+                <w:szCs w:val="20"/>
+              </w:rPr>
+            </w:pPr>
+            <w:r>
+              <w:rPr>
+                <w:rFonts w:eastAsia="Times New Roman" w:cs="Segoe UI"/>
+                <w:b/>
+                <w:sz w:val="20"/>
+                <w:szCs w:val="20"/>
+              </w:rPr>
+              <w:t>Step 12</w:t>
+            </w:r>
+          </w:p>
+        </w:tc>
+        <w:tc>
+          <w:tcPr>
+            <w:tcW w:w="4158" w:type="pct"/>
           </w:tcPr>
           <w:p>
             <w:pPr>
@@ -11184,6 +11730,7 @@
                 <w:sz w:val="20"/>
                 <w:szCs w:val="20"/>
               </w:rPr>
+              <w:lastRenderedPageBreak/>
               <w:drawing>
                 <wp:inline distT="0" distB="0" distL="0" distR="0" wp14:anchorId="5891224A" wp14:editId="2B10322B">
                   <wp:extent cx="4143752" cy="2428875"/>
@@ -11272,7 +11819,6 @@
                 <w:sz w:val="20"/>
                 <w:szCs w:val="20"/>
               </w:rPr>
-              <w:lastRenderedPageBreak/>
               <w:t>Click on "here" to trust the app</w:t>
             </w:r>
           </w:p>
@@ -11364,7 +11910,7 @@
         </w:tc>
         <w:tc>
           <w:tcPr>
-            <w:tcW w:w="1448" w:type="pct"/>
+            <w:tcW w:w="462" w:type="pct"/>
           </w:tcPr>
           <w:p>
             <w:pPr>
@@ -11394,10 +11940,36 @@
         </w:trPr>
         <w:tc>
           <w:tcPr>
-            <w:tcW w:w="3552" w:type="pct"/>
+            <w:tcW w:w="380" w:type="pct"/>
           </w:tcPr>
           <w:p>
             <w:pPr>
+              <w:ind w:left="60"/>
+              <w:rPr>
+                <w:rFonts w:eastAsia="Times New Roman" w:cs="Segoe UI"/>
+                <w:b/>
+                <w:sz w:val="20"/>
+                <w:szCs w:val="20"/>
+              </w:rPr>
+            </w:pPr>
+            <w:r>
+              <w:rPr>
+                <w:rFonts w:eastAsia="Times New Roman" w:cs="Segoe UI"/>
+                <w:b/>
+                <w:sz w:val="20"/>
+                <w:szCs w:val="20"/>
+              </w:rPr>
+              <w:lastRenderedPageBreak/>
+              <w:t>Step 13</w:t>
+            </w:r>
+          </w:p>
+        </w:tc>
+        <w:tc>
+          <w:tcPr>
+            <w:tcW w:w="4158" w:type="pct"/>
+          </w:tcPr>
+          <w:p>
+            <w:pPr>
               <w:ind w:left="697"/>
               <w:rPr>
                 <w:rFonts w:eastAsia="Times New Roman" w:cs="Segoe UI"/>
@@ -11413,7 +11985,6 @@
                 <w:sz w:val="20"/>
                 <w:szCs w:val="20"/>
               </w:rPr>
-              <w:lastRenderedPageBreak/>
               <w:t>Install Matter Center app to all site collection across Tenant</w:t>
             </w:r>
           </w:p>
@@ -11596,7 +12167,6 @@
                 <w:sz w:val="20"/>
                 <w:szCs w:val="20"/>
               </w:rPr>
-              <w:lastRenderedPageBreak/>
               <w:t>Select “(All Paths)” and click “on Add &gt;”</w:t>
             </w:r>
           </w:p>
@@ -11763,6 +12333,7 @@
                 <w:sz w:val="20"/>
                 <w:szCs w:val="20"/>
               </w:rPr>
+              <w:lastRenderedPageBreak/>
               <w:drawing>
                 <wp:inline distT="0" distB="0" distL="0" distR="0" wp14:anchorId="036F6817" wp14:editId="56BB8244">
                   <wp:extent cx="4276725" cy="1932945"/>
@@ -11863,7 +12434,7 @@
                 <w:ilvl w:val="2"/>
                 <w:numId w:val="10"/>
               </w:numPr>
-              <w:ind w:left="697"/>
+              <w:ind w:left="1057"/>
               <w:textAlignment w:val="center"/>
               <w:rPr>
                 <w:rFonts w:cs="Segoe UI"/>
@@ -11894,7 +12465,7 @@
           </w:p>
           <w:p>
             <w:pPr>
-              <w:ind w:left="697"/>
+              <w:ind w:left="1057"/>
               <w:textAlignment w:val="center"/>
               <w:rPr>
                 <w:rFonts w:cs="Segoe UI"/>
@@ -11930,7 +12501,7 @@
                 <w:ilvl w:val="2"/>
                 <w:numId w:val="10"/>
               </w:numPr>
-              <w:ind w:left="697"/>
+              <w:ind w:left="1057"/>
               <w:textAlignment w:val="center"/>
               <w:rPr>
                 <w:rFonts w:cs="Segoe UI"/>
@@ -11954,7 +12525,7 @@
                 <w:ilvl w:val="2"/>
                 <w:numId w:val="10"/>
               </w:numPr>
-              <w:ind w:left="697"/>
+              <w:ind w:left="1057"/>
               <w:textAlignment w:val="center"/>
               <w:rPr>
                 <w:rFonts w:cs="Segoe UI"/>
@@ -12060,7 +12631,7 @@
         </w:tc>
         <w:tc>
           <w:tcPr>
-            <w:tcW w:w="1448" w:type="pct"/>
+            <w:tcW w:w="462" w:type="pct"/>
           </w:tcPr>
           <w:p>
             <w:pPr>
@@ -12186,6 +12757,7 @@
         <w:rPr>
           <w:rFonts w:eastAsia="Times New Roman" w:cs="Segoe UI"/>
         </w:rPr>
+        <w:lastRenderedPageBreak/>
         <w:t xml:space="preserve">Go to Admin center by typing the following URL in the browser: </w:t>
       </w:r>
       <w:hyperlink w:history="1">
@@ -12214,7 +12786,6 @@
         <w:rPr>
           <w:rFonts w:eastAsia="Times New Roman" w:cs="Segoe UI"/>
         </w:rPr>
-        <w:lastRenderedPageBreak/>
         <w:t xml:space="preserve">For e.g. </w:t>
       </w:r>
       <w:hyperlink r:id="rId41" w:history="1">
@@ -12787,7 +13358,10 @@
         </w:numPr>
       </w:pPr>
       <w:r>
-        <w:t>Enter the number which we previously inserted in step #6</w:t>
+        <w:t xml:space="preserve">Enter the number which we previously inserted in </w:t>
+      </w:r>
+      <w:r>
+        <w:t>above mentioned table.</w:t>
       </w:r>
     </w:p>
     <w:p>
@@ -13683,69 +14257,33 @@
         </w:numPr>
         <w:rPr>
           <w:rFonts w:cs="Segoe UI"/>
-          <w:szCs w:val="20"/>
-        </w:rPr>
-      </w:pPr>
-      <w:r>
-        <w:rPr>
-          <w:rFonts w:cs="Segoe UI"/>
-          <w:szCs w:val="20"/>
-        </w:rPr>
-        <w:lastRenderedPageBreak/>
-        <w:t>WebDashboardSP.html</w:t>
-      </w:r>
-    </w:p>
-    <w:p>
-      <w:pPr>
-        <w:pStyle w:val="ListParagraph"/>
-        <w:numPr>
-          <w:ilvl w:val="1"/>
-          <w:numId w:val="18"/>
-        </w:numPr>
-        <w:rPr>
-          <w:rFonts w:cs="Segoe UI"/>
-          <w:szCs w:val="20"/>
-        </w:rPr>
-      </w:pPr>
-      <w:r>
-        <w:rPr>
-          <w:rFonts w:cs="Segoe UI"/>
-          <w:szCs w:val="20"/>
-        </w:rPr>
-        <w:t>WebDashboardChart.html</w:t>
-      </w:r>
-    </w:p>
-    <w:p>
-      <w:pPr>
-        <w:pStyle w:val="ListParagraph"/>
-        <w:numPr>
-          <w:ilvl w:val="1"/>
-          <w:numId w:val="18"/>
-        </w:numPr>
-        <w:rPr>
-          <w:rFonts w:cs="Segoe UI"/>
-          <w:szCs w:val="20"/>
-        </w:rPr>
-      </w:pPr>
-      <w:r>
-        <w:rPr>
-          <w:rFonts w:cs="Segoe UI"/>
-          <w:szCs w:val="20"/>
-        </w:rPr>
-        <w:t>WebDashboardFooter.html</w:t>
-      </w:r>
-    </w:p>
-    <w:p>
-      <w:pPr>
-        <w:pStyle w:val="ListParagraph"/>
-        <w:ind w:left="1440"/>
-        <w:rPr>
-          <w:rFonts w:cs="Segoe UI"/>
           <w:color w:val="767171" w:themeColor="background2" w:themeShade="80"/>
           <w:sz w:val="20"/>
           <w:szCs w:val="20"/>
         </w:rPr>
       </w:pPr>
+      <w:r>
+        <w:rPr>
+          <w:rFonts w:cs="Segoe UI"/>
+          <w:szCs w:val="20"/>
+        </w:rPr>
+        <w:lastRenderedPageBreak/>
+        <w:t>WebDashboardSP</w:t>
+      </w:r>
+      <w:r>
+        <w:rPr>
+          <w:rFonts w:cs="Segoe UI"/>
+          <w:szCs w:val="20"/>
+        </w:rPr>
+        <w:t>Template</w:t>
+      </w:r>
+      <w:r>
+        <w:rPr>
+          <w:rFonts w:cs="Segoe UI"/>
+          <w:szCs w:val="20"/>
+        </w:rPr>
+        <w:t>.html</w:t>
+      </w:r>
     </w:p>
     <w:p>
       <w:pPr>
@@ -13938,7 +14476,70 @@
           <w:rFonts w:cs="Segoe UI"/>
           <w:szCs w:val="20"/>
         </w:rPr>
-        <w:t>Provide URL of HTML page which is uploaded in step 5</w:t>
+        <w:t xml:space="preserve">Provide URL of </w:t>
+      </w:r>
+      <w:r>
+        <w:rPr>
+          <w:rFonts w:cs="Segoe UI"/>
+          <w:szCs w:val="20"/>
+        </w:rPr>
+        <w:t>“</w:t>
+      </w:r>
+      <w:r>
+        <w:rPr>
+          <w:rFonts w:cs="Segoe UI"/>
+          <w:szCs w:val="20"/>
+        </w:rPr>
+        <w:t>WebDashboardSP</w:t>
+      </w:r>
+      <w:r>
+        <w:rPr>
+          <w:rFonts w:cs="Segoe UI"/>
+          <w:szCs w:val="20"/>
+        </w:rPr>
+        <w:t>Template</w:t>
+      </w:r>
+      <w:r>
+        <w:rPr>
+          <w:rFonts w:cs="Segoe UI"/>
+          <w:szCs w:val="20"/>
+        </w:rPr>
+        <w:t>.html</w:t>
+      </w:r>
+      <w:r>
+        <w:rPr>
+          <w:rFonts w:cs="Segoe UI"/>
+          <w:szCs w:val="20"/>
+        </w:rPr>
+        <w:t xml:space="preserve">” </w:t>
+      </w:r>
+      <w:r>
+        <w:rPr>
+          <w:rFonts w:cs="Segoe UI"/>
+          <w:szCs w:val="20"/>
+        </w:rPr>
+        <w:t xml:space="preserve">page which </w:t>
+      </w:r>
+      <w:r>
+        <w:rPr>
+          <w:rFonts w:cs="Segoe UI"/>
+          <w:szCs w:val="20"/>
+        </w:rPr>
+        <w:t>was</w:t>
+      </w:r>
+      <w:r>
+        <w:rPr>
+          <w:rFonts w:cs="Segoe UI"/>
+          <w:szCs w:val="20"/>
+        </w:rPr>
+        <w:t xml:space="preserve"> uploaded in </w:t>
+      </w:r>
+      <w:r>
+        <w:rPr>
+          <w:rFonts w:cs="Segoe UI"/>
+          <w:szCs w:val="20"/>
+        </w:rPr>
+        <w:t>Site Pages</w:t>
       </w:r>
     </w:p>
     <w:p>
@@ -13959,7 +14560,6 @@
           <w:rFonts w:cs="Segoe UI"/>
           <w:szCs w:val="20"/>
         </w:rPr>
-        <w:lastRenderedPageBreak/>
         <w:t>Make chrome type as ‘None’</w:t>
       </w:r>
     </w:p>
@@ -13988,6 +14588,7 @@
         <w:rPr>
           <w:noProof/>
         </w:rPr>
+        <w:lastRenderedPageBreak/>
         <w:drawing>
           <wp:inline distT="0" distB="0" distL="0" distR="0" wp14:anchorId="11C0DFED" wp14:editId="560A7DAD">
             <wp:extent cx="3537284" cy="4800600"/>
@@ -14055,238 +14656,6 @@
         </w:drawing>
       </w:r>
     </w:p>
-    <w:p>
-      <w:pPr>
-        <w:pStyle w:val="ListParagraph"/>
-        <w:keepNext/>
-        <w:numPr>
-          <w:ilvl w:val="0"/>
-          <w:numId w:val="39"/>
-        </w:numPr>
-      </w:pPr>
-      <w:r>
-        <w:lastRenderedPageBreak/>
-        <w:t>We have to create following three web parts by performing steps mentioned in point #8</w:t>
-      </w:r>
-    </w:p>
-    <w:tbl>
-      <w:tblPr>
-        <w:tblStyle w:val="TableGrid"/>
-        <w:tblW w:w="5000" w:type="pct"/>
-        <w:tblLook w:val="04A0" w:firstRow="1" w:lastRow="0" w:firstColumn="1" w:lastColumn="0" w:noHBand="0" w:noVBand="1"/>
-      </w:tblPr>
-      <w:tblGrid>
-        <w:gridCol w:w="6475"/>
-        <w:gridCol w:w="6475"/>
-      </w:tblGrid>
-      <w:tr>
-        <w:trPr>
-          <w:trHeight w:val="288"/>
-        </w:trPr>
-        <w:tc>
-          <w:tcPr>
-            <w:tcW w:w="2500" w:type="pct"/>
-            <w:shd w:val="clear" w:color="auto" w:fill="0070C0"/>
-            <w:vAlign w:val="center"/>
-          </w:tcPr>
-          <w:p>
-            <w:pPr>
-              <w:rPr>
-                <w:b/>
-                <w:color w:val="FFFFFF" w:themeColor="background1"/>
-                <w:sz w:val="20"/>
-                <w:szCs w:val="20"/>
-              </w:rPr>
-            </w:pPr>
-            <w:r>
-              <w:rPr>
-                <w:b/>
-                <w:color w:val="FFFFFF" w:themeColor="background1"/>
-                <w:sz w:val="20"/>
-                <w:szCs w:val="20"/>
-              </w:rPr>
-              <w:t>Web Part</w:t>
-            </w:r>
-          </w:p>
-        </w:tc>
-        <w:tc>
-          <w:tcPr>
-            <w:tcW w:w="2500" w:type="pct"/>
-            <w:shd w:val="clear" w:color="auto" w:fill="0070C0"/>
-            <w:vAlign w:val="center"/>
-          </w:tcPr>
-          <w:p>
-            <w:pPr>
-              <w:rPr>
-                <w:b/>
-                <w:color w:val="FFFFFF" w:themeColor="background1"/>
-                <w:sz w:val="20"/>
-                <w:szCs w:val="20"/>
-              </w:rPr>
-            </w:pPr>
-            <w:r>
-              <w:rPr>
-                <w:b/>
-                <w:color w:val="FFFFFF" w:themeColor="background1"/>
-                <w:sz w:val="20"/>
-                <w:szCs w:val="20"/>
-              </w:rPr>
-              <w:t>File name</w:t>
-            </w:r>
-          </w:p>
-        </w:tc>
-      </w:tr>
-      <w:tr>
-        <w:tc>
-          <w:tcPr>
-            <w:tcW w:w="2500" w:type="pct"/>
-          </w:tcPr>
-          <w:p>
-            <w:pPr>
-              <w:rPr>
-                <w:sz w:val="20"/>
-                <w:szCs w:val="20"/>
-              </w:rPr>
-            </w:pPr>
-            <w:r>
-              <w:rPr>
-                <w:sz w:val="20"/>
-                <w:szCs w:val="20"/>
-              </w:rPr>
-              <w:t>Settings</w:t>
-            </w:r>
-          </w:p>
-        </w:tc>
-        <w:tc>
-          <w:tcPr>
-            <w:tcW w:w="2500" w:type="pct"/>
-          </w:tcPr>
-          <w:p>
-            <w:pPr>
-              <w:rPr>
-                <w:sz w:val="20"/>
-                <w:szCs w:val="20"/>
-              </w:rPr>
-            </w:pPr>
-            <w:r>
-              <w:rPr>
-                <w:sz w:val="20"/>
-                <w:szCs w:val="20"/>
-              </w:rPr>
-              <w:t>WebDashboardSP.html</w:t>
-            </w:r>
-          </w:p>
-          <w:p>
-            <w:pPr>
-              <w:rPr>
-                <w:sz w:val="20"/>
-                <w:szCs w:val="20"/>
-              </w:rPr>
-            </w:pPr>
-          </w:p>
-        </w:tc>
-      </w:tr>
-      <w:tr>
-        <w:tc>
-          <w:tcPr>
-            <w:tcW w:w="2500" w:type="pct"/>
-          </w:tcPr>
-          <w:p>
-            <w:pPr>
-              <w:rPr>
-                <w:sz w:val="20"/>
-                <w:szCs w:val="20"/>
-              </w:rPr>
-            </w:pPr>
-            <w:r>
-              <w:rPr>
-                <w:sz w:val="20"/>
-                <w:szCs w:val="20"/>
-              </w:rPr>
-              <w:t>Charts</w:t>
-            </w:r>
-          </w:p>
-        </w:tc>
-        <w:tc>
-          <w:tcPr>
-            <w:tcW w:w="2500" w:type="pct"/>
-          </w:tcPr>
-          <w:p>
-            <w:pPr>
-              <w:rPr>
-                <w:sz w:val="20"/>
-                <w:szCs w:val="20"/>
-              </w:rPr>
-            </w:pPr>
-            <w:r>
-              <w:rPr>
-                <w:sz w:val="20"/>
-                <w:szCs w:val="20"/>
-              </w:rPr>
-              <w:t>WebDashboardChart.html</w:t>
-            </w:r>
-          </w:p>
-          <w:p>
-            <w:pPr>
-              <w:rPr>
-                <w:sz w:val="20"/>
-                <w:szCs w:val="20"/>
-              </w:rPr>
-            </w:pPr>
-          </w:p>
-        </w:tc>
-      </w:tr>
-      <w:tr>
-        <w:tc>
-          <w:tcPr>
-            <w:tcW w:w="2500" w:type="pct"/>
-          </w:tcPr>
-          <w:p>
-            <w:pPr>
-              <w:rPr>
-                <w:sz w:val="20"/>
-                <w:szCs w:val="20"/>
-              </w:rPr>
-            </w:pPr>
-            <w:r>
-              <w:rPr>
-                <w:sz w:val="20"/>
-                <w:szCs w:val="20"/>
-              </w:rPr>
-              <w:t>Footer</w:t>
-            </w:r>
-          </w:p>
-        </w:tc>
-        <w:tc>
-          <w:tcPr>
-            <w:tcW w:w="2500" w:type="pct"/>
-          </w:tcPr>
-          <w:p>
-            <w:pPr>
-              <w:rPr>
-                <w:sz w:val="20"/>
-                <w:szCs w:val="20"/>
-              </w:rPr>
-            </w:pPr>
-            <w:r>
-              <w:rPr>
-                <w:sz w:val="20"/>
-                <w:szCs w:val="20"/>
-              </w:rPr>
-              <w:t>WebDashboardFooter.html</w:t>
-            </w:r>
-          </w:p>
-          <w:p>
-            <w:pPr>
-              <w:rPr>
-                <w:sz w:val="20"/>
-                <w:szCs w:val="20"/>
-              </w:rPr>
-            </w:pPr>
-          </w:p>
-        </w:tc>
-      </w:tr>
-    </w:tbl>
     <w:p/>
     <w:p>
       <w:pPr>
@@ -14427,7 +14796,6 @@
         <w:rPr>
           <w:b/>
         </w:rPr>
-        <w:lastRenderedPageBreak/>
         <w:t>Settings page configurations</w:t>
       </w:r>
     </w:p>
@@ -14481,6 +14849,7 @@
         <w:rPr>
           <w:noProof/>
         </w:rPr>
+        <w:lastRenderedPageBreak/>
         <w:drawing>
           <wp:inline distT="0" distB="0" distL="0" distR="0" wp14:anchorId="07672A6A" wp14:editId="469BBB7D">
             <wp:extent cx="1516982" cy="2105025"/>
@@ -14686,6 +15055,7 @@
           <w:rFonts w:cs="Segoe UI"/>
           <w:szCs w:val="20"/>
         </w:rPr>
+        <w:lastRenderedPageBreak/>
         <w:t>Here,</w:t>
       </w:r>
     </w:p>
@@ -14953,7 +15323,6 @@
         <w:rPr>
           <w:noProof/>
         </w:rPr>
-        <w:lastRenderedPageBreak/>
         <w:drawing>
           <wp:inline distT="0" distB="0" distL="0" distR="0" wp14:anchorId="1C90EA5C" wp14:editId="352CE9F7">
             <wp:extent cx="2638425" cy="1545435"/>
@@ -15032,11 +15401,52 @@
         <w:pStyle w:val="ListParagraph"/>
         <w:numPr>
           <w:ilvl w:val="0"/>
-          <w:numId w:val="44"/>
+          <w:numId w:val="42"/>
         </w:numPr>
-      </w:pPr>
-      <w:r>
-        <w:t>Provide URL of HTML page which is uploaded in step 5</w:t>
+        <w:ind w:left="1440"/>
+      </w:pPr>
+      <w:r>
+        <w:lastRenderedPageBreak/>
+        <w:t xml:space="preserve">Provide URL of </w:t>
+      </w:r>
+      <w:r>
+        <w:t>“</w:t>
+      </w:r>
+      <w:r>
+        <w:t>SettingsSP.html</w:t>
+      </w:r>
+      <w:r>
+        <w:t>”</w:t>
+      </w:r>
+      <w:r>
+        <w:t xml:space="preserve"> </w:t>
+      </w:r>
+      <w:r>
+        <w:t xml:space="preserve">page which </w:t>
+      </w:r>
+      <w:r>
+        <w:rPr>
+          <w:rFonts w:cs="Segoe UI"/>
+          <w:szCs w:val="20"/>
+        </w:rPr>
+        <w:t>was</w:t>
+      </w:r>
+      <w:r>
+        <w:rPr>
+          <w:rFonts w:cs="Segoe UI"/>
+          <w:szCs w:val="20"/>
+        </w:rPr>
+        <w:t xml:space="preserve"> uploaded in </w:t>
+      </w:r>
+      <w:r>
+        <w:rPr>
+          <w:rFonts w:cs="Segoe UI"/>
+          <w:szCs w:val="20"/>
+        </w:rPr>
+        <w:t>Site Pages</w:t>
+      </w:r>
+      <w:r>
+        <w:t xml:space="preserve"> </w:t>
       </w:r>
     </w:p>
     <w:p>
@@ -15196,6 +15606,7 @@
         <w:rPr>
           <w:noProof/>
         </w:rPr>
+        <w:lastRenderedPageBreak/>
         <w:drawing>
           <wp:inline distT="0" distB="0" distL="0" distR="0" wp14:anchorId="207F8C82" wp14:editId="6D1AEC7E">
             <wp:extent cx="1485900" cy="2784213"/>
@@ -18237,14 +18648,12 @@
           <w:rFonts w:cs="Segoe UI"/>
         </w:rPr>
       </w:pPr>
-      <w:proofErr w:type="gramStart"/>
       <w:r>
         <w:rPr>
           <w:rFonts w:cs="Segoe UI"/>
         </w:rPr>
         <w:t>Microsoft.Legal.MatterCenter</w:t>
       </w:r>
-      <w:proofErr w:type="gramEnd"/>
     </w:p>
     <w:p>
       <w:pPr>
@@ -19308,6 +19717,24 @@
       <w:pPr>
         <w:pStyle w:val="ListParagraph"/>
         <w:numPr>
+          <w:ilvl w:val="2"/>
+          <w:numId w:val="24"/>
+        </w:numPr>
+        <w:rPr>
+          <w:rFonts w:cs="Segoe UI"/>
+        </w:rPr>
+      </w:pPr>
+      <w:r>
+        <w:rPr>
+          <w:rFonts w:cs="Segoe UI"/>
+        </w:rPr>
+        <w:t>UILogTableName</w:t>
+      </w:r>
+    </w:p>
+    <w:p>
+      <w:pPr>
+        <w:pStyle w:val="ListParagraph"/>
+        <w:numPr>
           <w:ilvl w:val="1"/>
           <w:numId w:val="24"/>
         </w:numPr>
@@ -19637,7 +20064,19 @@
         <w:rPr>
           <w:rFonts w:cs="Segoe UI"/>
         </w:rPr>
-        <w:t>SouceLocation</w:t>
+        <w:t>Sou</w:t>
+      </w:r>
+      <w:r>
+        <w:rPr>
+          <w:rFonts w:cs="Segoe UI"/>
+        </w:rPr>
+        <w:t>r</w:t>
+      </w:r>
+      <w:r>
+        <w:rPr>
+          <w:rFonts w:cs="Segoe UI"/>
+        </w:rPr>
+        <w:t>ceLocation</w:t>
       </w:r>
     </w:p>
     <w:p>
@@ -19751,7 +20190,19 @@
         <w:rPr>
           <w:rFonts w:cs="Segoe UI"/>
         </w:rPr>
-        <w:t>SouceLocation x 4</w:t>
+        <w:t>Sou</w:t>
+      </w:r>
+      <w:r>
+        <w:rPr>
+          <w:rFonts w:cs="Segoe UI"/>
+        </w:rPr>
+        <w:t>r</w:t>
+      </w:r>
+      <w:r>
+        <w:rPr>
+          <w:rFonts w:cs="Segoe UI"/>
+        </w:rPr>
+        <w:t>ceLocation x 4</w:t>
       </w:r>
     </w:p>
     <w:p>
@@ -19784,7 +20235,7 @@
 </file>
 
 <file path=word/endnotes.xml><?xml version="1.0" encoding="utf-8"?>
-<w:endnotes xmlns:wpc="http://schemas.microsoft.com/office/word/2010/wordprocessingCanvas" xmlns:cx="http://schemas.microsoft.com/office/drawing/2014/chartex" xmlns:cx1="http://schemas.microsoft.com/office/drawing/2015/9/8/chartex" xmlns:mc="http://schemas.openxmlformats.org/markup-compatibility/2006" xmlns:o="urn:schemas-microsoft-com:office:office" xmlns:r="http://schemas.openxmlformats.org/officeDocument/2006/relationships" xmlns:m="http://schemas.openxmlformats.org/officeDocument/2006/math" xmlns:v="urn:schemas-microsoft-com:vml" xmlns:wp14="http://schemas.microsoft.com/office/word/2010/wordprocessingDrawing" xmlns:wp="http://schemas.openxmlformats.org/drawingml/2006/wordprocessingDrawing" xmlns:w10="urn:schemas-microsoft-com:office:word" xmlns:w="http://schemas.openxmlformats.org/wordprocessingml/2006/main" xmlns:w14="http://schemas.microsoft.com/office/word/2010/wordml" xmlns:w15="http://schemas.microsoft.com/office/word/2012/wordml" xmlns:w16se="http://schemas.microsoft.com/office/word/2015/wordml/symex" xmlns:wpg="http://schemas.microsoft.com/office/word/2010/wordprocessingGroup" xmlns:wpi="http://schemas.microsoft.com/office/word/2010/wordprocessingInk" xmlns:wne="http://schemas.microsoft.com/office/word/2006/wordml" xmlns:wps="http://schemas.microsoft.com/office/word/2010/wordprocessingShape" mc:Ignorable="w14 w15 w16se wp14">
+<w:endnotes xmlns:wpc="http://schemas.microsoft.com/office/word/2010/wordprocessingCanvas" xmlns:cx="http://schemas.microsoft.com/office/drawing/2014/chartex" xmlns:cx1="http://schemas.microsoft.com/office/drawing/2015/9/8/chartex" xmlns:cx2="http://schemas.microsoft.com/office/drawing/2015/10/21/chartex" xmlns:mc="http://schemas.openxmlformats.org/markup-compatibility/2006" xmlns:o="urn:schemas-microsoft-com:office:office" xmlns:r="http://schemas.openxmlformats.org/officeDocument/2006/relationships" xmlns:m="http://schemas.openxmlformats.org/officeDocument/2006/math" xmlns:v="urn:schemas-microsoft-com:vml" xmlns:wp14="http://schemas.microsoft.com/office/word/2010/wordprocessingDrawing" xmlns:wp="http://schemas.openxmlformats.org/drawingml/2006/wordprocessingDrawing" xmlns:w10="urn:schemas-microsoft-com:office:word" xmlns:w="http://schemas.openxmlformats.org/wordprocessingml/2006/main" xmlns:w14="http://schemas.microsoft.com/office/word/2010/wordml" xmlns:w15="http://schemas.microsoft.com/office/word/2012/wordml" xmlns:w16se="http://schemas.microsoft.com/office/word/2015/wordml/symex" xmlns:wpg="http://schemas.microsoft.com/office/word/2010/wordprocessingGroup" xmlns:wpi="http://schemas.microsoft.com/office/word/2010/wordprocessingInk" xmlns:wne="http://schemas.microsoft.com/office/word/2006/wordml" xmlns:wps="http://schemas.microsoft.com/office/word/2010/wordprocessingShape" mc:Ignorable="w14 w15 w16se wp14">
   <w:endnote w:type="separator" w:id="-1">
     <w:p>
       <w:pPr>
@@ -19809,7 +20260,7 @@
 </file>
 
 <file path=word/footer1.xml><?xml version="1.0" encoding="utf-8"?>
-<w:ftr xmlns:wpc="http://schemas.microsoft.com/office/word/2010/wordprocessingCanvas" xmlns:cx="http://schemas.microsoft.com/office/drawing/2014/chartex" xmlns:cx1="http://schemas.microsoft.com/office/drawing/2015/9/8/chartex" xmlns:mc="http://schemas.openxmlformats.org/markup-compatibility/2006" xmlns:o="urn:schemas-microsoft-com:office:office" xmlns:r="http://schemas.openxmlformats.org/officeDocument/2006/relationships" xmlns:m="http://schemas.openxmlformats.org/officeDocument/2006/math" xmlns:v="urn:schemas-microsoft-com:vml" xmlns:wp14="http://schemas.microsoft.com/office/word/2010/wordprocessingDrawing" xmlns:wp="http://schemas.openxmlformats.org/drawingml/2006/wordprocessingDrawing" xmlns:w10="urn:schemas-microsoft-com:office:word" xmlns:w="http://schemas.openxmlformats.org/wordprocessingml/2006/main" xmlns:w14="http://schemas.microsoft.com/office/word/2010/wordml" xmlns:w15="http://schemas.microsoft.com/office/word/2012/wordml" xmlns:w16se="http://schemas.microsoft.com/office/word/2015/wordml/symex" xmlns:wpg="http://schemas.microsoft.com/office/word/2010/wordprocessingGroup" xmlns:wpi="http://schemas.microsoft.com/office/word/2010/wordprocessingInk" xmlns:wne="http://schemas.microsoft.com/office/word/2006/wordml" xmlns:wps="http://schemas.microsoft.com/office/word/2010/wordprocessingShape" mc:Ignorable="w14 w15 w16se wp14">
+<w:ftr xmlns:wpc="http://schemas.microsoft.com/office/word/2010/wordprocessingCanvas" xmlns:cx="http://schemas.microsoft.com/office/drawing/2014/chartex" xmlns:cx1="http://schemas.microsoft.com/office/drawing/2015/9/8/chartex" xmlns:cx2="http://schemas.microsoft.com/office/drawing/2015/10/21/chartex" xmlns:mc="http://schemas.openxmlformats.org/markup-compatibility/2006" xmlns:o="urn:schemas-microsoft-com:office:office" xmlns:r="http://schemas.openxmlformats.org/officeDocument/2006/relationships" xmlns:m="http://schemas.openxmlformats.org/officeDocument/2006/math" xmlns:v="urn:schemas-microsoft-com:vml" xmlns:wp14="http://schemas.microsoft.com/office/word/2010/wordprocessingDrawing" xmlns:wp="http://schemas.openxmlformats.org/drawingml/2006/wordprocessingDrawing" xmlns:w10="urn:schemas-microsoft-com:office:word" xmlns:w="http://schemas.openxmlformats.org/wordprocessingml/2006/main" xmlns:w14="http://schemas.microsoft.com/office/word/2010/wordml" xmlns:w15="http://schemas.microsoft.com/office/word/2012/wordml" xmlns:w16se="http://schemas.microsoft.com/office/word/2015/wordml/symex" xmlns:wpg="http://schemas.microsoft.com/office/word/2010/wordprocessingGroup" xmlns:wpi="http://schemas.microsoft.com/office/word/2010/wordprocessingInk" xmlns:wne="http://schemas.microsoft.com/office/word/2006/wordml" xmlns:wps="http://schemas.microsoft.com/office/word/2010/wordprocessingShape" mc:Ignorable="w14 w15 w16se wp14">
   <w:sdt>
     <w:sdtPr>
       <w:id w:val="-1228228991"/>
@@ -19842,7 +20293,7 @@
           <w:rPr>
             <w:noProof/>
           </w:rPr>
-          <w:t>3</w:t>
+          <w:t>29</w:t>
         </w:r>
         <w:r>
           <w:rPr>
@@ -19862,7 +20313,7 @@
 </file>
 
 <file path=word/footnotes.xml><?xml version="1.0" encoding="utf-8"?>
-<w:footnotes xmlns:wpc="http://schemas.microsoft.com/office/word/2010/wordprocessingCanvas" xmlns:cx="http://schemas.microsoft.com/office/drawing/2014/chartex" xmlns:cx1="http://schemas.microsoft.com/office/drawing/2015/9/8/chartex" xmlns:mc="http://schemas.openxmlformats.org/markup-compatibility/2006" xmlns:o="urn:schemas-microsoft-com:office:office" xmlns:r="http://schemas.openxmlformats.org/officeDocument/2006/relationships" xmlns:m="http://schemas.openxmlformats.org/officeDocument/2006/math" xmlns:v="urn:schemas-microsoft-com:vml" xmlns:wp14="http://schemas.microsoft.com/office/word/2010/wordprocessingDrawing" xmlns:wp="http://schemas.openxmlformats.org/drawingml/2006/wordprocessingDrawing" xmlns:w10="urn:schemas-microsoft-com:office:word" xmlns:w="http://schemas.openxmlformats.org/wordprocessingml/2006/main" xmlns:w14="http://schemas.microsoft.com/office/word/2010/wordml" xmlns:w15="http://schemas.microsoft.com/office/word/2012/wordml" xmlns:w16se="http://schemas.microsoft.com/office/word/2015/wordml/symex" xmlns:wpg="http://schemas.microsoft.com/office/word/2010/wordprocessingGroup" xmlns:wpi="http://schemas.microsoft.com/office/word/2010/wordprocessingInk" xmlns:wne="http://schemas.microsoft.com/office/word/2006/wordml" xmlns:wps="http://schemas.microsoft.com/office/word/2010/wordprocessingShape" mc:Ignorable="w14 w15 w16se wp14">
+<w:footnotes xmlns:wpc="http://schemas.microsoft.com/office/word/2010/wordprocessingCanvas" xmlns:cx="http://schemas.microsoft.com/office/drawing/2014/chartex" xmlns:cx1="http://schemas.microsoft.com/office/drawing/2015/9/8/chartex" xmlns:cx2="http://schemas.microsoft.com/office/drawing/2015/10/21/chartex" xmlns:mc="http://schemas.openxmlformats.org/markup-compatibility/2006" xmlns:o="urn:schemas-microsoft-com:office:office" xmlns:r="http://schemas.openxmlformats.org/officeDocument/2006/relationships" xmlns:m="http://schemas.openxmlformats.org/officeDocument/2006/math" xmlns:v="urn:schemas-microsoft-com:vml" xmlns:wp14="http://schemas.microsoft.com/office/word/2010/wordprocessingDrawing" xmlns:wp="http://schemas.openxmlformats.org/drawingml/2006/wordprocessingDrawing" xmlns:w10="urn:schemas-microsoft-com:office:word" xmlns:w="http://schemas.openxmlformats.org/wordprocessingml/2006/main" xmlns:w14="http://schemas.microsoft.com/office/word/2010/wordml" xmlns:w15="http://schemas.microsoft.com/office/word/2012/wordml" xmlns:w16se="http://schemas.microsoft.com/office/word/2015/wordml/symex" xmlns:wpg="http://schemas.microsoft.com/office/word/2010/wordprocessingGroup" xmlns:wpi="http://schemas.microsoft.com/office/word/2010/wordprocessingInk" xmlns:wne="http://schemas.microsoft.com/office/word/2006/wordml" xmlns:wps="http://schemas.microsoft.com/office/word/2010/wordprocessingShape" mc:Ignorable="w14 w15 w16se wp14">
   <w:footnote w:type="separator" w:id="-1">
     <w:p>
       <w:pPr>
@@ -19887,7 +20338,7 @@
 </file>
 
 <file path=word/numbering.xml><?xml version="1.0" encoding="utf-8"?>
-<w:numbering xmlns:wpc="http://schemas.microsoft.com/office/word/2010/wordprocessingCanvas" xmlns:cx="http://schemas.microsoft.com/office/drawing/2014/chartex" xmlns:cx1="http://schemas.microsoft.com/office/drawing/2015/9/8/chartex" xmlns:mc="http://schemas.openxmlformats.org/markup-compatibility/2006" xmlns:o="urn:schemas-microsoft-com:office:office" xmlns:r="http://schemas.openxmlformats.org/officeDocument/2006/relationships" xmlns:m="http://schemas.openxmlformats.org/officeDocument/2006/math" xmlns:v="urn:schemas-microsoft-com:vml" xmlns:wp14="http://schemas.microsoft.com/office/word/2010/wordprocessingDrawing" xmlns:wp="http://schemas.openxmlformats.org/drawingml/2006/wordprocessingDrawing" xmlns:w10="urn:schemas-microsoft-com:office:word" xmlns:w="http://schemas.openxmlformats.org/wordprocessingml/2006/main" xmlns:w14="http://schemas.microsoft.com/office/word/2010/wordml" xmlns:w15="http://schemas.microsoft.com/office/word/2012/wordml" xmlns:w16se="http://schemas.microsoft.com/office/word/2015/wordml/symex" xmlns:wpg="http://schemas.microsoft.com/office/word/2010/wordprocessingGroup" xmlns:wpi="http://schemas.microsoft.com/office/word/2010/wordprocessingInk" xmlns:wne="http://schemas.microsoft.com/office/word/2006/wordml" xmlns:wps="http://schemas.microsoft.com/office/word/2010/wordprocessingShape" mc:Ignorable="w14 w15 w16se wp14">
+<w:numbering xmlns:wpc="http://schemas.microsoft.com/office/word/2010/wordprocessingCanvas" xmlns:cx="http://schemas.microsoft.com/office/drawing/2014/chartex" xmlns:cx1="http://schemas.microsoft.com/office/drawing/2015/9/8/chartex" xmlns:cx2="http://schemas.microsoft.com/office/drawing/2015/10/21/chartex" xmlns:mc="http://schemas.openxmlformats.org/markup-compatibility/2006" xmlns:o="urn:schemas-microsoft-com:office:office" xmlns:r="http://schemas.openxmlformats.org/officeDocument/2006/relationships" xmlns:m="http://schemas.openxmlformats.org/officeDocument/2006/math" xmlns:v="urn:schemas-microsoft-com:vml" xmlns:wp14="http://schemas.microsoft.com/office/word/2010/wordprocessingDrawing" xmlns:wp="http://schemas.openxmlformats.org/drawingml/2006/wordprocessingDrawing" xmlns:w10="urn:schemas-microsoft-com:office:word" xmlns:w="http://schemas.openxmlformats.org/wordprocessingml/2006/main" xmlns:w14="http://schemas.microsoft.com/office/word/2010/wordml" xmlns:w15="http://schemas.microsoft.com/office/word/2012/wordml" xmlns:w16se="http://schemas.microsoft.com/office/word/2015/wordml/symex" xmlns:wpg="http://schemas.microsoft.com/office/word/2010/wordprocessingGroup" xmlns:wpi="http://schemas.microsoft.com/office/word/2010/wordprocessingInk" xmlns:wne="http://schemas.microsoft.com/office/word/2006/wordml" xmlns:wps="http://schemas.microsoft.com/office/word/2010/wordprocessingShape" mc:Ignorable="w14 w15 w16se wp14">
   <w:abstractNum w:abstractNumId="0" w15:restartNumberingAfterBreak="0">
     <w:nsid w:val="FFFFFF88"/>
     <w:multiLevelType w:val="singleLevel"/>
@@ -22549,6 +23000,92 @@
     </w:lvl>
   </w:abstractNum>
   <w:abstractNum w:abstractNumId="27" w15:restartNumberingAfterBreak="0">
+    <w:nsid w:val="3F8E7747"/>
+    <w:multiLevelType w:val="hybridMultilevel"/>
+    <w:tmpl w:val="0F70C27A"/>
+    <w:lvl w:ilvl="0" w:tplc="0409000F">
+      <w:start w:val="1"/>
+      <w:numFmt w:val="decimal"/>
+      <w:lvlText w:val="%1."/>
+      <w:lvlJc w:val="left"/>
+      <w:pPr>
+        <w:ind w:left="720" w:hanging="360"/>
+      </w:pPr>
+    </w:lvl>
+    <w:lvl w:ilvl="1" w:tplc="04090019" w:tentative="1">
+      <w:start w:val="1"/>
+      <w:numFmt w:val="lowerLetter"/>
+      <w:lvlText w:val="%2."/>
+      <w:lvlJc w:val="left"/>
+      <w:pPr>
+        <w:ind w:left="1440" w:hanging="360"/>
+      </w:pPr>
+    </w:lvl>
+    <w:lvl w:ilvl="2" w:tplc="0409001B" w:tentative="1">
+      <w:start w:val="1"/>
+      <w:numFmt w:val="lowerRoman"/>
+      <w:lvlText w:val="%3."/>
+      <w:lvlJc w:val="right"/>
+      <w:pPr>
+        <w:ind w:left="2160" w:hanging="180"/>
+      </w:pPr>
+    </w:lvl>
+    <w:lvl w:ilvl="3" w:tplc="0409000F" w:tentative="1">
+      <w:start w:val="1"/>
+      <w:numFmt w:val="decimal"/>
+      <w:lvlText w:val="%4."/>
+      <w:lvlJc w:val="left"/>
+      <w:pPr>
+        <w:ind w:left="2880" w:hanging="360"/>
+      </w:pPr>
+    </w:lvl>
+    <w:lvl w:ilvl="4" w:tplc="04090019" w:tentative="1">
+      <w:start w:val="1"/>
+      <w:numFmt w:val="lowerLetter"/>
+      <w:lvlText w:val="%5."/>
+      <w:lvlJc w:val="left"/>
+      <w:pPr>
+        <w:ind w:left="3600" w:hanging="360"/>
+      </w:pPr>
+    </w:lvl>
+    <w:lvl w:ilvl="5" w:tplc="0409001B" w:tentative="1">
+      <w:start w:val="1"/>
+      <w:numFmt w:val="lowerRoman"/>
+      <w:lvlText w:val="%6."/>
+      <w:lvlJc w:val="right"/>
+      <w:pPr>
+        <w:ind w:left="4320" w:hanging="180"/>
+      </w:pPr>
+    </w:lvl>
+    <w:lvl w:ilvl="6" w:tplc="0409000F" w:tentative="1">
+      <w:start w:val="1"/>
+      <w:numFmt w:val="decimal"/>
+      <w:lvlText w:val="%7."/>
+      <w:lvlJc w:val="left"/>
+      <w:pPr>
+        <w:ind w:left="5040" w:hanging="360"/>
+      </w:pPr>
+    </w:lvl>
+    <w:lvl w:ilvl="7" w:tplc="04090019" w:tentative="1">
+      <w:start w:val="1"/>
+      <w:numFmt w:val="lowerLetter"/>
+      <w:lvlText w:val="%8."/>
+      <w:lvlJc w:val="left"/>
+      <w:pPr>
+        <w:ind w:left="5760" w:hanging="360"/>
+      </w:pPr>
+    </w:lvl>
+    <w:lvl w:ilvl="8" w:tplc="0409001B" w:tentative="1">
+      <w:start w:val="1"/>
+      <w:numFmt w:val="lowerRoman"/>
+      <w:lvlText w:val="%9."/>
+      <w:lvlJc w:val="right"/>
+      <w:pPr>
+        <w:ind w:left="6480" w:hanging="180"/>
+      </w:pPr>
+    </w:lvl>
+  </w:abstractNum>
+  <w:abstractNum w:abstractNumId="28" w15:restartNumberingAfterBreak="0">
     <w:nsid w:val="42480F77"/>
     <w:multiLevelType w:val="multilevel"/>
     <w:tmpl w:val="31AE5018"/>
@@ -22662,7 +23199,7 @@
       </w:pPr>
     </w:lvl>
   </w:abstractNum>
-  <w:abstractNum w:abstractNumId="28" w15:restartNumberingAfterBreak="0">
+  <w:abstractNum w:abstractNumId="29" w15:restartNumberingAfterBreak="0">
     <w:nsid w:val="43A31503"/>
     <w:multiLevelType w:val="hybridMultilevel"/>
     <w:tmpl w:val="AB5A511A"/>
@@ -22776,7 +23313,7 @@
       </w:rPr>
     </w:lvl>
   </w:abstractNum>
-  <w:abstractNum w:abstractNumId="29" w15:restartNumberingAfterBreak="0">
+  <w:abstractNum w:abstractNumId="30" w15:restartNumberingAfterBreak="0">
     <w:nsid w:val="4A251F6A"/>
     <w:multiLevelType w:val="hybridMultilevel"/>
     <w:tmpl w:val="5D8AD43C"/>
@@ -22889,7 +23426,7 @@
       </w:rPr>
     </w:lvl>
   </w:abstractNum>
-  <w:abstractNum w:abstractNumId="30" w15:restartNumberingAfterBreak="0">
+  <w:abstractNum w:abstractNumId="31" w15:restartNumberingAfterBreak="0">
     <w:nsid w:val="4E8929CB"/>
     <w:multiLevelType w:val="hybridMultilevel"/>
     <w:tmpl w:val="47CAA644"/>
@@ -22978,7 +23515,7 @@
       </w:pPr>
     </w:lvl>
   </w:abstractNum>
-  <w:abstractNum w:abstractNumId="31" w15:restartNumberingAfterBreak="0">
+  <w:abstractNum w:abstractNumId="32" w15:restartNumberingAfterBreak="0">
     <w:nsid w:val="53094B91"/>
     <w:multiLevelType w:val="multilevel"/>
     <w:tmpl w:val="5AC80F8E"/>
@@ -23092,7 +23629,7 @@
       </w:pPr>
     </w:lvl>
   </w:abstractNum>
-  <w:abstractNum w:abstractNumId="32" w15:restartNumberingAfterBreak="0">
+  <w:abstractNum w:abstractNumId="33" w15:restartNumberingAfterBreak="0">
     <w:nsid w:val="553066BD"/>
     <w:multiLevelType w:val="hybridMultilevel"/>
     <w:tmpl w:val="5C443526"/>
@@ -23178,7 +23715,7 @@
       </w:pPr>
     </w:lvl>
   </w:abstractNum>
-  <w:abstractNum w:abstractNumId="33" w15:restartNumberingAfterBreak="0">
+  <w:abstractNum w:abstractNumId="34" w15:restartNumberingAfterBreak="0">
     <w:nsid w:val="58B145E3"/>
     <w:multiLevelType w:val="hybridMultilevel"/>
     <w:tmpl w:val="213C86DA"/>
@@ -23264,7 +23801,7 @@
       </w:pPr>
     </w:lvl>
   </w:abstractNum>
-  <w:abstractNum w:abstractNumId="34" w15:restartNumberingAfterBreak="0">
+  <w:abstractNum w:abstractNumId="35" w15:restartNumberingAfterBreak="0">
     <w:nsid w:val="59F0088A"/>
     <w:multiLevelType w:val="hybridMultilevel"/>
     <w:tmpl w:val="6666DE9A"/>
@@ -23408,7 +23945,7 @@
       </w:rPr>
     </w:lvl>
   </w:abstractNum>
-  <w:abstractNum w:abstractNumId="35" w15:restartNumberingAfterBreak="0">
+  <w:abstractNum w:abstractNumId="36" w15:restartNumberingAfterBreak="0">
     <w:nsid w:val="5D695B23"/>
     <w:multiLevelType w:val="hybridMultilevel"/>
     <w:tmpl w:val="0F70C27A"/>
@@ -23494,7 +24031,7 @@
       </w:pPr>
     </w:lvl>
   </w:abstractNum>
-  <w:abstractNum w:abstractNumId="36" w15:restartNumberingAfterBreak="0">
+  <w:abstractNum w:abstractNumId="37" w15:restartNumberingAfterBreak="0">
     <w:nsid w:val="6298214C"/>
     <w:multiLevelType w:val="hybridMultilevel"/>
     <w:tmpl w:val="437C4CD8"/>
@@ -23608,7 +24145,7 @@
       </w:rPr>
     </w:lvl>
   </w:abstractNum>
-  <w:abstractNum w:abstractNumId="37" w15:restartNumberingAfterBreak="0">
+  <w:abstractNum w:abstractNumId="38" w15:restartNumberingAfterBreak="0">
     <w:nsid w:val="64474428"/>
     <w:multiLevelType w:val="hybridMultilevel"/>
     <w:tmpl w:val="4DE4A4CC"/>
@@ -23697,7 +24234,7 @@
       </w:pPr>
     </w:lvl>
   </w:abstractNum>
-  <w:abstractNum w:abstractNumId="38" w15:restartNumberingAfterBreak="0">
+  <w:abstractNum w:abstractNumId="39" w15:restartNumberingAfterBreak="0">
     <w:nsid w:val="65066A78"/>
     <w:multiLevelType w:val="hybridMultilevel"/>
     <w:tmpl w:val="02A84A24"/>
@@ -23811,7 +24348,7 @@
       </w:rPr>
     </w:lvl>
   </w:abstractNum>
-  <w:abstractNum w:abstractNumId="39" w15:restartNumberingAfterBreak="0">
+  <w:abstractNum w:abstractNumId="40" w15:restartNumberingAfterBreak="0">
     <w:nsid w:val="67B85754"/>
     <w:multiLevelType w:val="multilevel"/>
     <w:tmpl w:val="6E286F34"/>
@@ -23924,7 +24461,7 @@
       </w:pPr>
     </w:lvl>
   </w:abstractNum>
-  <w:abstractNum w:abstractNumId="40" w15:restartNumberingAfterBreak="0">
+  <w:abstractNum w:abstractNumId="41" w15:restartNumberingAfterBreak="0">
     <w:nsid w:val="6D4C5807"/>
     <w:multiLevelType w:val="hybridMultilevel"/>
     <w:tmpl w:val="CF3A8DF2"/>
@@ -24013,7 +24550,7 @@
       </w:pPr>
     </w:lvl>
   </w:abstractNum>
-  <w:abstractNum w:abstractNumId="41" w15:restartNumberingAfterBreak="0">
+  <w:abstractNum w:abstractNumId="42" w15:restartNumberingAfterBreak="0">
     <w:nsid w:val="6D581F9B"/>
     <w:multiLevelType w:val="hybridMultilevel"/>
     <w:tmpl w:val="24F8B3AC"/>
@@ -24102,7 +24639,7 @@
       </w:pPr>
     </w:lvl>
   </w:abstractNum>
-  <w:abstractNum w:abstractNumId="42" w15:restartNumberingAfterBreak="0">
+  <w:abstractNum w:abstractNumId="43" w15:restartNumberingAfterBreak="0">
     <w:nsid w:val="71715441"/>
     <w:multiLevelType w:val="multilevel"/>
     <w:tmpl w:val="31AE5018"/>
@@ -24216,7 +24753,7 @@
       </w:pPr>
     </w:lvl>
   </w:abstractNum>
-  <w:abstractNum w:abstractNumId="43" w15:restartNumberingAfterBreak="0">
+  <w:abstractNum w:abstractNumId="44" w15:restartNumberingAfterBreak="0">
     <w:nsid w:val="766857FA"/>
     <w:multiLevelType w:val="hybridMultilevel"/>
     <w:tmpl w:val="197E38C8"/>
@@ -24305,7 +24842,7 @@
       </w:pPr>
     </w:lvl>
   </w:abstractNum>
-  <w:abstractNum w:abstractNumId="44" w15:restartNumberingAfterBreak="0">
+  <w:abstractNum w:abstractNumId="45" w15:restartNumberingAfterBreak="0">
     <w:nsid w:val="77CE7B06"/>
     <w:multiLevelType w:val="hybridMultilevel"/>
     <w:tmpl w:val="C066924A"/>
@@ -24432,7 +24969,7 @@
     <w:abstractNumId w:val="21"/>
   </w:num>
   <w:num w:numId="4">
-    <w:abstractNumId w:val="43"/>
+    <w:abstractNumId w:val="44"/>
   </w:num>
   <w:num w:numId="5">
     <w:abstractNumId w:val="2"/>
@@ -24441,7 +24978,7 @@
     <w:abstractNumId w:val="15"/>
   </w:num>
   <w:num w:numId="7">
-    <w:abstractNumId w:val="39"/>
+    <w:abstractNumId w:val="40"/>
   </w:num>
   <w:num w:numId="8">
     <w:abstractNumId w:val="24"/>
@@ -24453,19 +24990,19 @@
     <w:abstractNumId w:val="11"/>
   </w:num>
   <w:num w:numId="10">
-    <w:abstractNumId w:val="34"/>
+    <w:abstractNumId w:val="35"/>
   </w:num>
   <w:num w:numId="11">
-    <w:abstractNumId w:val="40"/>
+    <w:abstractNumId w:val="41"/>
   </w:num>
   <w:num w:numId="12">
     <w:abstractNumId w:val="18"/>
   </w:num>
   <w:num w:numId="13">
-    <w:abstractNumId w:val="33"/>
+    <w:abstractNumId w:val="34"/>
   </w:num>
   <w:num w:numId="14">
-    <w:abstractNumId w:val="37"/>
+    <w:abstractNumId w:val="38"/>
   </w:num>
   <w:num w:numId="15">
     <w:abstractNumId w:val="17"/>
@@ -24474,10 +25011,10 @@
     <w:abstractNumId w:val="4"/>
   </w:num>
   <w:num w:numId="17">
-    <w:abstractNumId w:val="30"/>
+    <w:abstractNumId w:val="31"/>
   </w:num>
   <w:num w:numId="18">
-    <w:abstractNumId w:val="27"/>
+    <w:abstractNumId w:val="28"/>
   </w:num>
   <w:num w:numId="19">
     <w:abstractNumId w:val="5"/>
@@ -24486,19 +25023,19 @@
     <w:abstractNumId w:val="10"/>
   </w:num>
   <w:num w:numId="21">
-    <w:abstractNumId w:val="32"/>
+    <w:abstractNumId w:val="33"/>
   </w:num>
   <w:num w:numId="22">
     <w:abstractNumId w:val="26"/>
   </w:num>
   <w:num w:numId="23">
-    <w:abstractNumId w:val="41"/>
+    <w:abstractNumId w:val="42"/>
   </w:num>
   <w:num w:numId="24">
     <w:abstractNumId w:val="13"/>
   </w:num>
   <w:num w:numId="25">
-    <w:abstractNumId w:val="35"/>
+    <w:abstractNumId w:val="36"/>
   </w:num>
   <w:num w:numId="26">
     <w:abstractNumId w:val="6"/>
@@ -24510,13 +25047,13 @@
     <w:abstractNumId w:val="0"/>
   </w:num>
   <w:num w:numId="29">
-    <w:abstractNumId w:val="38"/>
+    <w:abstractNumId w:val="39"/>
   </w:num>
   <w:num w:numId="30">
-    <w:abstractNumId w:val="28"/>
+    <w:abstractNumId w:val="29"/>
   </w:num>
   <w:num w:numId="31">
-    <w:abstractNumId w:val="36"/>
+    <w:abstractNumId w:val="37"/>
   </w:num>
   <w:num w:numId="32">
     <w:abstractNumId w:val="14"/>
@@ -24531,7 +25068,7 @@
     </w:lvlOverride>
   </w:num>
   <w:num w:numId="35">
-    <w:abstractNumId w:val="44"/>
+    <w:abstractNumId w:val="45"/>
   </w:num>
   <w:num w:numId="36">
     <w:abstractNumId w:val="12"/>
@@ -24543,19 +25080,19 @@
     <w:abstractNumId w:val="7"/>
   </w:num>
   <w:num w:numId="39">
-    <w:abstractNumId w:val="29"/>
+    <w:abstractNumId w:val="30"/>
   </w:num>
   <w:num w:numId="40">
     <w:abstractNumId w:val="3"/>
   </w:num>
   <w:num w:numId="41">
-    <w:abstractNumId w:val="42"/>
+    <w:abstractNumId w:val="43"/>
   </w:num>
   <w:num w:numId="42">
     <w:abstractNumId w:val="16"/>
   </w:num>
   <w:num w:numId="43">
-    <w:abstractNumId w:val="31"/>
+    <w:abstractNumId w:val="32"/>
   </w:num>
   <w:num w:numId="44">
     <w:abstractNumId w:val="20"/>
@@ -24596,6 +25133,9 @@
       <w:startOverride w:val="1"/>
     </w:lvlOverride>
   </w:num>
+  <w:num w:numId="52">
+    <w:abstractNumId w:val="27"/>
+  </w:num>
   <w:numIdMacAtCleanup w:val="51"/>
 </w:numbering>
 </file>
@@ -24617,7 +25157,7 @@
       </w:pPr>
     </w:pPrDefault>
   </w:docDefaults>
-  <w:latentStyles w:defLockedState="0" w:defUIPriority="99" w:defSemiHidden="0" w:defUnhideWhenUsed="0" w:defQFormat="0" w:count="371">
+  <w:latentStyles w:defLockedState="0" w:defUIPriority="99" w:defSemiHidden="0" w:defUnhideWhenUsed="0" w:defQFormat="0" w:count="372">
     <w:lsdException w:name="Normal" w:uiPriority="0" w:qFormat="1"/>
     <w:lsdException w:name="heading 1" w:uiPriority="9" w:qFormat="1"/>
     <w:lsdException w:name="heading 2" w:semiHidden="1" w:uiPriority="9" w:unhideWhenUsed="1" w:qFormat="1"/>
@@ -24989,6 +25529,7 @@
     <w:lsdException w:name="List Table 5 Dark Accent 6" w:uiPriority="50"/>
     <w:lsdException w:name="List Table 6 Colorful Accent 6" w:uiPriority="51"/>
     <w:lsdException w:name="List Table 7 Colorful Accent 6" w:uiPriority="52"/>
+    <w:lsdException w:name="Mention" w:semiHidden="1" w:unhideWhenUsed="1"/>
   </w:latentStyles>
   <w:style w:type="paragraph" w:default="1" w:styleId="Normal">
     <w:name w:val="Normal"/>
@@ -25933,7 +26474,7 @@
 </file>
 
 <file path=customXml/itemProps1.xml><?xml version="1.0" encoding="utf-8"?>
-<ds:datastoreItem xmlns:ds="http://schemas.openxmlformats.org/officeDocument/2006/customXml" ds:itemID="{E4054019-D5F4-4321-B939-5C3280722940}">
+<ds:datastoreItem xmlns:ds="http://schemas.openxmlformats.org/officeDocument/2006/customXml" ds:itemID="{1427566C-A391-4CCC-A25B-C111BC30374A}">
   <ds:schemaRefs>
     <ds:schemaRef ds:uri="http://schemas.openxmlformats.org/officeDocument/2006/bibliography"/>
   </ds:schemaRefs>

</xml_diff>

<commit_message>
Updating placeholders in code and Deployment document
</commit_message>
<xml_diff>
--- a/tree/master/cloud/docs/Matter Center Build and Deployment Guide.docx
+++ b/tree/master/cloud/docs/Matter Center Build and Deployment Guide.docx
@@ -10,6 +10,8 @@
           <w:szCs w:val="72"/>
         </w:rPr>
       </w:pPr>
+      <w:bookmarkStart w:id="0" w:name="_GoBack"/>
+      <w:bookmarkEnd w:id="0"/>
     </w:p>
     <w:p>
       <w:pPr>
@@ -108,16 +110,14 @@
             <w:t>Table of contents</w:t>
           </w:r>
         </w:p>
-        <w:p/>
         <w:p>
           <w:pPr>
-            <w:pStyle w:val="TOC1"/>
+            <w:pStyle w:val="TOC2"/>
             <w:tabs>
               <w:tab w:val="right" w:leader="dot" w:pos="12950"/>
             </w:tabs>
             <w:rPr>
               <w:rFonts w:asciiTheme="minorHAnsi" w:eastAsiaTheme="minorEastAsia" w:hAnsiTheme="minorHAnsi"/>
-              <w:b w:val="0"/>
               <w:noProof/>
             </w:rPr>
           </w:pPr>
@@ -130,13 +130,14 @@
           <w:r>
             <w:fldChar w:fldCharType="separate"/>
           </w:r>
-          <w:hyperlink w:anchor="_Toc444692070" w:history="1">
+          <w:hyperlink w:anchor="_Toc445918868" w:history="1">
             <w:r>
               <w:rPr>
                 <w:rStyle w:val="Hyperlink"/>
+                <w:rFonts w:eastAsia="Times New Roman"/>
                 <w:noProof/>
               </w:rPr>
-              <w:t>Matter Center deployment</w:t>
+              <w:t>Pre-requisites</w:t>
             </w:r>
             <w:r>
               <w:rPr>
@@ -157,7 +158,7 @@
                 <w:noProof/>
                 <w:webHidden/>
               </w:rPr>
-              <w:instrText xml:space="preserve"> PAGEREF _Toc444692070 \h </w:instrText>
+              <w:instrText xml:space="preserve"> PAGEREF _Toc445918868 \h </w:instrText>
             </w:r>
             <w:r>
               <w:rPr>
@@ -177,7 +178,7 @@
                 <w:noProof/>
                 <w:webHidden/>
               </w:rPr>
-              <w:t>4</w:t>
+              <w:t>3</w:t>
             </w:r>
             <w:r>
               <w:rPr>
@@ -199,14 +200,13 @@
               <w:noProof/>
             </w:rPr>
           </w:pPr>
-          <w:hyperlink w:anchor="_Toc444692071" w:history="1">
+          <w:hyperlink w:anchor="_Toc445918869" w:history="1">
             <w:r>
               <w:rPr>
                 <w:rStyle w:val="Hyperlink"/>
-                <w:rFonts w:eastAsia="Times New Roman"/>
                 <w:noProof/>
               </w:rPr>
-              <w:t>Pre-requisites</w:t>
+              <w:t>Deployment steps</w:t>
             </w:r>
             <w:r>
               <w:rPr>
@@ -227,76 +227,7 @@
                 <w:noProof/>
                 <w:webHidden/>
               </w:rPr>
-              <w:instrText xml:space="preserve"> PAGEREF _Toc444692071 \h </w:instrText>
-            </w:r>
-            <w:r>
-              <w:rPr>
-                <w:noProof/>
-                <w:webHidden/>
-              </w:rPr>
-            </w:r>
-            <w:r>
-              <w:rPr>
-                <w:noProof/>
-                <w:webHidden/>
-              </w:rPr>
-              <w:fldChar w:fldCharType="separate"/>
-            </w:r>
-            <w:r>
-              <w:rPr>
-                <w:noProof/>
-                <w:webHidden/>
-              </w:rPr>
-              <w:t>4</w:t>
-            </w:r>
-            <w:r>
-              <w:rPr>
-                <w:noProof/>
-                <w:webHidden/>
-              </w:rPr>
-              <w:fldChar w:fldCharType="end"/>
-            </w:r>
-          </w:hyperlink>
-        </w:p>
-        <w:p>
-          <w:pPr>
-            <w:pStyle w:val="TOC2"/>
-            <w:tabs>
-              <w:tab w:val="right" w:leader="dot" w:pos="12950"/>
-            </w:tabs>
-            <w:rPr>
-              <w:rFonts w:asciiTheme="minorHAnsi" w:eastAsiaTheme="minorEastAsia" w:hAnsiTheme="minorHAnsi"/>
-              <w:noProof/>
-            </w:rPr>
-          </w:pPr>
-          <w:hyperlink w:anchor="_Toc444692072" w:history="1">
-            <w:r>
-              <w:rPr>
-                <w:rStyle w:val="Hyperlink"/>
-                <w:noProof/>
-              </w:rPr>
-              <w:t>Deployment steps</w:t>
-            </w:r>
-            <w:r>
-              <w:rPr>
-                <w:noProof/>
-                <w:webHidden/>
-              </w:rPr>
-              <w:tab/>
-            </w:r>
-            <w:r>
-              <w:rPr>
-                <w:noProof/>
-                <w:webHidden/>
-              </w:rPr>
-              <w:fldChar w:fldCharType="begin"/>
-            </w:r>
-            <w:r>
-              <w:rPr>
-                <w:noProof/>
-                <w:webHidden/>
-              </w:rPr>
-              <w:instrText xml:space="preserve"> PAGEREF _Toc444692072 \h </w:instrText>
+              <w:instrText xml:space="preserve"> PAGEREF _Toc445918869 \h </w:instrText>
             </w:r>
             <w:r>
               <w:rPr>
@@ -339,7 +270,7 @@
               <w:noProof/>
             </w:rPr>
           </w:pPr>
-          <w:hyperlink w:anchor="_Toc444692073" w:history="1">
+          <w:hyperlink w:anchor="_Toc445918870" w:history="1">
             <w:r>
               <w:rPr>
                 <w:rStyle w:val="Hyperlink"/>
@@ -366,7 +297,7 @@
                 <w:noProof/>
                 <w:webHidden/>
               </w:rPr>
-              <w:instrText xml:space="preserve"> PAGEREF _Toc444692073 \h </w:instrText>
+              <w:instrText xml:space="preserve"> PAGEREF _Toc445918870 \h </w:instrText>
             </w:r>
             <w:r>
               <w:rPr>
@@ -408,7 +339,7 @@
               <w:noProof/>
             </w:rPr>
           </w:pPr>
-          <w:hyperlink w:anchor="_Toc444692074" w:history="1">
+          <w:hyperlink w:anchor="_Toc445918871" w:history="1">
             <w:r>
               <w:rPr>
                 <w:rStyle w:val="Hyperlink"/>
@@ -436,7 +367,7 @@
                 <w:noProof/>
                 <w:webHidden/>
               </w:rPr>
-              <w:instrText xml:space="preserve"> PAGEREF _Toc444692074 \h </w:instrText>
+              <w:instrText xml:space="preserve"> PAGEREF _Toc445918871 \h </w:instrText>
             </w:r>
             <w:r>
               <w:rPr>
@@ -479,7 +410,7 @@
               <w:noProof/>
             </w:rPr>
           </w:pPr>
-          <w:hyperlink w:anchor="_Toc444692075" w:history="1">
+          <w:hyperlink w:anchor="_Toc445918872" w:history="1">
             <w:r>
               <w:rPr>
                 <w:rStyle w:val="Hyperlink"/>
@@ -506,7 +437,7 @@
                 <w:noProof/>
                 <w:webHidden/>
               </w:rPr>
-              <w:instrText xml:space="preserve"> PAGEREF _Toc444692075 \h </w:instrText>
+              <w:instrText xml:space="preserve"> PAGEREF _Toc445918872 \h </w:instrText>
             </w:r>
             <w:r>
               <w:rPr>
@@ -548,7 +479,7 @@
               <w:noProof/>
             </w:rPr>
           </w:pPr>
-          <w:hyperlink w:anchor="_Toc444692076" w:history="1">
+          <w:hyperlink w:anchor="_Toc445918873" w:history="1">
             <w:r>
               <w:rPr>
                 <w:rStyle w:val="Hyperlink"/>
@@ -576,7 +507,7 @@
                 <w:noProof/>
                 <w:webHidden/>
               </w:rPr>
-              <w:instrText xml:space="preserve"> PAGEREF _Toc444692076 \h </w:instrText>
+              <w:instrText xml:space="preserve"> PAGEREF _Toc445918873 \h </w:instrText>
             </w:r>
             <w:r>
               <w:rPr>
@@ -619,7 +550,7 @@
               <w:noProof/>
             </w:rPr>
           </w:pPr>
-          <w:hyperlink w:anchor="_Toc444692077" w:history="1">
+          <w:hyperlink w:anchor="_Toc445918874" w:history="1">
             <w:r>
               <w:rPr>
                 <w:rStyle w:val="Hyperlink"/>
@@ -646,7 +577,7 @@
                 <w:noProof/>
                 <w:webHidden/>
               </w:rPr>
-              <w:instrText xml:space="preserve"> PAGEREF _Toc444692077 \h </w:instrText>
+              <w:instrText xml:space="preserve"> PAGEREF _Toc445918874 \h </w:instrText>
             </w:r>
             <w:r>
               <w:rPr>
@@ -688,7 +619,7 @@
               <w:noProof/>
             </w:rPr>
           </w:pPr>
-          <w:hyperlink w:anchor="_Toc444692078" w:history="1">
+          <w:hyperlink w:anchor="_Toc445918875" w:history="1">
             <w:r>
               <w:rPr>
                 <w:rStyle w:val="Hyperlink"/>
@@ -716,7 +647,7 @@
                 <w:noProof/>
                 <w:webHidden/>
               </w:rPr>
-              <w:instrText xml:space="preserve"> PAGEREF _Toc444692078 \h </w:instrText>
+              <w:instrText xml:space="preserve"> PAGEREF _Toc445918875 \h </w:instrText>
             </w:r>
             <w:r>
               <w:rPr>
@@ -759,7 +690,7 @@
               <w:noProof/>
             </w:rPr>
           </w:pPr>
-          <w:hyperlink w:anchor="_Toc444692079" w:history="1">
+          <w:hyperlink w:anchor="_Toc445918876" w:history="1">
             <w:r>
               <w:rPr>
                 <w:rStyle w:val="Hyperlink"/>
@@ -786,7 +717,7 @@
                 <w:noProof/>
                 <w:webHidden/>
               </w:rPr>
-              <w:instrText xml:space="preserve"> PAGEREF _Toc444692079 \h </w:instrText>
+              <w:instrText xml:space="preserve"> PAGEREF _Toc445918876 \h </w:instrText>
             </w:r>
             <w:r>
               <w:rPr>
@@ -828,7 +759,7 @@
               <w:noProof/>
             </w:rPr>
           </w:pPr>
-          <w:hyperlink w:anchor="_Toc444692080" w:history="1">
+          <w:hyperlink w:anchor="_Toc445918877" w:history="1">
             <w:r>
               <w:rPr>
                 <w:rStyle w:val="Hyperlink"/>
@@ -856,7 +787,7 @@
                 <w:noProof/>
                 <w:webHidden/>
               </w:rPr>
-              <w:instrText xml:space="preserve"> PAGEREF _Toc444692080 \h </w:instrText>
+              <w:instrText xml:space="preserve"> PAGEREF _Toc445918877 \h </w:instrText>
             </w:r>
             <w:r>
               <w:rPr>
@@ -899,7 +830,7 @@
               <w:noProof/>
             </w:rPr>
           </w:pPr>
-          <w:hyperlink w:anchor="_Toc444692081" w:history="1">
+          <w:hyperlink w:anchor="_Toc445918878" w:history="1">
             <w:r>
               <w:rPr>
                 <w:rStyle w:val="Hyperlink"/>
@@ -926,7 +857,7 @@
                 <w:noProof/>
                 <w:webHidden/>
               </w:rPr>
-              <w:instrText xml:space="preserve"> PAGEREF _Toc444692081 \h </w:instrText>
+              <w:instrText xml:space="preserve"> PAGEREF _Toc445918878 \h </w:instrText>
             </w:r>
             <w:r>
               <w:rPr>
@@ -968,7 +899,7 @@
               <w:noProof/>
             </w:rPr>
           </w:pPr>
-          <w:hyperlink w:anchor="_Toc444692082" w:history="1">
+          <w:hyperlink w:anchor="_Toc445918879" w:history="1">
             <w:r>
               <w:rPr>
                 <w:rStyle w:val="Hyperlink"/>
@@ -996,7 +927,7 @@
                 <w:noProof/>
                 <w:webHidden/>
               </w:rPr>
-              <w:instrText xml:space="preserve"> PAGEREF _Toc444692082 \h </w:instrText>
+              <w:instrText xml:space="preserve"> PAGEREF _Toc445918879 \h </w:instrText>
             </w:r>
             <w:r>
               <w:rPr>
@@ -1038,13 +969,13 @@
               <w:noProof/>
             </w:rPr>
           </w:pPr>
-          <w:hyperlink w:anchor="_Toc444692083" w:history="1">
+          <w:hyperlink w:anchor="_Toc445918880" w:history="1">
             <w:r>
               <w:rPr>
                 <w:rStyle w:val="Hyperlink"/>
                 <w:noProof/>
               </w:rPr>
-              <w:t>Update service’ appsettings</w:t>
+              <w:t>Update service’s appsettings</w:t>
             </w:r>
             <w:r>
               <w:rPr>
@@ -1065,7 +996,7 @@
                 <w:noProof/>
                 <w:webHidden/>
               </w:rPr>
-              <w:instrText xml:space="preserve"> PAGEREF _Toc444692083 \h </w:instrText>
+              <w:instrText xml:space="preserve"> PAGEREF _Toc445918880 \h </w:instrText>
             </w:r>
             <w:r>
               <w:rPr>
@@ -1108,7 +1039,7 @@
               <w:noProof/>
             </w:rPr>
           </w:pPr>
-          <w:hyperlink w:anchor="_Toc444692084" w:history="1">
+          <w:hyperlink w:anchor="_Toc445918881" w:history="1">
             <w:r>
               <w:rPr>
                 <w:rStyle w:val="Hyperlink"/>
@@ -1135,7 +1066,7 @@
                 <w:noProof/>
                 <w:webHidden/>
               </w:rPr>
-              <w:instrText xml:space="preserve"> PAGEREF _Toc444692084 \h </w:instrText>
+              <w:instrText xml:space="preserve"> PAGEREF _Toc445918881 \h </w:instrText>
             </w:r>
             <w:r>
               <w:rPr>
@@ -1177,14 +1108,14 @@
               <w:noProof/>
             </w:rPr>
           </w:pPr>
-          <w:hyperlink w:anchor="_Toc444692085" w:history="1">
+          <w:hyperlink w:anchor="_Toc445918882" w:history="1">
             <w:r>
               <w:rPr>
                 <w:rStyle w:val="Hyperlink"/>
                 <w:rFonts w:eastAsia="Times New Roman"/>
                 <w:noProof/>
               </w:rPr>
-              <w:t>List of resource files to update in the solution</w:t>
+              <w:t>Update following configuration values in resource files to perform deployment (Manual deployment)</w:t>
             </w:r>
             <w:r>
               <w:rPr>
@@ -1205,7 +1136,7 @@
                 <w:noProof/>
                 <w:webHidden/>
               </w:rPr>
-              <w:instrText xml:space="preserve"> PAGEREF _Toc444692085 \h </w:instrText>
+              <w:instrText xml:space="preserve"> PAGEREF _Toc445918882 \h </w:instrText>
             </w:r>
             <w:r>
               <w:rPr>
@@ -1247,7 +1178,7 @@
               <w:noProof/>
             </w:rPr>
           </w:pPr>
-          <w:hyperlink w:anchor="_Toc444692086" w:history="1">
+          <w:hyperlink w:anchor="_Toc445918883" w:history="1">
             <w:r>
               <w:rPr>
                 <w:rStyle w:val="Hyperlink"/>
@@ -1275,7 +1206,7 @@
                 <w:noProof/>
                 <w:webHidden/>
               </w:rPr>
-              <w:instrText xml:space="preserve"> PAGEREF _Toc444692086 \h </w:instrText>
+              <w:instrText xml:space="preserve"> PAGEREF _Toc445918883 \h </w:instrText>
             </w:r>
             <w:r>
               <w:rPr>
@@ -1318,7 +1249,7 @@
               <w:noProof/>
             </w:rPr>
           </w:pPr>
-          <w:hyperlink w:anchor="_Toc444692087" w:history="1">
+          <w:hyperlink w:anchor="_Toc445918884" w:history="1">
             <w:r>
               <w:rPr>
                 <w:rStyle w:val="Hyperlink"/>
@@ -1345,7 +1276,7 @@
                 <w:noProof/>
                 <w:webHidden/>
               </w:rPr>
-              <w:instrText xml:space="preserve"> PAGEREF _Toc444692087 \h </w:instrText>
+              <w:instrText xml:space="preserve"> PAGEREF _Toc445918884 \h </w:instrText>
             </w:r>
             <w:r>
               <w:rPr>
@@ -1387,7 +1318,7 @@
               <w:noProof/>
             </w:rPr>
           </w:pPr>
-          <w:hyperlink w:anchor="_Toc444692088" w:history="1">
+          <w:hyperlink w:anchor="_Toc445918885" w:history="1">
             <w:r>
               <w:rPr>
                 <w:rStyle w:val="Hyperlink"/>
@@ -1415,7 +1346,7 @@
                 <w:noProof/>
                 <w:webHidden/>
               </w:rPr>
-              <w:instrText xml:space="preserve"> PAGEREF _Toc444692088 \h </w:instrText>
+              <w:instrText xml:space="preserve"> PAGEREF _Toc445918885 \h </w:instrText>
             </w:r>
             <w:r>
               <w:rPr>
@@ -1458,13 +1389,13 @@
               <w:noProof/>
             </w:rPr>
           </w:pPr>
-          <w:hyperlink w:anchor="_Toc444692089" w:history="1">
+          <w:hyperlink w:anchor="_Toc445918886" w:history="1">
             <w:r>
               <w:rPr>
                 <w:rStyle w:val="Hyperlink"/>
                 <w:noProof/>
               </w:rPr>
-              <w:t>Troubleshooting Deployment Issues</w:t>
+              <w:t>Appendix H</w:t>
             </w:r>
             <w:r>
               <w:rPr>
@@ -1485,7 +1416,7 @@
                 <w:noProof/>
                 <w:webHidden/>
               </w:rPr>
-              <w:instrText xml:space="preserve"> PAGEREF _Toc444692089 \h </w:instrText>
+              <w:instrText xml:space="preserve"> PAGEREF _Toc445918886 \h </w:instrText>
             </w:r>
             <w:r>
               <w:rPr>
@@ -1506,6 +1437,146 @@
                 <w:webHidden/>
               </w:rPr>
               <w:t>67</w:t>
+            </w:r>
+            <w:r>
+              <w:rPr>
+                <w:noProof/>
+                <w:webHidden/>
+              </w:rPr>
+              <w:fldChar w:fldCharType="end"/>
+            </w:r>
+          </w:hyperlink>
+        </w:p>
+        <w:p>
+          <w:pPr>
+            <w:pStyle w:val="TOC2"/>
+            <w:tabs>
+              <w:tab w:val="right" w:leader="dot" w:pos="12950"/>
+            </w:tabs>
+            <w:rPr>
+              <w:rFonts w:asciiTheme="minorHAnsi" w:eastAsiaTheme="minorEastAsia" w:hAnsiTheme="minorHAnsi"/>
+              <w:noProof/>
+            </w:rPr>
+          </w:pPr>
+          <w:hyperlink w:anchor="_Toc445918887" w:history="1">
+            <w:r>
+              <w:rPr>
+                <w:rStyle w:val="Hyperlink"/>
+                <w:rFonts w:eastAsia="Times New Roman"/>
+                <w:noProof/>
+              </w:rPr>
+              <w:t>Update following configuration values in resource files to perform deployment (using Matter Center deployment utility)</w:t>
+            </w:r>
+            <w:r>
+              <w:rPr>
+                <w:noProof/>
+                <w:webHidden/>
+              </w:rPr>
+              <w:tab/>
+            </w:r>
+            <w:r>
+              <w:rPr>
+                <w:noProof/>
+                <w:webHidden/>
+              </w:rPr>
+              <w:fldChar w:fldCharType="begin"/>
+            </w:r>
+            <w:r>
+              <w:rPr>
+                <w:noProof/>
+                <w:webHidden/>
+              </w:rPr>
+              <w:instrText xml:space="preserve"> PAGEREF _Toc445918887 \h </w:instrText>
+            </w:r>
+            <w:r>
+              <w:rPr>
+                <w:noProof/>
+                <w:webHidden/>
+              </w:rPr>
+            </w:r>
+            <w:r>
+              <w:rPr>
+                <w:noProof/>
+                <w:webHidden/>
+              </w:rPr>
+              <w:fldChar w:fldCharType="separate"/>
+            </w:r>
+            <w:r>
+              <w:rPr>
+                <w:noProof/>
+                <w:webHidden/>
+              </w:rPr>
+              <w:t>67</w:t>
+            </w:r>
+            <w:r>
+              <w:rPr>
+                <w:noProof/>
+                <w:webHidden/>
+              </w:rPr>
+              <w:fldChar w:fldCharType="end"/>
+            </w:r>
+          </w:hyperlink>
+        </w:p>
+        <w:p>
+          <w:pPr>
+            <w:pStyle w:val="TOC2"/>
+            <w:tabs>
+              <w:tab w:val="right" w:leader="dot" w:pos="12950"/>
+            </w:tabs>
+            <w:rPr>
+              <w:rFonts w:asciiTheme="minorHAnsi" w:eastAsiaTheme="minorEastAsia" w:hAnsiTheme="minorHAnsi"/>
+              <w:noProof/>
+            </w:rPr>
+          </w:pPr>
+          <w:hyperlink w:anchor="_Toc445918888" w:history="1">
+            <w:r>
+              <w:rPr>
+                <w:rStyle w:val="Hyperlink"/>
+                <w:rFonts w:eastAsia="Times New Roman"/>
+                <w:noProof/>
+              </w:rPr>
+              <w:t>List of Configuration files to update in the Helper Utilities solution</w:t>
+            </w:r>
+            <w:r>
+              <w:rPr>
+                <w:noProof/>
+                <w:webHidden/>
+              </w:rPr>
+              <w:tab/>
+            </w:r>
+            <w:r>
+              <w:rPr>
+                <w:noProof/>
+                <w:webHidden/>
+              </w:rPr>
+              <w:fldChar w:fldCharType="begin"/>
+            </w:r>
+            <w:r>
+              <w:rPr>
+                <w:noProof/>
+                <w:webHidden/>
+              </w:rPr>
+              <w:instrText xml:space="preserve"> PAGEREF _Toc445918888 \h </w:instrText>
+            </w:r>
+            <w:r>
+              <w:rPr>
+                <w:noProof/>
+                <w:webHidden/>
+              </w:rPr>
+            </w:r>
+            <w:r>
+              <w:rPr>
+                <w:noProof/>
+                <w:webHidden/>
+              </w:rPr>
+              <w:fldChar w:fldCharType="separate"/>
+            </w:r>
+            <w:r>
+              <w:rPr>
+                <w:noProof/>
+                <w:webHidden/>
+              </w:rPr>
+              <w:t>68</w:t>
             </w:r>
             <w:r>
               <w:rPr>
@@ -1529,7 +1600,6 @@
       </w:sdtContent>
     </w:sdt>
     <w:p>
-      <w:bookmarkStart w:id="0" w:name="_Toc444692070"/>
       <w:r>
         <w:lastRenderedPageBreak/>
         <w:t xml:space="preserve">Matter Center </w:t>
@@ -1540,7 +1610,6 @@
       <w:r>
         <w:t>eployment</w:t>
       </w:r>
-      <w:bookmarkEnd w:id="0"/>
       <w:r>
         <w:t xml:space="preserve"> </w:t>
       </w:r>
@@ -1552,7 +1621,7 @@
           <w:rFonts w:eastAsia="Times New Roman"/>
         </w:rPr>
       </w:pPr>
-      <w:bookmarkStart w:id="1" w:name="_Toc444692071"/>
+      <w:bookmarkStart w:id="1" w:name="_Toc445918868"/>
       <w:r>
         <w:rPr>
           <w:rFonts w:eastAsia="Times New Roman"/>
@@ -3979,25 +4048,7 @@
                 <w:sz w:val="20"/>
                 <w:szCs w:val="20"/>
               </w:rPr>
-              <w:t xml:space="preserve">Create </w:t>
-            </w:r>
-            <w:proofErr w:type="spellStart"/>
-            <w:r>
-              <w:rPr>
-                <w:rFonts w:cs="Segoe UI"/>
-                <w:sz w:val="20"/>
-                <w:szCs w:val="20"/>
-              </w:rPr>
-              <w:t>config</w:t>
-            </w:r>
-            <w:proofErr w:type="spellEnd"/>
-            <w:r>
-              <w:rPr>
-                <w:rFonts w:cs="Segoe UI"/>
-                <w:sz w:val="20"/>
-                <w:szCs w:val="20"/>
-              </w:rPr>
-              <w:t xml:space="preserve"> lists in catalog site</w:t>
+              <w:t>Create config lists in catalog site</w:t>
             </w:r>
           </w:p>
           <w:p>
@@ -4256,25 +4307,7 @@
                 <w:sz w:val="20"/>
                 <w:szCs w:val="20"/>
               </w:rPr>
-              <w:t xml:space="preserve">: Corresponding term set groups should accordingly be updated to Excel </w:t>
-            </w:r>
-            <w:proofErr w:type="spellStart"/>
-            <w:r>
-              <w:rPr>
-                <w:rFonts w:cs="Segoe UI"/>
-                <w:sz w:val="20"/>
-                <w:szCs w:val="20"/>
-              </w:rPr>
-              <w:t>config</w:t>
-            </w:r>
-            <w:proofErr w:type="spellEnd"/>
-            <w:r>
-              <w:rPr>
-                <w:rFonts w:cs="Segoe UI"/>
-                <w:sz w:val="20"/>
-                <w:szCs w:val="20"/>
-              </w:rPr>
-              <w:t xml:space="preserve"> file</w:t>
+              <w:t>: Corresponding term set groups should accordingly be updated to Excel config file</w:t>
             </w:r>
           </w:p>
           <w:p>
@@ -4297,25 +4330,7 @@
                 <w:sz w:val="20"/>
                 <w:szCs w:val="20"/>
               </w:rPr>
-              <w:t xml:space="preserve">Client site collections and updating </w:t>
-            </w:r>
-            <w:proofErr w:type="gramStart"/>
-            <w:r>
-              <w:rPr>
-                <w:rFonts w:cs="Segoe UI"/>
-                <w:sz w:val="20"/>
-                <w:szCs w:val="20"/>
-              </w:rPr>
-              <w:t>clients</w:t>
-            </w:r>
-            <w:proofErr w:type="gramEnd"/>
-            <w:r>
-              <w:rPr>
-                <w:rFonts w:cs="Segoe UI"/>
-                <w:sz w:val="20"/>
-                <w:szCs w:val="20"/>
-              </w:rPr>
-              <w:t xml:space="preserve"> taxonomy details</w:t>
+              <w:t>Client site collections and updating clients taxonomy details</w:t>
             </w:r>
           </w:p>
           <w:p>
@@ -5005,19 +5020,11 @@
         </w:rPr>
         <w:t xml:space="preserve"> and DLL files by unblocking </w:t>
       </w:r>
-      <w:proofErr w:type="spellStart"/>
       <w:r>
         <w:rPr>
           <w:shd w:val="clear" w:color="auto" w:fill="FFFFFF"/>
         </w:rPr>
-        <w:t>mattercenter</w:t>
-      </w:r>
-      <w:proofErr w:type="spellEnd"/>
-      <w:r>
-        <w:rPr>
-          <w:shd w:val="clear" w:color="auto" w:fill="FFFFFF"/>
-        </w:rPr>
-        <w:t>-master</w:t>
+        <w:t>mattercenter-master</w:t>
       </w:r>
       <w:r>
         <w:rPr>
@@ -5206,7 +5213,7 @@
       <w:pPr>
         <w:pStyle w:val="Heading2"/>
       </w:pPr>
-      <w:bookmarkStart w:id="2" w:name="_Toc444692072"/>
+      <w:bookmarkStart w:id="2" w:name="_Toc445918869"/>
       <w:r>
         <w:lastRenderedPageBreak/>
         <w:t>Deployment steps</w:t>
@@ -5926,25 +5933,7 @@
                 <w:sz w:val="20"/>
                 <w:szCs w:val="20"/>
               </w:rPr>
-              <w:t xml:space="preserve"> will be used to automatically create the </w:t>
-            </w:r>
-            <w:proofErr w:type="spellStart"/>
-            <w:r>
-              <w:rPr>
-                <w:rFonts w:eastAsia="Times New Roman" w:cs="Segoe UI"/>
-                <w:sz w:val="20"/>
-                <w:szCs w:val="20"/>
-              </w:rPr>
-              <w:t>Redis</w:t>
-            </w:r>
-            <w:proofErr w:type="spellEnd"/>
-            <w:r>
-              <w:rPr>
-                <w:rFonts w:eastAsia="Times New Roman" w:cs="Segoe UI"/>
-                <w:sz w:val="20"/>
-                <w:szCs w:val="20"/>
-              </w:rPr>
-              <w:t xml:space="preserve"> Cache in the same </w:t>
+              <w:t xml:space="preserve"> will be used to automatically create the Redis Cache in the same </w:t>
             </w:r>
             <w:r>
               <w:rPr>
@@ -6032,25 +6021,7 @@
                 <w:sz w:val="20"/>
                 <w:szCs w:val="20"/>
               </w:rPr>
-              <w:t xml:space="preserve">In case if we are not able to determine the location from App Service plan, script will create </w:t>
-            </w:r>
-            <w:proofErr w:type="spellStart"/>
-            <w:r>
-              <w:rPr>
-                <w:rFonts w:eastAsia="Times New Roman" w:cs="Segoe UI"/>
-                <w:sz w:val="20"/>
-                <w:szCs w:val="20"/>
-              </w:rPr>
-              <w:t>Redis</w:t>
-            </w:r>
-            <w:proofErr w:type="spellEnd"/>
-            <w:r>
-              <w:rPr>
-                <w:rFonts w:eastAsia="Times New Roman" w:cs="Segoe UI"/>
-                <w:sz w:val="20"/>
-                <w:szCs w:val="20"/>
-              </w:rPr>
-              <w:t xml:space="preserve"> Cache in “West-US”.</w:t>
+              <w:t>In case if we are not able to determine the location from App Service plan, script will create Redis Cache in “West-US”.</w:t>
             </w:r>
           </w:p>
           <w:p>
@@ -6780,25 +6751,7 @@
                 <w:sz w:val="20"/>
                 <w:szCs w:val="20"/>
               </w:rPr>
-              <w:t xml:space="preserve">This storage account name will be present in Matter Center Excel </w:t>
-            </w:r>
-            <w:proofErr w:type="spellStart"/>
-            <w:r>
-              <w:rPr>
-                <w:rFonts w:eastAsia="Times New Roman" w:cs="Segoe UI"/>
-                <w:sz w:val="20"/>
-                <w:szCs w:val="20"/>
-              </w:rPr>
-              <w:t>config</w:t>
-            </w:r>
-            <w:proofErr w:type="spellEnd"/>
-            <w:r>
-              <w:rPr>
-                <w:rFonts w:eastAsia="Times New Roman" w:cs="Segoe UI"/>
-                <w:sz w:val="20"/>
-                <w:szCs w:val="20"/>
-              </w:rPr>
-              <w:t xml:space="preserve"> file</w:t>
+              <w:t>This storage account name will be present in Matter Center Excel config file</w:t>
             </w:r>
           </w:p>
           <w:p>
@@ -7052,7 +7005,6 @@
                     </w:rPr>
                     <w:t>DefaultEndpointsProtocol=</w:t>
                   </w:r>
-                  <w:proofErr w:type="gramStart"/>
                   <w:r>
                     <w:rPr>
                       <w:rFonts w:cs="Segoe UI"/>
@@ -7068,16 +7020,7 @@
                       <w:sz w:val="20"/>
                       <w:szCs w:val="20"/>
                     </w:rPr>
-                    <w:t>;AccountName</w:t>
-                  </w:r>
-                  <w:proofErr w:type="gramEnd"/>
-                  <w:r>
-                    <w:rPr>
-                      <w:rFonts w:cs="Segoe UI"/>
-                      <w:sz w:val="20"/>
-                      <w:szCs w:val="20"/>
-                    </w:rPr>
-                    <w:t>=</w:t>
+                    <w:t>;AccountName=</w:t>
                   </w:r>
                   <w:r>
                     <w:rPr>
@@ -7288,25 +7231,7 @@
                       <w:sz w:val="20"/>
                       <w:szCs w:val="20"/>
                     </w:rPr>
-                    <w:t>Get-</w:t>
-                  </w:r>
-                  <w:proofErr w:type="spellStart"/>
-                  <w:r>
-                    <w:rPr>
-                      <w:rFonts w:eastAsia="Times New Roman" w:cs="Segoe UI"/>
-                      <w:sz w:val="20"/>
-                      <w:szCs w:val="20"/>
-                    </w:rPr>
-                    <w:t>AzureSubscription</w:t>
-                  </w:r>
-                  <w:proofErr w:type="spellEnd"/>
-                  <w:r>
-                    <w:rPr>
-                      <w:rFonts w:eastAsia="Times New Roman" w:cs="Segoe UI"/>
-                      <w:sz w:val="20"/>
-                      <w:szCs w:val="20"/>
-                    </w:rPr>
-                    <w:t xml:space="preserve"> -Current</w:t>
+                    <w:t>Get-AzureSubscription -Current</w:t>
                   </w:r>
                 </w:p>
               </w:tc>
@@ -7771,43 +7696,7 @@
                       <w:sz w:val="20"/>
                       <w:szCs w:val="20"/>
                     </w:rPr>
-                    <w:t>Select-</w:t>
-                  </w:r>
-                  <w:proofErr w:type="spellStart"/>
-                  <w:r>
-                    <w:rPr>
-                      <w:rFonts w:eastAsia="Times New Roman" w:cs="Segoe UI"/>
-                      <w:sz w:val="20"/>
-                      <w:szCs w:val="20"/>
-                    </w:rPr>
-                    <w:t>AzureSubscription</w:t>
-                  </w:r>
-                  <w:proofErr w:type="spellEnd"/>
-                  <w:r>
-                    <w:rPr>
-                      <w:rFonts w:eastAsia="Times New Roman" w:cs="Segoe UI"/>
-                      <w:sz w:val="20"/>
-                      <w:szCs w:val="20"/>
-                    </w:rPr>
-                    <w:t xml:space="preserve"> –</w:t>
-                  </w:r>
-                  <w:proofErr w:type="spellStart"/>
-                  <w:r>
-                    <w:rPr>
-                      <w:rFonts w:eastAsia="Times New Roman" w:cs="Segoe UI"/>
-                      <w:sz w:val="20"/>
-                      <w:szCs w:val="20"/>
-                    </w:rPr>
-                    <w:t>SubscriptionId</w:t>
-                  </w:r>
-                  <w:proofErr w:type="spellEnd"/>
-                  <w:r>
-                    <w:rPr>
-                      <w:rFonts w:eastAsia="Times New Roman" w:cs="Segoe UI"/>
-                      <w:sz w:val="20"/>
-                      <w:szCs w:val="20"/>
-                    </w:rPr>
-                    <w:t xml:space="preserve"> “&lt;Subscription ID&gt;”</w:t>
+                    <w:t>Select-AzureSubscription –SubscriptionId “&lt;Subscription ID&gt;”</w:t>
                   </w:r>
                 </w:p>
               </w:tc>
@@ -9520,7 +9409,31 @@
                 <w:sz w:val="20"/>
                 <w:szCs w:val="20"/>
               </w:rPr>
-              <w:t>Open the main Matter Center solution and update the files listed in Appendix F using the example provided in the code.</w:t>
+              <w:t xml:space="preserve">Open the main Matter Center solution and update the files listed in Appendix </w:t>
+            </w:r>
+            <w:r>
+              <w:rPr>
+                <w:rFonts w:eastAsia="Times New Roman" w:cs="Segoe UI"/>
+                <w:sz w:val="20"/>
+                <w:szCs w:val="20"/>
+              </w:rPr>
+              <w:t>H</w:t>
+            </w:r>
+            <w:r>
+              <w:rPr>
+                <w:rFonts w:eastAsia="Times New Roman" w:cs="Segoe UI"/>
+                <w:sz w:val="20"/>
+                <w:szCs w:val="20"/>
+              </w:rPr>
+              <w:t xml:space="preserve"> using the example provided in the code.</w:t>
+            </w:r>
+            <w:r>
+              <w:rPr>
+                <w:rFonts w:eastAsia="Times New Roman" w:cs="Segoe UI"/>
+                <w:sz w:val="20"/>
+                <w:szCs w:val="20"/>
+              </w:rPr>
+              <w:t xml:space="preserve"> Refer Appendix F while performing manual deployment.</w:t>
             </w:r>
           </w:p>
         </w:tc>
@@ -9664,27 +9577,7 @@
                 <w:sz w:val="20"/>
                 <w:szCs w:val="20"/>
               </w:rPr>
-              <w:t xml:space="preserve">Publish the </w:t>
-            </w:r>
-            <w:proofErr w:type="spellStart"/>
-            <w:proofErr w:type="gramStart"/>
-            <w:r>
-              <w:rPr>
-                <w:rFonts w:eastAsia="Times New Roman" w:cs="Segoe UI"/>
-                <w:sz w:val="20"/>
-                <w:szCs w:val="20"/>
-              </w:rPr>
-              <w:t>Microsoft.Legal.MatterCenter</w:t>
-            </w:r>
-            <w:proofErr w:type="spellEnd"/>
-            <w:proofErr w:type="gramEnd"/>
-            <w:r>
-              <w:rPr>
-                <w:rFonts w:eastAsia="Times New Roman" w:cs="Segoe UI"/>
-                <w:sz w:val="20"/>
-                <w:szCs w:val="20"/>
-              </w:rPr>
-              <w:t xml:space="preserve"> project in order to create a SharePoint app.</w:t>
+              <w:t>Publish the Microsoft.Legal.MatterCenter project in order to create a SharePoint app.</w:t>
             </w:r>
           </w:p>
           <w:p>
@@ -9707,27 +9600,7 @@
                 <w:sz w:val="20"/>
                 <w:szCs w:val="20"/>
               </w:rPr>
-              <w:t xml:space="preserve">Right click the </w:t>
-            </w:r>
-            <w:proofErr w:type="spellStart"/>
-            <w:proofErr w:type="gramStart"/>
-            <w:r>
-              <w:rPr>
-                <w:rFonts w:eastAsia="Times New Roman" w:cs="Segoe UI"/>
-                <w:sz w:val="20"/>
-                <w:szCs w:val="20"/>
-              </w:rPr>
-              <w:t>Microsoft.Legal.MatterCenter</w:t>
-            </w:r>
-            <w:proofErr w:type="spellEnd"/>
-            <w:proofErr w:type="gramEnd"/>
-            <w:r>
-              <w:rPr>
-                <w:rFonts w:eastAsia="Times New Roman" w:cs="Segoe UI"/>
-                <w:sz w:val="20"/>
-                <w:szCs w:val="20"/>
-              </w:rPr>
-              <w:t xml:space="preserve"> project and click Publish…</w:t>
+              <w:t>Right click the Microsoft.Legal.MatterCenter project and click Publish…</w:t>
             </w:r>
           </w:p>
           <w:p>
@@ -9773,43 +9646,7 @@
                 <w:sz w:val="20"/>
                 <w:szCs w:val="20"/>
               </w:rPr>
-              <w:t xml:space="preserve">Visual Studio will create a file called </w:t>
-            </w:r>
-            <w:proofErr w:type="spellStart"/>
-            <w:r>
-              <w:rPr>
-                <w:rFonts w:eastAsia="Times New Roman" w:cs="Segoe UI"/>
-                <w:sz w:val="20"/>
-                <w:szCs w:val="20"/>
-              </w:rPr>
-              <w:t>Microsoft.Legal.MatterCenter.app</w:t>
-            </w:r>
-            <w:proofErr w:type="spellEnd"/>
-            <w:r>
-              <w:rPr>
-                <w:rFonts w:eastAsia="Times New Roman" w:cs="Segoe UI"/>
-                <w:sz w:val="20"/>
-                <w:szCs w:val="20"/>
-              </w:rPr>
-              <w:t xml:space="preserve"> at the bin/debug/</w:t>
-            </w:r>
-            <w:proofErr w:type="spellStart"/>
-            <w:r>
-              <w:rPr>
-                <w:rFonts w:eastAsia="Times New Roman" w:cs="Segoe UI"/>
-                <w:sz w:val="20"/>
-                <w:szCs w:val="20"/>
-              </w:rPr>
-              <w:t>app.publish</w:t>
-            </w:r>
-            <w:proofErr w:type="spellEnd"/>
-            <w:r>
-              <w:rPr>
-                <w:rFonts w:eastAsia="Times New Roman" w:cs="Segoe UI"/>
-                <w:sz w:val="20"/>
-                <w:szCs w:val="20"/>
-              </w:rPr>
-              <w:t>/1.0.0.0 folder</w:t>
+              <w:t>Visual Studio will create a file called Microsoft.Legal.MatterCenter.app at the bin/debug/app.publish/1.0.0.0 folder</w:t>
             </w:r>
           </w:p>
           <w:p>
@@ -9863,8 +9700,6 @@
               </w:rPr>
               <w:t xml:space="preserve">Publish the </w:t>
             </w:r>
-            <w:proofErr w:type="spellStart"/>
-            <w:proofErr w:type="gramStart"/>
             <w:r>
               <w:rPr>
                 <w:rFonts w:eastAsia="Times New Roman" w:cs="Segoe UI"/>
@@ -9873,8 +9708,6 @@
               </w:rPr>
               <w:t>Microsoft.Legal.MatterCenter.OneDriveRibbon</w:t>
             </w:r>
-            <w:proofErr w:type="spellEnd"/>
-            <w:proofErr w:type="gramEnd"/>
             <w:r>
               <w:rPr>
                 <w:rFonts w:eastAsia="Times New Roman" w:cs="Segoe UI"/>
@@ -9905,8 +9738,6 @@
               </w:rPr>
               <w:t xml:space="preserve">Right click the </w:t>
             </w:r>
-            <w:proofErr w:type="spellStart"/>
-            <w:proofErr w:type="gramStart"/>
             <w:r>
               <w:rPr>
                 <w:rFonts w:eastAsia="Times New Roman" w:cs="Segoe UI"/>
@@ -9915,8 +9746,6 @@
               </w:rPr>
               <w:t>Microsoft.Legal.MatterCenter.OneDriveRibbon</w:t>
             </w:r>
-            <w:proofErr w:type="spellEnd"/>
-            <w:proofErr w:type="gramEnd"/>
             <w:r>
               <w:rPr>
                 <w:rFonts w:eastAsia="Times New Roman" w:cs="Segoe UI"/>
@@ -9969,7 +9798,6 @@
               </w:rPr>
               <w:t xml:space="preserve">Visual Studio will create a file called </w:t>
             </w:r>
-            <w:proofErr w:type="spellStart"/>
             <w:r>
               <w:rPr>
                 <w:rFonts w:eastAsia="Times New Roman" w:cs="Segoe UI"/>
@@ -9984,34 +9812,7 @@
                 <w:sz w:val="20"/>
                 <w:szCs w:val="20"/>
               </w:rPr>
-              <w:t>.app</w:t>
-            </w:r>
-            <w:proofErr w:type="spellEnd"/>
-            <w:r>
-              <w:rPr>
-                <w:rFonts w:eastAsia="Times New Roman" w:cs="Segoe UI"/>
-                <w:sz w:val="20"/>
-                <w:szCs w:val="20"/>
-              </w:rPr>
-              <w:t xml:space="preserve"> at the bin/debug/</w:t>
-            </w:r>
-            <w:proofErr w:type="spellStart"/>
-            <w:r>
-              <w:rPr>
-                <w:rFonts w:eastAsia="Times New Roman" w:cs="Segoe UI"/>
-                <w:sz w:val="20"/>
-                <w:szCs w:val="20"/>
-              </w:rPr>
-              <w:t>app.publish</w:t>
-            </w:r>
-            <w:proofErr w:type="spellEnd"/>
-            <w:r>
-              <w:rPr>
-                <w:rFonts w:eastAsia="Times New Roman" w:cs="Segoe UI"/>
-                <w:sz w:val="20"/>
-                <w:szCs w:val="20"/>
-              </w:rPr>
-              <w:t>/1.0.0.0 folder</w:t>
+              <w:t>.app at the bin/debug/app.publish/1.0.0.0 folder</w:t>
             </w:r>
           </w:p>
           <w:p>
@@ -10175,25 +9976,7 @@
                 <w:sz w:val="20"/>
                 <w:szCs w:val="20"/>
               </w:rPr>
-              <w:t xml:space="preserve"> folder under the </w:t>
-            </w:r>
-            <w:proofErr w:type="spellStart"/>
-            <w:r>
-              <w:rPr>
-                <w:rFonts w:eastAsia="Times New Roman" w:cs="Segoe UI"/>
-                <w:sz w:val="20"/>
-                <w:szCs w:val="20"/>
-              </w:rPr>
-              <w:t>src</w:t>
-            </w:r>
-            <w:proofErr w:type="spellEnd"/>
-            <w:r>
-              <w:rPr>
-                <w:rFonts w:eastAsia="Times New Roman" w:cs="Segoe UI"/>
-                <w:sz w:val="20"/>
-                <w:szCs w:val="20"/>
-              </w:rPr>
-              <w:t xml:space="preserve"> folder:</w:t>
+              <w:t xml:space="preserve"> folder under the src folder:</w:t>
             </w:r>
           </w:p>
           <w:p>
@@ -10290,8 +10073,6 @@
               </w:rPr>
               <w:t xml:space="preserve">Right click on </w:t>
             </w:r>
-            <w:proofErr w:type="spellStart"/>
-            <w:proofErr w:type="gramStart"/>
             <w:r>
               <w:rPr>
                 <w:rFonts w:eastAsia="Times New Roman" w:cs="Segoe UI"/>
@@ -10300,8 +10081,6 @@
               </w:rPr>
               <w:t>Microsoft.Legal.MatterCenter.ProvideService</w:t>
             </w:r>
-            <w:proofErr w:type="spellEnd"/>
-            <w:proofErr w:type="gramEnd"/>
             <w:r>
               <w:rPr>
                 <w:rFonts w:eastAsia="Times New Roman" w:cs="Segoe UI"/>
@@ -10460,8 +10239,6 @@
               </w:rPr>
               <w:t xml:space="preserve">Follow above steps to create build for </w:t>
             </w:r>
-            <w:proofErr w:type="spellStart"/>
-            <w:proofErr w:type="gramStart"/>
             <w:r>
               <w:rPr>
                 <w:rFonts w:eastAsia="Times New Roman" w:cs="Segoe UI"/>
@@ -10476,17 +10253,7 @@
                 <w:sz w:val="20"/>
                 <w:szCs w:val="20"/>
               </w:rPr>
-              <w:t>l.MatterCenter.SharePointAppWeb</w:t>
-            </w:r>
-            <w:proofErr w:type="spellEnd"/>
-            <w:proofErr w:type="gramEnd"/>
-            <w:r>
-              <w:rPr>
-                <w:rFonts w:eastAsia="Times New Roman" w:cs="Segoe UI"/>
-                <w:sz w:val="20"/>
-                <w:szCs w:val="20"/>
-              </w:rPr>
-              <w:t xml:space="preserve">. Use </w:t>
+              <w:t xml:space="preserve">l.MatterCenter.SharePointAppWeb. Use </w:t>
             </w:r>
             <w:r>
               <w:rPr>
@@ -10525,7 +10292,24 @@
                 <w:sz w:val="20"/>
                 <w:szCs w:val="20"/>
               </w:rPr>
-              <w:t>Create a folder called Exchange App and copy the Microsoft.Legal.MatterCenter_Outlook.xml file from the Microsoft.Legal.MatterCenter_Outlook\Microsoft.Legal.MatterCenter_OutlookManifest folder to the newly created folder</w:t>
+              <w:t xml:space="preserve">Create a folder called </w:t>
+            </w:r>
+            <w:r>
+              <w:rPr>
+                <w:rFonts w:eastAsia="Times New Roman" w:cs="Segoe UI"/>
+                <w:b/>
+                <w:sz w:val="20"/>
+                <w:szCs w:val="20"/>
+              </w:rPr>
+              <w:t>Exchange App</w:t>
+            </w:r>
+            <w:r>
+              <w:rPr>
+                <w:rFonts w:eastAsia="Times New Roman" w:cs="Segoe UI"/>
+                <w:sz w:val="20"/>
+                <w:szCs w:val="20"/>
+              </w:rPr>
+              <w:t xml:space="preserve"> and copy the Microsoft.Legal.MatterCenter_Outlook.xml file from the Microsoft.Legal.MatterCenter_Outlook\Microsoft.Legal.MatterCenter_OutlookManifest folder to the newly created folder</w:t>
             </w:r>
           </w:p>
           <w:p>
@@ -10547,7 +10331,24 @@
                 <w:sz w:val="20"/>
                 <w:szCs w:val="20"/>
               </w:rPr>
-              <w:t>Create a folder called Office App and copy the Microsoft.Legal.MatterCenter_OfficeManifest.xml file from the Microsoft.Legal.MatterCenter_Office\Microsoft.Legal.MatterCenter_OfficeManifest folder to the newly created folder</w:t>
+              <w:t xml:space="preserve">Create a folder called </w:t>
+            </w:r>
+            <w:r>
+              <w:rPr>
+                <w:rFonts w:eastAsia="Times New Roman" w:cs="Segoe UI"/>
+                <w:b/>
+                <w:sz w:val="20"/>
+                <w:szCs w:val="20"/>
+              </w:rPr>
+              <w:t>Office App</w:t>
+            </w:r>
+            <w:r>
+              <w:rPr>
+                <w:rFonts w:eastAsia="Times New Roman" w:cs="Segoe UI"/>
+                <w:sz w:val="20"/>
+                <w:szCs w:val="20"/>
+              </w:rPr>
+              <w:t xml:space="preserve"> and copy the Microsoft.Legal.MatterCenter_OfficeManifest.xml file from the Microsoft.Legal.MatterCenter_Office\Microsoft.Legal.MatterCenter_OfficeManifest folder to the newly created folder</w:t>
             </w:r>
           </w:p>
           <w:p>
@@ -10630,25 +10431,7 @@
                 <w:sz w:val="20"/>
                 <w:szCs w:val="20"/>
               </w:rPr>
-              <w:t xml:space="preserve">Navigate to </w:t>
-            </w:r>
-            <w:proofErr w:type="spellStart"/>
-            <w:r>
-              <w:rPr>
-                <w:rFonts w:eastAsia="Times New Roman" w:cs="Segoe UI"/>
-                <w:sz w:val="20"/>
-                <w:szCs w:val="20"/>
-              </w:rPr>
-              <w:t>src</w:t>
-            </w:r>
-            <w:proofErr w:type="spellEnd"/>
-            <w:r>
-              <w:rPr>
-                <w:rFonts w:eastAsia="Times New Roman" w:cs="Segoe UI"/>
-                <w:sz w:val="20"/>
-                <w:szCs w:val="20"/>
-              </w:rPr>
-              <w:t>\Helper Utilities and open Helper Utilities solution in Visual Studio and build the solution</w:t>
+              <w:t>Navigate to src\Helper Utilities and open Helper Utilities solution in Visual Studio and build the solution</w:t>
             </w:r>
           </w:p>
           <w:p>
@@ -10670,25 +10453,7 @@
                 <w:sz w:val="20"/>
                 <w:szCs w:val="20"/>
               </w:rPr>
-              <w:t xml:space="preserve">This will build all deployment utilities and copy all EXE and </w:t>
-            </w:r>
-            <w:proofErr w:type="spellStart"/>
-            <w:r>
-              <w:rPr>
-                <w:rFonts w:eastAsia="Times New Roman" w:cs="Segoe UI"/>
-                <w:sz w:val="20"/>
-                <w:szCs w:val="20"/>
-              </w:rPr>
-              <w:t>Config</w:t>
-            </w:r>
-            <w:proofErr w:type="spellEnd"/>
-            <w:r>
-              <w:rPr>
-                <w:rFonts w:eastAsia="Times New Roman" w:cs="Segoe UI"/>
-                <w:sz w:val="20"/>
-                <w:szCs w:val="20"/>
-              </w:rPr>
-              <w:t xml:space="preserve"> files into</w:t>
+              <w:t>This will build all deployment utilities and copy all EXE and Config files into</w:t>
             </w:r>
           </w:p>
         </w:tc>
@@ -10789,25 +10554,7 @@
                 <w:sz w:val="20"/>
                 <w:szCs w:val="20"/>
               </w:rPr>
-              <w:t xml:space="preserve"> </w:t>
-            </w:r>
-            <w:proofErr w:type="spellStart"/>
-            <w:r>
-              <w:rPr>
-                <w:rFonts w:cs="Segoe UI"/>
-                <w:sz w:val="20"/>
-                <w:szCs w:val="20"/>
-              </w:rPr>
-              <w:t>src</w:t>
-            </w:r>
-            <w:proofErr w:type="spellEnd"/>
-            <w:r>
-              <w:rPr>
-                <w:rFonts w:cs="Segoe UI"/>
-                <w:sz w:val="20"/>
-                <w:szCs w:val="20"/>
-              </w:rPr>
-              <w:t>/deployment</w:t>
+              <w:t xml:space="preserve"> src/deployment</w:t>
             </w:r>
             <w:r>
               <w:rPr>
@@ -10850,90 +10597,8 @@
                 <w:sz w:val="20"/>
                 <w:szCs w:val="20"/>
               </w:rPr>
-              <w:t xml:space="preserve">: </w:t>
-            </w:r>
-            <w:proofErr w:type="spellStart"/>
-            <w:r>
-              <w:rPr>
-                <w:rFonts w:cs="Segoe UI"/>
-                <w:sz w:val="20"/>
-                <w:szCs w:val="20"/>
-              </w:rPr>
-              <w:t>Config</w:t>
-            </w:r>
-            <w:proofErr w:type="spellEnd"/>
-            <w:r>
-              <w:rPr>
-                <w:rFonts w:cs="Segoe UI"/>
-                <w:sz w:val="20"/>
-                <w:szCs w:val="20"/>
-              </w:rPr>
-              <w:t xml:space="preserve">, </w:t>
-            </w:r>
-            <w:proofErr w:type="spellStart"/>
-            <w:r>
-              <w:rPr>
-                <w:rFonts w:cs="Segoe UI"/>
-                <w:sz w:val="20"/>
-                <w:szCs w:val="20"/>
-              </w:rPr>
-              <w:t>Create_Group</w:t>
-            </w:r>
-            <w:proofErr w:type="spellEnd"/>
-            <w:r>
-              <w:rPr>
-                <w:rFonts w:cs="Segoe UI"/>
-                <w:sz w:val="20"/>
-                <w:szCs w:val="20"/>
-              </w:rPr>
-              <w:t xml:space="preserve">, </w:t>
-            </w:r>
-            <w:proofErr w:type="spellStart"/>
-            <w:r>
-              <w:rPr>
-                <w:rFonts w:cs="Segoe UI"/>
-                <w:sz w:val="20"/>
-                <w:szCs w:val="20"/>
-              </w:rPr>
-              <w:t>TermStore_Config</w:t>
-            </w:r>
-            <w:proofErr w:type="spellEnd"/>
-            <w:r>
-              <w:rPr>
-                <w:rFonts w:cs="Segoe UI"/>
-                <w:sz w:val="20"/>
-                <w:szCs w:val="20"/>
-              </w:rPr>
-              <w:t xml:space="preserve">, </w:t>
-            </w:r>
-            <w:proofErr w:type="spellStart"/>
-            <w:r>
-              <w:rPr>
-                <w:rFonts w:cs="Segoe UI"/>
-                <w:sz w:val="20"/>
-                <w:szCs w:val="20"/>
-              </w:rPr>
-              <w:t>Client_Config</w:t>
-            </w:r>
-            <w:proofErr w:type="spellEnd"/>
-            <w:r>
-              <w:rPr>
-                <w:rFonts w:cs="Segoe UI"/>
-                <w:sz w:val="20"/>
-                <w:szCs w:val="20"/>
-              </w:rPr>
-              <w:t xml:space="preserve">, </w:t>
-            </w:r>
-            <w:proofErr w:type="spellStart"/>
-            <w:r>
-              <w:rPr>
-                <w:rFonts w:cs="Segoe UI"/>
-                <w:sz w:val="20"/>
-                <w:szCs w:val="20"/>
-              </w:rPr>
-              <w:t>Sample_Data</w:t>
-            </w:r>
-            <w:proofErr w:type="spellEnd"/>
+              <w:t>: Config, Create_Group, TermStore_Config, Client_Config, Sample_Data</w:t>
+            </w:r>
           </w:p>
           <w:p>
             <w:pPr>
@@ -11022,41 +10687,13 @@
                 <w:szCs w:val="20"/>
               </w:rPr>
             </w:pPr>
-            <w:proofErr w:type="spellStart"/>
-            <w:r>
-              <w:rPr>
-                <w:rFonts w:eastAsia="Times New Roman" w:cs="Segoe UI"/>
-                <w:sz w:val="20"/>
-                <w:szCs w:val="20"/>
-              </w:rPr>
-              <w:t>AzureWebsiteName</w:t>
-            </w:r>
-            <w:proofErr w:type="spellEnd"/>
-            <w:r>
-              <w:rPr>
-                <w:rFonts w:eastAsia="Times New Roman" w:cs="Segoe UI"/>
-                <w:sz w:val="20"/>
-                <w:szCs w:val="20"/>
-              </w:rPr>
-              <w:t xml:space="preserve"> and </w:t>
-            </w:r>
-            <w:proofErr w:type="spellStart"/>
-            <w:r>
-              <w:rPr>
-                <w:rFonts w:eastAsia="Times New Roman" w:cs="Segoe UI"/>
-                <w:sz w:val="20"/>
-                <w:szCs w:val="20"/>
-              </w:rPr>
-              <w:t>AzureWebServiceName</w:t>
-            </w:r>
-            <w:proofErr w:type="spellEnd"/>
-            <w:r>
-              <w:rPr>
-                <w:rFonts w:eastAsia="Times New Roman" w:cs="Segoe UI"/>
-                <w:sz w:val="20"/>
-                <w:szCs w:val="20"/>
-              </w:rPr>
-              <w:t xml:space="preserve"> should just contain the domain name and not an URL.</w:t>
+            <w:r>
+              <w:rPr>
+                <w:rFonts w:eastAsia="Times New Roman" w:cs="Segoe UI"/>
+                <w:sz w:val="20"/>
+                <w:szCs w:val="20"/>
+              </w:rPr>
+              <w:t>AzureWebsiteName and AzureWebServiceName should just contain the domain name and not an URL.</w:t>
             </w:r>
           </w:p>
           <w:p>
@@ -11534,59 +11171,13 @@
                       <w:szCs w:val="20"/>
                     </w:rPr>
                   </w:pPr>
-                  <w:proofErr w:type="spellStart"/>
                   <w:r>
                     <w:rPr>
                       <w:rFonts w:eastAsia="Times New Roman" w:cs="Segoe UI"/>
                       <w:sz w:val="20"/>
                       <w:szCs w:val="20"/>
                     </w:rPr>
-                    <w:t>Web.config</w:t>
-                  </w:r>
-                  <w:proofErr w:type="spellEnd"/>
-                  <w:r>
-                    <w:rPr>
-                      <w:rFonts w:eastAsia="Times New Roman" w:cs="Segoe UI"/>
-                      <w:sz w:val="20"/>
-                      <w:szCs w:val="20"/>
-                    </w:rPr>
-                    <w:t xml:space="preserve">, </w:t>
-                  </w:r>
-                  <w:proofErr w:type="spellStart"/>
-                  <w:r>
-                    <w:rPr>
-                      <w:rFonts w:eastAsia="Times New Roman" w:cs="Segoe UI"/>
-                      <w:sz w:val="20"/>
-                      <w:szCs w:val="20"/>
-                    </w:rPr>
-                    <w:t>Web_Cloud.config</w:t>
-                  </w:r>
-                  <w:proofErr w:type="spellEnd"/>
-                  <w:r>
-                    <w:rPr>
-                      <w:rFonts w:eastAsia="Times New Roman" w:cs="Segoe UI"/>
-                      <w:sz w:val="20"/>
-                      <w:szCs w:val="20"/>
-                    </w:rPr>
-                    <w:t xml:space="preserve">, </w:t>
-                  </w:r>
-                  <w:proofErr w:type="spellStart"/>
-                  <w:r>
-                    <w:rPr>
-                      <w:rFonts w:eastAsia="Times New Roman" w:cs="Segoe UI"/>
-                      <w:sz w:val="20"/>
-                      <w:szCs w:val="20"/>
-                    </w:rPr>
-                    <w:t>Web_OnPremise.config</w:t>
-                  </w:r>
-                  <w:proofErr w:type="spellEnd"/>
-                  <w:r>
-                    <w:rPr>
-                      <w:rFonts w:eastAsia="Times New Roman" w:cs="Segoe UI"/>
-                      <w:sz w:val="20"/>
-                      <w:szCs w:val="20"/>
-                    </w:rPr>
-                    <w:t xml:space="preserve"> file existence check for two solutions</w:t>
+                    <w:t>Web.config, Web_Cloud.config, Web_OnPremise.config file existence check for two solutions</w:t>
                   </w:r>
                 </w:p>
               </w:tc>
@@ -12551,25 +12142,7 @@
                       <w:sz w:val="20"/>
                       <w:szCs w:val="20"/>
                     </w:rPr>
-                    <w:t xml:space="preserve">Updates configurations in </w:t>
-                  </w:r>
-                  <w:proofErr w:type="spellStart"/>
-                  <w:r>
-                    <w:rPr>
-                      <w:rFonts w:eastAsia="Times New Roman" w:cs="Segoe UI"/>
-                      <w:sz w:val="20"/>
-                      <w:szCs w:val="20"/>
-                    </w:rPr>
-                    <w:t>web.config</w:t>
-                  </w:r>
-                  <w:proofErr w:type="spellEnd"/>
-                  <w:r>
-                    <w:rPr>
-                      <w:rFonts w:eastAsia="Times New Roman" w:cs="Segoe UI"/>
-                      <w:sz w:val="20"/>
-                      <w:szCs w:val="20"/>
-                    </w:rPr>
-                    <w:t xml:space="preserve"> for Service and UI build</w:t>
+                    <w:t>Updates configurations in web.config for Service and UI build</w:t>
                   </w:r>
                 </w:p>
               </w:tc>
@@ -12668,43 +12241,7 @@
                       <w:sz w:val="20"/>
                       <w:szCs w:val="20"/>
                     </w:rPr>
-                    <w:t xml:space="preserve">Encrypt the </w:t>
-                  </w:r>
-                  <w:proofErr w:type="spellStart"/>
-                  <w:r>
-                    <w:rPr>
-                      <w:rFonts w:eastAsia="Times New Roman" w:cs="Segoe UI"/>
-                      <w:sz w:val="20"/>
-                      <w:szCs w:val="20"/>
-                    </w:rPr>
-                    <w:t>appSettings</w:t>
-                  </w:r>
-                  <w:proofErr w:type="spellEnd"/>
-                  <w:r>
-                    <w:rPr>
-                      <w:rFonts w:eastAsia="Times New Roman" w:cs="Segoe UI"/>
-                      <w:sz w:val="20"/>
-                      <w:szCs w:val="20"/>
-                    </w:rPr>
-                    <w:t xml:space="preserve"> section in </w:t>
-                  </w:r>
-                  <w:proofErr w:type="spellStart"/>
-                  <w:r>
-                    <w:rPr>
-                      <w:rFonts w:eastAsia="Times New Roman" w:cs="Segoe UI"/>
-                      <w:sz w:val="20"/>
-                      <w:szCs w:val="20"/>
-                    </w:rPr>
-                    <w:t>web.config</w:t>
-                  </w:r>
-                  <w:proofErr w:type="spellEnd"/>
-                  <w:r>
-                    <w:rPr>
-                      <w:rFonts w:eastAsia="Times New Roman" w:cs="Segoe UI"/>
-                      <w:sz w:val="20"/>
-                      <w:szCs w:val="20"/>
-                    </w:rPr>
-                    <w:t xml:space="preserve"> files</w:t>
+                    <w:t>Encrypt the appSettings section in web.config files</w:t>
                   </w:r>
                 </w:p>
               </w:tc>
@@ -13041,43 +12578,7 @@
                       <w:sz w:val="20"/>
                       <w:szCs w:val="20"/>
                     </w:rPr>
-                    <w:t xml:space="preserve">Updates the values of </w:t>
-                  </w:r>
-                  <w:proofErr w:type="spellStart"/>
-                  <w:r>
-                    <w:rPr>
-                      <w:rFonts w:eastAsia="Times New Roman" w:cs="Segoe UI"/>
-                      <w:sz w:val="20"/>
-                      <w:szCs w:val="20"/>
-                    </w:rPr>
-                    <w:t>ApplicationInsightsID</w:t>
-                  </w:r>
-                  <w:proofErr w:type="spellEnd"/>
-                  <w:r>
-                    <w:rPr>
-                      <w:rFonts w:eastAsia="Times New Roman" w:cs="Segoe UI"/>
-                      <w:sz w:val="20"/>
-                      <w:szCs w:val="20"/>
-                    </w:rPr>
-                    <w:t xml:space="preserve">, URL’s for pages on Azure and links on the page in Matter Landing, </w:t>
-                  </w:r>
-                  <w:proofErr w:type="spellStart"/>
-                  <w:r>
-                    <w:rPr>
-                      <w:rFonts w:eastAsia="Times New Roman" w:cs="Segoe UI"/>
-                      <w:sz w:val="20"/>
-                      <w:szCs w:val="20"/>
-                    </w:rPr>
-                    <w:t>SPCommon</w:t>
-                  </w:r>
-                  <w:proofErr w:type="spellEnd"/>
-                  <w:r>
-                    <w:rPr>
-                      <w:rFonts w:eastAsia="Times New Roman" w:cs="Segoe UI"/>
-                      <w:sz w:val="20"/>
-                      <w:szCs w:val="20"/>
-                    </w:rPr>
-                    <w:t xml:space="preserve"> and Document Details JS file. Also updates the references in the Document Details HTML file</w:t>
+                    <w:t>Updates the values of ApplicationInsightsID, URL’s for pages on Azure and links on the page in Matter Landing, SPCommon and Document Details JS file. Also updates the references in the Document Details HTML file</w:t>
                   </w:r>
                 </w:p>
               </w:tc>
@@ -14412,7 +13913,7 @@
         <w:pStyle w:val="Heading1"/>
       </w:pPr>
       <w:bookmarkStart w:id="3" w:name="_One_Click_Deployment_1"/>
-      <w:bookmarkStart w:id="4" w:name="_Toc444692073"/>
+      <w:bookmarkStart w:id="4" w:name="_Toc445918870"/>
       <w:bookmarkEnd w:id="3"/>
       <w:r>
         <w:lastRenderedPageBreak/>
@@ -14427,7 +13928,7 @@
           <w:rFonts w:eastAsia="Times New Roman"/>
         </w:rPr>
       </w:pPr>
-      <w:bookmarkStart w:id="5" w:name="_Toc444692074"/>
+      <w:bookmarkStart w:id="5" w:name="_Toc445918871"/>
       <w:r>
         <w:rPr>
           <w:rFonts w:eastAsia="Times New Roman"/>
@@ -14638,15 +14139,7 @@
         </w:numPr>
       </w:pPr>
       <w:r>
-        <w:t xml:space="preserve">Expand the Taxonomy node, look for </w:t>
-      </w:r>
-      <w:proofErr w:type="spellStart"/>
-      <w:r>
-        <w:t>MatterCenterTerms</w:t>
-      </w:r>
-      <w:proofErr w:type="spellEnd"/>
-      <w:r>
-        <w:t xml:space="preserve"> node and expand it</w:t>
+        <w:t>Expand the Taxonomy node, look for MatterCenterTerms node and expand it</w:t>
       </w:r>
     </w:p>
     <w:p>
@@ -14918,7 +14411,6 @@
                 <w:szCs w:val="20"/>
               </w:rPr>
             </w:pPr>
-            <w:proofErr w:type="spellStart"/>
             <w:r>
               <w:rPr>
                 <w:rFonts w:eastAsia="Times New Roman" w:cs="Segoe UI"/>
@@ -14927,7 +14419,6 @@
               </w:rPr>
               <w:t>ClientID</w:t>
             </w:r>
-            <w:proofErr w:type="spellEnd"/>
           </w:p>
         </w:tc>
         <w:tc>
@@ -14973,7 +14464,6 @@
                 <w:szCs w:val="20"/>
               </w:rPr>
             </w:pPr>
-            <w:proofErr w:type="spellStart"/>
             <w:r>
               <w:rPr>
                 <w:rFonts w:eastAsia="Times New Roman" w:cs="Segoe UI"/>
@@ -14982,7 +14472,6 @@
               </w:rPr>
               <w:t>ClientURL</w:t>
             </w:r>
-            <w:proofErr w:type="spellEnd"/>
           </w:p>
         </w:tc>
         <w:tc>
@@ -15779,15 +15268,7 @@
         </w:numPr>
       </w:pPr>
       <w:r>
-        <w:t>Update web dashboard URL in ‘</w:t>
-      </w:r>
-      <w:proofErr w:type="spellStart"/>
-      <w:r>
-        <w:t>WebDashboardSP</w:t>
-      </w:r>
-      <w:proofErr w:type="spellEnd"/>
-      <w:r>
-        <w:t>’ HTML</w:t>
+        <w:t>Update web dashboard URL in ‘WebDashboardSP’ HTML</w:t>
       </w:r>
     </w:p>
     <w:p>
@@ -15799,15 +15280,7 @@
         </w:numPr>
       </w:pPr>
       <w:r>
-        <w:t>Location for ‘</w:t>
-      </w:r>
-      <w:proofErr w:type="spellStart"/>
-      <w:r>
-        <w:t>WebDashboardSP</w:t>
-      </w:r>
-      <w:proofErr w:type="spellEnd"/>
-      <w:r>
-        <w:t xml:space="preserve">’ = </w:t>
+        <w:t xml:space="preserve">Location for ‘WebDashboardSP’ = </w:t>
       </w:r>
       <w:r>
         <w:t>“</w:t>
@@ -16079,15 +15552,7 @@
         </w:numPr>
       </w:pPr>
       <w:r>
-        <w:t>Create a new page using Wiki template and provide any name. For example, ‘</w:t>
-      </w:r>
-      <w:proofErr w:type="spellStart"/>
-      <w:r>
-        <w:t>webdashboard</w:t>
-      </w:r>
-      <w:proofErr w:type="spellEnd"/>
-      <w:r>
-        <w:t>’</w:t>
+        <w:t>Create a new page using Wiki template and provide any name. For example, ‘webdashboard’</w:t>
       </w:r>
     </w:p>
     <w:p>
@@ -16146,15 +15611,7 @@
         </w:numPr>
       </w:pPr>
       <w:r>
-        <w:t xml:space="preserve">To create new web </w:t>
-      </w:r>
-      <w:proofErr w:type="gramStart"/>
-      <w:r>
-        <w:t>part</w:t>
-      </w:r>
-      <w:proofErr w:type="gramEnd"/>
-      <w:r>
-        <w:t xml:space="preserve"> we have to per</w:t>
+        <w:t>To create new web part we have to per</w:t>
       </w:r>
       <w:r>
         <w:t xml:space="preserve"> </w:t>
@@ -16810,23 +16267,7 @@
           <w:rFonts w:cs="Segoe UI"/>
           <w:szCs w:val="20"/>
         </w:rPr>
-        <w:t>Update settings page URL in ‘</w:t>
-      </w:r>
-      <w:proofErr w:type="spellStart"/>
-      <w:r>
-        <w:rPr>
-          <w:rFonts w:cs="Segoe UI"/>
-          <w:szCs w:val="20"/>
-        </w:rPr>
-        <w:t>SettingsSP</w:t>
-      </w:r>
-      <w:proofErr w:type="spellEnd"/>
-      <w:r>
-        <w:rPr>
-          <w:rFonts w:cs="Segoe UI"/>
-          <w:szCs w:val="20"/>
-        </w:rPr>
-        <w:t>’ HTML</w:t>
+        <w:t>Update settings page URL in ‘SettingsSP’ HTML</w:t>
       </w:r>
     </w:p>
     <w:p>
@@ -16847,23 +16288,7 @@
           <w:rFonts w:cs="Segoe UI"/>
           <w:szCs w:val="20"/>
         </w:rPr>
-        <w:t>Location for ‘</w:t>
-      </w:r>
-      <w:proofErr w:type="spellStart"/>
-      <w:r>
-        <w:rPr>
-          <w:rFonts w:cs="Segoe UI"/>
-          <w:szCs w:val="20"/>
-        </w:rPr>
-        <w:t>SettingsSP</w:t>
-      </w:r>
-      <w:proofErr w:type="spellEnd"/>
-      <w:r>
-        <w:rPr>
-          <w:rFonts w:cs="Segoe UI"/>
-          <w:szCs w:val="20"/>
-        </w:rPr>
-        <w:t>’ = “&lt;solution location&gt;/Html Chunk/settingssp.html”</w:t>
+        <w:t>Location for ‘SettingsSP’ = “&lt;solution location&gt;/Html Chunk/settingssp.html”</w:t>
       </w:r>
     </w:p>
     <w:p>
@@ -17118,23 +16543,7 @@
           <w:rFonts w:cs="Segoe UI"/>
           <w:szCs w:val="20"/>
         </w:rPr>
-        <w:t xml:space="preserve">To add new web </w:t>
-      </w:r>
-      <w:proofErr w:type="gramStart"/>
-      <w:r>
-        <w:rPr>
-          <w:rFonts w:cs="Segoe UI"/>
-          <w:szCs w:val="20"/>
-        </w:rPr>
-        <w:t>part</w:t>
-      </w:r>
-      <w:proofErr w:type="gramEnd"/>
-      <w:r>
-        <w:rPr>
-          <w:rFonts w:cs="Segoe UI"/>
-          <w:szCs w:val="20"/>
-        </w:rPr>
-        <w:t xml:space="preserve"> we have to perform following steps</w:t>
+        <w:t>To add new web part we have to perform following steps</w:t>
       </w:r>
     </w:p>
     <w:p>
@@ -17602,21 +17011,7 @@
         <w:rPr>
           <w:rFonts w:cs="Segoe UI"/>
         </w:rPr>
-        <w:t xml:space="preserve">In the fly out that opens, click on “…” and then select “Shared </w:t>
-      </w:r>
-      <w:proofErr w:type="gramStart"/>
-      <w:r>
-        <w:rPr>
-          <w:rFonts w:cs="Segoe UI"/>
-        </w:rPr>
-        <w:t>With</w:t>
-      </w:r>
-      <w:proofErr w:type="gramEnd"/>
-      <w:r>
-        <w:rPr>
-          <w:rFonts w:cs="Segoe UI"/>
-        </w:rPr>
-        <w:t>” as shown below:</w:t>
+        <w:t>In the fly out that opens, click on “…” and then select “Shared With” as shown below:</w:t>
       </w:r>
     </w:p>
     <w:p>
@@ -18233,15 +17628,7 @@
         </w:numPr>
       </w:pPr>
       <w:r>
-        <w:t>In the popup that opens up, enter “</w:t>
-      </w:r>
-      <w:proofErr w:type="spellStart"/>
-      <w:r>
-        <w:t>ConfigurationValue</w:t>
-      </w:r>
-      <w:proofErr w:type="spellEnd"/>
-      <w:r>
-        <w:t>” and Select “Multiple lines of text” and click on Ok button as shown below:</w:t>
+        <w:t>In the popup that opens up, enter “ConfigurationValue” and Select “Multiple lines of text” and click on Ok button as shown below:</w:t>
       </w:r>
     </w:p>
     <w:p>
@@ -18609,7 +17996,7 @@
       <w:pPr>
         <w:pStyle w:val="Heading1"/>
       </w:pPr>
-      <w:bookmarkStart w:id="6" w:name="_Toc444692075"/>
+      <w:bookmarkStart w:id="6" w:name="_Toc445918872"/>
       <w:r>
         <w:lastRenderedPageBreak/>
         <w:t>Appendix</w:t>
@@ -18626,7 +18013,7 @@
           <w:rFonts w:eastAsia="Times New Roman"/>
         </w:rPr>
       </w:pPr>
-      <w:bookmarkStart w:id="7" w:name="_Toc444692076"/>
+      <w:bookmarkStart w:id="7" w:name="_Toc445918873"/>
       <w:r>
         <w:rPr>
           <w:rFonts w:eastAsia="Times New Roman"/>
@@ -18903,7 +18290,7 @@
       <w:pPr>
         <w:pStyle w:val="Heading1"/>
       </w:pPr>
-      <w:bookmarkStart w:id="8" w:name="_Toc444692077"/>
+      <w:bookmarkStart w:id="8" w:name="_Toc445918874"/>
       <w:r>
         <w:lastRenderedPageBreak/>
         <w:t>Appendix</w:t>
@@ -18920,7 +18307,7 @@
           <w:rFonts w:eastAsia="Times New Roman"/>
         </w:rPr>
       </w:pPr>
-      <w:bookmarkStart w:id="9" w:name="_Toc444692078"/>
+      <w:bookmarkStart w:id="9" w:name="_Toc445918875"/>
       <w:r>
         <w:rPr>
           <w:rFonts w:eastAsia="Times New Roman"/>
@@ -19053,13 +18440,8 @@
         <w:t xml:space="preserve">In the page that opens up, </w:t>
       </w:r>
       <w:r>
-        <w:t>there will be a group called _</w:t>
-      </w:r>
-      <w:proofErr w:type="spellStart"/>
-      <w:r>
-        <w:t>MatterCenter</w:t>
-      </w:r>
-      <w:proofErr w:type="spellEnd"/>
+        <w:t>there will be a group called _MatterCenter</w:t>
+      </w:r>
       <w:r>
         <w:t xml:space="preserve"> as shown below:</w:t>
       </w:r>
@@ -19130,15 +18512,7 @@
         <w:pStyle w:val="ListNumber"/>
       </w:pPr>
       <w:r>
-        <w:t>For each content type, click the link, choose the Manage publishing for this content type and select ok to publish the content type.  Content types can take between 1-48 hours to publish to all the site collection.  To verify the publishing is complete, go to the site collection you would like to create a matter on, click Settings &gt; Site Content Types and verify that the _</w:t>
-      </w:r>
-      <w:proofErr w:type="spellStart"/>
-      <w:r>
-        <w:t>MatterCenter</w:t>
-      </w:r>
-      <w:proofErr w:type="spellEnd"/>
-      <w:r>
-        <w:t xml:space="preserve"> group and the content types are listed there.</w:t>
+        <w:t>For each content type, click the link, choose the Manage publishing for this content type and select ok to publish the content type.  Content types can take between 1-48 hours to publish to all the site collection.  To verify the publishing is complete, go to the site collection you would like to create a matter on, click Settings &gt; Site Content Types and verify that the _MatterCenter group and the content types are listed there.</w:t>
       </w:r>
     </w:p>
     <w:p>
@@ -19202,7 +18576,7 @@
       <w:pPr>
         <w:pStyle w:val="Heading1"/>
       </w:pPr>
-      <w:bookmarkStart w:id="10" w:name="_Toc444692079"/>
+      <w:bookmarkStart w:id="10" w:name="_Toc445918876"/>
       <w:r>
         <w:lastRenderedPageBreak/>
         <w:t>Appendix</w:t>
@@ -19219,7 +18593,7 @@
           <w:rFonts w:eastAsia="Times New Roman"/>
         </w:rPr>
       </w:pPr>
-      <w:bookmarkStart w:id="11" w:name="_Toc444692080"/>
+      <w:bookmarkStart w:id="11" w:name="_Toc445918877"/>
       <w:r>
         <w:rPr>
           <w:rFonts w:eastAsia="Times New Roman"/>
@@ -19409,7 +18783,7 @@
       <w:pPr>
         <w:pStyle w:val="Heading1"/>
       </w:pPr>
-      <w:bookmarkStart w:id="12" w:name="_Toc444692081"/>
+      <w:bookmarkStart w:id="12" w:name="_Toc445918878"/>
       <w:r>
         <w:t>Appendix</w:t>
       </w:r>
@@ -19425,26 +18799,12 @@
           <w:rFonts w:eastAsia="Times New Roman"/>
         </w:rPr>
       </w:pPr>
-      <w:bookmarkStart w:id="13" w:name="_Toc444692082"/>
+      <w:bookmarkStart w:id="13" w:name="_Toc445918879"/>
       <w:r>
         <w:rPr>
           <w:rFonts w:eastAsia="Times New Roman"/>
         </w:rPr>
-        <w:t xml:space="preserve">Steps to create Azure </w:t>
-      </w:r>
-      <w:proofErr w:type="spellStart"/>
-      <w:r>
-        <w:rPr>
-          <w:rFonts w:eastAsia="Times New Roman"/>
-        </w:rPr>
-        <w:t>redis</w:t>
-      </w:r>
-      <w:proofErr w:type="spellEnd"/>
-      <w:r>
-        <w:rPr>
-          <w:rFonts w:eastAsia="Times New Roman"/>
-        </w:rPr>
-        <w:t xml:space="preserve"> cache</w:t>
+        <w:t>Steps to create Azure redis cache</w:t>
       </w:r>
       <w:bookmarkEnd w:id="13"/>
     </w:p>
@@ -19549,15 +18909,7 @@
         <w:pStyle w:val="ListNumber"/>
       </w:pPr>
       <w:r>
-        <w:t xml:space="preserve">Click on Data + Storage &gt; </w:t>
-      </w:r>
-      <w:proofErr w:type="spellStart"/>
-      <w:r>
-        <w:t>Redis</w:t>
-      </w:r>
-      <w:proofErr w:type="spellEnd"/>
-      <w:r>
-        <w:t xml:space="preserve"> Cache</w:t>
+        <w:t>Click on Data + Storage &gt; Redis Cache</w:t>
       </w:r>
     </w:p>
     <w:p>
@@ -19701,15 +19053,7 @@
       </w:pPr>
       <w:r>
         <w:lastRenderedPageBreak/>
-        <w:t xml:space="preserve">Select </w:t>
-      </w:r>
-      <w:proofErr w:type="spellStart"/>
-      <w:r>
-        <w:t>Redis</w:t>
-      </w:r>
-      <w:proofErr w:type="spellEnd"/>
-      <w:r>
-        <w:t xml:space="preserve"> Cache location same as of Azure Web Sites which are created for deploying Matter Center app</w:t>
+        <w:t>Select Redis Cache location same as of Azure Web Sites which are created for deploying Matter Center app</w:t>
       </w:r>
     </w:p>
     <w:p>
@@ -19717,23 +19061,7 @@
         <w:pStyle w:val="ListNumber"/>
       </w:pPr>
       <w:r>
-        <w:t xml:space="preserve">It will take around 20-30 minutes for Azure </w:t>
-      </w:r>
-      <w:proofErr w:type="spellStart"/>
-      <w:r>
-        <w:t>Redis</w:t>
-      </w:r>
-      <w:proofErr w:type="spellEnd"/>
-      <w:r>
-        <w:t xml:space="preserve"> cache to be completely ready, once ready open the Azure </w:t>
-      </w:r>
-      <w:proofErr w:type="spellStart"/>
-      <w:r>
-        <w:t>Redis</w:t>
-      </w:r>
-      <w:proofErr w:type="spellEnd"/>
-      <w:r>
-        <w:t xml:space="preserve"> cache</w:t>
+        <w:t>It will take around 20-30 minutes for Azure Redis cache to be completely ready, once ready open the Azure Redis cache</w:t>
       </w:r>
     </w:p>
     <w:p>
@@ -20017,25 +19345,7 @@
                 <w:sz w:val="20"/>
                 <w:szCs w:val="20"/>
               </w:rPr>
-              <w:t xml:space="preserve">Azure </w:t>
-            </w:r>
-            <w:proofErr w:type="spellStart"/>
-            <w:r>
-              <w:rPr>
-                <w:rFonts w:cs="Segoe UI"/>
-                <w:sz w:val="20"/>
-                <w:szCs w:val="20"/>
-              </w:rPr>
-              <w:t>Redis</w:t>
-            </w:r>
-            <w:proofErr w:type="spellEnd"/>
-            <w:r>
-              <w:rPr>
-                <w:rFonts w:cs="Segoe UI"/>
-                <w:sz w:val="20"/>
-                <w:szCs w:val="20"/>
-              </w:rPr>
-              <w:t xml:space="preserve"> Primary Key</w:t>
+              <w:t>Azure Redis Primary Key</w:t>
             </w:r>
           </w:p>
         </w:tc>
@@ -20096,25 +19406,7 @@
                 <w:sz w:val="20"/>
                 <w:szCs w:val="20"/>
               </w:rPr>
-              <w:t xml:space="preserve">Azure </w:t>
-            </w:r>
-            <w:proofErr w:type="spellStart"/>
-            <w:r>
-              <w:rPr>
-                <w:rFonts w:cs="Segoe UI"/>
-                <w:sz w:val="20"/>
-                <w:szCs w:val="20"/>
-              </w:rPr>
-              <w:t>Redis</w:t>
-            </w:r>
-            <w:proofErr w:type="spellEnd"/>
-            <w:r>
-              <w:rPr>
-                <w:rFonts w:cs="Segoe UI"/>
-                <w:sz w:val="20"/>
-                <w:szCs w:val="20"/>
-              </w:rPr>
-              <w:t xml:space="preserve"> cache host name</w:t>
+              <w:t>Azure Redis cache host name</w:t>
             </w:r>
           </w:p>
         </w:tc>
@@ -20159,17 +19451,18 @@
         <w:pStyle w:val="Heading2"/>
       </w:pPr>
       <w:bookmarkStart w:id="14" w:name="_Toc425958927"/>
-      <w:bookmarkStart w:id="15" w:name="_Toc444692083"/>
-      <w:r>
-        <w:t xml:space="preserve">Update service’ </w:t>
-      </w:r>
-      <w:proofErr w:type="spellStart"/>
-      <w:r>
-        <w:t>appsettings</w:t>
+      <w:bookmarkStart w:id="15" w:name="_Toc445918880"/>
+      <w:r>
+        <w:t>Update service’</w:t>
+      </w:r>
+      <w:r>
+        <w:t>s</w:t>
+      </w:r>
+      <w:r>
+        <w:t xml:space="preserve"> appsettings</w:t>
       </w:r>
       <w:bookmarkEnd w:id="14"/>
       <w:bookmarkEnd w:id="15"/>
-      <w:proofErr w:type="spellEnd"/>
     </w:p>
     <w:p/>
     <w:p>
@@ -20432,7 +19725,6 @@
                 <w:szCs w:val="20"/>
               </w:rPr>
             </w:pPr>
-            <w:proofErr w:type="spellStart"/>
             <w:r>
               <w:rPr>
                 <w:rFonts w:cs="Segoe UI"/>
@@ -20441,7 +19733,6 @@
               </w:rPr>
               <w:t>Cache_Host_Name</w:t>
             </w:r>
-            <w:proofErr w:type="spellEnd"/>
           </w:p>
         </w:tc>
         <w:tc>
@@ -20484,7 +19775,6 @@
                 <w:szCs w:val="20"/>
               </w:rPr>
             </w:pPr>
-            <w:proofErr w:type="spellStart"/>
             <w:r>
               <w:rPr>
                 <w:rFonts w:cs="Segoe UI"/>
@@ -20493,7 +19783,6 @@
               </w:rPr>
               <w:t>Cache_Primary_Key</w:t>
             </w:r>
-            <w:proofErr w:type="spellEnd"/>
           </w:p>
         </w:tc>
         <w:tc>
@@ -20604,7 +19893,7 @@
       <w:pPr>
         <w:pStyle w:val="Heading1"/>
       </w:pPr>
-      <w:bookmarkStart w:id="16" w:name="_Toc444692084"/>
+      <w:bookmarkStart w:id="16" w:name="_Toc445918881"/>
       <w:r>
         <w:lastRenderedPageBreak/>
         <w:t>Appendix</w:t>
@@ -20621,14 +19910,42 @@
           <w:rFonts w:eastAsia="Times New Roman"/>
         </w:rPr>
       </w:pPr>
-      <w:bookmarkStart w:id="17" w:name="_Toc444692085"/>
+      <w:bookmarkStart w:id="17" w:name="_Toc445918882"/>
       <w:r>
         <w:rPr>
           <w:rFonts w:eastAsia="Times New Roman"/>
         </w:rPr>
-        <w:t>List of resource files to update in the solution</w:t>
+        <w:t>Update following configuration values in resource files to perform deployment</w:t>
+      </w:r>
+      <w:r>
+        <w:rPr>
+          <w:rFonts w:eastAsia="Times New Roman"/>
+        </w:rPr>
+        <w:t xml:space="preserve"> (Manual deployment)</w:t>
       </w:r>
       <w:bookmarkEnd w:id="17"/>
+    </w:p>
+    <w:p>
+      <w:r>
+        <w:t>Please note that following entries should be updated only when deployment is done manually without using the Matter Center deployment utility</w:t>
+      </w:r>
+      <w:r>
+        <w:t xml:space="preserve"> i.e. Deploy.ps1 PowerShell</w:t>
+      </w:r>
+      <w:r>
+        <w:t xml:space="preserve">. If you are using Matter Center utility then update the configurations mentioned in </w:t>
+      </w:r>
+      <w:hyperlink w:anchor="_Appendix_H" w:history="1">
+        <w:r>
+          <w:rPr>
+            <w:rStyle w:val="Hyperlink"/>
+          </w:rPr>
+          <w:t>Appendix H</w:t>
+        </w:r>
+      </w:hyperlink>
+      <w:r>
+        <w:t>.</w:t>
+      </w:r>
     </w:p>
     <w:p>
       <w:pPr>
@@ -20641,16 +19958,12 @@
           <w:rFonts w:cs="Segoe UI"/>
         </w:rPr>
       </w:pPr>
-      <w:proofErr w:type="spellStart"/>
-      <w:proofErr w:type="gramStart"/>
       <w:r>
         <w:rPr>
           <w:rFonts w:cs="Segoe UI"/>
         </w:rPr>
         <w:t>Microsoft.Legal.MatterCenter</w:t>
       </w:r>
-      <w:proofErr w:type="spellEnd"/>
-      <w:proofErr w:type="gramEnd"/>
     </w:p>
     <w:p>
       <w:pPr>
@@ -20687,14 +20000,12 @@
           <w:rFonts w:cs="Segoe UI"/>
         </w:rPr>
       </w:pPr>
-      <w:proofErr w:type="spellStart"/>
       <w:r>
         <w:rPr>
           <w:rFonts w:cs="Segoe UI"/>
         </w:rPr>
         <w:t>UrlAction</w:t>
       </w:r>
-      <w:proofErr w:type="spellEnd"/>
     </w:p>
     <w:p>
       <w:pPr>
@@ -20743,14 +20054,12 @@
           <w:rFonts w:cs="Segoe UI"/>
         </w:rPr>
       </w:pPr>
-      <w:proofErr w:type="spellStart"/>
       <w:r>
         <w:rPr>
           <w:rFonts w:cs="Segoe UI"/>
         </w:rPr>
         <w:t>UrlAction</w:t>
       </w:r>
-      <w:proofErr w:type="spellEnd"/>
     </w:p>
     <w:p>
       <w:pPr>
@@ -20787,14 +20096,12 @@
           <w:rFonts w:cs="Segoe UI"/>
         </w:rPr>
       </w:pPr>
-      <w:proofErr w:type="spellStart"/>
       <w:r>
         <w:rPr>
           <w:rFonts w:cs="Segoe UI"/>
         </w:rPr>
         <w:t>UrlAction</w:t>
       </w:r>
-      <w:proofErr w:type="spellEnd"/>
     </w:p>
     <w:p>
       <w:pPr>
@@ -20807,14 +20114,12 @@
           <w:rFonts w:cs="Segoe UI"/>
         </w:rPr>
       </w:pPr>
-      <w:proofErr w:type="spellStart"/>
       <w:r>
         <w:rPr>
           <w:rFonts w:cs="Segoe UI"/>
         </w:rPr>
         <w:t>UpdateAndCheckIn</w:t>
       </w:r>
-      <w:proofErr w:type="spellEnd"/>
       <w:r>
         <w:rPr>
           <w:rFonts w:cs="Segoe UI"/>
@@ -20833,14 +20138,12 @@
           <w:rFonts w:cs="Segoe UI"/>
         </w:rPr>
       </w:pPr>
-      <w:proofErr w:type="spellStart"/>
       <w:r>
         <w:rPr>
           <w:rFonts w:cs="Segoe UI"/>
         </w:rPr>
         <w:t>UrlAction</w:t>
       </w:r>
-      <w:proofErr w:type="spellEnd"/>
     </w:p>
     <w:p>
       <w:pPr>
@@ -20853,14 +20156,12 @@
           <w:rFonts w:cs="Segoe UI"/>
         </w:rPr>
       </w:pPr>
-      <w:proofErr w:type="spellStart"/>
       <w:r>
         <w:rPr>
           <w:rFonts w:cs="Segoe UI"/>
         </w:rPr>
         <w:t>UpdateAndCheckOut</w:t>
       </w:r>
-      <w:proofErr w:type="spellEnd"/>
       <w:r>
         <w:rPr>
           <w:rFonts w:cs="Segoe UI"/>
@@ -20879,14 +20180,12 @@
           <w:rFonts w:cs="Segoe UI"/>
         </w:rPr>
       </w:pPr>
-      <w:proofErr w:type="spellStart"/>
       <w:r>
         <w:rPr>
           <w:rFonts w:cs="Segoe UI"/>
         </w:rPr>
         <w:t>UrlAction</w:t>
       </w:r>
-      <w:proofErr w:type="spellEnd"/>
     </w:p>
     <w:p>
       <w:pPr>
@@ -20899,19 +20198,11 @@
           <w:rFonts w:cs="Segoe UI"/>
         </w:rPr>
       </w:pPr>
-      <w:proofErr w:type="spellStart"/>
-      <w:r>
-        <w:rPr>
-          <w:rFonts w:cs="Segoe UI"/>
-        </w:rPr>
-        <w:t>AppManifest</w:t>
-      </w:r>
-      <w:proofErr w:type="spellEnd"/>
-      <w:r>
-        <w:rPr>
-          <w:rFonts w:cs="Segoe UI"/>
-        </w:rPr>
-        <w:t xml:space="preserve"> (Right click view code)</w:t>
+      <w:r>
+        <w:rPr>
+          <w:rFonts w:cs="Segoe UI"/>
+        </w:rPr>
+        <w:t>AppManifest (Right click view code)</w:t>
       </w:r>
     </w:p>
     <w:p>
@@ -20961,14 +20252,12 @@
           <w:rFonts w:cs="Segoe UI"/>
         </w:rPr>
       </w:pPr>
-      <w:proofErr w:type="spellStart"/>
       <w:r>
         <w:rPr>
           <w:rFonts w:cs="Segoe UI"/>
         </w:rPr>
         <w:t>ClientId</w:t>
       </w:r>
-      <w:proofErr w:type="spellEnd"/>
     </w:p>
     <w:p>
       <w:pPr>
@@ -20981,16 +20270,12 @@
           <w:rFonts w:cs="Segoe UI"/>
         </w:rPr>
       </w:pPr>
-      <w:proofErr w:type="spellStart"/>
-      <w:proofErr w:type="gramStart"/>
       <w:r>
         <w:rPr>
           <w:rFonts w:cs="Segoe UI"/>
         </w:rPr>
         <w:t>Microsoft.Legal.MatterCenter.OneDriveRibbon</w:t>
       </w:r>
-      <w:proofErr w:type="spellEnd"/>
-      <w:proofErr w:type="gramEnd"/>
     </w:p>
     <w:p>
       <w:pPr>
@@ -21003,14 +20288,12 @@
           <w:rFonts w:cs="Segoe UI"/>
         </w:rPr>
       </w:pPr>
-      <w:proofErr w:type="spellStart"/>
       <w:r>
         <w:rPr>
           <w:rFonts w:cs="Segoe UI"/>
         </w:rPr>
         <w:t>RibbonCustomAction</w:t>
       </w:r>
-      <w:proofErr w:type="spellEnd"/>
       <w:r>
         <w:rPr>
           <w:rFonts w:cs="Segoe UI"/>
@@ -21029,14 +20312,12 @@
           <w:rFonts w:cs="Segoe UI"/>
         </w:rPr>
       </w:pPr>
-      <w:proofErr w:type="spellStart"/>
       <w:r>
         <w:rPr>
           <w:rFonts w:cs="Segoe UI"/>
         </w:rPr>
         <w:t>CommandActions</w:t>
       </w:r>
-      <w:proofErr w:type="spellEnd"/>
     </w:p>
     <w:p>
       <w:pPr>
@@ -21049,19 +20330,11 @@
           <w:rFonts w:cs="Segoe UI"/>
         </w:rPr>
       </w:pPr>
-      <w:proofErr w:type="spellStart"/>
-      <w:r>
-        <w:rPr>
-          <w:rFonts w:cs="Segoe UI"/>
-        </w:rPr>
-        <w:t>AppManifest</w:t>
-      </w:r>
-      <w:proofErr w:type="spellEnd"/>
-      <w:r>
-        <w:rPr>
-          <w:rFonts w:cs="Segoe UI"/>
-        </w:rPr>
-        <w:t xml:space="preserve"> (Right click view code)</w:t>
+      <w:r>
+        <w:rPr>
+          <w:rFonts w:cs="Segoe UI"/>
+        </w:rPr>
+        <w:t>AppManifest (Right click view code)</w:t>
       </w:r>
     </w:p>
     <w:p>
@@ -21075,14 +20348,12 @@
           <w:rFonts w:cs="Segoe UI"/>
         </w:rPr>
       </w:pPr>
-      <w:proofErr w:type="spellStart"/>
       <w:r>
         <w:rPr>
           <w:rFonts w:cs="Segoe UI"/>
         </w:rPr>
         <w:t>ProductID</w:t>
       </w:r>
-      <w:proofErr w:type="spellEnd"/>
     </w:p>
     <w:p>
       <w:pPr>
@@ -21095,14 +20366,12 @@
           <w:rFonts w:cs="Segoe UI"/>
         </w:rPr>
       </w:pPr>
-      <w:proofErr w:type="spellStart"/>
       <w:r>
         <w:rPr>
           <w:rFonts w:cs="Segoe UI"/>
         </w:rPr>
         <w:t>StartPage</w:t>
       </w:r>
-      <w:proofErr w:type="spellEnd"/>
     </w:p>
     <w:p>
       <w:pPr>
@@ -21115,14 +20384,12 @@
           <w:rFonts w:cs="Segoe UI"/>
         </w:rPr>
       </w:pPr>
-      <w:proofErr w:type="spellStart"/>
       <w:r>
         <w:rPr>
           <w:rFonts w:cs="Segoe UI"/>
         </w:rPr>
         <w:t>ClientId</w:t>
       </w:r>
-      <w:proofErr w:type="spellEnd"/>
     </w:p>
     <w:p>
       <w:pPr>
@@ -21135,16 +20402,12 @@
           <w:rFonts w:cs="Segoe UI"/>
         </w:rPr>
       </w:pPr>
-      <w:proofErr w:type="spellStart"/>
-      <w:proofErr w:type="gramStart"/>
       <w:r>
         <w:rPr>
           <w:rFonts w:cs="Segoe UI"/>
         </w:rPr>
         <w:t>Microsoft.Legal.MatterCenter.ProviderService</w:t>
       </w:r>
-      <w:proofErr w:type="spellEnd"/>
-      <w:proofErr w:type="gramEnd"/>
     </w:p>
     <w:p>
       <w:pPr>
@@ -21157,28 +20420,13 @@
           <w:rFonts w:cs="Segoe UI"/>
         </w:rPr>
       </w:pPr>
-      <w:proofErr w:type="spellStart"/>
-      <w:r>
-        <w:rPr>
-          <w:rFonts w:cs="Segoe UI"/>
-        </w:rPr>
-        <w:t>App_GlobalResource</w:t>
-      </w:r>
-      <w:proofErr w:type="spellEnd"/>
-      <w:r>
-        <w:rPr>
-          <w:rFonts w:cs="Segoe UI"/>
-        </w:rPr>
-        <w:t>\</w:t>
-      </w:r>
-      <w:proofErr w:type="spellStart"/>
-      <w:r>
-        <w:rPr>
-          <w:rFonts w:cs="Segoe UI"/>
-        </w:rPr>
-        <w:t>Constants.resx</w:t>
-      </w:r>
-      <w:proofErr w:type="spellEnd"/>
+      <w:r>
+        <w:rPr>
+          <w:rFonts w:cs="Segoe UI"/>
+        </w:rPr>
+        <w:lastRenderedPageBreak/>
+        <w:t>App_GlobalResource\Constants.resx</w:t>
+      </w:r>
     </w:p>
     <w:p>
       <w:pPr>
@@ -21191,33 +20439,11 @@
           <w:rFonts w:cs="Segoe UI"/>
         </w:rPr>
       </w:pPr>
-      <w:proofErr w:type="spellStart"/>
-      <w:r>
-        <w:rPr>
-          <w:rFonts w:cs="Segoe UI"/>
-        </w:rPr>
-        <w:t>Central_Repository_URL</w:t>
-      </w:r>
-      <w:proofErr w:type="spellEnd"/>
-      <w:r>
-        <w:rPr>
-          <w:rFonts w:cs="Segoe UI"/>
-        </w:rPr>
-        <w:t xml:space="preserve"> (app catalog </w:t>
-      </w:r>
-      <w:proofErr w:type="spellStart"/>
-      <w:r>
-        <w:rPr>
-          <w:rFonts w:cs="Segoe UI"/>
-        </w:rPr>
-        <w:t>url</w:t>
-      </w:r>
-      <w:proofErr w:type="spellEnd"/>
-      <w:r>
-        <w:rPr>
-          <w:rFonts w:cs="Segoe UI"/>
-        </w:rPr>
-        <w:t>)</w:t>
+      <w:r>
+        <w:rPr>
+          <w:rFonts w:cs="Segoe UI"/>
+        </w:rPr>
+        <w:t>Central_Repository_URL (app catalog url)</w:t>
       </w:r>
     </w:p>
     <w:p>
@@ -21231,19 +20457,11 @@
           <w:rFonts w:cs="Segoe UI"/>
         </w:rPr>
       </w:pPr>
-      <w:proofErr w:type="spellStart"/>
-      <w:r>
-        <w:rPr>
-          <w:rFonts w:cs="Segoe UI"/>
-        </w:rPr>
-        <w:t>Common_CSS_File_Location</w:t>
-      </w:r>
-      <w:proofErr w:type="spellEnd"/>
-      <w:r>
-        <w:rPr>
-          <w:rFonts w:cs="Segoe UI"/>
-        </w:rPr>
-        <w:t xml:space="preserve"> </w:t>
+      <w:r>
+        <w:rPr>
+          <w:rFonts w:cs="Segoe UI"/>
+        </w:rPr>
+        <w:t xml:space="preserve">Common_CSS_File_Location </w:t>
       </w:r>
     </w:p>
     <w:p>
@@ -21257,20 +20475,11 @@
           <w:rFonts w:cs="Segoe UI"/>
         </w:rPr>
       </w:pPr>
-      <w:proofErr w:type="spellStart"/>
-      <w:r>
-        <w:rPr>
-          <w:rFonts w:cs="Segoe UI"/>
-        </w:rPr>
-        <w:lastRenderedPageBreak/>
-        <w:t>Common_JS_File_Location</w:t>
-      </w:r>
-      <w:proofErr w:type="spellEnd"/>
-      <w:r>
-        <w:rPr>
-          <w:rFonts w:cs="Segoe UI"/>
-        </w:rPr>
-        <w:t xml:space="preserve"> </w:t>
+      <w:r>
+        <w:rPr>
+          <w:rFonts w:cs="Segoe UI"/>
+        </w:rPr>
+        <w:t xml:space="preserve">Common_JS_File_Location </w:t>
       </w:r>
     </w:p>
     <w:p>
@@ -21284,14 +20493,12 @@
           <w:rFonts w:cs="Segoe UI"/>
         </w:rPr>
       </w:pPr>
-      <w:proofErr w:type="spellStart"/>
       <w:r>
         <w:rPr>
           <w:rFonts w:cs="Segoe UI"/>
         </w:rPr>
         <w:t>LogTableName</w:t>
       </w:r>
-      <w:proofErr w:type="spellEnd"/>
     </w:p>
     <w:p>
       <w:pPr>
@@ -21304,14 +20511,12 @@
           <w:rFonts w:cs="Segoe UI"/>
         </w:rPr>
       </w:pPr>
-      <w:proofErr w:type="spellStart"/>
       <w:r>
         <w:rPr>
           <w:rFonts w:cs="Segoe UI"/>
         </w:rPr>
         <w:t>Matter_Landing_Page_CSS_File_Name</w:t>
       </w:r>
-      <w:proofErr w:type="spellEnd"/>
       <w:r>
         <w:rPr>
           <w:rFonts w:cs="Segoe UI"/>
@@ -21330,14 +20535,12 @@
           <w:rFonts w:cs="Segoe UI"/>
         </w:rPr>
       </w:pPr>
-      <w:proofErr w:type="spellStart"/>
       <w:r>
         <w:rPr>
           <w:rFonts w:cs="Segoe UI"/>
         </w:rPr>
         <w:t>Matter_Landing_Page_jQuery_File_Name</w:t>
       </w:r>
-      <w:proofErr w:type="spellEnd"/>
       <w:r>
         <w:rPr>
           <w:rFonts w:cs="Segoe UI"/>
@@ -21356,14 +20559,12 @@
           <w:rFonts w:cs="Segoe UI"/>
         </w:rPr>
       </w:pPr>
-      <w:proofErr w:type="spellStart"/>
       <w:r>
         <w:rPr>
           <w:rFonts w:cs="Segoe UI"/>
         </w:rPr>
         <w:t>Matter_Landing_Page_Script_File_Name</w:t>
       </w:r>
-      <w:proofErr w:type="spellEnd"/>
       <w:r>
         <w:rPr>
           <w:rFonts w:cs="Segoe UI"/>
@@ -21382,19 +20583,11 @@
           <w:rFonts w:cs="Segoe UI"/>
         </w:rPr>
       </w:pPr>
-      <w:proofErr w:type="spellStart"/>
-      <w:r>
-        <w:rPr>
-          <w:rFonts w:cs="Segoe UI"/>
-        </w:rPr>
-        <w:t>Search_Result_Source_ID</w:t>
-      </w:r>
-      <w:proofErr w:type="spellEnd"/>
-      <w:r>
-        <w:rPr>
-          <w:rFonts w:cs="Segoe UI"/>
-        </w:rPr>
-        <w:t xml:space="preserve"> (Only if doing manual deployment, otherwise scripts will handle)</w:t>
+      <w:r>
+        <w:rPr>
+          <w:rFonts w:cs="Segoe UI"/>
+        </w:rPr>
+        <w:t>Search_Result_Source_ID (Only if doing manual deployment, otherwise scripts will handle)</w:t>
       </w:r>
     </w:p>
     <w:p>
@@ -21408,14 +20601,12 @@
           <w:rFonts w:cs="Segoe UI"/>
         </w:rPr>
       </w:pPr>
-      <w:proofErr w:type="spellStart"/>
       <w:r>
         <w:rPr>
           <w:rFonts w:cs="Segoe UI"/>
         </w:rPr>
         <w:t>Site_Url</w:t>
       </w:r>
-      <w:proofErr w:type="spellEnd"/>
     </w:p>
     <w:p>
       <w:pPr>
@@ -21428,19 +20619,11 @@
           <w:rFonts w:cs="Segoe UI"/>
         </w:rPr>
       </w:pPr>
-      <w:proofErr w:type="spellStart"/>
-      <w:r>
-        <w:rPr>
-          <w:rFonts w:cs="Segoe UI"/>
-        </w:rPr>
-        <w:t>Tenant_WebDashboard_Link</w:t>
-      </w:r>
-      <w:proofErr w:type="spellEnd"/>
-      <w:r>
-        <w:rPr>
-          <w:rFonts w:cs="Segoe UI"/>
-        </w:rPr>
-        <w:t xml:space="preserve"> – Update for Localized</w:t>
+      <w:r>
+        <w:rPr>
+          <w:rFonts w:cs="Segoe UI"/>
+        </w:rPr>
+        <w:t>Tenant_WebDashboard_Link – Update for Localized</w:t>
       </w:r>
       <w:r>
         <w:rPr>
@@ -21460,19 +20643,11 @@
           <w:rFonts w:cs="Segoe UI"/>
         </w:rPr>
       </w:pPr>
-      <w:proofErr w:type="spellStart"/>
-      <w:r>
-        <w:rPr>
-          <w:rFonts w:cs="Segoe UI"/>
-        </w:rPr>
-        <w:t>Template_Document_Library_Link</w:t>
-      </w:r>
-      <w:proofErr w:type="spellEnd"/>
-      <w:r>
-        <w:rPr>
-          <w:rFonts w:cs="Segoe UI"/>
-        </w:rPr>
-        <w:t xml:space="preserve"> – Update for Localized</w:t>
+      <w:r>
+        <w:rPr>
+          <w:rFonts w:cs="Segoe UI"/>
+        </w:rPr>
+        <w:t>Template_Document_Library_Link – Update for Localized</w:t>
       </w:r>
       <w:r>
         <w:rPr>
@@ -21492,14 +20667,12 @@
           <w:rFonts w:cs="Segoe UI"/>
         </w:rPr>
       </w:pPr>
-      <w:proofErr w:type="spellStart"/>
       <w:r>
         <w:rPr>
           <w:rFonts w:cs="Segoe UI"/>
         </w:rPr>
         <w:t>Web.config</w:t>
       </w:r>
-      <w:proofErr w:type="spellEnd"/>
     </w:p>
     <w:p>
       <w:pPr>
@@ -21512,14 +20685,12 @@
           <w:rFonts w:cs="Segoe UI"/>
         </w:rPr>
       </w:pPr>
-      <w:proofErr w:type="spellStart"/>
       <w:r>
         <w:rPr>
           <w:rFonts w:cs="Segoe UI"/>
         </w:rPr>
         <w:t>ClientId</w:t>
       </w:r>
-      <w:proofErr w:type="spellEnd"/>
     </w:p>
     <w:p>
       <w:pPr>
@@ -21532,14 +20703,12 @@
           <w:rFonts w:cs="Segoe UI"/>
         </w:rPr>
       </w:pPr>
-      <w:proofErr w:type="spellStart"/>
       <w:r>
         <w:rPr>
           <w:rFonts w:cs="Segoe UI"/>
         </w:rPr>
         <w:t>ClientSecret</w:t>
       </w:r>
-      <w:proofErr w:type="spellEnd"/>
     </w:p>
     <w:p>
       <w:pPr>
@@ -21552,14 +20721,12 @@
           <w:rFonts w:cs="Segoe UI"/>
         </w:rPr>
       </w:pPr>
-      <w:proofErr w:type="spellStart"/>
       <w:r>
         <w:rPr>
           <w:rFonts w:cs="Segoe UI"/>
         </w:rPr>
         <w:t>HostedAppHostNameOverride</w:t>
       </w:r>
-      <w:proofErr w:type="spellEnd"/>
     </w:p>
     <w:p>
       <w:pPr>
@@ -21590,16 +20757,12 @@
           <w:rFonts w:cs="Segoe UI"/>
         </w:rPr>
       </w:pPr>
-      <w:proofErr w:type="spellStart"/>
-      <w:proofErr w:type="gramStart"/>
       <w:r>
         <w:rPr>
           <w:rFonts w:cs="Segoe UI"/>
         </w:rPr>
         <w:t>Microsoft.Legal.MatterCenter.SharePointAppWeb</w:t>
       </w:r>
-      <w:proofErr w:type="spellEnd"/>
-      <w:proofErr w:type="gramEnd"/>
     </w:p>
     <w:p>
       <w:pPr>
@@ -21612,28 +20775,12 @@
           <w:rFonts w:cs="Segoe UI"/>
         </w:rPr>
       </w:pPr>
-      <w:proofErr w:type="spellStart"/>
-      <w:r>
-        <w:rPr>
-          <w:rFonts w:cs="Segoe UI"/>
-        </w:rPr>
-        <w:t>App_GlobalResources</w:t>
-      </w:r>
-      <w:proofErr w:type="spellEnd"/>
-      <w:r>
-        <w:rPr>
-          <w:rFonts w:cs="Segoe UI"/>
-        </w:rPr>
-        <w:t>\</w:t>
-      </w:r>
-      <w:proofErr w:type="spellStart"/>
-      <w:r>
-        <w:rPr>
-          <w:rFonts w:cs="Segoe UI"/>
-        </w:rPr>
-        <w:t>Constants.resx</w:t>
-      </w:r>
-      <w:proofErr w:type="spellEnd"/>
+      <w:r>
+        <w:rPr>
+          <w:rFonts w:cs="Segoe UI"/>
+        </w:rPr>
+        <w:t>App_GlobalResources\Constants.resx</w:t>
+      </w:r>
     </w:p>
     <w:p>
       <w:pPr>
@@ -21646,14 +20793,12 @@
           <w:rFonts w:cs="Segoe UI"/>
         </w:rPr>
       </w:pPr>
-      <w:proofErr w:type="spellStart"/>
       <w:r>
         <w:rPr>
           <w:rFonts w:cs="Segoe UI"/>
         </w:rPr>
         <w:t>App_Redirect_URL</w:t>
       </w:r>
-      <w:proofErr w:type="spellEnd"/>
     </w:p>
     <w:p>
       <w:pPr>
@@ -21666,14 +20811,12 @@
           <w:rFonts w:cs="Segoe UI"/>
         </w:rPr>
       </w:pPr>
-      <w:proofErr w:type="spellStart"/>
       <w:r>
         <w:rPr>
           <w:rFonts w:cs="Segoe UI"/>
         </w:rPr>
         <w:t>Application_Insight_App_Id</w:t>
       </w:r>
-      <w:proofErr w:type="spellEnd"/>
     </w:p>
     <w:p>
       <w:pPr>
@@ -21686,14 +20829,12 @@
           <w:rFonts w:cs="Segoe UI"/>
         </w:rPr>
       </w:pPr>
-      <w:proofErr w:type="spellStart"/>
       <w:r>
         <w:rPr>
           <w:rFonts w:cs="Segoe UI"/>
         </w:rPr>
         <w:t>Central_Repository_Url</w:t>
       </w:r>
-      <w:proofErr w:type="spellEnd"/>
     </w:p>
     <w:p>
       <w:pPr>
@@ -21706,14 +20847,12 @@
           <w:rFonts w:cs="Segoe UI"/>
         </w:rPr>
       </w:pPr>
-      <w:proofErr w:type="spellStart"/>
       <w:r>
         <w:rPr>
           <w:rFonts w:cs="Segoe UI"/>
         </w:rPr>
         <w:t>ClientId</w:t>
       </w:r>
-      <w:proofErr w:type="spellEnd"/>
     </w:p>
     <w:p>
       <w:pPr>
@@ -21726,14 +20865,12 @@
           <w:rFonts w:cs="Segoe UI"/>
         </w:rPr>
       </w:pPr>
-      <w:proofErr w:type="spellStart"/>
       <w:r>
         <w:rPr>
           <w:rFonts w:cs="Segoe UI"/>
         </w:rPr>
         <w:t>Delve_Link</w:t>
       </w:r>
-      <w:proofErr w:type="spellEnd"/>
     </w:p>
     <w:p>
       <w:pPr>
@@ -21746,19 +20883,11 @@
           <w:rFonts w:cs="Segoe UI"/>
         </w:rPr>
       </w:pPr>
-      <w:proofErr w:type="spellStart"/>
-      <w:r>
-        <w:rPr>
-          <w:rFonts w:cs="Segoe UI"/>
-        </w:rPr>
-        <w:t>Image_Document_Icon</w:t>
-      </w:r>
-      <w:proofErr w:type="spellEnd"/>
-      <w:r>
-        <w:rPr>
-          <w:rFonts w:cs="Segoe UI"/>
-        </w:rPr>
-        <w:t xml:space="preserve"> (needs to be updated for manual deployments)</w:t>
+      <w:r>
+        <w:rPr>
+          <w:rFonts w:cs="Segoe UI"/>
+        </w:rPr>
+        <w:t>Image_Document_Icon (needs to be updated for manual deployments)</w:t>
       </w:r>
     </w:p>
     <w:p>
@@ -21772,19 +20901,11 @@
           <w:rFonts w:cs="Segoe UI"/>
         </w:rPr>
       </w:pPr>
-      <w:proofErr w:type="spellStart"/>
-      <w:r>
-        <w:rPr>
-          <w:rFonts w:cs="Segoe UI"/>
-        </w:rPr>
-        <w:t>Image_General_Document</w:t>
-      </w:r>
-      <w:proofErr w:type="spellEnd"/>
-      <w:r>
-        <w:rPr>
-          <w:rFonts w:cs="Segoe UI"/>
-        </w:rPr>
-        <w:t xml:space="preserve"> (needs to be updated for manual deployments)</w:t>
+      <w:r>
+        <w:rPr>
+          <w:rFonts w:cs="Segoe UI"/>
+        </w:rPr>
+        <w:t>Image_General_Document (needs to be updated for manual deployments)</w:t>
       </w:r>
     </w:p>
     <w:p>
@@ -21798,19 +20919,11 @@
           <w:rFonts w:cs="Segoe UI"/>
         </w:rPr>
       </w:pPr>
-      <w:proofErr w:type="spellStart"/>
-      <w:r>
-        <w:rPr>
-          <w:rFonts w:cs="Segoe UI"/>
-        </w:rPr>
-        <w:t>Learn_More_Link</w:t>
-      </w:r>
-      <w:proofErr w:type="spellEnd"/>
-      <w:r>
-        <w:rPr>
-          <w:rFonts w:cs="Segoe UI"/>
-        </w:rPr>
-        <w:t xml:space="preserve"> </w:t>
+      <w:r>
+        <w:rPr>
+          <w:rFonts w:cs="Segoe UI"/>
+        </w:rPr>
+        <w:t xml:space="preserve">Learn_More_Link </w:t>
       </w:r>
     </w:p>
     <w:p>
@@ -21824,14 +20937,12 @@
           <w:rFonts w:cs="Segoe UI"/>
         </w:rPr>
       </w:pPr>
-      <w:proofErr w:type="spellStart"/>
       <w:r>
         <w:rPr>
           <w:rFonts w:cs="Segoe UI"/>
         </w:rPr>
         <w:t>Legal_Briefcase_Service_Url</w:t>
       </w:r>
-      <w:proofErr w:type="spellEnd"/>
     </w:p>
     <w:p>
       <w:pPr>
@@ -21844,14 +20955,12 @@
           <w:rFonts w:cs="Segoe UI"/>
         </w:rPr>
       </w:pPr>
-      <w:proofErr w:type="spellStart"/>
       <w:r>
         <w:rPr>
           <w:rFonts w:cs="Segoe UI"/>
         </w:rPr>
         <w:t>Matter_Provision_Service_Url</w:t>
       </w:r>
-      <w:proofErr w:type="spellEnd"/>
     </w:p>
     <w:p>
       <w:pPr>
@@ -21864,14 +20973,13 @@
           <w:rFonts w:cs="Segoe UI"/>
         </w:rPr>
       </w:pPr>
-      <w:proofErr w:type="spellStart"/>
-      <w:r>
-        <w:rPr>
-          <w:rFonts w:cs="Segoe UI"/>
-        </w:rPr>
+      <w:r>
+        <w:rPr>
+          <w:rFonts w:cs="Segoe UI"/>
+        </w:rPr>
+        <w:lastRenderedPageBreak/>
         <w:t>Office_JS_URL</w:t>
       </w:r>
-      <w:proofErr w:type="spellEnd"/>
     </w:p>
     <w:p>
       <w:pPr>
@@ -21884,14 +20992,12 @@
           <w:rFonts w:cs="Segoe UI"/>
         </w:rPr>
       </w:pPr>
-      <w:proofErr w:type="spellStart"/>
       <w:r>
         <w:rPr>
           <w:rFonts w:cs="Segoe UI"/>
         </w:rPr>
         <w:t>Search_Service_Url</w:t>
       </w:r>
-      <w:proofErr w:type="spellEnd"/>
     </w:p>
     <w:p>
       <w:pPr>
@@ -21904,14 +21010,12 @@
           <w:rFonts w:cs="Segoe UI"/>
         </w:rPr>
       </w:pPr>
-      <w:proofErr w:type="spellStart"/>
       <w:r>
         <w:rPr>
           <w:rFonts w:cs="Segoe UI"/>
         </w:rPr>
         <w:t>Site_Url</w:t>
       </w:r>
-      <w:proofErr w:type="spellEnd"/>
     </w:p>
     <w:p>
       <w:pPr>
@@ -21924,15 +21028,12 @@
           <w:rFonts w:cs="Segoe UI"/>
         </w:rPr>
       </w:pPr>
-      <w:proofErr w:type="spellStart"/>
-      <w:r>
-        <w:rPr>
-          <w:rFonts w:cs="Segoe UI"/>
-        </w:rPr>
-        <w:lastRenderedPageBreak/>
+      <w:r>
+        <w:rPr>
+          <w:rFonts w:cs="Segoe UI"/>
+        </w:rPr>
         <w:t>Tenant_Url</w:t>
       </w:r>
-      <w:proofErr w:type="spellEnd"/>
     </w:p>
     <w:p>
       <w:pPr>
@@ -21945,14 +21046,12 @@
           <w:rFonts w:cs="Segoe UI"/>
         </w:rPr>
       </w:pPr>
-      <w:proofErr w:type="spellStart"/>
       <w:r>
         <w:rPr>
           <w:rFonts w:cs="Segoe UI"/>
         </w:rPr>
         <w:t>UILogTableName</w:t>
       </w:r>
-      <w:proofErr w:type="spellEnd"/>
     </w:p>
     <w:p>
       <w:pPr>
@@ -21965,14 +21064,12 @@
           <w:rFonts w:cs="Segoe UI"/>
         </w:rPr>
       </w:pPr>
-      <w:proofErr w:type="spellStart"/>
       <w:r>
         <w:rPr>
           <w:rFonts w:cs="Segoe UI"/>
         </w:rPr>
         <w:t>ApplicationInsights.config</w:t>
       </w:r>
-      <w:proofErr w:type="spellEnd"/>
     </w:p>
     <w:p>
       <w:pPr>
@@ -21985,14 +21082,12 @@
           <w:rFonts w:cs="Segoe UI"/>
         </w:rPr>
       </w:pPr>
-      <w:proofErr w:type="spellStart"/>
       <w:r>
         <w:rPr>
           <w:rFonts w:cs="Segoe UI"/>
         </w:rPr>
         <w:t>InstrumentationKey</w:t>
       </w:r>
-      <w:proofErr w:type="spellEnd"/>
       <w:r>
         <w:rPr>
           <w:rFonts w:cs="Segoe UI"/>
@@ -22011,28 +21106,18 @@
           <w:rFonts w:cs="Segoe UI"/>
         </w:rPr>
       </w:pPr>
-      <w:proofErr w:type="spellStart"/>
       <w:r>
         <w:rPr>
           <w:rFonts w:cs="Segoe UI"/>
         </w:rPr>
         <w:t>App_LocalResources</w:t>
       </w:r>
-      <w:proofErr w:type="spellEnd"/>
-      <w:r>
-        <w:rPr>
-          <w:rFonts w:cs="Segoe UI"/>
-        </w:rPr>
-        <w:t>\</w:t>
-      </w:r>
-      <w:proofErr w:type="spellStart"/>
-      <w:r>
-        <w:rPr>
-          <w:rFonts w:cs="Segoe UI"/>
-        </w:rPr>
-        <w:t>Webdashboard.resx</w:t>
-      </w:r>
-      <w:proofErr w:type="spellEnd"/>
+      <w:r>
+        <w:rPr>
+          <w:rFonts w:cs="Segoe UI"/>
+        </w:rPr>
+        <w:t>\Webdashboard.resx</w:t>
+      </w:r>
     </w:p>
     <w:p>
       <w:pPr>
@@ -22045,14 +21130,12 @@
           <w:rFonts w:cs="Segoe UI"/>
         </w:rPr>
       </w:pPr>
-      <w:proofErr w:type="spellStart"/>
       <w:r>
         <w:rPr>
           <w:rFonts w:cs="Segoe UI"/>
         </w:rPr>
         <w:t>Feedback_and_Support</w:t>
       </w:r>
-      <w:proofErr w:type="spellEnd"/>
     </w:p>
     <w:p>
       <w:pPr>
@@ -22065,14 +21148,12 @@
           <w:rFonts w:cs="Segoe UI"/>
         </w:rPr>
       </w:pPr>
-      <w:proofErr w:type="spellStart"/>
       <w:r>
         <w:rPr>
           <w:rFonts w:cs="Segoe UI"/>
         </w:rPr>
         <w:t>MasterPage</w:t>
       </w:r>
-      <w:proofErr w:type="spellEnd"/>
     </w:p>
     <w:p>
       <w:pPr>
@@ -22085,7 +21166,6 @@
           <w:rFonts w:cs="Segoe UI"/>
         </w:rPr>
       </w:pPr>
-      <w:proofErr w:type="spellStart"/>
       <w:r>
         <w:rPr>
           <w:rFonts w:cs="Segoe UI"/>
@@ -22098,7 +21178,6 @@
         </w:rPr>
         <w:t>CenterMaster.Master</w:t>
       </w:r>
-      <w:proofErr w:type="spellEnd"/>
     </w:p>
     <w:p>
       <w:pPr>
@@ -22111,14 +21190,12 @@
           <w:rFonts w:cs="Segoe UI"/>
         </w:rPr>
       </w:pPr>
-      <w:proofErr w:type="spellStart"/>
       <w:r>
         <w:rPr>
           <w:rFonts w:cs="Segoe UI"/>
         </w:rPr>
         <w:t>ContextualHelpSupport</w:t>
       </w:r>
-      <w:proofErr w:type="spellEnd"/>
     </w:p>
     <w:p>
       <w:pPr>
@@ -22131,14 +21208,12 @@
           <w:rFonts w:cs="Segoe UI"/>
         </w:rPr>
       </w:pPr>
-      <w:proofErr w:type="spellStart"/>
       <w:r>
         <w:rPr>
           <w:rFonts w:cs="Segoe UI"/>
         </w:rPr>
         <w:t>FeedbackAndSupport</w:t>
       </w:r>
-      <w:proofErr w:type="spellEnd"/>
     </w:p>
     <w:p>
       <w:pPr>
@@ -22151,14 +21226,12 @@
           <w:rFonts w:cs="Segoe UI"/>
         </w:rPr>
       </w:pPr>
-      <w:proofErr w:type="spellStart"/>
       <w:r>
         <w:rPr>
           <w:rFonts w:cs="Segoe UI"/>
         </w:rPr>
         <w:t>PrivacyAndCookies</w:t>
       </w:r>
-      <w:proofErr w:type="spellEnd"/>
     </w:p>
     <w:p>
       <w:pPr>
@@ -22171,14 +21244,12 @@
           <w:rFonts w:cs="Segoe UI"/>
         </w:rPr>
       </w:pPr>
-      <w:proofErr w:type="spellStart"/>
       <w:r>
         <w:rPr>
           <w:rFonts w:cs="Segoe UI"/>
         </w:rPr>
         <w:t>TermsofUse</w:t>
       </w:r>
-      <w:proofErr w:type="spellEnd"/>
     </w:p>
     <w:p>
       <w:pPr>
@@ -22227,7 +21298,6 @@
           <w:rFonts w:cs="Segoe UI"/>
         </w:rPr>
       </w:pPr>
-      <w:proofErr w:type="spellStart"/>
       <w:r>
         <w:rPr>
           <w:rFonts w:cs="Segoe UI"/>
@@ -22240,7 +21310,6 @@
         </w:rPr>
         <w:t>eedbackandsupport</w:t>
       </w:r>
-      <w:proofErr w:type="spellEnd"/>
     </w:p>
     <w:p>
       <w:pPr>
@@ -22257,43 +21326,25 @@
         <w:rPr>
           <w:rFonts w:cs="Segoe UI"/>
         </w:rPr>
-        <w:t xml:space="preserve">Also </w:t>
-      </w:r>
-      <w:r>
-        <w:rPr>
-          <w:rFonts w:cs="Segoe UI"/>
-        </w:rPr>
-        <w:t xml:space="preserve">update </w:t>
-      </w:r>
-      <w:r>
-        <w:rPr>
-          <w:rFonts w:cs="Segoe UI"/>
-        </w:rPr>
-        <w:t xml:space="preserve">remaining 2 </w:t>
-      </w:r>
-      <w:r>
-        <w:rPr>
-          <w:rFonts w:cs="Segoe UI"/>
-        </w:rPr>
-        <w:t xml:space="preserve">placeholders </w:t>
-      </w:r>
-      <w:r>
-        <w:rPr>
-          <w:rFonts w:cs="Segoe UI"/>
-        </w:rPr>
-        <w:t xml:space="preserve">with </w:t>
-      </w:r>
-      <w:r>
-        <w:rPr>
-          <w:rFonts w:cs="Segoe UI"/>
-        </w:rPr>
-        <w:t>respective hyperlinks</w:t>
-      </w:r>
-      <w:r>
-        <w:rPr>
-          <w:rFonts w:cs="Segoe UI"/>
-        </w:rPr>
-        <w:t>.</w:t>
+        <w:t>Privacy</w:t>
+      </w:r>
+    </w:p>
+    <w:p>
+      <w:pPr>
+        <w:pStyle w:val="ListParagraph"/>
+        <w:numPr>
+          <w:ilvl w:val="3"/>
+          <w:numId w:val="24"/>
+        </w:numPr>
+        <w:rPr>
+          <w:rFonts w:cs="Segoe UI"/>
+        </w:rPr>
+      </w:pPr>
+      <w:r>
+        <w:rPr>
+          <w:rFonts w:cs="Segoe UI"/>
+        </w:rPr>
+        <w:t>Terms of use</w:t>
       </w:r>
     </w:p>
     <w:p>
@@ -22307,14 +21358,12 @@
           <w:rFonts w:cs="Segoe UI"/>
         </w:rPr>
       </w:pPr>
-      <w:proofErr w:type="spellStart"/>
       <w:r>
         <w:rPr>
           <w:rFonts w:cs="Segoe UI"/>
         </w:rPr>
         <w:t>Web.config</w:t>
       </w:r>
-      <w:proofErr w:type="spellEnd"/>
     </w:p>
     <w:p>
       <w:pPr>
@@ -22327,14 +21376,12 @@
           <w:rFonts w:cs="Segoe UI"/>
         </w:rPr>
       </w:pPr>
-      <w:proofErr w:type="spellStart"/>
       <w:r>
         <w:rPr>
           <w:rFonts w:cs="Segoe UI"/>
         </w:rPr>
         <w:t>ClientId</w:t>
       </w:r>
-      <w:proofErr w:type="spellEnd"/>
     </w:p>
     <w:p>
       <w:pPr>
@@ -22347,14 +21394,12 @@
           <w:rFonts w:cs="Segoe UI"/>
         </w:rPr>
       </w:pPr>
-      <w:proofErr w:type="spellStart"/>
       <w:r>
         <w:rPr>
           <w:rFonts w:cs="Segoe UI"/>
         </w:rPr>
         <w:t>ClientSecret</w:t>
       </w:r>
-      <w:proofErr w:type="spellEnd"/>
     </w:p>
     <w:p>
       <w:pPr>
@@ -22367,14 +21412,12 @@
           <w:rFonts w:cs="Segoe UI"/>
         </w:rPr>
       </w:pPr>
-      <w:proofErr w:type="spellStart"/>
       <w:r>
         <w:rPr>
           <w:rFonts w:cs="Segoe UI"/>
         </w:rPr>
         <w:t>HostedAppHostNameOverride</w:t>
       </w:r>
-      <w:proofErr w:type="spellEnd"/>
     </w:p>
     <w:p>
       <w:pPr>
@@ -22387,16 +21430,12 @@
           <w:rFonts w:cs="Segoe UI"/>
         </w:rPr>
       </w:pPr>
-      <w:proofErr w:type="spellStart"/>
-      <w:proofErr w:type="gramStart"/>
       <w:r>
         <w:rPr>
           <w:rFonts w:cs="Segoe UI"/>
         </w:rPr>
         <w:t>Microsoft.Legal.MatterCenter.Utility</w:t>
       </w:r>
-      <w:proofErr w:type="spellEnd"/>
-      <w:proofErr w:type="gramEnd"/>
     </w:p>
     <w:p>
       <w:pPr>
@@ -22409,14 +21448,12 @@
           <w:rFonts w:cs="Segoe UI"/>
         </w:rPr>
       </w:pPr>
-      <w:proofErr w:type="spellStart"/>
       <w:r>
         <w:rPr>
           <w:rFonts w:cs="Segoe UI"/>
         </w:rPr>
         <w:t>Contsants.resx</w:t>
       </w:r>
-      <w:proofErr w:type="spellEnd"/>
     </w:p>
     <w:p>
       <w:pPr>
@@ -22429,14 +21466,12 @@
           <w:rFonts w:cs="Segoe UI"/>
         </w:rPr>
       </w:pPr>
-      <w:proofErr w:type="spellStart"/>
       <w:r>
         <w:rPr>
           <w:rFonts w:cs="Segoe UI"/>
         </w:rPr>
         <w:t>Provision_Matter_App_URL</w:t>
       </w:r>
-      <w:proofErr w:type="spellEnd"/>
     </w:p>
     <w:p>
       <w:pPr>
@@ -22449,14 +21484,12 @@
           <w:rFonts w:cs="Segoe UI"/>
         </w:rPr>
       </w:pPr>
-      <w:proofErr w:type="spellStart"/>
       <w:r>
         <w:rPr>
           <w:rFonts w:cs="Segoe UI"/>
         </w:rPr>
         <w:t>Log.resx</w:t>
       </w:r>
-      <w:proofErr w:type="spellEnd"/>
     </w:p>
     <w:p>
       <w:pPr>
@@ -22469,14 +21502,12 @@
           <w:rFonts w:cs="Segoe UI"/>
         </w:rPr>
       </w:pPr>
-      <w:proofErr w:type="spellStart"/>
       <w:r>
         <w:rPr>
           <w:rFonts w:cs="Segoe UI"/>
         </w:rPr>
         <w:t>CloudStorageConnectionString</w:t>
       </w:r>
-      <w:proofErr w:type="spellEnd"/>
     </w:p>
     <w:p>
       <w:pPr>
@@ -22489,14 +21520,13 @@
           <w:rFonts w:cs="Segoe UI"/>
         </w:rPr>
       </w:pPr>
-      <w:proofErr w:type="spellStart"/>
-      <w:r>
-        <w:rPr>
-          <w:rFonts w:cs="Segoe UI"/>
-        </w:rPr>
+      <w:r>
+        <w:rPr>
+          <w:rFonts w:cs="Segoe UI"/>
+        </w:rPr>
+        <w:lastRenderedPageBreak/>
         <w:t>UtilityLogTableName</w:t>
       </w:r>
-      <w:proofErr w:type="spellEnd"/>
     </w:p>
     <w:p>
       <w:pPr>
@@ -22509,22 +21539,12 @@
           <w:rFonts w:cs="Segoe UI"/>
         </w:rPr>
       </w:pPr>
-      <w:proofErr w:type="spellStart"/>
-      <w:proofErr w:type="gramStart"/>
-      <w:r>
-        <w:rPr>
-          <w:rFonts w:cs="Segoe UI"/>
-        </w:rPr>
-        <w:t>Microsoft.Legal.MatterCenter</w:t>
-      </w:r>
-      <w:proofErr w:type="gramEnd"/>
-      <w:r>
-        <w:rPr>
-          <w:rFonts w:cs="Segoe UI"/>
-        </w:rPr>
-        <w:t>_Office</w:t>
-      </w:r>
-      <w:proofErr w:type="spellEnd"/>
+      <w:r>
+        <w:rPr>
+          <w:rFonts w:cs="Segoe UI"/>
+        </w:rPr>
+        <w:t>Microsoft.Legal.MatterCenter_Office</w:t>
+      </w:r>
     </w:p>
     <w:p>
       <w:pPr>
@@ -22537,22 +21557,12 @@
           <w:rFonts w:cs="Segoe UI"/>
         </w:rPr>
       </w:pPr>
-      <w:proofErr w:type="spellStart"/>
-      <w:proofErr w:type="gramStart"/>
-      <w:r>
-        <w:rPr>
-          <w:rFonts w:cs="Segoe UI"/>
-        </w:rPr>
-        <w:t>Microsoft.Legal.MatterCenter</w:t>
-      </w:r>
-      <w:proofErr w:type="gramEnd"/>
-      <w:r>
-        <w:rPr>
-          <w:rFonts w:cs="Segoe UI"/>
-        </w:rPr>
-        <w:t>_OfficeManifest</w:t>
-      </w:r>
-      <w:proofErr w:type="spellEnd"/>
+      <w:r>
+        <w:rPr>
+          <w:rFonts w:cs="Segoe UI"/>
+        </w:rPr>
+        <w:t>Microsoft.Legal.MatterCenter_OfficeManifest</w:t>
+      </w:r>
     </w:p>
     <w:p>
       <w:pPr>
@@ -22589,15 +21599,12 @@
           <w:rFonts w:cs="Segoe UI"/>
         </w:rPr>
       </w:pPr>
-      <w:proofErr w:type="spellStart"/>
-      <w:r>
-        <w:rPr>
-          <w:rFonts w:cs="Segoe UI"/>
-        </w:rPr>
-        <w:lastRenderedPageBreak/>
+      <w:r>
+        <w:rPr>
+          <w:rFonts w:cs="Segoe UI"/>
+        </w:rPr>
         <w:t>IconURL</w:t>
       </w:r>
-      <w:proofErr w:type="spellEnd"/>
     </w:p>
     <w:p>
       <w:pPr>
@@ -22610,19 +21617,11 @@
           <w:rFonts w:cs="Segoe UI"/>
         </w:rPr>
       </w:pPr>
-      <w:proofErr w:type="spellStart"/>
-      <w:r>
-        <w:rPr>
-          <w:rFonts w:cs="Segoe UI"/>
-        </w:rPr>
-        <w:t>AppDomains</w:t>
-      </w:r>
-      <w:proofErr w:type="spellEnd"/>
-      <w:r>
-        <w:rPr>
-          <w:rFonts w:cs="Segoe UI"/>
-        </w:rPr>
-        <w:t xml:space="preserve"> (UI, Service, SharePoint)</w:t>
+      <w:r>
+        <w:rPr>
+          <w:rFonts w:cs="Segoe UI"/>
+        </w:rPr>
+        <w:t>AppDomains (UI, Service, SharePoint)</w:t>
       </w:r>
     </w:p>
     <w:p>
@@ -22636,7 +21635,6 @@
           <w:rFonts w:cs="Segoe UI"/>
         </w:rPr>
       </w:pPr>
-      <w:proofErr w:type="spellStart"/>
       <w:r>
         <w:rPr>
           <w:rFonts w:cs="Segoe UI"/>
@@ -22655,7 +21653,6 @@
         </w:rPr>
         <w:t>ceLocation</w:t>
       </w:r>
-      <w:proofErr w:type="spellEnd"/>
     </w:p>
     <w:p>
       <w:pPr>
@@ -22668,22 +21665,12 @@
           <w:rFonts w:cs="Segoe UI"/>
         </w:rPr>
       </w:pPr>
-      <w:proofErr w:type="spellStart"/>
-      <w:proofErr w:type="gramStart"/>
-      <w:r>
-        <w:rPr>
-          <w:rFonts w:cs="Segoe UI"/>
-        </w:rPr>
-        <w:t>Microsoft.Legal.MatterCenter</w:t>
-      </w:r>
-      <w:proofErr w:type="gramEnd"/>
-      <w:r>
-        <w:rPr>
-          <w:rFonts w:cs="Segoe UI"/>
-        </w:rPr>
-        <w:t>_Outlook</w:t>
-      </w:r>
-      <w:proofErr w:type="spellEnd"/>
+      <w:r>
+        <w:rPr>
+          <w:rFonts w:cs="Segoe UI"/>
+        </w:rPr>
+        <w:t>Microsoft.Legal.MatterCenter_Outlook</w:t>
+      </w:r>
     </w:p>
     <w:p>
       <w:pPr>
@@ -22696,22 +21683,12 @@
           <w:rFonts w:cs="Segoe UI"/>
         </w:rPr>
       </w:pPr>
-      <w:proofErr w:type="spellStart"/>
-      <w:proofErr w:type="gramStart"/>
-      <w:r>
-        <w:rPr>
-          <w:rFonts w:cs="Segoe UI"/>
-        </w:rPr>
-        <w:t>Microsoft.Legal.MatterCenter</w:t>
-      </w:r>
-      <w:proofErr w:type="gramEnd"/>
-      <w:r>
-        <w:rPr>
-          <w:rFonts w:cs="Segoe UI"/>
-        </w:rPr>
-        <w:t>_OutlookManifest</w:t>
-      </w:r>
-      <w:proofErr w:type="spellEnd"/>
+      <w:r>
+        <w:rPr>
+          <w:rFonts w:cs="Segoe UI"/>
+        </w:rPr>
+        <w:t>Microsoft.Legal.MatterCenter_OutlookManifest</w:t>
+      </w:r>
     </w:p>
     <w:p>
       <w:pPr>
@@ -22748,14 +21725,12 @@
           <w:rFonts w:cs="Segoe UI"/>
         </w:rPr>
       </w:pPr>
-      <w:proofErr w:type="spellStart"/>
       <w:r>
         <w:rPr>
           <w:rFonts w:cs="Segoe UI"/>
         </w:rPr>
         <w:t>IconUrl</w:t>
       </w:r>
-      <w:proofErr w:type="spellEnd"/>
     </w:p>
     <w:p>
       <w:pPr>
@@ -22768,19 +21743,11 @@
           <w:rFonts w:cs="Segoe UI"/>
         </w:rPr>
       </w:pPr>
-      <w:proofErr w:type="spellStart"/>
-      <w:r>
-        <w:rPr>
-          <w:rFonts w:cs="Segoe UI"/>
-        </w:rPr>
-        <w:t>AppDomains</w:t>
-      </w:r>
-      <w:proofErr w:type="spellEnd"/>
-      <w:r>
-        <w:rPr>
-          <w:rFonts w:cs="Segoe UI"/>
-        </w:rPr>
-        <w:t xml:space="preserve"> (UI, Service, SharePoint)</w:t>
+      <w:r>
+        <w:rPr>
+          <w:rFonts w:cs="Segoe UI"/>
+        </w:rPr>
+        <w:t>AppDomains (UI, Service, SharePoint)</w:t>
       </w:r>
     </w:p>
     <w:p>
@@ -22794,7 +21761,6 @@
           <w:rFonts w:cs="Segoe UI"/>
         </w:rPr>
       </w:pPr>
-      <w:proofErr w:type="spellStart"/>
       <w:r>
         <w:rPr>
           <w:rFonts w:cs="Segoe UI"/>
@@ -22811,14 +21777,7 @@
         <w:rPr>
           <w:rFonts w:cs="Segoe UI"/>
         </w:rPr>
-        <w:t>ceLocation</w:t>
-      </w:r>
-      <w:proofErr w:type="spellEnd"/>
-      <w:r>
-        <w:rPr>
-          <w:rFonts w:cs="Segoe UI"/>
-        </w:rPr>
-        <w:t xml:space="preserve"> x 4</w:t>
+        <w:t>ceLocation x 4</w:t>
       </w:r>
     </w:p>
     <w:p>
@@ -22828,7 +21787,7 @@
           <w:rFonts w:eastAsia="Times New Roman"/>
         </w:rPr>
       </w:pPr>
-      <w:bookmarkStart w:id="18" w:name="_Toc444692086"/>
+      <w:bookmarkStart w:id="18" w:name="_Toc445918883"/>
       <w:r>
         <w:rPr>
           <w:rFonts w:eastAsia="Times New Roman"/>
@@ -22866,16 +21825,12 @@
           <w:rFonts w:cs="Segoe UI"/>
         </w:rPr>
       </w:pPr>
-      <w:proofErr w:type="spellStart"/>
-      <w:proofErr w:type="gramStart"/>
       <w:r>
         <w:rPr>
           <w:rFonts w:cs="Segoe UI"/>
         </w:rPr>
         <w:t>Microsoft.Legal.MatterCenter.UploadFile</w:t>
       </w:r>
-      <w:proofErr w:type="spellEnd"/>
-      <w:proofErr w:type="gramEnd"/>
     </w:p>
     <w:p>
       <w:pPr>
@@ -22888,14 +21843,12 @@
           <w:rFonts w:cs="Segoe UI"/>
         </w:rPr>
       </w:pPr>
-      <w:proofErr w:type="spellStart"/>
       <w:r>
         <w:rPr>
           <w:rFonts w:cs="Segoe UI"/>
         </w:rPr>
         <w:t>App.config</w:t>
       </w:r>
-      <w:proofErr w:type="spellEnd"/>
     </w:p>
     <w:p>
       <w:pPr>
@@ -22908,14 +21861,12 @@
           <w:rFonts w:cs="Segoe UI"/>
         </w:rPr>
       </w:pPr>
-      <w:proofErr w:type="spellStart"/>
       <w:r>
         <w:rPr>
           <w:rFonts w:cs="Segoe UI"/>
         </w:rPr>
         <w:t>FeedbackLink</w:t>
       </w:r>
-      <w:proofErr w:type="spellEnd"/>
     </w:p>
     <w:p>
       <w:pPr>
@@ -22928,14 +21879,12 @@
           <w:rFonts w:cs="Segoe UI"/>
         </w:rPr>
       </w:pPr>
-      <w:proofErr w:type="spellStart"/>
       <w:r>
         <w:rPr>
           <w:rFonts w:cs="Segoe UI"/>
         </w:rPr>
         <w:t>TermsOfUseLink</w:t>
       </w:r>
-      <w:proofErr w:type="spellEnd"/>
     </w:p>
     <w:p>
       <w:pPr>
@@ -22948,14 +21897,12 @@
           <w:rFonts w:cs="Segoe UI"/>
         </w:rPr>
       </w:pPr>
-      <w:proofErr w:type="spellStart"/>
       <w:r>
         <w:rPr>
           <w:rFonts w:cs="Segoe UI"/>
         </w:rPr>
         <w:t>PrivacyLink</w:t>
       </w:r>
-      <w:proofErr w:type="spellEnd"/>
     </w:p>
     <w:p>
       <w:pPr>
@@ -22968,14 +21915,12 @@
           <w:rFonts w:cs="Segoe UI"/>
         </w:rPr>
       </w:pPr>
-      <w:proofErr w:type="spellStart"/>
       <w:r>
         <w:rPr>
           <w:rFonts w:cs="Segoe UI"/>
         </w:rPr>
         <w:t>LogoLink</w:t>
       </w:r>
-      <w:proofErr w:type="spellEnd"/>
     </w:p>
     <w:p>
       <w:pPr>
@@ -23046,9 +21991,8 @@
       <w:pPr>
         <w:pStyle w:val="Heading1"/>
       </w:pPr>
-      <w:bookmarkStart w:id="19" w:name="_Toc444692087"/>
-      <w:r>
-        <w:lastRenderedPageBreak/>
+      <w:bookmarkStart w:id="19" w:name="_Toc445918884"/>
+      <w:r>
         <w:t>Appendix</w:t>
       </w:r>
       <w:r>
@@ -23063,7 +22007,7 @@
           <w:rFonts w:eastAsia="Times New Roman"/>
         </w:rPr>
       </w:pPr>
-      <w:bookmarkStart w:id="20" w:name="_Toc444692088"/>
+      <w:bookmarkStart w:id="20" w:name="_Toc445918885"/>
       <w:r>
         <w:rPr>
           <w:rFonts w:eastAsia="Times New Roman"/>
@@ -23202,6 +22146,7 @@
         <w:rPr>
           <w:noProof/>
         </w:rPr>
+        <w:lastRenderedPageBreak/>
         <w:drawing>
           <wp:inline distT="0" distB="0" distL="0" distR="0" wp14:anchorId="037E89D7" wp14:editId="0AC77D20">
             <wp:extent cx="4503761" cy="2813469"/>
@@ -23271,7 +22216,6 @@
           <w:sz w:val="20"/>
           <w:szCs w:val="20"/>
         </w:rPr>
-        <w:lastRenderedPageBreak/>
         <w:t>Select Application Type as ASP.NET web application and f</w:t>
       </w:r>
       <w:r>
@@ -23487,208 +22431,727 @@
           <w:sz w:val="20"/>
           <w:szCs w:val="20"/>
         </w:rPr>
-        <w:t xml:space="preserve">in Matter Center Excel </w:t>
-      </w:r>
-      <w:proofErr w:type="spellStart"/>
-      <w:r>
-        <w:rPr>
-          <w:rFonts w:eastAsia="Times New Roman" w:cs="Segoe UI"/>
-          <w:sz w:val="20"/>
-          <w:szCs w:val="20"/>
-        </w:rPr>
-        <w:t>config</w:t>
-      </w:r>
-      <w:proofErr w:type="spellEnd"/>
-      <w:r>
-        <w:rPr>
-          <w:rFonts w:eastAsia="Times New Roman" w:cs="Segoe UI"/>
-          <w:sz w:val="20"/>
-          <w:szCs w:val="20"/>
-        </w:rPr>
-        <w:t xml:space="preserve"> file</w:t>
-      </w:r>
-    </w:p>
-    <w:p>
-      <w:pPr>
+        <w:t>in Matter Center Excel config file</w:t>
+      </w:r>
+    </w:p>
+    <w:p>
+      <w:pPr>
+        <w:pStyle w:val="Heading1"/>
+      </w:pPr>
+      <w:bookmarkStart w:id="21" w:name="_Appendix_H"/>
+      <w:bookmarkStart w:id="22" w:name="_Toc445918886"/>
+      <w:bookmarkEnd w:id="21"/>
+      <w:r>
+        <w:lastRenderedPageBreak/>
+        <w:t>Appendix</w:t>
+      </w:r>
+      <w:r>
+        <w:t xml:space="preserve"> H</w:t>
+      </w:r>
+      <w:bookmarkEnd w:id="22"/>
+    </w:p>
+    <w:p>
+      <w:pPr>
+        <w:pStyle w:val="Heading2"/>
+        <w:rPr>
+          <w:rFonts w:eastAsia="Times New Roman"/>
+        </w:rPr>
+      </w:pPr>
+      <w:bookmarkStart w:id="23" w:name="_Toc445918887"/>
+      <w:r>
+        <w:rPr>
+          <w:rFonts w:eastAsia="Times New Roman"/>
+        </w:rPr>
+        <w:t xml:space="preserve">Update following </w:t>
+      </w:r>
+      <w:r>
+        <w:rPr>
+          <w:rFonts w:eastAsia="Times New Roman"/>
+        </w:rPr>
+        <w:t>configuration values</w:t>
+      </w:r>
+      <w:r>
+        <w:rPr>
+          <w:rFonts w:eastAsia="Times New Roman"/>
+        </w:rPr>
+        <w:t xml:space="preserve"> in resource files to perform deployment</w:t>
+      </w:r>
+      <w:r>
+        <w:rPr>
+          <w:rFonts w:eastAsia="Times New Roman"/>
+        </w:rPr>
+        <w:t xml:space="preserve"> (</w:t>
+      </w:r>
+      <w:r>
+        <w:rPr>
+          <w:rFonts w:eastAsia="Times New Roman"/>
+        </w:rPr>
+        <w:t>using M</w:t>
+      </w:r>
+      <w:r>
+        <w:rPr>
+          <w:rFonts w:eastAsia="Times New Roman"/>
+        </w:rPr>
+        <w:t>atter Center deployment utility</w:t>
+      </w:r>
+      <w:r>
+        <w:rPr>
+          <w:rFonts w:eastAsia="Times New Roman"/>
+        </w:rPr>
+        <w:t>)</w:t>
+      </w:r>
+      <w:bookmarkEnd w:id="23"/>
+    </w:p>
+    <w:p>
+      <w:pPr>
+        <w:pStyle w:val="ListParagraph"/>
+        <w:numPr>
+          <w:ilvl w:val="0"/>
+          <w:numId w:val="24"/>
+        </w:numPr>
+        <w:rPr>
+          <w:rFonts w:cs="Segoe UI"/>
+        </w:rPr>
+      </w:pPr>
+      <w:r>
+        <w:rPr>
+          <w:rFonts w:cs="Segoe UI"/>
+        </w:rPr>
+        <w:t>Microsoft.Legal.MatterCente</w:t>
+      </w:r>
+      <w:r>
+        <w:rPr>
+          <w:rFonts w:cs="Segoe UI"/>
+        </w:rPr>
+        <w:t>r</w:t>
+      </w:r>
+    </w:p>
+    <w:p>
+      <w:pPr>
+        <w:pStyle w:val="ListParagraph"/>
+        <w:numPr>
+          <w:ilvl w:val="1"/>
+          <w:numId w:val="24"/>
+        </w:numPr>
+        <w:rPr>
+          <w:rFonts w:cs="Segoe UI"/>
+        </w:rPr>
+      </w:pPr>
+      <w:r>
+        <w:rPr>
+          <w:rFonts w:cs="Segoe UI"/>
+        </w:rPr>
+        <w:t>AppManifest (Right click view code)</w:t>
+      </w:r>
+    </w:p>
+    <w:p>
+      <w:pPr>
+        <w:pStyle w:val="ListParagraph"/>
+        <w:numPr>
+          <w:ilvl w:val="2"/>
+          <w:numId w:val="24"/>
+        </w:numPr>
+        <w:rPr>
+          <w:rFonts w:cs="Segoe UI"/>
+        </w:rPr>
+      </w:pPr>
+      <w:r>
+        <w:rPr>
+          <w:rFonts w:cs="Segoe UI"/>
+        </w:rPr>
+        <w:t>Product ID (Generate GUID with Visual Studio tool)</w:t>
+      </w:r>
+    </w:p>
+    <w:p>
+      <w:pPr>
+        <w:pStyle w:val="ListParagraph"/>
+        <w:numPr>
+          <w:ilvl w:val="0"/>
+          <w:numId w:val="24"/>
+        </w:numPr>
+        <w:rPr>
+          <w:rFonts w:cs="Segoe UI"/>
+        </w:rPr>
+      </w:pPr>
+      <w:r>
+        <w:rPr>
+          <w:rFonts w:cs="Segoe UI"/>
+        </w:rPr>
+        <w:t>Microsoft.Legal.MatterCenter.OneDriveRibbon</w:t>
+      </w:r>
+    </w:p>
+    <w:p>
+      <w:pPr>
+        <w:pStyle w:val="ListParagraph"/>
+        <w:numPr>
+          <w:ilvl w:val="1"/>
+          <w:numId w:val="24"/>
+        </w:numPr>
+        <w:rPr>
+          <w:rFonts w:cs="Segoe UI"/>
+        </w:rPr>
+      </w:pPr>
+      <w:r>
+        <w:rPr>
+          <w:rFonts w:cs="Segoe UI"/>
+        </w:rPr>
+        <w:t>AppManifest (Right click view code)</w:t>
+      </w:r>
+    </w:p>
+    <w:p>
+      <w:pPr>
+        <w:pStyle w:val="ListParagraph"/>
+        <w:numPr>
+          <w:ilvl w:val="2"/>
+          <w:numId w:val="24"/>
+        </w:numPr>
+        <w:rPr>
+          <w:rFonts w:cs="Segoe UI"/>
+        </w:rPr>
+      </w:pPr>
+      <w:r>
+        <w:rPr>
+          <w:rFonts w:cs="Segoe UI"/>
+        </w:rPr>
+        <w:t>ProductID</w:t>
+      </w:r>
+    </w:p>
+    <w:p>
+      <w:pPr>
+        <w:pStyle w:val="ListParagraph"/>
+        <w:numPr>
+          <w:ilvl w:val="0"/>
+          <w:numId w:val="24"/>
+        </w:numPr>
+        <w:rPr>
+          <w:rFonts w:cs="Segoe UI"/>
+        </w:rPr>
+      </w:pPr>
+      <w:r>
+        <w:rPr>
+          <w:rFonts w:cs="Segoe UI"/>
+        </w:rPr>
+        <w:t>Microsoft.Legal.MatterCenter.SharePointAppWeb</w:t>
+      </w:r>
+    </w:p>
+    <w:p>
+      <w:pPr>
+        <w:pStyle w:val="ListParagraph"/>
+        <w:numPr>
+          <w:ilvl w:val="1"/>
+          <w:numId w:val="24"/>
+        </w:numPr>
+        <w:rPr>
+          <w:rFonts w:cs="Segoe UI"/>
+        </w:rPr>
+      </w:pPr>
+      <w:r>
+        <w:rPr>
+          <w:rFonts w:cs="Segoe UI"/>
+        </w:rPr>
+        <w:t>App_GlobalResources\Constants.resx</w:t>
+      </w:r>
+    </w:p>
+    <w:p>
+      <w:pPr>
+        <w:pStyle w:val="ListParagraph"/>
+        <w:numPr>
+          <w:ilvl w:val="2"/>
+          <w:numId w:val="24"/>
+        </w:numPr>
+        <w:rPr>
+          <w:rFonts w:cs="Segoe UI"/>
+        </w:rPr>
+      </w:pPr>
+      <w:r>
+        <w:rPr>
+          <w:rFonts w:cs="Segoe UI"/>
+        </w:rPr>
+        <w:t xml:space="preserve">Learn_More_Link </w:t>
+      </w:r>
+    </w:p>
+    <w:p>
+      <w:pPr>
+        <w:pStyle w:val="ListParagraph"/>
+        <w:numPr>
+          <w:ilvl w:val="1"/>
+          <w:numId w:val="24"/>
+        </w:numPr>
+        <w:rPr>
+          <w:rFonts w:cs="Segoe UI"/>
+        </w:rPr>
+      </w:pPr>
+      <w:r>
+        <w:rPr>
+          <w:rFonts w:cs="Segoe UI"/>
+        </w:rPr>
+        <w:t>App_LocalResources</w:t>
+      </w:r>
+      <w:r>
+        <w:rPr>
+          <w:rFonts w:cs="Segoe UI"/>
+        </w:rPr>
+        <w:t>\Webdashboard.resx</w:t>
+      </w:r>
+    </w:p>
+    <w:p>
+      <w:pPr>
+        <w:pStyle w:val="ListParagraph"/>
+        <w:numPr>
+          <w:ilvl w:val="2"/>
+          <w:numId w:val="24"/>
+        </w:numPr>
+        <w:rPr>
+          <w:rFonts w:cs="Segoe UI"/>
+        </w:rPr>
+      </w:pPr>
+      <w:r>
+        <w:rPr>
+          <w:rFonts w:cs="Segoe UI"/>
+        </w:rPr>
+        <w:t>Feedback_and_Support</w:t>
+      </w:r>
+    </w:p>
+    <w:p>
+      <w:pPr>
+        <w:pStyle w:val="ListParagraph"/>
+        <w:numPr>
+          <w:ilvl w:val="1"/>
+          <w:numId w:val="24"/>
+        </w:numPr>
+        <w:rPr>
+          <w:rFonts w:cs="Segoe UI"/>
+        </w:rPr>
+      </w:pPr>
+      <w:r>
+        <w:rPr>
+          <w:rFonts w:cs="Segoe UI"/>
+        </w:rPr>
+        <w:t>MasterPage</w:t>
+      </w:r>
+    </w:p>
+    <w:p>
+      <w:pPr>
+        <w:pStyle w:val="ListParagraph"/>
+        <w:numPr>
+          <w:ilvl w:val="2"/>
+          <w:numId w:val="24"/>
+        </w:numPr>
+        <w:rPr>
+          <w:rFonts w:cs="Segoe UI"/>
+        </w:rPr>
+      </w:pPr>
+      <w:r>
+        <w:rPr>
+          <w:rFonts w:cs="Segoe UI"/>
+        </w:rPr>
+        <w:t>Matter</w:t>
+      </w:r>
+      <w:r>
+        <w:rPr>
+          <w:rFonts w:cs="Segoe UI"/>
+        </w:rPr>
+        <w:t>CenterMaster.Master</w:t>
+      </w:r>
+    </w:p>
+    <w:p>
+      <w:pPr>
+        <w:pStyle w:val="ListParagraph"/>
+        <w:numPr>
+          <w:ilvl w:val="3"/>
+          <w:numId w:val="24"/>
+        </w:numPr>
+        <w:rPr>
+          <w:rFonts w:cs="Segoe UI"/>
+        </w:rPr>
+      </w:pPr>
+      <w:r>
+        <w:rPr>
+          <w:rFonts w:cs="Segoe UI"/>
+        </w:rPr>
+        <w:t>ContextualHelpSupport</w:t>
+      </w:r>
+    </w:p>
+    <w:p>
+      <w:pPr>
+        <w:pStyle w:val="ListParagraph"/>
+        <w:numPr>
+          <w:ilvl w:val="3"/>
+          <w:numId w:val="24"/>
+        </w:numPr>
+        <w:rPr>
+          <w:rFonts w:cs="Segoe UI"/>
+        </w:rPr>
+      </w:pPr>
+      <w:r>
+        <w:rPr>
+          <w:rFonts w:cs="Segoe UI"/>
+        </w:rPr>
+        <w:t>FeedbackAndSupport</w:t>
+      </w:r>
+    </w:p>
+    <w:p>
+      <w:pPr>
+        <w:pStyle w:val="ListParagraph"/>
+        <w:numPr>
+          <w:ilvl w:val="3"/>
+          <w:numId w:val="24"/>
+        </w:numPr>
+        <w:rPr>
+          <w:rFonts w:cs="Segoe UI"/>
+        </w:rPr>
+      </w:pPr>
+      <w:r>
+        <w:rPr>
+          <w:rFonts w:cs="Segoe UI"/>
+        </w:rPr>
+        <w:t>PrivacyAndCookies</w:t>
+      </w:r>
+    </w:p>
+    <w:p>
+      <w:pPr>
+        <w:pStyle w:val="ListParagraph"/>
+        <w:numPr>
+          <w:ilvl w:val="3"/>
+          <w:numId w:val="24"/>
+        </w:numPr>
+        <w:rPr>
+          <w:rFonts w:cs="Segoe UI"/>
+        </w:rPr>
+      </w:pPr>
+      <w:r>
+        <w:rPr>
+          <w:rFonts w:cs="Segoe UI"/>
+        </w:rPr>
+        <w:t>TermsofUse</w:t>
+      </w:r>
+    </w:p>
+    <w:p>
+      <w:pPr>
+        <w:pStyle w:val="ListParagraph"/>
+        <w:numPr>
+          <w:ilvl w:val="1"/>
+          <w:numId w:val="24"/>
+        </w:numPr>
+        <w:rPr>
+          <w:rFonts w:cs="Segoe UI"/>
+        </w:rPr>
+      </w:pPr>
+      <w:r>
+        <w:rPr>
+          <w:rFonts w:cs="Segoe UI"/>
+        </w:rPr>
+        <w:t>Pages</w:t>
+      </w:r>
+    </w:p>
+    <w:p>
+      <w:pPr>
+        <w:pStyle w:val="ListParagraph"/>
+        <w:numPr>
+          <w:ilvl w:val="2"/>
+          <w:numId w:val="24"/>
+        </w:numPr>
+        <w:rPr>
+          <w:rFonts w:cs="Segoe UI"/>
+        </w:rPr>
+      </w:pPr>
+      <w:r>
+        <w:rPr>
+          <w:rFonts w:cs="Segoe UI"/>
+        </w:rPr>
+        <w:t>Footer.html</w:t>
+      </w:r>
+    </w:p>
+    <w:p>
+      <w:pPr>
+        <w:pStyle w:val="ListParagraph"/>
+        <w:numPr>
+          <w:ilvl w:val="3"/>
+          <w:numId w:val="24"/>
+        </w:numPr>
+        <w:rPr>
+          <w:rFonts w:cs="Segoe UI"/>
+        </w:rPr>
+      </w:pPr>
+      <w:r>
+        <w:rPr>
+          <w:rFonts w:cs="Segoe UI"/>
+        </w:rPr>
+        <w:t>Feedback &amp; Support</w:t>
+      </w:r>
+    </w:p>
+    <w:p>
+      <w:pPr>
+        <w:pStyle w:val="ListParagraph"/>
+        <w:numPr>
+          <w:ilvl w:val="3"/>
+          <w:numId w:val="24"/>
+        </w:numPr>
+        <w:rPr>
+          <w:rFonts w:cs="Segoe UI"/>
+        </w:rPr>
+      </w:pPr>
+      <w:r>
+        <w:rPr>
+          <w:rFonts w:cs="Segoe UI"/>
+        </w:rPr>
+        <w:t>Privacy</w:t>
+      </w:r>
+    </w:p>
+    <w:p>
+      <w:pPr>
+        <w:pStyle w:val="ListParagraph"/>
+        <w:numPr>
+          <w:ilvl w:val="3"/>
+          <w:numId w:val="24"/>
+        </w:numPr>
+        <w:rPr>
+          <w:rFonts w:cs="Segoe UI"/>
+        </w:rPr>
+      </w:pPr>
+      <w:r>
+        <w:rPr>
+          <w:rFonts w:cs="Segoe UI"/>
+        </w:rPr>
+        <w:t>Terms of use</w:t>
+      </w:r>
+    </w:p>
+    <w:p>
+      <w:pPr>
+        <w:pStyle w:val="ListParagraph"/>
+        <w:numPr>
+          <w:ilvl w:val="0"/>
+          <w:numId w:val="24"/>
+        </w:numPr>
+        <w:rPr>
+          <w:rFonts w:cs="Segoe UI"/>
+        </w:rPr>
+      </w:pPr>
+      <w:r>
+        <w:rPr>
+          <w:rFonts w:cs="Segoe UI"/>
+        </w:rPr>
+        <w:t>Microsoft.Legal.MatterCenter_Office</w:t>
+      </w:r>
+    </w:p>
+    <w:p>
+      <w:pPr>
+        <w:pStyle w:val="ListParagraph"/>
+        <w:numPr>
+          <w:ilvl w:val="1"/>
+          <w:numId w:val="24"/>
+        </w:numPr>
+        <w:rPr>
+          <w:rFonts w:cs="Segoe UI"/>
+        </w:rPr>
+      </w:pPr>
+      <w:r>
+        <w:rPr>
+          <w:rFonts w:cs="Segoe UI"/>
+        </w:rPr>
+        <w:t>Microsoft.Legal.MatterCenter_OfficeManifest</w:t>
+      </w:r>
+    </w:p>
+    <w:p>
+      <w:pPr>
+        <w:pStyle w:val="ListParagraph"/>
+        <w:numPr>
+          <w:ilvl w:val="2"/>
+          <w:numId w:val="24"/>
+        </w:numPr>
+        <w:rPr>
+          <w:rFonts w:cs="Segoe UI"/>
+        </w:rPr>
+      </w:pPr>
+      <w:r>
+        <w:rPr>
+          <w:rFonts w:cs="Segoe UI"/>
+        </w:rPr>
+        <w:t>Id (Generate GUID with Visual Studio tool)</w:t>
+      </w:r>
+    </w:p>
+    <w:p>
+      <w:pPr>
+        <w:pStyle w:val="ListParagraph"/>
+        <w:numPr>
+          <w:ilvl w:val="0"/>
+          <w:numId w:val="24"/>
+        </w:numPr>
+        <w:rPr>
+          <w:rFonts w:cs="Segoe UI"/>
+        </w:rPr>
+      </w:pPr>
+      <w:r>
+        <w:rPr>
+          <w:rFonts w:cs="Segoe UI"/>
+        </w:rPr>
+        <w:t>Microsoft.Legal.MatterCenter_Outlook</w:t>
+      </w:r>
+    </w:p>
+    <w:p>
+      <w:pPr>
+        <w:pStyle w:val="ListParagraph"/>
+        <w:numPr>
+          <w:ilvl w:val="1"/>
+          <w:numId w:val="24"/>
+        </w:numPr>
+        <w:rPr>
+          <w:rFonts w:cs="Segoe UI"/>
+        </w:rPr>
+      </w:pPr>
+      <w:r>
+        <w:rPr>
+          <w:rFonts w:cs="Segoe UI"/>
+        </w:rPr>
+        <w:lastRenderedPageBreak/>
+        <w:t>Microsoft.Legal.MatterCenter_OutlookManifest</w:t>
+      </w:r>
+    </w:p>
+    <w:p>
+      <w:pPr>
+        <w:pStyle w:val="ListParagraph"/>
+        <w:numPr>
+          <w:ilvl w:val="2"/>
+          <w:numId w:val="24"/>
+        </w:numPr>
+        <w:rPr>
+          <w:rFonts w:cs="Segoe UI"/>
+        </w:rPr>
+      </w:pPr>
+      <w:r>
+        <w:rPr>
+          <w:rFonts w:cs="Segoe UI"/>
+        </w:rPr>
+        <w:t>Id (Generate GUID with Visual Studio tool)</w:t>
+      </w:r>
+    </w:p>
+    <w:p>
+      <w:pPr>
+        <w:pStyle w:val="Heading2"/>
+        <w:rPr>
+          <w:rFonts w:eastAsia="Times New Roman"/>
+        </w:rPr>
+      </w:pPr>
+      <w:bookmarkStart w:id="24" w:name="_Toc445918888"/>
+      <w:r>
+        <w:rPr>
+          <w:rFonts w:eastAsia="Times New Roman"/>
+        </w:rPr>
+        <w:t xml:space="preserve">List of </w:t>
+      </w:r>
+      <w:r>
+        <w:rPr>
+          <w:rFonts w:eastAsia="Times New Roman"/>
+        </w:rPr>
+        <w:t>Configuration</w:t>
+      </w:r>
+      <w:r>
+        <w:rPr>
+          <w:rFonts w:eastAsia="Times New Roman"/>
+        </w:rPr>
+        <w:t xml:space="preserve"> files to update in the </w:t>
+      </w:r>
+      <w:r>
+        <w:rPr>
+          <w:rFonts w:eastAsia="Times New Roman"/>
+        </w:rPr>
+        <w:t>Helper Utilities solution</w:t>
+      </w:r>
+      <w:bookmarkEnd w:id="24"/>
+    </w:p>
+    <w:p>
+      <w:pPr>
+        <w:pStyle w:val="ListParagraph"/>
+        <w:numPr>
+          <w:ilvl w:val="0"/>
+          <w:numId w:val="24"/>
+        </w:numPr>
+        <w:rPr>
+          <w:rFonts w:cs="Segoe UI"/>
+        </w:rPr>
+      </w:pPr>
+      <w:r>
+        <w:rPr>
+          <w:rFonts w:cs="Segoe UI"/>
+        </w:rPr>
+        <w:t>Microsoft.Legal.MatterCenter.UploadFile</w:t>
+      </w:r>
+    </w:p>
+    <w:p>
+      <w:pPr>
+        <w:pStyle w:val="ListParagraph"/>
+        <w:numPr>
+          <w:ilvl w:val="1"/>
+          <w:numId w:val="24"/>
+        </w:numPr>
+        <w:rPr>
+          <w:rFonts w:cs="Segoe UI"/>
+        </w:rPr>
+      </w:pPr>
+      <w:r>
+        <w:rPr>
+          <w:rFonts w:cs="Segoe UI"/>
+        </w:rPr>
+        <w:t>App.config</w:t>
+      </w:r>
+    </w:p>
+    <w:p>
+      <w:pPr>
+        <w:pStyle w:val="ListParagraph"/>
+        <w:numPr>
+          <w:ilvl w:val="2"/>
+          <w:numId w:val="24"/>
+        </w:numPr>
+        <w:rPr>
+          <w:rFonts w:cs="Segoe UI"/>
+        </w:rPr>
+      </w:pPr>
+      <w:r>
+        <w:rPr>
+          <w:rFonts w:cs="Segoe UI"/>
+        </w:rPr>
+        <w:t>FeedbackLink</w:t>
+      </w:r>
+    </w:p>
+    <w:p>
+      <w:pPr>
+        <w:pStyle w:val="ListParagraph"/>
+        <w:numPr>
+          <w:ilvl w:val="2"/>
+          <w:numId w:val="24"/>
+        </w:numPr>
+        <w:rPr>
+          <w:rFonts w:cs="Segoe UI"/>
+        </w:rPr>
+      </w:pPr>
+      <w:r>
+        <w:rPr>
+          <w:rFonts w:cs="Segoe UI"/>
+        </w:rPr>
+        <w:t>TermsOfUseLink</w:t>
+      </w:r>
+    </w:p>
+    <w:p>
+      <w:pPr>
+        <w:pStyle w:val="ListParagraph"/>
+        <w:numPr>
+          <w:ilvl w:val="2"/>
+          <w:numId w:val="24"/>
+        </w:numPr>
         <w:rPr>
           <w:rFonts w:eastAsia="Times New Roman" w:cs="Segoe UI"/>
           <w:color w:val="767171" w:themeColor="background2" w:themeShade="80"/>
         </w:rPr>
       </w:pPr>
-    </w:p>
-    <w:p>
-      <w:pPr>
-        <w:rPr>
-          <w:rFonts w:eastAsia="Times New Roman" w:cs="Segoe UI"/>
-          <w:color w:val="767171" w:themeColor="background2" w:themeShade="80"/>
-        </w:rPr>
-      </w:pPr>
-    </w:p>
-    <w:p>
-      <w:pPr>
-        <w:rPr>
-          <w:rFonts w:eastAsia="Times New Roman" w:cs="Segoe UI"/>
-          <w:color w:val="767171" w:themeColor="background2" w:themeShade="80"/>
-        </w:rPr>
-      </w:pPr>
-    </w:p>
-    <w:p>
-      <w:pPr>
-        <w:rPr>
-          <w:rFonts w:eastAsia="Times New Roman" w:cs="Segoe UI"/>
-          <w:color w:val="767171" w:themeColor="background2" w:themeShade="80"/>
-        </w:rPr>
-      </w:pPr>
-    </w:p>
-    <w:p>
-      <w:pPr>
-        <w:rPr>
-          <w:rFonts w:eastAsia="Times New Roman" w:cs="Segoe UI"/>
-          <w:color w:val="767171" w:themeColor="background2" w:themeShade="80"/>
-        </w:rPr>
-      </w:pPr>
-    </w:p>
-    <w:p>
-      <w:pPr>
-        <w:rPr>
-          <w:rFonts w:eastAsia="Times New Roman" w:cs="Segoe UI"/>
-          <w:color w:val="767171" w:themeColor="background2" w:themeShade="80"/>
-        </w:rPr>
-      </w:pPr>
-    </w:p>
-    <w:p>
-      <w:pPr>
-        <w:rPr>
-          <w:rFonts w:eastAsia="Times New Roman" w:cs="Segoe UI"/>
-          <w:color w:val="767171" w:themeColor="background2" w:themeShade="80"/>
-        </w:rPr>
-      </w:pPr>
-    </w:p>
-    <w:p>
-      <w:pPr>
-        <w:rPr>
-          <w:rFonts w:eastAsia="Times New Roman" w:cs="Segoe UI"/>
-          <w:color w:val="767171" w:themeColor="background2" w:themeShade="80"/>
-        </w:rPr>
-      </w:pPr>
-    </w:p>
-    <w:p>
-      <w:pPr>
-        <w:rPr>
-          <w:rFonts w:eastAsia="Times New Roman" w:cs="Segoe UI"/>
-          <w:color w:val="767171" w:themeColor="background2" w:themeShade="80"/>
-        </w:rPr>
-      </w:pPr>
-    </w:p>
-    <w:p>
-      <w:pPr>
-        <w:rPr>
-          <w:rFonts w:eastAsia="Times New Roman" w:cs="Segoe UI"/>
-          <w:color w:val="767171" w:themeColor="background2" w:themeShade="80"/>
-        </w:rPr>
-      </w:pPr>
-    </w:p>
-    <w:p>
-      <w:pPr>
-        <w:pStyle w:val="Heading1"/>
-        <w:tabs>
-          <w:tab w:val="left" w:pos="5295"/>
-        </w:tabs>
-      </w:pPr>
-      <w:bookmarkStart w:id="21" w:name="_Toc444692089"/>
-      <w:r>
-        <w:lastRenderedPageBreak/>
-        <w:t>Troubleshooting Deployment Issues</w:t>
-      </w:r>
-      <w:bookmarkEnd w:id="21"/>
-    </w:p>
-    <w:p/>
-    <w:p>
-      <w:pPr>
-        <w:pStyle w:val="ListNumber"/>
-        <w:numPr>
-          <w:ilvl w:val="1"/>
-          <w:numId w:val="45"/>
-        </w:numPr>
-        <w:rPr>
-          <w:rFonts w:cs="Segoe UI"/>
-        </w:rPr>
-      </w:pPr>
-      <w:r>
-        <w:rPr>
-          <w:rFonts w:cs="Segoe UI"/>
-        </w:rPr>
-        <w:t>Failed to install Exchange app</w:t>
-      </w:r>
-    </w:p>
-    <w:p>
-      <w:pPr>
-        <w:rPr>
-          <w:rFonts w:eastAsia="Times New Roman" w:cs="Segoe UI"/>
-          <w:color w:val="767171" w:themeColor="background2" w:themeShade="80"/>
-        </w:rPr>
-      </w:pPr>
-      <w:r>
-        <w:rPr>
-          <w:rFonts w:eastAsia="Times New Roman" w:cs="Segoe UI"/>
-          <w:noProof/>
-          <w:color w:val="767171" w:themeColor="background2" w:themeShade="80"/>
-        </w:rPr>
-        <w:drawing>
-          <wp:inline distT="0" distB="0" distL="0" distR="0" wp14:anchorId="44476193" wp14:editId="017715A1">
-            <wp:extent cx="6913463" cy="1993565"/>
-            <wp:effectExtent l="0" t="0" r="1905" b="6985"/>
-            <wp:docPr id="29" name="Picture 29"/>
-            <wp:cNvGraphicFramePr>
-              <a:graphicFrameLocks xmlns:a="http://schemas.openxmlformats.org/drawingml/2006/main" noChangeAspect="1"/>
-            </wp:cNvGraphicFramePr>
-            <a:graphic xmlns:a="http://schemas.openxmlformats.org/drawingml/2006/main">
-              <a:graphicData uri="http://schemas.openxmlformats.org/drawingml/2006/picture">
-                <pic:pic xmlns:pic="http://schemas.openxmlformats.org/drawingml/2006/picture">
-                  <pic:nvPicPr>
-                    <pic:cNvPr id="1" name=""/>
-                    <pic:cNvPicPr/>
-                  </pic:nvPicPr>
-                  <pic:blipFill>
-                    <a:blip r:embed="rId99"/>
-                    <a:stretch>
-                      <a:fillRect/>
-                    </a:stretch>
-                  </pic:blipFill>
-                  <pic:spPr>
-                    <a:xfrm>
-                      <a:off x="0" y="0"/>
-                      <a:ext cx="6913463" cy="1993565"/>
-                    </a:xfrm>
-                    <a:prstGeom prst="rect">
-                      <a:avLst/>
-                    </a:prstGeom>
-                  </pic:spPr>
-                </pic:pic>
-              </a:graphicData>
-            </a:graphic>
-          </wp:inline>
-        </w:drawing>
-      </w:r>
-    </w:p>
-    <w:p>
-      <w:pPr>
-        <w:rPr>
-          <w:rFonts w:eastAsia="Times New Roman" w:cs="Segoe UI"/>
-          <w:color w:val="767171" w:themeColor="background2" w:themeShade="80"/>
-        </w:rPr>
-      </w:pPr>
-      <w:r>
-        <w:rPr>
-          <w:rFonts w:cs="Segoe UI"/>
-        </w:rPr>
-        <w:t>Resolution: Setup Outlook account of the user of which exchange credentials are used during deployment.</w:t>
-      </w:r>
-      <w:bookmarkStart w:id="22" w:name="_GoBack"/>
-      <w:bookmarkEnd w:id="22"/>
+      <w:r>
+        <w:rPr>
+          <w:rFonts w:cs="Segoe UI"/>
+        </w:rPr>
+        <w:t>PrivacyLink</w:t>
+      </w:r>
     </w:p>
     <w:sectPr>
-      <w:footerReference w:type="default" r:id="rId100"/>
+      <w:footerReference w:type="default" r:id="rId99"/>
       <w:pgSz w:w="15840" w:h="12240" w:orient="landscape"/>
       <w:pgMar w:top="1440" w:right="1440" w:bottom="1440" w:left="1440" w:header="720" w:footer="720" w:gutter="0"/>
       <w:cols w:space="720"/>
@@ -23758,7 +23221,7 @@
           <w:rPr>
             <w:noProof/>
           </w:rPr>
-          <w:t>67</w:t>
+          <w:t>3</w:t>
         </w:r>
         <w:r>
           <w:rPr>
@@ -30578,7 +30041,7 @@
 </file>
 
 <file path=customXml/itemProps1.xml><?xml version="1.0" encoding="utf-8"?>
-<ds:datastoreItem xmlns:ds="http://schemas.openxmlformats.org/officeDocument/2006/customXml" ds:itemID="{68CDD35A-14FF-4B60-91B7-DED5DCDFDBDC}">
+<ds:datastoreItem xmlns:ds="http://schemas.openxmlformats.org/officeDocument/2006/customXml" ds:itemID="{5D322B67-C38E-4D0D-8942-68BD74A49477}">
   <ds:schemaRefs>
     <ds:schemaRef ds:uri="http://schemas.openxmlformats.org/officeDocument/2006/bibliography"/>
   </ds:schemaRefs>

</xml_diff>

<commit_message>
Reverted placeholder changes and updated deployment document
</commit_message>
<xml_diff>
--- a/tree/master/cloud/docs/Matter Center Build and Deployment Guide.docx
+++ b/tree/master/cloud/docs/Matter Center Build and Deployment Guide.docx
@@ -1,6 +1,6 @@
 
 <file path=word/document.xml><?xml version="1.0" encoding="utf-8"?>
-<w:document xmlns:wpc="http://schemas.microsoft.com/office/word/2010/wordprocessingCanvas" xmlns:cx="http://schemas.microsoft.com/office/drawing/2014/chartex" xmlns:cx1="http://schemas.microsoft.com/office/drawing/2015/9/8/chartex" xmlns:cx2="http://schemas.microsoft.com/office/drawing/2015/10/21/chartex" xmlns:mc="http://schemas.openxmlformats.org/markup-compatibility/2006" xmlns:o="urn:schemas-microsoft-com:office:office" xmlns:r="http://schemas.openxmlformats.org/officeDocument/2006/relationships" xmlns:m="http://schemas.openxmlformats.org/officeDocument/2006/math" xmlns:v="urn:schemas-microsoft-com:vml" xmlns:wp14="http://schemas.microsoft.com/office/word/2010/wordprocessingDrawing" xmlns:wp="http://schemas.openxmlformats.org/drawingml/2006/wordprocessingDrawing" xmlns:w10="urn:schemas-microsoft-com:office:word" xmlns:w="http://schemas.openxmlformats.org/wordprocessingml/2006/main" xmlns:w14="http://schemas.microsoft.com/office/word/2010/wordml" xmlns:w15="http://schemas.microsoft.com/office/word/2012/wordml" xmlns:w16se="http://schemas.microsoft.com/office/word/2015/wordml/symex" xmlns:wpg="http://schemas.microsoft.com/office/word/2010/wordprocessingGroup" xmlns:wpi="http://schemas.microsoft.com/office/word/2010/wordprocessingInk" xmlns:wne="http://schemas.microsoft.com/office/word/2006/wordml" xmlns:wps="http://schemas.microsoft.com/office/word/2010/wordprocessingShape" mc:Ignorable="w14 w15 w16se wp14">
+<w:document xmlns:wpc="http://schemas.microsoft.com/office/word/2010/wordprocessingCanvas" xmlns:cx="http://schemas.microsoft.com/office/drawing/2014/chartex" xmlns:cx1="http://schemas.microsoft.com/office/drawing/2015/9/8/chartex" xmlns:mc="http://schemas.openxmlformats.org/markup-compatibility/2006" xmlns:o="urn:schemas-microsoft-com:office:office" xmlns:r="http://schemas.openxmlformats.org/officeDocument/2006/relationships" xmlns:m="http://schemas.openxmlformats.org/officeDocument/2006/math" xmlns:v="urn:schemas-microsoft-com:vml" xmlns:wp14="http://schemas.microsoft.com/office/word/2010/wordprocessingDrawing" xmlns:wp="http://schemas.openxmlformats.org/drawingml/2006/wordprocessingDrawing" xmlns:w10="urn:schemas-microsoft-com:office:word" xmlns:w="http://schemas.openxmlformats.org/wordprocessingml/2006/main" xmlns:w14="http://schemas.microsoft.com/office/word/2010/wordml" xmlns:w15="http://schemas.microsoft.com/office/word/2012/wordml" xmlns:w16se="http://schemas.microsoft.com/office/word/2015/wordml/symex" xmlns:wpg="http://schemas.microsoft.com/office/word/2010/wordprocessingGroup" xmlns:wpi="http://schemas.microsoft.com/office/word/2010/wordprocessingInk" xmlns:wne="http://schemas.microsoft.com/office/word/2006/wordml" xmlns:wps="http://schemas.microsoft.com/office/word/2010/wordprocessingShape" mc:Ignorable="w14 w15 w16se wp14">
   <w:body>
     <w:p>
       <w:pPr>
@@ -10,14 +10,6 @@
           <w:szCs w:val="72"/>
         </w:rPr>
       </w:pPr>
-      <w:r>
-        <w:rPr>
-          <w:rFonts w:ascii="Segoe UI Light" w:hAnsi="Segoe UI Light" w:cs="Segoe UI Light"/>
-          <w:sz w:val="72"/>
-          <w:szCs w:val="72"/>
-        </w:rPr>
-        <w:t>`</w:t>
-      </w:r>
     </w:p>
     <w:p>
       <w:pPr>
@@ -116,14 +108,16 @@
             <w:t>Table of contents</w:t>
           </w:r>
         </w:p>
+        <w:p/>
         <w:p>
           <w:pPr>
-            <w:pStyle w:val="TOC2"/>
+            <w:pStyle w:val="TOC1"/>
             <w:tabs>
               <w:tab w:val="right" w:leader="dot" w:pos="12950"/>
             </w:tabs>
             <w:rPr>
               <w:rFonts w:asciiTheme="minorHAnsi" w:eastAsiaTheme="minorEastAsia" w:hAnsiTheme="minorHAnsi"/>
+              <w:b w:val="0"/>
               <w:noProof/>
             </w:rPr>
           </w:pPr>
@@ -136,14 +130,13 @@
           <w:r>
             <w:fldChar w:fldCharType="separate"/>
           </w:r>
-          <w:hyperlink w:anchor="_Toc445918868" w:history="1">
+          <w:hyperlink w:anchor="_Toc444692070" w:history="1">
             <w:r>
               <w:rPr>
                 <w:rStyle w:val="Hyperlink"/>
-                <w:rFonts w:eastAsia="Times New Roman"/>
                 <w:noProof/>
               </w:rPr>
-              <w:t>Pre-requisites</w:t>
+              <w:t>Matter Center deployment</w:t>
             </w:r>
             <w:r>
               <w:rPr>
@@ -164,7 +157,7 @@
                 <w:noProof/>
                 <w:webHidden/>
               </w:rPr>
-              <w:instrText xml:space="preserve"> PAGEREF _Toc445918868 \h </w:instrText>
+              <w:instrText xml:space="preserve"> PAGEREF _Toc444692070 \h </w:instrText>
             </w:r>
             <w:r>
               <w:rPr>
@@ -184,7 +177,7 @@
                 <w:noProof/>
                 <w:webHidden/>
               </w:rPr>
-              <w:t>3</w:t>
+              <w:t>4</w:t>
             </w:r>
             <w:r>
               <w:rPr>
@@ -206,7 +199,77 @@
               <w:noProof/>
             </w:rPr>
           </w:pPr>
-          <w:hyperlink w:anchor="_Toc445918869" w:history="1">
+          <w:hyperlink w:anchor="_Toc444692071" w:history="1">
+            <w:r>
+              <w:rPr>
+                <w:rStyle w:val="Hyperlink"/>
+                <w:rFonts w:eastAsia="Times New Roman"/>
+                <w:noProof/>
+              </w:rPr>
+              <w:t>Pre-requisites</w:t>
+            </w:r>
+            <w:r>
+              <w:rPr>
+                <w:noProof/>
+                <w:webHidden/>
+              </w:rPr>
+              <w:tab/>
+            </w:r>
+            <w:r>
+              <w:rPr>
+                <w:noProof/>
+                <w:webHidden/>
+              </w:rPr>
+              <w:fldChar w:fldCharType="begin"/>
+            </w:r>
+            <w:r>
+              <w:rPr>
+                <w:noProof/>
+                <w:webHidden/>
+              </w:rPr>
+              <w:instrText xml:space="preserve"> PAGEREF _Toc444692071 \h </w:instrText>
+            </w:r>
+            <w:r>
+              <w:rPr>
+                <w:noProof/>
+                <w:webHidden/>
+              </w:rPr>
+            </w:r>
+            <w:r>
+              <w:rPr>
+                <w:noProof/>
+                <w:webHidden/>
+              </w:rPr>
+              <w:fldChar w:fldCharType="separate"/>
+            </w:r>
+            <w:r>
+              <w:rPr>
+                <w:noProof/>
+                <w:webHidden/>
+              </w:rPr>
+              <w:t>4</w:t>
+            </w:r>
+            <w:r>
+              <w:rPr>
+                <w:noProof/>
+                <w:webHidden/>
+              </w:rPr>
+              <w:fldChar w:fldCharType="end"/>
+            </w:r>
+          </w:hyperlink>
+        </w:p>
+        <w:p>
+          <w:pPr>
+            <w:pStyle w:val="TOC2"/>
+            <w:tabs>
+              <w:tab w:val="right" w:leader="dot" w:pos="12950"/>
+            </w:tabs>
+            <w:rPr>
+              <w:rFonts w:asciiTheme="minorHAnsi" w:eastAsiaTheme="minorEastAsia" w:hAnsiTheme="minorHAnsi"/>
+              <w:noProof/>
+            </w:rPr>
+          </w:pPr>
+          <w:hyperlink w:anchor="_Toc444692072" w:history="1">
             <w:r>
               <w:rPr>
                 <w:rStyle w:val="Hyperlink"/>
@@ -233,7 +296,7 @@
                 <w:noProof/>
                 <w:webHidden/>
               </w:rPr>
-              <w:instrText xml:space="preserve"> PAGEREF _Toc445918869 \h </w:instrText>
+              <w:instrText xml:space="preserve"> PAGEREF _Toc444692072 \h </w:instrText>
             </w:r>
             <w:r>
               <w:rPr>
@@ -276,7 +339,7 @@
               <w:noProof/>
             </w:rPr>
           </w:pPr>
-          <w:hyperlink w:anchor="_Toc445918870" w:history="1">
+          <w:hyperlink w:anchor="_Toc444692073" w:history="1">
             <w:r>
               <w:rPr>
                 <w:rStyle w:val="Hyperlink"/>
@@ -303,7 +366,7 @@
                 <w:noProof/>
                 <w:webHidden/>
               </w:rPr>
-              <w:instrText xml:space="preserve"> PAGEREF _Toc445918870 \h </w:instrText>
+              <w:instrText xml:space="preserve"> PAGEREF _Toc444692073 \h </w:instrText>
             </w:r>
             <w:r>
               <w:rPr>
@@ -345,7 +408,7 @@
               <w:noProof/>
             </w:rPr>
           </w:pPr>
-          <w:hyperlink w:anchor="_Toc445918871" w:history="1">
+          <w:hyperlink w:anchor="_Toc444692074" w:history="1">
             <w:r>
               <w:rPr>
                 <w:rStyle w:val="Hyperlink"/>
@@ -373,7 +436,7 @@
                 <w:noProof/>
                 <w:webHidden/>
               </w:rPr>
-              <w:instrText xml:space="preserve"> PAGEREF _Toc445918871 \h </w:instrText>
+              <w:instrText xml:space="preserve"> PAGEREF _Toc444692074 \h </w:instrText>
             </w:r>
             <w:r>
               <w:rPr>
@@ -416,7 +479,7 @@
               <w:noProof/>
             </w:rPr>
           </w:pPr>
-          <w:hyperlink w:anchor="_Toc445918872" w:history="1">
+          <w:hyperlink w:anchor="_Toc444692075" w:history="1">
             <w:r>
               <w:rPr>
                 <w:rStyle w:val="Hyperlink"/>
@@ -443,7 +506,7 @@
                 <w:noProof/>
                 <w:webHidden/>
               </w:rPr>
-              <w:instrText xml:space="preserve"> PAGEREF _Toc445918872 \h </w:instrText>
+              <w:instrText xml:space="preserve"> PAGEREF _Toc444692075 \h </w:instrText>
             </w:r>
             <w:r>
               <w:rPr>
@@ -485,7 +548,7 @@
               <w:noProof/>
             </w:rPr>
           </w:pPr>
-          <w:hyperlink w:anchor="_Toc445918873" w:history="1">
+          <w:hyperlink w:anchor="_Toc444692076" w:history="1">
             <w:r>
               <w:rPr>
                 <w:rStyle w:val="Hyperlink"/>
@@ -513,7 +576,7 @@
                 <w:noProof/>
                 <w:webHidden/>
               </w:rPr>
-              <w:instrText xml:space="preserve"> PAGEREF _Toc445918873 \h </w:instrText>
+              <w:instrText xml:space="preserve"> PAGEREF _Toc444692076 \h </w:instrText>
             </w:r>
             <w:r>
               <w:rPr>
@@ -556,7 +619,7 @@
               <w:noProof/>
             </w:rPr>
           </w:pPr>
-          <w:hyperlink w:anchor="_Toc445918874" w:history="1">
+          <w:hyperlink w:anchor="_Toc444692077" w:history="1">
             <w:r>
               <w:rPr>
                 <w:rStyle w:val="Hyperlink"/>
@@ -583,7 +646,7 @@
                 <w:noProof/>
                 <w:webHidden/>
               </w:rPr>
-              <w:instrText xml:space="preserve"> PAGEREF _Toc445918874 \h </w:instrText>
+              <w:instrText xml:space="preserve"> PAGEREF _Toc444692077 \h </w:instrText>
             </w:r>
             <w:r>
               <w:rPr>
@@ -625,7 +688,7 @@
               <w:noProof/>
             </w:rPr>
           </w:pPr>
-          <w:hyperlink w:anchor="_Toc445918875" w:history="1">
+          <w:hyperlink w:anchor="_Toc444692078" w:history="1">
             <w:r>
               <w:rPr>
                 <w:rStyle w:val="Hyperlink"/>
@@ -653,7 +716,7 @@
                 <w:noProof/>
                 <w:webHidden/>
               </w:rPr>
-              <w:instrText xml:space="preserve"> PAGEREF _Toc445918875 \h </w:instrText>
+              <w:instrText xml:space="preserve"> PAGEREF _Toc444692078 \h </w:instrText>
             </w:r>
             <w:r>
               <w:rPr>
@@ -696,7 +759,7 @@
               <w:noProof/>
             </w:rPr>
           </w:pPr>
-          <w:hyperlink w:anchor="_Toc445918876" w:history="1">
+          <w:hyperlink w:anchor="_Toc444692079" w:history="1">
             <w:r>
               <w:rPr>
                 <w:rStyle w:val="Hyperlink"/>
@@ -723,7 +786,7 @@
                 <w:noProof/>
                 <w:webHidden/>
               </w:rPr>
-              <w:instrText xml:space="preserve"> PAGEREF _Toc445918876 \h </w:instrText>
+              <w:instrText xml:space="preserve"> PAGEREF _Toc444692079 \h </w:instrText>
             </w:r>
             <w:r>
               <w:rPr>
@@ -765,7 +828,7 @@
               <w:noProof/>
             </w:rPr>
           </w:pPr>
-          <w:hyperlink w:anchor="_Toc445918877" w:history="1">
+          <w:hyperlink w:anchor="_Toc444692080" w:history="1">
             <w:r>
               <w:rPr>
                 <w:rStyle w:val="Hyperlink"/>
@@ -793,7 +856,7 @@
                 <w:noProof/>
                 <w:webHidden/>
               </w:rPr>
-              <w:instrText xml:space="preserve"> PAGEREF _Toc445918877 \h </w:instrText>
+              <w:instrText xml:space="preserve"> PAGEREF _Toc444692080 \h </w:instrText>
             </w:r>
             <w:r>
               <w:rPr>
@@ -836,7 +899,7 @@
               <w:noProof/>
             </w:rPr>
           </w:pPr>
-          <w:hyperlink w:anchor="_Toc445918878" w:history="1">
+          <w:hyperlink w:anchor="_Toc444692081" w:history="1">
             <w:r>
               <w:rPr>
                 <w:rStyle w:val="Hyperlink"/>
@@ -863,7 +926,7 @@
                 <w:noProof/>
                 <w:webHidden/>
               </w:rPr>
-              <w:instrText xml:space="preserve"> PAGEREF _Toc445918878 \h </w:instrText>
+              <w:instrText xml:space="preserve"> PAGEREF _Toc444692081 \h </w:instrText>
             </w:r>
             <w:r>
               <w:rPr>
@@ -905,7 +968,7 @@
               <w:noProof/>
             </w:rPr>
           </w:pPr>
-          <w:hyperlink w:anchor="_Toc445918879" w:history="1">
+          <w:hyperlink w:anchor="_Toc444692082" w:history="1">
             <w:r>
               <w:rPr>
                 <w:rStyle w:val="Hyperlink"/>
@@ -933,7 +996,7 @@
                 <w:noProof/>
                 <w:webHidden/>
               </w:rPr>
-              <w:instrText xml:space="preserve"> PAGEREF _Toc445918879 \h </w:instrText>
+              <w:instrText xml:space="preserve"> PAGEREF _Toc444692082 \h </w:instrText>
             </w:r>
             <w:r>
               <w:rPr>
@@ -975,13 +1038,13 @@
               <w:noProof/>
             </w:rPr>
           </w:pPr>
-          <w:hyperlink w:anchor="_Toc445918880" w:history="1">
+          <w:hyperlink w:anchor="_Toc444692083" w:history="1">
             <w:r>
               <w:rPr>
                 <w:rStyle w:val="Hyperlink"/>
                 <w:noProof/>
               </w:rPr>
-              <w:t>Update service’s appsettings</w:t>
+              <w:t>Update service’ appsettings</w:t>
             </w:r>
             <w:r>
               <w:rPr>
@@ -1002,7 +1065,7 @@
                 <w:noProof/>
                 <w:webHidden/>
               </w:rPr>
-              <w:instrText xml:space="preserve"> PAGEREF _Toc445918880 \h </w:instrText>
+              <w:instrText xml:space="preserve"> PAGEREF _Toc444692083 \h </w:instrText>
             </w:r>
             <w:r>
               <w:rPr>
@@ -1045,7 +1108,7 @@
               <w:noProof/>
             </w:rPr>
           </w:pPr>
-          <w:hyperlink w:anchor="_Toc445918881" w:history="1">
+          <w:hyperlink w:anchor="_Toc444692084" w:history="1">
             <w:r>
               <w:rPr>
                 <w:rStyle w:val="Hyperlink"/>
@@ -1072,7 +1135,7 @@
                 <w:noProof/>
                 <w:webHidden/>
               </w:rPr>
-              <w:instrText xml:space="preserve"> PAGEREF _Toc445918881 \h </w:instrText>
+              <w:instrText xml:space="preserve"> PAGEREF _Toc444692084 \h </w:instrText>
             </w:r>
             <w:r>
               <w:rPr>
@@ -1114,14 +1177,14 @@
               <w:noProof/>
             </w:rPr>
           </w:pPr>
-          <w:hyperlink w:anchor="_Toc445918882" w:history="1">
+          <w:hyperlink w:anchor="_Toc444692085" w:history="1">
             <w:r>
               <w:rPr>
                 <w:rStyle w:val="Hyperlink"/>
                 <w:rFonts w:eastAsia="Times New Roman"/>
                 <w:noProof/>
               </w:rPr>
-              <w:t>Update following configuration values in resource files to perform deployment (Manual deployment)</w:t>
+              <w:t>List of resource files to update in the solution</w:t>
             </w:r>
             <w:r>
               <w:rPr>
@@ -1142,7 +1205,7 @@
                 <w:noProof/>
                 <w:webHidden/>
               </w:rPr>
-              <w:instrText xml:space="preserve"> PAGEREF _Toc445918882 \h </w:instrText>
+              <w:instrText xml:space="preserve"> PAGEREF _Toc444692085 \h </w:instrText>
             </w:r>
             <w:r>
               <w:rPr>
@@ -1184,7 +1247,7 @@
               <w:noProof/>
             </w:rPr>
           </w:pPr>
-          <w:hyperlink w:anchor="_Toc445918883" w:history="1">
+          <w:hyperlink w:anchor="_Toc444692086" w:history="1">
             <w:r>
               <w:rPr>
                 <w:rStyle w:val="Hyperlink"/>
@@ -1212,7 +1275,7 @@
                 <w:noProof/>
                 <w:webHidden/>
               </w:rPr>
-              <w:instrText xml:space="preserve"> PAGEREF _Toc445918883 \h </w:instrText>
+              <w:instrText xml:space="preserve"> PAGEREF _Toc444692086 \h </w:instrText>
             </w:r>
             <w:r>
               <w:rPr>
@@ -1255,7 +1318,7 @@
               <w:noProof/>
             </w:rPr>
           </w:pPr>
-          <w:hyperlink w:anchor="_Toc445918884" w:history="1">
+          <w:hyperlink w:anchor="_Toc444692087" w:history="1">
             <w:r>
               <w:rPr>
                 <w:rStyle w:val="Hyperlink"/>
@@ -1282,7 +1345,7 @@
                 <w:noProof/>
                 <w:webHidden/>
               </w:rPr>
-              <w:instrText xml:space="preserve"> PAGEREF _Toc445918884 \h </w:instrText>
+              <w:instrText xml:space="preserve"> PAGEREF _Toc444692087 \h </w:instrText>
             </w:r>
             <w:r>
               <w:rPr>
@@ -1324,7 +1387,7 @@
               <w:noProof/>
             </w:rPr>
           </w:pPr>
-          <w:hyperlink w:anchor="_Toc445918885" w:history="1">
+          <w:hyperlink w:anchor="_Toc444692088" w:history="1">
             <w:r>
               <w:rPr>
                 <w:rStyle w:val="Hyperlink"/>
@@ -1352,7 +1415,7 @@
                 <w:noProof/>
                 <w:webHidden/>
               </w:rPr>
-              <w:instrText xml:space="preserve"> PAGEREF _Toc445918885 \h </w:instrText>
+              <w:instrText xml:space="preserve"> PAGEREF _Toc444692088 \h </w:instrText>
             </w:r>
             <w:r>
               <w:rPr>
@@ -1395,13 +1458,13 @@
               <w:noProof/>
             </w:rPr>
           </w:pPr>
-          <w:hyperlink w:anchor="_Toc445918886" w:history="1">
+          <w:hyperlink w:anchor="_Toc444692089" w:history="1">
             <w:r>
               <w:rPr>
                 <w:rStyle w:val="Hyperlink"/>
                 <w:noProof/>
               </w:rPr>
-              <w:t>Appendix H</w:t>
+              <w:t>Troubleshooting Deployment Issues</w:t>
             </w:r>
             <w:r>
               <w:rPr>
@@ -1422,7 +1485,7 @@
                 <w:noProof/>
                 <w:webHidden/>
               </w:rPr>
-              <w:instrText xml:space="preserve"> PAGEREF _Toc445918886 \h </w:instrText>
+              <w:instrText xml:space="preserve"> PAGEREF _Toc444692089 \h </w:instrText>
             </w:r>
             <w:r>
               <w:rPr>
@@ -1443,146 +1506,6 @@
                 <w:webHidden/>
               </w:rPr>
               <w:t>67</w:t>
-            </w:r>
-            <w:r>
-              <w:rPr>
-                <w:noProof/>
-                <w:webHidden/>
-              </w:rPr>
-              <w:fldChar w:fldCharType="end"/>
-            </w:r>
-          </w:hyperlink>
-        </w:p>
-        <w:p>
-          <w:pPr>
-            <w:pStyle w:val="TOC2"/>
-            <w:tabs>
-              <w:tab w:val="right" w:leader="dot" w:pos="12950"/>
-            </w:tabs>
-            <w:rPr>
-              <w:rFonts w:asciiTheme="minorHAnsi" w:eastAsiaTheme="minorEastAsia" w:hAnsiTheme="minorHAnsi"/>
-              <w:noProof/>
-            </w:rPr>
-          </w:pPr>
-          <w:hyperlink w:anchor="_Toc445918887" w:history="1">
-            <w:r>
-              <w:rPr>
-                <w:rStyle w:val="Hyperlink"/>
-                <w:rFonts w:eastAsia="Times New Roman"/>
-                <w:noProof/>
-              </w:rPr>
-              <w:t>Update following configuration values in resource files to perform deployment (using Matter Center deployment utility)</w:t>
-            </w:r>
-            <w:r>
-              <w:rPr>
-                <w:noProof/>
-                <w:webHidden/>
-              </w:rPr>
-              <w:tab/>
-            </w:r>
-            <w:r>
-              <w:rPr>
-                <w:noProof/>
-                <w:webHidden/>
-              </w:rPr>
-              <w:fldChar w:fldCharType="begin"/>
-            </w:r>
-            <w:r>
-              <w:rPr>
-                <w:noProof/>
-                <w:webHidden/>
-              </w:rPr>
-              <w:instrText xml:space="preserve"> PAGEREF _Toc445918887 \h </w:instrText>
-            </w:r>
-            <w:r>
-              <w:rPr>
-                <w:noProof/>
-                <w:webHidden/>
-              </w:rPr>
-            </w:r>
-            <w:r>
-              <w:rPr>
-                <w:noProof/>
-                <w:webHidden/>
-              </w:rPr>
-              <w:fldChar w:fldCharType="separate"/>
-            </w:r>
-            <w:r>
-              <w:rPr>
-                <w:noProof/>
-                <w:webHidden/>
-              </w:rPr>
-              <w:t>67</w:t>
-            </w:r>
-            <w:r>
-              <w:rPr>
-                <w:noProof/>
-                <w:webHidden/>
-              </w:rPr>
-              <w:fldChar w:fldCharType="end"/>
-            </w:r>
-          </w:hyperlink>
-        </w:p>
-        <w:p>
-          <w:pPr>
-            <w:pStyle w:val="TOC2"/>
-            <w:tabs>
-              <w:tab w:val="right" w:leader="dot" w:pos="12950"/>
-            </w:tabs>
-            <w:rPr>
-              <w:rFonts w:asciiTheme="minorHAnsi" w:eastAsiaTheme="minorEastAsia" w:hAnsiTheme="minorHAnsi"/>
-              <w:noProof/>
-            </w:rPr>
-          </w:pPr>
-          <w:hyperlink w:anchor="_Toc445918888" w:history="1">
-            <w:r>
-              <w:rPr>
-                <w:rStyle w:val="Hyperlink"/>
-                <w:rFonts w:eastAsia="Times New Roman"/>
-                <w:noProof/>
-              </w:rPr>
-              <w:t>List of Configuration files to update in the Helper Utilities solution</w:t>
-            </w:r>
-            <w:r>
-              <w:rPr>
-                <w:noProof/>
-                <w:webHidden/>
-              </w:rPr>
-              <w:tab/>
-            </w:r>
-            <w:r>
-              <w:rPr>
-                <w:noProof/>
-                <w:webHidden/>
-              </w:rPr>
-              <w:fldChar w:fldCharType="begin"/>
-            </w:r>
-            <w:r>
-              <w:rPr>
-                <w:noProof/>
-                <w:webHidden/>
-              </w:rPr>
-              <w:instrText xml:space="preserve"> PAGEREF _Toc445918888 \h </w:instrText>
-            </w:r>
-            <w:r>
-              <w:rPr>
-                <w:noProof/>
-                <w:webHidden/>
-              </w:rPr>
-            </w:r>
-            <w:r>
-              <w:rPr>
-                <w:noProof/>
-                <w:webHidden/>
-              </w:rPr>
-              <w:fldChar w:fldCharType="separate"/>
-            </w:r>
-            <w:r>
-              <w:rPr>
-                <w:noProof/>
-                <w:webHidden/>
-              </w:rPr>
-              <w:t>68</w:t>
             </w:r>
             <w:r>
               <w:rPr>
@@ -1606,6 +1529,7 @@
       </w:sdtContent>
     </w:sdt>
     <w:p>
+      <w:bookmarkStart w:id="0" w:name="_Toc444692070"/>
       <w:r>
         <w:lastRenderedPageBreak/>
         <w:t xml:space="preserve">Matter Center </w:t>
@@ -1616,6 +1540,7 @@
       <w:r>
         <w:t>eployment</w:t>
       </w:r>
+      <w:bookmarkEnd w:id="0"/>
       <w:r>
         <w:t xml:space="preserve"> </w:t>
       </w:r>
@@ -1627,14 +1552,14 @@
           <w:rFonts w:eastAsia="Times New Roman"/>
         </w:rPr>
       </w:pPr>
-      <w:bookmarkStart w:id="0" w:name="_Toc445918868"/>
+      <w:bookmarkStart w:id="1" w:name="_Toc444692071"/>
       <w:r>
         <w:rPr>
           <w:rFonts w:eastAsia="Times New Roman"/>
         </w:rPr>
         <w:t>Pre-requisites</w:t>
       </w:r>
-      <w:bookmarkEnd w:id="0"/>
+      <w:bookmarkEnd w:id="1"/>
     </w:p>
     <w:p>
       <w:pPr>
@@ -5219,12 +5144,12 @@
       <w:pPr>
         <w:pStyle w:val="Heading2"/>
       </w:pPr>
-      <w:bookmarkStart w:id="1" w:name="_Toc445918869"/>
+      <w:bookmarkStart w:id="2" w:name="_Toc444692072"/>
       <w:r>
         <w:lastRenderedPageBreak/>
         <w:t>Deployment steps</w:t>
       </w:r>
-      <w:bookmarkEnd w:id="1"/>
+      <w:bookmarkEnd w:id="2"/>
       <w:r>
         <w:t xml:space="preserve"> </w:t>
       </w:r>
@@ -5642,7 +5567,7 @@
                 <wp:inline distT="0" distB="0" distL="0" distR="0" wp14:anchorId="75309E29" wp14:editId="1913D5AE">
                   <wp:extent cx="5966324" cy="3476445"/>
                   <wp:effectExtent l="0" t="0" r="0" b="0"/>
-                  <wp:docPr id="19" name="Picture 19"/>
+                  <wp:docPr id="392" name="Picture 392"/>
                   <wp:cNvGraphicFramePr>
                     <a:graphicFrameLocks xmlns:a="http://schemas.openxmlformats.org/drawingml/2006/main" noChangeAspect="1"/>
                   </wp:cNvGraphicFramePr>
@@ -5726,7 +5651,7 @@
                 <wp:inline distT="0" distB="0" distL="0" distR="0" wp14:anchorId="74BFC960" wp14:editId="5FBDC417">
                   <wp:extent cx="1995501" cy="4563374"/>
                   <wp:effectExtent l="0" t="0" r="5080" b="8890"/>
-                  <wp:docPr id="42" name="Picture 42"/>
+                  <wp:docPr id="393" name="Picture 393"/>
                   <wp:cNvGraphicFramePr>
                     <a:graphicFrameLocks xmlns:a="http://schemas.openxmlformats.org/drawingml/2006/main" noChangeAspect="1"/>
                   </wp:cNvGraphicFramePr>
@@ -6508,7 +6433,7 @@
                 <wp:inline distT="0" distB="0" distL="0" distR="0" wp14:anchorId="14710C37" wp14:editId="6BAB4B99">
                   <wp:extent cx="5629819" cy="3804249"/>
                   <wp:effectExtent l="0" t="0" r="0" b="6350"/>
-                  <wp:docPr id="44" name="Picture 44"/>
+                  <wp:docPr id="394" name="Picture 394"/>
                   <wp:cNvGraphicFramePr>
                     <a:graphicFrameLocks xmlns:a="http://schemas.openxmlformats.org/drawingml/2006/main" noChangeAspect="1"/>
                   </wp:cNvGraphicFramePr>
@@ -6563,7 +6488,7 @@
                 <wp:inline distT="0" distB="0" distL="0" distR="0" wp14:anchorId="72B60E1B" wp14:editId="0CA8618D">
                   <wp:extent cx="2579298" cy="5802026"/>
                   <wp:effectExtent l="0" t="0" r="0" b="8255"/>
-                  <wp:docPr id="47" name="Picture 47"/>
+                  <wp:docPr id="395" name="Picture 395"/>
                   <wp:cNvGraphicFramePr>
                     <a:graphicFrameLocks xmlns:a="http://schemas.openxmlformats.org/drawingml/2006/main" noChangeAspect="1"/>
                   </wp:cNvGraphicFramePr>
@@ -6693,7 +6618,7 @@
                 <wp:inline distT="0" distB="0" distL="0" distR="0" wp14:anchorId="16E50D06" wp14:editId="007A53D7">
                   <wp:extent cx="6701155" cy="3689350"/>
                   <wp:effectExtent l="0" t="0" r="4445" b="6350"/>
-                  <wp:docPr id="48" name="Picture 48"/>
+                  <wp:docPr id="396" name="Picture 396"/>
                   <wp:cNvGraphicFramePr>
                     <a:graphicFrameLocks xmlns:a="http://schemas.openxmlformats.org/drawingml/2006/main" noChangeAspect="1"/>
                   </wp:cNvGraphicFramePr>
@@ -7274,7 +7199,7 @@
                 <wp:inline distT="0" distB="0" distL="0" distR="0" wp14:anchorId="1C8676E4" wp14:editId="30EDBE27">
                   <wp:extent cx="4847132" cy="1581150"/>
                   <wp:effectExtent l="0" t="0" r="0" b="0"/>
-                  <wp:docPr id="30" name="Picture 30"/>
+                  <wp:docPr id="397" name="Picture 397"/>
                   <wp:cNvGraphicFramePr>
                     <a:graphicFrameLocks xmlns:a="http://schemas.openxmlformats.org/drawingml/2006/main" noChangeAspect="1"/>
                   </wp:cNvGraphicFramePr>
@@ -7453,7 +7378,7 @@
                 <wp:inline distT="0" distB="0" distL="0" distR="0" wp14:anchorId="56C08B19" wp14:editId="0A90065E">
                   <wp:extent cx="2561804" cy="2495550"/>
                   <wp:effectExtent l="0" t="0" r="0" b="0"/>
-                  <wp:docPr id="27" name="Picture 27"/>
+                  <wp:docPr id="398" name="Picture 398"/>
                   <wp:cNvGraphicFramePr>
                     <a:graphicFrameLocks xmlns:a="http://schemas.openxmlformats.org/drawingml/2006/main" noChangeAspect="1"/>
                   </wp:cNvGraphicFramePr>
@@ -7740,7 +7665,7 @@
                 <wp:inline distT="0" distB="0" distL="0" distR="0" wp14:anchorId="5F852B0D" wp14:editId="637BE53A">
                   <wp:extent cx="5223340" cy="1047750"/>
                   <wp:effectExtent l="0" t="0" r="0" b="0"/>
-                  <wp:docPr id="28" name="Picture 28"/>
+                  <wp:docPr id="399" name="Picture 399"/>
                   <wp:cNvGraphicFramePr>
                     <a:graphicFrameLocks xmlns:a="http://schemas.openxmlformats.org/drawingml/2006/main" noChangeAspect="1"/>
                   </wp:cNvGraphicFramePr>
@@ -7999,7 +7924,7 @@
                 <wp:inline distT="0" distB="0" distL="0" distR="0" wp14:anchorId="3F788AB9" wp14:editId="53E591C4">
                   <wp:extent cx="4922289" cy="2228850"/>
                   <wp:effectExtent l="133350" t="114300" r="126365" b="171450"/>
-                  <wp:docPr id="46" name="Picture 46"/>
+                  <wp:docPr id="400" name="Picture 400"/>
                   <wp:cNvGraphicFramePr>
                     <a:graphicFrameLocks xmlns:a="http://schemas.openxmlformats.org/drawingml/2006/main" noChangeAspect="1"/>
                   </wp:cNvGraphicFramePr>
@@ -8124,7 +8049,7 @@
                 <wp:inline distT="0" distB="0" distL="0" distR="0" wp14:anchorId="3873E287" wp14:editId="7135197B">
                   <wp:extent cx="4673126" cy="1762125"/>
                   <wp:effectExtent l="133350" t="114300" r="127635" b="161925"/>
-                  <wp:docPr id="14" name="Picture 14"/>
+                  <wp:docPr id="401" name="Picture 401"/>
                   <wp:cNvGraphicFramePr>
                     <a:graphicFrameLocks xmlns:a="http://schemas.openxmlformats.org/drawingml/2006/main" noChangeAspect="1"/>
                   </wp:cNvGraphicFramePr>
@@ -8231,7 +8156,7 @@
                 <wp:inline distT="0" distB="0" distL="0" distR="0" wp14:anchorId="5C88D6B7" wp14:editId="59F3502C">
                   <wp:extent cx="3648180" cy="2438400"/>
                   <wp:effectExtent l="133350" t="114300" r="123825" b="171450"/>
-                  <wp:docPr id="15" name="Picture 15"/>
+                  <wp:docPr id="402" name="Picture 402"/>
                   <wp:cNvGraphicFramePr>
                     <a:graphicFrameLocks xmlns:a="http://schemas.openxmlformats.org/drawingml/2006/main" noChangeAspect="1"/>
                   </wp:cNvGraphicFramePr>
@@ -8369,7 +8294,7 @@
                 <wp:inline distT="0" distB="0" distL="0" distR="0" wp14:anchorId="6FBEC1E9" wp14:editId="4E33516B">
                   <wp:extent cx="4692463" cy="2971800"/>
                   <wp:effectExtent l="114300" t="114300" r="108585" b="152400"/>
-                  <wp:docPr id="9" name="Picture 9"/>
+                  <wp:docPr id="403" name="Picture 403"/>
                   <wp:cNvGraphicFramePr>
                     <a:graphicFrameLocks xmlns:a="http://schemas.openxmlformats.org/drawingml/2006/main" noChangeAspect="1"/>
                   </wp:cNvGraphicFramePr>
@@ -8646,7 +8571,7 @@
                 <wp:inline distT="0" distB="0" distL="0" distR="0" wp14:anchorId="7075C6BF" wp14:editId="75F01FC9">
                   <wp:extent cx="3495675" cy="3109057"/>
                   <wp:effectExtent l="114300" t="114300" r="104775" b="148590"/>
-                  <wp:docPr id="3" name="Picture 3"/>
+                  <wp:docPr id="404" name="Picture 404"/>
                   <wp:cNvGraphicFramePr>
                     <a:graphicFrameLocks xmlns:a="http://schemas.openxmlformats.org/drawingml/2006/main" noChangeAspect="1"/>
                   </wp:cNvGraphicFramePr>
@@ -9415,31 +9340,7 @@
                 <w:sz w:val="20"/>
                 <w:szCs w:val="20"/>
               </w:rPr>
-              <w:t xml:space="preserve">Open the main Matter Center solution and update the files listed in Appendix </w:t>
-            </w:r>
-            <w:r>
-              <w:rPr>
-                <w:rFonts w:eastAsia="Times New Roman" w:cs="Segoe UI"/>
-                <w:sz w:val="20"/>
-                <w:szCs w:val="20"/>
-              </w:rPr>
-              <w:t>H</w:t>
-            </w:r>
-            <w:r>
-              <w:rPr>
-                <w:rFonts w:eastAsia="Times New Roman" w:cs="Segoe UI"/>
-                <w:sz w:val="20"/>
-                <w:szCs w:val="20"/>
-              </w:rPr>
-              <w:t xml:space="preserve"> using the example provided in the code.</w:t>
-            </w:r>
-            <w:r>
-              <w:rPr>
-                <w:rFonts w:eastAsia="Times New Roman" w:cs="Segoe UI"/>
-                <w:sz w:val="20"/>
-                <w:szCs w:val="20"/>
-              </w:rPr>
-              <w:t xml:space="preserve"> Refer Appendix F while performing manual deployment.</w:t>
+              <w:t>Open the main Matter Center solution and update the files listed in Appendix F using the example provided in the code.</w:t>
             </w:r>
           </w:p>
         </w:tc>
@@ -9844,57 +9745,39 @@
                 <w:sz w:val="20"/>
                 <w:szCs w:val="20"/>
               </w:rPr>
-              <w:t xml:space="preserve">Create a folder called </w:t>
-            </w:r>
-            <w:r>
-              <w:rPr>
-                <w:rFonts w:eastAsia="Times New Roman" w:cs="Segoe UI"/>
-                <w:b/>
-                <w:sz w:val="20"/>
-                <w:szCs w:val="20"/>
-              </w:rPr>
-              <w:t>SharePoint App</w:t>
-            </w:r>
-            <w:r>
-              <w:rPr>
-                <w:rFonts w:eastAsia="Times New Roman" w:cs="Segoe UI"/>
-                <w:sz w:val="20"/>
-                <w:szCs w:val="20"/>
-              </w:rPr>
-              <w:t xml:space="preserve"> </w:t>
-            </w:r>
-            <w:r>
-              <w:rPr>
-                <w:rFonts w:eastAsia="Times New Roman" w:cs="Segoe UI"/>
-                <w:sz w:val="20"/>
-                <w:szCs w:val="20"/>
-              </w:rPr>
-              <w:t xml:space="preserve">under </w:t>
-            </w:r>
-            <w:r>
-              <w:rPr>
-                <w:rFonts w:cs="Segoe UI"/>
-                <w:b/>
-                <w:sz w:val="20"/>
-                <w:szCs w:val="20"/>
-              </w:rPr>
-              <w:t>deployments</w:t>
-            </w:r>
-            <w:r>
-              <w:rPr>
-                <w:rFonts w:eastAsia="Times New Roman" w:cs="Segoe UI"/>
-                <w:sz w:val="20"/>
-                <w:szCs w:val="20"/>
-              </w:rPr>
-              <w:t xml:space="preserve"> folder </w:t>
-            </w:r>
-            <w:r>
-              <w:rPr>
-                <w:rFonts w:eastAsia="Times New Roman" w:cs="Segoe UI"/>
-                <w:sz w:val="20"/>
-                <w:szCs w:val="20"/>
-              </w:rPr>
-              <w:t>and copy both app files created to the newly created folder</w:t>
+              <w:t>B</w:t>
+            </w:r>
+            <w:r>
+              <w:rPr>
+                <w:rFonts w:eastAsia="Times New Roman" w:cs="Segoe UI"/>
+                <w:sz w:val="20"/>
+                <w:szCs w:val="20"/>
+              </w:rPr>
+              <w:t xml:space="preserve">oth </w:t>
+            </w:r>
+            <w:r>
+              <w:rPr>
+                <w:rFonts w:eastAsia="Times New Roman" w:cs="Segoe UI"/>
+                <w:sz w:val="20"/>
+                <w:szCs w:val="20"/>
+              </w:rPr>
+              <w:t xml:space="preserve">the above </w:t>
+            </w:r>
+            <w:r>
+              <w:rPr>
+                <w:rFonts w:eastAsia="Times New Roman" w:cs="Segoe UI"/>
+                <w:sz w:val="20"/>
+                <w:szCs w:val="20"/>
+              </w:rPr>
+              <w:t xml:space="preserve">app files </w:t>
+            </w:r>
+            <w:r>
+              <w:rPr>
+                <w:rFonts w:eastAsia="Times New Roman" w:cs="Segoe UI"/>
+                <w:sz w:val="20"/>
+                <w:szCs w:val="20"/>
+              </w:rPr>
+              <w:t>will be used while creating the build in Step 8</w:t>
             </w:r>
           </w:p>
         </w:tc>
@@ -9936,6 +9819,7 @@
                 <w:szCs w:val="20"/>
               </w:rPr>
             </w:pPr>
+            <w:bookmarkStart w:id="3" w:name="_GoBack"/>
             <w:r>
               <w:rPr>
                 <w:rFonts w:eastAsia="Times New Roman" w:cs="Segoe UI"/>
@@ -10115,7 +9999,6 @@
                 <w:sz w:val="20"/>
                 <w:szCs w:val="20"/>
               </w:rPr>
-              <w:lastRenderedPageBreak/>
               <w:t>Select custom publish target under the Profile tab</w:t>
             </w:r>
           </w:p>
@@ -10138,6 +10021,7 @@
                 <w:sz w:val="20"/>
                 <w:szCs w:val="20"/>
               </w:rPr>
+              <w:lastRenderedPageBreak/>
               <w:t>Enter appropriate profile name</w:t>
             </w:r>
           </w:p>
@@ -10377,7 +10261,40 @@
                 <w:sz w:val="20"/>
                 <w:szCs w:val="20"/>
               </w:rPr>
-              <w:t>Create a folder called SharePoint App and copy the file</w:t>
+              <w:t xml:space="preserve">Create a folder called </w:t>
+            </w:r>
+            <w:r>
+              <w:rPr>
+                <w:rFonts w:eastAsia="Times New Roman" w:cs="Segoe UI"/>
+                <w:b/>
+                <w:sz w:val="20"/>
+                <w:szCs w:val="20"/>
+              </w:rPr>
+              <w:t xml:space="preserve">SharePoint App </w:t>
+            </w:r>
+            <w:r>
+              <w:rPr>
+                <w:rFonts w:eastAsia="Times New Roman" w:cs="Segoe UI"/>
+                <w:sz w:val="20"/>
+                <w:szCs w:val="20"/>
+              </w:rPr>
+              <w:t>and copy</w:t>
+            </w:r>
+            <w:r>
+              <w:rPr>
+                <w:rFonts w:eastAsia="Times New Roman" w:cs="Segoe UI"/>
+                <w:sz w:val="20"/>
+                <w:szCs w:val="20"/>
+              </w:rPr>
+              <w:t xml:space="preserve"> both app</w:t>
+            </w:r>
+            <w:r>
+              <w:rPr>
+                <w:rFonts w:eastAsia="Times New Roman" w:cs="Segoe UI"/>
+                <w:sz w:val="20"/>
+                <w:szCs w:val="20"/>
+              </w:rPr>
+              <w:t xml:space="preserve"> file</w:t>
             </w:r>
             <w:r>
               <w:rPr>
@@ -10487,6 +10404,7 @@
           </w:p>
         </w:tc>
       </w:tr>
+      <w:bookmarkEnd w:id="3"/>
       <w:tr>
         <w:tc>
           <w:tcPr>
@@ -10509,6 +10427,7 @@
                 <w:sz w:val="20"/>
                 <w:szCs w:val="20"/>
               </w:rPr>
+              <w:lastRenderedPageBreak/>
               <w:t>Step 9</w:t>
             </w:r>
           </w:p>
@@ -11038,6 +10957,7 @@
                       <w:sz w:val="20"/>
                       <w:szCs w:val="20"/>
                     </w:rPr>
+                    <w:lastRenderedPageBreak/>
                     <w:t>.NET version and installation check</w:t>
                   </w:r>
                 </w:p>
@@ -11909,7 +11829,6 @@
                       <w:sz w:val="20"/>
                       <w:szCs w:val="20"/>
                     </w:rPr>
-                    <w:lastRenderedPageBreak/>
                     <w:t>Create site columns (predefined site columns are required for apps)</w:t>
                   </w:r>
                 </w:p>
@@ -11934,6 +11853,7 @@
                       <w:sz w:val="20"/>
                       <w:szCs w:val="20"/>
                     </w:rPr>
+                    <w:lastRenderedPageBreak/>
                     <w:t>Add these site columns to specified parent content type</w:t>
                   </w:r>
                 </w:p>
@@ -12869,7 +12789,6 @@
                 <w:sz w:val="20"/>
                 <w:szCs w:val="20"/>
               </w:rPr>
-              <w:lastRenderedPageBreak/>
               <w:t>Step 12</w:t>
             </w:r>
           </w:p>
@@ -12991,7 +12910,7 @@
                 <wp:inline distT="0" distB="0" distL="0" distR="0" wp14:anchorId="5891224A" wp14:editId="2B10322B">
                   <wp:extent cx="4143752" cy="2428875"/>
                   <wp:effectExtent l="133350" t="133350" r="142875" b="161925"/>
-                  <wp:docPr id="24" name="Picture 24"/>
+                  <wp:docPr id="405" name="Picture 405"/>
                   <wp:cNvGraphicFramePr>
                     <a:graphicFrameLocks xmlns:a="http://schemas.openxmlformats.org/drawingml/2006/main" noChangeAspect="1"/>
                   </wp:cNvGraphicFramePr>
@@ -13101,7 +13020,7 @@
                 <wp:inline distT="0" distB="0" distL="0" distR="0" wp14:anchorId="0E716DEB" wp14:editId="5596B76F">
                   <wp:extent cx="4185184" cy="1885950"/>
                   <wp:effectExtent l="133350" t="114300" r="120650" b="171450"/>
-                  <wp:docPr id="23" name="Picture 23"/>
+                  <wp:docPr id="406" name="Picture 406"/>
                   <wp:cNvGraphicFramePr>
                     <a:graphicFrameLocks xmlns:a="http://schemas.openxmlformats.org/drawingml/2006/main" noChangeAspect="1"/>
                   </wp:cNvGraphicFramePr>
@@ -13216,6 +13135,7 @@
                 <w:sz w:val="20"/>
                 <w:szCs w:val="20"/>
               </w:rPr>
+              <w:lastRenderedPageBreak/>
               <w:t>Step 13</w:t>
             </w:r>
           </w:p>
@@ -13335,7 +13255,7 @@
                 <wp:inline distT="0" distB="0" distL="0" distR="0" wp14:anchorId="7EF8B796" wp14:editId="3379E612">
                   <wp:extent cx="3753750" cy="2200275"/>
                   <wp:effectExtent l="133350" t="114300" r="132715" b="161925"/>
-                  <wp:docPr id="22" name="Picture 22"/>
+                  <wp:docPr id="407" name="Picture 407"/>
                   <wp:cNvGraphicFramePr>
                     <a:graphicFrameLocks xmlns:a="http://schemas.openxmlformats.org/drawingml/2006/main" noChangeAspect="1"/>
                   </wp:cNvGraphicFramePr>
@@ -13452,7 +13372,7 @@
                 <wp:inline distT="0" distB="0" distL="0" distR="0" wp14:anchorId="16A5E71A" wp14:editId="670728F4">
                   <wp:extent cx="6086475" cy="1137659"/>
                   <wp:effectExtent l="133350" t="114300" r="123825" b="158115"/>
-                  <wp:docPr id="43" name="Picture 43"/>
+                  <wp:docPr id="408" name="Picture 408"/>
                   <wp:cNvGraphicFramePr>
                     <a:graphicFrameLocks xmlns:a="http://schemas.openxmlformats.org/drawingml/2006/main" noChangeAspect="1"/>
                   </wp:cNvGraphicFramePr>
@@ -13594,7 +13514,7 @@
                 <wp:inline distT="0" distB="0" distL="0" distR="0" wp14:anchorId="036F6817" wp14:editId="56BB8244">
                   <wp:extent cx="4276725" cy="1932945"/>
                   <wp:effectExtent l="133350" t="114300" r="123825" b="162560"/>
-                  <wp:docPr id="21" name="Picture 21"/>
+                  <wp:docPr id="409" name="Picture 409"/>
                   <wp:cNvGraphicFramePr>
                     <a:graphicFrameLocks xmlns:a="http://schemas.openxmlformats.org/drawingml/2006/main" noChangeAspect="1"/>
                   </wp:cNvGraphicFramePr>
@@ -13821,7 +13741,7 @@
                 <wp:inline distT="0" distB="0" distL="0" distR="0" wp14:anchorId="6201FC71" wp14:editId="62B0803E">
                   <wp:extent cx="2751123" cy="2638425"/>
                   <wp:effectExtent l="133350" t="114300" r="125730" b="161925"/>
-                  <wp:docPr id="45" name="Picture 45"/>
+                  <wp:docPr id="410" name="Picture 410"/>
                   <wp:cNvGraphicFramePr>
                     <a:graphicFrameLocks xmlns:a="http://schemas.openxmlformats.org/drawingml/2006/main" noChangeAspect="1"/>
                   </wp:cNvGraphicFramePr>
@@ -13916,14 +13836,14 @@
       <w:pPr>
         <w:pStyle w:val="Heading1"/>
       </w:pPr>
-      <w:bookmarkStart w:id="2" w:name="_One_Click_Deployment_1"/>
-      <w:bookmarkStart w:id="3" w:name="_Toc445918870"/>
-      <w:bookmarkEnd w:id="2"/>
+      <w:bookmarkStart w:id="4" w:name="_One_Click_Deployment_1"/>
+      <w:bookmarkStart w:id="5" w:name="_Toc444692073"/>
+      <w:bookmarkEnd w:id="4"/>
       <w:r>
         <w:lastRenderedPageBreak/>
         <w:t>Appendix A</w:t>
       </w:r>
-      <w:bookmarkEnd w:id="3"/>
+      <w:bookmarkEnd w:id="5"/>
     </w:p>
     <w:p>
       <w:pPr>
@@ -13932,14 +13852,14 @@
           <w:rFonts w:eastAsia="Times New Roman"/>
         </w:rPr>
       </w:pPr>
-      <w:bookmarkStart w:id="4" w:name="_Toc445918871"/>
+      <w:bookmarkStart w:id="6" w:name="_Toc444692074"/>
       <w:r>
         <w:rPr>
           <w:rFonts w:eastAsia="Times New Roman"/>
         </w:rPr>
         <w:t>Adding new client to the Tenant</w:t>
       </w:r>
-      <w:bookmarkEnd w:id="4"/>
+      <w:bookmarkEnd w:id="6"/>
     </w:p>
     <w:p>
       <w:pPr>
@@ -14070,13 +13990,7 @@
         <w:rPr>
           <w:rFonts w:eastAsia="Times New Roman" w:cs="Segoe UI"/>
         </w:rPr>
-        <w:t>Select “term store” from the left navigation menu</w:t>
-      </w:r>
-      <w:r>
-        <w:rPr>
-          <w:rFonts w:eastAsia="Times New Roman" w:cs="Segoe UI"/>
-        </w:rPr>
-        <w:t>.</w:t>
+        <w:t>Select “term store” from the left navigation menu.</w:t>
       </w:r>
     </w:p>
     <w:p>
@@ -14094,10 +14008,10 @@
           <w:noProof/>
         </w:rPr>
         <w:drawing>
-          <wp:inline distT="0" distB="0" distL="0" distR="0" wp14:anchorId="4D2CACA2" wp14:editId="400CA0D2">
+          <wp:inline distT="0" distB="0" distL="0" distR="0" wp14:anchorId="1795F4E7" wp14:editId="6EE0FFCE">
             <wp:extent cx="1703499" cy="2695575"/>
             <wp:effectExtent l="19050" t="19050" r="11430" b="9525"/>
-            <wp:docPr id="2" name="Picture 2"/>
+            <wp:docPr id="414" name="Picture 414"/>
             <wp:cNvGraphicFramePr>
               <a:graphicFrameLocks xmlns:a="http://schemas.openxmlformats.org/drawingml/2006/main" noChangeAspect="1"/>
             </wp:cNvGraphicFramePr>
@@ -14175,10 +14089,10 @@
         </w:rPr>
         <w:lastRenderedPageBreak/>
         <w:drawing>
-          <wp:inline distT="0" distB="0" distL="0" distR="0" wp14:anchorId="639DE204" wp14:editId="38486066">
+          <wp:inline distT="0" distB="0" distL="0" distR="0" wp14:anchorId="48C28363" wp14:editId="6937490D">
             <wp:extent cx="2469672" cy="2543175"/>
             <wp:effectExtent l="19050" t="19050" r="26035" b="9525"/>
-            <wp:docPr id="5" name="Picture 5"/>
+            <wp:docPr id="415" name="Picture 415"/>
             <wp:cNvGraphicFramePr>
               <a:graphicFrameLocks xmlns:a="http://schemas.openxmlformats.org/drawingml/2006/main" noChangeAspect="1"/>
             </wp:cNvGraphicFramePr>
@@ -14225,13 +14139,7 @@
         </w:numPr>
       </w:pPr>
       <w:r>
-        <w:t>En</w:t>
-      </w:r>
-      <w:r>
-        <w:t>ter the name of the S</w:t>
-      </w:r>
-      <w:r>
-        <w:t>ite collection, the term should be created</w:t>
+        <w:t>Enter the name of the Site collection, the term should be created</w:t>
       </w:r>
     </w:p>
     <w:p>
@@ -14249,10 +14157,10 @@
           <w:noProof/>
         </w:rPr>
         <w:drawing>
-          <wp:inline distT="0" distB="0" distL="0" distR="0" wp14:anchorId="52FA06A0" wp14:editId="1CD47D36">
+          <wp:inline distT="0" distB="0" distL="0" distR="0" wp14:anchorId="08FA5AA2" wp14:editId="0773A357">
             <wp:extent cx="1352550" cy="781050"/>
             <wp:effectExtent l="19050" t="19050" r="19050" b="19050"/>
-            <wp:docPr id="6" name="Picture 6"/>
+            <wp:docPr id="416" name="Picture 416"/>
             <wp:cNvGraphicFramePr>
               <a:graphicFrameLocks xmlns:a="http://schemas.openxmlformats.org/drawingml/2006/main" noChangeAspect="1"/>
             </wp:cNvGraphicFramePr>
@@ -14549,10 +14457,7 @@
         </w:rPr>
       </w:pPr>
       <w:r>
-        <w:t>After adding above values, click on save button</w:t>
-      </w:r>
-      <w:r>
-        <w:t xml:space="preserve">. </w:t>
+        <w:t xml:space="preserve">After adding above values, click on save button. </w:t>
       </w:r>
     </w:p>
     <w:p>
@@ -14592,10 +14497,10 @@
           <w:noProof/>
         </w:rPr>
         <w:drawing>
-          <wp:inline distT="0" distB="0" distL="0" distR="0" wp14:anchorId="2522B818" wp14:editId="13E45ADC">
+          <wp:inline distT="0" distB="0" distL="0" distR="0" wp14:anchorId="7A4DF3B4" wp14:editId="1B8B3BF3">
             <wp:extent cx="2067069" cy="2085975"/>
             <wp:effectExtent l="19050" t="19050" r="28575" b="9525"/>
-            <wp:docPr id="7" name="Picture 7"/>
+            <wp:docPr id="417" name="Picture 417"/>
             <wp:cNvGraphicFramePr>
               <a:graphicFrameLocks xmlns:a="http://schemas.openxmlformats.org/drawingml/2006/main" noChangeAspect="1"/>
             </wp:cNvGraphicFramePr>
@@ -14642,10 +14547,7 @@
         </w:numPr>
       </w:pPr>
       <w:r>
-        <w:t xml:space="preserve">Enter the number which we previously inserted in </w:t>
-      </w:r>
-      <w:r>
-        <w:t>above mentioned table.</w:t>
+        <w:t>Enter the number which we previously inserted in above mentioned table.</w:t>
       </w:r>
     </w:p>
     <w:p>
@@ -14684,10 +14586,10 @@
           <w:noProof/>
         </w:rPr>
         <w:drawing>
-          <wp:inline distT="0" distB="0" distL="0" distR="0" wp14:anchorId="717E7480" wp14:editId="089E6950">
+          <wp:inline distT="0" distB="0" distL="0" distR="0" wp14:anchorId="4787A0FC" wp14:editId="3937B6DE">
             <wp:extent cx="1495425" cy="762000"/>
             <wp:effectExtent l="19050" t="19050" r="28575" b="19050"/>
-            <wp:docPr id="8" name="Picture 8"/>
+            <wp:docPr id="418" name="Picture 418"/>
             <wp:cNvGraphicFramePr>
               <a:graphicFrameLocks xmlns:a="http://schemas.openxmlformats.org/drawingml/2006/main" noChangeAspect="1"/>
             </wp:cNvGraphicFramePr>
@@ -14737,13 +14639,7 @@
         </w:rPr>
       </w:pPr>
       <w:r>
-        <w:t xml:space="preserve">Activate Document ID feature on the </w:t>
-      </w:r>
-      <w:r>
-        <w:t>S</w:t>
-      </w:r>
-      <w:r>
-        <w:t>ite collection:</w:t>
+        <w:t>Activate Document ID feature on the Site collection:</w:t>
       </w:r>
     </w:p>
     <w:p>
@@ -14789,10 +14685,10 @@
         </w:rPr>
         <w:lastRenderedPageBreak/>
         <w:drawing>
-          <wp:inline distT="0" distB="0" distL="0" distR="0" wp14:anchorId="3EB6AADD" wp14:editId="2B6961C1">
+          <wp:inline distT="0" distB="0" distL="0" distR="0" wp14:anchorId="296F3BE4" wp14:editId="2B595A1E">
             <wp:extent cx="1802209" cy="1628775"/>
             <wp:effectExtent l="114300" t="114300" r="102870" b="142875"/>
-            <wp:docPr id="36" name="Picture 36"/>
+            <wp:docPr id="419" name="Picture 419"/>
             <wp:cNvGraphicFramePr>
               <a:graphicFrameLocks xmlns:a="http://schemas.openxmlformats.org/drawingml/2006/main" noChangeAspect="1"/>
             </wp:cNvGraphicFramePr>
@@ -14879,10 +14775,10 @@
           <w:noProof/>
         </w:rPr>
         <w:drawing>
-          <wp:inline distT="0" distB="0" distL="0" distR="0" wp14:anchorId="3DC140F1" wp14:editId="24B09ACB">
+          <wp:inline distT="0" distB="0" distL="0" distR="0" wp14:anchorId="1DE304E5" wp14:editId="293F906C">
             <wp:extent cx="4705350" cy="304800"/>
             <wp:effectExtent l="133350" t="133350" r="152400" b="171450"/>
-            <wp:docPr id="37" name="Picture 37"/>
+            <wp:docPr id="420" name="Picture 420"/>
             <wp:cNvGraphicFramePr/>
             <a:graphic xmlns:a="http://schemas.openxmlformats.org/drawingml/2006/main">
               <a:graphicData uri="http://schemas.openxmlformats.org/drawingml/2006/picture">
@@ -14964,10 +14860,10 @@
           <w:noProof/>
         </w:rPr>
         <w:drawing>
-          <wp:inline distT="0" distB="0" distL="0" distR="0" wp14:anchorId="40D761C3" wp14:editId="675FDF5A">
+          <wp:inline distT="0" distB="0" distL="0" distR="0" wp14:anchorId="069440CD" wp14:editId="0086A97B">
             <wp:extent cx="1390650" cy="2047875"/>
             <wp:effectExtent l="114300" t="114300" r="114300" b="142875"/>
-            <wp:docPr id="11" name="Picture 11"/>
+            <wp:docPr id="421" name="Picture 421"/>
             <wp:cNvGraphicFramePr/>
             <a:graphic xmlns:a="http://schemas.openxmlformats.org/drawingml/2006/main">
               <a:graphicData uri="http://schemas.openxmlformats.org/drawingml/2006/picture">
@@ -15050,10 +14946,10 @@
         </w:rPr>
         <w:lastRenderedPageBreak/>
         <w:drawing>
-          <wp:inline distT="0" distB="0" distL="0" distR="0" wp14:anchorId="02D397E3" wp14:editId="2A327C11">
+          <wp:inline distT="0" distB="0" distL="0" distR="0" wp14:anchorId="49207F37" wp14:editId="7EBD4F46">
             <wp:extent cx="3352800" cy="2048932"/>
             <wp:effectExtent l="114300" t="114300" r="114300" b="142240"/>
-            <wp:docPr id="49" name="Picture 49"/>
+            <wp:docPr id="422" name="Picture 422"/>
             <wp:cNvGraphicFramePr>
               <a:graphicFrameLocks xmlns:a="http://schemas.openxmlformats.org/drawingml/2006/main" noChangeAspect="1"/>
             </wp:cNvGraphicFramePr>
@@ -15178,10 +15074,10 @@
           <w:noProof/>
         </w:rPr>
         <w:drawing>
-          <wp:inline distT="0" distB="0" distL="0" distR="0" wp14:anchorId="29E9B033" wp14:editId="24442C30">
+          <wp:inline distT="0" distB="0" distL="0" distR="0" wp14:anchorId="3F97241F" wp14:editId="24517E1F">
             <wp:extent cx="1365970" cy="1895475"/>
             <wp:effectExtent l="114300" t="114300" r="100965" b="142875"/>
-            <wp:docPr id="83" name="Picture 83"/>
+            <wp:docPr id="423" name="Picture 423"/>
             <wp:cNvGraphicFramePr>
               <a:graphicFrameLocks xmlns:a="http://schemas.openxmlformats.org/drawingml/2006/main" noChangeAspect="1"/>
             </wp:cNvGraphicFramePr>
@@ -15290,10 +15186,10 @@
           <w:noProof/>
         </w:rPr>
         <w:drawing>
-          <wp:inline distT="0" distB="0" distL="0" distR="0" wp14:anchorId="37451084" wp14:editId="5EC9DAC8">
+          <wp:inline distT="0" distB="0" distL="0" distR="0" wp14:anchorId="65604254" wp14:editId="38DD6CE7">
             <wp:extent cx="1485900" cy="2784213"/>
             <wp:effectExtent l="19050" t="19050" r="19050" b="16510"/>
-            <wp:docPr id="87" name="Picture 87"/>
+            <wp:docPr id="424" name="Picture 424"/>
             <wp:cNvGraphicFramePr>
               <a:graphicFrameLocks xmlns:a="http://schemas.openxmlformats.org/drawingml/2006/main" noChangeAspect="1"/>
             </wp:cNvGraphicFramePr>
@@ -15375,10 +15271,7 @@
         <w:t xml:space="preserve">= </w:t>
       </w:r>
       <w:r>
-        <w:t>“</w:t>
-      </w:r>
-      <w:r>
-        <w:t>../mattercenter-master/tree/master/</w:t>
+        <w:t>“../mattercenter-master/tree/master/</w:t>
       </w:r>
       <w:r>
         <w:t>cloud</w:t>
@@ -15429,10 +15322,10 @@
           <w:noProof/>
         </w:rPr>
         <w:drawing>
-          <wp:inline distT="0" distB="0" distL="0" distR="0" wp14:anchorId="13775E23" wp14:editId="65632D18">
+          <wp:inline distT="0" distB="0" distL="0" distR="0" wp14:anchorId="21A7B256" wp14:editId="39714D9B">
             <wp:extent cx="7886700" cy="228600"/>
             <wp:effectExtent l="0" t="0" r="0" b="0"/>
-            <wp:docPr id="39" name="Picture 39"/>
+            <wp:docPr id="425" name="Picture 425"/>
             <wp:cNvGraphicFramePr>
               <a:graphicFrameLocks xmlns:a="http://schemas.openxmlformats.org/drawingml/2006/main" noChangeAspect="1"/>
             </wp:cNvGraphicFramePr>
@@ -15486,31 +15379,25 @@
         <w:rPr>
           <w:noProof/>
         </w:rPr>
-        <w:t xml:space="preserve">Update the </w:t>
-      </w:r>
-      <w:r>
+        <w:t>Update the catalog URL in script as below:</w:t>
+      </w:r>
+    </w:p>
+    <w:p>
+      <w:pPr>
+        <w:pStyle w:val="ListParagraph"/>
         <w:rPr>
           <w:noProof/>
         </w:rPr>
-        <w:t>catalog URL in script as below:</w:t>
-      </w:r>
-    </w:p>
-    <w:p>
-      <w:pPr>
-        <w:pStyle w:val="ListParagraph"/>
+      </w:pPr>
+      <w:r>
         <w:rPr>
           <w:noProof/>
         </w:rPr>
-      </w:pPr>
-      <w:r>
-        <w:rPr>
-          <w:noProof/>
-        </w:rPr>
         <w:drawing>
-          <wp:inline distT="0" distB="0" distL="0" distR="0" wp14:anchorId="2B040966" wp14:editId="2756B6AD">
+          <wp:inline distT="0" distB="0" distL="0" distR="0" wp14:anchorId="4ABB0E45" wp14:editId="051F5A8A">
             <wp:extent cx="8229600" cy="342900"/>
             <wp:effectExtent l="0" t="0" r="0" b="0"/>
-            <wp:docPr id="40" name="Picture 40"/>
+            <wp:docPr id="426" name="Picture 426"/>
             <wp:cNvGraphicFramePr>
               <a:graphicFrameLocks xmlns:a="http://schemas.openxmlformats.org/drawingml/2006/main" noChangeAspect="1"/>
             </wp:cNvGraphicFramePr>
@@ -15614,13 +15501,7 @@
         <w:t>Create a new page using Wiki template and name</w:t>
       </w:r>
       <w:r>
-        <w:t xml:space="preserve"> </w:t>
-      </w:r>
-      <w:r>
-        <w:t xml:space="preserve">it </w:t>
-      </w:r>
-      <w:r>
-        <w:t>as ‘</w:t>
+        <w:t xml:space="preserve"> it as ‘</w:t>
       </w:r>
       <w:r>
         <w:t>MatterCenterHome</w:t>
@@ -15635,23 +15516,17 @@
     <w:p>
       <w:r>
         <w:lastRenderedPageBreak/>
-        <w:t xml:space="preserve">        </w:t>
-      </w:r>
-      <w:r>
-        <w:t xml:space="preserve"> </w:t>
-      </w:r>
-      <w:r>
-        <w:t xml:space="preserve">    </w:t>
+        <w:t xml:space="preserve">             </w:t>
       </w:r>
       <w:r>
         <w:rPr>
           <w:noProof/>
         </w:rPr>
         <w:drawing>
-          <wp:inline distT="0" distB="0" distL="0" distR="0" wp14:anchorId="4F09EE4A" wp14:editId="0B1D2AE6">
+          <wp:inline distT="0" distB="0" distL="0" distR="0" wp14:anchorId="1EE12212" wp14:editId="3DE4E062">
             <wp:extent cx="3762375" cy="1371600"/>
             <wp:effectExtent l="19050" t="19050" r="28575" b="19050"/>
-            <wp:docPr id="127" name="Picture 127"/>
+            <wp:docPr id="427" name="Picture 427"/>
             <wp:cNvGraphicFramePr>
               <a:graphicFrameLocks xmlns:a="http://schemas.openxmlformats.org/drawingml/2006/main" noChangeAspect="1"/>
             </wp:cNvGraphicFramePr>
@@ -15698,13 +15573,7 @@
         </w:numPr>
       </w:pPr>
       <w:r>
-        <w:t xml:space="preserve">To create new web </w:t>
-      </w:r>
-      <w:r>
-        <w:t>part,</w:t>
-      </w:r>
-      <w:r>
-        <w:t xml:space="preserve"> we have to </w:t>
+        <w:t xml:space="preserve">To create new web part, we have to </w:t>
       </w:r>
       <w:r>
         <w:t>perform following steps</w:t>
@@ -15756,10 +15625,10 @@
           <w:noProof/>
         </w:rPr>
         <w:drawing>
-          <wp:inline distT="0" distB="0" distL="0" distR="0" wp14:anchorId="74CEC675" wp14:editId="0F2AB160">
+          <wp:inline distT="0" distB="0" distL="0" distR="0" wp14:anchorId="1080F342" wp14:editId="3E00F4C8">
             <wp:extent cx="3626300" cy="2124075"/>
             <wp:effectExtent l="19050" t="19050" r="12700" b="9525"/>
-            <wp:docPr id="129" name="Picture 129"/>
+            <wp:docPr id="428" name="Picture 428"/>
             <wp:cNvGraphicFramePr>
               <a:graphicFrameLocks xmlns:a="http://schemas.openxmlformats.org/drawingml/2006/main" noChangeAspect="1"/>
             </wp:cNvGraphicFramePr>
@@ -15956,26 +15825,17 @@
           <w:szCs w:val="20"/>
         </w:rPr>
         <w:tab/>
-        <w:t xml:space="preserve"> </w:t>
-      </w:r>
-      <w:r>
-        <w:rPr>
-          <w:rFonts w:cs="Segoe UI"/>
-          <w:color w:val="767171" w:themeColor="background2" w:themeShade="80"/>
-          <w:sz w:val="20"/>
-          <w:szCs w:val="20"/>
-        </w:rPr>
-        <w:t xml:space="preserve">        </w:t>
+        <w:t xml:space="preserve">         </w:t>
       </w:r>
       <w:r>
         <w:rPr>
           <w:noProof/>
         </w:rPr>
         <w:drawing>
-          <wp:inline distT="0" distB="0" distL="0" distR="0" wp14:anchorId="11C0DFED" wp14:editId="560A7DAD">
+          <wp:inline distT="0" distB="0" distL="0" distR="0" wp14:anchorId="45BB7346" wp14:editId="43421D5F">
             <wp:extent cx="3537284" cy="4800600"/>
             <wp:effectExtent l="133350" t="114300" r="120650" b="171450"/>
-            <wp:docPr id="130" name="Picture 130"/>
+            <wp:docPr id="429" name="Picture 429"/>
             <wp:cNvGraphicFramePr>
               <a:graphicFrameLocks xmlns:a="http://schemas.openxmlformats.org/drawingml/2006/main" noChangeAspect="1"/>
             </wp:cNvGraphicFramePr>
@@ -16076,10 +15936,10 @@
         </w:rPr>
         <w:lastRenderedPageBreak/>
         <w:drawing>
-          <wp:inline distT="0" distB="0" distL="0" distR="0" wp14:anchorId="5447F003" wp14:editId="14D63ACF">
+          <wp:inline distT="0" distB="0" distL="0" distR="0" wp14:anchorId="5A6D904A" wp14:editId="38454B5D">
             <wp:extent cx="4505325" cy="2867625"/>
             <wp:effectExtent l="0" t="0" r="0" b="9525"/>
-            <wp:docPr id="50" name="Picture 50"/>
+            <wp:docPr id="430" name="Picture 430"/>
             <wp:cNvGraphicFramePr>
               <a:graphicFrameLocks xmlns:a="http://schemas.openxmlformats.org/drawingml/2006/main" noChangeAspect="1"/>
             </wp:cNvGraphicFramePr>
@@ -16117,22 +15977,7 @@
         <w:pStyle w:val="ListNumber"/>
       </w:pPr>
       <w:r>
-        <w:t xml:space="preserve">Steps for </w:t>
-      </w:r>
-      <w:r>
-        <w:t>Provision</w:t>
-      </w:r>
-      <w:r>
-        <w:t>ing s</w:t>
-      </w:r>
-      <w:r>
-        <w:t>ettings page</w:t>
-      </w:r>
-      <w:r>
-        <w:t xml:space="preserve"> at Site collection level</w:t>
-      </w:r>
-      <w:r>
-        <w:t>:</w:t>
+        <w:t>Steps for Provisioning settings page at Site collection level:</w:t>
       </w:r>
     </w:p>
     <w:p>
@@ -16161,13 +16006,7 @@
         </w:numPr>
       </w:pPr>
       <w:r>
-        <w:t xml:space="preserve">Navigate to the </w:t>
-      </w:r>
-      <w:r>
-        <w:t>S</w:t>
-      </w:r>
-      <w:r>
-        <w:t>ite collection that was just provisioned</w:t>
+        <w:t>Navigate to the Site collection that was just provisioned</w:t>
       </w:r>
     </w:p>
     <w:p>
@@ -16198,23 +16037,17 @@
       </w:r>
       <w:r>
         <w:tab/>
-        <w:t xml:space="preserve"> </w:t>
-      </w:r>
-      <w:r>
-        <w:t xml:space="preserve">   </w:t>
-      </w:r>
-      <w:r>
-        <w:t xml:space="preserve">  </w:t>
+        <w:t xml:space="preserve">      </w:t>
       </w:r>
       <w:r>
         <w:rPr>
           <w:noProof/>
         </w:rPr>
         <w:drawing>
-          <wp:inline distT="0" distB="0" distL="0" distR="0" wp14:anchorId="07672A6A" wp14:editId="469BBB7D">
+          <wp:inline distT="0" distB="0" distL="0" distR="0" wp14:anchorId="5568F883" wp14:editId="3712AF9A">
             <wp:extent cx="1516982" cy="2105025"/>
             <wp:effectExtent l="19050" t="19050" r="26670" b="9525"/>
-            <wp:docPr id="35" name="Picture 35"/>
+            <wp:docPr id="431" name="Picture 431"/>
             <wp:cNvGraphicFramePr>
               <a:graphicFrameLocks xmlns:a="http://schemas.openxmlformats.org/drawingml/2006/main" noChangeAspect="1"/>
             </wp:cNvGraphicFramePr>
@@ -16299,10 +16132,10 @@
           <w:noProof/>
         </w:rPr>
         <w:drawing>
-          <wp:inline distT="0" distB="0" distL="0" distR="0" wp14:anchorId="00088F01" wp14:editId="19ADB4EF">
+          <wp:inline distT="0" distB="0" distL="0" distR="0" wp14:anchorId="62E78401" wp14:editId="66C00B21">
             <wp:extent cx="1260677" cy="2362200"/>
             <wp:effectExtent l="19050" t="19050" r="15875" b="19050"/>
-            <wp:docPr id="94" name="Picture 94"/>
+            <wp:docPr id="432" name="Picture 432"/>
             <wp:cNvGraphicFramePr>
               <a:graphicFrameLocks xmlns:a="http://schemas.openxmlformats.org/drawingml/2006/main" noChangeAspect="1"/>
             </wp:cNvGraphicFramePr>
@@ -16446,42 +16279,14 @@
           <w:rFonts w:cs="Segoe UI"/>
           <w:szCs w:val="20"/>
         </w:rPr>
-        <w:t>/</w:t>
+        <w:t>/S</w:t>
       </w:r>
       <w:r>
         <w:rPr>
           <w:rFonts w:cs="Segoe UI"/>
           <w:szCs w:val="20"/>
         </w:rPr>
-        <w:t>S</w:t>
-      </w:r>
-      <w:r>
-        <w:rPr>
-          <w:rFonts w:cs="Segoe UI"/>
-          <w:szCs w:val="20"/>
-        </w:rPr>
-        <w:t>ettings</w:t>
-      </w:r>
-      <w:r>
-        <w:rPr>
-          <w:rFonts w:cs="Segoe UI"/>
-          <w:szCs w:val="20"/>
-        </w:rPr>
-        <w:t>SP</w:t>
-      </w:r>
-      <w:r>
-        <w:rPr>
-          <w:rFonts w:cs="Segoe UI"/>
-          <w:szCs w:val="20"/>
-        </w:rPr>
-        <w:t>.html”</w:t>
-      </w:r>
-      <w:r>
-        <w:rPr>
-          <w:rFonts w:cs="Segoe UI"/>
-          <w:szCs w:val="20"/>
-        </w:rPr>
-        <w:t xml:space="preserve"> </w:t>
+        <w:t xml:space="preserve">ettingsSP.html” </w:t>
       </w:r>
     </w:p>
     <w:p>
@@ -16537,10 +16342,10 @@
           <w:noProof/>
         </w:rPr>
         <w:drawing>
-          <wp:inline distT="0" distB="0" distL="0" distR="0" wp14:anchorId="6F3C7FE4" wp14:editId="7F03335A">
+          <wp:inline distT="0" distB="0" distL="0" distR="0" wp14:anchorId="7077D8FC" wp14:editId="40CC403F">
             <wp:extent cx="6943725" cy="219075"/>
             <wp:effectExtent l="0" t="0" r="9525" b="9525"/>
-            <wp:docPr id="1" name="Picture 1"/>
+            <wp:docPr id="433" name="Picture 433"/>
             <wp:cNvGraphicFramePr>
               <a:graphicFrameLocks xmlns:a="http://schemas.openxmlformats.org/drawingml/2006/main" noChangeAspect="1"/>
             </wp:cNvGraphicFramePr>
@@ -16578,7 +16383,7 @@
         <w:pStyle w:val="ListParagraph"/>
         <w:numPr>
           <w:ilvl w:val="0"/>
-          <w:numId w:val="64"/>
+          <w:numId w:val="62"/>
         </w:numPr>
         <w:rPr>
           <w:rFonts w:cs="Segoe UI"/>
@@ -16608,10 +16413,10 @@
           <w:noProof/>
         </w:rPr>
         <w:drawing>
-          <wp:inline distT="0" distB="0" distL="0" distR="0" wp14:anchorId="18C5D67F" wp14:editId="1333291B">
+          <wp:inline distT="0" distB="0" distL="0" distR="0" wp14:anchorId="76C97EBC" wp14:editId="2B0FE7F0">
             <wp:extent cx="8229600" cy="409575"/>
             <wp:effectExtent l="0" t="0" r="0" b="9525"/>
-            <wp:docPr id="41" name="Picture 41"/>
+            <wp:docPr id="434" name="Picture 434"/>
             <wp:cNvGraphicFramePr>
               <a:graphicFrameLocks xmlns:a="http://schemas.openxmlformats.org/drawingml/2006/main" noChangeAspect="1"/>
             </wp:cNvGraphicFramePr>
@@ -16700,10 +16505,7 @@
         <w:t>Create a new page using Wiki template and</w:t>
       </w:r>
       <w:r>
-        <w:t xml:space="preserve"> name it as </w:t>
-      </w:r>
-      <w:r>
-        <w:t>’S</w:t>
+        <w:t xml:space="preserve"> name it as ’S</w:t>
       </w:r>
       <w:r>
         <w:t>ettings’</w:t>
@@ -16727,33 +16529,17 @@
           <w:sz w:val="20"/>
           <w:szCs w:val="20"/>
         </w:rPr>
-        <w:t xml:space="preserve"> </w:t>
-      </w:r>
-      <w:r>
-        <w:rPr>
-          <w:rFonts w:cs="Segoe UI"/>
-          <w:sz w:val="20"/>
-          <w:szCs w:val="20"/>
-        </w:rPr>
-        <w:t xml:space="preserve">  </w:t>
-      </w:r>
-      <w:r>
-        <w:rPr>
-          <w:rFonts w:cs="Segoe UI"/>
-          <w:sz w:val="20"/>
-          <w:szCs w:val="20"/>
-        </w:rPr>
-        <w:t xml:space="preserve">    </w:t>
+        <w:t xml:space="preserve">       </w:t>
       </w:r>
       <w:r>
         <w:rPr>
           <w:noProof/>
         </w:rPr>
         <w:drawing>
-          <wp:inline distT="0" distB="0" distL="0" distR="0" wp14:anchorId="726BEE07" wp14:editId="16198999">
+          <wp:inline distT="0" distB="0" distL="0" distR="0" wp14:anchorId="1C419C8F" wp14:editId="1C1FE089">
             <wp:extent cx="3019425" cy="1051790"/>
             <wp:effectExtent l="19050" t="19050" r="9525" b="15240"/>
-            <wp:docPr id="169" name="Picture 169"/>
+            <wp:docPr id="435" name="Picture 435"/>
             <wp:cNvGraphicFramePr>
               <a:graphicFrameLocks xmlns:a="http://schemas.openxmlformats.org/drawingml/2006/main" noChangeAspect="1"/>
             </wp:cNvGraphicFramePr>
@@ -16820,21 +16606,7 @@
           <w:rFonts w:cs="Segoe UI"/>
           <w:szCs w:val="20"/>
         </w:rPr>
-        <w:t xml:space="preserve">To add new web </w:t>
-      </w:r>
-      <w:r>
-        <w:rPr>
-          <w:rFonts w:cs="Segoe UI"/>
-          <w:szCs w:val="20"/>
-        </w:rPr>
-        <w:t>part,</w:t>
-      </w:r>
-      <w:r>
-        <w:rPr>
-          <w:rFonts w:cs="Segoe UI"/>
-          <w:szCs w:val="20"/>
-        </w:rPr>
-        <w:t xml:space="preserve"> we have to perform following steps</w:t>
+        <w:t>To add new web part, we have to perform following steps</w:t>
       </w:r>
     </w:p>
     <w:p>
@@ -16872,20 +16644,17 @@
         <w:ind w:left="360" w:firstLine="720"/>
       </w:pPr>
       <w:r>
-        <w:t xml:space="preserve">   </w:t>
-      </w:r>
-      <w:r>
-        <w:t xml:space="preserve">    </w:t>
+        <w:t xml:space="preserve">       </w:t>
       </w:r>
       <w:r>
         <w:rPr>
           <w:noProof/>
         </w:rPr>
         <w:drawing>
-          <wp:inline distT="0" distB="0" distL="0" distR="0" wp14:anchorId="1C90EA5C" wp14:editId="352CE9F7">
+          <wp:inline distT="0" distB="0" distL="0" distR="0" wp14:anchorId="0DF59F4B" wp14:editId="22ECCA94">
             <wp:extent cx="2638425" cy="1545435"/>
             <wp:effectExtent l="19050" t="19050" r="9525" b="17145"/>
-            <wp:docPr id="166" name="Picture 166"/>
+            <wp:docPr id="436" name="Picture 436"/>
             <wp:cNvGraphicFramePr>
               <a:graphicFrameLocks xmlns:a="http://schemas.openxmlformats.org/drawingml/2006/main" noChangeAspect="1"/>
             </wp:cNvGraphicFramePr>
@@ -16976,10 +16745,7 @@
         <w:t>”</w:t>
       </w:r>
       <w:r>
-        <w:t xml:space="preserve"> </w:t>
-      </w:r>
-      <w:r>
-        <w:t xml:space="preserve">page which </w:t>
+        <w:t xml:space="preserve"> page which </w:t>
       </w:r>
       <w:r>
         <w:rPr>
@@ -17039,8 +16805,6 @@
       </w:r>
       <w:r>
         <w:tab/>
-      </w:r>
-      <w:r>
         <w:t xml:space="preserve">  </w:t>
       </w:r>
       <w:r>
@@ -17048,10 +16812,10 @@
           <w:noProof/>
         </w:rPr>
         <w:drawing>
-          <wp:inline distT="0" distB="0" distL="0" distR="0" wp14:anchorId="65C54C70" wp14:editId="17B8C3E5">
+          <wp:inline distT="0" distB="0" distL="0" distR="0" wp14:anchorId="71244A6F" wp14:editId="184866C8">
             <wp:extent cx="2354617" cy="3219450"/>
             <wp:effectExtent l="19050" t="19050" r="26670" b="19050"/>
-            <wp:docPr id="171" name="Picture 171"/>
+            <wp:docPr id="437" name="Picture 437"/>
             <wp:cNvGraphicFramePr>
               <a:graphicFrameLocks xmlns:a="http://schemas.openxmlformats.org/drawingml/2006/main" noChangeAspect="1"/>
             </wp:cNvGraphicFramePr>
@@ -17201,10 +16965,10 @@
           <w:noProof/>
         </w:rPr>
         <w:drawing>
-          <wp:inline distT="0" distB="0" distL="0" distR="0" wp14:anchorId="207F8C82" wp14:editId="6D1AEC7E">
+          <wp:inline distT="0" distB="0" distL="0" distR="0" wp14:anchorId="2C9BD435" wp14:editId="7128CF04">
             <wp:extent cx="1485900" cy="2784213"/>
             <wp:effectExtent l="19050" t="19050" r="19050" b="16510"/>
-            <wp:docPr id="176" name="Picture 176"/>
+            <wp:docPr id="438" name="Picture 438"/>
             <wp:cNvGraphicFramePr>
               <a:graphicFrameLocks xmlns:a="http://schemas.openxmlformats.org/drawingml/2006/main" noChangeAspect="1"/>
             </wp:cNvGraphicFramePr>
@@ -17290,10 +17054,10 @@
           <w:noProof/>
         </w:rPr>
         <w:drawing>
-          <wp:inline distT="0" distB="0" distL="0" distR="0" wp14:anchorId="63F5F5F8" wp14:editId="2DDADC74">
+          <wp:inline distT="0" distB="0" distL="0" distR="0" wp14:anchorId="459ABD85" wp14:editId="5C6574E7">
             <wp:extent cx="3819525" cy="1507406"/>
             <wp:effectExtent l="19050" t="19050" r="9525" b="17145"/>
-            <wp:docPr id="177" name="Picture 177"/>
+            <wp:docPr id="439" name="Picture 439"/>
             <wp:cNvGraphicFramePr>
               <a:graphicFrameLocks xmlns:a="http://schemas.openxmlformats.org/drawingml/2006/main" noChangeAspect="1"/>
             </wp:cNvGraphicFramePr>
@@ -17365,10 +17129,10 @@
         </w:rPr>
         <w:lastRenderedPageBreak/>
         <w:drawing>
-          <wp:inline distT="0" distB="0" distL="0" distR="0" wp14:anchorId="4719877F" wp14:editId="62A5F314">
+          <wp:inline distT="0" distB="0" distL="0" distR="0" wp14:anchorId="3B4296BD" wp14:editId="049D9BD1">
             <wp:extent cx="2735287" cy="2324100"/>
             <wp:effectExtent l="19050" t="19050" r="27305" b="19050"/>
-            <wp:docPr id="178" name="Picture 178"/>
+            <wp:docPr id="440" name="Picture 440"/>
             <wp:cNvGraphicFramePr>
               <a:graphicFrameLocks xmlns:a="http://schemas.openxmlformats.org/drawingml/2006/main" noChangeAspect="1"/>
             </wp:cNvGraphicFramePr>
@@ -17449,10 +17213,10 @@
           <w:noProof/>
         </w:rPr>
         <w:drawing>
-          <wp:inline distT="0" distB="0" distL="0" distR="0" wp14:anchorId="13312389" wp14:editId="20E84F01">
+          <wp:inline distT="0" distB="0" distL="0" distR="0" wp14:anchorId="2D6F5B85" wp14:editId="2416D8CE">
             <wp:extent cx="4600575" cy="2337874"/>
             <wp:effectExtent l="19050" t="19050" r="9525" b="24765"/>
-            <wp:docPr id="179" name="Picture 179"/>
+            <wp:docPr id="441" name="Picture 441"/>
             <wp:cNvGraphicFramePr>
               <a:graphicFrameLocks xmlns:a="http://schemas.openxmlformats.org/drawingml/2006/main" noChangeAspect="1"/>
             </wp:cNvGraphicFramePr>
@@ -17518,17 +17282,16 @@
           <w:szCs w:val="20"/>
         </w:rPr>
       </w:pPr>
-      <w:bookmarkStart w:id="5" w:name="_GoBack"/>
       <w:r>
         <w:rPr>
           <w:noProof/>
         </w:rPr>
         <w:lastRenderedPageBreak/>
         <w:drawing>
-          <wp:inline distT="0" distB="0" distL="0" distR="0" wp14:anchorId="5902FBD1" wp14:editId="65339DA9">
+          <wp:inline distT="0" distB="0" distL="0" distR="0" wp14:anchorId="1B88285C" wp14:editId="51811CE0">
             <wp:extent cx="2924175" cy="2976931"/>
             <wp:effectExtent l="19050" t="19050" r="9525" b="13970"/>
-            <wp:docPr id="180" name="Picture 180"/>
+            <wp:docPr id="442" name="Picture 442"/>
             <wp:cNvGraphicFramePr>
               <a:graphicFrameLocks xmlns:a="http://schemas.openxmlformats.org/drawingml/2006/main" noChangeAspect="1"/>
             </wp:cNvGraphicFramePr>
@@ -17566,7 +17329,6 @@
         </w:drawing>
       </w:r>
     </w:p>
-    <w:bookmarkEnd w:id="5"/>
     <w:p>
       <w:pPr>
         <w:pStyle w:val="ListParagraph"/>
@@ -17610,10 +17372,10 @@
           <w:noProof/>
         </w:rPr>
         <w:drawing>
-          <wp:inline distT="0" distB="0" distL="0" distR="0" wp14:anchorId="680F36E7" wp14:editId="614B17BD">
+          <wp:inline distT="0" distB="0" distL="0" distR="0" wp14:anchorId="613D93D7" wp14:editId="125D907A">
             <wp:extent cx="5048250" cy="649908"/>
             <wp:effectExtent l="19050" t="19050" r="19050" b="17145"/>
-            <wp:docPr id="181" name="Picture 181"/>
+            <wp:docPr id="443" name="Picture 443"/>
             <wp:cNvGraphicFramePr>
               <a:graphicFrameLocks xmlns:a="http://schemas.openxmlformats.org/drawingml/2006/main" noChangeAspect="1"/>
             </wp:cNvGraphicFramePr>
@@ -17665,13 +17427,7 @@
         <w:pStyle w:val="ListNumber"/>
       </w:pPr>
       <w:r>
-        <w:t>Steps for P</w:t>
-      </w:r>
-      <w:r>
-        <w:t>rovisioning S</w:t>
-      </w:r>
-      <w:r>
-        <w:t>ettings page at Tenant level:</w:t>
+        <w:t>Steps for Provisioning Settings page at Tenant level:</w:t>
       </w:r>
     </w:p>
     <w:p>
@@ -17684,52 +17440,10 @@
         <w:ind w:left="360"/>
       </w:pPr>
       <w:r>
-        <w:t xml:space="preserve">For </w:t>
-      </w:r>
-      <w:r>
-        <w:t>provisioning</w:t>
-      </w:r>
-      <w:r>
-        <w:t xml:space="preserve"> the Setting page at Tenant level</w:t>
-      </w:r>
-      <w:r>
-        <w:t>,</w:t>
-      </w:r>
-      <w:r>
-        <w:t xml:space="preserve"> </w:t>
-      </w:r>
-      <w:r>
-        <w:t>p</w:t>
-      </w:r>
-      <w:r>
-        <w:t>erform the step no. 4</w:t>
-      </w:r>
-      <w:r>
-        <w:t xml:space="preserve"> similarly</w:t>
-      </w:r>
-    </w:p>
-    <w:p>
-      <w:pPr>
-        <w:pStyle w:val="ListNumber"/>
-        <w:numPr>
-          <w:ilvl w:val="0"/>
-          <w:numId w:val="0"/>
-        </w:numPr>
-        <w:ind w:left="360"/>
-      </w:pPr>
-    </w:p>
-    <w:p>
-      <w:pPr>
-        <w:pStyle w:val="ListParagraph"/>
-        <w:spacing w:after="0" w:line="240" w:lineRule="auto"/>
-        <w:ind w:left="1440"/>
-        <w:rPr>
-          <w:rFonts w:cs="Segoe UI"/>
-          <w:sz w:val="20"/>
-          <w:szCs w:val="20"/>
-        </w:rPr>
-      </w:pPr>
-    </w:p>
+        <w:t>For provisioning the Setting page at Tenant level, perform the step no. 4 similarly</w:t>
+      </w:r>
+    </w:p>
+    <w:p/>
     <w:p>
       <w:pPr>
         <w:keepNext/>
@@ -17783,9 +17497,6 @@
       </w:r>
     </w:p>
     <w:p>
-      <w:pPr>
-        <w:ind w:left="720" w:firstLine="720"/>
-      </w:pPr>
       <w:r>
         <w:rPr>
           <w:noProof/>
@@ -17794,7 +17505,7 @@
           <wp:inline distT="0" distB="0" distL="0" distR="0" wp14:anchorId="428DA65E" wp14:editId="1B433892">
             <wp:extent cx="1331649" cy="1847850"/>
             <wp:effectExtent l="19050" t="19050" r="20955" b="19050"/>
-            <wp:docPr id="146" name="Picture 146"/>
+            <wp:docPr id="471" name="Picture 471"/>
             <wp:cNvGraphicFramePr>
               <a:graphicFrameLocks xmlns:a="http://schemas.openxmlformats.org/drawingml/2006/main" noChangeAspect="1"/>
             </wp:cNvGraphicFramePr>
@@ -17846,7 +17557,6 @@
     </w:p>
     <w:p>
       <w:pPr>
-        <w:ind w:left="720" w:firstLine="720"/>
         <w:rPr>
           <w:rFonts w:cs="Segoe UI"/>
           <w:sz w:val="20"/>
@@ -17861,7 +17571,7 @@
           <wp:inline distT="0" distB="0" distL="0" distR="0" wp14:anchorId="24A7C8A6" wp14:editId="1F4F7DD2">
             <wp:extent cx="3513359" cy="1647825"/>
             <wp:effectExtent l="19050" t="19050" r="11430" b="9525"/>
-            <wp:docPr id="154" name="Picture 154"/>
+            <wp:docPr id="472" name="Picture 472"/>
             <wp:cNvGraphicFramePr>
               <a:graphicFrameLocks xmlns:a="http://schemas.openxmlformats.org/drawingml/2006/main" noChangeAspect="1"/>
             </wp:cNvGraphicFramePr>
@@ -17913,7 +17623,6 @@
     </w:p>
     <w:p>
       <w:pPr>
-        <w:ind w:left="720" w:firstLine="720"/>
         <w:rPr>
           <w:rFonts w:cs="Segoe UI"/>
           <w:sz w:val="20"/>
@@ -17929,7 +17638,7 @@
           <wp:inline distT="0" distB="0" distL="0" distR="0" wp14:anchorId="6E8AC556" wp14:editId="3F24B68E">
             <wp:extent cx="4067175" cy="1274034"/>
             <wp:effectExtent l="19050" t="19050" r="9525" b="21590"/>
-            <wp:docPr id="162" name="Picture 162"/>
+            <wp:docPr id="473" name="Picture 473"/>
             <wp:cNvGraphicFramePr>
               <a:graphicFrameLocks xmlns:a="http://schemas.openxmlformats.org/drawingml/2006/main" noChangeAspect="1"/>
             </wp:cNvGraphicFramePr>
@@ -17981,7 +17690,6 @@
     </w:p>
     <w:p>
       <w:pPr>
-        <w:ind w:left="720" w:firstLine="720"/>
         <w:rPr>
           <w:rFonts w:cs="Segoe UI"/>
           <w:sz w:val="20"/>
@@ -17996,7 +17704,7 @@
           <wp:inline distT="0" distB="0" distL="0" distR="0" wp14:anchorId="037D9819" wp14:editId="434AC61D">
             <wp:extent cx="4791075" cy="1078403"/>
             <wp:effectExtent l="19050" t="19050" r="9525" b="26670"/>
-            <wp:docPr id="163" name="Picture 163"/>
+            <wp:docPr id="474" name="Picture 474"/>
             <wp:cNvGraphicFramePr>
               <a:graphicFrameLocks xmlns:a="http://schemas.openxmlformats.org/drawingml/2006/main" noChangeAspect="1"/>
             </wp:cNvGraphicFramePr>
@@ -18048,7 +17756,6 @@
     </w:p>
     <w:p>
       <w:pPr>
-        <w:ind w:left="720" w:firstLine="720"/>
         <w:rPr>
           <w:rFonts w:cs="Segoe UI"/>
           <w:sz w:val="20"/>
@@ -18064,7 +17771,7 @@
           <wp:inline distT="0" distB="0" distL="0" distR="0" wp14:anchorId="3F5AA771" wp14:editId="10A3B1FB">
             <wp:extent cx="4701043" cy="5400675"/>
             <wp:effectExtent l="19050" t="19050" r="23495" b="9525"/>
-            <wp:docPr id="164" name="Picture 164"/>
+            <wp:docPr id="475" name="Picture 475"/>
             <wp:cNvGraphicFramePr>
               <a:graphicFrameLocks xmlns:a="http://schemas.openxmlformats.org/drawingml/2006/main" noChangeAspect="1"/>
             </wp:cNvGraphicFramePr>
@@ -18116,7 +17823,6 @@
     </w:p>
     <w:p>
       <w:pPr>
-        <w:ind w:left="720" w:firstLine="720"/>
         <w:rPr>
           <w:rFonts w:cs="Segoe UI"/>
           <w:sz w:val="20"/>
@@ -18132,7 +17838,7 @@
           <wp:inline distT="0" distB="0" distL="0" distR="0" wp14:anchorId="24232F45" wp14:editId="3F7C14C8">
             <wp:extent cx="5000625" cy="1768918"/>
             <wp:effectExtent l="19050" t="19050" r="9525" b="22225"/>
-            <wp:docPr id="168" name="Picture 168"/>
+            <wp:docPr id="476" name="Picture 476"/>
             <wp:cNvGraphicFramePr>
               <a:graphicFrameLocks xmlns:a="http://schemas.openxmlformats.org/drawingml/2006/main" noChangeAspect="1"/>
             </wp:cNvGraphicFramePr>
@@ -18190,7 +17896,6 @@
     </w:p>
     <w:p>
       <w:pPr>
-        <w:ind w:left="720" w:firstLine="720"/>
         <w:rPr>
           <w:rFonts w:cs="Segoe UI"/>
           <w:sz w:val="20"/>
@@ -18205,7 +17910,7 @@
           <wp:inline distT="0" distB="0" distL="0" distR="0" wp14:anchorId="4CB31C9A" wp14:editId="2C63AB4B">
             <wp:extent cx="2924175" cy="2976931"/>
             <wp:effectExtent l="19050" t="19050" r="9525" b="13970"/>
-            <wp:docPr id="174" name="Picture 174"/>
+            <wp:docPr id="477" name="Picture 477"/>
             <wp:cNvGraphicFramePr>
               <a:graphicFrameLocks xmlns:a="http://schemas.openxmlformats.org/drawingml/2006/main" noChangeAspect="1"/>
             </wp:cNvGraphicFramePr>
@@ -18257,7 +17962,6 @@
     </w:p>
     <w:p>
       <w:pPr>
-        <w:ind w:left="720" w:firstLine="720"/>
         <w:rPr>
           <w:rFonts w:cs="Segoe UI"/>
           <w:sz w:val="20"/>
@@ -18273,7 +17977,7 @@
           <wp:inline distT="0" distB="0" distL="0" distR="0" wp14:anchorId="4DF3CF0D" wp14:editId="18D5AECB">
             <wp:extent cx="6511205" cy="1314450"/>
             <wp:effectExtent l="19050" t="19050" r="23495" b="19050"/>
-            <wp:docPr id="10" name="Picture 10"/>
+            <wp:docPr id="478" name="Picture 478"/>
             <wp:cNvGraphicFramePr>
               <a:graphicFrameLocks xmlns:a="http://schemas.openxmlformats.org/drawingml/2006/main" noChangeAspect="1"/>
             </wp:cNvGraphicFramePr>
@@ -18336,9 +18040,6 @@
       </w:pPr>
     </w:p>
     <w:p>
-      <w:pPr>
-        <w:ind w:left="720" w:firstLine="720"/>
-      </w:pPr>
       <w:r>
         <w:rPr>
           <w:noProof/>
@@ -18347,7 +18048,7 @@
           <wp:inline distT="0" distB="0" distL="0" distR="0" wp14:anchorId="7304E34E" wp14:editId="3097208F">
             <wp:extent cx="3129269" cy="3457575"/>
             <wp:effectExtent l="19050" t="19050" r="14605" b="9525"/>
-            <wp:docPr id="173" name="Picture 173"/>
+            <wp:docPr id="479" name="Picture 479"/>
             <wp:cNvGraphicFramePr>
               <a:graphicFrameLocks xmlns:a="http://schemas.openxmlformats.org/drawingml/2006/main" noChangeAspect="1"/>
             </wp:cNvGraphicFramePr>
@@ -18418,7 +18119,7 @@
       <w:pPr>
         <w:pStyle w:val="Heading1"/>
       </w:pPr>
-      <w:bookmarkStart w:id="6" w:name="_Toc445918872"/>
+      <w:bookmarkStart w:id="7" w:name="_Toc444692075"/>
       <w:r>
         <w:lastRenderedPageBreak/>
         <w:t>Appendix</w:t>
@@ -18426,7 +18127,7 @@
       <w:r>
         <w:t xml:space="preserve"> B</w:t>
       </w:r>
-      <w:bookmarkEnd w:id="6"/>
+      <w:bookmarkEnd w:id="7"/>
     </w:p>
     <w:p>
       <w:pPr>
@@ -18435,7 +18136,7 @@
           <w:rFonts w:eastAsia="Times New Roman"/>
         </w:rPr>
       </w:pPr>
-      <w:bookmarkStart w:id="7" w:name="_Toc445918873"/>
+      <w:bookmarkStart w:id="8" w:name="_Toc444692076"/>
       <w:r>
         <w:rPr>
           <w:rFonts w:eastAsia="Times New Roman"/>
@@ -18454,7 +18155,7 @@
         </w:rPr>
         <w:t>settings on Azure</w:t>
       </w:r>
-      <w:bookmarkEnd w:id="7"/>
+      <w:bookmarkEnd w:id="8"/>
     </w:p>
     <w:p>
       <w:pPr>
@@ -18508,7 +18209,7 @@
           <wp:inline distT="0" distB="0" distL="0" distR="0" wp14:anchorId="3795633D" wp14:editId="3FC6E3F5">
             <wp:extent cx="8134350" cy="1134855"/>
             <wp:effectExtent l="19050" t="19050" r="19050" b="27305"/>
-            <wp:docPr id="12" name="Picture 12"/>
+            <wp:docPr id="480" name="Picture 480"/>
             <wp:cNvGraphicFramePr>
               <a:graphicFrameLocks xmlns:a="http://schemas.openxmlformats.org/drawingml/2006/main" noChangeAspect="1"/>
             </wp:cNvGraphicFramePr>
@@ -18570,7 +18271,7 @@
           <wp:inline distT="0" distB="0" distL="0" distR="0" wp14:anchorId="5AF08E57" wp14:editId="420E3873">
             <wp:extent cx="6800850" cy="1977718"/>
             <wp:effectExtent l="19050" t="19050" r="19050" b="22860"/>
-            <wp:docPr id="13" name="Picture 13"/>
+            <wp:docPr id="481" name="Picture 481"/>
             <wp:cNvGraphicFramePr>
               <a:graphicFrameLocks xmlns:a="http://schemas.openxmlformats.org/drawingml/2006/main" noChangeAspect="1"/>
             </wp:cNvGraphicFramePr>
@@ -18633,7 +18334,7 @@
           <wp:inline distT="0" distB="0" distL="0" distR="0" wp14:anchorId="14FBDE5B" wp14:editId="12B088F0">
             <wp:extent cx="3876675" cy="762000"/>
             <wp:effectExtent l="19050" t="19050" r="28575" b="19050"/>
-            <wp:docPr id="16" name="Picture 16"/>
+            <wp:docPr id="482" name="Picture 482"/>
             <wp:cNvGraphicFramePr>
               <a:graphicFrameLocks xmlns:a="http://schemas.openxmlformats.org/drawingml/2006/main" noChangeAspect="1"/>
             </wp:cNvGraphicFramePr>
@@ -18712,7 +18413,7 @@
       <w:pPr>
         <w:pStyle w:val="Heading1"/>
       </w:pPr>
-      <w:bookmarkStart w:id="8" w:name="_Toc445918874"/>
+      <w:bookmarkStart w:id="9" w:name="_Toc444692077"/>
       <w:r>
         <w:lastRenderedPageBreak/>
         <w:t>Appendix</w:t>
@@ -18720,7 +18421,7 @@
       <w:r>
         <w:t xml:space="preserve"> C</w:t>
       </w:r>
-      <w:bookmarkEnd w:id="8"/>
+      <w:bookmarkEnd w:id="9"/>
     </w:p>
     <w:p>
       <w:pPr>
@@ -18729,14 +18430,14 @@
           <w:rFonts w:eastAsia="Times New Roman"/>
         </w:rPr>
       </w:pPr>
-      <w:bookmarkStart w:id="9" w:name="_Toc445918875"/>
+      <w:bookmarkStart w:id="10" w:name="_Toc444692078"/>
       <w:r>
         <w:rPr>
           <w:rFonts w:eastAsia="Times New Roman"/>
         </w:rPr>
         <w:t>Publish Content types from Content Type Hub</w:t>
       </w:r>
-      <w:bookmarkEnd w:id="9"/>
+      <w:bookmarkEnd w:id="10"/>
     </w:p>
     <w:p>
       <w:pPr>
@@ -18747,10 +18448,7 @@
         </w:numPr>
       </w:pPr>
       <w:r>
-        <w:t>Go to Content type hub S</w:t>
-      </w:r>
-      <w:r>
-        <w:t xml:space="preserve">ite collection, by using the following url: </w:t>
+        <w:t xml:space="preserve">Go to Content type hub site collection, by using the following url: </w:t>
       </w:r>
       <w:hyperlink w:history="1">
         <w:r>
@@ -18809,7 +18507,7 @@
           <wp:inline distT="0" distB="0" distL="0" distR="0" wp14:anchorId="369B5C09" wp14:editId="0186B6E9">
             <wp:extent cx="2879644" cy="2819400"/>
             <wp:effectExtent l="19050" t="19050" r="16510" b="19050"/>
-            <wp:docPr id="38" name="Picture 38"/>
+            <wp:docPr id="483" name="Picture 483"/>
             <wp:cNvGraphicFramePr>
               <a:graphicFrameLocks xmlns:a="http://schemas.openxmlformats.org/drawingml/2006/main" noChangeAspect="1"/>
             </wp:cNvGraphicFramePr>
@@ -18884,7 +18582,7 @@
           <wp:inline distT="0" distB="0" distL="0" distR="0" wp14:anchorId="5D3BB6CE" wp14:editId="284F7831">
             <wp:extent cx="5655144" cy="2362200"/>
             <wp:effectExtent l="19050" t="19050" r="22225" b="19050"/>
-            <wp:docPr id="33" name="Picture 33"/>
+            <wp:docPr id="484" name="Picture 484"/>
             <wp:cNvGraphicFramePr>
               <a:graphicFrameLocks xmlns:a="http://schemas.openxmlformats.org/drawingml/2006/main" noChangeAspect="1"/>
             </wp:cNvGraphicFramePr>
@@ -18937,19 +18635,7 @@
         <w:pStyle w:val="ListNumber"/>
       </w:pPr>
       <w:r>
-        <w:t xml:space="preserve">For each content type, click the link, choose the Manage publishing for this content type and select ok to publish the content type.  Content types can take between 1-48 hours to publish to all the </w:t>
-      </w:r>
-      <w:r>
-        <w:t>S</w:t>
-      </w:r>
-      <w:r>
-        <w:t>ite collection.  To verify the pub</w:t>
-      </w:r>
-      <w:r>
-        <w:t>lishing is complete, go to the S</w:t>
-      </w:r>
-      <w:r>
-        <w:t>ite collection you would like to create a matter on, click Settings &gt; Site Content Types and verify that the _MatterCenter group and the content types are listed there.</w:t>
+        <w:t>For each content type, click the link, choose the Manage publishing for this content type and select ok to publish the content type.  Content types can take between 1-48 hours to publish to all the site collection.  To verify the publishing is complete, go to the site collection you would like to create a matter on, click Settings &gt; Site Content Types and verify that the _MatterCenter group and the content types are listed there.</w:t>
       </w:r>
     </w:p>
     <w:p>
@@ -18961,7 +18647,7 @@
           <wp:inline distT="0" distB="0" distL="0" distR="0" wp14:anchorId="7948B761" wp14:editId="1E6DCC10">
             <wp:extent cx="2733223" cy="2238375"/>
             <wp:effectExtent l="19050" t="19050" r="10160" b="9525"/>
-            <wp:docPr id="34" name="Picture 34"/>
+            <wp:docPr id="485" name="Picture 485"/>
             <wp:cNvGraphicFramePr>
               <a:graphicFrameLocks xmlns:a="http://schemas.openxmlformats.org/drawingml/2006/main" noChangeAspect="1"/>
             </wp:cNvGraphicFramePr>
@@ -19013,7 +18699,7 @@
       <w:pPr>
         <w:pStyle w:val="Heading1"/>
       </w:pPr>
-      <w:bookmarkStart w:id="10" w:name="_Toc445918876"/>
+      <w:bookmarkStart w:id="11" w:name="_Toc444692079"/>
       <w:r>
         <w:lastRenderedPageBreak/>
         <w:t>Appendix</w:t>
@@ -19021,7 +18707,7 @@
       <w:r>
         <w:t xml:space="preserve"> D</w:t>
       </w:r>
-      <w:bookmarkEnd w:id="10"/>
+      <w:bookmarkEnd w:id="11"/>
     </w:p>
     <w:p>
       <w:pPr>
@@ -19030,14 +18716,14 @@
           <w:rFonts w:eastAsia="Times New Roman"/>
         </w:rPr>
       </w:pPr>
-      <w:bookmarkStart w:id="11" w:name="_Toc445918877"/>
+      <w:bookmarkStart w:id="12" w:name="_Toc444692080"/>
       <w:r>
         <w:rPr>
           <w:rFonts w:eastAsia="Times New Roman"/>
         </w:rPr>
         <w:t>Add admin account to term store admin</w:t>
       </w:r>
-      <w:bookmarkEnd w:id="11"/>
+      <w:bookmarkEnd w:id="12"/>
     </w:p>
     <w:p>
       <w:pPr>
@@ -19106,7 +18792,7 @@
           <wp:inline distT="0" distB="0" distL="0" distR="0" wp14:anchorId="1E8BD154" wp14:editId="16968733">
             <wp:extent cx="1703499" cy="2695575"/>
             <wp:effectExtent l="19050" t="19050" r="11430" b="9525"/>
-            <wp:docPr id="20" name="Picture 20"/>
+            <wp:docPr id="486" name="Picture 486"/>
             <wp:cNvGraphicFramePr>
               <a:graphicFrameLocks xmlns:a="http://schemas.openxmlformats.org/drawingml/2006/main" noChangeAspect="1"/>
             </wp:cNvGraphicFramePr>
@@ -19170,7 +18856,7 @@
           <wp:inline distT="0" distB="0" distL="0" distR="0" wp14:anchorId="54A62C3F" wp14:editId="254A5C88">
             <wp:extent cx="5305425" cy="2378493"/>
             <wp:effectExtent l="19050" t="19050" r="9525" b="22225"/>
-            <wp:docPr id="25" name="Picture 25"/>
+            <wp:docPr id="487" name="Picture 487"/>
             <wp:cNvGraphicFramePr>
               <a:graphicFrameLocks xmlns:a="http://schemas.openxmlformats.org/drawingml/2006/main" noChangeAspect="1"/>
             </wp:cNvGraphicFramePr>
@@ -19220,14 +18906,14 @@
       <w:pPr>
         <w:pStyle w:val="Heading1"/>
       </w:pPr>
-      <w:bookmarkStart w:id="12" w:name="_Toc445918878"/>
+      <w:bookmarkStart w:id="13" w:name="_Toc444692081"/>
       <w:r>
         <w:t>Appendix</w:t>
       </w:r>
       <w:r>
         <w:t xml:space="preserve"> E</w:t>
       </w:r>
-      <w:bookmarkEnd w:id="12"/>
+      <w:bookmarkEnd w:id="13"/>
     </w:p>
     <w:p>
       <w:pPr>
@@ -19236,14 +18922,14 @@
           <w:rFonts w:eastAsia="Times New Roman"/>
         </w:rPr>
       </w:pPr>
-      <w:bookmarkStart w:id="13" w:name="_Toc445918879"/>
+      <w:bookmarkStart w:id="14" w:name="_Toc444692082"/>
       <w:r>
         <w:rPr>
           <w:rFonts w:eastAsia="Times New Roman"/>
         </w:rPr>
         <w:t>Steps to create Azure redis cache</w:t>
       </w:r>
-      <w:bookmarkEnd w:id="13"/>
+      <w:bookmarkEnd w:id="14"/>
     </w:p>
     <w:p>
       <w:pPr>
@@ -19303,7 +18989,7 @@
           <wp:inline distT="0" distB="0" distL="0" distR="0" wp14:anchorId="551F1986" wp14:editId="7467D8CA">
             <wp:extent cx="2114550" cy="2009775"/>
             <wp:effectExtent l="19050" t="19050" r="19050" b="28575"/>
-            <wp:docPr id="159" name="Picture 159"/>
+            <wp:docPr id="488" name="Picture 488"/>
             <wp:cNvGraphicFramePr>
               <a:graphicFrameLocks xmlns:a="http://schemas.openxmlformats.org/drawingml/2006/main" noChangeAspect="1"/>
             </wp:cNvGraphicFramePr>
@@ -19359,7 +19045,7 @@
           <wp:inline distT="0" distB="0" distL="0" distR="0" wp14:anchorId="4A8A3FA7" wp14:editId="68646ACB">
             <wp:extent cx="4444970" cy="3990975"/>
             <wp:effectExtent l="19050" t="19050" r="13335" b="9525"/>
-            <wp:docPr id="160" name="Picture 160"/>
+            <wp:docPr id="489" name="Picture 489"/>
             <wp:cNvGraphicFramePr>
               <a:graphicFrameLocks xmlns:a="http://schemas.openxmlformats.org/drawingml/2006/main" noChangeAspect="1"/>
             </wp:cNvGraphicFramePr>
@@ -19425,7 +19111,7 @@
           <wp:inline distT="0" distB="0" distL="0" distR="0" wp14:anchorId="3042379D" wp14:editId="6F42D3B5">
             <wp:extent cx="2952750" cy="5172075"/>
             <wp:effectExtent l="19050" t="19050" r="19050" b="28575"/>
-            <wp:docPr id="158" name="Picture 158"/>
+            <wp:docPr id="490" name="Picture 490"/>
             <wp:cNvGraphicFramePr>
               <a:graphicFrameLocks xmlns:a="http://schemas.openxmlformats.org/drawingml/2006/main" noChangeAspect="1"/>
             </wp:cNvGraphicFramePr>
@@ -19525,7 +19211,7 @@
           <wp:inline distT="0" distB="0" distL="0" distR="0" wp14:anchorId="2BFE6067" wp14:editId="6255A17B">
             <wp:extent cx="5402263" cy="1562100"/>
             <wp:effectExtent l="19050" t="19050" r="27305" b="19050"/>
-            <wp:docPr id="4" name="Picture 4"/>
+            <wp:docPr id="491" name="Picture 491"/>
             <wp:cNvGraphicFramePr>
               <a:graphicFrameLocks xmlns:a="http://schemas.openxmlformats.org/drawingml/2006/main" noChangeAspect="1"/>
             </wp:cNvGraphicFramePr>
@@ -19580,7 +19266,7 @@
           <wp:inline distT="0" distB="0" distL="0" distR="0" wp14:anchorId="1E4E2057" wp14:editId="0BEB740E">
             <wp:extent cx="3143250" cy="2913014"/>
             <wp:effectExtent l="19050" t="19050" r="19050" b="20955"/>
-            <wp:docPr id="31" name="Picture 31"/>
+            <wp:docPr id="492" name="Picture 492"/>
             <wp:cNvGraphicFramePr>
               <a:graphicFrameLocks xmlns:a="http://schemas.openxmlformats.org/drawingml/2006/main" noChangeAspect="1"/>
             </wp:cNvGraphicFramePr>
@@ -19639,7 +19325,7 @@
           <wp:inline distT="0" distB="0" distL="0" distR="0" wp14:anchorId="228AD0F8" wp14:editId="07B6C229">
             <wp:extent cx="5057775" cy="1851660"/>
             <wp:effectExtent l="19050" t="19050" r="28575" b="15240"/>
-            <wp:docPr id="32" name="Picture 32"/>
+            <wp:docPr id="493" name="Picture 493"/>
             <wp:cNvGraphicFramePr>
               <a:graphicFrameLocks xmlns:a="http://schemas.openxmlformats.org/drawingml/2006/main" noChangeAspect="1"/>
             </wp:cNvGraphicFramePr>
@@ -19887,19 +19573,13 @@
       <w:pPr>
         <w:pStyle w:val="Heading2"/>
       </w:pPr>
-      <w:bookmarkStart w:id="14" w:name="_Toc425958927"/>
-      <w:bookmarkStart w:id="15" w:name="_Toc445918880"/>
-      <w:r>
-        <w:t>Update service’</w:t>
-      </w:r>
-      <w:r>
-        <w:t>s</w:t>
-      </w:r>
-      <w:r>
-        <w:t xml:space="preserve"> appsettings</w:t>
-      </w:r>
-      <w:bookmarkEnd w:id="14"/>
+      <w:bookmarkStart w:id="15" w:name="_Toc425958927"/>
+      <w:bookmarkStart w:id="16" w:name="_Toc444692083"/>
+      <w:r>
+        <w:t>Update service’ appsettings</w:t>
+      </w:r>
       <w:bookmarkEnd w:id="15"/>
+      <w:bookmarkEnd w:id="16"/>
     </w:p>
     <w:p/>
     <w:p>
@@ -19960,7 +19640,7 @@
           <wp:inline distT="0" distB="0" distL="0" distR="0" wp14:anchorId="31781F39" wp14:editId="5B569E0C">
             <wp:extent cx="2311356" cy="5238750"/>
             <wp:effectExtent l="19050" t="19050" r="13335" b="19050"/>
-            <wp:docPr id="184" name="Picture 184"/>
+            <wp:docPr id="494" name="Picture 494"/>
             <wp:cNvGraphicFramePr>
               <a:graphicFrameLocks xmlns:a="http://schemas.openxmlformats.org/drawingml/2006/main" noChangeAspect="1"/>
             </wp:cNvGraphicFramePr>
@@ -20031,7 +19711,7 @@
           <wp:inline distT="0" distB="0" distL="0" distR="0" wp14:anchorId="46263534" wp14:editId="2B91320A">
             <wp:extent cx="5495925" cy="2398595"/>
             <wp:effectExtent l="19050" t="19050" r="9525" b="20955"/>
-            <wp:docPr id="185" name="Picture 185"/>
+            <wp:docPr id="495" name="Picture 495"/>
             <wp:cNvGraphicFramePr>
               <a:graphicFrameLocks xmlns:a="http://schemas.openxmlformats.org/drawingml/2006/main" noChangeAspect="1"/>
             </wp:cNvGraphicFramePr>
@@ -20276,7 +19956,7 @@
           <wp:inline distT="0" distB="0" distL="0" distR="0" wp14:anchorId="567184FC" wp14:editId="6CD56AF7">
             <wp:extent cx="3019425" cy="1162050"/>
             <wp:effectExtent l="19050" t="19050" r="28575" b="19050"/>
-            <wp:docPr id="186" name="Picture 186"/>
+            <wp:docPr id="496" name="Picture 496"/>
             <wp:cNvGraphicFramePr>
               <a:graphicFrameLocks xmlns:a="http://schemas.openxmlformats.org/drawingml/2006/main" noChangeAspect="1"/>
             </wp:cNvGraphicFramePr>
@@ -20330,7 +20010,7 @@
       <w:pPr>
         <w:pStyle w:val="Heading1"/>
       </w:pPr>
-      <w:bookmarkStart w:id="16" w:name="_Toc445918881"/>
+      <w:bookmarkStart w:id="17" w:name="_Toc444692084"/>
       <w:r>
         <w:lastRenderedPageBreak/>
         <w:t>Appendix</w:t>
@@ -20338,7 +20018,7 @@
       <w:r>
         <w:t xml:space="preserve"> F</w:t>
       </w:r>
-      <w:bookmarkEnd w:id="16"/>
+      <w:bookmarkEnd w:id="17"/>
     </w:p>
     <w:p>
       <w:pPr>
@@ -20347,42 +20027,14 @@
           <w:rFonts w:eastAsia="Times New Roman"/>
         </w:rPr>
       </w:pPr>
-      <w:bookmarkStart w:id="17" w:name="_Toc445918882"/>
+      <w:bookmarkStart w:id="18" w:name="_Toc444692085"/>
       <w:r>
         <w:rPr>
           <w:rFonts w:eastAsia="Times New Roman"/>
         </w:rPr>
-        <w:t>Update following configuration values in resource files to perform deployment</w:t>
-      </w:r>
-      <w:r>
-        <w:rPr>
-          <w:rFonts w:eastAsia="Times New Roman"/>
-        </w:rPr>
-        <w:t xml:space="preserve"> (Manual deployment)</w:t>
-      </w:r>
-      <w:bookmarkEnd w:id="17"/>
-    </w:p>
-    <w:p>
-      <w:r>
-        <w:t>Please note that following entries should be updated only when deployment is done manually without using the Matter Center deployment utility</w:t>
-      </w:r>
-      <w:r>
-        <w:t xml:space="preserve"> i.e. Deploy.ps1 PowerShell</w:t>
-      </w:r>
-      <w:r>
-        <w:t xml:space="preserve">. If you are using Matter Center utility then update the configurations mentioned in </w:t>
-      </w:r>
-      <w:hyperlink w:anchor="_Appendix_H" w:history="1">
-        <w:r>
-          <w:rPr>
-            <w:rStyle w:val="Hyperlink"/>
-          </w:rPr>
-          <w:t>Appendix H</w:t>
-        </w:r>
-      </w:hyperlink>
-      <w:r>
-        <w:t>.</w:t>
-      </w:r>
+        <w:t>List of resource files to update in the solution</w:t>
+      </w:r>
+      <w:bookmarkEnd w:id="18"/>
     </w:p>
     <w:p>
       <w:pPr>
@@ -20861,7 +20513,6 @@
         <w:rPr>
           <w:rFonts w:cs="Segoe UI"/>
         </w:rPr>
-        <w:lastRenderedPageBreak/>
         <w:t>App_GlobalResource\Constants.resx</w:t>
       </w:r>
     </w:p>
@@ -20916,6 +20567,7 @@
         <w:rPr>
           <w:rFonts w:cs="Segoe UI"/>
         </w:rPr>
+        <w:lastRenderedPageBreak/>
         <w:t xml:space="preserve">Common_JS_File_Location </w:t>
       </w:r>
     </w:p>
@@ -21414,7 +21066,6 @@
         <w:rPr>
           <w:rFonts w:cs="Segoe UI"/>
         </w:rPr>
-        <w:lastRenderedPageBreak/>
         <w:t>Office_JS_URL</w:t>
       </w:r>
     </w:p>
@@ -21469,6 +21120,7 @@
         <w:rPr>
           <w:rFonts w:cs="Segoe UI"/>
         </w:rPr>
+        <w:lastRenderedPageBreak/>
         <w:t>Tenant_Url</w:t>
       </w:r>
     </w:p>
@@ -21763,25 +21415,43 @@
         <w:rPr>
           <w:rFonts w:cs="Segoe UI"/>
         </w:rPr>
-        <w:t>Privacy</w:t>
-      </w:r>
-    </w:p>
-    <w:p>
-      <w:pPr>
-        <w:pStyle w:val="ListParagraph"/>
-        <w:numPr>
-          <w:ilvl w:val="3"/>
-          <w:numId w:val="24"/>
-        </w:numPr>
-        <w:rPr>
-          <w:rFonts w:cs="Segoe UI"/>
-        </w:rPr>
-      </w:pPr>
-      <w:r>
-        <w:rPr>
-          <w:rFonts w:cs="Segoe UI"/>
-        </w:rPr>
-        <w:t>Terms of use</w:t>
+        <w:t xml:space="preserve">Also </w:t>
+      </w:r>
+      <w:r>
+        <w:rPr>
+          <w:rFonts w:cs="Segoe UI"/>
+        </w:rPr>
+        <w:t xml:space="preserve">update </w:t>
+      </w:r>
+      <w:r>
+        <w:rPr>
+          <w:rFonts w:cs="Segoe UI"/>
+        </w:rPr>
+        <w:t xml:space="preserve">remaining 2 </w:t>
+      </w:r>
+      <w:r>
+        <w:rPr>
+          <w:rFonts w:cs="Segoe UI"/>
+        </w:rPr>
+        <w:t xml:space="preserve">placeholders </w:t>
+      </w:r>
+      <w:r>
+        <w:rPr>
+          <w:rFonts w:cs="Segoe UI"/>
+        </w:rPr>
+        <w:t xml:space="preserve">with </w:t>
+      </w:r>
+      <w:r>
+        <w:rPr>
+          <w:rFonts w:cs="Segoe UI"/>
+        </w:rPr>
+        <w:t>respective hyperlinks</w:t>
+      </w:r>
+      <w:r>
+        <w:rPr>
+          <w:rFonts w:cs="Segoe UI"/>
+        </w:rPr>
+        <w:t>.</w:t>
       </w:r>
     </w:p>
     <w:p>
@@ -21961,7 +21631,6 @@
         <w:rPr>
           <w:rFonts w:cs="Segoe UI"/>
         </w:rPr>
-        <w:lastRenderedPageBreak/>
         <w:t>UtilityLogTableName</w:t>
       </w:r>
     </w:p>
@@ -22040,6 +21709,7 @@
         <w:rPr>
           <w:rFonts w:cs="Segoe UI"/>
         </w:rPr>
+        <w:lastRenderedPageBreak/>
         <w:t>IconURL</w:t>
       </w:r>
     </w:p>
@@ -22224,7 +21894,7 @@
           <w:rFonts w:eastAsia="Times New Roman"/>
         </w:rPr>
       </w:pPr>
-      <w:bookmarkStart w:id="18" w:name="_Toc445918883"/>
+      <w:bookmarkStart w:id="19" w:name="_Toc444692086"/>
       <w:r>
         <w:rPr>
           <w:rFonts w:eastAsia="Times New Roman"/>
@@ -22249,7 +21919,7 @@
         </w:rPr>
         <w:t>Helper Utilities solution</w:t>
       </w:r>
-      <w:bookmarkEnd w:id="18"/>
+      <w:bookmarkEnd w:id="19"/>
     </w:p>
     <w:p>
       <w:pPr>
@@ -22428,14 +22098,15 @@
       <w:pPr>
         <w:pStyle w:val="Heading1"/>
       </w:pPr>
-      <w:bookmarkStart w:id="19" w:name="_Toc445918884"/>
-      <w:r>
+      <w:bookmarkStart w:id="20" w:name="_Toc444692087"/>
+      <w:r>
+        <w:lastRenderedPageBreak/>
         <w:t>Appendix</w:t>
       </w:r>
       <w:r>
         <w:t xml:space="preserve"> G</w:t>
       </w:r>
-      <w:bookmarkEnd w:id="19"/>
+      <w:bookmarkEnd w:id="20"/>
     </w:p>
     <w:p>
       <w:pPr>
@@ -22444,14 +22115,14 @@
           <w:rFonts w:eastAsia="Times New Roman"/>
         </w:rPr>
       </w:pPr>
-      <w:bookmarkStart w:id="20" w:name="_Toc445918885"/>
+      <w:bookmarkStart w:id="21" w:name="_Toc444692088"/>
       <w:r>
         <w:rPr>
           <w:rFonts w:eastAsia="Times New Roman"/>
         </w:rPr>
         <w:t>Create Application Insights</w:t>
       </w:r>
-      <w:bookmarkEnd w:id="20"/>
+      <w:bookmarkEnd w:id="21"/>
     </w:p>
     <w:p>
       <w:pPr>
@@ -22503,7 +22174,7 @@
           <wp:inline distT="0" distB="0" distL="0" distR="0" wp14:anchorId="4C2970E9" wp14:editId="6546631C">
             <wp:extent cx="2497540" cy="1642561"/>
             <wp:effectExtent l="0" t="0" r="0" b="0"/>
-            <wp:docPr id="17" name="Picture 17"/>
+            <wp:docPr id="497" name="Picture 497"/>
             <wp:cNvGraphicFramePr>
               <a:graphicFrameLocks xmlns:a="http://schemas.openxmlformats.org/drawingml/2006/main" noChangeAspect="1"/>
             </wp:cNvGraphicFramePr>
@@ -22583,12 +22254,11 @@
         <w:rPr>
           <w:noProof/>
         </w:rPr>
-        <w:lastRenderedPageBreak/>
         <w:drawing>
           <wp:inline distT="0" distB="0" distL="0" distR="0" wp14:anchorId="037E89D7" wp14:editId="0AC77D20">
             <wp:extent cx="4503761" cy="2813469"/>
             <wp:effectExtent l="0" t="0" r="0" b="6350"/>
-            <wp:docPr id="18" name="Picture 18"/>
+            <wp:docPr id="498" name="Picture 498"/>
             <wp:cNvGraphicFramePr>
               <a:graphicFrameLocks xmlns:a="http://schemas.openxmlformats.org/drawingml/2006/main" noChangeAspect="1"/>
             </wp:cNvGraphicFramePr>
@@ -22653,6 +22323,7 @@
           <w:sz w:val="20"/>
           <w:szCs w:val="20"/>
         </w:rPr>
+        <w:lastRenderedPageBreak/>
         <w:t>Select Application Type as ASP.NET web application and f</w:t>
       </w:r>
       <w:r>
@@ -22779,7 +22450,7 @@
           <wp:inline distT="0" distB="0" distL="0" distR="0" wp14:anchorId="21B97518" wp14:editId="009107AE">
             <wp:extent cx="1890215" cy="1600199"/>
             <wp:effectExtent l="0" t="0" r="0" b="635"/>
-            <wp:docPr id="26" name="Picture 26"/>
+            <wp:docPr id="499" name="Picture 499"/>
             <wp:cNvGraphicFramePr>
               <a:graphicFrameLocks xmlns:a="http://schemas.openxmlformats.org/drawingml/2006/main" noChangeAspect="1"/>
             </wp:cNvGraphicFramePr>
@@ -22873,102 +22544,105 @@
     </w:p>
     <w:p>
       <w:pPr>
+        <w:rPr>
+          <w:rFonts w:eastAsia="Times New Roman" w:cs="Segoe UI"/>
+          <w:color w:val="767171" w:themeColor="background2" w:themeShade="80"/>
+        </w:rPr>
+      </w:pPr>
+    </w:p>
+    <w:p>
+      <w:pPr>
+        <w:rPr>
+          <w:rFonts w:eastAsia="Times New Roman" w:cs="Segoe UI"/>
+          <w:color w:val="767171" w:themeColor="background2" w:themeShade="80"/>
+        </w:rPr>
+      </w:pPr>
+    </w:p>
+    <w:p>
+      <w:pPr>
+        <w:rPr>
+          <w:rFonts w:eastAsia="Times New Roman" w:cs="Segoe UI"/>
+          <w:color w:val="767171" w:themeColor="background2" w:themeShade="80"/>
+        </w:rPr>
+      </w:pPr>
+    </w:p>
+    <w:p>
+      <w:pPr>
+        <w:rPr>
+          <w:rFonts w:eastAsia="Times New Roman" w:cs="Segoe UI"/>
+          <w:color w:val="767171" w:themeColor="background2" w:themeShade="80"/>
+        </w:rPr>
+      </w:pPr>
+    </w:p>
+    <w:p>
+      <w:pPr>
+        <w:rPr>
+          <w:rFonts w:eastAsia="Times New Roman" w:cs="Segoe UI"/>
+          <w:color w:val="767171" w:themeColor="background2" w:themeShade="80"/>
+        </w:rPr>
+      </w:pPr>
+    </w:p>
+    <w:p>
+      <w:pPr>
+        <w:rPr>
+          <w:rFonts w:eastAsia="Times New Roman" w:cs="Segoe UI"/>
+          <w:color w:val="767171" w:themeColor="background2" w:themeShade="80"/>
+        </w:rPr>
+      </w:pPr>
+    </w:p>
+    <w:p>
+      <w:pPr>
+        <w:rPr>
+          <w:rFonts w:eastAsia="Times New Roman" w:cs="Segoe UI"/>
+          <w:color w:val="767171" w:themeColor="background2" w:themeShade="80"/>
+        </w:rPr>
+      </w:pPr>
+    </w:p>
+    <w:p>
+      <w:pPr>
+        <w:rPr>
+          <w:rFonts w:eastAsia="Times New Roman" w:cs="Segoe UI"/>
+          <w:color w:val="767171" w:themeColor="background2" w:themeShade="80"/>
+        </w:rPr>
+      </w:pPr>
+    </w:p>
+    <w:p>
+      <w:pPr>
+        <w:rPr>
+          <w:rFonts w:eastAsia="Times New Roman" w:cs="Segoe UI"/>
+          <w:color w:val="767171" w:themeColor="background2" w:themeShade="80"/>
+        </w:rPr>
+      </w:pPr>
+    </w:p>
+    <w:p>
+      <w:pPr>
+        <w:rPr>
+          <w:rFonts w:eastAsia="Times New Roman" w:cs="Segoe UI"/>
+          <w:color w:val="767171" w:themeColor="background2" w:themeShade="80"/>
+        </w:rPr>
+      </w:pPr>
+    </w:p>
+    <w:p>
+      <w:pPr>
         <w:pStyle w:val="Heading1"/>
-      </w:pPr>
-      <w:bookmarkStart w:id="21" w:name="_Appendix_H"/>
-      <w:bookmarkStart w:id="22" w:name="_Toc445918886"/>
-      <w:bookmarkEnd w:id="21"/>
+        <w:tabs>
+          <w:tab w:val="left" w:pos="5295"/>
+        </w:tabs>
+      </w:pPr>
+      <w:bookmarkStart w:id="22" w:name="_Toc444692089"/>
       <w:r>
         <w:lastRenderedPageBreak/>
-        <w:t>Appendix</w:t>
-      </w:r>
-      <w:r>
-        <w:t xml:space="preserve"> H</w:t>
+        <w:t>Troubleshooting Deployment Issues</w:t>
       </w:r>
       <w:bookmarkEnd w:id="22"/>
     </w:p>
-    <w:p>
-      <w:pPr>
-        <w:pStyle w:val="Heading2"/>
-        <w:rPr>
-          <w:rFonts w:eastAsia="Times New Roman"/>
-        </w:rPr>
-      </w:pPr>
-      <w:bookmarkStart w:id="23" w:name="_Toc445918887"/>
-      <w:r>
-        <w:rPr>
-          <w:rFonts w:eastAsia="Times New Roman"/>
-        </w:rPr>
-        <w:t xml:space="preserve">Update following </w:t>
-      </w:r>
-      <w:r>
-        <w:rPr>
-          <w:rFonts w:eastAsia="Times New Roman"/>
-        </w:rPr>
-        <w:t>configuration values</w:t>
-      </w:r>
-      <w:r>
-        <w:rPr>
-          <w:rFonts w:eastAsia="Times New Roman"/>
-        </w:rPr>
-        <w:t xml:space="preserve"> in resource files to perform deployment</w:t>
-      </w:r>
-      <w:r>
-        <w:rPr>
-          <w:rFonts w:eastAsia="Times New Roman"/>
-        </w:rPr>
-        <w:t xml:space="preserve"> (</w:t>
-      </w:r>
-      <w:r>
-        <w:rPr>
-          <w:rFonts w:eastAsia="Times New Roman"/>
-        </w:rPr>
-        <w:t>using M</w:t>
-      </w:r>
-      <w:r>
-        <w:rPr>
-          <w:rFonts w:eastAsia="Times New Roman"/>
-        </w:rPr>
-        <w:t>atter Center deployment utility</w:t>
-      </w:r>
-      <w:r>
-        <w:rPr>
-          <w:rFonts w:eastAsia="Times New Roman"/>
-        </w:rPr>
-        <w:t>)</w:t>
-      </w:r>
-      <w:bookmarkEnd w:id="23"/>
-    </w:p>
-    <w:p>
-      <w:pPr>
-        <w:pStyle w:val="ListParagraph"/>
-        <w:numPr>
-          <w:ilvl w:val="0"/>
-          <w:numId w:val="24"/>
-        </w:numPr>
-        <w:rPr>
-          <w:rFonts w:cs="Segoe UI"/>
-        </w:rPr>
-      </w:pPr>
-      <w:r>
-        <w:rPr>
-          <w:rFonts w:cs="Segoe UI"/>
-        </w:rPr>
-        <w:t>Microsoft.Legal.MatterCente</w:t>
-      </w:r>
-      <w:r>
-        <w:rPr>
-          <w:rFonts w:cs="Segoe UI"/>
-        </w:rPr>
-        <w:t>r</w:t>
-      </w:r>
-    </w:p>
-    <w:p>
-      <w:pPr>
-        <w:pStyle w:val="ListParagraph"/>
+    <w:p/>
+    <w:p>
+      <w:pPr>
+        <w:pStyle w:val="ListNumber"/>
         <w:numPr>
           <w:ilvl w:val="1"/>
-          <w:numId w:val="24"/>
+          <w:numId w:val="45"/>
         </w:numPr>
         <w:rPr>
           <w:rFonts w:cs="Segoe UI"/>
@@ -22978,603 +22652,11 @@
         <w:rPr>
           <w:rFonts w:cs="Segoe UI"/>
         </w:rPr>
-        <w:t>AppManifest (Right click view code)</w:t>
-      </w:r>
-    </w:p>
-    <w:p>
-      <w:pPr>
-        <w:pStyle w:val="ListParagraph"/>
-        <w:numPr>
-          <w:ilvl w:val="2"/>
-          <w:numId w:val="24"/>
-        </w:numPr>
-        <w:rPr>
-          <w:rFonts w:cs="Segoe UI"/>
-        </w:rPr>
-      </w:pPr>
-      <w:r>
-        <w:rPr>
-          <w:rFonts w:cs="Segoe UI"/>
-        </w:rPr>
-        <w:t>Product ID (Generate GUID with Visual Studio tool)</w:t>
-      </w:r>
-    </w:p>
-    <w:p>
-      <w:pPr>
-        <w:pStyle w:val="ListParagraph"/>
-        <w:numPr>
-          <w:ilvl w:val="0"/>
-          <w:numId w:val="24"/>
-        </w:numPr>
-        <w:rPr>
-          <w:rFonts w:cs="Segoe UI"/>
-        </w:rPr>
-      </w:pPr>
-      <w:r>
-        <w:rPr>
-          <w:rFonts w:cs="Segoe UI"/>
-        </w:rPr>
-        <w:t>Microsoft.Legal.MatterCenter.OneDriveRibbon</w:t>
-      </w:r>
-    </w:p>
-    <w:p>
-      <w:pPr>
-        <w:pStyle w:val="ListParagraph"/>
-        <w:numPr>
-          <w:ilvl w:val="1"/>
-          <w:numId w:val="24"/>
-        </w:numPr>
-        <w:rPr>
-          <w:rFonts w:cs="Segoe UI"/>
-        </w:rPr>
-      </w:pPr>
-      <w:r>
-        <w:rPr>
-          <w:rFonts w:cs="Segoe UI"/>
-        </w:rPr>
-        <w:t>AppManifest (Right click view code)</w:t>
-      </w:r>
-    </w:p>
-    <w:p>
-      <w:pPr>
-        <w:pStyle w:val="ListParagraph"/>
-        <w:numPr>
-          <w:ilvl w:val="2"/>
-          <w:numId w:val="24"/>
-        </w:numPr>
-        <w:rPr>
-          <w:rFonts w:cs="Segoe UI"/>
-        </w:rPr>
-      </w:pPr>
-      <w:r>
-        <w:rPr>
-          <w:rFonts w:cs="Segoe UI"/>
-        </w:rPr>
-        <w:t>ProductID</w:t>
-      </w:r>
-    </w:p>
-    <w:p>
-      <w:pPr>
-        <w:pStyle w:val="ListParagraph"/>
-        <w:numPr>
-          <w:ilvl w:val="0"/>
-          <w:numId w:val="24"/>
-        </w:numPr>
-        <w:rPr>
-          <w:rFonts w:cs="Segoe UI"/>
-        </w:rPr>
-      </w:pPr>
-      <w:r>
-        <w:rPr>
-          <w:rFonts w:cs="Segoe UI"/>
-        </w:rPr>
-        <w:t>Microsoft.Legal.MatterCenter.SharePointAppWeb</w:t>
-      </w:r>
-    </w:p>
-    <w:p>
-      <w:pPr>
-        <w:pStyle w:val="ListParagraph"/>
-        <w:numPr>
-          <w:ilvl w:val="1"/>
-          <w:numId w:val="24"/>
-        </w:numPr>
-        <w:rPr>
-          <w:rFonts w:cs="Segoe UI"/>
-        </w:rPr>
-      </w:pPr>
-      <w:r>
-        <w:rPr>
-          <w:rFonts w:cs="Segoe UI"/>
-        </w:rPr>
-        <w:t>App_GlobalResources\Constants.resx</w:t>
-      </w:r>
-    </w:p>
-    <w:p>
-      <w:pPr>
-        <w:pStyle w:val="ListParagraph"/>
-        <w:numPr>
-          <w:ilvl w:val="2"/>
-          <w:numId w:val="24"/>
-        </w:numPr>
-        <w:rPr>
-          <w:rFonts w:cs="Segoe UI"/>
-        </w:rPr>
-      </w:pPr>
-      <w:r>
-        <w:rPr>
-          <w:rFonts w:cs="Segoe UI"/>
-        </w:rPr>
-        <w:t xml:space="preserve">Learn_More_Link </w:t>
-      </w:r>
-    </w:p>
-    <w:p>
-      <w:pPr>
-        <w:pStyle w:val="ListParagraph"/>
-        <w:numPr>
-          <w:ilvl w:val="1"/>
-          <w:numId w:val="24"/>
-        </w:numPr>
-        <w:rPr>
-          <w:rFonts w:cs="Segoe UI"/>
-        </w:rPr>
-      </w:pPr>
-      <w:r>
-        <w:rPr>
-          <w:rFonts w:cs="Segoe UI"/>
-        </w:rPr>
-        <w:t>App_LocalResources</w:t>
-      </w:r>
-      <w:r>
-        <w:rPr>
-          <w:rFonts w:cs="Segoe UI"/>
-        </w:rPr>
-        <w:t>\Webdashboard.resx</w:t>
-      </w:r>
-    </w:p>
-    <w:p>
-      <w:pPr>
-        <w:pStyle w:val="ListParagraph"/>
-        <w:numPr>
-          <w:ilvl w:val="2"/>
-          <w:numId w:val="24"/>
-        </w:numPr>
-        <w:rPr>
-          <w:rFonts w:cs="Segoe UI"/>
-        </w:rPr>
-      </w:pPr>
-      <w:r>
-        <w:rPr>
-          <w:rFonts w:cs="Segoe UI"/>
-        </w:rPr>
-        <w:t>Feedback_and_Support</w:t>
-      </w:r>
-    </w:p>
-    <w:p>
-      <w:pPr>
-        <w:pStyle w:val="ListParagraph"/>
-        <w:numPr>
-          <w:ilvl w:val="1"/>
-          <w:numId w:val="24"/>
-        </w:numPr>
-        <w:rPr>
-          <w:rFonts w:cs="Segoe UI"/>
-        </w:rPr>
-      </w:pPr>
-      <w:r>
-        <w:rPr>
-          <w:rFonts w:cs="Segoe UI"/>
-        </w:rPr>
-        <w:t>MasterPage</w:t>
-      </w:r>
-    </w:p>
-    <w:p>
-      <w:pPr>
-        <w:pStyle w:val="ListParagraph"/>
-        <w:numPr>
-          <w:ilvl w:val="2"/>
-          <w:numId w:val="24"/>
-        </w:numPr>
-        <w:rPr>
-          <w:rFonts w:cs="Segoe UI"/>
-        </w:rPr>
-      </w:pPr>
-      <w:r>
-        <w:rPr>
-          <w:rFonts w:cs="Segoe UI"/>
-        </w:rPr>
-        <w:t>Matter</w:t>
-      </w:r>
-      <w:r>
-        <w:rPr>
-          <w:rFonts w:cs="Segoe UI"/>
-        </w:rPr>
-        <w:t>CenterMaster.Master</w:t>
-      </w:r>
-    </w:p>
-    <w:p>
-      <w:pPr>
-        <w:pStyle w:val="ListParagraph"/>
-        <w:numPr>
-          <w:ilvl w:val="3"/>
-          <w:numId w:val="24"/>
-        </w:numPr>
-        <w:rPr>
-          <w:rFonts w:cs="Segoe UI"/>
-        </w:rPr>
-      </w:pPr>
-      <w:r>
-        <w:rPr>
-          <w:rFonts w:cs="Segoe UI"/>
-        </w:rPr>
-        <w:t>ContextualHelpSupport</w:t>
-      </w:r>
-    </w:p>
-    <w:p>
-      <w:pPr>
-        <w:pStyle w:val="ListParagraph"/>
-        <w:numPr>
-          <w:ilvl w:val="3"/>
-          <w:numId w:val="24"/>
-        </w:numPr>
-        <w:rPr>
-          <w:rFonts w:cs="Segoe UI"/>
-        </w:rPr>
-      </w:pPr>
-      <w:r>
-        <w:rPr>
-          <w:rFonts w:cs="Segoe UI"/>
-        </w:rPr>
-        <w:t>FeedbackAndSupport</w:t>
-      </w:r>
-    </w:p>
-    <w:p>
-      <w:pPr>
-        <w:pStyle w:val="ListParagraph"/>
-        <w:numPr>
-          <w:ilvl w:val="3"/>
-          <w:numId w:val="24"/>
-        </w:numPr>
-        <w:rPr>
-          <w:rFonts w:cs="Segoe UI"/>
-        </w:rPr>
-      </w:pPr>
-      <w:r>
-        <w:rPr>
-          <w:rFonts w:cs="Segoe UI"/>
-        </w:rPr>
-        <w:t>PrivacyAndCookies</w:t>
-      </w:r>
-    </w:p>
-    <w:p>
-      <w:pPr>
-        <w:pStyle w:val="ListParagraph"/>
-        <w:numPr>
-          <w:ilvl w:val="3"/>
-          <w:numId w:val="24"/>
-        </w:numPr>
-        <w:rPr>
-          <w:rFonts w:cs="Segoe UI"/>
-        </w:rPr>
-      </w:pPr>
-      <w:r>
-        <w:rPr>
-          <w:rFonts w:cs="Segoe UI"/>
-        </w:rPr>
-        <w:t>TermsofUse</w:t>
-      </w:r>
-    </w:p>
-    <w:p>
-      <w:pPr>
-        <w:pStyle w:val="ListParagraph"/>
-        <w:numPr>
-          <w:ilvl w:val="1"/>
-          <w:numId w:val="24"/>
-        </w:numPr>
-        <w:rPr>
-          <w:rFonts w:cs="Segoe UI"/>
-        </w:rPr>
-      </w:pPr>
-      <w:r>
-        <w:rPr>
-          <w:rFonts w:cs="Segoe UI"/>
-        </w:rPr>
-        <w:t>Pages</w:t>
-      </w:r>
-    </w:p>
-    <w:p>
-      <w:pPr>
-        <w:pStyle w:val="ListParagraph"/>
-        <w:numPr>
-          <w:ilvl w:val="2"/>
-          <w:numId w:val="24"/>
-        </w:numPr>
-        <w:rPr>
-          <w:rFonts w:cs="Segoe UI"/>
-        </w:rPr>
-      </w:pPr>
-      <w:r>
-        <w:rPr>
-          <w:rFonts w:cs="Segoe UI"/>
-        </w:rPr>
-        <w:t>Footer.html</w:t>
-      </w:r>
-    </w:p>
-    <w:p>
-      <w:pPr>
-        <w:pStyle w:val="ListParagraph"/>
-        <w:numPr>
-          <w:ilvl w:val="3"/>
-          <w:numId w:val="24"/>
-        </w:numPr>
-        <w:rPr>
-          <w:rFonts w:cs="Segoe UI"/>
-        </w:rPr>
-      </w:pPr>
-      <w:r>
-        <w:rPr>
-          <w:rFonts w:cs="Segoe UI"/>
-        </w:rPr>
-        <w:t>Feedback &amp; Support</w:t>
-      </w:r>
-    </w:p>
-    <w:p>
-      <w:pPr>
-        <w:pStyle w:val="ListParagraph"/>
-        <w:numPr>
-          <w:ilvl w:val="3"/>
-          <w:numId w:val="24"/>
-        </w:numPr>
-        <w:rPr>
-          <w:rFonts w:cs="Segoe UI"/>
-        </w:rPr>
-      </w:pPr>
-      <w:r>
-        <w:rPr>
-          <w:rFonts w:cs="Segoe UI"/>
-        </w:rPr>
-        <w:t>Privacy</w:t>
-      </w:r>
-    </w:p>
-    <w:p>
-      <w:pPr>
-        <w:pStyle w:val="ListParagraph"/>
-        <w:numPr>
-          <w:ilvl w:val="3"/>
-          <w:numId w:val="24"/>
-        </w:numPr>
-        <w:rPr>
-          <w:rFonts w:cs="Segoe UI"/>
-        </w:rPr>
-      </w:pPr>
-      <w:r>
-        <w:rPr>
-          <w:rFonts w:cs="Segoe UI"/>
-        </w:rPr>
-        <w:t>Terms of use</w:t>
-      </w:r>
-    </w:p>
-    <w:p>
-      <w:pPr>
-        <w:pStyle w:val="ListParagraph"/>
-        <w:numPr>
-          <w:ilvl w:val="0"/>
-          <w:numId w:val="24"/>
-        </w:numPr>
-        <w:rPr>
-          <w:rFonts w:cs="Segoe UI"/>
-        </w:rPr>
-      </w:pPr>
-      <w:r>
-        <w:rPr>
-          <w:rFonts w:cs="Segoe UI"/>
-        </w:rPr>
-        <w:t>Microsoft.Legal.MatterCenter_Office</w:t>
-      </w:r>
-    </w:p>
-    <w:p>
-      <w:pPr>
-        <w:pStyle w:val="ListParagraph"/>
-        <w:numPr>
-          <w:ilvl w:val="1"/>
-          <w:numId w:val="24"/>
-        </w:numPr>
-        <w:rPr>
-          <w:rFonts w:cs="Segoe UI"/>
-        </w:rPr>
-      </w:pPr>
-      <w:r>
-        <w:rPr>
-          <w:rFonts w:cs="Segoe UI"/>
-        </w:rPr>
-        <w:t>Microsoft.Legal.MatterCenter_OfficeManifest</w:t>
-      </w:r>
-    </w:p>
-    <w:p>
-      <w:pPr>
-        <w:pStyle w:val="ListParagraph"/>
-        <w:numPr>
-          <w:ilvl w:val="2"/>
-          <w:numId w:val="24"/>
-        </w:numPr>
-        <w:rPr>
-          <w:rFonts w:cs="Segoe UI"/>
-        </w:rPr>
-      </w:pPr>
-      <w:r>
-        <w:rPr>
-          <w:rFonts w:cs="Segoe UI"/>
-        </w:rPr>
-        <w:t>Id (Generate GUID with Visual Studio tool)</w:t>
-      </w:r>
-    </w:p>
-    <w:p>
-      <w:pPr>
-        <w:pStyle w:val="ListParagraph"/>
-        <w:numPr>
-          <w:ilvl w:val="0"/>
-          <w:numId w:val="24"/>
-        </w:numPr>
-        <w:rPr>
-          <w:rFonts w:cs="Segoe UI"/>
-        </w:rPr>
-      </w:pPr>
-      <w:r>
-        <w:rPr>
-          <w:rFonts w:cs="Segoe UI"/>
-        </w:rPr>
-        <w:t>Microsoft.Legal.MatterCenter_Outlook</w:t>
-      </w:r>
-    </w:p>
-    <w:p>
-      <w:pPr>
-        <w:pStyle w:val="ListParagraph"/>
-        <w:numPr>
-          <w:ilvl w:val="1"/>
-          <w:numId w:val="24"/>
-        </w:numPr>
-        <w:rPr>
-          <w:rFonts w:cs="Segoe UI"/>
-        </w:rPr>
-      </w:pPr>
-      <w:r>
-        <w:rPr>
-          <w:rFonts w:cs="Segoe UI"/>
-        </w:rPr>
-        <w:lastRenderedPageBreak/>
-        <w:t>Microsoft.Legal.MatterCenter_OutlookManifest</w:t>
-      </w:r>
-    </w:p>
-    <w:p>
-      <w:pPr>
-        <w:pStyle w:val="ListParagraph"/>
-        <w:numPr>
-          <w:ilvl w:val="2"/>
-          <w:numId w:val="24"/>
-        </w:numPr>
-        <w:rPr>
-          <w:rFonts w:cs="Segoe UI"/>
-        </w:rPr>
-      </w:pPr>
-      <w:r>
-        <w:rPr>
-          <w:rFonts w:cs="Segoe UI"/>
-        </w:rPr>
-        <w:t>Id (Generate GUID with Visual Studio tool)</w:t>
-      </w:r>
-    </w:p>
-    <w:p>
-      <w:pPr>
-        <w:pStyle w:val="Heading2"/>
-        <w:rPr>
-          <w:rFonts w:eastAsia="Times New Roman"/>
-        </w:rPr>
-      </w:pPr>
-      <w:bookmarkStart w:id="24" w:name="_Toc445918888"/>
-      <w:r>
-        <w:rPr>
-          <w:rFonts w:eastAsia="Times New Roman"/>
-        </w:rPr>
-        <w:t xml:space="preserve">List of </w:t>
-      </w:r>
-      <w:r>
-        <w:rPr>
-          <w:rFonts w:eastAsia="Times New Roman"/>
-        </w:rPr>
-        <w:t>Configuration</w:t>
-      </w:r>
-      <w:r>
-        <w:rPr>
-          <w:rFonts w:eastAsia="Times New Roman"/>
-        </w:rPr>
-        <w:t xml:space="preserve"> files to update in the </w:t>
-      </w:r>
-      <w:r>
-        <w:rPr>
-          <w:rFonts w:eastAsia="Times New Roman"/>
-        </w:rPr>
-        <w:t>Helper Utilities solution</w:t>
-      </w:r>
-      <w:bookmarkEnd w:id="24"/>
-    </w:p>
-    <w:p>
-      <w:pPr>
-        <w:pStyle w:val="ListParagraph"/>
-        <w:numPr>
-          <w:ilvl w:val="0"/>
-          <w:numId w:val="24"/>
-        </w:numPr>
-        <w:rPr>
-          <w:rFonts w:cs="Segoe UI"/>
-        </w:rPr>
-      </w:pPr>
-      <w:r>
-        <w:rPr>
-          <w:rFonts w:cs="Segoe UI"/>
-        </w:rPr>
-        <w:t>Microsoft.Legal.MatterCenter.UploadFile</w:t>
-      </w:r>
-    </w:p>
-    <w:p>
-      <w:pPr>
-        <w:pStyle w:val="ListParagraph"/>
-        <w:numPr>
-          <w:ilvl w:val="1"/>
-          <w:numId w:val="24"/>
-        </w:numPr>
-        <w:rPr>
-          <w:rFonts w:cs="Segoe UI"/>
-        </w:rPr>
-      </w:pPr>
-      <w:r>
-        <w:rPr>
-          <w:rFonts w:cs="Segoe UI"/>
-        </w:rPr>
-        <w:t>App.config</w:t>
-      </w:r>
-    </w:p>
-    <w:p>
-      <w:pPr>
-        <w:pStyle w:val="ListParagraph"/>
-        <w:numPr>
-          <w:ilvl w:val="2"/>
-          <w:numId w:val="24"/>
-        </w:numPr>
-        <w:rPr>
-          <w:rFonts w:cs="Segoe UI"/>
-        </w:rPr>
-      </w:pPr>
-      <w:r>
-        <w:rPr>
-          <w:rFonts w:cs="Segoe UI"/>
-        </w:rPr>
-        <w:t>FeedbackLink</w:t>
-      </w:r>
-    </w:p>
-    <w:p>
-      <w:pPr>
-        <w:pStyle w:val="ListParagraph"/>
-        <w:numPr>
-          <w:ilvl w:val="2"/>
-          <w:numId w:val="24"/>
-        </w:numPr>
-        <w:rPr>
-          <w:rFonts w:cs="Segoe UI"/>
-        </w:rPr>
-      </w:pPr>
-      <w:r>
-        <w:rPr>
-          <w:rFonts w:cs="Segoe UI"/>
-        </w:rPr>
-        <w:t>TermsOfUseLink</w:t>
-      </w:r>
-    </w:p>
-    <w:p>
-      <w:pPr>
-        <w:pStyle w:val="ListParagraph"/>
-        <w:numPr>
-          <w:ilvl w:val="2"/>
-          <w:numId w:val="24"/>
-        </w:numPr>
+        <w:t>Failed to install Exchange app</w:t>
+      </w:r>
+    </w:p>
+    <w:p>
+      <w:pPr>
         <w:rPr>
           <w:rFonts w:eastAsia="Times New Roman" w:cs="Segoe UI"/>
           <w:color w:val="767171" w:themeColor="background2" w:themeShade="80"/>
@@ -23582,13 +22664,63 @@
       </w:pPr>
       <w:r>
         <w:rPr>
-          <w:rFonts w:cs="Segoe UI"/>
-        </w:rPr>
-        <w:t>PrivacyLink</w:t>
+          <w:rFonts w:eastAsia="Times New Roman" w:cs="Segoe UI"/>
+          <w:noProof/>
+          <w:color w:val="767171" w:themeColor="background2" w:themeShade="80"/>
+        </w:rPr>
+        <w:drawing>
+          <wp:inline distT="0" distB="0" distL="0" distR="0" wp14:anchorId="44476193" wp14:editId="017715A1">
+            <wp:extent cx="6913463" cy="1993565"/>
+            <wp:effectExtent l="0" t="0" r="1905" b="6985"/>
+            <wp:docPr id="29" name="Picture 29"/>
+            <wp:cNvGraphicFramePr>
+              <a:graphicFrameLocks xmlns:a="http://schemas.openxmlformats.org/drawingml/2006/main" noChangeAspect="1"/>
+            </wp:cNvGraphicFramePr>
+            <a:graphic xmlns:a="http://schemas.openxmlformats.org/drawingml/2006/main">
+              <a:graphicData uri="http://schemas.openxmlformats.org/drawingml/2006/picture">
+                <pic:pic xmlns:pic="http://schemas.openxmlformats.org/drawingml/2006/picture">
+                  <pic:nvPicPr>
+                    <pic:cNvPr id="1" name=""/>
+                    <pic:cNvPicPr/>
+                  </pic:nvPicPr>
+                  <pic:blipFill>
+                    <a:blip r:embed="rId99"/>
+                    <a:stretch>
+                      <a:fillRect/>
+                    </a:stretch>
+                  </pic:blipFill>
+                  <pic:spPr>
+                    <a:xfrm>
+                      <a:off x="0" y="0"/>
+                      <a:ext cx="6913463" cy="1993565"/>
+                    </a:xfrm>
+                    <a:prstGeom prst="rect">
+                      <a:avLst/>
+                    </a:prstGeom>
+                  </pic:spPr>
+                </pic:pic>
+              </a:graphicData>
+            </a:graphic>
+          </wp:inline>
+        </w:drawing>
+      </w:r>
+    </w:p>
+    <w:p>
+      <w:pPr>
+        <w:rPr>
+          <w:rFonts w:eastAsia="Times New Roman" w:cs="Segoe UI"/>
+          <w:color w:val="767171" w:themeColor="background2" w:themeShade="80"/>
+        </w:rPr>
+      </w:pPr>
+      <w:r>
+        <w:rPr>
+          <w:rFonts w:cs="Segoe UI"/>
+        </w:rPr>
+        <w:t>Resolution: Setup Outlook account of the user of which exchange credentials are used during deployment.</w:t>
       </w:r>
     </w:p>
     <w:sectPr>
-      <w:footerReference w:type="default" r:id="rId99"/>
+      <w:footerReference w:type="default" r:id="rId100"/>
       <w:pgSz w:w="15840" w:h="12240" w:orient="landscape"/>
       <w:pgMar w:top="1440" w:right="1440" w:bottom="1440" w:left="1440" w:header="720" w:footer="720" w:gutter="0"/>
       <w:cols w:space="720"/>
@@ -23600,7 +22732,7 @@
 </file>
 
 <file path=word/endnotes.xml><?xml version="1.0" encoding="utf-8"?>
-<w:endnotes xmlns:wpc="http://schemas.microsoft.com/office/word/2010/wordprocessingCanvas" xmlns:cx="http://schemas.microsoft.com/office/drawing/2014/chartex" xmlns:cx1="http://schemas.microsoft.com/office/drawing/2015/9/8/chartex" xmlns:cx2="http://schemas.microsoft.com/office/drawing/2015/10/21/chartex" xmlns:mc="http://schemas.openxmlformats.org/markup-compatibility/2006" xmlns:o="urn:schemas-microsoft-com:office:office" xmlns:r="http://schemas.openxmlformats.org/officeDocument/2006/relationships" xmlns:m="http://schemas.openxmlformats.org/officeDocument/2006/math" xmlns:v="urn:schemas-microsoft-com:vml" xmlns:wp14="http://schemas.microsoft.com/office/word/2010/wordprocessingDrawing" xmlns:wp="http://schemas.openxmlformats.org/drawingml/2006/wordprocessingDrawing" xmlns:w10="urn:schemas-microsoft-com:office:word" xmlns:w="http://schemas.openxmlformats.org/wordprocessingml/2006/main" xmlns:w14="http://schemas.microsoft.com/office/word/2010/wordml" xmlns:w15="http://schemas.microsoft.com/office/word/2012/wordml" xmlns:w16se="http://schemas.microsoft.com/office/word/2015/wordml/symex" xmlns:wpg="http://schemas.microsoft.com/office/word/2010/wordprocessingGroup" xmlns:wpi="http://schemas.microsoft.com/office/word/2010/wordprocessingInk" xmlns:wne="http://schemas.microsoft.com/office/word/2006/wordml" xmlns:wps="http://schemas.microsoft.com/office/word/2010/wordprocessingShape" mc:Ignorable="w14 w15 w16se wp14">
+<w:endnotes xmlns:wpc="http://schemas.microsoft.com/office/word/2010/wordprocessingCanvas" xmlns:cx="http://schemas.microsoft.com/office/drawing/2014/chartex" xmlns:cx1="http://schemas.microsoft.com/office/drawing/2015/9/8/chartex" xmlns:mc="http://schemas.openxmlformats.org/markup-compatibility/2006" xmlns:o="urn:schemas-microsoft-com:office:office" xmlns:r="http://schemas.openxmlformats.org/officeDocument/2006/relationships" xmlns:m="http://schemas.openxmlformats.org/officeDocument/2006/math" xmlns:v="urn:schemas-microsoft-com:vml" xmlns:wp14="http://schemas.microsoft.com/office/word/2010/wordprocessingDrawing" xmlns:wp="http://schemas.openxmlformats.org/drawingml/2006/wordprocessingDrawing" xmlns:w10="urn:schemas-microsoft-com:office:word" xmlns:w="http://schemas.openxmlformats.org/wordprocessingml/2006/main" xmlns:w14="http://schemas.microsoft.com/office/word/2010/wordml" xmlns:w15="http://schemas.microsoft.com/office/word/2012/wordml" xmlns:w16se="http://schemas.microsoft.com/office/word/2015/wordml/symex" xmlns:wpg="http://schemas.microsoft.com/office/word/2010/wordprocessingGroup" xmlns:wpi="http://schemas.microsoft.com/office/word/2010/wordprocessingInk" xmlns:wne="http://schemas.microsoft.com/office/word/2006/wordml" xmlns:wps="http://schemas.microsoft.com/office/word/2010/wordprocessingShape" mc:Ignorable="w14 w15 w16se wp14">
   <w:endnote w:type="separator" w:id="-1">
     <w:p>
       <w:pPr>
@@ -23625,7 +22757,7 @@
 </file>
 
 <file path=word/footer1.xml><?xml version="1.0" encoding="utf-8"?>
-<w:ftr xmlns:wpc="http://schemas.microsoft.com/office/word/2010/wordprocessingCanvas" xmlns:cx="http://schemas.microsoft.com/office/drawing/2014/chartex" xmlns:cx1="http://schemas.microsoft.com/office/drawing/2015/9/8/chartex" xmlns:cx2="http://schemas.microsoft.com/office/drawing/2015/10/21/chartex" xmlns:mc="http://schemas.openxmlformats.org/markup-compatibility/2006" xmlns:o="urn:schemas-microsoft-com:office:office" xmlns:r="http://schemas.openxmlformats.org/officeDocument/2006/relationships" xmlns:m="http://schemas.openxmlformats.org/officeDocument/2006/math" xmlns:v="urn:schemas-microsoft-com:vml" xmlns:wp14="http://schemas.microsoft.com/office/word/2010/wordprocessingDrawing" xmlns:wp="http://schemas.openxmlformats.org/drawingml/2006/wordprocessingDrawing" xmlns:w10="urn:schemas-microsoft-com:office:word" xmlns:w="http://schemas.openxmlformats.org/wordprocessingml/2006/main" xmlns:w14="http://schemas.microsoft.com/office/word/2010/wordml" xmlns:w15="http://schemas.microsoft.com/office/word/2012/wordml" xmlns:w16se="http://schemas.microsoft.com/office/word/2015/wordml/symex" xmlns:wpg="http://schemas.microsoft.com/office/word/2010/wordprocessingGroup" xmlns:wpi="http://schemas.microsoft.com/office/word/2010/wordprocessingInk" xmlns:wne="http://schemas.microsoft.com/office/word/2006/wordml" xmlns:wps="http://schemas.microsoft.com/office/word/2010/wordprocessingShape" mc:Ignorable="w14 w15 w16se wp14">
+<w:ftr xmlns:wpc="http://schemas.microsoft.com/office/word/2010/wordprocessingCanvas" xmlns:cx="http://schemas.microsoft.com/office/drawing/2014/chartex" xmlns:cx1="http://schemas.microsoft.com/office/drawing/2015/9/8/chartex" xmlns:mc="http://schemas.openxmlformats.org/markup-compatibility/2006" xmlns:o="urn:schemas-microsoft-com:office:office" xmlns:r="http://schemas.openxmlformats.org/officeDocument/2006/relationships" xmlns:m="http://schemas.openxmlformats.org/officeDocument/2006/math" xmlns:v="urn:schemas-microsoft-com:vml" xmlns:wp14="http://schemas.microsoft.com/office/word/2010/wordprocessingDrawing" xmlns:wp="http://schemas.openxmlformats.org/drawingml/2006/wordprocessingDrawing" xmlns:w10="urn:schemas-microsoft-com:office:word" xmlns:w="http://schemas.openxmlformats.org/wordprocessingml/2006/main" xmlns:w14="http://schemas.microsoft.com/office/word/2010/wordml" xmlns:w15="http://schemas.microsoft.com/office/word/2012/wordml" xmlns:w16se="http://schemas.microsoft.com/office/word/2015/wordml/symex" xmlns:wpg="http://schemas.microsoft.com/office/word/2010/wordprocessingGroup" xmlns:wpi="http://schemas.microsoft.com/office/word/2010/wordprocessingInk" xmlns:wne="http://schemas.microsoft.com/office/word/2006/wordml" xmlns:wps="http://schemas.microsoft.com/office/word/2010/wordprocessingShape" mc:Ignorable="w14 w15 w16se wp14">
   <w:sdt>
     <w:sdtPr>
       <w:id w:val="-1228228991"/>
@@ -23658,7 +22790,7 @@
           <w:rPr>
             <w:noProof/>
           </w:rPr>
-          <w:t>43</w:t>
+          <w:t>15</w:t>
         </w:r>
         <w:r>
           <w:rPr>
@@ -23678,7 +22810,7 @@
 </file>
 
 <file path=word/footnotes.xml><?xml version="1.0" encoding="utf-8"?>
-<w:footnotes xmlns:wpc="http://schemas.microsoft.com/office/word/2010/wordprocessingCanvas" xmlns:cx="http://schemas.microsoft.com/office/drawing/2014/chartex" xmlns:cx1="http://schemas.microsoft.com/office/drawing/2015/9/8/chartex" xmlns:cx2="http://schemas.microsoft.com/office/drawing/2015/10/21/chartex" xmlns:mc="http://schemas.openxmlformats.org/markup-compatibility/2006" xmlns:o="urn:schemas-microsoft-com:office:office" xmlns:r="http://schemas.openxmlformats.org/officeDocument/2006/relationships" xmlns:m="http://schemas.openxmlformats.org/officeDocument/2006/math" xmlns:v="urn:schemas-microsoft-com:vml" xmlns:wp14="http://schemas.microsoft.com/office/word/2010/wordprocessingDrawing" xmlns:wp="http://schemas.openxmlformats.org/drawingml/2006/wordprocessingDrawing" xmlns:w10="urn:schemas-microsoft-com:office:word" xmlns:w="http://schemas.openxmlformats.org/wordprocessingml/2006/main" xmlns:w14="http://schemas.microsoft.com/office/word/2010/wordml" xmlns:w15="http://schemas.microsoft.com/office/word/2012/wordml" xmlns:w16se="http://schemas.microsoft.com/office/word/2015/wordml/symex" xmlns:wpg="http://schemas.microsoft.com/office/word/2010/wordprocessingGroup" xmlns:wpi="http://schemas.microsoft.com/office/word/2010/wordprocessingInk" xmlns:wne="http://schemas.microsoft.com/office/word/2006/wordml" xmlns:wps="http://schemas.microsoft.com/office/word/2010/wordprocessingShape" mc:Ignorable="w14 w15 w16se wp14">
+<w:footnotes xmlns:wpc="http://schemas.microsoft.com/office/word/2010/wordprocessingCanvas" xmlns:cx="http://schemas.microsoft.com/office/drawing/2014/chartex" xmlns:cx1="http://schemas.microsoft.com/office/drawing/2015/9/8/chartex" xmlns:mc="http://schemas.openxmlformats.org/markup-compatibility/2006" xmlns:o="urn:schemas-microsoft-com:office:office" xmlns:r="http://schemas.openxmlformats.org/officeDocument/2006/relationships" xmlns:m="http://schemas.openxmlformats.org/officeDocument/2006/math" xmlns:v="urn:schemas-microsoft-com:vml" xmlns:wp14="http://schemas.microsoft.com/office/word/2010/wordprocessingDrawing" xmlns:wp="http://schemas.openxmlformats.org/drawingml/2006/wordprocessingDrawing" xmlns:w10="urn:schemas-microsoft-com:office:word" xmlns:w="http://schemas.openxmlformats.org/wordprocessingml/2006/main" xmlns:w14="http://schemas.microsoft.com/office/word/2010/wordml" xmlns:w15="http://schemas.microsoft.com/office/word/2012/wordml" xmlns:w16se="http://schemas.microsoft.com/office/word/2015/wordml/symex" xmlns:wpg="http://schemas.microsoft.com/office/word/2010/wordprocessingGroup" xmlns:wpi="http://schemas.microsoft.com/office/word/2010/wordprocessingInk" xmlns:wne="http://schemas.microsoft.com/office/word/2006/wordml" xmlns:wps="http://schemas.microsoft.com/office/word/2010/wordprocessingShape" mc:Ignorable="w14 w15 w16se wp14">
   <w:footnote w:type="separator" w:id="-1">
     <w:p>
       <w:pPr>
@@ -23703,11 +22835,11 @@
 </file>
 
 <file path=word/numbering.xml><?xml version="1.0" encoding="utf-8"?>
-<w:numbering xmlns:wpc="http://schemas.microsoft.com/office/word/2010/wordprocessingCanvas" xmlns:cx="http://schemas.microsoft.com/office/drawing/2014/chartex" xmlns:cx1="http://schemas.microsoft.com/office/drawing/2015/9/8/chartex" xmlns:cx2="http://schemas.microsoft.com/office/drawing/2015/10/21/chartex" xmlns:mc="http://schemas.openxmlformats.org/markup-compatibility/2006" xmlns:o="urn:schemas-microsoft-com:office:office" xmlns:r="http://schemas.openxmlformats.org/officeDocument/2006/relationships" xmlns:m="http://schemas.openxmlformats.org/officeDocument/2006/math" xmlns:v="urn:schemas-microsoft-com:vml" xmlns:wp14="http://schemas.microsoft.com/office/word/2010/wordprocessingDrawing" xmlns:wp="http://schemas.openxmlformats.org/drawingml/2006/wordprocessingDrawing" xmlns:w10="urn:schemas-microsoft-com:office:word" xmlns:w="http://schemas.openxmlformats.org/wordprocessingml/2006/main" xmlns:w14="http://schemas.microsoft.com/office/word/2010/wordml" xmlns:w15="http://schemas.microsoft.com/office/word/2012/wordml" xmlns:w16se="http://schemas.microsoft.com/office/word/2015/wordml/symex" xmlns:wpg="http://schemas.microsoft.com/office/word/2010/wordprocessingGroup" xmlns:wpi="http://schemas.microsoft.com/office/word/2010/wordprocessingInk" xmlns:wne="http://schemas.microsoft.com/office/word/2006/wordml" xmlns:wps="http://schemas.microsoft.com/office/word/2010/wordprocessingShape" mc:Ignorable="w14 w15 w16se wp14">
+<w:numbering xmlns:wpc="http://schemas.microsoft.com/office/word/2010/wordprocessingCanvas" xmlns:cx="http://schemas.microsoft.com/office/drawing/2014/chartex" xmlns:cx1="http://schemas.microsoft.com/office/drawing/2015/9/8/chartex" xmlns:mc="http://schemas.openxmlformats.org/markup-compatibility/2006" xmlns:o="urn:schemas-microsoft-com:office:office" xmlns:r="http://schemas.openxmlformats.org/officeDocument/2006/relationships" xmlns:m="http://schemas.openxmlformats.org/officeDocument/2006/math" xmlns:v="urn:schemas-microsoft-com:vml" xmlns:wp14="http://schemas.microsoft.com/office/word/2010/wordprocessingDrawing" xmlns:wp="http://schemas.openxmlformats.org/drawingml/2006/wordprocessingDrawing" xmlns:w10="urn:schemas-microsoft-com:office:word" xmlns:w="http://schemas.openxmlformats.org/wordprocessingml/2006/main" xmlns:w14="http://schemas.microsoft.com/office/word/2010/wordml" xmlns:w15="http://schemas.microsoft.com/office/word/2012/wordml" xmlns:w16se="http://schemas.microsoft.com/office/word/2015/wordml/symex" xmlns:wpg="http://schemas.microsoft.com/office/word/2010/wordprocessingGroup" xmlns:wpi="http://schemas.microsoft.com/office/word/2010/wordprocessingInk" xmlns:wne="http://schemas.microsoft.com/office/word/2006/wordml" xmlns:wps="http://schemas.microsoft.com/office/word/2010/wordprocessingShape" mc:Ignorable="w14 w15 w16se wp14">
   <w:abstractNum w:abstractNumId="0" w15:restartNumberingAfterBreak="0">
     <w:nsid w:val="FFFFFF88"/>
     <w:multiLevelType w:val="singleLevel"/>
-    <w:tmpl w:val="562AE75E"/>
+    <w:tmpl w:val="16A40584"/>
     <w:lvl w:ilvl="0">
       <w:start w:val="1"/>
       <w:numFmt w:val="decimal"/>
@@ -23720,6 +22852,9 @@
         </w:tabs>
         <w:ind w:left="360" w:hanging="360"/>
       </w:pPr>
+      <w:rPr>
+        <w:b/>
+      </w:rPr>
     </w:lvl>
   </w:abstractNum>
   <w:abstractNum w:abstractNumId="1" w15:restartNumberingAfterBreak="0">
@@ -24034,119 +23169,6 @@
     </w:lvl>
   </w:abstractNum>
   <w:abstractNum w:abstractNumId="5" w15:restartNumberingAfterBreak="0">
-    <w:nsid w:val="0AE7751F"/>
-    <w:multiLevelType w:val="hybridMultilevel"/>
-    <w:tmpl w:val="02CA6A80"/>
-    <w:lvl w:ilvl="0" w:tplc="04090001">
-      <w:start w:val="1"/>
-      <w:numFmt w:val="bullet"/>
-      <w:lvlText w:val=""/>
-      <w:lvlJc w:val="left"/>
-      <w:pPr>
-        <w:ind w:left="720" w:hanging="360"/>
-      </w:pPr>
-      <w:rPr>
-        <w:rFonts w:ascii="Symbol" w:hAnsi="Symbol" w:hint="default"/>
-      </w:rPr>
-    </w:lvl>
-    <w:lvl w:ilvl="1" w:tplc="04090003" w:tentative="1">
-      <w:start w:val="1"/>
-      <w:numFmt w:val="bullet"/>
-      <w:lvlText w:val="o"/>
-      <w:lvlJc w:val="left"/>
-      <w:pPr>
-        <w:ind w:left="1440" w:hanging="360"/>
-      </w:pPr>
-      <w:rPr>
-        <w:rFonts w:ascii="Courier New" w:hAnsi="Courier New" w:cs="Courier New" w:hint="default"/>
-      </w:rPr>
-    </w:lvl>
-    <w:lvl w:ilvl="2" w:tplc="04090005" w:tentative="1">
-      <w:start w:val="1"/>
-      <w:numFmt w:val="bullet"/>
-      <w:lvlText w:val=""/>
-      <w:lvlJc w:val="left"/>
-      <w:pPr>
-        <w:ind w:left="2160" w:hanging="360"/>
-      </w:pPr>
-      <w:rPr>
-        <w:rFonts w:ascii="Wingdings" w:hAnsi="Wingdings" w:hint="default"/>
-      </w:rPr>
-    </w:lvl>
-    <w:lvl w:ilvl="3" w:tplc="04090001" w:tentative="1">
-      <w:start w:val="1"/>
-      <w:numFmt w:val="bullet"/>
-      <w:lvlText w:val=""/>
-      <w:lvlJc w:val="left"/>
-      <w:pPr>
-        <w:ind w:left="2880" w:hanging="360"/>
-      </w:pPr>
-      <w:rPr>
-        <w:rFonts w:ascii="Symbol" w:hAnsi="Symbol" w:hint="default"/>
-      </w:rPr>
-    </w:lvl>
-    <w:lvl w:ilvl="4" w:tplc="04090003" w:tentative="1">
-      <w:start w:val="1"/>
-      <w:numFmt w:val="bullet"/>
-      <w:lvlText w:val="o"/>
-      <w:lvlJc w:val="left"/>
-      <w:pPr>
-        <w:ind w:left="3600" w:hanging="360"/>
-      </w:pPr>
-      <w:rPr>
-        <w:rFonts w:ascii="Courier New" w:hAnsi="Courier New" w:cs="Courier New" w:hint="default"/>
-      </w:rPr>
-    </w:lvl>
-    <w:lvl w:ilvl="5" w:tplc="04090005" w:tentative="1">
-      <w:start w:val="1"/>
-      <w:numFmt w:val="bullet"/>
-      <w:lvlText w:val=""/>
-      <w:lvlJc w:val="left"/>
-      <w:pPr>
-        <w:ind w:left="4320" w:hanging="360"/>
-      </w:pPr>
-      <w:rPr>
-        <w:rFonts w:ascii="Wingdings" w:hAnsi="Wingdings" w:hint="default"/>
-      </w:rPr>
-    </w:lvl>
-    <w:lvl w:ilvl="6" w:tplc="04090001" w:tentative="1">
-      <w:start w:val="1"/>
-      <w:numFmt w:val="bullet"/>
-      <w:lvlText w:val=""/>
-      <w:lvlJc w:val="left"/>
-      <w:pPr>
-        <w:ind w:left="5040" w:hanging="360"/>
-      </w:pPr>
-      <w:rPr>
-        <w:rFonts w:ascii="Symbol" w:hAnsi="Symbol" w:hint="default"/>
-      </w:rPr>
-    </w:lvl>
-    <w:lvl w:ilvl="7" w:tplc="04090003" w:tentative="1">
-      <w:start w:val="1"/>
-      <w:numFmt w:val="bullet"/>
-      <w:lvlText w:val="o"/>
-      <w:lvlJc w:val="left"/>
-      <w:pPr>
-        <w:ind w:left="5760" w:hanging="360"/>
-      </w:pPr>
-      <w:rPr>
-        <w:rFonts w:ascii="Courier New" w:hAnsi="Courier New" w:cs="Courier New" w:hint="default"/>
-      </w:rPr>
-    </w:lvl>
-    <w:lvl w:ilvl="8" w:tplc="04090005" w:tentative="1">
-      <w:start w:val="1"/>
-      <w:numFmt w:val="bullet"/>
-      <w:lvlText w:val=""/>
-      <w:lvlJc w:val="left"/>
-      <w:pPr>
-        <w:ind w:left="6480" w:hanging="360"/>
-      </w:pPr>
-      <w:rPr>
-        <w:rFonts w:ascii="Wingdings" w:hAnsi="Wingdings" w:hint="default"/>
-      </w:rPr>
-    </w:lvl>
-  </w:abstractNum>
-  <w:abstractNum w:abstractNumId="6" w15:restartNumberingAfterBreak="0">
     <w:nsid w:val="0B1970F3"/>
     <w:multiLevelType w:val="multilevel"/>
     <w:tmpl w:val="D4E043F6"/>
@@ -24264,7 +23286,7 @@
       </w:pPr>
     </w:lvl>
   </w:abstractNum>
-  <w:abstractNum w:abstractNumId="7" w15:restartNumberingAfterBreak="0">
+  <w:abstractNum w:abstractNumId="6" w15:restartNumberingAfterBreak="0">
     <w:nsid w:val="13107B29"/>
     <w:multiLevelType w:val="hybridMultilevel"/>
     <w:tmpl w:val="16F2B378"/>
@@ -24350,10 +23372,10 @@
       </w:pPr>
     </w:lvl>
   </w:abstractNum>
-  <w:abstractNum w:abstractNumId="8" w15:restartNumberingAfterBreak="0">
+  <w:abstractNum w:abstractNumId="7" w15:restartNumberingAfterBreak="0">
     <w:nsid w:val="13B9633C"/>
     <w:multiLevelType w:val="hybridMultilevel"/>
-    <w:tmpl w:val="C5C6C2B6"/>
+    <w:tmpl w:val="1A2A2662"/>
     <w:lvl w:ilvl="0" w:tplc="04090001">
       <w:start w:val="1"/>
       <w:numFmt w:val="bullet"/>
@@ -24463,7 +23485,7 @@
       </w:rPr>
     </w:lvl>
   </w:abstractNum>
-  <w:abstractNum w:abstractNumId="9" w15:restartNumberingAfterBreak="0">
+  <w:abstractNum w:abstractNumId="8" w15:restartNumberingAfterBreak="0">
     <w:nsid w:val="16945157"/>
     <w:multiLevelType w:val="multilevel"/>
     <w:tmpl w:val="6DAAB11A"/>
@@ -24577,7 +23599,7 @@
       </w:pPr>
     </w:lvl>
   </w:abstractNum>
-  <w:abstractNum w:abstractNumId="10" w15:restartNumberingAfterBreak="0">
+  <w:abstractNum w:abstractNumId="9" w15:restartNumberingAfterBreak="0">
     <w:nsid w:val="171B27BB"/>
     <w:multiLevelType w:val="hybridMultilevel"/>
     <w:tmpl w:val="8C9E1934"/>
@@ -24690,7 +23712,7 @@
       </w:rPr>
     </w:lvl>
   </w:abstractNum>
-  <w:abstractNum w:abstractNumId="11" w15:restartNumberingAfterBreak="0">
+  <w:abstractNum w:abstractNumId="10" w15:restartNumberingAfterBreak="0">
     <w:nsid w:val="17721CDA"/>
     <w:multiLevelType w:val="hybridMultilevel"/>
     <w:tmpl w:val="3F8AF9D2"/>
@@ -24776,7 +23798,7 @@
       </w:pPr>
     </w:lvl>
   </w:abstractNum>
-  <w:abstractNum w:abstractNumId="12" w15:restartNumberingAfterBreak="0">
+  <w:abstractNum w:abstractNumId="11" w15:restartNumberingAfterBreak="0">
     <w:nsid w:val="18CC78CA"/>
     <w:multiLevelType w:val="hybridMultilevel"/>
     <w:tmpl w:val="33E8C67A"/>
@@ -24866,7 +23888,7 @@
       </w:pPr>
     </w:lvl>
   </w:abstractNum>
-  <w:abstractNum w:abstractNumId="13" w15:restartNumberingAfterBreak="0">
+  <w:abstractNum w:abstractNumId="12" w15:restartNumberingAfterBreak="0">
     <w:nsid w:val="1B596703"/>
     <w:multiLevelType w:val="multilevel"/>
     <w:tmpl w:val="44003484"/>
@@ -24983,7 +24005,7 @@
       </w:pPr>
     </w:lvl>
   </w:abstractNum>
-  <w:abstractNum w:abstractNumId="14" w15:restartNumberingAfterBreak="0">
+  <w:abstractNum w:abstractNumId="13" w15:restartNumberingAfterBreak="0">
     <w:nsid w:val="1BAF3937"/>
     <w:multiLevelType w:val="hybridMultilevel"/>
     <w:tmpl w:val="08E8F650"/>
@@ -25097,7 +24119,7 @@
       </w:rPr>
     </w:lvl>
   </w:abstractNum>
-  <w:abstractNum w:abstractNumId="15" w15:restartNumberingAfterBreak="0">
+  <w:abstractNum w:abstractNumId="14" w15:restartNumberingAfterBreak="0">
     <w:nsid w:val="1D673E4D"/>
     <w:multiLevelType w:val="hybridMultilevel"/>
     <w:tmpl w:val="9A5AE136"/>
@@ -25210,7 +24232,7 @@
       </w:rPr>
     </w:lvl>
   </w:abstractNum>
-  <w:abstractNum w:abstractNumId="16" w15:restartNumberingAfterBreak="0">
+  <w:abstractNum w:abstractNumId="15" w15:restartNumberingAfterBreak="0">
     <w:nsid w:val="1D771E35"/>
     <w:multiLevelType w:val="hybridMultilevel"/>
     <w:tmpl w:val="4BC683AE"/>
@@ -25324,7 +24346,7 @@
       </w:rPr>
     </w:lvl>
   </w:abstractNum>
-  <w:abstractNum w:abstractNumId="17" w15:restartNumberingAfterBreak="0">
+  <w:abstractNum w:abstractNumId="16" w15:restartNumberingAfterBreak="0">
     <w:nsid w:val="1DAC1875"/>
     <w:multiLevelType w:val="hybridMultilevel"/>
     <w:tmpl w:val="CCB83860"/>
@@ -25413,10 +24435,10 @@
       </w:pPr>
     </w:lvl>
   </w:abstractNum>
-  <w:abstractNum w:abstractNumId="18" w15:restartNumberingAfterBreak="0">
+  <w:abstractNum w:abstractNumId="17" w15:restartNumberingAfterBreak="0">
     <w:nsid w:val="1F177554"/>
     <w:multiLevelType w:val="hybridMultilevel"/>
-    <w:tmpl w:val="AD482342"/>
+    <w:tmpl w:val="09C41524"/>
     <w:lvl w:ilvl="0" w:tplc="04090001">
       <w:start w:val="1"/>
       <w:numFmt w:val="bullet"/>
@@ -25526,7 +24548,7 @@
       </w:rPr>
     </w:lvl>
   </w:abstractNum>
-  <w:abstractNum w:abstractNumId="19" w15:restartNumberingAfterBreak="0">
+  <w:abstractNum w:abstractNumId="18" w15:restartNumberingAfterBreak="0">
     <w:nsid w:val="208C41CF"/>
     <w:multiLevelType w:val="hybridMultilevel"/>
     <w:tmpl w:val="D4B84F7A"/>
@@ -25612,7 +24634,7 @@
       </w:pPr>
     </w:lvl>
   </w:abstractNum>
-  <w:abstractNum w:abstractNumId="20" w15:restartNumberingAfterBreak="0">
+  <w:abstractNum w:abstractNumId="19" w15:restartNumberingAfterBreak="0">
     <w:nsid w:val="249D4B51"/>
     <w:multiLevelType w:val="hybridMultilevel"/>
     <w:tmpl w:val="AB50C1EC"/>
@@ -25701,7 +24723,7 @@
       </w:pPr>
     </w:lvl>
   </w:abstractNum>
-  <w:abstractNum w:abstractNumId="21" w15:restartNumberingAfterBreak="0">
+  <w:abstractNum w:abstractNumId="20" w15:restartNumberingAfterBreak="0">
     <w:nsid w:val="2BE8316D"/>
     <w:multiLevelType w:val="hybridMultilevel"/>
     <w:tmpl w:val="54D87CA4"/>
@@ -25790,7 +24812,7 @@
       </w:pPr>
     </w:lvl>
   </w:abstractNum>
-  <w:abstractNum w:abstractNumId="22" w15:restartNumberingAfterBreak="0">
+  <w:abstractNum w:abstractNumId="21" w15:restartNumberingAfterBreak="0">
     <w:nsid w:val="2C267B38"/>
     <w:multiLevelType w:val="hybridMultilevel"/>
     <w:tmpl w:val="B18A6E32"/>
@@ -25880,7 +24902,7 @@
       </w:pPr>
     </w:lvl>
   </w:abstractNum>
-  <w:abstractNum w:abstractNumId="23" w15:restartNumberingAfterBreak="0">
+  <w:abstractNum w:abstractNumId="22" w15:restartNumberingAfterBreak="0">
     <w:nsid w:val="2D7B766C"/>
     <w:multiLevelType w:val="multilevel"/>
     <w:tmpl w:val="A3F6C4DC"/>
@@ -25993,7 +25015,7 @@
       </w:pPr>
     </w:lvl>
   </w:abstractNum>
-  <w:abstractNum w:abstractNumId="24" w15:restartNumberingAfterBreak="0">
+  <w:abstractNum w:abstractNumId="23" w15:restartNumberingAfterBreak="0">
     <w:nsid w:val="2DBC2E9F"/>
     <w:multiLevelType w:val="hybridMultilevel"/>
     <w:tmpl w:val="7EC015E8"/>
@@ -26079,7 +25101,7 @@
       </w:pPr>
     </w:lvl>
   </w:abstractNum>
-  <w:abstractNum w:abstractNumId="25" w15:restartNumberingAfterBreak="0">
+  <w:abstractNum w:abstractNumId="24" w15:restartNumberingAfterBreak="0">
     <w:nsid w:val="2E1B77CB"/>
     <w:multiLevelType w:val="hybridMultilevel"/>
     <w:tmpl w:val="D242E692"/>
@@ -26192,7 +25214,7 @@
       </w:rPr>
     </w:lvl>
   </w:abstractNum>
-  <w:abstractNum w:abstractNumId="26" w15:restartNumberingAfterBreak="0">
+  <w:abstractNum w:abstractNumId="25" w15:restartNumberingAfterBreak="0">
     <w:nsid w:val="2FC019DB"/>
     <w:multiLevelType w:val="hybridMultilevel"/>
     <w:tmpl w:val="E13EA4D4"/>
@@ -26281,7 +25303,7 @@
       </w:pPr>
     </w:lvl>
   </w:abstractNum>
-  <w:abstractNum w:abstractNumId="27" w15:restartNumberingAfterBreak="0">
+  <w:abstractNum w:abstractNumId="26" w15:restartNumberingAfterBreak="0">
     <w:nsid w:val="30E574E0"/>
     <w:multiLevelType w:val="multilevel"/>
     <w:tmpl w:val="4330EF88"/>
@@ -26394,7 +25416,7 @@
       </w:pPr>
     </w:lvl>
   </w:abstractNum>
-  <w:abstractNum w:abstractNumId="28" w15:restartNumberingAfterBreak="0">
+  <w:abstractNum w:abstractNumId="27" w15:restartNumberingAfterBreak="0">
     <w:nsid w:val="39355EE6"/>
     <w:multiLevelType w:val="hybridMultilevel"/>
     <w:tmpl w:val="C78A6B18"/>
@@ -26508,7 +25530,7 @@
       </w:rPr>
     </w:lvl>
   </w:abstractNum>
-  <w:abstractNum w:abstractNumId="29" w15:restartNumberingAfterBreak="0">
+  <w:abstractNum w:abstractNumId="28" w15:restartNumberingAfterBreak="0">
     <w:nsid w:val="3BD21D11"/>
     <w:multiLevelType w:val="multilevel"/>
     <w:tmpl w:val="3BE64FD6"/>
@@ -26622,7 +25644,7 @@
       </w:pPr>
     </w:lvl>
   </w:abstractNum>
-  <w:abstractNum w:abstractNumId="30" w15:restartNumberingAfterBreak="0">
+  <w:abstractNum w:abstractNumId="29" w15:restartNumberingAfterBreak="0">
     <w:nsid w:val="3DB74ED1"/>
     <w:multiLevelType w:val="hybridMultilevel"/>
     <w:tmpl w:val="AAE8F902"/>
@@ -26735,7 +25757,7 @@
       </w:rPr>
     </w:lvl>
   </w:abstractNum>
-  <w:abstractNum w:abstractNumId="31" w15:restartNumberingAfterBreak="0">
+  <w:abstractNum w:abstractNumId="30" w15:restartNumberingAfterBreak="0">
     <w:nsid w:val="3DD00D86"/>
     <w:multiLevelType w:val="hybridMultilevel"/>
     <w:tmpl w:val="8B5A78AC"/>
@@ -26824,7 +25846,7 @@
       </w:pPr>
     </w:lvl>
   </w:abstractNum>
-  <w:abstractNum w:abstractNumId="32" w15:restartNumberingAfterBreak="0">
+  <w:abstractNum w:abstractNumId="31" w15:restartNumberingAfterBreak="0">
     <w:nsid w:val="3F8E7747"/>
     <w:multiLevelType w:val="hybridMultilevel"/>
     <w:tmpl w:val="0F70C27A"/>
@@ -26910,7 +25932,7 @@
       </w:pPr>
     </w:lvl>
   </w:abstractNum>
-  <w:abstractNum w:abstractNumId="33" w15:restartNumberingAfterBreak="0">
+  <w:abstractNum w:abstractNumId="32" w15:restartNumberingAfterBreak="0">
     <w:nsid w:val="42480F77"/>
     <w:multiLevelType w:val="multilevel"/>
     <w:tmpl w:val="31AE5018"/>
@@ -27024,7 +26046,7 @@
       </w:pPr>
     </w:lvl>
   </w:abstractNum>
-  <w:abstractNum w:abstractNumId="34" w15:restartNumberingAfterBreak="0">
+  <w:abstractNum w:abstractNumId="33" w15:restartNumberingAfterBreak="0">
     <w:nsid w:val="43A31503"/>
     <w:multiLevelType w:val="hybridMultilevel"/>
     <w:tmpl w:val="AB5A511A"/>
@@ -27138,7 +26160,7 @@
       </w:rPr>
     </w:lvl>
   </w:abstractNum>
-  <w:abstractNum w:abstractNumId="35" w15:restartNumberingAfterBreak="0">
+  <w:abstractNum w:abstractNumId="34" w15:restartNumberingAfterBreak="0">
     <w:nsid w:val="4A251F6A"/>
     <w:multiLevelType w:val="hybridMultilevel"/>
     <w:tmpl w:val="5D8AD43C"/>
@@ -27251,7 +26273,7 @@
       </w:rPr>
     </w:lvl>
   </w:abstractNum>
-  <w:abstractNum w:abstractNumId="36" w15:restartNumberingAfterBreak="0">
+  <w:abstractNum w:abstractNumId="35" w15:restartNumberingAfterBreak="0">
     <w:nsid w:val="4E8929CB"/>
     <w:multiLevelType w:val="hybridMultilevel"/>
     <w:tmpl w:val="47CAA644"/>
@@ -27340,7 +26362,7 @@
       </w:pPr>
     </w:lvl>
   </w:abstractNum>
-  <w:abstractNum w:abstractNumId="37" w15:restartNumberingAfterBreak="0">
+  <w:abstractNum w:abstractNumId="36" w15:restartNumberingAfterBreak="0">
     <w:nsid w:val="53094B91"/>
     <w:multiLevelType w:val="multilevel"/>
     <w:tmpl w:val="5AC80F8E"/>
@@ -27454,7 +26476,7 @@
       </w:pPr>
     </w:lvl>
   </w:abstractNum>
-  <w:abstractNum w:abstractNumId="38" w15:restartNumberingAfterBreak="0">
+  <w:abstractNum w:abstractNumId="37" w15:restartNumberingAfterBreak="0">
     <w:nsid w:val="533F68AB"/>
     <w:multiLevelType w:val="hybridMultilevel"/>
     <w:tmpl w:val="53FC4AEC"/>
@@ -27543,7 +26565,7 @@
       </w:pPr>
     </w:lvl>
   </w:abstractNum>
-  <w:abstractNum w:abstractNumId="39" w15:restartNumberingAfterBreak="0">
+  <w:abstractNum w:abstractNumId="38" w15:restartNumberingAfterBreak="0">
     <w:nsid w:val="553066BD"/>
     <w:multiLevelType w:val="hybridMultilevel"/>
     <w:tmpl w:val="5AD4D94C"/>
@@ -27629,7 +26651,7 @@
       </w:pPr>
     </w:lvl>
   </w:abstractNum>
-  <w:abstractNum w:abstractNumId="40" w15:restartNumberingAfterBreak="0">
+  <w:abstractNum w:abstractNumId="39" w15:restartNumberingAfterBreak="0">
     <w:nsid w:val="58B145E3"/>
     <w:multiLevelType w:val="hybridMultilevel"/>
     <w:tmpl w:val="213C86DA"/>
@@ -27715,120 +26737,7 @@
       </w:pPr>
     </w:lvl>
   </w:abstractNum>
-  <w:abstractNum w:abstractNumId="41" w15:restartNumberingAfterBreak="0">
-    <w:nsid w:val="59A26472"/>
-    <w:multiLevelType w:val="hybridMultilevel"/>
-    <w:tmpl w:val="81E8FEA8"/>
-    <w:lvl w:ilvl="0" w:tplc="04090001">
-      <w:start w:val="1"/>
-      <w:numFmt w:val="bullet"/>
-      <w:lvlText w:val=""/>
-      <w:lvlJc w:val="left"/>
-      <w:pPr>
-        <w:ind w:left="1440" w:hanging="360"/>
-      </w:pPr>
-      <w:rPr>
-        <w:rFonts w:ascii="Symbol" w:hAnsi="Symbol" w:hint="default"/>
-      </w:rPr>
-    </w:lvl>
-    <w:lvl w:ilvl="1" w:tplc="04090003" w:tentative="1">
-      <w:start w:val="1"/>
-      <w:numFmt w:val="bullet"/>
-      <w:lvlText w:val="o"/>
-      <w:lvlJc w:val="left"/>
-      <w:pPr>
-        <w:ind w:left="2160" w:hanging="360"/>
-      </w:pPr>
-      <w:rPr>
-        <w:rFonts w:ascii="Courier New" w:hAnsi="Courier New" w:cs="Courier New" w:hint="default"/>
-      </w:rPr>
-    </w:lvl>
-    <w:lvl w:ilvl="2" w:tplc="04090005" w:tentative="1">
-      <w:start w:val="1"/>
-      <w:numFmt w:val="bullet"/>
-      <w:lvlText w:val=""/>
-      <w:lvlJc w:val="left"/>
-      <w:pPr>
-        <w:ind w:left="2880" w:hanging="360"/>
-      </w:pPr>
-      <w:rPr>
-        <w:rFonts w:ascii="Wingdings" w:hAnsi="Wingdings" w:hint="default"/>
-      </w:rPr>
-    </w:lvl>
-    <w:lvl w:ilvl="3" w:tplc="04090001" w:tentative="1">
-      <w:start w:val="1"/>
-      <w:numFmt w:val="bullet"/>
-      <w:lvlText w:val=""/>
-      <w:lvlJc w:val="left"/>
-      <w:pPr>
-        <w:ind w:left="3600" w:hanging="360"/>
-      </w:pPr>
-      <w:rPr>
-        <w:rFonts w:ascii="Symbol" w:hAnsi="Symbol" w:hint="default"/>
-      </w:rPr>
-    </w:lvl>
-    <w:lvl w:ilvl="4" w:tplc="04090003" w:tentative="1">
-      <w:start w:val="1"/>
-      <w:numFmt w:val="bullet"/>
-      <w:lvlText w:val="o"/>
-      <w:lvlJc w:val="left"/>
-      <w:pPr>
-        <w:ind w:left="4320" w:hanging="360"/>
-      </w:pPr>
-      <w:rPr>
-        <w:rFonts w:ascii="Courier New" w:hAnsi="Courier New" w:cs="Courier New" w:hint="default"/>
-      </w:rPr>
-    </w:lvl>
-    <w:lvl w:ilvl="5" w:tplc="04090005" w:tentative="1">
-      <w:start w:val="1"/>
-      <w:numFmt w:val="bullet"/>
-      <w:lvlText w:val=""/>
-      <w:lvlJc w:val="left"/>
-      <w:pPr>
-        <w:ind w:left="5040" w:hanging="360"/>
-      </w:pPr>
-      <w:rPr>
-        <w:rFonts w:ascii="Wingdings" w:hAnsi="Wingdings" w:hint="default"/>
-      </w:rPr>
-    </w:lvl>
-    <w:lvl w:ilvl="6" w:tplc="04090001" w:tentative="1">
-      <w:start w:val="1"/>
-      <w:numFmt w:val="bullet"/>
-      <w:lvlText w:val=""/>
-      <w:lvlJc w:val="left"/>
-      <w:pPr>
-        <w:ind w:left="5760" w:hanging="360"/>
-      </w:pPr>
-      <w:rPr>
-        <w:rFonts w:ascii="Symbol" w:hAnsi="Symbol" w:hint="default"/>
-      </w:rPr>
-    </w:lvl>
-    <w:lvl w:ilvl="7" w:tplc="04090003" w:tentative="1">
-      <w:start w:val="1"/>
-      <w:numFmt w:val="bullet"/>
-      <w:lvlText w:val="o"/>
-      <w:lvlJc w:val="left"/>
-      <w:pPr>
-        <w:ind w:left="6480" w:hanging="360"/>
-      </w:pPr>
-      <w:rPr>
-        <w:rFonts w:ascii="Courier New" w:hAnsi="Courier New" w:cs="Courier New" w:hint="default"/>
-      </w:rPr>
-    </w:lvl>
-    <w:lvl w:ilvl="8" w:tplc="04090005" w:tentative="1">
-      <w:start w:val="1"/>
-      <w:numFmt w:val="bullet"/>
-      <w:lvlText w:val=""/>
-      <w:lvlJc w:val="left"/>
-      <w:pPr>
-        <w:ind w:left="7200" w:hanging="360"/>
-      </w:pPr>
-      <w:rPr>
-        <w:rFonts w:ascii="Wingdings" w:hAnsi="Wingdings" w:hint="default"/>
-      </w:rPr>
-    </w:lvl>
-  </w:abstractNum>
-  <w:abstractNum w:abstractNumId="42" w15:restartNumberingAfterBreak="0">
+  <w:abstractNum w:abstractNumId="40" w15:restartNumberingAfterBreak="0">
     <w:nsid w:val="59F0088A"/>
     <w:multiLevelType w:val="hybridMultilevel"/>
     <w:tmpl w:val="6666DE9A"/>
@@ -27972,7 +26881,7 @@
       </w:rPr>
     </w:lvl>
   </w:abstractNum>
-  <w:abstractNum w:abstractNumId="43" w15:restartNumberingAfterBreak="0">
+  <w:abstractNum w:abstractNumId="41" w15:restartNumberingAfterBreak="0">
     <w:nsid w:val="5D695B23"/>
     <w:multiLevelType w:val="hybridMultilevel"/>
     <w:tmpl w:val="0F70C27A"/>
@@ -28058,7 +26967,7 @@
       </w:pPr>
     </w:lvl>
   </w:abstractNum>
-  <w:abstractNum w:abstractNumId="44" w15:restartNumberingAfterBreak="0">
+  <w:abstractNum w:abstractNumId="42" w15:restartNumberingAfterBreak="0">
     <w:nsid w:val="6298214C"/>
     <w:multiLevelType w:val="hybridMultilevel"/>
     <w:tmpl w:val="437C4CD8"/>
@@ -28172,7 +27081,7 @@
       </w:rPr>
     </w:lvl>
   </w:abstractNum>
-  <w:abstractNum w:abstractNumId="45" w15:restartNumberingAfterBreak="0">
+  <w:abstractNum w:abstractNumId="43" w15:restartNumberingAfterBreak="0">
     <w:nsid w:val="64474428"/>
     <w:multiLevelType w:val="hybridMultilevel"/>
     <w:tmpl w:val="4DE4A4CC"/>
@@ -28261,7 +27170,7 @@
       </w:pPr>
     </w:lvl>
   </w:abstractNum>
-  <w:abstractNum w:abstractNumId="46" w15:restartNumberingAfterBreak="0">
+  <w:abstractNum w:abstractNumId="44" w15:restartNumberingAfterBreak="0">
     <w:nsid w:val="65066A78"/>
     <w:multiLevelType w:val="hybridMultilevel"/>
     <w:tmpl w:val="02A84A24"/>
@@ -28375,7 +27284,7 @@
       </w:rPr>
     </w:lvl>
   </w:abstractNum>
-  <w:abstractNum w:abstractNumId="47" w15:restartNumberingAfterBreak="0">
+  <w:abstractNum w:abstractNumId="45" w15:restartNumberingAfterBreak="0">
     <w:nsid w:val="672B19D9"/>
     <w:multiLevelType w:val="hybridMultilevel"/>
     <w:tmpl w:val="C158C6EE"/>
@@ -28461,7 +27370,7 @@
       </w:pPr>
     </w:lvl>
   </w:abstractNum>
-  <w:abstractNum w:abstractNumId="48" w15:restartNumberingAfterBreak="0">
+  <w:abstractNum w:abstractNumId="46" w15:restartNumberingAfterBreak="0">
     <w:nsid w:val="67B85754"/>
     <w:multiLevelType w:val="multilevel"/>
     <w:tmpl w:val="6E286F34"/>
@@ -28574,7 +27483,7 @@
       </w:pPr>
     </w:lvl>
   </w:abstractNum>
-  <w:abstractNum w:abstractNumId="49" w15:restartNumberingAfterBreak="0">
+  <w:abstractNum w:abstractNumId="47" w15:restartNumberingAfterBreak="0">
     <w:nsid w:val="69D14A9B"/>
     <w:multiLevelType w:val="hybridMultilevel"/>
     <w:tmpl w:val="3126DC86"/>
@@ -28660,7 +27569,7 @@
       </w:pPr>
     </w:lvl>
   </w:abstractNum>
-  <w:abstractNum w:abstractNumId="50" w15:restartNumberingAfterBreak="0">
+  <w:abstractNum w:abstractNumId="48" w15:restartNumberingAfterBreak="0">
     <w:nsid w:val="6D4C5807"/>
     <w:multiLevelType w:val="hybridMultilevel"/>
     <w:tmpl w:val="CF3A8DF2"/>
@@ -28749,7 +27658,7 @@
       </w:pPr>
     </w:lvl>
   </w:abstractNum>
-  <w:abstractNum w:abstractNumId="51" w15:restartNumberingAfterBreak="0">
+  <w:abstractNum w:abstractNumId="49" w15:restartNumberingAfterBreak="0">
     <w:nsid w:val="6D581F9B"/>
     <w:multiLevelType w:val="hybridMultilevel"/>
     <w:tmpl w:val="24F8B3AC"/>
@@ -28838,7 +27747,7 @@
       </w:pPr>
     </w:lvl>
   </w:abstractNum>
-  <w:abstractNum w:abstractNumId="52" w15:restartNumberingAfterBreak="0">
+  <w:abstractNum w:abstractNumId="50" w15:restartNumberingAfterBreak="0">
     <w:nsid w:val="71715441"/>
     <w:multiLevelType w:val="multilevel"/>
     <w:tmpl w:val="31AE5018"/>
@@ -28952,7 +27861,7 @@
       </w:pPr>
     </w:lvl>
   </w:abstractNum>
-  <w:abstractNum w:abstractNumId="53" w15:restartNumberingAfterBreak="0">
+  <w:abstractNum w:abstractNumId="51" w15:restartNumberingAfterBreak="0">
     <w:nsid w:val="75BA44DE"/>
     <w:multiLevelType w:val="hybridMultilevel"/>
     <w:tmpl w:val="680E78A6"/>
@@ -29065,7 +27974,7 @@
       </w:rPr>
     </w:lvl>
   </w:abstractNum>
-  <w:abstractNum w:abstractNumId="54" w15:restartNumberingAfterBreak="0">
+  <w:abstractNum w:abstractNumId="52" w15:restartNumberingAfterBreak="0">
     <w:nsid w:val="766857FA"/>
     <w:multiLevelType w:val="hybridMultilevel"/>
     <w:tmpl w:val="197E38C8"/>
@@ -29154,7 +28063,7 @@
       </w:pPr>
     </w:lvl>
   </w:abstractNum>
-  <w:abstractNum w:abstractNumId="55" w15:restartNumberingAfterBreak="0">
+  <w:abstractNum w:abstractNumId="53" w15:restartNumberingAfterBreak="0">
     <w:nsid w:val="77CE7B06"/>
     <w:multiLevelType w:val="hybridMultilevel"/>
     <w:tmpl w:val="C066924A"/>
@@ -29269,88 +28178,88 @@
     </w:lvl>
   </w:abstractNum>
   <w:num w:numId="1">
-    <w:abstractNumId w:val="23"/>
+    <w:abstractNumId w:val="22"/>
     <w:lvlOverride w:ilvl="0">
       <w:startOverride w:val="1"/>
     </w:lvlOverride>
   </w:num>
   <w:num w:numId="2">
-    <w:abstractNumId w:val="27"/>
+    <w:abstractNumId w:val="26"/>
   </w:num>
   <w:num w:numId="3">
-    <w:abstractNumId w:val="26"/>
+    <w:abstractNumId w:val="25"/>
   </w:num>
   <w:num w:numId="4">
-    <w:abstractNumId w:val="54"/>
+    <w:abstractNumId w:val="52"/>
   </w:num>
   <w:num w:numId="5">
     <w:abstractNumId w:val="2"/>
   </w:num>
   <w:num w:numId="6">
-    <w:abstractNumId w:val="17"/>
+    <w:abstractNumId w:val="16"/>
   </w:num>
   <w:num w:numId="7">
-    <w:abstractNumId w:val="48"/>
+    <w:abstractNumId w:val="46"/>
   </w:num>
   <w:num w:numId="8">
-    <w:abstractNumId w:val="29"/>
+    <w:abstractNumId w:val="28"/>
     <w:lvlOverride w:ilvl="0">
       <w:startOverride w:val="1"/>
     </w:lvlOverride>
   </w:num>
   <w:num w:numId="9">
-    <w:abstractNumId w:val="13"/>
+    <w:abstractNumId w:val="12"/>
   </w:num>
   <w:num w:numId="10">
-    <w:abstractNumId w:val="42"/>
+    <w:abstractNumId w:val="40"/>
   </w:num>
   <w:num w:numId="11">
-    <w:abstractNumId w:val="50"/>
+    <w:abstractNumId w:val="48"/>
   </w:num>
   <w:num w:numId="12">
-    <w:abstractNumId w:val="22"/>
+    <w:abstractNumId w:val="21"/>
   </w:num>
   <w:num w:numId="13">
-    <w:abstractNumId w:val="40"/>
+    <w:abstractNumId w:val="39"/>
   </w:num>
   <w:num w:numId="14">
-    <w:abstractNumId w:val="45"/>
+    <w:abstractNumId w:val="43"/>
   </w:num>
   <w:num w:numId="15">
-    <w:abstractNumId w:val="21"/>
+    <w:abstractNumId w:val="20"/>
   </w:num>
   <w:num w:numId="16">
     <w:abstractNumId w:val="4"/>
   </w:num>
   <w:num w:numId="17">
-    <w:abstractNumId w:val="36"/>
+    <w:abstractNumId w:val="35"/>
   </w:num>
   <w:num w:numId="18">
-    <w:abstractNumId w:val="33"/>
+    <w:abstractNumId w:val="32"/>
   </w:num>
   <w:num w:numId="19">
-    <w:abstractNumId w:val="6"/>
+    <w:abstractNumId w:val="5"/>
   </w:num>
   <w:num w:numId="20">
-    <w:abstractNumId w:val="12"/>
+    <w:abstractNumId w:val="11"/>
   </w:num>
   <w:num w:numId="21">
-    <w:abstractNumId w:val="39"/>
+    <w:abstractNumId w:val="38"/>
   </w:num>
   <w:num w:numId="22">
-    <w:abstractNumId w:val="31"/>
+    <w:abstractNumId w:val="30"/>
   </w:num>
   <w:num w:numId="23">
-    <w:abstractNumId w:val="51"/>
+    <w:abstractNumId w:val="49"/>
   </w:num>
   <w:num w:numId="24">
-    <w:abstractNumId w:val="15"/>
+    <w:abstractNumId w:val="14"/>
   </w:num>
   <w:num w:numId="25">
-    <w:abstractNumId w:val="43"/>
+    <w:abstractNumId w:val="41"/>
   </w:num>
   <w:num w:numId="26">
-    <w:abstractNumId w:val="7"/>
+    <w:abstractNumId w:val="6"/>
   </w:num>
   <w:num w:numId="27">
     <w:abstractNumId w:val="1"/>
@@ -29359,19 +28268,19 @@
     <w:abstractNumId w:val="0"/>
   </w:num>
   <w:num w:numId="29">
-    <w:abstractNumId w:val="46"/>
+    <w:abstractNumId w:val="44"/>
   </w:num>
   <w:num w:numId="30">
-    <w:abstractNumId w:val="34"/>
+    <w:abstractNumId w:val="33"/>
   </w:num>
   <w:num w:numId="31">
-    <w:abstractNumId w:val="44"/>
+    <w:abstractNumId w:val="42"/>
   </w:num>
   <w:num w:numId="32">
-    <w:abstractNumId w:val="16"/>
+    <w:abstractNumId w:val="15"/>
   </w:num>
   <w:num w:numId="33">
-    <w:abstractNumId w:val="28"/>
+    <w:abstractNumId w:val="27"/>
   </w:num>
   <w:num w:numId="34">
     <w:abstractNumId w:val="0"/>
@@ -29380,40 +28289,40 @@
     </w:lvlOverride>
   </w:num>
   <w:num w:numId="35">
-    <w:abstractNumId w:val="55"/>
+    <w:abstractNumId w:val="53"/>
   </w:num>
   <w:num w:numId="36">
-    <w:abstractNumId w:val="14"/>
+    <w:abstractNumId w:val="13"/>
   </w:num>
   <w:num w:numId="37">
-    <w:abstractNumId w:val="30"/>
+    <w:abstractNumId w:val="29"/>
   </w:num>
   <w:num w:numId="38">
-    <w:abstractNumId w:val="8"/>
+    <w:abstractNumId w:val="7"/>
   </w:num>
   <w:num w:numId="39">
-    <w:abstractNumId w:val="35"/>
+    <w:abstractNumId w:val="34"/>
   </w:num>
   <w:num w:numId="40">
     <w:abstractNumId w:val="3"/>
   </w:num>
   <w:num w:numId="41">
-    <w:abstractNumId w:val="52"/>
+    <w:abstractNumId w:val="50"/>
   </w:num>
   <w:num w:numId="42">
-    <w:abstractNumId w:val="18"/>
+    <w:abstractNumId w:val="17"/>
   </w:num>
   <w:num w:numId="43">
-    <w:abstractNumId w:val="37"/>
+    <w:abstractNumId w:val="36"/>
   </w:num>
   <w:num w:numId="44">
-    <w:abstractNumId w:val="25"/>
+    <w:abstractNumId w:val="24"/>
   </w:num>
   <w:num w:numId="45">
-    <w:abstractNumId w:val="9"/>
+    <w:abstractNumId w:val="8"/>
   </w:num>
   <w:num w:numId="46">
-    <w:abstractNumId w:val="10"/>
+    <w:abstractNumId w:val="9"/>
   </w:num>
   <w:num w:numId="47">
     <w:abstractNumId w:val="0"/>
@@ -29446,45 +28355,39 @@
     </w:lvlOverride>
   </w:num>
   <w:num w:numId="52">
-    <w:abstractNumId w:val="32"/>
+    <w:abstractNumId w:val="31"/>
   </w:num>
   <w:num w:numId="53">
     <w:abstractNumId w:val="0"/>
   </w:num>
   <w:num w:numId="54">
+    <w:abstractNumId w:val="45"/>
+  </w:num>
+  <w:num w:numId="55">
+    <w:abstractNumId w:val="23"/>
+  </w:num>
+  <w:num w:numId="56">
+    <w:abstractNumId w:val="37"/>
+  </w:num>
+  <w:num w:numId="57">
+    <w:abstractNumId w:val="19"/>
+  </w:num>
+  <w:num w:numId="58">
     <w:abstractNumId w:val="47"/>
   </w:num>
-  <w:num w:numId="55">
-    <w:abstractNumId w:val="24"/>
-  </w:num>
-  <w:num w:numId="56">
-    <w:abstractNumId w:val="38"/>
-  </w:num>
-  <w:num w:numId="57">
-    <w:abstractNumId w:val="20"/>
-  </w:num>
-  <w:num w:numId="58">
-    <w:abstractNumId w:val="49"/>
-  </w:num>
   <w:num w:numId="59">
-    <w:abstractNumId w:val="19"/>
+    <w:abstractNumId w:val="18"/>
   </w:num>
   <w:num w:numId="60">
-    <w:abstractNumId w:val="11"/>
+    <w:abstractNumId w:val="10"/>
   </w:num>
   <w:num w:numId="61">
     <w:abstractNumId w:val="0"/>
   </w:num>
   <w:num w:numId="62">
-    <w:abstractNumId w:val="5"/>
+    <w:abstractNumId w:val="51"/>
   </w:num>
-  <w:num w:numId="63">
-    <w:abstractNumId w:val="41"/>
-  </w:num>
-  <w:num w:numId="64">
-    <w:abstractNumId w:val="53"/>
-  </w:num>
-  <w:numIdMacAtCleanup w:val="63"/>
+  <w:numIdMacAtCleanup w:val="62"/>
 </w:numbering>
 </file>
 
@@ -29505,7 +28408,7 @@
       </w:pPr>
     </w:pPrDefault>
   </w:docDefaults>
-  <w:latentStyles w:defLockedState="0" w:defUIPriority="99" w:defSemiHidden="0" w:defUnhideWhenUsed="0" w:defQFormat="0" w:count="372">
+  <w:latentStyles w:defLockedState="0" w:defUIPriority="99" w:defSemiHidden="0" w:defUnhideWhenUsed="0" w:defQFormat="0" w:count="371">
     <w:lsdException w:name="Normal" w:uiPriority="0" w:qFormat="1"/>
     <w:lsdException w:name="heading 1" w:uiPriority="9" w:qFormat="1"/>
     <w:lsdException w:name="heading 2" w:semiHidden="1" w:uiPriority="9" w:unhideWhenUsed="1" w:qFormat="1"/>
@@ -29877,7 +28780,6 @@
     <w:lsdException w:name="List Table 5 Dark Accent 6" w:uiPriority="50"/>
     <w:lsdException w:name="List Table 6 Colorful Accent 6" w:uiPriority="51"/>
     <w:lsdException w:name="List Table 7 Colorful Accent 6" w:uiPriority="52"/>
-    <w:lsdException w:name="Mention" w:semiHidden="1" w:unhideWhenUsed="1"/>
   </w:latentStyles>
   <w:style w:type="paragraph" w:default="1" w:styleId="Normal">
     <w:name w:val="Normal"/>
@@ -30481,7 +29383,7 @@
     <w:uiPriority w:val="99"/>
     <w:unhideWhenUsed/>
     <w:qFormat/>
-    <w:rsid w:val="00E6145F"/>
+    <w:rsid w:val="00B818AC"/>
     <w:pPr>
       <w:numPr>
         <w:numId w:val="28"/>
@@ -30554,19 +29456,6 @@
     <w:link w:val="Footer"/>
     <w:uiPriority w:val="99"/>
     <w:rsid w:val="009F5667"/>
-    <w:rPr>
-      <w:rFonts w:ascii="Segoe UI" w:hAnsi="Segoe UI"/>
-    </w:rPr>
-  </w:style>
-  <w:style w:type="paragraph" w:styleId="Revision">
-    <w:name w:val="Revision"/>
-    <w:hidden/>
-    <w:uiPriority w:val="99"/>
-    <w:semiHidden/>
-    <w:rsid w:val="00E6145F"/>
-    <w:pPr>
-      <w:spacing w:after="0" w:line="240" w:lineRule="auto"/>
-    </w:pPr>
     <w:rPr>
       <w:rFonts w:ascii="Segoe UI" w:hAnsi="Segoe UI"/>
     </w:rPr>
@@ -30840,7 +29729,7 @@
 </file>
 
 <file path=customXml/itemProps1.xml><?xml version="1.0" encoding="utf-8"?>
-<ds:datastoreItem xmlns:ds="http://schemas.openxmlformats.org/officeDocument/2006/customXml" ds:itemID="{6E0D4DDD-F752-4270-884E-999ACB6D1871}">
+<ds:datastoreItem xmlns:ds="http://schemas.openxmlformats.org/officeDocument/2006/customXml" ds:itemID="{8FF3E79A-44F2-4168-8E9D-92E40272D8D2}">
   <ds:schemaRefs>
     <ds:schemaRef ds:uri="http://schemas.openxmlformats.org/officeDocument/2006/bibliography"/>
   </ds:schemaRefs>

</xml_diff>

<commit_message>
updated deployment document integrated azuretablestorage, keyvaultsecret deployment scripts
</commit_message>
<xml_diff>
--- a/tree/master/cloud/docs/Matter Center Build and Deployment Guide.docx
+++ b/tree/master/cloud/docs/Matter Center Build and Deployment Guide.docx
@@ -1,6 +1,6 @@
 
 <file path=word/document.xml><?xml version="1.0" encoding="utf-8"?>
-<w:document xmlns:wpc="http://schemas.microsoft.com/office/word/2010/wordprocessingCanvas" xmlns:cx="http://schemas.microsoft.com/office/drawing/2014/chartex" xmlns:cx1="http://schemas.microsoft.com/office/drawing/2015/9/8/chartex" xmlns:cx2="http://schemas.microsoft.com/office/drawing/2015/10/21/chartex" xmlns:cx3="http://schemas.microsoft.com/office/drawing/2016/5/9/chartex" xmlns:cx4="http://schemas.microsoft.com/office/drawing/2016/5/10/chartex" xmlns:cx5="http://schemas.microsoft.com/office/drawing/2016/5/11/chartex" xmlns:mc="http://schemas.openxmlformats.org/markup-compatibility/2006" xmlns:o="urn:schemas-microsoft-com:office:office" xmlns:r="http://schemas.openxmlformats.org/officeDocument/2006/relationships" xmlns:m="http://schemas.openxmlformats.org/officeDocument/2006/math" xmlns:v="urn:schemas-microsoft-com:vml" xmlns:wp14="http://schemas.microsoft.com/office/word/2010/wordprocessingDrawing" xmlns:wp="http://schemas.openxmlformats.org/drawingml/2006/wordprocessingDrawing" xmlns:w10="urn:schemas-microsoft-com:office:word" xmlns:w="http://schemas.openxmlformats.org/wordprocessingml/2006/main" xmlns:w14="http://schemas.microsoft.com/office/word/2010/wordml" xmlns:w15="http://schemas.microsoft.com/office/word/2012/wordml" xmlns:w16se="http://schemas.microsoft.com/office/word/2015/wordml/symex" xmlns:wpg="http://schemas.microsoft.com/office/word/2010/wordprocessingGroup" xmlns:wpi="http://schemas.microsoft.com/office/word/2010/wordprocessingInk" xmlns:wne="http://schemas.microsoft.com/office/word/2006/wordml" xmlns:wps="http://schemas.microsoft.com/office/word/2010/wordprocessingShape" mc:Ignorable="w14 w15 w16se wp14">
+<w:document xmlns:wpc="http://schemas.microsoft.com/office/word/2010/wordprocessingCanvas" xmlns:cx="http://schemas.microsoft.com/office/drawing/2014/chartex" xmlns:cx1="http://schemas.microsoft.com/office/drawing/2015/9/8/chartex" xmlns:cx2="http://schemas.microsoft.com/office/drawing/2015/10/21/chartex" xmlns:mc="http://schemas.openxmlformats.org/markup-compatibility/2006" xmlns:o="urn:schemas-microsoft-com:office:office" xmlns:r="http://schemas.openxmlformats.org/officeDocument/2006/relationships" xmlns:m="http://schemas.openxmlformats.org/officeDocument/2006/math" xmlns:v="urn:schemas-microsoft-com:vml" xmlns:wp14="http://schemas.microsoft.com/office/word/2010/wordprocessingDrawing" xmlns:wp="http://schemas.openxmlformats.org/drawingml/2006/wordprocessingDrawing" xmlns:w10="urn:schemas-microsoft-com:office:word" xmlns:w="http://schemas.openxmlformats.org/wordprocessingml/2006/main" xmlns:w14="http://schemas.microsoft.com/office/word/2010/wordml" xmlns:w15="http://schemas.microsoft.com/office/word/2012/wordml" xmlns:w16se="http://schemas.microsoft.com/office/word/2015/wordml/symex" xmlns:wpg="http://schemas.microsoft.com/office/word/2010/wordprocessingGroup" xmlns:wpi="http://schemas.microsoft.com/office/word/2010/wordprocessingInk" xmlns:wne="http://schemas.microsoft.com/office/word/2006/wordml" xmlns:wps="http://schemas.microsoft.com/office/word/2010/wordprocessingShape" mc:Ignorable="w14 w15 w16se wp14">
   <w:body>
     <w:p>
       <w:pPr>
@@ -131,7 +131,7 @@
           <w:r>
             <w:fldChar w:fldCharType="separate"/>
           </w:r>
-          <w:hyperlink w:anchor="_Toc460010748" w:history="1">
+          <w:hyperlink w:anchor="_Toc460019597" w:history="1">
             <w:r>
               <w:rPr>
                 <w:rStyle w:val="Hyperlink"/>
@@ -159,7 +159,7 @@
                 <w:noProof/>
                 <w:webHidden/>
               </w:rPr>
-              <w:instrText xml:space="preserve"> PAGEREF _Toc460010748 \h </w:instrText>
+              <w:instrText xml:space="preserve"> PAGEREF _Toc460019597 \h </w:instrText>
             </w:r>
             <w:r>
               <w:rPr>
@@ -203,7 +203,7 @@
               <w:lang w:bidi="hi-IN"/>
             </w:rPr>
           </w:pPr>
-          <w:hyperlink w:anchor="_Toc460010749" w:history="1">
+          <w:hyperlink w:anchor="_Toc460019598" w:history="1">
             <w:r>
               <w:rPr>
                 <w:rStyle w:val="Hyperlink"/>
@@ -230,7 +230,7 @@
                 <w:noProof/>
                 <w:webHidden/>
               </w:rPr>
-              <w:instrText xml:space="preserve"> PAGEREF _Toc460010749 \h </w:instrText>
+              <w:instrText xml:space="preserve"> PAGEREF _Toc460019598 \h </w:instrText>
             </w:r>
             <w:r>
               <w:rPr>
@@ -275,7 +275,7 @@
               <w:lang w:bidi="hi-IN"/>
             </w:rPr>
           </w:pPr>
-          <w:hyperlink w:anchor="_Toc460010750" w:history="1">
+          <w:hyperlink w:anchor="_Toc460019599" w:history="1">
             <w:r>
               <w:rPr>
                 <w:rStyle w:val="Hyperlink"/>
@@ -302,7 +302,7 @@
                 <w:noProof/>
                 <w:webHidden/>
               </w:rPr>
-              <w:instrText xml:space="preserve"> PAGEREF _Toc460010750 \h </w:instrText>
+              <w:instrText xml:space="preserve"> PAGEREF _Toc460019599 \h </w:instrText>
             </w:r>
             <w:r>
               <w:rPr>
@@ -346,7 +346,7 @@
               <w:lang w:bidi="hi-IN"/>
             </w:rPr>
           </w:pPr>
-          <w:hyperlink w:anchor="_Toc460010751" w:history="1">
+          <w:hyperlink w:anchor="_Toc460019600" w:history="1">
             <w:r>
               <w:rPr>
                 <w:rStyle w:val="Hyperlink"/>
@@ -374,7 +374,7 @@
                 <w:noProof/>
                 <w:webHidden/>
               </w:rPr>
-              <w:instrText xml:space="preserve"> PAGEREF _Toc460010751 \h </w:instrText>
+              <w:instrText xml:space="preserve"> PAGEREF _Toc460019600 \h </w:instrText>
             </w:r>
             <w:r>
               <w:rPr>
@@ -419,7 +419,7 @@
               <w:lang w:bidi="hi-IN"/>
             </w:rPr>
           </w:pPr>
-          <w:hyperlink w:anchor="_Toc460010752" w:history="1">
+          <w:hyperlink w:anchor="_Toc460019601" w:history="1">
             <w:r>
               <w:rPr>
                 <w:rStyle w:val="Hyperlink"/>
@@ -446,7 +446,7 @@
                 <w:noProof/>
                 <w:webHidden/>
               </w:rPr>
-              <w:instrText xml:space="preserve"> PAGEREF _Toc460010752 \h </w:instrText>
+              <w:instrText xml:space="preserve"> PAGEREF _Toc460019601 \h </w:instrText>
             </w:r>
             <w:r>
               <w:rPr>
@@ -490,7 +490,7 @@
               <w:lang w:bidi="hi-IN"/>
             </w:rPr>
           </w:pPr>
-          <w:hyperlink w:anchor="_Toc460010753" w:history="1">
+          <w:hyperlink w:anchor="_Toc460019602" w:history="1">
             <w:r>
               <w:rPr>
                 <w:rStyle w:val="Hyperlink"/>
@@ -518,7 +518,7 @@
                 <w:noProof/>
                 <w:webHidden/>
               </w:rPr>
-              <w:instrText xml:space="preserve"> PAGEREF _Toc460010753 \h </w:instrText>
+              <w:instrText xml:space="preserve"> PAGEREF _Toc460019602 \h </w:instrText>
             </w:r>
             <w:r>
               <w:rPr>
@@ -563,7 +563,7 @@
               <w:lang w:bidi="hi-IN"/>
             </w:rPr>
           </w:pPr>
-          <w:hyperlink w:anchor="_Toc460010754" w:history="1">
+          <w:hyperlink w:anchor="_Toc460019603" w:history="1">
             <w:r>
               <w:rPr>
                 <w:rStyle w:val="Hyperlink"/>
@@ -590,7 +590,7 @@
                 <w:noProof/>
                 <w:webHidden/>
               </w:rPr>
-              <w:instrText xml:space="preserve"> PAGEREF _Toc460010754 \h </w:instrText>
+              <w:instrText xml:space="preserve"> PAGEREF _Toc460019603 \h </w:instrText>
             </w:r>
             <w:r>
               <w:rPr>
@@ -610,7 +610,7 @@
                 <w:noProof/>
                 <w:webHidden/>
               </w:rPr>
-              <w:t>12</w:t>
+              <w:t>10</w:t>
             </w:r>
             <w:r>
               <w:rPr>
@@ -634,7 +634,7 @@
               <w:lang w:bidi="hi-IN"/>
             </w:rPr>
           </w:pPr>
-          <w:hyperlink w:anchor="_Toc460010755" w:history="1">
+          <w:hyperlink w:anchor="_Toc460019604" w:history="1">
             <w:r>
               <w:rPr>
                 <w:rStyle w:val="Hyperlink"/>
@@ -662,7 +662,7 @@
                 <w:noProof/>
                 <w:webHidden/>
               </w:rPr>
-              <w:instrText xml:space="preserve"> PAGEREF _Toc460010755 \h </w:instrText>
+              <w:instrText xml:space="preserve"> PAGEREF _Toc460019604 \h </w:instrText>
             </w:r>
             <w:r>
               <w:rPr>
@@ -682,7 +682,7 @@
                 <w:noProof/>
                 <w:webHidden/>
               </w:rPr>
-              <w:t>12</w:t>
+              <w:t>10</w:t>
             </w:r>
             <w:r>
               <w:rPr>
@@ -707,7 +707,7 @@
               <w:lang w:bidi="hi-IN"/>
             </w:rPr>
           </w:pPr>
-          <w:hyperlink w:anchor="_Toc460010756" w:history="1">
+          <w:hyperlink w:anchor="_Toc460019605" w:history="1">
             <w:r>
               <w:rPr>
                 <w:rStyle w:val="Hyperlink"/>
@@ -734,7 +734,7 @@
                 <w:noProof/>
                 <w:webHidden/>
               </w:rPr>
-              <w:instrText xml:space="preserve"> PAGEREF _Toc460010756 \h </w:instrText>
+              <w:instrText xml:space="preserve"> PAGEREF _Toc460019605 \h </w:instrText>
             </w:r>
             <w:r>
               <w:rPr>
@@ -754,7 +754,7 @@
                 <w:noProof/>
                 <w:webHidden/>
               </w:rPr>
-              <w:t>13</w:t>
+              <w:t>10</w:t>
             </w:r>
             <w:r>
               <w:rPr>
@@ -778,7 +778,7 @@
               <w:lang w:bidi="hi-IN"/>
             </w:rPr>
           </w:pPr>
-          <w:hyperlink w:anchor="_Toc460010757" w:history="1">
+          <w:hyperlink w:anchor="_Toc460019606" w:history="1">
             <w:r>
               <w:rPr>
                 <w:rStyle w:val="Hyperlink"/>
@@ -806,7 +806,7 @@
                 <w:noProof/>
                 <w:webHidden/>
               </w:rPr>
-              <w:instrText xml:space="preserve"> PAGEREF _Toc460010757 \h </w:instrText>
+              <w:instrText xml:space="preserve"> PAGEREF _Toc460019606 \h </w:instrText>
             </w:r>
             <w:r>
               <w:rPr>
@@ -826,7 +826,7 @@
                 <w:noProof/>
                 <w:webHidden/>
               </w:rPr>
-              <w:t>13</w:t>
+              <w:t>10</w:t>
             </w:r>
             <w:r>
               <w:rPr>
@@ -851,7 +851,7 @@
               <w:lang w:bidi="hi-IN"/>
             </w:rPr>
           </w:pPr>
-          <w:hyperlink w:anchor="_Toc460010758" w:history="1">
+          <w:hyperlink w:anchor="_Toc460019607" w:history="1">
             <w:r>
               <w:rPr>
                 <w:rStyle w:val="Hyperlink"/>
@@ -878,7 +878,7 @@
                 <w:noProof/>
                 <w:webHidden/>
               </w:rPr>
-              <w:instrText xml:space="preserve"> PAGEREF _Toc460010758 \h </w:instrText>
+              <w:instrText xml:space="preserve"> PAGEREF _Toc460019607 \h </w:instrText>
             </w:r>
             <w:r>
               <w:rPr>
@@ -898,7 +898,7 @@
                 <w:noProof/>
                 <w:webHidden/>
               </w:rPr>
-              <w:t>13</w:t>
+              <w:t>10</w:t>
             </w:r>
             <w:r>
               <w:rPr>
@@ -928,7 +928,7 @@
           <w:rFonts w:eastAsia="Times New Roman"/>
         </w:rPr>
       </w:pPr>
-      <w:bookmarkStart w:id="0" w:name="_Toc460010748"/>
+      <w:bookmarkStart w:id="0" w:name="_Toc460019597"/>
       <w:r>
         <w:rPr>
           <w:rFonts w:eastAsia="Times New Roman"/>
@@ -2253,7 +2253,25 @@
                 <w:sz w:val="20"/>
                 <w:szCs w:val="20"/>
               </w:rPr>
-              <w:t>Create config lists in catalog site</w:t>
+              <w:t xml:space="preserve">Create </w:t>
+            </w:r>
+            <w:proofErr w:type="spellStart"/>
+            <w:r>
+              <w:rPr>
+                <w:rFonts w:cs="Segoe UI"/>
+                <w:sz w:val="20"/>
+                <w:szCs w:val="20"/>
+              </w:rPr>
+              <w:t>config</w:t>
+            </w:r>
+            <w:proofErr w:type="spellEnd"/>
+            <w:r>
+              <w:rPr>
+                <w:rFonts w:cs="Segoe UI"/>
+                <w:sz w:val="20"/>
+                <w:szCs w:val="20"/>
+              </w:rPr>
+              <w:t xml:space="preserve"> lists in catalog site</w:t>
             </w:r>
           </w:p>
           <w:p>
@@ -2512,7 +2530,25 @@
                 <w:sz w:val="20"/>
                 <w:szCs w:val="20"/>
               </w:rPr>
-              <w:t>: Corresponding term set groups should accordingly be updated to Excel config file</w:t>
+              <w:t xml:space="preserve">: Corresponding term set groups should accordingly be updated to Excel </w:t>
+            </w:r>
+            <w:proofErr w:type="spellStart"/>
+            <w:r>
+              <w:rPr>
+                <w:rFonts w:cs="Segoe UI"/>
+                <w:sz w:val="20"/>
+                <w:szCs w:val="20"/>
+              </w:rPr>
+              <w:t>config</w:t>
+            </w:r>
+            <w:proofErr w:type="spellEnd"/>
+            <w:r>
+              <w:rPr>
+                <w:rFonts w:cs="Segoe UI"/>
+                <w:sz w:val="20"/>
+                <w:szCs w:val="20"/>
+              </w:rPr>
+              <w:t xml:space="preserve"> file</w:t>
             </w:r>
           </w:p>
           <w:p>
@@ -2535,7 +2571,25 @@
                 <w:sz w:val="20"/>
                 <w:szCs w:val="20"/>
               </w:rPr>
-              <w:t>Client site collections and updating clients taxonomy details</w:t>
+              <w:t xml:space="preserve">Client site collections and updating </w:t>
+            </w:r>
+            <w:proofErr w:type="gramStart"/>
+            <w:r>
+              <w:rPr>
+                <w:rFonts w:cs="Segoe UI"/>
+                <w:sz w:val="20"/>
+                <w:szCs w:val="20"/>
+              </w:rPr>
+              <w:t>clients</w:t>
+            </w:r>
+            <w:proofErr w:type="gramEnd"/>
+            <w:r>
+              <w:rPr>
+                <w:rFonts w:cs="Segoe UI"/>
+                <w:sz w:val="20"/>
+                <w:szCs w:val="20"/>
+              </w:rPr>
+              <w:t xml:space="preserve"> taxonomy details</w:t>
             </w:r>
           </w:p>
           <w:p>
@@ -2721,8 +2775,18 @@
                 <w:sz w:val="20"/>
                 <w:szCs w:val="20"/>
               </w:rPr>
-              <w:t xml:space="preserve"> to deploy and maintain build. This same account should have Admin permission on 0365 tenancy</w:t>
-            </w:r>
+              <w:t xml:space="preserve"> to deploy and maintain build. This same account should have Admin permission on 0365 </w:t>
+            </w:r>
+            <w:proofErr w:type="gramStart"/>
+            <w:r>
+              <w:rPr>
+                <w:rFonts w:cs="Segoe UI"/>
+                <w:sz w:val="20"/>
+                <w:szCs w:val="20"/>
+              </w:rPr>
+              <w:t>tenancy</w:t>
+            </w:r>
+            <w:proofErr w:type="gramEnd"/>
           </w:p>
         </w:tc>
         <w:tc>
@@ -3108,114 +3172,26 @@
         <w:rPr>
           <w:rStyle w:val="Hyperlink"/>
           <w:rFonts w:eastAsia="Times New Roman" w:cs="Segoe UI"/>
-        </w:rPr>
-      </w:pPr>
-      <w:r>
-        <w:rPr>
-          <w:rStyle w:val="Hyperlink"/>
-          <w:rFonts w:eastAsia="Times New Roman" w:cs="Segoe UI"/>
-          <w:color w:val="auto"/>
+          <w:color w:val="767171" w:themeColor="background2" w:themeShade="80"/>
           <w:u w:val="none"/>
         </w:rPr>
-        <w:fldChar w:fldCharType="begin"/>
-      </w:r>
-      <w:r>
-        <w:rPr>
-          <w:rStyle w:val="Hyperlink"/>
-          <w:rFonts w:eastAsia="Times New Roman" w:cs="Segoe UI"/>
-          <w:color w:val="auto"/>
-          <w:u w:val="none"/>
-        </w:rPr>
-        <w:instrText>HYPERLINK "http://www.microsoft.com/web/handlers/WebPI.ashx?command=GetInstallerRedirect&amp;appid=OfficeToolsForVS2015"</w:instrText>
-      </w:r>
-      <w:r>
-        <w:rPr>
-          <w:rStyle w:val="Hyperlink"/>
-          <w:rFonts w:eastAsia="Times New Roman" w:cs="Segoe UI"/>
-          <w:color w:val="auto"/>
-          <w:u w:val="none"/>
-        </w:rPr>
-        <w:fldChar w:fldCharType="separate"/>
-      </w:r>
-      <w:r>
-        <w:rPr>
-          <w:rStyle w:val="Hyperlink"/>
-          <w:rFonts w:eastAsia="Times New Roman" w:cs="Segoe UI"/>
-        </w:rPr>
-        <w:t>Office Developer Tools for VS 2015</w:t>
-      </w:r>
-    </w:p>
-    <w:p>
-      <w:pPr>
-        <w:pStyle w:val="ListNumber"/>
-        <w:rPr>
-          <w:rStyle w:val="Hyperlink"/>
-          <w:noProof/>
-          <w:color w:val="auto"/>
-          <w:u w:val="none"/>
-        </w:rPr>
-      </w:pPr>
-      <w:r>
-        <w:rPr>
-          <w:rStyle w:val="Hyperlink"/>
-          <w:rFonts w:eastAsia="Times New Roman" w:cs="Segoe UI"/>
-          <w:color w:val="auto"/>
-          <w:u w:val="none"/>
-        </w:rPr>
-        <w:fldChar w:fldCharType="end"/>
-      </w:r>
-      <w:r>
-        <w:rPr>
-          <w:rStyle w:val="Hyperlink"/>
-          <w:rFonts w:eastAsia="Times New Roman" w:cs="Segoe UI"/>
-          <w:color w:val="auto"/>
-          <w:u w:val="none"/>
-        </w:rPr>
-        <w:t>Restart the system after installing above pre-requisites</w:t>
-      </w:r>
-    </w:p>
-    <w:p>
-      <w:pPr>
-        <w:pStyle w:val="ListNumber"/>
-        <w:rPr>
-          <w:noProof/>
-        </w:rPr>
-      </w:pPr>
-      <w:r>
-        <w:rPr>
-          <w:rStyle w:val="Hyperlink"/>
-          <w:rFonts w:eastAsia="Times New Roman" w:cs="Segoe UI"/>
-          <w:color w:val="auto"/>
-          <w:u w:val="none"/>
-        </w:rPr>
-        <w:t>U</w:t>
-      </w:r>
-      <w:r>
-        <w:rPr>
-          <w:noProof/>
-        </w:rPr>
-        <w:t>se English (code 1033) SharePoint Online sites for initial deployment.</w:t>
-      </w:r>
-    </w:p>
-    <w:p>
-      <w:pPr>
-        <w:pStyle w:val="ListNumber"/>
-        <w:rPr>
-          <w:noProof/>
-        </w:rPr>
-      </w:pPr>
-      <w:r>
-        <w:rPr>
-          <w:noProof/>
-        </w:rPr>
-        <w:t>We are using powershell scripts for deployment, s</w:t>
-      </w:r>
-      <w:r>
-        <w:rPr>
-          <w:noProof/>
-        </w:rPr>
-        <w:t>ometimes the scripts are not allowed to execute on the machine, we can follow below steps to allow execution of the script:</w:t>
-      </w:r>
+      </w:pPr>
+      <w:hyperlink r:id="rId19" w:history="1">
+        <w:r>
+          <w:rPr>
+            <w:rStyle w:val="Hyperlink"/>
+            <w:rFonts w:eastAsia="Times New Roman" w:cs="Segoe UI"/>
+          </w:rPr>
+          <w:t>Azure</w:t>
+        </w:r>
+        <w:r>
+          <w:rPr>
+            <w:rStyle w:val="Hyperlink"/>
+            <w:rFonts w:eastAsia="Times New Roman" w:cs="Segoe UI"/>
+          </w:rPr>
+          <w:t xml:space="preserve"> SDK</w:t>
+        </w:r>
+      </w:hyperlink>
     </w:p>
     <w:p>
       <w:pPr>
@@ -3225,78 +3201,116 @@
           <w:tab w:val="num" w:pos="720"/>
         </w:tabs>
         <w:ind w:left="720"/>
-      </w:pPr>
-      <w:r>
-        <w:rPr>
-          <w:shd w:val="clear" w:color="auto" w:fill="FFFFFF"/>
-        </w:rPr>
-        <w:t xml:space="preserve">Unblock all </w:t>
-      </w:r>
-      <w:r>
-        <w:rPr>
-          <w:shd w:val="clear" w:color="auto" w:fill="FFFFFF"/>
-        </w:rPr>
-        <w:t>PowerS</w:t>
-      </w:r>
-      <w:r>
-        <w:rPr>
-          <w:shd w:val="clear" w:color="auto" w:fill="FFFFFF"/>
-        </w:rPr>
-        <w:t>hell scripts</w:t>
-      </w:r>
-      <w:r>
-        <w:rPr>
-          <w:shd w:val="clear" w:color="auto" w:fill="FFFFFF"/>
-        </w:rPr>
-        <w:t xml:space="preserve"> and DLL files by unblocking </w:t>
-      </w:r>
-      <w:r>
-        <w:rPr>
-          <w:shd w:val="clear" w:color="auto" w:fill="FFFFFF"/>
-        </w:rPr>
-        <w:t>mattercenter-master</w:t>
-      </w:r>
-      <w:r>
-        <w:rPr>
-          <w:shd w:val="clear" w:color="auto" w:fill="FFFFFF"/>
-        </w:rPr>
-        <w:t xml:space="preserve"> zip file </w:t>
-      </w:r>
-      <w:r>
-        <w:rPr>
-          <w:shd w:val="clear" w:color="auto" w:fill="FFFFFF"/>
-        </w:rPr>
-        <w:t>in Windows Explorer (</w:t>
-      </w:r>
-      <w:r>
-        <w:rPr>
-          <w:shd w:val="clear" w:color="auto" w:fill="FFFFFF"/>
-        </w:rPr>
-        <w:t xml:space="preserve">right-click -&gt; </w:t>
-      </w:r>
-      <w:r>
-        <w:rPr>
-          <w:shd w:val="clear" w:color="auto" w:fill="FFFFFF"/>
-        </w:rPr>
-        <w:t xml:space="preserve">Properties -&gt; </w:t>
-      </w:r>
-      <w:r>
-        <w:rPr>
-          <w:shd w:val="clear" w:color="auto" w:fill="FFFFFF"/>
-        </w:rPr>
-        <w:t>checkmark:</w:t>
-      </w:r>
-      <w:r>
-        <w:rPr>
-          <w:shd w:val="clear" w:color="auto" w:fill="FFFFFF"/>
-        </w:rPr>
-        <w:t xml:space="preserve"> </w:t>
-      </w:r>
-      <w:r>
-        <w:rPr>
-          <w:shd w:val="clear" w:color="auto" w:fill="FFFFFF"/>
-        </w:rPr>
-        <w:t>Unblock -&gt; OK)</w:t>
+        <w:rPr>
+          <w:rStyle w:val="Hyperlink"/>
+          <w:rFonts w:eastAsia="Times New Roman" w:cs="Segoe UI"/>
+        </w:rPr>
+      </w:pPr>
+      <w:r>
+        <w:rPr>
+          <w:rStyle w:val="Hyperlink"/>
+          <w:rFonts w:eastAsia="Times New Roman" w:cs="Segoe UI"/>
+          <w:color w:val="auto"/>
+          <w:u w:val="none"/>
+        </w:rPr>
+        <w:fldChar w:fldCharType="begin"/>
+      </w:r>
+      <w:r>
+        <w:rPr>
+          <w:rStyle w:val="Hyperlink"/>
+          <w:rFonts w:eastAsia="Times New Roman" w:cs="Segoe UI"/>
+          <w:color w:val="auto"/>
+          <w:u w:val="none"/>
+        </w:rPr>
+        <w:instrText>HYPERLINK "http://www.microsoft.com/web/handlers/WebPI.ashx?command=GetInstallerRedirect&amp;appid=OfficeToolsForVS2015"</w:instrText>
+      </w:r>
+      <w:r>
+        <w:rPr>
+          <w:rStyle w:val="Hyperlink"/>
+          <w:rFonts w:eastAsia="Times New Roman" w:cs="Segoe UI"/>
+          <w:color w:val="auto"/>
+          <w:u w:val="none"/>
+        </w:rPr>
+        <w:fldChar w:fldCharType="separate"/>
+      </w:r>
+      <w:r>
+        <w:rPr>
+          <w:rStyle w:val="Hyperlink"/>
+          <w:rFonts w:eastAsia="Times New Roman" w:cs="Segoe UI"/>
+        </w:rPr>
+        <w:t>Office Developer Tools for VS 2015</w:t>
+      </w:r>
+    </w:p>
+    <w:p>
+      <w:pPr>
+        <w:pStyle w:val="ListNumber"/>
+        <w:rPr>
+          <w:rStyle w:val="Hyperlink"/>
+          <w:noProof/>
+          <w:color w:val="auto"/>
+          <w:u w:val="none"/>
+        </w:rPr>
+      </w:pPr>
+      <w:r>
+        <w:rPr>
+          <w:rStyle w:val="Hyperlink"/>
+          <w:rFonts w:eastAsia="Times New Roman" w:cs="Segoe UI"/>
+          <w:color w:val="auto"/>
+          <w:u w:val="none"/>
+        </w:rPr>
+        <w:fldChar w:fldCharType="end"/>
+      </w:r>
+      <w:r>
+        <w:rPr>
+          <w:rStyle w:val="Hyperlink"/>
+          <w:rFonts w:eastAsia="Times New Roman" w:cs="Segoe UI"/>
+          <w:color w:val="auto"/>
+          <w:u w:val="none"/>
+        </w:rPr>
+        <w:t>Restart the system after installing above pre-requisites</w:t>
+      </w:r>
+    </w:p>
+    <w:p>
+      <w:pPr>
+        <w:pStyle w:val="ListNumber"/>
+        <w:rPr>
+          <w:noProof/>
+        </w:rPr>
+      </w:pPr>
+      <w:r>
+        <w:rPr>
+          <w:rStyle w:val="Hyperlink"/>
+          <w:rFonts w:eastAsia="Times New Roman" w:cs="Segoe UI"/>
+          <w:color w:val="auto"/>
+          <w:u w:val="none"/>
+        </w:rPr>
+        <w:t>U</w:t>
+      </w:r>
+      <w:r>
+        <w:rPr>
+          <w:noProof/>
+        </w:rPr>
+        <w:t>se English (code 1033) SharePoint Online sites for initial deployment.</w:t>
+      </w:r>
+    </w:p>
+    <w:p>
+      <w:pPr>
+        <w:pStyle w:val="ListNumber"/>
+        <w:rPr>
+          <w:noProof/>
+        </w:rPr>
+      </w:pPr>
+      <w:r>
+        <w:rPr>
+          <w:noProof/>
+        </w:rPr>
+        <w:t>We are using powershell scripts for deployment, s</w:t>
+      </w:r>
+      <w:r>
+        <w:rPr>
+          <w:noProof/>
+        </w:rPr>
+        <w:t>ometimes the scripts are not allowed to execute on the machine, we can follow below steps to allow execution of the script:</w:t>
       </w:r>
     </w:p>
     <w:p>
@@ -3307,16 +3321,86 @@
           <w:tab w:val="num" w:pos="720"/>
         </w:tabs>
         <w:ind w:left="720"/>
-        <w:rPr>
-          <w:b/>
-          <w:noProof/>
-        </w:rPr>
-      </w:pPr>
-      <w:r>
-        <w:rPr>
-          <w:noProof/>
-        </w:rPr>
-        <w:t>Open PowerShell.exe in administrator mode</w:t>
+      </w:pPr>
+      <w:r>
+        <w:rPr>
+          <w:shd w:val="clear" w:color="auto" w:fill="FFFFFF"/>
+        </w:rPr>
+        <w:t xml:space="preserve">Unblock all </w:t>
+      </w:r>
+      <w:r>
+        <w:rPr>
+          <w:shd w:val="clear" w:color="auto" w:fill="FFFFFF"/>
+        </w:rPr>
+        <w:t>PowerS</w:t>
+      </w:r>
+      <w:r>
+        <w:rPr>
+          <w:shd w:val="clear" w:color="auto" w:fill="FFFFFF"/>
+        </w:rPr>
+        <w:t>hell scripts</w:t>
+      </w:r>
+      <w:r>
+        <w:rPr>
+          <w:shd w:val="clear" w:color="auto" w:fill="FFFFFF"/>
+        </w:rPr>
+        <w:t xml:space="preserve"> and DLL files by unblocking </w:t>
+      </w:r>
+      <w:proofErr w:type="spellStart"/>
+      <w:r>
+        <w:rPr>
+          <w:shd w:val="clear" w:color="auto" w:fill="FFFFFF"/>
+        </w:rPr>
+        <w:t>mattercenter</w:t>
+      </w:r>
+      <w:proofErr w:type="spellEnd"/>
+      <w:r>
+        <w:rPr>
+          <w:shd w:val="clear" w:color="auto" w:fill="FFFFFF"/>
+        </w:rPr>
+        <w:t>-master</w:t>
+      </w:r>
+      <w:r>
+        <w:rPr>
+          <w:shd w:val="clear" w:color="auto" w:fill="FFFFFF"/>
+        </w:rPr>
+        <w:t xml:space="preserve"> zip file </w:t>
+      </w:r>
+      <w:r>
+        <w:rPr>
+          <w:shd w:val="clear" w:color="auto" w:fill="FFFFFF"/>
+        </w:rPr>
+        <w:t>in Windows Explorer (</w:t>
+      </w:r>
+      <w:r>
+        <w:rPr>
+          <w:shd w:val="clear" w:color="auto" w:fill="FFFFFF"/>
+        </w:rPr>
+        <w:t xml:space="preserve">right-click -&gt; </w:t>
+      </w:r>
+      <w:r>
+        <w:rPr>
+          <w:shd w:val="clear" w:color="auto" w:fill="FFFFFF"/>
+        </w:rPr>
+        <w:t xml:space="preserve">Properties -&gt; </w:t>
+      </w:r>
+      <w:r>
+        <w:rPr>
+          <w:shd w:val="clear" w:color="auto" w:fill="FFFFFF"/>
+        </w:rPr>
+        <w:t>checkmark:</w:t>
+      </w:r>
+      <w:r>
+        <w:rPr>
+          <w:shd w:val="clear" w:color="auto" w:fill="FFFFFF"/>
+        </w:rPr>
+        <w:t xml:space="preserve"> </w:t>
+      </w:r>
+      <w:r>
+        <w:rPr>
+          <w:shd w:val="clear" w:color="auto" w:fill="FFFFFF"/>
+        </w:rPr>
+        <w:t>Unblock -&gt; OK)</w:t>
       </w:r>
     </w:p>
     <w:p>
@@ -3328,6 +3412,26 @@
         </w:tabs>
         <w:ind w:left="720"/>
         <w:rPr>
+          <w:b/>
+          <w:noProof/>
+        </w:rPr>
+      </w:pPr>
+      <w:r>
+        <w:rPr>
+          <w:noProof/>
+        </w:rPr>
+        <w:t>Open PowerShell.exe in administrator mode</w:t>
+      </w:r>
+    </w:p>
+    <w:p>
+      <w:pPr>
+        <w:pStyle w:val="ListBullet"/>
+        <w:tabs>
+          <w:tab w:val="clear" w:pos="360"/>
+          <w:tab w:val="num" w:pos="720"/>
+        </w:tabs>
+        <w:ind w:left="720"/>
+        <w:rPr>
           <w:rFonts w:cs="Segoe UI"/>
           <w:b/>
           <w:noProof/>
@@ -3443,7 +3547,7 @@
       <w:pPr>
         <w:pStyle w:val="Heading2"/>
       </w:pPr>
-      <w:bookmarkStart w:id="1" w:name="_Toc460010749"/>
+      <w:bookmarkStart w:id="1" w:name="_Toc460019598"/>
       <w:r>
         <w:t>Deployment steps</w:t>
       </w:r>
@@ -3452,10 +3556,7 @@
         <w:t xml:space="preserve"> </w:t>
       </w:r>
     </w:p>
-    <w:p>
-      <w:bookmarkStart w:id="2" w:name="_GoBack"/>
-      <w:bookmarkEnd w:id="2"/>
-    </w:p>
+    <w:p/>
     <w:tbl>
       <w:tblPr>
         <w:tblStyle w:val="TableGrid"/>
@@ -3618,14 +3719,32 @@
                 <w:sz w:val="20"/>
                 <w:szCs w:val="20"/>
               </w:rPr>
-              <w:t xml:space="preserve">with “MatterCenterCert” name </w:t>
-            </w:r>
+              <w:t>with “</w:t>
+            </w:r>
+            <w:proofErr w:type="spellStart"/>
             <w:r>
               <w:rPr>
                 <w:rFonts w:eastAsia="Times New Roman" w:cs="Segoe UI"/>
                 <w:sz w:val="20"/>
                 <w:szCs w:val="20"/>
               </w:rPr>
+              <w:t>MatterCenterCert</w:t>
+            </w:r>
+            <w:proofErr w:type="spellEnd"/>
+            <w:r>
+              <w:rPr>
+                <w:rFonts w:eastAsia="Times New Roman" w:cs="Segoe UI"/>
+                <w:sz w:val="20"/>
+                <w:szCs w:val="20"/>
+              </w:rPr>
+              <w:t xml:space="preserve">” name </w:t>
+            </w:r>
+            <w:r>
+              <w:rPr>
+                <w:rFonts w:eastAsia="Times New Roman" w:cs="Segoe UI"/>
+                <w:sz w:val="20"/>
+                <w:szCs w:val="20"/>
+              </w:rPr>
               <w:t xml:space="preserve">and </w:t>
             </w:r>
             <w:r>
@@ -3642,7 +3761,25 @@
                 <w:sz w:val="20"/>
                 <w:szCs w:val="20"/>
               </w:rPr>
-              <w:t>\tree\master\cloud\src\solution\Deployment\Scripts</w:t>
+              <w:t>\tree\master\cloud\</w:t>
+            </w:r>
+            <w:proofErr w:type="spellStart"/>
+            <w:r>
+              <w:rPr>
+                <w:rFonts w:eastAsia="Times New Roman" w:cs="Segoe UI"/>
+                <w:sz w:val="20"/>
+                <w:szCs w:val="20"/>
+              </w:rPr>
+              <w:t>src</w:t>
+            </w:r>
+            <w:proofErr w:type="spellEnd"/>
+            <w:r>
+              <w:rPr>
+                <w:rFonts w:eastAsia="Times New Roman" w:cs="Segoe UI"/>
+                <w:sz w:val="20"/>
+                <w:szCs w:val="20"/>
+              </w:rPr>
+              <w:t>\solution\Deployment\Scripts</w:t>
             </w:r>
             <w:r>
               <w:rPr>
@@ -4060,7 +4197,27 @@
                       <w:sz w:val="20"/>
                       <w:szCs w:val="20"/>
                     </w:rPr>
-                    <w:t>Go to Microsoft.Legal.MatterCenter.Web and publish code</w:t>
+                    <w:t xml:space="preserve">Go to </w:t>
+                  </w:r>
+                  <w:proofErr w:type="spellStart"/>
+                  <w:proofErr w:type="gramStart"/>
+                  <w:r>
+                    <w:rPr>
+                      <w:rFonts w:eastAsia="Times New Roman" w:cs="Segoe UI"/>
+                      <w:sz w:val="20"/>
+                      <w:szCs w:val="20"/>
+                    </w:rPr>
+                    <w:t>Microsoft.Legal.MatterCenter.Web</w:t>
+                  </w:r>
+                  <w:proofErr w:type="spellEnd"/>
+                  <w:proofErr w:type="gramEnd"/>
+                  <w:r>
+                    <w:rPr>
+                      <w:rFonts w:eastAsia="Times New Roman" w:cs="Segoe UI"/>
+                      <w:sz w:val="20"/>
+                      <w:szCs w:val="20"/>
+                    </w:rPr>
+                    <w:t xml:space="preserve"> and publish code</w:t>
                   </w:r>
                 </w:p>
               </w:tc>
@@ -4108,7 +4265,6 @@
                 <w:noProof/>
                 <w:sz w:val="20"/>
                 <w:szCs w:val="20"/>
-                <w:lang w:bidi="hi-IN"/>
               </w:rPr>
               <mc:AlternateContent>
                 <mc:Choice Requires="wps">
@@ -4416,11 +4572,20 @@
               <w:pStyle w:val="ListParagraph"/>
               <w:ind w:left="697"/>
               <w:rPr>
+                <w:rStyle w:val="Hyperlink"/>
                 <w:rFonts w:eastAsia="Times New Roman" w:cs="Segoe UI"/>
                 <w:sz w:val="20"/>
                 <w:szCs w:val="20"/>
               </w:rPr>
             </w:pPr>
+            <w:r>
+              <w:rPr>
+                <w:rFonts w:eastAsia="Times New Roman" w:cs="Segoe UI"/>
+                <w:sz w:val="20"/>
+                <w:szCs w:val="20"/>
+              </w:rPr>
+              <w:t xml:space="preserve">4a. </w:t>
+            </w:r>
             <w:r>
               <w:rPr>
                 <w:rFonts w:eastAsia="Times New Roman" w:cs="Segoe UI"/>
@@ -4441,6 +4606,142 @@
               </w:r>
             </w:hyperlink>
           </w:p>
+          <w:p>
+            <w:pPr>
+              <w:pStyle w:val="ListParagraph"/>
+              <w:ind w:left="697"/>
+              <w:rPr>
+                <w:rFonts w:eastAsia="Times New Roman" w:cs="Segoe UI"/>
+                <w:sz w:val="20"/>
+                <w:szCs w:val="20"/>
+              </w:rPr>
+            </w:pPr>
+            <w:r>
+              <w:rPr>
+                <w:rFonts w:eastAsia="Times New Roman" w:cs="Segoe UI"/>
+                <w:sz w:val="20"/>
+                <w:szCs w:val="20"/>
+              </w:rPr>
+              <w:t xml:space="preserve">4b. Run script </w:t>
+            </w:r>
+            <w:r>
+              <w:rPr>
+                <w:rFonts w:eastAsia="Times New Roman" w:cs="Segoe UI"/>
+                <w:sz w:val="20"/>
+                <w:szCs w:val="20"/>
+              </w:rPr>
+              <w:t>\tree\master\cloud\src\solution\Deployment\Scripts</w:t>
+            </w:r>
+            <w:r>
+              <w:rPr>
+                <w:rFonts w:eastAsia="Times New Roman" w:cs="Segoe UI"/>
+                <w:sz w:val="20"/>
+                <w:szCs w:val="20"/>
+              </w:rPr>
+              <w:t>\</w:t>
+            </w:r>
+            <w:r>
+              <w:rPr>
+                <w:rFonts w:eastAsia="Times New Roman" w:cs="Segoe UI"/>
+                <w:sz w:val="20"/>
+                <w:szCs w:val="20"/>
+              </w:rPr>
+              <w:t>key</w:t>
+            </w:r>
+            <w:r>
+              <w:rPr>
+                <w:rFonts w:eastAsia="Times New Roman" w:cs="Segoe UI"/>
+                <w:sz w:val="20"/>
+                <w:szCs w:val="20"/>
+              </w:rPr>
+              <w:t>Vault</w:t>
+            </w:r>
+            <w:r>
+              <w:rPr>
+                <w:rFonts w:eastAsia="Times New Roman" w:cs="Segoe UI"/>
+                <w:sz w:val="20"/>
+                <w:szCs w:val="20"/>
+              </w:rPr>
+              <w:t xml:space="preserve">Secret.ps1 </w:t>
+            </w:r>
+            <w:r>
+              <w:rPr>
+                <w:rFonts w:eastAsia="Times New Roman" w:cs="Segoe UI"/>
+                <w:sz w:val="20"/>
+                <w:szCs w:val="20"/>
+              </w:rPr>
+              <w:t xml:space="preserve">to update secret in </w:t>
+            </w:r>
+            <w:proofErr w:type="spellStart"/>
+            <w:r>
+              <w:rPr>
+                <w:rFonts w:eastAsia="Times New Roman" w:cs="Segoe UI"/>
+                <w:sz w:val="20"/>
+                <w:szCs w:val="20"/>
+              </w:rPr>
+              <w:t>keyVault</w:t>
+            </w:r>
+            <w:proofErr w:type="spellEnd"/>
+          </w:p>
+          <w:p>
+            <w:pPr>
+              <w:pStyle w:val="ListParagraph"/>
+              <w:ind w:left="697"/>
+              <w:rPr>
+                <w:rFonts w:eastAsia="Times New Roman" w:cs="Segoe UI"/>
+                <w:sz w:val="20"/>
+                <w:szCs w:val="20"/>
+              </w:rPr>
+            </w:pPr>
+          </w:p>
+          <w:p>
+            <w:pPr>
+              <w:pStyle w:val="ListParagraph"/>
+              <w:ind w:left="697"/>
+              <w:rPr>
+                <w:rFonts w:eastAsia="Times New Roman" w:cs="Segoe UI"/>
+                <w:sz w:val="20"/>
+                <w:szCs w:val="20"/>
+              </w:rPr>
+            </w:pPr>
+            <w:r>
+              <w:rPr>
+                <w:rFonts w:eastAsia="Times New Roman" w:cs="Segoe UI"/>
+                <w:sz w:val="20"/>
+                <w:szCs w:val="20"/>
+              </w:rPr>
+              <w:t xml:space="preserve">Refer </w:t>
+            </w:r>
+            <w:hyperlink r:id="rId20" w:history="1">
+              <w:r>
+                <w:rPr>
+                  <w:rStyle w:val="Hyperlink"/>
+                  <w:rFonts w:eastAsia="Times New Roman" w:cs="Segoe UI"/>
+                  <w:sz w:val="20"/>
+                  <w:szCs w:val="20"/>
+                </w:rPr>
+                <w:t>this article</w:t>
+              </w:r>
+            </w:hyperlink>
+            <w:r>
+              <w:rPr>
+                <w:rFonts w:eastAsia="Times New Roman" w:cs="Segoe UI"/>
+                <w:sz w:val="20"/>
+                <w:szCs w:val="20"/>
+              </w:rPr>
+              <w:t xml:space="preserve"> for generating secret(key)</w:t>
+            </w:r>
+            <w:bookmarkStart w:id="2" w:name="_GoBack"/>
+            <w:bookmarkEnd w:id="2"/>
+            <w:r>
+              <w:rPr>
+                <w:rFonts w:eastAsia="Times New Roman" w:cs="Segoe UI"/>
+                <w:sz w:val="20"/>
+                <w:szCs w:val="20"/>
+              </w:rPr>
+              <w:t xml:space="preserve"> form azure AD application.</w:t>
+            </w:r>
+          </w:p>
         </w:tc>
         <w:tc>
           <w:tcPr>
@@ -4529,25 +4830,7 @@
                   <w:sz w:val="20"/>
                   <w:szCs w:val="20"/>
                 </w:rPr>
-                <w:t>Appendi</w:t>
-              </w:r>
-              <w:r>
-                <w:rPr>
-                  <w:rStyle w:val="Hyperlink"/>
-                  <w:rFonts w:eastAsia="Times New Roman" w:cs="Segoe UI"/>
-                  <w:sz w:val="20"/>
-                  <w:szCs w:val="20"/>
-                </w:rPr>
-                <w:t>x</w:t>
-              </w:r>
-              <w:r>
-                <w:rPr>
-                  <w:rStyle w:val="Hyperlink"/>
-                  <w:rFonts w:eastAsia="Times New Roman" w:cs="Segoe UI"/>
-                  <w:sz w:val="20"/>
-                  <w:szCs w:val="20"/>
-                </w:rPr>
-                <w:t xml:space="preserve"> </w:t>
+                <w:t xml:space="preserve">Appendix </w:t>
               </w:r>
               <w:r>
                 <w:rPr>
@@ -4654,7 +4937,25 @@
                 <w:sz w:val="20"/>
                 <w:szCs w:val="20"/>
               </w:rPr>
-              <w:t xml:space="preserve"> folder under the src folder:</w:t>
+              <w:t xml:space="preserve"> folder under the </w:t>
+            </w:r>
+            <w:proofErr w:type="spellStart"/>
+            <w:r>
+              <w:rPr>
+                <w:rFonts w:eastAsia="Times New Roman" w:cs="Segoe UI"/>
+                <w:sz w:val="20"/>
+                <w:szCs w:val="20"/>
+              </w:rPr>
+              <w:t>src</w:t>
+            </w:r>
+            <w:proofErr w:type="spellEnd"/>
+            <w:r>
+              <w:rPr>
+                <w:rFonts w:eastAsia="Times New Roman" w:cs="Segoe UI"/>
+                <w:sz w:val="20"/>
+                <w:szCs w:val="20"/>
+              </w:rPr>
+              <w:t xml:space="preserve"> folder:</w:t>
             </w:r>
           </w:p>
           <w:p>
@@ -4754,6 +5055,7 @@
                 <w:sz w:val="20"/>
                 <w:szCs w:val="20"/>
               </w:rPr>
+              <w:lastRenderedPageBreak/>
               <w:t>Create build of helper utilities</w:t>
             </w:r>
           </w:p>
@@ -4776,7 +5078,25 @@
                 <w:sz w:val="20"/>
                 <w:szCs w:val="20"/>
               </w:rPr>
-              <w:t>Navigate to src\Helper Utilities and open Helper Utilities solution in Visual Studio and build the solution</w:t>
+              <w:t xml:space="preserve">Navigate to </w:t>
+            </w:r>
+            <w:proofErr w:type="spellStart"/>
+            <w:r>
+              <w:rPr>
+                <w:rFonts w:eastAsia="Times New Roman" w:cs="Segoe UI"/>
+                <w:sz w:val="20"/>
+                <w:szCs w:val="20"/>
+              </w:rPr>
+              <w:t>src</w:t>
+            </w:r>
+            <w:proofErr w:type="spellEnd"/>
+            <w:r>
+              <w:rPr>
+                <w:rFonts w:eastAsia="Times New Roman" w:cs="Segoe UI"/>
+                <w:sz w:val="20"/>
+                <w:szCs w:val="20"/>
+              </w:rPr>
+              <w:t>\Helper Utilities and open Helper Utilities solution in Visual Studio and build the solution</w:t>
             </w:r>
           </w:p>
           <w:p>
@@ -4798,7 +5118,25 @@
                 <w:sz w:val="20"/>
                 <w:szCs w:val="20"/>
               </w:rPr>
-              <w:t>This will build all deployment utilities and copy all EXE and Config files into</w:t>
+              <w:t xml:space="preserve">This will build all deployment utilities and copy all EXE and </w:t>
+            </w:r>
+            <w:proofErr w:type="spellStart"/>
+            <w:r>
+              <w:rPr>
+                <w:rFonts w:eastAsia="Times New Roman" w:cs="Segoe UI"/>
+                <w:sz w:val="20"/>
+                <w:szCs w:val="20"/>
+              </w:rPr>
+              <w:t>Config</w:t>
+            </w:r>
+            <w:proofErr w:type="spellEnd"/>
+            <w:r>
+              <w:rPr>
+                <w:rFonts w:eastAsia="Times New Roman" w:cs="Segoe UI"/>
+                <w:sz w:val="20"/>
+                <w:szCs w:val="20"/>
+              </w:rPr>
+              <w:t xml:space="preserve"> files into</w:t>
             </w:r>
           </w:p>
         </w:tc>
@@ -4820,6 +5158,7 @@
                 <w:sz w:val="20"/>
                 <w:szCs w:val="20"/>
               </w:rPr>
+              <w:lastRenderedPageBreak/>
               <w:t>Manual</w:t>
             </w:r>
           </w:p>
@@ -4898,7 +5237,6 @@
                 <w:sz w:val="20"/>
                 <w:szCs w:val="20"/>
               </w:rPr>
-              <w:lastRenderedPageBreak/>
               <w:t>Location:</w:t>
             </w:r>
             <w:r>
@@ -4907,7 +5245,25 @@
                 <w:sz w:val="20"/>
                 <w:szCs w:val="20"/>
               </w:rPr>
-              <w:t xml:space="preserve"> src/deployment</w:t>
+              <w:t xml:space="preserve"> </w:t>
+            </w:r>
+            <w:proofErr w:type="spellStart"/>
+            <w:r>
+              <w:rPr>
+                <w:rFonts w:cs="Segoe UI"/>
+                <w:sz w:val="20"/>
+                <w:szCs w:val="20"/>
+              </w:rPr>
+              <w:t>src</w:t>
+            </w:r>
+            <w:proofErr w:type="spellEnd"/>
+            <w:r>
+              <w:rPr>
+                <w:rFonts w:cs="Segoe UI"/>
+                <w:sz w:val="20"/>
+                <w:szCs w:val="20"/>
+              </w:rPr>
+              <w:t>/deployment</w:t>
             </w:r>
             <w:r>
               <w:rPr>
@@ -4950,8 +5306,90 @@
                 <w:sz w:val="20"/>
                 <w:szCs w:val="20"/>
               </w:rPr>
-              <w:t>: Config, Create_Group, TermStore_Config, Client_Config, Sample_Data</w:t>
-            </w:r>
+              <w:t xml:space="preserve">: </w:t>
+            </w:r>
+            <w:proofErr w:type="spellStart"/>
+            <w:r>
+              <w:rPr>
+                <w:rFonts w:cs="Segoe UI"/>
+                <w:sz w:val="20"/>
+                <w:szCs w:val="20"/>
+              </w:rPr>
+              <w:t>Config</w:t>
+            </w:r>
+            <w:proofErr w:type="spellEnd"/>
+            <w:r>
+              <w:rPr>
+                <w:rFonts w:cs="Segoe UI"/>
+                <w:sz w:val="20"/>
+                <w:szCs w:val="20"/>
+              </w:rPr>
+              <w:t xml:space="preserve">, </w:t>
+            </w:r>
+            <w:proofErr w:type="spellStart"/>
+            <w:r>
+              <w:rPr>
+                <w:rFonts w:cs="Segoe UI"/>
+                <w:sz w:val="20"/>
+                <w:szCs w:val="20"/>
+              </w:rPr>
+              <w:t>Create_Group</w:t>
+            </w:r>
+            <w:proofErr w:type="spellEnd"/>
+            <w:r>
+              <w:rPr>
+                <w:rFonts w:cs="Segoe UI"/>
+                <w:sz w:val="20"/>
+                <w:szCs w:val="20"/>
+              </w:rPr>
+              <w:t xml:space="preserve">, </w:t>
+            </w:r>
+            <w:proofErr w:type="spellStart"/>
+            <w:r>
+              <w:rPr>
+                <w:rFonts w:cs="Segoe UI"/>
+                <w:sz w:val="20"/>
+                <w:szCs w:val="20"/>
+              </w:rPr>
+              <w:t>TermStore_Config</w:t>
+            </w:r>
+            <w:proofErr w:type="spellEnd"/>
+            <w:r>
+              <w:rPr>
+                <w:rFonts w:cs="Segoe UI"/>
+                <w:sz w:val="20"/>
+                <w:szCs w:val="20"/>
+              </w:rPr>
+              <w:t xml:space="preserve">, </w:t>
+            </w:r>
+            <w:proofErr w:type="spellStart"/>
+            <w:r>
+              <w:rPr>
+                <w:rFonts w:cs="Segoe UI"/>
+                <w:sz w:val="20"/>
+                <w:szCs w:val="20"/>
+              </w:rPr>
+              <w:t>Client_Config</w:t>
+            </w:r>
+            <w:proofErr w:type="spellEnd"/>
+            <w:r>
+              <w:rPr>
+                <w:rFonts w:cs="Segoe UI"/>
+                <w:sz w:val="20"/>
+                <w:szCs w:val="20"/>
+              </w:rPr>
+              <w:t xml:space="preserve">, </w:t>
+            </w:r>
+            <w:proofErr w:type="spellStart"/>
+            <w:r>
+              <w:rPr>
+                <w:rFonts w:cs="Segoe UI"/>
+                <w:sz w:val="20"/>
+                <w:szCs w:val="20"/>
+              </w:rPr>
+              <w:t>Sample_Data</w:t>
+            </w:r>
+            <w:proofErr w:type="spellEnd"/>
           </w:p>
           <w:p>
             <w:pPr>
@@ -5040,13 +5478,41 @@
                 <w:szCs w:val="20"/>
               </w:rPr>
             </w:pPr>
+            <w:proofErr w:type="spellStart"/>
             <w:r>
               <w:rPr>
                 <w:rFonts w:eastAsia="Times New Roman" w:cs="Segoe UI"/>
                 <w:sz w:val="20"/>
                 <w:szCs w:val="20"/>
               </w:rPr>
-              <w:t>AzureWebsiteName and AzureWebServiceName should just contain the domain name and not an URL.</w:t>
+              <w:t>AzureWebsiteName</w:t>
+            </w:r>
+            <w:proofErr w:type="spellEnd"/>
+            <w:r>
+              <w:rPr>
+                <w:rFonts w:eastAsia="Times New Roman" w:cs="Segoe UI"/>
+                <w:sz w:val="20"/>
+                <w:szCs w:val="20"/>
+              </w:rPr>
+              <w:t xml:space="preserve"> and </w:t>
+            </w:r>
+            <w:proofErr w:type="spellStart"/>
+            <w:r>
+              <w:rPr>
+                <w:rFonts w:eastAsia="Times New Roman" w:cs="Segoe UI"/>
+                <w:sz w:val="20"/>
+                <w:szCs w:val="20"/>
+              </w:rPr>
+              <w:t>AzureWebServiceName</w:t>
+            </w:r>
+            <w:proofErr w:type="spellEnd"/>
+            <w:r>
+              <w:rPr>
+                <w:rFonts w:eastAsia="Times New Roman" w:cs="Segoe UI"/>
+                <w:sz w:val="20"/>
+                <w:szCs w:val="20"/>
+              </w:rPr>
+              <w:t xml:space="preserve"> should just contain the domain name and not an URL.</w:t>
             </w:r>
           </w:p>
           <w:p>
@@ -5100,7 +5566,6 @@
                 <w:sz w:val="20"/>
                 <w:szCs w:val="20"/>
               </w:rPr>
-              <w:lastRenderedPageBreak/>
               <w:t>Manual</w:t>
             </w:r>
           </w:p>
@@ -5137,7 +5602,7 @@
                 <w:sz w:val="20"/>
                 <w:szCs w:val="20"/>
               </w:rPr>
-              <w:t>7</w:t>
+              <w:t>8</w:t>
             </w:r>
           </w:p>
         </w:tc>
@@ -5534,13 +5999,59 @@
                       <w:szCs w:val="20"/>
                     </w:rPr>
                   </w:pPr>
+                  <w:proofErr w:type="spellStart"/>
                   <w:r>
                     <w:rPr>
                       <w:rFonts w:eastAsia="Times New Roman" w:cs="Segoe UI"/>
                       <w:sz w:val="20"/>
                       <w:szCs w:val="20"/>
                     </w:rPr>
-                    <w:t>Web.config, Web_Cloud.config, Web_OnPremise.config file existence check for two solutions</w:t>
+                    <w:t>Web.config</w:t>
+                  </w:r>
+                  <w:proofErr w:type="spellEnd"/>
+                  <w:r>
+                    <w:rPr>
+                      <w:rFonts w:eastAsia="Times New Roman" w:cs="Segoe UI"/>
+                      <w:sz w:val="20"/>
+                      <w:szCs w:val="20"/>
+                    </w:rPr>
+                    <w:t xml:space="preserve">, </w:t>
+                  </w:r>
+                  <w:proofErr w:type="spellStart"/>
+                  <w:r>
+                    <w:rPr>
+                      <w:rFonts w:eastAsia="Times New Roman" w:cs="Segoe UI"/>
+                      <w:sz w:val="20"/>
+                      <w:szCs w:val="20"/>
+                    </w:rPr>
+                    <w:t>Web_Cloud.config</w:t>
+                  </w:r>
+                  <w:proofErr w:type="spellEnd"/>
+                  <w:r>
+                    <w:rPr>
+                      <w:rFonts w:eastAsia="Times New Roman" w:cs="Segoe UI"/>
+                      <w:sz w:val="20"/>
+                      <w:szCs w:val="20"/>
+                    </w:rPr>
+                    <w:t xml:space="preserve">, </w:t>
+                  </w:r>
+                  <w:proofErr w:type="spellStart"/>
+                  <w:r>
+                    <w:rPr>
+                      <w:rFonts w:eastAsia="Times New Roman" w:cs="Segoe UI"/>
+                      <w:sz w:val="20"/>
+                      <w:szCs w:val="20"/>
+                    </w:rPr>
+                    <w:t>Web_OnPremise.config</w:t>
+                  </w:r>
+                  <w:proofErr w:type="spellEnd"/>
+                  <w:r>
+                    <w:rPr>
+                      <w:rFonts w:eastAsia="Times New Roman" w:cs="Segoe UI"/>
+                      <w:sz w:val="20"/>
+                      <w:szCs w:val="20"/>
+                    </w:rPr>
+                    <w:t xml:space="preserve"> file existence check for two solutions</w:t>
                   </w:r>
                 </w:p>
               </w:tc>
@@ -5750,6 +6261,7 @@
                       <w:sz w:val="20"/>
                       <w:szCs w:val="20"/>
                     </w:rPr>
+                    <w:lastRenderedPageBreak/>
                     <w:t>Matter Center Matters</w:t>
                   </w:r>
                 </w:p>
@@ -5872,7 +6384,6 @@
                       <w:sz w:val="20"/>
                       <w:szCs w:val="20"/>
                     </w:rPr>
-                    <w:lastRenderedPageBreak/>
                     <w:t>Matter Center Help Links</w:t>
                   </w:r>
                 </w:p>
@@ -6505,7 +7016,25 @@
                       <w:sz w:val="20"/>
                       <w:szCs w:val="20"/>
                     </w:rPr>
-                    <w:t>Updates configurations in web.config for Service and UI build</w:t>
+                    <w:t xml:space="preserve">Updates configurations in </w:t>
+                  </w:r>
+                  <w:proofErr w:type="spellStart"/>
+                  <w:r>
+                    <w:rPr>
+                      <w:rFonts w:eastAsia="Times New Roman" w:cs="Segoe UI"/>
+                      <w:sz w:val="20"/>
+                      <w:szCs w:val="20"/>
+                    </w:rPr>
+                    <w:t>web.config</w:t>
+                  </w:r>
+                  <w:proofErr w:type="spellEnd"/>
+                  <w:r>
+                    <w:rPr>
+                      <w:rFonts w:eastAsia="Times New Roman" w:cs="Segoe UI"/>
+                      <w:sz w:val="20"/>
+                      <w:szCs w:val="20"/>
+                    </w:rPr>
+                    <w:t xml:space="preserve"> for Service and UI build</w:t>
                   </w:r>
                 </w:p>
               </w:tc>
@@ -6604,7 +7133,43 @@
                       <w:sz w:val="20"/>
                       <w:szCs w:val="20"/>
                     </w:rPr>
-                    <w:t>Encrypt the appSettings section in web.config files</w:t>
+                    <w:t xml:space="preserve">Encrypt the </w:t>
+                  </w:r>
+                  <w:proofErr w:type="spellStart"/>
+                  <w:r>
+                    <w:rPr>
+                      <w:rFonts w:eastAsia="Times New Roman" w:cs="Segoe UI"/>
+                      <w:sz w:val="20"/>
+                      <w:szCs w:val="20"/>
+                    </w:rPr>
+                    <w:t>appSettings</w:t>
+                  </w:r>
+                  <w:proofErr w:type="spellEnd"/>
+                  <w:r>
+                    <w:rPr>
+                      <w:rFonts w:eastAsia="Times New Roman" w:cs="Segoe UI"/>
+                      <w:sz w:val="20"/>
+                      <w:szCs w:val="20"/>
+                    </w:rPr>
+                    <w:t xml:space="preserve"> section in </w:t>
+                  </w:r>
+                  <w:proofErr w:type="spellStart"/>
+                  <w:r>
+                    <w:rPr>
+                      <w:rFonts w:eastAsia="Times New Roman" w:cs="Segoe UI"/>
+                      <w:sz w:val="20"/>
+                      <w:szCs w:val="20"/>
+                    </w:rPr>
+                    <w:t>web.config</w:t>
+                  </w:r>
+                  <w:proofErr w:type="spellEnd"/>
+                  <w:r>
+                    <w:rPr>
+                      <w:rFonts w:eastAsia="Times New Roman" w:cs="Segoe UI"/>
+                      <w:sz w:val="20"/>
+                      <w:szCs w:val="20"/>
+                    </w:rPr>
+                    <w:t xml:space="preserve"> files</w:t>
                   </w:r>
                 </w:p>
               </w:tc>
@@ -6941,7 +7506,43 @@
                       <w:sz w:val="20"/>
                       <w:szCs w:val="20"/>
                     </w:rPr>
-                    <w:t>Updates the values of ApplicationInsightsID, URL’s for pages on Azure and links on the page in Matter Landing, SPCommon and Document Details JS file. Also updates the references in the Document Details HTML file</w:t>
+                    <w:t xml:space="preserve">Updates the values of </w:t>
+                  </w:r>
+                  <w:proofErr w:type="spellStart"/>
+                  <w:r>
+                    <w:rPr>
+                      <w:rFonts w:eastAsia="Times New Roman" w:cs="Segoe UI"/>
+                      <w:sz w:val="20"/>
+                      <w:szCs w:val="20"/>
+                    </w:rPr>
+                    <w:t>ApplicationInsightsID</w:t>
+                  </w:r>
+                  <w:proofErr w:type="spellEnd"/>
+                  <w:r>
+                    <w:rPr>
+                      <w:rFonts w:eastAsia="Times New Roman" w:cs="Segoe UI"/>
+                      <w:sz w:val="20"/>
+                      <w:szCs w:val="20"/>
+                    </w:rPr>
+                    <w:t xml:space="preserve">, URL’s for pages on Azure and links on the page in Matter Landing, </w:t>
+                  </w:r>
+                  <w:proofErr w:type="spellStart"/>
+                  <w:r>
+                    <w:rPr>
+                      <w:rFonts w:eastAsia="Times New Roman" w:cs="Segoe UI"/>
+                      <w:sz w:val="20"/>
+                      <w:szCs w:val="20"/>
+                    </w:rPr>
+                    <w:t>SPCommon</w:t>
+                  </w:r>
+                  <w:proofErr w:type="spellEnd"/>
+                  <w:r>
+                    <w:rPr>
+                      <w:rFonts w:eastAsia="Times New Roman" w:cs="Segoe UI"/>
+                      <w:sz w:val="20"/>
+                      <w:szCs w:val="20"/>
+                    </w:rPr>
+                    <w:t xml:space="preserve"> and Document Details JS file. Also updates the references in the Document Details HTML file</w:t>
                   </w:r>
                 </w:p>
               </w:tc>
@@ -7139,7 +7740,7 @@
                 <w:sz w:val="20"/>
                 <w:szCs w:val="20"/>
               </w:rPr>
-              <w:t>8</w:t>
+              <w:t>9</w:t>
             </w:r>
           </w:p>
         </w:tc>
@@ -7197,25 +7798,7 @@
                   <w:sz w:val="20"/>
                   <w:szCs w:val="20"/>
                 </w:rPr>
-                <w:t>App</w:t>
-              </w:r>
-              <w:r>
-                <w:rPr>
-                  <w:rStyle w:val="Hyperlink"/>
-                  <w:rFonts w:eastAsia="Times New Roman" w:cs="Segoe UI"/>
-                  <w:sz w:val="20"/>
-                  <w:szCs w:val="20"/>
-                </w:rPr>
-                <w:t>e</w:t>
-              </w:r>
-              <w:r>
-                <w:rPr>
-                  <w:rStyle w:val="Hyperlink"/>
-                  <w:rFonts w:eastAsia="Times New Roman" w:cs="Segoe UI"/>
-                  <w:sz w:val="20"/>
-                  <w:szCs w:val="20"/>
-                </w:rPr>
-                <w:t>ndix</w:t>
+                <w:t>Appendix</w:t>
               </w:r>
               <w:r>
                 <w:rPr>
@@ -7252,76 +7835,32 @@
           </w:p>
         </w:tc>
       </w:tr>
-      <w:tr>
-        <w:trPr>
-          <w:trHeight w:val="5120"/>
-        </w:trPr>
-        <w:tc>
-          <w:tcPr>
-            <w:tcW w:w="375" w:type="pct"/>
-          </w:tcPr>
-          <w:p>
-            <w:pPr>
-              <w:ind w:left="60"/>
-              <w:rPr>
-                <w:rFonts w:eastAsia="Times New Roman" w:cs="Segoe UI"/>
-                <w:b/>
-                <w:sz w:val="20"/>
-                <w:szCs w:val="20"/>
-              </w:rPr>
-            </w:pPr>
-          </w:p>
-        </w:tc>
-        <w:tc>
-          <w:tcPr>
-            <w:tcW w:w="4099" w:type="pct"/>
-          </w:tcPr>
-          <w:p>
-            <w:pPr>
-              <w:pStyle w:val="NormalWeb"/>
-              <w:spacing w:before="0" w:beforeAutospacing="0" w:after="0" w:afterAutospacing="0"/>
-              <w:ind w:left="697"/>
-              <w:rPr>
-                <w:rFonts w:ascii="Segoe UI" w:hAnsi="Segoe UI" w:cs="Segoe UI"/>
-                <w:sz w:val="20"/>
-                <w:szCs w:val="20"/>
-              </w:rPr>
-            </w:pPr>
-          </w:p>
-        </w:tc>
-        <w:tc>
-          <w:tcPr>
-            <w:tcW w:w="526" w:type="pct"/>
-          </w:tcPr>
-          <w:p>
-            <w:pPr>
-              <w:rPr>
-                <w:rFonts w:eastAsia="Times New Roman" w:cs="Segoe UI"/>
-                <w:bCs/>
-                <w:sz w:val="20"/>
-                <w:szCs w:val="20"/>
-              </w:rPr>
-            </w:pPr>
-            <w:r>
-              <w:rPr>
-                <w:rFonts w:eastAsia="Times New Roman" w:cs="Segoe UI"/>
-                <w:bCs/>
-                <w:sz w:val="20"/>
-                <w:szCs w:val="20"/>
-              </w:rPr>
-              <w:t>Manual</w:t>
-            </w:r>
-          </w:p>
-        </w:tc>
-      </w:tr>
     </w:tbl>
     <w:p>
       <w:pPr>
         <w:pStyle w:val="Heading1"/>
       </w:pPr>
       <w:bookmarkStart w:id="3" w:name="_One_Click_Deployment_1"/>
-      <w:bookmarkStart w:id="4" w:name="_Toc460010750"/>
       <w:bookmarkEnd w:id="3"/>
+    </w:p>
+    <w:p>
+      <w:pPr>
+        <w:rPr>
+          <w:rFonts w:ascii="Segoe UI Light" w:eastAsiaTheme="majorEastAsia" w:hAnsi="Segoe UI Light" w:cs="Segoe UI"/>
+          <w:color w:val="5B9BD5" w:themeColor="accent1"/>
+          <w:sz w:val="32"/>
+          <w:szCs w:val="32"/>
+        </w:rPr>
+      </w:pPr>
+      <w:r>
+        <w:br w:type="page"/>
+      </w:r>
+    </w:p>
+    <w:p>
+      <w:pPr>
+        <w:pStyle w:val="Heading1"/>
+      </w:pPr>
+      <w:bookmarkStart w:id="4" w:name="_Toc460019599"/>
       <w:r>
         <w:lastRenderedPageBreak/>
         <w:t>Appendix A</w:t>
@@ -7335,7 +7874,7 @@
           <w:rFonts w:eastAsia="Times New Roman"/>
         </w:rPr>
       </w:pPr>
-      <w:bookmarkStart w:id="5" w:name="_Toc460010751"/>
+      <w:bookmarkStart w:id="5" w:name="_Toc460019600"/>
       <w:r>
         <w:rPr>
           <w:rFonts w:eastAsia="Times New Roman"/>
@@ -7446,7 +7985,7 @@
         </w:rPr>
         <w:t xml:space="preserve">For e.g. </w:t>
       </w:r>
-      <w:hyperlink r:id="rId19" w:history="1">
+      <w:hyperlink r:id="rId21" w:history="1">
         <w:r>
           <w:rPr>
             <w:rStyle w:val="Hyperlink"/>
@@ -7488,7 +8027,6 @@
       <w:r>
         <w:rPr>
           <w:noProof/>
-          <w:lang w:bidi="hi-IN"/>
         </w:rPr>
         <w:drawing>
           <wp:inline distT="0" distB="0" distL="0" distR="0" wp14:anchorId="1795F4E7" wp14:editId="6EE0FFCE">
@@ -7506,7 +8044,7 @@
                     <pic:cNvPicPr/>
                   </pic:nvPicPr>
                   <pic:blipFill>
-                    <a:blip r:embed="rId20"/>
+                    <a:blip r:embed="rId22"/>
                     <a:stretch>
                       <a:fillRect/>
                     </a:stretch>
@@ -7541,7 +8079,15 @@
         </w:numPr>
       </w:pPr>
       <w:r>
-        <w:t>Expand the Taxonomy node, look for MatterCenterTerms node and expand it</w:t>
+        <w:t xml:space="preserve">Expand the Taxonomy node, look for </w:t>
+      </w:r>
+      <w:proofErr w:type="spellStart"/>
+      <w:r>
+        <w:t>MatterCenterTerms</w:t>
+      </w:r>
+      <w:proofErr w:type="spellEnd"/>
+      <w:r>
+        <w:t xml:space="preserve"> node and expand it</w:t>
       </w:r>
     </w:p>
     <w:p>
@@ -7553,6 +8099,7 @@
         </w:numPr>
       </w:pPr>
       <w:r>
+        <w:lastRenderedPageBreak/>
         <w:t>Right-click on the “Clients” term set and select “Create Term” as shown below:</w:t>
       </w:r>
     </w:p>
@@ -7569,7 +8116,6 @@
       <w:r>
         <w:rPr>
           <w:noProof/>
-          <w:lang w:bidi="hi-IN"/>
         </w:rPr>
         <w:drawing>
           <wp:inline distT="0" distB="0" distL="0" distR="0" wp14:anchorId="48C28363" wp14:editId="6937490D">
@@ -7587,7 +8133,7 @@
                     <pic:cNvPicPr/>
                   </pic:nvPicPr>
                   <pic:blipFill>
-                    <a:blip r:embed="rId21"/>
+                    <a:blip r:embed="rId23"/>
                     <a:stretch>
                       <a:fillRect/>
                     </a:stretch>
@@ -7638,7 +8184,6 @@
       <w:r>
         <w:rPr>
           <w:noProof/>
-          <w:lang w:bidi="hi-IN"/>
         </w:rPr>
         <w:drawing>
           <wp:inline distT="0" distB="0" distL="0" distR="0" wp14:anchorId="08FA5AA2" wp14:editId="0773A357">
@@ -7656,7 +8201,7 @@
                     <pic:cNvPicPr/>
                   </pic:nvPicPr>
                   <pic:blipFill>
-                    <a:blip r:embed="rId22"/>
+                    <a:blip r:embed="rId24"/>
                     <a:stretch>
                       <a:fillRect/>
                     </a:stretch>
@@ -7817,6 +8362,7 @@
                 <w:szCs w:val="20"/>
               </w:rPr>
             </w:pPr>
+            <w:proofErr w:type="spellStart"/>
             <w:r>
               <w:rPr>
                 <w:rFonts w:eastAsia="Times New Roman" w:cs="Segoe UI"/>
@@ -7825,6 +8371,7 @@
               </w:rPr>
               <w:t>ClientID</w:t>
             </w:r>
+            <w:proofErr w:type="spellEnd"/>
           </w:p>
         </w:tc>
         <w:tc>
@@ -7870,6 +8417,7 @@
                 <w:szCs w:val="20"/>
               </w:rPr>
             </w:pPr>
+            <w:proofErr w:type="spellStart"/>
             <w:r>
               <w:rPr>
                 <w:rFonts w:eastAsia="Times New Roman" w:cs="Segoe UI"/>
@@ -7878,6 +8426,7 @@
               </w:rPr>
               <w:t>ClientURL</w:t>
             </w:r>
+            <w:proofErr w:type="spellEnd"/>
           </w:p>
         </w:tc>
         <w:tc>
@@ -7978,7 +8527,6 @@
       <w:r>
         <w:rPr>
           <w:noProof/>
-          <w:lang w:bidi="hi-IN"/>
         </w:rPr>
         <w:drawing>
           <wp:inline distT="0" distB="0" distL="0" distR="0" wp14:anchorId="7A4DF3B4" wp14:editId="1B8B3BF3">
@@ -7996,7 +8544,7 @@
                     <pic:cNvPicPr/>
                   </pic:nvPicPr>
                   <pic:blipFill>
-                    <a:blip r:embed="rId23"/>
+                    <a:blip r:embed="rId25"/>
                     <a:stretch>
                       <a:fillRect/>
                     </a:stretch>
@@ -8068,7 +8616,6 @@
       <w:r>
         <w:rPr>
           <w:noProof/>
-          <w:lang w:bidi="hi-IN"/>
         </w:rPr>
         <w:drawing>
           <wp:inline distT="0" distB="0" distL="0" distR="0" wp14:anchorId="4787A0FC" wp14:editId="3937B6DE">
@@ -8086,7 +8633,7 @@
                     <pic:cNvPicPr/>
                   </pic:nvPicPr>
                   <pic:blipFill>
-                    <a:blip r:embed="rId24"/>
+                    <a:blip r:embed="rId26"/>
                     <a:stretch>
                       <a:fillRect/>
                     </a:stretch>
@@ -8167,8 +8714,8 @@
       <w:r>
         <w:rPr>
           <w:noProof/>
-          <w:lang w:bidi="hi-IN"/>
-        </w:rPr>
+        </w:rPr>
+        <w:lastRenderedPageBreak/>
         <w:drawing>
           <wp:inline distT="0" distB="0" distL="0" distR="0" wp14:anchorId="296F3BE4" wp14:editId="2B595A1E">
             <wp:extent cx="1802209" cy="1628775"/>
@@ -8185,7 +8732,7 @@
                     <pic:cNvPicPr/>
                   </pic:nvPicPr>
                   <pic:blipFill>
-                    <a:blip r:embed="rId25"/>
+                    <a:blip r:embed="rId27"/>
                     <a:stretch>
                       <a:fillRect/>
                     </a:stretch>
@@ -8258,7 +8805,6 @@
       <w:r>
         <w:rPr>
           <w:noProof/>
-          <w:lang w:bidi="hi-IN"/>
         </w:rPr>
         <w:drawing>
           <wp:inline distT="0" distB="0" distL="0" distR="0" wp14:anchorId="1DE304E5" wp14:editId="293F906C">
@@ -8274,7 +8820,7 @@
                     <pic:cNvPicPr/>
                   </pic:nvPicPr>
                   <pic:blipFill>
-                    <a:blip r:embed="rId26"/>
+                    <a:blip r:embed="rId28"/>
                     <a:stretch>
                       <a:fillRect/>
                     </a:stretch>
@@ -8344,7 +8890,6 @@
       <w:r>
         <w:rPr>
           <w:noProof/>
-          <w:lang w:bidi="hi-IN"/>
         </w:rPr>
         <w:drawing>
           <wp:inline distT="0" distB="0" distL="0" distR="0" wp14:anchorId="069440CD" wp14:editId="0086A97B">
@@ -8360,7 +8905,7 @@
                     <pic:cNvPicPr/>
                   </pic:nvPicPr>
                   <pic:blipFill>
-                    <a:blip r:embed="rId27"/>
+                    <a:blip r:embed="rId29"/>
                     <a:stretch>
                       <a:fillRect/>
                     </a:stretch>
@@ -8430,8 +8975,8 @@
       <w:r>
         <w:rPr>
           <w:noProof/>
-          <w:lang w:bidi="hi-IN"/>
-        </w:rPr>
+        </w:rPr>
+        <w:lastRenderedPageBreak/>
         <w:drawing>
           <wp:inline distT="0" distB="0" distL="0" distR="0" wp14:anchorId="49207F37" wp14:editId="7EBD4F46">
             <wp:extent cx="3352800" cy="2048932"/>
@@ -8448,7 +8993,7 @@
                     <pic:cNvPicPr/>
                   </pic:nvPicPr>
                   <pic:blipFill>
-                    <a:blip r:embed="rId28"/>
+                    <a:blip r:embed="rId30"/>
                     <a:stretch>
                       <a:fillRect/>
                     </a:stretch>
@@ -8559,7 +9104,6 @@
       <w:r>
         <w:rPr>
           <w:noProof/>
-          <w:lang w:bidi="hi-IN"/>
         </w:rPr>
         <w:drawing>
           <wp:inline distT="0" distB="0" distL="0" distR="0" wp14:anchorId="3F97241F" wp14:editId="24517E1F">
@@ -8577,7 +9121,7 @@
                     <pic:cNvPicPr/>
                   </pic:nvPicPr>
                   <pic:blipFill>
-                    <a:blip r:embed="rId29"/>
+                    <a:blip r:embed="rId31"/>
                     <a:stretch>
                       <a:fillRect/>
                     </a:stretch>
@@ -8657,6 +9201,7 @@
           <w:sz w:val="20"/>
           <w:szCs w:val="20"/>
         </w:rPr>
+        <w:lastRenderedPageBreak/>
         <w:t xml:space="preserve"> </w:t>
       </w:r>
       <w:r>
@@ -8671,7 +9216,6 @@
       <w:r>
         <w:rPr>
           <w:noProof/>
-          <w:lang w:bidi="hi-IN"/>
         </w:rPr>
         <w:drawing>
           <wp:inline distT="0" distB="0" distL="0" distR="0" wp14:anchorId="65604254" wp14:editId="38DD6CE7">
@@ -8689,7 +9233,7 @@
                     <pic:cNvPicPr/>
                   </pic:nvPicPr>
                   <pic:blipFill>
-                    <a:blip r:embed="rId30"/>
+                    <a:blip r:embed="rId32"/>
                     <a:stretch>
                       <a:fillRect/>
                     </a:stretch>
@@ -8726,9 +9270,11 @@
       <w:r>
         <w:t>Update web dashboard URL in ‘</w:t>
       </w:r>
+      <w:proofErr w:type="spellStart"/>
       <w:r>
         <w:t>WebDashboardSPTemplate</w:t>
       </w:r>
+      <w:proofErr w:type="spellEnd"/>
       <w:r>
         <w:t xml:space="preserve">’ </w:t>
       </w:r>
@@ -8749,23 +9295,46 @@
       <w:r>
         <w:t>ocation for ‘</w:t>
       </w:r>
+      <w:proofErr w:type="spellStart"/>
       <w:r>
         <w:t>WebDashboardSPTemplate</w:t>
       </w:r>
+      <w:proofErr w:type="spellEnd"/>
       <w:r>
         <w:t>’</w:t>
       </w:r>
       <w:r>
         <w:t xml:space="preserve">= </w:t>
       </w:r>
-      <w:r>
-        <w:t>“../mattercenter-master/tree/master/</w:t>
+      <w:proofErr w:type="gramStart"/>
+      <w:r>
+        <w:t>“..</w:t>
+      </w:r>
+      <w:proofErr w:type="gramEnd"/>
+      <w:r>
+        <w:t>/</w:t>
+      </w:r>
+      <w:proofErr w:type="spellStart"/>
+      <w:r>
+        <w:t>mattercenter</w:t>
+      </w:r>
+      <w:proofErr w:type="spellEnd"/>
+      <w:r>
+        <w:t>-master/tree/master/</w:t>
       </w:r>
       <w:r>
         <w:t>cloud</w:t>
       </w:r>
       <w:r>
-        <w:t>/src/deployments/Static Content/</w:t>
+        <w:t>/</w:t>
+      </w:r>
+      <w:proofErr w:type="spellStart"/>
+      <w:r>
+        <w:t>src</w:t>
+      </w:r>
+      <w:proofErr w:type="spellEnd"/>
+      <w:r>
+        <w:t>/deployments/Static Content/</w:t>
       </w:r>
       <w:r>
         <w:t>HTML</w:t>
@@ -8774,8 +9343,13 @@
         <w:t>/</w:t>
       </w:r>
       <w:r>
-        <w:t xml:space="preserve"> WebDashboardSPTemplate</w:t>
-      </w:r>
+        <w:t xml:space="preserve"> </w:t>
+      </w:r>
+      <w:proofErr w:type="spellStart"/>
+      <w:r>
+        <w:t>WebDashboardSPTemplate</w:t>
+      </w:r>
+      <w:proofErr w:type="spellEnd"/>
       <w:r>
         <w:t xml:space="preserve"> </w:t>
       </w:r>
@@ -8808,7 +9382,6 @@
       <w:r>
         <w:rPr>
           <w:noProof/>
-          <w:lang w:bidi="hi-IN"/>
         </w:rPr>
         <w:drawing>
           <wp:inline distT="0" distB="0" distL="0" distR="0" wp14:anchorId="21A7B256" wp14:editId="39714D9B">
@@ -8826,7 +9399,7 @@
                     <pic:cNvPicPr/>
                   </pic:nvPicPr>
                   <pic:blipFill>
-                    <a:blip r:embed="rId31"/>
+                    <a:blip r:embed="rId33"/>
                     <a:stretch>
                       <a:fillRect/>
                     </a:stretch>
@@ -8881,7 +9454,6 @@
       <w:r>
         <w:rPr>
           <w:noProof/>
-          <w:lang w:bidi="hi-IN"/>
         </w:rPr>
         <w:drawing>
           <wp:inline distT="0" distB="0" distL="0" distR="0" wp14:anchorId="4ABB0E45" wp14:editId="051F5A8A">
@@ -8899,7 +9471,7 @@
                     <pic:cNvPicPr/>
                   </pic:nvPicPr>
                   <pic:blipFill>
-                    <a:blip r:embed="rId32"/>
+                    <a:blip r:embed="rId34"/>
                     <a:stretch>
                       <a:fillRect/>
                     </a:stretch>
@@ -8993,9 +9565,11 @@
       <w:r>
         <w:t xml:space="preserve"> it as ‘</w:t>
       </w:r>
+      <w:proofErr w:type="spellStart"/>
       <w:r>
         <w:t>MatterCenterHome</w:t>
       </w:r>
+      <w:proofErr w:type="spellEnd"/>
       <w:r>
         <w:t>’</w:t>
       </w:r>
@@ -9005,12 +9579,12 @@
     </w:p>
     <w:p>
       <w:r>
+        <w:lastRenderedPageBreak/>
         <w:t xml:space="preserve">             </w:t>
       </w:r>
       <w:r>
         <w:rPr>
           <w:noProof/>
-          <w:lang w:bidi="hi-IN"/>
         </w:rPr>
         <w:drawing>
           <wp:inline distT="0" distB="0" distL="0" distR="0" wp14:anchorId="1EE12212" wp14:editId="3DE4E062">
@@ -9028,7 +9602,7 @@
                     <pic:cNvPicPr/>
                   </pic:nvPicPr>
                   <pic:blipFill>
-                    <a:blip r:embed="rId33"/>
+                    <a:blip r:embed="rId35"/>
                     <a:stretch>
                       <a:fillRect/>
                     </a:stretch>
@@ -9113,7 +9687,6 @@
       <w:r>
         <w:rPr>
           <w:noProof/>
-          <w:lang w:bidi="hi-IN"/>
         </w:rPr>
         <w:drawing>
           <wp:inline distT="0" distB="0" distL="0" distR="0" wp14:anchorId="1080F342" wp14:editId="3E00F4C8">
@@ -9131,7 +9704,7 @@
                     <pic:cNvPicPr/>
                   </pic:nvPicPr>
                   <pic:blipFill>
-                    <a:blip r:embed="rId34"/>
+                    <a:blip r:embed="rId36"/>
                     <a:stretch>
                       <a:fillRect/>
                     </a:stretch>
@@ -9305,6 +9878,7 @@
           <w:sz w:val="20"/>
           <w:szCs w:val="20"/>
         </w:rPr>
+        <w:lastRenderedPageBreak/>
         <w:t xml:space="preserve">   </w:t>
       </w:r>
       <w:r>
@@ -9320,7 +9894,6 @@
       <w:r>
         <w:rPr>
           <w:noProof/>
-          <w:lang w:bidi="hi-IN"/>
         </w:rPr>
         <w:drawing>
           <wp:inline distT="0" distB="0" distL="0" distR="0" wp14:anchorId="45BB7346" wp14:editId="43421D5F">
@@ -9338,7 +9911,7 @@
                     <pic:cNvPicPr/>
                   </pic:nvPicPr>
                   <pic:blipFill>
-                    <a:blip r:embed="rId35"/>
+                    <a:blip r:embed="rId37"/>
                     <a:stretch>
                       <a:fillRect/>
                     </a:stretch>
@@ -9424,8 +9997,8 @@
       <w:r>
         <w:rPr>
           <w:noProof/>
-          <w:lang w:bidi="hi-IN"/>
-        </w:rPr>
+        </w:rPr>
+        <w:lastRenderedPageBreak/>
         <w:drawing>
           <wp:inline distT="0" distB="0" distL="0" distR="0" wp14:anchorId="5A6D904A" wp14:editId="38454B5D">
             <wp:extent cx="4505325" cy="2867625"/>
@@ -9442,7 +10015,7 @@
                     <pic:cNvPicPr/>
                   </pic:nvPicPr>
                   <pic:blipFill>
-                    <a:blip r:embed="rId36"/>
+                    <a:blip r:embed="rId38"/>
                     <a:stretch>
                       <a:fillRect/>
                     </a:stretch>
@@ -9523,6 +10096,7 @@
     </w:p>
     <w:p>
       <w:r>
+        <w:lastRenderedPageBreak/>
         <w:t xml:space="preserve">   </w:t>
       </w:r>
       <w:r>
@@ -9532,7 +10106,6 @@
       <w:r>
         <w:rPr>
           <w:noProof/>
-          <w:lang w:bidi="hi-IN"/>
         </w:rPr>
         <w:drawing>
           <wp:inline distT="0" distB="0" distL="0" distR="0" wp14:anchorId="5568F883" wp14:editId="3712AF9A">
@@ -9550,7 +10123,7 @@
                     <pic:cNvPicPr/>
                   </pic:nvPicPr>
                   <pic:blipFill>
-                    <a:blip r:embed="rId29"/>
+                    <a:blip r:embed="rId31"/>
                     <a:stretch>
                       <a:fillRect/>
                     </a:stretch>
@@ -9621,7 +10194,6 @@
       <w:r>
         <w:rPr>
           <w:noProof/>
-          <w:lang w:bidi="hi-IN"/>
         </w:rPr>
         <w:drawing>
           <wp:inline distT="0" distB="0" distL="0" distR="0" wp14:anchorId="62E78401" wp14:editId="66C00B21">
@@ -9639,7 +10211,7 @@
                     <pic:cNvPicPr/>
                   </pic:nvPicPr>
                   <pic:blipFill>
-                    <a:blip r:embed="rId30"/>
+                    <a:blip r:embed="rId32"/>
                     <a:stretch>
                       <a:fillRect/>
                     </a:stretch>
@@ -9696,6 +10268,7 @@
         </w:rPr>
         <w:t>Update settings page URL in ‘</w:t>
       </w:r>
+      <w:proofErr w:type="spellStart"/>
       <w:r>
         <w:rPr>
           <w:rFonts w:cs="Segoe UI"/>
@@ -9703,6 +10276,7 @@
         </w:rPr>
         <w:t>SettingsSP</w:t>
       </w:r>
+      <w:proofErr w:type="spellEnd"/>
       <w:r>
         <w:rPr>
           <w:rFonts w:cs="Segoe UI"/>
@@ -9738,30 +10312,67 @@
           <w:rFonts w:cs="Segoe UI"/>
           <w:szCs w:val="20"/>
         </w:rPr>
-        <w:t xml:space="preserve">ocation for ‘SettingsSP’ = </w:t>
-      </w:r>
+        <w:t>ocation for ‘</w:t>
+      </w:r>
+      <w:proofErr w:type="spellStart"/>
       <w:r>
         <w:rPr>
           <w:rFonts w:cs="Segoe UI"/>
           <w:szCs w:val="20"/>
         </w:rPr>
-        <w:t>“</w:t>
-      </w:r>
+        <w:t>SettingsSP</w:t>
+      </w:r>
+      <w:proofErr w:type="spellEnd"/>
       <w:r>
         <w:rPr>
           <w:rFonts w:cs="Segoe UI"/>
           <w:szCs w:val="20"/>
         </w:rPr>
+        <w:t xml:space="preserve">’ = </w:t>
+      </w:r>
+      <w:proofErr w:type="gramStart"/>
+      <w:r>
+        <w:rPr>
+          <w:rFonts w:cs="Segoe UI"/>
+          <w:szCs w:val="20"/>
+        </w:rPr>
+        <w:t>“</w:t>
+      </w:r>
+      <w:r>
+        <w:rPr>
+          <w:rFonts w:cs="Segoe UI"/>
+          <w:szCs w:val="20"/>
+        </w:rPr>
         <w:t>.</w:t>
       </w:r>
       <w:r>
-        <w:t>./mattercenter-master/tree/master/</w:t>
+        <w:t>.</w:t>
+      </w:r>
+      <w:proofErr w:type="gramEnd"/>
+      <w:r>
+        <w:t>/</w:t>
+      </w:r>
+      <w:proofErr w:type="spellStart"/>
+      <w:r>
+        <w:t>mattercenter</w:t>
+      </w:r>
+      <w:proofErr w:type="spellEnd"/>
+      <w:r>
+        <w:t>-master/tree/master/</w:t>
       </w:r>
       <w:r>
         <w:t>cloud</w:t>
       </w:r>
       <w:r>
-        <w:t>/src/deployments/Static Content/</w:t>
+        <w:t>/</w:t>
+      </w:r>
+      <w:proofErr w:type="spellStart"/>
+      <w:r>
+        <w:t>src</w:t>
+      </w:r>
+      <w:proofErr w:type="spellEnd"/>
+      <w:r>
+        <w:t>/deployments/Static Content/</w:t>
       </w:r>
       <w:r>
         <w:t>HTML</w:t>
@@ -9832,7 +10443,6 @@
       <w:r>
         <w:rPr>
           <w:noProof/>
-          <w:lang w:bidi="hi-IN"/>
         </w:rPr>
         <w:drawing>
           <wp:inline distT="0" distB="0" distL="0" distR="0" wp14:anchorId="7077D8FC" wp14:editId="40CC403F">
@@ -9850,7 +10460,7 @@
                     <pic:cNvPicPr/>
                   </pic:nvPicPr>
                   <pic:blipFill>
-                    <a:blip r:embed="rId37"/>
+                    <a:blip r:embed="rId39"/>
                     <a:stretch>
                       <a:fillRect/>
                     </a:stretch>
@@ -9904,7 +10514,6 @@
       <w:r>
         <w:rPr>
           <w:noProof/>
-          <w:lang w:bidi="hi-IN"/>
         </w:rPr>
         <w:drawing>
           <wp:inline distT="0" distB="0" distL="0" distR="0" wp14:anchorId="76C97EBC" wp14:editId="2B0FE7F0">
@@ -9922,7 +10531,7 @@
                     <pic:cNvPicPr/>
                   </pic:nvPicPr>
                   <pic:blipFill>
-                    <a:blip r:embed="rId38"/>
+                    <a:blip r:embed="rId40"/>
                     <a:stretch>
                       <a:fillRect/>
                     </a:stretch>
@@ -10028,7 +10637,6 @@
       <w:r>
         <w:rPr>
           <w:noProof/>
-          <w:lang w:bidi="hi-IN"/>
         </w:rPr>
         <w:drawing>
           <wp:inline distT="0" distB="0" distL="0" distR="0" wp14:anchorId="1C419C8F" wp14:editId="1C1FE089">
@@ -10046,7 +10654,7 @@
                     <pic:cNvPicPr/>
                   </pic:nvPicPr>
                   <pic:blipFill>
-                    <a:blip r:embed="rId39"/>
+                    <a:blip r:embed="rId41"/>
                     <a:stretch>
                       <a:fillRect/>
                     </a:stretch>
@@ -10144,7 +10752,6 @@
       <w:r>
         <w:rPr>
           <w:noProof/>
-          <w:lang w:bidi="hi-IN"/>
         </w:rPr>
         <w:drawing>
           <wp:inline distT="0" distB="0" distL="0" distR="0" wp14:anchorId="0DF59F4B" wp14:editId="22ECCA94">
@@ -10162,7 +10769,7 @@
                     <pic:cNvPicPr/>
                   </pic:nvPicPr>
                   <pic:blipFill>
-                    <a:blip r:embed="rId34"/>
+                    <a:blip r:embed="rId36"/>
                     <a:stretch>
                       <a:fillRect/>
                     </a:stretch>
@@ -10215,6 +10822,7 @@
           <w:rFonts w:cs="Segoe UI"/>
           <w:szCs w:val="20"/>
         </w:rPr>
+        <w:lastRenderedPageBreak/>
         <w:t>Configure web part with following settings</w:t>
       </w:r>
     </w:p>
@@ -10305,7 +10913,6 @@
       <w:r>
         <w:rPr>
           <w:noProof/>
-          <w:lang w:bidi="hi-IN"/>
         </w:rPr>
         <w:drawing>
           <wp:inline distT="0" distB="0" distL="0" distR="0" wp14:anchorId="71244A6F" wp14:editId="184866C8">
@@ -10325,7 +10932,7 @@
                     </pic:cNvPicPr>
                   </pic:nvPicPr>
                   <pic:blipFill>
-                    <a:blip r:embed="rId40">
+                    <a:blip r:embed="rId42">
                       <a:extLst>
                         <a:ext uri="{28A0092B-C50C-407E-A947-70E740481C1C}">
                           <a14:useLocalDpi xmlns:a14="http://schemas.microsoft.com/office/drawing/2010/main" val="0"/>
@@ -10437,6 +11044,7 @@
           <w:sz w:val="20"/>
           <w:szCs w:val="20"/>
         </w:rPr>
+        <w:lastRenderedPageBreak/>
         <w:t xml:space="preserve">  </w:t>
       </w:r>
       <w:r>
@@ -10458,7 +11066,6 @@
       <w:r>
         <w:rPr>
           <w:noProof/>
-          <w:lang w:bidi="hi-IN"/>
         </w:rPr>
         <w:drawing>
           <wp:inline distT="0" distB="0" distL="0" distR="0" wp14:anchorId="2C9BD435" wp14:editId="7128CF04">
@@ -10476,7 +11083,7 @@
                     <pic:cNvPicPr/>
                   </pic:nvPicPr>
                   <pic:blipFill>
-                    <a:blip r:embed="rId30"/>
+                    <a:blip r:embed="rId32"/>
                     <a:stretch>
                       <a:fillRect/>
                     </a:stretch>
@@ -10548,7 +11155,6 @@
       <w:r>
         <w:rPr>
           <w:noProof/>
-          <w:lang w:bidi="hi-IN"/>
         </w:rPr>
         <w:drawing>
           <wp:inline distT="0" distB="0" distL="0" distR="0" wp14:anchorId="459ABD85" wp14:editId="5C6574E7">
@@ -10566,7 +11172,7 @@
                     <pic:cNvPicPr/>
                   </pic:nvPicPr>
                   <pic:blipFill>
-                    <a:blip r:embed="rId41"/>
+                    <a:blip r:embed="rId43"/>
                     <a:stretch>
                       <a:fillRect/>
                     </a:stretch>
@@ -10608,7 +11214,21 @@
         <w:rPr>
           <w:rFonts w:cs="Segoe UI"/>
         </w:rPr>
-        <w:t>In the fly out that opens, click on “…” and then select “Shared With” as shown below:</w:t>
+        <w:t xml:space="preserve">In the fly out that opens, click on “…” and then select “Shared </w:t>
+      </w:r>
+      <w:proofErr w:type="gramStart"/>
+      <w:r>
+        <w:rPr>
+          <w:rFonts w:cs="Segoe UI"/>
+        </w:rPr>
+        <w:t>With</w:t>
+      </w:r>
+      <w:proofErr w:type="gramEnd"/>
+      <w:r>
+        <w:rPr>
+          <w:rFonts w:cs="Segoe UI"/>
+        </w:rPr>
+        <w:t>” as shown below:</w:t>
       </w:r>
     </w:p>
     <w:p>
@@ -10623,8 +11243,8 @@
       <w:r>
         <w:rPr>
           <w:noProof/>
-          <w:lang w:bidi="hi-IN"/>
-        </w:rPr>
+        </w:rPr>
+        <w:lastRenderedPageBreak/>
         <w:drawing>
           <wp:inline distT="0" distB="0" distL="0" distR="0" wp14:anchorId="3B4296BD" wp14:editId="049D9BD1">
             <wp:extent cx="2735287" cy="2324100"/>
@@ -10641,7 +11261,7 @@
                     <pic:cNvPicPr/>
                   </pic:nvPicPr>
                   <pic:blipFill>
-                    <a:blip r:embed="rId42"/>
+                    <a:blip r:embed="rId44"/>
                     <a:stretch>
                       <a:fillRect/>
                     </a:stretch>
@@ -10708,7 +11328,6 @@
       <w:r>
         <w:rPr>
           <w:noProof/>
-          <w:lang w:bidi="hi-IN"/>
         </w:rPr>
         <w:drawing>
           <wp:inline distT="0" distB="0" distL="0" distR="0" wp14:anchorId="2D6F5B85" wp14:editId="2416D8CE">
@@ -10726,7 +11345,7 @@
                     <pic:cNvPicPr/>
                   </pic:nvPicPr>
                   <pic:blipFill>
-                    <a:blip r:embed="rId43"/>
+                    <a:blip r:embed="rId45"/>
                     <a:stretch>
                       <a:fillRect/>
                     </a:stretch>
@@ -10783,8 +11402,8 @@
       <w:r>
         <w:rPr>
           <w:noProof/>
-          <w:lang w:bidi="hi-IN"/>
-        </w:rPr>
+        </w:rPr>
+        <w:lastRenderedPageBreak/>
         <w:drawing>
           <wp:inline distT="0" distB="0" distL="0" distR="0" wp14:anchorId="1B88285C" wp14:editId="51811CE0">
             <wp:extent cx="2924175" cy="2976931"/>
@@ -10801,7 +11420,7 @@
                     <pic:cNvPicPr/>
                   </pic:nvPicPr>
                   <pic:blipFill>
-                    <a:blip r:embed="rId44"/>
+                    <a:blip r:embed="rId46"/>
                     <a:stretch>
                       <a:fillRect/>
                     </a:stretch>
@@ -10868,7 +11487,6 @@
       <w:r>
         <w:rPr>
           <w:noProof/>
-          <w:lang w:bidi="hi-IN"/>
         </w:rPr>
         <w:drawing>
           <wp:inline distT="0" distB="0" distL="0" distR="0" wp14:anchorId="613D93D7" wp14:editId="125D907A">
@@ -10886,7 +11504,7 @@
                     <pic:cNvPicPr/>
                   </pic:nvPicPr>
                   <pic:blipFill>
-                    <a:blip r:embed="rId45"/>
+                    <a:blip r:embed="rId47"/>
                     <a:stretch>
                       <a:fillRect/>
                     </a:stretch>
@@ -10956,6 +11574,7 @@
         <w:rPr>
           <w:b/>
         </w:rPr>
+        <w:lastRenderedPageBreak/>
         <w:t>Settings list configurations</w:t>
       </w:r>
     </w:p>
@@ -10998,7 +11617,6 @@
       <w:r>
         <w:rPr>
           <w:noProof/>
-          <w:lang w:bidi="hi-IN"/>
         </w:rPr>
         <w:drawing>
           <wp:inline distT="0" distB="0" distL="0" distR="0" wp14:anchorId="428DA65E" wp14:editId="1B433892">
@@ -11016,7 +11634,7 @@
                     <pic:cNvPicPr/>
                   </pic:nvPicPr>
                   <pic:blipFill>
-                    <a:blip r:embed="rId29"/>
+                    <a:blip r:embed="rId31"/>
                     <a:stretch>
                       <a:fillRect/>
                     </a:stretch>
@@ -11065,7 +11683,6 @@
       <w:r>
         <w:rPr>
           <w:noProof/>
-          <w:lang w:bidi="hi-IN"/>
         </w:rPr>
         <w:drawing>
           <wp:inline distT="0" distB="0" distL="0" distR="0" wp14:anchorId="24A7C8A6" wp14:editId="1F4F7DD2">
@@ -11083,7 +11700,7 @@
                     <pic:cNvPicPr/>
                   </pic:nvPicPr>
                   <pic:blipFill>
-                    <a:blip r:embed="rId46"/>
+                    <a:blip r:embed="rId48"/>
                     <a:stretch>
                       <a:fillRect/>
                     </a:stretch>
@@ -11132,8 +11749,8 @@
       <w:r>
         <w:rPr>
           <w:noProof/>
-          <w:lang w:bidi="hi-IN"/>
-        </w:rPr>
+        </w:rPr>
+        <w:lastRenderedPageBreak/>
         <w:drawing>
           <wp:inline distT="0" distB="0" distL="0" distR="0" wp14:anchorId="6E8AC556" wp14:editId="3F24B68E">
             <wp:extent cx="4067175" cy="1274034"/>
@@ -11150,7 +11767,7 @@
                     <pic:cNvPicPr/>
                   </pic:nvPicPr>
                   <pic:blipFill>
-                    <a:blip r:embed="rId47"/>
+                    <a:blip r:embed="rId49"/>
                     <a:stretch>
                       <a:fillRect/>
                     </a:stretch>
@@ -11199,7 +11816,6 @@
       <w:r>
         <w:rPr>
           <w:noProof/>
-          <w:lang w:bidi="hi-IN"/>
         </w:rPr>
         <w:drawing>
           <wp:inline distT="0" distB="0" distL="0" distR="0" wp14:anchorId="037D9819" wp14:editId="434AC61D">
@@ -11217,7 +11833,7 @@
                     <pic:cNvPicPr/>
                   </pic:nvPicPr>
                   <pic:blipFill>
-                    <a:blip r:embed="rId48"/>
+                    <a:blip r:embed="rId50"/>
                     <a:stretch>
                       <a:fillRect/>
                     </a:stretch>
@@ -11252,7 +11868,15 @@
         </w:numPr>
       </w:pPr>
       <w:r>
-        <w:t>In the popup that opens up, enter “ConfigurationValue” and Select “Multiple lines of text” and click on Ok button as shown below:</w:t>
+        <w:t>In the popup that opens up, enter “</w:t>
+      </w:r>
+      <w:proofErr w:type="spellStart"/>
+      <w:r>
+        <w:t>ConfigurationValue</w:t>
+      </w:r>
+      <w:proofErr w:type="spellEnd"/>
+      <w:r>
+        <w:t>” and Select “Multiple lines of text” and click on Ok button as shown below:</w:t>
       </w:r>
     </w:p>
     <w:p>
@@ -11266,8 +11890,8 @@
       <w:r>
         <w:rPr>
           <w:noProof/>
-          <w:lang w:bidi="hi-IN"/>
-        </w:rPr>
+        </w:rPr>
+        <w:lastRenderedPageBreak/>
         <w:drawing>
           <wp:inline distT="0" distB="0" distL="0" distR="0" wp14:anchorId="3F5AA771" wp14:editId="10A3B1FB">
             <wp:extent cx="4701043" cy="5400675"/>
@@ -11284,7 +11908,7 @@
                     <pic:cNvPicPr/>
                   </pic:nvPicPr>
                   <pic:blipFill>
-                    <a:blip r:embed="rId49"/>
+                    <a:blip r:embed="rId51"/>
                     <a:stretch>
                       <a:fillRect/>
                     </a:stretch>
@@ -11333,8 +11957,8 @@
       <w:r>
         <w:rPr>
           <w:noProof/>
-          <w:lang w:bidi="hi-IN"/>
-        </w:rPr>
+        </w:rPr>
+        <w:lastRenderedPageBreak/>
         <w:drawing>
           <wp:inline distT="0" distB="0" distL="0" distR="0" wp14:anchorId="24232F45" wp14:editId="3F7C14C8">
             <wp:extent cx="5000625" cy="1768918"/>
@@ -11351,7 +11975,7 @@
                     <pic:cNvPicPr/>
                   </pic:nvPicPr>
                   <pic:blipFill>
-                    <a:blip r:embed="rId50"/>
+                    <a:blip r:embed="rId52"/>
                     <a:stretch>
                       <a:fillRect/>
                     </a:stretch>
@@ -11406,7 +12030,6 @@
       <w:r>
         <w:rPr>
           <w:noProof/>
-          <w:lang w:bidi="hi-IN"/>
         </w:rPr>
         <w:drawing>
           <wp:inline distT="0" distB="0" distL="0" distR="0" wp14:anchorId="4CB31C9A" wp14:editId="2C63AB4B">
@@ -11424,7 +12047,7 @@
                     <pic:cNvPicPr/>
                   </pic:nvPicPr>
                   <pic:blipFill>
-                    <a:blip r:embed="rId44"/>
+                    <a:blip r:embed="rId46"/>
                     <a:stretch>
                       <a:fillRect/>
                     </a:stretch>
@@ -11473,8 +12096,8 @@
       <w:r>
         <w:rPr>
           <w:noProof/>
-          <w:lang w:bidi="hi-IN"/>
-        </w:rPr>
+        </w:rPr>
+        <w:lastRenderedPageBreak/>
         <w:drawing>
           <wp:inline distT="0" distB="0" distL="0" distR="0" wp14:anchorId="4DF3CF0D" wp14:editId="18D5AECB">
             <wp:extent cx="6511205" cy="1314450"/>
@@ -11491,7 +12114,7 @@
                     <pic:cNvPicPr/>
                   </pic:nvPicPr>
                   <pic:blipFill>
-                    <a:blip r:embed="rId51"/>
+                    <a:blip r:embed="rId53"/>
                     <a:stretch>
                       <a:fillRect/>
                     </a:stretch>
@@ -11545,7 +12168,6 @@
       <w:r>
         <w:rPr>
           <w:noProof/>
-          <w:lang w:bidi="hi-IN"/>
         </w:rPr>
         <w:drawing>
           <wp:inline distT="0" distB="0" distL="0" distR="0" wp14:anchorId="7304E34E" wp14:editId="3097208F">
@@ -11563,7 +12185,7 @@
                     <pic:cNvPicPr/>
                   </pic:nvPicPr>
                   <pic:blipFill>
-                    <a:blip r:embed="rId52"/>
+                    <a:blip r:embed="rId54"/>
                     <a:stretch>
                       <a:fillRect/>
                     </a:stretch>
@@ -11623,9 +12245,10 @@
         <w:pStyle w:val="Heading1"/>
       </w:pPr>
       <w:bookmarkStart w:id="6" w:name="_Appendix_B"/>
-      <w:bookmarkStart w:id="7" w:name="_Toc460010752"/>
+      <w:bookmarkStart w:id="7" w:name="_Toc460019601"/>
       <w:bookmarkEnd w:id="6"/>
       <w:r>
+        <w:lastRenderedPageBreak/>
         <w:t>Appendix</w:t>
       </w:r>
       <w:r>
@@ -11643,7 +12266,7 @@
           <w:rFonts w:eastAsia="Times New Roman"/>
         </w:rPr>
       </w:pPr>
-      <w:bookmarkStart w:id="8" w:name="_Toc460010753"/>
+      <w:bookmarkStart w:id="8" w:name="_Toc460019602"/>
       <w:r>
         <w:rPr>
           <w:rFonts w:eastAsia="Times New Roman"/>
@@ -11682,7 +12305,7 @@
       <w:r>
         <w:t xml:space="preserve">For e.g. </w:t>
       </w:r>
-      <w:hyperlink r:id="rId53" w:history="1">
+      <w:hyperlink r:id="rId55" w:history="1">
         <w:r>
           <w:rPr>
             <w:rStyle w:val="Hyperlink"/>
@@ -11715,7 +12338,6 @@
       <w:r>
         <w:rPr>
           <w:noProof/>
-          <w:lang w:bidi="hi-IN"/>
         </w:rPr>
         <w:drawing>
           <wp:inline distT="0" distB="0" distL="0" distR="0" wp14:anchorId="369B5C09" wp14:editId="0186B6E9">
@@ -11735,7 +12357,7 @@
                     </pic:cNvPicPr>
                   </pic:nvPicPr>
                   <pic:blipFill>
-                    <a:blip r:embed="rId54">
+                    <a:blip r:embed="rId56">
                       <a:extLst>
                         <a:ext uri="{28A0092B-C50C-407E-A947-70E740481C1C}">
                           <a14:useLocalDpi xmlns:a14="http://schemas.microsoft.com/office/drawing/2010/main" val="0"/>
@@ -11777,8 +12399,13 @@
         <w:t xml:space="preserve">In the page that opens up, </w:t>
       </w:r>
       <w:r>
-        <w:t>there will be a group called _MatterCenter</w:t>
-      </w:r>
+        <w:t>there will be a group called _</w:t>
+      </w:r>
+      <w:proofErr w:type="spellStart"/>
+      <w:r>
+        <w:t>MatterCenter</w:t>
+      </w:r>
+      <w:proofErr w:type="spellEnd"/>
       <w:r>
         <w:t xml:space="preserve"> as shown below:</w:t>
       </w:r>
@@ -11791,7 +12418,6 @@
       <w:r>
         <w:rPr>
           <w:noProof/>
-          <w:lang w:bidi="hi-IN"/>
         </w:rPr>
         <w:drawing>
           <wp:inline distT="0" distB="0" distL="0" distR="0" wp14:anchorId="5D3BB6CE" wp14:editId="284F7831">
@@ -11811,7 +12437,7 @@
                     </pic:cNvPicPr>
                   </pic:nvPicPr>
                   <pic:blipFill>
-                    <a:blip r:embed="rId55">
+                    <a:blip r:embed="rId57">
                       <a:extLst>
                         <a:ext uri="{28A0092B-C50C-407E-A947-70E740481C1C}">
                           <a14:useLocalDpi xmlns:a14="http://schemas.microsoft.com/office/drawing/2010/main" val="0"/>
@@ -11850,14 +12476,21 @@
         <w:pStyle w:val="ListNumber"/>
       </w:pPr>
       <w:r>
-        <w:t>For each content type, click the link, choose the Manage publishing for this content type and select ok to publish the content type.  Content types can take between 1-48 hours to publish to all the site collection.  To verify the publishing is complete, go to the site collection you would like to create a matter on, click Settings &gt; Site Content Types and verify that the _MatterCenter group and the content types are listed there.</w:t>
+        <w:t>For each content type, click the link, choose the Manage publishing for this content type and select ok to publish the content type.  Content types can take between 1-48 hours to publish to all the site collection.  To verify the publishing is complete, go to the site collection you would like to create a matter on, click Settings &gt; Site Content Types and verify that the _</w:t>
+      </w:r>
+      <w:proofErr w:type="spellStart"/>
+      <w:r>
+        <w:t>MatterCenter</w:t>
+      </w:r>
+      <w:proofErr w:type="spellEnd"/>
+      <w:r>
+        <w:t xml:space="preserve"> group and the content types are listed there.</w:t>
       </w:r>
     </w:p>
     <w:p>
       <w:r>
         <w:rPr>
           <w:noProof/>
-          <w:lang w:bidi="hi-IN"/>
         </w:rPr>
         <w:drawing>
           <wp:inline distT="0" distB="0" distL="0" distR="0" wp14:anchorId="7948B761" wp14:editId="1E6DCC10">
@@ -11877,7 +12510,7 @@
                     </pic:cNvPicPr>
                   </pic:nvPicPr>
                   <pic:blipFill>
-                    <a:blip r:embed="rId56">
+                    <a:blip r:embed="rId58">
                       <a:extLst>
                         <a:ext uri="{28A0092B-C50C-407E-A947-70E740481C1C}">
                           <a14:useLocalDpi xmlns:a14="http://schemas.microsoft.com/office/drawing/2010/main" val="0"/>
@@ -11916,7 +12549,7 @@
         <w:pStyle w:val="Heading1"/>
       </w:pPr>
       <w:bookmarkStart w:id="9" w:name="_Appendix_C"/>
-      <w:bookmarkStart w:id="10" w:name="_Toc460010754"/>
+      <w:bookmarkStart w:id="10" w:name="_Toc460019603"/>
       <w:bookmarkEnd w:id="9"/>
       <w:r>
         <w:lastRenderedPageBreak/>
@@ -11937,7 +12570,7 @@
           <w:rFonts w:eastAsia="Times New Roman"/>
         </w:rPr>
       </w:pPr>
-      <w:bookmarkStart w:id="11" w:name="_Toc460010755"/>
+      <w:bookmarkStart w:id="11" w:name="_Toc460019604"/>
       <w:r>
         <w:rPr>
           <w:rFonts w:eastAsia="Times New Roman"/>
@@ -11976,7 +12609,7 @@
       <w:r>
         <w:t xml:space="preserve">For e.g. </w:t>
       </w:r>
-      <w:hyperlink r:id="rId57" w:history="1">
+      <w:hyperlink r:id="rId59" w:history="1">
         <w:r>
           <w:rPr>
             <w:rStyle w:val="Hyperlink"/>
@@ -12008,7 +12641,6 @@
       <w:r>
         <w:rPr>
           <w:noProof/>
-          <w:lang w:bidi="hi-IN"/>
         </w:rPr>
         <w:drawing>
           <wp:inline distT="0" distB="0" distL="0" distR="0" wp14:anchorId="1E8BD154" wp14:editId="16968733">
@@ -12026,7 +12658,7 @@
                     <pic:cNvPicPr/>
                   </pic:nvPicPr>
                   <pic:blipFill>
-                    <a:blip r:embed="rId20"/>
+                    <a:blip r:embed="rId22"/>
                     <a:stretch>
                       <a:fillRect/>
                     </a:stretch>
@@ -12072,7 +12704,6 @@
       <w:r>
         <w:rPr>
           <w:noProof/>
-          <w:lang w:bidi="hi-IN"/>
         </w:rPr>
         <w:lastRenderedPageBreak/>
         <w:drawing>
@@ -12091,7 +12722,7 @@
                     <pic:cNvPicPr/>
                   </pic:nvPicPr>
                   <pic:blipFill>
-                    <a:blip r:embed="rId58"/>
+                    <a:blip r:embed="rId60"/>
                     <a:stretch>
                       <a:fillRect/>
                     </a:stretch>
@@ -12140,16 +12771,13 @@
         <w:pStyle w:val="Heading1"/>
       </w:pPr>
       <w:bookmarkStart w:id="12" w:name="_Appendix_D"/>
-      <w:bookmarkStart w:id="13" w:name="_Toc460010756"/>
+      <w:bookmarkStart w:id="13" w:name="_Toc460019605"/>
       <w:bookmarkEnd w:id="12"/>
       <w:r>
         <w:t>Appendix</w:t>
       </w:r>
       <w:r>
-        <w:t xml:space="preserve"> </w:t>
-      </w:r>
-      <w:r>
-        <w:t>D</w:t>
+        <w:t xml:space="preserve"> D</w:t>
       </w:r>
       <w:bookmarkEnd w:id="13"/>
     </w:p>
@@ -12160,7 +12788,7 @@
           <w:rFonts w:eastAsia="Times New Roman"/>
         </w:rPr>
       </w:pPr>
-      <w:bookmarkStart w:id="14" w:name="_Toc460010757"/>
+      <w:bookmarkStart w:id="14" w:name="_Toc460019606"/>
       <w:r>
         <w:rPr>
           <w:rFonts w:eastAsia="Times New Roman"/>
@@ -12180,7 +12808,7 @@
       <w:r>
         <w:t xml:space="preserve">Go to Azure Portal using the following URL: </w:t>
       </w:r>
-      <w:hyperlink r:id="rId59" w:history="1">
+      <w:hyperlink r:id="rId61" w:history="1">
         <w:r>
           <w:rPr>
             <w:rStyle w:val="Hyperlink"/>
@@ -12207,7 +12835,6 @@
       <w:r>
         <w:rPr>
           <w:noProof/>
-          <w:lang w:bidi="hi-IN"/>
         </w:rPr>
         <w:drawing>
           <wp:inline distT="0" distB="0" distL="0" distR="0" wp14:anchorId="3284B337" wp14:editId="27DC11C9">
@@ -12225,7 +12852,7 @@
                     <pic:cNvPicPr/>
                   </pic:nvPicPr>
                   <pic:blipFill>
-                    <a:blip r:embed="rId60"/>
+                    <a:blip r:embed="rId62"/>
                     <a:stretch>
                       <a:fillRect/>
                     </a:stretch>
@@ -12273,8 +12900,8 @@
           <w:noProof/>
           <w:sz w:val="20"/>
           <w:szCs w:val="20"/>
-          <w:lang w:bidi="hi-IN"/>
-        </w:rPr>
+        </w:rPr>
+        <w:lastRenderedPageBreak/>
         <w:drawing>
           <wp:inline distT="0" distB="0" distL="0" distR="0" wp14:anchorId="40A30677" wp14:editId="493BD0C8">
             <wp:extent cx="5181600" cy="5934075"/>
@@ -12293,7 +12920,7 @@
                     </pic:cNvPicPr>
                   </pic:nvPicPr>
                   <pic:blipFill>
-                    <a:blip r:embed="rId61">
+                    <a:blip r:embed="rId63">
                       <a:extLst>
                         <a:ext uri="{28A0092B-C50C-407E-A947-70E740481C1C}">
                           <a14:useLocalDpi xmlns:a14="http://schemas.microsoft.com/office/drawing/2010/main" val="0"/>
@@ -12330,8 +12957,8 @@
           <w:noProof/>
           <w:sz w:val="20"/>
           <w:szCs w:val="20"/>
-          <w:lang w:bidi="hi-IN"/>
-        </w:rPr>
+        </w:rPr>
+        <w:lastRenderedPageBreak/>
         <w:drawing>
           <wp:inline distT="0" distB="0" distL="0" distR="0" wp14:anchorId="16C5626C" wp14:editId="2D5D93F0">
             <wp:extent cx="5848350" cy="1619250"/>
@@ -12350,7 +12977,7 @@
                     </pic:cNvPicPr>
                   </pic:nvPicPr>
                   <pic:blipFill>
-                    <a:blip r:embed="rId62">
+                    <a:blip r:embed="rId64">
                       <a:extLst>
                         <a:ext uri="{28A0092B-C50C-407E-A947-70E740481C1C}">
                           <a14:useLocalDpi xmlns:a14="http://schemas.microsoft.com/office/drawing/2010/main" val="0"/>
@@ -12401,7 +13028,6 @@
       <w:r>
         <w:rPr>
           <w:noProof/>
-          <w:lang w:bidi="hi-IN"/>
         </w:rPr>
         <w:drawing>
           <wp:inline distT="0" distB="0" distL="0" distR="0" wp14:anchorId="7A013BB2" wp14:editId="1C5C0FE1">
@@ -12419,7 +13045,7 @@
                     <pic:cNvPicPr/>
                   </pic:nvPicPr>
                   <pic:blipFill>
-                    <a:blip r:embed="rId63"/>
+                    <a:blip r:embed="rId65"/>
                     <a:stretch>
                       <a:fillRect/>
                     </a:stretch>
@@ -12496,7 +13122,7 @@
           <w:tab w:val="left" w:pos="5295"/>
         </w:tabs>
       </w:pPr>
-      <w:bookmarkStart w:id="15" w:name="_Toc460010758"/>
+      <w:bookmarkStart w:id="15" w:name="_Toc460019607"/>
       <w:r>
         <w:t>Troubleshooting Deployment Issues</w:t>
       </w:r>
@@ -12533,7 +13159,6 @@
           <w:rFonts w:eastAsia="Times New Roman" w:cs="Segoe UI"/>
           <w:noProof/>
           <w:color w:val="767171" w:themeColor="background2" w:themeShade="80"/>
-          <w:lang w:bidi="hi-IN"/>
         </w:rPr>
         <w:drawing>
           <wp:inline distT="0" distB="0" distL="0" distR="0" wp14:anchorId="44476193" wp14:editId="017715A1">
@@ -12551,7 +13176,7 @@
                     <pic:cNvPicPr/>
                   </pic:nvPicPr>
                   <pic:blipFill>
-                    <a:blip r:embed="rId64"/>
+                    <a:blip r:embed="rId66"/>
                     <a:stretch>
                       <a:fillRect/>
                     </a:stretch>
@@ -12587,7 +13212,7 @@
       </w:r>
     </w:p>
     <w:sectPr>
-      <w:footerReference w:type="default" r:id="rId65"/>
+      <w:footerReference w:type="default" r:id="rId67"/>
       <w:pgSz w:w="15840" w:h="12240" w:orient="landscape"/>
       <w:pgMar w:top="1440" w:right="1440" w:bottom="1440" w:left="1440" w:header="720" w:footer="720" w:gutter="0"/>
       <w:cols w:space="720"/>
@@ -12599,7 +13224,7 @@
 </file>
 
 <file path=word/endnotes.xml><?xml version="1.0" encoding="utf-8"?>
-<w:endnotes xmlns:wpc="http://schemas.microsoft.com/office/word/2010/wordprocessingCanvas" xmlns:cx="http://schemas.microsoft.com/office/drawing/2014/chartex" xmlns:cx1="http://schemas.microsoft.com/office/drawing/2015/9/8/chartex" xmlns:cx2="http://schemas.microsoft.com/office/drawing/2015/10/21/chartex" xmlns:cx3="http://schemas.microsoft.com/office/drawing/2016/5/9/chartex" xmlns:cx4="http://schemas.microsoft.com/office/drawing/2016/5/10/chartex" xmlns:cx5="http://schemas.microsoft.com/office/drawing/2016/5/11/chartex" xmlns:mc="http://schemas.openxmlformats.org/markup-compatibility/2006" xmlns:o="urn:schemas-microsoft-com:office:office" xmlns:r="http://schemas.openxmlformats.org/officeDocument/2006/relationships" xmlns:m="http://schemas.openxmlformats.org/officeDocument/2006/math" xmlns:v="urn:schemas-microsoft-com:vml" xmlns:wp14="http://schemas.microsoft.com/office/word/2010/wordprocessingDrawing" xmlns:wp="http://schemas.openxmlformats.org/drawingml/2006/wordprocessingDrawing" xmlns:w10="urn:schemas-microsoft-com:office:word" xmlns:w="http://schemas.openxmlformats.org/wordprocessingml/2006/main" xmlns:w14="http://schemas.microsoft.com/office/word/2010/wordml" xmlns:w15="http://schemas.microsoft.com/office/word/2012/wordml" xmlns:w16se="http://schemas.microsoft.com/office/word/2015/wordml/symex" xmlns:wpg="http://schemas.microsoft.com/office/word/2010/wordprocessingGroup" xmlns:wpi="http://schemas.microsoft.com/office/word/2010/wordprocessingInk" xmlns:wne="http://schemas.microsoft.com/office/word/2006/wordml" xmlns:wps="http://schemas.microsoft.com/office/word/2010/wordprocessingShape" mc:Ignorable="w14 w15 w16se wp14">
+<w:endnotes xmlns:wpc="http://schemas.microsoft.com/office/word/2010/wordprocessingCanvas" xmlns:cx="http://schemas.microsoft.com/office/drawing/2014/chartex" xmlns:cx1="http://schemas.microsoft.com/office/drawing/2015/9/8/chartex" xmlns:cx2="http://schemas.microsoft.com/office/drawing/2015/10/21/chartex" xmlns:mc="http://schemas.openxmlformats.org/markup-compatibility/2006" xmlns:o="urn:schemas-microsoft-com:office:office" xmlns:r="http://schemas.openxmlformats.org/officeDocument/2006/relationships" xmlns:m="http://schemas.openxmlformats.org/officeDocument/2006/math" xmlns:v="urn:schemas-microsoft-com:vml" xmlns:wp14="http://schemas.microsoft.com/office/word/2010/wordprocessingDrawing" xmlns:wp="http://schemas.openxmlformats.org/drawingml/2006/wordprocessingDrawing" xmlns:w10="urn:schemas-microsoft-com:office:word" xmlns:w="http://schemas.openxmlformats.org/wordprocessingml/2006/main" xmlns:w14="http://schemas.microsoft.com/office/word/2010/wordml" xmlns:w15="http://schemas.microsoft.com/office/word/2012/wordml" xmlns:w16se="http://schemas.microsoft.com/office/word/2015/wordml/symex" xmlns:wpg="http://schemas.microsoft.com/office/word/2010/wordprocessingGroup" xmlns:wpi="http://schemas.microsoft.com/office/word/2010/wordprocessingInk" xmlns:wne="http://schemas.microsoft.com/office/word/2006/wordml" xmlns:wps="http://schemas.microsoft.com/office/word/2010/wordprocessingShape" mc:Ignorable="w14 w15 w16se wp14">
   <w:endnote w:type="separator" w:id="-1">
     <w:p>
       <w:pPr>
@@ -12631,7 +13256,7 @@
 </file>
 
 <file path=word/footer1.xml><?xml version="1.0" encoding="utf-8"?>
-<w:ftr xmlns:wpc="http://schemas.microsoft.com/office/word/2010/wordprocessingCanvas" xmlns:cx="http://schemas.microsoft.com/office/drawing/2014/chartex" xmlns:cx1="http://schemas.microsoft.com/office/drawing/2015/9/8/chartex" xmlns:cx2="http://schemas.microsoft.com/office/drawing/2015/10/21/chartex" xmlns:cx3="http://schemas.microsoft.com/office/drawing/2016/5/9/chartex" xmlns:cx4="http://schemas.microsoft.com/office/drawing/2016/5/10/chartex" xmlns:cx5="http://schemas.microsoft.com/office/drawing/2016/5/11/chartex" xmlns:mc="http://schemas.openxmlformats.org/markup-compatibility/2006" xmlns:o="urn:schemas-microsoft-com:office:office" xmlns:r="http://schemas.openxmlformats.org/officeDocument/2006/relationships" xmlns:m="http://schemas.openxmlformats.org/officeDocument/2006/math" xmlns:v="urn:schemas-microsoft-com:vml" xmlns:wp14="http://schemas.microsoft.com/office/word/2010/wordprocessingDrawing" xmlns:wp="http://schemas.openxmlformats.org/drawingml/2006/wordprocessingDrawing" xmlns:w10="urn:schemas-microsoft-com:office:word" xmlns:w="http://schemas.openxmlformats.org/wordprocessingml/2006/main" xmlns:w14="http://schemas.microsoft.com/office/word/2010/wordml" xmlns:w15="http://schemas.microsoft.com/office/word/2012/wordml" xmlns:w16se="http://schemas.microsoft.com/office/word/2015/wordml/symex" xmlns:wpg="http://schemas.microsoft.com/office/word/2010/wordprocessingGroup" xmlns:wpi="http://schemas.microsoft.com/office/word/2010/wordprocessingInk" xmlns:wne="http://schemas.microsoft.com/office/word/2006/wordml" xmlns:wps="http://schemas.microsoft.com/office/word/2010/wordprocessingShape" mc:Ignorable="w14 w15 w16se wp14">
+<w:ftr xmlns:wpc="http://schemas.microsoft.com/office/word/2010/wordprocessingCanvas" xmlns:cx="http://schemas.microsoft.com/office/drawing/2014/chartex" xmlns:cx1="http://schemas.microsoft.com/office/drawing/2015/9/8/chartex" xmlns:cx2="http://schemas.microsoft.com/office/drawing/2015/10/21/chartex" xmlns:mc="http://schemas.openxmlformats.org/markup-compatibility/2006" xmlns:o="urn:schemas-microsoft-com:office:office" xmlns:r="http://schemas.openxmlformats.org/officeDocument/2006/relationships" xmlns:m="http://schemas.openxmlformats.org/officeDocument/2006/math" xmlns:v="urn:schemas-microsoft-com:vml" xmlns:wp14="http://schemas.microsoft.com/office/word/2010/wordprocessingDrawing" xmlns:wp="http://schemas.openxmlformats.org/drawingml/2006/wordprocessingDrawing" xmlns:w10="urn:schemas-microsoft-com:office:word" xmlns:w="http://schemas.openxmlformats.org/wordprocessingml/2006/main" xmlns:w14="http://schemas.microsoft.com/office/word/2010/wordml" xmlns:w15="http://schemas.microsoft.com/office/word/2012/wordml" xmlns:w16se="http://schemas.microsoft.com/office/word/2015/wordml/symex" xmlns:wpg="http://schemas.microsoft.com/office/word/2010/wordprocessingGroup" xmlns:wpi="http://schemas.microsoft.com/office/word/2010/wordprocessingInk" xmlns:wne="http://schemas.microsoft.com/office/word/2006/wordml" xmlns:wps="http://schemas.microsoft.com/office/word/2010/wordprocessingShape" mc:Ignorable="w14 w15 w16se wp14">
   <w:sdt>
     <w:sdtPr>
       <w:id w:val="-1228228991"/>
@@ -12664,7 +13289,7 @@
           <w:rPr>
             <w:noProof/>
           </w:rPr>
-          <w:t>6</w:t>
+          <w:t>22</w:t>
         </w:r>
         <w:r>
           <w:rPr>
@@ -12684,7 +13309,7 @@
 </file>
 
 <file path=word/footnotes.xml><?xml version="1.0" encoding="utf-8"?>
-<w:footnotes xmlns:wpc="http://schemas.microsoft.com/office/word/2010/wordprocessingCanvas" xmlns:cx="http://schemas.microsoft.com/office/drawing/2014/chartex" xmlns:cx1="http://schemas.microsoft.com/office/drawing/2015/9/8/chartex" xmlns:cx2="http://schemas.microsoft.com/office/drawing/2015/10/21/chartex" xmlns:cx3="http://schemas.microsoft.com/office/drawing/2016/5/9/chartex" xmlns:cx4="http://schemas.microsoft.com/office/drawing/2016/5/10/chartex" xmlns:cx5="http://schemas.microsoft.com/office/drawing/2016/5/11/chartex" xmlns:mc="http://schemas.openxmlformats.org/markup-compatibility/2006" xmlns:o="urn:schemas-microsoft-com:office:office" xmlns:r="http://schemas.openxmlformats.org/officeDocument/2006/relationships" xmlns:m="http://schemas.openxmlformats.org/officeDocument/2006/math" xmlns:v="urn:schemas-microsoft-com:vml" xmlns:wp14="http://schemas.microsoft.com/office/word/2010/wordprocessingDrawing" xmlns:wp="http://schemas.openxmlformats.org/drawingml/2006/wordprocessingDrawing" xmlns:w10="urn:schemas-microsoft-com:office:word" xmlns:w="http://schemas.openxmlformats.org/wordprocessingml/2006/main" xmlns:w14="http://schemas.microsoft.com/office/word/2010/wordml" xmlns:w15="http://schemas.microsoft.com/office/word/2012/wordml" xmlns:w16se="http://schemas.microsoft.com/office/word/2015/wordml/symex" xmlns:wpg="http://schemas.microsoft.com/office/word/2010/wordprocessingGroup" xmlns:wpi="http://schemas.microsoft.com/office/word/2010/wordprocessingInk" xmlns:wne="http://schemas.microsoft.com/office/word/2006/wordml" xmlns:wps="http://schemas.microsoft.com/office/word/2010/wordprocessingShape" mc:Ignorable="w14 w15 w16se wp14">
+<w:footnotes xmlns:wpc="http://schemas.microsoft.com/office/word/2010/wordprocessingCanvas" xmlns:cx="http://schemas.microsoft.com/office/drawing/2014/chartex" xmlns:cx1="http://schemas.microsoft.com/office/drawing/2015/9/8/chartex" xmlns:cx2="http://schemas.microsoft.com/office/drawing/2015/10/21/chartex" xmlns:mc="http://schemas.openxmlformats.org/markup-compatibility/2006" xmlns:o="urn:schemas-microsoft-com:office:office" xmlns:r="http://schemas.openxmlformats.org/officeDocument/2006/relationships" xmlns:m="http://schemas.openxmlformats.org/officeDocument/2006/math" xmlns:v="urn:schemas-microsoft-com:vml" xmlns:wp14="http://schemas.microsoft.com/office/word/2010/wordprocessingDrawing" xmlns:wp="http://schemas.openxmlformats.org/drawingml/2006/wordprocessingDrawing" xmlns:w10="urn:schemas-microsoft-com:office:word" xmlns:w="http://schemas.openxmlformats.org/wordprocessingml/2006/main" xmlns:w14="http://schemas.microsoft.com/office/word/2010/wordml" xmlns:w15="http://schemas.microsoft.com/office/word/2012/wordml" xmlns:w16se="http://schemas.microsoft.com/office/word/2015/wordml/symex" xmlns:wpg="http://schemas.microsoft.com/office/word/2010/wordprocessingGroup" xmlns:wpi="http://schemas.microsoft.com/office/word/2010/wordprocessingInk" xmlns:wne="http://schemas.microsoft.com/office/word/2006/wordml" xmlns:wps="http://schemas.microsoft.com/office/word/2010/wordprocessingShape" mc:Ignorable="w14 w15 w16se wp14">
   <w:footnote w:type="separator" w:id="-1">
     <w:p>
       <w:pPr>
@@ -12716,7 +13341,7 @@
 </file>
 
 <file path=word/numbering.xml><?xml version="1.0" encoding="utf-8"?>
-<w:numbering xmlns:wpc="http://schemas.microsoft.com/office/word/2010/wordprocessingCanvas" xmlns:cx="http://schemas.microsoft.com/office/drawing/2014/chartex" xmlns:cx1="http://schemas.microsoft.com/office/drawing/2015/9/8/chartex" xmlns:cx2="http://schemas.microsoft.com/office/drawing/2015/10/21/chartex" xmlns:cx3="http://schemas.microsoft.com/office/drawing/2016/5/9/chartex" xmlns:cx4="http://schemas.microsoft.com/office/drawing/2016/5/10/chartex" xmlns:cx5="http://schemas.microsoft.com/office/drawing/2016/5/11/chartex" xmlns:mc="http://schemas.openxmlformats.org/markup-compatibility/2006" xmlns:o="urn:schemas-microsoft-com:office:office" xmlns:r="http://schemas.openxmlformats.org/officeDocument/2006/relationships" xmlns:m="http://schemas.openxmlformats.org/officeDocument/2006/math" xmlns:v="urn:schemas-microsoft-com:vml" xmlns:wp14="http://schemas.microsoft.com/office/word/2010/wordprocessingDrawing" xmlns:wp="http://schemas.openxmlformats.org/drawingml/2006/wordprocessingDrawing" xmlns:w10="urn:schemas-microsoft-com:office:word" xmlns:w="http://schemas.openxmlformats.org/wordprocessingml/2006/main" xmlns:w14="http://schemas.microsoft.com/office/word/2010/wordml" xmlns:w15="http://schemas.microsoft.com/office/word/2012/wordml" xmlns:w16se="http://schemas.microsoft.com/office/word/2015/wordml/symex" xmlns:wpg="http://schemas.microsoft.com/office/word/2010/wordprocessingGroup" xmlns:wpi="http://schemas.microsoft.com/office/word/2010/wordprocessingInk" xmlns:wne="http://schemas.microsoft.com/office/word/2006/wordml" xmlns:wps="http://schemas.microsoft.com/office/word/2010/wordprocessingShape" mc:Ignorable="w14 w15 w16se wp14">
+<w:numbering xmlns:wpc="http://schemas.microsoft.com/office/word/2010/wordprocessingCanvas" xmlns:cx="http://schemas.microsoft.com/office/drawing/2014/chartex" xmlns:cx1="http://schemas.microsoft.com/office/drawing/2015/9/8/chartex" xmlns:cx2="http://schemas.microsoft.com/office/drawing/2015/10/21/chartex" xmlns:mc="http://schemas.openxmlformats.org/markup-compatibility/2006" xmlns:o="urn:schemas-microsoft-com:office:office" xmlns:r="http://schemas.openxmlformats.org/officeDocument/2006/relationships" xmlns:m="http://schemas.openxmlformats.org/officeDocument/2006/math" xmlns:v="urn:schemas-microsoft-com:vml" xmlns:wp14="http://schemas.microsoft.com/office/word/2010/wordprocessingDrawing" xmlns:wp="http://schemas.openxmlformats.org/drawingml/2006/wordprocessingDrawing" xmlns:w10="urn:schemas-microsoft-com:office:word" xmlns:w="http://schemas.openxmlformats.org/wordprocessingml/2006/main" xmlns:w14="http://schemas.microsoft.com/office/word/2010/wordml" xmlns:w15="http://schemas.microsoft.com/office/word/2012/wordml" xmlns:w16se="http://schemas.microsoft.com/office/word/2015/wordml/symex" xmlns:wpg="http://schemas.microsoft.com/office/word/2010/wordprocessingGroup" xmlns:wpi="http://schemas.microsoft.com/office/word/2010/wordprocessingInk" xmlns:wne="http://schemas.microsoft.com/office/word/2006/wordml" xmlns:wps="http://schemas.microsoft.com/office/word/2010/wordprocessingShape" mc:Ignorable="w14 w15 w16se wp14">
   <w:abstractNum w:abstractNumId="0" w15:restartNumberingAfterBreak="0">
     <w:nsid w:val="FFFFFF88"/>
     <w:multiLevelType w:val="singleLevel"/>
@@ -18289,7 +18914,7 @@
       </w:pPr>
     </w:pPrDefault>
   </w:docDefaults>
-  <w:latentStyles w:defLockedState="0" w:defUIPriority="99" w:defSemiHidden="0" w:defUnhideWhenUsed="0" w:defQFormat="0" w:count="373">
+  <w:latentStyles w:defLockedState="0" w:defUIPriority="99" w:defSemiHidden="0" w:defUnhideWhenUsed="0" w:defQFormat="0" w:count="372">
     <w:lsdException w:name="Normal" w:uiPriority="0" w:qFormat="1"/>
     <w:lsdException w:name="heading 1" w:uiPriority="9" w:qFormat="1"/>
     <w:lsdException w:name="heading 2" w:semiHidden="1" w:uiPriority="9" w:unhideWhenUsed="1" w:qFormat="1"/>
@@ -18395,6 +19020,7 @@
     <w:lsdException w:name="HTML Sample" w:semiHidden="1" w:unhideWhenUsed="1"/>
     <w:lsdException w:name="HTML Typewriter" w:semiHidden="1" w:unhideWhenUsed="1"/>
     <w:lsdException w:name="HTML Variable" w:semiHidden="1" w:unhideWhenUsed="1"/>
+    <w:lsdException w:name="Normal Table" w:semiHidden="1" w:unhideWhenUsed="1"/>
     <w:lsdException w:name="annotation subject" w:semiHidden="1" w:unhideWhenUsed="1"/>
     <w:lsdException w:name="No List" w:semiHidden="1" w:unhideWhenUsed="1"/>
     <w:lsdException w:name="Outline List 1" w:semiHidden="1" w:unhideWhenUsed="1"/>
@@ -18441,8 +19067,10 @@
     <w:lsdException w:name="Table Subtle 2" w:semiHidden="1" w:unhideWhenUsed="1"/>
     <w:lsdException w:name="Table Web 1" w:semiHidden="1" w:unhideWhenUsed="1"/>
     <w:lsdException w:name="Table Web 2" w:semiHidden="1" w:unhideWhenUsed="1"/>
+    <w:lsdException w:name="Table Web 3" w:semiHidden="1" w:unhideWhenUsed="1"/>
     <w:lsdException w:name="Balloon Text" w:semiHidden="1" w:unhideWhenUsed="1"/>
     <w:lsdException w:name="Table Grid" w:uiPriority="39"/>
+    <w:lsdException w:name="Table Theme" w:semiHidden="1" w:unhideWhenUsed="1"/>
     <w:lsdException w:name="Placeholder Text" w:semiHidden="1"/>
     <w:lsdException w:name="No Spacing" w:uiPriority="1" w:qFormat="1"/>
     <w:lsdException w:name="Light Shading" w:uiPriority="60"/>
@@ -18659,7 +19287,6 @@
     <w:lsdException w:name="List Table 6 Colorful Accent 6" w:uiPriority="51"/>
     <w:lsdException w:name="List Table 7 Colorful Accent 6" w:uiPriority="52"/>
     <w:lsdException w:name="Mention" w:semiHidden="1" w:unhideWhenUsed="1"/>
-    <w:lsdException w:name="Smart Hyperlink" w:semiHidden="1" w:unhideWhenUsed="1"/>
   </w:latentStyles>
   <w:style w:type="paragraph" w:default="1" w:styleId="Normal">
     <w:name w:val="Normal"/>
@@ -19605,12 +20232,6 @@
 </file>
 
 <file path=customXml/item1.xml><?xml version="1.0" encoding="utf-8"?>
-<p:properties xmlns:p="http://schemas.microsoft.com/office/2006/metadata/properties" xmlns:xsi="http://www.w3.org/2001/XMLSchema-instance" xmlns:pc="http://schemas.microsoft.com/office/infopath/2007/PartnerControls">
-  <documentManagement/>
-</p:properties>
-</file>
-
-<file path=customXml/item2.xml><?xml version="1.0" encoding="utf-8"?>
 <ct:contentTypeSchema xmlns:ct="http://schemas.microsoft.com/office/2006/metadata/contentType" xmlns:ma="http://schemas.microsoft.com/office/2006/metadata/properties/metaAttributes" ct:_="" ma:_="" ma:contentTypeName="Document" ma:contentTypeID="0x0101009E459A5CE6796B4798DEF04839B8375D" ma:contentTypeVersion="4" ma:contentTypeDescription="Create a new document." ma:contentTypeScope="" ma:versionID="2deb9ef07d19af115025e0b13708ec68">
   <xsd:schema xmlns:xsd="http://www.w3.org/2001/XMLSchema" xmlns:xs="http://www.w3.org/2001/XMLSchema" xmlns:p="http://schemas.microsoft.com/office/2006/metadata/properties" xmlns:ns2="0bce88bd-4f91-4e38-b0b4-3fc8bf80c9f4" targetNamespace="http://schemas.microsoft.com/office/2006/metadata/properties" ma:root="true" ma:fieldsID="cd512c29beee1cfca6876cd9b76c8e4d" ns2:_="">
     <xsd:import namespace="0bce88bd-4f91-4e38-b0b4-3fc8bf80c9f4"/>
@@ -19772,6 +20393,12 @@
 </ct:contentTypeSchema>
 </file>
 
+<file path=customXml/item2.xml><?xml version="1.0" encoding="utf-8"?>
+<p:properties xmlns:p="http://schemas.microsoft.com/office/2006/metadata/properties" xmlns:xsi="http://www.w3.org/2001/XMLSchema-instance" xmlns:pc="http://schemas.microsoft.com/office/infopath/2007/PartnerControls">
+  <documentManagement/>
+</p:properties>
+</file>
+
 <file path=customXml/item3.xml><?xml version="1.0" encoding="utf-8"?>
 <?mso-contentType ?>
 <FormTemplates xmlns="http://schemas.microsoft.com/sharepoint/v3/contenttype/forms">
@@ -19786,22 +20413,6 @@
 </file>
 
 <file path=customXml/itemProps1.xml><?xml version="1.0" encoding="utf-8"?>
-<ds:datastoreItem xmlns:ds="http://schemas.openxmlformats.org/officeDocument/2006/customXml" ds:itemID="{B62EF8AE-0D70-4737-B5B1-2325A752EBB6}">
-  <ds:schemaRefs>
-    <ds:schemaRef ds:uri="http://purl.org/dc/terms/"/>
-    <ds:schemaRef ds:uri="http://schemas.microsoft.com/office/2006/documentManagement/types"/>
-    <ds:schemaRef ds:uri="http://schemas.microsoft.com/office/infopath/2007/PartnerControls"/>
-    <ds:schemaRef ds:uri="http://purl.org/dc/elements/1.1/"/>
-    <ds:schemaRef ds:uri="http://schemas.microsoft.com/office/2006/metadata/properties"/>
-    <ds:schemaRef ds:uri="http://schemas.openxmlformats.org/package/2006/metadata/core-properties"/>
-    <ds:schemaRef ds:uri="0bce88bd-4f91-4e38-b0b4-3fc8bf80c9f4"/>
-    <ds:schemaRef ds:uri="http://www.w3.org/XML/1998/namespace"/>
-    <ds:schemaRef ds:uri="http://purl.org/dc/dcmitype/"/>
-  </ds:schemaRefs>
-</ds:datastoreItem>
-</file>
-
-<file path=customXml/itemProps2.xml><?xml version="1.0" encoding="utf-8"?>
 <ds:datastoreItem xmlns:ds="http://schemas.openxmlformats.org/officeDocument/2006/customXml" ds:itemID="{2523B783-4E91-412A-B0F0-4D13E61A0349}">
   <ds:schemaRefs>
     <ds:schemaRef ds:uri="http://schemas.microsoft.com/office/2006/metadata/contentType"/>
@@ -19819,6 +20430,22 @@
 </ds:datastoreItem>
 </file>
 
+<file path=customXml/itemProps2.xml><?xml version="1.0" encoding="utf-8"?>
+<ds:datastoreItem xmlns:ds="http://schemas.openxmlformats.org/officeDocument/2006/customXml" ds:itemID="{B62EF8AE-0D70-4737-B5B1-2325A752EBB6}">
+  <ds:schemaRefs>
+    <ds:schemaRef ds:uri="http://purl.org/dc/terms/"/>
+    <ds:schemaRef ds:uri="http://schemas.openxmlformats.org/package/2006/metadata/core-properties"/>
+    <ds:schemaRef ds:uri="http://schemas.microsoft.com/office/2006/documentManagement/types"/>
+    <ds:schemaRef ds:uri="http://purl.org/dc/dcmitype/"/>
+    <ds:schemaRef ds:uri="http://schemas.microsoft.com/office/infopath/2007/PartnerControls"/>
+    <ds:schemaRef ds:uri="http://purl.org/dc/elements/1.1/"/>
+    <ds:schemaRef ds:uri="http://schemas.microsoft.com/office/2006/metadata/properties"/>
+    <ds:schemaRef ds:uri="0bce88bd-4f91-4e38-b0b4-3fc8bf80c9f4"/>
+    <ds:schemaRef ds:uri="http://www.w3.org/XML/1998/namespace"/>
+  </ds:schemaRefs>
+</ds:datastoreItem>
+</file>
+
 <file path=customXml/itemProps3.xml><?xml version="1.0" encoding="utf-8"?>
 <ds:datastoreItem xmlns:ds="http://schemas.openxmlformats.org/officeDocument/2006/customXml" ds:itemID="{0A9DA687-A057-408F-B9C7-B9973E1303DE}">
   <ds:schemaRefs>
@@ -19828,7 +20455,7 @@
 </file>
 
 <file path=customXml/itemProps4.xml><?xml version="1.0" encoding="utf-8"?>
-<ds:datastoreItem xmlns:ds="http://schemas.openxmlformats.org/officeDocument/2006/customXml" ds:itemID="{A1F6495F-9DEC-413F-8F00-4DE057EF5D7C}">
+<ds:datastoreItem xmlns:ds="http://schemas.openxmlformats.org/officeDocument/2006/customXml" ds:itemID="{85614F13-9A1A-4C31-A68C-39A0CE5B7906}">
   <ds:schemaRefs>
     <ds:schemaRef ds:uri="http://schemas.openxmlformats.org/officeDocument/2006/bibliography"/>
   </ds:schemaRefs>

</xml_diff>

<commit_message>
updated deployment scripts 1. keyvault 2. web job integraton..
</commit_message>
<xml_diff>
--- a/tree/master/cloud/docs/Matter Center Build and Deployment Guide.docx
+++ b/tree/master/cloud/docs/Matter Center Build and Deployment Guide.docx
@@ -2253,25 +2253,7 @@
                 <w:sz w:val="20"/>
                 <w:szCs w:val="20"/>
               </w:rPr>
-              <w:t xml:space="preserve">Create </w:t>
-            </w:r>
-            <w:proofErr w:type="spellStart"/>
-            <w:r>
-              <w:rPr>
-                <w:rFonts w:cs="Segoe UI"/>
-                <w:sz w:val="20"/>
-                <w:szCs w:val="20"/>
-              </w:rPr>
-              <w:t>config</w:t>
-            </w:r>
-            <w:proofErr w:type="spellEnd"/>
-            <w:r>
-              <w:rPr>
-                <w:rFonts w:cs="Segoe UI"/>
-                <w:sz w:val="20"/>
-                <w:szCs w:val="20"/>
-              </w:rPr>
-              <w:t xml:space="preserve"> lists in catalog site</w:t>
+              <w:t>Create config lists in catalog site</w:t>
             </w:r>
           </w:p>
           <w:p>
@@ -2530,25 +2512,7 @@
                 <w:sz w:val="20"/>
                 <w:szCs w:val="20"/>
               </w:rPr>
-              <w:t xml:space="preserve">: Corresponding term set groups should accordingly be updated to Excel </w:t>
-            </w:r>
-            <w:proofErr w:type="spellStart"/>
-            <w:r>
-              <w:rPr>
-                <w:rFonts w:cs="Segoe UI"/>
-                <w:sz w:val="20"/>
-                <w:szCs w:val="20"/>
-              </w:rPr>
-              <w:t>config</w:t>
-            </w:r>
-            <w:proofErr w:type="spellEnd"/>
-            <w:r>
-              <w:rPr>
-                <w:rFonts w:cs="Segoe UI"/>
-                <w:sz w:val="20"/>
-                <w:szCs w:val="20"/>
-              </w:rPr>
-              <w:t xml:space="preserve"> file</w:t>
+              <w:t>: Corresponding term set groups should accordingly be updated to Excel config file</w:t>
             </w:r>
           </w:p>
           <w:p>
@@ -2571,25 +2535,7 @@
                 <w:sz w:val="20"/>
                 <w:szCs w:val="20"/>
               </w:rPr>
-              <w:t xml:space="preserve">Client site collections and updating </w:t>
-            </w:r>
-            <w:proofErr w:type="gramStart"/>
-            <w:r>
-              <w:rPr>
-                <w:rFonts w:cs="Segoe UI"/>
-                <w:sz w:val="20"/>
-                <w:szCs w:val="20"/>
-              </w:rPr>
-              <w:t>clients</w:t>
-            </w:r>
-            <w:proofErr w:type="gramEnd"/>
-            <w:r>
-              <w:rPr>
-                <w:rFonts w:cs="Segoe UI"/>
-                <w:sz w:val="20"/>
-                <w:szCs w:val="20"/>
-              </w:rPr>
-              <w:t xml:space="preserve"> taxonomy details</w:t>
+              <w:t>Client site collections and updating clients taxonomy details</w:t>
             </w:r>
           </w:p>
           <w:p>
@@ -2775,18 +2721,8 @@
                 <w:sz w:val="20"/>
                 <w:szCs w:val="20"/>
               </w:rPr>
-              <w:t xml:space="preserve"> to deploy and maintain build. This same account should have Admin permission on 0365 </w:t>
-            </w:r>
-            <w:proofErr w:type="gramStart"/>
-            <w:r>
-              <w:rPr>
-                <w:rFonts w:cs="Segoe UI"/>
-                <w:sz w:val="20"/>
-                <w:szCs w:val="20"/>
-              </w:rPr>
-              <w:t>tenancy</w:t>
-            </w:r>
-            <w:proofErr w:type="gramEnd"/>
+              <w:t xml:space="preserve"> to deploy and maintain build. This same account should have Admin permission on 0365 tenancy</w:t>
+            </w:r>
           </w:p>
         </w:tc>
         <w:tc>
@@ -3074,21 +3010,24 @@
         </w:tabs>
         <w:ind w:left="720"/>
         <w:rPr>
-          <w:rStyle w:val="Hyperlink"/>
           <w:rFonts w:eastAsia="Times New Roman" w:cs="Segoe UI"/>
           <w:color w:val="767171" w:themeColor="background2" w:themeShade="80"/>
-          <w:u w:val="none"/>
-        </w:rPr>
-      </w:pPr>
-      <w:hyperlink r:id="rId16" w:history="1">
-        <w:r>
-          <w:rPr>
-            <w:rStyle w:val="Hyperlink"/>
-            <w:rFonts w:eastAsia="Times New Roman" w:cs="Segoe UI"/>
-          </w:rPr>
-          <w:t>Azure PowerShell</w:t>
-        </w:r>
-      </w:hyperlink>
+        </w:rPr>
+      </w:pPr>
+      <w:r>
+        <w:t>Run ‘</w:t>
+      </w:r>
+      <w:r>
+        <w:t>Install-Module AzureRM -AllowClobber</w:t>
+      </w:r>
+      <w:r>
+        <w:t>’ from Windows PowerS</w:t>
+      </w:r>
+      <w:bookmarkStart w:id="1" w:name="_GoBack"/>
+      <w:bookmarkEnd w:id="1"/>
+      <w:r>
+        <w:t>hell</w:t>
+      </w:r>
     </w:p>
     <w:p>
       <w:pPr>
@@ -3105,7 +3044,7 @@
           <w:u w:val="none"/>
         </w:rPr>
       </w:pPr>
-      <w:hyperlink r:id="rId17" w:history="1">
+      <w:hyperlink r:id="rId16" w:history="1">
         <w:r>
           <w:rPr>
             <w:rStyle w:val="Hyperlink"/>
@@ -3151,7 +3090,7 @@
           <w:u w:val="none"/>
         </w:rPr>
       </w:pPr>
-      <w:hyperlink r:id="rId18" w:anchor="windows" w:history="1">
+      <w:hyperlink r:id="rId17" w:anchor="windows" w:history="1">
         <w:r>
           <w:rPr>
             <w:rStyle w:val="Hyperlink"/>
@@ -3176,7 +3115,7 @@
           <w:u w:val="none"/>
         </w:rPr>
       </w:pPr>
-      <w:hyperlink r:id="rId19" w:history="1">
+      <w:hyperlink r:id="rId18" w:history="1">
         <w:r>
           <w:rPr>
             <w:rStyle w:val="Hyperlink"/>
@@ -3346,19 +3285,11 @@
         </w:rPr>
         <w:t xml:space="preserve"> and DLL files by unblocking </w:t>
       </w:r>
-      <w:proofErr w:type="spellStart"/>
       <w:r>
         <w:rPr>
           <w:shd w:val="clear" w:color="auto" w:fill="FFFFFF"/>
         </w:rPr>
-        <w:t>mattercenter</w:t>
-      </w:r>
-      <w:proofErr w:type="spellEnd"/>
-      <w:r>
-        <w:rPr>
-          <w:shd w:val="clear" w:color="auto" w:fill="FFFFFF"/>
-        </w:rPr>
-        <w:t>-master</w:t>
+        <w:t>mattercenter-master</w:t>
       </w:r>
       <w:r>
         <w:rPr>
@@ -3547,11 +3478,11 @@
       <w:pPr>
         <w:pStyle w:val="Heading2"/>
       </w:pPr>
-      <w:bookmarkStart w:id="1" w:name="_Toc460019598"/>
+      <w:bookmarkStart w:id="2" w:name="_Toc460019598"/>
       <w:r>
         <w:t>Deployment steps</w:t>
       </w:r>
-      <w:bookmarkEnd w:id="1"/>
+      <w:bookmarkEnd w:id="2"/>
       <w:r>
         <w:t xml:space="preserve"> </w:t>
       </w:r>
@@ -3719,25 +3650,23 @@
                 <w:sz w:val="20"/>
                 <w:szCs w:val="20"/>
               </w:rPr>
-              <w:t>with “</w:t>
-            </w:r>
-            <w:proofErr w:type="spellStart"/>
+              <w:t>with “MatterWebApp.pfx</w:t>
+            </w:r>
             <w:r>
               <w:rPr>
                 <w:rFonts w:eastAsia="Times New Roman" w:cs="Segoe UI"/>
                 <w:sz w:val="20"/>
                 <w:szCs w:val="20"/>
               </w:rPr>
-              <w:t>MatterCenterCert</w:t>
-            </w:r>
-            <w:proofErr w:type="spellEnd"/>
+              <w:t xml:space="preserve">” name </w:t>
+            </w:r>
             <w:r>
               <w:rPr>
                 <w:rFonts w:eastAsia="Times New Roman" w:cs="Segoe UI"/>
                 <w:sz w:val="20"/>
                 <w:szCs w:val="20"/>
               </w:rPr>
-              <w:t xml:space="preserve">” name </w:t>
+              <w:t xml:space="preserve">and </w:t>
             </w:r>
             <w:r>
               <w:rPr>
@@ -3745,7 +3674,7 @@
                 <w:sz w:val="20"/>
                 <w:szCs w:val="20"/>
               </w:rPr>
-              <w:t xml:space="preserve">and </w:t>
+              <w:t xml:space="preserve">copy to </w:t>
             </w:r>
             <w:r>
               <w:rPr>
@@ -3753,7 +3682,7 @@
                 <w:sz w:val="20"/>
                 <w:szCs w:val="20"/>
               </w:rPr>
-              <w:t xml:space="preserve">copy to </w:t>
+              <w:t>\tree\master\cloud\src\solution\Deployment\Scripts</w:t>
             </w:r>
             <w:r>
               <w:rPr>
@@ -3761,33 +3690,7 @@
                 <w:sz w:val="20"/>
                 <w:szCs w:val="20"/>
               </w:rPr>
-              <w:t>\tree\master\cloud\</w:t>
-            </w:r>
-            <w:proofErr w:type="spellStart"/>
-            <w:r>
-              <w:rPr>
-                <w:rFonts w:eastAsia="Times New Roman" w:cs="Segoe UI"/>
-                <w:sz w:val="20"/>
-                <w:szCs w:val="20"/>
-              </w:rPr>
-              <w:t>src</w:t>
-            </w:r>
-            <w:proofErr w:type="spellEnd"/>
-            <w:r>
-              <w:rPr>
-                <w:rFonts w:eastAsia="Times New Roman" w:cs="Segoe UI"/>
-                <w:sz w:val="20"/>
-                <w:szCs w:val="20"/>
-              </w:rPr>
-              <w:t>\solution\Deployment\Scripts</w:t>
-            </w:r>
-            <w:r>
-              <w:rPr>
-                <w:rFonts w:eastAsia="Times New Roman" w:cs="Segoe UI"/>
-                <w:sz w:val="20"/>
-                <w:szCs w:val="20"/>
-              </w:rPr>
-              <w:t xml:space="preserve"> folder.</w:t>
+              <w:t xml:space="preserve"> folder</w:t>
             </w:r>
           </w:p>
           <w:p>
@@ -3949,8 +3852,6 @@
           </w:tcPr>
           <w:p>
             <w:pPr>
-              <w:pStyle w:val="ListParagraph"/>
-              <w:ind w:left="697"/>
               <w:rPr>
                 <w:rFonts w:eastAsia="Times New Roman" w:cs="Segoe UI"/>
                 <w:sz w:val="20"/>
@@ -3963,276 +3864,32 @@
                 <w:sz w:val="20"/>
                 <w:szCs w:val="20"/>
               </w:rPr>
-              <w:t>Open code in Visual Studio</w:t>
-            </w:r>
-          </w:p>
-          <w:tbl>
-            <w:tblPr>
-              <w:tblStyle w:val="TableGrid"/>
-              <w:tblW w:w="10543" w:type="dxa"/>
-              <w:tblInd w:w="697" w:type="dxa"/>
-              <w:tblLayout w:type="fixed"/>
-              <w:tblLook w:val="04A0" w:firstRow="1" w:lastRow="0" w:firstColumn="1" w:lastColumn="0" w:noHBand="0" w:noVBand="1"/>
-            </w:tblPr>
-            <w:tblGrid>
-              <w:gridCol w:w="813"/>
-              <w:gridCol w:w="2250"/>
-              <w:gridCol w:w="7480"/>
-            </w:tblGrid>
-            <w:tr>
-              <w:tc>
-                <w:tcPr>
-                  <w:tcW w:w="813" w:type="dxa"/>
-                </w:tcPr>
-                <w:p>
-                  <w:pPr>
-                    <w:pStyle w:val="ListParagraph"/>
-                    <w:ind w:left="0"/>
-                    <w:rPr>
-                      <w:rFonts w:eastAsia="Times New Roman" w:cs="Segoe UI"/>
-                      <w:sz w:val="20"/>
-                      <w:szCs w:val="20"/>
-                    </w:rPr>
-                  </w:pPr>
-                  <w:r>
-                    <w:rPr>
-                      <w:rFonts w:eastAsia="Times New Roman" w:cs="Segoe UI"/>
-                      <w:sz w:val="20"/>
-                      <w:szCs w:val="20"/>
-                    </w:rPr>
-                    <w:t>SNO</w:t>
-                  </w:r>
-                </w:p>
-              </w:tc>
-              <w:tc>
-                <w:tcPr>
-                  <w:tcW w:w="2250" w:type="dxa"/>
-                </w:tcPr>
-                <w:p>
-                  <w:pPr>
-                    <w:pStyle w:val="ListParagraph"/>
-                    <w:ind w:left="0"/>
-                    <w:rPr>
-                      <w:rFonts w:eastAsia="Times New Roman" w:cs="Segoe UI"/>
-                      <w:sz w:val="20"/>
-                      <w:szCs w:val="20"/>
-                    </w:rPr>
-                  </w:pPr>
-                  <w:r>
-                    <w:rPr>
-                      <w:rFonts w:eastAsia="Times New Roman" w:cs="Segoe UI"/>
-                      <w:sz w:val="20"/>
-                      <w:szCs w:val="20"/>
-                    </w:rPr>
-                    <w:t>Activity</w:t>
-                  </w:r>
-                </w:p>
-              </w:tc>
-              <w:tc>
-                <w:tcPr>
-                  <w:tcW w:w="7480" w:type="dxa"/>
-                </w:tcPr>
-                <w:p>
-                  <w:pPr>
-                    <w:pStyle w:val="ListParagraph"/>
-                    <w:ind w:left="0"/>
-                    <w:jc w:val="center"/>
-                    <w:rPr>
-                      <w:rFonts w:eastAsia="Times New Roman" w:cs="Segoe UI"/>
-                      <w:sz w:val="20"/>
-                      <w:szCs w:val="20"/>
-                    </w:rPr>
-                  </w:pPr>
-                  <w:r>
-                    <w:rPr>
-                      <w:rFonts w:eastAsia="Times New Roman" w:cs="Segoe UI"/>
-                      <w:sz w:val="20"/>
-                      <w:szCs w:val="20"/>
-                    </w:rPr>
-                    <w:t>How</w:t>
-                  </w:r>
-                </w:p>
-              </w:tc>
-            </w:tr>
-            <w:tr>
-              <w:tc>
-                <w:tcPr>
-                  <w:tcW w:w="813" w:type="dxa"/>
-                </w:tcPr>
-                <w:p>
-                  <w:pPr>
-                    <w:pStyle w:val="ListParagraph"/>
-                    <w:ind w:left="0"/>
-                    <w:rPr>
-                      <w:rFonts w:eastAsia="Times New Roman" w:cs="Segoe UI"/>
-                      <w:sz w:val="20"/>
-                      <w:szCs w:val="20"/>
-                    </w:rPr>
-                  </w:pPr>
-                  <w:r>
-                    <w:rPr>
-                      <w:rFonts w:eastAsia="Times New Roman" w:cs="Segoe UI"/>
-                      <w:sz w:val="20"/>
-                      <w:szCs w:val="20"/>
-                    </w:rPr>
-                    <w:t>1</w:t>
-                  </w:r>
-                </w:p>
-              </w:tc>
-              <w:tc>
-                <w:tcPr>
-                  <w:tcW w:w="2250" w:type="dxa"/>
-                </w:tcPr>
-                <w:p>
-                  <w:pPr>
-                    <w:pStyle w:val="ListParagraph"/>
-                    <w:ind w:left="0"/>
-                    <w:rPr>
-                      <w:rFonts w:eastAsia="Times New Roman" w:cs="Segoe UI"/>
-                      <w:sz w:val="20"/>
-                      <w:szCs w:val="20"/>
-                    </w:rPr>
-                  </w:pPr>
-                  <w:r>
-                    <w:rPr>
-                      <w:rFonts w:eastAsia="Times New Roman" w:cs="Segoe UI"/>
-                      <w:sz w:val="20"/>
-                      <w:szCs w:val="20"/>
-                    </w:rPr>
-                    <w:t>Deploy infrastructure</w:t>
-                  </w:r>
-                </w:p>
-              </w:tc>
-              <w:tc>
-                <w:tcPr>
-                  <w:tcW w:w="7480" w:type="dxa"/>
-                </w:tcPr>
-                <w:p>
-                  <w:pPr>
-                    <w:pStyle w:val="ListParagraph"/>
-                    <w:ind w:left="0"/>
-                    <w:rPr>
-                      <w:rFonts w:eastAsia="Times New Roman" w:cs="Segoe UI"/>
-                      <w:sz w:val="20"/>
-                      <w:szCs w:val="20"/>
-                    </w:rPr>
-                  </w:pPr>
-                  <w:r>
-                    <w:rPr>
-                      <w:rFonts w:eastAsia="Times New Roman" w:cs="Segoe UI"/>
-                      <w:sz w:val="20"/>
-                      <w:szCs w:val="20"/>
-                    </w:rPr>
-                    <w:t>Go to Visual studio deployment project properties and deploy infrastructure</w:t>
-                  </w:r>
-                </w:p>
-              </w:tc>
-            </w:tr>
-            <w:tr>
-              <w:tc>
-                <w:tcPr>
-                  <w:tcW w:w="813" w:type="dxa"/>
-                </w:tcPr>
-                <w:p>
-                  <w:pPr>
-                    <w:pStyle w:val="ListParagraph"/>
-                    <w:ind w:left="0"/>
-                    <w:rPr>
-                      <w:rFonts w:eastAsia="Times New Roman" w:cs="Segoe UI"/>
-                      <w:sz w:val="20"/>
-                      <w:szCs w:val="20"/>
-                    </w:rPr>
-                  </w:pPr>
-                  <w:r>
-                    <w:rPr>
-                      <w:rFonts w:eastAsia="Times New Roman" w:cs="Segoe UI"/>
-                      <w:sz w:val="20"/>
-                      <w:szCs w:val="20"/>
-                    </w:rPr>
-                    <w:t>2</w:t>
-                  </w:r>
-                </w:p>
-              </w:tc>
-              <w:tc>
-                <w:tcPr>
-                  <w:tcW w:w="2250" w:type="dxa"/>
-                </w:tcPr>
-                <w:p>
-                  <w:pPr>
-                    <w:pStyle w:val="ListParagraph"/>
-                    <w:ind w:left="0"/>
-                    <w:rPr>
-                      <w:rFonts w:eastAsia="Times New Roman" w:cs="Segoe UI"/>
-                      <w:sz w:val="20"/>
-                      <w:szCs w:val="20"/>
-                    </w:rPr>
-                  </w:pPr>
-                  <w:r>
-                    <w:rPr>
-                      <w:rFonts w:eastAsia="Times New Roman" w:cs="Segoe UI"/>
-                      <w:sz w:val="20"/>
-                      <w:szCs w:val="20"/>
-                    </w:rPr>
-                    <w:t>Publish code</w:t>
-                  </w:r>
-                </w:p>
-              </w:tc>
-              <w:tc>
-                <w:tcPr>
-                  <w:tcW w:w="7480" w:type="dxa"/>
-                </w:tcPr>
-                <w:p>
-                  <w:pPr>
-                    <w:pStyle w:val="ListParagraph"/>
-                    <w:ind w:left="0"/>
-                    <w:rPr>
-                      <w:rFonts w:eastAsia="Times New Roman" w:cs="Segoe UI"/>
-                      <w:sz w:val="20"/>
-                      <w:szCs w:val="20"/>
-                    </w:rPr>
-                  </w:pPr>
-                  <w:r>
-                    <w:rPr>
-                      <w:rFonts w:eastAsia="Times New Roman" w:cs="Segoe UI"/>
-                      <w:sz w:val="20"/>
-                      <w:szCs w:val="20"/>
-                    </w:rPr>
-                    <w:t xml:space="preserve">Go to </w:t>
-                  </w:r>
-                  <w:proofErr w:type="spellStart"/>
-                  <w:proofErr w:type="gramStart"/>
-                  <w:r>
-                    <w:rPr>
-                      <w:rFonts w:eastAsia="Times New Roman" w:cs="Segoe UI"/>
-                      <w:sz w:val="20"/>
-                      <w:szCs w:val="20"/>
-                    </w:rPr>
-                    <w:t>Microsoft.Legal.MatterCenter.Web</w:t>
-                  </w:r>
-                  <w:proofErr w:type="spellEnd"/>
-                  <w:proofErr w:type="gramEnd"/>
-                  <w:r>
-                    <w:rPr>
-                      <w:rFonts w:eastAsia="Times New Roman" w:cs="Segoe UI"/>
-                      <w:sz w:val="20"/>
-                      <w:szCs w:val="20"/>
-                    </w:rPr>
-                    <w:t xml:space="preserve"> and publish code</w:t>
-                  </w:r>
-                </w:p>
-              </w:tc>
-            </w:tr>
-          </w:tbl>
-          <w:p>
-            <w:pPr>
-              <w:pStyle w:val="ListParagraph"/>
-              <w:ind w:left="697"/>
+              <w:t xml:space="preserve">             </w:t>
+            </w:r>
+            <w:r>
               <w:rPr>
                 <w:rFonts w:eastAsia="Times New Roman" w:cs="Segoe UI"/>
                 <w:sz w:val="20"/>
                 <w:szCs w:val="20"/>
               </w:rPr>
-            </w:pPr>
+              <w:t>Open Powershell as administrator and navigate to &lt;&lt;download location&gt;&gt;</w:t>
+            </w:r>
+            <w:r>
+              <w:rPr>
+                <w:rFonts w:eastAsia="Times New Roman" w:cs="Segoe UI"/>
+                <w:sz w:val="20"/>
+                <w:szCs w:val="20"/>
+              </w:rPr>
+              <w:t>\tree\master\cloud\</w:t>
+            </w:r>
+            <w:r>
+              <w:rPr>
+                <w:rFonts w:eastAsia="Times New Roman" w:cs="Segoe UI"/>
+                <w:sz w:val="20"/>
+                <w:szCs w:val="20"/>
+              </w:rPr>
+              <w:t>src\solution\Deployment\Scripts and run Deploy-AzureResourceGroup.ps1</w:t>
+            </w:r>
           </w:p>
           <w:p>
             <w:pPr>
@@ -4365,43 +4022,7 @@
                                       <w:sz w:val="16"/>
                                       <w:szCs w:val="16"/>
                                     </w:rPr>
-                                    <w:t xml:space="preserve">This </w:t>
-                                  </w:r>
-                                  <w:r>
-                                    <w:rPr>
-                                      <w:b/>
-                                      <w:bCs/>
-                                      <w:sz w:val="16"/>
-                                      <w:szCs w:val="16"/>
-                                    </w:rPr>
-                                    <w:t>step is temporary</w:t>
-                                  </w:r>
-                                  <w:r>
-                                    <w:rPr>
-                                      <w:b/>
-                                      <w:bCs/>
-                                      <w:sz w:val="16"/>
-                                      <w:szCs w:val="16"/>
-                                    </w:rPr>
-                                    <w:t xml:space="preserve"> and will be removed</w:t>
-                                  </w:r>
-                                  <w:r>
-                                    <w:rPr>
-                                      <w:b/>
-                                      <w:bCs/>
-                                      <w:sz w:val="16"/>
-                                      <w:szCs w:val="16"/>
-                                    </w:rPr>
-                                    <w:t xml:space="preserve"> </w:t>
-                                  </w:r>
-                                  <w:r>
-                                    <w:rPr>
-                                      <w:b/>
-                                      <w:bCs/>
-                                      <w:sz w:val="16"/>
-                                      <w:szCs w:val="16"/>
-                                    </w:rPr>
-                                    <w:t xml:space="preserve"> </w:t>
+                                    <w:t xml:space="preserve">This step is temporary and will be removed  </w:t>
                                   </w:r>
                                 </w:p>
                               </w:txbxContent>
@@ -4480,43 +4101,7 @@
                                 <w:sz w:val="16"/>
                                 <w:szCs w:val="16"/>
                               </w:rPr>
-                              <w:t xml:space="preserve">This </w:t>
-                            </w:r>
-                            <w:r>
-                              <w:rPr>
-                                <w:b/>
-                                <w:bCs/>
-                                <w:sz w:val="16"/>
-                                <w:szCs w:val="16"/>
-                              </w:rPr>
-                              <w:t>step is temporary</w:t>
-                            </w:r>
-                            <w:r>
-                              <w:rPr>
-                                <w:b/>
-                                <w:bCs/>
-                                <w:sz w:val="16"/>
-                                <w:szCs w:val="16"/>
-                              </w:rPr>
-                              <w:t xml:space="preserve"> and will be removed</w:t>
-                            </w:r>
-                            <w:r>
-                              <w:rPr>
-                                <w:b/>
-                                <w:bCs/>
-                                <w:sz w:val="16"/>
-                                <w:szCs w:val="16"/>
-                              </w:rPr>
-                              <w:t xml:space="preserve"> </w:t>
-                            </w:r>
-                            <w:r>
-                              <w:rPr>
-                                <w:b/>
-                                <w:bCs/>
-                                <w:sz w:val="16"/>
-                                <w:szCs w:val="16"/>
-                              </w:rPr>
-                              <w:t xml:space="preserve"> </w:t>
+                              <w:t xml:space="preserve">This step is temporary and will be removed  </w:t>
                             </w:r>
                           </w:p>
                         </w:txbxContent>
@@ -4572,6 +4157,33 @@
               <w:pStyle w:val="ListParagraph"/>
               <w:ind w:left="697"/>
               <w:rPr>
+                <w:rFonts w:eastAsia="Times New Roman" w:cs="Segoe UI"/>
+                <w:sz w:val="20"/>
+                <w:szCs w:val="20"/>
+              </w:rPr>
+            </w:pPr>
+            <w:r>
+              <w:rPr>
+                <w:rFonts w:eastAsia="Times New Roman" w:cs="Segoe UI"/>
+                <w:sz w:val="20"/>
+                <w:szCs w:val="20"/>
+              </w:rPr>
+              <w:t xml:space="preserve">4a. </w:t>
+            </w:r>
+            <w:r>
+              <w:rPr>
+                <w:rFonts w:eastAsia="Times New Roman" w:cs="Segoe UI"/>
+                <w:sz w:val="20"/>
+                <w:szCs w:val="20"/>
+              </w:rPr>
+              <w:t>Upload certificate created in step 1 to web app created in step 3</w:t>
+            </w:r>
+          </w:p>
+          <w:p>
+            <w:pPr>
+              <w:pStyle w:val="ListParagraph"/>
+              <w:ind w:left="697"/>
+              <w:rPr>
                 <w:rStyle w:val="Hyperlink"/>
                 <w:rFonts w:eastAsia="Times New Roman" w:cs="Segoe UI"/>
                 <w:sz w:val="20"/>
@@ -4584,7 +4196,7 @@
                 <w:sz w:val="20"/>
                 <w:szCs w:val="20"/>
               </w:rPr>
-              <w:t xml:space="preserve">4a. </w:t>
+              <w:t xml:space="preserve">4b. </w:t>
             </w:r>
             <w:r>
               <w:rPr>
@@ -4610,6 +4222,62 @@
             <w:pPr>
               <w:pStyle w:val="ListParagraph"/>
               <w:ind w:left="697"/>
+            </w:pPr>
+            <w:r>
+              <w:t>4c</w:t>
+            </w:r>
+            <w:r>
+              <w:t xml:space="preserve">. Specify </w:t>
+            </w:r>
+            <w:hyperlink r:id="rId19" w:anchor="register-your-web-server-app-with-the-azure-management-portal" w:history="1">
+              <w:r>
+                <w:rPr>
+                  <w:rStyle w:val="Hyperlink"/>
+                </w:rPr>
+                <w:t>office 365 Api permissions</w:t>
+              </w:r>
+            </w:hyperlink>
+            <w:r>
+              <w:t xml:space="preserve"> as below.</w:t>
+            </w:r>
+          </w:p>
+          <w:p>
+            <w:pPr>
+              <w:pStyle w:val="ListParagraph"/>
+              <w:ind w:left="697"/>
+            </w:pPr>
+            <w:r>
+              <w:object w:dxaOrig="12912" w:dyaOrig="5064" w14:anchorId="433CD301">
+                <v:shapetype id="_x0000_t75" coordsize="21600,21600" o:spt="75" o:preferrelative="t" path="m@4@5l@4@11@9@11@9@5xe" filled="f" stroked="f">
+                  <v:stroke joinstyle="miter"/>
+                  <v:formulas>
+                    <v:f eqn="if lineDrawn pixelLineWidth 0"/>
+                    <v:f eqn="sum @0 1 0"/>
+                    <v:f eqn="sum 0 0 @1"/>
+                    <v:f eqn="prod @2 1 2"/>
+                    <v:f eqn="prod @3 21600 pixelWidth"/>
+                    <v:f eqn="prod @3 21600 pixelHeight"/>
+                    <v:f eqn="sum @0 0 1"/>
+                    <v:f eqn="prod @6 1 2"/>
+                    <v:f eqn="prod @7 21600 pixelWidth"/>
+                    <v:f eqn="sum @8 21600 0"/>
+                    <v:f eqn="prod @7 21600 pixelHeight"/>
+                    <v:f eqn="sum @10 21600 0"/>
+                  </v:formulas>
+                  <v:path o:extrusionok="f" gradientshapeok="t" o:connecttype="rect"/>
+                  <o:lock v:ext="edit" aspectratio="t"/>
+                </v:shapetype>
+                <v:shape id="_x0000_i1025" type="#_x0000_t75" style="width:527.4pt;height:207pt" o:ole="">
+                  <v:imagedata r:id="rId20" o:title=""/>
+                </v:shape>
+                <o:OLEObject Type="Embed" ProgID="PBrush" ShapeID="_x0000_i1025" DrawAspect="Content" ObjectID="_1533953062" r:id="rId21"/>
+              </w:object>
+            </w:r>
+          </w:p>
+          <w:p>
+            <w:pPr>
+              <w:pStyle w:val="ListParagraph"/>
+              <w:ind w:left="697"/>
               <w:rPr>
                 <w:rFonts w:eastAsia="Times New Roman" w:cs="Segoe UI"/>
                 <w:sz w:val="20"/>
@@ -4622,7 +4290,7 @@
                 <w:sz w:val="20"/>
                 <w:szCs w:val="20"/>
               </w:rPr>
-              <w:t xml:space="preserve">4b. Run script </w:t>
+              <w:t>4d</w:t>
             </w:r>
             <w:r>
               <w:rPr>
@@ -4630,6 +4298,14 @@
                 <w:sz w:val="20"/>
                 <w:szCs w:val="20"/>
               </w:rPr>
+              <w:t xml:space="preserve">. Run script </w:t>
+            </w:r>
+            <w:r>
+              <w:rPr>
+                <w:rFonts w:eastAsia="Times New Roman" w:cs="Segoe UI"/>
+                <w:sz w:val="20"/>
+                <w:szCs w:val="20"/>
+              </w:rPr>
               <w:t>\tree\master\cloud\src\solution\Deployment\Scripts</w:t>
             </w:r>
             <w:r>
@@ -4670,18 +4346,8 @@
                 <w:sz w:val="20"/>
                 <w:szCs w:val="20"/>
               </w:rPr>
-              <w:t xml:space="preserve">to update secret in </w:t>
-            </w:r>
-            <w:proofErr w:type="spellStart"/>
-            <w:r>
-              <w:rPr>
-                <w:rFonts w:eastAsia="Times New Roman" w:cs="Segoe UI"/>
-                <w:sz w:val="20"/>
-                <w:szCs w:val="20"/>
-              </w:rPr>
-              <w:t>keyVault</w:t>
-            </w:r>
-            <w:proofErr w:type="spellEnd"/>
+              <w:t>to update secret in keyVault</w:t>
+            </w:r>
           </w:p>
           <w:p>
             <w:pPr>
@@ -4710,36 +4376,23 @@
                 <w:sz w:val="20"/>
                 <w:szCs w:val="20"/>
               </w:rPr>
-              <w:t xml:space="preserve">Refer </w:t>
-            </w:r>
-            <w:hyperlink r:id="rId20" w:history="1">
+              <w:t>Refer “</w:t>
+            </w:r>
+            <w:hyperlink r:id="rId22" w:anchor="register-your-web-server-app-with-the-azure-management-portal" w:history="1">
               <w:r>
                 <w:rPr>
                   <w:rStyle w:val="Hyperlink"/>
-                  <w:rFonts w:eastAsia="Times New Roman" w:cs="Segoe UI"/>
-                  <w:sz w:val="20"/>
-                  <w:szCs w:val="20"/>
+                  <w:rFonts w:cs="Arial"/>
                 </w:rPr>
-                <w:t>this article</w:t>
+                <w:t>Generate a new app secret for your web application</w:t>
               </w:r>
             </w:hyperlink>
             <w:r>
               <w:rPr>
-                <w:rFonts w:eastAsia="Times New Roman" w:cs="Segoe UI"/>
-                <w:sz w:val="20"/>
-                <w:szCs w:val="20"/>
-              </w:rPr>
-              <w:t xml:space="preserve"> for generating secret(key)</w:t>
-            </w:r>
-            <w:bookmarkStart w:id="2" w:name="_GoBack"/>
-            <w:bookmarkEnd w:id="2"/>
-            <w:r>
-              <w:rPr>
-                <w:rFonts w:eastAsia="Times New Roman" w:cs="Segoe UI"/>
-                <w:sz w:val="20"/>
-                <w:szCs w:val="20"/>
-              </w:rPr>
-              <w:t xml:space="preserve"> form azure AD application.</w:t>
+                <w:rFonts w:cs="Arial"/>
+                <w:color w:val="333333"/>
+              </w:rPr>
+              <w:t>” section to generate new secret.</w:t>
             </w:r>
           </w:p>
         </w:tc>
@@ -4761,6 +4414,7 @@
                 <w:sz w:val="20"/>
                 <w:szCs w:val="20"/>
               </w:rPr>
+              <w:lastRenderedPageBreak/>
               <w:t>Manual</w:t>
             </w:r>
           </w:p>
@@ -4937,25 +4591,7 @@
                 <w:sz w:val="20"/>
                 <w:szCs w:val="20"/>
               </w:rPr>
-              <w:t xml:space="preserve"> folder under the </w:t>
-            </w:r>
-            <w:proofErr w:type="spellStart"/>
-            <w:r>
-              <w:rPr>
-                <w:rFonts w:eastAsia="Times New Roman" w:cs="Segoe UI"/>
-                <w:sz w:val="20"/>
-                <w:szCs w:val="20"/>
-              </w:rPr>
-              <w:t>src</w:t>
-            </w:r>
-            <w:proofErr w:type="spellEnd"/>
-            <w:r>
-              <w:rPr>
-                <w:rFonts w:eastAsia="Times New Roman" w:cs="Segoe UI"/>
-                <w:sz w:val="20"/>
-                <w:szCs w:val="20"/>
-              </w:rPr>
-              <w:t xml:space="preserve"> folder:</w:t>
+              <w:t xml:space="preserve"> folder under the src folder:</w:t>
             </w:r>
           </w:p>
           <w:p>
@@ -5055,7 +4691,6 @@
                 <w:sz w:val="20"/>
                 <w:szCs w:val="20"/>
               </w:rPr>
-              <w:lastRenderedPageBreak/>
               <w:t>Create build of helper utilities</w:t>
             </w:r>
           </w:p>
@@ -5078,25 +4713,7 @@
                 <w:sz w:val="20"/>
                 <w:szCs w:val="20"/>
               </w:rPr>
-              <w:t xml:space="preserve">Navigate to </w:t>
-            </w:r>
-            <w:proofErr w:type="spellStart"/>
-            <w:r>
-              <w:rPr>
-                <w:rFonts w:eastAsia="Times New Roman" w:cs="Segoe UI"/>
-                <w:sz w:val="20"/>
-                <w:szCs w:val="20"/>
-              </w:rPr>
-              <w:t>src</w:t>
-            </w:r>
-            <w:proofErr w:type="spellEnd"/>
-            <w:r>
-              <w:rPr>
-                <w:rFonts w:eastAsia="Times New Roman" w:cs="Segoe UI"/>
-                <w:sz w:val="20"/>
-                <w:szCs w:val="20"/>
-              </w:rPr>
-              <w:t>\Helper Utilities and open Helper Utilities solution in Visual Studio and build the solution</w:t>
+              <w:t>Navigate to src\Helper Utilities and open Helper Utilities solution in Visual Studio and build the solution</w:t>
             </w:r>
           </w:p>
           <w:p>
@@ -5118,25 +4735,7 @@
                 <w:sz w:val="20"/>
                 <w:szCs w:val="20"/>
               </w:rPr>
-              <w:t xml:space="preserve">This will build all deployment utilities and copy all EXE and </w:t>
-            </w:r>
-            <w:proofErr w:type="spellStart"/>
-            <w:r>
-              <w:rPr>
-                <w:rFonts w:eastAsia="Times New Roman" w:cs="Segoe UI"/>
-                <w:sz w:val="20"/>
-                <w:szCs w:val="20"/>
-              </w:rPr>
-              <w:t>Config</w:t>
-            </w:r>
-            <w:proofErr w:type="spellEnd"/>
-            <w:r>
-              <w:rPr>
-                <w:rFonts w:eastAsia="Times New Roman" w:cs="Segoe UI"/>
-                <w:sz w:val="20"/>
-                <w:szCs w:val="20"/>
-              </w:rPr>
-              <w:t xml:space="preserve"> files into</w:t>
+              <w:t>This will build all deployment utilities and copy all EXE and Config files into</w:t>
             </w:r>
           </w:p>
         </w:tc>
@@ -5158,7 +4757,6 @@
                 <w:sz w:val="20"/>
                 <w:szCs w:val="20"/>
               </w:rPr>
-              <w:lastRenderedPageBreak/>
               <w:t>Manual</w:t>
             </w:r>
           </w:p>
@@ -5186,6 +4784,7 @@
                 <w:sz w:val="20"/>
                 <w:szCs w:val="20"/>
               </w:rPr>
+              <w:lastRenderedPageBreak/>
               <w:t xml:space="preserve">Step </w:t>
             </w:r>
             <w:r>
@@ -5245,25 +4844,7 @@
                 <w:sz w:val="20"/>
                 <w:szCs w:val="20"/>
               </w:rPr>
-              <w:t xml:space="preserve"> </w:t>
-            </w:r>
-            <w:proofErr w:type="spellStart"/>
-            <w:r>
-              <w:rPr>
-                <w:rFonts w:cs="Segoe UI"/>
-                <w:sz w:val="20"/>
-                <w:szCs w:val="20"/>
-              </w:rPr>
-              <w:t>src</w:t>
-            </w:r>
-            <w:proofErr w:type="spellEnd"/>
-            <w:r>
-              <w:rPr>
-                <w:rFonts w:cs="Segoe UI"/>
-                <w:sz w:val="20"/>
-                <w:szCs w:val="20"/>
-              </w:rPr>
-              <w:t>/deployment</w:t>
+              <w:t xml:space="preserve"> src/deployment</w:t>
             </w:r>
             <w:r>
               <w:rPr>
@@ -5306,90 +4887,8 @@
                 <w:sz w:val="20"/>
                 <w:szCs w:val="20"/>
               </w:rPr>
-              <w:t xml:space="preserve">: </w:t>
-            </w:r>
-            <w:proofErr w:type="spellStart"/>
-            <w:r>
-              <w:rPr>
-                <w:rFonts w:cs="Segoe UI"/>
-                <w:sz w:val="20"/>
-                <w:szCs w:val="20"/>
-              </w:rPr>
-              <w:t>Config</w:t>
-            </w:r>
-            <w:proofErr w:type="spellEnd"/>
-            <w:r>
-              <w:rPr>
-                <w:rFonts w:cs="Segoe UI"/>
-                <w:sz w:val="20"/>
-                <w:szCs w:val="20"/>
-              </w:rPr>
-              <w:t xml:space="preserve">, </w:t>
-            </w:r>
-            <w:proofErr w:type="spellStart"/>
-            <w:r>
-              <w:rPr>
-                <w:rFonts w:cs="Segoe UI"/>
-                <w:sz w:val="20"/>
-                <w:szCs w:val="20"/>
-              </w:rPr>
-              <w:t>Create_Group</w:t>
-            </w:r>
-            <w:proofErr w:type="spellEnd"/>
-            <w:r>
-              <w:rPr>
-                <w:rFonts w:cs="Segoe UI"/>
-                <w:sz w:val="20"/>
-                <w:szCs w:val="20"/>
-              </w:rPr>
-              <w:t xml:space="preserve">, </w:t>
-            </w:r>
-            <w:proofErr w:type="spellStart"/>
-            <w:r>
-              <w:rPr>
-                <w:rFonts w:cs="Segoe UI"/>
-                <w:sz w:val="20"/>
-                <w:szCs w:val="20"/>
-              </w:rPr>
-              <w:t>TermStore_Config</w:t>
-            </w:r>
-            <w:proofErr w:type="spellEnd"/>
-            <w:r>
-              <w:rPr>
-                <w:rFonts w:cs="Segoe UI"/>
-                <w:sz w:val="20"/>
-                <w:szCs w:val="20"/>
-              </w:rPr>
-              <w:t xml:space="preserve">, </w:t>
-            </w:r>
-            <w:proofErr w:type="spellStart"/>
-            <w:r>
-              <w:rPr>
-                <w:rFonts w:cs="Segoe UI"/>
-                <w:sz w:val="20"/>
-                <w:szCs w:val="20"/>
-              </w:rPr>
-              <w:t>Client_Config</w:t>
-            </w:r>
-            <w:proofErr w:type="spellEnd"/>
-            <w:r>
-              <w:rPr>
-                <w:rFonts w:cs="Segoe UI"/>
-                <w:sz w:val="20"/>
-                <w:szCs w:val="20"/>
-              </w:rPr>
-              <w:t xml:space="preserve">, </w:t>
-            </w:r>
-            <w:proofErr w:type="spellStart"/>
-            <w:r>
-              <w:rPr>
-                <w:rFonts w:cs="Segoe UI"/>
-                <w:sz w:val="20"/>
-                <w:szCs w:val="20"/>
-              </w:rPr>
-              <w:t>Sample_Data</w:t>
-            </w:r>
-            <w:proofErr w:type="spellEnd"/>
+              <w:t>: Config, Create_Group, TermStore_Config, Client_Config, Sample_Data</w:t>
+            </w:r>
           </w:p>
           <w:p>
             <w:pPr>
@@ -5478,41 +4977,13 @@
                 <w:szCs w:val="20"/>
               </w:rPr>
             </w:pPr>
-            <w:proofErr w:type="spellStart"/>
             <w:r>
               <w:rPr>
                 <w:rFonts w:eastAsia="Times New Roman" w:cs="Segoe UI"/>
                 <w:sz w:val="20"/>
                 <w:szCs w:val="20"/>
               </w:rPr>
-              <w:t>AzureWebsiteName</w:t>
-            </w:r>
-            <w:proofErr w:type="spellEnd"/>
-            <w:r>
-              <w:rPr>
-                <w:rFonts w:eastAsia="Times New Roman" w:cs="Segoe UI"/>
-                <w:sz w:val="20"/>
-                <w:szCs w:val="20"/>
-              </w:rPr>
-              <w:t xml:space="preserve"> and </w:t>
-            </w:r>
-            <w:proofErr w:type="spellStart"/>
-            <w:r>
-              <w:rPr>
-                <w:rFonts w:eastAsia="Times New Roman" w:cs="Segoe UI"/>
-                <w:sz w:val="20"/>
-                <w:szCs w:val="20"/>
-              </w:rPr>
-              <w:t>AzureWebServiceName</w:t>
-            </w:r>
-            <w:proofErr w:type="spellEnd"/>
-            <w:r>
-              <w:rPr>
-                <w:rFonts w:eastAsia="Times New Roman" w:cs="Segoe UI"/>
-                <w:sz w:val="20"/>
-                <w:szCs w:val="20"/>
-              </w:rPr>
-              <w:t xml:space="preserve"> should just contain the domain name and not an URL.</w:t>
+              <w:t>AzureWebsiteName and AzureWebServiceName should just contain the domain name and not an URL.</w:t>
             </w:r>
           </w:p>
           <w:p>
@@ -5999,59 +5470,13 @@
                       <w:szCs w:val="20"/>
                     </w:rPr>
                   </w:pPr>
-                  <w:proofErr w:type="spellStart"/>
                   <w:r>
                     <w:rPr>
                       <w:rFonts w:eastAsia="Times New Roman" w:cs="Segoe UI"/>
                       <w:sz w:val="20"/>
                       <w:szCs w:val="20"/>
                     </w:rPr>
-                    <w:t>Web.config</w:t>
-                  </w:r>
-                  <w:proofErr w:type="spellEnd"/>
-                  <w:r>
-                    <w:rPr>
-                      <w:rFonts w:eastAsia="Times New Roman" w:cs="Segoe UI"/>
-                      <w:sz w:val="20"/>
-                      <w:szCs w:val="20"/>
-                    </w:rPr>
-                    <w:t xml:space="preserve">, </w:t>
-                  </w:r>
-                  <w:proofErr w:type="spellStart"/>
-                  <w:r>
-                    <w:rPr>
-                      <w:rFonts w:eastAsia="Times New Roman" w:cs="Segoe UI"/>
-                      <w:sz w:val="20"/>
-                      <w:szCs w:val="20"/>
-                    </w:rPr>
-                    <w:t>Web_Cloud.config</w:t>
-                  </w:r>
-                  <w:proofErr w:type="spellEnd"/>
-                  <w:r>
-                    <w:rPr>
-                      <w:rFonts w:eastAsia="Times New Roman" w:cs="Segoe UI"/>
-                      <w:sz w:val="20"/>
-                      <w:szCs w:val="20"/>
-                    </w:rPr>
-                    <w:t xml:space="preserve">, </w:t>
-                  </w:r>
-                  <w:proofErr w:type="spellStart"/>
-                  <w:r>
-                    <w:rPr>
-                      <w:rFonts w:eastAsia="Times New Roman" w:cs="Segoe UI"/>
-                      <w:sz w:val="20"/>
-                      <w:szCs w:val="20"/>
-                    </w:rPr>
-                    <w:t>Web_OnPremise.config</w:t>
-                  </w:r>
-                  <w:proofErr w:type="spellEnd"/>
-                  <w:r>
-                    <w:rPr>
-                      <w:rFonts w:eastAsia="Times New Roman" w:cs="Segoe UI"/>
-                      <w:sz w:val="20"/>
-                      <w:szCs w:val="20"/>
-                    </w:rPr>
-                    <w:t xml:space="preserve"> file existence check for two solutions</w:t>
+                    <w:t>Web.config, Web_Cloud.config, Web_OnPremise.config file existence check for two solutions</w:t>
                   </w:r>
                 </w:p>
               </w:tc>
@@ -6261,7 +5686,6 @@
                       <w:sz w:val="20"/>
                       <w:szCs w:val="20"/>
                     </w:rPr>
-                    <w:lastRenderedPageBreak/>
                     <w:t>Matter Center Matters</w:t>
                   </w:r>
                 </w:p>
@@ -6360,6 +5784,7 @@
                       <w:sz w:val="20"/>
                       <w:szCs w:val="20"/>
                     </w:rPr>
+                    <w:lastRenderedPageBreak/>
                     <w:t>Matter Configurations (Default values for the client)</w:t>
                   </w:r>
                 </w:p>
@@ -7016,25 +6441,7 @@
                       <w:sz w:val="20"/>
                       <w:szCs w:val="20"/>
                     </w:rPr>
-                    <w:t xml:space="preserve">Updates configurations in </w:t>
-                  </w:r>
-                  <w:proofErr w:type="spellStart"/>
-                  <w:r>
-                    <w:rPr>
-                      <w:rFonts w:eastAsia="Times New Roman" w:cs="Segoe UI"/>
-                      <w:sz w:val="20"/>
-                      <w:szCs w:val="20"/>
-                    </w:rPr>
-                    <w:t>web.config</w:t>
-                  </w:r>
-                  <w:proofErr w:type="spellEnd"/>
-                  <w:r>
-                    <w:rPr>
-                      <w:rFonts w:eastAsia="Times New Roman" w:cs="Segoe UI"/>
-                      <w:sz w:val="20"/>
-                      <w:szCs w:val="20"/>
-                    </w:rPr>
-                    <w:t xml:space="preserve"> for Service and UI build</w:t>
+                    <w:t>Updates configurations in web.config for Service and UI build</w:t>
                   </w:r>
                 </w:p>
               </w:tc>
@@ -7133,43 +6540,7 @@
                       <w:sz w:val="20"/>
                       <w:szCs w:val="20"/>
                     </w:rPr>
-                    <w:t xml:space="preserve">Encrypt the </w:t>
-                  </w:r>
-                  <w:proofErr w:type="spellStart"/>
-                  <w:r>
-                    <w:rPr>
-                      <w:rFonts w:eastAsia="Times New Roman" w:cs="Segoe UI"/>
-                      <w:sz w:val="20"/>
-                      <w:szCs w:val="20"/>
-                    </w:rPr>
-                    <w:t>appSettings</w:t>
-                  </w:r>
-                  <w:proofErr w:type="spellEnd"/>
-                  <w:r>
-                    <w:rPr>
-                      <w:rFonts w:eastAsia="Times New Roman" w:cs="Segoe UI"/>
-                      <w:sz w:val="20"/>
-                      <w:szCs w:val="20"/>
-                    </w:rPr>
-                    <w:t xml:space="preserve"> section in </w:t>
-                  </w:r>
-                  <w:proofErr w:type="spellStart"/>
-                  <w:r>
-                    <w:rPr>
-                      <w:rFonts w:eastAsia="Times New Roman" w:cs="Segoe UI"/>
-                      <w:sz w:val="20"/>
-                      <w:szCs w:val="20"/>
-                    </w:rPr>
-                    <w:t>web.config</w:t>
-                  </w:r>
-                  <w:proofErr w:type="spellEnd"/>
-                  <w:r>
-                    <w:rPr>
-                      <w:rFonts w:eastAsia="Times New Roman" w:cs="Segoe UI"/>
-                      <w:sz w:val="20"/>
-                      <w:szCs w:val="20"/>
-                    </w:rPr>
-                    <w:t xml:space="preserve"> files</w:t>
+                    <w:t>Encrypt the appSettings section in web.config files</w:t>
                   </w:r>
                 </w:p>
               </w:tc>
@@ -7506,43 +6877,7 @@
                       <w:sz w:val="20"/>
                       <w:szCs w:val="20"/>
                     </w:rPr>
-                    <w:t xml:space="preserve">Updates the values of </w:t>
-                  </w:r>
-                  <w:proofErr w:type="spellStart"/>
-                  <w:r>
-                    <w:rPr>
-                      <w:rFonts w:eastAsia="Times New Roman" w:cs="Segoe UI"/>
-                      <w:sz w:val="20"/>
-                      <w:szCs w:val="20"/>
-                    </w:rPr>
-                    <w:t>ApplicationInsightsID</w:t>
-                  </w:r>
-                  <w:proofErr w:type="spellEnd"/>
-                  <w:r>
-                    <w:rPr>
-                      <w:rFonts w:eastAsia="Times New Roman" w:cs="Segoe UI"/>
-                      <w:sz w:val="20"/>
-                      <w:szCs w:val="20"/>
-                    </w:rPr>
-                    <w:t xml:space="preserve">, URL’s for pages on Azure and links on the page in Matter Landing, </w:t>
-                  </w:r>
-                  <w:proofErr w:type="spellStart"/>
-                  <w:r>
-                    <w:rPr>
-                      <w:rFonts w:eastAsia="Times New Roman" w:cs="Segoe UI"/>
-                      <w:sz w:val="20"/>
-                      <w:szCs w:val="20"/>
-                    </w:rPr>
-                    <w:t>SPCommon</w:t>
-                  </w:r>
-                  <w:proofErr w:type="spellEnd"/>
-                  <w:r>
-                    <w:rPr>
-                      <w:rFonts w:eastAsia="Times New Roman" w:cs="Segoe UI"/>
-                      <w:sz w:val="20"/>
-                      <w:szCs w:val="20"/>
-                    </w:rPr>
-                    <w:t xml:space="preserve"> and Document Details JS file. Also updates the references in the Document Details HTML file</w:t>
+                    <w:t>Updates the values of ApplicationInsightsID, URL’s for pages on Azure and links on the page in Matter Landing, SPCommon and Document Details JS file. Also updates the references in the Document Details HTML file</w:t>
                   </w:r>
                 </w:p>
               </w:tc>
@@ -7985,7 +7320,7 @@
         </w:rPr>
         <w:t xml:space="preserve">For e.g. </w:t>
       </w:r>
-      <w:hyperlink r:id="rId21" w:history="1">
+      <w:hyperlink r:id="rId23" w:history="1">
         <w:r>
           <w:rPr>
             <w:rStyle w:val="Hyperlink"/>
@@ -8044,7 +7379,7 @@
                     <pic:cNvPicPr/>
                   </pic:nvPicPr>
                   <pic:blipFill>
-                    <a:blip r:embed="rId22"/>
+                    <a:blip r:embed="rId24"/>
                     <a:stretch>
                       <a:fillRect/>
                     </a:stretch>
@@ -8079,15 +7414,7 @@
         </w:numPr>
       </w:pPr>
       <w:r>
-        <w:t xml:space="preserve">Expand the Taxonomy node, look for </w:t>
-      </w:r>
-      <w:proofErr w:type="spellStart"/>
-      <w:r>
-        <w:t>MatterCenterTerms</w:t>
-      </w:r>
-      <w:proofErr w:type="spellEnd"/>
-      <w:r>
-        <w:t xml:space="preserve"> node and expand it</w:t>
+        <w:t>Expand the Taxonomy node, look for MatterCenterTerms node and expand it</w:t>
       </w:r>
     </w:p>
     <w:p>
@@ -8133,7 +7460,7 @@
                     <pic:cNvPicPr/>
                   </pic:nvPicPr>
                   <pic:blipFill>
-                    <a:blip r:embed="rId23"/>
+                    <a:blip r:embed="rId25"/>
                     <a:stretch>
                       <a:fillRect/>
                     </a:stretch>
@@ -8201,7 +7528,7 @@
                     <pic:cNvPicPr/>
                   </pic:nvPicPr>
                   <pic:blipFill>
-                    <a:blip r:embed="rId24"/>
+                    <a:blip r:embed="rId26"/>
                     <a:stretch>
                       <a:fillRect/>
                     </a:stretch>
@@ -8362,7 +7689,6 @@
                 <w:szCs w:val="20"/>
               </w:rPr>
             </w:pPr>
-            <w:proofErr w:type="spellStart"/>
             <w:r>
               <w:rPr>
                 <w:rFonts w:eastAsia="Times New Roman" w:cs="Segoe UI"/>
@@ -8371,7 +7697,6 @@
               </w:rPr>
               <w:t>ClientID</w:t>
             </w:r>
-            <w:proofErr w:type="spellEnd"/>
           </w:p>
         </w:tc>
         <w:tc>
@@ -8417,7 +7742,6 @@
                 <w:szCs w:val="20"/>
               </w:rPr>
             </w:pPr>
-            <w:proofErr w:type="spellStart"/>
             <w:r>
               <w:rPr>
                 <w:rFonts w:eastAsia="Times New Roman" w:cs="Segoe UI"/>
@@ -8426,7 +7750,6 @@
               </w:rPr>
               <w:t>ClientURL</w:t>
             </w:r>
-            <w:proofErr w:type="spellEnd"/>
           </w:p>
         </w:tc>
         <w:tc>
@@ -8544,7 +7867,7 @@
                     <pic:cNvPicPr/>
                   </pic:nvPicPr>
                   <pic:blipFill>
-                    <a:blip r:embed="rId25"/>
+                    <a:blip r:embed="rId27"/>
                     <a:stretch>
                       <a:fillRect/>
                     </a:stretch>
@@ -8633,7 +7956,7 @@
                     <pic:cNvPicPr/>
                   </pic:nvPicPr>
                   <pic:blipFill>
-                    <a:blip r:embed="rId26"/>
+                    <a:blip r:embed="rId28"/>
                     <a:stretch>
                       <a:fillRect/>
                     </a:stretch>
@@ -8732,7 +8055,7 @@
                     <pic:cNvPicPr/>
                   </pic:nvPicPr>
                   <pic:blipFill>
-                    <a:blip r:embed="rId27"/>
+                    <a:blip r:embed="rId29"/>
                     <a:stretch>
                       <a:fillRect/>
                     </a:stretch>
@@ -8820,7 +8143,7 @@
                     <pic:cNvPicPr/>
                   </pic:nvPicPr>
                   <pic:blipFill>
-                    <a:blip r:embed="rId28"/>
+                    <a:blip r:embed="rId30"/>
                     <a:stretch>
                       <a:fillRect/>
                     </a:stretch>
@@ -8905,7 +8228,7 @@
                     <pic:cNvPicPr/>
                   </pic:nvPicPr>
                   <pic:blipFill>
-                    <a:blip r:embed="rId29"/>
+                    <a:blip r:embed="rId31"/>
                     <a:stretch>
                       <a:fillRect/>
                     </a:stretch>
@@ -8993,7 +8316,7 @@
                     <pic:cNvPicPr/>
                   </pic:nvPicPr>
                   <pic:blipFill>
-                    <a:blip r:embed="rId30"/>
+                    <a:blip r:embed="rId32"/>
                     <a:stretch>
                       <a:fillRect/>
                     </a:stretch>
@@ -9121,7 +8444,7 @@
                     <pic:cNvPicPr/>
                   </pic:nvPicPr>
                   <pic:blipFill>
-                    <a:blip r:embed="rId31"/>
+                    <a:blip r:embed="rId33"/>
                     <a:stretch>
                       <a:fillRect/>
                     </a:stretch>
@@ -9233,7 +8556,7 @@
                     <pic:cNvPicPr/>
                   </pic:nvPicPr>
                   <pic:blipFill>
-                    <a:blip r:embed="rId32"/>
+                    <a:blip r:embed="rId34"/>
                     <a:stretch>
                       <a:fillRect/>
                     </a:stretch>
@@ -9270,11 +8593,9 @@
       <w:r>
         <w:t>Update web dashboard URL in ‘</w:t>
       </w:r>
-      <w:proofErr w:type="spellStart"/>
       <w:r>
         <w:t>WebDashboardSPTemplate</w:t>
       </w:r>
-      <w:proofErr w:type="spellEnd"/>
       <w:r>
         <w:t xml:space="preserve">’ </w:t>
       </w:r>
@@ -9295,61 +8616,33 @@
       <w:r>
         <w:t>ocation for ‘</w:t>
       </w:r>
-      <w:proofErr w:type="spellStart"/>
       <w:r>
         <w:t>WebDashboardSPTemplate</w:t>
       </w:r>
-      <w:proofErr w:type="spellEnd"/>
       <w:r>
         <w:t>’</w:t>
       </w:r>
       <w:r>
         <w:t xml:space="preserve">= </w:t>
       </w:r>
-      <w:proofErr w:type="gramStart"/>
-      <w:r>
-        <w:t>“..</w:t>
-      </w:r>
-      <w:proofErr w:type="gramEnd"/>
+      <w:r>
+        <w:t>“../mattercenter-master/tree/master/</w:t>
+      </w:r>
+      <w:r>
+        <w:t>cloud</w:t>
+      </w:r>
+      <w:r>
+        <w:t>/src/deployments/Static Content/</w:t>
+      </w:r>
+      <w:r>
+        <w:t>HTML</w:t>
+      </w:r>
       <w:r>
         <w:t>/</w:t>
       </w:r>
-      <w:proofErr w:type="spellStart"/>
-      <w:r>
-        <w:t>mattercenter</w:t>
-      </w:r>
-      <w:proofErr w:type="spellEnd"/>
-      <w:r>
-        <w:t>-master/tree/master/</w:t>
-      </w:r>
-      <w:r>
-        <w:t>cloud</w:t>
-      </w:r>
-      <w:r>
-        <w:t>/</w:t>
-      </w:r>
-      <w:proofErr w:type="spellStart"/>
-      <w:r>
-        <w:t>src</w:t>
-      </w:r>
-      <w:proofErr w:type="spellEnd"/>
-      <w:r>
-        <w:t>/deployments/Static Content/</w:t>
-      </w:r>
-      <w:r>
-        <w:t>HTML</w:t>
-      </w:r>
-      <w:r>
-        <w:t>/</w:t>
-      </w:r>
-      <w:r>
-        <w:t xml:space="preserve"> </w:t>
-      </w:r>
-      <w:proofErr w:type="spellStart"/>
-      <w:r>
-        <w:t>WebDashboardSPTemplate</w:t>
-      </w:r>
-      <w:proofErr w:type="spellEnd"/>
+      <w:r>
+        <w:t xml:space="preserve"> WebDashboardSPTemplate</w:t>
+      </w:r>
       <w:r>
         <w:t xml:space="preserve"> </w:t>
       </w:r>
@@ -9399,7 +8692,7 @@
                     <pic:cNvPicPr/>
                   </pic:nvPicPr>
                   <pic:blipFill>
-                    <a:blip r:embed="rId33"/>
+                    <a:blip r:embed="rId35"/>
                     <a:stretch>
                       <a:fillRect/>
                     </a:stretch>
@@ -9471,7 +8764,7 @@
                     <pic:cNvPicPr/>
                   </pic:nvPicPr>
                   <pic:blipFill>
-                    <a:blip r:embed="rId34"/>
+                    <a:blip r:embed="rId36"/>
                     <a:stretch>
                       <a:fillRect/>
                     </a:stretch>
@@ -9565,11 +8858,9 @@
       <w:r>
         <w:t xml:space="preserve"> it as ‘</w:t>
       </w:r>
-      <w:proofErr w:type="spellStart"/>
       <w:r>
         <w:t>MatterCenterHome</w:t>
       </w:r>
-      <w:proofErr w:type="spellEnd"/>
       <w:r>
         <w:t>’</w:t>
       </w:r>
@@ -9602,7 +8893,7 @@
                     <pic:cNvPicPr/>
                   </pic:nvPicPr>
                   <pic:blipFill>
-                    <a:blip r:embed="rId35"/>
+                    <a:blip r:embed="rId37"/>
                     <a:stretch>
                       <a:fillRect/>
                     </a:stretch>
@@ -9704,7 +8995,7 @@
                     <pic:cNvPicPr/>
                   </pic:nvPicPr>
                   <pic:blipFill>
-                    <a:blip r:embed="rId36"/>
+                    <a:blip r:embed="rId38"/>
                     <a:stretch>
                       <a:fillRect/>
                     </a:stretch>
@@ -9911,7 +9202,7 @@
                     <pic:cNvPicPr/>
                   </pic:nvPicPr>
                   <pic:blipFill>
-                    <a:blip r:embed="rId37"/>
+                    <a:blip r:embed="rId39"/>
                     <a:stretch>
                       <a:fillRect/>
                     </a:stretch>
@@ -10015,7 +9306,7 @@
                     <pic:cNvPicPr/>
                   </pic:nvPicPr>
                   <pic:blipFill>
-                    <a:blip r:embed="rId38"/>
+                    <a:blip r:embed="rId40"/>
                     <a:stretch>
                       <a:fillRect/>
                     </a:stretch>
@@ -10123,7 +9414,7 @@
                     <pic:cNvPicPr/>
                   </pic:nvPicPr>
                   <pic:blipFill>
-                    <a:blip r:embed="rId31"/>
+                    <a:blip r:embed="rId33"/>
                     <a:stretch>
                       <a:fillRect/>
                     </a:stretch>
@@ -10211,7 +9502,7 @@
                     <pic:cNvPicPr/>
                   </pic:nvPicPr>
                   <pic:blipFill>
-                    <a:blip r:embed="rId32"/>
+                    <a:blip r:embed="rId34"/>
                     <a:stretch>
                       <a:fillRect/>
                     </a:stretch>
@@ -10268,7 +9559,6 @@
         </w:rPr>
         <w:t>Update settings page URL in ‘</w:t>
       </w:r>
-      <w:proofErr w:type="spellStart"/>
       <w:r>
         <w:rPr>
           <w:rFonts w:cs="Segoe UI"/>
@@ -10276,7 +9566,6 @@
         </w:rPr>
         <w:t>SettingsSP</w:t>
       </w:r>
-      <w:proofErr w:type="spellEnd"/>
       <w:r>
         <w:rPr>
           <w:rFonts w:cs="Segoe UI"/>
@@ -10312,67 +9601,30 @@
           <w:rFonts w:cs="Segoe UI"/>
           <w:szCs w:val="20"/>
         </w:rPr>
-        <w:t>ocation for ‘</w:t>
-      </w:r>
-      <w:proofErr w:type="spellStart"/>
+        <w:t xml:space="preserve">ocation for ‘SettingsSP’ = </w:t>
+      </w:r>
       <w:r>
         <w:rPr>
           <w:rFonts w:cs="Segoe UI"/>
           <w:szCs w:val="20"/>
         </w:rPr>
-        <w:t>SettingsSP</w:t>
-      </w:r>
-      <w:proofErr w:type="spellEnd"/>
+        <w:t>“</w:t>
+      </w:r>
       <w:r>
         <w:rPr>
           <w:rFonts w:cs="Segoe UI"/>
           <w:szCs w:val="20"/>
         </w:rPr>
-        <w:t xml:space="preserve">’ = </w:t>
-      </w:r>
-      <w:proofErr w:type="gramStart"/>
-      <w:r>
-        <w:rPr>
-          <w:rFonts w:cs="Segoe UI"/>
-          <w:szCs w:val="20"/>
-        </w:rPr>
-        <w:t>“</w:t>
-      </w:r>
-      <w:r>
-        <w:rPr>
-          <w:rFonts w:cs="Segoe UI"/>
-          <w:szCs w:val="20"/>
-        </w:rPr>
         <w:t>.</w:t>
       </w:r>
       <w:r>
-        <w:t>.</w:t>
-      </w:r>
-      <w:proofErr w:type="gramEnd"/>
-      <w:r>
-        <w:t>/</w:t>
-      </w:r>
-      <w:proofErr w:type="spellStart"/>
-      <w:r>
-        <w:t>mattercenter</w:t>
-      </w:r>
-      <w:proofErr w:type="spellEnd"/>
-      <w:r>
-        <w:t>-master/tree/master/</w:t>
+        <w:t>./mattercenter-master/tree/master/</w:t>
       </w:r>
       <w:r>
         <w:t>cloud</w:t>
       </w:r>
       <w:r>
-        <w:t>/</w:t>
-      </w:r>
-      <w:proofErr w:type="spellStart"/>
-      <w:r>
-        <w:t>src</w:t>
-      </w:r>
-      <w:proofErr w:type="spellEnd"/>
-      <w:r>
-        <w:t>/deployments/Static Content/</w:t>
+        <w:t>/src/deployments/Static Content/</w:t>
       </w:r>
       <w:r>
         <w:t>HTML</w:t>
@@ -10460,7 +9712,7 @@
                     <pic:cNvPicPr/>
                   </pic:nvPicPr>
                   <pic:blipFill>
-                    <a:blip r:embed="rId39"/>
+                    <a:blip r:embed="rId41"/>
                     <a:stretch>
                       <a:fillRect/>
                     </a:stretch>
@@ -10531,7 +9783,7 @@
                     <pic:cNvPicPr/>
                   </pic:nvPicPr>
                   <pic:blipFill>
-                    <a:blip r:embed="rId40"/>
+                    <a:blip r:embed="rId42"/>
                     <a:stretch>
                       <a:fillRect/>
                     </a:stretch>
@@ -10654,7 +9906,7 @@
                     <pic:cNvPicPr/>
                   </pic:nvPicPr>
                   <pic:blipFill>
-                    <a:blip r:embed="rId41"/>
+                    <a:blip r:embed="rId43"/>
                     <a:stretch>
                       <a:fillRect/>
                     </a:stretch>
@@ -10769,7 +10021,7 @@
                     <pic:cNvPicPr/>
                   </pic:nvPicPr>
                   <pic:blipFill>
-                    <a:blip r:embed="rId36"/>
+                    <a:blip r:embed="rId38"/>
                     <a:stretch>
                       <a:fillRect/>
                     </a:stretch>
@@ -10932,7 +10184,7 @@
                     </pic:cNvPicPr>
                   </pic:nvPicPr>
                   <pic:blipFill>
-                    <a:blip r:embed="rId42">
+                    <a:blip r:embed="rId44">
                       <a:extLst>
                         <a:ext uri="{28A0092B-C50C-407E-A947-70E740481C1C}">
                           <a14:useLocalDpi xmlns:a14="http://schemas.microsoft.com/office/drawing/2010/main" val="0"/>
@@ -11083,7 +10335,7 @@
                     <pic:cNvPicPr/>
                   </pic:nvPicPr>
                   <pic:blipFill>
-                    <a:blip r:embed="rId32"/>
+                    <a:blip r:embed="rId34"/>
                     <a:stretch>
                       <a:fillRect/>
                     </a:stretch>
@@ -11172,7 +10424,7 @@
                     <pic:cNvPicPr/>
                   </pic:nvPicPr>
                   <pic:blipFill>
-                    <a:blip r:embed="rId43"/>
+                    <a:blip r:embed="rId45"/>
                     <a:stretch>
                       <a:fillRect/>
                     </a:stretch>
@@ -11214,21 +10466,7 @@
         <w:rPr>
           <w:rFonts w:cs="Segoe UI"/>
         </w:rPr>
-        <w:t xml:space="preserve">In the fly out that opens, click on “…” and then select “Shared </w:t>
-      </w:r>
-      <w:proofErr w:type="gramStart"/>
-      <w:r>
-        <w:rPr>
-          <w:rFonts w:cs="Segoe UI"/>
-        </w:rPr>
-        <w:t>With</w:t>
-      </w:r>
-      <w:proofErr w:type="gramEnd"/>
-      <w:r>
-        <w:rPr>
-          <w:rFonts w:cs="Segoe UI"/>
-        </w:rPr>
-        <w:t>” as shown below:</w:t>
+        <w:t>In the fly out that opens, click on “…” and then select “Shared With” as shown below:</w:t>
       </w:r>
     </w:p>
     <w:p>
@@ -11261,7 +10499,7 @@
                     <pic:cNvPicPr/>
                   </pic:nvPicPr>
                   <pic:blipFill>
-                    <a:blip r:embed="rId44"/>
+                    <a:blip r:embed="rId46"/>
                     <a:stretch>
                       <a:fillRect/>
                     </a:stretch>
@@ -11345,7 +10583,7 @@
                     <pic:cNvPicPr/>
                   </pic:nvPicPr>
                   <pic:blipFill>
-                    <a:blip r:embed="rId45"/>
+                    <a:blip r:embed="rId47"/>
                     <a:stretch>
                       <a:fillRect/>
                     </a:stretch>
@@ -11420,7 +10658,7 @@
                     <pic:cNvPicPr/>
                   </pic:nvPicPr>
                   <pic:blipFill>
-                    <a:blip r:embed="rId46"/>
+                    <a:blip r:embed="rId48"/>
                     <a:stretch>
                       <a:fillRect/>
                     </a:stretch>
@@ -11504,7 +10742,7 @@
                     <pic:cNvPicPr/>
                   </pic:nvPicPr>
                   <pic:blipFill>
-                    <a:blip r:embed="rId47"/>
+                    <a:blip r:embed="rId49"/>
                     <a:stretch>
                       <a:fillRect/>
                     </a:stretch>
@@ -11634,7 +10872,7 @@
                     <pic:cNvPicPr/>
                   </pic:nvPicPr>
                   <pic:blipFill>
-                    <a:blip r:embed="rId31"/>
+                    <a:blip r:embed="rId33"/>
                     <a:stretch>
                       <a:fillRect/>
                     </a:stretch>
@@ -11700,7 +10938,7 @@
                     <pic:cNvPicPr/>
                   </pic:nvPicPr>
                   <pic:blipFill>
-                    <a:blip r:embed="rId48"/>
+                    <a:blip r:embed="rId50"/>
                     <a:stretch>
                       <a:fillRect/>
                     </a:stretch>
@@ -11767,7 +11005,7 @@
                     <pic:cNvPicPr/>
                   </pic:nvPicPr>
                   <pic:blipFill>
-                    <a:blip r:embed="rId49"/>
+                    <a:blip r:embed="rId51"/>
                     <a:stretch>
                       <a:fillRect/>
                     </a:stretch>
@@ -11833,7 +11071,7 @@
                     <pic:cNvPicPr/>
                   </pic:nvPicPr>
                   <pic:blipFill>
-                    <a:blip r:embed="rId50"/>
+                    <a:blip r:embed="rId52"/>
                     <a:stretch>
                       <a:fillRect/>
                     </a:stretch>
@@ -11868,15 +11106,7 @@
         </w:numPr>
       </w:pPr>
       <w:r>
-        <w:t>In the popup that opens up, enter “</w:t>
-      </w:r>
-      <w:proofErr w:type="spellStart"/>
-      <w:r>
-        <w:t>ConfigurationValue</w:t>
-      </w:r>
-      <w:proofErr w:type="spellEnd"/>
-      <w:r>
-        <w:t>” and Select “Multiple lines of text” and click on Ok button as shown below:</w:t>
+        <w:t>In the popup that opens up, enter “ConfigurationValue” and Select “Multiple lines of text” and click on Ok button as shown below:</w:t>
       </w:r>
     </w:p>
     <w:p>
@@ -11908,7 +11138,7 @@
                     <pic:cNvPicPr/>
                   </pic:nvPicPr>
                   <pic:blipFill>
-                    <a:blip r:embed="rId51"/>
+                    <a:blip r:embed="rId53"/>
                     <a:stretch>
                       <a:fillRect/>
                     </a:stretch>
@@ -11975,7 +11205,7 @@
                     <pic:cNvPicPr/>
                   </pic:nvPicPr>
                   <pic:blipFill>
-                    <a:blip r:embed="rId52"/>
+                    <a:blip r:embed="rId54"/>
                     <a:stretch>
                       <a:fillRect/>
                     </a:stretch>
@@ -12047,7 +11277,7 @@
                     <pic:cNvPicPr/>
                   </pic:nvPicPr>
                   <pic:blipFill>
-                    <a:blip r:embed="rId46"/>
+                    <a:blip r:embed="rId48"/>
                     <a:stretch>
                       <a:fillRect/>
                     </a:stretch>
@@ -12114,7 +11344,7 @@
                     <pic:cNvPicPr/>
                   </pic:nvPicPr>
                   <pic:blipFill>
-                    <a:blip r:embed="rId53"/>
+                    <a:blip r:embed="rId55"/>
                     <a:stretch>
                       <a:fillRect/>
                     </a:stretch>
@@ -12185,7 +11415,7 @@
                     <pic:cNvPicPr/>
                   </pic:nvPicPr>
                   <pic:blipFill>
-                    <a:blip r:embed="rId54"/>
+                    <a:blip r:embed="rId56"/>
                     <a:stretch>
                       <a:fillRect/>
                     </a:stretch>
@@ -12305,7 +11535,7 @@
       <w:r>
         <w:t xml:space="preserve">For e.g. </w:t>
       </w:r>
-      <w:hyperlink r:id="rId55" w:history="1">
+      <w:hyperlink r:id="rId57" w:history="1">
         <w:r>
           <w:rPr>
             <w:rStyle w:val="Hyperlink"/>
@@ -12357,7 +11587,7 @@
                     </pic:cNvPicPr>
                   </pic:nvPicPr>
                   <pic:blipFill>
-                    <a:blip r:embed="rId56">
+                    <a:blip r:embed="rId58">
                       <a:extLst>
                         <a:ext uri="{28A0092B-C50C-407E-A947-70E740481C1C}">
                           <a14:useLocalDpi xmlns:a14="http://schemas.microsoft.com/office/drawing/2010/main" val="0"/>
@@ -12399,13 +11629,8 @@
         <w:t xml:space="preserve">In the page that opens up, </w:t>
       </w:r>
       <w:r>
-        <w:t>there will be a group called _</w:t>
-      </w:r>
-      <w:proofErr w:type="spellStart"/>
-      <w:r>
-        <w:t>MatterCenter</w:t>
-      </w:r>
-      <w:proofErr w:type="spellEnd"/>
+        <w:t>there will be a group called _MatterCenter</w:t>
+      </w:r>
       <w:r>
         <w:t xml:space="preserve"> as shown below:</w:t>
       </w:r>
@@ -12437,7 +11662,7 @@
                     </pic:cNvPicPr>
                   </pic:nvPicPr>
                   <pic:blipFill>
-                    <a:blip r:embed="rId57">
+                    <a:blip r:embed="rId59">
                       <a:extLst>
                         <a:ext uri="{28A0092B-C50C-407E-A947-70E740481C1C}">
                           <a14:useLocalDpi xmlns:a14="http://schemas.microsoft.com/office/drawing/2010/main" val="0"/>
@@ -12476,15 +11701,7 @@
         <w:pStyle w:val="ListNumber"/>
       </w:pPr>
       <w:r>
-        <w:t>For each content type, click the link, choose the Manage publishing for this content type and select ok to publish the content type.  Content types can take between 1-48 hours to publish to all the site collection.  To verify the publishing is complete, go to the site collection you would like to create a matter on, click Settings &gt; Site Content Types and verify that the _</w:t>
-      </w:r>
-      <w:proofErr w:type="spellStart"/>
-      <w:r>
-        <w:t>MatterCenter</w:t>
-      </w:r>
-      <w:proofErr w:type="spellEnd"/>
-      <w:r>
-        <w:t xml:space="preserve"> group and the content types are listed there.</w:t>
+        <w:t>For each content type, click the link, choose the Manage publishing for this content type and select ok to publish the content type.  Content types can take between 1-48 hours to publish to all the site collection.  To verify the publishing is complete, go to the site collection you would like to create a matter on, click Settings &gt; Site Content Types and verify that the _MatterCenter group and the content types are listed there.</w:t>
       </w:r>
     </w:p>
     <w:p>
@@ -12510,7 +11727,7 @@
                     </pic:cNvPicPr>
                   </pic:nvPicPr>
                   <pic:blipFill>
-                    <a:blip r:embed="rId58">
+                    <a:blip r:embed="rId60">
                       <a:extLst>
                         <a:ext uri="{28A0092B-C50C-407E-A947-70E740481C1C}">
                           <a14:useLocalDpi xmlns:a14="http://schemas.microsoft.com/office/drawing/2010/main" val="0"/>
@@ -12609,7 +11826,7 @@
       <w:r>
         <w:t xml:space="preserve">For e.g. </w:t>
       </w:r>
-      <w:hyperlink r:id="rId59" w:history="1">
+      <w:hyperlink r:id="rId61" w:history="1">
         <w:r>
           <w:rPr>
             <w:rStyle w:val="Hyperlink"/>
@@ -12658,7 +11875,7 @@
                     <pic:cNvPicPr/>
                   </pic:nvPicPr>
                   <pic:blipFill>
-                    <a:blip r:embed="rId22"/>
+                    <a:blip r:embed="rId24"/>
                     <a:stretch>
                       <a:fillRect/>
                     </a:stretch>
@@ -12722,7 +11939,7 @@
                     <pic:cNvPicPr/>
                   </pic:nvPicPr>
                   <pic:blipFill>
-                    <a:blip r:embed="rId60"/>
+                    <a:blip r:embed="rId62"/>
                     <a:stretch>
                       <a:fillRect/>
                     </a:stretch>
@@ -12808,7 +12025,7 @@
       <w:r>
         <w:t xml:space="preserve">Go to Azure Portal using the following URL: </w:t>
       </w:r>
-      <w:hyperlink r:id="rId61" w:history="1">
+      <w:hyperlink r:id="rId63" w:history="1">
         <w:r>
           <w:rPr>
             <w:rStyle w:val="Hyperlink"/>
@@ -12852,7 +12069,7 @@
                     <pic:cNvPicPr/>
                   </pic:nvPicPr>
                   <pic:blipFill>
-                    <a:blip r:embed="rId62"/>
+                    <a:blip r:embed="rId64"/>
                     <a:stretch>
                       <a:fillRect/>
                     </a:stretch>
@@ -12920,7 +12137,7 @@
                     </pic:cNvPicPr>
                   </pic:nvPicPr>
                   <pic:blipFill>
-                    <a:blip r:embed="rId63">
+                    <a:blip r:embed="rId65">
                       <a:extLst>
                         <a:ext uri="{28A0092B-C50C-407E-A947-70E740481C1C}">
                           <a14:useLocalDpi xmlns:a14="http://schemas.microsoft.com/office/drawing/2010/main" val="0"/>
@@ -12977,7 +12194,7 @@
                     </pic:cNvPicPr>
                   </pic:nvPicPr>
                   <pic:blipFill>
-                    <a:blip r:embed="rId64">
+                    <a:blip r:embed="rId66">
                       <a:extLst>
                         <a:ext uri="{28A0092B-C50C-407E-A947-70E740481C1C}">
                           <a14:useLocalDpi xmlns:a14="http://schemas.microsoft.com/office/drawing/2010/main" val="0"/>
@@ -13045,7 +12262,7 @@
                     <pic:cNvPicPr/>
                   </pic:nvPicPr>
                   <pic:blipFill>
-                    <a:blip r:embed="rId65"/>
+                    <a:blip r:embed="rId67"/>
                     <a:stretch>
                       <a:fillRect/>
                     </a:stretch>
@@ -13176,7 +12393,7 @@
                     <pic:cNvPicPr/>
                   </pic:nvPicPr>
                   <pic:blipFill>
-                    <a:blip r:embed="rId66"/>
+                    <a:blip r:embed="rId68"/>
                     <a:stretch>
                       <a:fillRect/>
                     </a:stretch>
@@ -13212,7 +12429,7 @@
       </w:r>
     </w:p>
     <w:sectPr>
-      <w:footerReference w:type="default" r:id="rId67"/>
+      <w:footerReference w:type="default" r:id="rId69"/>
       <w:pgSz w:w="15840" w:h="12240" w:orient="landscape"/>
       <w:pgMar w:top="1440" w:right="1440" w:bottom="1440" w:left="1440" w:header="720" w:footer="720" w:gutter="0"/>
       <w:cols w:space="720"/>
@@ -13289,7 +12506,7 @@
           <w:rPr>
             <w:noProof/>
           </w:rPr>
-          <w:t>22</w:t>
+          <w:t>5</w:t>
         </w:r>
         <w:r>
           <w:rPr>
@@ -20433,15 +19650,8 @@
 <file path=customXml/itemProps2.xml><?xml version="1.0" encoding="utf-8"?>
 <ds:datastoreItem xmlns:ds="http://schemas.openxmlformats.org/officeDocument/2006/customXml" ds:itemID="{B62EF8AE-0D70-4737-B5B1-2325A752EBB6}">
   <ds:schemaRefs>
-    <ds:schemaRef ds:uri="http://purl.org/dc/terms/"/>
-    <ds:schemaRef ds:uri="http://schemas.openxmlformats.org/package/2006/metadata/core-properties"/>
-    <ds:schemaRef ds:uri="http://schemas.microsoft.com/office/2006/documentManagement/types"/>
-    <ds:schemaRef ds:uri="http://purl.org/dc/dcmitype/"/>
+    <ds:schemaRef ds:uri="http://schemas.microsoft.com/office/2006/metadata/properties"/>
     <ds:schemaRef ds:uri="http://schemas.microsoft.com/office/infopath/2007/PartnerControls"/>
-    <ds:schemaRef ds:uri="http://purl.org/dc/elements/1.1/"/>
-    <ds:schemaRef ds:uri="http://schemas.microsoft.com/office/2006/metadata/properties"/>
-    <ds:schemaRef ds:uri="0bce88bd-4f91-4e38-b0b4-3fc8bf80c9f4"/>
-    <ds:schemaRef ds:uri="http://www.w3.org/XML/1998/namespace"/>
   </ds:schemaRefs>
 </ds:datastoreItem>
 </file>
@@ -20455,7 +19665,7 @@
 </file>
 
 <file path=customXml/itemProps4.xml><?xml version="1.0" encoding="utf-8"?>
-<ds:datastoreItem xmlns:ds="http://schemas.openxmlformats.org/officeDocument/2006/customXml" ds:itemID="{85614F13-9A1A-4C31-A68C-39A0CE5B7906}">
+<ds:datastoreItem xmlns:ds="http://schemas.openxmlformats.org/officeDocument/2006/customXml" ds:itemID="{7F841D7B-A785-4F34-A20E-07A3E2F95212}">
   <ds:schemaRefs>
     <ds:schemaRef ds:uri="http://schemas.openxmlformats.org/officeDocument/2006/bibliography"/>
   </ds:schemaRefs>

</xml_diff>

<commit_message>
simplified sharepoint assets deployment.
</commit_message>
<xml_diff>
--- a/tree/master/cloud/docs/Matter Center Build and Deployment Guide.docx
+++ b/tree/master/cloud/docs/Matter Center Build and Deployment Guide.docx
@@ -3816,136 +3816,6 @@
           </w:tcPr>
           <w:p>
             <w:pPr>
-              <w:ind w:left="697"/>
-              <w:rPr>
-                <w:rFonts w:eastAsia="Times New Roman" w:cs="Segoe UI"/>
-                <w:sz w:val="20"/>
-                <w:szCs w:val="20"/>
-              </w:rPr>
-            </w:pPr>
-            <w:r>
-              <w:rPr>
-                <w:rFonts w:eastAsia="Times New Roman" w:cs="Segoe UI"/>
-                <w:sz w:val="20"/>
-                <w:szCs w:val="20"/>
-              </w:rPr>
-              <w:t>Copy and create the following structure in the deployment</w:t>
-            </w:r>
-            <w:r>
-              <w:rPr>
-                <w:rFonts w:eastAsia="Times New Roman" w:cs="Segoe UI"/>
-                <w:sz w:val="20"/>
-                <w:szCs w:val="20"/>
-              </w:rPr>
-              <w:t>s</w:t>
-            </w:r>
-            <w:r>
-              <w:rPr>
-                <w:rFonts w:eastAsia="Times New Roman" w:cs="Segoe UI"/>
-                <w:sz w:val="20"/>
-                <w:szCs w:val="20"/>
-              </w:rPr>
-              <w:t xml:space="preserve"> folder under the </w:t>
-            </w:r>
-            <w:proofErr w:type="spellStart"/>
-            <w:r>
-              <w:rPr>
-                <w:rFonts w:eastAsia="Times New Roman" w:cs="Segoe UI"/>
-                <w:sz w:val="20"/>
-                <w:szCs w:val="20"/>
-              </w:rPr>
-              <w:t>src</w:t>
-            </w:r>
-            <w:proofErr w:type="spellEnd"/>
-            <w:r>
-              <w:rPr>
-                <w:rFonts w:eastAsia="Times New Roman" w:cs="Segoe UI"/>
-                <w:sz w:val="20"/>
-                <w:szCs w:val="20"/>
-              </w:rPr>
-              <w:t xml:space="preserve"> folder:</w:t>
-            </w:r>
-          </w:p>
-          <w:p>
-            <w:pPr>
-              <w:pStyle w:val="ListParagraph"/>
-              <w:numPr>
-                <w:ilvl w:val="0"/>
-                <w:numId w:val="55"/>
-              </w:numPr>
-              <w:rPr>
-                <w:rFonts w:eastAsia="Times New Roman" w:cs="Segoe UI"/>
-                <w:sz w:val="20"/>
-                <w:szCs w:val="20"/>
-              </w:rPr>
-            </w:pPr>
-            <w:r>
-              <w:rPr>
-                <w:rFonts w:eastAsia="Times New Roman" w:cs="Segoe UI"/>
-                <w:sz w:val="20"/>
-                <w:szCs w:val="20"/>
-              </w:rPr>
-              <w:t xml:space="preserve">Create a folder called </w:t>
-            </w:r>
-            <w:r>
-              <w:rPr>
-                <w:rFonts w:eastAsia="Times New Roman" w:cs="Segoe UI"/>
-                <w:b/>
-                <w:sz w:val="20"/>
-                <w:szCs w:val="20"/>
-              </w:rPr>
-              <w:t>Exchange App</w:t>
-            </w:r>
-            <w:r>
-              <w:rPr>
-                <w:rFonts w:eastAsia="Times New Roman" w:cs="Segoe UI"/>
-                <w:sz w:val="20"/>
-                <w:szCs w:val="20"/>
-              </w:rPr>
-              <w:t xml:space="preserve"> and copy the Microsoft.Legal.MatterCenter_Outlook.xml file from the Microsoft.Legal.MatterCenter_Outlook\Microsoft.Legal.MatterCenter_OutlookManifest folder to the newly created folder</w:t>
-            </w:r>
-          </w:p>
-          <w:p>
-            <w:pPr>
-              <w:pStyle w:val="ListParagraph"/>
-              <w:numPr>
-                <w:ilvl w:val="0"/>
-                <w:numId w:val="55"/>
-              </w:numPr>
-              <w:rPr>
-                <w:rFonts w:eastAsia="Times New Roman" w:cs="Segoe UI"/>
-                <w:sz w:val="20"/>
-                <w:szCs w:val="20"/>
-              </w:rPr>
-            </w:pPr>
-            <w:r>
-              <w:rPr>
-                <w:rFonts w:eastAsia="Times New Roman" w:cs="Segoe UI"/>
-                <w:sz w:val="20"/>
-                <w:szCs w:val="20"/>
-              </w:rPr>
-              <w:t xml:space="preserve">Create a folder called </w:t>
-            </w:r>
-            <w:r>
-              <w:rPr>
-                <w:rFonts w:eastAsia="Times New Roman" w:cs="Segoe UI"/>
-                <w:b/>
-                <w:sz w:val="20"/>
-                <w:szCs w:val="20"/>
-              </w:rPr>
-              <w:t>Office App</w:t>
-            </w:r>
-            <w:r>
-              <w:rPr>
-                <w:rFonts w:eastAsia="Times New Roman" w:cs="Segoe UI"/>
-                <w:sz w:val="20"/>
-                <w:szCs w:val="20"/>
-              </w:rPr>
-              <w:t xml:space="preserve"> and copy the Microsoft.Legal.MatterCenter_OfficeManifest.xml file from the Microsoft.Legal.MatterCenter_Office\Microsoft.Legal.MatterCenter_OfficeManifest folder to the newly created folder</w:t>
-            </w:r>
-          </w:p>
-          <w:p>
-            <w:pPr>
               <w:pStyle w:val="ListParagraph"/>
               <w:numPr>
                 <w:ilvl w:val="0"/>
@@ -4346,6 +4216,8 @@
               </w:rPr>
               <w:t>For fields that are not applicable for your application should be given the value NA. There should be no fields left blank</w:t>
             </w:r>
+            <w:bookmarkStart w:id="2" w:name="_GoBack"/>
+            <w:bookmarkEnd w:id="2"/>
           </w:p>
           <w:p>
             <w:pPr>
@@ -4368,57 +4240,6 @@
                 <w:szCs w:val="20"/>
               </w:rPr>
               <w:t xml:space="preserve">Update the cloud storage connection string </w:t>
-            </w:r>
-          </w:p>
-          <w:p>
-            <w:pPr>
-              <w:pStyle w:val="ListParagraph"/>
-              <w:numPr>
-                <w:ilvl w:val="0"/>
-                <w:numId w:val="11"/>
-              </w:numPr>
-              <w:ind w:left="697"/>
-              <w:rPr>
-                <w:rFonts w:cs="Segoe UI"/>
-                <w:sz w:val="20"/>
-                <w:szCs w:val="20"/>
-              </w:rPr>
-            </w:pPr>
-            <w:proofErr w:type="spellStart"/>
-            <w:r>
-              <w:rPr>
-                <w:rFonts w:eastAsia="Times New Roman" w:cs="Segoe UI"/>
-                <w:sz w:val="20"/>
-                <w:szCs w:val="20"/>
-              </w:rPr>
-              <w:t>AzureWebsiteName</w:t>
-            </w:r>
-            <w:proofErr w:type="spellEnd"/>
-            <w:r>
-              <w:rPr>
-                <w:rFonts w:eastAsia="Times New Roman" w:cs="Segoe UI"/>
-                <w:sz w:val="20"/>
-                <w:szCs w:val="20"/>
-              </w:rPr>
-              <w:t xml:space="preserve"> and </w:t>
-            </w:r>
-            <w:proofErr w:type="spellStart"/>
-            <w:r>
-              <w:rPr>
-                <w:rFonts w:eastAsia="Times New Roman" w:cs="Segoe UI"/>
-                <w:sz w:val="20"/>
-                <w:szCs w:val="20"/>
-              </w:rPr>
-              <w:t>AzureWebServiceName</w:t>
-            </w:r>
-            <w:proofErr w:type="spellEnd"/>
-            <w:r>
-              <w:rPr>
-                <w:rFonts w:eastAsia="Times New Roman" w:cs="Segoe UI"/>
-                <w:sz w:val="20"/>
-                <w:szCs w:val="20"/>
-              </w:rPr>
-              <w:t xml:space="preserve"> should just contain the domain name and not an URL.</w:t>
             </w:r>
           </w:p>
           <w:p>
@@ -4611,7 +4432,6 @@
                 <w:sz w:val="20"/>
                 <w:szCs w:val="20"/>
               </w:rPr>
-              <w:lastRenderedPageBreak/>
               <w:t>Script will create following</w:t>
             </w:r>
             <w:r>
@@ -4864,6 +4684,7 @@
                       <w:sz w:val="20"/>
                       <w:szCs w:val="20"/>
                     </w:rPr>
+                    <w:lastRenderedPageBreak/>
                     <w:t>Solution file existence check</w:t>
                   </w:r>
                 </w:p>
@@ -5586,7 +5407,6 @@
                       <w:sz w:val="20"/>
                       <w:szCs w:val="20"/>
                     </w:rPr>
-                    <w:lastRenderedPageBreak/>
                     <w:t>Document Templates</w:t>
                   </w:r>
                 </w:p>
@@ -5832,6 +5652,7 @@
                       <w:sz w:val="20"/>
                       <w:szCs w:val="20"/>
                     </w:rPr>
+                    <w:lastRenderedPageBreak/>
                     <w:t>Start page URL</w:t>
                   </w:r>
                 </w:p>
@@ -6747,8 +6568,8 @@
       <w:pPr>
         <w:pStyle w:val="Heading2"/>
       </w:pPr>
-      <w:bookmarkStart w:id="2" w:name="_One_Click_Deployment_1"/>
-      <w:bookmarkEnd w:id="2"/>
+      <w:bookmarkStart w:id="3" w:name="_One_Click_Deployment_1"/>
+      <w:bookmarkEnd w:id="3"/>
       <w:r>
         <w:t>Deploy Azure Resources</w:t>
       </w:r>
@@ -6792,6 +6613,7 @@
                 <w:sz w:val="20"/>
                 <w:szCs w:val="20"/>
               </w:rPr>
+              <w:lastRenderedPageBreak/>
               <w:t>#</w:t>
             </w:r>
           </w:p>
@@ -7339,10 +7161,10 @@
                   <v:path o:extrusionok="f" gradientshapeok="t" o:connecttype="rect"/>
                   <o:lock v:ext="edit" aspectratio="t"/>
                 </v:shapetype>
-                <v:shape id="_x0000_i1025" type="#_x0000_t75" style="width:527.25pt;height:207pt" o:ole="">
+                <v:shape id="_x0000_i1025" type="#_x0000_t75" style="width:527.4pt;height:207pt" o:ole="">
                   <v:imagedata r:id="rId20" o:title=""/>
                 </v:shape>
-                <o:OLEObject Type="Embed" ProgID="PBrush" ShapeID="_x0000_i1025" DrawAspect="Content" ObjectID="_1534352967" r:id="rId21"/>
+                <o:OLEObject Type="Embed" ProgID="PBrush" ShapeID="_x0000_i1025" DrawAspect="Content" ObjectID="_1534619456" r:id="rId21"/>
               </w:object>
             </w:r>
           </w:p>
@@ -7362,7 +7184,6 @@
                 <w:sz w:val="20"/>
                 <w:szCs w:val="20"/>
               </w:rPr>
-              <w:lastRenderedPageBreak/>
               <w:t>3b</w:t>
             </w:r>
             <w:r>
@@ -7504,8 +7325,6 @@
               </w:rPr>
               <w:t xml:space="preserve"> project. </w:t>
             </w:r>
-            <w:bookmarkStart w:id="3" w:name="_GoBack"/>
-            <w:bookmarkEnd w:id="3"/>
             <w:r>
               <w:rPr>
                 <w:rFonts w:cs="Arial"/>
@@ -7549,9 +7368,104 @@
                 <w:sz w:val="20"/>
                 <w:szCs w:val="20"/>
               </w:rPr>
-              <w:lastRenderedPageBreak/>
               <w:t>Manual</w:t>
             </w:r>
+          </w:p>
+        </w:tc>
+      </w:tr>
+      <w:tr>
+        <w:tc>
+          <w:tcPr>
+            <w:tcW w:w="375" w:type="pct"/>
+          </w:tcPr>
+          <w:p>
+            <w:pPr>
+              <w:ind w:left="60"/>
+              <w:rPr>
+                <w:rFonts w:eastAsia="Times New Roman" w:cs="Segoe UI"/>
+                <w:b/>
+                <w:sz w:val="20"/>
+                <w:szCs w:val="20"/>
+              </w:rPr>
+            </w:pPr>
+            <w:r>
+              <w:rPr>
+                <w:rFonts w:eastAsia="Times New Roman" w:cs="Segoe UI"/>
+                <w:b/>
+                <w:sz w:val="20"/>
+                <w:szCs w:val="20"/>
+              </w:rPr>
+              <w:t>Step 4</w:t>
+            </w:r>
+          </w:p>
+        </w:tc>
+        <w:tc>
+          <w:tcPr>
+            <w:tcW w:w="4099" w:type="pct"/>
+          </w:tcPr>
+          <w:p>
+            <w:pPr>
+              <w:ind w:left="697"/>
+              <w:rPr>
+                <w:rFonts w:eastAsia="Times New Roman" w:cs="Segoe UI"/>
+                <w:sz w:val="20"/>
+                <w:szCs w:val="20"/>
+              </w:rPr>
+            </w:pPr>
+            <w:r>
+              <w:rPr>
+                <w:rFonts w:eastAsia="Times New Roman" w:cs="Segoe UI"/>
+                <w:sz w:val="20"/>
+                <w:szCs w:val="20"/>
+              </w:rPr>
+              <w:t>Publish</w:t>
+            </w:r>
+            <w:r>
+              <w:rPr>
+                <w:rFonts w:eastAsia="Times New Roman" w:cs="Segoe UI"/>
+                <w:sz w:val="20"/>
+                <w:szCs w:val="20"/>
+              </w:rPr>
+              <w:t xml:space="preserve"> exchange App and office app from </w:t>
+            </w:r>
+            <w:r>
+              <w:rPr>
+                <w:rFonts w:eastAsia="Times New Roman" w:cs="Segoe UI"/>
+                <w:sz w:val="20"/>
+                <w:szCs w:val="20"/>
+              </w:rPr>
+              <w:t>visual studio</w:t>
+            </w:r>
+            <w:r>
+              <w:rPr>
+                <w:rFonts w:eastAsia="Times New Roman" w:cs="Segoe UI"/>
+                <w:sz w:val="20"/>
+                <w:szCs w:val="20"/>
+              </w:rPr>
+              <w:t xml:space="preserve"> to file location and then upload into office tenant</w:t>
+            </w:r>
+            <w:r>
+              <w:rPr>
+                <w:rFonts w:eastAsia="Times New Roman" w:cs="Segoe UI"/>
+                <w:sz w:val="20"/>
+                <w:szCs w:val="20"/>
+              </w:rPr>
+              <w:t>.</w:t>
+            </w:r>
+          </w:p>
+        </w:tc>
+        <w:tc>
+          <w:tcPr>
+            <w:tcW w:w="526" w:type="pct"/>
+          </w:tcPr>
+          <w:p>
+            <w:pPr>
+              <w:rPr>
+                <w:rFonts w:eastAsia="Times New Roman" w:cs="Segoe UI"/>
+                <w:sz w:val="20"/>
+                <w:szCs w:val="20"/>
+              </w:rPr>
+            </w:pPr>
           </w:p>
         </w:tc>
       </w:tr>
@@ -13007,7 +12921,7 @@
           <w:rPr>
             <w:noProof/>
           </w:rPr>
-          <w:t>23</w:t>
+          <w:t>21</w:t>
         </w:r>
         <w:r>
           <w:rPr>
@@ -19950,12 +19864,6 @@
 </file>
 
 <file path=customXml/item1.xml><?xml version="1.0" encoding="utf-8"?>
-<p:properties xmlns:p="http://schemas.microsoft.com/office/2006/metadata/properties" xmlns:xsi="http://www.w3.org/2001/XMLSchema-instance" xmlns:pc="http://schemas.microsoft.com/office/infopath/2007/PartnerControls">
-  <documentManagement/>
-</p:properties>
-</file>
-
-<file path=customXml/item2.xml><?xml version="1.0" encoding="utf-8"?>
 <ct:contentTypeSchema xmlns:ct="http://schemas.microsoft.com/office/2006/metadata/contentType" xmlns:ma="http://schemas.microsoft.com/office/2006/metadata/properties/metaAttributes" ct:_="" ma:_="" ma:contentTypeName="Document" ma:contentTypeID="0x0101009E459A5CE6796B4798DEF04839B8375D" ma:contentTypeVersion="4" ma:contentTypeDescription="Create a new document." ma:contentTypeScope="" ma:versionID="2deb9ef07d19af115025e0b13708ec68">
   <xsd:schema xmlns:xsd="http://www.w3.org/2001/XMLSchema" xmlns:xs="http://www.w3.org/2001/XMLSchema" xmlns:p="http://schemas.microsoft.com/office/2006/metadata/properties" xmlns:ns2="0bce88bd-4f91-4e38-b0b4-3fc8bf80c9f4" targetNamespace="http://schemas.microsoft.com/office/2006/metadata/properties" ma:root="true" ma:fieldsID="cd512c29beee1cfca6876cd9b76c8e4d" ns2:_="">
     <xsd:import namespace="0bce88bd-4f91-4e38-b0b4-3fc8bf80c9f4"/>
@@ -20117,6 +20025,12 @@
 </ct:contentTypeSchema>
 </file>
 
+<file path=customXml/item2.xml><?xml version="1.0" encoding="utf-8"?>
+<p:properties xmlns:p="http://schemas.microsoft.com/office/2006/metadata/properties" xmlns:xsi="http://www.w3.org/2001/XMLSchema-instance" xmlns:pc="http://schemas.microsoft.com/office/infopath/2007/PartnerControls">
+  <documentManagement/>
+</p:properties>
+</file>
+
 <file path=customXml/item3.xml><?xml version="1.0" encoding="utf-8"?>
 <?mso-contentType ?>
 <FormTemplates xmlns="http://schemas.microsoft.com/sharepoint/v3/contenttype/forms">
@@ -20131,15 +20045,6 @@
 </file>
 
 <file path=customXml/itemProps1.xml><?xml version="1.0" encoding="utf-8"?>
-<ds:datastoreItem xmlns:ds="http://schemas.openxmlformats.org/officeDocument/2006/customXml" ds:itemID="{B62EF8AE-0D70-4737-B5B1-2325A752EBB6}">
-  <ds:schemaRefs>
-    <ds:schemaRef ds:uri="http://schemas.microsoft.com/office/2006/metadata/properties"/>
-    <ds:schemaRef ds:uri="http://schemas.microsoft.com/office/infopath/2007/PartnerControls"/>
-  </ds:schemaRefs>
-</ds:datastoreItem>
-</file>
-
-<file path=customXml/itemProps2.xml><?xml version="1.0" encoding="utf-8"?>
 <ds:datastoreItem xmlns:ds="http://schemas.openxmlformats.org/officeDocument/2006/customXml" ds:itemID="{2523B783-4E91-412A-B0F0-4D13E61A0349}">
   <ds:schemaRefs>
     <ds:schemaRef ds:uri="http://schemas.microsoft.com/office/2006/metadata/contentType"/>
@@ -20157,6 +20062,15 @@
 </ds:datastoreItem>
 </file>
 
+<file path=customXml/itemProps2.xml><?xml version="1.0" encoding="utf-8"?>
+<ds:datastoreItem xmlns:ds="http://schemas.openxmlformats.org/officeDocument/2006/customXml" ds:itemID="{B62EF8AE-0D70-4737-B5B1-2325A752EBB6}">
+  <ds:schemaRefs>
+    <ds:schemaRef ds:uri="http://schemas.microsoft.com/office/2006/metadata/properties"/>
+    <ds:schemaRef ds:uri="http://schemas.microsoft.com/office/infopath/2007/PartnerControls"/>
+  </ds:schemaRefs>
+</ds:datastoreItem>
+</file>
+
 <file path=customXml/itemProps3.xml><?xml version="1.0" encoding="utf-8"?>
 <ds:datastoreItem xmlns:ds="http://schemas.openxmlformats.org/officeDocument/2006/customXml" ds:itemID="{0A9DA687-A057-408F-B9C7-B9973E1303DE}">
   <ds:schemaRefs>
@@ -20166,7 +20080,7 @@
 </file>
 
 <file path=customXml/itemProps4.xml><?xml version="1.0" encoding="utf-8"?>
-<ds:datastoreItem xmlns:ds="http://schemas.openxmlformats.org/officeDocument/2006/customXml" ds:itemID="{5220EE82-71F5-4FAE-96F6-623F93BCA2E5}">
+<ds:datastoreItem xmlns:ds="http://schemas.openxmlformats.org/officeDocument/2006/customXml" ds:itemID="{51732097-BF53-439F-A35C-EF68D0101D97}">
   <ds:schemaRefs>
     <ds:schemaRef ds:uri="http://schemas.openxmlformats.org/officeDocument/2006/bibliography"/>
   </ds:schemaRefs>

</xml_diff>

<commit_message>
Updated the Matter Center Deployment Document
</commit_message>
<xml_diff>
--- a/tree/master/cloud/docs/Matter Center Build and Deployment Guide.docx
+++ b/tree/master/cloud/docs/Matter Center Build and Deployment Guide.docx
@@ -338,101 +338,56 @@
               <w:noProof/>
             </w:rPr>
           </w:pPr>
-          <w:r>
-            <w:rPr>
-              <w:rStyle w:val="Hyperlink"/>
-              <w:noProof/>
-            </w:rPr>
-            <w:fldChar w:fldCharType="begin"/>
-          </w:r>
-          <w:r>
-            <w:rPr>
-              <w:rStyle w:val="Hyperlink"/>
-              <w:noProof/>
-            </w:rPr>
-            <w:instrText xml:space="preserve"> </w:instrText>
-          </w:r>
-          <w:r>
-            <w:rPr>
-              <w:noProof/>
-            </w:rPr>
-            <w:instrText>HYPERLINK \l "_Toc460949903"</w:instrText>
-          </w:r>
-          <w:r>
-            <w:rPr>
-              <w:rStyle w:val="Hyperlink"/>
-              <w:noProof/>
-            </w:rPr>
-            <w:instrText xml:space="preserve"> </w:instrText>
-          </w:r>
-          <w:r>
-            <w:rPr>
-              <w:rStyle w:val="Hyperlink"/>
-              <w:noProof/>
-            </w:rPr>
-          </w:r>
-          <w:r>
-            <w:rPr>
-              <w:rStyle w:val="Hyperlink"/>
-              <w:noProof/>
-            </w:rPr>
-            <w:fldChar w:fldCharType="separate"/>
-          </w:r>
-          <w:r>
-            <w:rPr>
-              <w:noProof/>
-              <w:webHidden/>
-            </w:rPr>
-            <w:tab/>
-          </w:r>
-          <w:r>
-            <w:rPr>
-              <w:noProof/>
-              <w:webHidden/>
-            </w:rPr>
-            <w:fldChar w:fldCharType="begin"/>
-          </w:r>
-          <w:r>
-            <w:rPr>
-              <w:noProof/>
-              <w:webHidden/>
-            </w:rPr>
-            <w:instrText xml:space="preserve"> PAGEREF _Toc460949903 \h </w:instrText>
-          </w:r>
-          <w:r>
-            <w:rPr>
-              <w:noProof/>
-              <w:webHidden/>
-            </w:rPr>
-          </w:r>
-          <w:r>
-            <w:rPr>
-              <w:noProof/>
-              <w:webHidden/>
-            </w:rPr>
-            <w:fldChar w:fldCharType="separate"/>
-          </w:r>
-          <w:r>
-            <w:rPr>
-              <w:noProof/>
-              <w:webHidden/>
-            </w:rPr>
-            <w:t>13</w:t>
-          </w:r>
-          <w:r>
-            <w:rPr>
-              <w:noProof/>
-              <w:webHidden/>
-            </w:rPr>
-            <w:fldChar w:fldCharType="end"/>
-          </w:r>
-          <w:r>
-            <w:rPr>
-              <w:rStyle w:val="Hyperlink"/>
-              <w:noProof/>
-            </w:rPr>
-            <w:fldChar w:fldCharType="end"/>
-          </w:r>
+          <w:hyperlink w:anchor="_Toc460949903" w:history="1">
+            <w:r>
+              <w:rPr>
+                <w:noProof/>
+                <w:webHidden/>
+              </w:rPr>
+              <w:tab/>
+            </w:r>
+            <w:r>
+              <w:rPr>
+                <w:noProof/>
+                <w:webHidden/>
+              </w:rPr>
+              <w:fldChar w:fldCharType="begin"/>
+            </w:r>
+            <w:r>
+              <w:rPr>
+                <w:noProof/>
+                <w:webHidden/>
+              </w:rPr>
+              <w:instrText xml:space="preserve"> PAGEREF _Toc460949903 \h </w:instrText>
+            </w:r>
+            <w:r>
+              <w:rPr>
+                <w:noProof/>
+                <w:webHidden/>
+              </w:rPr>
+            </w:r>
+            <w:r>
+              <w:rPr>
+                <w:noProof/>
+                <w:webHidden/>
+              </w:rPr>
+              <w:fldChar w:fldCharType="separate"/>
+            </w:r>
+            <w:r>
+              <w:rPr>
+                <w:noProof/>
+                <w:webHidden/>
+              </w:rPr>
+              <w:t>13</w:t>
+            </w:r>
+            <w:r>
+              <w:rPr>
+                <w:noProof/>
+                <w:webHidden/>
+              </w:rPr>
+              <w:fldChar w:fldCharType="end"/>
+            </w:r>
+          </w:hyperlink>
         </w:p>
         <w:p>
           <w:pPr>
@@ -1709,7 +1664,23 @@
                 <w:sz w:val="20"/>
                 <w:szCs w:val="20"/>
               </w:rPr>
-              <w:t xml:space="preserve">Purchase Azure subscription which will be used to host 2 web sites </w:t>
+              <w:t>Purchase Azure subscript</w:t>
+            </w:r>
+            <w:r>
+              <w:rPr>
+                <w:rFonts w:cs="Segoe UI"/>
+                <w:sz w:val="20"/>
+                <w:szCs w:val="20"/>
+              </w:rPr>
+              <w:t>ion which will be used to host 1</w:t>
+            </w:r>
+            <w:r>
+              <w:rPr>
+                <w:rFonts w:cs="Segoe UI"/>
+                <w:sz w:val="20"/>
+                <w:szCs w:val="20"/>
+              </w:rPr>
+              <w:t xml:space="preserve"> web sites </w:t>
             </w:r>
           </w:p>
           <w:p>
@@ -1726,50 +1697,7 @@
                 <w:sz w:val="20"/>
                 <w:szCs w:val="20"/>
               </w:rPr>
-              <w:t>UI layer</w:t>
-            </w:r>
-          </w:p>
-          <w:p>
-            <w:pPr>
-              <w:rPr>
-                <w:rFonts w:cs="Segoe UI"/>
-                <w:sz w:val="20"/>
-                <w:szCs w:val="20"/>
-              </w:rPr>
-            </w:pPr>
-            <w:r>
-              <w:rPr>
-                <w:rFonts w:cs="Segoe UI"/>
-                <w:sz w:val="20"/>
-                <w:szCs w:val="20"/>
-              </w:rPr>
-              <w:t>Service layer</w:t>
-            </w:r>
-          </w:p>
-          <w:p>
-            <w:pPr>
-              <w:rPr>
-                <w:rFonts w:cs="Segoe UI"/>
-                <w:sz w:val="20"/>
-                <w:szCs w:val="20"/>
-              </w:rPr>
-            </w:pPr>
-          </w:p>
-          <w:p>
-            <w:pPr>
-              <w:rPr>
-                <w:rFonts w:cs="Segoe UI"/>
-                <w:sz w:val="20"/>
-                <w:szCs w:val="20"/>
-              </w:rPr>
-            </w:pPr>
-            <w:r>
-              <w:rPr>
-                <w:rFonts w:cs="Segoe UI"/>
-                <w:sz w:val="20"/>
-                <w:szCs w:val="20"/>
-              </w:rPr>
-              <w:t>And storage account to maintain error logs in table storage</w:t>
+              <w:t>Matter Web App</w:t>
             </w:r>
           </w:p>
         </w:tc>
@@ -2128,7 +2056,7 @@
                 <w:sz w:val="20"/>
                 <w:szCs w:val="20"/>
               </w:rPr>
-              <w:t>Add and install SP apps in app catalog</w:t>
+              <w:t>Add Office apps in app catalog</w:t>
             </w:r>
           </w:p>
           <w:p>
@@ -2150,7 +2078,7 @@
                 <w:sz w:val="20"/>
                 <w:szCs w:val="20"/>
               </w:rPr>
-              <w:t>Add Office apps in app catalog</w:t>
+              <w:t>Add mail apps at Organization\Individual level in Exchange Online</w:t>
             </w:r>
           </w:p>
           <w:p>
@@ -2172,7 +2100,15 @@
                 <w:sz w:val="20"/>
                 <w:szCs w:val="20"/>
               </w:rPr>
-              <w:t>Add mail apps at Organization\Individual level in Exchange Online</w:t>
+              <w:t>Admin access on term store to add</w:t>
+            </w:r>
+            <w:r>
+              <w:rPr>
+                <w:rFonts w:cs="Segoe UI"/>
+                <w:sz w:val="20"/>
+                <w:szCs w:val="20"/>
+              </w:rPr>
+              <w:t xml:space="preserve"> Organizational metadata</w:t>
             </w:r>
           </w:p>
           <w:p>
@@ -2194,15 +2130,7 @@
                 <w:sz w:val="20"/>
                 <w:szCs w:val="20"/>
               </w:rPr>
-              <w:t>Admin access on term store to add</w:t>
-            </w:r>
-            <w:r>
-              <w:rPr>
-                <w:rFonts w:cs="Segoe UI"/>
-                <w:sz w:val="20"/>
-                <w:szCs w:val="20"/>
-              </w:rPr>
-              <w:t xml:space="preserve"> Organizational metadata</w:t>
+              <w:t>Add Crawled\Managed properties</w:t>
             </w:r>
           </w:p>
           <w:p>
@@ -2224,7 +2152,7 @@
                 <w:sz w:val="20"/>
                 <w:szCs w:val="20"/>
               </w:rPr>
-              <w:t>Add Crawled\Managed properties</w:t>
+              <w:t>Create site collections for client</w:t>
             </w:r>
           </w:p>
           <w:p>
@@ -2246,29 +2174,25 @@
                 <w:sz w:val="20"/>
                 <w:szCs w:val="20"/>
               </w:rPr>
-              <w:t>Create site collections for client</w:t>
-            </w:r>
-          </w:p>
-          <w:p>
-            <w:pPr>
-              <w:pStyle w:val="ListParagraph"/>
-              <w:numPr>
-                <w:ilvl w:val="0"/>
-                <w:numId w:val="16"/>
-              </w:numPr>
+              <w:t xml:space="preserve">Create </w:t>
+            </w:r>
+            <w:proofErr w:type="spellStart"/>
+            <w:r>
               <w:rPr>
                 <w:rFonts w:cs="Segoe UI"/>
                 <w:sz w:val="20"/>
                 <w:szCs w:val="20"/>
               </w:rPr>
-            </w:pPr>
+              <w:t>config</w:t>
+            </w:r>
+            <w:proofErr w:type="spellEnd"/>
             <w:r>
               <w:rPr>
                 <w:rFonts w:cs="Segoe UI"/>
                 <w:sz w:val="20"/>
                 <w:szCs w:val="20"/>
               </w:rPr>
-              <w:t>Create config lists in catalog site</w:t>
+              <w:t xml:space="preserve"> lists in catalog site</w:t>
             </w:r>
           </w:p>
           <w:p>
@@ -2543,7 +2467,25 @@
                 <w:sz w:val="20"/>
                 <w:szCs w:val="20"/>
               </w:rPr>
-              <w:t>: Corresponding term set groups should accordingly be updated to Excel config file</w:t>
+              <w:t xml:space="preserve">: Corresponding term set groups should accordingly be updated to Excel </w:t>
+            </w:r>
+            <w:proofErr w:type="spellStart"/>
+            <w:r>
+              <w:rPr>
+                <w:rFonts w:cs="Segoe UI"/>
+                <w:sz w:val="20"/>
+                <w:szCs w:val="20"/>
+              </w:rPr>
+              <w:t>config</w:t>
+            </w:r>
+            <w:proofErr w:type="spellEnd"/>
+            <w:r>
+              <w:rPr>
+                <w:rFonts w:cs="Segoe UI"/>
+                <w:sz w:val="20"/>
+                <w:szCs w:val="20"/>
+              </w:rPr>
+              <w:t xml:space="preserve"> file</w:t>
             </w:r>
           </w:p>
           <w:p>
@@ -2566,7 +2508,25 @@
                 <w:sz w:val="20"/>
                 <w:szCs w:val="20"/>
               </w:rPr>
-              <w:t>Client site collections and updating clients taxonomy details</w:t>
+              <w:t xml:space="preserve">Client site collections and updating </w:t>
+            </w:r>
+            <w:proofErr w:type="gramStart"/>
+            <w:r>
+              <w:rPr>
+                <w:rFonts w:cs="Segoe UI"/>
+                <w:sz w:val="20"/>
+                <w:szCs w:val="20"/>
+              </w:rPr>
+              <w:t>clients</w:t>
+            </w:r>
+            <w:proofErr w:type="gramEnd"/>
+            <w:r>
+              <w:rPr>
+                <w:rFonts w:cs="Segoe UI"/>
+                <w:sz w:val="20"/>
+                <w:szCs w:val="20"/>
+              </w:rPr>
+              <w:t xml:space="preserve"> taxonomy details</w:t>
             </w:r>
           </w:p>
           <w:p>
@@ -2752,8 +2712,18 @@
                 <w:sz w:val="20"/>
                 <w:szCs w:val="20"/>
               </w:rPr>
-              <w:t xml:space="preserve"> to deploy and maintain build. This same account should have Admin permission on 0365 tenancy</w:t>
-            </w:r>
+              <w:t xml:space="preserve"> to deploy and maintain build. This same account should have Admin permission on 0365 </w:t>
+            </w:r>
+            <w:proofErr w:type="gramStart"/>
+            <w:r>
+              <w:rPr>
+                <w:rFonts w:cs="Segoe UI"/>
+                <w:sz w:val="20"/>
+                <w:szCs w:val="20"/>
+              </w:rPr>
+              <w:t>tenancy</w:t>
+            </w:r>
+            <w:proofErr w:type="gramEnd"/>
           </w:p>
         </w:tc>
         <w:tc>
@@ -3049,8 +3019,21 @@
         <w:t>Run ‘</w:t>
       </w:r>
       <w:r>
-        <w:t>Install-Module AzureRM -AllowClobber</w:t>
-      </w:r>
+        <w:t xml:space="preserve">Install-Module </w:t>
+      </w:r>
+      <w:proofErr w:type="spellStart"/>
+      <w:r>
+        <w:t>AzureRM</w:t>
+      </w:r>
+      <w:proofErr w:type="spellEnd"/>
+      <w:r>
+        <w:t xml:space="preserve"> -</w:t>
+      </w:r>
+      <w:proofErr w:type="spellStart"/>
+      <w:r>
+        <w:t>AllowClobber</w:t>
+      </w:r>
+      <w:proofErr w:type="spellEnd"/>
       <w:r>
         <w:t>’ from Windows PowerShell</w:t>
       </w:r>
@@ -3311,11 +3294,19 @@
         </w:rPr>
         <w:t xml:space="preserve"> and DLL files by unblocking </w:t>
       </w:r>
+      <w:proofErr w:type="spellStart"/>
       <w:r>
         <w:rPr>
           <w:shd w:val="clear" w:color="auto" w:fill="FFFFFF"/>
         </w:rPr>
-        <w:t>mattercenter-master</w:t>
+        <w:t>mattercenter</w:t>
+      </w:r>
+      <w:proofErr w:type="spellEnd"/>
+      <w:r>
+        <w:rPr>
+          <w:shd w:val="clear" w:color="auto" w:fill="FFFFFF"/>
+        </w:rPr>
+        <w:t>-master</w:t>
       </w:r>
       <w:r>
         <w:rPr>
@@ -4434,7 +4425,25 @@
                 <w:sz w:val="20"/>
                 <w:szCs w:val="20"/>
               </w:rPr>
-              <w:t>Navigate to src\Helper Utilities and open Helper Utilities solution in Visual Studio and build the solution</w:t>
+              <w:t xml:space="preserve">Navigate to </w:t>
+            </w:r>
+            <w:proofErr w:type="spellStart"/>
+            <w:r>
+              <w:rPr>
+                <w:rFonts w:eastAsia="Times New Roman" w:cs="Segoe UI"/>
+                <w:sz w:val="20"/>
+                <w:szCs w:val="20"/>
+              </w:rPr>
+              <w:t>src</w:t>
+            </w:r>
+            <w:proofErr w:type="spellEnd"/>
+            <w:r>
+              <w:rPr>
+                <w:rFonts w:eastAsia="Times New Roman" w:cs="Segoe UI"/>
+                <w:sz w:val="20"/>
+                <w:szCs w:val="20"/>
+              </w:rPr>
+              <w:t>\Helper Utilities and open Helper Utilities solution in Visual Studio and build the solution</w:t>
             </w:r>
           </w:p>
           <w:p>
@@ -4456,7 +4465,25 @@
                 <w:sz w:val="20"/>
                 <w:szCs w:val="20"/>
               </w:rPr>
-              <w:t>This will build all deployment utilities and copy all EXE and Config files into</w:t>
+              <w:t xml:space="preserve">This will build all deployment utilities and copy all EXE and </w:t>
+            </w:r>
+            <w:proofErr w:type="spellStart"/>
+            <w:r>
+              <w:rPr>
+                <w:rFonts w:eastAsia="Times New Roman" w:cs="Segoe UI"/>
+                <w:sz w:val="20"/>
+                <w:szCs w:val="20"/>
+              </w:rPr>
+              <w:t>Config</w:t>
+            </w:r>
+            <w:proofErr w:type="spellEnd"/>
+            <w:r>
+              <w:rPr>
+                <w:rFonts w:eastAsia="Times New Roman" w:cs="Segoe UI"/>
+                <w:sz w:val="20"/>
+                <w:szCs w:val="20"/>
+              </w:rPr>
+              <w:t xml:space="preserve"> files into</w:t>
             </w:r>
             <w:r>
               <w:rPr>
@@ -4563,7 +4590,25 @@
                 <w:sz w:val="20"/>
                 <w:szCs w:val="20"/>
               </w:rPr>
-              <w:t xml:space="preserve"> src/deployment</w:t>
+              <w:t xml:space="preserve"> </w:t>
+            </w:r>
+            <w:proofErr w:type="spellStart"/>
+            <w:r>
+              <w:rPr>
+                <w:rFonts w:cs="Segoe UI"/>
+                <w:sz w:val="20"/>
+                <w:szCs w:val="20"/>
+              </w:rPr>
+              <w:t>src</w:t>
+            </w:r>
+            <w:proofErr w:type="spellEnd"/>
+            <w:r>
+              <w:rPr>
+                <w:rFonts w:cs="Segoe UI"/>
+                <w:sz w:val="20"/>
+                <w:szCs w:val="20"/>
+              </w:rPr>
+              <w:t>/deployment</w:t>
             </w:r>
             <w:r>
               <w:rPr>
@@ -4606,8 +4651,100 @@
                 <w:sz w:val="20"/>
                 <w:szCs w:val="20"/>
               </w:rPr>
-              <w:t>: Config, Create_Group, TermStore_Config, Client_Config, Sample_Data</w:t>
-            </w:r>
+              <w:t xml:space="preserve">: </w:t>
+            </w:r>
+            <w:proofErr w:type="spellStart"/>
+            <w:r>
+              <w:rPr>
+                <w:rFonts w:cs="Segoe UI"/>
+                <w:sz w:val="20"/>
+                <w:szCs w:val="20"/>
+              </w:rPr>
+              <w:t>Config</w:t>
+            </w:r>
+            <w:proofErr w:type="spellEnd"/>
+            <w:r>
+              <w:rPr>
+                <w:rFonts w:cs="Segoe UI"/>
+                <w:sz w:val="20"/>
+                <w:szCs w:val="20"/>
+              </w:rPr>
+              <w:t xml:space="preserve">, </w:t>
+            </w:r>
+            <w:proofErr w:type="spellStart"/>
+            <w:proofErr w:type="gramStart"/>
+            <w:r>
+              <w:rPr>
+                <w:rFonts w:cs="Segoe UI"/>
+                <w:sz w:val="20"/>
+                <w:szCs w:val="20"/>
+              </w:rPr>
+              <w:t>Create</w:t>
+            </w:r>
+            <w:proofErr w:type="gramEnd"/>
+            <w:r>
+              <w:rPr>
+                <w:rFonts w:cs="Segoe UI"/>
+                <w:sz w:val="20"/>
+                <w:szCs w:val="20"/>
+              </w:rPr>
+              <w:t>_Group</w:t>
+            </w:r>
+            <w:proofErr w:type="spellEnd"/>
+            <w:r>
+              <w:rPr>
+                <w:rFonts w:cs="Segoe UI"/>
+                <w:sz w:val="20"/>
+                <w:szCs w:val="20"/>
+              </w:rPr>
+              <w:t xml:space="preserve">, </w:t>
+            </w:r>
+            <w:proofErr w:type="spellStart"/>
+            <w:r>
+              <w:rPr>
+                <w:rFonts w:cs="Segoe UI"/>
+                <w:sz w:val="20"/>
+                <w:szCs w:val="20"/>
+              </w:rPr>
+              <w:t>TermStore_Config</w:t>
+            </w:r>
+            <w:proofErr w:type="spellEnd"/>
+            <w:r>
+              <w:rPr>
+                <w:rFonts w:cs="Segoe UI"/>
+                <w:sz w:val="20"/>
+                <w:szCs w:val="20"/>
+              </w:rPr>
+              <w:t xml:space="preserve">, </w:t>
+            </w:r>
+            <w:proofErr w:type="spellStart"/>
+            <w:r>
+              <w:rPr>
+                <w:rFonts w:cs="Segoe UI"/>
+                <w:sz w:val="20"/>
+                <w:szCs w:val="20"/>
+              </w:rPr>
+              <w:t>Client_Config</w:t>
+            </w:r>
+            <w:proofErr w:type="spellEnd"/>
+            <w:r>
+              <w:rPr>
+                <w:rFonts w:cs="Segoe UI"/>
+                <w:sz w:val="20"/>
+                <w:szCs w:val="20"/>
+              </w:rPr>
+              <w:t xml:space="preserve">, </w:t>
+            </w:r>
+            <w:proofErr w:type="spellStart"/>
+            <w:r>
+              <w:rPr>
+                <w:rFonts w:cs="Segoe UI"/>
+                <w:sz w:val="20"/>
+                <w:szCs w:val="20"/>
+              </w:rPr>
+              <w:t>Sample_Data</w:t>
+            </w:r>
+            <w:proofErr w:type="spellEnd"/>
           </w:p>
           <w:p>
             <w:pPr>
@@ -5136,13 +5273,59 @@
                       <w:szCs w:val="20"/>
                     </w:rPr>
                   </w:pPr>
+                  <w:proofErr w:type="spellStart"/>
                   <w:r>
                     <w:rPr>
                       <w:rFonts w:eastAsia="Times New Roman" w:cs="Segoe UI"/>
                       <w:sz w:val="20"/>
                       <w:szCs w:val="20"/>
                     </w:rPr>
-                    <w:t>Web.config, Web_Cloud.config, Web_OnPremise.config file existence check for two solutions</w:t>
+                    <w:t>Web.config</w:t>
+                  </w:r>
+                  <w:proofErr w:type="spellEnd"/>
+                  <w:r>
+                    <w:rPr>
+                      <w:rFonts w:eastAsia="Times New Roman" w:cs="Segoe UI"/>
+                      <w:sz w:val="20"/>
+                      <w:szCs w:val="20"/>
+                    </w:rPr>
+                    <w:t xml:space="preserve">, </w:t>
+                  </w:r>
+                  <w:proofErr w:type="spellStart"/>
+                  <w:r>
+                    <w:rPr>
+                      <w:rFonts w:eastAsia="Times New Roman" w:cs="Segoe UI"/>
+                      <w:sz w:val="20"/>
+                      <w:szCs w:val="20"/>
+                    </w:rPr>
+                    <w:t>Web_Cloud.config</w:t>
+                  </w:r>
+                  <w:proofErr w:type="spellEnd"/>
+                  <w:r>
+                    <w:rPr>
+                      <w:rFonts w:eastAsia="Times New Roman" w:cs="Segoe UI"/>
+                      <w:sz w:val="20"/>
+                      <w:szCs w:val="20"/>
+                    </w:rPr>
+                    <w:t xml:space="preserve">, </w:t>
+                  </w:r>
+                  <w:proofErr w:type="spellStart"/>
+                  <w:r>
+                    <w:rPr>
+                      <w:rFonts w:eastAsia="Times New Roman" w:cs="Segoe UI"/>
+                      <w:sz w:val="20"/>
+                      <w:szCs w:val="20"/>
+                    </w:rPr>
+                    <w:t>Web_OnPremise.config</w:t>
+                  </w:r>
+                  <w:proofErr w:type="spellEnd"/>
+                  <w:r>
+                    <w:rPr>
+                      <w:rFonts w:eastAsia="Times New Roman" w:cs="Segoe UI"/>
+                      <w:sz w:val="20"/>
+                      <w:szCs w:val="20"/>
+                    </w:rPr>
+                    <w:t xml:space="preserve"> file existence check for two solutions</w:t>
                   </w:r>
                 </w:p>
               </w:tc>
@@ -5963,84 +6146,10 @@
                   <w:r>
                     <w:rPr>
                       <w:rFonts w:eastAsia="Times New Roman" w:cs="Segoe UI"/>
-                      <w:b/>
-                      <w:bCs/>
                       <w:sz w:val="20"/>
                       <w:szCs w:val="20"/>
                     </w:rPr>
-                    <w:t>Updates app schema files (Office, Outlook and SharePoint)</w:t>
-                  </w:r>
-                </w:p>
-                <w:p>
-                  <w:pPr>
-                    <w:numPr>
-                      <w:ilvl w:val="0"/>
-                      <w:numId w:val="3"/>
-                    </w:numPr>
-                    <w:ind w:left="697"/>
-                    <w:textAlignment w:val="center"/>
-                    <w:cnfStyle w:val="000000000000" w:firstRow="0" w:lastRow="0" w:firstColumn="0" w:lastColumn="0" w:oddVBand="0" w:evenVBand="0" w:oddHBand="0" w:evenHBand="0" w:firstRowFirstColumn="0" w:firstRowLastColumn="0" w:lastRowFirstColumn="0" w:lastRowLastColumn="0"/>
-                    <w:rPr>
-                      <w:rFonts w:eastAsia="Times New Roman" w:cs="Segoe UI"/>
-                      <w:sz w:val="20"/>
-                      <w:szCs w:val="20"/>
-                    </w:rPr>
-                  </w:pPr>
-                  <w:r>
-                    <w:rPr>
-                      <w:rFonts w:eastAsia="Times New Roman" w:cs="Segoe UI"/>
-                      <w:sz w:val="20"/>
-                      <w:szCs w:val="20"/>
-                    </w:rPr>
-                    <w:t>Client ID</w:t>
-                  </w:r>
-                </w:p>
-                <w:p>
-                  <w:pPr>
-                    <w:numPr>
-                      <w:ilvl w:val="0"/>
-                      <w:numId w:val="3"/>
-                    </w:numPr>
-                    <w:ind w:left="697"/>
-                    <w:textAlignment w:val="center"/>
-                    <w:cnfStyle w:val="000000000000" w:firstRow="0" w:lastRow="0" w:firstColumn="0" w:lastColumn="0" w:oddVBand="0" w:evenVBand="0" w:oddHBand="0" w:evenHBand="0" w:firstRowFirstColumn="0" w:firstRowLastColumn="0" w:lastRowFirstColumn="0" w:lastRowLastColumn="0"/>
-                    <w:rPr>
-                      <w:rFonts w:eastAsia="Times New Roman" w:cs="Segoe UI"/>
-                      <w:sz w:val="20"/>
-                      <w:szCs w:val="20"/>
-                    </w:rPr>
-                  </w:pPr>
-                  <w:r>
-                    <w:rPr>
-                      <w:rFonts w:eastAsia="Times New Roman" w:cs="Segoe UI"/>
-                      <w:sz w:val="20"/>
-                      <w:szCs w:val="20"/>
-                    </w:rPr>
-                    <w:t>Start page URL</w:t>
-                  </w:r>
-                </w:p>
-                <w:p>
-                  <w:pPr>
-                    <w:numPr>
-                      <w:ilvl w:val="0"/>
-                      <w:numId w:val="3"/>
-                    </w:numPr>
-                    <w:ind w:left="697"/>
-                    <w:textAlignment w:val="center"/>
-                    <w:cnfStyle w:val="000000000000" w:firstRow="0" w:lastRow="0" w:firstColumn="0" w:lastColumn="0" w:oddVBand="0" w:evenVBand="0" w:oddHBand="0" w:evenHBand="0" w:firstRowFirstColumn="0" w:firstRowLastColumn="0" w:lastRowFirstColumn="0" w:lastRowLastColumn="0"/>
-                    <w:rPr>
-                      <w:rFonts w:eastAsia="Times New Roman" w:cs="Segoe UI"/>
-                      <w:sz w:val="20"/>
-                      <w:szCs w:val="20"/>
-                    </w:rPr>
-                  </w:pPr>
-                  <w:r>
-                    <w:rPr>
-                      <w:rFonts w:eastAsia="Times New Roman" w:cs="Segoe UI"/>
-                      <w:sz w:val="20"/>
-                      <w:szCs w:val="20"/>
-                    </w:rPr>
-                    <w:t>Domain</w:t>
+                    <w:t>Activate SharePoint Server Publishing Infrastructure feature on catalog site</w:t>
                   </w:r>
                 </w:p>
               </w:tc>
@@ -6088,229 +6197,6 @@
                       <w:sz w:val="20"/>
                       <w:szCs w:val="20"/>
                     </w:rPr>
-                    <w:t>Updates constants in UI and Service layer based on inputs in Excel</w:t>
-                  </w:r>
-                </w:p>
-                <w:p>
-                  <w:pPr>
-                    <w:ind w:left="697"/>
-                    <w:cnfStyle w:val="000000000000" w:firstRow="0" w:lastRow="0" w:firstColumn="0" w:lastColumn="0" w:oddVBand="0" w:evenVBand="0" w:oddHBand="0" w:evenHBand="0" w:firstRowFirstColumn="0" w:firstRowLastColumn="0" w:lastRowFirstColumn="0" w:lastRowLastColumn="0"/>
-                    <w:rPr>
-                      <w:rFonts w:eastAsia="Times New Roman" w:cs="Segoe UI"/>
-                      <w:sz w:val="20"/>
-                      <w:szCs w:val="20"/>
-                    </w:rPr>
-                  </w:pPr>
-                  <w:r>
-                    <w:rPr>
-                      <w:rFonts w:eastAsia="Times New Roman" w:cs="Segoe UI"/>
-                      <w:sz w:val="20"/>
-                      <w:szCs w:val="20"/>
-                    </w:rPr>
-                    <w:t>Updates configurations in web.config for Service and UI build</w:t>
-                  </w:r>
-                </w:p>
-              </w:tc>
-            </w:tr>
-            <w:tr>
-              <w:tc>
-                <w:tcPr>
-                  <w:cnfStyle w:val="001000000000" w:firstRow="0" w:lastRow="0" w:firstColumn="1" w:lastColumn="0" w:oddVBand="0" w:evenVBand="0" w:oddHBand="0" w:evenHBand="0" w:firstRowFirstColumn="0" w:firstRowLastColumn="0" w:lastRowFirstColumn="0" w:lastRowLastColumn="0"/>
-                  <w:tcW w:w="880" w:type="dxa"/>
-                  <w:shd w:val="clear" w:color="auto" w:fill="auto"/>
-                </w:tcPr>
-                <w:p>
-                  <w:pPr>
-                    <w:pStyle w:val="ListParagraph"/>
-                    <w:numPr>
-                      <w:ilvl w:val="0"/>
-                      <w:numId w:val="6"/>
-                    </w:numPr>
-                    <w:ind w:left="697"/>
-                    <w:rPr>
-                      <w:rFonts w:eastAsia="Times New Roman" w:cs="Segoe UI"/>
-                      <w:sz w:val="20"/>
-                      <w:szCs w:val="20"/>
-                    </w:rPr>
-                  </w:pPr>
-                </w:p>
-              </w:tc>
-              <w:tc>
-                <w:tcPr>
-                  <w:tcW w:w="8460" w:type="dxa"/>
-                </w:tcPr>
-                <w:p>
-                  <w:pPr>
-                    <w:ind w:left="697"/>
-                    <w:cnfStyle w:val="000000000000" w:firstRow="0" w:lastRow="0" w:firstColumn="0" w:lastColumn="0" w:oddVBand="0" w:evenVBand="0" w:oddHBand="0" w:evenHBand="0" w:firstRowFirstColumn="0" w:firstRowLastColumn="0" w:lastRowFirstColumn="0" w:lastRowLastColumn="0"/>
-                    <w:rPr>
-                      <w:rFonts w:eastAsia="Times New Roman" w:cs="Segoe UI"/>
-                      <w:sz w:val="20"/>
-                      <w:szCs w:val="20"/>
-                    </w:rPr>
-                  </w:pPr>
-                  <w:r>
-                    <w:rPr>
-                      <w:rFonts w:eastAsia="Times New Roman" w:cs="Segoe UI"/>
-                      <w:sz w:val="20"/>
-                      <w:szCs w:val="20"/>
-                    </w:rPr>
-                    <w:t>Activate SharePoint Server Publishing Infrastructure feature on catalog site</w:t>
-                  </w:r>
-                </w:p>
-              </w:tc>
-            </w:tr>
-            <w:tr>
-              <w:trPr>
-                <w:trHeight w:val="305"/>
-              </w:trPr>
-              <w:tc>
-                <w:tcPr>
-                  <w:cnfStyle w:val="001000000000" w:firstRow="0" w:lastRow="0" w:firstColumn="1" w:lastColumn="0" w:oddVBand="0" w:evenVBand="0" w:oddHBand="0" w:evenHBand="0" w:firstRowFirstColumn="0" w:firstRowLastColumn="0" w:lastRowFirstColumn="0" w:lastRowLastColumn="0"/>
-                  <w:tcW w:w="880" w:type="dxa"/>
-                  <w:shd w:val="clear" w:color="auto" w:fill="auto"/>
-                </w:tcPr>
-                <w:p>
-                  <w:pPr>
-                    <w:pStyle w:val="ListParagraph"/>
-                    <w:numPr>
-                      <w:ilvl w:val="0"/>
-                      <w:numId w:val="6"/>
-                    </w:numPr>
-                    <w:ind w:left="697"/>
-                    <w:rPr>
-                      <w:rFonts w:eastAsia="Times New Roman" w:cs="Segoe UI"/>
-                      <w:sz w:val="20"/>
-                      <w:szCs w:val="20"/>
-                    </w:rPr>
-                  </w:pPr>
-                </w:p>
-              </w:tc>
-              <w:tc>
-                <w:tcPr>
-                  <w:tcW w:w="8460" w:type="dxa"/>
-                </w:tcPr>
-                <w:p>
-                  <w:pPr>
-                    <w:ind w:left="697"/>
-                    <w:cnfStyle w:val="000000000000" w:firstRow="0" w:lastRow="0" w:firstColumn="0" w:lastColumn="0" w:oddVBand="0" w:evenVBand="0" w:oddHBand="0" w:evenHBand="0" w:firstRowFirstColumn="0" w:firstRowLastColumn="0" w:lastRowFirstColumn="0" w:lastRowLastColumn="0"/>
-                    <w:rPr>
-                      <w:rFonts w:eastAsia="Times New Roman" w:cs="Segoe UI"/>
-                      <w:sz w:val="20"/>
-                      <w:szCs w:val="20"/>
-                    </w:rPr>
-                  </w:pPr>
-                  <w:r>
-                    <w:rPr>
-                      <w:rFonts w:eastAsia="Times New Roman" w:cs="Segoe UI"/>
-                      <w:sz w:val="20"/>
-                      <w:szCs w:val="20"/>
-                    </w:rPr>
-                    <w:t>Encrypt the appSettings section in web.config files</w:t>
-                  </w:r>
-                </w:p>
-              </w:tc>
-            </w:tr>
-            <w:tr>
-              <w:tc>
-                <w:tcPr>
-                  <w:cnfStyle w:val="001000000000" w:firstRow="0" w:lastRow="0" w:firstColumn="1" w:lastColumn="0" w:oddVBand="0" w:evenVBand="0" w:oddHBand="0" w:evenHBand="0" w:firstRowFirstColumn="0" w:firstRowLastColumn="0" w:lastRowFirstColumn="0" w:lastRowLastColumn="0"/>
-                  <w:tcW w:w="880" w:type="dxa"/>
-                  <w:shd w:val="clear" w:color="auto" w:fill="auto"/>
-                </w:tcPr>
-                <w:p>
-                  <w:pPr>
-                    <w:pStyle w:val="ListParagraph"/>
-                    <w:numPr>
-                      <w:ilvl w:val="0"/>
-                      <w:numId w:val="6"/>
-                    </w:numPr>
-                    <w:ind w:left="697"/>
-                    <w:rPr>
-                      <w:rFonts w:eastAsia="Times New Roman" w:cs="Segoe UI"/>
-                      <w:sz w:val="20"/>
-                      <w:szCs w:val="20"/>
-                    </w:rPr>
-                  </w:pPr>
-                </w:p>
-              </w:tc>
-              <w:tc>
-                <w:tcPr>
-                  <w:tcW w:w="8460" w:type="dxa"/>
-                </w:tcPr>
-                <w:p>
-                  <w:pPr>
-                    <w:ind w:left="697"/>
-                    <w:cnfStyle w:val="000000000000" w:firstRow="0" w:lastRow="0" w:firstColumn="0" w:lastColumn="0" w:oddVBand="0" w:evenVBand="0" w:oddHBand="0" w:evenHBand="0" w:firstRowFirstColumn="0" w:firstRowLastColumn="0" w:lastRowFirstColumn="0" w:lastRowLastColumn="0"/>
-                    <w:rPr>
-                      <w:rFonts w:eastAsia="Times New Roman" w:cs="Segoe UI"/>
-                      <w:sz w:val="20"/>
-                      <w:szCs w:val="20"/>
-                    </w:rPr>
-                  </w:pPr>
-                  <w:r>
-                    <w:rPr>
-                      <w:rFonts w:eastAsia="Times New Roman" w:cs="Segoe UI"/>
-                      <w:sz w:val="20"/>
-                      <w:szCs w:val="20"/>
-                    </w:rPr>
-                    <w:t>Publish UI and service solution to Azure website</w:t>
-                  </w:r>
-                </w:p>
-              </w:tc>
-            </w:tr>
-            <w:tr>
-              <w:tc>
-                <w:tcPr>
-                  <w:cnfStyle w:val="001000000000" w:firstRow="0" w:lastRow="0" w:firstColumn="1" w:lastColumn="0" w:oddVBand="0" w:evenVBand="0" w:oddHBand="0" w:evenHBand="0" w:firstRowFirstColumn="0" w:firstRowLastColumn="0" w:lastRowFirstColumn="0" w:lastRowLastColumn="0"/>
-                  <w:tcW w:w="880" w:type="dxa"/>
-                  <w:shd w:val="clear" w:color="auto" w:fill="auto"/>
-                </w:tcPr>
-                <w:p>
-                  <w:pPr>
-                    <w:pStyle w:val="ListParagraph"/>
-                    <w:numPr>
-                      <w:ilvl w:val="0"/>
-                      <w:numId w:val="6"/>
-                    </w:numPr>
-                    <w:ind w:left="697"/>
-                    <w:rPr>
-                      <w:rFonts w:eastAsia="Times New Roman" w:cs="Segoe UI"/>
-                      <w:sz w:val="20"/>
-                      <w:szCs w:val="20"/>
-                    </w:rPr>
-                  </w:pPr>
-                </w:p>
-              </w:tc>
-              <w:tc>
-                <w:tcPr>
-                  <w:tcW w:w="8460" w:type="dxa"/>
-                </w:tcPr>
-                <w:p>
-                  <w:pPr>
-                    <w:ind w:left="697"/>
-                    <w:cnfStyle w:val="000000000000" w:firstRow="0" w:lastRow="0" w:firstColumn="0" w:lastColumn="0" w:oddVBand="0" w:evenVBand="0" w:oddHBand="0" w:evenHBand="0" w:firstRowFirstColumn="0" w:firstRowLastColumn="0" w:lastRowFirstColumn="0" w:lastRowLastColumn="0"/>
-                    <w:rPr>
-                      <w:rFonts w:eastAsia="Times New Roman" w:cs="Segoe UI"/>
-                      <w:sz w:val="20"/>
-                      <w:szCs w:val="20"/>
-                    </w:rPr>
-                  </w:pPr>
-                  <w:r>
-                    <w:rPr>
-                      <w:rFonts w:eastAsia="Times New Roman" w:cs="Segoe UI"/>
-                      <w:sz w:val="20"/>
-                      <w:szCs w:val="20"/>
-                    </w:rPr>
-                    <w:t xml:space="preserve">Deploys SharePoint Apps </w:t>
-                  </w:r>
-                  <w:r>
-                    <w:rPr>
-                      <w:rFonts w:eastAsia="Times New Roman" w:cs="Segoe UI"/>
-                      <w:sz w:val="20"/>
-                      <w:szCs w:val="20"/>
-                    </w:rPr>
-                    <w:br/>
                     <w:t>Imports search configuration for app</w:t>
                   </w:r>
                   <w:r>
@@ -6321,229 +6207,6 @@
                     </w:rPr>
                     <w:br/>
                     <w:t>Updates app list permissions</w:t>
-                  </w:r>
-                </w:p>
-              </w:tc>
-            </w:tr>
-            <w:tr>
-              <w:trPr>
-                <w:trHeight w:val="70"/>
-              </w:trPr>
-              <w:tc>
-                <w:tcPr>
-                  <w:cnfStyle w:val="001000000000" w:firstRow="0" w:lastRow="0" w:firstColumn="1" w:lastColumn="0" w:oddVBand="0" w:evenVBand="0" w:oddHBand="0" w:evenHBand="0" w:firstRowFirstColumn="0" w:firstRowLastColumn="0" w:lastRowFirstColumn="0" w:lastRowLastColumn="0"/>
-                  <w:tcW w:w="880" w:type="dxa"/>
-                  <w:shd w:val="clear" w:color="auto" w:fill="auto"/>
-                </w:tcPr>
-                <w:p>
-                  <w:pPr>
-                    <w:pStyle w:val="ListParagraph"/>
-                    <w:numPr>
-                      <w:ilvl w:val="0"/>
-                      <w:numId w:val="6"/>
-                    </w:numPr>
-                    <w:ind w:left="697"/>
-                    <w:rPr>
-                      <w:rFonts w:eastAsia="Times New Roman" w:cs="Segoe UI"/>
-                      <w:sz w:val="20"/>
-                      <w:szCs w:val="20"/>
-                    </w:rPr>
-                  </w:pPr>
-                </w:p>
-              </w:tc>
-              <w:tc>
-                <w:tcPr>
-                  <w:tcW w:w="8460" w:type="dxa"/>
-                </w:tcPr>
-                <w:p>
-                  <w:pPr>
-                    <w:ind w:left="697"/>
-                    <w:cnfStyle w:val="000000000000" w:firstRow="0" w:lastRow="0" w:firstColumn="0" w:lastColumn="0" w:oddVBand="0" w:evenVBand="0" w:oddHBand="0" w:evenHBand="0" w:firstRowFirstColumn="0" w:firstRowLastColumn="0" w:lastRowFirstColumn="0" w:lastRowLastColumn="0"/>
-                    <w:rPr>
-                      <w:rFonts w:eastAsia="Times New Roman" w:cs="Segoe UI"/>
-                      <w:sz w:val="20"/>
-                      <w:szCs w:val="20"/>
-                    </w:rPr>
-                  </w:pPr>
-                  <w:r>
-                    <w:rPr>
-                      <w:rFonts w:eastAsia="Times New Roman" w:cs="Segoe UI"/>
-                      <w:sz w:val="20"/>
-                      <w:szCs w:val="20"/>
-                    </w:rPr>
-                    <w:t>Deploys Office Apps</w:t>
-                  </w:r>
-                </w:p>
-              </w:tc>
-            </w:tr>
-            <w:tr>
-              <w:trPr>
-                <w:trHeight w:val="368"/>
-              </w:trPr>
-              <w:tc>
-                <w:tcPr>
-                  <w:cnfStyle w:val="001000000000" w:firstRow="0" w:lastRow="0" w:firstColumn="1" w:lastColumn="0" w:oddVBand="0" w:evenVBand="0" w:oddHBand="0" w:evenHBand="0" w:firstRowFirstColumn="0" w:firstRowLastColumn="0" w:lastRowFirstColumn="0" w:lastRowLastColumn="0"/>
-                  <w:tcW w:w="880" w:type="dxa"/>
-                  <w:shd w:val="clear" w:color="auto" w:fill="auto"/>
-                </w:tcPr>
-                <w:p>
-                  <w:pPr>
-                    <w:pStyle w:val="ListParagraph"/>
-                    <w:numPr>
-                      <w:ilvl w:val="0"/>
-                      <w:numId w:val="6"/>
-                    </w:numPr>
-                    <w:ind w:left="697"/>
-                    <w:rPr>
-                      <w:rFonts w:eastAsia="Times New Roman" w:cs="Segoe UI"/>
-                      <w:sz w:val="20"/>
-                      <w:szCs w:val="20"/>
-                    </w:rPr>
-                  </w:pPr>
-                </w:p>
-              </w:tc>
-              <w:tc>
-                <w:tcPr>
-                  <w:tcW w:w="8460" w:type="dxa"/>
-                </w:tcPr>
-                <w:p>
-                  <w:pPr>
-                    <w:ind w:left="697"/>
-                    <w:cnfStyle w:val="000000000000" w:firstRow="0" w:lastRow="0" w:firstColumn="0" w:lastColumn="0" w:oddVBand="0" w:evenVBand="0" w:oddHBand="0" w:evenHBand="0" w:firstRowFirstColumn="0" w:firstRowLastColumn="0" w:lastRowFirstColumn="0" w:lastRowLastColumn="0"/>
-                    <w:rPr>
-                      <w:rFonts w:eastAsia="Times New Roman" w:cs="Segoe UI"/>
-                      <w:sz w:val="20"/>
-                      <w:szCs w:val="20"/>
-                    </w:rPr>
-                  </w:pPr>
-                  <w:r>
-                    <w:rPr>
-                      <w:rFonts w:eastAsia="Times New Roman" w:cs="Segoe UI"/>
-                      <w:sz w:val="20"/>
-                      <w:szCs w:val="20"/>
-                    </w:rPr>
-                    <w:t>Deploys Outlook Apps</w:t>
-                  </w:r>
-                </w:p>
-              </w:tc>
-            </w:tr>
-            <w:tr>
-              <w:trPr>
-                <w:trHeight w:val="368"/>
-              </w:trPr>
-              <w:tc>
-                <w:tcPr>
-                  <w:cnfStyle w:val="001000000000" w:firstRow="0" w:lastRow="0" w:firstColumn="1" w:lastColumn="0" w:oddVBand="0" w:evenVBand="0" w:oddHBand="0" w:evenHBand="0" w:firstRowFirstColumn="0" w:firstRowLastColumn="0" w:lastRowFirstColumn="0" w:lastRowLastColumn="0"/>
-                  <w:tcW w:w="880" w:type="dxa"/>
-                  <w:shd w:val="clear" w:color="auto" w:fill="auto"/>
-                </w:tcPr>
-                <w:p>
-                  <w:pPr>
-                    <w:pStyle w:val="ListParagraph"/>
-                    <w:numPr>
-                      <w:ilvl w:val="0"/>
-                      <w:numId w:val="6"/>
-                    </w:numPr>
-                    <w:ind w:left="697"/>
-                    <w:rPr>
-                      <w:rFonts w:eastAsia="Times New Roman" w:cs="Segoe UI"/>
-                      <w:sz w:val="20"/>
-                      <w:szCs w:val="20"/>
-                    </w:rPr>
-                  </w:pPr>
-                </w:p>
-              </w:tc>
-              <w:tc>
-                <w:tcPr>
-                  <w:tcW w:w="8460" w:type="dxa"/>
-                </w:tcPr>
-                <w:p>
-                  <w:pPr>
-                    <w:ind w:left="697"/>
-                    <w:cnfStyle w:val="000000000000" w:firstRow="0" w:lastRow="0" w:firstColumn="0" w:lastColumn="0" w:oddVBand="0" w:evenVBand="0" w:oddHBand="0" w:evenHBand="0" w:firstRowFirstColumn="0" w:firstRowLastColumn="0" w:lastRowFirstColumn="0" w:lastRowLastColumn="0"/>
-                    <w:rPr>
-                      <w:rFonts w:eastAsia="Times New Roman" w:cs="Segoe UI"/>
-                      <w:sz w:val="20"/>
-                      <w:szCs w:val="20"/>
-                    </w:rPr>
-                  </w:pPr>
-                  <w:r>
-                    <w:rPr>
-                      <w:rFonts w:eastAsia="Times New Roman" w:cs="Segoe UI"/>
-                      <w:sz w:val="20"/>
-                      <w:szCs w:val="20"/>
-                    </w:rPr>
-                    <w:t>Adds App to Exchange</w:t>
-                  </w:r>
-                </w:p>
-              </w:tc>
-            </w:tr>
-            <w:tr>
-              <w:trPr>
-                <w:trHeight w:val="368"/>
-              </w:trPr>
-              <w:tc>
-                <w:tcPr>
-                  <w:cnfStyle w:val="001000000000" w:firstRow="0" w:lastRow="0" w:firstColumn="1" w:lastColumn="0" w:oddVBand="0" w:evenVBand="0" w:oddHBand="0" w:evenHBand="0" w:firstRowFirstColumn="0" w:firstRowLastColumn="0" w:lastRowFirstColumn="0" w:lastRowLastColumn="0"/>
-                  <w:tcW w:w="880" w:type="dxa"/>
-                  <w:shd w:val="clear" w:color="auto" w:fill="auto"/>
-                </w:tcPr>
-                <w:p>
-                  <w:pPr>
-                    <w:pStyle w:val="ListParagraph"/>
-                    <w:numPr>
-                      <w:ilvl w:val="0"/>
-                      <w:numId w:val="6"/>
-                    </w:numPr>
-                    <w:ind w:left="697"/>
-                    <w:rPr>
-                      <w:rFonts w:eastAsia="Times New Roman" w:cs="Segoe UI"/>
-                      <w:sz w:val="20"/>
-                      <w:szCs w:val="20"/>
-                    </w:rPr>
-                  </w:pPr>
-                </w:p>
-              </w:tc>
-              <w:tc>
-                <w:tcPr>
-                  <w:tcW w:w="8460" w:type="dxa"/>
-                </w:tcPr>
-                <w:p>
-                  <w:pPr>
-                    <w:ind w:left="697"/>
-                    <w:cnfStyle w:val="000000000000" w:firstRow="0" w:lastRow="0" w:firstColumn="0" w:lastColumn="0" w:oddVBand="0" w:evenVBand="0" w:oddHBand="0" w:evenHBand="0" w:firstRowFirstColumn="0" w:firstRowLastColumn="0" w:lastRowFirstColumn="0" w:lastRowLastColumn="0"/>
-                    <w:rPr>
-                      <w:rFonts w:eastAsia="Times New Roman" w:cs="Segoe UI"/>
-                      <w:sz w:val="20"/>
-                      <w:szCs w:val="20"/>
-                    </w:rPr>
-                  </w:pPr>
-                  <w:r>
-                    <w:rPr>
-                      <w:rFonts w:eastAsia="Times New Roman" w:cs="Segoe UI"/>
-                      <w:sz w:val="20"/>
-                      <w:szCs w:val="20"/>
-                    </w:rPr>
-                    <w:t>Upload files required for Matter landing page, Settings page, Web Dashboard page and Document Details page to SharePoint library</w:t>
-                  </w:r>
-                </w:p>
-                <w:p>
-                  <w:pPr>
-                    <w:ind w:left="697"/>
-                    <w:cnfStyle w:val="000000000000" w:firstRow="0" w:lastRow="0" w:firstColumn="0" w:lastColumn="0" w:oddVBand="0" w:evenVBand="0" w:oddHBand="0" w:evenHBand="0" w:firstRowFirstColumn="0" w:firstRowLastColumn="0" w:lastRowFirstColumn="0" w:lastRowLastColumn="0"/>
-                    <w:rPr>
-                      <w:rFonts w:eastAsia="Times New Roman" w:cs="Segoe UI"/>
-                      <w:sz w:val="20"/>
-                      <w:szCs w:val="20"/>
-                    </w:rPr>
-                  </w:pPr>
-                  <w:r>
-                    <w:rPr>
-                      <w:rFonts w:eastAsia="Times New Roman" w:cs="Segoe UI"/>
-                      <w:sz w:val="20"/>
-                      <w:szCs w:val="20"/>
-                    </w:rPr>
-                    <w:t>Updates the values of ApplicationInsightsID, URL’s for pages on Azure and links on the page in Matter Landing, SPCommon and Document Details JS file. Also updates the references in the Document Details HTML file</w:t>
                   </w:r>
                 </w:p>
               </w:tc>
@@ -6599,13 +6262,455 @@
                 </w:p>
               </w:tc>
             </w:tr>
+          </w:tbl>
+          <w:p>
+            <w:pPr>
+              <w:ind w:left="697"/>
+              <w:rPr>
+                <w:rFonts w:eastAsia="Times New Roman" w:cs="Segoe UI"/>
+                <w:sz w:val="20"/>
+                <w:szCs w:val="20"/>
+              </w:rPr>
+            </w:pPr>
+            <w:bookmarkStart w:id="2" w:name="_GoBack"/>
+            <w:bookmarkEnd w:id="2"/>
+          </w:p>
+        </w:tc>
+        <w:tc>
+          <w:tcPr>
+            <w:tcW w:w="526" w:type="pct"/>
+            <w:hideMark/>
+          </w:tcPr>
+          <w:p>
+            <w:pPr>
+              <w:rPr>
+                <w:rFonts w:eastAsia="Times New Roman" w:cs="Segoe UI"/>
+                <w:sz w:val="20"/>
+                <w:szCs w:val="20"/>
+              </w:rPr>
+            </w:pPr>
+            <w:r>
+              <w:rPr>
+                <w:rFonts w:eastAsia="Times New Roman" w:cs="Segoe UI"/>
+                <w:sz w:val="20"/>
+                <w:szCs w:val="20"/>
+              </w:rPr>
+              <w:lastRenderedPageBreak/>
+              <w:t>Automated</w:t>
+            </w:r>
+          </w:p>
+        </w:tc>
+      </w:tr>
+      <w:tr>
+        <w:trPr>
+          <w:trHeight w:val="602"/>
+        </w:trPr>
+        <w:tc>
+          <w:tcPr>
+            <w:tcW w:w="375" w:type="pct"/>
+          </w:tcPr>
+          <w:p>
+            <w:pPr>
+              <w:tabs>
+                <w:tab w:val="left" w:pos="2400"/>
+              </w:tabs>
+              <w:ind w:left="60"/>
+              <w:rPr>
+                <w:rFonts w:eastAsia="Times New Roman" w:cs="Segoe UI"/>
+                <w:b/>
+                <w:sz w:val="20"/>
+                <w:szCs w:val="20"/>
+              </w:rPr>
+            </w:pPr>
+            <w:r>
+              <w:rPr>
+                <w:rFonts w:eastAsia="Times New Roman" w:cs="Segoe UI"/>
+                <w:b/>
+                <w:sz w:val="20"/>
+                <w:szCs w:val="20"/>
+              </w:rPr>
+              <w:t>Step 5</w:t>
+            </w:r>
+          </w:p>
+        </w:tc>
+        <w:tc>
+          <w:tcPr>
+            <w:tcW w:w="4099" w:type="pct"/>
+          </w:tcPr>
+          <w:p>
+            <w:pPr>
+              <w:tabs>
+                <w:tab w:val="left" w:pos="2400"/>
+              </w:tabs>
+              <w:ind w:left="697"/>
+              <w:rPr>
+                <w:rFonts w:eastAsia="Times New Roman" w:cs="Segoe UI"/>
+                <w:sz w:val="20"/>
+                <w:szCs w:val="20"/>
+              </w:rPr>
+            </w:pPr>
+            <w:r>
+              <w:rPr>
+                <w:rFonts w:eastAsia="Times New Roman" w:cs="Segoe UI"/>
+                <w:sz w:val="20"/>
+                <w:szCs w:val="20"/>
+              </w:rPr>
+              <w:t>Publish all the created content types along with parent content type</w:t>
+            </w:r>
+          </w:p>
+          <w:p>
+            <w:pPr>
+              <w:tabs>
+                <w:tab w:val="left" w:pos="2400"/>
+              </w:tabs>
+              <w:ind w:left="697"/>
+              <w:rPr>
+                <w:rFonts w:cs="Segoe UI"/>
+                <w:b/>
+                <w:sz w:val="20"/>
+                <w:szCs w:val="20"/>
+              </w:rPr>
+            </w:pPr>
+            <w:r>
+              <w:rPr>
+                <w:rFonts w:eastAsia="Times New Roman" w:cs="Segoe UI"/>
+                <w:sz w:val="20"/>
+                <w:szCs w:val="20"/>
+              </w:rPr>
+              <w:t xml:space="preserve">To know how to publish content types, refer to </w:t>
+            </w:r>
+            <w:hyperlink w:anchor="_Appendix_B" w:history="1">
+              <w:r>
+                <w:rPr>
+                  <w:rStyle w:val="Hyperlink"/>
+                  <w:rFonts w:eastAsia="Times New Roman" w:cs="Segoe UI"/>
+                  <w:sz w:val="20"/>
+                  <w:szCs w:val="20"/>
+                </w:rPr>
+                <w:t>Appendix</w:t>
+              </w:r>
+              <w:r>
+                <w:rPr>
+                  <w:rStyle w:val="Hyperlink"/>
+                  <w:rFonts w:eastAsia="Times New Roman" w:cs="Segoe UI"/>
+                  <w:sz w:val="20"/>
+                  <w:szCs w:val="20"/>
+                </w:rPr>
+                <w:t xml:space="preserve"> B</w:t>
+              </w:r>
+            </w:hyperlink>
+          </w:p>
+        </w:tc>
+        <w:tc>
+          <w:tcPr>
+            <w:tcW w:w="526" w:type="pct"/>
+          </w:tcPr>
+          <w:p>
+            <w:pPr>
+              <w:rPr>
+                <w:rFonts w:eastAsia="Times New Roman" w:cs="Segoe UI"/>
+                <w:sz w:val="20"/>
+                <w:szCs w:val="20"/>
+              </w:rPr>
+            </w:pPr>
+            <w:r>
+              <w:rPr>
+                <w:rFonts w:eastAsia="Times New Roman" w:cs="Segoe UI"/>
+                <w:sz w:val="20"/>
+                <w:szCs w:val="20"/>
+              </w:rPr>
+              <w:t>Manual</w:t>
+            </w:r>
+          </w:p>
+        </w:tc>
+      </w:tr>
+    </w:tbl>
+    <w:p>
+      <w:pPr>
+        <w:pStyle w:val="Heading2"/>
+      </w:pPr>
+      <w:bookmarkStart w:id="3" w:name="_One_Click_Deployment_1"/>
+      <w:bookmarkStart w:id="4" w:name="_Toc460949902"/>
+      <w:bookmarkEnd w:id="3"/>
+      <w:r>
+        <w:t>Deploy Azure Resources, Office and exchange Apps</w:t>
+      </w:r>
+      <w:bookmarkEnd w:id="4"/>
+    </w:p>
+    <w:p/>
+    <w:tbl>
+      <w:tblPr>
+        <w:tblStyle w:val="TableGrid"/>
+        <w:tblW w:w="5071" w:type="pct"/>
+        <w:tblLayout w:type="fixed"/>
+        <w:tblLook w:val="04A0" w:firstRow="1" w:lastRow="0" w:firstColumn="1" w:lastColumn="0" w:noHBand="0" w:noVBand="1"/>
+      </w:tblPr>
+      <w:tblGrid>
+        <w:gridCol w:w="985"/>
+        <w:gridCol w:w="10767"/>
+        <w:gridCol w:w="1382"/>
+      </w:tblGrid>
+      <w:tr>
+        <w:trPr>
+          <w:tblHeader/>
+        </w:trPr>
+        <w:tc>
+          <w:tcPr>
+            <w:tcW w:w="375" w:type="pct"/>
+            <w:shd w:val="clear" w:color="auto" w:fill="0070C0"/>
+          </w:tcPr>
+          <w:p>
+            <w:pPr>
+              <w:ind w:left="60"/>
+              <w:rPr>
+                <w:rFonts w:eastAsia="Times New Roman" w:cs="Segoe UI"/>
+                <w:color w:val="FFFFFF" w:themeColor="background1"/>
+                <w:sz w:val="20"/>
+                <w:szCs w:val="20"/>
+              </w:rPr>
+            </w:pPr>
+            <w:r>
+              <w:rPr>
+                <w:rFonts w:eastAsia="Times New Roman" w:cs="Segoe UI"/>
+                <w:color w:val="FFFFFF" w:themeColor="background1"/>
+                <w:sz w:val="20"/>
+                <w:szCs w:val="20"/>
+              </w:rPr>
+              <w:t>#</w:t>
+            </w:r>
+          </w:p>
+        </w:tc>
+        <w:tc>
+          <w:tcPr>
+            <w:tcW w:w="4099" w:type="pct"/>
+            <w:shd w:val="clear" w:color="auto" w:fill="0070C0"/>
+            <w:hideMark/>
+          </w:tcPr>
+          <w:p>
+            <w:pPr>
+              <w:ind w:left="60"/>
+              <w:rPr>
+                <w:rFonts w:eastAsia="Times New Roman" w:cs="Segoe UI"/>
+                <w:b/>
+                <w:color w:val="FFFFFF" w:themeColor="background1"/>
+                <w:sz w:val="20"/>
+                <w:szCs w:val="20"/>
+              </w:rPr>
+            </w:pPr>
+            <w:r>
+              <w:rPr>
+                <w:rFonts w:eastAsia="Times New Roman" w:cs="Segoe UI"/>
+                <w:b/>
+                <w:color w:val="FFFFFF" w:themeColor="background1"/>
+                <w:sz w:val="20"/>
+                <w:szCs w:val="20"/>
+              </w:rPr>
+              <w:t>Deployment Steps/Description</w:t>
+            </w:r>
+          </w:p>
+        </w:tc>
+        <w:tc>
+          <w:tcPr>
+            <w:tcW w:w="526" w:type="pct"/>
+            <w:shd w:val="clear" w:color="auto" w:fill="0070C0"/>
+            <w:hideMark/>
+          </w:tcPr>
+          <w:p>
+            <w:pPr>
+              <w:rPr>
+                <w:rFonts w:eastAsia="Times New Roman" w:cs="Segoe UI"/>
+                <w:b/>
+                <w:color w:val="FFFFFF" w:themeColor="background1"/>
+                <w:sz w:val="20"/>
+                <w:szCs w:val="20"/>
+              </w:rPr>
+            </w:pPr>
+            <w:r>
+              <w:rPr>
+                <w:rFonts w:eastAsia="Times New Roman" w:cs="Segoe UI"/>
+                <w:b/>
+                <w:color w:val="FFFFFF" w:themeColor="background1"/>
+                <w:sz w:val="20"/>
+                <w:szCs w:val="20"/>
+              </w:rPr>
+              <w:t>Automated/Manual</w:t>
+            </w:r>
+          </w:p>
+        </w:tc>
+      </w:tr>
+      <w:tr>
+        <w:tc>
+          <w:tcPr>
+            <w:tcW w:w="375" w:type="pct"/>
+          </w:tcPr>
+          <w:p>
+            <w:pPr>
+              <w:ind w:left="60"/>
+              <w:rPr>
+                <w:rFonts w:eastAsia="Times New Roman" w:cs="Segoe UI"/>
+                <w:b/>
+                <w:sz w:val="20"/>
+                <w:szCs w:val="20"/>
+              </w:rPr>
+            </w:pPr>
+            <w:r>
+              <w:rPr>
+                <w:rFonts w:eastAsia="Times New Roman" w:cs="Segoe UI"/>
+                <w:b/>
+                <w:sz w:val="20"/>
+                <w:szCs w:val="20"/>
+              </w:rPr>
+              <w:t>Step 1</w:t>
+            </w:r>
+          </w:p>
+        </w:tc>
+        <w:tc>
+          <w:tcPr>
+            <w:tcW w:w="4099" w:type="pct"/>
+          </w:tcPr>
+          <w:p>
+            <w:pPr>
+              <w:pStyle w:val="ListParagraph"/>
+              <w:ind w:left="697"/>
+              <w:rPr>
+                <w:rFonts w:eastAsia="Times New Roman" w:cs="Segoe UI"/>
+                <w:sz w:val="20"/>
+                <w:szCs w:val="20"/>
+              </w:rPr>
+            </w:pPr>
+            <w:r>
+              <w:rPr>
+                <w:rFonts w:eastAsia="Times New Roman" w:cs="Segoe UI"/>
+                <w:sz w:val="20"/>
+                <w:szCs w:val="20"/>
+              </w:rPr>
+              <w:t>Build the solution by either pressing F5 or going to Build &gt; Build Solution</w:t>
+            </w:r>
+          </w:p>
+        </w:tc>
+        <w:tc>
+          <w:tcPr>
+            <w:tcW w:w="526" w:type="pct"/>
+          </w:tcPr>
+          <w:p>
+            <w:pPr>
+              <w:rPr>
+                <w:rFonts w:eastAsia="Times New Roman" w:cs="Segoe UI"/>
+                <w:sz w:val="20"/>
+                <w:szCs w:val="20"/>
+              </w:rPr>
+            </w:pPr>
+            <w:r>
+              <w:rPr>
+                <w:rFonts w:eastAsia="Times New Roman" w:cs="Segoe UI"/>
+                <w:sz w:val="20"/>
+                <w:szCs w:val="20"/>
+              </w:rPr>
+              <w:t>Automated</w:t>
+            </w:r>
+          </w:p>
+        </w:tc>
+      </w:tr>
+      <w:tr>
+        <w:tc>
+          <w:tcPr>
+            <w:tcW w:w="375" w:type="pct"/>
+          </w:tcPr>
+          <w:p>
+            <w:pPr>
+              <w:ind w:left="60"/>
+              <w:rPr>
+                <w:rFonts w:eastAsia="Times New Roman" w:cs="Segoe UI"/>
+                <w:b/>
+                <w:sz w:val="20"/>
+                <w:szCs w:val="20"/>
+              </w:rPr>
+            </w:pPr>
+            <w:r>
+              <w:rPr>
+                <w:rFonts w:eastAsia="Times New Roman" w:cs="Segoe UI"/>
+                <w:b/>
+                <w:sz w:val="20"/>
+                <w:szCs w:val="20"/>
+              </w:rPr>
+              <w:t>Step 2</w:t>
+            </w:r>
+          </w:p>
+        </w:tc>
+        <w:tc>
+          <w:tcPr>
+            <w:tcW w:w="4099" w:type="pct"/>
+          </w:tcPr>
+          <w:p>
+            <w:pPr>
+              <w:rPr>
+                <w:rFonts w:eastAsia="Times New Roman" w:cs="Segoe UI"/>
+                <w:sz w:val="20"/>
+                <w:szCs w:val="20"/>
+              </w:rPr>
+            </w:pPr>
+            <w:r>
+              <w:rPr>
+                <w:rFonts w:eastAsia="Times New Roman" w:cs="Segoe UI"/>
+                <w:sz w:val="20"/>
+                <w:szCs w:val="20"/>
+              </w:rPr>
+              <w:t xml:space="preserve">             Open Powershell as administrator and navigate to &lt;&lt;download location&gt;&gt;</w:t>
+            </w:r>
+            <w:r>
+              <w:rPr>
+                <w:rFonts w:eastAsia="Times New Roman" w:cs="Segoe UI"/>
+                <w:sz w:val="20"/>
+                <w:szCs w:val="20"/>
+              </w:rPr>
+              <w:t>\tree\master\cloud\</w:t>
+            </w:r>
+            <w:proofErr w:type="spellStart"/>
+            <w:r>
+              <w:rPr>
+                <w:rFonts w:eastAsia="Times New Roman" w:cs="Segoe UI"/>
+                <w:sz w:val="20"/>
+                <w:szCs w:val="20"/>
+              </w:rPr>
+              <w:t>src</w:t>
+            </w:r>
+            <w:proofErr w:type="spellEnd"/>
+            <w:r>
+              <w:rPr>
+                <w:rFonts w:eastAsia="Times New Roman" w:cs="Segoe UI"/>
+                <w:sz w:val="20"/>
+                <w:szCs w:val="20"/>
+              </w:rPr>
+              <w:t>\solution\Deployment\Scripts and run Deploy-AzureResourceGroup.ps1</w:t>
+            </w:r>
+          </w:p>
+          <w:p>
+            <w:pPr>
+              <w:rPr>
+                <w:rFonts w:eastAsia="Times New Roman" w:cs="Segoe UI"/>
+                <w:sz w:val="20"/>
+                <w:szCs w:val="20"/>
+              </w:rPr>
+            </w:pPr>
+          </w:p>
+          <w:tbl>
+            <w:tblPr>
+              <w:tblStyle w:val="GridTable1Light-Accent1"/>
+              <w:tblW w:w="10420" w:type="dxa"/>
+              <w:tblLayout w:type="fixed"/>
+              <w:tblLook w:val="0420" w:firstRow="1" w:lastRow="0" w:firstColumn="0" w:lastColumn="0" w:noHBand="0" w:noVBand="1"/>
+            </w:tblPr>
+            <w:tblGrid>
+              <w:gridCol w:w="880"/>
+              <w:gridCol w:w="9540"/>
+            </w:tblGrid>
             <w:tr>
               <w:trPr>
-                <w:trHeight w:val="368"/>
+                <w:cnfStyle w:val="100000000000" w:firstRow="1" w:lastRow="0" w:firstColumn="0" w:lastColumn="0" w:oddVBand="0" w:evenVBand="0" w:oddHBand="0" w:evenHBand="0" w:firstRowFirstColumn="0" w:firstRowLastColumn="0" w:lastRowFirstColumn="0" w:lastRowLastColumn="0"/>
+                <w:trHeight w:val="70"/>
               </w:trPr>
               <w:tc>
                 <w:tcPr>
-                  <w:cnfStyle w:val="001000000000" w:firstRow="0" w:lastRow="0" w:firstColumn="1" w:lastColumn="0" w:oddVBand="0" w:evenVBand="0" w:oddHBand="0" w:evenHBand="0" w:firstRowFirstColumn="0" w:firstRowLastColumn="0" w:lastRowFirstColumn="0" w:lastRowLastColumn="0"/>
                   <w:tcW w:w="880" w:type="dxa"/>
                   <w:shd w:val="clear" w:color="auto" w:fill="auto"/>
                 </w:tcPr>
@@ -6614,7 +6719,55 @@
                     <w:pStyle w:val="ListParagraph"/>
                     <w:numPr>
                       <w:ilvl w:val="0"/>
-                      <w:numId w:val="6"/>
+                      <w:numId w:val="63"/>
+                    </w:numPr>
+                    <w:rPr>
+                      <w:rFonts w:eastAsia="Times New Roman" w:cs="Segoe UI"/>
+                      <w:sz w:val="20"/>
+                      <w:szCs w:val="20"/>
+                    </w:rPr>
+                  </w:pPr>
+                </w:p>
+              </w:tc>
+              <w:tc>
+                <w:tcPr>
+                  <w:tcW w:w="9540" w:type="dxa"/>
+                </w:tcPr>
+                <w:p>
+                  <w:pPr>
+                    <w:ind w:left="697"/>
+                    <w:rPr>
+                      <w:rFonts w:eastAsia="Times New Roman" w:cs="Segoe UI"/>
+                      <w:sz w:val="20"/>
+                      <w:szCs w:val="20"/>
+                    </w:rPr>
+                  </w:pPr>
+                  <w:r>
+                    <w:rPr>
+                      <w:rFonts w:eastAsia="Times New Roman" w:cs="Segoe UI"/>
+                      <w:sz w:val="20"/>
+                      <w:szCs w:val="20"/>
+                    </w:rPr>
+                    <w:t>Deploys Office Apps</w:t>
+                  </w:r>
+                </w:p>
+              </w:tc>
+            </w:tr>
+            <w:tr>
+              <w:trPr>
+                <w:trHeight w:val="368"/>
+              </w:trPr>
+              <w:tc>
+                <w:tcPr>
+                  <w:tcW w:w="880" w:type="dxa"/>
+                  <w:shd w:val="clear" w:color="auto" w:fill="auto"/>
+                </w:tcPr>
+                <w:p>
+                  <w:pPr>
+                    <w:pStyle w:val="ListParagraph"/>
+                    <w:numPr>
+                      <w:ilvl w:val="0"/>
+                      <w:numId w:val="63"/>
                     </w:numPr>
                     <w:ind w:left="697"/>
                     <w:rPr>
@@ -6627,12 +6780,212 @@
               </w:tc>
               <w:tc>
                 <w:tcPr>
-                  <w:tcW w:w="8460" w:type="dxa"/>
+                  <w:tcW w:w="9540" w:type="dxa"/>
                 </w:tcPr>
                 <w:p>
                   <w:pPr>
                     <w:ind w:left="697"/>
-                    <w:cnfStyle w:val="000000000000" w:firstRow="0" w:lastRow="0" w:firstColumn="0" w:lastColumn="0" w:oddVBand="0" w:evenVBand="0" w:oddHBand="0" w:evenHBand="0" w:firstRowFirstColumn="0" w:firstRowLastColumn="0" w:lastRowFirstColumn="0" w:lastRowLastColumn="0"/>
+                    <w:rPr>
+                      <w:rFonts w:eastAsia="Times New Roman" w:cs="Segoe UI"/>
+                      <w:sz w:val="20"/>
+                      <w:szCs w:val="20"/>
+                    </w:rPr>
+                  </w:pPr>
+                  <w:r>
+                    <w:rPr>
+                      <w:rFonts w:eastAsia="Times New Roman" w:cs="Segoe UI"/>
+                      <w:sz w:val="20"/>
+                      <w:szCs w:val="20"/>
+                    </w:rPr>
+                    <w:t>Deploys Outlook Apps</w:t>
+                  </w:r>
+                </w:p>
+              </w:tc>
+            </w:tr>
+            <w:tr>
+              <w:trPr>
+                <w:trHeight w:val="368"/>
+              </w:trPr>
+              <w:tc>
+                <w:tcPr>
+                  <w:tcW w:w="880" w:type="dxa"/>
+                  <w:shd w:val="clear" w:color="auto" w:fill="auto"/>
+                </w:tcPr>
+                <w:p>
+                  <w:pPr>
+                    <w:pStyle w:val="ListParagraph"/>
+                    <w:numPr>
+                      <w:ilvl w:val="0"/>
+                      <w:numId w:val="63"/>
+                    </w:numPr>
+                    <w:ind w:left="697"/>
+                    <w:rPr>
+                      <w:rFonts w:eastAsia="Times New Roman" w:cs="Segoe UI"/>
+                      <w:sz w:val="20"/>
+                      <w:szCs w:val="20"/>
+                    </w:rPr>
+                  </w:pPr>
+                </w:p>
+              </w:tc>
+              <w:tc>
+                <w:tcPr>
+                  <w:tcW w:w="9540" w:type="dxa"/>
+                </w:tcPr>
+                <w:p>
+                  <w:pPr>
+                    <w:ind w:left="697"/>
+                    <w:rPr>
+                      <w:rFonts w:eastAsia="Times New Roman" w:cs="Segoe UI"/>
+                      <w:sz w:val="20"/>
+                      <w:szCs w:val="20"/>
+                    </w:rPr>
+                  </w:pPr>
+                  <w:r>
+                    <w:rPr>
+                      <w:rFonts w:eastAsia="Times New Roman" w:cs="Segoe UI"/>
+                      <w:sz w:val="20"/>
+                      <w:szCs w:val="20"/>
+                    </w:rPr>
+                    <w:t>Adds App to Exchange</w:t>
+                  </w:r>
+                </w:p>
+              </w:tc>
+            </w:tr>
+            <w:tr>
+              <w:trPr>
+                <w:trHeight w:val="368"/>
+              </w:trPr>
+              <w:tc>
+                <w:tcPr>
+                  <w:tcW w:w="880" w:type="dxa"/>
+                  <w:shd w:val="clear" w:color="auto" w:fill="auto"/>
+                </w:tcPr>
+                <w:p>
+                  <w:pPr>
+                    <w:pStyle w:val="ListParagraph"/>
+                    <w:numPr>
+                      <w:ilvl w:val="0"/>
+                      <w:numId w:val="63"/>
+                    </w:numPr>
+                    <w:ind w:left="697"/>
+                    <w:rPr>
+                      <w:rFonts w:eastAsia="Times New Roman" w:cs="Segoe UI"/>
+                      <w:sz w:val="20"/>
+                      <w:szCs w:val="20"/>
+                    </w:rPr>
+                  </w:pPr>
+                </w:p>
+              </w:tc>
+              <w:tc>
+                <w:tcPr>
+                  <w:tcW w:w="9540" w:type="dxa"/>
+                </w:tcPr>
+                <w:p>
+                  <w:pPr>
+                    <w:ind w:left="697"/>
+                    <w:rPr>
+                      <w:rFonts w:eastAsia="Times New Roman" w:cs="Segoe UI"/>
+                      <w:sz w:val="20"/>
+                      <w:szCs w:val="20"/>
+                    </w:rPr>
+                  </w:pPr>
+                  <w:r>
+                    <w:rPr>
+                      <w:rFonts w:eastAsia="Times New Roman" w:cs="Segoe UI"/>
+                      <w:sz w:val="20"/>
+                      <w:szCs w:val="20"/>
+                    </w:rPr>
+                    <w:t>Upload files required for Matter landing page, Settings page, Web Dashboard page and Document Details page to SharePoint library</w:t>
+                  </w:r>
+                </w:p>
+                <w:p>
+                  <w:pPr>
+                    <w:ind w:left="697"/>
+                    <w:rPr>
+                      <w:rFonts w:eastAsia="Times New Roman" w:cs="Segoe UI"/>
+                      <w:sz w:val="20"/>
+                      <w:szCs w:val="20"/>
+                    </w:rPr>
+                  </w:pPr>
+                  <w:r>
+                    <w:rPr>
+                      <w:rFonts w:eastAsia="Times New Roman" w:cs="Segoe UI"/>
+                      <w:sz w:val="20"/>
+                      <w:szCs w:val="20"/>
+                    </w:rPr>
+                    <w:t xml:space="preserve">Updates the values of </w:t>
+                  </w:r>
+                  <w:proofErr w:type="spellStart"/>
+                  <w:r>
+                    <w:rPr>
+                      <w:rFonts w:eastAsia="Times New Roman" w:cs="Segoe UI"/>
+                      <w:sz w:val="20"/>
+                      <w:szCs w:val="20"/>
+                    </w:rPr>
+                    <w:t>ApplicationInsightsID</w:t>
+                  </w:r>
+                  <w:proofErr w:type="spellEnd"/>
+                  <w:r>
+                    <w:rPr>
+                      <w:rFonts w:eastAsia="Times New Roman" w:cs="Segoe UI"/>
+                      <w:sz w:val="20"/>
+                      <w:szCs w:val="20"/>
+                    </w:rPr>
+                    <w:t xml:space="preserve">, URL’s for pages on Azure and links on the page in Matter Landing, </w:t>
+                  </w:r>
+                  <w:proofErr w:type="spellStart"/>
+                  <w:r>
+                    <w:rPr>
+                      <w:rFonts w:eastAsia="Times New Roman" w:cs="Segoe UI"/>
+                      <w:sz w:val="20"/>
+                      <w:szCs w:val="20"/>
+                    </w:rPr>
+                    <w:t>SPCommon</w:t>
+                  </w:r>
+                  <w:proofErr w:type="spellEnd"/>
+                  <w:r>
+                    <w:rPr>
+                      <w:rFonts w:eastAsia="Times New Roman" w:cs="Segoe UI"/>
+                      <w:sz w:val="20"/>
+                      <w:szCs w:val="20"/>
+                    </w:rPr>
+                    <w:t xml:space="preserve"> and Document Details JS file. Also updates the references in the Document Details HTML file</w:t>
+                  </w:r>
+                </w:p>
+              </w:tc>
+            </w:tr>
+            <w:tr>
+              <w:trPr>
+                <w:trHeight w:val="368"/>
+              </w:trPr>
+              <w:tc>
+                <w:tcPr>
+                  <w:tcW w:w="880" w:type="dxa"/>
+                  <w:shd w:val="clear" w:color="auto" w:fill="auto"/>
+                </w:tcPr>
+                <w:p>
+                  <w:pPr>
+                    <w:pStyle w:val="ListParagraph"/>
+                    <w:numPr>
+                      <w:ilvl w:val="0"/>
+                      <w:numId w:val="63"/>
+                    </w:numPr>
+                    <w:ind w:left="697"/>
+                    <w:rPr>
+                      <w:rFonts w:eastAsia="Times New Roman" w:cs="Segoe UI"/>
+                      <w:sz w:val="20"/>
+                      <w:szCs w:val="20"/>
+                    </w:rPr>
+                  </w:pPr>
+                </w:p>
+              </w:tc>
+              <w:tc>
+                <w:tcPr>
+                  <w:tcW w:w="9540" w:type="dxa"/>
+                </w:tcPr>
+                <w:p>
+                  <w:pPr>
+                    <w:ind w:left="697"/>
                     <w:rPr>
                       <w:rFonts w:eastAsia="Times New Roman" w:cs="Segoe UI"/>
                       <w:sz w:val="20"/>
@@ -6669,9 +7022,18 @@
           </w:tbl>
           <w:p>
             <w:pPr>
+              <w:rPr>
+                <w:rFonts w:eastAsia="Times New Roman" w:cs="Segoe UI"/>
+                <w:sz w:val="20"/>
+                <w:szCs w:val="20"/>
+              </w:rPr>
+            </w:pPr>
+          </w:p>
+          <w:p>
+            <w:pPr>
               <w:ind w:left="697"/>
               <w:rPr>
-                <w:rFonts w:eastAsia="Times New Roman" w:cs="Segoe UI"/>
+                <w:rFonts w:cs="Segoe UI"/>
                 <w:sz w:val="20"/>
                 <w:szCs w:val="20"/>
               </w:rPr>
@@ -6698,415 +7060,6 @@
                 <w:szCs w:val="20"/>
               </w:rPr>
               <w:lastRenderedPageBreak/>
-              <w:t>Automated</w:t>
-            </w:r>
-          </w:p>
-        </w:tc>
-      </w:tr>
-      <w:tr>
-        <w:trPr>
-          <w:trHeight w:val="602"/>
-        </w:trPr>
-        <w:tc>
-          <w:tcPr>
-            <w:tcW w:w="375" w:type="pct"/>
-          </w:tcPr>
-          <w:p>
-            <w:pPr>
-              <w:tabs>
-                <w:tab w:val="left" w:pos="2400"/>
-              </w:tabs>
-              <w:ind w:left="60"/>
-              <w:rPr>
-                <w:rFonts w:eastAsia="Times New Roman" w:cs="Segoe UI"/>
-                <w:b/>
-                <w:sz w:val="20"/>
-                <w:szCs w:val="20"/>
-              </w:rPr>
-            </w:pPr>
-            <w:r>
-              <w:rPr>
-                <w:rFonts w:eastAsia="Times New Roman" w:cs="Segoe UI"/>
-                <w:b/>
-                <w:sz w:val="20"/>
-                <w:szCs w:val="20"/>
-              </w:rPr>
-              <w:lastRenderedPageBreak/>
-              <w:t>Step 5</w:t>
-            </w:r>
-          </w:p>
-        </w:tc>
-        <w:tc>
-          <w:tcPr>
-            <w:tcW w:w="4099" w:type="pct"/>
-          </w:tcPr>
-          <w:p>
-            <w:pPr>
-              <w:tabs>
-                <w:tab w:val="left" w:pos="2400"/>
-              </w:tabs>
-              <w:ind w:left="697"/>
-              <w:rPr>
-                <w:rFonts w:eastAsia="Times New Roman" w:cs="Segoe UI"/>
-                <w:sz w:val="20"/>
-                <w:szCs w:val="20"/>
-              </w:rPr>
-            </w:pPr>
-            <w:r>
-              <w:rPr>
-                <w:rFonts w:eastAsia="Times New Roman" w:cs="Segoe UI"/>
-                <w:sz w:val="20"/>
-                <w:szCs w:val="20"/>
-              </w:rPr>
-              <w:t>Publish all the created content types along with parent content type</w:t>
-            </w:r>
-          </w:p>
-          <w:p>
-            <w:pPr>
-              <w:tabs>
-                <w:tab w:val="left" w:pos="2400"/>
-              </w:tabs>
-              <w:ind w:left="697"/>
-              <w:rPr>
-                <w:rFonts w:cs="Segoe UI"/>
-                <w:b/>
-                <w:sz w:val="20"/>
-                <w:szCs w:val="20"/>
-              </w:rPr>
-            </w:pPr>
-            <w:r>
-              <w:rPr>
-                <w:rFonts w:eastAsia="Times New Roman" w:cs="Segoe UI"/>
-                <w:sz w:val="20"/>
-                <w:szCs w:val="20"/>
-              </w:rPr>
-              <w:t xml:space="preserve">To know how to publish content types, refer to </w:t>
-            </w:r>
-            <w:hyperlink w:anchor="_Appendix_B" w:history="1">
-              <w:r>
-                <w:rPr>
-                  <w:rStyle w:val="Hyperlink"/>
-                  <w:rFonts w:eastAsia="Times New Roman" w:cs="Segoe UI"/>
-                  <w:sz w:val="20"/>
-                  <w:szCs w:val="20"/>
-                </w:rPr>
-                <w:t>Appendix</w:t>
-              </w:r>
-              <w:r>
-                <w:rPr>
-                  <w:rStyle w:val="Hyperlink"/>
-                  <w:rFonts w:eastAsia="Times New Roman" w:cs="Segoe UI"/>
-                  <w:sz w:val="20"/>
-                  <w:szCs w:val="20"/>
-                </w:rPr>
-                <w:t xml:space="preserve"> B</w:t>
-              </w:r>
-            </w:hyperlink>
-          </w:p>
-        </w:tc>
-        <w:tc>
-          <w:tcPr>
-            <w:tcW w:w="526" w:type="pct"/>
-          </w:tcPr>
-          <w:p>
-            <w:pPr>
-              <w:rPr>
-                <w:rFonts w:eastAsia="Times New Roman" w:cs="Segoe UI"/>
-                <w:sz w:val="20"/>
-                <w:szCs w:val="20"/>
-              </w:rPr>
-            </w:pPr>
-            <w:r>
-              <w:rPr>
-                <w:rFonts w:eastAsia="Times New Roman" w:cs="Segoe UI"/>
-                <w:sz w:val="20"/>
-                <w:szCs w:val="20"/>
-              </w:rPr>
-              <w:t>Manual</w:t>
-            </w:r>
-          </w:p>
-        </w:tc>
-      </w:tr>
-    </w:tbl>
-    <w:p>
-      <w:pPr>
-        <w:pStyle w:val="Heading2"/>
-      </w:pPr>
-      <w:bookmarkStart w:id="2" w:name="_One_Click_Deployment_1"/>
-      <w:bookmarkStart w:id="3" w:name="_Toc460949902"/>
-      <w:bookmarkEnd w:id="2"/>
-      <w:r>
-        <w:t>Deploy Azure Resources, Office and exchange Apps</w:t>
-      </w:r>
-      <w:bookmarkEnd w:id="3"/>
-    </w:p>
-    <w:p/>
-    <w:tbl>
-      <w:tblPr>
-        <w:tblStyle w:val="TableGrid"/>
-        <w:tblW w:w="5071" w:type="pct"/>
-        <w:tblLayout w:type="fixed"/>
-        <w:tblLook w:val="04A0" w:firstRow="1" w:lastRow="0" w:firstColumn="1" w:lastColumn="0" w:noHBand="0" w:noVBand="1"/>
-      </w:tblPr>
-      <w:tblGrid>
-        <w:gridCol w:w="985"/>
-        <w:gridCol w:w="10767"/>
-        <w:gridCol w:w="1382"/>
-      </w:tblGrid>
-      <w:tr>
-        <w:trPr>
-          <w:tblHeader/>
-        </w:trPr>
-        <w:tc>
-          <w:tcPr>
-            <w:tcW w:w="375" w:type="pct"/>
-            <w:shd w:val="clear" w:color="auto" w:fill="0070C0"/>
-          </w:tcPr>
-          <w:p>
-            <w:pPr>
-              <w:ind w:left="60"/>
-              <w:rPr>
-                <w:rFonts w:eastAsia="Times New Roman" w:cs="Segoe UI"/>
-                <w:color w:val="FFFFFF" w:themeColor="background1"/>
-                <w:sz w:val="20"/>
-                <w:szCs w:val="20"/>
-              </w:rPr>
-            </w:pPr>
-            <w:r>
-              <w:rPr>
-                <w:rFonts w:eastAsia="Times New Roman" w:cs="Segoe UI"/>
-                <w:color w:val="FFFFFF" w:themeColor="background1"/>
-                <w:sz w:val="20"/>
-                <w:szCs w:val="20"/>
-              </w:rPr>
-              <w:t>#</w:t>
-            </w:r>
-          </w:p>
-        </w:tc>
-        <w:tc>
-          <w:tcPr>
-            <w:tcW w:w="4099" w:type="pct"/>
-            <w:shd w:val="clear" w:color="auto" w:fill="0070C0"/>
-            <w:hideMark/>
-          </w:tcPr>
-          <w:p>
-            <w:pPr>
-              <w:ind w:left="60"/>
-              <w:rPr>
-                <w:rFonts w:eastAsia="Times New Roman" w:cs="Segoe UI"/>
-                <w:b/>
-                <w:color w:val="FFFFFF" w:themeColor="background1"/>
-                <w:sz w:val="20"/>
-                <w:szCs w:val="20"/>
-              </w:rPr>
-            </w:pPr>
-            <w:r>
-              <w:rPr>
-                <w:rFonts w:eastAsia="Times New Roman" w:cs="Segoe UI"/>
-                <w:b/>
-                <w:color w:val="FFFFFF" w:themeColor="background1"/>
-                <w:sz w:val="20"/>
-                <w:szCs w:val="20"/>
-              </w:rPr>
-              <w:t>Deployment Steps/Description</w:t>
-            </w:r>
-          </w:p>
-        </w:tc>
-        <w:tc>
-          <w:tcPr>
-            <w:tcW w:w="526" w:type="pct"/>
-            <w:shd w:val="clear" w:color="auto" w:fill="0070C0"/>
-            <w:hideMark/>
-          </w:tcPr>
-          <w:p>
-            <w:pPr>
-              <w:rPr>
-                <w:rFonts w:eastAsia="Times New Roman" w:cs="Segoe UI"/>
-                <w:b/>
-                <w:color w:val="FFFFFF" w:themeColor="background1"/>
-                <w:sz w:val="20"/>
-                <w:szCs w:val="20"/>
-              </w:rPr>
-            </w:pPr>
-            <w:r>
-              <w:rPr>
-                <w:rFonts w:eastAsia="Times New Roman" w:cs="Segoe UI"/>
-                <w:b/>
-                <w:color w:val="FFFFFF" w:themeColor="background1"/>
-                <w:sz w:val="20"/>
-                <w:szCs w:val="20"/>
-              </w:rPr>
-              <w:t>Automated/Manual</w:t>
-            </w:r>
-          </w:p>
-        </w:tc>
-      </w:tr>
-      <w:tr>
-        <w:tc>
-          <w:tcPr>
-            <w:tcW w:w="375" w:type="pct"/>
-          </w:tcPr>
-          <w:p>
-            <w:pPr>
-              <w:ind w:left="60"/>
-              <w:rPr>
-                <w:rFonts w:eastAsia="Times New Roman" w:cs="Segoe UI"/>
-                <w:b/>
-                <w:sz w:val="20"/>
-                <w:szCs w:val="20"/>
-              </w:rPr>
-            </w:pPr>
-            <w:r>
-              <w:rPr>
-                <w:rFonts w:eastAsia="Times New Roman" w:cs="Segoe UI"/>
-                <w:b/>
-                <w:sz w:val="20"/>
-                <w:szCs w:val="20"/>
-              </w:rPr>
-              <w:t>Step 1</w:t>
-            </w:r>
-          </w:p>
-        </w:tc>
-        <w:tc>
-          <w:tcPr>
-            <w:tcW w:w="4099" w:type="pct"/>
-          </w:tcPr>
-          <w:p>
-            <w:pPr>
-              <w:pStyle w:val="ListParagraph"/>
-              <w:ind w:left="697"/>
-              <w:rPr>
-                <w:rFonts w:eastAsia="Times New Roman" w:cs="Segoe UI"/>
-                <w:sz w:val="20"/>
-                <w:szCs w:val="20"/>
-              </w:rPr>
-            </w:pPr>
-            <w:r>
-              <w:rPr>
-                <w:rFonts w:eastAsia="Times New Roman" w:cs="Segoe UI"/>
-                <w:sz w:val="20"/>
-                <w:szCs w:val="20"/>
-              </w:rPr>
-              <w:t>Build the solution by either pressing F5 or going to Build &gt; Build Solution</w:t>
-            </w:r>
-          </w:p>
-        </w:tc>
-        <w:tc>
-          <w:tcPr>
-            <w:tcW w:w="526" w:type="pct"/>
-          </w:tcPr>
-          <w:p>
-            <w:pPr>
-              <w:rPr>
-                <w:rFonts w:eastAsia="Times New Roman" w:cs="Segoe UI"/>
-                <w:sz w:val="20"/>
-                <w:szCs w:val="20"/>
-              </w:rPr>
-            </w:pPr>
-            <w:r>
-              <w:rPr>
-                <w:rFonts w:eastAsia="Times New Roman" w:cs="Segoe UI"/>
-                <w:sz w:val="20"/>
-                <w:szCs w:val="20"/>
-              </w:rPr>
-              <w:t>Automated</w:t>
-            </w:r>
-          </w:p>
-        </w:tc>
-      </w:tr>
-      <w:tr>
-        <w:tc>
-          <w:tcPr>
-            <w:tcW w:w="375" w:type="pct"/>
-          </w:tcPr>
-          <w:p>
-            <w:pPr>
-              <w:ind w:left="60"/>
-              <w:rPr>
-                <w:rFonts w:eastAsia="Times New Roman" w:cs="Segoe UI"/>
-                <w:b/>
-                <w:sz w:val="20"/>
-                <w:szCs w:val="20"/>
-              </w:rPr>
-            </w:pPr>
-            <w:r>
-              <w:rPr>
-                <w:rFonts w:eastAsia="Times New Roman" w:cs="Segoe UI"/>
-                <w:b/>
-                <w:sz w:val="20"/>
-                <w:szCs w:val="20"/>
-              </w:rPr>
-              <w:t>Step 2</w:t>
-            </w:r>
-          </w:p>
-        </w:tc>
-        <w:tc>
-          <w:tcPr>
-            <w:tcW w:w="4099" w:type="pct"/>
-          </w:tcPr>
-          <w:p>
-            <w:pPr>
-              <w:rPr>
-                <w:rFonts w:eastAsia="Times New Roman" w:cs="Segoe UI"/>
-                <w:sz w:val="20"/>
-                <w:szCs w:val="20"/>
-              </w:rPr>
-            </w:pPr>
-            <w:r>
-              <w:rPr>
-                <w:rFonts w:eastAsia="Times New Roman" w:cs="Segoe UI"/>
-                <w:sz w:val="20"/>
-                <w:szCs w:val="20"/>
-              </w:rPr>
-              <w:t xml:space="preserve">             Open Powershell as administrator and navigate to &lt;&lt;download location&gt;&gt;</w:t>
-            </w:r>
-            <w:r>
-              <w:rPr>
-                <w:rFonts w:eastAsia="Times New Roman" w:cs="Segoe UI"/>
-                <w:sz w:val="20"/>
-                <w:szCs w:val="20"/>
-              </w:rPr>
-              <w:t>\tree\master\cloud\</w:t>
-            </w:r>
-            <w:r>
-              <w:rPr>
-                <w:rFonts w:eastAsia="Times New Roman" w:cs="Segoe UI"/>
-                <w:sz w:val="20"/>
-                <w:szCs w:val="20"/>
-              </w:rPr>
-              <w:t>src\solution\Deployment\Scripts and run Deploy-AzureResourceGroup.ps1</w:t>
-            </w:r>
-          </w:p>
-          <w:p>
-            <w:pPr>
-              <w:ind w:left="697"/>
-              <w:rPr>
-                <w:rFonts w:cs="Segoe UI"/>
-                <w:sz w:val="20"/>
-                <w:szCs w:val="20"/>
-              </w:rPr>
-            </w:pPr>
-          </w:p>
-        </w:tc>
-        <w:tc>
-          <w:tcPr>
-            <w:tcW w:w="526" w:type="pct"/>
-            <w:hideMark/>
-          </w:tcPr>
-          <w:p>
-            <w:pPr>
-              <w:rPr>
-                <w:rFonts w:eastAsia="Times New Roman" w:cs="Segoe UI"/>
-                <w:sz w:val="20"/>
-                <w:szCs w:val="20"/>
-              </w:rPr>
-            </w:pPr>
-            <w:r>
-              <w:rPr>
-                <w:rFonts w:eastAsia="Times New Roman" w:cs="Segoe UI"/>
-                <w:sz w:val="20"/>
-                <w:szCs w:val="20"/>
-              </w:rPr>
               <w:t>Automated</w:t>
             </w:r>
           </w:p>
@@ -7191,7 +7144,7 @@
                 <v:shape id="_x0000_i1025" type="#_x0000_t75" style="width:527.25pt;height:207pt" o:ole="">
                   <v:imagedata r:id="rId24" o:title=""/>
                 </v:shape>
-                <o:OLEObject Type="Embed" ProgID="PBrush" ShapeID="_x0000_i1025" DrawAspect="Content" ObjectID="_1534691773" r:id="rId25"/>
+                <o:OLEObject Type="Embed" ProgID="PBrush" ShapeID="_x0000_i1025" DrawAspect="Content" ObjectID="_1534698678" r:id="rId25"/>
               </w:object>
             </w:r>
           </w:p>
@@ -7259,8 +7212,18 @@
                 <w:sz w:val="20"/>
                 <w:szCs w:val="20"/>
               </w:rPr>
-              <w:t>Secret.ps1 to update secret in keyVault</w:t>
-            </w:r>
+              <w:t xml:space="preserve">Secret.ps1 to update secret in </w:t>
+            </w:r>
+            <w:proofErr w:type="spellStart"/>
+            <w:r>
+              <w:rPr>
+                <w:rFonts w:eastAsia="Times New Roman" w:cs="Segoe UI"/>
+                <w:sz w:val="20"/>
+                <w:szCs w:val="20"/>
+              </w:rPr>
+              <w:t>keyVault</w:t>
+            </w:r>
+            <w:proofErr w:type="spellEnd"/>
           </w:p>
           <w:p>
             <w:pPr>
@@ -7322,7 +7285,25 @@
                 <w:rFonts w:cs="Arial"/>
                 <w:color w:val="333333"/>
               </w:rPr>
-              <w:t xml:space="preserve">3c. Open Microsoft.Legal.MatterCenter.sln in visual studio as administrator and publish Microsoft.Logal.MatterCenter.Web project. </w:t>
+              <w:t xml:space="preserve">3c. Open Microsoft.Legal.MatterCenter.sln in visual studio as administrator and publish </w:t>
+            </w:r>
+            <w:proofErr w:type="spellStart"/>
+            <w:proofErr w:type="gramStart"/>
+            <w:r>
+              <w:rPr>
+                <w:rFonts w:cs="Arial"/>
+                <w:color w:val="333333"/>
+              </w:rPr>
+              <w:t>Microsoft.Logal.MatterCenter.Web</w:t>
+            </w:r>
+            <w:proofErr w:type="spellEnd"/>
+            <w:proofErr w:type="gramEnd"/>
+            <w:r>
+              <w:rPr>
+                <w:rFonts w:cs="Arial"/>
+                <w:color w:val="333333"/>
+              </w:rPr>
+              <w:t xml:space="preserve"> project. </w:t>
             </w:r>
             <w:r>
               <w:rPr>
@@ -7474,8 +7455,6 @@
       <w:pPr>
         <w:pStyle w:val="Heading1"/>
       </w:pPr>
-      <w:bookmarkStart w:id="4" w:name="_GoBack"/>
-      <w:bookmarkEnd w:id="4"/>
     </w:p>
     <w:p>
       <w:pPr>
@@ -7520,7 +7499,6 @@
         <w:rPr>
           <w:b/>
         </w:rPr>
-        <w:lastRenderedPageBreak/>
         <w:t>Pre-requisite:</w:t>
       </w:r>
     </w:p>
@@ -7649,6 +7627,7 @@
         <w:rPr>
           <w:noProof/>
         </w:rPr>
+        <w:lastRenderedPageBreak/>
         <w:drawing>
           <wp:inline distT="0" distB="0" distL="0" distR="0" wp14:anchorId="1795F4E7" wp14:editId="6EE0FFCE">
             <wp:extent cx="1703499" cy="2695575"/>
@@ -7700,7 +7679,15 @@
         </w:numPr>
       </w:pPr>
       <w:r>
-        <w:t>Expand the Taxonomy node, look for MatterCenterTerms node and expand it</w:t>
+        <w:t xml:space="preserve">Expand the Taxonomy node, look for </w:t>
+      </w:r>
+      <w:proofErr w:type="spellStart"/>
+      <w:r>
+        <w:t>MatterCenterTerms</w:t>
+      </w:r>
+      <w:proofErr w:type="spellEnd"/>
+      <w:r>
+        <w:t xml:space="preserve"> node and expand it</w:t>
       </w:r>
     </w:p>
     <w:p>
@@ -7729,7 +7716,6 @@
         <w:rPr>
           <w:noProof/>
         </w:rPr>
-        <w:lastRenderedPageBreak/>
         <w:drawing>
           <wp:inline distT="0" distB="0" distL="0" distR="0" wp14:anchorId="48C28363" wp14:editId="6937490D">
             <wp:extent cx="2469672" cy="2543175"/>
@@ -7781,6 +7767,7 @@
         </w:numPr>
       </w:pPr>
       <w:r>
+        <w:lastRenderedPageBreak/>
         <w:t>Enter the name of the Site collection, the term should be created</w:t>
       </w:r>
     </w:p>
@@ -7975,6 +7962,7 @@
                 <w:szCs w:val="20"/>
               </w:rPr>
             </w:pPr>
+            <w:proofErr w:type="spellStart"/>
             <w:r>
               <w:rPr>
                 <w:rFonts w:eastAsia="Times New Roman" w:cs="Segoe UI"/>
@@ -7983,6 +7971,7 @@
               </w:rPr>
               <w:t>ClientID</w:t>
             </w:r>
+            <w:proofErr w:type="spellEnd"/>
           </w:p>
         </w:tc>
         <w:tc>
@@ -8028,6 +8017,7 @@
                 <w:szCs w:val="20"/>
               </w:rPr>
             </w:pPr>
+            <w:proofErr w:type="spellStart"/>
             <w:r>
               <w:rPr>
                 <w:rFonts w:eastAsia="Times New Roman" w:cs="Segoe UI"/>
@@ -8036,6 +8026,7 @@
               </w:rPr>
               <w:t>ClientURL</w:t>
             </w:r>
+            <w:proofErr w:type="spellEnd"/>
           </w:p>
         </w:tc>
         <w:tc>
@@ -8111,7 +8102,6 @@
         </w:numPr>
       </w:pPr>
       <w:r>
-        <w:lastRenderedPageBreak/>
         <w:t>Right-click on the Client ID term set and then click on create term as shown below:</w:t>
       </w:r>
     </w:p>
@@ -8189,6 +8179,7 @@
         </w:numPr>
       </w:pPr>
       <w:r>
+        <w:lastRenderedPageBreak/>
         <w:t>Enter the number which we previously inserted in above mentioned table.</w:t>
       </w:r>
     </w:p>
@@ -8325,7 +8316,6 @@
         <w:rPr>
           <w:noProof/>
         </w:rPr>
-        <w:lastRenderedPageBreak/>
         <w:drawing>
           <wp:inline distT="0" distB="0" distL="0" distR="0" wp14:anchorId="296F3BE4" wp14:editId="2B595A1E">
             <wp:extent cx="1802209" cy="1628775"/>
@@ -8501,6 +8491,7 @@
         <w:rPr>
           <w:noProof/>
         </w:rPr>
+        <w:lastRenderedPageBreak/>
         <w:drawing>
           <wp:inline distT="0" distB="0" distL="0" distR="0" wp14:anchorId="069440CD" wp14:editId="0086A97B">
             <wp:extent cx="1390650" cy="2047875"/>
@@ -8586,7 +8577,6 @@
         <w:rPr>
           <w:noProof/>
         </w:rPr>
-        <w:lastRenderedPageBreak/>
         <w:drawing>
           <wp:inline distT="0" distB="0" distL="0" distR="0" wp14:anchorId="49207F37" wp14:editId="7EBD4F46">
             <wp:extent cx="3352800" cy="2048932"/>
@@ -8811,7 +8801,6 @@
           <w:sz w:val="20"/>
           <w:szCs w:val="20"/>
         </w:rPr>
-        <w:lastRenderedPageBreak/>
         <w:t xml:space="preserve"> </w:t>
       </w:r>
       <w:r>
@@ -8880,9 +8869,11 @@
       <w:r>
         <w:t>Update web dashboard URL in ‘</w:t>
       </w:r>
+      <w:proofErr w:type="spellStart"/>
       <w:r>
         <w:t>WebDashboardSPTemplate</w:t>
       </w:r>
+      <w:proofErr w:type="spellEnd"/>
       <w:r>
         <w:t xml:space="preserve">’ </w:t>
       </w:r>
@@ -8898,28 +8889,52 @@
         <w:pStyle w:val="ListParagraph"/>
       </w:pPr>
       <w:r>
+        <w:lastRenderedPageBreak/>
         <w:t>L</w:t>
       </w:r>
       <w:r>
         <w:t>ocation for ‘</w:t>
       </w:r>
+      <w:proofErr w:type="spellStart"/>
       <w:r>
         <w:t>WebDashboardSPTemplate</w:t>
       </w:r>
+      <w:proofErr w:type="spellEnd"/>
       <w:r>
         <w:t>’</w:t>
       </w:r>
       <w:r>
         <w:t xml:space="preserve">= </w:t>
       </w:r>
-      <w:r>
-        <w:t>“../mattercenter-master/tree/master/</w:t>
+      <w:proofErr w:type="gramStart"/>
+      <w:r>
+        <w:t>“..</w:t>
+      </w:r>
+      <w:proofErr w:type="gramEnd"/>
+      <w:r>
+        <w:t>/</w:t>
+      </w:r>
+      <w:proofErr w:type="spellStart"/>
+      <w:r>
+        <w:t>mattercenter</w:t>
+      </w:r>
+      <w:proofErr w:type="spellEnd"/>
+      <w:r>
+        <w:t>-master/tree/master/</w:t>
       </w:r>
       <w:r>
         <w:t>cloud</w:t>
       </w:r>
       <w:r>
-        <w:t>/src/deployments/Static Content/</w:t>
+        <w:t>/</w:t>
+      </w:r>
+      <w:proofErr w:type="spellStart"/>
+      <w:r>
+        <w:t>src</w:t>
+      </w:r>
+      <w:proofErr w:type="spellEnd"/>
+      <w:r>
+        <w:t>/deployments/Static Content/</w:t>
       </w:r>
       <w:r>
         <w:t>HTML</w:t>
@@ -8928,8 +8943,13 @@
         <w:t>/</w:t>
       </w:r>
       <w:r>
-        <w:t xml:space="preserve"> WebDashboardSPTemplate</w:t>
-      </w:r>
+        <w:t xml:space="preserve"> </w:t>
+      </w:r>
+      <w:proofErr w:type="spellStart"/>
+      <w:r>
+        <w:t>WebDashboardSPTemplate</w:t>
+      </w:r>
+      <w:proofErr w:type="spellEnd"/>
       <w:r>
         <w:t xml:space="preserve"> </w:t>
       </w:r>
@@ -9145,9 +9165,11 @@
       <w:r>
         <w:t xml:space="preserve"> it as ‘</w:t>
       </w:r>
+      <w:proofErr w:type="spellStart"/>
       <w:r>
         <w:t>MatterCenterHome</w:t>
       </w:r>
+      <w:proofErr w:type="spellEnd"/>
       <w:r>
         <w:t>’</w:t>
       </w:r>
@@ -9157,7 +9179,6 @@
     </w:p>
     <w:p>
       <w:r>
-        <w:lastRenderedPageBreak/>
         <w:t xml:space="preserve">             </w:t>
       </w:r>
       <w:r>
@@ -9260,6 +9281,7 @@
         <w:ind w:left="360" w:firstLine="720"/>
       </w:pPr>
       <w:r>
+        <w:lastRenderedPageBreak/>
         <w:t xml:space="preserve">     </w:t>
       </w:r>
       <w:r>
@@ -9846,6 +9868,7 @@
         </w:rPr>
         <w:t>Update settings page URL in ‘</w:t>
       </w:r>
+      <w:proofErr w:type="spellStart"/>
       <w:r>
         <w:rPr>
           <w:rFonts w:cs="Segoe UI"/>
@@ -9853,6 +9876,7 @@
         </w:rPr>
         <w:t>SettingsSP</w:t>
       </w:r>
+      <w:proofErr w:type="spellEnd"/>
       <w:r>
         <w:rPr>
           <w:rFonts w:cs="Segoe UI"/>
@@ -9888,30 +9912,67 @@
           <w:rFonts w:cs="Segoe UI"/>
           <w:szCs w:val="20"/>
         </w:rPr>
-        <w:t xml:space="preserve">ocation for ‘SettingsSP’ = </w:t>
-      </w:r>
+        <w:t>ocation for ‘</w:t>
+      </w:r>
+      <w:proofErr w:type="spellStart"/>
       <w:r>
         <w:rPr>
           <w:rFonts w:cs="Segoe UI"/>
           <w:szCs w:val="20"/>
         </w:rPr>
-        <w:t>“</w:t>
-      </w:r>
+        <w:t>SettingsSP</w:t>
+      </w:r>
+      <w:proofErr w:type="spellEnd"/>
       <w:r>
         <w:rPr>
           <w:rFonts w:cs="Segoe UI"/>
           <w:szCs w:val="20"/>
         </w:rPr>
+        <w:t xml:space="preserve">’ = </w:t>
+      </w:r>
+      <w:proofErr w:type="gramStart"/>
+      <w:r>
+        <w:rPr>
+          <w:rFonts w:cs="Segoe UI"/>
+          <w:szCs w:val="20"/>
+        </w:rPr>
+        <w:t>“</w:t>
+      </w:r>
+      <w:r>
+        <w:rPr>
+          <w:rFonts w:cs="Segoe UI"/>
+          <w:szCs w:val="20"/>
+        </w:rPr>
         <w:t>.</w:t>
       </w:r>
       <w:r>
-        <w:t>./mattercenter-master/tree/master/</w:t>
+        <w:t>.</w:t>
+      </w:r>
+      <w:proofErr w:type="gramEnd"/>
+      <w:r>
+        <w:t>/</w:t>
+      </w:r>
+      <w:proofErr w:type="spellStart"/>
+      <w:r>
+        <w:t>mattercenter</w:t>
+      </w:r>
+      <w:proofErr w:type="spellEnd"/>
+      <w:r>
+        <w:t>-master/tree/master/</w:t>
       </w:r>
       <w:r>
         <w:t>cloud</w:t>
       </w:r>
       <w:r>
-        <w:t>/src/deployments/Static Content/</w:t>
+        <w:t>/</w:t>
+      </w:r>
+      <w:proofErr w:type="spellStart"/>
+      <w:r>
+        <w:t>src</w:t>
+      </w:r>
+      <w:proofErr w:type="spellEnd"/>
+      <w:r>
+        <w:t>/deployments/Static Content/</w:t>
       </w:r>
       <w:r>
         <w:t>HTML</w:t>
@@ -10753,7 +10814,21 @@
         <w:rPr>
           <w:rFonts w:cs="Segoe UI"/>
         </w:rPr>
-        <w:t>In the fly out that opens, click on “…” and then select “Shared With” as shown below:</w:t>
+        <w:t xml:space="preserve">In the fly out that opens, click on “…” and then select “Shared </w:t>
+      </w:r>
+      <w:proofErr w:type="gramStart"/>
+      <w:r>
+        <w:rPr>
+          <w:rFonts w:cs="Segoe UI"/>
+        </w:rPr>
+        <w:t>With</w:t>
+      </w:r>
+      <w:proofErr w:type="gramEnd"/>
+      <w:r>
+        <w:rPr>
+          <w:rFonts w:cs="Segoe UI"/>
+        </w:rPr>
+        <w:t>” as shown below:</w:t>
       </w:r>
     </w:p>
     <w:p>
@@ -11393,7 +11468,15 @@
         </w:numPr>
       </w:pPr>
       <w:r>
-        <w:t>In the popup that opens up, enter “ConfigurationValue” and Select “Multiple lines of text” and click on Ok button as shown below:</w:t>
+        <w:t>In the popup that opens up, enter “</w:t>
+      </w:r>
+      <w:proofErr w:type="spellStart"/>
+      <w:r>
+        <w:t>ConfigurationValue</w:t>
+      </w:r>
+      <w:proofErr w:type="spellEnd"/>
+      <w:r>
+        <w:t>” and Select “Multiple lines of text” and click on Ok button as shown below:</w:t>
       </w:r>
     </w:p>
     <w:p>
@@ -11916,8 +11999,13 @@
         <w:t xml:space="preserve">In the page that opens up, </w:t>
       </w:r>
       <w:r>
-        <w:t>there will be a group called _MatterCenter</w:t>
-      </w:r>
+        <w:t>there will be a group called _</w:t>
+      </w:r>
+      <w:proofErr w:type="spellStart"/>
+      <w:r>
+        <w:t>MatterCenter</w:t>
+      </w:r>
+      <w:proofErr w:type="spellEnd"/>
       <w:r>
         <w:t xml:space="preserve"> as shown below:</w:t>
       </w:r>
@@ -11988,7 +12076,15 @@
         <w:pStyle w:val="ListNumber"/>
       </w:pPr>
       <w:r>
-        <w:t>For each content type, click the link, choose the Manage publishing for this content type and select ok to publish the content type.  Content types can take between 1-48 hours to publish to all the site collection.  To verify the publishing is complete, go to the site collection you would like to create a matter on, click Settings &gt; Site Content Types and verify that the _MatterCenter group and the content types are listed there.</w:t>
+        <w:t>For each content type, click the link, choose the Manage publishing for this content type and select ok to publish the content type.  Content types can take between 1-48 hours to publish to all the site collection.  To verify the publishing is complete, go to the site collection you would like to create a matter on, click Settings &gt; Site Content Types and verify that the _</w:t>
+      </w:r>
+      <w:proofErr w:type="spellStart"/>
+      <w:r>
+        <w:t>MatterCenter</w:t>
+      </w:r>
+      <w:proofErr w:type="spellEnd"/>
+      <w:r>
+        <w:t xml:space="preserve"> group and the content types are listed there.</w:t>
       </w:r>
     </w:p>
     <w:p>
@@ -12447,7 +12543,7 @@
           <w:rPr>
             <w:noProof/>
           </w:rPr>
-          <w:t>13</w:t>
+          <w:t>21</w:t>
         </w:r>
         <w:r>
           <w:rPr>
@@ -14020,7 +14116,7 @@
       <w:lvlText w:val="%1."/>
       <w:lvlJc w:val="left"/>
       <w:pPr>
-        <w:ind w:left="360" w:hanging="360"/>
+        <w:ind w:left="990" w:hanging="360"/>
       </w:pPr>
       <w:rPr>
         <w:b w:val="0"/>
@@ -14968,6 +15064,95 @@
     </w:lvl>
   </w:abstractNum>
   <w:abstractNum w:abstractNumId="26" w15:restartNumberingAfterBreak="0">
+    <w:nsid w:val="307D5CD5"/>
+    <w:multiLevelType w:val="hybridMultilevel"/>
+    <w:tmpl w:val="CCB83860"/>
+    <w:lvl w:ilvl="0" w:tplc="0409000F">
+      <w:start w:val="1"/>
+      <w:numFmt w:val="decimal"/>
+      <w:lvlText w:val="%1."/>
+      <w:lvlJc w:val="left"/>
+      <w:pPr>
+        <w:ind w:left="360" w:hanging="360"/>
+      </w:pPr>
+      <w:rPr>
+        <w:b w:val="0"/>
+      </w:rPr>
+    </w:lvl>
+    <w:lvl w:ilvl="1" w:tplc="0409000F">
+      <w:start w:val="1"/>
+      <w:numFmt w:val="decimal"/>
+      <w:lvlText w:val="%2."/>
+      <w:lvlJc w:val="left"/>
+      <w:pPr>
+        <w:ind w:left="1440" w:hanging="360"/>
+      </w:pPr>
+    </w:lvl>
+    <w:lvl w:ilvl="2" w:tplc="0409001B">
+      <w:start w:val="1"/>
+      <w:numFmt w:val="lowerRoman"/>
+      <w:lvlText w:val="%3."/>
+      <w:lvlJc w:val="right"/>
+      <w:pPr>
+        <w:ind w:left="2160" w:hanging="180"/>
+      </w:pPr>
+    </w:lvl>
+    <w:lvl w:ilvl="3" w:tplc="0409000F" w:tentative="1">
+      <w:start w:val="1"/>
+      <w:numFmt w:val="decimal"/>
+      <w:lvlText w:val="%4."/>
+      <w:lvlJc w:val="left"/>
+      <w:pPr>
+        <w:ind w:left="2880" w:hanging="360"/>
+      </w:pPr>
+    </w:lvl>
+    <w:lvl w:ilvl="4" w:tplc="04090019" w:tentative="1">
+      <w:start w:val="1"/>
+      <w:numFmt w:val="lowerLetter"/>
+      <w:lvlText w:val="%5."/>
+      <w:lvlJc w:val="left"/>
+      <w:pPr>
+        <w:ind w:left="3600" w:hanging="360"/>
+      </w:pPr>
+    </w:lvl>
+    <w:lvl w:ilvl="5" w:tplc="0409001B" w:tentative="1">
+      <w:start w:val="1"/>
+      <w:numFmt w:val="lowerRoman"/>
+      <w:lvlText w:val="%6."/>
+      <w:lvlJc w:val="right"/>
+      <w:pPr>
+        <w:ind w:left="4320" w:hanging="180"/>
+      </w:pPr>
+    </w:lvl>
+    <w:lvl w:ilvl="6" w:tplc="0409000F" w:tentative="1">
+      <w:start w:val="1"/>
+      <w:numFmt w:val="decimal"/>
+      <w:lvlText w:val="%7."/>
+      <w:lvlJc w:val="left"/>
+      <w:pPr>
+        <w:ind w:left="5040" w:hanging="360"/>
+      </w:pPr>
+    </w:lvl>
+    <w:lvl w:ilvl="7" w:tplc="04090019" w:tentative="1">
+      <w:start w:val="1"/>
+      <w:numFmt w:val="lowerLetter"/>
+      <w:lvlText w:val="%8."/>
+      <w:lvlJc w:val="left"/>
+      <w:pPr>
+        <w:ind w:left="5760" w:hanging="360"/>
+      </w:pPr>
+    </w:lvl>
+    <w:lvl w:ilvl="8" w:tplc="0409001B" w:tentative="1">
+      <w:start w:val="1"/>
+      <w:numFmt w:val="lowerRoman"/>
+      <w:lvlText w:val="%9."/>
+      <w:lvlJc w:val="right"/>
+      <w:pPr>
+        <w:ind w:left="6480" w:hanging="180"/>
+      </w:pPr>
+    </w:lvl>
+  </w:abstractNum>
+  <w:abstractNum w:abstractNumId="27" w15:restartNumberingAfterBreak="0">
     <w:nsid w:val="30E574E0"/>
     <w:multiLevelType w:val="multilevel"/>
     <w:tmpl w:val="4330EF88"/>
@@ -15080,7 +15265,7 @@
       </w:pPr>
     </w:lvl>
   </w:abstractNum>
-  <w:abstractNum w:abstractNumId="27" w15:restartNumberingAfterBreak="0">
+  <w:abstractNum w:abstractNumId="28" w15:restartNumberingAfterBreak="0">
     <w:nsid w:val="39355EE6"/>
     <w:multiLevelType w:val="hybridMultilevel"/>
     <w:tmpl w:val="C78A6B18"/>
@@ -15194,7 +15379,7 @@
       </w:rPr>
     </w:lvl>
   </w:abstractNum>
-  <w:abstractNum w:abstractNumId="28" w15:restartNumberingAfterBreak="0">
+  <w:abstractNum w:abstractNumId="29" w15:restartNumberingAfterBreak="0">
     <w:nsid w:val="3BD21D11"/>
     <w:multiLevelType w:val="multilevel"/>
     <w:tmpl w:val="3BE64FD6"/>
@@ -15308,7 +15493,7 @@
       </w:pPr>
     </w:lvl>
   </w:abstractNum>
-  <w:abstractNum w:abstractNumId="29" w15:restartNumberingAfterBreak="0">
+  <w:abstractNum w:abstractNumId="30" w15:restartNumberingAfterBreak="0">
     <w:nsid w:val="3DB74ED1"/>
     <w:multiLevelType w:val="hybridMultilevel"/>
     <w:tmpl w:val="AAE8F902"/>
@@ -15421,7 +15606,7 @@
       </w:rPr>
     </w:lvl>
   </w:abstractNum>
-  <w:abstractNum w:abstractNumId="30" w15:restartNumberingAfterBreak="0">
+  <w:abstractNum w:abstractNumId="31" w15:restartNumberingAfterBreak="0">
     <w:nsid w:val="3DD00D86"/>
     <w:multiLevelType w:val="hybridMultilevel"/>
     <w:tmpl w:val="8B5A78AC"/>
@@ -15510,7 +15695,7 @@
       </w:pPr>
     </w:lvl>
   </w:abstractNum>
-  <w:abstractNum w:abstractNumId="31" w15:restartNumberingAfterBreak="0">
+  <w:abstractNum w:abstractNumId="32" w15:restartNumberingAfterBreak="0">
     <w:nsid w:val="3F8E7747"/>
     <w:multiLevelType w:val="hybridMultilevel"/>
     <w:tmpl w:val="0F70C27A"/>
@@ -15596,7 +15781,7 @@
       </w:pPr>
     </w:lvl>
   </w:abstractNum>
-  <w:abstractNum w:abstractNumId="32" w15:restartNumberingAfterBreak="0">
+  <w:abstractNum w:abstractNumId="33" w15:restartNumberingAfterBreak="0">
     <w:nsid w:val="42480F77"/>
     <w:multiLevelType w:val="multilevel"/>
     <w:tmpl w:val="31AE5018"/>
@@ -15710,7 +15895,7 @@
       </w:pPr>
     </w:lvl>
   </w:abstractNum>
-  <w:abstractNum w:abstractNumId="33" w15:restartNumberingAfterBreak="0">
+  <w:abstractNum w:abstractNumId="34" w15:restartNumberingAfterBreak="0">
     <w:nsid w:val="43A31503"/>
     <w:multiLevelType w:val="hybridMultilevel"/>
     <w:tmpl w:val="AB5A511A"/>
@@ -15824,7 +16009,7 @@
       </w:rPr>
     </w:lvl>
   </w:abstractNum>
-  <w:abstractNum w:abstractNumId="34" w15:restartNumberingAfterBreak="0">
+  <w:abstractNum w:abstractNumId="35" w15:restartNumberingAfterBreak="0">
     <w:nsid w:val="4A251F6A"/>
     <w:multiLevelType w:val="hybridMultilevel"/>
     <w:tmpl w:val="5D8AD43C"/>
@@ -15937,7 +16122,7 @@
       </w:rPr>
     </w:lvl>
   </w:abstractNum>
-  <w:abstractNum w:abstractNumId="35" w15:restartNumberingAfterBreak="0">
+  <w:abstractNum w:abstractNumId="36" w15:restartNumberingAfterBreak="0">
     <w:nsid w:val="4E8929CB"/>
     <w:multiLevelType w:val="hybridMultilevel"/>
     <w:tmpl w:val="47CAA644"/>
@@ -16026,7 +16211,7 @@
       </w:pPr>
     </w:lvl>
   </w:abstractNum>
-  <w:abstractNum w:abstractNumId="36" w15:restartNumberingAfterBreak="0">
+  <w:abstractNum w:abstractNumId="37" w15:restartNumberingAfterBreak="0">
     <w:nsid w:val="53094B91"/>
     <w:multiLevelType w:val="multilevel"/>
     <w:tmpl w:val="5AC80F8E"/>
@@ -16140,7 +16325,7 @@
       </w:pPr>
     </w:lvl>
   </w:abstractNum>
-  <w:abstractNum w:abstractNumId="37" w15:restartNumberingAfterBreak="0">
+  <w:abstractNum w:abstractNumId="38" w15:restartNumberingAfterBreak="0">
     <w:nsid w:val="533F68AB"/>
     <w:multiLevelType w:val="hybridMultilevel"/>
     <w:tmpl w:val="53FC4AEC"/>
@@ -16229,7 +16414,7 @@
       </w:pPr>
     </w:lvl>
   </w:abstractNum>
-  <w:abstractNum w:abstractNumId="38" w15:restartNumberingAfterBreak="0">
+  <w:abstractNum w:abstractNumId="39" w15:restartNumberingAfterBreak="0">
     <w:nsid w:val="553066BD"/>
     <w:multiLevelType w:val="hybridMultilevel"/>
     <w:tmpl w:val="5AD4D94C"/>
@@ -16315,7 +16500,7 @@
       </w:pPr>
     </w:lvl>
   </w:abstractNum>
-  <w:abstractNum w:abstractNumId="39" w15:restartNumberingAfterBreak="0">
+  <w:abstractNum w:abstractNumId="40" w15:restartNumberingAfterBreak="0">
     <w:nsid w:val="58B145E3"/>
     <w:multiLevelType w:val="hybridMultilevel"/>
     <w:tmpl w:val="213C86DA"/>
@@ -16401,7 +16586,7 @@
       </w:pPr>
     </w:lvl>
   </w:abstractNum>
-  <w:abstractNum w:abstractNumId="40" w15:restartNumberingAfterBreak="0">
+  <w:abstractNum w:abstractNumId="41" w15:restartNumberingAfterBreak="0">
     <w:nsid w:val="59F0088A"/>
     <w:multiLevelType w:val="hybridMultilevel"/>
     <w:tmpl w:val="6666DE9A"/>
@@ -16545,7 +16730,7 @@
       </w:rPr>
     </w:lvl>
   </w:abstractNum>
-  <w:abstractNum w:abstractNumId="41" w15:restartNumberingAfterBreak="0">
+  <w:abstractNum w:abstractNumId="42" w15:restartNumberingAfterBreak="0">
     <w:nsid w:val="5D695B23"/>
     <w:multiLevelType w:val="hybridMultilevel"/>
     <w:tmpl w:val="0F70C27A"/>
@@ -16631,7 +16816,7 @@
       </w:pPr>
     </w:lvl>
   </w:abstractNum>
-  <w:abstractNum w:abstractNumId="42" w15:restartNumberingAfterBreak="0">
+  <w:abstractNum w:abstractNumId="43" w15:restartNumberingAfterBreak="0">
     <w:nsid w:val="6298214C"/>
     <w:multiLevelType w:val="hybridMultilevel"/>
     <w:tmpl w:val="437C4CD8"/>
@@ -16745,7 +16930,7 @@
       </w:rPr>
     </w:lvl>
   </w:abstractNum>
-  <w:abstractNum w:abstractNumId="43" w15:restartNumberingAfterBreak="0">
+  <w:abstractNum w:abstractNumId="44" w15:restartNumberingAfterBreak="0">
     <w:nsid w:val="64474428"/>
     <w:multiLevelType w:val="hybridMultilevel"/>
     <w:tmpl w:val="4DE4A4CC"/>
@@ -16834,7 +17019,7 @@
       </w:pPr>
     </w:lvl>
   </w:abstractNum>
-  <w:abstractNum w:abstractNumId="44" w15:restartNumberingAfterBreak="0">
+  <w:abstractNum w:abstractNumId="45" w15:restartNumberingAfterBreak="0">
     <w:nsid w:val="65066A78"/>
     <w:multiLevelType w:val="hybridMultilevel"/>
     <w:tmpl w:val="02A84A24"/>
@@ -16948,7 +17133,7 @@
       </w:rPr>
     </w:lvl>
   </w:abstractNum>
-  <w:abstractNum w:abstractNumId="45" w15:restartNumberingAfterBreak="0">
+  <w:abstractNum w:abstractNumId="46" w15:restartNumberingAfterBreak="0">
     <w:nsid w:val="672B19D9"/>
     <w:multiLevelType w:val="hybridMultilevel"/>
     <w:tmpl w:val="C158C6EE"/>
@@ -17034,7 +17219,7 @@
       </w:pPr>
     </w:lvl>
   </w:abstractNum>
-  <w:abstractNum w:abstractNumId="46" w15:restartNumberingAfterBreak="0">
+  <w:abstractNum w:abstractNumId="47" w15:restartNumberingAfterBreak="0">
     <w:nsid w:val="67B85754"/>
     <w:multiLevelType w:val="multilevel"/>
     <w:tmpl w:val="6E286F34"/>
@@ -17147,7 +17332,7 @@
       </w:pPr>
     </w:lvl>
   </w:abstractNum>
-  <w:abstractNum w:abstractNumId="47" w15:restartNumberingAfterBreak="0">
+  <w:abstractNum w:abstractNumId="48" w15:restartNumberingAfterBreak="0">
     <w:nsid w:val="69D14A9B"/>
     <w:multiLevelType w:val="hybridMultilevel"/>
     <w:tmpl w:val="3126DC86"/>
@@ -17233,7 +17418,7 @@
       </w:pPr>
     </w:lvl>
   </w:abstractNum>
-  <w:abstractNum w:abstractNumId="48" w15:restartNumberingAfterBreak="0">
+  <w:abstractNum w:abstractNumId="49" w15:restartNumberingAfterBreak="0">
     <w:nsid w:val="6D4C5807"/>
     <w:multiLevelType w:val="hybridMultilevel"/>
     <w:tmpl w:val="CF3A8DF2"/>
@@ -17322,7 +17507,7 @@
       </w:pPr>
     </w:lvl>
   </w:abstractNum>
-  <w:abstractNum w:abstractNumId="49" w15:restartNumberingAfterBreak="0">
+  <w:abstractNum w:abstractNumId="50" w15:restartNumberingAfterBreak="0">
     <w:nsid w:val="6D581F9B"/>
     <w:multiLevelType w:val="hybridMultilevel"/>
     <w:tmpl w:val="24F8B3AC"/>
@@ -17411,7 +17596,7 @@
       </w:pPr>
     </w:lvl>
   </w:abstractNum>
-  <w:abstractNum w:abstractNumId="50" w15:restartNumberingAfterBreak="0">
+  <w:abstractNum w:abstractNumId="51" w15:restartNumberingAfterBreak="0">
     <w:nsid w:val="71715441"/>
     <w:multiLevelType w:val="multilevel"/>
     <w:tmpl w:val="31AE5018"/>
@@ -17525,7 +17710,7 @@
       </w:pPr>
     </w:lvl>
   </w:abstractNum>
-  <w:abstractNum w:abstractNumId="51" w15:restartNumberingAfterBreak="0">
+  <w:abstractNum w:abstractNumId="52" w15:restartNumberingAfterBreak="0">
     <w:nsid w:val="75BA44DE"/>
     <w:multiLevelType w:val="hybridMultilevel"/>
     <w:tmpl w:val="680E78A6"/>
@@ -17638,7 +17823,7 @@
       </w:rPr>
     </w:lvl>
   </w:abstractNum>
-  <w:abstractNum w:abstractNumId="52" w15:restartNumberingAfterBreak="0">
+  <w:abstractNum w:abstractNumId="53" w15:restartNumberingAfterBreak="0">
     <w:nsid w:val="766857FA"/>
     <w:multiLevelType w:val="hybridMultilevel"/>
     <w:tmpl w:val="197E38C8"/>
@@ -17727,7 +17912,7 @@
       </w:pPr>
     </w:lvl>
   </w:abstractNum>
-  <w:abstractNum w:abstractNumId="53" w15:restartNumberingAfterBreak="0">
+  <w:abstractNum w:abstractNumId="54" w15:restartNumberingAfterBreak="0">
     <w:nsid w:val="77CE7B06"/>
     <w:multiLevelType w:val="hybridMultilevel"/>
     <w:tmpl w:val="C066924A"/>
@@ -17848,13 +18033,13 @@
     </w:lvlOverride>
   </w:num>
   <w:num w:numId="2">
-    <w:abstractNumId w:val="26"/>
+    <w:abstractNumId w:val="27"/>
   </w:num>
   <w:num w:numId="3">
     <w:abstractNumId w:val="25"/>
   </w:num>
   <w:num w:numId="4">
-    <w:abstractNumId w:val="52"/>
+    <w:abstractNumId w:val="53"/>
   </w:num>
   <w:num w:numId="5">
     <w:abstractNumId w:val="2"/>
@@ -17863,10 +18048,10 @@
     <w:abstractNumId w:val="16"/>
   </w:num>
   <w:num w:numId="7">
-    <w:abstractNumId w:val="46"/>
+    <w:abstractNumId w:val="47"/>
   </w:num>
   <w:num w:numId="8">
-    <w:abstractNumId w:val="28"/>
+    <w:abstractNumId w:val="29"/>
     <w:lvlOverride w:ilvl="0">
       <w:startOverride w:val="1"/>
     </w:lvlOverride>
@@ -17875,19 +18060,19 @@
     <w:abstractNumId w:val="12"/>
   </w:num>
   <w:num w:numId="10">
-    <w:abstractNumId w:val="40"/>
+    <w:abstractNumId w:val="41"/>
   </w:num>
   <w:num w:numId="11">
-    <w:abstractNumId w:val="48"/>
+    <w:abstractNumId w:val="49"/>
   </w:num>
   <w:num w:numId="12">
     <w:abstractNumId w:val="21"/>
   </w:num>
   <w:num w:numId="13">
-    <w:abstractNumId w:val="39"/>
+    <w:abstractNumId w:val="40"/>
   </w:num>
   <w:num w:numId="14">
-    <w:abstractNumId w:val="43"/>
+    <w:abstractNumId w:val="44"/>
   </w:num>
   <w:num w:numId="15">
     <w:abstractNumId w:val="20"/>
@@ -17896,10 +18081,10 @@
     <w:abstractNumId w:val="4"/>
   </w:num>
   <w:num w:numId="17">
-    <w:abstractNumId w:val="35"/>
+    <w:abstractNumId w:val="36"/>
   </w:num>
   <w:num w:numId="18">
-    <w:abstractNumId w:val="32"/>
+    <w:abstractNumId w:val="33"/>
   </w:num>
   <w:num w:numId="19">
     <w:abstractNumId w:val="5"/>
@@ -17908,19 +18093,19 @@
     <w:abstractNumId w:val="11"/>
   </w:num>
   <w:num w:numId="21">
-    <w:abstractNumId w:val="38"/>
+    <w:abstractNumId w:val="39"/>
   </w:num>
   <w:num w:numId="22">
-    <w:abstractNumId w:val="30"/>
+    <w:abstractNumId w:val="31"/>
   </w:num>
   <w:num w:numId="23">
-    <w:abstractNumId w:val="49"/>
+    <w:abstractNumId w:val="50"/>
   </w:num>
   <w:num w:numId="24">
     <w:abstractNumId w:val="14"/>
   </w:num>
   <w:num w:numId="25">
-    <w:abstractNumId w:val="41"/>
+    <w:abstractNumId w:val="42"/>
   </w:num>
   <w:num w:numId="26">
     <w:abstractNumId w:val="6"/>
@@ -17932,19 +18117,19 @@
     <w:abstractNumId w:val="0"/>
   </w:num>
   <w:num w:numId="29">
-    <w:abstractNumId w:val="44"/>
+    <w:abstractNumId w:val="45"/>
   </w:num>
   <w:num w:numId="30">
-    <w:abstractNumId w:val="33"/>
+    <w:abstractNumId w:val="34"/>
   </w:num>
   <w:num w:numId="31">
-    <w:abstractNumId w:val="42"/>
+    <w:abstractNumId w:val="43"/>
   </w:num>
   <w:num w:numId="32">
     <w:abstractNumId w:val="15"/>
   </w:num>
   <w:num w:numId="33">
-    <w:abstractNumId w:val="27"/>
+    <w:abstractNumId w:val="28"/>
   </w:num>
   <w:num w:numId="34">
     <w:abstractNumId w:val="0"/>
@@ -17953,31 +18138,31 @@
     </w:lvlOverride>
   </w:num>
   <w:num w:numId="35">
-    <w:abstractNumId w:val="53"/>
+    <w:abstractNumId w:val="54"/>
   </w:num>
   <w:num w:numId="36">
     <w:abstractNumId w:val="13"/>
   </w:num>
   <w:num w:numId="37">
-    <w:abstractNumId w:val="29"/>
+    <w:abstractNumId w:val="30"/>
   </w:num>
   <w:num w:numId="38">
     <w:abstractNumId w:val="7"/>
   </w:num>
   <w:num w:numId="39">
-    <w:abstractNumId w:val="34"/>
+    <w:abstractNumId w:val="35"/>
   </w:num>
   <w:num w:numId="40">
     <w:abstractNumId w:val="3"/>
   </w:num>
   <w:num w:numId="41">
-    <w:abstractNumId w:val="50"/>
+    <w:abstractNumId w:val="51"/>
   </w:num>
   <w:num w:numId="42">
     <w:abstractNumId w:val="17"/>
   </w:num>
   <w:num w:numId="43">
-    <w:abstractNumId w:val="36"/>
+    <w:abstractNumId w:val="37"/>
   </w:num>
   <w:num w:numId="44">
     <w:abstractNumId w:val="24"/>
@@ -18019,25 +18204,25 @@
     </w:lvlOverride>
   </w:num>
   <w:num w:numId="52">
-    <w:abstractNumId w:val="31"/>
+    <w:abstractNumId w:val="32"/>
   </w:num>
   <w:num w:numId="53">
     <w:abstractNumId w:val="0"/>
   </w:num>
   <w:num w:numId="54">
-    <w:abstractNumId w:val="45"/>
+    <w:abstractNumId w:val="46"/>
   </w:num>
   <w:num w:numId="55">
     <w:abstractNumId w:val="23"/>
   </w:num>
   <w:num w:numId="56">
-    <w:abstractNumId w:val="37"/>
+    <w:abstractNumId w:val="38"/>
   </w:num>
   <w:num w:numId="57">
     <w:abstractNumId w:val="19"/>
   </w:num>
   <w:num w:numId="58">
-    <w:abstractNumId w:val="47"/>
+    <w:abstractNumId w:val="48"/>
   </w:num>
   <w:num w:numId="59">
     <w:abstractNumId w:val="18"/>
@@ -18049,7 +18234,10 @@
     <w:abstractNumId w:val="0"/>
   </w:num>
   <w:num w:numId="62">
-    <w:abstractNumId w:val="51"/>
+    <w:abstractNumId w:val="52"/>
+  </w:num>
+  <w:num w:numId="63">
+    <w:abstractNumId w:val="26"/>
   </w:num>
   <w:numIdMacAtCleanup w:val="62"/>
 </w:numbering>
@@ -18072,7 +18260,7 @@
       </w:pPr>
     </w:pPrDefault>
   </w:docDefaults>
-  <w:latentStyles w:defLockedState="0" w:defUIPriority="99" w:defSemiHidden="0" w:defUnhideWhenUsed="0" w:defQFormat="0" w:count="372">
+  <w:latentStyles w:defLockedState="0" w:defUIPriority="99" w:defSemiHidden="0" w:defUnhideWhenUsed="0" w:defQFormat="0" w:count="373">
     <w:lsdException w:name="Normal" w:uiPriority="0" w:qFormat="1"/>
     <w:lsdException w:name="heading 1" w:uiPriority="9" w:qFormat="1"/>
     <w:lsdException w:name="heading 2" w:semiHidden="1" w:uiPriority="9" w:unhideWhenUsed="1" w:qFormat="1"/>
@@ -18178,7 +18366,6 @@
     <w:lsdException w:name="HTML Sample" w:semiHidden="1" w:unhideWhenUsed="1"/>
     <w:lsdException w:name="HTML Typewriter" w:semiHidden="1" w:unhideWhenUsed="1"/>
     <w:lsdException w:name="HTML Variable" w:semiHidden="1" w:unhideWhenUsed="1"/>
-    <w:lsdException w:name="Normal Table" w:semiHidden="1" w:unhideWhenUsed="1"/>
     <w:lsdException w:name="annotation subject" w:semiHidden="1" w:unhideWhenUsed="1"/>
     <w:lsdException w:name="No List" w:semiHidden="1" w:unhideWhenUsed="1"/>
     <w:lsdException w:name="Outline List 1" w:semiHidden="1" w:unhideWhenUsed="1"/>
@@ -18225,10 +18412,8 @@
     <w:lsdException w:name="Table Subtle 2" w:semiHidden="1" w:unhideWhenUsed="1"/>
     <w:lsdException w:name="Table Web 1" w:semiHidden="1" w:unhideWhenUsed="1"/>
     <w:lsdException w:name="Table Web 2" w:semiHidden="1" w:unhideWhenUsed="1"/>
-    <w:lsdException w:name="Table Web 3" w:semiHidden="1" w:unhideWhenUsed="1"/>
     <w:lsdException w:name="Balloon Text" w:semiHidden="1" w:unhideWhenUsed="1"/>
     <w:lsdException w:name="Table Grid" w:uiPriority="39"/>
-    <w:lsdException w:name="Table Theme" w:semiHidden="1" w:unhideWhenUsed="1"/>
     <w:lsdException w:name="Placeholder Text" w:semiHidden="1"/>
     <w:lsdException w:name="No Spacing" w:uiPriority="1" w:qFormat="1"/>
     <w:lsdException w:name="Light Shading" w:uiPriority="60"/>
@@ -18445,6 +18630,7 @@
     <w:lsdException w:name="List Table 6 Colorful Accent 6" w:uiPriority="51"/>
     <w:lsdException w:name="List Table 7 Colorful Accent 6" w:uiPriority="52"/>
     <w:lsdException w:name="Mention" w:semiHidden="1" w:unhideWhenUsed="1"/>
+    <w:lsdException w:name="Smart Hyperlink" w:semiHidden="1" w:unhideWhenUsed="1"/>
   </w:latentStyles>
   <w:style w:type="paragraph" w:default="1" w:styleId="Normal">
     <w:name w:val="Normal"/>
@@ -19390,12 +19576,21 @@
 </file>
 
 <file path=customXml/item1.xml><?xml version="1.0" encoding="utf-8"?>
+<?mso-contentType ?>
+<FormTemplates xmlns="http://schemas.microsoft.com/sharepoint/v3/contenttype/forms">
+  <Display>DocumentLibraryForm</Display>
+  <Edit>DocumentLibraryForm</Edit>
+  <New>DocumentLibraryForm</New>
+</FormTemplates>
+</file>
+
+<file path=customXml/item2.xml><?xml version="1.0" encoding="utf-8"?>
 <p:properties xmlns:p="http://schemas.microsoft.com/office/2006/metadata/properties" xmlns:xsi="http://www.w3.org/2001/XMLSchema-instance" xmlns:pc="http://schemas.microsoft.com/office/infopath/2007/PartnerControls">
   <documentManagement/>
 </p:properties>
 </file>
 
-<file path=customXml/item2.xml><?xml version="1.0" encoding="utf-8"?>
+<file path=customXml/item3.xml><?xml version="1.0" encoding="utf-8"?>
 <ct:contentTypeSchema xmlns:ct="http://schemas.microsoft.com/office/2006/metadata/contentType" xmlns:ma="http://schemas.microsoft.com/office/2006/metadata/properties/metaAttributes" ct:_="" ma:_="" ma:contentTypeName="Document" ma:contentTypeID="0x0101009E459A5CE6796B4798DEF04839B8375D" ma:contentTypeVersion="4" ma:contentTypeDescription="Create a new document." ma:contentTypeScope="" ma:versionID="2deb9ef07d19af115025e0b13708ec68">
   <xsd:schema xmlns:xsd="http://www.w3.org/2001/XMLSchema" xmlns:xs="http://www.w3.org/2001/XMLSchema" xmlns:p="http://schemas.microsoft.com/office/2006/metadata/properties" xmlns:ns2="0bce88bd-4f91-4e38-b0b4-3fc8bf80c9f4" targetNamespace="http://schemas.microsoft.com/office/2006/metadata/properties" ma:root="true" ma:fieldsID="cd512c29beee1cfca6876cd9b76c8e4d" ns2:_="">
     <xsd:import namespace="0bce88bd-4f91-4e38-b0b4-3fc8bf80c9f4"/>
@@ -19557,20 +19752,19 @@
 </ct:contentTypeSchema>
 </file>
 
-<file path=customXml/item3.xml><?xml version="1.0" encoding="utf-8"?>
-<?mso-contentType ?>
-<FormTemplates xmlns="http://schemas.microsoft.com/sharepoint/v3/contenttype/forms">
-  <Display>DocumentLibraryForm</Display>
-  <Edit>DocumentLibraryForm</Edit>
-  <New>DocumentLibraryForm</New>
-</FormTemplates>
-</file>
-
 <file path=customXml/item4.xml><?xml version="1.0" encoding="utf-8"?>
 <b:Sources xmlns:b="http://schemas.openxmlformats.org/officeDocument/2006/bibliography" xmlns="http://schemas.openxmlformats.org/officeDocument/2006/bibliography" SelectedStyle="\APASixthEditionOfficeOnline.xsl" StyleName="APA" Version="6"/>
 </file>
 
 <file path=customXml/itemProps1.xml><?xml version="1.0" encoding="utf-8"?>
+<ds:datastoreItem xmlns:ds="http://schemas.openxmlformats.org/officeDocument/2006/customXml" ds:itemID="{0A9DA687-A057-408F-B9C7-B9973E1303DE}">
+  <ds:schemaRefs>
+    <ds:schemaRef ds:uri="http://schemas.microsoft.com/sharepoint/v3/contenttype/forms"/>
+  </ds:schemaRefs>
+</ds:datastoreItem>
+</file>
+
+<file path=customXml/itemProps2.xml><?xml version="1.0" encoding="utf-8"?>
 <ds:datastoreItem xmlns:ds="http://schemas.openxmlformats.org/officeDocument/2006/customXml" ds:itemID="{B62EF8AE-0D70-4737-B5B1-2325A752EBB6}">
   <ds:schemaRefs>
     <ds:schemaRef ds:uri="http://schemas.microsoft.com/office/2006/metadata/properties"/>
@@ -19579,7 +19773,7 @@
 </ds:datastoreItem>
 </file>
 
-<file path=customXml/itemProps2.xml><?xml version="1.0" encoding="utf-8"?>
+<file path=customXml/itemProps3.xml><?xml version="1.0" encoding="utf-8"?>
 <ds:datastoreItem xmlns:ds="http://schemas.openxmlformats.org/officeDocument/2006/customXml" ds:itemID="{2523B783-4E91-412A-B0F0-4D13E61A0349}">
   <ds:schemaRefs>
     <ds:schemaRef ds:uri="http://schemas.microsoft.com/office/2006/metadata/contentType"/>
@@ -19597,16 +19791,8 @@
 </ds:datastoreItem>
 </file>
 
-<file path=customXml/itemProps3.xml><?xml version="1.0" encoding="utf-8"?>
-<ds:datastoreItem xmlns:ds="http://schemas.openxmlformats.org/officeDocument/2006/customXml" ds:itemID="{0A9DA687-A057-408F-B9C7-B9973E1303DE}">
-  <ds:schemaRefs>
-    <ds:schemaRef ds:uri="http://schemas.microsoft.com/sharepoint/v3/contenttype/forms"/>
-  </ds:schemaRefs>
-</ds:datastoreItem>
-</file>
-
 <file path=customXml/itemProps4.xml><?xml version="1.0" encoding="utf-8"?>
-<ds:datastoreItem xmlns:ds="http://schemas.openxmlformats.org/officeDocument/2006/customXml" ds:itemID="{E03C5B17-9A5E-4375-8B6C-DA700712A62A}">
+<ds:datastoreItem xmlns:ds="http://schemas.openxmlformats.org/officeDocument/2006/customXml" ds:itemID="{C2D4CDE1-13DF-4B62-B72A-AF01A47EC191}">
   <ds:schemaRefs>
     <ds:schemaRef ds:uri="http://schemas.openxmlformats.org/officeDocument/2006/bibliography"/>
   </ds:schemaRefs>

</xml_diff>

<commit_message>
updated deployment document with office app step.
</commit_message>
<xml_diff>
--- a/tree/master/cloud/docs/Matter Center Build and Deployment Guide.docx
+++ b/tree/master/cloud/docs/Matter Center Build and Deployment Guide.docx
@@ -2174,25 +2174,7 @@
                 <w:sz w:val="20"/>
                 <w:szCs w:val="20"/>
               </w:rPr>
-              <w:t xml:space="preserve">Create </w:t>
-            </w:r>
-            <w:proofErr w:type="spellStart"/>
-            <w:r>
-              <w:rPr>
-                <w:rFonts w:cs="Segoe UI"/>
-                <w:sz w:val="20"/>
-                <w:szCs w:val="20"/>
-              </w:rPr>
-              <w:t>config</w:t>
-            </w:r>
-            <w:proofErr w:type="spellEnd"/>
-            <w:r>
-              <w:rPr>
-                <w:rFonts w:cs="Segoe UI"/>
-                <w:sz w:val="20"/>
-                <w:szCs w:val="20"/>
-              </w:rPr>
-              <w:t xml:space="preserve"> lists in catalog site</w:t>
+              <w:t>Create config lists in catalog site</w:t>
             </w:r>
           </w:p>
           <w:p>
@@ -2467,25 +2449,7 @@
                 <w:sz w:val="20"/>
                 <w:szCs w:val="20"/>
               </w:rPr>
-              <w:t xml:space="preserve">: Corresponding term set groups should accordingly be updated to Excel </w:t>
-            </w:r>
-            <w:proofErr w:type="spellStart"/>
-            <w:r>
-              <w:rPr>
-                <w:rFonts w:cs="Segoe UI"/>
-                <w:sz w:val="20"/>
-                <w:szCs w:val="20"/>
-              </w:rPr>
-              <w:t>config</w:t>
-            </w:r>
-            <w:proofErr w:type="spellEnd"/>
-            <w:r>
-              <w:rPr>
-                <w:rFonts w:cs="Segoe UI"/>
-                <w:sz w:val="20"/>
-                <w:szCs w:val="20"/>
-              </w:rPr>
-              <w:t xml:space="preserve"> file</w:t>
+              <w:t>: Corresponding term set groups should accordingly be updated to Excel config file</w:t>
             </w:r>
           </w:p>
           <w:p>
@@ -2508,25 +2472,7 @@
                 <w:sz w:val="20"/>
                 <w:szCs w:val="20"/>
               </w:rPr>
-              <w:t xml:space="preserve">Client site collections and updating </w:t>
-            </w:r>
-            <w:proofErr w:type="gramStart"/>
-            <w:r>
-              <w:rPr>
-                <w:rFonts w:cs="Segoe UI"/>
-                <w:sz w:val="20"/>
-                <w:szCs w:val="20"/>
-              </w:rPr>
-              <w:t>clients</w:t>
-            </w:r>
-            <w:proofErr w:type="gramEnd"/>
-            <w:r>
-              <w:rPr>
-                <w:rFonts w:cs="Segoe UI"/>
-                <w:sz w:val="20"/>
-                <w:szCs w:val="20"/>
-              </w:rPr>
-              <w:t xml:space="preserve"> taxonomy details</w:t>
+              <w:t>Client site collections and updating clients taxonomy details</w:t>
             </w:r>
           </w:p>
           <w:p>
@@ -2712,18 +2658,8 @@
                 <w:sz w:val="20"/>
                 <w:szCs w:val="20"/>
               </w:rPr>
-              <w:t xml:space="preserve"> to deploy and maintain build. This same account should have Admin permission on 0365 </w:t>
-            </w:r>
-            <w:proofErr w:type="gramStart"/>
-            <w:r>
-              <w:rPr>
-                <w:rFonts w:cs="Segoe UI"/>
-                <w:sz w:val="20"/>
-                <w:szCs w:val="20"/>
-              </w:rPr>
-              <w:t>tenancy</w:t>
-            </w:r>
-            <w:proofErr w:type="gramEnd"/>
+              <w:t xml:space="preserve"> to deploy and maintain build. This same account should have Admin permission on 0365 tenancy</w:t>
+            </w:r>
           </w:p>
         </w:tc>
         <w:tc>
@@ -3019,21 +2955,8 @@
         <w:t>Run ‘</w:t>
       </w:r>
       <w:r>
-        <w:t xml:space="preserve">Install-Module </w:t>
-      </w:r>
-      <w:proofErr w:type="spellStart"/>
-      <w:r>
-        <w:t>AzureRM</w:t>
-      </w:r>
-      <w:proofErr w:type="spellEnd"/>
-      <w:r>
-        <w:t xml:space="preserve"> -</w:t>
-      </w:r>
-      <w:proofErr w:type="spellStart"/>
-      <w:r>
-        <w:t>AllowClobber</w:t>
-      </w:r>
-      <w:proofErr w:type="spellEnd"/>
+        <w:t>Install-Module AzureRM -AllowClobber</w:t>
+      </w:r>
       <w:r>
         <w:t>’ from Windows PowerShell</w:t>
       </w:r>
@@ -3294,19 +3217,11 @@
         </w:rPr>
         <w:t xml:space="preserve"> and DLL files by unblocking </w:t>
       </w:r>
-      <w:proofErr w:type="spellStart"/>
       <w:r>
         <w:rPr>
           <w:shd w:val="clear" w:color="auto" w:fill="FFFFFF"/>
         </w:rPr>
-        <w:t>mattercenter</w:t>
-      </w:r>
-      <w:proofErr w:type="spellEnd"/>
-      <w:r>
-        <w:rPr>
-          <w:shd w:val="clear" w:color="auto" w:fill="FFFFFF"/>
-        </w:rPr>
-        <w:t>-master</w:t>
+        <w:t>mattercenter-master</w:t>
       </w:r>
       <w:r>
         <w:rPr>
@@ -4425,25 +4340,7 @@
                 <w:sz w:val="20"/>
                 <w:szCs w:val="20"/>
               </w:rPr>
-              <w:t xml:space="preserve">Navigate to </w:t>
-            </w:r>
-            <w:proofErr w:type="spellStart"/>
-            <w:r>
-              <w:rPr>
-                <w:rFonts w:eastAsia="Times New Roman" w:cs="Segoe UI"/>
-                <w:sz w:val="20"/>
-                <w:szCs w:val="20"/>
-              </w:rPr>
-              <w:t>src</w:t>
-            </w:r>
-            <w:proofErr w:type="spellEnd"/>
-            <w:r>
-              <w:rPr>
-                <w:rFonts w:eastAsia="Times New Roman" w:cs="Segoe UI"/>
-                <w:sz w:val="20"/>
-                <w:szCs w:val="20"/>
-              </w:rPr>
-              <w:t>\Helper Utilities and open Helper Utilities solution in Visual Studio and build the solution</w:t>
+              <w:t>Navigate to src\Helper Utilities and open Helper Utilities solution in Visual Studio and build the solution</w:t>
             </w:r>
           </w:p>
           <w:p>
@@ -4465,25 +4362,7 @@
                 <w:sz w:val="20"/>
                 <w:szCs w:val="20"/>
               </w:rPr>
-              <w:t xml:space="preserve">This will build all deployment utilities and copy all EXE and </w:t>
-            </w:r>
-            <w:proofErr w:type="spellStart"/>
-            <w:r>
-              <w:rPr>
-                <w:rFonts w:eastAsia="Times New Roman" w:cs="Segoe UI"/>
-                <w:sz w:val="20"/>
-                <w:szCs w:val="20"/>
-              </w:rPr>
-              <w:t>Config</w:t>
-            </w:r>
-            <w:proofErr w:type="spellEnd"/>
-            <w:r>
-              <w:rPr>
-                <w:rFonts w:eastAsia="Times New Roman" w:cs="Segoe UI"/>
-                <w:sz w:val="20"/>
-                <w:szCs w:val="20"/>
-              </w:rPr>
-              <w:t xml:space="preserve"> files into</w:t>
+              <w:t>This will build all deployment utilities and copy all EXE and Config files into</w:t>
             </w:r>
             <w:r>
               <w:rPr>
@@ -4590,25 +4469,7 @@
                 <w:sz w:val="20"/>
                 <w:szCs w:val="20"/>
               </w:rPr>
-              <w:t xml:space="preserve"> </w:t>
-            </w:r>
-            <w:proofErr w:type="spellStart"/>
-            <w:r>
-              <w:rPr>
-                <w:rFonts w:cs="Segoe UI"/>
-                <w:sz w:val="20"/>
-                <w:szCs w:val="20"/>
-              </w:rPr>
-              <w:t>src</w:t>
-            </w:r>
-            <w:proofErr w:type="spellEnd"/>
-            <w:r>
-              <w:rPr>
-                <w:rFonts w:cs="Segoe UI"/>
-                <w:sz w:val="20"/>
-                <w:szCs w:val="20"/>
-              </w:rPr>
-              <w:t>/deployment</w:t>
+              <w:t xml:space="preserve"> src/deployment</w:t>
             </w:r>
             <w:r>
               <w:rPr>
@@ -4651,100 +4512,8 @@
                 <w:sz w:val="20"/>
                 <w:szCs w:val="20"/>
               </w:rPr>
-              <w:t xml:space="preserve">: </w:t>
-            </w:r>
-            <w:proofErr w:type="spellStart"/>
-            <w:r>
-              <w:rPr>
-                <w:rFonts w:cs="Segoe UI"/>
-                <w:sz w:val="20"/>
-                <w:szCs w:val="20"/>
-              </w:rPr>
-              <w:t>Config</w:t>
-            </w:r>
-            <w:proofErr w:type="spellEnd"/>
-            <w:r>
-              <w:rPr>
-                <w:rFonts w:cs="Segoe UI"/>
-                <w:sz w:val="20"/>
-                <w:szCs w:val="20"/>
-              </w:rPr>
-              <w:t xml:space="preserve">, </w:t>
-            </w:r>
-            <w:proofErr w:type="spellStart"/>
-            <w:proofErr w:type="gramStart"/>
-            <w:r>
-              <w:rPr>
-                <w:rFonts w:cs="Segoe UI"/>
-                <w:sz w:val="20"/>
-                <w:szCs w:val="20"/>
-              </w:rPr>
-              <w:t>Create</w:t>
-            </w:r>
-            <w:proofErr w:type="gramEnd"/>
-            <w:r>
-              <w:rPr>
-                <w:rFonts w:cs="Segoe UI"/>
-                <w:sz w:val="20"/>
-                <w:szCs w:val="20"/>
-              </w:rPr>
-              <w:t>_Group</w:t>
-            </w:r>
-            <w:proofErr w:type="spellEnd"/>
-            <w:r>
-              <w:rPr>
-                <w:rFonts w:cs="Segoe UI"/>
-                <w:sz w:val="20"/>
-                <w:szCs w:val="20"/>
-              </w:rPr>
-              <w:t xml:space="preserve">, </w:t>
-            </w:r>
-            <w:proofErr w:type="spellStart"/>
-            <w:r>
-              <w:rPr>
-                <w:rFonts w:cs="Segoe UI"/>
-                <w:sz w:val="20"/>
-                <w:szCs w:val="20"/>
-              </w:rPr>
-              <w:t>TermStore_Config</w:t>
-            </w:r>
-            <w:proofErr w:type="spellEnd"/>
-            <w:r>
-              <w:rPr>
-                <w:rFonts w:cs="Segoe UI"/>
-                <w:sz w:val="20"/>
-                <w:szCs w:val="20"/>
-              </w:rPr>
-              <w:t xml:space="preserve">, </w:t>
-            </w:r>
-            <w:proofErr w:type="spellStart"/>
-            <w:r>
-              <w:rPr>
-                <w:rFonts w:cs="Segoe UI"/>
-                <w:sz w:val="20"/>
-                <w:szCs w:val="20"/>
-              </w:rPr>
-              <w:t>Client_Config</w:t>
-            </w:r>
-            <w:proofErr w:type="spellEnd"/>
-            <w:r>
-              <w:rPr>
-                <w:rFonts w:cs="Segoe UI"/>
-                <w:sz w:val="20"/>
-                <w:szCs w:val="20"/>
-              </w:rPr>
-              <w:t xml:space="preserve">, </w:t>
-            </w:r>
-            <w:proofErr w:type="spellStart"/>
-            <w:r>
-              <w:rPr>
-                <w:rFonts w:cs="Segoe UI"/>
-                <w:sz w:val="20"/>
-                <w:szCs w:val="20"/>
-              </w:rPr>
-              <w:t>Sample_Data</w:t>
-            </w:r>
-            <w:proofErr w:type="spellEnd"/>
+              <w:t>: Config, Create_Group, TermStore_Config, Client_Config, Sample_Data</w:t>
+            </w:r>
           </w:p>
           <w:p>
             <w:pPr>
@@ -5273,59 +5042,13 @@
                       <w:szCs w:val="20"/>
                     </w:rPr>
                   </w:pPr>
-                  <w:proofErr w:type="spellStart"/>
                   <w:r>
                     <w:rPr>
                       <w:rFonts w:eastAsia="Times New Roman" w:cs="Segoe UI"/>
                       <w:sz w:val="20"/>
                       <w:szCs w:val="20"/>
                     </w:rPr>
-                    <w:t>Web.config</w:t>
-                  </w:r>
-                  <w:proofErr w:type="spellEnd"/>
-                  <w:r>
-                    <w:rPr>
-                      <w:rFonts w:eastAsia="Times New Roman" w:cs="Segoe UI"/>
-                      <w:sz w:val="20"/>
-                      <w:szCs w:val="20"/>
-                    </w:rPr>
-                    <w:t xml:space="preserve">, </w:t>
-                  </w:r>
-                  <w:proofErr w:type="spellStart"/>
-                  <w:r>
-                    <w:rPr>
-                      <w:rFonts w:eastAsia="Times New Roman" w:cs="Segoe UI"/>
-                      <w:sz w:val="20"/>
-                      <w:szCs w:val="20"/>
-                    </w:rPr>
-                    <w:t>Web_Cloud.config</w:t>
-                  </w:r>
-                  <w:proofErr w:type="spellEnd"/>
-                  <w:r>
-                    <w:rPr>
-                      <w:rFonts w:eastAsia="Times New Roman" w:cs="Segoe UI"/>
-                      <w:sz w:val="20"/>
-                      <w:szCs w:val="20"/>
-                    </w:rPr>
-                    <w:t xml:space="preserve">, </w:t>
-                  </w:r>
-                  <w:proofErr w:type="spellStart"/>
-                  <w:r>
-                    <w:rPr>
-                      <w:rFonts w:eastAsia="Times New Roman" w:cs="Segoe UI"/>
-                      <w:sz w:val="20"/>
-                      <w:szCs w:val="20"/>
-                    </w:rPr>
-                    <w:t>Web_OnPremise.config</w:t>
-                  </w:r>
-                  <w:proofErr w:type="spellEnd"/>
-                  <w:r>
-                    <w:rPr>
-                      <w:rFonts w:eastAsia="Times New Roman" w:cs="Segoe UI"/>
-                      <w:sz w:val="20"/>
-                      <w:szCs w:val="20"/>
-                    </w:rPr>
-                    <w:t xml:space="preserve"> file existence check for two solutions</w:t>
+                    <w:t>Web.config, Web_Cloud.config, Web_OnPremise.config file existence check for two solutions</w:t>
                   </w:r>
                 </w:p>
               </w:tc>
@@ -6272,8 +5995,6 @@
                 <w:szCs w:val="20"/>
               </w:rPr>
             </w:pPr>
-            <w:bookmarkStart w:id="2" w:name="_GoBack"/>
-            <w:bookmarkEnd w:id="2"/>
           </w:p>
         </w:tc>
         <w:tc>
@@ -6429,13 +6150,13 @@
       <w:pPr>
         <w:pStyle w:val="Heading2"/>
       </w:pPr>
-      <w:bookmarkStart w:id="3" w:name="_One_Click_Deployment_1"/>
-      <w:bookmarkStart w:id="4" w:name="_Toc460949902"/>
+      <w:bookmarkStart w:id="2" w:name="_One_Click_Deployment_1"/>
+      <w:bookmarkStart w:id="3" w:name="_Toc460949902"/>
+      <w:bookmarkEnd w:id="2"/>
+      <w:r>
+        <w:t>Deploy Azure Resources, Office and exchange Apps</w:t>
+      </w:r>
       <w:bookmarkEnd w:id="3"/>
-      <w:r>
-        <w:t>Deploy Azure Resources, Office and exchange Apps</w:t>
-      </w:r>
-      <w:bookmarkEnd w:id="4"/>
     </w:p>
     <w:p/>
     <w:tbl>
@@ -6665,23 +6386,13 @@
               </w:rPr>
               <w:t>\tree\master\cloud\</w:t>
             </w:r>
-            <w:proofErr w:type="spellStart"/>
             <w:r>
               <w:rPr>
                 <w:rFonts w:eastAsia="Times New Roman" w:cs="Segoe UI"/>
                 <w:sz w:val="20"/>
                 <w:szCs w:val="20"/>
               </w:rPr>
-              <w:t>src</w:t>
-            </w:r>
-            <w:proofErr w:type="spellEnd"/>
-            <w:r>
-              <w:rPr>
-                <w:rFonts w:eastAsia="Times New Roman" w:cs="Segoe UI"/>
-                <w:sz w:val="20"/>
-                <w:szCs w:val="20"/>
-              </w:rPr>
-              <w:t>\solution\Deployment\Scripts and run Deploy-AzureResourceGroup.ps1</w:t>
+              <w:t>src\solution\Deployment\Scripts and run Deploy-AzureResourceGroup.ps1</w:t>
             </w:r>
           </w:p>
           <w:p>
@@ -6717,10 +6428,7 @@
                 <w:p>
                   <w:pPr>
                     <w:pStyle w:val="ListParagraph"/>
-                    <w:numPr>
-                      <w:ilvl w:val="0"/>
-                      <w:numId w:val="63"/>
-                    </w:numPr>
+                    <w:ind w:left="360"/>
                     <w:rPr>
                       <w:rFonts w:eastAsia="Times New Roman" w:cs="Segoe UI"/>
                       <w:sz w:val="20"/>
@@ -6748,7 +6456,7 @@
                       <w:sz w:val="20"/>
                       <w:szCs w:val="20"/>
                     </w:rPr>
-                    <w:t>Deploys Office Apps</w:t>
+                    <w:t>Automated steps</w:t>
                   </w:r>
                 </w:p>
               </w:tc>
@@ -6797,7 +6505,25 @@
                       <w:sz w:val="20"/>
                       <w:szCs w:val="20"/>
                     </w:rPr>
-                    <w:t>Deploys Outlook Apps</w:t>
+                    <w:t>Azure web site, redis cache, storage, key vault</w:t>
+                  </w:r>
+                  <w:r>
+                    <w:rPr>
+                      <w:rFonts w:eastAsia="Times New Roman" w:cs="Segoe UI"/>
+                      <w:sz w:val="20"/>
+                      <w:szCs w:val="20"/>
+                    </w:rPr>
+                    <w:t>, A</w:t>
+                  </w:r>
+                  <w:bookmarkStart w:id="4" w:name="_GoBack"/>
+                  <w:bookmarkEnd w:id="4"/>
+                  <w:r>
+                    <w:rPr>
+                      <w:rFonts w:eastAsia="Times New Roman" w:cs="Segoe UI"/>
+                      <w:sz w:val="20"/>
+                      <w:szCs w:val="20"/>
+                    </w:rPr>
+                    <w:t>ppInsights</w:t>
                   </w:r>
                 </w:p>
               </w:tc>
@@ -6913,43 +6639,7 @@
                       <w:sz w:val="20"/>
                       <w:szCs w:val="20"/>
                     </w:rPr>
-                    <w:t xml:space="preserve">Updates the values of </w:t>
-                  </w:r>
-                  <w:proofErr w:type="spellStart"/>
-                  <w:r>
-                    <w:rPr>
-                      <w:rFonts w:eastAsia="Times New Roman" w:cs="Segoe UI"/>
-                      <w:sz w:val="20"/>
-                      <w:szCs w:val="20"/>
-                    </w:rPr>
-                    <w:t>ApplicationInsightsID</w:t>
-                  </w:r>
-                  <w:proofErr w:type="spellEnd"/>
-                  <w:r>
-                    <w:rPr>
-                      <w:rFonts w:eastAsia="Times New Roman" w:cs="Segoe UI"/>
-                      <w:sz w:val="20"/>
-                      <w:szCs w:val="20"/>
-                    </w:rPr>
-                    <w:t xml:space="preserve">, URL’s for pages on Azure and links on the page in Matter Landing, </w:t>
-                  </w:r>
-                  <w:proofErr w:type="spellStart"/>
-                  <w:r>
-                    <w:rPr>
-                      <w:rFonts w:eastAsia="Times New Roman" w:cs="Segoe UI"/>
-                      <w:sz w:val="20"/>
-                      <w:szCs w:val="20"/>
-                    </w:rPr>
-                    <w:t>SPCommon</w:t>
-                  </w:r>
-                  <w:proofErr w:type="spellEnd"/>
-                  <w:r>
-                    <w:rPr>
-                      <w:rFonts w:eastAsia="Times New Roman" w:cs="Segoe UI"/>
-                      <w:sz w:val="20"/>
-                      <w:szCs w:val="20"/>
-                    </w:rPr>
-                    <w:t xml:space="preserve"> and Document Details JS file. Also updates the references in the Document Details HTML file</w:t>
+                    <w:t>Updates the values of ApplicationInsightsID, URL’s for pages on Azure and links on the page in Matter Landing, SPCommon and Document Details JS file. Also updates the references in the Document Details HTML file</w:t>
                   </w:r>
                 </w:p>
               </w:tc>
@@ -6970,7 +6660,6 @@
                       <w:ilvl w:val="0"/>
                       <w:numId w:val="63"/>
                     </w:numPr>
-                    <w:ind w:left="697"/>
                     <w:rPr>
                       <w:rFonts w:eastAsia="Times New Roman" w:cs="Segoe UI"/>
                       <w:sz w:val="20"/>
@@ -7144,7 +6833,7 @@
                 <v:shape id="_x0000_i1025" type="#_x0000_t75" style="width:527.25pt;height:207pt" o:ole="">
                   <v:imagedata r:id="rId24" o:title=""/>
                 </v:shape>
-                <o:OLEObject Type="Embed" ProgID="PBrush" ShapeID="_x0000_i1025" DrawAspect="Content" ObjectID="_1534698678" r:id="rId25"/>
+                <o:OLEObject Type="Embed" ProgID="PBrush" ShapeID="_x0000_i1025" DrawAspect="Content" ObjectID="_1534703307" r:id="rId25"/>
               </w:object>
             </w:r>
           </w:p>
@@ -7212,18 +6901,8 @@
                 <w:sz w:val="20"/>
                 <w:szCs w:val="20"/>
               </w:rPr>
-              <w:t xml:space="preserve">Secret.ps1 to update secret in </w:t>
-            </w:r>
-            <w:proofErr w:type="spellStart"/>
-            <w:r>
-              <w:rPr>
-                <w:rFonts w:eastAsia="Times New Roman" w:cs="Segoe UI"/>
-                <w:sz w:val="20"/>
-                <w:szCs w:val="20"/>
-              </w:rPr>
-              <w:t>keyVault</w:t>
-            </w:r>
-            <w:proofErr w:type="spellEnd"/>
+              <w:t>Secret.ps1 to update secret in keyVault</w:t>
+            </w:r>
           </w:p>
           <w:p>
             <w:pPr>
@@ -7285,25 +6964,7 @@
                 <w:rFonts w:cs="Arial"/>
                 <w:color w:val="333333"/>
               </w:rPr>
-              <w:t xml:space="preserve">3c. Open Microsoft.Legal.MatterCenter.sln in visual studio as administrator and publish </w:t>
-            </w:r>
-            <w:proofErr w:type="spellStart"/>
-            <w:proofErr w:type="gramStart"/>
-            <w:r>
-              <w:rPr>
-                <w:rFonts w:cs="Arial"/>
-                <w:color w:val="333333"/>
-              </w:rPr>
-              <w:t>Microsoft.Logal.MatterCenter.Web</w:t>
-            </w:r>
-            <w:proofErr w:type="spellEnd"/>
-            <w:proofErr w:type="gramEnd"/>
-            <w:r>
-              <w:rPr>
-                <w:rFonts w:cs="Arial"/>
-                <w:color w:val="333333"/>
-              </w:rPr>
-              <w:t xml:space="preserve"> project. </w:t>
+              <w:t xml:space="preserve">3c. Open Microsoft.Legal.MatterCenter.sln in visual studio as administrator and publish Microsoft.Logal.MatterCenter.Web project. </w:t>
             </w:r>
             <w:r>
               <w:rPr>
@@ -7407,7 +7068,7 @@
                 <w:sz w:val="20"/>
                 <w:szCs w:val="20"/>
               </w:rPr>
-              <w:t xml:space="preserve"> exchange App and office app from </w:t>
+              <w:t xml:space="preserve"> office app from </w:t>
             </w:r>
             <w:r>
               <w:rPr>
@@ -7679,15 +7340,7 @@
         </w:numPr>
       </w:pPr>
       <w:r>
-        <w:t xml:space="preserve">Expand the Taxonomy node, look for </w:t>
-      </w:r>
-      <w:proofErr w:type="spellStart"/>
-      <w:r>
-        <w:t>MatterCenterTerms</w:t>
-      </w:r>
-      <w:proofErr w:type="spellEnd"/>
-      <w:r>
-        <w:t xml:space="preserve"> node and expand it</w:t>
+        <w:t>Expand the Taxonomy node, look for MatterCenterTerms node and expand it</w:t>
       </w:r>
     </w:p>
     <w:p>
@@ -7962,7 +7615,6 @@
                 <w:szCs w:val="20"/>
               </w:rPr>
             </w:pPr>
-            <w:proofErr w:type="spellStart"/>
             <w:r>
               <w:rPr>
                 <w:rFonts w:eastAsia="Times New Roman" w:cs="Segoe UI"/>
@@ -7971,7 +7623,6 @@
               </w:rPr>
               <w:t>ClientID</w:t>
             </w:r>
-            <w:proofErr w:type="spellEnd"/>
           </w:p>
         </w:tc>
         <w:tc>
@@ -8017,7 +7668,6 @@
                 <w:szCs w:val="20"/>
               </w:rPr>
             </w:pPr>
-            <w:proofErr w:type="spellStart"/>
             <w:r>
               <w:rPr>
                 <w:rFonts w:eastAsia="Times New Roman" w:cs="Segoe UI"/>
@@ -8026,7 +7676,6 @@
               </w:rPr>
               <w:t>ClientURL</w:t>
             </w:r>
-            <w:proofErr w:type="spellEnd"/>
           </w:p>
         </w:tc>
         <w:tc>
@@ -8869,11 +8518,9 @@
       <w:r>
         <w:t>Update web dashboard URL in ‘</w:t>
       </w:r>
-      <w:proofErr w:type="spellStart"/>
       <w:r>
         <w:t>WebDashboardSPTemplate</w:t>
       </w:r>
-      <w:proofErr w:type="spellEnd"/>
       <w:r>
         <w:t xml:space="preserve">’ </w:t>
       </w:r>
@@ -8895,61 +8542,33 @@
       <w:r>
         <w:t>ocation for ‘</w:t>
       </w:r>
-      <w:proofErr w:type="spellStart"/>
       <w:r>
         <w:t>WebDashboardSPTemplate</w:t>
       </w:r>
-      <w:proofErr w:type="spellEnd"/>
       <w:r>
         <w:t>’</w:t>
       </w:r>
       <w:r>
         <w:t xml:space="preserve">= </w:t>
       </w:r>
-      <w:proofErr w:type="gramStart"/>
-      <w:r>
-        <w:t>“..</w:t>
-      </w:r>
-      <w:proofErr w:type="gramEnd"/>
+      <w:r>
+        <w:t>“../mattercenter-master/tree/master/</w:t>
+      </w:r>
+      <w:r>
+        <w:t>cloud</w:t>
+      </w:r>
+      <w:r>
+        <w:t>/src/deployments/Static Content/</w:t>
+      </w:r>
+      <w:r>
+        <w:t>HTML</w:t>
+      </w:r>
       <w:r>
         <w:t>/</w:t>
       </w:r>
-      <w:proofErr w:type="spellStart"/>
-      <w:r>
-        <w:t>mattercenter</w:t>
-      </w:r>
-      <w:proofErr w:type="spellEnd"/>
-      <w:r>
-        <w:t>-master/tree/master/</w:t>
-      </w:r>
-      <w:r>
-        <w:t>cloud</w:t>
-      </w:r>
-      <w:r>
-        <w:t>/</w:t>
-      </w:r>
-      <w:proofErr w:type="spellStart"/>
-      <w:r>
-        <w:t>src</w:t>
-      </w:r>
-      <w:proofErr w:type="spellEnd"/>
-      <w:r>
-        <w:t>/deployments/Static Content/</w:t>
-      </w:r>
-      <w:r>
-        <w:t>HTML</w:t>
-      </w:r>
-      <w:r>
-        <w:t>/</w:t>
-      </w:r>
-      <w:r>
-        <w:t xml:space="preserve"> </w:t>
-      </w:r>
-      <w:proofErr w:type="spellStart"/>
-      <w:r>
-        <w:t>WebDashboardSPTemplate</w:t>
-      </w:r>
-      <w:proofErr w:type="spellEnd"/>
+      <w:r>
+        <w:t xml:space="preserve"> WebDashboardSPTemplate</w:t>
+      </w:r>
       <w:r>
         <w:t xml:space="preserve"> </w:t>
       </w:r>
@@ -9165,11 +8784,9 @@
       <w:r>
         <w:t xml:space="preserve"> it as ‘</w:t>
       </w:r>
-      <w:proofErr w:type="spellStart"/>
       <w:r>
         <w:t>MatterCenterHome</w:t>
       </w:r>
-      <w:proofErr w:type="spellEnd"/>
       <w:r>
         <w:t>’</w:t>
       </w:r>
@@ -9868,7 +9485,6 @@
         </w:rPr>
         <w:t>Update settings page URL in ‘</w:t>
       </w:r>
-      <w:proofErr w:type="spellStart"/>
       <w:r>
         <w:rPr>
           <w:rFonts w:cs="Segoe UI"/>
@@ -9876,7 +9492,6 @@
         </w:rPr>
         <w:t>SettingsSP</w:t>
       </w:r>
-      <w:proofErr w:type="spellEnd"/>
       <w:r>
         <w:rPr>
           <w:rFonts w:cs="Segoe UI"/>
@@ -9912,67 +9527,30 @@
           <w:rFonts w:cs="Segoe UI"/>
           <w:szCs w:val="20"/>
         </w:rPr>
-        <w:t>ocation for ‘</w:t>
-      </w:r>
-      <w:proofErr w:type="spellStart"/>
+        <w:t xml:space="preserve">ocation for ‘SettingsSP’ = </w:t>
+      </w:r>
       <w:r>
         <w:rPr>
           <w:rFonts w:cs="Segoe UI"/>
           <w:szCs w:val="20"/>
         </w:rPr>
-        <w:t>SettingsSP</w:t>
-      </w:r>
-      <w:proofErr w:type="spellEnd"/>
+        <w:t>“</w:t>
+      </w:r>
       <w:r>
         <w:rPr>
           <w:rFonts w:cs="Segoe UI"/>
           <w:szCs w:val="20"/>
         </w:rPr>
-        <w:t xml:space="preserve">’ = </w:t>
-      </w:r>
-      <w:proofErr w:type="gramStart"/>
-      <w:r>
-        <w:rPr>
-          <w:rFonts w:cs="Segoe UI"/>
-          <w:szCs w:val="20"/>
-        </w:rPr>
-        <w:t>“</w:t>
-      </w:r>
-      <w:r>
-        <w:rPr>
-          <w:rFonts w:cs="Segoe UI"/>
-          <w:szCs w:val="20"/>
-        </w:rPr>
         <w:t>.</w:t>
       </w:r>
       <w:r>
-        <w:t>.</w:t>
-      </w:r>
-      <w:proofErr w:type="gramEnd"/>
-      <w:r>
-        <w:t>/</w:t>
-      </w:r>
-      <w:proofErr w:type="spellStart"/>
-      <w:r>
-        <w:t>mattercenter</w:t>
-      </w:r>
-      <w:proofErr w:type="spellEnd"/>
-      <w:r>
-        <w:t>-master/tree/master/</w:t>
+        <w:t>./mattercenter-master/tree/master/</w:t>
       </w:r>
       <w:r>
         <w:t>cloud</w:t>
       </w:r>
       <w:r>
-        <w:t>/</w:t>
-      </w:r>
-      <w:proofErr w:type="spellStart"/>
-      <w:r>
-        <w:t>src</w:t>
-      </w:r>
-      <w:proofErr w:type="spellEnd"/>
-      <w:r>
-        <w:t>/deployments/Static Content/</w:t>
+        <w:t>/src/deployments/Static Content/</w:t>
       </w:r>
       <w:r>
         <w:t>HTML</w:t>
@@ -10814,21 +10392,7 @@
         <w:rPr>
           <w:rFonts w:cs="Segoe UI"/>
         </w:rPr>
-        <w:t xml:space="preserve">In the fly out that opens, click on “…” and then select “Shared </w:t>
-      </w:r>
-      <w:proofErr w:type="gramStart"/>
-      <w:r>
-        <w:rPr>
-          <w:rFonts w:cs="Segoe UI"/>
-        </w:rPr>
-        <w:t>With</w:t>
-      </w:r>
-      <w:proofErr w:type="gramEnd"/>
-      <w:r>
-        <w:rPr>
-          <w:rFonts w:cs="Segoe UI"/>
-        </w:rPr>
-        <w:t>” as shown below:</w:t>
+        <w:t>In the fly out that opens, click on “…” and then select “Shared With” as shown below:</w:t>
       </w:r>
     </w:p>
     <w:p>
@@ -11468,15 +11032,7 @@
         </w:numPr>
       </w:pPr>
       <w:r>
-        <w:t>In the popup that opens up, enter “</w:t>
-      </w:r>
-      <w:proofErr w:type="spellStart"/>
-      <w:r>
-        <w:t>ConfigurationValue</w:t>
-      </w:r>
-      <w:proofErr w:type="spellEnd"/>
-      <w:r>
-        <w:t>” and Select “Multiple lines of text” and click on Ok button as shown below:</w:t>
+        <w:t>In the popup that opens up, enter “ConfigurationValue” and Select “Multiple lines of text” and click on Ok button as shown below:</w:t>
       </w:r>
     </w:p>
     <w:p>
@@ -11999,13 +11555,8 @@
         <w:t xml:space="preserve">In the page that opens up, </w:t>
       </w:r>
       <w:r>
-        <w:t>there will be a group called _</w:t>
-      </w:r>
-      <w:proofErr w:type="spellStart"/>
-      <w:r>
-        <w:t>MatterCenter</w:t>
-      </w:r>
-      <w:proofErr w:type="spellEnd"/>
+        <w:t>there will be a group called _MatterCenter</w:t>
+      </w:r>
       <w:r>
         <w:t xml:space="preserve"> as shown below:</w:t>
       </w:r>
@@ -12076,15 +11627,7 @@
         <w:pStyle w:val="ListNumber"/>
       </w:pPr>
       <w:r>
-        <w:t>For each content type, click the link, choose the Manage publishing for this content type and select ok to publish the content type.  Content types can take between 1-48 hours to publish to all the site collection.  To verify the publishing is complete, go to the site collection you would like to create a matter on, click Settings &gt; Site Content Types and verify that the _</w:t>
-      </w:r>
-      <w:proofErr w:type="spellStart"/>
-      <w:r>
-        <w:t>MatterCenter</w:t>
-      </w:r>
-      <w:proofErr w:type="spellEnd"/>
-      <w:r>
-        <w:t xml:space="preserve"> group and the content types are listed there.</w:t>
+        <w:t>For each content type, click the link, choose the Manage publishing for this content type and select ok to publish the content type.  Content types can take between 1-48 hours to publish to all the site collection.  To verify the publishing is complete, go to the site collection you would like to create a matter on, click Settings &gt; Site Content Types and verify that the _MatterCenter group and the content types are listed there.</w:t>
       </w:r>
     </w:p>
     <w:p>
@@ -12543,7 +12086,7 @@
           <w:rPr>
             <w:noProof/>
           </w:rPr>
-          <w:t>21</w:t>
+          <w:t>10</w:t>
         </w:r>
         <w:r>
           <w:rPr>
@@ -18260,7 +17803,7 @@
       </w:pPr>
     </w:pPrDefault>
   </w:docDefaults>
-  <w:latentStyles w:defLockedState="0" w:defUIPriority="99" w:defSemiHidden="0" w:defUnhideWhenUsed="0" w:defQFormat="0" w:count="373">
+  <w:latentStyles w:defLockedState="0" w:defUIPriority="99" w:defSemiHidden="0" w:defUnhideWhenUsed="0" w:defQFormat="0" w:count="372">
     <w:lsdException w:name="Normal" w:uiPriority="0" w:qFormat="1"/>
     <w:lsdException w:name="heading 1" w:uiPriority="9" w:qFormat="1"/>
     <w:lsdException w:name="heading 2" w:semiHidden="1" w:uiPriority="9" w:unhideWhenUsed="1" w:qFormat="1"/>
@@ -18366,6 +17909,7 @@
     <w:lsdException w:name="HTML Sample" w:semiHidden="1" w:unhideWhenUsed="1"/>
     <w:lsdException w:name="HTML Typewriter" w:semiHidden="1" w:unhideWhenUsed="1"/>
     <w:lsdException w:name="HTML Variable" w:semiHidden="1" w:unhideWhenUsed="1"/>
+    <w:lsdException w:name="Normal Table" w:semiHidden="1" w:unhideWhenUsed="1"/>
     <w:lsdException w:name="annotation subject" w:semiHidden="1" w:unhideWhenUsed="1"/>
     <w:lsdException w:name="No List" w:semiHidden="1" w:unhideWhenUsed="1"/>
     <w:lsdException w:name="Outline List 1" w:semiHidden="1" w:unhideWhenUsed="1"/>
@@ -18412,8 +17956,10 @@
     <w:lsdException w:name="Table Subtle 2" w:semiHidden="1" w:unhideWhenUsed="1"/>
     <w:lsdException w:name="Table Web 1" w:semiHidden="1" w:unhideWhenUsed="1"/>
     <w:lsdException w:name="Table Web 2" w:semiHidden="1" w:unhideWhenUsed="1"/>
+    <w:lsdException w:name="Table Web 3" w:semiHidden="1" w:unhideWhenUsed="1"/>
     <w:lsdException w:name="Balloon Text" w:semiHidden="1" w:unhideWhenUsed="1"/>
     <w:lsdException w:name="Table Grid" w:uiPriority="39"/>
+    <w:lsdException w:name="Table Theme" w:semiHidden="1" w:unhideWhenUsed="1"/>
     <w:lsdException w:name="Placeholder Text" w:semiHidden="1"/>
     <w:lsdException w:name="No Spacing" w:uiPriority="1" w:qFormat="1"/>
     <w:lsdException w:name="Light Shading" w:uiPriority="60"/>
@@ -18630,7 +18176,6 @@
     <w:lsdException w:name="List Table 6 Colorful Accent 6" w:uiPriority="51"/>
     <w:lsdException w:name="List Table 7 Colorful Accent 6" w:uiPriority="52"/>
     <w:lsdException w:name="Mention" w:semiHidden="1" w:unhideWhenUsed="1"/>
-    <w:lsdException w:name="Smart Hyperlink" w:semiHidden="1" w:unhideWhenUsed="1"/>
   </w:latentStyles>
   <w:style w:type="paragraph" w:default="1" w:styleId="Normal">
     <w:name w:val="Normal"/>
@@ -19576,18 +19121,18 @@
 </file>
 
 <file path=customXml/item1.xml><?xml version="1.0" encoding="utf-8"?>
+<p:properties xmlns:p="http://schemas.microsoft.com/office/2006/metadata/properties" xmlns:xsi="http://www.w3.org/2001/XMLSchema-instance" xmlns:pc="http://schemas.microsoft.com/office/infopath/2007/PartnerControls">
+  <documentManagement/>
+</p:properties>
+</file>
+
+<file path=customXml/item2.xml><?xml version="1.0" encoding="utf-8"?>
 <?mso-contentType ?>
 <FormTemplates xmlns="http://schemas.microsoft.com/sharepoint/v3/contenttype/forms">
   <Display>DocumentLibraryForm</Display>
   <Edit>DocumentLibraryForm</Edit>
   <New>DocumentLibraryForm</New>
 </FormTemplates>
-</file>
-
-<file path=customXml/item2.xml><?xml version="1.0" encoding="utf-8"?>
-<p:properties xmlns:p="http://schemas.microsoft.com/office/2006/metadata/properties" xmlns:xsi="http://www.w3.org/2001/XMLSchema-instance" xmlns:pc="http://schemas.microsoft.com/office/infopath/2007/PartnerControls">
-  <documentManagement/>
-</p:properties>
 </file>
 
 <file path=customXml/item3.xml><?xml version="1.0" encoding="utf-8"?>
@@ -19757,18 +19302,18 @@
 </file>
 
 <file path=customXml/itemProps1.xml><?xml version="1.0" encoding="utf-8"?>
-<ds:datastoreItem xmlns:ds="http://schemas.openxmlformats.org/officeDocument/2006/customXml" ds:itemID="{0A9DA687-A057-408F-B9C7-B9973E1303DE}">
+<ds:datastoreItem xmlns:ds="http://schemas.openxmlformats.org/officeDocument/2006/customXml" ds:itemID="{B62EF8AE-0D70-4737-B5B1-2325A752EBB6}">
   <ds:schemaRefs>
-    <ds:schemaRef ds:uri="http://schemas.microsoft.com/sharepoint/v3/contenttype/forms"/>
+    <ds:schemaRef ds:uri="http://schemas.microsoft.com/office/2006/metadata/properties"/>
+    <ds:schemaRef ds:uri="http://schemas.microsoft.com/office/infopath/2007/PartnerControls"/>
   </ds:schemaRefs>
 </ds:datastoreItem>
 </file>
 
 <file path=customXml/itemProps2.xml><?xml version="1.0" encoding="utf-8"?>
-<ds:datastoreItem xmlns:ds="http://schemas.openxmlformats.org/officeDocument/2006/customXml" ds:itemID="{B62EF8AE-0D70-4737-B5B1-2325A752EBB6}">
+<ds:datastoreItem xmlns:ds="http://schemas.openxmlformats.org/officeDocument/2006/customXml" ds:itemID="{0A9DA687-A057-408F-B9C7-B9973E1303DE}">
   <ds:schemaRefs>
-    <ds:schemaRef ds:uri="http://schemas.microsoft.com/office/2006/metadata/properties"/>
-    <ds:schemaRef ds:uri="http://schemas.microsoft.com/office/infopath/2007/PartnerControls"/>
+    <ds:schemaRef ds:uri="http://schemas.microsoft.com/sharepoint/v3/contenttype/forms"/>
   </ds:schemaRefs>
 </ds:datastoreItem>
 </file>
@@ -19792,7 +19337,7 @@
 </file>
 
 <file path=customXml/itemProps4.xml><?xml version="1.0" encoding="utf-8"?>
-<ds:datastoreItem xmlns:ds="http://schemas.openxmlformats.org/officeDocument/2006/customXml" ds:itemID="{C2D4CDE1-13DF-4B62-B72A-AF01A47EC191}">
+<ds:datastoreItem xmlns:ds="http://schemas.openxmlformats.org/officeDocument/2006/customXml" ds:itemID="{74B4A858-A3A1-41A6-8AD5-0F9243EF5128}">
   <ds:schemaRefs>
     <ds:schemaRef ds:uri="http://schemas.openxmlformats.org/officeDocument/2006/bibliography"/>
   </ds:schemaRefs>

</xml_diff>

<commit_message>
commented searchresultssource code to unblock deployment..
</commit_message>
<xml_diff>
--- a/tree/master/cloud/docs/Matter Center Build and Deployment Guide.docx
+++ b/tree/master/cloud/docs/Matter Center Build and Deployment Guide.docx
@@ -687,7 +687,21 @@
                 <w:rStyle w:val="Hyperlink"/>
                 <w:noProof/>
               </w:rPr>
-              <w:t>Appendix C</w:t>
+              <w:t>Append</w:t>
+            </w:r>
+            <w:r>
+              <w:rPr>
+                <w:rStyle w:val="Hyperlink"/>
+                <w:noProof/>
+              </w:rPr>
+              <w:t>i</w:t>
+            </w:r>
+            <w:r>
+              <w:rPr>
+                <w:rStyle w:val="Hyperlink"/>
+                <w:noProof/>
+              </w:rPr>
+              <w:t>x C</w:t>
             </w:r>
             <w:r>
               <w:rPr>
@@ -2176,8 +2190,6 @@
           <w:noProof/>
         </w:rPr>
       </w:pPr>
-      <w:bookmarkStart w:id="1" w:name="_GoBack"/>
-      <w:bookmarkEnd w:id="1"/>
       <w:r>
         <w:rPr>
           <w:noProof/>
@@ -2426,7 +2438,7 @@
       <w:pPr>
         <w:pStyle w:val="Heading2"/>
       </w:pPr>
-      <w:bookmarkStart w:id="2" w:name="_Toc460949901"/>
+      <w:bookmarkStart w:id="1" w:name="_Toc460949901"/>
       <w:r>
         <w:t>Deploy</w:t>
       </w:r>
@@ -2439,7 +2451,7 @@
       <w:r>
         <w:t>Assets</w:t>
       </w:r>
-      <w:bookmarkEnd w:id="2"/>
+      <w:bookmarkEnd w:id="1"/>
       <w:r>
         <w:t xml:space="preserve"> </w:t>
       </w:r>
@@ -2593,14 +2605,6 @@
               </w:rPr>
               <w:t>Office 365 - Create App Catalog</w:t>
             </w:r>
-            <w:r>
-              <w:rPr>
-                <w:rFonts w:eastAsia="Times New Roman" w:cs="Segoe UI"/>
-                <w:sz w:val="20"/>
-                <w:szCs w:val="20"/>
-              </w:rPr>
-              <w:t> </w:t>
-            </w:r>
           </w:p>
           <w:p>
             <w:pPr>
@@ -2664,7 +2668,42 @@
                 <w:sz w:val="20"/>
                 <w:szCs w:val="20"/>
               </w:rPr>
-              <w:t>Sign in to the Office 365 admin center with your SharePoint Online admin user name and password</w:t>
+              <w:t>Sign in to</w:t>
+            </w:r>
+            <w:r>
+              <w:rPr>
+                <w:rFonts w:eastAsia="Times New Roman" w:cs="Segoe UI"/>
+                <w:sz w:val="20"/>
+                <w:szCs w:val="20"/>
+              </w:rPr>
+              <w:t xml:space="preserve"> </w:t>
+            </w:r>
+            <w:hyperlink r:id="rId20" w:history="1">
+              <w:r>
+                <w:rPr>
+                  <w:rStyle w:val="Hyperlink"/>
+                  <w:rFonts w:eastAsia="Times New Roman" w:cs="Segoe UI"/>
+                  <w:sz w:val="20"/>
+                  <w:szCs w:val="20"/>
+                </w:rPr>
+                <w:t>https://portal.office.com</w:t>
+              </w:r>
+            </w:hyperlink>
+            <w:r>
+              <w:rPr>
+                <w:rFonts w:eastAsia="Times New Roman" w:cs="Segoe UI"/>
+                <w:sz w:val="20"/>
+                <w:szCs w:val="20"/>
+              </w:rPr>
+              <w:t xml:space="preserve"> with</w:t>
+            </w:r>
+            <w:r>
+              <w:rPr>
+                <w:rFonts w:eastAsia="Times New Roman" w:cs="Segoe UI"/>
+                <w:sz w:val="20"/>
+                <w:szCs w:val="20"/>
+              </w:rPr>
+              <w:t xml:space="preserve"> admin user name and password</w:t>
             </w:r>
           </w:p>
           <w:p>
@@ -2681,6 +2720,14 @@
                 <w:szCs w:val="20"/>
               </w:rPr>
             </w:pPr>
+            <w:r>
+              <w:rPr>
+                <w:rFonts w:eastAsia="Times New Roman" w:cs="Segoe UI"/>
+                <w:sz w:val="20"/>
+                <w:szCs w:val="20"/>
+              </w:rPr>
+              <w:t xml:space="preserve">From left top corner, </w:t>
+            </w:r>
             <w:r>
               <w:rPr>
                 <w:rFonts w:eastAsia="Times New Roman" w:cs="Segoe UI"/>
@@ -2747,7 +2794,7 @@
                           <pic:cNvPicPr/>
                         </pic:nvPicPr>
                         <pic:blipFill>
-                          <a:blip r:embed="rId20"/>
+                          <a:blip r:embed="rId21"/>
                           <a:stretch>
                             <a:fillRect/>
                           </a:stretch>
@@ -2871,7 +2918,7 @@
                           <pic:cNvPicPr/>
                         </pic:nvPicPr>
                         <pic:blipFill>
-                          <a:blip r:embed="rId21"/>
+                          <a:blip r:embed="rId22"/>
                           <a:stretch>
                             <a:fillRect/>
                           </a:stretch>
@@ -2924,6 +2971,25 @@
           </w:p>
           <w:p>
             <w:pPr>
+              <w:ind w:left="697"/>
+              <w:textAlignment w:val="center"/>
+              <w:rPr>
+                <w:rFonts w:eastAsia="Times New Roman" w:cs="Segoe UI"/>
+                <w:sz w:val="20"/>
+                <w:szCs w:val="20"/>
+              </w:rPr>
+            </w:pPr>
+            <w:r>
+              <w:rPr>
+                <w:rFonts w:eastAsia="Times New Roman" w:cs="Segoe UI"/>
+                <w:sz w:val="20"/>
+                <w:szCs w:val="20"/>
+              </w:rPr>
+              <w:t>Note: You won’t get above dialog if app catalog site already exists. You can skip this step and proceed from step 2.</w:t>
+            </w:r>
+          </w:p>
+          <w:p>
+            <w:pPr>
               <w:numPr>
                 <w:ilvl w:val="0"/>
                 <w:numId w:val="1"/>
@@ -2942,7 +3008,39 @@
                 <w:sz w:val="20"/>
                 <w:szCs w:val="20"/>
               </w:rPr>
-              <w:t>On the Create App Catalog Site Collection page, enter the required information, and then click OK</w:t>
+              <w:t xml:space="preserve">On the Create App Catalog Site Collection page, </w:t>
+            </w:r>
+            <w:r>
+              <w:rPr>
+                <w:rFonts w:eastAsia="Times New Roman" w:cs="Segoe UI"/>
+                <w:sz w:val="20"/>
+                <w:szCs w:val="20"/>
+              </w:rPr>
+              <w:t>provide</w:t>
+            </w:r>
+            <w:r>
+              <w:rPr>
+                <w:rFonts w:eastAsia="Times New Roman" w:cs="Segoe UI"/>
+                <w:sz w:val="20"/>
+                <w:szCs w:val="20"/>
+              </w:rPr>
+              <w:t xml:space="preserve"> information</w:t>
+            </w:r>
+            <w:r>
+              <w:rPr>
+                <w:rFonts w:eastAsia="Times New Roman" w:cs="Segoe UI"/>
+                <w:sz w:val="20"/>
+                <w:szCs w:val="20"/>
+              </w:rPr>
+              <w:t xml:space="preserve"> as below</w:t>
+            </w:r>
+            <w:r>
+              <w:rPr>
+                <w:rFonts w:eastAsia="Times New Roman" w:cs="Segoe UI"/>
+                <w:sz w:val="20"/>
+                <w:szCs w:val="20"/>
+              </w:rPr>
+              <w:t>, and then click OK</w:t>
             </w:r>
           </w:p>
           <w:p>
@@ -2956,78 +3054,31 @@
               </w:rPr>
             </w:pPr>
             <w:r>
-              <w:rPr>
-                <w:rFonts w:cs="Segoe UI"/>
-                <w:noProof/>
-                <w:sz w:val="20"/>
-                <w:szCs w:val="20"/>
-              </w:rPr>
-              <w:lastRenderedPageBreak/>
-              <w:drawing>
-                <wp:inline distT="0" distB="0" distL="0" distR="0" wp14:anchorId="235EC060" wp14:editId="0506D741">
-                  <wp:extent cx="3648180" cy="2438400"/>
-                  <wp:effectExtent l="133350" t="114300" r="123825" b="171450"/>
-                  <wp:docPr id="402" name="Picture 402"/>
-                  <wp:cNvGraphicFramePr>
-                    <a:graphicFrameLocks xmlns:a="http://schemas.openxmlformats.org/drawingml/2006/main" noChangeAspect="1"/>
-                  </wp:cNvGraphicFramePr>
-                  <a:graphic xmlns:a="http://schemas.openxmlformats.org/drawingml/2006/main">
-                    <a:graphicData uri="http://schemas.openxmlformats.org/drawingml/2006/picture">
-                      <pic:pic xmlns:pic="http://schemas.openxmlformats.org/drawingml/2006/picture">
-                        <pic:nvPicPr>
-                          <pic:cNvPr id="1" name=""/>
-                          <pic:cNvPicPr/>
-                        </pic:nvPicPr>
-                        <pic:blipFill>
-                          <a:blip r:embed="rId22"/>
-                          <a:stretch>
-                            <a:fillRect/>
-                          </a:stretch>
-                        </pic:blipFill>
-                        <pic:spPr>
-                          <a:xfrm>
-                            <a:off x="0" y="0"/>
-                            <a:ext cx="3661986" cy="2447628"/>
-                          </a:xfrm>
-                          <a:prstGeom prst="rect">
-                            <a:avLst/>
-                          </a:prstGeom>
-                          <a:solidFill>
-                            <a:srgbClr val="FFFFFF">
-                              <a:shade val="85000"/>
-                            </a:srgbClr>
-                          </a:solidFill>
-                          <a:ln w="88900" cap="sq">
-                            <a:solidFill>
-                              <a:srgbClr val="FFFFFF"/>
-                            </a:solidFill>
-                            <a:miter lim="800000"/>
-                          </a:ln>
-                          <a:effectLst>
-                            <a:outerShdw blurRad="55000" dist="18000" dir="5400000" algn="tl" rotWithShape="0">
-                              <a:srgbClr val="000000">
-                                <a:alpha val="40000"/>
-                              </a:srgbClr>
-                            </a:outerShdw>
-                          </a:effectLst>
-                          <a:scene3d>
-                            <a:camera prst="orthographicFront"/>
-                            <a:lightRig rig="twoPt" dir="t">
-                              <a:rot lat="0" lon="0" rev="7200000"/>
-                            </a:lightRig>
-                          </a:scene3d>
-                          <a:sp3d>
-                            <a:bevelT w="25400" h="19050"/>
-                            <a:contourClr>
-                              <a:srgbClr val="FFFFFF"/>
-                            </a:contourClr>
-                          </a:sp3d>
-                        </pic:spPr>
-                      </pic:pic>
-                    </a:graphicData>
-                  </a:graphic>
-                </wp:inline>
-              </w:drawing>
+              <w:object w:dxaOrig="9135" w:dyaOrig="7845" w14:anchorId="3714C3A9">
+                <v:shapetype id="_x0000_t75" coordsize="21600,21600" o:spt="75" o:preferrelative="t" path="m@4@5l@4@11@9@11@9@5xe" filled="f" stroked="f">
+                  <v:stroke joinstyle="miter"/>
+                  <v:formulas>
+                    <v:f eqn="if lineDrawn pixelLineWidth 0"/>
+                    <v:f eqn="sum @0 1 0"/>
+                    <v:f eqn="sum 0 0 @1"/>
+                    <v:f eqn="prod @2 1 2"/>
+                    <v:f eqn="prod @3 21600 pixelWidth"/>
+                    <v:f eqn="prod @3 21600 pixelHeight"/>
+                    <v:f eqn="sum @0 0 1"/>
+                    <v:f eqn="prod @6 1 2"/>
+                    <v:f eqn="prod @7 21600 pixelWidth"/>
+                    <v:f eqn="sum @8 21600 0"/>
+                    <v:f eqn="prod @7 21600 pixelHeight"/>
+                    <v:f eqn="sum @10 21600 0"/>
+                  </v:formulas>
+                  <v:path o:extrusionok="f" gradientshapeok="t" o:connecttype="rect"/>
+                  <o:lock v:ext="edit" aspectratio="t"/>
+                </v:shapetype>
+                <v:shape id="_x0000_i1026" type="#_x0000_t75" style="width:274.5pt;height:213.75pt" o:ole="">
+                  <v:imagedata r:id="rId23" o:title=""/>
+                </v:shape>
+                <o:OLEObject Type="Embed" ProgID="PBrush" ShapeID="_x0000_i1026" DrawAspect="Content" ObjectID="_1534788808" r:id="rId24"/>
+              </w:object>
             </w:r>
           </w:p>
           <w:p>
@@ -3039,134 +3090,6 @@
                 <w:szCs w:val="20"/>
               </w:rPr>
             </w:pPr>
-            <w:r>
-              <w:rPr>
-                <w:rFonts w:eastAsia="Times New Roman" w:cs="Segoe UI"/>
-                <w:sz w:val="20"/>
-                <w:szCs w:val="20"/>
-                <w:shd w:val="clear" w:color="auto" w:fill="FFFFFF"/>
-              </w:rPr>
-              <w:t xml:space="preserve">Once </w:t>
-            </w:r>
-            <w:r>
-              <w:rPr>
-                <w:rFonts w:eastAsia="Times New Roman" w:cs="Segoe UI"/>
-                <w:sz w:val="20"/>
-                <w:szCs w:val="20"/>
-                <w:shd w:val="clear" w:color="auto" w:fill="FFFFFF"/>
-              </w:rPr>
-              <w:t>the App Catalog site is created, you can navigate</w:t>
-            </w:r>
-            <w:r>
-              <w:rPr>
-                <w:rFonts w:eastAsia="Times New Roman" w:cs="Segoe UI"/>
-                <w:sz w:val="20"/>
-                <w:szCs w:val="20"/>
-                <w:shd w:val="clear" w:color="auto" w:fill="FFFFFF"/>
-              </w:rPr>
-              <w:t xml:space="preserve"> </w:t>
-            </w:r>
-            <w:r>
-              <w:rPr>
-                <w:rFonts w:eastAsia="Times New Roman" w:cs="Segoe UI"/>
-                <w:sz w:val="20"/>
-                <w:szCs w:val="20"/>
-                <w:shd w:val="clear" w:color="auto" w:fill="FFFFFF"/>
-              </w:rPr>
-              <w:t>it within the SharePoint admin center by clicking Apps &gt;App Catalog. The App Catalog site will have a document library for Apps for Office and a document library for Apps for SharePoint, as well as a list that tracks App Requests from site users.</w:t>
-            </w:r>
-            <w:r>
-              <w:rPr>
-                <w:rFonts w:eastAsia="Times New Roman" w:cs="Segoe UI"/>
-                <w:sz w:val="20"/>
-                <w:szCs w:val="20"/>
-              </w:rPr>
-              <w:t xml:space="preserve"> </w:t>
-            </w:r>
-          </w:p>
-          <w:p>
-            <w:pPr>
-              <w:ind w:left="697"/>
-              <w:rPr>
-                <w:rFonts w:eastAsia="Times New Roman" w:cs="Segoe UI"/>
-                <w:sz w:val="20"/>
-                <w:szCs w:val="20"/>
-              </w:rPr>
-            </w:pPr>
-            <w:r>
-              <w:rPr>
-                <w:rFonts w:cs="Segoe UI"/>
-                <w:noProof/>
-                <w:sz w:val="20"/>
-                <w:szCs w:val="20"/>
-              </w:rPr>
-              <w:lastRenderedPageBreak/>
-              <w:drawing>
-                <wp:inline distT="0" distB="0" distL="0" distR="0" wp14:anchorId="727C8AD0" wp14:editId="2EE6423A">
-                  <wp:extent cx="4692463" cy="2971800"/>
-                  <wp:effectExtent l="114300" t="114300" r="108585" b="152400"/>
-                  <wp:docPr id="403" name="Picture 403"/>
-                  <wp:cNvGraphicFramePr>
-                    <a:graphicFrameLocks xmlns:a="http://schemas.openxmlformats.org/drawingml/2006/main" noChangeAspect="1"/>
-                  </wp:cNvGraphicFramePr>
-                  <a:graphic xmlns:a="http://schemas.openxmlformats.org/drawingml/2006/main">
-                    <a:graphicData uri="http://schemas.openxmlformats.org/drawingml/2006/picture">
-                      <pic:pic xmlns:pic="http://schemas.openxmlformats.org/drawingml/2006/picture">
-                        <pic:nvPicPr>
-                          <pic:cNvPr id="1" name=""/>
-                          <pic:cNvPicPr/>
-                        </pic:nvPicPr>
-                        <pic:blipFill>
-                          <a:blip r:embed="rId23"/>
-                          <a:stretch>
-                            <a:fillRect/>
-                          </a:stretch>
-                        </pic:blipFill>
-                        <pic:spPr>
-                          <a:xfrm>
-                            <a:off x="0" y="0"/>
-                            <a:ext cx="4704862" cy="2979653"/>
-                          </a:xfrm>
-                          <a:prstGeom prst="rect">
-                            <a:avLst/>
-                          </a:prstGeom>
-                          <a:solidFill>
-                            <a:srgbClr val="FFFFFF">
-                              <a:shade val="85000"/>
-                            </a:srgbClr>
-                          </a:solidFill>
-                          <a:ln w="88900" cap="sq">
-                            <a:solidFill>
-                              <a:srgbClr val="FFFFFF"/>
-                            </a:solidFill>
-                            <a:miter lim="800000"/>
-                          </a:ln>
-                          <a:effectLst>
-                            <a:outerShdw blurRad="55000" dist="18000" dir="5400000" algn="tl" rotWithShape="0">
-                              <a:srgbClr val="000000">
-                                <a:alpha val="40000"/>
-                              </a:srgbClr>
-                            </a:outerShdw>
-                          </a:effectLst>
-                          <a:scene3d>
-                            <a:camera prst="orthographicFront"/>
-                            <a:lightRig rig="twoPt" dir="t">
-                              <a:rot lat="0" lon="0" rev="7200000"/>
-                            </a:lightRig>
-                          </a:scene3d>
-                          <a:sp3d>
-                            <a:bevelT w="25400" h="19050"/>
-                            <a:contourClr>
-                              <a:srgbClr val="FFFFFF"/>
-                            </a:contourClr>
-                          </a:sp3d>
-                        </pic:spPr>
-                      </pic:pic>
-                    </a:graphicData>
-                  </a:graphic>
-                </wp:inline>
-              </w:drawing>
-            </w:r>
           </w:p>
         </w:tc>
         <w:tc>
@@ -3359,6 +3282,14 @@
               </w:rPr>
               <w:t xml:space="preserve">Navigate to </w:t>
             </w:r>
+            <w:r>
+              <w:rPr>
+                <w:rFonts w:eastAsia="Times New Roman" w:cs="Segoe UI"/>
+                <w:sz w:val="20"/>
+                <w:szCs w:val="20"/>
+              </w:rPr>
+              <w:t>tree\master\cloud\</w:t>
+            </w:r>
             <w:proofErr w:type="spellStart"/>
             <w:r>
               <w:rPr>
@@ -3375,7 +3306,45 @@
                 <w:sz w:val="20"/>
                 <w:szCs w:val="20"/>
               </w:rPr>
-              <w:t>\Helper Utilities and open Helper Utilities solution in Visual Studio and build the solution</w:t>
+              <w:t>\Helper Utilities\</w:t>
+            </w:r>
+            <w:proofErr w:type="spellStart"/>
+            <w:r>
+              <w:rPr>
+                <w:rFonts w:eastAsia="Times New Roman" w:cs="Segoe UI"/>
+                <w:sz w:val="20"/>
+                <w:szCs w:val="20"/>
+              </w:rPr>
+              <w:t>Microsoft.Legal.MatterCenter.HelperUtilities</w:t>
+            </w:r>
+            <w:proofErr w:type="spellEnd"/>
+            <w:r>
+              <w:rPr>
+                <w:rFonts w:eastAsia="Times New Roman" w:cs="Segoe UI"/>
+                <w:sz w:val="20"/>
+                <w:szCs w:val="20"/>
+              </w:rPr>
+              <w:t xml:space="preserve"> and open </w:t>
+            </w:r>
+            <w:proofErr w:type="spellStart"/>
+            <w:proofErr w:type="gramStart"/>
+            <w:r>
+              <w:rPr>
+                <w:rFonts w:eastAsia="Times New Roman" w:cs="Segoe UI"/>
+                <w:sz w:val="20"/>
+                <w:szCs w:val="20"/>
+              </w:rPr>
+              <w:t>Microsoft.Legal.MatterCenter.HelperUtilities</w:t>
+            </w:r>
+            <w:proofErr w:type="spellEnd"/>
+            <w:proofErr w:type="gramEnd"/>
+            <w:r>
+              <w:rPr>
+                <w:rFonts w:eastAsia="Times New Roman" w:cs="Segoe UI"/>
+                <w:sz w:val="20"/>
+                <w:szCs w:val="20"/>
+              </w:rPr>
+              <w:t xml:space="preserve"> solution in Visual Studio and build the solution</w:t>
             </w:r>
           </w:p>
           <w:p>
@@ -3524,6 +3493,14 @@
               </w:rPr>
               <w:t xml:space="preserve"> </w:t>
             </w:r>
+            <w:r>
+              <w:rPr>
+                <w:rFonts w:cs="Segoe UI"/>
+                <w:sz w:val="20"/>
+                <w:szCs w:val="20"/>
+              </w:rPr>
+              <w:t>tree\master\cloud\</w:t>
+            </w:r>
             <w:proofErr w:type="spellStart"/>
             <w:r>
               <w:rPr>
@@ -3540,7 +3517,7 @@
                 <w:sz w:val="20"/>
                 <w:szCs w:val="20"/>
               </w:rPr>
-              <w:t>/deployment</w:t>
+              <w:t>\deployments</w:t>
             </w:r>
             <w:r>
               <w:rPr>
@@ -3548,7 +3525,7 @@
                 <w:sz w:val="20"/>
                 <w:szCs w:val="20"/>
               </w:rPr>
-              <w:t>s</w:t>
+              <w:t>\</w:t>
             </w:r>
             <w:r>
               <w:rPr>
@@ -3556,7 +3533,7 @@
                 <w:sz w:val="20"/>
                 <w:szCs w:val="20"/>
               </w:rPr>
-              <w:t>/MCDeploymentConfig.xlsx</w:t>
+              <w:t>MCDeploymentConfig.xlsx</w:t>
             </w:r>
           </w:p>
           <w:p>
@@ -3728,6 +3705,83 @@
               <w:ind w:left="697"/>
               <w:rPr>
                 <w:rFonts w:eastAsia="Times New Roman" w:cs="Segoe UI"/>
+                <w:sz w:val="20"/>
+                <w:szCs w:val="20"/>
+              </w:rPr>
+            </w:pPr>
+            <w:r>
+              <w:rPr>
+                <w:rFonts w:eastAsia="Times New Roman" w:cs="Segoe UI"/>
+                <w:sz w:val="20"/>
+                <w:szCs w:val="20"/>
+              </w:rPr>
+              <w:t xml:space="preserve">Ensure to update </w:t>
+            </w:r>
+            <w:proofErr w:type="spellStart"/>
+            <w:r>
+              <w:rPr>
+                <w:rFonts w:eastAsia="Times New Roman" w:cs="Segoe UI"/>
+                <w:sz w:val="20"/>
+                <w:szCs w:val="20"/>
+              </w:rPr>
+              <w:t>Config</w:t>
+            </w:r>
+            <w:proofErr w:type="spellEnd"/>
+            <w:r>
+              <w:rPr>
+                <w:rFonts w:eastAsia="Times New Roman" w:cs="Segoe UI"/>
+                <w:sz w:val="20"/>
+                <w:szCs w:val="20"/>
+              </w:rPr>
+              <w:t xml:space="preserve">, </w:t>
+            </w:r>
+            <w:proofErr w:type="spellStart"/>
+            <w:r>
+              <w:rPr>
+                <w:rFonts w:eastAsia="Times New Roman" w:cs="Segoe UI"/>
+                <w:sz w:val="20"/>
+                <w:szCs w:val="20"/>
+              </w:rPr>
+              <w:t>Create_Group</w:t>
+            </w:r>
+            <w:proofErr w:type="spellEnd"/>
+            <w:r>
+              <w:rPr>
+                <w:rFonts w:eastAsia="Times New Roman" w:cs="Segoe UI"/>
+                <w:sz w:val="20"/>
+                <w:szCs w:val="20"/>
+              </w:rPr>
+              <w:t xml:space="preserve"> and Client-</w:t>
+            </w:r>
+            <w:proofErr w:type="spellStart"/>
+            <w:r>
+              <w:rPr>
+                <w:rFonts w:eastAsia="Times New Roman" w:cs="Segoe UI"/>
+                <w:sz w:val="20"/>
+                <w:szCs w:val="20"/>
+              </w:rPr>
+              <w:t>Config</w:t>
+            </w:r>
+            <w:proofErr w:type="spellEnd"/>
+            <w:r>
+              <w:rPr>
+                <w:rFonts w:eastAsia="Times New Roman" w:cs="Segoe UI"/>
+                <w:sz w:val="20"/>
+                <w:szCs w:val="20"/>
+              </w:rPr>
+              <w:t xml:space="preserve"> sheets. Other sheets are optional.</w:t>
+            </w:r>
+          </w:p>
+          <w:p>
+            <w:pPr>
+              <w:pStyle w:val="ListParagraph"/>
+              <w:numPr>
+                <w:ilvl w:val="0"/>
+                <w:numId w:val="11"/>
+              </w:numPr>
+              <w:ind w:left="697"/>
+              <w:rPr>
+                <w:rFonts w:eastAsia="Times New Roman" w:cs="Segoe UI"/>
                 <w:color w:val="222222"/>
                 <w:sz w:val="18"/>
                 <w:szCs w:val="18"/>
@@ -3739,7 +3793,6 @@
                 <w:sz w:val="20"/>
                 <w:szCs w:val="20"/>
               </w:rPr>
-              <w:lastRenderedPageBreak/>
               <w:t>C</w:t>
             </w:r>
             <w:r>
@@ -3770,7 +3823,6 @@
                 <w:sz w:val="20"/>
                 <w:szCs w:val="20"/>
               </w:rPr>
-              <w:lastRenderedPageBreak/>
               <w:t>Manual</w:t>
             </w:r>
           </w:p>
@@ -3798,6 +3850,7 @@
                 <w:sz w:val="20"/>
                 <w:szCs w:val="20"/>
               </w:rPr>
+              <w:lastRenderedPageBreak/>
               <w:t>Step 4</w:t>
             </w:r>
           </w:p>
@@ -3811,27 +3864,60 @@
             <w:pPr>
               <w:ind w:left="697"/>
               <w:rPr>
+                <w:rFonts w:cs="Segoe UI"/>
+                <w:sz w:val="20"/>
+                <w:szCs w:val="20"/>
+              </w:rPr>
+            </w:pPr>
+            <w:r>
+              <w:rPr>
                 <w:rFonts w:eastAsia="Times New Roman" w:cs="Segoe UI"/>
                 <w:sz w:val="20"/>
                 <w:szCs w:val="20"/>
               </w:rPr>
-            </w:pPr>
-            <w:r>
-              <w:rPr>
-                <w:rFonts w:eastAsia="Times New Roman" w:cs="Segoe UI"/>
-                <w:b/>
-                <w:sz w:val="20"/>
-                <w:szCs w:val="20"/>
-              </w:rPr>
-              <w:t>Office 365</w:t>
-            </w:r>
-            <w:r>
-              <w:rPr>
-                <w:rFonts w:eastAsia="Times New Roman" w:cs="Segoe UI"/>
-                <w:sz w:val="20"/>
-                <w:szCs w:val="20"/>
-              </w:rPr>
-              <w:t xml:space="preserve"> – Run Setup (Deploy.ps1 PowerShell script)</w:t>
+              <w:t>Go to &lt;download location&gt;\</w:t>
+            </w:r>
+            <w:r>
+              <w:rPr>
+                <w:rFonts w:cs="Segoe UI"/>
+                <w:sz w:val="20"/>
+                <w:szCs w:val="20"/>
+              </w:rPr>
+              <w:t>tree\master\cloud\</w:t>
+            </w:r>
+            <w:proofErr w:type="spellStart"/>
+            <w:r>
+              <w:rPr>
+                <w:rFonts w:cs="Segoe UI"/>
+                <w:sz w:val="20"/>
+                <w:szCs w:val="20"/>
+              </w:rPr>
+              <w:t>src</w:t>
+            </w:r>
+            <w:proofErr w:type="spellEnd"/>
+            <w:r>
+              <w:rPr>
+                <w:rFonts w:cs="Segoe UI"/>
+                <w:sz w:val="20"/>
+                <w:szCs w:val="20"/>
+              </w:rPr>
+              <w:t>\deployments\Scripts</w:t>
+            </w:r>
+            <w:r>
+              <w:rPr>
+                <w:rFonts w:cs="Segoe UI"/>
+                <w:sz w:val="20"/>
+                <w:szCs w:val="20"/>
+              </w:rPr>
+              <w:t>\</w:t>
+            </w:r>
+            <w:r>
+              <w:rPr>
+                <w:rFonts w:cs="Segoe UI"/>
+                <w:sz w:val="20"/>
+                <w:szCs w:val="20"/>
+              </w:rPr>
+              <w:t>.</w:t>
             </w:r>
           </w:p>
           <w:p>
@@ -3845,28 +3931,11 @@
             </w:pPr>
             <w:r>
               <w:rPr>
-                <w:rFonts w:eastAsia="Times New Roman" w:cs="Segoe UI"/>
-                <w:b/>
-                <w:sz w:val="20"/>
-                <w:szCs w:val="20"/>
-              </w:rPr>
-              <w:t>Location:</w:t>
-            </w:r>
-            <w:r>
-              <w:rPr>
-                <w:rFonts w:eastAsia="Times New Roman" w:cs="Segoe UI"/>
-                <w:sz w:val="20"/>
-                <w:szCs w:val="20"/>
-              </w:rPr>
-              <w:t xml:space="preserve"> </w:t>
-            </w:r>
-            <w:r>
-              <w:rPr>
                 <w:rFonts w:cs="Segoe UI"/>
                 <w:sz w:val="20"/>
                 <w:szCs w:val="20"/>
               </w:rPr>
-              <w:t>&lt;solution location&gt;/Deployment</w:t>
+              <w:t xml:space="preserve">Run </w:t>
             </w:r>
             <w:r>
               <w:rPr>
@@ -3874,7 +3943,7 @@
                 <w:sz w:val="20"/>
                 <w:szCs w:val="20"/>
               </w:rPr>
-              <w:t>s</w:t>
+              <w:t>Deploy.ps1</w:t>
             </w:r>
             <w:r>
               <w:rPr>
@@ -3882,7 +3951,25 @@
                 <w:sz w:val="20"/>
                 <w:szCs w:val="20"/>
               </w:rPr>
-              <w:t>/Scripts/Deploy.ps1</w:t>
+              <w:t xml:space="preserve"> with </w:t>
+            </w:r>
+            <w:proofErr w:type="spellStart"/>
+            <w:r>
+              <w:rPr>
+                <w:rFonts w:cs="Segoe UI"/>
+                <w:sz w:val="20"/>
+                <w:szCs w:val="20"/>
+              </w:rPr>
+              <w:t>powershell</w:t>
+            </w:r>
+            <w:proofErr w:type="spellEnd"/>
+            <w:r>
+              <w:rPr>
+                <w:rFonts w:cs="Segoe UI"/>
+                <w:sz w:val="20"/>
+                <w:szCs w:val="20"/>
+              </w:rPr>
+              <w:t xml:space="preserve"> by right clicking script</w:t>
             </w:r>
           </w:p>
           <w:p>
@@ -4804,7 +4891,6 @@
                       <w:sz w:val="20"/>
                       <w:szCs w:val="20"/>
                     </w:rPr>
-                    <w:lastRenderedPageBreak/>
                     <w:t>Setting custom property values</w:t>
                   </w:r>
                 </w:p>
@@ -4830,6 +4916,7 @@
                       <w:sz w:val="20"/>
                       <w:szCs w:val="20"/>
                     </w:rPr>
+                    <w:lastRenderedPageBreak/>
                     <w:t>Folder Hierarchy</w:t>
                   </w:r>
                 </w:p>
@@ -5349,13 +5436,13 @@
       <w:pPr>
         <w:pStyle w:val="Heading2"/>
       </w:pPr>
-      <w:bookmarkStart w:id="3" w:name="_One_Click_Deployment_1"/>
-      <w:bookmarkStart w:id="4" w:name="_Toc460949902"/>
+      <w:bookmarkStart w:id="2" w:name="_One_Click_Deployment_1"/>
+      <w:bookmarkStart w:id="3" w:name="_Toc460949902"/>
+      <w:bookmarkEnd w:id="2"/>
+      <w:r>
+        <w:t>Deploy Azure Resources, Office and exchange Apps</w:t>
+      </w:r>
       <w:bookmarkEnd w:id="3"/>
-      <w:r>
-        <w:t>Deploy Azure Resources, Office and exchange Apps</w:t>
-      </w:r>
-      <w:bookmarkEnd w:id="4"/>
     </w:p>
     <w:p/>
     <w:tbl>
@@ -5884,6 +5971,7 @@
                       <w:sz w:val="20"/>
                       <w:szCs w:val="20"/>
                     </w:rPr>
+                    <w:lastRenderedPageBreak/>
                     <w:t xml:space="preserve">Updates the values of </w:t>
                   </w:r>
                   <w:proofErr w:type="spellStart"/>
@@ -6071,32 +6159,76 @@
               <w:ind w:left="697"/>
             </w:pPr>
             <w:r>
-              <w:t xml:space="preserve">3a. Specify </w:t>
-            </w:r>
-            <w:hyperlink r:id="rId24" w:anchor="register-your-web-server-app-with-the-azure-management-portal" w:history="1">
+              <w:t xml:space="preserve">3a. Open </w:t>
+            </w:r>
+            <w:hyperlink r:id="rId25" w:history="1">
               <w:r>
                 <w:rPr>
                   <w:rStyle w:val="Hyperlink"/>
                 </w:rPr>
-                <w:t xml:space="preserve">office 365 </w:t>
+                <w:t>https://manage.windowsazure.com</w:t>
               </w:r>
-              <w:proofErr w:type="spellStart"/>
+            </w:hyperlink>
+            <w:r>
+              <w:t>. Click Active Directory in left navigation.  Select directory and navigate to application in Azure AD</w:t>
+            </w:r>
+            <w:r>
+              <w:t xml:space="preserve">, select </w:t>
+            </w:r>
+            <w:proofErr w:type="spellStart"/>
+            <w:r>
+              <w:t>applicatins</w:t>
+            </w:r>
+            <w:proofErr w:type="spellEnd"/>
+            <w:r>
+              <w:t xml:space="preserve"> </w:t>
+            </w:r>
+            <w:proofErr w:type="spellStart"/>
+            <w:r>
+              <w:t>devolped</w:t>
+            </w:r>
+            <w:proofErr w:type="spellEnd"/>
+            <w:r>
+              <w:t xml:space="preserve"> by </w:t>
+            </w:r>
+            <w:proofErr w:type="spellStart"/>
+            <w:r>
+              <w:t>your</w:t>
+            </w:r>
+            <w:proofErr w:type="spellEnd"/>
+            <w:r>
+              <w:t xml:space="preserve"> compnay</w:t>
+            </w:r>
+            <w:bookmarkStart w:id="4" w:name="_GoBack"/>
+            <w:bookmarkEnd w:id="4"/>
+            <w:r>
+              <w:t>.</w:t>
+            </w:r>
+            <w:r>
+              <w:t xml:space="preserve"> Refer </w:t>
+            </w:r>
+            <w:hyperlink r:id="rId26" w:anchor="specify-the-office-365-api-permissions-your-app-requires" w:history="1">
               <w:r>
                 <w:rPr>
                   <w:rStyle w:val="Hyperlink"/>
                 </w:rPr>
-                <w:t>Api</w:t>
+                <w:t>arti</w:t>
               </w:r>
-              <w:proofErr w:type="spellEnd"/>
               <w:r>
                 <w:rPr>
                   <w:rStyle w:val="Hyperlink"/>
                 </w:rPr>
-                <w:t xml:space="preserve"> permissions</w:t>
+                <w:t>c</w:t>
+              </w:r>
+              <w:r>
+                <w:rPr>
+                  <w:rStyle w:val="Hyperlink"/>
+                </w:rPr>
+                <w:t>le</w:t>
               </w:r>
             </w:hyperlink>
             <w:r>
-              <w:t xml:space="preserve"> as below.</w:t>
+              <w:t xml:space="preserve"> to navigate to azure ad created in above automated step and set permissions as below. </w:t>
             </w:r>
           </w:p>
           <w:p>
@@ -6104,31 +6236,96 @@
               <w:pStyle w:val="ListParagraph"/>
               <w:ind w:left="697"/>
             </w:pPr>
+          </w:p>
+          <w:p>
+            <w:pPr>
+              <w:pStyle w:val="ListParagraph"/>
+              <w:numPr>
+                <w:ilvl w:val="1"/>
+                <w:numId w:val="9"/>
+              </w:numPr>
+            </w:pPr>
+            <w:r>
+              <w:t>Add Microsoft graph application with below permissions</w:t>
+            </w:r>
+          </w:p>
+          <w:p>
+            <w:pPr>
+              <w:pStyle w:val="ListParagraph"/>
+              <w:ind w:left="1080"/>
+            </w:pPr>
+            <w:r>
+              <w:rPr>
+                <w:noProof/>
+              </w:rPr>
+              <w:drawing>
+                <wp:inline distT="0" distB="0" distL="0" distR="0" wp14:anchorId="4B2BBD4B" wp14:editId="6809C853">
+                  <wp:extent cx="6699885" cy="1350010"/>
+                  <wp:effectExtent l="0" t="0" r="5715" b="2540"/>
+                  <wp:docPr id="1" name="Picture 1"/>
+                  <wp:cNvGraphicFramePr>
+                    <a:graphicFrameLocks xmlns:a="http://schemas.openxmlformats.org/drawingml/2006/main" noChangeAspect="1"/>
+                  </wp:cNvGraphicFramePr>
+                  <a:graphic xmlns:a="http://schemas.openxmlformats.org/drawingml/2006/main">
+                    <a:graphicData uri="http://schemas.openxmlformats.org/drawingml/2006/picture">
+                      <pic:pic xmlns:pic="http://schemas.openxmlformats.org/drawingml/2006/picture">
+                        <pic:nvPicPr>
+                          <pic:cNvPr id="1" name=""/>
+                          <pic:cNvPicPr/>
+                        </pic:nvPicPr>
+                        <pic:blipFill>
+                          <a:blip r:embed="rId27"/>
+                          <a:stretch>
+                            <a:fillRect/>
+                          </a:stretch>
+                        </pic:blipFill>
+                        <pic:spPr>
+                          <a:xfrm>
+                            <a:off x="0" y="0"/>
+                            <a:ext cx="6699885" cy="1350010"/>
+                          </a:xfrm>
+                          <a:prstGeom prst="rect">
+                            <a:avLst/>
+                          </a:prstGeom>
+                        </pic:spPr>
+                      </pic:pic>
+                    </a:graphicData>
+                  </a:graphic>
+                </wp:inline>
+              </w:drawing>
+            </w:r>
+          </w:p>
+          <w:p>
+            <w:pPr>
+              <w:pStyle w:val="ListParagraph"/>
+              <w:numPr>
+                <w:ilvl w:val="1"/>
+                <w:numId w:val="9"/>
+              </w:numPr>
+            </w:pPr>
+            <w:r>
+              <w:t xml:space="preserve">Add </w:t>
+            </w:r>
+            <w:proofErr w:type="spellStart"/>
+            <w:r>
+              <w:t>sharepoint</w:t>
+            </w:r>
+            <w:proofErr w:type="spellEnd"/>
+            <w:r>
+              <w:t xml:space="preserve"> online and azure AD with below permissions.</w:t>
+            </w:r>
+          </w:p>
+          <w:p>
+            <w:pPr>
+              <w:pStyle w:val="ListParagraph"/>
+              <w:ind w:left="697"/>
+            </w:pPr>
             <w:r>
               <w:object w:dxaOrig="12912" w:dyaOrig="5064" w14:anchorId="0AA697B4">
-                <v:shapetype id="_x0000_t75" coordsize="21600,21600" o:spt="75" o:preferrelative="t" path="m@4@5l@4@11@9@11@9@5xe" filled="f" stroked="f">
-                  <v:stroke joinstyle="miter"/>
-                  <v:formulas>
-                    <v:f eqn="if lineDrawn pixelLineWidth 0"/>
-                    <v:f eqn="sum @0 1 0"/>
-                    <v:f eqn="sum 0 0 @1"/>
-                    <v:f eqn="prod @2 1 2"/>
-                    <v:f eqn="prod @3 21600 pixelWidth"/>
-                    <v:f eqn="prod @3 21600 pixelHeight"/>
-                    <v:f eqn="sum @0 0 1"/>
-                    <v:f eqn="prod @6 1 2"/>
-                    <v:f eqn="prod @7 21600 pixelWidth"/>
-                    <v:f eqn="sum @8 21600 0"/>
-                    <v:f eqn="prod @7 21600 pixelHeight"/>
-                    <v:f eqn="sum @10 21600 0"/>
-                  </v:formulas>
-                  <v:path o:extrusionok="f" gradientshapeok="t" o:connecttype="rect"/>
-                  <o:lock v:ext="edit" aspectratio="t"/>
-                </v:shapetype>
                 <v:shape id="_x0000_i1025" type="#_x0000_t75" style="width:527.25pt;height:207pt" o:ole="">
-                  <v:imagedata r:id="rId25" o:title=""/>
+                  <v:imagedata r:id="rId28" o:title=""/>
                 </v:shape>
-                <o:OLEObject Type="Embed" ProgID="PBrush" ShapeID="_x0000_i1025" DrawAspect="Content" ObjectID="_1534771023" r:id="rId26"/>
+                <o:OLEObject Type="Embed" ProgID="PBrush" ShapeID="_x0000_i1025" DrawAspect="Content" ObjectID="_1534788809" r:id="rId29"/>
               </w:object>
             </w:r>
           </w:p>
@@ -6237,7 +6434,7 @@
               </w:rPr>
               <w:t>Refer “</w:t>
             </w:r>
-            <w:hyperlink r:id="rId27" w:anchor="register-your-web-server-app-with-the-azure-management-portal" w:history="1">
+            <w:hyperlink r:id="rId30" w:anchor="register-your-web-server-app-with-the-azure-management-portal" w:history="1">
               <w:r>
                 <w:rPr>
                   <w:rStyle w:val="Hyperlink"/>
@@ -6296,7 +6493,7 @@
               </w:rPr>
               <w:t xml:space="preserve">Refer “Publish Your Web App” section </w:t>
             </w:r>
-            <w:hyperlink r:id="rId28" w:history="1">
+            <w:hyperlink r:id="rId31" w:history="1">
               <w:r>
                 <w:rPr>
                   <w:rStyle w:val="Hyperlink"/>
@@ -6483,6 +6680,7 @@
         <w:rPr>
           <w:b/>
         </w:rPr>
+        <w:lastRenderedPageBreak/>
         <w:t>Pre-requisite:</w:t>
       </w:r>
     </w:p>
@@ -6568,7 +6766,7 @@
         </w:rPr>
         <w:t xml:space="preserve">For e.g. </w:t>
       </w:r>
-      <w:hyperlink r:id="rId29" w:history="1">
+      <w:hyperlink r:id="rId32" w:history="1">
         <w:r>
           <w:rPr>
             <w:rStyle w:val="Hyperlink"/>
@@ -6611,7 +6809,6 @@
         <w:rPr>
           <w:noProof/>
         </w:rPr>
-        <w:lastRenderedPageBreak/>
         <w:drawing>
           <wp:inline distT="0" distB="0" distL="0" distR="0" wp14:anchorId="1795F4E7" wp14:editId="6EE0FFCE">
             <wp:extent cx="1703499" cy="2695575"/>
@@ -6628,7 +6825,7 @@
                     <pic:cNvPicPr/>
                   </pic:nvPicPr>
                   <pic:blipFill>
-                    <a:blip r:embed="rId30"/>
+                    <a:blip r:embed="rId33"/>
                     <a:stretch>
                       <a:fillRect/>
                     </a:stretch>
@@ -6700,6 +6897,7 @@
         <w:rPr>
           <w:noProof/>
         </w:rPr>
+        <w:lastRenderedPageBreak/>
         <w:drawing>
           <wp:inline distT="0" distB="0" distL="0" distR="0" wp14:anchorId="48C28363" wp14:editId="6937490D">
             <wp:extent cx="2469672" cy="2543175"/>
@@ -6716,7 +6914,7 @@
                     <pic:cNvPicPr/>
                   </pic:nvPicPr>
                   <pic:blipFill>
-                    <a:blip r:embed="rId31"/>
+                    <a:blip r:embed="rId34"/>
                     <a:stretch>
                       <a:fillRect/>
                     </a:stretch>
@@ -6751,7 +6949,6 @@
         </w:numPr>
       </w:pPr>
       <w:r>
-        <w:lastRenderedPageBreak/>
         <w:t>Enter the name of the Site collection, the term should be created</w:t>
       </w:r>
     </w:p>
@@ -6785,7 +6982,7 @@
                     <pic:cNvPicPr/>
                   </pic:nvPicPr>
                   <pic:blipFill>
-                    <a:blip r:embed="rId32"/>
+                    <a:blip r:embed="rId35"/>
                     <a:stretch>
                       <a:fillRect/>
                     </a:stretch>
@@ -7086,6 +7283,7 @@
         </w:numPr>
       </w:pPr>
       <w:r>
+        <w:lastRenderedPageBreak/>
         <w:t>Right-click on the Client ID term set and then click on create term as shown below:</w:t>
       </w:r>
     </w:p>
@@ -7128,7 +7326,7 @@
                     <pic:cNvPicPr/>
                   </pic:nvPicPr>
                   <pic:blipFill>
-                    <a:blip r:embed="rId33"/>
+                    <a:blip r:embed="rId36"/>
                     <a:stretch>
                       <a:fillRect/>
                     </a:stretch>
@@ -7163,7 +7361,6 @@
         </w:numPr>
       </w:pPr>
       <w:r>
-        <w:lastRenderedPageBreak/>
         <w:t>Enter the number which we previously inserted in above mentioned table.</w:t>
       </w:r>
     </w:p>
@@ -7218,7 +7415,7 @@
                     <pic:cNvPicPr/>
                   </pic:nvPicPr>
                   <pic:blipFill>
-                    <a:blip r:embed="rId34"/>
+                    <a:blip r:embed="rId37"/>
                     <a:stretch>
                       <a:fillRect/>
                     </a:stretch>
@@ -7300,6 +7497,7 @@
         <w:rPr>
           <w:noProof/>
         </w:rPr>
+        <w:lastRenderedPageBreak/>
         <w:drawing>
           <wp:inline distT="0" distB="0" distL="0" distR="0" wp14:anchorId="296F3BE4" wp14:editId="2B595A1E">
             <wp:extent cx="1802209" cy="1628775"/>
@@ -7316,7 +7514,7 @@
                     <pic:cNvPicPr/>
                   </pic:nvPicPr>
                   <pic:blipFill>
-                    <a:blip r:embed="rId35"/>
+                    <a:blip r:embed="rId38"/>
                     <a:stretch>
                       <a:fillRect/>
                     </a:stretch>
@@ -7404,7 +7602,7 @@
                     <pic:cNvPicPr/>
                   </pic:nvPicPr>
                   <pic:blipFill>
-                    <a:blip r:embed="rId36"/>
+                    <a:blip r:embed="rId39"/>
                     <a:stretch>
                       <a:fillRect/>
                     </a:stretch>
@@ -7475,7 +7673,6 @@
         <w:rPr>
           <w:noProof/>
         </w:rPr>
-        <w:lastRenderedPageBreak/>
         <w:drawing>
           <wp:inline distT="0" distB="0" distL="0" distR="0" wp14:anchorId="069440CD" wp14:editId="0086A97B">
             <wp:extent cx="1390650" cy="2047875"/>
@@ -7490,7 +7687,7 @@
                     <pic:cNvPicPr/>
                   </pic:nvPicPr>
                   <pic:blipFill>
-                    <a:blip r:embed="rId37"/>
+                    <a:blip r:embed="rId40"/>
                     <a:stretch>
                       <a:fillRect/>
                     </a:stretch>
@@ -7561,6 +7758,7 @@
         <w:rPr>
           <w:noProof/>
         </w:rPr>
+        <w:lastRenderedPageBreak/>
         <w:drawing>
           <wp:inline distT="0" distB="0" distL="0" distR="0" wp14:anchorId="49207F37" wp14:editId="7EBD4F46">
             <wp:extent cx="3352800" cy="2048932"/>
@@ -7577,7 +7775,7 @@
                     <pic:cNvPicPr/>
                   </pic:nvPicPr>
                   <pic:blipFill>
-                    <a:blip r:embed="rId38"/>
+                    <a:blip r:embed="rId41"/>
                     <a:stretch>
                       <a:fillRect/>
                     </a:stretch>
@@ -7705,7 +7903,7 @@
                     <pic:cNvPicPr/>
                   </pic:nvPicPr>
                   <pic:blipFill>
-                    <a:blip r:embed="rId39"/>
+                    <a:blip r:embed="rId42"/>
                     <a:stretch>
                       <a:fillRect/>
                     </a:stretch>
@@ -7785,6 +7983,7 @@
           <w:sz w:val="20"/>
           <w:szCs w:val="20"/>
         </w:rPr>
+        <w:lastRenderedPageBreak/>
         <w:t xml:space="preserve"> </w:t>
       </w:r>
       <w:r>
@@ -7816,7 +8015,7 @@
                     <pic:cNvPicPr/>
                   </pic:nvPicPr>
                   <pic:blipFill>
-                    <a:blip r:embed="rId40"/>
+                    <a:blip r:embed="rId43"/>
                     <a:stretch>
                       <a:fillRect/>
                     </a:stretch>
@@ -7873,7 +8072,6 @@
         <w:pStyle w:val="ListParagraph"/>
       </w:pPr>
       <w:r>
-        <w:lastRenderedPageBreak/>
         <w:t>L</w:t>
       </w:r>
       <w:r>
@@ -7983,7 +8181,7 @@
                     <pic:cNvPicPr/>
                   </pic:nvPicPr>
                   <pic:blipFill>
-                    <a:blip r:embed="rId41"/>
+                    <a:blip r:embed="rId44"/>
                     <a:stretch>
                       <a:fillRect/>
                     </a:stretch>
@@ -8055,7 +8253,7 @@
                     <pic:cNvPicPr/>
                   </pic:nvPicPr>
                   <pic:blipFill>
-                    <a:blip r:embed="rId42"/>
+                    <a:blip r:embed="rId45"/>
                     <a:stretch>
                       <a:fillRect/>
                     </a:stretch>
@@ -8163,6 +8361,7 @@
     </w:p>
     <w:p>
       <w:r>
+        <w:lastRenderedPageBreak/>
         <w:t xml:space="preserve">             </w:t>
       </w:r>
       <w:r>
@@ -8185,7 +8384,7 @@
                     <pic:cNvPicPr/>
                   </pic:nvPicPr>
                   <pic:blipFill>
-                    <a:blip r:embed="rId43"/>
+                    <a:blip r:embed="rId46"/>
                     <a:stretch>
                       <a:fillRect/>
                     </a:stretch>
@@ -8265,7 +8464,6 @@
         <w:ind w:left="360" w:firstLine="720"/>
       </w:pPr>
       <w:r>
-        <w:lastRenderedPageBreak/>
         <w:t xml:space="preserve">     </w:t>
       </w:r>
       <w:r>
@@ -8288,7 +8486,7 @@
                     <pic:cNvPicPr/>
                   </pic:nvPicPr>
                   <pic:blipFill>
-                    <a:blip r:embed="rId44"/>
+                    <a:blip r:embed="rId47"/>
                     <a:stretch>
                       <a:fillRect/>
                     </a:stretch>
@@ -8495,7 +8693,7 @@
                     <pic:cNvPicPr/>
                   </pic:nvPicPr>
                   <pic:blipFill>
-                    <a:blip r:embed="rId45"/>
+                    <a:blip r:embed="rId48"/>
                     <a:stretch>
                       <a:fillRect/>
                     </a:stretch>
@@ -8599,7 +8797,7 @@
                     <pic:cNvPicPr/>
                   </pic:nvPicPr>
                   <pic:blipFill>
-                    <a:blip r:embed="rId46"/>
+                    <a:blip r:embed="rId49"/>
                     <a:stretch>
                       <a:fillRect/>
                     </a:stretch>
@@ -8707,7 +8905,7 @@
                     <pic:cNvPicPr/>
                   </pic:nvPicPr>
                   <pic:blipFill>
-                    <a:blip r:embed="rId39"/>
+                    <a:blip r:embed="rId42"/>
                     <a:stretch>
                       <a:fillRect/>
                     </a:stretch>
@@ -8795,7 +8993,7 @@
                     <pic:cNvPicPr/>
                   </pic:nvPicPr>
                   <pic:blipFill>
-                    <a:blip r:embed="rId40"/>
+                    <a:blip r:embed="rId43"/>
                     <a:stretch>
                       <a:fillRect/>
                     </a:stretch>
@@ -9044,7 +9242,7 @@
                     <pic:cNvPicPr/>
                   </pic:nvPicPr>
                   <pic:blipFill>
-                    <a:blip r:embed="rId47"/>
+                    <a:blip r:embed="rId50"/>
                     <a:stretch>
                       <a:fillRect/>
                     </a:stretch>
@@ -9115,7 +9313,7 @@
                     <pic:cNvPicPr/>
                   </pic:nvPicPr>
                   <pic:blipFill>
-                    <a:blip r:embed="rId48"/>
+                    <a:blip r:embed="rId51"/>
                     <a:stretch>
                       <a:fillRect/>
                     </a:stretch>
@@ -9238,7 +9436,7 @@
                     <pic:cNvPicPr/>
                   </pic:nvPicPr>
                   <pic:blipFill>
-                    <a:blip r:embed="rId49"/>
+                    <a:blip r:embed="rId52"/>
                     <a:stretch>
                       <a:fillRect/>
                     </a:stretch>
@@ -9353,7 +9551,7 @@
                     <pic:cNvPicPr/>
                   </pic:nvPicPr>
                   <pic:blipFill>
-                    <a:blip r:embed="rId44"/>
+                    <a:blip r:embed="rId47"/>
                     <a:stretch>
                       <a:fillRect/>
                     </a:stretch>
@@ -9516,7 +9714,7 @@
                     </pic:cNvPicPr>
                   </pic:nvPicPr>
                   <pic:blipFill>
-                    <a:blip r:embed="rId50">
+                    <a:blip r:embed="rId53">
                       <a:extLst>
                         <a:ext uri="{28A0092B-C50C-407E-A947-70E740481C1C}">
                           <a14:useLocalDpi xmlns:a14="http://schemas.microsoft.com/office/drawing/2010/main" val="0"/>
@@ -9667,7 +9865,7 @@
                     <pic:cNvPicPr/>
                   </pic:nvPicPr>
                   <pic:blipFill>
-                    <a:blip r:embed="rId40"/>
+                    <a:blip r:embed="rId43"/>
                     <a:stretch>
                       <a:fillRect/>
                     </a:stretch>
@@ -9756,7 +9954,7 @@
                     <pic:cNvPicPr/>
                   </pic:nvPicPr>
                   <pic:blipFill>
-                    <a:blip r:embed="rId51"/>
+                    <a:blip r:embed="rId54"/>
                     <a:stretch>
                       <a:fillRect/>
                     </a:stretch>
@@ -9845,7 +10043,7 @@
                     <pic:cNvPicPr/>
                   </pic:nvPicPr>
                   <pic:blipFill>
-                    <a:blip r:embed="rId52"/>
+                    <a:blip r:embed="rId55"/>
                     <a:stretch>
                       <a:fillRect/>
                     </a:stretch>
@@ -9929,7 +10127,7 @@
                     <pic:cNvPicPr/>
                   </pic:nvPicPr>
                   <pic:blipFill>
-                    <a:blip r:embed="rId53"/>
+                    <a:blip r:embed="rId56"/>
                     <a:stretch>
                       <a:fillRect/>
                     </a:stretch>
@@ -10004,7 +10202,7 @@
                     <pic:cNvPicPr/>
                   </pic:nvPicPr>
                   <pic:blipFill>
-                    <a:blip r:embed="rId54"/>
+                    <a:blip r:embed="rId57"/>
                     <a:stretch>
                       <a:fillRect/>
                     </a:stretch>
@@ -10088,7 +10286,7 @@
                     <pic:cNvPicPr/>
                   </pic:nvPicPr>
                   <pic:blipFill>
-                    <a:blip r:embed="rId55"/>
+                    <a:blip r:embed="rId58"/>
                     <a:stretch>
                       <a:fillRect/>
                     </a:stretch>
@@ -10218,7 +10416,7 @@
                     <pic:cNvPicPr/>
                   </pic:nvPicPr>
                   <pic:blipFill>
-                    <a:blip r:embed="rId39"/>
+                    <a:blip r:embed="rId42"/>
                     <a:stretch>
                       <a:fillRect/>
                     </a:stretch>
@@ -10284,7 +10482,7 @@
                     <pic:cNvPicPr/>
                   </pic:nvPicPr>
                   <pic:blipFill>
-                    <a:blip r:embed="rId56"/>
+                    <a:blip r:embed="rId59"/>
                     <a:stretch>
                       <a:fillRect/>
                     </a:stretch>
@@ -10351,7 +10549,7 @@
                     <pic:cNvPicPr/>
                   </pic:nvPicPr>
                   <pic:blipFill>
-                    <a:blip r:embed="rId57"/>
+                    <a:blip r:embed="rId60"/>
                     <a:stretch>
                       <a:fillRect/>
                     </a:stretch>
@@ -10417,7 +10615,7 @@
                     <pic:cNvPicPr/>
                   </pic:nvPicPr>
                   <pic:blipFill>
-                    <a:blip r:embed="rId58"/>
+                    <a:blip r:embed="rId61"/>
                     <a:stretch>
                       <a:fillRect/>
                     </a:stretch>
@@ -10492,7 +10690,7 @@
                     <pic:cNvPicPr/>
                   </pic:nvPicPr>
                   <pic:blipFill>
-                    <a:blip r:embed="rId59"/>
+                    <a:blip r:embed="rId62"/>
                     <a:stretch>
                       <a:fillRect/>
                     </a:stretch>
@@ -10559,7 +10757,7 @@
                     <pic:cNvPicPr/>
                   </pic:nvPicPr>
                   <pic:blipFill>
-                    <a:blip r:embed="rId60"/>
+                    <a:blip r:embed="rId63"/>
                     <a:stretch>
                       <a:fillRect/>
                     </a:stretch>
@@ -10631,7 +10829,7 @@
                     <pic:cNvPicPr/>
                   </pic:nvPicPr>
                   <pic:blipFill>
-                    <a:blip r:embed="rId54"/>
+                    <a:blip r:embed="rId57"/>
                     <a:stretch>
                       <a:fillRect/>
                     </a:stretch>
@@ -10698,7 +10896,7 @@
                     <pic:cNvPicPr/>
                   </pic:nvPicPr>
                   <pic:blipFill>
-                    <a:blip r:embed="rId61"/>
+                    <a:blip r:embed="rId64"/>
                     <a:stretch>
                       <a:fillRect/>
                     </a:stretch>
@@ -10769,7 +10967,7 @@
                     <pic:cNvPicPr/>
                   </pic:nvPicPr>
                   <pic:blipFill>
-                    <a:blip r:embed="rId62"/>
+                    <a:blip r:embed="rId65"/>
                     <a:stretch>
                       <a:fillRect/>
                     </a:stretch>
@@ -10889,7 +11087,7 @@
       <w:r>
         <w:t xml:space="preserve">For e.g. </w:t>
       </w:r>
-      <w:hyperlink r:id="rId63" w:history="1">
+      <w:hyperlink r:id="rId66" w:history="1">
         <w:r>
           <w:rPr>
             <w:rStyle w:val="Hyperlink"/>
@@ -10941,7 +11139,7 @@
                     </pic:cNvPicPr>
                   </pic:nvPicPr>
                   <pic:blipFill>
-                    <a:blip r:embed="rId64">
+                    <a:blip r:embed="rId67">
                       <a:extLst>
                         <a:ext uri="{28A0092B-C50C-407E-A947-70E740481C1C}">
                           <a14:useLocalDpi xmlns:a14="http://schemas.microsoft.com/office/drawing/2010/main" val="0"/>
@@ -11021,7 +11219,7 @@
                     </pic:cNvPicPr>
                   </pic:nvPicPr>
                   <pic:blipFill>
-                    <a:blip r:embed="rId65">
+                    <a:blip r:embed="rId68">
                       <a:extLst>
                         <a:ext uri="{28A0092B-C50C-407E-A947-70E740481C1C}">
                           <a14:useLocalDpi xmlns:a14="http://schemas.microsoft.com/office/drawing/2010/main" val="0"/>
@@ -11094,7 +11292,7 @@
                     </pic:cNvPicPr>
                   </pic:nvPicPr>
                   <pic:blipFill>
-                    <a:blip r:embed="rId66">
+                    <a:blip r:embed="rId69">
                       <a:extLst>
                         <a:ext uri="{28A0092B-C50C-407E-A947-70E740481C1C}">
                           <a14:useLocalDpi xmlns:a14="http://schemas.microsoft.com/office/drawing/2010/main" val="0"/>
@@ -11168,13 +11366,16 @@
         <w:pStyle w:val="ListNumber"/>
         <w:numPr>
           <w:ilvl w:val="0"/>
-          <w:numId w:val="49"/>
+          <w:numId w:val="65"/>
         </w:numPr>
       </w:pPr>
       <w:r>
-        <w:t xml:space="preserve">Go to Admin center by typing the following URL in the browser: </w:t>
-      </w:r>
-      <w:hyperlink w:history="1">
+        <w:t>Sign in to</w:t>
+      </w:r>
+      <w:r>
+        <w:t xml:space="preserve"> </w:t>
+      </w:r>
+      <w:hyperlink r:id="rId70" w:history="1">
         <w:r>
           <w:rPr>
             <w:rStyle w:val="Hyperlink"/>
@@ -11182,28 +11383,26 @@
             <w:sz w:val="20"/>
             <w:szCs w:val="20"/>
           </w:rPr>
-          <w:t>https://&lt;tenant&gt;-admin.sharepoint.com</w:t>
+          <w:t>https://portal.office.com</w:t>
         </w:r>
       </w:hyperlink>
+      <w:r>
+        <w:t xml:space="preserve"> with</w:t>
+      </w:r>
+      <w:r>
+        <w:t xml:space="preserve"> admin user name and password</w:t>
+      </w:r>
     </w:p>
     <w:p>
       <w:pPr>
         <w:pStyle w:val="ListNumber"/>
       </w:pPr>
       <w:r>
-        <w:t xml:space="preserve">For e.g. </w:t>
-      </w:r>
-      <w:hyperlink r:id="rId67" w:history="1">
-        <w:r>
-          <w:rPr>
-            <w:rStyle w:val="Hyperlink"/>
-            <w:rFonts w:eastAsia="Times New Roman" w:cs="Segoe UI"/>
-            <w:sz w:val="20"/>
-            <w:szCs w:val="20"/>
-          </w:rPr>
-          <w:t>https://mysharepointtenant-admin.sharepoint.com</w:t>
-        </w:r>
-      </w:hyperlink>
+        <w:t xml:space="preserve">From left top corner, </w:t>
+      </w:r>
+      <w:r>
+        <w:t>Go to Admin &gt; SharePoint</w:t>
+      </w:r>
     </w:p>
     <w:p>
       <w:pPr>
@@ -11242,7 +11441,7 @@
                     <pic:cNvPicPr/>
                   </pic:nvPicPr>
                   <pic:blipFill>
-                    <a:blip r:embed="rId30"/>
+                    <a:blip r:embed="rId33"/>
                     <a:stretch>
                       <a:fillRect/>
                     </a:stretch>
@@ -11287,14 +11486,17 @@
       </w:pPr>
       <w:r>
         <w:rPr>
+          <w:rFonts w:eastAsia="Times New Roman" w:cs="Segoe UI"/>
           <w:noProof/>
-        </w:rPr>
-        <w:lastRenderedPageBreak/>
+          <w:color w:val="767171" w:themeColor="background2" w:themeShade="80"/>
+          <w:sz w:val="20"/>
+          <w:szCs w:val="20"/>
+        </w:rPr>
         <w:drawing>
-          <wp:inline distT="0" distB="0" distL="0" distR="0" wp14:anchorId="54A62C3F" wp14:editId="254A5C88">
-            <wp:extent cx="5305425" cy="2378493"/>
-            <wp:effectExtent l="19050" t="19050" r="9525" b="22225"/>
-            <wp:docPr id="487" name="Picture 487"/>
+          <wp:inline distT="0" distB="0" distL="0" distR="0" wp14:anchorId="25830419" wp14:editId="75ECDFD4">
+            <wp:extent cx="4561840" cy="1400175"/>
+            <wp:effectExtent l="0" t="0" r="0" b="9525"/>
+            <wp:docPr id="3" name="Picture 3"/>
             <wp:cNvGraphicFramePr>
               <a:graphicFrameLocks xmlns:a="http://schemas.openxmlformats.org/drawingml/2006/main" noChangeAspect="1"/>
             </wp:cNvGraphicFramePr>
@@ -11302,27 +11504,35 @@
               <a:graphicData uri="http://schemas.openxmlformats.org/drawingml/2006/picture">
                 <pic:pic xmlns:pic="http://schemas.openxmlformats.org/drawingml/2006/picture">
                   <pic:nvPicPr>
-                    <pic:cNvPr id="1" name=""/>
-                    <pic:cNvPicPr/>
+                    <pic:cNvPr id="0" name="Picture 16"/>
+                    <pic:cNvPicPr>
+                      <a:picLocks noChangeAspect="1" noChangeArrowheads="1"/>
+                    </pic:cNvPicPr>
                   </pic:nvPicPr>
                   <pic:blipFill>
-                    <a:blip r:embed="rId68"/>
+                    <a:blip r:embed="rId71">
+                      <a:extLst>
+                        <a:ext uri="{28A0092B-C50C-407E-A947-70E740481C1C}">
+                          <a14:useLocalDpi xmlns:a14="http://schemas.microsoft.com/office/drawing/2010/main" val="0"/>
+                        </a:ext>
+                      </a:extLst>
+                    </a:blip>
+                    <a:srcRect/>
                     <a:stretch>
                       <a:fillRect/>
                     </a:stretch>
                   </pic:blipFill>
-                  <pic:spPr>
+                  <pic:spPr bwMode="auto">
                     <a:xfrm>
                       <a:off x="0" y="0"/>
-                      <a:ext cx="5336583" cy="2392461"/>
+                      <a:ext cx="4607150" cy="1414082"/>
                     </a:xfrm>
                     <a:prstGeom prst="rect">
                       <a:avLst/>
                     </a:prstGeom>
+                    <a:noFill/>
                     <a:ln>
-                      <a:solidFill>
-                        <a:schemeClr val="tx1"/>
-                      </a:solidFill>
+                      <a:noFill/>
                     </a:ln>
                   </pic:spPr>
                 </pic:pic>
@@ -11337,6 +11547,7 @@
         <w:pStyle w:val="ListNumber"/>
       </w:pPr>
       <w:r>
+        <w:lastRenderedPageBreak/>
         <w:t>Click on Save button</w:t>
       </w:r>
     </w:p>
@@ -11347,7 +11558,7 @@
           <w:ilvl w:val="0"/>
           <w:numId w:val="0"/>
         </w:numPr>
-        <w:ind w:left="360" w:hanging="360"/>
+        <w:ind w:left="360"/>
       </w:pPr>
     </w:p>
     <w:p>
@@ -11373,14 +11584,8 @@
           <w:ilvl w:val="1"/>
           <w:numId w:val="45"/>
         </w:numPr>
-        <w:rPr>
-          <w:rFonts w:cs="Segoe UI"/>
-        </w:rPr>
-      </w:pPr>
-      <w:r>
-        <w:rPr>
-          <w:rFonts w:cs="Segoe UI"/>
-        </w:rPr>
+      </w:pPr>
+      <w:r>
         <w:t>Failed to install Exchange app</w:t>
       </w:r>
     </w:p>
@@ -11413,7 +11618,7 @@
                     <pic:cNvPicPr/>
                   </pic:nvPicPr>
                   <pic:blipFill>
-                    <a:blip r:embed="rId69"/>
+                    <a:blip r:embed="rId72"/>
                     <a:stretch>
                       <a:fillRect/>
                     </a:stretch>
@@ -11445,12 +11650,11 @@
         <w:rPr>
           <w:rFonts w:cs="Segoe UI"/>
         </w:rPr>
-        <w:lastRenderedPageBreak/>
         <w:t>Resolution: Setup Outlook account of the user of which exchange credentials are used during deployment.</w:t>
       </w:r>
     </w:p>
     <w:sectPr>
-      <w:footerReference w:type="default" r:id="rId70"/>
+      <w:footerReference w:type="default" r:id="rId73"/>
       <w:pgSz w:w="15840" w:h="12240" w:orient="landscape"/>
       <w:pgMar w:top="1440" w:right="1440" w:bottom="1440" w:left="1440" w:header="720" w:footer="720" w:gutter="0"/>
       <w:cols w:space="720"/>
@@ -11527,7 +11731,7 @@
           <w:rPr>
             <w:noProof/>
           </w:rPr>
-          <w:t>5</w:t>
+          <w:t>10</w:t>
         </w:r>
         <w:r>
           <w:rPr>
@@ -11583,7 +11787,7 @@
   <w:abstractNum w:abstractNumId="0" w15:restartNumberingAfterBreak="0">
     <w:nsid w:val="FFFFFF88"/>
     <w:multiLevelType w:val="singleLevel"/>
-    <w:tmpl w:val="16A40584"/>
+    <w:tmpl w:val="D0DE91D0"/>
     <w:lvl w:ilvl="0">
       <w:start w:val="1"/>
       <w:numFmt w:val="decimal"/>
@@ -17314,6 +17518,12 @@
   </w:num>
   <w:num w:numId="64">
     <w:abstractNumId w:val="18"/>
+  </w:num>
+  <w:num w:numId="65">
+    <w:abstractNumId w:val="0"/>
+    <w:lvlOverride w:ilvl="0">
+      <w:startOverride w:val="1"/>
+    </w:lvlOverride>
   </w:num>
   <w:numIdMacAtCleanup w:val="62"/>
 </w:numbering>
@@ -18312,7 +18522,7 @@
     <w:uiPriority w:val="99"/>
     <w:unhideWhenUsed/>
     <w:qFormat/>
-    <w:rsid w:val="00B818AC"/>
+    <w:rsid w:val="00CD322B"/>
     <w:pPr>
       <w:numPr>
         <w:numId w:val="28"/>
@@ -18654,18 +18864,18 @@
 </file>
 
 <file path=customXml/item1.xml><?xml version="1.0" encoding="utf-8"?>
+<p:properties xmlns:p="http://schemas.microsoft.com/office/2006/metadata/properties" xmlns:xsi="http://www.w3.org/2001/XMLSchema-instance" xmlns:pc="http://schemas.microsoft.com/office/infopath/2007/PartnerControls">
+  <documentManagement/>
+</p:properties>
+</file>
+
+<file path=customXml/item2.xml><?xml version="1.0" encoding="utf-8"?>
 <?mso-contentType ?>
 <FormTemplates xmlns="http://schemas.microsoft.com/sharepoint/v3/contenttype/forms">
   <Display>DocumentLibraryForm</Display>
   <Edit>DocumentLibraryForm</Edit>
   <New>DocumentLibraryForm</New>
 </FormTemplates>
-</file>
-
-<file path=customXml/item2.xml><?xml version="1.0" encoding="utf-8"?>
-<p:properties xmlns:p="http://schemas.microsoft.com/office/2006/metadata/properties" xmlns:xsi="http://www.w3.org/2001/XMLSchema-instance" xmlns:pc="http://schemas.microsoft.com/office/infopath/2007/PartnerControls">
-  <documentManagement/>
-</p:properties>
 </file>
 
 <file path=customXml/item3.xml><?xml version="1.0" encoding="utf-8"?>
@@ -18835,18 +19045,18 @@
 </file>
 
 <file path=customXml/itemProps1.xml><?xml version="1.0" encoding="utf-8"?>
-<ds:datastoreItem xmlns:ds="http://schemas.openxmlformats.org/officeDocument/2006/customXml" ds:itemID="{0A9DA687-A057-408F-B9C7-B9973E1303DE}">
+<ds:datastoreItem xmlns:ds="http://schemas.openxmlformats.org/officeDocument/2006/customXml" ds:itemID="{B62EF8AE-0D70-4737-B5B1-2325A752EBB6}">
   <ds:schemaRefs>
-    <ds:schemaRef ds:uri="http://schemas.microsoft.com/sharepoint/v3/contenttype/forms"/>
+    <ds:schemaRef ds:uri="http://schemas.microsoft.com/office/2006/metadata/properties"/>
+    <ds:schemaRef ds:uri="http://schemas.microsoft.com/office/infopath/2007/PartnerControls"/>
   </ds:schemaRefs>
 </ds:datastoreItem>
 </file>
 
 <file path=customXml/itemProps2.xml><?xml version="1.0" encoding="utf-8"?>
-<ds:datastoreItem xmlns:ds="http://schemas.openxmlformats.org/officeDocument/2006/customXml" ds:itemID="{B62EF8AE-0D70-4737-B5B1-2325A752EBB6}">
+<ds:datastoreItem xmlns:ds="http://schemas.openxmlformats.org/officeDocument/2006/customXml" ds:itemID="{0A9DA687-A057-408F-B9C7-B9973E1303DE}">
   <ds:schemaRefs>
-    <ds:schemaRef ds:uri="http://schemas.microsoft.com/office/2006/metadata/properties"/>
-    <ds:schemaRef ds:uri="http://schemas.microsoft.com/office/infopath/2007/PartnerControls"/>
+    <ds:schemaRef ds:uri="http://schemas.microsoft.com/sharepoint/v3/contenttype/forms"/>
   </ds:schemaRefs>
 </ds:datastoreItem>
 </file>
@@ -18870,7 +19080,7 @@
 </file>
 
 <file path=customXml/itemProps4.xml><?xml version="1.0" encoding="utf-8"?>
-<ds:datastoreItem xmlns:ds="http://schemas.openxmlformats.org/officeDocument/2006/customXml" ds:itemID="{CC1BE5C3-0642-4966-8CD8-09539FEE4D9C}">
+<ds:datastoreItem xmlns:ds="http://schemas.openxmlformats.org/officeDocument/2006/customXml" ds:itemID="{CAFEA8B7-C2D2-4C81-BE5E-A9781333E2C7}">
   <ds:schemaRefs>
     <ds:schemaRef ds:uri="http://schemas.openxmlformats.org/officeDocument/2006/bibliography"/>
   </ds:schemaRefs>

</xml_diff>

<commit_message>
updated deployment document with troubleshooting step
</commit_message>
<xml_diff>
--- a/tree/master/cloud/docs/Matter Center Build and Deployment Guide.docx
+++ b/tree/master/cloud/docs/Matter Center Build and Deployment Guide.docx
@@ -1970,19 +1970,14 @@
         <w:t>Run ‘</w:t>
       </w:r>
       <w:r>
-        <w:t xml:space="preserve">Install-Module </w:t>
+        <w:t>Ins</w:t>
+      </w:r>
+      <w:r>
+        <w:t xml:space="preserve">tall-Module </w:t>
       </w:r>
       <w:proofErr w:type="spellStart"/>
       <w:r>
         <w:t>AzureRM</w:t>
-      </w:r>
-      <w:proofErr w:type="spellEnd"/>
-      <w:r>
-        <w:t xml:space="preserve"> -</w:t>
-      </w:r>
-      <w:proofErr w:type="spellStart"/>
-      <w:r>
-        <w:t>AllowClobber</w:t>
       </w:r>
       <w:proofErr w:type="spellEnd"/>
       <w:r>
@@ -3060,10 +3055,10 @@
                   <v:path o:extrusionok="f" gradientshapeok="t" o:connecttype="rect"/>
                   <o:lock v:ext="edit" aspectratio="t"/>
                 </v:shapetype>
-                <v:shape id="_x0000_i1025" type="#_x0000_t75" style="width:274.5pt;height:213.75pt" o:ole="">
+                <v:shape id="_x0000_i1025" type="#_x0000_t75" style="width:274.8pt;height:213.6pt" o:ole="">
                   <v:imagedata r:id="rId23" o:title=""/>
                 </v:shape>
-                <o:OLEObject Type="Embed" ProgID="PBrush" ShapeID="_x0000_i1025" DrawAspect="Content" ObjectID="_1534872146" r:id="rId24"/>
+                <o:OLEObject Type="Embed" ProgID="PBrush" ShapeID="_x0000_i1025" DrawAspect="Content" ObjectID="_1535130168" r:id="rId24"/>
               </w:object>
             </w:r>
           </w:p>
@@ -6156,10 +6151,28 @@
               </w:r>
             </w:hyperlink>
             <w:r>
-              <w:t>. Click Active Directory in left navigation.  Select directory and navigate to application in Azure AD</w:t>
-            </w:r>
-            <w:r>
-              <w:t>, select applicati</w:t>
+              <w:t>. Click Active Directory in left navigation.  Select directory</w:t>
+            </w:r>
+            <w:r>
+              <w:t xml:space="preserve"> (your company directory)</w:t>
+            </w:r>
+            <w:r>
+              <w:t xml:space="preserve"> and navigate to application in Azure AD</w:t>
+            </w:r>
+            <w:r>
+              <w:t>,</w:t>
+            </w:r>
+            <w:r>
+              <w:t xml:space="preserve"> then</w:t>
+            </w:r>
+            <w:r>
+              <w:t xml:space="preserve"> select </w:t>
+            </w:r>
+            <w:r>
+              <w:t>‘</w:t>
+            </w:r>
+            <w:r>
+              <w:t>applicati</w:t>
             </w:r>
             <w:r>
               <w:t>ons develo</w:t>
@@ -6168,7 +6181,19 @@
               <w:t>ped by your comp</w:t>
             </w:r>
             <w:r>
-              <w:t>any filer</w:t>
+              <w:t>any</w:t>
+            </w:r>
+            <w:r>
+              <w:t>’</w:t>
+            </w:r>
+            <w:r>
+              <w:t xml:space="preserve"> fil</w:t>
+            </w:r>
+            <w:r>
+              <w:t>t</w:t>
+            </w:r>
+            <w:r>
+              <w:t>er</w:t>
             </w:r>
             <w:r>
               <w:t>.</w:t>
@@ -6177,7 +6202,16 @@
               <w:t xml:space="preserve"> </w:t>
             </w:r>
             <w:r>
-              <w:t>Select ad application and add permissions to apps from configuration tab.</w:t>
+              <w:t>Select AD</w:t>
+            </w:r>
+            <w:r>
+              <w:t xml:space="preserve"> application and add permissions to apps from configuration tab</w:t>
+            </w:r>
+            <w:r>
+              <w:t xml:space="preserve"> as below</w:t>
+            </w:r>
+            <w:r>
+              <w:t>.</w:t>
             </w:r>
           </w:p>
           <w:p>
@@ -6271,10 +6305,10 @@
             </w:pPr>
             <w:r>
               <w:object w:dxaOrig="12912" w:dyaOrig="5064" w14:anchorId="0AA697B4">
-                <v:shape id="_x0000_i1026" type="#_x0000_t75" style="width:527.25pt;height:207pt" o:ole="">
+                <v:shape id="_x0000_i1026" type="#_x0000_t75" style="width:527.4pt;height:207pt" o:ole="">
                   <v:imagedata r:id="rId27" o:title=""/>
                 </v:shape>
-                <o:OLEObject Type="Embed" ProgID="PBrush" ShapeID="_x0000_i1026" DrawAspect="Content" ObjectID="_1534872147" r:id="rId28"/>
+                <o:OLEObject Type="Embed" ProgID="PBrush" ShapeID="_x0000_i1026" DrawAspect="Content" ObjectID="_1535130169" r:id="rId28"/>
               </w:object>
             </w:r>
           </w:p>
@@ -6354,17 +6388,8 @@
                 <w:rFonts w:cs="Arial"/>
                 <w:color w:val="333333"/>
               </w:rPr>
-              <w:t xml:space="preserve">” </w:t>
-            </w:r>
-            <w:bookmarkStart w:id="4" w:name="_GoBack"/>
-            <w:r>
-              <w:rPr>
-                <w:rFonts w:cs="Arial"/>
-                <w:color w:val="333333"/>
-              </w:rPr>
-              <w:t>section to generate new secret.</w:t>
-            </w:r>
-            <w:bookmarkEnd w:id="4"/>
+              <w:t>” section to generate new secret.</w:t>
+            </w:r>
           </w:p>
           <w:p>
             <w:pPr>
@@ -6628,7 +6653,7 @@
                 <w:sz w:val="20"/>
                 <w:szCs w:val="20"/>
               </w:rPr>
-              <w:t xml:space="preserve"> to file location and then upload into office tenant</w:t>
+              <w:t xml:space="preserve"> to file location an</w:t>
             </w:r>
             <w:r>
               <w:rPr>
@@ -6636,7 +6661,44 @@
                 <w:sz w:val="20"/>
                 <w:szCs w:val="20"/>
               </w:rPr>
-              <w:t>.</w:t>
+              <w:t xml:space="preserve">d then upload to App offices in Sharepoint catalog site collection. </w:t>
+            </w:r>
+            <w:hyperlink w:history="1">
+              <w:r>
+                <w:rPr>
+                  <w:rStyle w:val="Hyperlink"/>
+                  <w:rFonts w:eastAsia="Times New Roman" w:cs="Segoe UI"/>
+                  <w:sz w:val="20"/>
+                  <w:szCs w:val="20"/>
+                </w:rPr>
+                <w:t>https://&lt;&lt;tenant</w:t>
+              </w:r>
+            </w:hyperlink>
+            <w:r>
+              <w:rPr>
+                <w:rFonts w:eastAsia="Times New Roman" w:cs="Segoe UI"/>
+                <w:sz w:val="20"/>
+                <w:szCs w:val="20"/>
+              </w:rPr>
+              <w:t xml:space="preserve"> name&gt;</w:t>
+            </w:r>
+            <w:proofErr w:type="gramStart"/>
+            <w:r>
+              <w:rPr>
+                <w:rFonts w:eastAsia="Times New Roman" w:cs="Segoe UI"/>
+                <w:sz w:val="20"/>
+                <w:szCs w:val="20"/>
+              </w:rPr>
+              <w:t>&gt;.sharepoint.com</w:t>
+            </w:r>
+            <w:proofErr w:type="gramEnd"/>
+            <w:r>
+              <w:rPr>
+                <w:rFonts w:eastAsia="Times New Roman" w:cs="Segoe UI"/>
+                <w:sz w:val="20"/>
+                <w:szCs w:val="20"/>
+              </w:rPr>
+              <w:t>/sites/catalog</w:t>
             </w:r>
           </w:p>
         </w:tc>
@@ -6665,27 +6727,27 @@
       <w:pPr>
         <w:pStyle w:val="Heading1"/>
       </w:pPr>
-      <w:bookmarkStart w:id="5" w:name="_Toc460949904"/>
+      <w:bookmarkStart w:id="4" w:name="_Toc460949904"/>
       <w:r>
         <w:t>Appendix A</w:t>
       </w:r>
+      <w:bookmarkEnd w:id="4"/>
+    </w:p>
+    <w:p>
+      <w:pPr>
+        <w:pStyle w:val="Heading2"/>
+        <w:rPr>
+          <w:rFonts w:eastAsia="Times New Roman"/>
+        </w:rPr>
+      </w:pPr>
+      <w:bookmarkStart w:id="5" w:name="_Toc460949905"/>
+      <w:r>
+        <w:rPr>
+          <w:rFonts w:eastAsia="Times New Roman"/>
+        </w:rPr>
+        <w:t>Adding new client to the Tenant</w:t>
+      </w:r>
       <w:bookmarkEnd w:id="5"/>
-    </w:p>
-    <w:p>
-      <w:pPr>
-        <w:pStyle w:val="Heading2"/>
-        <w:rPr>
-          <w:rFonts w:eastAsia="Times New Roman"/>
-        </w:rPr>
-      </w:pPr>
-      <w:bookmarkStart w:id="6" w:name="_Toc460949905"/>
-      <w:r>
-        <w:rPr>
-          <w:rFonts w:eastAsia="Times New Roman"/>
-        </w:rPr>
-        <w:t>Adding new client to the Tenant</w:t>
-      </w:r>
-      <w:bookmarkEnd w:id="6"/>
     </w:p>
     <w:p>
       <w:pPr>
@@ -11049,9 +11111,9 @@
       <w:pPr>
         <w:pStyle w:val="Heading1"/>
       </w:pPr>
-      <w:bookmarkStart w:id="7" w:name="_Appendix_B"/>
-      <w:bookmarkStart w:id="8" w:name="_Toc460949906"/>
-      <w:bookmarkEnd w:id="7"/>
+      <w:bookmarkStart w:id="6" w:name="_Appendix_B"/>
+      <w:bookmarkStart w:id="7" w:name="_Toc460949906"/>
+      <w:bookmarkEnd w:id="6"/>
       <w:r>
         <w:lastRenderedPageBreak/>
         <w:t>Appendix</w:t>
@@ -11062,23 +11124,23 @@
       <w:r>
         <w:t>B</w:t>
       </w:r>
+      <w:bookmarkEnd w:id="7"/>
+    </w:p>
+    <w:p>
+      <w:pPr>
+        <w:pStyle w:val="Heading2"/>
+        <w:rPr>
+          <w:rFonts w:eastAsia="Times New Roman"/>
+        </w:rPr>
+      </w:pPr>
+      <w:bookmarkStart w:id="8" w:name="_Toc460949907"/>
+      <w:r>
+        <w:rPr>
+          <w:rFonts w:eastAsia="Times New Roman"/>
+        </w:rPr>
+        <w:t>Publish Content types from Content Type Hub</w:t>
+      </w:r>
       <w:bookmarkEnd w:id="8"/>
-    </w:p>
-    <w:p>
-      <w:pPr>
-        <w:pStyle w:val="Heading2"/>
-        <w:rPr>
-          <w:rFonts w:eastAsia="Times New Roman"/>
-        </w:rPr>
-      </w:pPr>
-      <w:bookmarkStart w:id="9" w:name="_Toc460949907"/>
-      <w:r>
-        <w:rPr>
-          <w:rFonts w:eastAsia="Times New Roman"/>
-        </w:rPr>
-        <w:t>Publish Content types from Content Type Hub</w:t>
-      </w:r>
-      <w:bookmarkEnd w:id="9"/>
     </w:p>
     <w:p>
       <w:pPr>
@@ -11353,9 +11415,9 @@
       <w:pPr>
         <w:pStyle w:val="Heading1"/>
       </w:pPr>
-      <w:bookmarkStart w:id="10" w:name="_Appendix_C"/>
-      <w:bookmarkStart w:id="11" w:name="_Toc460949908"/>
-      <w:bookmarkEnd w:id="10"/>
+      <w:bookmarkStart w:id="9" w:name="_Appendix_C"/>
+      <w:bookmarkStart w:id="10" w:name="_Toc460949908"/>
+      <w:bookmarkEnd w:id="9"/>
       <w:r>
         <w:lastRenderedPageBreak/>
         <w:t>Appendix</w:t>
@@ -11366,23 +11428,23 @@
       <w:r>
         <w:t>C</w:t>
       </w:r>
+      <w:bookmarkEnd w:id="10"/>
+    </w:p>
+    <w:p>
+      <w:pPr>
+        <w:pStyle w:val="Heading2"/>
+        <w:rPr>
+          <w:rFonts w:eastAsia="Times New Roman"/>
+        </w:rPr>
+      </w:pPr>
+      <w:bookmarkStart w:id="11" w:name="_Toc460949909"/>
+      <w:r>
+        <w:rPr>
+          <w:rFonts w:eastAsia="Times New Roman"/>
+        </w:rPr>
+        <w:t>Add admin account to term store admin</w:t>
+      </w:r>
       <w:bookmarkEnd w:id="11"/>
-    </w:p>
-    <w:p>
-      <w:pPr>
-        <w:pStyle w:val="Heading2"/>
-        <w:rPr>
-          <w:rFonts w:eastAsia="Times New Roman"/>
-        </w:rPr>
-      </w:pPr>
-      <w:bookmarkStart w:id="12" w:name="_Toc460949909"/>
-      <w:r>
-        <w:rPr>
-          <w:rFonts w:eastAsia="Times New Roman"/>
-        </w:rPr>
-        <w:t>Add admin account to term store admin</w:t>
-      </w:r>
-      <w:bookmarkEnd w:id="12"/>
     </w:p>
     <w:p>
       <w:pPr>
@@ -11591,13 +11653,13 @@
           <w:tab w:val="left" w:pos="5295"/>
         </w:tabs>
       </w:pPr>
-      <w:bookmarkStart w:id="13" w:name="_Appendix_D"/>
-      <w:bookmarkStart w:id="14" w:name="_Toc460949910"/>
+      <w:bookmarkStart w:id="12" w:name="_Appendix_D"/>
+      <w:bookmarkStart w:id="13" w:name="_Toc460949910"/>
+      <w:bookmarkEnd w:id="12"/>
+      <w:r>
+        <w:t>Troubleshooting Deployment Issues</w:t>
+      </w:r>
       <w:bookmarkEnd w:id="13"/>
-      <w:r>
-        <w:t>Troubleshooting Deployment Issues</w:t>
-      </w:r>
-      <w:bookmarkEnd w:id="14"/>
     </w:p>
     <w:p/>
     <w:p>
@@ -11665,19 +11727,71 @@
     <w:p>
       <w:pPr>
         <w:rPr>
-          <w:rFonts w:eastAsia="Times New Roman" w:cs="Segoe UI"/>
-          <w:color w:val="767171" w:themeColor="background2" w:themeShade="80"/>
-        </w:rPr>
-      </w:pPr>
-      <w:r>
-        <w:rPr>
           <w:rFonts w:cs="Segoe UI"/>
         </w:rPr>
+      </w:pPr>
+      <w:r>
+        <w:rPr>
+          <w:rFonts w:cs="Segoe UI"/>
+        </w:rPr>
         <w:t>Resolution: Setup Outlook account of the user of which exchange credentials are used during deployment.</w:t>
       </w:r>
     </w:p>
+    <w:p>
+      <w:pPr>
+        <w:pStyle w:val="ListNumber"/>
+        <w:numPr>
+          <w:ilvl w:val="1"/>
+          <w:numId w:val="45"/>
+        </w:numPr>
+      </w:pPr>
+      <w:r>
+        <w:t>500 e</w:t>
+      </w:r>
+      <w:r>
+        <w:t>rror after successfully installing all components.</w:t>
+      </w:r>
+    </w:p>
+    <w:p>
+      <w:pPr>
+        <w:pStyle w:val="ListNumber"/>
+        <w:numPr>
+          <w:ilvl w:val="0"/>
+          <w:numId w:val="0"/>
+        </w:numPr>
+        <w:ind w:left="1440"/>
+      </w:pPr>
+      <w:r>
+        <w:t xml:space="preserve">Verify </w:t>
+      </w:r>
+      <w:hyperlink r:id="rId72" w:anchor="scale-an-app-service-plan" w:history="1">
+        <w:r>
+          <w:rPr>
+            <w:rStyle w:val="Hyperlink"/>
+          </w:rPr>
+          <w:t>app service</w:t>
+        </w:r>
+        <w:r>
+          <w:rPr>
+            <w:rStyle w:val="Hyperlink"/>
+          </w:rPr>
+          <w:t xml:space="preserve"> plan</w:t>
+        </w:r>
+      </w:hyperlink>
+      <w:r>
+        <w:t xml:space="preserve"> set to BASIC</w:t>
+      </w:r>
+      <w:r>
+        <w:t>(B1)</w:t>
+      </w:r>
+      <w:r>
+        <w:t>. Sometimes deployment failing to set app plan to BASIC which is required for loading certificate.</w:t>
+      </w:r>
+      <w:bookmarkStart w:id="14" w:name="_GoBack"/>
+      <w:bookmarkEnd w:id="14"/>
+    </w:p>
     <w:sectPr>
-      <w:footerReference w:type="default" r:id="rId72"/>
+      <w:footerReference w:type="default" r:id="rId73"/>
       <w:pgSz w:w="15840" w:h="12240" w:orient="landscape"/>
       <w:pgMar w:top="1440" w:right="1440" w:bottom="1440" w:left="1440" w:header="720" w:footer="720" w:gutter="0"/>
       <w:cols w:space="720"/>
@@ -11754,7 +11868,7 @@
           <w:rPr>
             <w:noProof/>
           </w:rPr>
-          <w:t>22</w:t>
+          <w:t>32</w:t>
         </w:r>
         <w:r>
           <w:rPr>
@@ -17547,6 +17661,9 @@
     <w:lvlOverride w:ilvl="0">
       <w:startOverride w:val="1"/>
     </w:lvlOverride>
+  </w:num>
+  <w:num w:numId="66">
+    <w:abstractNumId w:val="0"/>
   </w:num>
   <w:numIdMacAtCleanup w:val="62"/>
 </w:numbering>
@@ -18887,15 +19004,6 @@
 </file>
 
 <file path=customXml/item1.xml><?xml version="1.0" encoding="utf-8"?>
-<?mso-contentType ?>
-<FormTemplates xmlns="http://schemas.microsoft.com/sharepoint/v3/contenttype/forms">
-  <Display>DocumentLibraryForm</Display>
-  <Edit>DocumentLibraryForm</Edit>
-  <New>DocumentLibraryForm</New>
-</FormTemplates>
-</file>
-
-<file path=customXml/item2.xml><?xml version="1.0" encoding="utf-8"?>
 <ct:contentTypeSchema xmlns:ct="http://schemas.microsoft.com/office/2006/metadata/contentType" xmlns:ma="http://schemas.microsoft.com/office/2006/metadata/properties/metaAttributes" ct:_="" ma:_="" ma:contentTypeName="Document" ma:contentTypeID="0x0101009E459A5CE6796B4798DEF04839B8375D" ma:contentTypeVersion="4" ma:contentTypeDescription="Create a new document." ma:contentTypeScope="" ma:versionID="2deb9ef07d19af115025e0b13708ec68">
   <xsd:schema xmlns:xsd="http://www.w3.org/2001/XMLSchema" xmlns:xs="http://www.w3.org/2001/XMLSchema" xmlns:p="http://schemas.microsoft.com/office/2006/metadata/properties" xmlns:ns2="0bce88bd-4f91-4e38-b0b4-3fc8bf80c9f4" targetNamespace="http://schemas.microsoft.com/office/2006/metadata/properties" ma:root="true" ma:fieldsID="cd512c29beee1cfca6876cd9b76c8e4d" ns2:_="">
     <xsd:import namespace="0bce88bd-4f91-4e38-b0b4-3fc8bf80c9f4"/>
@@ -19057,10 +19165,19 @@
 </ct:contentTypeSchema>
 </file>
 
-<file path=customXml/item3.xml><?xml version="1.0" encoding="utf-8"?>
+<file path=customXml/item2.xml><?xml version="1.0" encoding="utf-8"?>
 <p:properties xmlns:p="http://schemas.microsoft.com/office/2006/metadata/properties" xmlns:xsi="http://www.w3.org/2001/XMLSchema-instance" xmlns:pc="http://schemas.microsoft.com/office/infopath/2007/PartnerControls">
   <documentManagement/>
 </p:properties>
+</file>
+
+<file path=customXml/item3.xml><?xml version="1.0" encoding="utf-8"?>
+<?mso-contentType ?>
+<FormTemplates xmlns="http://schemas.microsoft.com/sharepoint/v3/contenttype/forms">
+  <Display>DocumentLibraryForm</Display>
+  <Edit>DocumentLibraryForm</Edit>
+  <New>DocumentLibraryForm</New>
+</FormTemplates>
 </file>
 
 <file path=customXml/item4.xml><?xml version="1.0" encoding="utf-8"?>
@@ -19068,14 +19185,6 @@
 </file>
 
 <file path=customXml/itemProps1.xml><?xml version="1.0" encoding="utf-8"?>
-<ds:datastoreItem xmlns:ds="http://schemas.openxmlformats.org/officeDocument/2006/customXml" ds:itemID="{0A9DA687-A057-408F-B9C7-B9973E1303DE}">
-  <ds:schemaRefs>
-    <ds:schemaRef ds:uri="http://schemas.microsoft.com/sharepoint/v3/contenttype/forms"/>
-  </ds:schemaRefs>
-</ds:datastoreItem>
-</file>
-
-<file path=customXml/itemProps2.xml><?xml version="1.0" encoding="utf-8"?>
 <ds:datastoreItem xmlns:ds="http://schemas.openxmlformats.org/officeDocument/2006/customXml" ds:itemID="{2523B783-4E91-412A-B0F0-4D13E61A0349}">
   <ds:schemaRefs>
     <ds:schemaRef ds:uri="http://schemas.microsoft.com/office/2006/metadata/contentType"/>
@@ -19093,7 +19202,7 @@
 </ds:datastoreItem>
 </file>
 
-<file path=customXml/itemProps3.xml><?xml version="1.0" encoding="utf-8"?>
+<file path=customXml/itemProps2.xml><?xml version="1.0" encoding="utf-8"?>
 <ds:datastoreItem xmlns:ds="http://schemas.openxmlformats.org/officeDocument/2006/customXml" ds:itemID="{B62EF8AE-0D70-4737-B5B1-2325A752EBB6}">
   <ds:schemaRefs>
     <ds:schemaRef ds:uri="http://schemas.microsoft.com/office/2006/metadata/properties"/>
@@ -19102,8 +19211,16 @@
 </ds:datastoreItem>
 </file>
 
+<file path=customXml/itemProps3.xml><?xml version="1.0" encoding="utf-8"?>
+<ds:datastoreItem xmlns:ds="http://schemas.openxmlformats.org/officeDocument/2006/customXml" ds:itemID="{0A9DA687-A057-408F-B9C7-B9973E1303DE}">
+  <ds:schemaRefs>
+    <ds:schemaRef ds:uri="http://schemas.microsoft.com/sharepoint/v3/contenttype/forms"/>
+  </ds:schemaRefs>
+</ds:datastoreItem>
+</file>
+
 <file path=customXml/itemProps4.xml><?xml version="1.0" encoding="utf-8"?>
-<ds:datastoreItem xmlns:ds="http://schemas.openxmlformats.org/officeDocument/2006/customXml" ds:itemID="{033A4F1E-1A3A-4241-89A0-31E977D5F9CF}">
+<ds:datastoreItem xmlns:ds="http://schemas.openxmlformats.org/officeDocument/2006/customXml" ds:itemID="{6B70B090-326D-4555-AD5A-6EA9C17FF80E}">
   <ds:schemaRefs>
     <ds:schemaRef ds:uri="http://schemas.openxmlformats.org/officeDocument/2006/bibliography"/>
   </ds:schemaRefs>

</xml_diff>

<commit_message>
updated deployment document steps for easy reference
</commit_message>
<xml_diff>
--- a/tree/master/cloud/docs/Matter Center Build and Deployment Guide.docx
+++ b/tree/master/cloud/docs/Matter Center Build and Deployment Guide.docx
@@ -3055,10 +3055,10 @@
                   <v:path o:extrusionok="f" gradientshapeok="t" o:connecttype="rect"/>
                   <o:lock v:ext="edit" aspectratio="t"/>
                 </v:shapetype>
-                <v:shape id="_x0000_i1025" type="#_x0000_t75" style="width:274.8pt;height:213.6pt" o:ole="">
+                <v:shape id="_x0000_i1025" type="#_x0000_t75" style="width:275.25pt;height:213.75pt" o:ole="">
                   <v:imagedata r:id="rId23" o:title=""/>
                 </v:shape>
-                <o:OLEObject Type="Embed" ProgID="PBrush" ShapeID="_x0000_i1025" DrawAspect="Content" ObjectID="_1535130168" r:id="rId24"/>
+                <o:OLEObject Type="Embed" ProgID="PBrush" ShapeID="_x0000_i1025" DrawAspect="Content" ObjectID="_1537363780" r:id="rId24"/>
               </w:object>
             </w:r>
           </w:p>
@@ -3832,7 +3832,7 @@
                 <w:szCs w:val="20"/>
               </w:rPr>
               <w:lastRenderedPageBreak/>
-              <w:t>Step 4</w:t>
+              <w:t>Step 5</w:t>
             </w:r>
           </w:p>
         </w:tc>
@@ -5317,7 +5317,7 @@
                 <w:sz w:val="20"/>
                 <w:szCs w:val="20"/>
               </w:rPr>
-              <w:t>Step 5</w:t>
+              <w:t>Step 6</w:t>
             </w:r>
           </w:p>
         </w:tc>
@@ -5548,80 +5548,7 @@
                 <w:sz w:val="20"/>
                 <w:szCs w:val="20"/>
               </w:rPr>
-              <w:t>Step 1</w:t>
-            </w:r>
-          </w:p>
-        </w:tc>
-        <w:tc>
-          <w:tcPr>
-            <w:tcW w:w="4099" w:type="pct"/>
-          </w:tcPr>
-          <w:p>
-            <w:pPr>
-              <w:pStyle w:val="ListParagraph"/>
-              <w:ind w:left="697"/>
-              <w:rPr>
-                <w:rFonts w:eastAsia="Times New Roman" w:cs="Segoe UI"/>
-                <w:sz w:val="20"/>
-                <w:szCs w:val="20"/>
-              </w:rPr>
-            </w:pPr>
-            <w:r>
-              <w:rPr>
-                <w:rFonts w:eastAsia="Times New Roman" w:cs="Segoe UI"/>
-                <w:sz w:val="20"/>
-                <w:szCs w:val="20"/>
-              </w:rPr>
-              <w:t>Build the solution by either pressing F5 or going to Build &gt; Build Solution</w:t>
-            </w:r>
-          </w:p>
-        </w:tc>
-        <w:tc>
-          <w:tcPr>
-            <w:tcW w:w="526" w:type="pct"/>
-          </w:tcPr>
-          <w:p>
-            <w:pPr>
-              <w:rPr>
-                <w:rFonts w:eastAsia="Times New Roman" w:cs="Segoe UI"/>
-                <w:sz w:val="20"/>
-                <w:szCs w:val="20"/>
-              </w:rPr>
-            </w:pPr>
-            <w:r>
-              <w:rPr>
-                <w:rFonts w:eastAsia="Times New Roman" w:cs="Segoe UI"/>
-                <w:sz w:val="20"/>
-                <w:szCs w:val="20"/>
-              </w:rPr>
-              <w:t>Automated</w:t>
-            </w:r>
-          </w:p>
-        </w:tc>
-      </w:tr>
-      <w:tr>
-        <w:tc>
-          <w:tcPr>
-            <w:tcW w:w="375" w:type="pct"/>
-          </w:tcPr>
-          <w:p>
-            <w:pPr>
-              <w:ind w:left="60"/>
-              <w:rPr>
-                <w:rFonts w:eastAsia="Times New Roman" w:cs="Segoe UI"/>
-                <w:b/>
-                <w:sz w:val="20"/>
-                <w:szCs w:val="20"/>
-              </w:rPr>
-            </w:pPr>
-            <w:r>
-              <w:rPr>
-                <w:rFonts w:eastAsia="Times New Roman" w:cs="Segoe UI"/>
-                <w:b/>
-                <w:sz w:val="20"/>
-                <w:szCs w:val="20"/>
-              </w:rPr>
-              <w:t>Step 2</w:t>
+              <w:t>Step 7</w:t>
             </w:r>
           </w:p>
         </w:tc>
@@ -6126,7 +6053,7 @@
                 <w:sz w:val="20"/>
                 <w:szCs w:val="20"/>
               </w:rPr>
-              <w:t>Step 3</w:t>
+              <w:t>Step 8</w:t>
             </w:r>
           </w:p>
         </w:tc>
@@ -6305,10 +6232,10 @@
             </w:pPr>
             <w:r>
               <w:object w:dxaOrig="12912" w:dyaOrig="5064" w14:anchorId="0AA697B4">
-                <v:shape id="_x0000_i1026" type="#_x0000_t75" style="width:527.4pt;height:207pt" o:ole="">
+                <v:shape id="_x0000_i1026" type="#_x0000_t75" style="width:527.25pt;height:207pt" o:ole="">
                   <v:imagedata r:id="rId27" o:title=""/>
                 </v:shape>
-                <o:OLEObject Type="Embed" ProgID="PBrush" ShapeID="_x0000_i1026" DrawAspect="Content" ObjectID="_1535130169" r:id="rId28"/>
+                <o:OLEObject Type="Embed" ProgID="PBrush" ShapeID="_x0000_i1026" DrawAspect="Content" ObjectID="_1537363781" r:id="rId28"/>
               </w:object>
             </w:r>
           </w:p>
@@ -6606,8 +6533,10 @@
                 <w:sz w:val="20"/>
                 <w:szCs w:val="20"/>
               </w:rPr>
-              <w:t>Step 4</w:t>
-            </w:r>
+              <w:t>Step 9</w:t>
+            </w:r>
+            <w:bookmarkStart w:id="4" w:name="_GoBack"/>
+            <w:bookmarkEnd w:id="4"/>
           </w:p>
         </w:tc>
         <w:tc>
@@ -6727,11 +6656,11 @@
       <w:pPr>
         <w:pStyle w:val="Heading1"/>
       </w:pPr>
-      <w:bookmarkStart w:id="4" w:name="_Toc460949904"/>
+      <w:bookmarkStart w:id="5" w:name="_Toc460949904"/>
       <w:r>
         <w:t>Appendix A</w:t>
       </w:r>
-      <w:bookmarkEnd w:id="4"/>
+      <w:bookmarkEnd w:id="5"/>
     </w:p>
     <w:p>
       <w:pPr>
@@ -6740,14 +6669,14 @@
           <w:rFonts w:eastAsia="Times New Roman"/>
         </w:rPr>
       </w:pPr>
-      <w:bookmarkStart w:id="5" w:name="_Toc460949905"/>
+      <w:bookmarkStart w:id="6" w:name="_Toc460949905"/>
       <w:r>
         <w:rPr>
           <w:rFonts w:eastAsia="Times New Roman"/>
         </w:rPr>
         <w:t>Adding new client to the Tenant</w:t>
       </w:r>
-      <w:bookmarkEnd w:id="5"/>
+      <w:bookmarkEnd w:id="6"/>
     </w:p>
     <w:p>
       <w:pPr>
@@ -11111,9 +11040,9 @@
       <w:pPr>
         <w:pStyle w:val="Heading1"/>
       </w:pPr>
-      <w:bookmarkStart w:id="6" w:name="_Appendix_B"/>
-      <w:bookmarkStart w:id="7" w:name="_Toc460949906"/>
-      <w:bookmarkEnd w:id="6"/>
+      <w:bookmarkStart w:id="7" w:name="_Appendix_B"/>
+      <w:bookmarkStart w:id="8" w:name="_Toc460949906"/>
+      <w:bookmarkEnd w:id="7"/>
       <w:r>
         <w:lastRenderedPageBreak/>
         <w:t>Appendix</w:t>
@@ -11124,7 +11053,7 @@
       <w:r>
         <w:t>B</w:t>
       </w:r>
-      <w:bookmarkEnd w:id="7"/>
+      <w:bookmarkEnd w:id="8"/>
     </w:p>
     <w:p>
       <w:pPr>
@@ -11133,14 +11062,14 @@
           <w:rFonts w:eastAsia="Times New Roman"/>
         </w:rPr>
       </w:pPr>
-      <w:bookmarkStart w:id="8" w:name="_Toc460949907"/>
+      <w:bookmarkStart w:id="9" w:name="_Toc460949907"/>
       <w:r>
         <w:rPr>
           <w:rFonts w:eastAsia="Times New Roman"/>
         </w:rPr>
         <w:t>Publish Content types from Content Type Hub</w:t>
       </w:r>
-      <w:bookmarkEnd w:id="8"/>
+      <w:bookmarkEnd w:id="9"/>
     </w:p>
     <w:p>
       <w:pPr>
@@ -11415,9 +11344,9 @@
       <w:pPr>
         <w:pStyle w:val="Heading1"/>
       </w:pPr>
-      <w:bookmarkStart w:id="9" w:name="_Appendix_C"/>
-      <w:bookmarkStart w:id="10" w:name="_Toc460949908"/>
-      <w:bookmarkEnd w:id="9"/>
+      <w:bookmarkStart w:id="10" w:name="_Appendix_C"/>
+      <w:bookmarkStart w:id="11" w:name="_Toc460949908"/>
+      <w:bookmarkEnd w:id="10"/>
       <w:r>
         <w:lastRenderedPageBreak/>
         <w:t>Appendix</w:t>
@@ -11428,7 +11357,7 @@
       <w:r>
         <w:t>C</w:t>
       </w:r>
-      <w:bookmarkEnd w:id="10"/>
+      <w:bookmarkEnd w:id="11"/>
     </w:p>
     <w:p>
       <w:pPr>
@@ -11437,14 +11366,14 @@
           <w:rFonts w:eastAsia="Times New Roman"/>
         </w:rPr>
       </w:pPr>
-      <w:bookmarkStart w:id="11" w:name="_Toc460949909"/>
+      <w:bookmarkStart w:id="12" w:name="_Toc460949909"/>
       <w:r>
         <w:rPr>
           <w:rFonts w:eastAsia="Times New Roman"/>
         </w:rPr>
         <w:t>Add admin account to term store admin</w:t>
       </w:r>
-      <w:bookmarkEnd w:id="11"/>
+      <w:bookmarkEnd w:id="12"/>
     </w:p>
     <w:p>
       <w:pPr>
@@ -11653,13 +11582,13 @@
           <w:tab w:val="left" w:pos="5295"/>
         </w:tabs>
       </w:pPr>
-      <w:bookmarkStart w:id="12" w:name="_Appendix_D"/>
-      <w:bookmarkStart w:id="13" w:name="_Toc460949910"/>
-      <w:bookmarkEnd w:id="12"/>
+      <w:bookmarkStart w:id="13" w:name="_Appendix_D"/>
+      <w:bookmarkStart w:id="14" w:name="_Toc460949910"/>
+      <w:bookmarkEnd w:id="13"/>
       <w:r>
         <w:t>Troubleshooting Deployment Issues</w:t>
       </w:r>
-      <w:bookmarkEnd w:id="13"/>
+      <w:bookmarkEnd w:id="14"/>
     </w:p>
     <w:p/>
     <w:p>
@@ -11787,8 +11716,6 @@
       <w:r>
         <w:t>. Sometimes deployment failing to set app plan to BASIC which is required for loading certificate.</w:t>
       </w:r>
-      <w:bookmarkStart w:id="14" w:name="_GoBack"/>
-      <w:bookmarkEnd w:id="14"/>
     </w:p>
     <w:sectPr>
       <w:footerReference w:type="default" r:id="rId73"/>
@@ -11868,7 +11795,7 @@
           <w:rPr>
             <w:noProof/>
           </w:rPr>
-          <w:t>32</w:t>
+          <w:t>22</w:t>
         </w:r>
         <w:r>
           <w:rPr>
@@ -19004,6 +18931,21 @@
 </file>
 
 <file path=customXml/item1.xml><?xml version="1.0" encoding="utf-8"?>
+<p:properties xmlns:p="http://schemas.microsoft.com/office/2006/metadata/properties" xmlns:xsi="http://www.w3.org/2001/XMLSchema-instance" xmlns:pc="http://schemas.microsoft.com/office/infopath/2007/PartnerControls">
+  <documentManagement/>
+</p:properties>
+</file>
+
+<file path=customXml/item2.xml><?xml version="1.0" encoding="utf-8"?>
+<?mso-contentType ?>
+<FormTemplates xmlns="http://schemas.microsoft.com/sharepoint/v3/contenttype/forms">
+  <Display>DocumentLibraryForm</Display>
+  <Edit>DocumentLibraryForm</Edit>
+  <New>DocumentLibraryForm</New>
+</FormTemplates>
+</file>
+
+<file path=customXml/item3.xml><?xml version="1.0" encoding="utf-8"?>
 <ct:contentTypeSchema xmlns:ct="http://schemas.microsoft.com/office/2006/metadata/contentType" xmlns:ma="http://schemas.microsoft.com/office/2006/metadata/properties/metaAttributes" ct:_="" ma:_="" ma:contentTypeName="Document" ma:contentTypeID="0x0101009E459A5CE6796B4798DEF04839B8375D" ma:contentTypeVersion="4" ma:contentTypeDescription="Create a new document." ma:contentTypeScope="" ma:versionID="2deb9ef07d19af115025e0b13708ec68">
   <xsd:schema xmlns:xsd="http://www.w3.org/2001/XMLSchema" xmlns:xs="http://www.w3.org/2001/XMLSchema" xmlns:p="http://schemas.microsoft.com/office/2006/metadata/properties" xmlns:ns2="0bce88bd-4f91-4e38-b0b4-3fc8bf80c9f4" targetNamespace="http://schemas.microsoft.com/office/2006/metadata/properties" ma:root="true" ma:fieldsID="cd512c29beee1cfca6876cd9b76c8e4d" ns2:_="">
     <xsd:import namespace="0bce88bd-4f91-4e38-b0b4-3fc8bf80c9f4"/>
@@ -19165,26 +19107,28 @@
 </ct:contentTypeSchema>
 </file>
 
-<file path=customXml/item2.xml><?xml version="1.0" encoding="utf-8"?>
-<p:properties xmlns:p="http://schemas.microsoft.com/office/2006/metadata/properties" xmlns:xsi="http://www.w3.org/2001/XMLSchema-instance" xmlns:pc="http://schemas.microsoft.com/office/infopath/2007/PartnerControls">
-  <documentManagement/>
-</p:properties>
-</file>
-
-<file path=customXml/item3.xml><?xml version="1.0" encoding="utf-8"?>
-<?mso-contentType ?>
-<FormTemplates xmlns="http://schemas.microsoft.com/sharepoint/v3/contenttype/forms">
-  <Display>DocumentLibraryForm</Display>
-  <Edit>DocumentLibraryForm</Edit>
-  <New>DocumentLibraryForm</New>
-</FormTemplates>
-</file>
-
 <file path=customXml/item4.xml><?xml version="1.0" encoding="utf-8"?>
 <b:Sources xmlns:b="http://schemas.openxmlformats.org/officeDocument/2006/bibliography" xmlns="http://schemas.openxmlformats.org/officeDocument/2006/bibliography" SelectedStyle="\APASixthEditionOfficeOnline.xsl" StyleName="APA" Version="6"/>
 </file>
 
 <file path=customXml/itemProps1.xml><?xml version="1.0" encoding="utf-8"?>
+<ds:datastoreItem xmlns:ds="http://schemas.openxmlformats.org/officeDocument/2006/customXml" ds:itemID="{B62EF8AE-0D70-4737-B5B1-2325A752EBB6}">
+  <ds:schemaRefs>
+    <ds:schemaRef ds:uri="http://schemas.microsoft.com/office/2006/metadata/properties"/>
+    <ds:schemaRef ds:uri="http://schemas.microsoft.com/office/infopath/2007/PartnerControls"/>
+  </ds:schemaRefs>
+</ds:datastoreItem>
+</file>
+
+<file path=customXml/itemProps2.xml><?xml version="1.0" encoding="utf-8"?>
+<ds:datastoreItem xmlns:ds="http://schemas.openxmlformats.org/officeDocument/2006/customXml" ds:itemID="{0A9DA687-A057-408F-B9C7-B9973E1303DE}">
+  <ds:schemaRefs>
+    <ds:schemaRef ds:uri="http://schemas.microsoft.com/sharepoint/v3/contenttype/forms"/>
+  </ds:schemaRefs>
+</ds:datastoreItem>
+</file>
+
+<file path=customXml/itemProps3.xml><?xml version="1.0" encoding="utf-8"?>
 <ds:datastoreItem xmlns:ds="http://schemas.openxmlformats.org/officeDocument/2006/customXml" ds:itemID="{2523B783-4E91-412A-B0F0-4D13E61A0349}">
   <ds:schemaRefs>
     <ds:schemaRef ds:uri="http://schemas.microsoft.com/office/2006/metadata/contentType"/>
@@ -19202,25 +19146,8 @@
 </ds:datastoreItem>
 </file>
 
-<file path=customXml/itemProps2.xml><?xml version="1.0" encoding="utf-8"?>
-<ds:datastoreItem xmlns:ds="http://schemas.openxmlformats.org/officeDocument/2006/customXml" ds:itemID="{B62EF8AE-0D70-4737-B5B1-2325A752EBB6}">
-  <ds:schemaRefs>
-    <ds:schemaRef ds:uri="http://schemas.microsoft.com/office/2006/metadata/properties"/>
-    <ds:schemaRef ds:uri="http://schemas.microsoft.com/office/infopath/2007/PartnerControls"/>
-  </ds:schemaRefs>
-</ds:datastoreItem>
-</file>
-
-<file path=customXml/itemProps3.xml><?xml version="1.0" encoding="utf-8"?>
-<ds:datastoreItem xmlns:ds="http://schemas.openxmlformats.org/officeDocument/2006/customXml" ds:itemID="{0A9DA687-A057-408F-B9C7-B9973E1303DE}">
-  <ds:schemaRefs>
-    <ds:schemaRef ds:uri="http://schemas.microsoft.com/sharepoint/v3/contenttype/forms"/>
-  </ds:schemaRefs>
-</ds:datastoreItem>
-</file>
-
 <file path=customXml/itemProps4.xml><?xml version="1.0" encoding="utf-8"?>
-<ds:datastoreItem xmlns:ds="http://schemas.openxmlformats.org/officeDocument/2006/customXml" ds:itemID="{6B70B090-326D-4555-AD5A-6EA9C17FF80E}">
+<ds:datastoreItem xmlns:ds="http://schemas.openxmlformats.org/officeDocument/2006/customXml" ds:itemID="{4A093EAC-699C-42E3-9BC7-B1BB73C907F7}">
   <ds:schemaRefs>
     <ds:schemaRef ds:uri="http://schemas.openxmlformats.org/officeDocument/2006/bibliography"/>
   </ds:schemaRefs>

</xml_diff>

<commit_message>
Updated deployment step numbers  (#472)
* updated deployment document steps for easy reference
</commit_message>
<xml_diff>
--- a/tree/master/cloud/docs/Matter Center Build and Deployment Guide.docx
+++ b/tree/master/cloud/docs/Matter Center Build and Deployment Guide.docx
@@ -3055,10 +3055,10 @@
                   <v:path o:extrusionok="f" gradientshapeok="t" o:connecttype="rect"/>
                   <o:lock v:ext="edit" aspectratio="t"/>
                 </v:shapetype>
-                <v:shape id="_x0000_i1025" type="#_x0000_t75" style="width:274.8pt;height:213.6pt" o:ole="">
+                <v:shape id="_x0000_i1025" type="#_x0000_t75" style="width:275.25pt;height:213.75pt" o:ole="">
                   <v:imagedata r:id="rId23" o:title=""/>
                 </v:shape>
-                <o:OLEObject Type="Embed" ProgID="PBrush" ShapeID="_x0000_i1025" DrawAspect="Content" ObjectID="_1535130168" r:id="rId24"/>
+                <o:OLEObject Type="Embed" ProgID="PBrush" ShapeID="_x0000_i1025" DrawAspect="Content" ObjectID="_1537363780" r:id="rId24"/>
               </w:object>
             </w:r>
           </w:p>
@@ -3832,7 +3832,7 @@
                 <w:szCs w:val="20"/>
               </w:rPr>
               <w:lastRenderedPageBreak/>
-              <w:t>Step 4</w:t>
+              <w:t>Step 5</w:t>
             </w:r>
           </w:p>
         </w:tc>
@@ -5317,7 +5317,7 @@
                 <w:sz w:val="20"/>
                 <w:szCs w:val="20"/>
               </w:rPr>
-              <w:t>Step 5</w:t>
+              <w:t>Step 6</w:t>
             </w:r>
           </w:p>
         </w:tc>
@@ -5548,80 +5548,7 @@
                 <w:sz w:val="20"/>
                 <w:szCs w:val="20"/>
               </w:rPr>
-              <w:t>Step 1</w:t>
-            </w:r>
-          </w:p>
-        </w:tc>
-        <w:tc>
-          <w:tcPr>
-            <w:tcW w:w="4099" w:type="pct"/>
-          </w:tcPr>
-          <w:p>
-            <w:pPr>
-              <w:pStyle w:val="ListParagraph"/>
-              <w:ind w:left="697"/>
-              <w:rPr>
-                <w:rFonts w:eastAsia="Times New Roman" w:cs="Segoe UI"/>
-                <w:sz w:val="20"/>
-                <w:szCs w:val="20"/>
-              </w:rPr>
-            </w:pPr>
-            <w:r>
-              <w:rPr>
-                <w:rFonts w:eastAsia="Times New Roman" w:cs="Segoe UI"/>
-                <w:sz w:val="20"/>
-                <w:szCs w:val="20"/>
-              </w:rPr>
-              <w:t>Build the solution by either pressing F5 or going to Build &gt; Build Solution</w:t>
-            </w:r>
-          </w:p>
-        </w:tc>
-        <w:tc>
-          <w:tcPr>
-            <w:tcW w:w="526" w:type="pct"/>
-          </w:tcPr>
-          <w:p>
-            <w:pPr>
-              <w:rPr>
-                <w:rFonts w:eastAsia="Times New Roman" w:cs="Segoe UI"/>
-                <w:sz w:val="20"/>
-                <w:szCs w:val="20"/>
-              </w:rPr>
-            </w:pPr>
-            <w:r>
-              <w:rPr>
-                <w:rFonts w:eastAsia="Times New Roman" w:cs="Segoe UI"/>
-                <w:sz w:val="20"/>
-                <w:szCs w:val="20"/>
-              </w:rPr>
-              <w:t>Automated</w:t>
-            </w:r>
-          </w:p>
-        </w:tc>
-      </w:tr>
-      <w:tr>
-        <w:tc>
-          <w:tcPr>
-            <w:tcW w:w="375" w:type="pct"/>
-          </w:tcPr>
-          <w:p>
-            <w:pPr>
-              <w:ind w:left="60"/>
-              <w:rPr>
-                <w:rFonts w:eastAsia="Times New Roman" w:cs="Segoe UI"/>
-                <w:b/>
-                <w:sz w:val="20"/>
-                <w:szCs w:val="20"/>
-              </w:rPr>
-            </w:pPr>
-            <w:r>
-              <w:rPr>
-                <w:rFonts w:eastAsia="Times New Roman" w:cs="Segoe UI"/>
-                <w:b/>
-                <w:sz w:val="20"/>
-                <w:szCs w:val="20"/>
-              </w:rPr>
-              <w:t>Step 2</w:t>
+              <w:t>Step 7</w:t>
             </w:r>
           </w:p>
         </w:tc>
@@ -6126,7 +6053,7 @@
                 <w:sz w:val="20"/>
                 <w:szCs w:val="20"/>
               </w:rPr>
-              <w:t>Step 3</w:t>
+              <w:t>Step 8</w:t>
             </w:r>
           </w:p>
         </w:tc>
@@ -6305,10 +6232,10 @@
             </w:pPr>
             <w:r>
               <w:object w:dxaOrig="12912" w:dyaOrig="5064" w14:anchorId="0AA697B4">
-                <v:shape id="_x0000_i1026" type="#_x0000_t75" style="width:527.4pt;height:207pt" o:ole="">
+                <v:shape id="_x0000_i1026" type="#_x0000_t75" style="width:527.25pt;height:207pt" o:ole="">
                   <v:imagedata r:id="rId27" o:title=""/>
                 </v:shape>
-                <o:OLEObject Type="Embed" ProgID="PBrush" ShapeID="_x0000_i1026" DrawAspect="Content" ObjectID="_1535130169" r:id="rId28"/>
+                <o:OLEObject Type="Embed" ProgID="PBrush" ShapeID="_x0000_i1026" DrawAspect="Content" ObjectID="_1537363781" r:id="rId28"/>
               </w:object>
             </w:r>
           </w:p>
@@ -6606,8 +6533,10 @@
                 <w:sz w:val="20"/>
                 <w:szCs w:val="20"/>
               </w:rPr>
-              <w:t>Step 4</w:t>
-            </w:r>
+              <w:t>Step 9</w:t>
+            </w:r>
+            <w:bookmarkStart w:id="4" w:name="_GoBack"/>
+            <w:bookmarkEnd w:id="4"/>
           </w:p>
         </w:tc>
         <w:tc>
@@ -6727,11 +6656,11 @@
       <w:pPr>
         <w:pStyle w:val="Heading1"/>
       </w:pPr>
-      <w:bookmarkStart w:id="4" w:name="_Toc460949904"/>
+      <w:bookmarkStart w:id="5" w:name="_Toc460949904"/>
       <w:r>
         <w:t>Appendix A</w:t>
       </w:r>
-      <w:bookmarkEnd w:id="4"/>
+      <w:bookmarkEnd w:id="5"/>
     </w:p>
     <w:p>
       <w:pPr>
@@ -6740,14 +6669,14 @@
           <w:rFonts w:eastAsia="Times New Roman"/>
         </w:rPr>
       </w:pPr>
-      <w:bookmarkStart w:id="5" w:name="_Toc460949905"/>
+      <w:bookmarkStart w:id="6" w:name="_Toc460949905"/>
       <w:r>
         <w:rPr>
           <w:rFonts w:eastAsia="Times New Roman"/>
         </w:rPr>
         <w:t>Adding new client to the Tenant</w:t>
       </w:r>
-      <w:bookmarkEnd w:id="5"/>
+      <w:bookmarkEnd w:id="6"/>
     </w:p>
     <w:p>
       <w:pPr>
@@ -11111,9 +11040,9 @@
       <w:pPr>
         <w:pStyle w:val="Heading1"/>
       </w:pPr>
-      <w:bookmarkStart w:id="6" w:name="_Appendix_B"/>
-      <w:bookmarkStart w:id="7" w:name="_Toc460949906"/>
-      <w:bookmarkEnd w:id="6"/>
+      <w:bookmarkStart w:id="7" w:name="_Appendix_B"/>
+      <w:bookmarkStart w:id="8" w:name="_Toc460949906"/>
+      <w:bookmarkEnd w:id="7"/>
       <w:r>
         <w:lastRenderedPageBreak/>
         <w:t>Appendix</w:t>
@@ -11124,7 +11053,7 @@
       <w:r>
         <w:t>B</w:t>
       </w:r>
-      <w:bookmarkEnd w:id="7"/>
+      <w:bookmarkEnd w:id="8"/>
     </w:p>
     <w:p>
       <w:pPr>
@@ -11133,14 +11062,14 @@
           <w:rFonts w:eastAsia="Times New Roman"/>
         </w:rPr>
       </w:pPr>
-      <w:bookmarkStart w:id="8" w:name="_Toc460949907"/>
+      <w:bookmarkStart w:id="9" w:name="_Toc460949907"/>
       <w:r>
         <w:rPr>
           <w:rFonts w:eastAsia="Times New Roman"/>
         </w:rPr>
         <w:t>Publish Content types from Content Type Hub</w:t>
       </w:r>
-      <w:bookmarkEnd w:id="8"/>
+      <w:bookmarkEnd w:id="9"/>
     </w:p>
     <w:p>
       <w:pPr>
@@ -11415,9 +11344,9 @@
       <w:pPr>
         <w:pStyle w:val="Heading1"/>
       </w:pPr>
-      <w:bookmarkStart w:id="9" w:name="_Appendix_C"/>
-      <w:bookmarkStart w:id="10" w:name="_Toc460949908"/>
-      <w:bookmarkEnd w:id="9"/>
+      <w:bookmarkStart w:id="10" w:name="_Appendix_C"/>
+      <w:bookmarkStart w:id="11" w:name="_Toc460949908"/>
+      <w:bookmarkEnd w:id="10"/>
       <w:r>
         <w:lastRenderedPageBreak/>
         <w:t>Appendix</w:t>
@@ -11428,7 +11357,7 @@
       <w:r>
         <w:t>C</w:t>
       </w:r>
-      <w:bookmarkEnd w:id="10"/>
+      <w:bookmarkEnd w:id="11"/>
     </w:p>
     <w:p>
       <w:pPr>
@@ -11437,14 +11366,14 @@
           <w:rFonts w:eastAsia="Times New Roman"/>
         </w:rPr>
       </w:pPr>
-      <w:bookmarkStart w:id="11" w:name="_Toc460949909"/>
+      <w:bookmarkStart w:id="12" w:name="_Toc460949909"/>
       <w:r>
         <w:rPr>
           <w:rFonts w:eastAsia="Times New Roman"/>
         </w:rPr>
         <w:t>Add admin account to term store admin</w:t>
       </w:r>
-      <w:bookmarkEnd w:id="11"/>
+      <w:bookmarkEnd w:id="12"/>
     </w:p>
     <w:p>
       <w:pPr>
@@ -11653,13 +11582,13 @@
           <w:tab w:val="left" w:pos="5295"/>
         </w:tabs>
       </w:pPr>
-      <w:bookmarkStart w:id="12" w:name="_Appendix_D"/>
-      <w:bookmarkStart w:id="13" w:name="_Toc460949910"/>
-      <w:bookmarkEnd w:id="12"/>
+      <w:bookmarkStart w:id="13" w:name="_Appendix_D"/>
+      <w:bookmarkStart w:id="14" w:name="_Toc460949910"/>
+      <w:bookmarkEnd w:id="13"/>
       <w:r>
         <w:t>Troubleshooting Deployment Issues</w:t>
       </w:r>
-      <w:bookmarkEnd w:id="13"/>
+      <w:bookmarkEnd w:id="14"/>
     </w:p>
     <w:p/>
     <w:p>
@@ -11787,8 +11716,6 @@
       <w:r>
         <w:t>. Sometimes deployment failing to set app plan to BASIC which is required for loading certificate.</w:t>
       </w:r>
-      <w:bookmarkStart w:id="14" w:name="_GoBack"/>
-      <w:bookmarkEnd w:id="14"/>
     </w:p>
     <w:sectPr>
       <w:footerReference w:type="default" r:id="rId73"/>
@@ -11868,7 +11795,7 @@
           <w:rPr>
             <w:noProof/>
           </w:rPr>
-          <w:t>32</w:t>
+          <w:t>22</w:t>
         </w:r>
         <w:r>
           <w:rPr>
@@ -19004,6 +18931,21 @@
 </file>
 
 <file path=customXml/item1.xml><?xml version="1.0" encoding="utf-8"?>
+<p:properties xmlns:p="http://schemas.microsoft.com/office/2006/metadata/properties" xmlns:xsi="http://www.w3.org/2001/XMLSchema-instance" xmlns:pc="http://schemas.microsoft.com/office/infopath/2007/PartnerControls">
+  <documentManagement/>
+</p:properties>
+</file>
+
+<file path=customXml/item2.xml><?xml version="1.0" encoding="utf-8"?>
+<?mso-contentType ?>
+<FormTemplates xmlns="http://schemas.microsoft.com/sharepoint/v3/contenttype/forms">
+  <Display>DocumentLibraryForm</Display>
+  <Edit>DocumentLibraryForm</Edit>
+  <New>DocumentLibraryForm</New>
+</FormTemplates>
+</file>
+
+<file path=customXml/item3.xml><?xml version="1.0" encoding="utf-8"?>
 <ct:contentTypeSchema xmlns:ct="http://schemas.microsoft.com/office/2006/metadata/contentType" xmlns:ma="http://schemas.microsoft.com/office/2006/metadata/properties/metaAttributes" ct:_="" ma:_="" ma:contentTypeName="Document" ma:contentTypeID="0x0101009E459A5CE6796B4798DEF04839B8375D" ma:contentTypeVersion="4" ma:contentTypeDescription="Create a new document." ma:contentTypeScope="" ma:versionID="2deb9ef07d19af115025e0b13708ec68">
   <xsd:schema xmlns:xsd="http://www.w3.org/2001/XMLSchema" xmlns:xs="http://www.w3.org/2001/XMLSchema" xmlns:p="http://schemas.microsoft.com/office/2006/metadata/properties" xmlns:ns2="0bce88bd-4f91-4e38-b0b4-3fc8bf80c9f4" targetNamespace="http://schemas.microsoft.com/office/2006/metadata/properties" ma:root="true" ma:fieldsID="cd512c29beee1cfca6876cd9b76c8e4d" ns2:_="">
     <xsd:import namespace="0bce88bd-4f91-4e38-b0b4-3fc8bf80c9f4"/>
@@ -19165,26 +19107,28 @@
 </ct:contentTypeSchema>
 </file>
 
-<file path=customXml/item2.xml><?xml version="1.0" encoding="utf-8"?>
-<p:properties xmlns:p="http://schemas.microsoft.com/office/2006/metadata/properties" xmlns:xsi="http://www.w3.org/2001/XMLSchema-instance" xmlns:pc="http://schemas.microsoft.com/office/infopath/2007/PartnerControls">
-  <documentManagement/>
-</p:properties>
-</file>
-
-<file path=customXml/item3.xml><?xml version="1.0" encoding="utf-8"?>
-<?mso-contentType ?>
-<FormTemplates xmlns="http://schemas.microsoft.com/sharepoint/v3/contenttype/forms">
-  <Display>DocumentLibraryForm</Display>
-  <Edit>DocumentLibraryForm</Edit>
-  <New>DocumentLibraryForm</New>
-</FormTemplates>
-</file>
-
 <file path=customXml/item4.xml><?xml version="1.0" encoding="utf-8"?>
 <b:Sources xmlns:b="http://schemas.openxmlformats.org/officeDocument/2006/bibliography" xmlns="http://schemas.openxmlformats.org/officeDocument/2006/bibliography" SelectedStyle="\APASixthEditionOfficeOnline.xsl" StyleName="APA" Version="6"/>
 </file>
 
 <file path=customXml/itemProps1.xml><?xml version="1.0" encoding="utf-8"?>
+<ds:datastoreItem xmlns:ds="http://schemas.openxmlformats.org/officeDocument/2006/customXml" ds:itemID="{B62EF8AE-0D70-4737-B5B1-2325A752EBB6}">
+  <ds:schemaRefs>
+    <ds:schemaRef ds:uri="http://schemas.microsoft.com/office/2006/metadata/properties"/>
+    <ds:schemaRef ds:uri="http://schemas.microsoft.com/office/infopath/2007/PartnerControls"/>
+  </ds:schemaRefs>
+</ds:datastoreItem>
+</file>
+
+<file path=customXml/itemProps2.xml><?xml version="1.0" encoding="utf-8"?>
+<ds:datastoreItem xmlns:ds="http://schemas.openxmlformats.org/officeDocument/2006/customXml" ds:itemID="{0A9DA687-A057-408F-B9C7-B9973E1303DE}">
+  <ds:schemaRefs>
+    <ds:schemaRef ds:uri="http://schemas.microsoft.com/sharepoint/v3/contenttype/forms"/>
+  </ds:schemaRefs>
+</ds:datastoreItem>
+</file>
+
+<file path=customXml/itemProps3.xml><?xml version="1.0" encoding="utf-8"?>
 <ds:datastoreItem xmlns:ds="http://schemas.openxmlformats.org/officeDocument/2006/customXml" ds:itemID="{2523B783-4E91-412A-B0F0-4D13E61A0349}">
   <ds:schemaRefs>
     <ds:schemaRef ds:uri="http://schemas.microsoft.com/office/2006/metadata/contentType"/>
@@ -19202,25 +19146,8 @@
 </ds:datastoreItem>
 </file>
 
-<file path=customXml/itemProps2.xml><?xml version="1.0" encoding="utf-8"?>
-<ds:datastoreItem xmlns:ds="http://schemas.openxmlformats.org/officeDocument/2006/customXml" ds:itemID="{B62EF8AE-0D70-4737-B5B1-2325A752EBB6}">
-  <ds:schemaRefs>
-    <ds:schemaRef ds:uri="http://schemas.microsoft.com/office/2006/metadata/properties"/>
-    <ds:schemaRef ds:uri="http://schemas.microsoft.com/office/infopath/2007/PartnerControls"/>
-  </ds:schemaRefs>
-</ds:datastoreItem>
-</file>
-
-<file path=customXml/itemProps3.xml><?xml version="1.0" encoding="utf-8"?>
-<ds:datastoreItem xmlns:ds="http://schemas.openxmlformats.org/officeDocument/2006/customXml" ds:itemID="{0A9DA687-A057-408F-B9C7-B9973E1303DE}">
-  <ds:schemaRefs>
-    <ds:schemaRef ds:uri="http://schemas.microsoft.com/sharepoint/v3/contenttype/forms"/>
-  </ds:schemaRefs>
-</ds:datastoreItem>
-</file>
-
 <file path=customXml/itemProps4.xml><?xml version="1.0" encoding="utf-8"?>
-<ds:datastoreItem xmlns:ds="http://schemas.openxmlformats.org/officeDocument/2006/customXml" ds:itemID="{6B70B090-326D-4555-AD5A-6EA9C17FF80E}">
+<ds:datastoreItem xmlns:ds="http://schemas.openxmlformats.org/officeDocument/2006/customXml" ds:itemID="{4A093EAC-699C-42E3-9BC7-B1BB73C907F7}">
   <ds:schemaRefs>
     <ds:schemaRef ds:uri="http://schemas.openxmlformats.org/officeDocument/2006/bibliography"/>
   </ds:schemaRefs>

</xml_diff>

<commit_message>
Updated the document for adding new client to the tenant
</commit_message>
<xml_diff>
--- a/tree/master/cloud/docs/Matter Center Build and Deployment Guide.docx
+++ b/tree/master/cloud/docs/Matter Center Build and Deployment Guide.docx
@@ -1,6 +1,6 @@
 
 <file path=word/document.xml><?xml version="1.0" encoding="utf-8"?>
-<w:document xmlns:wpc="http://schemas.microsoft.com/office/word/2010/wordprocessingCanvas" xmlns:cx="http://schemas.microsoft.com/office/drawing/2014/chartex" xmlns:cx1="http://schemas.microsoft.com/office/drawing/2015/9/8/chartex" xmlns:cx2="http://schemas.microsoft.com/office/drawing/2015/10/21/chartex" xmlns:mc="http://schemas.openxmlformats.org/markup-compatibility/2006" xmlns:o="urn:schemas-microsoft-com:office:office" xmlns:r="http://schemas.openxmlformats.org/officeDocument/2006/relationships" xmlns:m="http://schemas.openxmlformats.org/officeDocument/2006/math" xmlns:v="urn:schemas-microsoft-com:vml" xmlns:wp14="http://schemas.microsoft.com/office/word/2010/wordprocessingDrawing" xmlns:wp="http://schemas.openxmlformats.org/drawingml/2006/wordprocessingDrawing" xmlns:w10="urn:schemas-microsoft-com:office:word" xmlns:w="http://schemas.openxmlformats.org/wordprocessingml/2006/main" xmlns:w14="http://schemas.microsoft.com/office/word/2010/wordml" xmlns:w15="http://schemas.microsoft.com/office/word/2012/wordml" xmlns:w16se="http://schemas.microsoft.com/office/word/2015/wordml/symex" xmlns:wpg="http://schemas.microsoft.com/office/word/2010/wordprocessingGroup" xmlns:wpi="http://schemas.microsoft.com/office/word/2010/wordprocessingInk" xmlns:wne="http://schemas.microsoft.com/office/word/2006/wordml" xmlns:wps="http://schemas.microsoft.com/office/word/2010/wordprocessingShape" mc:Ignorable="w14 w15 w16se wp14">
+<w:document xmlns:wpc="http://schemas.microsoft.com/office/word/2010/wordprocessingCanvas" xmlns:cx="http://schemas.microsoft.com/office/drawing/2014/chartex" xmlns:cx1="http://schemas.microsoft.com/office/drawing/2015/9/8/chartex" xmlns:cx2="http://schemas.microsoft.com/office/drawing/2015/10/21/chartex" xmlns:cx3="http://schemas.microsoft.com/office/drawing/2016/5/9/chartex" xmlns:cx4="http://schemas.microsoft.com/office/drawing/2016/5/10/chartex" xmlns:cx5="http://schemas.microsoft.com/office/drawing/2016/5/11/chartex" xmlns:mc="http://schemas.openxmlformats.org/markup-compatibility/2006" xmlns:o="urn:schemas-microsoft-com:office:office" xmlns:r="http://schemas.openxmlformats.org/officeDocument/2006/relationships" xmlns:m="http://schemas.openxmlformats.org/officeDocument/2006/math" xmlns:v="urn:schemas-microsoft-com:vml" xmlns:wp14="http://schemas.microsoft.com/office/word/2010/wordprocessingDrawing" xmlns:wp="http://schemas.openxmlformats.org/drawingml/2006/wordprocessingDrawing" xmlns:w10="urn:schemas-microsoft-com:office:word" xmlns:w="http://schemas.openxmlformats.org/wordprocessingml/2006/main" xmlns:w14="http://schemas.microsoft.com/office/word/2010/wordml" xmlns:w15="http://schemas.microsoft.com/office/word/2012/wordml" xmlns:w16se="http://schemas.microsoft.com/office/word/2015/wordml/symex" xmlns:wpg="http://schemas.microsoft.com/office/word/2010/wordprocessingGroup" xmlns:wpi="http://schemas.microsoft.com/office/word/2010/wordprocessingInk" xmlns:wne="http://schemas.microsoft.com/office/word/2006/wordml" xmlns:wps="http://schemas.microsoft.com/office/word/2010/wordprocessingShape" mc:Ignorable="w14 w15 w16se wp14">
   <w:body>
     <w:p>
       <w:pPr>
@@ -3058,7 +3058,7 @@
                 <v:shape id="_x0000_i1025" type="#_x0000_t75" style="width:275.25pt;height:213.75pt" o:ole="">
                   <v:imagedata r:id="rId23" o:title=""/>
                 </v:shape>
-                <o:OLEObject Type="Embed" ProgID="PBrush" ShapeID="_x0000_i1025" DrawAspect="Content" ObjectID="_1537363780" r:id="rId24"/>
+                <o:OLEObject Type="Embed" ProgID="PBrush" ShapeID="_x0000_i1025" DrawAspect="Content" ObjectID="_1548745900" r:id="rId24"/>
               </w:object>
             </w:r>
           </w:p>
@@ -3347,25 +3347,7 @@
                 <w:sz w:val="20"/>
                 <w:szCs w:val="20"/>
               </w:rPr>
-              <w:t xml:space="preserve">This will build all deployment utilities and copy all EXE and </w:t>
-            </w:r>
-            <w:proofErr w:type="spellStart"/>
-            <w:r>
-              <w:rPr>
-                <w:rFonts w:eastAsia="Times New Roman" w:cs="Segoe UI"/>
-                <w:sz w:val="20"/>
-                <w:szCs w:val="20"/>
-              </w:rPr>
-              <w:t>Config</w:t>
-            </w:r>
-            <w:proofErr w:type="spellEnd"/>
-            <w:r>
-              <w:rPr>
-                <w:rFonts w:eastAsia="Times New Roman" w:cs="Segoe UI"/>
-                <w:sz w:val="20"/>
-                <w:szCs w:val="20"/>
-              </w:rPr>
-              <w:t xml:space="preserve"> files into</w:t>
+              <w:t>This will build all deployment utilities and copy all EXE and Config files into</w:t>
             </w:r>
             <w:r>
               <w:rPr>
@@ -3541,25 +3523,7 @@
                 <w:sz w:val="20"/>
                 <w:szCs w:val="20"/>
               </w:rPr>
-              <w:t xml:space="preserve">: </w:t>
-            </w:r>
-            <w:proofErr w:type="spellStart"/>
-            <w:r>
-              <w:rPr>
-                <w:rFonts w:cs="Segoe UI"/>
-                <w:sz w:val="20"/>
-                <w:szCs w:val="20"/>
-              </w:rPr>
-              <w:t>Config</w:t>
-            </w:r>
-            <w:proofErr w:type="spellEnd"/>
-            <w:r>
-              <w:rPr>
-                <w:rFonts w:cs="Segoe UI"/>
-                <w:sz w:val="20"/>
-                <w:szCs w:val="20"/>
-              </w:rPr>
-              <w:t xml:space="preserve">, </w:t>
+              <w:t xml:space="preserve">: Config, </w:t>
             </w:r>
             <w:proofErr w:type="spellStart"/>
             <w:r>
@@ -3696,7 +3660,7 @@
                 <w:sz w:val="20"/>
                 <w:szCs w:val="20"/>
               </w:rPr>
-              <w:t xml:space="preserve">Ensure to update </w:t>
+              <w:t xml:space="preserve">Ensure to update Config, </w:t>
             </w:r>
             <w:proofErr w:type="spellStart"/>
             <w:r>
@@ -3705,7 +3669,7 @@
                 <w:sz w:val="20"/>
                 <w:szCs w:val="20"/>
               </w:rPr>
-              <w:t>Config</w:t>
+              <w:t>Create_Group</w:t>
             </w:r>
             <w:proofErr w:type="spellEnd"/>
             <w:r>
@@ -3714,43 +3678,7 @@
                 <w:sz w:val="20"/>
                 <w:szCs w:val="20"/>
               </w:rPr>
-              <w:t xml:space="preserve">, </w:t>
-            </w:r>
-            <w:proofErr w:type="spellStart"/>
-            <w:r>
-              <w:rPr>
-                <w:rFonts w:eastAsia="Times New Roman" w:cs="Segoe UI"/>
-                <w:sz w:val="20"/>
-                <w:szCs w:val="20"/>
-              </w:rPr>
-              <w:t>Create_Group</w:t>
-            </w:r>
-            <w:proofErr w:type="spellEnd"/>
-            <w:r>
-              <w:rPr>
-                <w:rFonts w:eastAsia="Times New Roman" w:cs="Segoe UI"/>
-                <w:sz w:val="20"/>
-                <w:szCs w:val="20"/>
-              </w:rPr>
-              <w:t xml:space="preserve"> and Client-</w:t>
-            </w:r>
-            <w:proofErr w:type="spellStart"/>
-            <w:r>
-              <w:rPr>
-                <w:rFonts w:eastAsia="Times New Roman" w:cs="Segoe UI"/>
-                <w:sz w:val="20"/>
-                <w:szCs w:val="20"/>
-              </w:rPr>
-              <w:t>Config</w:t>
-            </w:r>
-            <w:proofErr w:type="spellEnd"/>
-            <w:r>
-              <w:rPr>
-                <w:rFonts w:eastAsia="Times New Roman" w:cs="Segoe UI"/>
-                <w:sz w:val="20"/>
-                <w:szCs w:val="20"/>
-              </w:rPr>
-              <w:t xml:space="preserve"> sheets. Other sheets are optional.</w:t>
+              <w:t xml:space="preserve"> and Client-Config sheets. Other sheets are optional.</w:t>
             </w:r>
           </w:p>
           <w:p>
@@ -6235,7 +6163,7 @@
                 <v:shape id="_x0000_i1026" type="#_x0000_t75" style="width:527.25pt;height:207pt" o:ole="">
                   <v:imagedata r:id="rId27" o:title=""/>
                 </v:shape>
-                <o:OLEObject Type="Embed" ProgID="PBrush" ShapeID="_x0000_i1026" DrawAspect="Content" ObjectID="_1537363781" r:id="rId28"/>
+                <o:OLEObject Type="Embed" ProgID="PBrush" ShapeID="_x0000_i1026" DrawAspect="Content" ObjectID="_1548745901" r:id="rId28"/>
               </w:object>
             </w:r>
           </w:p>
@@ -6535,8 +6463,6 @@
               </w:rPr>
               <w:t>Step 9</w:t>
             </w:r>
-            <w:bookmarkStart w:id="4" w:name="_GoBack"/>
-            <w:bookmarkEnd w:id="4"/>
           </w:p>
         </w:tc>
         <w:tc>
@@ -6656,11 +6582,11 @@
       <w:pPr>
         <w:pStyle w:val="Heading1"/>
       </w:pPr>
-      <w:bookmarkStart w:id="5" w:name="_Toc460949904"/>
+      <w:bookmarkStart w:id="4" w:name="_Toc460949904"/>
       <w:r>
         <w:t>Appendix A</w:t>
       </w:r>
-      <w:bookmarkEnd w:id="5"/>
+      <w:bookmarkEnd w:id="4"/>
     </w:p>
     <w:p>
       <w:pPr>
@@ -6669,14 +6595,14 @@
           <w:rFonts w:eastAsia="Times New Roman"/>
         </w:rPr>
       </w:pPr>
-      <w:bookmarkStart w:id="6" w:name="_Toc460949905"/>
+      <w:bookmarkStart w:id="5" w:name="_Toc460949905"/>
       <w:r>
         <w:rPr>
           <w:rFonts w:eastAsia="Times New Roman"/>
         </w:rPr>
         <w:t>Adding new client to the Tenant</w:t>
       </w:r>
-      <w:bookmarkEnd w:id="6"/>
+      <w:bookmarkEnd w:id="5"/>
     </w:p>
     <w:p>
       <w:pPr>
@@ -7494,7 +7420,16 @@
         <w:t>Click on S</w:t>
       </w:r>
       <w:r>
-        <w:t>ite collection features</w:t>
+        <w:t>ite collection</w:t>
+      </w:r>
+      <w:r>
+        <w:t xml:space="preserve"> </w:t>
+      </w:r>
+      <w:r>
+        <w:t>features</w:t>
+      </w:r>
+      <w:r>
+        <w:t xml:space="preserve"> under “Site Collection Administration” section.</w:t>
       </w:r>
     </w:p>
     <w:p>
@@ -7588,7 +7523,13 @@
         </w:numPr>
       </w:pPr>
       <w:r>
-        <w:t>Enable the Document ID settings feature</w:t>
+        <w:t xml:space="preserve">Enable the Document ID </w:t>
+      </w:r>
+      <w:r>
+        <w:t xml:space="preserve">Service </w:t>
+      </w:r>
+      <w:r>
+        <w:t>settings feature</w:t>
       </w:r>
     </w:p>
     <w:p>
@@ -7672,12 +7613,20 @@
         <w:pStyle w:val="ListParagraph"/>
         <w:numPr>
           <w:ilvl w:val="0"/>
-          <w:numId w:val="36"/>
+          <w:numId w:val="35"/>
         </w:numPr>
       </w:pPr>
       <w:r>
-        <w:t>Navigate to Document ID settings tab</w:t>
-      </w:r>
+        <w:t xml:space="preserve">Click on Document ID settings link </w:t>
+      </w:r>
+      <w:r>
+        <w:t>under “Site Collection Administration” section.</w:t>
+      </w:r>
+    </w:p>
+    <w:p>
+      <w:pPr>
+        <w:pStyle w:val="ListParagraph"/>
+      </w:pPr>
     </w:p>
     <w:p>
       <w:pPr>
@@ -7761,6 +7710,7 @@
         </w:numPr>
       </w:pPr>
       <w:r>
+        <w:lastRenderedPageBreak/>
         <w:t>Enter the details and click OK</w:t>
       </w:r>
     </w:p>
@@ -7772,7 +7722,6 @@
         <w:rPr>
           <w:noProof/>
         </w:rPr>
-        <w:lastRenderedPageBreak/>
         <w:drawing>
           <wp:inline distT="0" distB="0" distL="0" distR="0" wp14:anchorId="49207F37" wp14:editId="7EBD4F46">
             <wp:extent cx="3352800" cy="2048932"/>
@@ -7841,2522 +7790,10 @@
       </w:r>
     </w:p>
     <w:p>
-      <w:pPr>
-        <w:pStyle w:val="ListNumber"/>
-      </w:pPr>
-      <w:r>
-        <w:t>Provision Web dashboard page:</w:t>
+      <w:r>
+        <w:t xml:space="preserve">  </w:t>
       </w:r>
     </w:p>
-    <w:p>
-      <w:pPr>
-        <w:pStyle w:val="ListParagraph"/>
-        <w:numPr>
-          <w:ilvl w:val="0"/>
-          <w:numId w:val="37"/>
-        </w:numPr>
-      </w:pPr>
-      <w:r>
-        <w:t xml:space="preserve">To provision web dashboard at </w:t>
-      </w:r>
-      <w:r>
-        <w:t xml:space="preserve">Tenant </w:t>
-      </w:r>
-      <w:r>
-        <w:t>level</w:t>
-      </w:r>
-    </w:p>
-    <w:p>
-      <w:pPr>
-        <w:pStyle w:val="ListParagraph"/>
-        <w:numPr>
-          <w:ilvl w:val="0"/>
-          <w:numId w:val="37"/>
-        </w:numPr>
-      </w:pPr>
-      <w:r>
-        <w:t xml:space="preserve">Navigate to ‘Site contents’ </w:t>
-      </w:r>
-      <w:r>
-        <w:t>of Tenant</w:t>
-      </w:r>
-    </w:p>
-    <w:p>
-      <w:pPr>
-        <w:pStyle w:val="ListParagraph"/>
-        <w:spacing w:after="0" w:line="240" w:lineRule="auto"/>
-        <w:ind w:left="1440"/>
-        <w:rPr>
-          <w:rFonts w:cs="Segoe UI"/>
-          <w:sz w:val="20"/>
-          <w:szCs w:val="20"/>
-        </w:rPr>
-      </w:pPr>
-    </w:p>
-    <w:p>
-      <w:pPr>
-        <w:ind w:firstLine="720"/>
-      </w:pPr>
-      <w:r>
-        <w:rPr>
-          <w:noProof/>
-        </w:rPr>
-        <w:drawing>
-          <wp:inline distT="0" distB="0" distL="0" distR="0" wp14:anchorId="3F97241F" wp14:editId="24517E1F">
-            <wp:extent cx="1365970" cy="1895475"/>
-            <wp:effectExtent l="114300" t="114300" r="100965" b="142875"/>
-            <wp:docPr id="423" name="Picture 423"/>
-            <wp:cNvGraphicFramePr>
-              <a:graphicFrameLocks xmlns:a="http://schemas.openxmlformats.org/drawingml/2006/main" noChangeAspect="1"/>
-            </wp:cNvGraphicFramePr>
-            <a:graphic xmlns:a="http://schemas.openxmlformats.org/drawingml/2006/main">
-              <a:graphicData uri="http://schemas.openxmlformats.org/drawingml/2006/picture">
-                <pic:pic xmlns:pic="http://schemas.openxmlformats.org/drawingml/2006/picture">
-                  <pic:nvPicPr>
-                    <pic:cNvPr id="1" name=""/>
-                    <pic:cNvPicPr/>
-                  </pic:nvPicPr>
-                  <pic:blipFill>
-                    <a:blip r:embed="rId41"/>
-                    <a:stretch>
-                      <a:fillRect/>
-                    </a:stretch>
-                  </pic:blipFill>
-                  <pic:spPr>
-                    <a:xfrm>
-                      <a:off x="0" y="0"/>
-                      <a:ext cx="1368613" cy="1899143"/>
-                    </a:xfrm>
-                    <a:prstGeom prst="rect">
-                      <a:avLst/>
-                    </a:prstGeom>
-                    <a:solidFill>
-                      <a:srgbClr val="FFFFFF">
-                        <a:shade val="85000"/>
-                      </a:srgbClr>
-                    </a:solidFill>
-                    <a:ln w="88900" cap="sq">
-                      <a:solidFill>
-                        <a:srgbClr val="FFFFFF"/>
-                      </a:solidFill>
-                      <a:miter lim="800000"/>
-                    </a:ln>
-                    <a:effectLst>
-                      <a:outerShdw blurRad="55000" dist="18000" dir="5400000" algn="tl" rotWithShape="0">
-                        <a:srgbClr val="000000">
-                          <a:alpha val="40000"/>
-                        </a:srgbClr>
-                      </a:outerShdw>
-                    </a:effectLst>
-                    <a:scene3d>
-                      <a:camera prst="orthographicFront"/>
-                      <a:lightRig rig="twoPt" dir="t">
-                        <a:rot lat="0" lon="0" rev="7200000"/>
-                      </a:lightRig>
-                    </a:scene3d>
-                    <a:sp3d>
-                      <a:bevelT w="25400" h="19050"/>
-                      <a:contourClr>
-                        <a:srgbClr val="FFFFFF"/>
-                      </a:contourClr>
-                    </a:sp3d>
-                  </pic:spPr>
-                </pic:pic>
-              </a:graphicData>
-            </a:graphic>
-          </wp:inline>
-        </w:drawing>
-      </w:r>
-    </w:p>
-    <w:p>
-      <w:pPr>
-        <w:pStyle w:val="ListParagraph"/>
-        <w:numPr>
-          <w:ilvl w:val="0"/>
-          <w:numId w:val="38"/>
-        </w:numPr>
-      </w:pPr>
-      <w:r>
-        <w:t>Navigate to ‘Site Pages’</w:t>
-      </w:r>
-    </w:p>
-    <w:p>
-      <w:pPr>
-        <w:ind w:firstLine="360"/>
-        <w:rPr>
-          <w:rFonts w:cs="Segoe UI"/>
-          <w:color w:val="767171" w:themeColor="background2" w:themeShade="80"/>
-          <w:sz w:val="20"/>
-          <w:szCs w:val="20"/>
-        </w:rPr>
-      </w:pPr>
-      <w:r>
-        <w:rPr>
-          <w:rFonts w:cs="Segoe UI"/>
-          <w:color w:val="767171" w:themeColor="background2" w:themeShade="80"/>
-          <w:sz w:val="20"/>
-          <w:szCs w:val="20"/>
-        </w:rPr>
-        <w:lastRenderedPageBreak/>
-        <w:t xml:space="preserve"> </w:t>
-      </w:r>
-      <w:r>
-        <w:rPr>
-          <w:rFonts w:cs="Segoe UI"/>
-          <w:color w:val="767171" w:themeColor="background2" w:themeShade="80"/>
-          <w:sz w:val="20"/>
-          <w:szCs w:val="20"/>
-        </w:rPr>
-        <w:tab/>
-      </w:r>
-      <w:r>
-        <w:rPr>
-          <w:noProof/>
-        </w:rPr>
-        <w:drawing>
-          <wp:inline distT="0" distB="0" distL="0" distR="0" wp14:anchorId="65604254" wp14:editId="38DD6CE7">
-            <wp:extent cx="1485900" cy="2784213"/>
-            <wp:effectExtent l="19050" t="19050" r="19050" b="16510"/>
-            <wp:docPr id="424" name="Picture 424"/>
-            <wp:cNvGraphicFramePr>
-              <a:graphicFrameLocks xmlns:a="http://schemas.openxmlformats.org/drawingml/2006/main" noChangeAspect="1"/>
-            </wp:cNvGraphicFramePr>
-            <a:graphic xmlns:a="http://schemas.openxmlformats.org/drawingml/2006/main">
-              <a:graphicData uri="http://schemas.openxmlformats.org/drawingml/2006/picture">
-                <pic:pic xmlns:pic="http://schemas.openxmlformats.org/drawingml/2006/picture">
-                  <pic:nvPicPr>
-                    <pic:cNvPr id="1" name=""/>
-                    <pic:cNvPicPr/>
-                  </pic:nvPicPr>
-                  <pic:blipFill>
-                    <a:blip r:embed="rId42"/>
-                    <a:stretch>
-                      <a:fillRect/>
-                    </a:stretch>
-                  </pic:blipFill>
-                  <pic:spPr>
-                    <a:xfrm>
-                      <a:off x="0" y="0"/>
-                      <a:ext cx="1485900" cy="2784213"/>
-                    </a:xfrm>
-                    <a:prstGeom prst="rect">
-                      <a:avLst/>
-                    </a:prstGeom>
-                    <a:ln>
-                      <a:solidFill>
-                        <a:schemeClr val="tx1"/>
-                      </a:solidFill>
-                    </a:ln>
-                  </pic:spPr>
-                </pic:pic>
-              </a:graphicData>
-            </a:graphic>
-          </wp:inline>
-        </w:drawing>
-      </w:r>
-    </w:p>
-    <w:p>
-      <w:pPr>
-        <w:pStyle w:val="ListParagraph"/>
-        <w:numPr>
-          <w:ilvl w:val="0"/>
-          <w:numId w:val="38"/>
-        </w:numPr>
-      </w:pPr>
-      <w:r>
-        <w:t>Update web dashboard URL in ‘</w:t>
-      </w:r>
-      <w:proofErr w:type="spellStart"/>
-      <w:r>
-        <w:t>WebDashboardSPTemplate</w:t>
-      </w:r>
-      <w:proofErr w:type="spellEnd"/>
-      <w:r>
-        <w:t xml:space="preserve">’ </w:t>
-      </w:r>
-      <w:r>
-        <w:t>HTML</w:t>
-      </w:r>
-      <w:r>
-        <w:t>.</w:t>
-      </w:r>
-    </w:p>
-    <w:p>
-      <w:pPr>
-        <w:pStyle w:val="ListParagraph"/>
-      </w:pPr>
-      <w:r>
-        <w:t>L</w:t>
-      </w:r>
-      <w:r>
-        <w:t>ocation for ‘</w:t>
-      </w:r>
-      <w:proofErr w:type="spellStart"/>
-      <w:r>
-        <w:t>WebDashboardSPTemplate</w:t>
-      </w:r>
-      <w:proofErr w:type="spellEnd"/>
-      <w:r>
-        <w:t>’</w:t>
-      </w:r>
-      <w:r>
-        <w:t xml:space="preserve">= </w:t>
-      </w:r>
-      <w:proofErr w:type="gramStart"/>
-      <w:r>
-        <w:t>“..</w:t>
-      </w:r>
-      <w:proofErr w:type="gramEnd"/>
-      <w:r>
-        <w:t>/</w:t>
-      </w:r>
-      <w:proofErr w:type="spellStart"/>
-      <w:r>
-        <w:t>mattercenter</w:t>
-      </w:r>
-      <w:proofErr w:type="spellEnd"/>
-      <w:r>
-        <w:t>-master/tree/master/</w:t>
-      </w:r>
-      <w:r>
-        <w:t>cloud</w:t>
-      </w:r>
-      <w:r>
-        <w:t>/</w:t>
-      </w:r>
-      <w:proofErr w:type="spellStart"/>
-      <w:r>
-        <w:t>src</w:t>
-      </w:r>
-      <w:proofErr w:type="spellEnd"/>
-      <w:r>
-        <w:t>/deployments/Static Content/</w:t>
-      </w:r>
-      <w:r>
-        <w:t>HTML</w:t>
-      </w:r>
-      <w:r>
-        <w:t>/</w:t>
-      </w:r>
-      <w:r>
-        <w:t xml:space="preserve"> </w:t>
-      </w:r>
-      <w:proofErr w:type="spellStart"/>
-      <w:r>
-        <w:t>WebDashboardSPTemplate</w:t>
-      </w:r>
-      <w:proofErr w:type="spellEnd"/>
-      <w:r>
-        <w:t xml:space="preserve"> </w:t>
-      </w:r>
-      <w:r>
-        <w:t>.html”</w:t>
-      </w:r>
-    </w:p>
-    <w:p>
-      <w:pPr>
-        <w:pStyle w:val="ListParagraph"/>
-        <w:numPr>
-          <w:ilvl w:val="0"/>
-          <w:numId w:val="38"/>
-        </w:numPr>
-      </w:pPr>
-      <w:r>
-        <w:t>URL should be Azure web dashboard</w:t>
-      </w:r>
-      <w:r>
-        <w:t xml:space="preserve"> as below:</w:t>
-      </w:r>
-    </w:p>
-    <w:p>
-      <w:pPr>
-        <w:pStyle w:val="ListParagraph"/>
-        <w:rPr>
-          <w:noProof/>
-        </w:rPr>
-      </w:pPr>
-      <w:r>
-        <w:rPr>
-          <w:noProof/>
-        </w:rPr>
-        <w:drawing>
-          <wp:inline distT="0" distB="0" distL="0" distR="0" wp14:anchorId="21A7B256" wp14:editId="39714D9B">
-            <wp:extent cx="7886700" cy="228600"/>
-            <wp:effectExtent l="0" t="0" r="0" b="0"/>
-            <wp:docPr id="425" name="Picture 425"/>
-            <wp:cNvGraphicFramePr>
-              <a:graphicFrameLocks xmlns:a="http://schemas.openxmlformats.org/drawingml/2006/main" noChangeAspect="1"/>
-            </wp:cNvGraphicFramePr>
-            <a:graphic xmlns:a="http://schemas.openxmlformats.org/drawingml/2006/main">
-              <a:graphicData uri="http://schemas.openxmlformats.org/drawingml/2006/picture">
-                <pic:pic xmlns:pic="http://schemas.openxmlformats.org/drawingml/2006/picture">
-                  <pic:nvPicPr>
-                    <pic:cNvPr id="1" name=""/>
-                    <pic:cNvPicPr/>
-                  </pic:nvPicPr>
-                  <pic:blipFill>
-                    <a:blip r:embed="rId43"/>
-                    <a:stretch>
-                      <a:fillRect/>
-                    </a:stretch>
-                  </pic:blipFill>
-                  <pic:spPr>
-                    <a:xfrm>
-                      <a:off x="0" y="0"/>
-                      <a:ext cx="7886700" cy="228600"/>
-                    </a:xfrm>
-                    <a:prstGeom prst="rect">
-                      <a:avLst/>
-                    </a:prstGeom>
-                  </pic:spPr>
-                </pic:pic>
-              </a:graphicData>
-            </a:graphic>
-          </wp:inline>
-        </w:drawing>
-      </w:r>
-      <w:r>
-        <w:rPr>
-          <w:noProof/>
-        </w:rPr>
-        <w:t xml:space="preserve"> </w:t>
-      </w:r>
-    </w:p>
-    <w:p>
-      <w:pPr>
-        <w:pStyle w:val="ListParagraph"/>
-        <w:numPr>
-          <w:ilvl w:val="0"/>
-          <w:numId w:val="38"/>
-        </w:numPr>
-        <w:rPr>
-          <w:noProof/>
-        </w:rPr>
-      </w:pPr>
-      <w:r>
-        <w:rPr>
-          <w:noProof/>
-        </w:rPr>
-        <w:t>Update the catalog URL in script as below:</w:t>
-      </w:r>
-    </w:p>
-    <w:p>
-      <w:pPr>
-        <w:pStyle w:val="ListParagraph"/>
-        <w:rPr>
-          <w:noProof/>
-        </w:rPr>
-      </w:pPr>
-      <w:r>
-        <w:rPr>
-          <w:noProof/>
-        </w:rPr>
-        <w:drawing>
-          <wp:inline distT="0" distB="0" distL="0" distR="0" wp14:anchorId="4ABB0E45" wp14:editId="051F5A8A">
-            <wp:extent cx="8229600" cy="342900"/>
-            <wp:effectExtent l="0" t="0" r="0" b="0"/>
-            <wp:docPr id="426" name="Picture 426"/>
-            <wp:cNvGraphicFramePr>
-              <a:graphicFrameLocks xmlns:a="http://schemas.openxmlformats.org/drawingml/2006/main" noChangeAspect="1"/>
-            </wp:cNvGraphicFramePr>
-            <a:graphic xmlns:a="http://schemas.openxmlformats.org/drawingml/2006/main">
-              <a:graphicData uri="http://schemas.openxmlformats.org/drawingml/2006/picture">
-                <pic:pic xmlns:pic="http://schemas.openxmlformats.org/drawingml/2006/picture">
-                  <pic:nvPicPr>
-                    <pic:cNvPr id="1" name=""/>
-                    <pic:cNvPicPr/>
-                  </pic:nvPicPr>
-                  <pic:blipFill>
-                    <a:blip r:embed="rId44"/>
-                    <a:stretch>
-                      <a:fillRect/>
-                    </a:stretch>
-                  </pic:blipFill>
-                  <pic:spPr>
-                    <a:xfrm>
-                      <a:off x="0" y="0"/>
-                      <a:ext cx="8229600" cy="342900"/>
-                    </a:xfrm>
-                    <a:prstGeom prst="rect">
-                      <a:avLst/>
-                    </a:prstGeom>
-                  </pic:spPr>
-                </pic:pic>
-              </a:graphicData>
-            </a:graphic>
-          </wp:inline>
-        </w:drawing>
-      </w:r>
-    </w:p>
-    <w:p>
-      <w:pPr>
-        <w:pStyle w:val="ListParagraph"/>
-      </w:pPr>
-    </w:p>
-    <w:p>
-      <w:pPr>
-        <w:pStyle w:val="ListParagraph"/>
-        <w:numPr>
-          <w:ilvl w:val="0"/>
-          <w:numId w:val="39"/>
-        </w:numPr>
-      </w:pPr>
-      <w:r>
-        <w:t>Upload following HTML page under ‘Site Page</w:t>
-      </w:r>
-      <w:r>
-        <w:t>s</w:t>
-      </w:r>
-      <w:r>
-        <w:t>’</w:t>
-      </w:r>
-    </w:p>
-    <w:p>
-      <w:pPr>
-        <w:pStyle w:val="ListParagraph"/>
-        <w:numPr>
-          <w:ilvl w:val="1"/>
-          <w:numId w:val="18"/>
-        </w:numPr>
-        <w:rPr>
-          <w:rFonts w:cs="Segoe UI"/>
-          <w:color w:val="767171" w:themeColor="background2" w:themeShade="80"/>
-          <w:sz w:val="20"/>
-          <w:szCs w:val="20"/>
-        </w:rPr>
-      </w:pPr>
-      <w:r>
-        <w:rPr>
-          <w:rFonts w:cs="Segoe UI"/>
-          <w:szCs w:val="20"/>
-        </w:rPr>
-        <w:t>WebDashboardSP</w:t>
-      </w:r>
-      <w:r>
-        <w:rPr>
-          <w:rFonts w:cs="Segoe UI"/>
-          <w:szCs w:val="20"/>
-        </w:rPr>
-        <w:t>Template</w:t>
-      </w:r>
-      <w:r>
-        <w:rPr>
-          <w:rFonts w:cs="Segoe UI"/>
-          <w:szCs w:val="20"/>
-        </w:rPr>
-        <w:t>.html</w:t>
-      </w:r>
-    </w:p>
-    <w:p>
-      <w:pPr>
-        <w:pStyle w:val="ListParagraph"/>
-        <w:numPr>
-          <w:ilvl w:val="0"/>
-          <w:numId w:val="39"/>
-        </w:numPr>
-      </w:pPr>
-      <w:r>
-        <w:t>Create a new page using Wiki template and name</w:t>
-      </w:r>
-      <w:r>
-        <w:t xml:space="preserve"> it as ‘</w:t>
-      </w:r>
-      <w:proofErr w:type="spellStart"/>
-      <w:r>
-        <w:t>MatterCenterHome</w:t>
-      </w:r>
-      <w:proofErr w:type="spellEnd"/>
-      <w:r>
-        <w:t>’</w:t>
-      </w:r>
-      <w:r>
-        <w:t>.</w:t>
-      </w:r>
-    </w:p>
-    <w:p>
-      <w:r>
-        <w:lastRenderedPageBreak/>
-        <w:t xml:space="preserve">             </w:t>
-      </w:r>
-      <w:r>
-        <w:rPr>
-          <w:noProof/>
-        </w:rPr>
-        <w:drawing>
-          <wp:inline distT="0" distB="0" distL="0" distR="0" wp14:anchorId="1EE12212" wp14:editId="3DE4E062">
-            <wp:extent cx="3762375" cy="1371600"/>
-            <wp:effectExtent l="19050" t="19050" r="28575" b="19050"/>
-            <wp:docPr id="427" name="Picture 427"/>
-            <wp:cNvGraphicFramePr>
-              <a:graphicFrameLocks xmlns:a="http://schemas.openxmlformats.org/drawingml/2006/main" noChangeAspect="1"/>
-            </wp:cNvGraphicFramePr>
-            <a:graphic xmlns:a="http://schemas.openxmlformats.org/drawingml/2006/main">
-              <a:graphicData uri="http://schemas.openxmlformats.org/drawingml/2006/picture">
-                <pic:pic xmlns:pic="http://schemas.openxmlformats.org/drawingml/2006/picture">
-                  <pic:nvPicPr>
-                    <pic:cNvPr id="1" name=""/>
-                    <pic:cNvPicPr/>
-                  </pic:nvPicPr>
-                  <pic:blipFill>
-                    <a:blip r:embed="rId45"/>
-                    <a:stretch>
-                      <a:fillRect/>
-                    </a:stretch>
-                  </pic:blipFill>
-                  <pic:spPr>
-                    <a:xfrm>
-                      <a:off x="0" y="0"/>
-                      <a:ext cx="3762375" cy="1371600"/>
-                    </a:xfrm>
-                    <a:prstGeom prst="rect">
-                      <a:avLst/>
-                    </a:prstGeom>
-                    <a:ln>
-                      <a:solidFill>
-                        <a:schemeClr val="tx1"/>
-                      </a:solidFill>
-                    </a:ln>
-                  </pic:spPr>
-                </pic:pic>
-              </a:graphicData>
-            </a:graphic>
-          </wp:inline>
-        </w:drawing>
-      </w:r>
-    </w:p>
-    <w:p>
-      <w:pPr>
-        <w:pStyle w:val="ListParagraph"/>
-        <w:numPr>
-          <w:ilvl w:val="0"/>
-          <w:numId w:val="39"/>
-        </w:numPr>
-      </w:pPr>
-      <w:r>
-        <w:t xml:space="preserve">To create new web part, we have to </w:t>
-      </w:r>
-      <w:r>
-        <w:t>perform following steps</w:t>
-      </w:r>
-    </w:p>
-    <w:p>
-      <w:pPr>
-        <w:pStyle w:val="ListParagraph"/>
-        <w:numPr>
-          <w:ilvl w:val="1"/>
-          <w:numId w:val="40"/>
-        </w:numPr>
-        <w:spacing w:after="0" w:line="240" w:lineRule="auto"/>
-        <w:rPr>
-          <w:rFonts w:cs="Segoe UI"/>
-          <w:sz w:val="20"/>
-          <w:szCs w:val="20"/>
-        </w:rPr>
-      </w:pPr>
-      <w:r>
-        <w:rPr>
-          <w:rFonts w:cs="Segoe UI"/>
-          <w:szCs w:val="20"/>
-        </w:rPr>
-        <w:t xml:space="preserve">Add “Content Editor” web part on the page </w:t>
-      </w:r>
-    </w:p>
-    <w:p>
-      <w:pPr>
-        <w:pStyle w:val="ListParagraph"/>
-        <w:spacing w:after="0" w:line="240" w:lineRule="auto"/>
-        <w:ind w:left="1440"/>
-        <w:rPr>
-          <w:rFonts w:cs="Segoe UI"/>
-          <w:sz w:val="20"/>
-          <w:szCs w:val="20"/>
-        </w:rPr>
-      </w:pPr>
-    </w:p>
-    <w:p>
-      <w:pPr>
-        <w:ind w:left="360" w:firstLine="720"/>
-      </w:pPr>
-      <w:r>
-        <w:t xml:space="preserve">     </w:t>
-      </w:r>
-      <w:r>
-        <w:rPr>
-          <w:noProof/>
-        </w:rPr>
-        <w:drawing>
-          <wp:inline distT="0" distB="0" distL="0" distR="0" wp14:anchorId="1080F342" wp14:editId="3E00F4C8">
-            <wp:extent cx="3626300" cy="2124075"/>
-            <wp:effectExtent l="19050" t="19050" r="12700" b="9525"/>
-            <wp:docPr id="428" name="Picture 428"/>
-            <wp:cNvGraphicFramePr>
-              <a:graphicFrameLocks xmlns:a="http://schemas.openxmlformats.org/drawingml/2006/main" noChangeAspect="1"/>
-            </wp:cNvGraphicFramePr>
-            <a:graphic xmlns:a="http://schemas.openxmlformats.org/drawingml/2006/main">
-              <a:graphicData uri="http://schemas.openxmlformats.org/drawingml/2006/picture">
-                <pic:pic xmlns:pic="http://schemas.openxmlformats.org/drawingml/2006/picture">
-                  <pic:nvPicPr>
-                    <pic:cNvPr id="1" name=""/>
-                    <pic:cNvPicPr/>
-                  </pic:nvPicPr>
-                  <pic:blipFill>
-                    <a:blip r:embed="rId46"/>
-                    <a:stretch>
-                      <a:fillRect/>
-                    </a:stretch>
-                  </pic:blipFill>
-                  <pic:spPr>
-                    <a:xfrm>
-                      <a:off x="0" y="0"/>
-                      <a:ext cx="3654965" cy="2140865"/>
-                    </a:xfrm>
-                    <a:prstGeom prst="rect">
-                      <a:avLst/>
-                    </a:prstGeom>
-                    <a:ln>
-                      <a:solidFill>
-                        <a:schemeClr val="tx1"/>
-                      </a:solidFill>
-                    </a:ln>
-                  </pic:spPr>
-                </pic:pic>
-              </a:graphicData>
-            </a:graphic>
-          </wp:inline>
-        </w:drawing>
-      </w:r>
-    </w:p>
-    <w:p>
-      <w:pPr>
-        <w:pStyle w:val="ListParagraph"/>
-        <w:numPr>
-          <w:ilvl w:val="0"/>
-          <w:numId w:val="39"/>
-        </w:numPr>
-      </w:pPr>
-      <w:r>
-        <w:t>Configure</w:t>
-      </w:r>
-      <w:r>
-        <w:t xml:space="preserve"> web part with following settings</w:t>
-      </w:r>
-    </w:p>
-    <w:p>
-      <w:pPr>
-        <w:pStyle w:val="ListParagraph"/>
-        <w:numPr>
-          <w:ilvl w:val="1"/>
-          <w:numId w:val="41"/>
-        </w:numPr>
-        <w:spacing w:after="0" w:line="240" w:lineRule="auto"/>
-        <w:rPr>
-          <w:rFonts w:cs="Segoe UI"/>
-          <w:szCs w:val="20"/>
-        </w:rPr>
-      </w:pPr>
-      <w:r>
-        <w:rPr>
-          <w:rFonts w:cs="Segoe UI"/>
-          <w:szCs w:val="20"/>
-        </w:rPr>
-        <w:t xml:space="preserve">Provide URL of </w:t>
-      </w:r>
-      <w:r>
-        <w:rPr>
-          <w:rFonts w:cs="Segoe UI"/>
-          <w:szCs w:val="20"/>
-        </w:rPr>
-        <w:t>“</w:t>
-      </w:r>
-      <w:r>
-        <w:rPr>
-          <w:rFonts w:cs="Segoe UI"/>
-          <w:szCs w:val="20"/>
-        </w:rPr>
-        <w:t>WebDashboardSP</w:t>
-      </w:r>
-      <w:r>
-        <w:rPr>
-          <w:rFonts w:cs="Segoe UI"/>
-          <w:szCs w:val="20"/>
-        </w:rPr>
-        <w:t>Template</w:t>
-      </w:r>
-      <w:r>
-        <w:rPr>
-          <w:rFonts w:cs="Segoe UI"/>
-          <w:szCs w:val="20"/>
-        </w:rPr>
-        <w:t>.html</w:t>
-      </w:r>
-      <w:r>
-        <w:rPr>
-          <w:rFonts w:cs="Segoe UI"/>
-          <w:szCs w:val="20"/>
-        </w:rPr>
-        <w:t xml:space="preserve">” </w:t>
-      </w:r>
-      <w:r>
-        <w:rPr>
-          <w:rFonts w:cs="Segoe UI"/>
-          <w:szCs w:val="20"/>
-        </w:rPr>
-        <w:t xml:space="preserve">page which </w:t>
-      </w:r>
-      <w:r>
-        <w:rPr>
-          <w:rFonts w:cs="Segoe UI"/>
-          <w:szCs w:val="20"/>
-        </w:rPr>
-        <w:t>was</w:t>
-      </w:r>
-      <w:r>
-        <w:rPr>
-          <w:rFonts w:cs="Segoe UI"/>
-          <w:szCs w:val="20"/>
-        </w:rPr>
-        <w:t xml:space="preserve"> uploaded in </w:t>
-      </w:r>
-      <w:r>
-        <w:rPr>
-          <w:rFonts w:cs="Segoe UI"/>
-          <w:szCs w:val="20"/>
-        </w:rPr>
-        <w:t>Site Pages</w:t>
-      </w:r>
-    </w:p>
-    <w:p>
-      <w:pPr>
-        <w:pStyle w:val="ListParagraph"/>
-        <w:numPr>
-          <w:ilvl w:val="1"/>
-          <w:numId w:val="41"/>
-        </w:numPr>
-        <w:spacing w:after="0" w:line="240" w:lineRule="auto"/>
-        <w:rPr>
-          <w:rFonts w:cs="Segoe UI"/>
-          <w:szCs w:val="20"/>
-        </w:rPr>
-      </w:pPr>
-      <w:r>
-        <w:rPr>
-          <w:rFonts w:cs="Segoe UI"/>
-          <w:szCs w:val="20"/>
-        </w:rPr>
-        <w:t>Make chrome type as ‘None’</w:t>
-      </w:r>
-    </w:p>
-    <w:p>
-      <w:pPr>
-        <w:pStyle w:val="ListParagraph"/>
-        <w:spacing w:after="0" w:line="240" w:lineRule="auto"/>
-        <w:ind w:left="2160"/>
-        <w:rPr>
-          <w:rFonts w:cs="Segoe UI"/>
-          <w:sz w:val="20"/>
-          <w:szCs w:val="20"/>
-        </w:rPr>
-      </w:pPr>
-    </w:p>
-    <w:p>
-      <w:pPr>
-        <w:rPr>
-          <w:rFonts w:cs="Segoe UI"/>
-          <w:color w:val="767171" w:themeColor="background2" w:themeShade="80"/>
-          <w:sz w:val="20"/>
-          <w:szCs w:val="20"/>
-        </w:rPr>
-      </w:pPr>
-      <w:r>
-        <w:rPr>
-          <w:rFonts w:cs="Segoe UI"/>
-          <w:color w:val="767171" w:themeColor="background2" w:themeShade="80"/>
-          <w:sz w:val="20"/>
-          <w:szCs w:val="20"/>
-        </w:rPr>
-        <w:lastRenderedPageBreak/>
-        <w:t xml:space="preserve">   </w:t>
-      </w:r>
-      <w:r>
-        <w:rPr>
-          <w:rFonts w:cs="Segoe UI"/>
-          <w:color w:val="767171" w:themeColor="background2" w:themeShade="80"/>
-          <w:sz w:val="20"/>
-          <w:szCs w:val="20"/>
-        </w:rPr>
-        <w:tab/>
-        <w:t xml:space="preserve">         </w:t>
-      </w:r>
-      <w:r>
-        <w:rPr>
-          <w:noProof/>
-        </w:rPr>
-        <w:drawing>
-          <wp:inline distT="0" distB="0" distL="0" distR="0" wp14:anchorId="45BB7346" wp14:editId="43421D5F">
-            <wp:extent cx="3537284" cy="4800600"/>
-            <wp:effectExtent l="133350" t="114300" r="120650" b="171450"/>
-            <wp:docPr id="429" name="Picture 429"/>
-            <wp:cNvGraphicFramePr>
-              <a:graphicFrameLocks xmlns:a="http://schemas.openxmlformats.org/drawingml/2006/main" noChangeAspect="1"/>
-            </wp:cNvGraphicFramePr>
-            <a:graphic xmlns:a="http://schemas.openxmlformats.org/drawingml/2006/main">
-              <a:graphicData uri="http://schemas.openxmlformats.org/drawingml/2006/picture">
-                <pic:pic xmlns:pic="http://schemas.openxmlformats.org/drawingml/2006/picture">
-                  <pic:nvPicPr>
-                    <pic:cNvPr id="1" name=""/>
-                    <pic:cNvPicPr/>
-                  </pic:nvPicPr>
-                  <pic:blipFill>
-                    <a:blip r:embed="rId47"/>
-                    <a:stretch>
-                      <a:fillRect/>
-                    </a:stretch>
-                  </pic:blipFill>
-                  <pic:spPr>
-                    <a:xfrm>
-                      <a:off x="0" y="0"/>
-                      <a:ext cx="3540235" cy="4804605"/>
-                    </a:xfrm>
-                    <a:prstGeom prst="rect">
-                      <a:avLst/>
-                    </a:prstGeom>
-                    <a:solidFill>
-                      <a:srgbClr val="FFFFFF">
-                        <a:shade val="85000"/>
-                      </a:srgbClr>
-                    </a:solidFill>
-                    <a:ln w="88900" cap="sq">
-                      <a:solidFill>
-                        <a:srgbClr val="FFFFFF"/>
-                      </a:solidFill>
-                      <a:miter lim="800000"/>
-                    </a:ln>
-                    <a:effectLst>
-                      <a:outerShdw blurRad="55000" dist="18000" dir="5400000" algn="tl" rotWithShape="0">
-                        <a:srgbClr val="000000">
-                          <a:alpha val="40000"/>
-                        </a:srgbClr>
-                      </a:outerShdw>
-                    </a:effectLst>
-                    <a:scene3d>
-                      <a:camera prst="orthographicFront"/>
-                      <a:lightRig rig="twoPt" dir="t">
-                        <a:rot lat="0" lon="0" rev="7200000"/>
-                      </a:lightRig>
-                    </a:scene3d>
-                    <a:sp3d>
-                      <a:bevelT w="25400" h="19050"/>
-                      <a:contourClr>
-                        <a:srgbClr val="FFFFFF"/>
-                      </a:contourClr>
-                    </a:sp3d>
-                  </pic:spPr>
-                </pic:pic>
-              </a:graphicData>
-            </a:graphic>
-          </wp:inline>
-        </w:drawing>
-      </w:r>
-    </w:p>
-    <w:p/>
-    <w:p>
-      <w:pPr>
-        <w:pStyle w:val="ListParagraph"/>
-        <w:numPr>
-          <w:ilvl w:val="0"/>
-          <w:numId w:val="39"/>
-        </w:numPr>
-      </w:pPr>
-      <w:r>
-        <w:t>Click on ‘Save’ button</w:t>
-      </w:r>
-      <w:r>
-        <w:t xml:space="preserve"> </w:t>
-      </w:r>
-    </w:p>
-    <w:p>
-      <w:pPr>
-        <w:pStyle w:val="ListParagraph"/>
-        <w:numPr>
-          <w:ilvl w:val="0"/>
-          <w:numId w:val="39"/>
-        </w:numPr>
-      </w:pPr>
-      <w:r>
-        <w:t>Verify that web dashboard is loading fine</w:t>
-      </w:r>
-    </w:p>
-    <w:p>
-      <w:pPr>
-        <w:ind w:left="720"/>
-      </w:pPr>
-      <w:r>
-        <w:rPr>
-          <w:noProof/>
-        </w:rPr>
-        <w:lastRenderedPageBreak/>
-        <w:drawing>
-          <wp:inline distT="0" distB="0" distL="0" distR="0" wp14:anchorId="5A6D904A" wp14:editId="38454B5D">
-            <wp:extent cx="4505325" cy="2867625"/>
-            <wp:effectExtent l="0" t="0" r="0" b="9525"/>
-            <wp:docPr id="430" name="Picture 430"/>
-            <wp:cNvGraphicFramePr>
-              <a:graphicFrameLocks xmlns:a="http://schemas.openxmlformats.org/drawingml/2006/main" noChangeAspect="1"/>
-            </wp:cNvGraphicFramePr>
-            <a:graphic xmlns:a="http://schemas.openxmlformats.org/drawingml/2006/main">
-              <a:graphicData uri="http://schemas.openxmlformats.org/drawingml/2006/picture">
-                <pic:pic xmlns:pic="http://schemas.openxmlformats.org/drawingml/2006/picture">
-                  <pic:nvPicPr>
-                    <pic:cNvPr id="1" name=""/>
-                    <pic:cNvPicPr/>
-                  </pic:nvPicPr>
-                  <pic:blipFill>
-                    <a:blip r:embed="rId48"/>
-                    <a:stretch>
-                      <a:fillRect/>
-                    </a:stretch>
-                  </pic:blipFill>
-                  <pic:spPr>
-                    <a:xfrm>
-                      <a:off x="0" y="0"/>
-                      <a:ext cx="4513009" cy="2872516"/>
-                    </a:xfrm>
-                    <a:prstGeom prst="rect">
-                      <a:avLst/>
-                    </a:prstGeom>
-                  </pic:spPr>
-                </pic:pic>
-              </a:graphicData>
-            </a:graphic>
-          </wp:inline>
-        </w:drawing>
-      </w:r>
-    </w:p>
-    <w:p>
-      <w:pPr>
-        <w:pStyle w:val="ListNumber"/>
-      </w:pPr>
-      <w:r>
-        <w:t>Steps for Provisioning settings page at Site collection level:</w:t>
-      </w:r>
-    </w:p>
-    <w:p>
-      <w:pPr>
-        <w:keepNext/>
-        <w:ind w:firstLine="360"/>
-        <w:rPr>
-          <w:b/>
-          <w:sz w:val="20"/>
-          <w:szCs w:val="20"/>
-        </w:rPr>
-      </w:pPr>
-      <w:r>
-        <w:rPr>
-          <w:b/>
-        </w:rPr>
-        <w:t>Settings page configurations</w:t>
-      </w:r>
-    </w:p>
-    <w:p>
-      <w:pPr>
-        <w:pStyle w:val="ListParagraph"/>
-        <w:numPr>
-          <w:ilvl w:val="0"/>
-          <w:numId w:val="42"/>
-        </w:numPr>
-      </w:pPr>
-      <w:r>
-        <w:t>Navigate to the Site collection that was just provisioned</w:t>
-      </w:r>
-    </w:p>
-    <w:p>
-      <w:pPr>
-        <w:pStyle w:val="ListParagraph"/>
-        <w:numPr>
-          <w:ilvl w:val="0"/>
-          <w:numId w:val="43"/>
-        </w:numPr>
-        <w:spacing w:after="0" w:line="240" w:lineRule="auto"/>
-        <w:rPr>
-          <w:rFonts w:cs="Segoe UI"/>
-          <w:szCs w:val="20"/>
-        </w:rPr>
-      </w:pPr>
-      <w:r>
-        <w:rPr>
-          <w:rFonts w:cs="Segoe UI"/>
-          <w:szCs w:val="20"/>
-        </w:rPr>
-        <w:t xml:space="preserve">Navigate to ‘Site contents’ </w:t>
-      </w:r>
-    </w:p>
-    <w:p>
-      <w:r>
-        <w:lastRenderedPageBreak/>
-        <w:t xml:space="preserve">   </w:t>
-      </w:r>
-      <w:r>
-        <w:tab/>
-        <w:t xml:space="preserve">      </w:t>
-      </w:r>
-      <w:r>
-        <w:rPr>
-          <w:noProof/>
-        </w:rPr>
-        <w:drawing>
-          <wp:inline distT="0" distB="0" distL="0" distR="0" wp14:anchorId="5568F883" wp14:editId="3712AF9A">
-            <wp:extent cx="1516982" cy="2105025"/>
-            <wp:effectExtent l="19050" t="19050" r="26670" b="9525"/>
-            <wp:docPr id="431" name="Picture 431"/>
-            <wp:cNvGraphicFramePr>
-              <a:graphicFrameLocks xmlns:a="http://schemas.openxmlformats.org/drawingml/2006/main" noChangeAspect="1"/>
-            </wp:cNvGraphicFramePr>
-            <a:graphic xmlns:a="http://schemas.openxmlformats.org/drawingml/2006/main">
-              <a:graphicData uri="http://schemas.openxmlformats.org/drawingml/2006/picture">
-                <pic:pic xmlns:pic="http://schemas.openxmlformats.org/drawingml/2006/picture">
-                  <pic:nvPicPr>
-                    <pic:cNvPr id="1" name=""/>
-                    <pic:cNvPicPr/>
-                  </pic:nvPicPr>
-                  <pic:blipFill>
-                    <a:blip r:embed="rId41"/>
-                    <a:stretch>
-                      <a:fillRect/>
-                    </a:stretch>
-                  </pic:blipFill>
-                  <pic:spPr>
-                    <a:xfrm>
-                      <a:off x="0" y="0"/>
-                      <a:ext cx="1520074" cy="2109316"/>
-                    </a:xfrm>
-                    <a:prstGeom prst="rect">
-                      <a:avLst/>
-                    </a:prstGeom>
-                    <a:ln>
-                      <a:solidFill>
-                        <a:schemeClr val="tx1"/>
-                      </a:solidFill>
-                    </a:ln>
-                  </pic:spPr>
-                </pic:pic>
-              </a:graphicData>
-            </a:graphic>
-          </wp:inline>
-        </w:drawing>
-      </w:r>
-    </w:p>
-    <w:p>
-      <w:pPr>
-        <w:pStyle w:val="ListParagraph"/>
-        <w:numPr>
-          <w:ilvl w:val="0"/>
-          <w:numId w:val="43"/>
-        </w:numPr>
-        <w:spacing w:after="0" w:line="240" w:lineRule="auto"/>
-        <w:rPr>
-          <w:rFonts w:cs="Segoe UI"/>
-          <w:szCs w:val="20"/>
-        </w:rPr>
-      </w:pPr>
-      <w:r>
-        <w:rPr>
-          <w:rFonts w:cs="Segoe UI"/>
-          <w:szCs w:val="20"/>
-        </w:rPr>
-        <w:t>Navigate to ‘Site Pages’</w:t>
-      </w:r>
-    </w:p>
-    <w:p>
-      <w:pPr>
-        <w:pStyle w:val="ListParagraph"/>
-        <w:spacing w:after="0" w:line="240" w:lineRule="auto"/>
-        <w:ind w:left="1080"/>
-        <w:rPr>
-          <w:rFonts w:cs="Segoe UI"/>
-          <w:szCs w:val="20"/>
-        </w:rPr>
-      </w:pPr>
-    </w:p>
-    <w:p>
-      <w:pPr>
-        <w:ind w:left="360" w:firstLine="720"/>
-        <w:rPr>
-          <w:rFonts w:cs="Segoe UI"/>
-          <w:color w:val="767171" w:themeColor="background2" w:themeShade="80"/>
-          <w:sz w:val="20"/>
-          <w:szCs w:val="20"/>
-        </w:rPr>
-      </w:pPr>
-      <w:r>
-        <w:rPr>
-          <w:noProof/>
-        </w:rPr>
-        <w:drawing>
-          <wp:inline distT="0" distB="0" distL="0" distR="0" wp14:anchorId="62E78401" wp14:editId="66C00B21">
-            <wp:extent cx="1260677" cy="2362200"/>
-            <wp:effectExtent l="19050" t="19050" r="15875" b="19050"/>
-            <wp:docPr id="432" name="Picture 432"/>
-            <wp:cNvGraphicFramePr>
-              <a:graphicFrameLocks xmlns:a="http://schemas.openxmlformats.org/drawingml/2006/main" noChangeAspect="1"/>
-            </wp:cNvGraphicFramePr>
-            <a:graphic xmlns:a="http://schemas.openxmlformats.org/drawingml/2006/main">
-              <a:graphicData uri="http://schemas.openxmlformats.org/drawingml/2006/picture">
-                <pic:pic xmlns:pic="http://schemas.openxmlformats.org/drawingml/2006/picture">
-                  <pic:nvPicPr>
-                    <pic:cNvPr id="1" name=""/>
-                    <pic:cNvPicPr/>
-                  </pic:nvPicPr>
-                  <pic:blipFill>
-                    <a:blip r:embed="rId42"/>
-                    <a:stretch>
-                      <a:fillRect/>
-                    </a:stretch>
-                  </pic:blipFill>
-                  <pic:spPr>
-                    <a:xfrm>
-                      <a:off x="0" y="0"/>
-                      <a:ext cx="1271202" cy="2381921"/>
-                    </a:xfrm>
-                    <a:prstGeom prst="rect">
-                      <a:avLst/>
-                    </a:prstGeom>
-                    <a:ln>
-                      <a:solidFill>
-                        <a:schemeClr val="tx1"/>
-                      </a:solidFill>
-                    </a:ln>
-                  </pic:spPr>
-                </pic:pic>
-              </a:graphicData>
-            </a:graphic>
-          </wp:inline>
-        </w:drawing>
-      </w:r>
-    </w:p>
-    <w:p>
-      <w:pPr>
-        <w:pStyle w:val="ListParagraph"/>
-        <w:ind w:left="1440"/>
-        <w:rPr>
-          <w:rFonts w:cs="Segoe UI"/>
-          <w:color w:val="767171" w:themeColor="background2" w:themeShade="80"/>
-          <w:sz w:val="20"/>
-          <w:szCs w:val="20"/>
-        </w:rPr>
-      </w:pPr>
-    </w:p>
-    <w:p>
-      <w:pPr>
-        <w:pStyle w:val="ListParagraph"/>
-        <w:numPr>
-          <w:ilvl w:val="0"/>
-          <w:numId w:val="42"/>
-        </w:numPr>
-        <w:rPr>
-          <w:rFonts w:cs="Segoe UI"/>
-          <w:szCs w:val="20"/>
-        </w:rPr>
-      </w:pPr>
-      <w:r>
-        <w:rPr>
-          <w:rFonts w:cs="Segoe UI"/>
-          <w:szCs w:val="20"/>
-        </w:rPr>
-        <w:t>Update settings page URL in ‘</w:t>
-      </w:r>
-      <w:proofErr w:type="spellStart"/>
-      <w:r>
-        <w:rPr>
-          <w:rFonts w:cs="Segoe UI"/>
-          <w:szCs w:val="20"/>
-        </w:rPr>
-        <w:t>SettingsSP</w:t>
-      </w:r>
-      <w:proofErr w:type="spellEnd"/>
-      <w:r>
-        <w:rPr>
-          <w:rFonts w:cs="Segoe UI"/>
-          <w:szCs w:val="20"/>
-        </w:rPr>
-        <w:t>’ HTML</w:t>
-      </w:r>
-      <w:r>
-        <w:rPr>
-          <w:rFonts w:cs="Segoe UI"/>
-          <w:szCs w:val="20"/>
-        </w:rPr>
-        <w:t>.</w:t>
-      </w:r>
-    </w:p>
-    <w:p>
-      <w:pPr>
-        <w:pStyle w:val="ListParagraph"/>
-        <w:rPr>
-          <w:rFonts w:cs="Segoe UI"/>
-          <w:szCs w:val="20"/>
-        </w:rPr>
-      </w:pPr>
-      <w:r>
-        <w:rPr>
-          <w:rFonts w:cs="Segoe UI"/>
-          <w:szCs w:val="20"/>
-        </w:rPr>
-        <w:t>L</w:t>
-      </w:r>
-      <w:r>
-        <w:rPr>
-          <w:rFonts w:cs="Segoe UI"/>
-          <w:szCs w:val="20"/>
-        </w:rPr>
-        <w:t>ocation for ‘</w:t>
-      </w:r>
-      <w:proofErr w:type="spellStart"/>
-      <w:r>
-        <w:rPr>
-          <w:rFonts w:cs="Segoe UI"/>
-          <w:szCs w:val="20"/>
-        </w:rPr>
-        <w:t>SettingsSP</w:t>
-      </w:r>
-      <w:proofErr w:type="spellEnd"/>
-      <w:r>
-        <w:rPr>
-          <w:rFonts w:cs="Segoe UI"/>
-          <w:szCs w:val="20"/>
-        </w:rPr>
-        <w:t xml:space="preserve">’ = </w:t>
-      </w:r>
-      <w:proofErr w:type="gramStart"/>
-      <w:r>
-        <w:rPr>
-          <w:rFonts w:cs="Segoe UI"/>
-          <w:szCs w:val="20"/>
-        </w:rPr>
-        <w:t>“</w:t>
-      </w:r>
-      <w:r>
-        <w:rPr>
-          <w:rFonts w:cs="Segoe UI"/>
-          <w:szCs w:val="20"/>
-        </w:rPr>
-        <w:t>.</w:t>
-      </w:r>
-      <w:r>
-        <w:t>.</w:t>
-      </w:r>
-      <w:proofErr w:type="gramEnd"/>
-      <w:r>
-        <w:t>/</w:t>
-      </w:r>
-      <w:proofErr w:type="spellStart"/>
-      <w:r>
-        <w:t>mattercenter</w:t>
-      </w:r>
-      <w:proofErr w:type="spellEnd"/>
-      <w:r>
-        <w:t>-master/tree/master/</w:t>
-      </w:r>
-      <w:r>
-        <w:t>cloud</w:t>
-      </w:r>
-      <w:r>
-        <w:t>/</w:t>
-      </w:r>
-      <w:proofErr w:type="spellStart"/>
-      <w:r>
-        <w:t>src</w:t>
-      </w:r>
-      <w:proofErr w:type="spellEnd"/>
-      <w:r>
-        <w:t>/deployments/Static Content/</w:t>
-      </w:r>
-      <w:r>
-        <w:t>HTML</w:t>
-      </w:r>
-      <w:r>
-        <w:rPr>
-          <w:rFonts w:cs="Segoe UI"/>
-          <w:szCs w:val="20"/>
-        </w:rPr>
-        <w:t>/S</w:t>
-      </w:r>
-      <w:r>
-        <w:rPr>
-          <w:rFonts w:cs="Segoe UI"/>
-          <w:szCs w:val="20"/>
-        </w:rPr>
-        <w:t xml:space="preserve">ettingsSP.html” </w:t>
-      </w:r>
-    </w:p>
-    <w:p>
-      <w:pPr>
-        <w:pStyle w:val="ListParagraph"/>
-        <w:numPr>
-          <w:ilvl w:val="0"/>
-          <w:numId w:val="42"/>
-        </w:numPr>
-        <w:rPr>
-          <w:rFonts w:cs="Segoe UI"/>
-          <w:szCs w:val="20"/>
-        </w:rPr>
-      </w:pPr>
-      <w:r>
-        <w:rPr>
-          <w:rFonts w:cs="Segoe UI"/>
-          <w:szCs w:val="20"/>
-        </w:rPr>
-        <w:t xml:space="preserve">URL should be Azure settings page </w:t>
-      </w:r>
-      <w:r>
-        <w:rPr>
-          <w:rFonts w:cs="Segoe UI"/>
-          <w:szCs w:val="20"/>
-        </w:rPr>
-        <w:t xml:space="preserve">as below: </w:t>
-      </w:r>
-    </w:p>
-    <w:p>
-      <w:pPr>
-        <w:pStyle w:val="ListParagraph"/>
-        <w:rPr>
-          <w:rFonts w:cs="Segoe UI"/>
-          <w:szCs w:val="20"/>
-        </w:rPr>
-      </w:pPr>
-    </w:p>
-    <w:p>
-      <w:pPr>
-        <w:rPr>
-          <w:noProof/>
-        </w:rPr>
-      </w:pPr>
-      <w:r>
-        <w:rPr>
-          <w:noProof/>
-        </w:rPr>
-        <w:t xml:space="preserve"> </w:t>
-      </w:r>
-      <w:r>
-        <w:rPr>
-          <w:noProof/>
-        </w:rPr>
-        <w:drawing>
-          <wp:inline distT="0" distB="0" distL="0" distR="0" wp14:anchorId="7077D8FC" wp14:editId="40CC403F">
-            <wp:extent cx="6943725" cy="219075"/>
-            <wp:effectExtent l="0" t="0" r="9525" b="9525"/>
-            <wp:docPr id="433" name="Picture 433"/>
-            <wp:cNvGraphicFramePr>
-              <a:graphicFrameLocks xmlns:a="http://schemas.openxmlformats.org/drawingml/2006/main" noChangeAspect="1"/>
-            </wp:cNvGraphicFramePr>
-            <a:graphic xmlns:a="http://schemas.openxmlformats.org/drawingml/2006/main">
-              <a:graphicData uri="http://schemas.openxmlformats.org/drawingml/2006/picture">
-                <pic:pic xmlns:pic="http://schemas.openxmlformats.org/drawingml/2006/picture">
-                  <pic:nvPicPr>
-                    <pic:cNvPr id="1" name=""/>
-                    <pic:cNvPicPr/>
-                  </pic:nvPicPr>
-                  <pic:blipFill>
-                    <a:blip r:embed="rId49"/>
-                    <a:stretch>
-                      <a:fillRect/>
-                    </a:stretch>
-                  </pic:blipFill>
-                  <pic:spPr>
-                    <a:xfrm>
-                      <a:off x="0" y="0"/>
-                      <a:ext cx="6943725" cy="219075"/>
-                    </a:xfrm>
-                    <a:prstGeom prst="rect">
-                      <a:avLst/>
-                    </a:prstGeom>
-                  </pic:spPr>
-                </pic:pic>
-              </a:graphicData>
-            </a:graphic>
-          </wp:inline>
-        </w:drawing>
-      </w:r>
-    </w:p>
-    <w:p>
-      <w:pPr>
-        <w:pStyle w:val="ListParagraph"/>
-        <w:numPr>
-          <w:ilvl w:val="0"/>
-          <w:numId w:val="62"/>
-        </w:numPr>
-        <w:rPr>
-          <w:rFonts w:cs="Segoe UI"/>
-          <w:szCs w:val="20"/>
-        </w:rPr>
-      </w:pPr>
-      <w:r>
-        <w:rPr>
-          <w:rFonts w:cs="Segoe UI"/>
-          <w:szCs w:val="20"/>
-        </w:rPr>
-        <w:t>Update the catalog URL in Script as below:</w:t>
-      </w:r>
-    </w:p>
-    <w:p>
-      <w:pPr>
-        <w:pStyle w:val="ListParagraph"/>
-        <w:ind w:firstLine="360"/>
-        <w:rPr>
-          <w:rFonts w:cs="Segoe UI"/>
-          <w:sz w:val="20"/>
-          <w:szCs w:val="20"/>
-        </w:rPr>
-      </w:pPr>
-      <w:r>
-        <w:rPr>
-          <w:noProof/>
-        </w:rPr>
-        <w:drawing>
-          <wp:inline distT="0" distB="0" distL="0" distR="0" wp14:anchorId="76C97EBC" wp14:editId="2B0FE7F0">
-            <wp:extent cx="8229600" cy="409575"/>
-            <wp:effectExtent l="0" t="0" r="0" b="9525"/>
-            <wp:docPr id="434" name="Picture 434"/>
-            <wp:cNvGraphicFramePr>
-              <a:graphicFrameLocks xmlns:a="http://schemas.openxmlformats.org/drawingml/2006/main" noChangeAspect="1"/>
-            </wp:cNvGraphicFramePr>
-            <a:graphic xmlns:a="http://schemas.openxmlformats.org/drawingml/2006/main">
-              <a:graphicData uri="http://schemas.openxmlformats.org/drawingml/2006/picture">
-                <pic:pic xmlns:pic="http://schemas.openxmlformats.org/drawingml/2006/picture">
-                  <pic:nvPicPr>
-                    <pic:cNvPr id="1" name=""/>
-                    <pic:cNvPicPr/>
-                  </pic:nvPicPr>
-                  <pic:blipFill>
-                    <a:blip r:embed="rId50"/>
-                    <a:stretch>
-                      <a:fillRect/>
-                    </a:stretch>
-                  </pic:blipFill>
-                  <pic:spPr>
-                    <a:xfrm>
-                      <a:off x="0" y="0"/>
-                      <a:ext cx="8229600" cy="409575"/>
-                    </a:xfrm>
-                    <a:prstGeom prst="rect">
-                      <a:avLst/>
-                    </a:prstGeom>
-                  </pic:spPr>
-                </pic:pic>
-              </a:graphicData>
-            </a:graphic>
-          </wp:inline>
-        </w:drawing>
-      </w:r>
-    </w:p>
-    <w:p>
-      <w:pPr>
-        <w:pStyle w:val="ListParagraph"/>
-        <w:rPr>
-          <w:rFonts w:cs="Segoe UI"/>
-          <w:sz w:val="20"/>
-          <w:szCs w:val="20"/>
-        </w:rPr>
-      </w:pPr>
-    </w:p>
-    <w:p>
-      <w:pPr>
-        <w:pStyle w:val="ListParagraph"/>
-        <w:numPr>
-          <w:ilvl w:val="0"/>
-          <w:numId w:val="43"/>
-        </w:numPr>
-        <w:rPr>
-          <w:rFonts w:cs="Segoe UI"/>
-          <w:szCs w:val="20"/>
-        </w:rPr>
-      </w:pPr>
-      <w:r>
-        <w:rPr>
-          <w:rFonts w:cs="Segoe UI"/>
-          <w:szCs w:val="20"/>
-        </w:rPr>
-        <w:t>Upload following HTML page under ‘Site Pages’</w:t>
-      </w:r>
-    </w:p>
-    <w:p>
-      <w:pPr>
-        <w:pStyle w:val="ListParagraph"/>
-        <w:numPr>
-          <w:ilvl w:val="0"/>
-          <w:numId w:val="42"/>
-        </w:numPr>
-        <w:ind w:left="1440"/>
-      </w:pPr>
-      <w:r>
-        <w:t>SettingsSP.html</w:t>
-      </w:r>
-    </w:p>
-    <w:p>
-      <w:pPr>
-        <w:pStyle w:val="ListParagraph"/>
-        <w:numPr>
-          <w:ilvl w:val="0"/>
-          <w:numId w:val="42"/>
-        </w:numPr>
-        <w:ind w:left="1440"/>
-      </w:pPr>
-      <w:r>
-        <w:t>Create a new page using Wiki template and</w:t>
-      </w:r>
-      <w:r>
-        <w:t xml:space="preserve"> name it as ’S</w:t>
-      </w:r>
-      <w:r>
-        <w:t>ettings’</w:t>
-      </w:r>
-      <w:r>
-        <w:t>.</w:t>
-      </w:r>
-    </w:p>
-    <w:p>
-      <w:pPr>
-        <w:ind w:left="360" w:firstLine="720"/>
-        <w:rPr>
-          <w:rFonts w:cs="Segoe UI"/>
-          <w:sz w:val="20"/>
-          <w:szCs w:val="20"/>
-        </w:rPr>
-      </w:pPr>
-      <w:r>
-        <w:rPr>
-          <w:rFonts w:cs="Segoe UI"/>
-          <w:sz w:val="20"/>
-          <w:szCs w:val="20"/>
-        </w:rPr>
-        <w:t xml:space="preserve">       </w:t>
-      </w:r>
-      <w:r>
-        <w:rPr>
-          <w:noProof/>
-        </w:rPr>
-        <w:drawing>
-          <wp:inline distT="0" distB="0" distL="0" distR="0" wp14:anchorId="1C419C8F" wp14:editId="1C1FE089">
-            <wp:extent cx="3019425" cy="1051790"/>
-            <wp:effectExtent l="19050" t="19050" r="9525" b="15240"/>
-            <wp:docPr id="435" name="Picture 435"/>
-            <wp:cNvGraphicFramePr>
-              <a:graphicFrameLocks xmlns:a="http://schemas.openxmlformats.org/drawingml/2006/main" noChangeAspect="1"/>
-            </wp:cNvGraphicFramePr>
-            <a:graphic xmlns:a="http://schemas.openxmlformats.org/drawingml/2006/main">
-              <a:graphicData uri="http://schemas.openxmlformats.org/drawingml/2006/picture">
-                <pic:pic xmlns:pic="http://schemas.openxmlformats.org/drawingml/2006/picture">
-                  <pic:nvPicPr>
-                    <pic:cNvPr id="1" name=""/>
-                    <pic:cNvPicPr/>
-                  </pic:nvPicPr>
-                  <pic:blipFill>
-                    <a:blip r:embed="rId51"/>
-                    <a:stretch>
-                      <a:fillRect/>
-                    </a:stretch>
-                  </pic:blipFill>
-                  <pic:spPr>
-                    <a:xfrm>
-                      <a:off x="0" y="0"/>
-                      <a:ext cx="3037589" cy="1058117"/>
-                    </a:xfrm>
-                    <a:prstGeom prst="rect">
-                      <a:avLst/>
-                    </a:prstGeom>
-                    <a:ln>
-                      <a:solidFill>
-                        <a:schemeClr val="tx1"/>
-                      </a:solidFill>
-                    </a:ln>
-                  </pic:spPr>
-                </pic:pic>
-              </a:graphicData>
-            </a:graphic>
-          </wp:inline>
-        </w:drawing>
-      </w:r>
-    </w:p>
-    <w:p>
-      <w:pPr>
-        <w:pStyle w:val="ListParagraph"/>
-        <w:ind w:left="1440"/>
-        <w:rPr>
-          <w:rFonts w:cs="Segoe UI"/>
-          <w:sz w:val="20"/>
-          <w:szCs w:val="20"/>
-        </w:rPr>
-      </w:pPr>
-    </w:p>
-    <w:p>
-      <w:pPr>
-        <w:pStyle w:val="ListParagraph"/>
-        <w:numPr>
-          <w:ilvl w:val="0"/>
-          <w:numId w:val="43"/>
-        </w:numPr>
-        <w:spacing w:after="0" w:line="240" w:lineRule="auto"/>
-        <w:rPr>
-          <w:rFonts w:cs="Segoe UI"/>
-          <w:szCs w:val="20"/>
-        </w:rPr>
-      </w:pPr>
-      <w:r>
-        <w:rPr>
-          <w:rFonts w:cs="Segoe UI"/>
-          <w:szCs w:val="20"/>
-        </w:rPr>
-        <w:t>To add new web part, we have to perform following steps</w:t>
-      </w:r>
-    </w:p>
-    <w:p>
-      <w:pPr>
-        <w:pStyle w:val="ListParagraph"/>
-        <w:numPr>
-          <w:ilvl w:val="0"/>
-          <w:numId w:val="44"/>
-        </w:numPr>
-      </w:pPr>
-      <w:r>
-        <w:t xml:space="preserve">Add </w:t>
-      </w:r>
-      <w:r>
-        <w:t>“C</w:t>
-      </w:r>
-      <w:r>
-        <w:t xml:space="preserve">ontent </w:t>
-      </w:r>
-      <w:r>
-        <w:t>E</w:t>
-      </w:r>
-      <w:r>
-        <w:t>ditor</w:t>
-      </w:r>
-      <w:r>
-        <w:t>”</w:t>
-      </w:r>
-      <w:r>
-        <w:t xml:space="preserve"> web part on the page</w:t>
-      </w:r>
-    </w:p>
-    <w:p>
-      <w:pPr>
-        <w:ind w:left="360" w:firstLine="720"/>
-      </w:pPr>
-      <w:r>
-        <w:t xml:space="preserve">       </w:t>
-      </w:r>
-      <w:r>
-        <w:rPr>
-          <w:noProof/>
-        </w:rPr>
-        <w:drawing>
-          <wp:inline distT="0" distB="0" distL="0" distR="0" wp14:anchorId="0DF59F4B" wp14:editId="22ECCA94">
-            <wp:extent cx="2638425" cy="1545435"/>
-            <wp:effectExtent l="19050" t="19050" r="9525" b="17145"/>
-            <wp:docPr id="436" name="Picture 436"/>
-            <wp:cNvGraphicFramePr>
-              <a:graphicFrameLocks xmlns:a="http://schemas.openxmlformats.org/drawingml/2006/main" noChangeAspect="1"/>
-            </wp:cNvGraphicFramePr>
-            <a:graphic xmlns:a="http://schemas.openxmlformats.org/drawingml/2006/main">
-              <a:graphicData uri="http://schemas.openxmlformats.org/drawingml/2006/picture">
-                <pic:pic xmlns:pic="http://schemas.openxmlformats.org/drawingml/2006/picture">
-                  <pic:nvPicPr>
-                    <pic:cNvPr id="1" name=""/>
-                    <pic:cNvPicPr/>
-                  </pic:nvPicPr>
-                  <pic:blipFill>
-                    <a:blip r:embed="rId46"/>
-                    <a:stretch>
-                      <a:fillRect/>
-                    </a:stretch>
-                  </pic:blipFill>
-                  <pic:spPr>
-                    <a:xfrm>
-                      <a:off x="0" y="0"/>
-                      <a:ext cx="2669657" cy="1563729"/>
-                    </a:xfrm>
-                    <a:prstGeom prst="rect">
-                      <a:avLst/>
-                    </a:prstGeom>
-                    <a:ln>
-                      <a:solidFill>
-                        <a:schemeClr val="tx1"/>
-                      </a:solidFill>
-                    </a:ln>
-                  </pic:spPr>
-                </pic:pic>
-              </a:graphicData>
-            </a:graphic>
-          </wp:inline>
-        </w:drawing>
-      </w:r>
-    </w:p>
-    <w:p>
-      <w:pPr>
-        <w:spacing w:after="0" w:line="240" w:lineRule="auto"/>
-        <w:rPr>
-          <w:rFonts w:cs="Segoe UI"/>
-          <w:sz w:val="20"/>
-          <w:szCs w:val="20"/>
-        </w:rPr>
-      </w:pPr>
-    </w:p>
-    <w:p>
-      <w:pPr>
-        <w:pStyle w:val="ListParagraph"/>
-        <w:numPr>
-          <w:ilvl w:val="0"/>
-          <w:numId w:val="43"/>
-        </w:numPr>
-        <w:rPr>
-          <w:rFonts w:cs="Segoe UI"/>
-          <w:szCs w:val="20"/>
-        </w:rPr>
-      </w:pPr>
-      <w:r>
-        <w:rPr>
-          <w:rFonts w:cs="Segoe UI"/>
-          <w:szCs w:val="20"/>
-        </w:rPr>
-        <w:lastRenderedPageBreak/>
-        <w:t>Configure web part with following settings</w:t>
-      </w:r>
-    </w:p>
-    <w:p>
-      <w:pPr>
-        <w:pStyle w:val="ListParagraph"/>
-        <w:numPr>
-          <w:ilvl w:val="0"/>
-          <w:numId w:val="42"/>
-        </w:numPr>
-        <w:ind w:left="1440"/>
-      </w:pPr>
-      <w:r>
-        <w:t xml:space="preserve">Provide URL of </w:t>
-      </w:r>
-      <w:r>
-        <w:t>“</w:t>
-      </w:r>
-      <w:r>
-        <w:t>SettingsSP.html</w:t>
-      </w:r>
-      <w:r>
-        <w:t>”</w:t>
-      </w:r>
-      <w:r>
-        <w:t xml:space="preserve"> page which </w:t>
-      </w:r>
-      <w:r>
-        <w:rPr>
-          <w:rFonts w:cs="Segoe UI"/>
-          <w:szCs w:val="20"/>
-        </w:rPr>
-        <w:t>was</w:t>
-      </w:r>
-      <w:r>
-        <w:rPr>
-          <w:rFonts w:cs="Segoe UI"/>
-          <w:szCs w:val="20"/>
-        </w:rPr>
-        <w:t xml:space="preserve"> uploaded in </w:t>
-      </w:r>
-      <w:r>
-        <w:rPr>
-          <w:rFonts w:cs="Segoe UI"/>
-          <w:szCs w:val="20"/>
-        </w:rPr>
-        <w:t>Site Pages</w:t>
-      </w:r>
-      <w:r>
-        <w:t xml:space="preserve"> </w:t>
-      </w:r>
-    </w:p>
-    <w:p>
-      <w:pPr>
-        <w:pStyle w:val="ListParagraph"/>
-        <w:numPr>
-          <w:ilvl w:val="0"/>
-          <w:numId w:val="44"/>
-        </w:numPr>
-      </w:pPr>
-      <w:r>
-        <w:t>Make chrome type as ‘None’</w:t>
-      </w:r>
-    </w:p>
-    <w:p>
-      <w:pPr>
-        <w:pStyle w:val="ListParagraph"/>
-        <w:spacing w:after="0" w:line="240" w:lineRule="auto"/>
-        <w:ind w:left="2160"/>
-        <w:rPr>
-          <w:rFonts w:cs="Segoe UI"/>
-          <w:sz w:val="20"/>
-          <w:szCs w:val="20"/>
-        </w:rPr>
-      </w:pPr>
-    </w:p>
-    <w:p>
-      <w:r>
-        <w:t xml:space="preserve">  </w:t>
-      </w:r>
-      <w:r>
-        <w:tab/>
-      </w:r>
-      <w:r>
-        <w:tab/>
-        <w:t xml:space="preserve">  </w:t>
-      </w:r>
-      <w:r>
-        <w:rPr>
-          <w:noProof/>
-        </w:rPr>
-        <w:drawing>
-          <wp:inline distT="0" distB="0" distL="0" distR="0" wp14:anchorId="71244A6F" wp14:editId="184866C8">
-            <wp:extent cx="2354617" cy="3219450"/>
-            <wp:effectExtent l="19050" t="19050" r="26670" b="19050"/>
-            <wp:docPr id="437" name="Picture 437"/>
-            <wp:cNvGraphicFramePr>
-              <a:graphicFrameLocks xmlns:a="http://schemas.openxmlformats.org/drawingml/2006/main" noChangeAspect="1"/>
-            </wp:cNvGraphicFramePr>
-            <a:graphic xmlns:a="http://schemas.openxmlformats.org/drawingml/2006/main">
-              <a:graphicData uri="http://schemas.openxmlformats.org/drawingml/2006/picture">
-                <pic:pic xmlns:pic="http://schemas.openxmlformats.org/drawingml/2006/picture">
-                  <pic:nvPicPr>
-                    <pic:cNvPr id="0" name="Picture 3"/>
-                    <pic:cNvPicPr>
-                      <a:picLocks noChangeAspect="1" noChangeArrowheads="1"/>
-                    </pic:cNvPicPr>
-                  </pic:nvPicPr>
-                  <pic:blipFill>
-                    <a:blip r:embed="rId52">
-                      <a:extLst>
-                        <a:ext uri="{28A0092B-C50C-407E-A947-70E740481C1C}">
-                          <a14:useLocalDpi xmlns:a14="http://schemas.microsoft.com/office/drawing/2010/main" val="0"/>
-                        </a:ext>
-                      </a:extLst>
-                    </a:blip>
-                    <a:srcRect/>
-                    <a:stretch>
-                      <a:fillRect/>
-                    </a:stretch>
-                  </pic:blipFill>
-                  <pic:spPr bwMode="auto">
-                    <a:xfrm>
-                      <a:off x="0" y="0"/>
-                      <a:ext cx="2361447" cy="3228789"/>
-                    </a:xfrm>
-                    <a:prstGeom prst="rect">
-                      <a:avLst/>
-                    </a:prstGeom>
-                    <a:noFill/>
-                    <a:ln>
-                      <a:solidFill>
-                        <a:schemeClr val="tx1"/>
-                      </a:solidFill>
-                    </a:ln>
-                  </pic:spPr>
-                </pic:pic>
-              </a:graphicData>
-            </a:graphic>
-          </wp:inline>
-        </w:drawing>
-      </w:r>
-    </w:p>
-    <w:p>
-      <w:pPr>
-        <w:spacing w:after="0" w:line="240" w:lineRule="auto"/>
-        <w:rPr>
-          <w:rFonts w:cs="Segoe UI"/>
-          <w:sz w:val="20"/>
-          <w:szCs w:val="20"/>
-        </w:rPr>
-      </w:pPr>
-    </w:p>
-    <w:p>
-      <w:pPr>
-        <w:pStyle w:val="ListParagraph"/>
-        <w:numPr>
-          <w:ilvl w:val="0"/>
-          <w:numId w:val="43"/>
-        </w:numPr>
-        <w:spacing w:after="0" w:line="240" w:lineRule="auto"/>
-        <w:rPr>
-          <w:rFonts w:cs="Segoe UI"/>
-          <w:szCs w:val="20"/>
-        </w:rPr>
-      </w:pPr>
-      <w:r>
-        <w:rPr>
-          <w:rFonts w:cs="Segoe UI"/>
-          <w:szCs w:val="20"/>
-        </w:rPr>
-        <w:t>Click on ‘Save’ button</w:t>
-      </w:r>
-    </w:p>
-    <w:p>
-      <w:pPr>
-        <w:pStyle w:val="ListParagraph"/>
-        <w:numPr>
-          <w:ilvl w:val="0"/>
-          <w:numId w:val="43"/>
-        </w:numPr>
-        <w:spacing w:after="0" w:line="240" w:lineRule="auto"/>
-        <w:rPr>
-          <w:rFonts w:cs="Segoe UI"/>
-          <w:szCs w:val="20"/>
-        </w:rPr>
-      </w:pPr>
-      <w:r>
-        <w:rPr>
-          <w:rFonts w:cs="Segoe UI"/>
-          <w:szCs w:val="20"/>
-        </w:rPr>
-        <w:t>Select “Site Contents” and then select “Site Pages” as shown below:</w:t>
-      </w:r>
-    </w:p>
-    <w:p>
-      <w:pPr>
-        <w:pStyle w:val="ListParagraph"/>
-        <w:spacing w:after="0" w:line="240" w:lineRule="auto"/>
-        <w:ind w:left="1080"/>
-        <w:rPr>
-          <w:rFonts w:cs="Segoe UI"/>
-          <w:sz w:val="20"/>
-          <w:szCs w:val="20"/>
-        </w:rPr>
-      </w:pPr>
-    </w:p>
-    <w:p>
-      <w:pPr>
-        <w:rPr>
-          <w:rFonts w:cs="Segoe UI"/>
-          <w:sz w:val="20"/>
-          <w:szCs w:val="20"/>
-        </w:rPr>
-      </w:pPr>
-      <w:r>
-        <w:rPr>
-          <w:rFonts w:cs="Segoe UI"/>
-          <w:sz w:val="20"/>
-          <w:szCs w:val="20"/>
-        </w:rPr>
-        <w:lastRenderedPageBreak/>
-        <w:t xml:space="preserve">  </w:t>
-      </w:r>
-      <w:r>
-        <w:rPr>
-          <w:rFonts w:cs="Segoe UI"/>
-          <w:sz w:val="20"/>
-          <w:szCs w:val="20"/>
-        </w:rPr>
-        <w:tab/>
-      </w:r>
-      <w:r>
-        <w:rPr>
-          <w:rFonts w:cs="Segoe UI"/>
-          <w:sz w:val="20"/>
-          <w:szCs w:val="20"/>
-        </w:rPr>
-        <w:tab/>
-      </w:r>
-      <w:r>
-        <w:rPr>
-          <w:noProof/>
-        </w:rPr>
-        <w:drawing>
-          <wp:inline distT="0" distB="0" distL="0" distR="0" wp14:anchorId="2C9BD435" wp14:editId="7128CF04">
-            <wp:extent cx="1485900" cy="2784213"/>
-            <wp:effectExtent l="19050" t="19050" r="19050" b="16510"/>
-            <wp:docPr id="438" name="Picture 438"/>
-            <wp:cNvGraphicFramePr>
-              <a:graphicFrameLocks xmlns:a="http://schemas.openxmlformats.org/drawingml/2006/main" noChangeAspect="1"/>
-            </wp:cNvGraphicFramePr>
-            <a:graphic xmlns:a="http://schemas.openxmlformats.org/drawingml/2006/main">
-              <a:graphicData uri="http://schemas.openxmlformats.org/drawingml/2006/picture">
-                <pic:pic xmlns:pic="http://schemas.openxmlformats.org/drawingml/2006/picture">
-                  <pic:nvPicPr>
-                    <pic:cNvPr id="1" name=""/>
-                    <pic:cNvPicPr/>
-                  </pic:nvPicPr>
-                  <pic:blipFill>
-                    <a:blip r:embed="rId42"/>
-                    <a:stretch>
-                      <a:fillRect/>
-                    </a:stretch>
-                  </pic:blipFill>
-                  <pic:spPr>
-                    <a:xfrm>
-                      <a:off x="0" y="0"/>
-                      <a:ext cx="1496567" cy="2804200"/>
-                    </a:xfrm>
-                    <a:prstGeom prst="rect">
-                      <a:avLst/>
-                    </a:prstGeom>
-                    <a:ln>
-                      <a:solidFill>
-                        <a:schemeClr val="tx1"/>
-                      </a:solidFill>
-                    </a:ln>
-                  </pic:spPr>
-                </pic:pic>
-              </a:graphicData>
-            </a:graphic>
-          </wp:inline>
-        </w:drawing>
-      </w:r>
-    </w:p>
-    <w:p>
-      <w:pPr>
-        <w:pStyle w:val="ListParagraph"/>
-        <w:numPr>
-          <w:ilvl w:val="0"/>
-          <w:numId w:val="43"/>
-        </w:numPr>
-        <w:spacing w:after="0" w:line="240" w:lineRule="auto"/>
-        <w:rPr>
-          <w:rFonts w:cs="Segoe UI"/>
-          <w:sz w:val="20"/>
-          <w:szCs w:val="20"/>
-        </w:rPr>
-      </w:pPr>
-      <w:r>
-        <w:rPr>
-          <w:rFonts w:cs="Segoe UI"/>
-          <w:szCs w:val="20"/>
-        </w:rPr>
-        <w:t>Click on “…” icon on “Settings.aspx” row as shown below:</w:t>
-      </w:r>
-    </w:p>
-    <w:p>
-      <w:pPr>
-        <w:pStyle w:val="ListParagraph"/>
-        <w:spacing w:after="0" w:line="240" w:lineRule="auto"/>
-        <w:ind w:left="1080"/>
-        <w:rPr>
-          <w:rFonts w:cs="Segoe UI"/>
-          <w:sz w:val="20"/>
-          <w:szCs w:val="20"/>
-        </w:rPr>
-      </w:pPr>
-    </w:p>
-    <w:p>
-      <w:pPr>
-        <w:ind w:left="720" w:firstLine="720"/>
-        <w:rPr>
-          <w:rFonts w:cs="Segoe UI"/>
-          <w:sz w:val="20"/>
-          <w:szCs w:val="20"/>
-        </w:rPr>
-      </w:pPr>
-      <w:r>
-        <w:rPr>
-          <w:noProof/>
-        </w:rPr>
-        <w:drawing>
-          <wp:inline distT="0" distB="0" distL="0" distR="0" wp14:anchorId="459ABD85" wp14:editId="5C6574E7">
-            <wp:extent cx="3819525" cy="1507406"/>
-            <wp:effectExtent l="19050" t="19050" r="9525" b="17145"/>
-            <wp:docPr id="439" name="Picture 439"/>
-            <wp:cNvGraphicFramePr>
-              <a:graphicFrameLocks xmlns:a="http://schemas.openxmlformats.org/drawingml/2006/main" noChangeAspect="1"/>
-            </wp:cNvGraphicFramePr>
-            <a:graphic xmlns:a="http://schemas.openxmlformats.org/drawingml/2006/main">
-              <a:graphicData uri="http://schemas.openxmlformats.org/drawingml/2006/picture">
-                <pic:pic xmlns:pic="http://schemas.openxmlformats.org/drawingml/2006/picture">
-                  <pic:nvPicPr>
-                    <pic:cNvPr id="1" name=""/>
-                    <pic:cNvPicPr/>
-                  </pic:nvPicPr>
-                  <pic:blipFill>
-                    <a:blip r:embed="rId53"/>
-                    <a:stretch>
-                      <a:fillRect/>
-                    </a:stretch>
-                  </pic:blipFill>
-                  <pic:spPr>
-                    <a:xfrm>
-                      <a:off x="0" y="0"/>
-                      <a:ext cx="3829185" cy="1511218"/>
-                    </a:xfrm>
-                    <a:prstGeom prst="rect">
-                      <a:avLst/>
-                    </a:prstGeom>
-                    <a:ln>
-                      <a:solidFill>
-                        <a:schemeClr val="tx1"/>
-                      </a:solidFill>
-                    </a:ln>
-                  </pic:spPr>
-                </pic:pic>
-              </a:graphicData>
-            </a:graphic>
-          </wp:inline>
-        </w:drawing>
-      </w:r>
-    </w:p>
-    <w:p>
-      <w:pPr>
-        <w:pStyle w:val="ListParagraph"/>
-        <w:numPr>
-          <w:ilvl w:val="0"/>
-          <w:numId w:val="43"/>
-        </w:numPr>
-        <w:spacing w:after="0" w:line="240" w:lineRule="auto"/>
-        <w:rPr>
-          <w:rFonts w:cs="Segoe UI"/>
-        </w:rPr>
-      </w:pPr>
-      <w:r>
-        <w:rPr>
-          <w:rFonts w:cs="Segoe UI"/>
-        </w:rPr>
-        <w:t xml:space="preserve">In the fly out that opens, click on “…” and then select “Shared </w:t>
-      </w:r>
-      <w:proofErr w:type="gramStart"/>
-      <w:r>
-        <w:rPr>
-          <w:rFonts w:cs="Segoe UI"/>
-        </w:rPr>
-        <w:t>With</w:t>
-      </w:r>
-      <w:proofErr w:type="gramEnd"/>
-      <w:r>
-        <w:rPr>
-          <w:rFonts w:cs="Segoe UI"/>
-        </w:rPr>
-        <w:t>” as shown below:</w:t>
-      </w:r>
-    </w:p>
-    <w:p>
-      <w:pPr>
-        <w:ind w:left="720" w:firstLine="720"/>
-        <w:rPr>
-          <w:rFonts w:cs="Segoe UI"/>
-          <w:sz w:val="20"/>
-          <w:szCs w:val="20"/>
-        </w:rPr>
-      </w:pPr>
-      <w:r>
-        <w:rPr>
-          <w:noProof/>
-        </w:rPr>
-        <w:lastRenderedPageBreak/>
-        <w:drawing>
-          <wp:inline distT="0" distB="0" distL="0" distR="0" wp14:anchorId="3B4296BD" wp14:editId="049D9BD1">
-            <wp:extent cx="2735287" cy="2324100"/>
-            <wp:effectExtent l="19050" t="19050" r="27305" b="19050"/>
-            <wp:docPr id="440" name="Picture 440"/>
-            <wp:cNvGraphicFramePr>
-              <a:graphicFrameLocks xmlns:a="http://schemas.openxmlformats.org/drawingml/2006/main" noChangeAspect="1"/>
-            </wp:cNvGraphicFramePr>
-            <a:graphic xmlns:a="http://schemas.openxmlformats.org/drawingml/2006/main">
-              <a:graphicData uri="http://schemas.openxmlformats.org/drawingml/2006/picture">
-                <pic:pic xmlns:pic="http://schemas.openxmlformats.org/drawingml/2006/picture">
-                  <pic:nvPicPr>
-                    <pic:cNvPr id="1" name=""/>
-                    <pic:cNvPicPr/>
-                  </pic:nvPicPr>
-                  <pic:blipFill>
-                    <a:blip r:embed="rId54"/>
-                    <a:stretch>
-                      <a:fillRect/>
-                    </a:stretch>
-                  </pic:blipFill>
-                  <pic:spPr>
-                    <a:xfrm>
-                      <a:off x="0" y="0"/>
-                      <a:ext cx="2741375" cy="2329273"/>
-                    </a:xfrm>
-                    <a:prstGeom prst="rect">
-                      <a:avLst/>
-                    </a:prstGeom>
-                    <a:ln>
-                      <a:solidFill>
-                        <a:schemeClr val="tx1"/>
-                      </a:solidFill>
-                    </a:ln>
-                  </pic:spPr>
-                </pic:pic>
-              </a:graphicData>
-            </a:graphic>
-          </wp:inline>
-        </w:drawing>
-      </w:r>
-    </w:p>
-    <w:p>
-      <w:pPr>
-        <w:pStyle w:val="ListParagraph"/>
-        <w:numPr>
-          <w:ilvl w:val="0"/>
-          <w:numId w:val="43"/>
-        </w:numPr>
-        <w:spacing w:after="0" w:line="240" w:lineRule="auto"/>
-        <w:rPr>
-          <w:rFonts w:cs="Segoe UI"/>
-        </w:rPr>
-      </w:pPr>
-      <w:r>
-        <w:rPr>
-          <w:rFonts w:cs="Segoe UI"/>
-        </w:rPr>
-        <w:t>In the popup that opens up, select “Advanced” as shown below:</w:t>
-      </w:r>
-    </w:p>
-    <w:p>
-      <w:pPr>
-        <w:pStyle w:val="ListParagraph"/>
-        <w:spacing w:after="0" w:line="240" w:lineRule="auto"/>
-        <w:ind w:left="1080"/>
-        <w:rPr>
-          <w:rFonts w:cs="Segoe UI"/>
-        </w:rPr>
-      </w:pPr>
-    </w:p>
-    <w:p>
-      <w:pPr>
-        <w:ind w:left="720" w:firstLine="720"/>
-        <w:rPr>
-          <w:rFonts w:cs="Segoe UI"/>
-          <w:sz w:val="20"/>
-          <w:szCs w:val="20"/>
-        </w:rPr>
-      </w:pPr>
-      <w:r>
-        <w:rPr>
-          <w:noProof/>
-        </w:rPr>
-        <w:drawing>
-          <wp:inline distT="0" distB="0" distL="0" distR="0" wp14:anchorId="2D6F5B85" wp14:editId="2416D8CE">
-            <wp:extent cx="4600575" cy="2337874"/>
-            <wp:effectExtent l="19050" t="19050" r="9525" b="24765"/>
-            <wp:docPr id="441" name="Picture 441"/>
-            <wp:cNvGraphicFramePr>
-              <a:graphicFrameLocks xmlns:a="http://schemas.openxmlformats.org/drawingml/2006/main" noChangeAspect="1"/>
-            </wp:cNvGraphicFramePr>
-            <a:graphic xmlns:a="http://schemas.openxmlformats.org/drawingml/2006/main">
-              <a:graphicData uri="http://schemas.openxmlformats.org/drawingml/2006/picture">
-                <pic:pic xmlns:pic="http://schemas.openxmlformats.org/drawingml/2006/picture">
-                  <pic:nvPicPr>
-                    <pic:cNvPr id="1" name=""/>
-                    <pic:cNvPicPr/>
-                  </pic:nvPicPr>
-                  <pic:blipFill>
-                    <a:blip r:embed="rId55"/>
-                    <a:stretch>
-                      <a:fillRect/>
-                    </a:stretch>
-                  </pic:blipFill>
-                  <pic:spPr>
-                    <a:xfrm>
-                      <a:off x="0" y="0"/>
-                      <a:ext cx="4608283" cy="2341791"/>
-                    </a:xfrm>
-                    <a:prstGeom prst="rect">
-                      <a:avLst/>
-                    </a:prstGeom>
-                    <a:ln>
-                      <a:solidFill>
-                        <a:schemeClr val="tx1"/>
-                      </a:solidFill>
-                    </a:ln>
-                  </pic:spPr>
-                </pic:pic>
-              </a:graphicData>
-            </a:graphic>
-          </wp:inline>
-        </w:drawing>
-      </w:r>
-    </w:p>
-    <w:p>
-      <w:pPr>
-        <w:pStyle w:val="ListParagraph"/>
-        <w:numPr>
-          <w:ilvl w:val="0"/>
-          <w:numId w:val="43"/>
-        </w:numPr>
-        <w:spacing w:after="0" w:line="240" w:lineRule="auto"/>
-        <w:rPr>
-          <w:rFonts w:cs="Segoe UI"/>
-        </w:rPr>
-      </w:pPr>
-      <w:r>
-        <w:rPr>
-          <w:rFonts w:cs="Segoe UI"/>
-        </w:rPr>
-        <w:t>In the page that opens up, click on “Stop Inheriting Permissions”</w:t>
-      </w:r>
-    </w:p>
-    <w:p>
-      <w:pPr>
-        <w:ind w:left="720" w:firstLine="720"/>
-        <w:rPr>
-          <w:rFonts w:cs="Segoe UI"/>
-          <w:sz w:val="20"/>
-          <w:szCs w:val="20"/>
-        </w:rPr>
-      </w:pPr>
-      <w:r>
-        <w:rPr>
-          <w:noProof/>
-        </w:rPr>
-        <w:lastRenderedPageBreak/>
-        <w:drawing>
-          <wp:inline distT="0" distB="0" distL="0" distR="0" wp14:anchorId="1B88285C" wp14:editId="51811CE0">
-            <wp:extent cx="2924175" cy="2976931"/>
-            <wp:effectExtent l="19050" t="19050" r="9525" b="13970"/>
-            <wp:docPr id="442" name="Picture 442"/>
-            <wp:cNvGraphicFramePr>
-              <a:graphicFrameLocks xmlns:a="http://schemas.openxmlformats.org/drawingml/2006/main" noChangeAspect="1"/>
-            </wp:cNvGraphicFramePr>
-            <a:graphic xmlns:a="http://schemas.openxmlformats.org/drawingml/2006/main">
-              <a:graphicData uri="http://schemas.openxmlformats.org/drawingml/2006/picture">
-                <pic:pic xmlns:pic="http://schemas.openxmlformats.org/drawingml/2006/picture">
-                  <pic:nvPicPr>
-                    <pic:cNvPr id="1" name=""/>
-                    <pic:cNvPicPr/>
-                  </pic:nvPicPr>
-                  <pic:blipFill>
-                    <a:blip r:embed="rId56"/>
-                    <a:stretch>
-                      <a:fillRect/>
-                    </a:stretch>
-                  </pic:blipFill>
-                  <pic:spPr>
-                    <a:xfrm>
-                      <a:off x="0" y="0"/>
-                      <a:ext cx="2926550" cy="2979349"/>
-                    </a:xfrm>
-                    <a:prstGeom prst="rect">
-                      <a:avLst/>
-                    </a:prstGeom>
-                    <a:ln>
-                      <a:solidFill>
-                        <a:schemeClr val="tx1"/>
-                      </a:solidFill>
-                    </a:ln>
-                  </pic:spPr>
-                </pic:pic>
-              </a:graphicData>
-            </a:graphic>
-          </wp:inline>
-        </w:drawing>
-      </w:r>
-    </w:p>
-    <w:p>
-      <w:pPr>
-        <w:pStyle w:val="ListParagraph"/>
-        <w:numPr>
-          <w:ilvl w:val="0"/>
-          <w:numId w:val="43"/>
-        </w:numPr>
-        <w:spacing w:after="0" w:line="240" w:lineRule="auto"/>
-        <w:rPr>
-          <w:rFonts w:cs="Segoe UI"/>
-        </w:rPr>
-      </w:pPr>
-      <w:r>
-        <w:rPr>
-          <w:rFonts w:cs="Segoe UI"/>
-        </w:rPr>
-        <w:t>Remove the permissions of all the users/groups except for “Owners group” as shown below:</w:t>
-      </w:r>
-    </w:p>
-    <w:p>
-      <w:pPr>
-        <w:pStyle w:val="ListParagraph"/>
-        <w:spacing w:after="0" w:line="240" w:lineRule="auto"/>
-        <w:ind w:left="1080"/>
-        <w:rPr>
-          <w:rFonts w:cs="Segoe UI"/>
-        </w:rPr>
-      </w:pPr>
-    </w:p>
-    <w:p>
-      <w:pPr>
-        <w:ind w:left="720" w:firstLine="720"/>
-        <w:rPr>
-          <w:rFonts w:cs="Segoe UI"/>
-          <w:sz w:val="20"/>
-          <w:szCs w:val="20"/>
-        </w:rPr>
-      </w:pPr>
-      <w:r>
-        <w:rPr>
-          <w:noProof/>
-        </w:rPr>
-        <w:drawing>
-          <wp:inline distT="0" distB="0" distL="0" distR="0" wp14:anchorId="613D93D7" wp14:editId="125D907A">
-            <wp:extent cx="5048250" cy="649908"/>
-            <wp:effectExtent l="19050" t="19050" r="19050" b="17145"/>
-            <wp:docPr id="443" name="Picture 443"/>
-            <wp:cNvGraphicFramePr>
-              <a:graphicFrameLocks xmlns:a="http://schemas.openxmlformats.org/drawingml/2006/main" noChangeAspect="1"/>
-            </wp:cNvGraphicFramePr>
-            <a:graphic xmlns:a="http://schemas.openxmlformats.org/drawingml/2006/main">
-              <a:graphicData uri="http://schemas.openxmlformats.org/drawingml/2006/picture">
-                <pic:pic xmlns:pic="http://schemas.openxmlformats.org/drawingml/2006/picture">
-                  <pic:nvPicPr>
-                    <pic:cNvPr id="1" name=""/>
-                    <pic:cNvPicPr/>
-                  </pic:nvPicPr>
-                  <pic:blipFill>
-                    <a:blip r:embed="rId57"/>
-                    <a:stretch>
-                      <a:fillRect/>
-                    </a:stretch>
-                  </pic:blipFill>
-                  <pic:spPr>
-                    <a:xfrm>
-                      <a:off x="0" y="0"/>
-                      <a:ext cx="5119349" cy="659061"/>
-                    </a:xfrm>
-                    <a:prstGeom prst="rect">
-                      <a:avLst/>
-                    </a:prstGeom>
-                    <a:ln>
-                      <a:solidFill>
-                        <a:schemeClr val="tx1"/>
-                      </a:solidFill>
-                    </a:ln>
-                  </pic:spPr>
-                </pic:pic>
-              </a:graphicData>
-            </a:graphic>
-          </wp:inline>
-        </w:drawing>
-      </w:r>
-    </w:p>
-    <w:p>
-      <w:pPr>
-        <w:rPr>
-          <w:rFonts w:cs="Segoe UI"/>
-          <w:sz w:val="20"/>
-          <w:szCs w:val="20"/>
-        </w:rPr>
-      </w:pPr>
-    </w:p>
-    <w:p>
-      <w:pPr>
-        <w:pStyle w:val="ListNumber"/>
-      </w:pPr>
-      <w:r>
-        <w:t>Steps for Provisioning Settings page at Tenant level:</w:t>
-      </w:r>
-    </w:p>
-    <w:p>
-      <w:pPr>
-        <w:pStyle w:val="ListNumber"/>
-        <w:numPr>
-          <w:ilvl w:val="0"/>
-          <w:numId w:val="0"/>
-        </w:numPr>
-        <w:ind w:left="360"/>
-      </w:pPr>
-      <w:r>
-        <w:t>For provisioning the Setting page at Tenant level, perform the step no. 4 similarly</w:t>
-      </w:r>
-    </w:p>
-    <w:p/>
     <w:p>
       <w:pPr>
         <w:keepNext/>
@@ -10370,7 +7807,6 @@
         <w:rPr>
           <w:b/>
         </w:rPr>
-        <w:lastRenderedPageBreak/>
         <w:t>Settings list configurations</w:t>
       </w:r>
     </w:p>
@@ -10465,6 +7901,7 @@
         </w:numPr>
       </w:pPr>
       <w:r>
+        <w:lastRenderedPageBreak/>
         <w:t>Click on “add an app, in the page that opens up Select “Custom list” as shown below:</w:t>
       </w:r>
     </w:p>
@@ -10496,7 +7933,7 @@
                     <pic:cNvPicPr/>
                   </pic:nvPicPr>
                   <pic:blipFill>
-                    <a:blip r:embed="rId58"/>
+                    <a:blip r:embed="rId42"/>
                     <a:stretch>
                       <a:fillRect/>
                     </a:stretch>
@@ -10546,7 +7983,6 @@
         <w:rPr>
           <w:noProof/>
         </w:rPr>
-        <w:lastRenderedPageBreak/>
         <w:drawing>
           <wp:inline distT="0" distB="0" distL="0" distR="0" wp14:anchorId="6E8AC556" wp14:editId="3F24B68E">
             <wp:extent cx="4067175" cy="1274034"/>
@@ -10563,7 +7999,7 @@
                     <pic:cNvPicPr/>
                   </pic:nvPicPr>
                   <pic:blipFill>
-                    <a:blip r:embed="rId59"/>
+                    <a:blip r:embed="rId43"/>
                     <a:stretch>
                       <a:fillRect/>
                     </a:stretch>
@@ -10629,7 +8065,7 @@
                     <pic:cNvPicPr/>
                   </pic:nvPicPr>
                   <pic:blipFill>
-                    <a:blip r:embed="rId60"/>
+                    <a:blip r:embed="rId44"/>
                     <a:stretch>
                       <a:fillRect/>
                     </a:stretch>
@@ -10704,7 +8140,7 @@
                     <pic:cNvPicPr/>
                   </pic:nvPicPr>
                   <pic:blipFill>
-                    <a:blip r:embed="rId61"/>
+                    <a:blip r:embed="rId45"/>
                     <a:stretch>
                       <a:fillRect/>
                     </a:stretch>
@@ -10771,7 +8207,7 @@
                     <pic:cNvPicPr/>
                   </pic:nvPicPr>
                   <pic:blipFill>
-                    <a:blip r:embed="rId62"/>
+                    <a:blip r:embed="rId46"/>
                     <a:stretch>
                       <a:fillRect/>
                     </a:stretch>
@@ -10843,7 +8279,7 @@
                     <pic:cNvPicPr/>
                   </pic:nvPicPr>
                   <pic:blipFill>
-                    <a:blip r:embed="rId56"/>
+                    <a:blip r:embed="rId47"/>
                     <a:stretch>
                       <a:fillRect/>
                     </a:stretch>
@@ -10910,7 +8346,7 @@
                     <pic:cNvPicPr/>
                   </pic:nvPicPr>
                   <pic:blipFill>
-                    <a:blip r:embed="rId63"/>
+                    <a:blip r:embed="rId48"/>
                     <a:stretch>
                       <a:fillRect/>
                     </a:stretch>
@@ -10981,7 +8417,7 @@
                     <pic:cNvPicPr/>
                   </pic:nvPicPr>
                   <pic:blipFill>
-                    <a:blip r:embed="rId64"/>
+                    <a:blip r:embed="rId49"/>
                     <a:stretch>
                       <a:fillRect/>
                     </a:stretch>
@@ -11040,9 +8476,9 @@
       <w:pPr>
         <w:pStyle w:val="Heading1"/>
       </w:pPr>
-      <w:bookmarkStart w:id="7" w:name="_Appendix_B"/>
-      <w:bookmarkStart w:id="8" w:name="_Toc460949906"/>
-      <w:bookmarkEnd w:id="7"/>
+      <w:bookmarkStart w:id="6" w:name="_Appendix_B"/>
+      <w:bookmarkStart w:id="7" w:name="_Toc460949906"/>
+      <w:bookmarkEnd w:id="6"/>
       <w:r>
         <w:lastRenderedPageBreak/>
         <w:t>Appendix</w:t>
@@ -11053,7 +8489,7 @@
       <w:r>
         <w:t>B</w:t>
       </w:r>
-      <w:bookmarkEnd w:id="8"/>
+      <w:bookmarkEnd w:id="7"/>
     </w:p>
     <w:p>
       <w:pPr>
@@ -11062,14 +8498,14 @@
           <w:rFonts w:eastAsia="Times New Roman"/>
         </w:rPr>
       </w:pPr>
-      <w:bookmarkStart w:id="9" w:name="_Toc460949907"/>
+      <w:bookmarkStart w:id="8" w:name="_Toc460949907"/>
       <w:r>
         <w:rPr>
           <w:rFonts w:eastAsia="Times New Roman"/>
         </w:rPr>
         <w:t>Publish Content types from Content Type Hub</w:t>
       </w:r>
-      <w:bookmarkEnd w:id="9"/>
+      <w:bookmarkEnd w:id="8"/>
     </w:p>
     <w:p>
       <w:pPr>
@@ -11101,7 +8537,7 @@
       <w:r>
         <w:t xml:space="preserve">For e.g. </w:t>
       </w:r>
-      <w:hyperlink r:id="rId65" w:history="1">
+      <w:hyperlink r:id="rId50" w:history="1">
         <w:r>
           <w:rPr>
             <w:rStyle w:val="Hyperlink"/>
@@ -11153,7 +8589,7 @@
                     </pic:cNvPicPr>
                   </pic:nvPicPr>
                   <pic:blipFill>
-                    <a:blip r:embed="rId66">
+                    <a:blip r:embed="rId51">
                       <a:extLst>
                         <a:ext uri="{28A0092B-C50C-407E-A947-70E740481C1C}">
                           <a14:useLocalDpi xmlns:a14="http://schemas.microsoft.com/office/drawing/2010/main" val="0"/>
@@ -11195,13 +8631,8 @@
         <w:t xml:space="preserve">In the page that opens up, </w:t>
       </w:r>
       <w:r>
-        <w:t>there will be a group called _</w:t>
-      </w:r>
-      <w:proofErr w:type="spellStart"/>
-      <w:r>
-        <w:t>MatterCenter</w:t>
-      </w:r>
-      <w:proofErr w:type="spellEnd"/>
+        <w:t>there will be a group called _MatterCenter</w:t>
+      </w:r>
       <w:r>
         <w:t xml:space="preserve"> as shown below:</w:t>
       </w:r>
@@ -11233,7 +8664,7 @@
                     </pic:cNvPicPr>
                   </pic:nvPicPr>
                   <pic:blipFill>
-                    <a:blip r:embed="rId67">
+                    <a:blip r:embed="rId52">
                       <a:extLst>
                         <a:ext uri="{28A0092B-C50C-407E-A947-70E740481C1C}">
                           <a14:useLocalDpi xmlns:a14="http://schemas.microsoft.com/office/drawing/2010/main" val="0"/>
@@ -11272,15 +8703,7 @@
         <w:pStyle w:val="ListNumber"/>
       </w:pPr>
       <w:r>
-        <w:t>For each content type, click the link, choose the Manage publishing for this content type and select ok to publish the content type.  Content types can take between 1-48 hours to publish to all the site collection.  To verify the publishing is complete, go to the site collection you would like to create a matter on, click Settings &gt; Site Content Types and verify that the _</w:t>
-      </w:r>
-      <w:proofErr w:type="spellStart"/>
-      <w:r>
-        <w:t>MatterCenter</w:t>
-      </w:r>
-      <w:proofErr w:type="spellEnd"/>
-      <w:r>
-        <w:t xml:space="preserve"> group and the content types are listed there.</w:t>
+        <w:t>For each content type, click the link, choose the Manage publishing for this content type and select ok to publish the content type.  Content types can take between 1-48 hours to publish to all the site collection.  To verify the publishing is complete, go to the site collection you would like to create a matter on, click Settings &gt; Site Content Types and verify that the _MatterCenter group and the content types are listed there.</w:t>
       </w:r>
     </w:p>
     <w:p>
@@ -11306,7 +8729,7 @@
                     </pic:cNvPicPr>
                   </pic:nvPicPr>
                   <pic:blipFill>
-                    <a:blip r:embed="rId68">
+                    <a:blip r:embed="rId53">
                       <a:extLst>
                         <a:ext uri="{28A0092B-C50C-407E-A947-70E740481C1C}">
                           <a14:useLocalDpi xmlns:a14="http://schemas.microsoft.com/office/drawing/2010/main" val="0"/>
@@ -11344,9 +8767,9 @@
       <w:pPr>
         <w:pStyle w:val="Heading1"/>
       </w:pPr>
-      <w:bookmarkStart w:id="10" w:name="_Appendix_C"/>
-      <w:bookmarkStart w:id="11" w:name="_Toc460949908"/>
-      <w:bookmarkEnd w:id="10"/>
+      <w:bookmarkStart w:id="9" w:name="_Appendix_C"/>
+      <w:bookmarkStart w:id="10" w:name="_Toc460949908"/>
+      <w:bookmarkEnd w:id="9"/>
       <w:r>
         <w:lastRenderedPageBreak/>
         <w:t>Appendix</w:t>
@@ -11357,7 +8780,7 @@
       <w:r>
         <w:t>C</w:t>
       </w:r>
-      <w:bookmarkEnd w:id="11"/>
+      <w:bookmarkEnd w:id="10"/>
     </w:p>
     <w:p>
       <w:pPr>
@@ -11366,14 +8789,14 @@
           <w:rFonts w:eastAsia="Times New Roman"/>
         </w:rPr>
       </w:pPr>
-      <w:bookmarkStart w:id="12" w:name="_Toc460949909"/>
+      <w:bookmarkStart w:id="11" w:name="_Toc460949909"/>
       <w:r>
         <w:rPr>
           <w:rFonts w:eastAsia="Times New Roman"/>
         </w:rPr>
         <w:t>Add admin account to term store admin</w:t>
       </w:r>
-      <w:bookmarkEnd w:id="12"/>
+      <w:bookmarkEnd w:id="11"/>
     </w:p>
     <w:p>
       <w:pPr>
@@ -11389,7 +8812,7 @@
       <w:r>
         <w:t xml:space="preserve"> </w:t>
       </w:r>
-      <w:hyperlink r:id="rId69" w:history="1">
+      <w:hyperlink r:id="rId54" w:history="1">
         <w:r>
           <w:rPr>
             <w:rStyle w:val="Hyperlink"/>
@@ -11524,7 +8947,7 @@
                     </pic:cNvPicPr>
                   </pic:nvPicPr>
                   <pic:blipFill>
-                    <a:blip r:embed="rId70">
+                    <a:blip r:embed="rId55">
                       <a:extLst>
                         <a:ext uri="{28A0092B-C50C-407E-A947-70E740481C1C}">
                           <a14:useLocalDpi xmlns:a14="http://schemas.microsoft.com/office/drawing/2010/main" val="0"/>
@@ -11582,13 +9005,13 @@
           <w:tab w:val="left" w:pos="5295"/>
         </w:tabs>
       </w:pPr>
-      <w:bookmarkStart w:id="13" w:name="_Appendix_D"/>
-      <w:bookmarkStart w:id="14" w:name="_Toc460949910"/>
+      <w:bookmarkStart w:id="12" w:name="_Appendix_D"/>
+      <w:bookmarkStart w:id="13" w:name="_Toc460949910"/>
+      <w:bookmarkEnd w:id="12"/>
+      <w:r>
+        <w:t>Troubleshooting Deployment Issues</w:t>
+      </w:r>
       <w:bookmarkEnd w:id="13"/>
-      <w:r>
-        <w:t>Troubleshooting Deployment Issues</w:t>
-      </w:r>
-      <w:bookmarkEnd w:id="14"/>
     </w:p>
     <w:p/>
     <w:p>
@@ -11632,7 +9055,7 @@
                     <pic:cNvPicPr/>
                   </pic:nvPicPr>
                   <pic:blipFill>
-                    <a:blip r:embed="rId71"/>
+                    <a:blip r:embed="rId56"/>
                     <a:stretch>
                       <a:fillRect/>
                     </a:stretch>
@@ -11693,7 +9116,7 @@
       <w:r>
         <w:t xml:space="preserve">Verify </w:t>
       </w:r>
-      <w:hyperlink r:id="rId72" w:anchor="scale-an-app-service-plan" w:history="1">
+      <w:hyperlink r:id="rId57" w:anchor="scale-an-app-service-plan" w:history="1">
         <w:r>
           <w:rPr>
             <w:rStyle w:val="Hyperlink"/>
@@ -11716,9 +9139,11 @@
       <w:r>
         <w:t>. Sometimes deployment failing to set app plan to BASIC which is required for loading certificate.</w:t>
       </w:r>
+      <w:bookmarkStart w:id="14" w:name="_GoBack"/>
+      <w:bookmarkEnd w:id="14"/>
     </w:p>
     <w:sectPr>
-      <w:footerReference w:type="default" r:id="rId73"/>
+      <w:footerReference w:type="default" r:id="rId58"/>
       <w:pgSz w:w="15840" w:h="12240" w:orient="landscape"/>
       <w:pgMar w:top="1440" w:right="1440" w:bottom="1440" w:left="1440" w:header="720" w:footer="720" w:gutter="0"/>
       <w:cols w:space="720"/>
@@ -11730,7 +9155,7 @@
 </file>
 
 <file path=word/endnotes.xml><?xml version="1.0" encoding="utf-8"?>
-<w:endnotes xmlns:wpc="http://schemas.microsoft.com/office/word/2010/wordprocessingCanvas" xmlns:cx="http://schemas.microsoft.com/office/drawing/2014/chartex" xmlns:cx1="http://schemas.microsoft.com/office/drawing/2015/9/8/chartex" xmlns:cx2="http://schemas.microsoft.com/office/drawing/2015/10/21/chartex" xmlns:mc="http://schemas.openxmlformats.org/markup-compatibility/2006" xmlns:o="urn:schemas-microsoft-com:office:office" xmlns:r="http://schemas.openxmlformats.org/officeDocument/2006/relationships" xmlns:m="http://schemas.openxmlformats.org/officeDocument/2006/math" xmlns:v="urn:schemas-microsoft-com:vml" xmlns:wp14="http://schemas.microsoft.com/office/word/2010/wordprocessingDrawing" xmlns:wp="http://schemas.openxmlformats.org/drawingml/2006/wordprocessingDrawing" xmlns:w10="urn:schemas-microsoft-com:office:word" xmlns:w="http://schemas.openxmlformats.org/wordprocessingml/2006/main" xmlns:w14="http://schemas.microsoft.com/office/word/2010/wordml" xmlns:w15="http://schemas.microsoft.com/office/word/2012/wordml" xmlns:w16se="http://schemas.microsoft.com/office/word/2015/wordml/symex" xmlns:wpg="http://schemas.microsoft.com/office/word/2010/wordprocessingGroup" xmlns:wpi="http://schemas.microsoft.com/office/word/2010/wordprocessingInk" xmlns:wne="http://schemas.microsoft.com/office/word/2006/wordml" xmlns:wps="http://schemas.microsoft.com/office/word/2010/wordprocessingShape" mc:Ignorable="w14 w15 w16se wp14">
+<w:endnotes xmlns:wpc="http://schemas.microsoft.com/office/word/2010/wordprocessingCanvas" xmlns:cx="http://schemas.microsoft.com/office/drawing/2014/chartex" xmlns:cx1="http://schemas.microsoft.com/office/drawing/2015/9/8/chartex" xmlns:cx2="http://schemas.microsoft.com/office/drawing/2015/10/21/chartex" xmlns:cx3="http://schemas.microsoft.com/office/drawing/2016/5/9/chartex" xmlns:cx4="http://schemas.microsoft.com/office/drawing/2016/5/10/chartex" xmlns:cx5="http://schemas.microsoft.com/office/drawing/2016/5/11/chartex" xmlns:mc="http://schemas.openxmlformats.org/markup-compatibility/2006" xmlns:o="urn:schemas-microsoft-com:office:office" xmlns:r="http://schemas.openxmlformats.org/officeDocument/2006/relationships" xmlns:m="http://schemas.openxmlformats.org/officeDocument/2006/math" xmlns:v="urn:schemas-microsoft-com:vml" xmlns:wp14="http://schemas.microsoft.com/office/word/2010/wordprocessingDrawing" xmlns:wp="http://schemas.openxmlformats.org/drawingml/2006/wordprocessingDrawing" xmlns:w10="urn:schemas-microsoft-com:office:word" xmlns:w="http://schemas.openxmlformats.org/wordprocessingml/2006/main" xmlns:w14="http://schemas.microsoft.com/office/word/2010/wordml" xmlns:w15="http://schemas.microsoft.com/office/word/2012/wordml" xmlns:w16se="http://schemas.microsoft.com/office/word/2015/wordml/symex" xmlns:wpg="http://schemas.microsoft.com/office/word/2010/wordprocessingGroup" xmlns:wpi="http://schemas.microsoft.com/office/word/2010/wordprocessingInk" xmlns:wne="http://schemas.microsoft.com/office/word/2006/wordml" xmlns:wps="http://schemas.microsoft.com/office/word/2010/wordprocessingShape" mc:Ignorable="w14 w15 w16se wp14">
   <w:endnote w:type="separator" w:id="-1">
     <w:p>
       <w:pPr>
@@ -11762,7 +9187,7 @@
 </file>
 
 <file path=word/footer1.xml><?xml version="1.0" encoding="utf-8"?>
-<w:ftr xmlns:wpc="http://schemas.microsoft.com/office/word/2010/wordprocessingCanvas" xmlns:cx="http://schemas.microsoft.com/office/drawing/2014/chartex" xmlns:cx1="http://schemas.microsoft.com/office/drawing/2015/9/8/chartex" xmlns:cx2="http://schemas.microsoft.com/office/drawing/2015/10/21/chartex" xmlns:mc="http://schemas.openxmlformats.org/markup-compatibility/2006" xmlns:o="urn:schemas-microsoft-com:office:office" xmlns:r="http://schemas.openxmlformats.org/officeDocument/2006/relationships" xmlns:m="http://schemas.openxmlformats.org/officeDocument/2006/math" xmlns:v="urn:schemas-microsoft-com:vml" xmlns:wp14="http://schemas.microsoft.com/office/word/2010/wordprocessingDrawing" xmlns:wp="http://schemas.openxmlformats.org/drawingml/2006/wordprocessingDrawing" xmlns:w10="urn:schemas-microsoft-com:office:word" xmlns:w="http://schemas.openxmlformats.org/wordprocessingml/2006/main" xmlns:w14="http://schemas.microsoft.com/office/word/2010/wordml" xmlns:w15="http://schemas.microsoft.com/office/word/2012/wordml" xmlns:w16se="http://schemas.microsoft.com/office/word/2015/wordml/symex" xmlns:wpg="http://schemas.microsoft.com/office/word/2010/wordprocessingGroup" xmlns:wpi="http://schemas.microsoft.com/office/word/2010/wordprocessingInk" xmlns:wne="http://schemas.microsoft.com/office/word/2006/wordml" xmlns:wps="http://schemas.microsoft.com/office/word/2010/wordprocessingShape" mc:Ignorable="w14 w15 w16se wp14">
+<w:ftr xmlns:wpc="http://schemas.microsoft.com/office/word/2010/wordprocessingCanvas" xmlns:cx="http://schemas.microsoft.com/office/drawing/2014/chartex" xmlns:cx1="http://schemas.microsoft.com/office/drawing/2015/9/8/chartex" xmlns:cx2="http://schemas.microsoft.com/office/drawing/2015/10/21/chartex" xmlns:cx3="http://schemas.microsoft.com/office/drawing/2016/5/9/chartex" xmlns:cx4="http://schemas.microsoft.com/office/drawing/2016/5/10/chartex" xmlns:cx5="http://schemas.microsoft.com/office/drawing/2016/5/11/chartex" xmlns:mc="http://schemas.openxmlformats.org/markup-compatibility/2006" xmlns:o="urn:schemas-microsoft-com:office:office" xmlns:r="http://schemas.openxmlformats.org/officeDocument/2006/relationships" xmlns:m="http://schemas.openxmlformats.org/officeDocument/2006/math" xmlns:v="urn:schemas-microsoft-com:vml" xmlns:wp14="http://schemas.microsoft.com/office/word/2010/wordprocessingDrawing" xmlns:wp="http://schemas.openxmlformats.org/drawingml/2006/wordprocessingDrawing" xmlns:w10="urn:schemas-microsoft-com:office:word" xmlns:w="http://schemas.openxmlformats.org/wordprocessingml/2006/main" xmlns:w14="http://schemas.microsoft.com/office/word/2010/wordml" xmlns:w15="http://schemas.microsoft.com/office/word/2012/wordml" xmlns:w16se="http://schemas.microsoft.com/office/word/2015/wordml/symex" xmlns:wpg="http://schemas.microsoft.com/office/word/2010/wordprocessingGroup" xmlns:wpi="http://schemas.microsoft.com/office/word/2010/wordprocessingInk" xmlns:wne="http://schemas.microsoft.com/office/word/2006/wordml" xmlns:wps="http://schemas.microsoft.com/office/word/2010/wordprocessingShape" mc:Ignorable="w14 w15 w16se wp14">
   <w:sdt>
     <w:sdtPr>
       <w:id w:val="-1228228991"/>
@@ -11815,7 +9240,7 @@
 </file>
 
 <file path=word/footnotes.xml><?xml version="1.0" encoding="utf-8"?>
-<w:footnotes xmlns:wpc="http://schemas.microsoft.com/office/word/2010/wordprocessingCanvas" xmlns:cx="http://schemas.microsoft.com/office/drawing/2014/chartex" xmlns:cx1="http://schemas.microsoft.com/office/drawing/2015/9/8/chartex" xmlns:cx2="http://schemas.microsoft.com/office/drawing/2015/10/21/chartex" xmlns:mc="http://schemas.openxmlformats.org/markup-compatibility/2006" xmlns:o="urn:schemas-microsoft-com:office:office" xmlns:r="http://schemas.openxmlformats.org/officeDocument/2006/relationships" xmlns:m="http://schemas.openxmlformats.org/officeDocument/2006/math" xmlns:v="urn:schemas-microsoft-com:vml" xmlns:wp14="http://schemas.microsoft.com/office/word/2010/wordprocessingDrawing" xmlns:wp="http://schemas.openxmlformats.org/drawingml/2006/wordprocessingDrawing" xmlns:w10="urn:schemas-microsoft-com:office:word" xmlns:w="http://schemas.openxmlformats.org/wordprocessingml/2006/main" xmlns:w14="http://schemas.microsoft.com/office/word/2010/wordml" xmlns:w15="http://schemas.microsoft.com/office/word/2012/wordml" xmlns:w16se="http://schemas.microsoft.com/office/word/2015/wordml/symex" xmlns:wpg="http://schemas.microsoft.com/office/word/2010/wordprocessingGroup" xmlns:wpi="http://schemas.microsoft.com/office/word/2010/wordprocessingInk" xmlns:wne="http://schemas.microsoft.com/office/word/2006/wordml" xmlns:wps="http://schemas.microsoft.com/office/word/2010/wordprocessingShape" mc:Ignorable="w14 w15 w16se wp14">
+<w:footnotes xmlns:wpc="http://schemas.microsoft.com/office/word/2010/wordprocessingCanvas" xmlns:cx="http://schemas.microsoft.com/office/drawing/2014/chartex" xmlns:cx1="http://schemas.microsoft.com/office/drawing/2015/9/8/chartex" xmlns:cx2="http://schemas.microsoft.com/office/drawing/2015/10/21/chartex" xmlns:cx3="http://schemas.microsoft.com/office/drawing/2016/5/9/chartex" xmlns:cx4="http://schemas.microsoft.com/office/drawing/2016/5/10/chartex" xmlns:cx5="http://schemas.microsoft.com/office/drawing/2016/5/11/chartex" xmlns:mc="http://schemas.openxmlformats.org/markup-compatibility/2006" xmlns:o="urn:schemas-microsoft-com:office:office" xmlns:r="http://schemas.openxmlformats.org/officeDocument/2006/relationships" xmlns:m="http://schemas.openxmlformats.org/officeDocument/2006/math" xmlns:v="urn:schemas-microsoft-com:vml" xmlns:wp14="http://schemas.microsoft.com/office/word/2010/wordprocessingDrawing" xmlns:wp="http://schemas.openxmlformats.org/drawingml/2006/wordprocessingDrawing" xmlns:w10="urn:schemas-microsoft-com:office:word" xmlns:w="http://schemas.openxmlformats.org/wordprocessingml/2006/main" xmlns:w14="http://schemas.microsoft.com/office/word/2010/wordml" xmlns:w15="http://schemas.microsoft.com/office/word/2012/wordml" xmlns:w16se="http://schemas.microsoft.com/office/word/2015/wordml/symex" xmlns:wpg="http://schemas.microsoft.com/office/word/2010/wordprocessingGroup" xmlns:wpi="http://schemas.microsoft.com/office/word/2010/wordprocessingInk" xmlns:wne="http://schemas.microsoft.com/office/word/2006/wordml" xmlns:wps="http://schemas.microsoft.com/office/word/2010/wordprocessingShape" mc:Ignorable="w14 w15 w16se wp14">
   <w:footnote w:type="separator" w:id="-1">
     <w:p>
       <w:pPr>
@@ -11847,7 +9272,7 @@
 </file>
 
 <file path=word/numbering.xml><?xml version="1.0" encoding="utf-8"?>
-<w:numbering xmlns:wpc="http://schemas.microsoft.com/office/word/2010/wordprocessingCanvas" xmlns:cx="http://schemas.microsoft.com/office/drawing/2014/chartex" xmlns:cx1="http://schemas.microsoft.com/office/drawing/2015/9/8/chartex" xmlns:cx2="http://schemas.microsoft.com/office/drawing/2015/10/21/chartex" xmlns:mc="http://schemas.openxmlformats.org/markup-compatibility/2006" xmlns:o="urn:schemas-microsoft-com:office:office" xmlns:r="http://schemas.openxmlformats.org/officeDocument/2006/relationships" xmlns:m="http://schemas.openxmlformats.org/officeDocument/2006/math" xmlns:v="urn:schemas-microsoft-com:vml" xmlns:wp14="http://schemas.microsoft.com/office/word/2010/wordprocessingDrawing" xmlns:wp="http://schemas.openxmlformats.org/drawingml/2006/wordprocessingDrawing" xmlns:w10="urn:schemas-microsoft-com:office:word" xmlns:w="http://schemas.openxmlformats.org/wordprocessingml/2006/main" xmlns:w14="http://schemas.microsoft.com/office/word/2010/wordml" xmlns:w15="http://schemas.microsoft.com/office/word/2012/wordml" xmlns:w16se="http://schemas.microsoft.com/office/word/2015/wordml/symex" xmlns:wpg="http://schemas.microsoft.com/office/word/2010/wordprocessingGroup" xmlns:wpi="http://schemas.microsoft.com/office/word/2010/wordprocessingInk" xmlns:wne="http://schemas.microsoft.com/office/word/2006/wordml" xmlns:wps="http://schemas.microsoft.com/office/word/2010/wordprocessingShape" mc:Ignorable="w14 w15 w16se wp14">
+<w:numbering xmlns:wpc="http://schemas.microsoft.com/office/word/2010/wordprocessingCanvas" xmlns:cx="http://schemas.microsoft.com/office/drawing/2014/chartex" xmlns:cx1="http://schemas.microsoft.com/office/drawing/2015/9/8/chartex" xmlns:cx2="http://schemas.microsoft.com/office/drawing/2015/10/21/chartex" xmlns:cx3="http://schemas.microsoft.com/office/drawing/2016/5/9/chartex" xmlns:cx4="http://schemas.microsoft.com/office/drawing/2016/5/10/chartex" xmlns:cx5="http://schemas.microsoft.com/office/drawing/2016/5/11/chartex" xmlns:mc="http://schemas.openxmlformats.org/markup-compatibility/2006" xmlns:o="urn:schemas-microsoft-com:office:office" xmlns:r="http://schemas.openxmlformats.org/officeDocument/2006/relationships" xmlns:m="http://schemas.openxmlformats.org/officeDocument/2006/math" xmlns:v="urn:schemas-microsoft-com:vml" xmlns:wp14="http://schemas.microsoft.com/office/word/2010/wordprocessingDrawing" xmlns:wp="http://schemas.openxmlformats.org/drawingml/2006/wordprocessingDrawing" xmlns:w10="urn:schemas-microsoft-com:office:word" xmlns:w="http://schemas.openxmlformats.org/wordprocessingml/2006/main" xmlns:w14="http://schemas.microsoft.com/office/word/2010/wordml" xmlns:w15="http://schemas.microsoft.com/office/word/2012/wordml" xmlns:w16se="http://schemas.microsoft.com/office/word/2015/wordml/symex" xmlns:wpg="http://schemas.microsoft.com/office/word/2010/wordprocessingGroup" xmlns:wpi="http://schemas.microsoft.com/office/word/2010/wordprocessingInk" xmlns:wne="http://schemas.microsoft.com/office/word/2006/wordml" xmlns:wps="http://schemas.microsoft.com/office/word/2010/wordprocessingShape" mc:Ignorable="w14 w15 w16se wp14">
   <w:abstractNum w:abstractNumId="0" w15:restartNumberingAfterBreak="0">
     <w:nsid w:val="FFFFFF88"/>
     <w:multiLevelType w:val="singleLevel"/>
@@ -17613,7 +15038,7 @@
       </w:pPr>
     </w:pPrDefault>
   </w:docDefaults>
-  <w:latentStyles w:defLockedState="0" w:defUIPriority="99" w:defSemiHidden="0" w:defUnhideWhenUsed="0" w:defQFormat="0" w:count="372">
+  <w:latentStyles w:defLockedState="0" w:defUIPriority="99" w:defSemiHidden="0" w:defUnhideWhenUsed="0" w:defQFormat="0" w:count="374">
     <w:lsdException w:name="Normal" w:uiPriority="0" w:qFormat="1"/>
     <w:lsdException w:name="heading 1" w:uiPriority="9" w:qFormat="1"/>
     <w:lsdException w:name="heading 2" w:semiHidden="1" w:uiPriority="9" w:unhideWhenUsed="1" w:qFormat="1"/>
@@ -17719,7 +15144,6 @@
     <w:lsdException w:name="HTML Sample" w:semiHidden="1" w:unhideWhenUsed="1"/>
     <w:lsdException w:name="HTML Typewriter" w:semiHidden="1" w:unhideWhenUsed="1"/>
     <w:lsdException w:name="HTML Variable" w:semiHidden="1" w:unhideWhenUsed="1"/>
-    <w:lsdException w:name="Normal Table" w:semiHidden="1" w:unhideWhenUsed="1"/>
     <w:lsdException w:name="annotation subject" w:semiHidden="1" w:unhideWhenUsed="1"/>
     <w:lsdException w:name="No List" w:semiHidden="1" w:unhideWhenUsed="1"/>
     <w:lsdException w:name="Outline List 1" w:semiHidden="1" w:unhideWhenUsed="1"/>
@@ -17765,11 +15189,9 @@
     <w:lsdException w:name="Table Subtle 1" w:semiHidden="1" w:unhideWhenUsed="1"/>
     <w:lsdException w:name="Table Subtle 2" w:semiHidden="1" w:unhideWhenUsed="1"/>
     <w:lsdException w:name="Table Web 1" w:semiHidden="1" w:unhideWhenUsed="1"/>
-    <w:lsdException w:name="Table Web 2" w:semiHidden="1" w:unhideWhenUsed="1"/>
     <w:lsdException w:name="Table Web 3" w:semiHidden="1" w:unhideWhenUsed="1"/>
     <w:lsdException w:name="Balloon Text" w:semiHidden="1" w:unhideWhenUsed="1"/>
     <w:lsdException w:name="Table Grid" w:uiPriority="39"/>
-    <w:lsdException w:name="Table Theme" w:semiHidden="1" w:unhideWhenUsed="1"/>
     <w:lsdException w:name="Placeholder Text" w:semiHidden="1"/>
     <w:lsdException w:name="No Spacing" w:uiPriority="1" w:qFormat="1"/>
     <w:lsdException w:name="Light Shading" w:uiPriority="60"/>
@@ -17986,6 +15408,8 @@
     <w:lsdException w:name="List Table 6 Colorful Accent 6" w:uiPriority="51"/>
     <w:lsdException w:name="List Table 7 Colorful Accent 6" w:uiPriority="52"/>
     <w:lsdException w:name="Mention" w:semiHidden="1" w:unhideWhenUsed="1"/>
+    <w:lsdException w:name="Smart Hyperlink" w:semiHidden="1" w:unhideWhenUsed="1"/>
+    <w:lsdException w:name="Hashtag" w:semiHidden="1" w:unhideWhenUsed="1"/>
   </w:latentStyles>
   <w:style w:type="paragraph" w:default="1" w:styleId="Normal">
     <w:name w:val="Normal"/>
@@ -18931,12 +16355,6 @@
 </file>
 
 <file path=customXml/item1.xml><?xml version="1.0" encoding="utf-8"?>
-<p:properties xmlns:p="http://schemas.microsoft.com/office/2006/metadata/properties" xmlns:xsi="http://www.w3.org/2001/XMLSchema-instance" xmlns:pc="http://schemas.microsoft.com/office/infopath/2007/PartnerControls">
-  <documentManagement/>
-</p:properties>
-</file>
-
-<file path=customXml/item2.xml><?xml version="1.0" encoding="utf-8"?>
 <?mso-contentType ?>
 <FormTemplates xmlns="http://schemas.microsoft.com/sharepoint/v3/contenttype/forms">
   <Display>DocumentLibraryForm</Display>
@@ -18945,7 +16363,7 @@
 </FormTemplates>
 </file>
 
-<file path=customXml/item3.xml><?xml version="1.0" encoding="utf-8"?>
+<file path=customXml/item2.xml><?xml version="1.0" encoding="utf-8"?>
 <ct:contentTypeSchema xmlns:ct="http://schemas.microsoft.com/office/2006/metadata/contentType" xmlns:ma="http://schemas.microsoft.com/office/2006/metadata/properties/metaAttributes" ct:_="" ma:_="" ma:contentTypeName="Document" ma:contentTypeID="0x0101009E459A5CE6796B4798DEF04839B8375D" ma:contentTypeVersion="4" ma:contentTypeDescription="Create a new document." ma:contentTypeScope="" ma:versionID="2deb9ef07d19af115025e0b13708ec68">
   <xsd:schema xmlns:xsd="http://www.w3.org/2001/XMLSchema" xmlns:xs="http://www.w3.org/2001/XMLSchema" xmlns:p="http://schemas.microsoft.com/office/2006/metadata/properties" xmlns:ns2="0bce88bd-4f91-4e38-b0b4-3fc8bf80c9f4" targetNamespace="http://schemas.microsoft.com/office/2006/metadata/properties" ma:root="true" ma:fieldsID="cd512c29beee1cfca6876cd9b76c8e4d" ns2:_="">
     <xsd:import namespace="0bce88bd-4f91-4e38-b0b4-3fc8bf80c9f4"/>
@@ -19107,20 +16525,17 @@
 </ct:contentTypeSchema>
 </file>
 
+<file path=customXml/item3.xml><?xml version="1.0" encoding="utf-8"?>
+<p:properties xmlns:p="http://schemas.microsoft.com/office/2006/metadata/properties" xmlns:xsi="http://www.w3.org/2001/XMLSchema-instance" xmlns:pc="http://schemas.microsoft.com/office/infopath/2007/PartnerControls">
+  <documentManagement/>
+</p:properties>
+</file>
+
 <file path=customXml/item4.xml><?xml version="1.0" encoding="utf-8"?>
 <b:Sources xmlns:b="http://schemas.openxmlformats.org/officeDocument/2006/bibliography" xmlns="http://schemas.openxmlformats.org/officeDocument/2006/bibliography" SelectedStyle="\APASixthEditionOfficeOnline.xsl" StyleName="APA" Version="6"/>
 </file>
 
 <file path=customXml/itemProps1.xml><?xml version="1.0" encoding="utf-8"?>
-<ds:datastoreItem xmlns:ds="http://schemas.openxmlformats.org/officeDocument/2006/customXml" ds:itemID="{B62EF8AE-0D70-4737-B5B1-2325A752EBB6}">
-  <ds:schemaRefs>
-    <ds:schemaRef ds:uri="http://schemas.microsoft.com/office/2006/metadata/properties"/>
-    <ds:schemaRef ds:uri="http://schemas.microsoft.com/office/infopath/2007/PartnerControls"/>
-  </ds:schemaRefs>
-</ds:datastoreItem>
-</file>
-
-<file path=customXml/itemProps2.xml><?xml version="1.0" encoding="utf-8"?>
 <ds:datastoreItem xmlns:ds="http://schemas.openxmlformats.org/officeDocument/2006/customXml" ds:itemID="{0A9DA687-A057-408F-B9C7-B9973E1303DE}">
   <ds:schemaRefs>
     <ds:schemaRef ds:uri="http://schemas.microsoft.com/sharepoint/v3/contenttype/forms"/>
@@ -19128,7 +16543,7 @@
 </ds:datastoreItem>
 </file>
 
-<file path=customXml/itemProps3.xml><?xml version="1.0" encoding="utf-8"?>
+<file path=customXml/itemProps2.xml><?xml version="1.0" encoding="utf-8"?>
 <ds:datastoreItem xmlns:ds="http://schemas.openxmlformats.org/officeDocument/2006/customXml" ds:itemID="{2523B783-4E91-412A-B0F0-4D13E61A0349}">
   <ds:schemaRefs>
     <ds:schemaRef ds:uri="http://schemas.microsoft.com/office/2006/metadata/contentType"/>
@@ -19146,8 +16561,17 @@
 </ds:datastoreItem>
 </file>
 
+<file path=customXml/itemProps3.xml><?xml version="1.0" encoding="utf-8"?>
+<ds:datastoreItem xmlns:ds="http://schemas.openxmlformats.org/officeDocument/2006/customXml" ds:itemID="{B62EF8AE-0D70-4737-B5B1-2325A752EBB6}">
+  <ds:schemaRefs>
+    <ds:schemaRef ds:uri="http://schemas.microsoft.com/office/2006/metadata/properties"/>
+    <ds:schemaRef ds:uri="http://schemas.microsoft.com/office/infopath/2007/PartnerControls"/>
+  </ds:schemaRefs>
+</ds:datastoreItem>
+</file>
+
 <file path=customXml/itemProps4.xml><?xml version="1.0" encoding="utf-8"?>
-<ds:datastoreItem xmlns:ds="http://schemas.openxmlformats.org/officeDocument/2006/customXml" ds:itemID="{4A093EAC-699C-42E3-9BC7-B1BB73C907F7}">
+<ds:datastoreItem xmlns:ds="http://schemas.openxmlformats.org/officeDocument/2006/customXml" ds:itemID="{B47AD0F4-D472-44BF-AFBB-4A424F6C8065}">
   <ds:schemaRefs>
     <ds:schemaRef ds:uri="http://schemas.openxmlformats.org/officeDocument/2006/bibliography"/>
   </ds:schemaRefs>

</xml_diff>

<commit_message>
Addition of extra matter field properties changes.
</commit_message>
<xml_diff>
--- a/tree/master/cloud/docs/Matter Center Build and Deployment Guide.docx
+++ b/tree/master/cloud/docs/Matter Center Build and Deployment Guide.docx
@@ -1,6 +1,6 @@
 
 <file path=word/document.xml><?xml version="1.0" encoding="utf-8"?>
-<w:document xmlns:wpc="http://schemas.microsoft.com/office/word/2010/wordprocessingCanvas" xmlns:cx="http://schemas.microsoft.com/office/drawing/2014/chartex" xmlns:cx1="http://schemas.microsoft.com/office/drawing/2015/9/8/chartex" xmlns:cx2="http://schemas.microsoft.com/office/drawing/2015/10/21/chartex" xmlns:mc="http://schemas.openxmlformats.org/markup-compatibility/2006" xmlns:o="urn:schemas-microsoft-com:office:office" xmlns:r="http://schemas.openxmlformats.org/officeDocument/2006/relationships" xmlns:m="http://schemas.openxmlformats.org/officeDocument/2006/math" xmlns:v="urn:schemas-microsoft-com:vml" xmlns:wp14="http://schemas.microsoft.com/office/word/2010/wordprocessingDrawing" xmlns:wp="http://schemas.openxmlformats.org/drawingml/2006/wordprocessingDrawing" xmlns:w10="urn:schemas-microsoft-com:office:word" xmlns:w="http://schemas.openxmlformats.org/wordprocessingml/2006/main" xmlns:w14="http://schemas.microsoft.com/office/word/2010/wordml" xmlns:w15="http://schemas.microsoft.com/office/word/2012/wordml" xmlns:w16se="http://schemas.microsoft.com/office/word/2015/wordml/symex" xmlns:wpg="http://schemas.microsoft.com/office/word/2010/wordprocessingGroup" xmlns:wpi="http://schemas.microsoft.com/office/word/2010/wordprocessingInk" xmlns:wne="http://schemas.microsoft.com/office/word/2006/wordml" xmlns:wps="http://schemas.microsoft.com/office/word/2010/wordprocessingShape" mc:Ignorable="w14 w15 w16se wp14">
+<w:document xmlns:wpc="http://schemas.microsoft.com/office/word/2010/wordprocessingCanvas" xmlns:cx="http://schemas.microsoft.com/office/drawing/2014/chartex" xmlns:cx1="http://schemas.microsoft.com/office/drawing/2015/9/8/chartex" xmlns:cx2="http://schemas.microsoft.com/office/drawing/2015/10/21/chartex" xmlns:cx3="http://schemas.microsoft.com/office/drawing/2016/5/9/chartex" xmlns:cx4="http://schemas.microsoft.com/office/drawing/2016/5/10/chartex" xmlns:cx5="http://schemas.microsoft.com/office/drawing/2016/5/11/chartex" xmlns:mc="http://schemas.openxmlformats.org/markup-compatibility/2006" xmlns:o="urn:schemas-microsoft-com:office:office" xmlns:r="http://schemas.openxmlformats.org/officeDocument/2006/relationships" xmlns:m="http://schemas.openxmlformats.org/officeDocument/2006/math" xmlns:v="urn:schemas-microsoft-com:vml" xmlns:wp14="http://schemas.microsoft.com/office/word/2010/wordprocessingDrawing" xmlns:wp="http://schemas.openxmlformats.org/drawingml/2006/wordprocessingDrawing" xmlns:w10="urn:schemas-microsoft-com:office:word" xmlns:w="http://schemas.openxmlformats.org/wordprocessingml/2006/main" xmlns:w14="http://schemas.microsoft.com/office/word/2010/wordml" xmlns:w15="http://schemas.microsoft.com/office/word/2012/wordml" xmlns:w16se="http://schemas.microsoft.com/office/word/2015/wordml/symex" xmlns:wpg="http://schemas.microsoft.com/office/word/2010/wordprocessingGroup" xmlns:wpi="http://schemas.microsoft.com/office/word/2010/wordprocessingInk" xmlns:wne="http://schemas.microsoft.com/office/word/2006/wordml" xmlns:wps="http://schemas.microsoft.com/office/word/2010/wordprocessingShape" mc:Ignorable="w14 w15 w16se wp14">
   <w:body>
     <w:p>
       <w:pPr>
@@ -3058,7 +3058,7 @@
                 <v:shape id="_x0000_i1025" type="#_x0000_t75" style="width:275.25pt;height:213.75pt" o:ole="">
                   <v:imagedata r:id="rId23" o:title=""/>
                 </v:shape>
-                <o:OLEObject Type="Embed" ProgID="PBrush" ShapeID="_x0000_i1025" DrawAspect="Content" ObjectID="_1537363780" r:id="rId24"/>
+                <o:OLEObject Type="Embed" ProgID="PBrush" ShapeID="_x0000_i1025" DrawAspect="Content" ObjectID="_1549272764" r:id="rId24"/>
               </w:object>
             </w:r>
           </w:p>
@@ -3347,25 +3347,7 @@
                 <w:sz w:val="20"/>
                 <w:szCs w:val="20"/>
               </w:rPr>
-              <w:t xml:space="preserve">This will build all deployment utilities and copy all EXE and </w:t>
-            </w:r>
-            <w:proofErr w:type="spellStart"/>
-            <w:r>
-              <w:rPr>
-                <w:rFonts w:eastAsia="Times New Roman" w:cs="Segoe UI"/>
-                <w:sz w:val="20"/>
-                <w:szCs w:val="20"/>
-              </w:rPr>
-              <w:t>Config</w:t>
-            </w:r>
-            <w:proofErr w:type="spellEnd"/>
-            <w:r>
-              <w:rPr>
-                <w:rFonts w:eastAsia="Times New Roman" w:cs="Segoe UI"/>
-                <w:sz w:val="20"/>
-                <w:szCs w:val="20"/>
-              </w:rPr>
-              <w:t xml:space="preserve"> files into</w:t>
+              <w:t>This will build all deployment utilities and copy all EXE and Config files into</w:t>
             </w:r>
             <w:r>
               <w:rPr>
@@ -3541,25 +3523,7 @@
                 <w:sz w:val="20"/>
                 <w:szCs w:val="20"/>
               </w:rPr>
-              <w:t xml:space="preserve">: </w:t>
-            </w:r>
-            <w:proofErr w:type="spellStart"/>
-            <w:r>
-              <w:rPr>
-                <w:rFonts w:cs="Segoe UI"/>
-                <w:sz w:val="20"/>
-                <w:szCs w:val="20"/>
-              </w:rPr>
-              <w:t>Config</w:t>
-            </w:r>
-            <w:proofErr w:type="spellEnd"/>
-            <w:r>
-              <w:rPr>
-                <w:rFonts w:cs="Segoe UI"/>
-                <w:sz w:val="20"/>
-                <w:szCs w:val="20"/>
-              </w:rPr>
-              <w:t xml:space="preserve">, </w:t>
+              <w:t xml:space="preserve">: Config, </w:t>
             </w:r>
             <w:proofErr w:type="spellStart"/>
             <w:r>
@@ -3696,7 +3660,7 @@
                 <w:sz w:val="20"/>
                 <w:szCs w:val="20"/>
               </w:rPr>
-              <w:t xml:space="preserve">Ensure to update </w:t>
+              <w:t xml:space="preserve">Ensure to update Config, </w:t>
             </w:r>
             <w:proofErr w:type="spellStart"/>
             <w:r>
@@ -3705,7 +3669,7 @@
                 <w:sz w:val="20"/>
                 <w:szCs w:val="20"/>
               </w:rPr>
-              <w:t>Config</w:t>
+              <w:t>Create_Group</w:t>
             </w:r>
             <w:proofErr w:type="spellEnd"/>
             <w:r>
@@ -3714,43 +3678,7 @@
                 <w:sz w:val="20"/>
                 <w:szCs w:val="20"/>
               </w:rPr>
-              <w:t xml:space="preserve">, </w:t>
-            </w:r>
-            <w:proofErr w:type="spellStart"/>
-            <w:r>
-              <w:rPr>
-                <w:rFonts w:eastAsia="Times New Roman" w:cs="Segoe UI"/>
-                <w:sz w:val="20"/>
-                <w:szCs w:val="20"/>
-              </w:rPr>
-              <w:t>Create_Group</w:t>
-            </w:r>
-            <w:proofErr w:type="spellEnd"/>
-            <w:r>
-              <w:rPr>
-                <w:rFonts w:eastAsia="Times New Roman" w:cs="Segoe UI"/>
-                <w:sz w:val="20"/>
-                <w:szCs w:val="20"/>
-              </w:rPr>
-              <w:t xml:space="preserve"> and Client-</w:t>
-            </w:r>
-            <w:proofErr w:type="spellStart"/>
-            <w:r>
-              <w:rPr>
-                <w:rFonts w:eastAsia="Times New Roman" w:cs="Segoe UI"/>
-                <w:sz w:val="20"/>
-                <w:szCs w:val="20"/>
-              </w:rPr>
-              <w:t>Config</w:t>
-            </w:r>
-            <w:proofErr w:type="spellEnd"/>
-            <w:r>
-              <w:rPr>
-                <w:rFonts w:eastAsia="Times New Roman" w:cs="Segoe UI"/>
-                <w:sz w:val="20"/>
-                <w:szCs w:val="20"/>
-              </w:rPr>
-              <w:t xml:space="preserve"> sheets. Other sheets are optional.</w:t>
+              <w:t xml:space="preserve"> and Client-Config sheets. Other sheets are optional.</w:t>
             </w:r>
           </w:p>
           <w:p>
@@ -6063,89 +5991,28 @@
           </w:tcPr>
           <w:p>
             <w:pPr>
-              <w:pStyle w:val="ListParagraph"/>
-              <w:ind w:left="697"/>
+              <w:spacing w:after="150"/>
+              <w:rPr>
+                <w:rFonts w:eastAsia="Times New Roman" w:cs="Segoe UI"/>
+                <w:color w:val="333333"/>
+                <w:sz w:val="21"/>
+                <w:szCs w:val="21"/>
+              </w:rPr>
             </w:pPr>
             <w:r>
-              <w:t xml:space="preserve">3a. Open </w:t>
-            </w:r>
-            <w:hyperlink r:id="rId25" w:history="1">
-              <w:r>
-                <w:rPr>
-                  <w:rStyle w:val="Hyperlink"/>
-                </w:rPr>
-                <w:t>https://manage.windowsazure.com</w:t>
-              </w:r>
-            </w:hyperlink>
-            <w:r>
-              <w:t>. Click Active Directory in left navigation.  Select directory</w:t>
-            </w:r>
-            <w:r>
-              <w:t xml:space="preserve"> (your company directory)</w:t>
-            </w:r>
-            <w:r>
-              <w:t xml:space="preserve"> and navigate to application in Azure AD</w:t>
-            </w:r>
-            <w:r>
-              <w:t>,</w:t>
-            </w:r>
-            <w:r>
-              <w:t xml:space="preserve"> then</w:t>
-            </w:r>
-            <w:r>
-              <w:t xml:space="preserve"> select </w:t>
-            </w:r>
-            <w:r>
-              <w:t>‘</w:t>
-            </w:r>
-            <w:r>
-              <w:t>applicati</w:t>
-            </w:r>
-            <w:r>
-              <w:t>ons develo</w:t>
-            </w:r>
-            <w:r>
-              <w:t>ped by your comp</w:t>
-            </w:r>
-            <w:r>
-              <w:t>any</w:t>
-            </w:r>
-            <w:r>
-              <w:t>’</w:t>
-            </w:r>
-            <w:r>
-              <w:t xml:space="preserve"> fil</w:t>
-            </w:r>
-            <w:r>
-              <w:t>t</w:t>
-            </w:r>
-            <w:r>
-              <w:t>er</w:t>
-            </w:r>
-            <w:r>
-              <w:t>.</w:t>
-            </w:r>
-            <w:r>
-              <w:t xml:space="preserve"> </w:t>
-            </w:r>
-            <w:r>
-              <w:t>Select AD</w:t>
-            </w:r>
-            <w:r>
-              <w:t xml:space="preserve"> application and add permissions to apps from configuration tab</w:t>
-            </w:r>
-            <w:r>
-              <w:t xml:space="preserve"> as below</w:t>
-            </w:r>
-            <w:r>
-              <w:t>.</w:t>
-            </w:r>
-          </w:p>
-          <w:p>
-            <w:pPr>
-              <w:pStyle w:val="ListParagraph"/>
-              <w:ind w:left="697"/>
-            </w:pPr>
+              <w:t>3a</w:t>
+            </w:r>
+            <w:r>
+              <w:rPr>
+                <w:rFonts w:eastAsia="Times New Roman" w:cs="Segoe UI"/>
+                <w:i/>
+                <w:iCs/>
+                <w:color w:val="333333"/>
+                <w:sz w:val="21"/>
+                <w:szCs w:val="21"/>
+              </w:rPr>
+              <w:t>Note: You need to use the old Azure management portal as Application cannot yet be edited in the new portal</w:t>
+            </w:r>
           </w:p>
           <w:p>
             <w:pPr>
@@ -6156,7 +6023,52 @@
               </w:numPr>
             </w:pPr>
             <w:r>
-              <w:t>Add Microsoft graph application with below permissions</w:t>
+              <w:rPr>
+                <w:rFonts w:eastAsia="Times New Roman" w:cs="Segoe UI"/>
+                <w:color w:val="333333"/>
+                <w:sz w:val="21"/>
+                <w:szCs w:val="21"/>
+              </w:rPr>
+              <w:t xml:space="preserve">Open </w:t>
+            </w:r>
+            <w:hyperlink r:id="rId25" w:history="1">
+              <w:r>
+                <w:rPr>
+                  <w:rFonts w:eastAsia="Times New Roman" w:cs="Segoe UI"/>
+                  <w:color w:val="4078C0"/>
+                  <w:sz w:val="21"/>
+                  <w:szCs w:val="21"/>
+                </w:rPr>
+                <w:t>https://manage.windowsazure.com</w:t>
+              </w:r>
+            </w:hyperlink>
+            <w:r>
+              <w:rPr>
+                <w:rFonts w:eastAsia="Times New Roman" w:cs="Segoe UI"/>
+                <w:color w:val="333333"/>
+                <w:sz w:val="21"/>
+                <w:szCs w:val="21"/>
+              </w:rPr>
+              <w:t xml:space="preserve">. Click Active Directory in the left navigation. Select the directory for your company and then click the "Applications" tab. Then select ‘Applications my company owns’ and click the filter button. Select the Matter Center application that has just been created and add the permissions into the configuration tab as shown </w:t>
+            </w:r>
+            <w:proofErr w:type="spellStart"/>
+            <w:proofErr w:type="gramStart"/>
+            <w:r>
+              <w:rPr>
+                <w:rFonts w:eastAsia="Times New Roman" w:cs="Segoe UI"/>
+                <w:color w:val="333333"/>
+                <w:sz w:val="21"/>
+                <w:szCs w:val="21"/>
+              </w:rPr>
+              <w:t>below.</w:t>
+            </w:r>
+            <w:r>
+              <w:t>Add</w:t>
+            </w:r>
+            <w:proofErr w:type="spellEnd"/>
+            <w:proofErr w:type="gramEnd"/>
+            <w:r>
+              <w:t xml:space="preserve"> Microsoft graph application with below permissions</w:t>
             </w:r>
           </w:p>
           <w:p>
@@ -6235,7 +6147,7 @@
                 <v:shape id="_x0000_i1026" type="#_x0000_t75" style="width:527.25pt;height:207pt" o:ole="">
                   <v:imagedata r:id="rId27" o:title=""/>
                 </v:shape>
-                <o:OLEObject Type="Embed" ProgID="PBrush" ShapeID="_x0000_i1026" DrawAspect="Content" ObjectID="_1537363781" r:id="rId28"/>
+                <o:OLEObject Type="Embed" ProgID="PBrush" ShapeID="_x0000_i1026" DrawAspect="Content" ObjectID="_1549272765" r:id="rId28"/>
               </w:object>
             </w:r>
           </w:p>
@@ -6277,21 +6189,7 @@
                 <w:rFonts w:cs="Arial"/>
                 <w:color w:val="333333"/>
               </w:rPr>
-              <w:t>Generate key and copy here. It will be used in step 3c.</w:t>
-            </w:r>
-            <w:r>
-              <w:rPr>
-                <w:rFonts w:cs="Arial"/>
-                <w:color w:val="333333"/>
-              </w:rPr>
-              <w:t xml:space="preserve"> </w:t>
-            </w:r>
-            <w:r>
-              <w:rPr>
-                <w:rFonts w:cs="Arial"/>
-                <w:color w:val="333333"/>
-              </w:rPr>
-              <w:t>Refer</w:t>
+              <w:t>Generate key and copy here. It will be used in step 3c. Refer</w:t>
             </w:r>
             <w:r>
               <w:rPr>
@@ -6460,14 +6358,7 @@
                 <w:rFonts w:cs="Arial"/>
                 <w:color w:val="333333"/>
               </w:rPr>
-              <w:t xml:space="preserve"> project. </w:t>
-            </w:r>
-            <w:r>
-              <w:rPr>
-                <w:rFonts w:cs="Arial"/>
-                <w:color w:val="333333"/>
-              </w:rPr>
-              <w:t xml:space="preserve">Refer “Publish Your Web App” section </w:t>
+              <w:t xml:space="preserve"> project. Refer “Publish Your Web App” section </w:t>
             </w:r>
             <w:hyperlink r:id="rId30" w:history="1">
               <w:r>
@@ -6511,141 +6402,6 @@
           </w:p>
         </w:tc>
       </w:tr>
-      <w:tr>
-        <w:tc>
-          <w:tcPr>
-            <w:tcW w:w="375" w:type="pct"/>
-          </w:tcPr>
-          <w:p>
-            <w:pPr>
-              <w:ind w:left="60"/>
-              <w:rPr>
-                <w:rFonts w:eastAsia="Times New Roman" w:cs="Segoe UI"/>
-                <w:b/>
-                <w:sz w:val="20"/>
-                <w:szCs w:val="20"/>
-              </w:rPr>
-            </w:pPr>
-            <w:r>
-              <w:rPr>
-                <w:rFonts w:eastAsia="Times New Roman" w:cs="Segoe UI"/>
-                <w:b/>
-                <w:sz w:val="20"/>
-                <w:szCs w:val="20"/>
-              </w:rPr>
-              <w:t>Step 9</w:t>
-            </w:r>
-            <w:bookmarkStart w:id="4" w:name="_GoBack"/>
-            <w:bookmarkEnd w:id="4"/>
-          </w:p>
-        </w:tc>
-        <w:tc>
-          <w:tcPr>
-            <w:tcW w:w="4099" w:type="pct"/>
-          </w:tcPr>
-          <w:p>
-            <w:pPr>
-              <w:ind w:left="697"/>
-              <w:rPr>
-                <w:rFonts w:eastAsia="Times New Roman" w:cs="Segoe UI"/>
-                <w:sz w:val="20"/>
-                <w:szCs w:val="20"/>
-              </w:rPr>
-            </w:pPr>
-            <w:r>
-              <w:rPr>
-                <w:rFonts w:eastAsia="Times New Roman" w:cs="Segoe UI"/>
-                <w:sz w:val="20"/>
-                <w:szCs w:val="20"/>
-              </w:rPr>
-              <w:t>Publish</w:t>
-            </w:r>
-            <w:r>
-              <w:rPr>
-                <w:rFonts w:eastAsia="Times New Roman" w:cs="Segoe UI"/>
-                <w:sz w:val="20"/>
-                <w:szCs w:val="20"/>
-              </w:rPr>
-              <w:t xml:space="preserve"> office app from </w:t>
-            </w:r>
-            <w:r>
-              <w:rPr>
-                <w:rFonts w:eastAsia="Times New Roman" w:cs="Segoe UI"/>
-                <w:sz w:val="20"/>
-                <w:szCs w:val="20"/>
-              </w:rPr>
-              <w:t>visual studio</w:t>
-            </w:r>
-            <w:r>
-              <w:rPr>
-                <w:rFonts w:eastAsia="Times New Roman" w:cs="Segoe UI"/>
-                <w:sz w:val="20"/>
-                <w:szCs w:val="20"/>
-              </w:rPr>
-              <w:t xml:space="preserve"> to file location an</w:t>
-            </w:r>
-            <w:r>
-              <w:rPr>
-                <w:rFonts w:eastAsia="Times New Roman" w:cs="Segoe UI"/>
-                <w:sz w:val="20"/>
-                <w:szCs w:val="20"/>
-              </w:rPr>
-              <w:t xml:space="preserve">d then upload to App offices in Sharepoint catalog site collection. </w:t>
-            </w:r>
-            <w:hyperlink w:history="1">
-              <w:r>
-                <w:rPr>
-                  <w:rStyle w:val="Hyperlink"/>
-                  <w:rFonts w:eastAsia="Times New Roman" w:cs="Segoe UI"/>
-                  <w:sz w:val="20"/>
-                  <w:szCs w:val="20"/>
-                </w:rPr>
-                <w:t>https://&lt;&lt;tenant</w:t>
-              </w:r>
-            </w:hyperlink>
-            <w:r>
-              <w:rPr>
-                <w:rFonts w:eastAsia="Times New Roman" w:cs="Segoe UI"/>
-                <w:sz w:val="20"/>
-                <w:szCs w:val="20"/>
-              </w:rPr>
-              <w:t xml:space="preserve"> name&gt;</w:t>
-            </w:r>
-            <w:proofErr w:type="gramStart"/>
-            <w:r>
-              <w:rPr>
-                <w:rFonts w:eastAsia="Times New Roman" w:cs="Segoe UI"/>
-                <w:sz w:val="20"/>
-                <w:szCs w:val="20"/>
-              </w:rPr>
-              <w:t>&gt;.sharepoint.com</w:t>
-            </w:r>
-            <w:proofErr w:type="gramEnd"/>
-            <w:r>
-              <w:rPr>
-                <w:rFonts w:eastAsia="Times New Roman" w:cs="Segoe UI"/>
-                <w:sz w:val="20"/>
-                <w:szCs w:val="20"/>
-              </w:rPr>
-              <w:t>/sites/catalog</w:t>
-            </w:r>
-          </w:p>
-        </w:tc>
-        <w:tc>
-          <w:tcPr>
-            <w:tcW w:w="526" w:type="pct"/>
-          </w:tcPr>
-          <w:p>
-            <w:pPr>
-              <w:rPr>
-                <w:rFonts w:eastAsia="Times New Roman" w:cs="Segoe UI"/>
-                <w:sz w:val="20"/>
-                <w:szCs w:val="20"/>
-              </w:rPr>
-            </w:pPr>
-          </w:p>
-        </w:tc>
-      </w:tr>
     </w:tbl>
     <w:p>
       <w:pPr>
@@ -6656,11 +6412,11 @@
       <w:pPr>
         <w:pStyle w:val="Heading1"/>
       </w:pPr>
-      <w:bookmarkStart w:id="5" w:name="_Toc460949904"/>
+      <w:bookmarkStart w:id="4" w:name="_Toc460949904"/>
       <w:r>
         <w:t>Appendix A</w:t>
       </w:r>
-      <w:bookmarkEnd w:id="5"/>
+      <w:bookmarkEnd w:id="4"/>
     </w:p>
     <w:p>
       <w:pPr>
@@ -6669,14 +6425,14 @@
           <w:rFonts w:eastAsia="Times New Roman"/>
         </w:rPr>
       </w:pPr>
-      <w:bookmarkStart w:id="6" w:name="_Toc460949905"/>
+      <w:bookmarkStart w:id="5" w:name="_Toc460949905"/>
       <w:r>
         <w:rPr>
           <w:rFonts w:eastAsia="Times New Roman"/>
         </w:rPr>
         <w:t>Adding new client to the Tenant</w:t>
       </w:r>
-      <w:bookmarkEnd w:id="6"/>
+      <w:bookmarkEnd w:id="5"/>
     </w:p>
     <w:p>
       <w:pPr>
@@ -7494,7 +7250,16 @@
         <w:t>Click on S</w:t>
       </w:r>
       <w:r>
-        <w:t>ite collection features</w:t>
+        <w:t>ite collection</w:t>
+      </w:r>
+      <w:r>
+        <w:t xml:space="preserve"> </w:t>
+      </w:r>
+      <w:r>
+        <w:t>features</w:t>
+      </w:r>
+      <w:r>
+        <w:t xml:space="preserve"> under “Site Collection Administration” section.</w:t>
       </w:r>
     </w:p>
     <w:p>
@@ -7588,7 +7353,13 @@
         </w:numPr>
       </w:pPr>
       <w:r>
-        <w:t>Enable the Document ID settings feature</w:t>
+        <w:t xml:space="preserve">Enable the Document ID </w:t>
+      </w:r>
+      <w:r>
+        <w:t xml:space="preserve">Service </w:t>
+      </w:r>
+      <w:r>
+        <w:t>settings feature</w:t>
       </w:r>
     </w:p>
     <w:p>
@@ -7672,12 +7443,17 @@
         <w:pStyle w:val="ListParagraph"/>
         <w:numPr>
           <w:ilvl w:val="0"/>
-          <w:numId w:val="36"/>
+          <w:numId w:val="35"/>
         </w:numPr>
       </w:pPr>
       <w:r>
-        <w:t>Navigate to Document ID settings tab</w:t>
-      </w:r>
+        <w:t>Click on Document ID settings link under “Site Collection Administration” section.</w:t>
+      </w:r>
+    </w:p>
+    <w:p>
+      <w:pPr>
+        <w:pStyle w:val="ListParagraph"/>
+      </w:pPr>
     </w:p>
     <w:p>
       <w:pPr>
@@ -7761,6 +7537,7 @@
         </w:numPr>
       </w:pPr>
       <w:r>
+        <w:lastRenderedPageBreak/>
         <w:t>Enter the details and click OK</w:t>
       </w:r>
     </w:p>
@@ -7772,7 +7549,6 @@
         <w:rPr>
           <w:noProof/>
         </w:rPr>
-        <w:lastRenderedPageBreak/>
         <w:drawing>
           <wp:inline distT="0" distB="0" distL="0" distR="0" wp14:anchorId="49207F37" wp14:editId="7EBD4F46">
             <wp:extent cx="3352800" cy="2048932"/>
@@ -7841,2522 +7617,10 @@
       </w:r>
     </w:p>
     <w:p>
-      <w:pPr>
-        <w:pStyle w:val="ListNumber"/>
-      </w:pPr>
-      <w:r>
-        <w:t>Provision Web dashboard page:</w:t>
+      <w:r>
+        <w:t xml:space="preserve">  </w:t>
       </w:r>
     </w:p>
-    <w:p>
-      <w:pPr>
-        <w:pStyle w:val="ListParagraph"/>
-        <w:numPr>
-          <w:ilvl w:val="0"/>
-          <w:numId w:val="37"/>
-        </w:numPr>
-      </w:pPr>
-      <w:r>
-        <w:t xml:space="preserve">To provision web dashboard at </w:t>
-      </w:r>
-      <w:r>
-        <w:t xml:space="preserve">Tenant </w:t>
-      </w:r>
-      <w:r>
-        <w:t>level</w:t>
-      </w:r>
-    </w:p>
-    <w:p>
-      <w:pPr>
-        <w:pStyle w:val="ListParagraph"/>
-        <w:numPr>
-          <w:ilvl w:val="0"/>
-          <w:numId w:val="37"/>
-        </w:numPr>
-      </w:pPr>
-      <w:r>
-        <w:t xml:space="preserve">Navigate to ‘Site contents’ </w:t>
-      </w:r>
-      <w:r>
-        <w:t>of Tenant</w:t>
-      </w:r>
-    </w:p>
-    <w:p>
-      <w:pPr>
-        <w:pStyle w:val="ListParagraph"/>
-        <w:spacing w:after="0" w:line="240" w:lineRule="auto"/>
-        <w:ind w:left="1440"/>
-        <w:rPr>
-          <w:rFonts w:cs="Segoe UI"/>
-          <w:sz w:val="20"/>
-          <w:szCs w:val="20"/>
-        </w:rPr>
-      </w:pPr>
-    </w:p>
-    <w:p>
-      <w:pPr>
-        <w:ind w:firstLine="720"/>
-      </w:pPr>
-      <w:r>
-        <w:rPr>
-          <w:noProof/>
-        </w:rPr>
-        <w:drawing>
-          <wp:inline distT="0" distB="0" distL="0" distR="0" wp14:anchorId="3F97241F" wp14:editId="24517E1F">
-            <wp:extent cx="1365970" cy="1895475"/>
-            <wp:effectExtent l="114300" t="114300" r="100965" b="142875"/>
-            <wp:docPr id="423" name="Picture 423"/>
-            <wp:cNvGraphicFramePr>
-              <a:graphicFrameLocks xmlns:a="http://schemas.openxmlformats.org/drawingml/2006/main" noChangeAspect="1"/>
-            </wp:cNvGraphicFramePr>
-            <a:graphic xmlns:a="http://schemas.openxmlformats.org/drawingml/2006/main">
-              <a:graphicData uri="http://schemas.openxmlformats.org/drawingml/2006/picture">
-                <pic:pic xmlns:pic="http://schemas.openxmlformats.org/drawingml/2006/picture">
-                  <pic:nvPicPr>
-                    <pic:cNvPr id="1" name=""/>
-                    <pic:cNvPicPr/>
-                  </pic:nvPicPr>
-                  <pic:blipFill>
-                    <a:blip r:embed="rId41"/>
-                    <a:stretch>
-                      <a:fillRect/>
-                    </a:stretch>
-                  </pic:blipFill>
-                  <pic:spPr>
-                    <a:xfrm>
-                      <a:off x="0" y="0"/>
-                      <a:ext cx="1368613" cy="1899143"/>
-                    </a:xfrm>
-                    <a:prstGeom prst="rect">
-                      <a:avLst/>
-                    </a:prstGeom>
-                    <a:solidFill>
-                      <a:srgbClr val="FFFFFF">
-                        <a:shade val="85000"/>
-                      </a:srgbClr>
-                    </a:solidFill>
-                    <a:ln w="88900" cap="sq">
-                      <a:solidFill>
-                        <a:srgbClr val="FFFFFF"/>
-                      </a:solidFill>
-                      <a:miter lim="800000"/>
-                    </a:ln>
-                    <a:effectLst>
-                      <a:outerShdw blurRad="55000" dist="18000" dir="5400000" algn="tl" rotWithShape="0">
-                        <a:srgbClr val="000000">
-                          <a:alpha val="40000"/>
-                        </a:srgbClr>
-                      </a:outerShdw>
-                    </a:effectLst>
-                    <a:scene3d>
-                      <a:camera prst="orthographicFront"/>
-                      <a:lightRig rig="twoPt" dir="t">
-                        <a:rot lat="0" lon="0" rev="7200000"/>
-                      </a:lightRig>
-                    </a:scene3d>
-                    <a:sp3d>
-                      <a:bevelT w="25400" h="19050"/>
-                      <a:contourClr>
-                        <a:srgbClr val="FFFFFF"/>
-                      </a:contourClr>
-                    </a:sp3d>
-                  </pic:spPr>
-                </pic:pic>
-              </a:graphicData>
-            </a:graphic>
-          </wp:inline>
-        </w:drawing>
-      </w:r>
-    </w:p>
-    <w:p>
-      <w:pPr>
-        <w:pStyle w:val="ListParagraph"/>
-        <w:numPr>
-          <w:ilvl w:val="0"/>
-          <w:numId w:val="38"/>
-        </w:numPr>
-      </w:pPr>
-      <w:r>
-        <w:t>Navigate to ‘Site Pages’</w:t>
-      </w:r>
-    </w:p>
-    <w:p>
-      <w:pPr>
-        <w:ind w:firstLine="360"/>
-        <w:rPr>
-          <w:rFonts w:cs="Segoe UI"/>
-          <w:color w:val="767171" w:themeColor="background2" w:themeShade="80"/>
-          <w:sz w:val="20"/>
-          <w:szCs w:val="20"/>
-        </w:rPr>
-      </w:pPr>
-      <w:r>
-        <w:rPr>
-          <w:rFonts w:cs="Segoe UI"/>
-          <w:color w:val="767171" w:themeColor="background2" w:themeShade="80"/>
-          <w:sz w:val="20"/>
-          <w:szCs w:val="20"/>
-        </w:rPr>
-        <w:lastRenderedPageBreak/>
-        <w:t xml:space="preserve"> </w:t>
-      </w:r>
-      <w:r>
-        <w:rPr>
-          <w:rFonts w:cs="Segoe UI"/>
-          <w:color w:val="767171" w:themeColor="background2" w:themeShade="80"/>
-          <w:sz w:val="20"/>
-          <w:szCs w:val="20"/>
-        </w:rPr>
-        <w:tab/>
-      </w:r>
-      <w:r>
-        <w:rPr>
-          <w:noProof/>
-        </w:rPr>
-        <w:drawing>
-          <wp:inline distT="0" distB="0" distL="0" distR="0" wp14:anchorId="65604254" wp14:editId="38DD6CE7">
-            <wp:extent cx="1485900" cy="2784213"/>
-            <wp:effectExtent l="19050" t="19050" r="19050" b="16510"/>
-            <wp:docPr id="424" name="Picture 424"/>
-            <wp:cNvGraphicFramePr>
-              <a:graphicFrameLocks xmlns:a="http://schemas.openxmlformats.org/drawingml/2006/main" noChangeAspect="1"/>
-            </wp:cNvGraphicFramePr>
-            <a:graphic xmlns:a="http://schemas.openxmlformats.org/drawingml/2006/main">
-              <a:graphicData uri="http://schemas.openxmlformats.org/drawingml/2006/picture">
-                <pic:pic xmlns:pic="http://schemas.openxmlformats.org/drawingml/2006/picture">
-                  <pic:nvPicPr>
-                    <pic:cNvPr id="1" name=""/>
-                    <pic:cNvPicPr/>
-                  </pic:nvPicPr>
-                  <pic:blipFill>
-                    <a:blip r:embed="rId42"/>
-                    <a:stretch>
-                      <a:fillRect/>
-                    </a:stretch>
-                  </pic:blipFill>
-                  <pic:spPr>
-                    <a:xfrm>
-                      <a:off x="0" y="0"/>
-                      <a:ext cx="1485900" cy="2784213"/>
-                    </a:xfrm>
-                    <a:prstGeom prst="rect">
-                      <a:avLst/>
-                    </a:prstGeom>
-                    <a:ln>
-                      <a:solidFill>
-                        <a:schemeClr val="tx1"/>
-                      </a:solidFill>
-                    </a:ln>
-                  </pic:spPr>
-                </pic:pic>
-              </a:graphicData>
-            </a:graphic>
-          </wp:inline>
-        </w:drawing>
-      </w:r>
-    </w:p>
-    <w:p>
-      <w:pPr>
-        <w:pStyle w:val="ListParagraph"/>
-        <w:numPr>
-          <w:ilvl w:val="0"/>
-          <w:numId w:val="38"/>
-        </w:numPr>
-      </w:pPr>
-      <w:r>
-        <w:t>Update web dashboard URL in ‘</w:t>
-      </w:r>
-      <w:proofErr w:type="spellStart"/>
-      <w:r>
-        <w:t>WebDashboardSPTemplate</w:t>
-      </w:r>
-      <w:proofErr w:type="spellEnd"/>
-      <w:r>
-        <w:t xml:space="preserve">’ </w:t>
-      </w:r>
-      <w:r>
-        <w:t>HTML</w:t>
-      </w:r>
-      <w:r>
-        <w:t>.</w:t>
-      </w:r>
-    </w:p>
-    <w:p>
-      <w:pPr>
-        <w:pStyle w:val="ListParagraph"/>
-      </w:pPr>
-      <w:r>
-        <w:t>L</w:t>
-      </w:r>
-      <w:r>
-        <w:t>ocation for ‘</w:t>
-      </w:r>
-      <w:proofErr w:type="spellStart"/>
-      <w:r>
-        <w:t>WebDashboardSPTemplate</w:t>
-      </w:r>
-      <w:proofErr w:type="spellEnd"/>
-      <w:r>
-        <w:t>’</w:t>
-      </w:r>
-      <w:r>
-        <w:t xml:space="preserve">= </w:t>
-      </w:r>
-      <w:proofErr w:type="gramStart"/>
-      <w:r>
-        <w:t>“..</w:t>
-      </w:r>
-      <w:proofErr w:type="gramEnd"/>
-      <w:r>
-        <w:t>/</w:t>
-      </w:r>
-      <w:proofErr w:type="spellStart"/>
-      <w:r>
-        <w:t>mattercenter</w:t>
-      </w:r>
-      <w:proofErr w:type="spellEnd"/>
-      <w:r>
-        <w:t>-master/tree/master/</w:t>
-      </w:r>
-      <w:r>
-        <w:t>cloud</w:t>
-      </w:r>
-      <w:r>
-        <w:t>/</w:t>
-      </w:r>
-      <w:proofErr w:type="spellStart"/>
-      <w:r>
-        <w:t>src</w:t>
-      </w:r>
-      <w:proofErr w:type="spellEnd"/>
-      <w:r>
-        <w:t>/deployments/Static Content/</w:t>
-      </w:r>
-      <w:r>
-        <w:t>HTML</w:t>
-      </w:r>
-      <w:r>
-        <w:t>/</w:t>
-      </w:r>
-      <w:r>
-        <w:t xml:space="preserve"> </w:t>
-      </w:r>
-      <w:proofErr w:type="spellStart"/>
-      <w:r>
-        <w:t>WebDashboardSPTemplate</w:t>
-      </w:r>
-      <w:proofErr w:type="spellEnd"/>
-      <w:r>
-        <w:t xml:space="preserve"> </w:t>
-      </w:r>
-      <w:r>
-        <w:t>.html”</w:t>
-      </w:r>
-    </w:p>
-    <w:p>
-      <w:pPr>
-        <w:pStyle w:val="ListParagraph"/>
-        <w:numPr>
-          <w:ilvl w:val="0"/>
-          <w:numId w:val="38"/>
-        </w:numPr>
-      </w:pPr>
-      <w:r>
-        <w:t>URL should be Azure web dashboard</w:t>
-      </w:r>
-      <w:r>
-        <w:t xml:space="preserve"> as below:</w:t>
-      </w:r>
-    </w:p>
-    <w:p>
-      <w:pPr>
-        <w:pStyle w:val="ListParagraph"/>
-        <w:rPr>
-          <w:noProof/>
-        </w:rPr>
-      </w:pPr>
-      <w:r>
-        <w:rPr>
-          <w:noProof/>
-        </w:rPr>
-        <w:drawing>
-          <wp:inline distT="0" distB="0" distL="0" distR="0" wp14:anchorId="21A7B256" wp14:editId="39714D9B">
-            <wp:extent cx="7886700" cy="228600"/>
-            <wp:effectExtent l="0" t="0" r="0" b="0"/>
-            <wp:docPr id="425" name="Picture 425"/>
-            <wp:cNvGraphicFramePr>
-              <a:graphicFrameLocks xmlns:a="http://schemas.openxmlformats.org/drawingml/2006/main" noChangeAspect="1"/>
-            </wp:cNvGraphicFramePr>
-            <a:graphic xmlns:a="http://schemas.openxmlformats.org/drawingml/2006/main">
-              <a:graphicData uri="http://schemas.openxmlformats.org/drawingml/2006/picture">
-                <pic:pic xmlns:pic="http://schemas.openxmlformats.org/drawingml/2006/picture">
-                  <pic:nvPicPr>
-                    <pic:cNvPr id="1" name=""/>
-                    <pic:cNvPicPr/>
-                  </pic:nvPicPr>
-                  <pic:blipFill>
-                    <a:blip r:embed="rId43"/>
-                    <a:stretch>
-                      <a:fillRect/>
-                    </a:stretch>
-                  </pic:blipFill>
-                  <pic:spPr>
-                    <a:xfrm>
-                      <a:off x="0" y="0"/>
-                      <a:ext cx="7886700" cy="228600"/>
-                    </a:xfrm>
-                    <a:prstGeom prst="rect">
-                      <a:avLst/>
-                    </a:prstGeom>
-                  </pic:spPr>
-                </pic:pic>
-              </a:graphicData>
-            </a:graphic>
-          </wp:inline>
-        </w:drawing>
-      </w:r>
-      <w:r>
-        <w:rPr>
-          <w:noProof/>
-        </w:rPr>
-        <w:t xml:space="preserve"> </w:t>
-      </w:r>
-    </w:p>
-    <w:p>
-      <w:pPr>
-        <w:pStyle w:val="ListParagraph"/>
-        <w:numPr>
-          <w:ilvl w:val="0"/>
-          <w:numId w:val="38"/>
-        </w:numPr>
-        <w:rPr>
-          <w:noProof/>
-        </w:rPr>
-      </w:pPr>
-      <w:r>
-        <w:rPr>
-          <w:noProof/>
-        </w:rPr>
-        <w:t>Update the catalog URL in script as below:</w:t>
-      </w:r>
-    </w:p>
-    <w:p>
-      <w:pPr>
-        <w:pStyle w:val="ListParagraph"/>
-        <w:rPr>
-          <w:noProof/>
-        </w:rPr>
-      </w:pPr>
-      <w:r>
-        <w:rPr>
-          <w:noProof/>
-        </w:rPr>
-        <w:drawing>
-          <wp:inline distT="0" distB="0" distL="0" distR="0" wp14:anchorId="4ABB0E45" wp14:editId="051F5A8A">
-            <wp:extent cx="8229600" cy="342900"/>
-            <wp:effectExtent l="0" t="0" r="0" b="0"/>
-            <wp:docPr id="426" name="Picture 426"/>
-            <wp:cNvGraphicFramePr>
-              <a:graphicFrameLocks xmlns:a="http://schemas.openxmlformats.org/drawingml/2006/main" noChangeAspect="1"/>
-            </wp:cNvGraphicFramePr>
-            <a:graphic xmlns:a="http://schemas.openxmlformats.org/drawingml/2006/main">
-              <a:graphicData uri="http://schemas.openxmlformats.org/drawingml/2006/picture">
-                <pic:pic xmlns:pic="http://schemas.openxmlformats.org/drawingml/2006/picture">
-                  <pic:nvPicPr>
-                    <pic:cNvPr id="1" name=""/>
-                    <pic:cNvPicPr/>
-                  </pic:nvPicPr>
-                  <pic:blipFill>
-                    <a:blip r:embed="rId44"/>
-                    <a:stretch>
-                      <a:fillRect/>
-                    </a:stretch>
-                  </pic:blipFill>
-                  <pic:spPr>
-                    <a:xfrm>
-                      <a:off x="0" y="0"/>
-                      <a:ext cx="8229600" cy="342900"/>
-                    </a:xfrm>
-                    <a:prstGeom prst="rect">
-                      <a:avLst/>
-                    </a:prstGeom>
-                  </pic:spPr>
-                </pic:pic>
-              </a:graphicData>
-            </a:graphic>
-          </wp:inline>
-        </w:drawing>
-      </w:r>
-    </w:p>
-    <w:p>
-      <w:pPr>
-        <w:pStyle w:val="ListParagraph"/>
-      </w:pPr>
-    </w:p>
-    <w:p>
-      <w:pPr>
-        <w:pStyle w:val="ListParagraph"/>
-        <w:numPr>
-          <w:ilvl w:val="0"/>
-          <w:numId w:val="39"/>
-        </w:numPr>
-      </w:pPr>
-      <w:r>
-        <w:t>Upload following HTML page under ‘Site Page</w:t>
-      </w:r>
-      <w:r>
-        <w:t>s</w:t>
-      </w:r>
-      <w:r>
-        <w:t>’</w:t>
-      </w:r>
-    </w:p>
-    <w:p>
-      <w:pPr>
-        <w:pStyle w:val="ListParagraph"/>
-        <w:numPr>
-          <w:ilvl w:val="1"/>
-          <w:numId w:val="18"/>
-        </w:numPr>
-        <w:rPr>
-          <w:rFonts w:cs="Segoe UI"/>
-          <w:color w:val="767171" w:themeColor="background2" w:themeShade="80"/>
-          <w:sz w:val="20"/>
-          <w:szCs w:val="20"/>
-        </w:rPr>
-      </w:pPr>
-      <w:r>
-        <w:rPr>
-          <w:rFonts w:cs="Segoe UI"/>
-          <w:szCs w:val="20"/>
-        </w:rPr>
-        <w:t>WebDashboardSP</w:t>
-      </w:r>
-      <w:r>
-        <w:rPr>
-          <w:rFonts w:cs="Segoe UI"/>
-          <w:szCs w:val="20"/>
-        </w:rPr>
-        <w:t>Template</w:t>
-      </w:r>
-      <w:r>
-        <w:rPr>
-          <w:rFonts w:cs="Segoe UI"/>
-          <w:szCs w:val="20"/>
-        </w:rPr>
-        <w:t>.html</w:t>
-      </w:r>
-    </w:p>
-    <w:p>
-      <w:pPr>
-        <w:pStyle w:val="ListParagraph"/>
-        <w:numPr>
-          <w:ilvl w:val="0"/>
-          <w:numId w:val="39"/>
-        </w:numPr>
-      </w:pPr>
-      <w:r>
-        <w:t>Create a new page using Wiki template and name</w:t>
-      </w:r>
-      <w:r>
-        <w:t xml:space="preserve"> it as ‘</w:t>
-      </w:r>
-      <w:proofErr w:type="spellStart"/>
-      <w:r>
-        <w:t>MatterCenterHome</w:t>
-      </w:r>
-      <w:proofErr w:type="spellEnd"/>
-      <w:r>
-        <w:t>’</w:t>
-      </w:r>
-      <w:r>
-        <w:t>.</w:t>
-      </w:r>
-    </w:p>
-    <w:p>
-      <w:r>
-        <w:lastRenderedPageBreak/>
-        <w:t xml:space="preserve">             </w:t>
-      </w:r>
-      <w:r>
-        <w:rPr>
-          <w:noProof/>
-        </w:rPr>
-        <w:drawing>
-          <wp:inline distT="0" distB="0" distL="0" distR="0" wp14:anchorId="1EE12212" wp14:editId="3DE4E062">
-            <wp:extent cx="3762375" cy="1371600"/>
-            <wp:effectExtent l="19050" t="19050" r="28575" b="19050"/>
-            <wp:docPr id="427" name="Picture 427"/>
-            <wp:cNvGraphicFramePr>
-              <a:graphicFrameLocks xmlns:a="http://schemas.openxmlformats.org/drawingml/2006/main" noChangeAspect="1"/>
-            </wp:cNvGraphicFramePr>
-            <a:graphic xmlns:a="http://schemas.openxmlformats.org/drawingml/2006/main">
-              <a:graphicData uri="http://schemas.openxmlformats.org/drawingml/2006/picture">
-                <pic:pic xmlns:pic="http://schemas.openxmlformats.org/drawingml/2006/picture">
-                  <pic:nvPicPr>
-                    <pic:cNvPr id="1" name=""/>
-                    <pic:cNvPicPr/>
-                  </pic:nvPicPr>
-                  <pic:blipFill>
-                    <a:blip r:embed="rId45"/>
-                    <a:stretch>
-                      <a:fillRect/>
-                    </a:stretch>
-                  </pic:blipFill>
-                  <pic:spPr>
-                    <a:xfrm>
-                      <a:off x="0" y="0"/>
-                      <a:ext cx="3762375" cy="1371600"/>
-                    </a:xfrm>
-                    <a:prstGeom prst="rect">
-                      <a:avLst/>
-                    </a:prstGeom>
-                    <a:ln>
-                      <a:solidFill>
-                        <a:schemeClr val="tx1"/>
-                      </a:solidFill>
-                    </a:ln>
-                  </pic:spPr>
-                </pic:pic>
-              </a:graphicData>
-            </a:graphic>
-          </wp:inline>
-        </w:drawing>
-      </w:r>
-    </w:p>
-    <w:p>
-      <w:pPr>
-        <w:pStyle w:val="ListParagraph"/>
-        <w:numPr>
-          <w:ilvl w:val="0"/>
-          <w:numId w:val="39"/>
-        </w:numPr>
-      </w:pPr>
-      <w:r>
-        <w:t xml:space="preserve">To create new web part, we have to </w:t>
-      </w:r>
-      <w:r>
-        <w:t>perform following steps</w:t>
-      </w:r>
-    </w:p>
-    <w:p>
-      <w:pPr>
-        <w:pStyle w:val="ListParagraph"/>
-        <w:numPr>
-          <w:ilvl w:val="1"/>
-          <w:numId w:val="40"/>
-        </w:numPr>
-        <w:spacing w:after="0" w:line="240" w:lineRule="auto"/>
-        <w:rPr>
-          <w:rFonts w:cs="Segoe UI"/>
-          <w:sz w:val="20"/>
-          <w:szCs w:val="20"/>
-        </w:rPr>
-      </w:pPr>
-      <w:r>
-        <w:rPr>
-          <w:rFonts w:cs="Segoe UI"/>
-          <w:szCs w:val="20"/>
-        </w:rPr>
-        <w:t xml:space="preserve">Add “Content Editor” web part on the page </w:t>
-      </w:r>
-    </w:p>
-    <w:p>
-      <w:pPr>
-        <w:pStyle w:val="ListParagraph"/>
-        <w:spacing w:after="0" w:line="240" w:lineRule="auto"/>
-        <w:ind w:left="1440"/>
-        <w:rPr>
-          <w:rFonts w:cs="Segoe UI"/>
-          <w:sz w:val="20"/>
-          <w:szCs w:val="20"/>
-        </w:rPr>
-      </w:pPr>
-    </w:p>
-    <w:p>
-      <w:pPr>
-        <w:ind w:left="360" w:firstLine="720"/>
-      </w:pPr>
-      <w:r>
-        <w:t xml:space="preserve">     </w:t>
-      </w:r>
-      <w:r>
-        <w:rPr>
-          <w:noProof/>
-        </w:rPr>
-        <w:drawing>
-          <wp:inline distT="0" distB="0" distL="0" distR="0" wp14:anchorId="1080F342" wp14:editId="3E00F4C8">
-            <wp:extent cx="3626300" cy="2124075"/>
-            <wp:effectExtent l="19050" t="19050" r="12700" b="9525"/>
-            <wp:docPr id="428" name="Picture 428"/>
-            <wp:cNvGraphicFramePr>
-              <a:graphicFrameLocks xmlns:a="http://schemas.openxmlformats.org/drawingml/2006/main" noChangeAspect="1"/>
-            </wp:cNvGraphicFramePr>
-            <a:graphic xmlns:a="http://schemas.openxmlformats.org/drawingml/2006/main">
-              <a:graphicData uri="http://schemas.openxmlformats.org/drawingml/2006/picture">
-                <pic:pic xmlns:pic="http://schemas.openxmlformats.org/drawingml/2006/picture">
-                  <pic:nvPicPr>
-                    <pic:cNvPr id="1" name=""/>
-                    <pic:cNvPicPr/>
-                  </pic:nvPicPr>
-                  <pic:blipFill>
-                    <a:blip r:embed="rId46"/>
-                    <a:stretch>
-                      <a:fillRect/>
-                    </a:stretch>
-                  </pic:blipFill>
-                  <pic:spPr>
-                    <a:xfrm>
-                      <a:off x="0" y="0"/>
-                      <a:ext cx="3654965" cy="2140865"/>
-                    </a:xfrm>
-                    <a:prstGeom prst="rect">
-                      <a:avLst/>
-                    </a:prstGeom>
-                    <a:ln>
-                      <a:solidFill>
-                        <a:schemeClr val="tx1"/>
-                      </a:solidFill>
-                    </a:ln>
-                  </pic:spPr>
-                </pic:pic>
-              </a:graphicData>
-            </a:graphic>
-          </wp:inline>
-        </w:drawing>
-      </w:r>
-    </w:p>
-    <w:p>
-      <w:pPr>
-        <w:pStyle w:val="ListParagraph"/>
-        <w:numPr>
-          <w:ilvl w:val="0"/>
-          <w:numId w:val="39"/>
-        </w:numPr>
-      </w:pPr>
-      <w:r>
-        <w:t>Configure</w:t>
-      </w:r>
-      <w:r>
-        <w:t xml:space="preserve"> web part with following settings</w:t>
-      </w:r>
-    </w:p>
-    <w:p>
-      <w:pPr>
-        <w:pStyle w:val="ListParagraph"/>
-        <w:numPr>
-          <w:ilvl w:val="1"/>
-          <w:numId w:val="41"/>
-        </w:numPr>
-        <w:spacing w:after="0" w:line="240" w:lineRule="auto"/>
-        <w:rPr>
-          <w:rFonts w:cs="Segoe UI"/>
-          <w:szCs w:val="20"/>
-        </w:rPr>
-      </w:pPr>
-      <w:r>
-        <w:rPr>
-          <w:rFonts w:cs="Segoe UI"/>
-          <w:szCs w:val="20"/>
-        </w:rPr>
-        <w:t xml:space="preserve">Provide URL of </w:t>
-      </w:r>
-      <w:r>
-        <w:rPr>
-          <w:rFonts w:cs="Segoe UI"/>
-          <w:szCs w:val="20"/>
-        </w:rPr>
-        <w:t>“</w:t>
-      </w:r>
-      <w:r>
-        <w:rPr>
-          <w:rFonts w:cs="Segoe UI"/>
-          <w:szCs w:val="20"/>
-        </w:rPr>
-        <w:t>WebDashboardSP</w:t>
-      </w:r>
-      <w:r>
-        <w:rPr>
-          <w:rFonts w:cs="Segoe UI"/>
-          <w:szCs w:val="20"/>
-        </w:rPr>
-        <w:t>Template</w:t>
-      </w:r>
-      <w:r>
-        <w:rPr>
-          <w:rFonts w:cs="Segoe UI"/>
-          <w:szCs w:val="20"/>
-        </w:rPr>
-        <w:t>.html</w:t>
-      </w:r>
-      <w:r>
-        <w:rPr>
-          <w:rFonts w:cs="Segoe UI"/>
-          <w:szCs w:val="20"/>
-        </w:rPr>
-        <w:t xml:space="preserve">” </w:t>
-      </w:r>
-      <w:r>
-        <w:rPr>
-          <w:rFonts w:cs="Segoe UI"/>
-          <w:szCs w:val="20"/>
-        </w:rPr>
-        <w:t xml:space="preserve">page which </w:t>
-      </w:r>
-      <w:r>
-        <w:rPr>
-          <w:rFonts w:cs="Segoe UI"/>
-          <w:szCs w:val="20"/>
-        </w:rPr>
-        <w:t>was</w:t>
-      </w:r>
-      <w:r>
-        <w:rPr>
-          <w:rFonts w:cs="Segoe UI"/>
-          <w:szCs w:val="20"/>
-        </w:rPr>
-        <w:t xml:space="preserve"> uploaded in </w:t>
-      </w:r>
-      <w:r>
-        <w:rPr>
-          <w:rFonts w:cs="Segoe UI"/>
-          <w:szCs w:val="20"/>
-        </w:rPr>
-        <w:t>Site Pages</w:t>
-      </w:r>
-    </w:p>
-    <w:p>
-      <w:pPr>
-        <w:pStyle w:val="ListParagraph"/>
-        <w:numPr>
-          <w:ilvl w:val="1"/>
-          <w:numId w:val="41"/>
-        </w:numPr>
-        <w:spacing w:after="0" w:line="240" w:lineRule="auto"/>
-        <w:rPr>
-          <w:rFonts w:cs="Segoe UI"/>
-          <w:szCs w:val="20"/>
-        </w:rPr>
-      </w:pPr>
-      <w:r>
-        <w:rPr>
-          <w:rFonts w:cs="Segoe UI"/>
-          <w:szCs w:val="20"/>
-        </w:rPr>
-        <w:t>Make chrome type as ‘None’</w:t>
-      </w:r>
-    </w:p>
-    <w:p>
-      <w:pPr>
-        <w:pStyle w:val="ListParagraph"/>
-        <w:spacing w:after="0" w:line="240" w:lineRule="auto"/>
-        <w:ind w:left="2160"/>
-        <w:rPr>
-          <w:rFonts w:cs="Segoe UI"/>
-          <w:sz w:val="20"/>
-          <w:szCs w:val="20"/>
-        </w:rPr>
-      </w:pPr>
-    </w:p>
-    <w:p>
-      <w:pPr>
-        <w:rPr>
-          <w:rFonts w:cs="Segoe UI"/>
-          <w:color w:val="767171" w:themeColor="background2" w:themeShade="80"/>
-          <w:sz w:val="20"/>
-          <w:szCs w:val="20"/>
-        </w:rPr>
-      </w:pPr>
-      <w:r>
-        <w:rPr>
-          <w:rFonts w:cs="Segoe UI"/>
-          <w:color w:val="767171" w:themeColor="background2" w:themeShade="80"/>
-          <w:sz w:val="20"/>
-          <w:szCs w:val="20"/>
-        </w:rPr>
-        <w:lastRenderedPageBreak/>
-        <w:t xml:space="preserve">   </w:t>
-      </w:r>
-      <w:r>
-        <w:rPr>
-          <w:rFonts w:cs="Segoe UI"/>
-          <w:color w:val="767171" w:themeColor="background2" w:themeShade="80"/>
-          <w:sz w:val="20"/>
-          <w:szCs w:val="20"/>
-        </w:rPr>
-        <w:tab/>
-        <w:t xml:space="preserve">         </w:t>
-      </w:r>
-      <w:r>
-        <w:rPr>
-          <w:noProof/>
-        </w:rPr>
-        <w:drawing>
-          <wp:inline distT="0" distB="0" distL="0" distR="0" wp14:anchorId="45BB7346" wp14:editId="43421D5F">
-            <wp:extent cx="3537284" cy="4800600"/>
-            <wp:effectExtent l="133350" t="114300" r="120650" b="171450"/>
-            <wp:docPr id="429" name="Picture 429"/>
-            <wp:cNvGraphicFramePr>
-              <a:graphicFrameLocks xmlns:a="http://schemas.openxmlformats.org/drawingml/2006/main" noChangeAspect="1"/>
-            </wp:cNvGraphicFramePr>
-            <a:graphic xmlns:a="http://schemas.openxmlformats.org/drawingml/2006/main">
-              <a:graphicData uri="http://schemas.openxmlformats.org/drawingml/2006/picture">
-                <pic:pic xmlns:pic="http://schemas.openxmlformats.org/drawingml/2006/picture">
-                  <pic:nvPicPr>
-                    <pic:cNvPr id="1" name=""/>
-                    <pic:cNvPicPr/>
-                  </pic:nvPicPr>
-                  <pic:blipFill>
-                    <a:blip r:embed="rId47"/>
-                    <a:stretch>
-                      <a:fillRect/>
-                    </a:stretch>
-                  </pic:blipFill>
-                  <pic:spPr>
-                    <a:xfrm>
-                      <a:off x="0" y="0"/>
-                      <a:ext cx="3540235" cy="4804605"/>
-                    </a:xfrm>
-                    <a:prstGeom prst="rect">
-                      <a:avLst/>
-                    </a:prstGeom>
-                    <a:solidFill>
-                      <a:srgbClr val="FFFFFF">
-                        <a:shade val="85000"/>
-                      </a:srgbClr>
-                    </a:solidFill>
-                    <a:ln w="88900" cap="sq">
-                      <a:solidFill>
-                        <a:srgbClr val="FFFFFF"/>
-                      </a:solidFill>
-                      <a:miter lim="800000"/>
-                    </a:ln>
-                    <a:effectLst>
-                      <a:outerShdw blurRad="55000" dist="18000" dir="5400000" algn="tl" rotWithShape="0">
-                        <a:srgbClr val="000000">
-                          <a:alpha val="40000"/>
-                        </a:srgbClr>
-                      </a:outerShdw>
-                    </a:effectLst>
-                    <a:scene3d>
-                      <a:camera prst="orthographicFront"/>
-                      <a:lightRig rig="twoPt" dir="t">
-                        <a:rot lat="0" lon="0" rev="7200000"/>
-                      </a:lightRig>
-                    </a:scene3d>
-                    <a:sp3d>
-                      <a:bevelT w="25400" h="19050"/>
-                      <a:contourClr>
-                        <a:srgbClr val="FFFFFF"/>
-                      </a:contourClr>
-                    </a:sp3d>
-                  </pic:spPr>
-                </pic:pic>
-              </a:graphicData>
-            </a:graphic>
-          </wp:inline>
-        </w:drawing>
-      </w:r>
-    </w:p>
-    <w:p/>
-    <w:p>
-      <w:pPr>
-        <w:pStyle w:val="ListParagraph"/>
-        <w:numPr>
-          <w:ilvl w:val="0"/>
-          <w:numId w:val="39"/>
-        </w:numPr>
-      </w:pPr>
-      <w:r>
-        <w:t>Click on ‘Save’ button</w:t>
-      </w:r>
-      <w:r>
-        <w:t xml:space="preserve"> </w:t>
-      </w:r>
-    </w:p>
-    <w:p>
-      <w:pPr>
-        <w:pStyle w:val="ListParagraph"/>
-        <w:numPr>
-          <w:ilvl w:val="0"/>
-          <w:numId w:val="39"/>
-        </w:numPr>
-      </w:pPr>
-      <w:r>
-        <w:t>Verify that web dashboard is loading fine</w:t>
-      </w:r>
-    </w:p>
-    <w:p>
-      <w:pPr>
-        <w:ind w:left="720"/>
-      </w:pPr>
-      <w:r>
-        <w:rPr>
-          <w:noProof/>
-        </w:rPr>
-        <w:lastRenderedPageBreak/>
-        <w:drawing>
-          <wp:inline distT="0" distB="0" distL="0" distR="0" wp14:anchorId="5A6D904A" wp14:editId="38454B5D">
-            <wp:extent cx="4505325" cy="2867625"/>
-            <wp:effectExtent l="0" t="0" r="0" b="9525"/>
-            <wp:docPr id="430" name="Picture 430"/>
-            <wp:cNvGraphicFramePr>
-              <a:graphicFrameLocks xmlns:a="http://schemas.openxmlformats.org/drawingml/2006/main" noChangeAspect="1"/>
-            </wp:cNvGraphicFramePr>
-            <a:graphic xmlns:a="http://schemas.openxmlformats.org/drawingml/2006/main">
-              <a:graphicData uri="http://schemas.openxmlformats.org/drawingml/2006/picture">
-                <pic:pic xmlns:pic="http://schemas.openxmlformats.org/drawingml/2006/picture">
-                  <pic:nvPicPr>
-                    <pic:cNvPr id="1" name=""/>
-                    <pic:cNvPicPr/>
-                  </pic:nvPicPr>
-                  <pic:blipFill>
-                    <a:blip r:embed="rId48"/>
-                    <a:stretch>
-                      <a:fillRect/>
-                    </a:stretch>
-                  </pic:blipFill>
-                  <pic:spPr>
-                    <a:xfrm>
-                      <a:off x="0" y="0"/>
-                      <a:ext cx="4513009" cy="2872516"/>
-                    </a:xfrm>
-                    <a:prstGeom prst="rect">
-                      <a:avLst/>
-                    </a:prstGeom>
-                  </pic:spPr>
-                </pic:pic>
-              </a:graphicData>
-            </a:graphic>
-          </wp:inline>
-        </w:drawing>
-      </w:r>
-    </w:p>
-    <w:p>
-      <w:pPr>
-        <w:pStyle w:val="ListNumber"/>
-      </w:pPr>
-      <w:r>
-        <w:t>Steps for Provisioning settings page at Site collection level:</w:t>
-      </w:r>
-    </w:p>
-    <w:p>
-      <w:pPr>
-        <w:keepNext/>
-        <w:ind w:firstLine="360"/>
-        <w:rPr>
-          <w:b/>
-          <w:sz w:val="20"/>
-          <w:szCs w:val="20"/>
-        </w:rPr>
-      </w:pPr>
-      <w:r>
-        <w:rPr>
-          <w:b/>
-        </w:rPr>
-        <w:t>Settings page configurations</w:t>
-      </w:r>
-    </w:p>
-    <w:p>
-      <w:pPr>
-        <w:pStyle w:val="ListParagraph"/>
-        <w:numPr>
-          <w:ilvl w:val="0"/>
-          <w:numId w:val="42"/>
-        </w:numPr>
-      </w:pPr>
-      <w:r>
-        <w:t>Navigate to the Site collection that was just provisioned</w:t>
-      </w:r>
-    </w:p>
-    <w:p>
-      <w:pPr>
-        <w:pStyle w:val="ListParagraph"/>
-        <w:numPr>
-          <w:ilvl w:val="0"/>
-          <w:numId w:val="43"/>
-        </w:numPr>
-        <w:spacing w:after="0" w:line="240" w:lineRule="auto"/>
-        <w:rPr>
-          <w:rFonts w:cs="Segoe UI"/>
-          <w:szCs w:val="20"/>
-        </w:rPr>
-      </w:pPr>
-      <w:r>
-        <w:rPr>
-          <w:rFonts w:cs="Segoe UI"/>
-          <w:szCs w:val="20"/>
-        </w:rPr>
-        <w:t xml:space="preserve">Navigate to ‘Site contents’ </w:t>
-      </w:r>
-    </w:p>
-    <w:p>
-      <w:r>
-        <w:lastRenderedPageBreak/>
-        <w:t xml:space="preserve">   </w:t>
-      </w:r>
-      <w:r>
-        <w:tab/>
-        <w:t xml:space="preserve">      </w:t>
-      </w:r>
-      <w:r>
-        <w:rPr>
-          <w:noProof/>
-        </w:rPr>
-        <w:drawing>
-          <wp:inline distT="0" distB="0" distL="0" distR="0" wp14:anchorId="5568F883" wp14:editId="3712AF9A">
-            <wp:extent cx="1516982" cy="2105025"/>
-            <wp:effectExtent l="19050" t="19050" r="26670" b="9525"/>
-            <wp:docPr id="431" name="Picture 431"/>
-            <wp:cNvGraphicFramePr>
-              <a:graphicFrameLocks xmlns:a="http://schemas.openxmlformats.org/drawingml/2006/main" noChangeAspect="1"/>
-            </wp:cNvGraphicFramePr>
-            <a:graphic xmlns:a="http://schemas.openxmlformats.org/drawingml/2006/main">
-              <a:graphicData uri="http://schemas.openxmlformats.org/drawingml/2006/picture">
-                <pic:pic xmlns:pic="http://schemas.openxmlformats.org/drawingml/2006/picture">
-                  <pic:nvPicPr>
-                    <pic:cNvPr id="1" name=""/>
-                    <pic:cNvPicPr/>
-                  </pic:nvPicPr>
-                  <pic:blipFill>
-                    <a:blip r:embed="rId41"/>
-                    <a:stretch>
-                      <a:fillRect/>
-                    </a:stretch>
-                  </pic:blipFill>
-                  <pic:spPr>
-                    <a:xfrm>
-                      <a:off x="0" y="0"/>
-                      <a:ext cx="1520074" cy="2109316"/>
-                    </a:xfrm>
-                    <a:prstGeom prst="rect">
-                      <a:avLst/>
-                    </a:prstGeom>
-                    <a:ln>
-                      <a:solidFill>
-                        <a:schemeClr val="tx1"/>
-                      </a:solidFill>
-                    </a:ln>
-                  </pic:spPr>
-                </pic:pic>
-              </a:graphicData>
-            </a:graphic>
-          </wp:inline>
-        </w:drawing>
-      </w:r>
-    </w:p>
-    <w:p>
-      <w:pPr>
-        <w:pStyle w:val="ListParagraph"/>
-        <w:numPr>
-          <w:ilvl w:val="0"/>
-          <w:numId w:val="43"/>
-        </w:numPr>
-        <w:spacing w:after="0" w:line="240" w:lineRule="auto"/>
-        <w:rPr>
-          <w:rFonts w:cs="Segoe UI"/>
-          <w:szCs w:val="20"/>
-        </w:rPr>
-      </w:pPr>
-      <w:r>
-        <w:rPr>
-          <w:rFonts w:cs="Segoe UI"/>
-          <w:szCs w:val="20"/>
-        </w:rPr>
-        <w:t>Navigate to ‘Site Pages’</w:t>
-      </w:r>
-    </w:p>
-    <w:p>
-      <w:pPr>
-        <w:pStyle w:val="ListParagraph"/>
-        <w:spacing w:after="0" w:line="240" w:lineRule="auto"/>
-        <w:ind w:left="1080"/>
-        <w:rPr>
-          <w:rFonts w:cs="Segoe UI"/>
-          <w:szCs w:val="20"/>
-        </w:rPr>
-      </w:pPr>
-    </w:p>
-    <w:p>
-      <w:pPr>
-        <w:ind w:left="360" w:firstLine="720"/>
-        <w:rPr>
-          <w:rFonts w:cs="Segoe UI"/>
-          <w:color w:val="767171" w:themeColor="background2" w:themeShade="80"/>
-          <w:sz w:val="20"/>
-          <w:szCs w:val="20"/>
-        </w:rPr>
-      </w:pPr>
-      <w:r>
-        <w:rPr>
-          <w:noProof/>
-        </w:rPr>
-        <w:drawing>
-          <wp:inline distT="0" distB="0" distL="0" distR="0" wp14:anchorId="62E78401" wp14:editId="66C00B21">
-            <wp:extent cx="1260677" cy="2362200"/>
-            <wp:effectExtent l="19050" t="19050" r="15875" b="19050"/>
-            <wp:docPr id="432" name="Picture 432"/>
-            <wp:cNvGraphicFramePr>
-              <a:graphicFrameLocks xmlns:a="http://schemas.openxmlformats.org/drawingml/2006/main" noChangeAspect="1"/>
-            </wp:cNvGraphicFramePr>
-            <a:graphic xmlns:a="http://schemas.openxmlformats.org/drawingml/2006/main">
-              <a:graphicData uri="http://schemas.openxmlformats.org/drawingml/2006/picture">
-                <pic:pic xmlns:pic="http://schemas.openxmlformats.org/drawingml/2006/picture">
-                  <pic:nvPicPr>
-                    <pic:cNvPr id="1" name=""/>
-                    <pic:cNvPicPr/>
-                  </pic:nvPicPr>
-                  <pic:blipFill>
-                    <a:blip r:embed="rId42"/>
-                    <a:stretch>
-                      <a:fillRect/>
-                    </a:stretch>
-                  </pic:blipFill>
-                  <pic:spPr>
-                    <a:xfrm>
-                      <a:off x="0" y="0"/>
-                      <a:ext cx="1271202" cy="2381921"/>
-                    </a:xfrm>
-                    <a:prstGeom prst="rect">
-                      <a:avLst/>
-                    </a:prstGeom>
-                    <a:ln>
-                      <a:solidFill>
-                        <a:schemeClr val="tx1"/>
-                      </a:solidFill>
-                    </a:ln>
-                  </pic:spPr>
-                </pic:pic>
-              </a:graphicData>
-            </a:graphic>
-          </wp:inline>
-        </w:drawing>
-      </w:r>
-    </w:p>
-    <w:p>
-      <w:pPr>
-        <w:pStyle w:val="ListParagraph"/>
-        <w:ind w:left="1440"/>
-        <w:rPr>
-          <w:rFonts w:cs="Segoe UI"/>
-          <w:color w:val="767171" w:themeColor="background2" w:themeShade="80"/>
-          <w:sz w:val="20"/>
-          <w:szCs w:val="20"/>
-        </w:rPr>
-      </w:pPr>
-    </w:p>
-    <w:p>
-      <w:pPr>
-        <w:pStyle w:val="ListParagraph"/>
-        <w:numPr>
-          <w:ilvl w:val="0"/>
-          <w:numId w:val="42"/>
-        </w:numPr>
-        <w:rPr>
-          <w:rFonts w:cs="Segoe UI"/>
-          <w:szCs w:val="20"/>
-        </w:rPr>
-      </w:pPr>
-      <w:r>
-        <w:rPr>
-          <w:rFonts w:cs="Segoe UI"/>
-          <w:szCs w:val="20"/>
-        </w:rPr>
-        <w:t>Update settings page URL in ‘</w:t>
-      </w:r>
-      <w:proofErr w:type="spellStart"/>
-      <w:r>
-        <w:rPr>
-          <w:rFonts w:cs="Segoe UI"/>
-          <w:szCs w:val="20"/>
-        </w:rPr>
-        <w:t>SettingsSP</w:t>
-      </w:r>
-      <w:proofErr w:type="spellEnd"/>
-      <w:r>
-        <w:rPr>
-          <w:rFonts w:cs="Segoe UI"/>
-          <w:szCs w:val="20"/>
-        </w:rPr>
-        <w:t>’ HTML</w:t>
-      </w:r>
-      <w:r>
-        <w:rPr>
-          <w:rFonts w:cs="Segoe UI"/>
-          <w:szCs w:val="20"/>
-        </w:rPr>
-        <w:t>.</w:t>
-      </w:r>
-    </w:p>
-    <w:p>
-      <w:pPr>
-        <w:pStyle w:val="ListParagraph"/>
-        <w:rPr>
-          <w:rFonts w:cs="Segoe UI"/>
-          <w:szCs w:val="20"/>
-        </w:rPr>
-      </w:pPr>
-      <w:r>
-        <w:rPr>
-          <w:rFonts w:cs="Segoe UI"/>
-          <w:szCs w:val="20"/>
-        </w:rPr>
-        <w:t>L</w:t>
-      </w:r>
-      <w:r>
-        <w:rPr>
-          <w:rFonts w:cs="Segoe UI"/>
-          <w:szCs w:val="20"/>
-        </w:rPr>
-        <w:t>ocation for ‘</w:t>
-      </w:r>
-      <w:proofErr w:type="spellStart"/>
-      <w:r>
-        <w:rPr>
-          <w:rFonts w:cs="Segoe UI"/>
-          <w:szCs w:val="20"/>
-        </w:rPr>
-        <w:t>SettingsSP</w:t>
-      </w:r>
-      <w:proofErr w:type="spellEnd"/>
-      <w:r>
-        <w:rPr>
-          <w:rFonts w:cs="Segoe UI"/>
-          <w:szCs w:val="20"/>
-        </w:rPr>
-        <w:t xml:space="preserve">’ = </w:t>
-      </w:r>
-      <w:proofErr w:type="gramStart"/>
-      <w:r>
-        <w:rPr>
-          <w:rFonts w:cs="Segoe UI"/>
-          <w:szCs w:val="20"/>
-        </w:rPr>
-        <w:t>“</w:t>
-      </w:r>
-      <w:r>
-        <w:rPr>
-          <w:rFonts w:cs="Segoe UI"/>
-          <w:szCs w:val="20"/>
-        </w:rPr>
-        <w:t>.</w:t>
-      </w:r>
-      <w:r>
-        <w:t>.</w:t>
-      </w:r>
-      <w:proofErr w:type="gramEnd"/>
-      <w:r>
-        <w:t>/</w:t>
-      </w:r>
-      <w:proofErr w:type="spellStart"/>
-      <w:r>
-        <w:t>mattercenter</w:t>
-      </w:r>
-      <w:proofErr w:type="spellEnd"/>
-      <w:r>
-        <w:t>-master/tree/master/</w:t>
-      </w:r>
-      <w:r>
-        <w:t>cloud</w:t>
-      </w:r>
-      <w:r>
-        <w:t>/</w:t>
-      </w:r>
-      <w:proofErr w:type="spellStart"/>
-      <w:r>
-        <w:t>src</w:t>
-      </w:r>
-      <w:proofErr w:type="spellEnd"/>
-      <w:r>
-        <w:t>/deployments/Static Content/</w:t>
-      </w:r>
-      <w:r>
-        <w:t>HTML</w:t>
-      </w:r>
-      <w:r>
-        <w:rPr>
-          <w:rFonts w:cs="Segoe UI"/>
-          <w:szCs w:val="20"/>
-        </w:rPr>
-        <w:t>/S</w:t>
-      </w:r>
-      <w:r>
-        <w:rPr>
-          <w:rFonts w:cs="Segoe UI"/>
-          <w:szCs w:val="20"/>
-        </w:rPr>
-        <w:t xml:space="preserve">ettingsSP.html” </w:t>
-      </w:r>
-    </w:p>
-    <w:p>
-      <w:pPr>
-        <w:pStyle w:val="ListParagraph"/>
-        <w:numPr>
-          <w:ilvl w:val="0"/>
-          <w:numId w:val="42"/>
-        </w:numPr>
-        <w:rPr>
-          <w:rFonts w:cs="Segoe UI"/>
-          <w:szCs w:val="20"/>
-        </w:rPr>
-      </w:pPr>
-      <w:r>
-        <w:rPr>
-          <w:rFonts w:cs="Segoe UI"/>
-          <w:szCs w:val="20"/>
-        </w:rPr>
-        <w:t xml:space="preserve">URL should be Azure settings page </w:t>
-      </w:r>
-      <w:r>
-        <w:rPr>
-          <w:rFonts w:cs="Segoe UI"/>
-          <w:szCs w:val="20"/>
-        </w:rPr>
-        <w:t xml:space="preserve">as below: </w:t>
-      </w:r>
-    </w:p>
-    <w:p>
-      <w:pPr>
-        <w:pStyle w:val="ListParagraph"/>
-        <w:rPr>
-          <w:rFonts w:cs="Segoe UI"/>
-          <w:szCs w:val="20"/>
-        </w:rPr>
-      </w:pPr>
-    </w:p>
-    <w:p>
-      <w:pPr>
-        <w:rPr>
-          <w:noProof/>
-        </w:rPr>
-      </w:pPr>
-      <w:r>
-        <w:rPr>
-          <w:noProof/>
-        </w:rPr>
-        <w:t xml:space="preserve"> </w:t>
-      </w:r>
-      <w:r>
-        <w:rPr>
-          <w:noProof/>
-        </w:rPr>
-        <w:drawing>
-          <wp:inline distT="0" distB="0" distL="0" distR="0" wp14:anchorId="7077D8FC" wp14:editId="40CC403F">
-            <wp:extent cx="6943725" cy="219075"/>
-            <wp:effectExtent l="0" t="0" r="9525" b="9525"/>
-            <wp:docPr id="433" name="Picture 433"/>
-            <wp:cNvGraphicFramePr>
-              <a:graphicFrameLocks xmlns:a="http://schemas.openxmlformats.org/drawingml/2006/main" noChangeAspect="1"/>
-            </wp:cNvGraphicFramePr>
-            <a:graphic xmlns:a="http://schemas.openxmlformats.org/drawingml/2006/main">
-              <a:graphicData uri="http://schemas.openxmlformats.org/drawingml/2006/picture">
-                <pic:pic xmlns:pic="http://schemas.openxmlformats.org/drawingml/2006/picture">
-                  <pic:nvPicPr>
-                    <pic:cNvPr id="1" name=""/>
-                    <pic:cNvPicPr/>
-                  </pic:nvPicPr>
-                  <pic:blipFill>
-                    <a:blip r:embed="rId49"/>
-                    <a:stretch>
-                      <a:fillRect/>
-                    </a:stretch>
-                  </pic:blipFill>
-                  <pic:spPr>
-                    <a:xfrm>
-                      <a:off x="0" y="0"/>
-                      <a:ext cx="6943725" cy="219075"/>
-                    </a:xfrm>
-                    <a:prstGeom prst="rect">
-                      <a:avLst/>
-                    </a:prstGeom>
-                  </pic:spPr>
-                </pic:pic>
-              </a:graphicData>
-            </a:graphic>
-          </wp:inline>
-        </w:drawing>
-      </w:r>
-    </w:p>
-    <w:p>
-      <w:pPr>
-        <w:pStyle w:val="ListParagraph"/>
-        <w:numPr>
-          <w:ilvl w:val="0"/>
-          <w:numId w:val="62"/>
-        </w:numPr>
-        <w:rPr>
-          <w:rFonts w:cs="Segoe UI"/>
-          <w:szCs w:val="20"/>
-        </w:rPr>
-      </w:pPr>
-      <w:r>
-        <w:rPr>
-          <w:rFonts w:cs="Segoe UI"/>
-          <w:szCs w:val="20"/>
-        </w:rPr>
-        <w:t>Update the catalog URL in Script as below:</w:t>
-      </w:r>
-    </w:p>
-    <w:p>
-      <w:pPr>
-        <w:pStyle w:val="ListParagraph"/>
-        <w:ind w:firstLine="360"/>
-        <w:rPr>
-          <w:rFonts w:cs="Segoe UI"/>
-          <w:sz w:val="20"/>
-          <w:szCs w:val="20"/>
-        </w:rPr>
-      </w:pPr>
-      <w:r>
-        <w:rPr>
-          <w:noProof/>
-        </w:rPr>
-        <w:drawing>
-          <wp:inline distT="0" distB="0" distL="0" distR="0" wp14:anchorId="76C97EBC" wp14:editId="2B0FE7F0">
-            <wp:extent cx="8229600" cy="409575"/>
-            <wp:effectExtent l="0" t="0" r="0" b="9525"/>
-            <wp:docPr id="434" name="Picture 434"/>
-            <wp:cNvGraphicFramePr>
-              <a:graphicFrameLocks xmlns:a="http://schemas.openxmlformats.org/drawingml/2006/main" noChangeAspect="1"/>
-            </wp:cNvGraphicFramePr>
-            <a:graphic xmlns:a="http://schemas.openxmlformats.org/drawingml/2006/main">
-              <a:graphicData uri="http://schemas.openxmlformats.org/drawingml/2006/picture">
-                <pic:pic xmlns:pic="http://schemas.openxmlformats.org/drawingml/2006/picture">
-                  <pic:nvPicPr>
-                    <pic:cNvPr id="1" name=""/>
-                    <pic:cNvPicPr/>
-                  </pic:nvPicPr>
-                  <pic:blipFill>
-                    <a:blip r:embed="rId50"/>
-                    <a:stretch>
-                      <a:fillRect/>
-                    </a:stretch>
-                  </pic:blipFill>
-                  <pic:spPr>
-                    <a:xfrm>
-                      <a:off x="0" y="0"/>
-                      <a:ext cx="8229600" cy="409575"/>
-                    </a:xfrm>
-                    <a:prstGeom prst="rect">
-                      <a:avLst/>
-                    </a:prstGeom>
-                  </pic:spPr>
-                </pic:pic>
-              </a:graphicData>
-            </a:graphic>
-          </wp:inline>
-        </w:drawing>
-      </w:r>
-    </w:p>
-    <w:p>
-      <w:pPr>
-        <w:pStyle w:val="ListParagraph"/>
-        <w:rPr>
-          <w:rFonts w:cs="Segoe UI"/>
-          <w:sz w:val="20"/>
-          <w:szCs w:val="20"/>
-        </w:rPr>
-      </w:pPr>
-    </w:p>
-    <w:p>
-      <w:pPr>
-        <w:pStyle w:val="ListParagraph"/>
-        <w:numPr>
-          <w:ilvl w:val="0"/>
-          <w:numId w:val="43"/>
-        </w:numPr>
-        <w:rPr>
-          <w:rFonts w:cs="Segoe UI"/>
-          <w:szCs w:val="20"/>
-        </w:rPr>
-      </w:pPr>
-      <w:r>
-        <w:rPr>
-          <w:rFonts w:cs="Segoe UI"/>
-          <w:szCs w:val="20"/>
-        </w:rPr>
-        <w:t>Upload following HTML page under ‘Site Pages’</w:t>
-      </w:r>
-    </w:p>
-    <w:p>
-      <w:pPr>
-        <w:pStyle w:val="ListParagraph"/>
-        <w:numPr>
-          <w:ilvl w:val="0"/>
-          <w:numId w:val="42"/>
-        </w:numPr>
-        <w:ind w:left="1440"/>
-      </w:pPr>
-      <w:r>
-        <w:t>SettingsSP.html</w:t>
-      </w:r>
-    </w:p>
-    <w:p>
-      <w:pPr>
-        <w:pStyle w:val="ListParagraph"/>
-        <w:numPr>
-          <w:ilvl w:val="0"/>
-          <w:numId w:val="42"/>
-        </w:numPr>
-        <w:ind w:left="1440"/>
-      </w:pPr>
-      <w:r>
-        <w:t>Create a new page using Wiki template and</w:t>
-      </w:r>
-      <w:r>
-        <w:t xml:space="preserve"> name it as ’S</w:t>
-      </w:r>
-      <w:r>
-        <w:t>ettings’</w:t>
-      </w:r>
-      <w:r>
-        <w:t>.</w:t>
-      </w:r>
-    </w:p>
-    <w:p>
-      <w:pPr>
-        <w:ind w:left="360" w:firstLine="720"/>
-        <w:rPr>
-          <w:rFonts w:cs="Segoe UI"/>
-          <w:sz w:val="20"/>
-          <w:szCs w:val="20"/>
-        </w:rPr>
-      </w:pPr>
-      <w:r>
-        <w:rPr>
-          <w:rFonts w:cs="Segoe UI"/>
-          <w:sz w:val="20"/>
-          <w:szCs w:val="20"/>
-        </w:rPr>
-        <w:t xml:space="preserve">       </w:t>
-      </w:r>
-      <w:r>
-        <w:rPr>
-          <w:noProof/>
-        </w:rPr>
-        <w:drawing>
-          <wp:inline distT="0" distB="0" distL="0" distR="0" wp14:anchorId="1C419C8F" wp14:editId="1C1FE089">
-            <wp:extent cx="3019425" cy="1051790"/>
-            <wp:effectExtent l="19050" t="19050" r="9525" b="15240"/>
-            <wp:docPr id="435" name="Picture 435"/>
-            <wp:cNvGraphicFramePr>
-              <a:graphicFrameLocks xmlns:a="http://schemas.openxmlformats.org/drawingml/2006/main" noChangeAspect="1"/>
-            </wp:cNvGraphicFramePr>
-            <a:graphic xmlns:a="http://schemas.openxmlformats.org/drawingml/2006/main">
-              <a:graphicData uri="http://schemas.openxmlformats.org/drawingml/2006/picture">
-                <pic:pic xmlns:pic="http://schemas.openxmlformats.org/drawingml/2006/picture">
-                  <pic:nvPicPr>
-                    <pic:cNvPr id="1" name=""/>
-                    <pic:cNvPicPr/>
-                  </pic:nvPicPr>
-                  <pic:blipFill>
-                    <a:blip r:embed="rId51"/>
-                    <a:stretch>
-                      <a:fillRect/>
-                    </a:stretch>
-                  </pic:blipFill>
-                  <pic:spPr>
-                    <a:xfrm>
-                      <a:off x="0" y="0"/>
-                      <a:ext cx="3037589" cy="1058117"/>
-                    </a:xfrm>
-                    <a:prstGeom prst="rect">
-                      <a:avLst/>
-                    </a:prstGeom>
-                    <a:ln>
-                      <a:solidFill>
-                        <a:schemeClr val="tx1"/>
-                      </a:solidFill>
-                    </a:ln>
-                  </pic:spPr>
-                </pic:pic>
-              </a:graphicData>
-            </a:graphic>
-          </wp:inline>
-        </w:drawing>
-      </w:r>
-    </w:p>
-    <w:p>
-      <w:pPr>
-        <w:pStyle w:val="ListParagraph"/>
-        <w:ind w:left="1440"/>
-        <w:rPr>
-          <w:rFonts w:cs="Segoe UI"/>
-          <w:sz w:val="20"/>
-          <w:szCs w:val="20"/>
-        </w:rPr>
-      </w:pPr>
-    </w:p>
-    <w:p>
-      <w:pPr>
-        <w:pStyle w:val="ListParagraph"/>
-        <w:numPr>
-          <w:ilvl w:val="0"/>
-          <w:numId w:val="43"/>
-        </w:numPr>
-        <w:spacing w:after="0" w:line="240" w:lineRule="auto"/>
-        <w:rPr>
-          <w:rFonts w:cs="Segoe UI"/>
-          <w:szCs w:val="20"/>
-        </w:rPr>
-      </w:pPr>
-      <w:r>
-        <w:rPr>
-          <w:rFonts w:cs="Segoe UI"/>
-          <w:szCs w:val="20"/>
-        </w:rPr>
-        <w:t>To add new web part, we have to perform following steps</w:t>
-      </w:r>
-    </w:p>
-    <w:p>
-      <w:pPr>
-        <w:pStyle w:val="ListParagraph"/>
-        <w:numPr>
-          <w:ilvl w:val="0"/>
-          <w:numId w:val="44"/>
-        </w:numPr>
-      </w:pPr>
-      <w:r>
-        <w:t xml:space="preserve">Add </w:t>
-      </w:r>
-      <w:r>
-        <w:t>“C</w:t>
-      </w:r>
-      <w:r>
-        <w:t xml:space="preserve">ontent </w:t>
-      </w:r>
-      <w:r>
-        <w:t>E</w:t>
-      </w:r>
-      <w:r>
-        <w:t>ditor</w:t>
-      </w:r>
-      <w:r>
-        <w:t>”</w:t>
-      </w:r>
-      <w:r>
-        <w:t xml:space="preserve"> web part on the page</w:t>
-      </w:r>
-    </w:p>
-    <w:p>
-      <w:pPr>
-        <w:ind w:left="360" w:firstLine="720"/>
-      </w:pPr>
-      <w:r>
-        <w:t xml:space="preserve">       </w:t>
-      </w:r>
-      <w:r>
-        <w:rPr>
-          <w:noProof/>
-        </w:rPr>
-        <w:drawing>
-          <wp:inline distT="0" distB="0" distL="0" distR="0" wp14:anchorId="0DF59F4B" wp14:editId="22ECCA94">
-            <wp:extent cx="2638425" cy="1545435"/>
-            <wp:effectExtent l="19050" t="19050" r="9525" b="17145"/>
-            <wp:docPr id="436" name="Picture 436"/>
-            <wp:cNvGraphicFramePr>
-              <a:graphicFrameLocks xmlns:a="http://schemas.openxmlformats.org/drawingml/2006/main" noChangeAspect="1"/>
-            </wp:cNvGraphicFramePr>
-            <a:graphic xmlns:a="http://schemas.openxmlformats.org/drawingml/2006/main">
-              <a:graphicData uri="http://schemas.openxmlformats.org/drawingml/2006/picture">
-                <pic:pic xmlns:pic="http://schemas.openxmlformats.org/drawingml/2006/picture">
-                  <pic:nvPicPr>
-                    <pic:cNvPr id="1" name=""/>
-                    <pic:cNvPicPr/>
-                  </pic:nvPicPr>
-                  <pic:blipFill>
-                    <a:blip r:embed="rId46"/>
-                    <a:stretch>
-                      <a:fillRect/>
-                    </a:stretch>
-                  </pic:blipFill>
-                  <pic:spPr>
-                    <a:xfrm>
-                      <a:off x="0" y="0"/>
-                      <a:ext cx="2669657" cy="1563729"/>
-                    </a:xfrm>
-                    <a:prstGeom prst="rect">
-                      <a:avLst/>
-                    </a:prstGeom>
-                    <a:ln>
-                      <a:solidFill>
-                        <a:schemeClr val="tx1"/>
-                      </a:solidFill>
-                    </a:ln>
-                  </pic:spPr>
-                </pic:pic>
-              </a:graphicData>
-            </a:graphic>
-          </wp:inline>
-        </w:drawing>
-      </w:r>
-    </w:p>
-    <w:p>
-      <w:pPr>
-        <w:spacing w:after="0" w:line="240" w:lineRule="auto"/>
-        <w:rPr>
-          <w:rFonts w:cs="Segoe UI"/>
-          <w:sz w:val="20"/>
-          <w:szCs w:val="20"/>
-        </w:rPr>
-      </w:pPr>
-    </w:p>
-    <w:p>
-      <w:pPr>
-        <w:pStyle w:val="ListParagraph"/>
-        <w:numPr>
-          <w:ilvl w:val="0"/>
-          <w:numId w:val="43"/>
-        </w:numPr>
-        <w:rPr>
-          <w:rFonts w:cs="Segoe UI"/>
-          <w:szCs w:val="20"/>
-        </w:rPr>
-      </w:pPr>
-      <w:r>
-        <w:rPr>
-          <w:rFonts w:cs="Segoe UI"/>
-          <w:szCs w:val="20"/>
-        </w:rPr>
-        <w:lastRenderedPageBreak/>
-        <w:t>Configure web part with following settings</w:t>
-      </w:r>
-    </w:p>
-    <w:p>
-      <w:pPr>
-        <w:pStyle w:val="ListParagraph"/>
-        <w:numPr>
-          <w:ilvl w:val="0"/>
-          <w:numId w:val="42"/>
-        </w:numPr>
-        <w:ind w:left="1440"/>
-      </w:pPr>
-      <w:r>
-        <w:t xml:space="preserve">Provide URL of </w:t>
-      </w:r>
-      <w:r>
-        <w:t>“</w:t>
-      </w:r>
-      <w:r>
-        <w:t>SettingsSP.html</w:t>
-      </w:r>
-      <w:r>
-        <w:t>”</w:t>
-      </w:r>
-      <w:r>
-        <w:t xml:space="preserve"> page which </w:t>
-      </w:r>
-      <w:r>
-        <w:rPr>
-          <w:rFonts w:cs="Segoe UI"/>
-          <w:szCs w:val="20"/>
-        </w:rPr>
-        <w:t>was</w:t>
-      </w:r>
-      <w:r>
-        <w:rPr>
-          <w:rFonts w:cs="Segoe UI"/>
-          <w:szCs w:val="20"/>
-        </w:rPr>
-        <w:t xml:space="preserve"> uploaded in </w:t>
-      </w:r>
-      <w:r>
-        <w:rPr>
-          <w:rFonts w:cs="Segoe UI"/>
-          <w:szCs w:val="20"/>
-        </w:rPr>
-        <w:t>Site Pages</w:t>
-      </w:r>
-      <w:r>
-        <w:t xml:space="preserve"> </w:t>
-      </w:r>
-    </w:p>
-    <w:p>
-      <w:pPr>
-        <w:pStyle w:val="ListParagraph"/>
-        <w:numPr>
-          <w:ilvl w:val="0"/>
-          <w:numId w:val="44"/>
-        </w:numPr>
-      </w:pPr>
-      <w:r>
-        <w:t>Make chrome type as ‘None’</w:t>
-      </w:r>
-    </w:p>
-    <w:p>
-      <w:pPr>
-        <w:pStyle w:val="ListParagraph"/>
-        <w:spacing w:after="0" w:line="240" w:lineRule="auto"/>
-        <w:ind w:left="2160"/>
-        <w:rPr>
-          <w:rFonts w:cs="Segoe UI"/>
-          <w:sz w:val="20"/>
-          <w:szCs w:val="20"/>
-        </w:rPr>
-      </w:pPr>
-    </w:p>
-    <w:p>
-      <w:r>
-        <w:t xml:space="preserve">  </w:t>
-      </w:r>
-      <w:r>
-        <w:tab/>
-      </w:r>
-      <w:r>
-        <w:tab/>
-        <w:t xml:space="preserve">  </w:t>
-      </w:r>
-      <w:r>
-        <w:rPr>
-          <w:noProof/>
-        </w:rPr>
-        <w:drawing>
-          <wp:inline distT="0" distB="0" distL="0" distR="0" wp14:anchorId="71244A6F" wp14:editId="184866C8">
-            <wp:extent cx="2354617" cy="3219450"/>
-            <wp:effectExtent l="19050" t="19050" r="26670" b="19050"/>
-            <wp:docPr id="437" name="Picture 437"/>
-            <wp:cNvGraphicFramePr>
-              <a:graphicFrameLocks xmlns:a="http://schemas.openxmlformats.org/drawingml/2006/main" noChangeAspect="1"/>
-            </wp:cNvGraphicFramePr>
-            <a:graphic xmlns:a="http://schemas.openxmlformats.org/drawingml/2006/main">
-              <a:graphicData uri="http://schemas.openxmlformats.org/drawingml/2006/picture">
-                <pic:pic xmlns:pic="http://schemas.openxmlformats.org/drawingml/2006/picture">
-                  <pic:nvPicPr>
-                    <pic:cNvPr id="0" name="Picture 3"/>
-                    <pic:cNvPicPr>
-                      <a:picLocks noChangeAspect="1" noChangeArrowheads="1"/>
-                    </pic:cNvPicPr>
-                  </pic:nvPicPr>
-                  <pic:blipFill>
-                    <a:blip r:embed="rId52">
-                      <a:extLst>
-                        <a:ext uri="{28A0092B-C50C-407E-A947-70E740481C1C}">
-                          <a14:useLocalDpi xmlns:a14="http://schemas.microsoft.com/office/drawing/2010/main" val="0"/>
-                        </a:ext>
-                      </a:extLst>
-                    </a:blip>
-                    <a:srcRect/>
-                    <a:stretch>
-                      <a:fillRect/>
-                    </a:stretch>
-                  </pic:blipFill>
-                  <pic:spPr bwMode="auto">
-                    <a:xfrm>
-                      <a:off x="0" y="0"/>
-                      <a:ext cx="2361447" cy="3228789"/>
-                    </a:xfrm>
-                    <a:prstGeom prst="rect">
-                      <a:avLst/>
-                    </a:prstGeom>
-                    <a:noFill/>
-                    <a:ln>
-                      <a:solidFill>
-                        <a:schemeClr val="tx1"/>
-                      </a:solidFill>
-                    </a:ln>
-                  </pic:spPr>
-                </pic:pic>
-              </a:graphicData>
-            </a:graphic>
-          </wp:inline>
-        </w:drawing>
-      </w:r>
-    </w:p>
-    <w:p>
-      <w:pPr>
-        <w:spacing w:after="0" w:line="240" w:lineRule="auto"/>
-        <w:rPr>
-          <w:rFonts w:cs="Segoe UI"/>
-          <w:sz w:val="20"/>
-          <w:szCs w:val="20"/>
-        </w:rPr>
-      </w:pPr>
-    </w:p>
-    <w:p>
-      <w:pPr>
-        <w:pStyle w:val="ListParagraph"/>
-        <w:numPr>
-          <w:ilvl w:val="0"/>
-          <w:numId w:val="43"/>
-        </w:numPr>
-        <w:spacing w:after="0" w:line="240" w:lineRule="auto"/>
-        <w:rPr>
-          <w:rFonts w:cs="Segoe UI"/>
-          <w:szCs w:val="20"/>
-        </w:rPr>
-      </w:pPr>
-      <w:r>
-        <w:rPr>
-          <w:rFonts w:cs="Segoe UI"/>
-          <w:szCs w:val="20"/>
-        </w:rPr>
-        <w:t>Click on ‘Save’ button</w:t>
-      </w:r>
-    </w:p>
-    <w:p>
-      <w:pPr>
-        <w:pStyle w:val="ListParagraph"/>
-        <w:numPr>
-          <w:ilvl w:val="0"/>
-          <w:numId w:val="43"/>
-        </w:numPr>
-        <w:spacing w:after="0" w:line="240" w:lineRule="auto"/>
-        <w:rPr>
-          <w:rFonts w:cs="Segoe UI"/>
-          <w:szCs w:val="20"/>
-        </w:rPr>
-      </w:pPr>
-      <w:r>
-        <w:rPr>
-          <w:rFonts w:cs="Segoe UI"/>
-          <w:szCs w:val="20"/>
-        </w:rPr>
-        <w:t>Select “Site Contents” and then select “Site Pages” as shown below:</w:t>
-      </w:r>
-    </w:p>
-    <w:p>
-      <w:pPr>
-        <w:pStyle w:val="ListParagraph"/>
-        <w:spacing w:after="0" w:line="240" w:lineRule="auto"/>
-        <w:ind w:left="1080"/>
-        <w:rPr>
-          <w:rFonts w:cs="Segoe UI"/>
-          <w:sz w:val="20"/>
-          <w:szCs w:val="20"/>
-        </w:rPr>
-      </w:pPr>
-    </w:p>
-    <w:p>
-      <w:pPr>
-        <w:rPr>
-          <w:rFonts w:cs="Segoe UI"/>
-          <w:sz w:val="20"/>
-          <w:szCs w:val="20"/>
-        </w:rPr>
-      </w:pPr>
-      <w:r>
-        <w:rPr>
-          <w:rFonts w:cs="Segoe UI"/>
-          <w:sz w:val="20"/>
-          <w:szCs w:val="20"/>
-        </w:rPr>
-        <w:lastRenderedPageBreak/>
-        <w:t xml:space="preserve">  </w:t>
-      </w:r>
-      <w:r>
-        <w:rPr>
-          <w:rFonts w:cs="Segoe UI"/>
-          <w:sz w:val="20"/>
-          <w:szCs w:val="20"/>
-        </w:rPr>
-        <w:tab/>
-      </w:r>
-      <w:r>
-        <w:rPr>
-          <w:rFonts w:cs="Segoe UI"/>
-          <w:sz w:val="20"/>
-          <w:szCs w:val="20"/>
-        </w:rPr>
-        <w:tab/>
-      </w:r>
-      <w:r>
-        <w:rPr>
-          <w:noProof/>
-        </w:rPr>
-        <w:drawing>
-          <wp:inline distT="0" distB="0" distL="0" distR="0" wp14:anchorId="2C9BD435" wp14:editId="7128CF04">
-            <wp:extent cx="1485900" cy="2784213"/>
-            <wp:effectExtent l="19050" t="19050" r="19050" b="16510"/>
-            <wp:docPr id="438" name="Picture 438"/>
-            <wp:cNvGraphicFramePr>
-              <a:graphicFrameLocks xmlns:a="http://schemas.openxmlformats.org/drawingml/2006/main" noChangeAspect="1"/>
-            </wp:cNvGraphicFramePr>
-            <a:graphic xmlns:a="http://schemas.openxmlformats.org/drawingml/2006/main">
-              <a:graphicData uri="http://schemas.openxmlformats.org/drawingml/2006/picture">
-                <pic:pic xmlns:pic="http://schemas.openxmlformats.org/drawingml/2006/picture">
-                  <pic:nvPicPr>
-                    <pic:cNvPr id="1" name=""/>
-                    <pic:cNvPicPr/>
-                  </pic:nvPicPr>
-                  <pic:blipFill>
-                    <a:blip r:embed="rId42"/>
-                    <a:stretch>
-                      <a:fillRect/>
-                    </a:stretch>
-                  </pic:blipFill>
-                  <pic:spPr>
-                    <a:xfrm>
-                      <a:off x="0" y="0"/>
-                      <a:ext cx="1496567" cy="2804200"/>
-                    </a:xfrm>
-                    <a:prstGeom prst="rect">
-                      <a:avLst/>
-                    </a:prstGeom>
-                    <a:ln>
-                      <a:solidFill>
-                        <a:schemeClr val="tx1"/>
-                      </a:solidFill>
-                    </a:ln>
-                  </pic:spPr>
-                </pic:pic>
-              </a:graphicData>
-            </a:graphic>
-          </wp:inline>
-        </w:drawing>
-      </w:r>
-    </w:p>
-    <w:p>
-      <w:pPr>
-        <w:pStyle w:val="ListParagraph"/>
-        <w:numPr>
-          <w:ilvl w:val="0"/>
-          <w:numId w:val="43"/>
-        </w:numPr>
-        <w:spacing w:after="0" w:line="240" w:lineRule="auto"/>
-        <w:rPr>
-          <w:rFonts w:cs="Segoe UI"/>
-          <w:sz w:val="20"/>
-          <w:szCs w:val="20"/>
-        </w:rPr>
-      </w:pPr>
-      <w:r>
-        <w:rPr>
-          <w:rFonts w:cs="Segoe UI"/>
-          <w:szCs w:val="20"/>
-        </w:rPr>
-        <w:t>Click on “…” icon on “Settings.aspx” row as shown below:</w:t>
-      </w:r>
-    </w:p>
-    <w:p>
-      <w:pPr>
-        <w:pStyle w:val="ListParagraph"/>
-        <w:spacing w:after="0" w:line="240" w:lineRule="auto"/>
-        <w:ind w:left="1080"/>
-        <w:rPr>
-          <w:rFonts w:cs="Segoe UI"/>
-          <w:sz w:val="20"/>
-          <w:szCs w:val="20"/>
-        </w:rPr>
-      </w:pPr>
-    </w:p>
-    <w:p>
-      <w:pPr>
-        <w:ind w:left="720" w:firstLine="720"/>
-        <w:rPr>
-          <w:rFonts w:cs="Segoe UI"/>
-          <w:sz w:val="20"/>
-          <w:szCs w:val="20"/>
-        </w:rPr>
-      </w:pPr>
-      <w:r>
-        <w:rPr>
-          <w:noProof/>
-        </w:rPr>
-        <w:drawing>
-          <wp:inline distT="0" distB="0" distL="0" distR="0" wp14:anchorId="459ABD85" wp14:editId="5C6574E7">
-            <wp:extent cx="3819525" cy="1507406"/>
-            <wp:effectExtent l="19050" t="19050" r="9525" b="17145"/>
-            <wp:docPr id="439" name="Picture 439"/>
-            <wp:cNvGraphicFramePr>
-              <a:graphicFrameLocks xmlns:a="http://schemas.openxmlformats.org/drawingml/2006/main" noChangeAspect="1"/>
-            </wp:cNvGraphicFramePr>
-            <a:graphic xmlns:a="http://schemas.openxmlformats.org/drawingml/2006/main">
-              <a:graphicData uri="http://schemas.openxmlformats.org/drawingml/2006/picture">
-                <pic:pic xmlns:pic="http://schemas.openxmlformats.org/drawingml/2006/picture">
-                  <pic:nvPicPr>
-                    <pic:cNvPr id="1" name=""/>
-                    <pic:cNvPicPr/>
-                  </pic:nvPicPr>
-                  <pic:blipFill>
-                    <a:blip r:embed="rId53"/>
-                    <a:stretch>
-                      <a:fillRect/>
-                    </a:stretch>
-                  </pic:blipFill>
-                  <pic:spPr>
-                    <a:xfrm>
-                      <a:off x="0" y="0"/>
-                      <a:ext cx="3829185" cy="1511218"/>
-                    </a:xfrm>
-                    <a:prstGeom prst="rect">
-                      <a:avLst/>
-                    </a:prstGeom>
-                    <a:ln>
-                      <a:solidFill>
-                        <a:schemeClr val="tx1"/>
-                      </a:solidFill>
-                    </a:ln>
-                  </pic:spPr>
-                </pic:pic>
-              </a:graphicData>
-            </a:graphic>
-          </wp:inline>
-        </w:drawing>
-      </w:r>
-    </w:p>
-    <w:p>
-      <w:pPr>
-        <w:pStyle w:val="ListParagraph"/>
-        <w:numPr>
-          <w:ilvl w:val="0"/>
-          <w:numId w:val="43"/>
-        </w:numPr>
-        <w:spacing w:after="0" w:line="240" w:lineRule="auto"/>
-        <w:rPr>
-          <w:rFonts w:cs="Segoe UI"/>
-        </w:rPr>
-      </w:pPr>
-      <w:r>
-        <w:rPr>
-          <w:rFonts w:cs="Segoe UI"/>
-        </w:rPr>
-        <w:t xml:space="preserve">In the fly out that opens, click on “…” and then select “Shared </w:t>
-      </w:r>
-      <w:proofErr w:type="gramStart"/>
-      <w:r>
-        <w:rPr>
-          <w:rFonts w:cs="Segoe UI"/>
-        </w:rPr>
-        <w:t>With</w:t>
-      </w:r>
-      <w:proofErr w:type="gramEnd"/>
-      <w:r>
-        <w:rPr>
-          <w:rFonts w:cs="Segoe UI"/>
-        </w:rPr>
-        <w:t>” as shown below:</w:t>
-      </w:r>
-    </w:p>
-    <w:p>
-      <w:pPr>
-        <w:ind w:left="720" w:firstLine="720"/>
-        <w:rPr>
-          <w:rFonts w:cs="Segoe UI"/>
-          <w:sz w:val="20"/>
-          <w:szCs w:val="20"/>
-        </w:rPr>
-      </w:pPr>
-      <w:r>
-        <w:rPr>
-          <w:noProof/>
-        </w:rPr>
-        <w:lastRenderedPageBreak/>
-        <w:drawing>
-          <wp:inline distT="0" distB="0" distL="0" distR="0" wp14:anchorId="3B4296BD" wp14:editId="049D9BD1">
-            <wp:extent cx="2735287" cy="2324100"/>
-            <wp:effectExtent l="19050" t="19050" r="27305" b="19050"/>
-            <wp:docPr id="440" name="Picture 440"/>
-            <wp:cNvGraphicFramePr>
-              <a:graphicFrameLocks xmlns:a="http://schemas.openxmlformats.org/drawingml/2006/main" noChangeAspect="1"/>
-            </wp:cNvGraphicFramePr>
-            <a:graphic xmlns:a="http://schemas.openxmlformats.org/drawingml/2006/main">
-              <a:graphicData uri="http://schemas.openxmlformats.org/drawingml/2006/picture">
-                <pic:pic xmlns:pic="http://schemas.openxmlformats.org/drawingml/2006/picture">
-                  <pic:nvPicPr>
-                    <pic:cNvPr id="1" name=""/>
-                    <pic:cNvPicPr/>
-                  </pic:nvPicPr>
-                  <pic:blipFill>
-                    <a:blip r:embed="rId54"/>
-                    <a:stretch>
-                      <a:fillRect/>
-                    </a:stretch>
-                  </pic:blipFill>
-                  <pic:spPr>
-                    <a:xfrm>
-                      <a:off x="0" y="0"/>
-                      <a:ext cx="2741375" cy="2329273"/>
-                    </a:xfrm>
-                    <a:prstGeom prst="rect">
-                      <a:avLst/>
-                    </a:prstGeom>
-                    <a:ln>
-                      <a:solidFill>
-                        <a:schemeClr val="tx1"/>
-                      </a:solidFill>
-                    </a:ln>
-                  </pic:spPr>
-                </pic:pic>
-              </a:graphicData>
-            </a:graphic>
-          </wp:inline>
-        </w:drawing>
-      </w:r>
-    </w:p>
-    <w:p>
-      <w:pPr>
-        <w:pStyle w:val="ListParagraph"/>
-        <w:numPr>
-          <w:ilvl w:val="0"/>
-          <w:numId w:val="43"/>
-        </w:numPr>
-        <w:spacing w:after="0" w:line="240" w:lineRule="auto"/>
-        <w:rPr>
-          <w:rFonts w:cs="Segoe UI"/>
-        </w:rPr>
-      </w:pPr>
-      <w:r>
-        <w:rPr>
-          <w:rFonts w:cs="Segoe UI"/>
-        </w:rPr>
-        <w:t>In the popup that opens up, select “Advanced” as shown below:</w:t>
-      </w:r>
-    </w:p>
-    <w:p>
-      <w:pPr>
-        <w:pStyle w:val="ListParagraph"/>
-        <w:spacing w:after="0" w:line="240" w:lineRule="auto"/>
-        <w:ind w:left="1080"/>
-        <w:rPr>
-          <w:rFonts w:cs="Segoe UI"/>
-        </w:rPr>
-      </w:pPr>
-    </w:p>
-    <w:p>
-      <w:pPr>
-        <w:ind w:left="720" w:firstLine="720"/>
-        <w:rPr>
-          <w:rFonts w:cs="Segoe UI"/>
-          <w:sz w:val="20"/>
-          <w:szCs w:val="20"/>
-        </w:rPr>
-      </w:pPr>
-      <w:r>
-        <w:rPr>
-          <w:noProof/>
-        </w:rPr>
-        <w:drawing>
-          <wp:inline distT="0" distB="0" distL="0" distR="0" wp14:anchorId="2D6F5B85" wp14:editId="2416D8CE">
-            <wp:extent cx="4600575" cy="2337874"/>
-            <wp:effectExtent l="19050" t="19050" r="9525" b="24765"/>
-            <wp:docPr id="441" name="Picture 441"/>
-            <wp:cNvGraphicFramePr>
-              <a:graphicFrameLocks xmlns:a="http://schemas.openxmlformats.org/drawingml/2006/main" noChangeAspect="1"/>
-            </wp:cNvGraphicFramePr>
-            <a:graphic xmlns:a="http://schemas.openxmlformats.org/drawingml/2006/main">
-              <a:graphicData uri="http://schemas.openxmlformats.org/drawingml/2006/picture">
-                <pic:pic xmlns:pic="http://schemas.openxmlformats.org/drawingml/2006/picture">
-                  <pic:nvPicPr>
-                    <pic:cNvPr id="1" name=""/>
-                    <pic:cNvPicPr/>
-                  </pic:nvPicPr>
-                  <pic:blipFill>
-                    <a:blip r:embed="rId55"/>
-                    <a:stretch>
-                      <a:fillRect/>
-                    </a:stretch>
-                  </pic:blipFill>
-                  <pic:spPr>
-                    <a:xfrm>
-                      <a:off x="0" y="0"/>
-                      <a:ext cx="4608283" cy="2341791"/>
-                    </a:xfrm>
-                    <a:prstGeom prst="rect">
-                      <a:avLst/>
-                    </a:prstGeom>
-                    <a:ln>
-                      <a:solidFill>
-                        <a:schemeClr val="tx1"/>
-                      </a:solidFill>
-                    </a:ln>
-                  </pic:spPr>
-                </pic:pic>
-              </a:graphicData>
-            </a:graphic>
-          </wp:inline>
-        </w:drawing>
-      </w:r>
-    </w:p>
-    <w:p>
-      <w:pPr>
-        <w:pStyle w:val="ListParagraph"/>
-        <w:numPr>
-          <w:ilvl w:val="0"/>
-          <w:numId w:val="43"/>
-        </w:numPr>
-        <w:spacing w:after="0" w:line="240" w:lineRule="auto"/>
-        <w:rPr>
-          <w:rFonts w:cs="Segoe UI"/>
-        </w:rPr>
-      </w:pPr>
-      <w:r>
-        <w:rPr>
-          <w:rFonts w:cs="Segoe UI"/>
-        </w:rPr>
-        <w:t>In the page that opens up, click on “Stop Inheriting Permissions”</w:t>
-      </w:r>
-    </w:p>
-    <w:p>
-      <w:pPr>
-        <w:ind w:left="720" w:firstLine="720"/>
-        <w:rPr>
-          <w:rFonts w:cs="Segoe UI"/>
-          <w:sz w:val="20"/>
-          <w:szCs w:val="20"/>
-        </w:rPr>
-      </w:pPr>
-      <w:r>
-        <w:rPr>
-          <w:noProof/>
-        </w:rPr>
-        <w:lastRenderedPageBreak/>
-        <w:drawing>
-          <wp:inline distT="0" distB="0" distL="0" distR="0" wp14:anchorId="1B88285C" wp14:editId="51811CE0">
-            <wp:extent cx="2924175" cy="2976931"/>
-            <wp:effectExtent l="19050" t="19050" r="9525" b="13970"/>
-            <wp:docPr id="442" name="Picture 442"/>
-            <wp:cNvGraphicFramePr>
-              <a:graphicFrameLocks xmlns:a="http://schemas.openxmlformats.org/drawingml/2006/main" noChangeAspect="1"/>
-            </wp:cNvGraphicFramePr>
-            <a:graphic xmlns:a="http://schemas.openxmlformats.org/drawingml/2006/main">
-              <a:graphicData uri="http://schemas.openxmlformats.org/drawingml/2006/picture">
-                <pic:pic xmlns:pic="http://schemas.openxmlformats.org/drawingml/2006/picture">
-                  <pic:nvPicPr>
-                    <pic:cNvPr id="1" name=""/>
-                    <pic:cNvPicPr/>
-                  </pic:nvPicPr>
-                  <pic:blipFill>
-                    <a:blip r:embed="rId56"/>
-                    <a:stretch>
-                      <a:fillRect/>
-                    </a:stretch>
-                  </pic:blipFill>
-                  <pic:spPr>
-                    <a:xfrm>
-                      <a:off x="0" y="0"/>
-                      <a:ext cx="2926550" cy="2979349"/>
-                    </a:xfrm>
-                    <a:prstGeom prst="rect">
-                      <a:avLst/>
-                    </a:prstGeom>
-                    <a:ln>
-                      <a:solidFill>
-                        <a:schemeClr val="tx1"/>
-                      </a:solidFill>
-                    </a:ln>
-                  </pic:spPr>
-                </pic:pic>
-              </a:graphicData>
-            </a:graphic>
-          </wp:inline>
-        </w:drawing>
-      </w:r>
-    </w:p>
-    <w:p>
-      <w:pPr>
-        <w:pStyle w:val="ListParagraph"/>
-        <w:numPr>
-          <w:ilvl w:val="0"/>
-          <w:numId w:val="43"/>
-        </w:numPr>
-        <w:spacing w:after="0" w:line="240" w:lineRule="auto"/>
-        <w:rPr>
-          <w:rFonts w:cs="Segoe UI"/>
-        </w:rPr>
-      </w:pPr>
-      <w:r>
-        <w:rPr>
-          <w:rFonts w:cs="Segoe UI"/>
-        </w:rPr>
-        <w:t>Remove the permissions of all the users/groups except for “Owners group” as shown below:</w:t>
-      </w:r>
-    </w:p>
-    <w:p>
-      <w:pPr>
-        <w:pStyle w:val="ListParagraph"/>
-        <w:spacing w:after="0" w:line="240" w:lineRule="auto"/>
-        <w:ind w:left="1080"/>
-        <w:rPr>
-          <w:rFonts w:cs="Segoe UI"/>
-        </w:rPr>
-      </w:pPr>
-    </w:p>
-    <w:p>
-      <w:pPr>
-        <w:ind w:left="720" w:firstLine="720"/>
-        <w:rPr>
-          <w:rFonts w:cs="Segoe UI"/>
-          <w:sz w:val="20"/>
-          <w:szCs w:val="20"/>
-        </w:rPr>
-      </w:pPr>
-      <w:r>
-        <w:rPr>
-          <w:noProof/>
-        </w:rPr>
-        <w:drawing>
-          <wp:inline distT="0" distB="0" distL="0" distR="0" wp14:anchorId="613D93D7" wp14:editId="125D907A">
-            <wp:extent cx="5048250" cy="649908"/>
-            <wp:effectExtent l="19050" t="19050" r="19050" b="17145"/>
-            <wp:docPr id="443" name="Picture 443"/>
-            <wp:cNvGraphicFramePr>
-              <a:graphicFrameLocks xmlns:a="http://schemas.openxmlformats.org/drawingml/2006/main" noChangeAspect="1"/>
-            </wp:cNvGraphicFramePr>
-            <a:graphic xmlns:a="http://schemas.openxmlformats.org/drawingml/2006/main">
-              <a:graphicData uri="http://schemas.openxmlformats.org/drawingml/2006/picture">
-                <pic:pic xmlns:pic="http://schemas.openxmlformats.org/drawingml/2006/picture">
-                  <pic:nvPicPr>
-                    <pic:cNvPr id="1" name=""/>
-                    <pic:cNvPicPr/>
-                  </pic:nvPicPr>
-                  <pic:blipFill>
-                    <a:blip r:embed="rId57"/>
-                    <a:stretch>
-                      <a:fillRect/>
-                    </a:stretch>
-                  </pic:blipFill>
-                  <pic:spPr>
-                    <a:xfrm>
-                      <a:off x="0" y="0"/>
-                      <a:ext cx="5119349" cy="659061"/>
-                    </a:xfrm>
-                    <a:prstGeom prst="rect">
-                      <a:avLst/>
-                    </a:prstGeom>
-                    <a:ln>
-                      <a:solidFill>
-                        <a:schemeClr val="tx1"/>
-                      </a:solidFill>
-                    </a:ln>
-                  </pic:spPr>
-                </pic:pic>
-              </a:graphicData>
-            </a:graphic>
-          </wp:inline>
-        </w:drawing>
-      </w:r>
-    </w:p>
-    <w:p>
-      <w:pPr>
-        <w:rPr>
-          <w:rFonts w:cs="Segoe UI"/>
-          <w:sz w:val="20"/>
-          <w:szCs w:val="20"/>
-        </w:rPr>
-      </w:pPr>
-    </w:p>
-    <w:p>
-      <w:pPr>
-        <w:pStyle w:val="ListNumber"/>
-      </w:pPr>
-      <w:r>
-        <w:t>Steps for Provisioning Settings page at Tenant level:</w:t>
-      </w:r>
-    </w:p>
-    <w:p>
-      <w:pPr>
-        <w:pStyle w:val="ListNumber"/>
-        <w:numPr>
-          <w:ilvl w:val="0"/>
-          <w:numId w:val="0"/>
-        </w:numPr>
-        <w:ind w:left="360"/>
-      </w:pPr>
-      <w:r>
-        <w:t>For provisioning the Setting page at Tenant level, perform the step no. 4 similarly</w:t>
-      </w:r>
-    </w:p>
-    <w:p/>
     <w:p>
       <w:pPr>
         <w:keepNext/>
@@ -10370,7 +7634,6 @@
         <w:rPr>
           <w:b/>
         </w:rPr>
-        <w:lastRenderedPageBreak/>
         <w:t>Settings list configurations</w:t>
       </w:r>
     </w:p>
@@ -10465,6 +7728,7 @@
         </w:numPr>
       </w:pPr>
       <w:r>
+        <w:lastRenderedPageBreak/>
         <w:t>Click on “add an app, in the page that opens up Select “Custom list” as shown below:</w:t>
       </w:r>
     </w:p>
@@ -10496,7 +7760,7 @@
                     <pic:cNvPicPr/>
                   </pic:nvPicPr>
                   <pic:blipFill>
-                    <a:blip r:embed="rId58"/>
+                    <a:blip r:embed="rId42"/>
                     <a:stretch>
                       <a:fillRect/>
                     </a:stretch>
@@ -10546,7 +7810,6 @@
         <w:rPr>
           <w:noProof/>
         </w:rPr>
-        <w:lastRenderedPageBreak/>
         <w:drawing>
           <wp:inline distT="0" distB="0" distL="0" distR="0" wp14:anchorId="6E8AC556" wp14:editId="3F24B68E">
             <wp:extent cx="4067175" cy="1274034"/>
@@ -10563,7 +7826,7 @@
                     <pic:cNvPicPr/>
                   </pic:nvPicPr>
                   <pic:blipFill>
-                    <a:blip r:embed="rId59"/>
+                    <a:blip r:embed="rId43"/>
                     <a:stretch>
                       <a:fillRect/>
                     </a:stretch>
@@ -10629,7 +7892,7 @@
                     <pic:cNvPicPr/>
                   </pic:nvPicPr>
                   <pic:blipFill>
-                    <a:blip r:embed="rId60"/>
+                    <a:blip r:embed="rId44"/>
                     <a:stretch>
                       <a:fillRect/>
                     </a:stretch>
@@ -10704,7 +7967,7 @@
                     <pic:cNvPicPr/>
                   </pic:nvPicPr>
                   <pic:blipFill>
-                    <a:blip r:embed="rId61"/>
+                    <a:blip r:embed="rId45"/>
                     <a:stretch>
                       <a:fillRect/>
                     </a:stretch>
@@ -10771,7 +8034,7 @@
                     <pic:cNvPicPr/>
                   </pic:nvPicPr>
                   <pic:blipFill>
-                    <a:blip r:embed="rId62"/>
+                    <a:blip r:embed="rId46"/>
                     <a:stretch>
                       <a:fillRect/>
                     </a:stretch>
@@ -10843,7 +8106,7 @@
                     <pic:cNvPicPr/>
                   </pic:nvPicPr>
                   <pic:blipFill>
-                    <a:blip r:embed="rId56"/>
+                    <a:blip r:embed="rId47"/>
                     <a:stretch>
                       <a:fillRect/>
                     </a:stretch>
@@ -10910,7 +8173,7 @@
                     <pic:cNvPicPr/>
                   </pic:nvPicPr>
                   <pic:blipFill>
-                    <a:blip r:embed="rId63"/>
+                    <a:blip r:embed="rId48"/>
                     <a:stretch>
                       <a:fillRect/>
                     </a:stretch>
@@ -10981,7 +8244,7 @@
                     <pic:cNvPicPr/>
                   </pic:nvPicPr>
                   <pic:blipFill>
-                    <a:blip r:embed="rId64"/>
+                    <a:blip r:embed="rId49"/>
                     <a:stretch>
                       <a:fillRect/>
                     </a:stretch>
@@ -11040,9 +8303,9 @@
       <w:pPr>
         <w:pStyle w:val="Heading1"/>
       </w:pPr>
-      <w:bookmarkStart w:id="7" w:name="_Appendix_B"/>
-      <w:bookmarkStart w:id="8" w:name="_Toc460949906"/>
-      <w:bookmarkEnd w:id="7"/>
+      <w:bookmarkStart w:id="6" w:name="_Appendix_B"/>
+      <w:bookmarkStart w:id="7" w:name="_Toc460949906"/>
+      <w:bookmarkEnd w:id="6"/>
       <w:r>
         <w:lastRenderedPageBreak/>
         <w:t>Appendix</w:t>
@@ -11053,7 +8316,7 @@
       <w:r>
         <w:t>B</w:t>
       </w:r>
-      <w:bookmarkEnd w:id="8"/>
+      <w:bookmarkEnd w:id="7"/>
     </w:p>
     <w:p>
       <w:pPr>
@@ -11062,14 +8325,14 @@
           <w:rFonts w:eastAsia="Times New Roman"/>
         </w:rPr>
       </w:pPr>
-      <w:bookmarkStart w:id="9" w:name="_Toc460949907"/>
+      <w:bookmarkStart w:id="8" w:name="_Toc460949907"/>
       <w:r>
         <w:rPr>
           <w:rFonts w:eastAsia="Times New Roman"/>
         </w:rPr>
         <w:t>Publish Content types from Content Type Hub</w:t>
       </w:r>
-      <w:bookmarkEnd w:id="9"/>
+      <w:bookmarkEnd w:id="8"/>
     </w:p>
     <w:p>
       <w:pPr>
@@ -11101,7 +8364,7 @@
       <w:r>
         <w:t xml:space="preserve">For e.g. </w:t>
       </w:r>
-      <w:hyperlink r:id="rId65" w:history="1">
+      <w:hyperlink r:id="rId50" w:history="1">
         <w:r>
           <w:rPr>
             <w:rStyle w:val="Hyperlink"/>
@@ -11153,7 +8416,7 @@
                     </pic:cNvPicPr>
                   </pic:nvPicPr>
                   <pic:blipFill>
-                    <a:blip r:embed="rId66">
+                    <a:blip r:embed="rId51">
                       <a:extLst>
                         <a:ext uri="{28A0092B-C50C-407E-A947-70E740481C1C}">
                           <a14:useLocalDpi xmlns:a14="http://schemas.microsoft.com/office/drawing/2010/main" val="0"/>
@@ -11195,13 +8458,8 @@
         <w:t xml:space="preserve">In the page that opens up, </w:t>
       </w:r>
       <w:r>
-        <w:t>there will be a group called _</w:t>
-      </w:r>
-      <w:proofErr w:type="spellStart"/>
-      <w:r>
-        <w:t>MatterCenter</w:t>
-      </w:r>
-      <w:proofErr w:type="spellEnd"/>
+        <w:t>there will be a group called _MatterCenter</w:t>
+      </w:r>
       <w:r>
         <w:t xml:space="preserve"> as shown below:</w:t>
       </w:r>
@@ -11233,7 +8491,7 @@
                     </pic:cNvPicPr>
                   </pic:nvPicPr>
                   <pic:blipFill>
-                    <a:blip r:embed="rId67">
+                    <a:blip r:embed="rId52">
                       <a:extLst>
                         <a:ext uri="{28A0092B-C50C-407E-A947-70E740481C1C}">
                           <a14:useLocalDpi xmlns:a14="http://schemas.microsoft.com/office/drawing/2010/main" val="0"/>
@@ -11272,15 +8530,7 @@
         <w:pStyle w:val="ListNumber"/>
       </w:pPr>
       <w:r>
-        <w:t>For each content type, click the link, choose the Manage publishing for this content type and select ok to publish the content type.  Content types can take between 1-48 hours to publish to all the site collection.  To verify the publishing is complete, go to the site collection you would like to create a matter on, click Settings &gt; Site Content Types and verify that the _</w:t>
-      </w:r>
-      <w:proofErr w:type="spellStart"/>
-      <w:r>
-        <w:t>MatterCenter</w:t>
-      </w:r>
-      <w:proofErr w:type="spellEnd"/>
-      <w:r>
-        <w:t xml:space="preserve"> group and the content types are listed there.</w:t>
+        <w:t>For each content type, click the link, choose the Manage publishing for this content type and select ok to publish the content type.  Content types can take between 1-48 hours to publish to all the site collection.  To verify the publishing is complete, go to the site collection you would like to create a matter on, click Settings &gt; Site Content Types and verify that the _MatterCenter group and the content types are listed there.</w:t>
       </w:r>
     </w:p>
     <w:p>
@@ -11306,7 +8556,7 @@
                     </pic:cNvPicPr>
                   </pic:nvPicPr>
                   <pic:blipFill>
-                    <a:blip r:embed="rId68">
+                    <a:blip r:embed="rId53">
                       <a:extLst>
                         <a:ext uri="{28A0092B-C50C-407E-A947-70E740481C1C}">
                           <a14:useLocalDpi xmlns:a14="http://schemas.microsoft.com/office/drawing/2010/main" val="0"/>
@@ -11344,9 +8594,9 @@
       <w:pPr>
         <w:pStyle w:val="Heading1"/>
       </w:pPr>
-      <w:bookmarkStart w:id="10" w:name="_Appendix_C"/>
-      <w:bookmarkStart w:id="11" w:name="_Toc460949908"/>
-      <w:bookmarkEnd w:id="10"/>
+      <w:bookmarkStart w:id="9" w:name="_Appendix_C"/>
+      <w:bookmarkStart w:id="10" w:name="_Toc460949908"/>
+      <w:bookmarkEnd w:id="9"/>
       <w:r>
         <w:lastRenderedPageBreak/>
         <w:t>Appendix</w:t>
@@ -11357,7 +8607,7 @@
       <w:r>
         <w:t>C</w:t>
       </w:r>
-      <w:bookmarkEnd w:id="11"/>
+      <w:bookmarkEnd w:id="10"/>
     </w:p>
     <w:p>
       <w:pPr>
@@ -11366,14 +8616,14 @@
           <w:rFonts w:eastAsia="Times New Roman"/>
         </w:rPr>
       </w:pPr>
-      <w:bookmarkStart w:id="12" w:name="_Toc460949909"/>
+      <w:bookmarkStart w:id="11" w:name="_Toc460949909"/>
       <w:r>
         <w:rPr>
           <w:rFonts w:eastAsia="Times New Roman"/>
         </w:rPr>
         <w:t>Add admin account to term store admin</w:t>
       </w:r>
-      <w:bookmarkEnd w:id="12"/>
+      <w:bookmarkEnd w:id="11"/>
     </w:p>
     <w:p>
       <w:pPr>
@@ -11389,7 +8639,7 @@
       <w:r>
         <w:t xml:space="preserve"> </w:t>
       </w:r>
-      <w:hyperlink r:id="rId69" w:history="1">
+      <w:hyperlink r:id="rId54" w:history="1">
         <w:r>
           <w:rPr>
             <w:rStyle w:val="Hyperlink"/>
@@ -11524,7 +8774,7 @@
                     </pic:cNvPicPr>
                   </pic:nvPicPr>
                   <pic:blipFill>
-                    <a:blip r:embed="rId70">
+                    <a:blip r:embed="rId55">
                       <a:extLst>
                         <a:ext uri="{28A0092B-C50C-407E-A947-70E740481C1C}">
                           <a14:useLocalDpi xmlns:a14="http://schemas.microsoft.com/office/drawing/2010/main" val="0"/>
@@ -11582,13 +8832,13 @@
           <w:tab w:val="left" w:pos="5295"/>
         </w:tabs>
       </w:pPr>
-      <w:bookmarkStart w:id="13" w:name="_Appendix_D"/>
-      <w:bookmarkStart w:id="14" w:name="_Toc460949910"/>
+      <w:bookmarkStart w:id="12" w:name="_Appendix_D"/>
+      <w:bookmarkStart w:id="13" w:name="_Toc460949910"/>
+      <w:bookmarkEnd w:id="12"/>
+      <w:r>
+        <w:t>Troubleshooting Deployment Issues</w:t>
+      </w:r>
       <w:bookmarkEnd w:id="13"/>
-      <w:r>
-        <w:t>Troubleshooting Deployment Issues</w:t>
-      </w:r>
-      <w:bookmarkEnd w:id="14"/>
     </w:p>
     <w:p/>
     <w:p>
@@ -11632,7 +8882,7 @@
                     <pic:cNvPicPr/>
                   </pic:nvPicPr>
                   <pic:blipFill>
-                    <a:blip r:embed="rId71"/>
+                    <a:blip r:embed="rId56"/>
                     <a:stretch>
                       <a:fillRect/>
                     </a:stretch>
@@ -11693,7 +8943,7 @@
       <w:r>
         <w:t xml:space="preserve">Verify </w:t>
       </w:r>
-      <w:hyperlink r:id="rId72" w:anchor="scale-an-app-service-plan" w:history="1">
+      <w:hyperlink r:id="rId57" w:anchor="scale-an-app-service-plan" w:history="1">
         <w:r>
           <w:rPr>
             <w:rStyle w:val="Hyperlink"/>
@@ -11717,8 +8967,202 @@
         <w:t>. Sometimes deployment failing to set app plan to BASIC which is required for loading certificate.</w:t>
       </w:r>
     </w:p>
+    <w:p>
+      <w:pPr>
+        <w:pStyle w:val="ListNumber"/>
+        <w:numPr>
+          <w:ilvl w:val="0"/>
+          <w:numId w:val="0"/>
+        </w:numPr>
+        <w:ind w:left="360" w:hanging="360"/>
+      </w:pPr>
+    </w:p>
+    <w:p>
+      <w:pPr>
+        <w:pStyle w:val="ListNumber"/>
+        <w:numPr>
+          <w:ilvl w:val="1"/>
+          <w:numId w:val="45"/>
+        </w:numPr>
+      </w:pPr>
+      <w:r>
+        <w:t>Admin-consent error occurs when application tries to connect to SharePoint</w:t>
+      </w:r>
+    </w:p>
+    <w:p>
+      <w:pPr>
+        <w:pStyle w:val="ListNumber"/>
+        <w:numPr>
+          <w:ilvl w:val="2"/>
+          <w:numId w:val="45"/>
+        </w:numPr>
+      </w:pPr>
+      <w:r>
+        <w:t xml:space="preserve">If this occurs consent </w:t>
+      </w:r>
+      <w:proofErr w:type="gramStart"/>
+      <w:r>
+        <w:t>has to</w:t>
+      </w:r>
+      <w:proofErr w:type="gramEnd"/>
+      <w:r>
+        <w:t xml:space="preserve"> be forced to occur again. Enter the below in a Browser URL replacing the appropriate values and sign in with a Tenant Admin. This will force a prompt asking to accept permissions consent.</w:t>
+      </w:r>
+    </w:p>
+    <w:p>
+      <w:pPr>
+        <w:pStyle w:val="ListNumber"/>
+        <w:numPr>
+          <w:ilvl w:val="3"/>
+          <w:numId w:val="28"/>
+        </w:numPr>
+        <w:tabs>
+          <w:tab w:val="clear" w:pos="360"/>
+        </w:tabs>
+        <w:ind w:left="2520"/>
+      </w:pPr>
+      <w:hyperlink r:id="rId58" w:history="1">
+        <w:r>
+          <w:rPr>
+            <w:rStyle w:val="Hyperlink"/>
+          </w:rPr>
+          <w:t>https://login.microsoftonline.com/tenantname/adminconsent?client_id=cliientid&amp;state=12345&amp;redirect_uri=https%3a%2f%2flocalhost%2fportorappnumber</w:t>
+        </w:r>
+      </w:hyperlink>
+    </w:p>
+    <w:p>
+      <w:pPr>
+        <w:pStyle w:val="ListNumber"/>
+      </w:pPr>
+      <w:r>
+        <w:rPr>
+          <w:lang w:val="en-IN"/>
+        </w:rPr>
+        <w:lastRenderedPageBreak/>
+        <w:t xml:space="preserve">Go to </w:t>
+      </w:r>
+      <w:hyperlink w:anchor="/admin" w:history="1">
+        <w:r>
+          <w:rPr>
+            <w:rStyle w:val="Hyperlink"/>
+            <w:lang w:val="en-IN"/>
+          </w:rPr>
+          <w:t>https://&lt;&lt;web site&gt;&gt;.azurewebsites.net/#/admin</w:t>
+        </w:r>
+      </w:hyperlink>
+      <w:r>
+        <w:rPr>
+          <w:lang w:val="en-IN"/>
+        </w:rPr>
+        <w:t xml:space="preserve"> . Click on below two links </w:t>
+      </w:r>
+      <w:r>
+        <w:rPr>
+          <w:lang w:val="en-IN"/>
+        </w:rPr>
+        <w:t>to generate config files</w:t>
+      </w:r>
+      <w:r>
+        <w:rPr>
+          <w:lang w:val="en-IN"/>
+        </w:rPr>
+        <w:t xml:space="preserve"> &amp; to display label values correctly as per azure table storage values on </w:t>
+      </w:r>
+      <w:r>
+        <w:rPr>
+          <w:color w:val="1F497D"/>
+          <w:lang w:val="en-IN"/>
+        </w:rPr>
+        <w:t>https://&lt;&lt;web site&gt;&gt;.azurewebsites.net</w:t>
+      </w:r>
+    </w:p>
+    <w:p>
+      <w:pPr>
+        <w:pStyle w:val="ListNumber"/>
+        <w:numPr>
+          <w:ilvl w:val="0"/>
+          <w:numId w:val="0"/>
+        </w:numPr>
+        <w:ind w:left="360"/>
+      </w:pPr>
+    </w:p>
+    <w:p>
+      <w:pPr>
+        <w:pStyle w:val="ListNumber"/>
+        <w:numPr>
+          <w:ilvl w:val="0"/>
+          <w:numId w:val="0"/>
+        </w:numPr>
+        <w:ind w:left="360"/>
+      </w:pPr>
+      <w:bookmarkStart w:id="14" w:name="_GoBack"/>
+      <w:bookmarkEnd w:id="14"/>
+    </w:p>
+    <w:p>
+      <w:pPr>
+        <w:pStyle w:val="ListNumber"/>
+        <w:numPr>
+          <w:ilvl w:val="0"/>
+          <w:numId w:val="0"/>
+        </w:numPr>
+        <w:ind w:left="360"/>
+      </w:pPr>
+      <w:r>
+        <w:rPr>
+          <w:noProof/>
+        </w:rPr>
+        <w:drawing>
+          <wp:inline distT="0" distB="0" distL="0" distR="0" wp14:anchorId="786E2A45" wp14:editId="70A7DC9A">
+            <wp:extent cx="3724275" cy="1485900"/>
+            <wp:effectExtent l="0" t="0" r="9525" b="0"/>
+            <wp:docPr id="2" name="Picture 2"/>
+            <wp:cNvGraphicFramePr>
+              <a:graphicFrameLocks xmlns:a="http://schemas.openxmlformats.org/drawingml/2006/main" noChangeAspect="1"/>
+            </wp:cNvGraphicFramePr>
+            <a:graphic xmlns:a="http://schemas.openxmlformats.org/drawingml/2006/main">
+              <a:graphicData uri="http://schemas.openxmlformats.org/drawingml/2006/picture">
+                <pic:pic xmlns:pic="http://schemas.openxmlformats.org/drawingml/2006/picture">
+                  <pic:nvPicPr>
+                    <pic:cNvPr id="0" name="Picture 3"/>
+                    <pic:cNvPicPr>
+                      <a:picLocks noChangeAspect="1" noChangeArrowheads="1"/>
+                    </pic:cNvPicPr>
+                  </pic:nvPicPr>
+                  <pic:blipFill>
+                    <a:blip r:embed="rId59">
+                      <a:extLst>
+                        <a:ext uri="{28A0092B-C50C-407E-A947-70E740481C1C}">
+                          <a14:useLocalDpi xmlns:a14="http://schemas.microsoft.com/office/drawing/2010/main" val="0"/>
+                        </a:ext>
+                      </a:extLst>
+                    </a:blip>
+                    <a:srcRect/>
+                    <a:stretch>
+                      <a:fillRect/>
+                    </a:stretch>
+                  </pic:blipFill>
+                  <pic:spPr bwMode="auto">
+                    <a:xfrm>
+                      <a:off x="0" y="0"/>
+                      <a:ext cx="3724275" cy="1485900"/>
+                    </a:xfrm>
+                    <a:prstGeom prst="rect">
+                      <a:avLst/>
+                    </a:prstGeom>
+                    <a:noFill/>
+                    <a:ln>
+                      <a:noFill/>
+                    </a:ln>
+                  </pic:spPr>
+                </pic:pic>
+              </a:graphicData>
+            </a:graphic>
+          </wp:inline>
+        </w:drawing>
+      </w:r>
+    </w:p>
     <w:sectPr>
-      <w:footerReference w:type="default" r:id="rId73"/>
+      <w:footerReference w:type="default" r:id="rId60"/>
       <w:pgSz w:w="15840" w:h="12240" w:orient="landscape"/>
       <w:pgMar w:top="1440" w:right="1440" w:bottom="1440" w:left="1440" w:header="720" w:footer="720" w:gutter="0"/>
       <w:cols w:space="720"/>
@@ -11730,7 +9174,7 @@
 </file>
 
 <file path=word/endnotes.xml><?xml version="1.0" encoding="utf-8"?>
-<w:endnotes xmlns:wpc="http://schemas.microsoft.com/office/word/2010/wordprocessingCanvas" xmlns:cx="http://schemas.microsoft.com/office/drawing/2014/chartex" xmlns:cx1="http://schemas.microsoft.com/office/drawing/2015/9/8/chartex" xmlns:cx2="http://schemas.microsoft.com/office/drawing/2015/10/21/chartex" xmlns:mc="http://schemas.openxmlformats.org/markup-compatibility/2006" xmlns:o="urn:schemas-microsoft-com:office:office" xmlns:r="http://schemas.openxmlformats.org/officeDocument/2006/relationships" xmlns:m="http://schemas.openxmlformats.org/officeDocument/2006/math" xmlns:v="urn:schemas-microsoft-com:vml" xmlns:wp14="http://schemas.microsoft.com/office/word/2010/wordprocessingDrawing" xmlns:wp="http://schemas.openxmlformats.org/drawingml/2006/wordprocessingDrawing" xmlns:w10="urn:schemas-microsoft-com:office:word" xmlns:w="http://schemas.openxmlformats.org/wordprocessingml/2006/main" xmlns:w14="http://schemas.microsoft.com/office/word/2010/wordml" xmlns:w15="http://schemas.microsoft.com/office/word/2012/wordml" xmlns:w16se="http://schemas.microsoft.com/office/word/2015/wordml/symex" xmlns:wpg="http://schemas.microsoft.com/office/word/2010/wordprocessingGroup" xmlns:wpi="http://schemas.microsoft.com/office/word/2010/wordprocessingInk" xmlns:wne="http://schemas.microsoft.com/office/word/2006/wordml" xmlns:wps="http://schemas.microsoft.com/office/word/2010/wordprocessingShape" mc:Ignorable="w14 w15 w16se wp14">
+<w:endnotes xmlns:wpc="http://schemas.microsoft.com/office/word/2010/wordprocessingCanvas" xmlns:cx="http://schemas.microsoft.com/office/drawing/2014/chartex" xmlns:cx1="http://schemas.microsoft.com/office/drawing/2015/9/8/chartex" xmlns:cx2="http://schemas.microsoft.com/office/drawing/2015/10/21/chartex" xmlns:cx3="http://schemas.microsoft.com/office/drawing/2016/5/9/chartex" xmlns:cx4="http://schemas.microsoft.com/office/drawing/2016/5/10/chartex" xmlns:cx5="http://schemas.microsoft.com/office/drawing/2016/5/11/chartex" xmlns:mc="http://schemas.openxmlformats.org/markup-compatibility/2006" xmlns:o="urn:schemas-microsoft-com:office:office" xmlns:r="http://schemas.openxmlformats.org/officeDocument/2006/relationships" xmlns:m="http://schemas.openxmlformats.org/officeDocument/2006/math" xmlns:v="urn:schemas-microsoft-com:vml" xmlns:wp14="http://schemas.microsoft.com/office/word/2010/wordprocessingDrawing" xmlns:wp="http://schemas.openxmlformats.org/drawingml/2006/wordprocessingDrawing" xmlns:w10="urn:schemas-microsoft-com:office:word" xmlns:w="http://schemas.openxmlformats.org/wordprocessingml/2006/main" xmlns:w14="http://schemas.microsoft.com/office/word/2010/wordml" xmlns:w15="http://schemas.microsoft.com/office/word/2012/wordml" xmlns:w16se="http://schemas.microsoft.com/office/word/2015/wordml/symex" xmlns:wpg="http://schemas.microsoft.com/office/word/2010/wordprocessingGroup" xmlns:wpi="http://schemas.microsoft.com/office/word/2010/wordprocessingInk" xmlns:wne="http://schemas.microsoft.com/office/word/2006/wordml" xmlns:wps="http://schemas.microsoft.com/office/word/2010/wordprocessingShape" mc:Ignorable="w14 w15 w16se wp14">
   <w:endnote w:type="separator" w:id="-1">
     <w:p>
       <w:pPr>
@@ -11762,7 +9206,7 @@
 </file>
 
 <file path=word/footer1.xml><?xml version="1.0" encoding="utf-8"?>
-<w:ftr xmlns:wpc="http://schemas.microsoft.com/office/word/2010/wordprocessingCanvas" xmlns:cx="http://schemas.microsoft.com/office/drawing/2014/chartex" xmlns:cx1="http://schemas.microsoft.com/office/drawing/2015/9/8/chartex" xmlns:cx2="http://schemas.microsoft.com/office/drawing/2015/10/21/chartex" xmlns:mc="http://schemas.openxmlformats.org/markup-compatibility/2006" xmlns:o="urn:schemas-microsoft-com:office:office" xmlns:r="http://schemas.openxmlformats.org/officeDocument/2006/relationships" xmlns:m="http://schemas.openxmlformats.org/officeDocument/2006/math" xmlns:v="urn:schemas-microsoft-com:vml" xmlns:wp14="http://schemas.microsoft.com/office/word/2010/wordprocessingDrawing" xmlns:wp="http://schemas.openxmlformats.org/drawingml/2006/wordprocessingDrawing" xmlns:w10="urn:schemas-microsoft-com:office:word" xmlns:w="http://schemas.openxmlformats.org/wordprocessingml/2006/main" xmlns:w14="http://schemas.microsoft.com/office/word/2010/wordml" xmlns:w15="http://schemas.microsoft.com/office/word/2012/wordml" xmlns:w16se="http://schemas.microsoft.com/office/word/2015/wordml/symex" xmlns:wpg="http://schemas.microsoft.com/office/word/2010/wordprocessingGroup" xmlns:wpi="http://schemas.microsoft.com/office/word/2010/wordprocessingInk" xmlns:wne="http://schemas.microsoft.com/office/word/2006/wordml" xmlns:wps="http://schemas.microsoft.com/office/word/2010/wordprocessingShape" mc:Ignorable="w14 w15 w16se wp14">
+<w:ftr xmlns:wpc="http://schemas.microsoft.com/office/word/2010/wordprocessingCanvas" xmlns:cx="http://schemas.microsoft.com/office/drawing/2014/chartex" xmlns:cx1="http://schemas.microsoft.com/office/drawing/2015/9/8/chartex" xmlns:cx2="http://schemas.microsoft.com/office/drawing/2015/10/21/chartex" xmlns:cx3="http://schemas.microsoft.com/office/drawing/2016/5/9/chartex" xmlns:cx4="http://schemas.microsoft.com/office/drawing/2016/5/10/chartex" xmlns:cx5="http://schemas.microsoft.com/office/drawing/2016/5/11/chartex" xmlns:mc="http://schemas.openxmlformats.org/markup-compatibility/2006" xmlns:o="urn:schemas-microsoft-com:office:office" xmlns:r="http://schemas.openxmlformats.org/officeDocument/2006/relationships" xmlns:m="http://schemas.openxmlformats.org/officeDocument/2006/math" xmlns:v="urn:schemas-microsoft-com:vml" xmlns:wp14="http://schemas.microsoft.com/office/word/2010/wordprocessingDrawing" xmlns:wp="http://schemas.openxmlformats.org/drawingml/2006/wordprocessingDrawing" xmlns:w10="urn:schemas-microsoft-com:office:word" xmlns:w="http://schemas.openxmlformats.org/wordprocessingml/2006/main" xmlns:w14="http://schemas.microsoft.com/office/word/2010/wordml" xmlns:w15="http://schemas.microsoft.com/office/word/2012/wordml" xmlns:w16se="http://schemas.microsoft.com/office/word/2015/wordml/symex" xmlns:wpg="http://schemas.microsoft.com/office/word/2010/wordprocessingGroup" xmlns:wpi="http://schemas.microsoft.com/office/word/2010/wordprocessingInk" xmlns:wne="http://schemas.microsoft.com/office/word/2006/wordml" xmlns:wps="http://schemas.microsoft.com/office/word/2010/wordprocessingShape" mc:Ignorable="w14 w15 w16se wp14">
   <w:sdt>
     <w:sdtPr>
       <w:id w:val="-1228228991"/>
@@ -11815,7 +9259,7 @@
 </file>
 
 <file path=word/footnotes.xml><?xml version="1.0" encoding="utf-8"?>
-<w:footnotes xmlns:wpc="http://schemas.microsoft.com/office/word/2010/wordprocessingCanvas" xmlns:cx="http://schemas.microsoft.com/office/drawing/2014/chartex" xmlns:cx1="http://schemas.microsoft.com/office/drawing/2015/9/8/chartex" xmlns:cx2="http://schemas.microsoft.com/office/drawing/2015/10/21/chartex" xmlns:mc="http://schemas.openxmlformats.org/markup-compatibility/2006" xmlns:o="urn:schemas-microsoft-com:office:office" xmlns:r="http://schemas.openxmlformats.org/officeDocument/2006/relationships" xmlns:m="http://schemas.openxmlformats.org/officeDocument/2006/math" xmlns:v="urn:schemas-microsoft-com:vml" xmlns:wp14="http://schemas.microsoft.com/office/word/2010/wordprocessingDrawing" xmlns:wp="http://schemas.openxmlformats.org/drawingml/2006/wordprocessingDrawing" xmlns:w10="urn:schemas-microsoft-com:office:word" xmlns:w="http://schemas.openxmlformats.org/wordprocessingml/2006/main" xmlns:w14="http://schemas.microsoft.com/office/word/2010/wordml" xmlns:w15="http://schemas.microsoft.com/office/word/2012/wordml" xmlns:w16se="http://schemas.microsoft.com/office/word/2015/wordml/symex" xmlns:wpg="http://schemas.microsoft.com/office/word/2010/wordprocessingGroup" xmlns:wpi="http://schemas.microsoft.com/office/word/2010/wordprocessingInk" xmlns:wne="http://schemas.microsoft.com/office/word/2006/wordml" xmlns:wps="http://schemas.microsoft.com/office/word/2010/wordprocessingShape" mc:Ignorable="w14 w15 w16se wp14">
+<w:footnotes xmlns:wpc="http://schemas.microsoft.com/office/word/2010/wordprocessingCanvas" xmlns:cx="http://schemas.microsoft.com/office/drawing/2014/chartex" xmlns:cx1="http://schemas.microsoft.com/office/drawing/2015/9/8/chartex" xmlns:cx2="http://schemas.microsoft.com/office/drawing/2015/10/21/chartex" xmlns:cx3="http://schemas.microsoft.com/office/drawing/2016/5/9/chartex" xmlns:cx4="http://schemas.microsoft.com/office/drawing/2016/5/10/chartex" xmlns:cx5="http://schemas.microsoft.com/office/drawing/2016/5/11/chartex" xmlns:mc="http://schemas.openxmlformats.org/markup-compatibility/2006" xmlns:o="urn:schemas-microsoft-com:office:office" xmlns:r="http://schemas.openxmlformats.org/officeDocument/2006/relationships" xmlns:m="http://schemas.openxmlformats.org/officeDocument/2006/math" xmlns:v="urn:schemas-microsoft-com:vml" xmlns:wp14="http://schemas.microsoft.com/office/word/2010/wordprocessingDrawing" xmlns:wp="http://schemas.openxmlformats.org/drawingml/2006/wordprocessingDrawing" xmlns:w10="urn:schemas-microsoft-com:office:word" xmlns:w="http://schemas.openxmlformats.org/wordprocessingml/2006/main" xmlns:w14="http://schemas.microsoft.com/office/word/2010/wordml" xmlns:w15="http://schemas.microsoft.com/office/word/2012/wordml" xmlns:w16se="http://schemas.microsoft.com/office/word/2015/wordml/symex" xmlns:wpg="http://schemas.microsoft.com/office/word/2010/wordprocessingGroup" xmlns:wpi="http://schemas.microsoft.com/office/word/2010/wordprocessingInk" xmlns:wne="http://schemas.microsoft.com/office/word/2006/wordml" xmlns:wps="http://schemas.microsoft.com/office/word/2010/wordprocessingShape" mc:Ignorable="w14 w15 w16se wp14">
   <w:footnote w:type="separator" w:id="-1">
     <w:p>
       <w:pPr>
@@ -11847,7 +9291,7 @@
 </file>
 
 <file path=word/numbering.xml><?xml version="1.0" encoding="utf-8"?>
-<w:numbering xmlns:wpc="http://schemas.microsoft.com/office/word/2010/wordprocessingCanvas" xmlns:cx="http://schemas.microsoft.com/office/drawing/2014/chartex" xmlns:cx1="http://schemas.microsoft.com/office/drawing/2015/9/8/chartex" xmlns:cx2="http://schemas.microsoft.com/office/drawing/2015/10/21/chartex" xmlns:mc="http://schemas.openxmlformats.org/markup-compatibility/2006" xmlns:o="urn:schemas-microsoft-com:office:office" xmlns:r="http://schemas.openxmlformats.org/officeDocument/2006/relationships" xmlns:m="http://schemas.openxmlformats.org/officeDocument/2006/math" xmlns:v="urn:schemas-microsoft-com:vml" xmlns:wp14="http://schemas.microsoft.com/office/word/2010/wordprocessingDrawing" xmlns:wp="http://schemas.openxmlformats.org/drawingml/2006/wordprocessingDrawing" xmlns:w10="urn:schemas-microsoft-com:office:word" xmlns:w="http://schemas.openxmlformats.org/wordprocessingml/2006/main" xmlns:w14="http://schemas.microsoft.com/office/word/2010/wordml" xmlns:w15="http://schemas.microsoft.com/office/word/2012/wordml" xmlns:w16se="http://schemas.microsoft.com/office/word/2015/wordml/symex" xmlns:wpg="http://schemas.microsoft.com/office/word/2010/wordprocessingGroup" xmlns:wpi="http://schemas.microsoft.com/office/word/2010/wordprocessingInk" xmlns:wne="http://schemas.microsoft.com/office/word/2006/wordml" xmlns:wps="http://schemas.microsoft.com/office/word/2010/wordprocessingShape" mc:Ignorable="w14 w15 w16se wp14">
+<w:numbering xmlns:wpc="http://schemas.microsoft.com/office/word/2010/wordprocessingCanvas" xmlns:cx="http://schemas.microsoft.com/office/drawing/2014/chartex" xmlns:cx1="http://schemas.microsoft.com/office/drawing/2015/9/8/chartex" xmlns:cx2="http://schemas.microsoft.com/office/drawing/2015/10/21/chartex" xmlns:cx3="http://schemas.microsoft.com/office/drawing/2016/5/9/chartex" xmlns:cx4="http://schemas.microsoft.com/office/drawing/2016/5/10/chartex" xmlns:cx5="http://schemas.microsoft.com/office/drawing/2016/5/11/chartex" xmlns:mc="http://schemas.openxmlformats.org/markup-compatibility/2006" xmlns:o="urn:schemas-microsoft-com:office:office" xmlns:r="http://schemas.openxmlformats.org/officeDocument/2006/relationships" xmlns:m="http://schemas.openxmlformats.org/officeDocument/2006/math" xmlns:v="urn:schemas-microsoft-com:vml" xmlns:wp14="http://schemas.microsoft.com/office/word/2010/wordprocessingDrawing" xmlns:wp="http://schemas.openxmlformats.org/drawingml/2006/wordprocessingDrawing" xmlns:w10="urn:schemas-microsoft-com:office:word" xmlns:w="http://schemas.openxmlformats.org/wordprocessingml/2006/main" xmlns:w14="http://schemas.microsoft.com/office/word/2010/wordml" xmlns:w15="http://schemas.microsoft.com/office/word/2012/wordml" xmlns:w16se="http://schemas.microsoft.com/office/word/2015/wordml/symex" xmlns:wpg="http://schemas.microsoft.com/office/word/2010/wordprocessingGroup" xmlns:wpi="http://schemas.microsoft.com/office/word/2010/wordprocessingInk" xmlns:wne="http://schemas.microsoft.com/office/word/2006/wordml" xmlns:wps="http://schemas.microsoft.com/office/word/2010/wordprocessingShape" mc:Ignorable="w14 w15 w16se wp14">
   <w:abstractNum w:abstractNumId="0" w15:restartNumberingAfterBreak="0">
     <w:nsid w:val="FFFFFF88"/>
     <w:multiLevelType w:val="singleLevel"/>
@@ -17613,7 +15057,7 @@
       </w:pPr>
     </w:pPrDefault>
   </w:docDefaults>
-  <w:latentStyles w:defLockedState="0" w:defUIPriority="99" w:defSemiHidden="0" w:defUnhideWhenUsed="0" w:defQFormat="0" w:count="372">
+  <w:latentStyles w:defLockedState="0" w:defUIPriority="99" w:defSemiHidden="0" w:defUnhideWhenUsed="0" w:defQFormat="0" w:count="374">
     <w:lsdException w:name="Normal" w:uiPriority="0" w:qFormat="1"/>
     <w:lsdException w:name="heading 1" w:uiPriority="9" w:qFormat="1"/>
     <w:lsdException w:name="heading 2" w:semiHidden="1" w:uiPriority="9" w:unhideWhenUsed="1" w:qFormat="1"/>
@@ -17986,6 +15430,8 @@
     <w:lsdException w:name="List Table 6 Colorful Accent 6" w:uiPriority="51"/>
     <w:lsdException w:name="List Table 7 Colorful Accent 6" w:uiPriority="52"/>
     <w:lsdException w:name="Mention" w:semiHidden="1" w:unhideWhenUsed="1"/>
+    <w:lsdException w:name="Smart Hyperlink" w:semiHidden="1" w:unhideWhenUsed="1"/>
+    <w:lsdException w:name="Hashtag" w:semiHidden="1" w:unhideWhenUsed="1"/>
   </w:latentStyles>
   <w:style w:type="paragraph" w:default="1" w:styleId="Normal">
     <w:name w:val="Normal"/>
@@ -18065,7 +15511,6 @@
   <w:style w:type="character" w:default="1" w:styleId="DefaultParagraphFont">
     <w:name w:val="Default Paragraph Font"/>
     <w:uiPriority w:val="1"/>
-    <w:semiHidden/>
     <w:unhideWhenUsed/>
   </w:style>
   <w:style w:type="table" w:default="1" w:styleId="TableNormal">
@@ -18931,21 +16376,6 @@
 </file>
 
 <file path=customXml/item1.xml><?xml version="1.0" encoding="utf-8"?>
-<p:properties xmlns:p="http://schemas.microsoft.com/office/2006/metadata/properties" xmlns:xsi="http://www.w3.org/2001/XMLSchema-instance" xmlns:pc="http://schemas.microsoft.com/office/infopath/2007/PartnerControls">
-  <documentManagement/>
-</p:properties>
-</file>
-
-<file path=customXml/item2.xml><?xml version="1.0" encoding="utf-8"?>
-<?mso-contentType ?>
-<FormTemplates xmlns="http://schemas.microsoft.com/sharepoint/v3/contenttype/forms">
-  <Display>DocumentLibraryForm</Display>
-  <Edit>DocumentLibraryForm</Edit>
-  <New>DocumentLibraryForm</New>
-</FormTemplates>
-</file>
-
-<file path=customXml/item3.xml><?xml version="1.0" encoding="utf-8"?>
 <ct:contentTypeSchema xmlns:ct="http://schemas.microsoft.com/office/2006/metadata/contentType" xmlns:ma="http://schemas.microsoft.com/office/2006/metadata/properties/metaAttributes" ct:_="" ma:_="" ma:contentTypeName="Document" ma:contentTypeID="0x0101009E459A5CE6796B4798DEF04839B8375D" ma:contentTypeVersion="4" ma:contentTypeDescription="Create a new document." ma:contentTypeScope="" ma:versionID="2deb9ef07d19af115025e0b13708ec68">
   <xsd:schema xmlns:xsd="http://www.w3.org/2001/XMLSchema" xmlns:xs="http://www.w3.org/2001/XMLSchema" xmlns:p="http://schemas.microsoft.com/office/2006/metadata/properties" xmlns:ns2="0bce88bd-4f91-4e38-b0b4-3fc8bf80c9f4" targetNamespace="http://schemas.microsoft.com/office/2006/metadata/properties" ma:root="true" ma:fieldsID="cd512c29beee1cfca6876cd9b76c8e4d" ns2:_="">
     <xsd:import namespace="0bce88bd-4f91-4e38-b0b4-3fc8bf80c9f4"/>
@@ -19107,28 +16537,26 @@
 </ct:contentTypeSchema>
 </file>
 
+<file path=customXml/item2.xml><?xml version="1.0" encoding="utf-8"?>
+<?mso-contentType ?>
+<FormTemplates xmlns="http://schemas.microsoft.com/sharepoint/v3/contenttype/forms">
+  <Display>DocumentLibraryForm</Display>
+  <Edit>DocumentLibraryForm</Edit>
+  <New>DocumentLibraryForm</New>
+</FormTemplates>
+</file>
+
+<file path=customXml/item3.xml><?xml version="1.0" encoding="utf-8"?>
+<p:properties xmlns:p="http://schemas.microsoft.com/office/2006/metadata/properties" xmlns:xsi="http://www.w3.org/2001/XMLSchema-instance" xmlns:pc="http://schemas.microsoft.com/office/infopath/2007/PartnerControls">
+  <documentManagement/>
+</p:properties>
+</file>
+
 <file path=customXml/item4.xml><?xml version="1.0" encoding="utf-8"?>
 <b:Sources xmlns:b="http://schemas.openxmlformats.org/officeDocument/2006/bibliography" xmlns="http://schemas.openxmlformats.org/officeDocument/2006/bibliography" SelectedStyle="\APASixthEditionOfficeOnline.xsl" StyleName="APA" Version="6"/>
 </file>
 
 <file path=customXml/itemProps1.xml><?xml version="1.0" encoding="utf-8"?>
-<ds:datastoreItem xmlns:ds="http://schemas.openxmlformats.org/officeDocument/2006/customXml" ds:itemID="{B62EF8AE-0D70-4737-B5B1-2325A752EBB6}">
-  <ds:schemaRefs>
-    <ds:schemaRef ds:uri="http://schemas.microsoft.com/office/2006/metadata/properties"/>
-    <ds:schemaRef ds:uri="http://schemas.microsoft.com/office/infopath/2007/PartnerControls"/>
-  </ds:schemaRefs>
-</ds:datastoreItem>
-</file>
-
-<file path=customXml/itemProps2.xml><?xml version="1.0" encoding="utf-8"?>
-<ds:datastoreItem xmlns:ds="http://schemas.openxmlformats.org/officeDocument/2006/customXml" ds:itemID="{0A9DA687-A057-408F-B9C7-B9973E1303DE}">
-  <ds:schemaRefs>
-    <ds:schemaRef ds:uri="http://schemas.microsoft.com/sharepoint/v3/contenttype/forms"/>
-  </ds:schemaRefs>
-</ds:datastoreItem>
-</file>
-
-<file path=customXml/itemProps3.xml><?xml version="1.0" encoding="utf-8"?>
 <ds:datastoreItem xmlns:ds="http://schemas.openxmlformats.org/officeDocument/2006/customXml" ds:itemID="{2523B783-4E91-412A-B0F0-4D13E61A0349}">
   <ds:schemaRefs>
     <ds:schemaRef ds:uri="http://schemas.microsoft.com/office/2006/metadata/contentType"/>
@@ -19146,8 +16574,25 @@
 </ds:datastoreItem>
 </file>
 
+<file path=customXml/itemProps2.xml><?xml version="1.0" encoding="utf-8"?>
+<ds:datastoreItem xmlns:ds="http://schemas.openxmlformats.org/officeDocument/2006/customXml" ds:itemID="{0A9DA687-A057-408F-B9C7-B9973E1303DE}">
+  <ds:schemaRefs>
+    <ds:schemaRef ds:uri="http://schemas.microsoft.com/sharepoint/v3/contenttype/forms"/>
+  </ds:schemaRefs>
+</ds:datastoreItem>
+</file>
+
+<file path=customXml/itemProps3.xml><?xml version="1.0" encoding="utf-8"?>
+<ds:datastoreItem xmlns:ds="http://schemas.openxmlformats.org/officeDocument/2006/customXml" ds:itemID="{B62EF8AE-0D70-4737-B5B1-2325A752EBB6}">
+  <ds:schemaRefs>
+    <ds:schemaRef ds:uri="http://schemas.microsoft.com/office/2006/metadata/properties"/>
+    <ds:schemaRef ds:uri="http://schemas.microsoft.com/office/infopath/2007/PartnerControls"/>
+  </ds:schemaRefs>
+</ds:datastoreItem>
+</file>
+
 <file path=customXml/itemProps4.xml><?xml version="1.0" encoding="utf-8"?>
-<ds:datastoreItem xmlns:ds="http://schemas.openxmlformats.org/officeDocument/2006/customXml" ds:itemID="{4A093EAC-699C-42E3-9BC7-B1BB73C907F7}">
+<ds:datastoreItem xmlns:ds="http://schemas.openxmlformats.org/officeDocument/2006/customXml" ds:itemID="{71B5AA7B-D7CA-46DA-A351-AA3D399117A9}">
   <ds:schemaRefs>
     <ds:schemaRef ds:uri="http://schemas.openxmlformats.org/officeDocument/2006/bibliography"/>
   </ds:schemaRefs>

</xml_diff>

<commit_message>
Changes to resolve admin response issue.
</commit_message>
<xml_diff>
--- a/tree/master/cloud/docs/Matter Center Build and Deployment Guide.docx
+++ b/tree/master/cloud/docs/Matter Center Build and Deployment Guide.docx
@@ -10,6 +10,8 @@
           <w:szCs w:val="72"/>
         </w:rPr>
       </w:pPr>
+      <w:bookmarkStart w:id="0" w:name="_GoBack"/>
+      <w:bookmarkEnd w:id="0"/>
     </w:p>
     <w:p>
       <w:pPr>
@@ -898,14 +900,14 @@
           <w:rFonts w:eastAsia="Times New Roman"/>
         </w:rPr>
       </w:pPr>
-      <w:bookmarkStart w:id="0" w:name="_Toc460949900"/>
+      <w:bookmarkStart w:id="1" w:name="_Toc460949900"/>
       <w:r>
         <w:rPr>
           <w:rFonts w:eastAsia="Times New Roman"/>
         </w:rPr>
         <w:t>Pre-requisites</w:t>
       </w:r>
-      <w:bookmarkEnd w:id="0"/>
+      <w:bookmarkEnd w:id="1"/>
     </w:p>
     <w:p>
       <w:pPr>
@@ -1321,7 +1323,6 @@
                 <w:sz w:val="20"/>
                 <w:szCs w:val="20"/>
               </w:rPr>
-              <w:lastRenderedPageBreak/>
               <w:t>Otherwise Purchase and register domain</w:t>
             </w:r>
           </w:p>
@@ -1349,7 +1350,6 @@
                 <w:sz w:val="20"/>
                 <w:szCs w:val="20"/>
               </w:rPr>
-              <w:lastRenderedPageBreak/>
               <w:t>SSL certificate</w:t>
             </w:r>
             <w:r>
@@ -1593,25 +1593,7 @@
                 <w:sz w:val="20"/>
                 <w:szCs w:val="20"/>
               </w:rPr>
-              <w:t xml:space="preserve">web app, storage, web job, </w:t>
-            </w:r>
-            <w:proofErr w:type="spellStart"/>
-            <w:r>
-              <w:rPr>
-                <w:rFonts w:cs="Segoe UI"/>
-                <w:sz w:val="20"/>
-                <w:szCs w:val="20"/>
-              </w:rPr>
-              <w:t>AppInsights</w:t>
-            </w:r>
-            <w:proofErr w:type="spellEnd"/>
-            <w:r>
-              <w:rPr>
-                <w:rFonts w:cs="Segoe UI"/>
-                <w:sz w:val="20"/>
-                <w:szCs w:val="20"/>
-              </w:rPr>
-              <w:t>, Key Vault.</w:t>
+              <w:t>web app, storage, web job, AppInsights, Key Vault.</w:t>
             </w:r>
           </w:p>
           <w:p>
@@ -1973,13 +1955,8 @@
         <w:t>Ins</w:t>
       </w:r>
       <w:r>
-        <w:t xml:space="preserve">tall-Module </w:t>
+        <w:t>tall-Module AzureRM</w:t>
       </w:r>
-      <w:proofErr w:type="spellStart"/>
-      <w:r>
-        <w:t>AzureRM</w:t>
-      </w:r>
-      <w:proofErr w:type="spellEnd"/>
       <w:r>
         <w:t>’ from Windows PowerShell</w:t>
       </w:r>
@@ -2175,7 +2152,6 @@
         <w:rPr>
           <w:noProof/>
         </w:rPr>
-        <w:lastRenderedPageBreak/>
         <w:t>We are using powershell scripts for deployment, s</w:t>
       </w:r>
       <w:r>
@@ -2218,19 +2194,11 @@
         </w:rPr>
         <w:t xml:space="preserve"> and DLL files by unblocking </w:t>
       </w:r>
-      <w:proofErr w:type="spellStart"/>
       <w:r>
         <w:rPr>
           <w:shd w:val="clear" w:color="auto" w:fill="FFFFFF"/>
         </w:rPr>
-        <w:t>mattercenter</w:t>
-      </w:r>
-      <w:proofErr w:type="spellEnd"/>
-      <w:r>
-        <w:rPr>
-          <w:shd w:val="clear" w:color="auto" w:fill="FFFFFF"/>
-        </w:rPr>
-        <w:t>-master</w:t>
+        <w:t>mattercenter-master</w:t>
       </w:r>
       <w:r>
         <w:rPr>
@@ -2419,7 +2387,7 @@
       <w:pPr>
         <w:pStyle w:val="Heading2"/>
       </w:pPr>
-      <w:bookmarkStart w:id="1" w:name="_Toc460949901"/>
+      <w:bookmarkStart w:id="2" w:name="_Toc460949901"/>
       <w:r>
         <w:t>Deploy</w:t>
       </w:r>
@@ -2432,7 +2400,7 @@
       <w:r>
         <w:t>Assets</w:t>
       </w:r>
-      <w:bookmarkEnd w:id="1"/>
+      <w:bookmarkEnd w:id="2"/>
       <w:r>
         <w:t xml:space="preserve"> </w:t>
       </w:r>
@@ -2758,7 +2726,6 @@
                 <w:sz w:val="20"/>
                 <w:szCs w:val="20"/>
               </w:rPr>
-              <w:lastRenderedPageBreak/>
               <w:drawing>
                 <wp:inline distT="0" distB="0" distL="0" distR="0" wp14:anchorId="62DEF4A9" wp14:editId="1E5CD6A1">
                   <wp:extent cx="4922289" cy="2228850"/>
@@ -3055,10 +3022,10 @@
                   <v:path o:extrusionok="f" gradientshapeok="t" o:connecttype="rect"/>
                   <o:lock v:ext="edit" aspectratio="t"/>
                 </v:shapetype>
-                <v:shape id="_x0000_i1025" type="#_x0000_t75" style="width:275.25pt;height:213.75pt" o:ole="">
+                <v:shape id="_x0000_i1025" type="#_x0000_t75" style="width:275.1pt;height:213.85pt" o:ole="">
                   <v:imagedata r:id="rId23" o:title=""/>
                 </v:shape>
-                <o:OLEObject Type="Embed" ProgID="PBrush" ShapeID="_x0000_i1025" DrawAspect="Content" ObjectID="_1549272764" r:id="rId24"/>
+                <o:OLEObject Type="Embed" ProgID="PBrush" ShapeID="_x0000_i1025" DrawAspect="Content" ObjectID="_1549301849" r:id="rId24"/>
               </w:object>
             </w:r>
           </w:p>
@@ -3110,7 +3077,6 @@
                 <w:sz w:val="20"/>
                 <w:szCs w:val="20"/>
               </w:rPr>
-              <w:lastRenderedPageBreak/>
               <w:t xml:space="preserve">Step </w:t>
             </w:r>
             <w:r>
@@ -3269,27 +3235,16 @@
                 <w:sz w:val="20"/>
                 <w:szCs w:val="20"/>
               </w:rPr>
-              <w:t>tree\master\cloud\</w:t>
-            </w:r>
-            <w:proofErr w:type="spellStart"/>
-            <w:r>
-              <w:rPr>
-                <w:rFonts w:eastAsia="Times New Roman" w:cs="Segoe UI"/>
-                <w:sz w:val="20"/>
-                <w:szCs w:val="20"/>
-              </w:rPr>
-              <w:t>src</w:t>
-            </w:r>
-            <w:proofErr w:type="spellEnd"/>
-            <w:r>
-              <w:rPr>
-                <w:rFonts w:eastAsia="Times New Roman" w:cs="Segoe UI"/>
-                <w:sz w:val="20"/>
-                <w:szCs w:val="20"/>
-              </w:rPr>
-              <w:t>\Helper Utilities\</w:t>
-            </w:r>
-            <w:proofErr w:type="spellStart"/>
+              <w:t>tree\master\cloud\src\Helper Utilities\Microsoft.Legal.MatterCenter.HelperUtilities</w:t>
+            </w:r>
+            <w:r>
+              <w:rPr>
+                <w:rFonts w:eastAsia="Times New Roman" w:cs="Segoe UI"/>
+                <w:sz w:val="20"/>
+                <w:szCs w:val="20"/>
+              </w:rPr>
+              <w:t xml:space="preserve"> and open </w:t>
+            </w:r>
             <w:r>
               <w:rPr>
                 <w:rFonts w:eastAsia="Times New Roman" w:cs="Segoe UI"/>
@@ -3298,27 +3253,6 @@
               </w:rPr>
               <w:t>Microsoft.Legal.MatterCenter.HelperUtilities</w:t>
             </w:r>
-            <w:proofErr w:type="spellEnd"/>
-            <w:r>
-              <w:rPr>
-                <w:rFonts w:eastAsia="Times New Roman" w:cs="Segoe UI"/>
-                <w:sz w:val="20"/>
-                <w:szCs w:val="20"/>
-              </w:rPr>
-              <w:t xml:space="preserve"> and open </w:t>
-            </w:r>
-            <w:proofErr w:type="spellStart"/>
-            <w:proofErr w:type="gramStart"/>
-            <w:r>
-              <w:rPr>
-                <w:rFonts w:eastAsia="Times New Roman" w:cs="Segoe UI"/>
-                <w:sz w:val="20"/>
-                <w:szCs w:val="20"/>
-              </w:rPr>
-              <w:t>Microsoft.Legal.MatterCenter.HelperUtilities</w:t>
-            </w:r>
-            <w:proofErr w:type="spellEnd"/>
-            <w:proofErr w:type="gramEnd"/>
             <w:r>
               <w:rPr>
                 <w:rFonts w:eastAsia="Times New Roman" w:cs="Segoe UI"/>
@@ -3404,6 +3338,7 @@
                 <w:sz w:val="20"/>
                 <w:szCs w:val="20"/>
               </w:rPr>
+              <w:lastRenderedPageBreak/>
               <w:t>Step 4</w:t>
             </w:r>
           </w:p>
@@ -3462,25 +3397,7 @@
                 <w:sz w:val="20"/>
                 <w:szCs w:val="20"/>
               </w:rPr>
-              <w:t>tree\master\cloud\</w:t>
-            </w:r>
-            <w:proofErr w:type="spellStart"/>
-            <w:r>
-              <w:rPr>
-                <w:rFonts w:cs="Segoe UI"/>
-                <w:sz w:val="20"/>
-                <w:szCs w:val="20"/>
-              </w:rPr>
-              <w:t>src</w:t>
-            </w:r>
-            <w:proofErr w:type="spellEnd"/>
-            <w:r>
-              <w:rPr>
-                <w:rFonts w:cs="Segoe UI"/>
-                <w:sz w:val="20"/>
-                <w:szCs w:val="20"/>
-              </w:rPr>
-              <w:t>\deployments</w:t>
+              <w:t>tree\master\cloud\src\deployments</w:t>
             </w:r>
             <w:r>
               <w:rPr>
@@ -3523,72 +3440,8 @@
                 <w:sz w:val="20"/>
                 <w:szCs w:val="20"/>
               </w:rPr>
-              <w:t xml:space="preserve">: Config, </w:t>
-            </w:r>
-            <w:proofErr w:type="spellStart"/>
-            <w:r>
-              <w:rPr>
-                <w:rFonts w:cs="Segoe UI"/>
-                <w:sz w:val="20"/>
-                <w:szCs w:val="20"/>
-              </w:rPr>
-              <w:t>Create_Group</w:t>
-            </w:r>
-            <w:proofErr w:type="spellEnd"/>
-            <w:r>
-              <w:rPr>
-                <w:rFonts w:cs="Segoe UI"/>
-                <w:sz w:val="20"/>
-                <w:szCs w:val="20"/>
-              </w:rPr>
-              <w:t xml:space="preserve">, </w:t>
-            </w:r>
-            <w:proofErr w:type="spellStart"/>
-            <w:r>
-              <w:rPr>
-                <w:rFonts w:cs="Segoe UI"/>
-                <w:sz w:val="20"/>
-                <w:szCs w:val="20"/>
-              </w:rPr>
-              <w:t>TermStore_Config</w:t>
-            </w:r>
-            <w:proofErr w:type="spellEnd"/>
-            <w:r>
-              <w:rPr>
-                <w:rFonts w:cs="Segoe UI"/>
-                <w:sz w:val="20"/>
-                <w:szCs w:val="20"/>
-              </w:rPr>
-              <w:t xml:space="preserve">, </w:t>
-            </w:r>
-            <w:proofErr w:type="spellStart"/>
-            <w:r>
-              <w:rPr>
-                <w:rFonts w:cs="Segoe UI"/>
-                <w:sz w:val="20"/>
-                <w:szCs w:val="20"/>
-              </w:rPr>
-              <w:t>Client_Config</w:t>
-            </w:r>
-            <w:proofErr w:type="spellEnd"/>
-            <w:r>
-              <w:rPr>
-                <w:rFonts w:cs="Segoe UI"/>
-                <w:sz w:val="20"/>
-                <w:szCs w:val="20"/>
-              </w:rPr>
-              <w:t xml:space="preserve">, </w:t>
-            </w:r>
-            <w:proofErr w:type="spellStart"/>
-            <w:r>
-              <w:rPr>
-                <w:rFonts w:cs="Segoe UI"/>
-                <w:sz w:val="20"/>
-                <w:szCs w:val="20"/>
-              </w:rPr>
-              <w:t>Sample_Data</w:t>
-            </w:r>
-            <w:proofErr w:type="spellEnd"/>
+              <w:t>: Config, Create_Group, TermStore_Config, Client_Config, Sample_Data</w:t>
+            </w:r>
           </w:p>
           <w:p>
             <w:pPr>
@@ -3660,25 +3513,7 @@
                 <w:sz w:val="20"/>
                 <w:szCs w:val="20"/>
               </w:rPr>
-              <w:t xml:space="preserve">Ensure to update Config, </w:t>
-            </w:r>
-            <w:proofErr w:type="spellStart"/>
-            <w:r>
-              <w:rPr>
-                <w:rFonts w:eastAsia="Times New Roman" w:cs="Segoe UI"/>
-                <w:sz w:val="20"/>
-                <w:szCs w:val="20"/>
-              </w:rPr>
-              <w:t>Create_Group</w:t>
-            </w:r>
-            <w:proofErr w:type="spellEnd"/>
-            <w:r>
-              <w:rPr>
-                <w:rFonts w:eastAsia="Times New Roman" w:cs="Segoe UI"/>
-                <w:sz w:val="20"/>
-                <w:szCs w:val="20"/>
-              </w:rPr>
-              <w:t xml:space="preserve"> and Client-Config sheets. Other sheets are optional.</w:t>
+              <w:t>Ensure to update Config, Create_Group and Client-Config sheets. Other sheets are optional.</w:t>
             </w:r>
           </w:p>
           <w:p>
@@ -3759,7 +3594,6 @@
                 <w:sz w:val="20"/>
                 <w:szCs w:val="20"/>
               </w:rPr>
-              <w:lastRenderedPageBreak/>
               <w:t>Step 5</w:t>
             </w:r>
           </w:p>
@@ -3792,25 +3626,7 @@
                 <w:sz w:val="20"/>
                 <w:szCs w:val="20"/>
               </w:rPr>
-              <w:t>tree\master\cloud\</w:t>
-            </w:r>
-            <w:proofErr w:type="spellStart"/>
-            <w:r>
-              <w:rPr>
-                <w:rFonts w:cs="Segoe UI"/>
-                <w:sz w:val="20"/>
-                <w:szCs w:val="20"/>
-              </w:rPr>
-              <w:t>src</w:t>
-            </w:r>
-            <w:proofErr w:type="spellEnd"/>
-            <w:r>
-              <w:rPr>
-                <w:rFonts w:cs="Segoe UI"/>
-                <w:sz w:val="20"/>
-                <w:szCs w:val="20"/>
-              </w:rPr>
-              <w:t>\deployments\Scripts</w:t>
+              <w:t>tree\master\cloud\src\deployments\Scripts</w:t>
             </w:r>
             <w:r>
               <w:rPr>
@@ -3860,25 +3676,7 @@
                 <w:sz w:val="20"/>
                 <w:szCs w:val="20"/>
               </w:rPr>
-              <w:t xml:space="preserve"> with </w:t>
-            </w:r>
-            <w:proofErr w:type="spellStart"/>
-            <w:r>
-              <w:rPr>
-                <w:rFonts w:cs="Segoe UI"/>
-                <w:sz w:val="20"/>
-                <w:szCs w:val="20"/>
-              </w:rPr>
-              <w:t>powershell</w:t>
-            </w:r>
-            <w:proofErr w:type="spellEnd"/>
-            <w:r>
-              <w:rPr>
-                <w:rFonts w:cs="Segoe UI"/>
-                <w:sz w:val="20"/>
-                <w:szCs w:val="20"/>
-              </w:rPr>
-              <w:t xml:space="preserve"> by right clicking script</w:t>
+              <w:t xml:space="preserve"> with powershell by right clicking script</w:t>
             </w:r>
           </w:p>
           <w:p>
@@ -4191,59 +3989,13 @@
                       <w:szCs w:val="20"/>
                     </w:rPr>
                   </w:pPr>
-                  <w:proofErr w:type="spellStart"/>
                   <w:r>
                     <w:rPr>
                       <w:rFonts w:eastAsia="Times New Roman" w:cs="Segoe UI"/>
                       <w:sz w:val="20"/>
                       <w:szCs w:val="20"/>
                     </w:rPr>
-                    <w:t>Web.config</w:t>
-                  </w:r>
-                  <w:proofErr w:type="spellEnd"/>
-                  <w:r>
-                    <w:rPr>
-                      <w:rFonts w:eastAsia="Times New Roman" w:cs="Segoe UI"/>
-                      <w:sz w:val="20"/>
-                      <w:szCs w:val="20"/>
-                    </w:rPr>
-                    <w:t xml:space="preserve">, </w:t>
-                  </w:r>
-                  <w:proofErr w:type="spellStart"/>
-                  <w:r>
-                    <w:rPr>
-                      <w:rFonts w:eastAsia="Times New Roman" w:cs="Segoe UI"/>
-                      <w:sz w:val="20"/>
-                      <w:szCs w:val="20"/>
-                    </w:rPr>
-                    <w:t>Web_Cloud.config</w:t>
-                  </w:r>
-                  <w:proofErr w:type="spellEnd"/>
-                  <w:r>
-                    <w:rPr>
-                      <w:rFonts w:eastAsia="Times New Roman" w:cs="Segoe UI"/>
-                      <w:sz w:val="20"/>
-                      <w:szCs w:val="20"/>
-                    </w:rPr>
-                    <w:t xml:space="preserve">, </w:t>
-                  </w:r>
-                  <w:proofErr w:type="spellStart"/>
-                  <w:r>
-                    <w:rPr>
-                      <w:rFonts w:eastAsia="Times New Roman" w:cs="Segoe UI"/>
-                      <w:sz w:val="20"/>
-                      <w:szCs w:val="20"/>
-                    </w:rPr>
-                    <w:t>Web_OnPremise.config</w:t>
-                  </w:r>
-                  <w:proofErr w:type="spellEnd"/>
-                  <w:r>
-                    <w:rPr>
-                      <w:rFonts w:eastAsia="Times New Roman" w:cs="Segoe UI"/>
-                      <w:sz w:val="20"/>
-                      <w:szCs w:val="20"/>
-                    </w:rPr>
-                    <w:t xml:space="preserve"> file existence check for two solutions</w:t>
+                    <w:t>Web.config, Web_Cloud.config, Web_OnPremise.config file existence check for two solutions</w:t>
                   </w:r>
                 </w:p>
               </w:tc>
@@ -4825,7 +4577,6 @@
                       <w:sz w:val="20"/>
                       <w:szCs w:val="20"/>
                     </w:rPr>
-                    <w:lastRenderedPageBreak/>
                     <w:t>Folder Hierarchy</w:t>
                   </w:r>
                 </w:p>
@@ -5211,7 +4962,6 @@
                 <w:sz w:val="20"/>
                 <w:szCs w:val="20"/>
               </w:rPr>
-              <w:lastRenderedPageBreak/>
               <w:t>Automated</w:t>
             </w:r>
           </w:p>
@@ -5345,13 +5095,13 @@
       <w:pPr>
         <w:pStyle w:val="Heading2"/>
       </w:pPr>
-      <w:bookmarkStart w:id="2" w:name="_One_Click_Deployment_1"/>
-      <w:bookmarkStart w:id="3" w:name="_Toc460949902"/>
-      <w:bookmarkEnd w:id="2"/>
+      <w:bookmarkStart w:id="3" w:name="_One_Click_Deployment_1"/>
+      <w:bookmarkStart w:id="4" w:name="_Toc460949902"/>
+      <w:bookmarkEnd w:id="3"/>
       <w:r>
         <w:t>Deploy Azure Resources, Office and exchange Apps</w:t>
       </w:r>
-      <w:bookmarkEnd w:id="3"/>
+      <w:bookmarkEnd w:id="4"/>
     </w:p>
     <w:p/>
     <w:tbl>
@@ -5392,6 +5142,7 @@
                 <w:sz w:val="20"/>
                 <w:szCs w:val="20"/>
               </w:rPr>
+              <w:lastRenderedPageBreak/>
               <w:t>#</w:t>
             </w:r>
           </w:p>
@@ -5498,25 +5249,7 @@
                 <w:sz w:val="20"/>
                 <w:szCs w:val="20"/>
               </w:rPr>
-              <w:t xml:space="preserve">             Open </w:t>
-            </w:r>
-            <w:proofErr w:type="spellStart"/>
-            <w:r>
-              <w:rPr>
-                <w:rFonts w:eastAsia="Times New Roman" w:cs="Segoe UI"/>
-                <w:sz w:val="20"/>
-                <w:szCs w:val="20"/>
-              </w:rPr>
-              <w:t>Powershell</w:t>
-            </w:r>
-            <w:proofErr w:type="spellEnd"/>
-            <w:r>
-              <w:rPr>
-                <w:rFonts w:eastAsia="Times New Roman" w:cs="Segoe UI"/>
-                <w:sz w:val="20"/>
-                <w:szCs w:val="20"/>
-              </w:rPr>
-              <w:t xml:space="preserve"> as administrator and navigate to &lt;&lt;download location&gt;&gt;</w:t>
+              <w:t xml:space="preserve">             Open Powershell as administrator and navigate to &lt;&lt;download location&gt;&gt;</w:t>
             </w:r>
             <w:r>
               <w:rPr>
@@ -5526,23 +5259,13 @@
               </w:rPr>
               <w:t>\tree\master\cloud\</w:t>
             </w:r>
-            <w:proofErr w:type="spellStart"/>
-            <w:r>
-              <w:rPr>
-                <w:rFonts w:eastAsia="Times New Roman" w:cs="Segoe UI"/>
-                <w:sz w:val="20"/>
-                <w:szCs w:val="20"/>
-              </w:rPr>
-              <w:t>src</w:t>
-            </w:r>
-            <w:proofErr w:type="spellEnd"/>
-            <w:r>
-              <w:rPr>
-                <w:rFonts w:eastAsia="Times New Roman" w:cs="Segoe UI"/>
-                <w:sz w:val="20"/>
-                <w:szCs w:val="20"/>
-              </w:rPr>
-              <w:t>\solution\Deployment\Scripts and run Deploy-AzureResourceGroup.ps1</w:t>
+            <w:r>
+              <w:rPr>
+                <w:rFonts w:eastAsia="Times New Roman" w:cs="Segoe UI"/>
+                <w:sz w:val="20"/>
+                <w:szCs w:val="20"/>
+              </w:rPr>
+              <w:t>src\solution\Deployment\Scripts and run Deploy-AzureResourceGroup.ps1</w:t>
             </w:r>
           </w:p>
           <w:p>
@@ -5655,25 +5378,7 @@
                       <w:sz w:val="20"/>
                       <w:szCs w:val="20"/>
                     </w:rPr>
-                    <w:t xml:space="preserve">Azure web site, </w:t>
-                  </w:r>
-                  <w:proofErr w:type="spellStart"/>
-                  <w:r>
-                    <w:rPr>
-                      <w:rFonts w:eastAsia="Times New Roman" w:cs="Segoe UI"/>
-                      <w:sz w:val="20"/>
-                      <w:szCs w:val="20"/>
-                    </w:rPr>
-                    <w:t>redis</w:t>
-                  </w:r>
-                  <w:proofErr w:type="spellEnd"/>
-                  <w:r>
-                    <w:rPr>
-                      <w:rFonts w:eastAsia="Times New Roman" w:cs="Segoe UI"/>
-                      <w:sz w:val="20"/>
-                      <w:szCs w:val="20"/>
-                    </w:rPr>
-                    <w:t xml:space="preserve"> cache, storage, key vault</w:t>
+                    <w:t>Azure web site, redis cache, storage, key vault</w:t>
                   </w:r>
                   <w:r>
                     <w:rPr>
@@ -5681,18 +5386,8 @@
                       <w:sz w:val="20"/>
                       <w:szCs w:val="20"/>
                     </w:rPr>
-                    <w:t xml:space="preserve">, </w:t>
+                    <w:t>, AppInsights</w:t>
                   </w:r>
-                  <w:proofErr w:type="spellStart"/>
-                  <w:r>
-                    <w:rPr>
-                      <w:rFonts w:eastAsia="Times New Roman" w:cs="Segoe UI"/>
-                      <w:sz w:val="20"/>
-                      <w:szCs w:val="20"/>
-                    </w:rPr>
-                    <w:t>AppInsights</w:t>
-                  </w:r>
-                  <w:proofErr w:type="spellEnd"/>
                 </w:p>
               </w:tc>
             </w:tr>
@@ -5807,44 +5502,7 @@
                       <w:sz w:val="20"/>
                       <w:szCs w:val="20"/>
                     </w:rPr>
-                    <w:lastRenderedPageBreak/>
-                    <w:t xml:space="preserve">Updates the values of </w:t>
-                  </w:r>
-                  <w:proofErr w:type="spellStart"/>
-                  <w:r>
-                    <w:rPr>
-                      <w:rFonts w:eastAsia="Times New Roman" w:cs="Segoe UI"/>
-                      <w:sz w:val="20"/>
-                      <w:szCs w:val="20"/>
-                    </w:rPr>
-                    <w:t>ApplicationInsightsID</w:t>
-                  </w:r>
-                  <w:proofErr w:type="spellEnd"/>
-                  <w:r>
-                    <w:rPr>
-                      <w:rFonts w:eastAsia="Times New Roman" w:cs="Segoe UI"/>
-                      <w:sz w:val="20"/>
-                      <w:szCs w:val="20"/>
-                    </w:rPr>
-                    <w:t xml:space="preserve">, URL’s for pages on Azure and links on the page in Matter Landing, </w:t>
-                  </w:r>
-                  <w:proofErr w:type="spellStart"/>
-                  <w:r>
-                    <w:rPr>
-                      <w:rFonts w:eastAsia="Times New Roman" w:cs="Segoe UI"/>
-                      <w:sz w:val="20"/>
-                      <w:szCs w:val="20"/>
-                    </w:rPr>
-                    <w:t>SPCommon</w:t>
-                  </w:r>
-                  <w:proofErr w:type="spellEnd"/>
-                  <w:r>
-                    <w:rPr>
-                      <w:rFonts w:eastAsia="Times New Roman" w:cs="Segoe UI"/>
-                      <w:sz w:val="20"/>
-                      <w:szCs w:val="20"/>
-                    </w:rPr>
-                    <w:t xml:space="preserve"> and Document Details JS file. Also updates the references in the Document Details HTML file</w:t>
+                    <w:t>Updates the values of ApplicationInsightsID, URL’s for pages on Azure and links on the page in Matter Landing, SPCommon and Document Details JS file. Also updates the references in the Document Details HTML file</w:t>
                   </w:r>
                 </w:p>
               </w:tc>
@@ -5953,7 +5611,6 @@
                 <w:sz w:val="20"/>
                 <w:szCs w:val="20"/>
               </w:rPr>
-              <w:lastRenderedPageBreak/>
               <w:t>Automated</w:t>
             </w:r>
           </w:p>
@@ -5993,6 +5650,20 @@
             <w:pPr>
               <w:spacing w:after="150"/>
               <w:rPr>
+                <w:b/>
+              </w:rPr>
+            </w:pPr>
+            <w:r>
+              <w:rPr>
+                <w:b/>
+              </w:rPr>
+              <w:t>Skip this step if office and Azure are in different tenant</w:t>
+            </w:r>
+          </w:p>
+          <w:p>
+            <w:pPr>
+              <w:spacing w:after="150"/>
+              <w:rPr>
                 <w:rFonts w:eastAsia="Times New Roman" w:cs="Segoe UI"/>
                 <w:color w:val="333333"/>
                 <w:sz w:val="21"/>
@@ -6039,7 +5710,25 @@
                   <w:sz w:val="21"/>
                   <w:szCs w:val="21"/>
                 </w:rPr>
-                <w:t>https://manage.windowsazure.com</w:t>
+                <w:t>https://manage.window</w:t>
+              </w:r>
+              <w:r>
+                <w:rPr>
+                  <w:rFonts w:eastAsia="Times New Roman" w:cs="Segoe UI"/>
+                  <w:color w:val="4078C0"/>
+                  <w:sz w:val="21"/>
+                  <w:szCs w:val="21"/>
+                </w:rPr>
+                <w:t>s</w:t>
+              </w:r>
+              <w:r>
+                <w:rPr>
+                  <w:rFonts w:eastAsia="Times New Roman" w:cs="Segoe UI"/>
+                  <w:color w:val="4078C0"/>
+                  <w:sz w:val="21"/>
+                  <w:szCs w:val="21"/>
+                </w:rPr>
+                <w:t>azure.com</w:t>
               </w:r>
             </w:hyperlink>
             <w:r>
@@ -6049,10 +5738,23 @@
                 <w:sz w:val="21"/>
                 <w:szCs w:val="21"/>
               </w:rPr>
-              <w:t xml:space="preserve">. Click Active Directory in the left navigation. Select the directory for your company and then click the "Applications" tab. Then select ‘Applications my company owns’ and click the filter button. Select the Matter Center application that has just been created and add the permissions into the configuration tab as shown </w:t>
-            </w:r>
-            <w:proofErr w:type="spellStart"/>
-            <w:proofErr w:type="gramStart"/>
+              <w:t xml:space="preserve">. Click Active Directory in the left navigation. Select the directory for your company and then click the "Applications" tab. </w:t>
+            </w:r>
+          </w:p>
+          <w:p>
+            <w:pPr>
+              <w:pStyle w:val="ListParagraph"/>
+              <w:ind w:left="1080"/>
+            </w:pPr>
+          </w:p>
+          <w:p>
+            <w:pPr>
+              <w:pStyle w:val="ListParagraph"/>
+              <w:numPr>
+                <w:ilvl w:val="1"/>
+                <w:numId w:val="9"/>
+              </w:numPr>
+            </w:pPr>
             <w:r>
               <w:rPr>
                 <w:rFonts w:eastAsia="Times New Roman" w:cs="Segoe UI"/>
@@ -6060,15 +5762,19 @@
                 <w:sz w:val="21"/>
                 <w:szCs w:val="21"/>
               </w:rPr>
-              <w:t>below.</w:t>
-            </w:r>
-            <w:r>
-              <w:t>Add</w:t>
-            </w:r>
-            <w:proofErr w:type="spellEnd"/>
-            <w:proofErr w:type="gramEnd"/>
-            <w:r>
-              <w:t xml:space="preserve"> Microsoft graph application with below permissions</w:t>
+              <w:t>Then select ‘Applications my company owns’ and click the filter button. Select the Matter Center application that has just been created and add the permissions into the configuration tab as shown below.</w:t>
+            </w:r>
+            <w:r>
+              <w:rPr>
+                <w:rFonts w:eastAsia="Times New Roman" w:cs="Segoe UI"/>
+                <w:color w:val="333333"/>
+                <w:sz w:val="21"/>
+                <w:szCs w:val="21"/>
+              </w:rPr>
+              <w:t xml:space="preserve"> </w:t>
+            </w:r>
+            <w:r>
+              <w:t>Add Microsoft graph application with below permissions</w:t>
             </w:r>
           </w:p>
           <w:p>
@@ -6128,11 +5834,9 @@
             <w:r>
               <w:t xml:space="preserve">Add </w:t>
             </w:r>
-            <w:proofErr w:type="spellStart"/>
-            <w:r>
-              <w:t>sharepoint</w:t>
-            </w:r>
-            <w:proofErr w:type="spellEnd"/>
+            <w:r>
+              <w:t>SharePoint</w:t>
+            </w:r>
             <w:r>
               <w:t xml:space="preserve"> online and azure AD with below permissions.</w:t>
             </w:r>
@@ -6144,10 +5848,10 @@
             </w:pPr>
             <w:r>
               <w:object w:dxaOrig="12912" w:dyaOrig="5064" w14:anchorId="0AA697B4">
-                <v:shape id="_x0000_i1026" type="#_x0000_t75" style="width:527.25pt;height:207pt" o:ole="">
+                <v:shape id="_x0000_i1026" type="#_x0000_t75" style="width:527.65pt;height:207.4pt" o:ole="">
                   <v:imagedata r:id="rId27" o:title=""/>
                 </v:shape>
-                <o:OLEObject Type="Embed" ProgID="PBrush" ShapeID="_x0000_i1026" DrawAspect="Content" ObjectID="_1549272765" r:id="rId28"/>
+                <o:OLEObject Type="Embed" ProgID="PBrush" ShapeID="_x0000_i1026" DrawAspect="Content" ObjectID="_1549301850" r:id="rId28"/>
               </w:object>
             </w:r>
           </w:p>
@@ -6301,18 +6005,8 @@
                 <w:sz w:val="20"/>
                 <w:szCs w:val="20"/>
               </w:rPr>
-              <w:t xml:space="preserve">Secret.ps1 to update secret in </w:t>
-            </w:r>
-            <w:proofErr w:type="spellStart"/>
-            <w:r>
-              <w:rPr>
-                <w:rFonts w:eastAsia="Times New Roman" w:cs="Segoe UI"/>
-                <w:sz w:val="20"/>
-                <w:szCs w:val="20"/>
-              </w:rPr>
-              <w:t>keyVault</w:t>
-            </w:r>
-            <w:proofErr w:type="spellEnd"/>
+              <w:t>Secret.ps1 to update secret in keyVault</w:t>
+            </w:r>
           </w:p>
           <w:p>
             <w:pPr>
@@ -6340,25 +6034,8 @@
                 <w:rFonts w:cs="Arial"/>
                 <w:color w:val="333333"/>
               </w:rPr>
-              <w:t xml:space="preserve">3c. Open Microsoft.Legal.MatterCenter.sln in visual studio as administrator and publish </w:t>
-            </w:r>
-            <w:proofErr w:type="spellStart"/>
-            <w:proofErr w:type="gramStart"/>
-            <w:r>
-              <w:rPr>
-                <w:rFonts w:cs="Arial"/>
-                <w:color w:val="333333"/>
-              </w:rPr>
-              <w:t>Microsoft.Logal.MatterCenter.Web</w:t>
-            </w:r>
-            <w:proofErr w:type="spellEnd"/>
-            <w:proofErr w:type="gramEnd"/>
-            <w:r>
-              <w:rPr>
-                <w:rFonts w:cs="Arial"/>
-                <w:color w:val="333333"/>
-              </w:rPr>
-              <w:t xml:space="preserve"> project. Refer “Publish Your Web App” section </w:t>
+              <w:lastRenderedPageBreak/>
+              <w:t xml:space="preserve">3c. Open Microsoft.Legal.MatterCenter.sln in visual studio as administrator and publish Microsoft.Logal.MatterCenter.Web project. Refer “Publish Your Web App” section </w:t>
             </w:r>
             <w:hyperlink r:id="rId30" w:history="1">
               <w:r>
@@ -6402,6 +6079,1060 @@
           </w:p>
         </w:tc>
       </w:tr>
+      <w:tr>
+        <w:tc>
+          <w:tcPr>
+            <w:tcW w:w="375" w:type="pct"/>
+          </w:tcPr>
+          <w:p>
+            <w:pPr>
+              <w:ind w:left="60"/>
+              <w:rPr>
+                <w:rFonts w:eastAsia="Times New Roman" w:cs="Segoe UI"/>
+                <w:b/>
+                <w:sz w:val="20"/>
+                <w:szCs w:val="20"/>
+              </w:rPr>
+            </w:pPr>
+            <w:r>
+              <w:rPr>
+                <w:rFonts w:eastAsia="Times New Roman" w:cs="Segoe UI"/>
+                <w:b/>
+                <w:sz w:val="20"/>
+                <w:szCs w:val="20"/>
+              </w:rPr>
+              <w:t>Step 9</w:t>
+            </w:r>
+          </w:p>
+        </w:tc>
+        <w:tc>
+          <w:tcPr>
+            <w:tcW w:w="4099" w:type="pct"/>
+          </w:tcPr>
+          <w:p>
+            <w:pPr>
+              <w:spacing w:after="150"/>
+            </w:pPr>
+            <w:r>
+              <w:t>This step is applicable only if office and Azure are in different tenant.</w:t>
+            </w:r>
+            <w:r>
+              <w:t xml:space="preserve"> You can skip </w:t>
+            </w:r>
+            <w:r>
+              <w:t xml:space="preserve">this step </w:t>
+            </w:r>
+            <w:r>
+              <w:t>if you have azure and office on same tenant.</w:t>
+            </w:r>
+          </w:p>
+          <w:p>
+            <w:pPr>
+              <w:spacing w:after="150"/>
+              <w:rPr>
+                <w:rFonts w:eastAsia="Times New Roman" w:cs="Segoe UI"/>
+                <w:color w:val="333333"/>
+                <w:sz w:val="21"/>
+                <w:szCs w:val="21"/>
+              </w:rPr>
+            </w:pPr>
+            <w:r>
+              <w:t>3a</w:t>
+            </w:r>
+            <w:r>
+              <w:rPr>
+                <w:rFonts w:eastAsia="Times New Roman" w:cs="Segoe UI"/>
+                <w:i/>
+                <w:iCs/>
+                <w:color w:val="333333"/>
+                <w:sz w:val="21"/>
+                <w:szCs w:val="21"/>
+              </w:rPr>
+              <w:t>Note: You need to use the old Azure management portal as Application cannot yet be edited in the new portal</w:t>
+            </w:r>
+          </w:p>
+          <w:p>
+            <w:pPr>
+              <w:pStyle w:val="ListParagraph"/>
+              <w:numPr>
+                <w:ilvl w:val="1"/>
+                <w:numId w:val="67"/>
+              </w:numPr>
+            </w:pPr>
+            <w:r>
+              <w:rPr>
+                <w:rFonts w:eastAsia="Times New Roman" w:cs="Segoe UI"/>
+                <w:color w:val="333333"/>
+                <w:sz w:val="21"/>
+                <w:szCs w:val="21"/>
+              </w:rPr>
+              <w:t xml:space="preserve">Open </w:t>
+            </w:r>
+            <w:hyperlink r:id="rId31" w:history="1">
+              <w:r>
+                <w:rPr>
+                  <w:rFonts w:eastAsia="Times New Roman" w:cs="Segoe UI"/>
+                  <w:color w:val="4078C0"/>
+                  <w:sz w:val="21"/>
+                  <w:szCs w:val="21"/>
+                </w:rPr>
+                <w:t>https://manag</w:t>
+              </w:r>
+              <w:r>
+                <w:rPr>
+                  <w:rFonts w:eastAsia="Times New Roman" w:cs="Segoe UI"/>
+                  <w:color w:val="4078C0"/>
+                  <w:sz w:val="21"/>
+                  <w:szCs w:val="21"/>
+                </w:rPr>
+                <w:t>e</w:t>
+              </w:r>
+              <w:r>
+                <w:rPr>
+                  <w:rFonts w:eastAsia="Times New Roman" w:cs="Segoe UI"/>
+                  <w:color w:val="4078C0"/>
+                  <w:sz w:val="21"/>
+                  <w:szCs w:val="21"/>
+                </w:rPr>
+                <w:t>.w</w:t>
+              </w:r>
+              <w:r>
+                <w:rPr>
+                  <w:rFonts w:eastAsia="Times New Roman" w:cs="Segoe UI"/>
+                  <w:color w:val="4078C0"/>
+                  <w:sz w:val="21"/>
+                  <w:szCs w:val="21"/>
+                </w:rPr>
+                <w:t>i</w:t>
+              </w:r>
+              <w:r>
+                <w:rPr>
+                  <w:rFonts w:eastAsia="Times New Roman" w:cs="Segoe UI"/>
+                  <w:color w:val="4078C0"/>
+                  <w:sz w:val="21"/>
+                  <w:szCs w:val="21"/>
+                </w:rPr>
+                <w:t>ndowsazure.com</w:t>
+              </w:r>
+            </w:hyperlink>
+            <w:r>
+              <w:rPr>
+                <w:rFonts w:eastAsia="Times New Roman" w:cs="Segoe UI"/>
+                <w:color w:val="333333"/>
+                <w:sz w:val="21"/>
+                <w:szCs w:val="21"/>
+              </w:rPr>
+              <w:t xml:space="preserve"> and login with office tenant credentials.  c</w:t>
+            </w:r>
+            <w:r>
+              <w:rPr>
+                <w:rFonts w:eastAsia="Times New Roman" w:cs="Segoe UI"/>
+                <w:color w:val="333333"/>
+                <w:sz w:val="21"/>
+                <w:szCs w:val="21"/>
+              </w:rPr>
+              <w:t xml:space="preserve">lick Active Directory in the left navigation. Select the directory for your company and then click the "Applications" tab. </w:t>
+            </w:r>
+          </w:p>
+          <w:p>
+            <w:pPr>
+              <w:pStyle w:val="ListParagraph"/>
+              <w:ind w:left="1080"/>
+            </w:pPr>
+          </w:p>
+          <w:p>
+            <w:pPr>
+              <w:pStyle w:val="ListParagraph"/>
+              <w:numPr>
+                <w:ilvl w:val="1"/>
+                <w:numId w:val="67"/>
+              </w:numPr>
+            </w:pPr>
+            <w:r>
+              <w:t>Create new ad app by clicking on ‘ADD’ but</w:t>
+            </w:r>
+            <w:r>
+              <w:t>ton in the bottom of the screen and select options as below.</w:t>
+            </w:r>
+          </w:p>
+          <w:p>
+            <w:pPr>
+              <w:pStyle w:val="ListParagraph"/>
+            </w:pPr>
+          </w:p>
+          <w:p>
+            <w:pPr>
+              <w:pStyle w:val="ListParagraph"/>
+              <w:numPr>
+                <w:ilvl w:val="2"/>
+                <w:numId w:val="67"/>
+              </w:numPr>
+            </w:pPr>
+            <w:r>
+              <w:t>Screen 1</w:t>
+            </w:r>
+            <w:r>
+              <w:t>: Give name and select “WEB APPLICATION AND/OR WEB API”</w:t>
+            </w:r>
+          </w:p>
+          <w:p>
+            <w:pPr>
+              <w:pStyle w:val="ListParagraph"/>
+              <w:ind w:left="1800"/>
+            </w:pPr>
+            <w:r>
+              <w:rPr>
+                <w:noProof/>
+              </w:rPr>
+              <w:drawing>
+                <wp:inline distT="0" distB="0" distL="0" distR="0" wp14:anchorId="06D58314" wp14:editId="48125CB3">
+                  <wp:extent cx="3619500" cy="2619375"/>
+                  <wp:effectExtent l="0" t="0" r="0" b="9525"/>
+                  <wp:docPr id="5" name="Picture 5"/>
+                  <wp:cNvGraphicFramePr>
+                    <a:graphicFrameLocks xmlns:a="http://schemas.openxmlformats.org/drawingml/2006/main" noChangeAspect="1"/>
+                  </wp:cNvGraphicFramePr>
+                  <a:graphic xmlns:a="http://schemas.openxmlformats.org/drawingml/2006/main">
+                    <a:graphicData uri="http://schemas.openxmlformats.org/drawingml/2006/picture">
+                      <pic:pic xmlns:pic="http://schemas.openxmlformats.org/drawingml/2006/picture">
+                        <pic:nvPicPr>
+                          <pic:cNvPr id="1" name=""/>
+                          <pic:cNvPicPr/>
+                        </pic:nvPicPr>
+                        <pic:blipFill>
+                          <a:blip r:embed="rId32"/>
+                          <a:stretch>
+                            <a:fillRect/>
+                          </a:stretch>
+                        </pic:blipFill>
+                        <pic:spPr>
+                          <a:xfrm>
+                            <a:off x="0" y="0"/>
+                            <a:ext cx="3619500" cy="2619375"/>
+                          </a:xfrm>
+                          <a:prstGeom prst="rect">
+                            <a:avLst/>
+                          </a:prstGeom>
+                        </pic:spPr>
+                      </pic:pic>
+                    </a:graphicData>
+                  </a:graphic>
+                </wp:inline>
+              </w:drawing>
+            </w:r>
+          </w:p>
+          <w:p>
+            <w:pPr>
+              <w:pStyle w:val="ListParagraph"/>
+              <w:numPr>
+                <w:ilvl w:val="2"/>
+                <w:numId w:val="67"/>
+              </w:numPr>
+            </w:pPr>
+            <w:r>
+              <w:t>Screen 2</w:t>
+            </w:r>
+            <w:r>
+              <w:t>: Give your web site URL in second screen as below</w:t>
+            </w:r>
+          </w:p>
+          <w:p>
+            <w:pPr>
+              <w:pStyle w:val="ListParagraph"/>
+              <w:ind w:left="1800"/>
+            </w:pPr>
+            <w:r>
+              <w:rPr>
+                <w:noProof/>
+              </w:rPr>
+              <w:drawing>
+                <wp:inline distT="0" distB="0" distL="0" distR="0" wp14:anchorId="27D4B3E7" wp14:editId="260660F0">
+                  <wp:extent cx="2962275" cy="2076450"/>
+                  <wp:effectExtent l="0" t="0" r="9525" b="0"/>
+                  <wp:docPr id="7" name="Picture 7"/>
+                  <wp:cNvGraphicFramePr>
+                    <a:graphicFrameLocks xmlns:a="http://schemas.openxmlformats.org/drawingml/2006/main" noChangeAspect="1"/>
+                  </wp:cNvGraphicFramePr>
+                  <a:graphic xmlns:a="http://schemas.openxmlformats.org/drawingml/2006/main">
+                    <a:graphicData uri="http://schemas.openxmlformats.org/drawingml/2006/picture">
+                      <pic:pic xmlns:pic="http://schemas.openxmlformats.org/drawingml/2006/picture">
+                        <pic:nvPicPr>
+                          <pic:cNvPr id="1" name=""/>
+                          <pic:cNvPicPr/>
+                        </pic:nvPicPr>
+                        <pic:blipFill>
+                          <a:blip r:embed="rId33"/>
+                          <a:stretch>
+                            <a:fillRect/>
+                          </a:stretch>
+                        </pic:blipFill>
+                        <pic:spPr>
+                          <a:xfrm>
+                            <a:off x="0" y="0"/>
+                            <a:ext cx="2962275" cy="2076450"/>
+                          </a:xfrm>
+                          <a:prstGeom prst="rect">
+                            <a:avLst/>
+                          </a:prstGeom>
+                        </pic:spPr>
+                      </pic:pic>
+                    </a:graphicData>
+                  </a:graphic>
+                </wp:inline>
+              </w:drawing>
+            </w:r>
+          </w:p>
+          <w:p>
+            <w:pPr>
+              <w:pStyle w:val="ListParagraph"/>
+              <w:numPr>
+                <w:ilvl w:val="2"/>
+                <w:numId w:val="67"/>
+              </w:numPr>
+            </w:pPr>
+            <w:r>
+              <w:t>Screen 3</w:t>
+            </w:r>
+            <w:r>
+              <w:t xml:space="preserve">: click on </w:t>
+            </w:r>
+            <w:r>
+              <w:t>configure tab</w:t>
+            </w:r>
+          </w:p>
+          <w:p>
+            <w:pPr>
+              <w:rPr>
+                <w:rFonts w:eastAsia="Times New Roman" w:cs="Segoe UI"/>
+                <w:color w:val="333333"/>
+                <w:sz w:val="21"/>
+                <w:szCs w:val="21"/>
+              </w:rPr>
+            </w:pPr>
+          </w:p>
+          <w:p>
+            <w:pPr>
+              <w:pStyle w:val="ListParagraph"/>
+              <w:numPr>
+                <w:ilvl w:val="1"/>
+                <w:numId w:val="67"/>
+              </w:numPr>
+            </w:pPr>
+            <w:r>
+              <w:rPr>
+                <w:rFonts w:eastAsia="Times New Roman" w:cs="Segoe UI"/>
+                <w:color w:val="333333"/>
+                <w:sz w:val="21"/>
+                <w:szCs w:val="21"/>
+              </w:rPr>
+              <w:t>A</w:t>
+            </w:r>
+            <w:r>
+              <w:rPr>
+                <w:rFonts w:eastAsia="Times New Roman" w:cs="Segoe UI"/>
+                <w:color w:val="333333"/>
+                <w:sz w:val="21"/>
+                <w:szCs w:val="21"/>
+              </w:rPr>
+              <w:t>dd the permissions into the configuration tab as shown below.</w:t>
+            </w:r>
+            <w:r>
+              <w:rPr>
+                <w:rFonts w:eastAsia="Times New Roman" w:cs="Segoe UI"/>
+                <w:color w:val="333333"/>
+                <w:sz w:val="21"/>
+                <w:szCs w:val="21"/>
+              </w:rPr>
+              <w:t xml:space="preserve"> </w:t>
+            </w:r>
+            <w:r>
+              <w:t>Add Microsoft graph application with below permissions</w:t>
+            </w:r>
+          </w:p>
+          <w:p>
+            <w:pPr>
+              <w:pStyle w:val="ListParagraph"/>
+              <w:ind w:left="1080"/>
+            </w:pPr>
+            <w:r>
+              <w:rPr>
+                <w:noProof/>
+              </w:rPr>
+              <w:drawing>
+                <wp:inline distT="0" distB="0" distL="0" distR="0" wp14:anchorId="178FD047" wp14:editId="0335FA88">
+                  <wp:extent cx="6699885" cy="1350010"/>
+                  <wp:effectExtent l="0" t="0" r="5715" b="2540"/>
+                  <wp:docPr id="4" name="Picture 4"/>
+                  <wp:cNvGraphicFramePr>
+                    <a:graphicFrameLocks xmlns:a="http://schemas.openxmlformats.org/drawingml/2006/main" noChangeAspect="1"/>
+                  </wp:cNvGraphicFramePr>
+                  <a:graphic xmlns:a="http://schemas.openxmlformats.org/drawingml/2006/main">
+                    <a:graphicData uri="http://schemas.openxmlformats.org/drawingml/2006/picture">
+                      <pic:pic xmlns:pic="http://schemas.openxmlformats.org/drawingml/2006/picture">
+                        <pic:nvPicPr>
+                          <pic:cNvPr id="1" name=""/>
+                          <pic:cNvPicPr/>
+                        </pic:nvPicPr>
+                        <pic:blipFill>
+                          <a:blip r:embed="rId26"/>
+                          <a:stretch>
+                            <a:fillRect/>
+                          </a:stretch>
+                        </pic:blipFill>
+                        <pic:spPr>
+                          <a:xfrm>
+                            <a:off x="0" y="0"/>
+                            <a:ext cx="6699885" cy="1350010"/>
+                          </a:xfrm>
+                          <a:prstGeom prst="rect">
+                            <a:avLst/>
+                          </a:prstGeom>
+                        </pic:spPr>
+                      </pic:pic>
+                    </a:graphicData>
+                  </a:graphic>
+                </wp:inline>
+              </w:drawing>
+            </w:r>
+          </w:p>
+          <w:p>
+            <w:pPr>
+              <w:pStyle w:val="ListParagraph"/>
+              <w:numPr>
+                <w:ilvl w:val="1"/>
+                <w:numId w:val="67"/>
+              </w:numPr>
+            </w:pPr>
+            <w:r>
+              <w:t xml:space="preserve">Add </w:t>
+            </w:r>
+            <w:r>
+              <w:t>SharePoint</w:t>
+            </w:r>
+            <w:r>
+              <w:t xml:space="preserve"> online and azure AD with below permissions.</w:t>
+            </w:r>
+          </w:p>
+          <w:p>
+            <w:pPr>
+              <w:pStyle w:val="ListParagraph"/>
+              <w:ind w:left="697"/>
+            </w:pPr>
+            <w:r>
+              <w:object w:dxaOrig="12912" w:dyaOrig="5064" w14:anchorId="5DDBE4D2">
+                <v:shape id="_x0000_i1052" type="#_x0000_t75" style="width:527.65pt;height:207.4pt" o:ole="">
+                  <v:imagedata r:id="rId27" o:title=""/>
+                </v:shape>
+                <o:OLEObject Type="Embed" ProgID="PBrush" ShapeID="_x0000_i1052" DrawAspect="Content" ObjectID="_1549301851" r:id="rId34"/>
+              </w:object>
+            </w:r>
+          </w:p>
+          <w:p>
+            <w:pPr>
+              <w:pStyle w:val="ListParagraph"/>
+              <w:ind w:left="697"/>
+              <w:rPr>
+                <w:rFonts w:cs="Arial"/>
+                <w:color w:val="333333"/>
+              </w:rPr>
+            </w:pPr>
+            <w:r>
+              <w:rPr>
+                <w:rFonts w:eastAsia="Times New Roman" w:cs="Segoe UI"/>
+                <w:sz w:val="20"/>
+                <w:szCs w:val="20"/>
+              </w:rPr>
+              <w:t>4</w:t>
+            </w:r>
+            <w:r>
+              <w:rPr>
+                <w:rFonts w:eastAsia="Times New Roman" w:cs="Segoe UI"/>
+                <w:sz w:val="20"/>
+                <w:szCs w:val="20"/>
+              </w:rPr>
+              <w:t>b</w:t>
+            </w:r>
+            <w:r>
+              <w:rPr>
+                <w:rFonts w:eastAsia="Times New Roman" w:cs="Segoe UI"/>
+                <w:sz w:val="20"/>
+                <w:szCs w:val="20"/>
+              </w:rPr>
+              <w:t>.</w:t>
+            </w:r>
+            <w:r>
+              <w:rPr>
+                <w:rFonts w:eastAsia="Times New Roman" w:cs="Segoe UI"/>
+                <w:sz w:val="20"/>
+                <w:szCs w:val="20"/>
+              </w:rPr>
+              <w:t xml:space="preserve"> </w:t>
+            </w:r>
+            <w:r>
+              <w:rPr>
+                <w:rFonts w:cs="Arial"/>
+                <w:color w:val="333333"/>
+              </w:rPr>
+              <w:t xml:space="preserve">Generate key and copy here. It will be used </w:t>
+            </w:r>
+            <w:r>
+              <w:rPr>
+                <w:rFonts w:cs="Arial"/>
+                <w:color w:val="333333"/>
+              </w:rPr>
+              <w:t>in step 4</w:t>
+            </w:r>
+            <w:r>
+              <w:rPr>
+                <w:rFonts w:cs="Arial"/>
+                <w:color w:val="333333"/>
+              </w:rPr>
+              <w:t>c. Refer</w:t>
+            </w:r>
+            <w:r>
+              <w:rPr>
+                <w:rFonts w:eastAsia="Times New Roman" w:cs="Segoe UI"/>
+                <w:sz w:val="20"/>
+                <w:szCs w:val="20"/>
+              </w:rPr>
+              <w:t xml:space="preserve"> “</w:t>
+            </w:r>
+            <w:hyperlink r:id="rId35" w:anchor="register-your-web-server-app-with-the-azure-management-portal" w:history="1">
+              <w:r>
+                <w:rPr>
+                  <w:rStyle w:val="Hyperlink"/>
+                  <w:rFonts w:cs="Arial"/>
+                </w:rPr>
+                <w:t>Generate a new app secret for your web application</w:t>
+              </w:r>
+            </w:hyperlink>
+            <w:r>
+              <w:rPr>
+                <w:rFonts w:cs="Arial"/>
+                <w:color w:val="333333"/>
+              </w:rPr>
+              <w:t>” section to generate new secret.</w:t>
+            </w:r>
+          </w:p>
+          <w:p>
+            <w:pPr>
+              <w:pStyle w:val="ListParagraph"/>
+              <w:ind w:left="697"/>
+              <w:rPr>
+                <w:rFonts w:eastAsia="Times New Roman" w:cs="Segoe UI"/>
+                <w:b/>
+                <w:sz w:val="20"/>
+                <w:szCs w:val="20"/>
+              </w:rPr>
+            </w:pPr>
+            <w:r>
+              <w:rPr>
+                <w:rFonts w:eastAsia="Times New Roman" w:cs="Segoe UI"/>
+                <w:b/>
+                <w:sz w:val="20"/>
+                <w:szCs w:val="20"/>
+              </w:rPr>
+              <w:t xml:space="preserve">   AD application key(secret): </w:t>
+            </w:r>
+          </w:p>
+          <w:p>
+            <w:pPr>
+              <w:pStyle w:val="ListParagraph"/>
+              <w:ind w:left="697"/>
+              <w:rPr>
+                <w:rFonts w:eastAsia="Times New Roman" w:cs="Segoe UI"/>
+                <w:b/>
+                <w:sz w:val="20"/>
+                <w:szCs w:val="20"/>
+              </w:rPr>
+            </w:pPr>
+            <w:r>
+              <w:rPr>
+                <w:rFonts w:eastAsia="Times New Roman" w:cs="Segoe UI"/>
+                <w:b/>
+                <w:sz w:val="20"/>
+                <w:szCs w:val="20"/>
+              </w:rPr>
+              <w:t xml:space="preserve">    CLIENT ID:</w:t>
+            </w:r>
+          </w:p>
+          <w:p>
+            <w:pPr>
+              <w:pStyle w:val="ListParagraph"/>
+              <w:ind w:left="697"/>
+              <w:rPr>
+                <w:rFonts w:eastAsia="Times New Roman" w:cs="Segoe UI"/>
+                <w:sz w:val="20"/>
+                <w:szCs w:val="20"/>
+              </w:rPr>
+            </w:pPr>
+            <w:r>
+              <w:rPr>
+                <w:rFonts w:eastAsia="Times New Roman" w:cs="Segoe UI"/>
+                <w:sz w:val="20"/>
+                <w:szCs w:val="20"/>
+              </w:rPr>
+              <w:t>4</w:t>
+            </w:r>
+            <w:r>
+              <w:rPr>
+                <w:rFonts w:eastAsia="Times New Roman" w:cs="Segoe UI"/>
+                <w:sz w:val="20"/>
+                <w:szCs w:val="20"/>
+              </w:rPr>
+              <w:t xml:space="preserve">c. </w:t>
+            </w:r>
+            <w:r>
+              <w:rPr>
+                <w:rFonts w:eastAsia="Times New Roman" w:cs="Segoe UI"/>
+                <w:sz w:val="20"/>
+                <w:szCs w:val="20"/>
+              </w:rPr>
+              <w:t xml:space="preserve">Run script </w:t>
+            </w:r>
+            <w:r>
+              <w:rPr>
+                <w:rFonts w:eastAsia="Times New Roman" w:cs="Segoe UI"/>
+                <w:sz w:val="20"/>
+                <w:szCs w:val="20"/>
+              </w:rPr>
+              <w:t>\tree\master\cloud\src\solution\Deployment\Scripts</w:t>
+            </w:r>
+            <w:r>
+              <w:rPr>
+                <w:rFonts w:eastAsia="Times New Roman" w:cs="Segoe UI"/>
+                <w:sz w:val="20"/>
+                <w:szCs w:val="20"/>
+              </w:rPr>
+              <w:t>\</w:t>
+            </w:r>
+            <w:r>
+              <w:rPr>
+                <w:rFonts w:eastAsia="Times New Roman" w:cs="Segoe UI"/>
+                <w:sz w:val="20"/>
+                <w:szCs w:val="20"/>
+              </w:rPr>
+              <w:t>key</w:t>
+            </w:r>
+            <w:r>
+              <w:rPr>
+                <w:rFonts w:eastAsia="Times New Roman" w:cs="Segoe UI"/>
+                <w:sz w:val="20"/>
+                <w:szCs w:val="20"/>
+              </w:rPr>
+              <w:t>Vault</w:t>
+            </w:r>
+            <w:r>
+              <w:rPr>
+                <w:rFonts w:eastAsia="Times New Roman" w:cs="Segoe UI"/>
+                <w:sz w:val="20"/>
+                <w:szCs w:val="20"/>
+              </w:rPr>
+              <w:t>Secret.ps1 to update secret in keyVault</w:t>
+            </w:r>
+          </w:p>
+          <w:p>
+            <w:pPr>
+              <w:pStyle w:val="ListParagraph"/>
+              <w:ind w:left="697"/>
+              <w:rPr>
+                <w:rFonts w:eastAsia="Times New Roman" w:cs="Segoe UI"/>
+                <w:sz w:val="20"/>
+                <w:szCs w:val="20"/>
+              </w:rPr>
+            </w:pPr>
+            <w:r>
+              <w:rPr>
+                <w:rFonts w:eastAsia="Times New Roman" w:cs="Segoe UI"/>
+                <w:sz w:val="20"/>
+                <w:szCs w:val="20"/>
+              </w:rPr>
+              <w:t xml:space="preserve">4c. </w:t>
+            </w:r>
+            <w:r>
+              <w:rPr>
+                <w:rFonts w:eastAsia="Times New Roman" w:cs="Segoe UI"/>
+                <w:sz w:val="20"/>
+                <w:szCs w:val="20"/>
+              </w:rPr>
+              <w:t xml:space="preserve">Open </w:t>
+            </w:r>
+            <w:r>
+              <w:rPr>
+                <w:rFonts w:eastAsia="Times New Roman" w:cs="Segoe UI"/>
+                <w:sz w:val="20"/>
+                <w:szCs w:val="20"/>
+              </w:rPr>
+              <w:t xml:space="preserve">script </w:t>
+            </w:r>
+            <w:r>
+              <w:rPr>
+                <w:rFonts w:eastAsia="Times New Roman" w:cs="Segoe UI"/>
+                <w:sz w:val="20"/>
+                <w:szCs w:val="20"/>
+              </w:rPr>
+              <w:t>\tree\master\cloud\src\solution\Deployment\Scripts</w:t>
+            </w:r>
+            <w:r>
+              <w:rPr>
+                <w:rFonts w:eastAsia="Times New Roman" w:cs="Segoe UI"/>
+                <w:sz w:val="20"/>
+                <w:szCs w:val="20"/>
+              </w:rPr>
+              <w:t>\</w:t>
+            </w:r>
+            <w:r>
+              <w:rPr>
+                <w:rFonts w:eastAsia="Times New Roman" w:cs="Segoe UI"/>
+                <w:sz w:val="20"/>
+                <w:szCs w:val="20"/>
+              </w:rPr>
+              <w:t>key</w:t>
+            </w:r>
+            <w:r>
+              <w:rPr>
+                <w:rFonts w:eastAsia="Times New Roman" w:cs="Segoe UI"/>
+                <w:sz w:val="20"/>
+                <w:szCs w:val="20"/>
+              </w:rPr>
+              <w:t>Vault</w:t>
+            </w:r>
+            <w:r>
+              <w:rPr>
+                <w:rFonts w:eastAsia="Times New Roman" w:cs="Segoe UI"/>
+                <w:sz w:val="20"/>
+                <w:szCs w:val="20"/>
+              </w:rPr>
+              <w:t xml:space="preserve">Secret.ps1 </w:t>
+            </w:r>
+            <w:r>
+              <w:rPr>
+                <w:rFonts w:eastAsia="Times New Roman" w:cs="Segoe UI"/>
+                <w:sz w:val="20"/>
+                <w:szCs w:val="20"/>
+              </w:rPr>
+              <w:t>and replace ‘</w:t>
+            </w:r>
+            <w:r>
+              <w:rPr>
+                <w:rFonts w:eastAsia="Times New Roman" w:cs="Segoe UI"/>
+                <w:sz w:val="20"/>
+                <w:szCs w:val="20"/>
+              </w:rPr>
+              <w:t>General-AppKey</w:t>
+            </w:r>
+            <w:r>
+              <w:rPr>
+                <w:rFonts w:eastAsia="Times New Roman" w:cs="Segoe UI"/>
+                <w:sz w:val="20"/>
+                <w:szCs w:val="20"/>
+              </w:rPr>
+              <w:t>’ string with ‘</w:t>
+            </w:r>
+            <w:r>
+              <w:rPr>
+                <w:rFonts w:eastAsia="Times New Roman" w:cs="Segoe UI"/>
+                <w:sz w:val="20"/>
+                <w:szCs w:val="20"/>
+              </w:rPr>
+              <w:t>General-ClientId</w:t>
+            </w:r>
+            <w:r>
+              <w:rPr>
+                <w:rFonts w:eastAsia="Times New Roman" w:cs="Segoe UI"/>
+                <w:sz w:val="20"/>
+                <w:szCs w:val="20"/>
+              </w:rPr>
+              <w:t>’. Ru</w:t>
+            </w:r>
+            <w:r>
+              <w:rPr>
+                <w:rFonts w:eastAsia="Times New Roman" w:cs="Segoe UI"/>
+                <w:sz w:val="20"/>
+                <w:szCs w:val="20"/>
+              </w:rPr>
+              <w:t>n the script and give client id as the value for ‘</w:t>
+            </w:r>
+            <w:r>
+              <w:rPr>
+                <w:rFonts w:eastAsia="Times New Roman" w:cs="Segoe UI"/>
+                <w:sz w:val="20"/>
+                <w:szCs w:val="20"/>
+              </w:rPr>
+              <w:t>ADApplicationKey:</w:t>
+            </w:r>
+            <w:r>
+              <w:rPr>
+                <w:rFonts w:eastAsia="Times New Roman" w:cs="Segoe UI"/>
+                <w:sz w:val="20"/>
+                <w:szCs w:val="20"/>
+              </w:rPr>
+              <w:t>’ parameter.</w:t>
+            </w:r>
+            <w:bookmarkStart w:id="5" w:name="OpenAt"/>
+            <w:bookmarkEnd w:id="5"/>
+          </w:p>
+          <w:p>
+            <w:pPr>
+              <w:pStyle w:val="ListParagraph"/>
+              <w:ind w:left="697"/>
+              <w:rPr>
+                <w:rFonts w:eastAsia="Times New Roman" w:cs="Segoe UI"/>
+                <w:sz w:val="20"/>
+                <w:szCs w:val="20"/>
+              </w:rPr>
+            </w:pPr>
+          </w:p>
+          <w:p>
+            <w:pPr>
+              <w:pStyle w:val="ListParagraph"/>
+              <w:ind w:left="697"/>
+              <w:rPr>
+                <w:rFonts w:eastAsia="Times New Roman" w:cs="Segoe UI"/>
+                <w:sz w:val="20"/>
+                <w:szCs w:val="20"/>
+              </w:rPr>
+            </w:pPr>
+          </w:p>
+          <w:p>
+            <w:pPr>
+              <w:spacing w:after="150"/>
+            </w:pPr>
+            <w:r>
+              <w:rPr>
+                <w:rFonts w:cs="Arial"/>
+                <w:color w:val="333333"/>
+              </w:rPr>
+              <w:t xml:space="preserve">3c. Open Microsoft.Legal.MatterCenter.sln in visual studio as administrator and publish Microsoft.Logal.MatterCenter.Web project. Refer “Publish Your Web App” section </w:t>
+            </w:r>
+            <w:hyperlink r:id="rId36" w:history="1">
+              <w:r>
+                <w:rPr>
+                  <w:rStyle w:val="Hyperlink"/>
+                  <w:rFonts w:cs="Arial"/>
+                </w:rPr>
+                <w:t>https://blogs.msdn.microsoft.com/microsoftimagine/2015/07/20/welcome-to-visual-studio-2015-with-azure/</w:t>
+              </w:r>
+            </w:hyperlink>
+            <w:r>
+              <w:rPr>
+                <w:rFonts w:cs="Arial"/>
+                <w:color w:val="333333"/>
+              </w:rPr>
+              <w:t xml:space="preserve"> if you are new to publishing from VS.</w:t>
+            </w:r>
+          </w:p>
+        </w:tc>
+        <w:tc>
+          <w:tcPr>
+            <w:tcW w:w="526" w:type="pct"/>
+          </w:tcPr>
+          <w:p>
+            <w:pPr>
+              <w:rPr>
+                <w:rFonts w:eastAsia="Times New Roman" w:cs="Segoe UI"/>
+                <w:sz w:val="20"/>
+                <w:szCs w:val="20"/>
+              </w:rPr>
+            </w:pPr>
+            <w:r>
+              <w:rPr>
+                <w:rFonts w:eastAsia="Times New Roman" w:cs="Segoe UI"/>
+                <w:sz w:val="20"/>
+                <w:szCs w:val="20"/>
+              </w:rPr>
+              <w:lastRenderedPageBreak/>
+              <w:t>Manual</w:t>
+            </w:r>
+          </w:p>
+        </w:tc>
+      </w:tr>
+      <w:tr>
+        <w:tc>
+          <w:tcPr>
+            <w:tcW w:w="375" w:type="pct"/>
+          </w:tcPr>
+          <w:p>
+            <w:pPr>
+              <w:ind w:left="60"/>
+              <w:rPr>
+                <w:rFonts w:eastAsia="Times New Roman" w:cs="Segoe UI"/>
+                <w:b/>
+                <w:sz w:val="20"/>
+                <w:szCs w:val="20"/>
+              </w:rPr>
+            </w:pPr>
+            <w:r>
+              <w:rPr>
+                <w:rFonts w:eastAsia="Times New Roman" w:cs="Segoe UI"/>
+                <w:b/>
+                <w:sz w:val="20"/>
+                <w:szCs w:val="20"/>
+              </w:rPr>
+              <w:t>Step 10</w:t>
+            </w:r>
+          </w:p>
+        </w:tc>
+        <w:tc>
+          <w:tcPr>
+            <w:tcW w:w="4099" w:type="pct"/>
+          </w:tcPr>
+          <w:p>
+            <w:pPr>
+              <w:pStyle w:val="ListNumber"/>
+              <w:numPr>
+                <w:ilvl w:val="0"/>
+                <w:numId w:val="0"/>
+              </w:numPr>
+              <w:ind w:left="360" w:hanging="360"/>
+            </w:pPr>
+            <w:r>
+              <w:rPr>
+                <w:lang w:val="en-IN"/>
+              </w:rPr>
+              <w:t xml:space="preserve">       </w:t>
+            </w:r>
+            <w:r>
+              <w:rPr>
+                <w:lang w:val="en-IN"/>
+              </w:rPr>
+              <w:t xml:space="preserve">Go to </w:t>
+            </w:r>
+            <w:hyperlink w:anchor="/admin" w:history="1">
+              <w:r>
+                <w:rPr>
+                  <w:rStyle w:val="Hyperlink"/>
+                  <w:lang w:val="en-IN"/>
+                </w:rPr>
+                <w:t>https://&lt;&lt;web site&gt;&gt;.azurewebsites.net/#/admin</w:t>
+              </w:r>
+            </w:hyperlink>
+            <w:r>
+              <w:rPr>
+                <w:lang w:val="en-IN"/>
+              </w:rPr>
+              <w:t xml:space="preserve"> . Click on below two links to generate config files &amp; to display label values correctly as per azure table storage values on </w:t>
+            </w:r>
+            <w:r>
+              <w:rPr>
+                <w:color w:val="1F497D"/>
+                <w:lang w:val="en-IN"/>
+              </w:rPr>
+              <w:t>https://&lt;&lt;web site&gt;&gt;.azurewebsites.net</w:t>
+            </w:r>
+          </w:p>
+          <w:p>
+            <w:pPr>
+              <w:pStyle w:val="ListNumber"/>
+              <w:numPr>
+                <w:ilvl w:val="0"/>
+                <w:numId w:val="0"/>
+              </w:numPr>
+              <w:ind w:left="360"/>
+            </w:pPr>
+          </w:p>
+          <w:p>
+            <w:pPr>
+              <w:pStyle w:val="ListNumber"/>
+              <w:numPr>
+                <w:ilvl w:val="0"/>
+                <w:numId w:val="0"/>
+              </w:numPr>
+              <w:ind w:left="360"/>
+            </w:pPr>
+          </w:p>
+          <w:p>
+            <w:pPr>
+              <w:pStyle w:val="ListNumber"/>
+              <w:numPr>
+                <w:ilvl w:val="0"/>
+                <w:numId w:val="0"/>
+              </w:numPr>
+              <w:ind w:left="1440"/>
+            </w:pPr>
+            <w:r>
+              <w:rPr>
+                <w:noProof/>
+              </w:rPr>
+              <w:drawing>
+                <wp:inline distT="0" distB="0" distL="0" distR="0" wp14:anchorId="4EE2CE17" wp14:editId="6E092590">
+                  <wp:extent cx="3724275" cy="1485900"/>
+                  <wp:effectExtent l="0" t="0" r="9525" b="0"/>
+                  <wp:docPr id="2" name="Picture 2"/>
+                  <wp:cNvGraphicFramePr>
+                    <a:graphicFrameLocks xmlns:a="http://schemas.openxmlformats.org/drawingml/2006/main" noChangeAspect="1"/>
+                  </wp:cNvGraphicFramePr>
+                  <a:graphic xmlns:a="http://schemas.openxmlformats.org/drawingml/2006/main">
+                    <a:graphicData uri="http://schemas.openxmlformats.org/drawingml/2006/picture">
+                      <pic:pic xmlns:pic="http://schemas.openxmlformats.org/drawingml/2006/picture">
+                        <pic:nvPicPr>
+                          <pic:cNvPr id="0" name="Picture 3"/>
+                          <pic:cNvPicPr>
+                            <a:picLocks noChangeAspect="1" noChangeArrowheads="1"/>
+                          </pic:cNvPicPr>
+                        </pic:nvPicPr>
+                        <pic:blipFill>
+                          <a:blip r:embed="rId37">
+                            <a:extLst>
+                              <a:ext uri="{28A0092B-C50C-407E-A947-70E740481C1C}">
+                                <a14:useLocalDpi xmlns:a14="http://schemas.microsoft.com/office/drawing/2010/main" val="0"/>
+                              </a:ext>
+                            </a:extLst>
+                          </a:blip>
+                          <a:srcRect/>
+                          <a:stretch>
+                            <a:fillRect/>
+                          </a:stretch>
+                        </pic:blipFill>
+                        <pic:spPr bwMode="auto">
+                          <a:xfrm>
+                            <a:off x="0" y="0"/>
+                            <a:ext cx="3724275" cy="1485900"/>
+                          </a:xfrm>
+                          <a:prstGeom prst="rect">
+                            <a:avLst/>
+                          </a:prstGeom>
+                          <a:noFill/>
+                          <a:ln>
+                            <a:noFill/>
+                          </a:ln>
+                        </pic:spPr>
+                      </pic:pic>
+                    </a:graphicData>
+                  </a:graphic>
+                </wp:inline>
+              </w:drawing>
+            </w:r>
+          </w:p>
+          <w:p>
+            <w:pPr>
+              <w:spacing w:after="150"/>
+            </w:pPr>
+          </w:p>
+        </w:tc>
+        <w:tc>
+          <w:tcPr>
+            <w:tcW w:w="526" w:type="pct"/>
+          </w:tcPr>
+          <w:p>
+            <w:pPr>
+              <w:rPr>
+                <w:rFonts w:eastAsia="Times New Roman" w:cs="Segoe UI"/>
+                <w:sz w:val="20"/>
+                <w:szCs w:val="20"/>
+              </w:rPr>
+            </w:pPr>
+            <w:r>
+              <w:rPr>
+                <w:rFonts w:eastAsia="Times New Roman" w:cs="Segoe UI"/>
+                <w:sz w:val="20"/>
+                <w:szCs w:val="20"/>
+              </w:rPr>
+              <w:t>Manual</w:t>
+            </w:r>
+          </w:p>
+        </w:tc>
+      </w:tr>
     </w:tbl>
     <w:p>
       <w:pPr>
@@ -6412,11 +7143,11 @@
       <w:pPr>
         <w:pStyle w:val="Heading1"/>
       </w:pPr>
-      <w:bookmarkStart w:id="4" w:name="_Toc460949904"/>
+      <w:bookmarkStart w:id="6" w:name="_Toc460949904"/>
       <w:r>
         <w:t>Appendix A</w:t>
       </w:r>
-      <w:bookmarkEnd w:id="4"/>
+      <w:bookmarkEnd w:id="6"/>
     </w:p>
     <w:p>
       <w:pPr>
@@ -6425,14 +7156,14 @@
           <w:rFonts w:eastAsia="Times New Roman"/>
         </w:rPr>
       </w:pPr>
-      <w:bookmarkStart w:id="5" w:name="_Toc460949905"/>
+      <w:bookmarkStart w:id="7" w:name="_Toc460949905"/>
       <w:r>
         <w:rPr>
           <w:rFonts w:eastAsia="Times New Roman"/>
         </w:rPr>
         <w:t>Adding new client to the Tenant</w:t>
       </w:r>
-      <w:bookmarkEnd w:id="5"/>
+      <w:bookmarkEnd w:id="7"/>
     </w:p>
     <w:p>
       <w:pPr>
@@ -6451,6 +7182,7 @@
         <w:rPr>
           <w:b/>
         </w:rPr>
+        <w:lastRenderedPageBreak/>
         <w:t>Pre-requisite:</w:t>
       </w:r>
     </w:p>
@@ -6536,7 +7268,7 @@
         </w:rPr>
         <w:t xml:space="preserve">For e.g. </w:t>
       </w:r>
-      <w:hyperlink r:id="rId31" w:history="1">
+      <w:hyperlink r:id="rId38" w:history="1">
         <w:r>
           <w:rPr>
             <w:rStyle w:val="Hyperlink"/>
@@ -6595,7 +7327,7 @@
                     <pic:cNvPicPr/>
                   </pic:nvPicPr>
                   <pic:blipFill>
-                    <a:blip r:embed="rId32"/>
+                    <a:blip r:embed="rId39"/>
                     <a:stretch>
                       <a:fillRect/>
                     </a:stretch>
@@ -6630,16 +7362,7 @@
         </w:numPr>
       </w:pPr>
       <w:r>
-        <w:lastRenderedPageBreak/>
-        <w:t xml:space="preserve">Expand the Taxonomy node, look for </w:t>
-      </w:r>
-      <w:proofErr w:type="spellStart"/>
-      <w:r>
-        <w:t>MatterCenterTerms</w:t>
-      </w:r>
-      <w:proofErr w:type="spellEnd"/>
-      <w:r>
-        <w:t xml:space="preserve"> node and expand it</w:t>
+        <w:t>Expand the Taxonomy node, look for MatterCenterTerms node and expand it</w:t>
       </w:r>
     </w:p>
     <w:p>
@@ -6668,6 +7391,7 @@
         <w:rPr>
           <w:noProof/>
         </w:rPr>
+        <w:lastRenderedPageBreak/>
         <w:drawing>
           <wp:inline distT="0" distB="0" distL="0" distR="0" wp14:anchorId="48C28363" wp14:editId="6937490D">
             <wp:extent cx="2469672" cy="2543175"/>
@@ -6684,7 +7408,7 @@
                     <pic:cNvPicPr/>
                   </pic:nvPicPr>
                   <pic:blipFill>
-                    <a:blip r:embed="rId33"/>
+                    <a:blip r:embed="rId40"/>
                     <a:stretch>
                       <a:fillRect/>
                     </a:stretch>
@@ -6752,7 +7476,7 @@
                     <pic:cNvPicPr/>
                   </pic:nvPicPr>
                   <pic:blipFill>
-                    <a:blip r:embed="rId34"/>
+                    <a:blip r:embed="rId41"/>
                     <a:stretch>
                       <a:fillRect/>
                     </a:stretch>
@@ -6913,7 +7637,6 @@
                 <w:szCs w:val="20"/>
               </w:rPr>
             </w:pPr>
-            <w:proofErr w:type="spellStart"/>
             <w:r>
               <w:rPr>
                 <w:rFonts w:eastAsia="Times New Roman" w:cs="Segoe UI"/>
@@ -6922,7 +7645,6 @@
               </w:rPr>
               <w:t>ClientID</w:t>
             </w:r>
-            <w:proofErr w:type="spellEnd"/>
           </w:p>
         </w:tc>
         <w:tc>
@@ -6968,17 +7690,14 @@
                 <w:szCs w:val="20"/>
               </w:rPr>
             </w:pPr>
-            <w:proofErr w:type="spellStart"/>
-            <w:r>
-              <w:rPr>
-                <w:rFonts w:eastAsia="Times New Roman" w:cs="Segoe UI"/>
-                <w:sz w:val="20"/>
-                <w:szCs w:val="20"/>
-              </w:rPr>
-              <w:lastRenderedPageBreak/>
+            <w:r>
+              <w:rPr>
+                <w:rFonts w:eastAsia="Times New Roman" w:cs="Segoe UI"/>
+                <w:sz w:val="20"/>
+                <w:szCs w:val="20"/>
+              </w:rPr>
               <w:t>ClientURL</w:t>
             </w:r>
-            <w:proofErr w:type="spellEnd"/>
           </w:p>
         </w:tc>
         <w:tc>
@@ -7074,6 +7793,7 @@
           <w:sz w:val="20"/>
           <w:szCs w:val="20"/>
         </w:rPr>
+        <w:lastRenderedPageBreak/>
         <w:t xml:space="preserve">  </w:t>
       </w:r>
       <w:r>
@@ -7096,7 +7816,7 @@
                     <pic:cNvPicPr/>
                   </pic:nvPicPr>
                   <pic:blipFill>
-                    <a:blip r:embed="rId35"/>
+                    <a:blip r:embed="rId42"/>
                     <a:stretch>
                       <a:fillRect/>
                     </a:stretch>
@@ -7185,7 +7905,7 @@
                     <pic:cNvPicPr/>
                   </pic:nvPicPr>
                   <pic:blipFill>
-                    <a:blip r:embed="rId36"/>
+                    <a:blip r:embed="rId43"/>
                     <a:stretch>
                       <a:fillRect/>
                     </a:stretch>
@@ -7276,7 +7996,6 @@
         <w:rPr>
           <w:noProof/>
         </w:rPr>
-        <w:lastRenderedPageBreak/>
         <w:drawing>
           <wp:inline distT="0" distB="0" distL="0" distR="0" wp14:anchorId="296F3BE4" wp14:editId="2B595A1E">
             <wp:extent cx="1802209" cy="1628775"/>
@@ -7293,7 +8012,7 @@
                     <pic:cNvPicPr/>
                   </pic:nvPicPr>
                   <pic:blipFill>
-                    <a:blip r:embed="rId37"/>
+                    <a:blip r:embed="rId44"/>
                     <a:stretch>
                       <a:fillRect/>
                     </a:stretch>
@@ -7387,7 +8106,7 @@
                     <pic:cNvPicPr/>
                   </pic:nvPicPr>
                   <pic:blipFill>
-                    <a:blip r:embed="rId38"/>
+                    <a:blip r:embed="rId45"/>
                     <a:stretch>
                       <a:fillRect/>
                     </a:stretch>
@@ -7463,6 +8182,7 @@
         <w:rPr>
           <w:noProof/>
         </w:rPr>
+        <w:lastRenderedPageBreak/>
         <w:drawing>
           <wp:inline distT="0" distB="0" distL="0" distR="0" wp14:anchorId="069440CD" wp14:editId="0086A97B">
             <wp:extent cx="1390650" cy="2047875"/>
@@ -7477,7 +8197,7 @@
                     <pic:cNvPicPr/>
                   </pic:nvPicPr>
                   <pic:blipFill>
-                    <a:blip r:embed="rId39"/>
+                    <a:blip r:embed="rId46"/>
                     <a:stretch>
                       <a:fillRect/>
                     </a:stretch>
@@ -7537,7 +8257,6 @@
         </w:numPr>
       </w:pPr>
       <w:r>
-        <w:lastRenderedPageBreak/>
         <w:t>Enter the details and click OK</w:t>
       </w:r>
     </w:p>
@@ -7565,7 +8284,7 @@
                     <pic:cNvPicPr/>
                   </pic:nvPicPr>
                   <pic:blipFill>
-                    <a:blip r:embed="rId40"/>
+                    <a:blip r:embed="rId47"/>
                     <a:stretch>
                       <a:fillRect/>
                     </a:stretch>
@@ -7693,7 +8412,7 @@
                     <pic:cNvPicPr/>
                   </pic:nvPicPr>
                   <pic:blipFill>
-                    <a:blip r:embed="rId41"/>
+                    <a:blip r:embed="rId48"/>
                     <a:stretch>
                       <a:fillRect/>
                     </a:stretch>
@@ -7760,7 +8479,7 @@
                     <pic:cNvPicPr/>
                   </pic:nvPicPr>
                   <pic:blipFill>
-                    <a:blip r:embed="rId42"/>
+                    <a:blip r:embed="rId49"/>
                     <a:stretch>
                       <a:fillRect/>
                     </a:stretch>
@@ -7826,7 +8545,7 @@
                     <pic:cNvPicPr/>
                   </pic:nvPicPr>
                   <pic:blipFill>
-                    <a:blip r:embed="rId43"/>
+                    <a:blip r:embed="rId50"/>
                     <a:stretch>
                       <a:fillRect/>
                     </a:stretch>
@@ -7892,7 +8611,7 @@
                     <pic:cNvPicPr/>
                   </pic:nvPicPr>
                   <pic:blipFill>
-                    <a:blip r:embed="rId44"/>
+                    <a:blip r:embed="rId51"/>
                     <a:stretch>
                       <a:fillRect/>
                     </a:stretch>
@@ -7927,15 +8646,7 @@
         </w:numPr>
       </w:pPr>
       <w:r>
-        <w:t>In the popup that opens up, enter “</w:t>
-      </w:r>
-      <w:proofErr w:type="spellStart"/>
-      <w:r>
-        <w:t>ConfigurationValue</w:t>
-      </w:r>
-      <w:proofErr w:type="spellEnd"/>
-      <w:r>
-        <w:t>” and Select “Multiple lines of text” and click on Ok button as shown below:</w:t>
+        <w:t>In the popup that opens up, enter “ConfigurationValue” and Select “Multiple lines of text” and click on Ok button as shown below:</w:t>
       </w:r>
     </w:p>
     <w:p>
@@ -7967,7 +8678,7 @@
                     <pic:cNvPicPr/>
                   </pic:nvPicPr>
                   <pic:blipFill>
-                    <a:blip r:embed="rId45"/>
+                    <a:blip r:embed="rId52"/>
                     <a:stretch>
                       <a:fillRect/>
                     </a:stretch>
@@ -8017,7 +8728,6 @@
         <w:rPr>
           <w:noProof/>
         </w:rPr>
-        <w:lastRenderedPageBreak/>
         <w:drawing>
           <wp:inline distT="0" distB="0" distL="0" distR="0" wp14:anchorId="24232F45" wp14:editId="3F7C14C8">
             <wp:extent cx="5000625" cy="1768918"/>
@@ -8034,7 +8744,7 @@
                     <pic:cNvPicPr/>
                   </pic:nvPicPr>
                   <pic:blipFill>
-                    <a:blip r:embed="rId46"/>
+                    <a:blip r:embed="rId53"/>
                     <a:stretch>
                       <a:fillRect/>
                     </a:stretch>
@@ -8069,6 +8779,7 @@
         </w:numPr>
       </w:pPr>
       <w:r>
+        <w:lastRenderedPageBreak/>
         <w:t xml:space="preserve">In the page that opens up, </w:t>
       </w:r>
       <w:r>
@@ -8106,7 +8817,7 @@
                     <pic:cNvPicPr/>
                   </pic:nvPicPr>
                   <pic:blipFill>
-                    <a:blip r:embed="rId47"/>
+                    <a:blip r:embed="rId54"/>
                     <a:stretch>
                       <a:fillRect/>
                     </a:stretch>
@@ -8156,7 +8867,6 @@
         <w:rPr>
           <w:noProof/>
         </w:rPr>
-        <w:lastRenderedPageBreak/>
         <w:drawing>
           <wp:inline distT="0" distB="0" distL="0" distR="0" wp14:anchorId="4DF3CF0D" wp14:editId="18D5AECB">
             <wp:extent cx="6511205" cy="1314450"/>
@@ -8173,7 +8883,7 @@
                     <pic:cNvPicPr/>
                   </pic:nvPicPr>
                   <pic:blipFill>
-                    <a:blip r:embed="rId48"/>
+                    <a:blip r:embed="rId55"/>
                     <a:stretch>
                       <a:fillRect/>
                     </a:stretch>
@@ -8228,6 +8938,7 @@
         <w:rPr>
           <w:noProof/>
         </w:rPr>
+        <w:lastRenderedPageBreak/>
         <w:drawing>
           <wp:inline distT="0" distB="0" distL="0" distR="0" wp14:anchorId="7304E34E" wp14:editId="3097208F">
             <wp:extent cx="3129269" cy="3457575"/>
@@ -8244,7 +8955,7 @@
                     <pic:cNvPicPr/>
                   </pic:nvPicPr>
                   <pic:blipFill>
-                    <a:blip r:embed="rId49"/>
+                    <a:blip r:embed="rId56"/>
                     <a:stretch>
                       <a:fillRect/>
                     </a:stretch>
@@ -8303,11 +9014,10 @@
       <w:pPr>
         <w:pStyle w:val="Heading1"/>
       </w:pPr>
-      <w:bookmarkStart w:id="6" w:name="_Appendix_B"/>
-      <w:bookmarkStart w:id="7" w:name="_Toc460949906"/>
-      <w:bookmarkEnd w:id="6"/>
+      <w:bookmarkStart w:id="8" w:name="_Appendix_B"/>
+      <w:bookmarkStart w:id="9" w:name="_Toc460949906"/>
+      <w:bookmarkEnd w:id="8"/>
       <w:r>
-        <w:lastRenderedPageBreak/>
         <w:t>Appendix</w:t>
       </w:r>
       <w:r>
@@ -8316,7 +9026,7 @@
       <w:r>
         <w:t>B</w:t>
       </w:r>
-      <w:bookmarkEnd w:id="7"/>
+      <w:bookmarkEnd w:id="9"/>
     </w:p>
     <w:p>
       <w:pPr>
@@ -8325,14 +9035,14 @@
           <w:rFonts w:eastAsia="Times New Roman"/>
         </w:rPr>
       </w:pPr>
-      <w:bookmarkStart w:id="8" w:name="_Toc460949907"/>
+      <w:bookmarkStart w:id="10" w:name="_Toc460949907"/>
       <w:r>
         <w:rPr>
           <w:rFonts w:eastAsia="Times New Roman"/>
         </w:rPr>
         <w:t>Publish Content types from Content Type Hub</w:t>
       </w:r>
-      <w:bookmarkEnd w:id="8"/>
+      <w:bookmarkEnd w:id="10"/>
     </w:p>
     <w:p>
       <w:pPr>
@@ -8364,7 +9074,7 @@
       <w:r>
         <w:t xml:space="preserve">For e.g. </w:t>
       </w:r>
-      <w:hyperlink r:id="rId50" w:history="1">
+      <w:hyperlink r:id="rId57" w:history="1">
         <w:r>
           <w:rPr>
             <w:rStyle w:val="Hyperlink"/>
@@ -8398,6 +9108,7 @@
         <w:rPr>
           <w:noProof/>
         </w:rPr>
+        <w:lastRenderedPageBreak/>
         <w:drawing>
           <wp:inline distT="0" distB="0" distL="0" distR="0" wp14:anchorId="369B5C09" wp14:editId="0186B6E9">
             <wp:extent cx="2879644" cy="2819400"/>
@@ -8416,7 +9127,7 @@
                     </pic:cNvPicPr>
                   </pic:nvPicPr>
                   <pic:blipFill>
-                    <a:blip r:embed="rId51">
+                    <a:blip r:embed="rId58">
                       <a:extLst>
                         <a:ext uri="{28A0092B-C50C-407E-A947-70E740481C1C}">
                           <a14:useLocalDpi xmlns:a14="http://schemas.microsoft.com/office/drawing/2010/main" val="0"/>
@@ -8466,7 +9177,6 @@
     </w:p>
     <w:p>
       <w:r>
-        <w:lastRenderedPageBreak/>
         <w:t xml:space="preserve"> </w:t>
       </w:r>
       <w:r>
@@ -8491,7 +9201,7 @@
                     </pic:cNvPicPr>
                   </pic:nvPicPr>
                   <pic:blipFill>
-                    <a:blip r:embed="rId52">
+                    <a:blip r:embed="rId59">
                       <a:extLst>
                         <a:ext uri="{28A0092B-C50C-407E-A947-70E740481C1C}">
                           <a14:useLocalDpi xmlns:a14="http://schemas.microsoft.com/office/drawing/2010/main" val="0"/>
@@ -8538,6 +9248,7 @@
         <w:rPr>
           <w:noProof/>
         </w:rPr>
+        <w:lastRenderedPageBreak/>
         <w:drawing>
           <wp:inline distT="0" distB="0" distL="0" distR="0" wp14:anchorId="7948B761" wp14:editId="1E6DCC10">
             <wp:extent cx="2733223" cy="2238375"/>
@@ -8556,7 +9267,7 @@
                     </pic:cNvPicPr>
                   </pic:nvPicPr>
                   <pic:blipFill>
-                    <a:blip r:embed="rId53">
+                    <a:blip r:embed="rId60">
                       <a:extLst>
                         <a:ext uri="{28A0092B-C50C-407E-A947-70E740481C1C}">
                           <a14:useLocalDpi xmlns:a14="http://schemas.microsoft.com/office/drawing/2010/main" val="0"/>
@@ -8594,11 +9305,10 @@
       <w:pPr>
         <w:pStyle w:val="Heading1"/>
       </w:pPr>
-      <w:bookmarkStart w:id="9" w:name="_Appendix_C"/>
-      <w:bookmarkStart w:id="10" w:name="_Toc460949908"/>
-      <w:bookmarkEnd w:id="9"/>
+      <w:bookmarkStart w:id="11" w:name="_Appendix_C"/>
+      <w:bookmarkStart w:id="12" w:name="_Toc460949908"/>
+      <w:bookmarkEnd w:id="11"/>
       <w:r>
-        <w:lastRenderedPageBreak/>
         <w:t>Appendix</w:t>
       </w:r>
       <w:r>
@@ -8607,7 +9317,7 @@
       <w:r>
         <w:t>C</w:t>
       </w:r>
-      <w:bookmarkEnd w:id="10"/>
+      <w:bookmarkEnd w:id="12"/>
     </w:p>
     <w:p>
       <w:pPr>
@@ -8616,14 +9326,14 @@
           <w:rFonts w:eastAsia="Times New Roman"/>
         </w:rPr>
       </w:pPr>
-      <w:bookmarkStart w:id="11" w:name="_Toc460949909"/>
+      <w:bookmarkStart w:id="13" w:name="_Toc460949909"/>
       <w:r>
         <w:rPr>
           <w:rFonts w:eastAsia="Times New Roman"/>
         </w:rPr>
         <w:t>Add admin account to term store admin</w:t>
       </w:r>
-      <w:bookmarkEnd w:id="11"/>
+      <w:bookmarkEnd w:id="13"/>
     </w:p>
     <w:p>
       <w:pPr>
@@ -8639,7 +9349,7 @@
       <w:r>
         <w:t xml:space="preserve"> </w:t>
       </w:r>
-      <w:hyperlink r:id="rId54" w:history="1">
+      <w:hyperlink r:id="rId61" w:history="1">
         <w:r>
           <w:rPr>
             <w:rStyle w:val="Hyperlink"/>
@@ -8705,7 +9415,7 @@
                     <pic:cNvPicPr/>
                   </pic:nvPicPr>
                   <pic:blipFill>
-                    <a:blip r:embed="rId32"/>
+                    <a:blip r:embed="rId39"/>
                     <a:stretch>
                       <a:fillRect/>
                     </a:stretch>
@@ -8756,6 +9466,7 @@
           <w:sz w:val="20"/>
           <w:szCs w:val="20"/>
         </w:rPr>
+        <w:lastRenderedPageBreak/>
         <w:drawing>
           <wp:inline distT="0" distB="0" distL="0" distR="0" wp14:anchorId="25830419" wp14:editId="75ECDFD4">
             <wp:extent cx="4561840" cy="1400175"/>
@@ -8774,7 +9485,7 @@
                     </pic:cNvPicPr>
                   </pic:nvPicPr>
                   <pic:blipFill>
-                    <a:blip r:embed="rId55">
+                    <a:blip r:embed="rId62">
                       <a:extLst>
                         <a:ext uri="{28A0092B-C50C-407E-A947-70E740481C1C}">
                           <a14:useLocalDpi xmlns:a14="http://schemas.microsoft.com/office/drawing/2010/main" val="0"/>
@@ -8811,7 +9522,6 @@
         <w:pStyle w:val="ListNumber"/>
       </w:pPr>
       <w:r>
-        <w:lastRenderedPageBreak/>
         <w:t>Click on Save button</w:t>
       </w:r>
     </w:p>
@@ -8832,13 +9542,13 @@
           <w:tab w:val="left" w:pos="5295"/>
         </w:tabs>
       </w:pPr>
-      <w:bookmarkStart w:id="12" w:name="_Appendix_D"/>
-      <w:bookmarkStart w:id="13" w:name="_Toc460949910"/>
-      <w:bookmarkEnd w:id="12"/>
+      <w:bookmarkStart w:id="14" w:name="_Appendix_D"/>
+      <w:bookmarkStart w:id="15" w:name="_Toc460949910"/>
+      <w:bookmarkEnd w:id="14"/>
       <w:r>
         <w:t>Troubleshooting Deployment Issues</w:t>
       </w:r>
-      <w:bookmarkEnd w:id="13"/>
+      <w:bookmarkEnd w:id="15"/>
     </w:p>
     <w:p/>
     <w:p>
@@ -8882,7 +9592,7 @@
                     <pic:cNvPicPr/>
                   </pic:nvPicPr>
                   <pic:blipFill>
-                    <a:blip r:embed="rId56"/>
+                    <a:blip r:embed="rId63"/>
                     <a:stretch>
                       <a:fillRect/>
                     </a:stretch>
@@ -8943,7 +9653,7 @@
       <w:r>
         <w:t xml:space="preserve">Verify </w:t>
       </w:r>
-      <w:hyperlink r:id="rId57" w:anchor="scale-an-app-service-plan" w:history="1">
+      <w:hyperlink r:id="rId64" w:anchor="scale-an-app-service-plan" w:history="1">
         <w:r>
           <w:rPr>
             <w:rStyle w:val="Hyperlink"/>
@@ -8974,7 +9684,7 @@
           <w:ilvl w:val="0"/>
           <w:numId w:val="0"/>
         </w:numPr>
-        <w:ind w:left="360" w:hanging="360"/>
+        <w:ind w:left="360"/>
       </w:pPr>
     </w:p>
     <w:p>
@@ -8998,30 +9708,22 @@
         </w:numPr>
       </w:pPr>
       <w:r>
-        <w:t xml:space="preserve">If this occurs consent </w:t>
-      </w:r>
-      <w:proofErr w:type="gramStart"/>
-      <w:r>
-        <w:t>has to</w:t>
-      </w:r>
-      <w:proofErr w:type="gramEnd"/>
-      <w:r>
-        <w:t xml:space="preserve"> be forced to occur again. Enter the below in a Browser URL replacing the appropriate values and sign in with a Tenant Admin. This will force a prompt asking to accept permissions consent.</w:t>
+        <w:t>If this occurs consent has to be forced to occur again. Enter the below in a Browser URL replacing the appropriate values and sign in with a Tenant Admin. This will force a prompt asking to accept permissions consent.</w:t>
       </w:r>
     </w:p>
     <w:p>
       <w:pPr>
         <w:pStyle w:val="ListNumber"/>
         <w:numPr>
-          <w:ilvl w:val="3"/>
-          <w:numId w:val="28"/>
+          <w:ilvl w:val="0"/>
+          <w:numId w:val="0"/>
         </w:numPr>
-        <w:tabs>
-          <w:tab w:val="clear" w:pos="360"/>
-        </w:tabs>
         <w:ind w:left="2520"/>
-      </w:pPr>
-      <w:hyperlink r:id="rId58" w:history="1">
+        <w:rPr>
+          <w:rStyle w:val="Hyperlink"/>
+        </w:rPr>
+      </w:pPr>
+      <w:hyperlink r:id="rId65" w:history="1">
         <w:r>
           <w:rPr>
             <w:rStyle w:val="Hyperlink"/>
@@ -9030,139 +9732,13 @@
         </w:r>
       </w:hyperlink>
     </w:p>
-    <w:p>
-      <w:pPr>
-        <w:pStyle w:val="ListNumber"/>
-      </w:pPr>
-      <w:r>
-        <w:rPr>
-          <w:lang w:val="en-IN"/>
-        </w:rPr>
-        <w:lastRenderedPageBreak/>
-        <w:t xml:space="preserve">Go to </w:t>
-      </w:r>
-      <w:hyperlink w:anchor="/admin" w:history="1">
-        <w:r>
-          <w:rPr>
-            <w:rStyle w:val="Hyperlink"/>
-            <w:lang w:val="en-IN"/>
-          </w:rPr>
-          <w:t>https://&lt;&lt;web site&gt;&gt;.azurewebsites.net/#/admin</w:t>
-        </w:r>
-      </w:hyperlink>
-      <w:r>
-        <w:rPr>
-          <w:lang w:val="en-IN"/>
-        </w:rPr>
-        <w:t xml:space="preserve"> . Click on below two links </w:t>
-      </w:r>
-      <w:r>
-        <w:rPr>
-          <w:lang w:val="en-IN"/>
-        </w:rPr>
-        <w:t>to generate config files</w:t>
-      </w:r>
-      <w:r>
-        <w:rPr>
-          <w:lang w:val="en-IN"/>
-        </w:rPr>
-        <w:t xml:space="preserve"> &amp; to display label values correctly as per azure table storage values on </w:t>
-      </w:r>
-      <w:r>
-        <w:rPr>
-          <w:color w:val="1F497D"/>
-          <w:lang w:val="en-IN"/>
-        </w:rPr>
-        <w:t>https://&lt;&lt;web site&gt;&gt;.azurewebsites.net</w:t>
-      </w:r>
-    </w:p>
-    <w:p>
-      <w:pPr>
-        <w:pStyle w:val="ListNumber"/>
-        <w:numPr>
-          <w:ilvl w:val="0"/>
-          <w:numId w:val="0"/>
-        </w:numPr>
-        <w:ind w:left="360"/>
-      </w:pPr>
-    </w:p>
-    <w:p>
-      <w:pPr>
-        <w:pStyle w:val="ListNumber"/>
-        <w:numPr>
-          <w:ilvl w:val="0"/>
-          <w:numId w:val="0"/>
-        </w:numPr>
-        <w:ind w:left="360"/>
-      </w:pPr>
-      <w:bookmarkStart w:id="14" w:name="_GoBack"/>
-      <w:bookmarkEnd w:id="14"/>
-    </w:p>
-    <w:p>
-      <w:pPr>
-        <w:pStyle w:val="ListNumber"/>
-        <w:numPr>
-          <w:ilvl w:val="0"/>
-          <w:numId w:val="0"/>
-        </w:numPr>
-        <w:ind w:left="360"/>
-      </w:pPr>
-      <w:r>
-        <w:rPr>
-          <w:noProof/>
-        </w:rPr>
-        <w:drawing>
-          <wp:inline distT="0" distB="0" distL="0" distR="0" wp14:anchorId="786E2A45" wp14:editId="70A7DC9A">
-            <wp:extent cx="3724275" cy="1485900"/>
-            <wp:effectExtent l="0" t="0" r="9525" b="0"/>
-            <wp:docPr id="2" name="Picture 2"/>
-            <wp:cNvGraphicFramePr>
-              <a:graphicFrameLocks xmlns:a="http://schemas.openxmlformats.org/drawingml/2006/main" noChangeAspect="1"/>
-            </wp:cNvGraphicFramePr>
-            <a:graphic xmlns:a="http://schemas.openxmlformats.org/drawingml/2006/main">
-              <a:graphicData uri="http://schemas.openxmlformats.org/drawingml/2006/picture">
-                <pic:pic xmlns:pic="http://schemas.openxmlformats.org/drawingml/2006/picture">
-                  <pic:nvPicPr>
-                    <pic:cNvPr id="0" name="Picture 3"/>
-                    <pic:cNvPicPr>
-                      <a:picLocks noChangeAspect="1" noChangeArrowheads="1"/>
-                    </pic:cNvPicPr>
-                  </pic:nvPicPr>
-                  <pic:blipFill>
-                    <a:blip r:embed="rId59">
-                      <a:extLst>
-                        <a:ext uri="{28A0092B-C50C-407E-A947-70E740481C1C}">
-                          <a14:useLocalDpi xmlns:a14="http://schemas.microsoft.com/office/drawing/2010/main" val="0"/>
-                        </a:ext>
-                      </a:extLst>
-                    </a:blip>
-                    <a:srcRect/>
-                    <a:stretch>
-                      <a:fillRect/>
-                    </a:stretch>
-                  </pic:blipFill>
-                  <pic:spPr bwMode="auto">
-                    <a:xfrm>
-                      <a:off x="0" y="0"/>
-                      <a:ext cx="3724275" cy="1485900"/>
-                    </a:xfrm>
-                    <a:prstGeom prst="rect">
-                      <a:avLst/>
-                    </a:prstGeom>
-                    <a:noFill/>
-                    <a:ln>
-                      <a:noFill/>
-                    </a:ln>
-                  </pic:spPr>
-                </pic:pic>
-              </a:graphicData>
-            </a:graphic>
-          </wp:inline>
-        </w:drawing>
-      </w:r>
-    </w:p>
     <w:sectPr>
-      <w:footerReference w:type="default" r:id="rId60"/>
+      <w:headerReference w:type="even" r:id="rId66"/>
+      <w:headerReference w:type="default" r:id="rId67"/>
+      <w:footerReference w:type="even" r:id="rId68"/>
+      <w:footerReference w:type="default" r:id="rId69"/>
+      <w:headerReference w:type="first" r:id="rId70"/>
+      <w:footerReference w:type="first" r:id="rId71"/>
       <w:pgSz w:w="15840" w:h="12240" w:orient="landscape"/>
       <w:pgMar w:top="1440" w:right="1440" w:bottom="1440" w:left="1440" w:header="720" w:footer="720" w:gutter="0"/>
       <w:cols w:space="720"/>
@@ -9206,6 +9782,16 @@
 </file>
 
 <file path=word/footer1.xml><?xml version="1.0" encoding="utf-8"?>
+<w:ftr xmlns:wpc="http://schemas.microsoft.com/office/word/2010/wordprocessingCanvas" xmlns:cx="http://schemas.microsoft.com/office/drawing/2014/chartex" xmlns:cx1="http://schemas.microsoft.com/office/drawing/2015/9/8/chartex" xmlns:cx2="http://schemas.microsoft.com/office/drawing/2015/10/21/chartex" xmlns:cx3="http://schemas.microsoft.com/office/drawing/2016/5/9/chartex" xmlns:cx4="http://schemas.microsoft.com/office/drawing/2016/5/10/chartex" xmlns:cx5="http://schemas.microsoft.com/office/drawing/2016/5/11/chartex" xmlns:mc="http://schemas.openxmlformats.org/markup-compatibility/2006" xmlns:o="urn:schemas-microsoft-com:office:office" xmlns:r="http://schemas.openxmlformats.org/officeDocument/2006/relationships" xmlns:m="http://schemas.openxmlformats.org/officeDocument/2006/math" xmlns:v="urn:schemas-microsoft-com:vml" xmlns:wp14="http://schemas.microsoft.com/office/word/2010/wordprocessingDrawing" xmlns:wp="http://schemas.openxmlformats.org/drawingml/2006/wordprocessingDrawing" xmlns:w10="urn:schemas-microsoft-com:office:word" xmlns:w="http://schemas.openxmlformats.org/wordprocessingml/2006/main" xmlns:w14="http://schemas.microsoft.com/office/word/2010/wordml" xmlns:w15="http://schemas.microsoft.com/office/word/2012/wordml" xmlns:w16se="http://schemas.microsoft.com/office/word/2015/wordml/symex" xmlns:wpg="http://schemas.microsoft.com/office/word/2010/wordprocessingGroup" xmlns:wpi="http://schemas.microsoft.com/office/word/2010/wordprocessingInk" xmlns:wne="http://schemas.microsoft.com/office/word/2006/wordml" xmlns:wps="http://schemas.microsoft.com/office/word/2010/wordprocessingShape" mc:Ignorable="w14 w15 w16se wp14">
+  <w:p>
+    <w:pPr>
+      <w:pStyle w:val="Footer"/>
+    </w:pPr>
+  </w:p>
+</w:ftr>
+</file>
+
+<file path=word/footer2.xml><?xml version="1.0" encoding="utf-8"?>
 <w:ftr xmlns:wpc="http://schemas.microsoft.com/office/word/2010/wordprocessingCanvas" xmlns:cx="http://schemas.microsoft.com/office/drawing/2014/chartex" xmlns:cx1="http://schemas.microsoft.com/office/drawing/2015/9/8/chartex" xmlns:cx2="http://schemas.microsoft.com/office/drawing/2015/10/21/chartex" xmlns:cx3="http://schemas.microsoft.com/office/drawing/2016/5/9/chartex" xmlns:cx4="http://schemas.microsoft.com/office/drawing/2016/5/10/chartex" xmlns:cx5="http://schemas.microsoft.com/office/drawing/2016/5/11/chartex" xmlns:mc="http://schemas.openxmlformats.org/markup-compatibility/2006" xmlns:o="urn:schemas-microsoft-com:office:office" xmlns:r="http://schemas.openxmlformats.org/officeDocument/2006/relationships" xmlns:m="http://schemas.openxmlformats.org/officeDocument/2006/math" xmlns:v="urn:schemas-microsoft-com:vml" xmlns:wp14="http://schemas.microsoft.com/office/word/2010/wordprocessingDrawing" xmlns:wp="http://schemas.openxmlformats.org/drawingml/2006/wordprocessingDrawing" xmlns:w10="urn:schemas-microsoft-com:office:word" xmlns:w="http://schemas.openxmlformats.org/wordprocessingml/2006/main" xmlns:w14="http://schemas.microsoft.com/office/word/2010/wordml" xmlns:w15="http://schemas.microsoft.com/office/word/2012/wordml" xmlns:w16se="http://schemas.microsoft.com/office/word/2015/wordml/symex" xmlns:wpg="http://schemas.microsoft.com/office/word/2010/wordprocessingGroup" xmlns:wpi="http://schemas.microsoft.com/office/word/2010/wordprocessingInk" xmlns:wne="http://schemas.microsoft.com/office/word/2006/wordml" xmlns:wps="http://schemas.microsoft.com/office/word/2010/wordprocessingShape" mc:Ignorable="w14 w15 w16se wp14">
   <w:sdt>
     <w:sdtPr>
@@ -9239,7 +9825,7 @@
           <w:rPr>
             <w:noProof/>
           </w:rPr>
-          <w:t>22</w:t>
+          <w:t>27</w:t>
         </w:r>
         <w:r>
           <w:rPr>
@@ -9258,6 +9844,16 @@
 </w:ftr>
 </file>
 
+<file path=word/footer3.xml><?xml version="1.0" encoding="utf-8"?>
+<w:ftr xmlns:wpc="http://schemas.microsoft.com/office/word/2010/wordprocessingCanvas" xmlns:cx="http://schemas.microsoft.com/office/drawing/2014/chartex" xmlns:cx1="http://schemas.microsoft.com/office/drawing/2015/9/8/chartex" xmlns:cx2="http://schemas.microsoft.com/office/drawing/2015/10/21/chartex" xmlns:cx3="http://schemas.microsoft.com/office/drawing/2016/5/9/chartex" xmlns:cx4="http://schemas.microsoft.com/office/drawing/2016/5/10/chartex" xmlns:cx5="http://schemas.microsoft.com/office/drawing/2016/5/11/chartex" xmlns:mc="http://schemas.openxmlformats.org/markup-compatibility/2006" xmlns:o="urn:schemas-microsoft-com:office:office" xmlns:r="http://schemas.openxmlformats.org/officeDocument/2006/relationships" xmlns:m="http://schemas.openxmlformats.org/officeDocument/2006/math" xmlns:v="urn:schemas-microsoft-com:vml" xmlns:wp14="http://schemas.microsoft.com/office/word/2010/wordprocessingDrawing" xmlns:wp="http://schemas.openxmlformats.org/drawingml/2006/wordprocessingDrawing" xmlns:w10="urn:schemas-microsoft-com:office:word" xmlns:w="http://schemas.openxmlformats.org/wordprocessingml/2006/main" xmlns:w14="http://schemas.microsoft.com/office/word/2010/wordml" xmlns:w15="http://schemas.microsoft.com/office/word/2012/wordml" xmlns:w16se="http://schemas.microsoft.com/office/word/2015/wordml/symex" xmlns:wpg="http://schemas.microsoft.com/office/word/2010/wordprocessingGroup" xmlns:wpi="http://schemas.microsoft.com/office/word/2010/wordprocessingInk" xmlns:wne="http://schemas.microsoft.com/office/word/2006/wordml" xmlns:wps="http://schemas.microsoft.com/office/word/2010/wordprocessingShape" mc:Ignorable="w14 w15 w16se wp14">
+  <w:p>
+    <w:pPr>
+      <w:pStyle w:val="Footer"/>
+    </w:pPr>
+  </w:p>
+</w:ftr>
+</file>
+
 <file path=word/footnotes.xml><?xml version="1.0" encoding="utf-8"?>
 <w:footnotes xmlns:wpc="http://schemas.microsoft.com/office/word/2010/wordprocessingCanvas" xmlns:cx="http://schemas.microsoft.com/office/drawing/2014/chartex" xmlns:cx1="http://schemas.microsoft.com/office/drawing/2015/9/8/chartex" xmlns:cx2="http://schemas.microsoft.com/office/drawing/2015/10/21/chartex" xmlns:cx3="http://schemas.microsoft.com/office/drawing/2016/5/9/chartex" xmlns:cx4="http://schemas.microsoft.com/office/drawing/2016/5/10/chartex" xmlns:cx5="http://schemas.microsoft.com/office/drawing/2016/5/11/chartex" xmlns:mc="http://schemas.openxmlformats.org/markup-compatibility/2006" xmlns:o="urn:schemas-microsoft-com:office:office" xmlns:r="http://schemas.openxmlformats.org/officeDocument/2006/relationships" xmlns:m="http://schemas.openxmlformats.org/officeDocument/2006/math" xmlns:v="urn:schemas-microsoft-com:vml" xmlns:wp14="http://schemas.microsoft.com/office/word/2010/wordprocessingDrawing" xmlns:wp="http://schemas.openxmlformats.org/drawingml/2006/wordprocessingDrawing" xmlns:w10="urn:schemas-microsoft-com:office:word" xmlns:w="http://schemas.openxmlformats.org/wordprocessingml/2006/main" xmlns:w14="http://schemas.microsoft.com/office/word/2010/wordml" xmlns:w15="http://schemas.microsoft.com/office/word/2012/wordml" xmlns:w16se="http://schemas.microsoft.com/office/word/2015/wordml/symex" xmlns:wpg="http://schemas.microsoft.com/office/word/2010/wordprocessingGroup" xmlns:wpi="http://schemas.microsoft.com/office/word/2010/wordprocessingInk" xmlns:wne="http://schemas.microsoft.com/office/word/2006/wordml" xmlns:wps="http://schemas.microsoft.com/office/word/2010/wordprocessingShape" mc:Ignorable="w14 w15 w16se wp14">
   <w:footnote w:type="separator" w:id="-1">
@@ -9290,12 +9886,42 @@
 </w:footnotes>
 </file>
 
+<file path=word/header1.xml><?xml version="1.0" encoding="utf-8"?>
+<w:hdr xmlns:wpc="http://schemas.microsoft.com/office/word/2010/wordprocessingCanvas" xmlns:cx="http://schemas.microsoft.com/office/drawing/2014/chartex" xmlns:cx1="http://schemas.microsoft.com/office/drawing/2015/9/8/chartex" xmlns:cx2="http://schemas.microsoft.com/office/drawing/2015/10/21/chartex" xmlns:cx3="http://schemas.microsoft.com/office/drawing/2016/5/9/chartex" xmlns:cx4="http://schemas.microsoft.com/office/drawing/2016/5/10/chartex" xmlns:cx5="http://schemas.microsoft.com/office/drawing/2016/5/11/chartex" xmlns:mc="http://schemas.openxmlformats.org/markup-compatibility/2006" xmlns:o="urn:schemas-microsoft-com:office:office" xmlns:r="http://schemas.openxmlformats.org/officeDocument/2006/relationships" xmlns:m="http://schemas.openxmlformats.org/officeDocument/2006/math" xmlns:v="urn:schemas-microsoft-com:vml" xmlns:wp14="http://schemas.microsoft.com/office/word/2010/wordprocessingDrawing" xmlns:wp="http://schemas.openxmlformats.org/drawingml/2006/wordprocessingDrawing" xmlns:w10="urn:schemas-microsoft-com:office:word" xmlns:w="http://schemas.openxmlformats.org/wordprocessingml/2006/main" xmlns:w14="http://schemas.microsoft.com/office/word/2010/wordml" xmlns:w15="http://schemas.microsoft.com/office/word/2012/wordml" xmlns:w16se="http://schemas.microsoft.com/office/word/2015/wordml/symex" xmlns:wpg="http://schemas.microsoft.com/office/word/2010/wordprocessingGroup" xmlns:wpi="http://schemas.microsoft.com/office/word/2010/wordprocessingInk" xmlns:wne="http://schemas.microsoft.com/office/word/2006/wordml" xmlns:wps="http://schemas.microsoft.com/office/word/2010/wordprocessingShape" mc:Ignorable="w14 w15 w16se wp14">
+  <w:p>
+    <w:pPr>
+      <w:pStyle w:val="Header"/>
+    </w:pPr>
+  </w:p>
+</w:hdr>
+</file>
+
+<file path=word/header2.xml><?xml version="1.0" encoding="utf-8"?>
+<w:hdr xmlns:wpc="http://schemas.microsoft.com/office/word/2010/wordprocessingCanvas" xmlns:cx="http://schemas.microsoft.com/office/drawing/2014/chartex" xmlns:cx1="http://schemas.microsoft.com/office/drawing/2015/9/8/chartex" xmlns:cx2="http://schemas.microsoft.com/office/drawing/2015/10/21/chartex" xmlns:cx3="http://schemas.microsoft.com/office/drawing/2016/5/9/chartex" xmlns:cx4="http://schemas.microsoft.com/office/drawing/2016/5/10/chartex" xmlns:cx5="http://schemas.microsoft.com/office/drawing/2016/5/11/chartex" xmlns:mc="http://schemas.openxmlformats.org/markup-compatibility/2006" xmlns:o="urn:schemas-microsoft-com:office:office" xmlns:r="http://schemas.openxmlformats.org/officeDocument/2006/relationships" xmlns:m="http://schemas.openxmlformats.org/officeDocument/2006/math" xmlns:v="urn:schemas-microsoft-com:vml" xmlns:wp14="http://schemas.microsoft.com/office/word/2010/wordprocessingDrawing" xmlns:wp="http://schemas.openxmlformats.org/drawingml/2006/wordprocessingDrawing" xmlns:w10="urn:schemas-microsoft-com:office:word" xmlns:w="http://schemas.openxmlformats.org/wordprocessingml/2006/main" xmlns:w14="http://schemas.microsoft.com/office/word/2010/wordml" xmlns:w15="http://schemas.microsoft.com/office/word/2012/wordml" xmlns:w16se="http://schemas.microsoft.com/office/word/2015/wordml/symex" xmlns:wpg="http://schemas.microsoft.com/office/word/2010/wordprocessingGroup" xmlns:wpi="http://schemas.microsoft.com/office/word/2010/wordprocessingInk" xmlns:wne="http://schemas.microsoft.com/office/word/2006/wordml" xmlns:wps="http://schemas.microsoft.com/office/word/2010/wordprocessingShape" mc:Ignorable="w14 w15 w16se wp14">
+  <w:p>
+    <w:pPr>
+      <w:pStyle w:val="Header"/>
+    </w:pPr>
+  </w:p>
+</w:hdr>
+</file>
+
+<file path=word/header3.xml><?xml version="1.0" encoding="utf-8"?>
+<w:hdr xmlns:wpc="http://schemas.microsoft.com/office/word/2010/wordprocessingCanvas" xmlns:cx="http://schemas.microsoft.com/office/drawing/2014/chartex" xmlns:cx1="http://schemas.microsoft.com/office/drawing/2015/9/8/chartex" xmlns:cx2="http://schemas.microsoft.com/office/drawing/2015/10/21/chartex" xmlns:cx3="http://schemas.microsoft.com/office/drawing/2016/5/9/chartex" xmlns:cx4="http://schemas.microsoft.com/office/drawing/2016/5/10/chartex" xmlns:cx5="http://schemas.microsoft.com/office/drawing/2016/5/11/chartex" xmlns:mc="http://schemas.openxmlformats.org/markup-compatibility/2006" xmlns:o="urn:schemas-microsoft-com:office:office" xmlns:r="http://schemas.openxmlformats.org/officeDocument/2006/relationships" xmlns:m="http://schemas.openxmlformats.org/officeDocument/2006/math" xmlns:v="urn:schemas-microsoft-com:vml" xmlns:wp14="http://schemas.microsoft.com/office/word/2010/wordprocessingDrawing" xmlns:wp="http://schemas.openxmlformats.org/drawingml/2006/wordprocessingDrawing" xmlns:w10="urn:schemas-microsoft-com:office:word" xmlns:w="http://schemas.openxmlformats.org/wordprocessingml/2006/main" xmlns:w14="http://schemas.microsoft.com/office/word/2010/wordml" xmlns:w15="http://schemas.microsoft.com/office/word/2012/wordml" xmlns:w16se="http://schemas.microsoft.com/office/word/2015/wordml/symex" xmlns:wpg="http://schemas.microsoft.com/office/word/2010/wordprocessingGroup" xmlns:wpi="http://schemas.microsoft.com/office/word/2010/wordprocessingInk" xmlns:wne="http://schemas.microsoft.com/office/word/2006/wordml" xmlns:wps="http://schemas.microsoft.com/office/word/2010/wordprocessingShape" mc:Ignorable="w14 w15 w16se wp14">
+  <w:p>
+    <w:pPr>
+      <w:pStyle w:val="Header"/>
+    </w:pPr>
+  </w:p>
+</w:hdr>
+</file>
+
 <file path=word/numbering.xml><?xml version="1.0" encoding="utf-8"?>
 <w:numbering xmlns:wpc="http://schemas.microsoft.com/office/word/2010/wordprocessingCanvas" xmlns:cx="http://schemas.microsoft.com/office/drawing/2014/chartex" xmlns:cx1="http://schemas.microsoft.com/office/drawing/2015/9/8/chartex" xmlns:cx2="http://schemas.microsoft.com/office/drawing/2015/10/21/chartex" xmlns:cx3="http://schemas.microsoft.com/office/drawing/2016/5/9/chartex" xmlns:cx4="http://schemas.microsoft.com/office/drawing/2016/5/10/chartex" xmlns:cx5="http://schemas.microsoft.com/office/drawing/2016/5/11/chartex" xmlns:mc="http://schemas.openxmlformats.org/markup-compatibility/2006" xmlns:o="urn:schemas-microsoft-com:office:office" xmlns:r="http://schemas.openxmlformats.org/officeDocument/2006/relationships" xmlns:m="http://schemas.openxmlformats.org/officeDocument/2006/math" xmlns:v="urn:schemas-microsoft-com:vml" xmlns:wp14="http://schemas.microsoft.com/office/word/2010/wordprocessingDrawing" xmlns:wp="http://schemas.openxmlformats.org/drawingml/2006/wordprocessingDrawing" xmlns:w10="urn:schemas-microsoft-com:office:word" xmlns:w="http://schemas.openxmlformats.org/wordprocessingml/2006/main" xmlns:w14="http://schemas.microsoft.com/office/word/2010/wordml" xmlns:w15="http://schemas.microsoft.com/office/word/2012/wordml" xmlns:w16se="http://schemas.microsoft.com/office/word/2015/wordml/symex" xmlns:wpg="http://schemas.microsoft.com/office/word/2010/wordprocessingGroup" xmlns:wpi="http://schemas.microsoft.com/office/word/2010/wordprocessingInk" xmlns:wne="http://schemas.microsoft.com/office/word/2006/wordml" xmlns:wps="http://schemas.microsoft.com/office/word/2010/wordprocessingShape" mc:Ignorable="w14 w15 w16se wp14">
   <w:abstractNum w:abstractNumId="0" w15:restartNumberingAfterBreak="0">
     <w:nsid w:val="FFFFFF88"/>
     <w:multiLevelType w:val="singleLevel"/>
-    <w:tmpl w:val="D0DE91D0"/>
+    <w:tmpl w:val="C3B21188"/>
     <w:lvl w:ilvl="0">
       <w:start w:val="1"/>
       <w:numFmt w:val="decimal"/>
@@ -9422,6 +10048,123 @@
     </w:lvl>
   </w:abstractNum>
   <w:abstractNum w:abstractNumId="3" w15:restartNumberingAfterBreak="0">
+    <w:nsid w:val="02EE2178"/>
+    <w:multiLevelType w:val="multilevel"/>
+    <w:tmpl w:val="44003484"/>
+    <w:lvl w:ilvl="0">
+      <w:start w:val="1"/>
+      <w:numFmt w:val="lowerLetter"/>
+      <w:lvlText w:val="%1."/>
+      <w:lvlJc w:val="left"/>
+      <w:pPr>
+        <w:tabs>
+          <w:tab w:val="num" w:pos="360"/>
+        </w:tabs>
+        <w:ind w:left="360" w:hanging="360"/>
+      </w:pPr>
+      <w:rPr>
+        <w:b w:val="0"/>
+      </w:rPr>
+    </w:lvl>
+    <w:lvl w:ilvl="1">
+      <w:start w:val="1"/>
+      <w:numFmt w:val="decimal"/>
+      <w:lvlText w:val="%2."/>
+      <w:lvlJc w:val="left"/>
+      <w:pPr>
+        <w:ind w:left="1080" w:hanging="360"/>
+      </w:pPr>
+      <w:rPr>
+        <w:rFonts w:hint="default"/>
+        <w:b w:val="0"/>
+      </w:rPr>
+    </w:lvl>
+    <w:lvl w:ilvl="2">
+      <w:start w:val="1"/>
+      <w:numFmt w:val="bullet"/>
+      <w:lvlText w:val="-"/>
+      <w:lvlJc w:val="left"/>
+      <w:pPr>
+        <w:ind w:left="1800" w:hanging="360"/>
+      </w:pPr>
+      <w:rPr>
+        <w:rFonts w:ascii="Segoe UI" w:eastAsia="Times New Roman" w:hAnsi="Segoe UI" w:cs="Segoe UI" w:hint="default"/>
+      </w:rPr>
+    </w:lvl>
+    <w:lvl w:ilvl="3" w:tentative="1">
+      <w:start w:val="1"/>
+      <w:numFmt w:val="lowerLetter"/>
+      <w:lvlText w:val="%4."/>
+      <w:lvlJc w:val="left"/>
+      <w:pPr>
+        <w:tabs>
+          <w:tab w:val="num" w:pos="2520"/>
+        </w:tabs>
+        <w:ind w:left="2520" w:hanging="360"/>
+      </w:pPr>
+    </w:lvl>
+    <w:lvl w:ilvl="4" w:tentative="1">
+      <w:start w:val="1"/>
+      <w:numFmt w:val="lowerLetter"/>
+      <w:lvlText w:val="%5."/>
+      <w:lvlJc w:val="left"/>
+      <w:pPr>
+        <w:tabs>
+          <w:tab w:val="num" w:pos="3240"/>
+        </w:tabs>
+        <w:ind w:left="3240" w:hanging="360"/>
+      </w:pPr>
+    </w:lvl>
+    <w:lvl w:ilvl="5" w:tentative="1">
+      <w:start w:val="1"/>
+      <w:numFmt w:val="lowerLetter"/>
+      <w:lvlText w:val="%6."/>
+      <w:lvlJc w:val="left"/>
+      <w:pPr>
+        <w:tabs>
+          <w:tab w:val="num" w:pos="3960"/>
+        </w:tabs>
+        <w:ind w:left="3960" w:hanging="360"/>
+      </w:pPr>
+    </w:lvl>
+    <w:lvl w:ilvl="6" w:tentative="1">
+      <w:start w:val="1"/>
+      <w:numFmt w:val="lowerLetter"/>
+      <w:lvlText w:val="%7."/>
+      <w:lvlJc w:val="left"/>
+      <w:pPr>
+        <w:tabs>
+          <w:tab w:val="num" w:pos="4680"/>
+        </w:tabs>
+        <w:ind w:left="4680" w:hanging="360"/>
+      </w:pPr>
+    </w:lvl>
+    <w:lvl w:ilvl="7" w:tentative="1">
+      <w:start w:val="1"/>
+      <w:numFmt w:val="lowerLetter"/>
+      <w:lvlText w:val="%8."/>
+      <w:lvlJc w:val="left"/>
+      <w:pPr>
+        <w:tabs>
+          <w:tab w:val="num" w:pos="5400"/>
+        </w:tabs>
+        <w:ind w:left="5400" w:hanging="360"/>
+      </w:pPr>
+    </w:lvl>
+    <w:lvl w:ilvl="8" w:tentative="1">
+      <w:start w:val="1"/>
+      <w:numFmt w:val="lowerLetter"/>
+      <w:lvlText w:val="%9."/>
+      <w:lvlJc w:val="left"/>
+      <w:pPr>
+        <w:tabs>
+          <w:tab w:val="num" w:pos="6120"/>
+        </w:tabs>
+        <w:ind w:left="6120" w:hanging="360"/>
+      </w:pPr>
+    </w:lvl>
+  </w:abstractNum>
+  <w:abstractNum w:abstractNumId="4" w15:restartNumberingAfterBreak="0">
     <w:nsid w:val="052A4633"/>
     <w:multiLevelType w:val="multilevel"/>
     <w:tmpl w:val="31AE5018"/>
@@ -9535,7 +10278,7 @@
       </w:pPr>
     </w:lvl>
   </w:abstractNum>
-  <w:abstractNum w:abstractNumId="4" w15:restartNumberingAfterBreak="0">
+  <w:abstractNum w:abstractNumId="5" w15:restartNumberingAfterBreak="0">
     <w:nsid w:val="065C242C"/>
     <w:multiLevelType w:val="hybridMultilevel"/>
     <w:tmpl w:val="EEDADF1A"/>
@@ -9624,7 +10367,7 @@
       </w:pPr>
     </w:lvl>
   </w:abstractNum>
-  <w:abstractNum w:abstractNumId="5" w15:restartNumberingAfterBreak="0">
+  <w:abstractNum w:abstractNumId="6" w15:restartNumberingAfterBreak="0">
     <w:nsid w:val="0B1970F3"/>
     <w:multiLevelType w:val="multilevel"/>
     <w:tmpl w:val="D4E043F6"/>
@@ -9742,7 +10485,7 @@
       </w:pPr>
     </w:lvl>
   </w:abstractNum>
-  <w:abstractNum w:abstractNumId="6" w15:restartNumberingAfterBreak="0">
+  <w:abstractNum w:abstractNumId="7" w15:restartNumberingAfterBreak="0">
     <w:nsid w:val="13107B29"/>
     <w:multiLevelType w:val="hybridMultilevel"/>
     <w:tmpl w:val="16F2B378"/>
@@ -9828,7 +10571,7 @@
       </w:pPr>
     </w:lvl>
   </w:abstractNum>
-  <w:abstractNum w:abstractNumId="7" w15:restartNumberingAfterBreak="0">
+  <w:abstractNum w:abstractNumId="8" w15:restartNumberingAfterBreak="0">
     <w:nsid w:val="13B9633C"/>
     <w:multiLevelType w:val="hybridMultilevel"/>
     <w:tmpl w:val="1A2A2662"/>
@@ -9941,7 +10684,7 @@
       </w:rPr>
     </w:lvl>
   </w:abstractNum>
-  <w:abstractNum w:abstractNumId="8" w15:restartNumberingAfterBreak="0">
+  <w:abstractNum w:abstractNumId="9" w15:restartNumberingAfterBreak="0">
     <w:nsid w:val="16945157"/>
     <w:multiLevelType w:val="multilevel"/>
     <w:tmpl w:val="6DAAB11A"/>
@@ -10055,7 +10798,7 @@
       </w:pPr>
     </w:lvl>
   </w:abstractNum>
-  <w:abstractNum w:abstractNumId="9" w15:restartNumberingAfterBreak="0">
+  <w:abstractNum w:abstractNumId="10" w15:restartNumberingAfterBreak="0">
     <w:nsid w:val="171B27BB"/>
     <w:multiLevelType w:val="hybridMultilevel"/>
     <w:tmpl w:val="8C9E1934"/>
@@ -10168,7 +10911,7 @@
       </w:rPr>
     </w:lvl>
   </w:abstractNum>
-  <w:abstractNum w:abstractNumId="10" w15:restartNumberingAfterBreak="0">
+  <w:abstractNum w:abstractNumId="11" w15:restartNumberingAfterBreak="0">
     <w:nsid w:val="17721CDA"/>
     <w:multiLevelType w:val="hybridMultilevel"/>
     <w:tmpl w:val="3F8AF9D2"/>
@@ -10254,7 +10997,7 @@
       </w:pPr>
     </w:lvl>
   </w:abstractNum>
-  <w:abstractNum w:abstractNumId="11" w15:restartNumberingAfterBreak="0">
+  <w:abstractNum w:abstractNumId="12" w15:restartNumberingAfterBreak="0">
     <w:nsid w:val="18CC78CA"/>
     <w:multiLevelType w:val="hybridMultilevel"/>
     <w:tmpl w:val="33E8C67A"/>
@@ -10344,7 +11087,7 @@
       </w:pPr>
     </w:lvl>
   </w:abstractNum>
-  <w:abstractNum w:abstractNumId="12" w15:restartNumberingAfterBreak="0">
+  <w:abstractNum w:abstractNumId="13" w15:restartNumberingAfterBreak="0">
     <w:nsid w:val="1B596703"/>
     <w:multiLevelType w:val="multilevel"/>
     <w:tmpl w:val="44003484"/>
@@ -10461,7 +11204,7 @@
       </w:pPr>
     </w:lvl>
   </w:abstractNum>
-  <w:abstractNum w:abstractNumId="13" w15:restartNumberingAfterBreak="0">
+  <w:abstractNum w:abstractNumId="14" w15:restartNumberingAfterBreak="0">
     <w:nsid w:val="1BAF3937"/>
     <w:multiLevelType w:val="hybridMultilevel"/>
     <w:tmpl w:val="08E8F650"/>
@@ -10575,7 +11318,7 @@
       </w:rPr>
     </w:lvl>
   </w:abstractNum>
-  <w:abstractNum w:abstractNumId="14" w15:restartNumberingAfterBreak="0">
+  <w:abstractNum w:abstractNumId="15" w15:restartNumberingAfterBreak="0">
     <w:nsid w:val="1D673E4D"/>
     <w:multiLevelType w:val="hybridMultilevel"/>
     <w:tmpl w:val="9A5AE136"/>
@@ -10688,7 +11431,7 @@
       </w:rPr>
     </w:lvl>
   </w:abstractNum>
-  <w:abstractNum w:abstractNumId="15" w15:restartNumberingAfterBreak="0">
+  <w:abstractNum w:abstractNumId="16" w15:restartNumberingAfterBreak="0">
     <w:nsid w:val="1D771E35"/>
     <w:multiLevelType w:val="hybridMultilevel"/>
     <w:tmpl w:val="4BC683AE"/>
@@ -10802,7 +11545,7 @@
       </w:rPr>
     </w:lvl>
   </w:abstractNum>
-  <w:abstractNum w:abstractNumId="16" w15:restartNumberingAfterBreak="0">
+  <w:abstractNum w:abstractNumId="17" w15:restartNumberingAfterBreak="0">
     <w:nsid w:val="1DAC1875"/>
     <w:multiLevelType w:val="hybridMultilevel"/>
     <w:tmpl w:val="CCB83860"/>
@@ -10891,7 +11634,7 @@
       </w:pPr>
     </w:lvl>
   </w:abstractNum>
-  <w:abstractNum w:abstractNumId="17" w15:restartNumberingAfterBreak="0">
+  <w:abstractNum w:abstractNumId="18" w15:restartNumberingAfterBreak="0">
     <w:nsid w:val="1F177554"/>
     <w:multiLevelType w:val="hybridMultilevel"/>
     <w:tmpl w:val="09C41524"/>
@@ -11004,7 +11747,7 @@
       </w:rPr>
     </w:lvl>
   </w:abstractNum>
-  <w:abstractNum w:abstractNumId="18" w15:restartNumberingAfterBreak="0">
+  <w:abstractNum w:abstractNumId="19" w15:restartNumberingAfterBreak="0">
     <w:nsid w:val="1FEB305E"/>
     <w:multiLevelType w:val="hybridMultilevel"/>
     <w:tmpl w:val="D24C5474"/>
@@ -11093,7 +11836,7 @@
       </w:pPr>
     </w:lvl>
   </w:abstractNum>
-  <w:abstractNum w:abstractNumId="19" w15:restartNumberingAfterBreak="0">
+  <w:abstractNum w:abstractNumId="20" w15:restartNumberingAfterBreak="0">
     <w:nsid w:val="208C41CF"/>
     <w:multiLevelType w:val="hybridMultilevel"/>
     <w:tmpl w:val="D4B84F7A"/>
@@ -11179,7 +11922,7 @@
       </w:pPr>
     </w:lvl>
   </w:abstractNum>
-  <w:abstractNum w:abstractNumId="20" w15:restartNumberingAfterBreak="0">
+  <w:abstractNum w:abstractNumId="21" w15:restartNumberingAfterBreak="0">
     <w:nsid w:val="249D4B51"/>
     <w:multiLevelType w:val="hybridMultilevel"/>
     <w:tmpl w:val="AB50C1EC"/>
@@ -11268,7 +12011,7 @@
       </w:pPr>
     </w:lvl>
   </w:abstractNum>
-  <w:abstractNum w:abstractNumId="21" w15:restartNumberingAfterBreak="0">
+  <w:abstractNum w:abstractNumId="22" w15:restartNumberingAfterBreak="0">
     <w:nsid w:val="2BE8316D"/>
     <w:multiLevelType w:val="hybridMultilevel"/>
     <w:tmpl w:val="54D87CA4"/>
@@ -11357,7 +12100,7 @@
       </w:pPr>
     </w:lvl>
   </w:abstractNum>
-  <w:abstractNum w:abstractNumId="22" w15:restartNumberingAfterBreak="0">
+  <w:abstractNum w:abstractNumId="23" w15:restartNumberingAfterBreak="0">
     <w:nsid w:val="2C267B38"/>
     <w:multiLevelType w:val="hybridMultilevel"/>
     <w:tmpl w:val="B18A6E32"/>
@@ -11447,7 +12190,7 @@
       </w:pPr>
     </w:lvl>
   </w:abstractNum>
-  <w:abstractNum w:abstractNumId="23" w15:restartNumberingAfterBreak="0">
+  <w:abstractNum w:abstractNumId="24" w15:restartNumberingAfterBreak="0">
     <w:nsid w:val="2D7B766C"/>
     <w:multiLevelType w:val="multilevel"/>
     <w:tmpl w:val="A3F6C4DC"/>
@@ -11560,7 +12303,7 @@
       </w:pPr>
     </w:lvl>
   </w:abstractNum>
-  <w:abstractNum w:abstractNumId="24" w15:restartNumberingAfterBreak="0">
+  <w:abstractNum w:abstractNumId="25" w15:restartNumberingAfterBreak="0">
     <w:nsid w:val="2DBC2E9F"/>
     <w:multiLevelType w:val="hybridMultilevel"/>
     <w:tmpl w:val="7EC015E8"/>
@@ -11646,7 +12389,7 @@
       </w:pPr>
     </w:lvl>
   </w:abstractNum>
-  <w:abstractNum w:abstractNumId="25" w15:restartNumberingAfterBreak="0">
+  <w:abstractNum w:abstractNumId="26" w15:restartNumberingAfterBreak="0">
     <w:nsid w:val="2E1B77CB"/>
     <w:multiLevelType w:val="hybridMultilevel"/>
     <w:tmpl w:val="D242E692"/>
@@ -11759,7 +12502,7 @@
       </w:rPr>
     </w:lvl>
   </w:abstractNum>
-  <w:abstractNum w:abstractNumId="26" w15:restartNumberingAfterBreak="0">
+  <w:abstractNum w:abstractNumId="27" w15:restartNumberingAfterBreak="0">
     <w:nsid w:val="2FC019DB"/>
     <w:multiLevelType w:val="hybridMultilevel"/>
     <w:tmpl w:val="E13EA4D4"/>
@@ -11848,7 +12591,7 @@
       </w:pPr>
     </w:lvl>
   </w:abstractNum>
-  <w:abstractNum w:abstractNumId="27" w15:restartNumberingAfterBreak="0">
+  <w:abstractNum w:abstractNumId="28" w15:restartNumberingAfterBreak="0">
     <w:nsid w:val="307D5CD5"/>
     <w:multiLevelType w:val="hybridMultilevel"/>
     <w:tmpl w:val="CCB83860"/>
@@ -11937,7 +12680,7 @@
       </w:pPr>
     </w:lvl>
   </w:abstractNum>
-  <w:abstractNum w:abstractNumId="28" w15:restartNumberingAfterBreak="0">
+  <w:abstractNum w:abstractNumId="29" w15:restartNumberingAfterBreak="0">
     <w:nsid w:val="30E574E0"/>
     <w:multiLevelType w:val="multilevel"/>
     <w:tmpl w:val="4330EF88"/>
@@ -12050,7 +12793,7 @@
       </w:pPr>
     </w:lvl>
   </w:abstractNum>
-  <w:abstractNum w:abstractNumId="29" w15:restartNumberingAfterBreak="0">
+  <w:abstractNum w:abstractNumId="30" w15:restartNumberingAfterBreak="0">
     <w:nsid w:val="39355EE6"/>
     <w:multiLevelType w:val="hybridMultilevel"/>
     <w:tmpl w:val="C78A6B18"/>
@@ -12164,7 +12907,7 @@
       </w:rPr>
     </w:lvl>
   </w:abstractNum>
-  <w:abstractNum w:abstractNumId="30" w15:restartNumberingAfterBreak="0">
+  <w:abstractNum w:abstractNumId="31" w15:restartNumberingAfterBreak="0">
     <w:nsid w:val="3BD21D11"/>
     <w:multiLevelType w:val="multilevel"/>
     <w:tmpl w:val="3BE64FD6"/>
@@ -12278,7 +13021,7 @@
       </w:pPr>
     </w:lvl>
   </w:abstractNum>
-  <w:abstractNum w:abstractNumId="31" w15:restartNumberingAfterBreak="0">
+  <w:abstractNum w:abstractNumId="32" w15:restartNumberingAfterBreak="0">
     <w:nsid w:val="3DB74ED1"/>
     <w:multiLevelType w:val="hybridMultilevel"/>
     <w:tmpl w:val="AAE8F902"/>
@@ -12391,7 +13134,7 @@
       </w:rPr>
     </w:lvl>
   </w:abstractNum>
-  <w:abstractNum w:abstractNumId="32" w15:restartNumberingAfterBreak="0">
+  <w:abstractNum w:abstractNumId="33" w15:restartNumberingAfterBreak="0">
     <w:nsid w:val="3DD00D86"/>
     <w:multiLevelType w:val="hybridMultilevel"/>
     <w:tmpl w:val="8B5A78AC"/>
@@ -12480,7 +13223,7 @@
       </w:pPr>
     </w:lvl>
   </w:abstractNum>
-  <w:abstractNum w:abstractNumId="33" w15:restartNumberingAfterBreak="0">
+  <w:abstractNum w:abstractNumId="34" w15:restartNumberingAfterBreak="0">
     <w:nsid w:val="3F8E7747"/>
     <w:multiLevelType w:val="hybridMultilevel"/>
     <w:tmpl w:val="0F70C27A"/>
@@ -12566,7 +13309,7 @@
       </w:pPr>
     </w:lvl>
   </w:abstractNum>
-  <w:abstractNum w:abstractNumId="34" w15:restartNumberingAfterBreak="0">
+  <w:abstractNum w:abstractNumId="35" w15:restartNumberingAfterBreak="0">
     <w:nsid w:val="42480F77"/>
     <w:multiLevelType w:val="multilevel"/>
     <w:tmpl w:val="31AE5018"/>
@@ -12680,7 +13423,7 @@
       </w:pPr>
     </w:lvl>
   </w:abstractNum>
-  <w:abstractNum w:abstractNumId="35" w15:restartNumberingAfterBreak="0">
+  <w:abstractNum w:abstractNumId="36" w15:restartNumberingAfterBreak="0">
     <w:nsid w:val="43A31503"/>
     <w:multiLevelType w:val="hybridMultilevel"/>
     <w:tmpl w:val="AB5A511A"/>
@@ -12794,7 +13537,7 @@
       </w:rPr>
     </w:lvl>
   </w:abstractNum>
-  <w:abstractNum w:abstractNumId="36" w15:restartNumberingAfterBreak="0">
+  <w:abstractNum w:abstractNumId="37" w15:restartNumberingAfterBreak="0">
     <w:nsid w:val="4A251F6A"/>
     <w:multiLevelType w:val="hybridMultilevel"/>
     <w:tmpl w:val="5D8AD43C"/>
@@ -12907,7 +13650,7 @@
       </w:rPr>
     </w:lvl>
   </w:abstractNum>
-  <w:abstractNum w:abstractNumId="37" w15:restartNumberingAfterBreak="0">
+  <w:abstractNum w:abstractNumId="38" w15:restartNumberingAfterBreak="0">
     <w:nsid w:val="4E8929CB"/>
     <w:multiLevelType w:val="hybridMultilevel"/>
     <w:tmpl w:val="47CAA644"/>
@@ -12996,7 +13739,7 @@
       </w:pPr>
     </w:lvl>
   </w:abstractNum>
-  <w:abstractNum w:abstractNumId="38" w15:restartNumberingAfterBreak="0">
+  <w:abstractNum w:abstractNumId="39" w15:restartNumberingAfterBreak="0">
     <w:nsid w:val="53094B91"/>
     <w:multiLevelType w:val="multilevel"/>
     <w:tmpl w:val="5AC80F8E"/>
@@ -13110,7 +13853,7 @@
       </w:pPr>
     </w:lvl>
   </w:abstractNum>
-  <w:abstractNum w:abstractNumId="39" w15:restartNumberingAfterBreak="0">
+  <w:abstractNum w:abstractNumId="40" w15:restartNumberingAfterBreak="0">
     <w:nsid w:val="533F68AB"/>
     <w:multiLevelType w:val="hybridMultilevel"/>
     <w:tmpl w:val="53FC4AEC"/>
@@ -13199,7 +13942,7 @@
       </w:pPr>
     </w:lvl>
   </w:abstractNum>
-  <w:abstractNum w:abstractNumId="40" w15:restartNumberingAfterBreak="0">
+  <w:abstractNum w:abstractNumId="41" w15:restartNumberingAfterBreak="0">
     <w:nsid w:val="553066BD"/>
     <w:multiLevelType w:val="hybridMultilevel"/>
     <w:tmpl w:val="5AD4D94C"/>
@@ -13285,7 +14028,7 @@
       </w:pPr>
     </w:lvl>
   </w:abstractNum>
-  <w:abstractNum w:abstractNumId="41" w15:restartNumberingAfterBreak="0">
+  <w:abstractNum w:abstractNumId="42" w15:restartNumberingAfterBreak="0">
     <w:nsid w:val="58B145E3"/>
     <w:multiLevelType w:val="hybridMultilevel"/>
     <w:tmpl w:val="213C86DA"/>
@@ -13371,7 +14114,7 @@
       </w:pPr>
     </w:lvl>
   </w:abstractNum>
-  <w:abstractNum w:abstractNumId="42" w15:restartNumberingAfterBreak="0">
+  <w:abstractNum w:abstractNumId="43" w15:restartNumberingAfterBreak="0">
     <w:nsid w:val="59F0088A"/>
     <w:multiLevelType w:val="hybridMultilevel"/>
     <w:tmpl w:val="6666DE9A"/>
@@ -13515,7 +14258,7 @@
       </w:rPr>
     </w:lvl>
   </w:abstractNum>
-  <w:abstractNum w:abstractNumId="43" w15:restartNumberingAfterBreak="0">
+  <w:abstractNum w:abstractNumId="44" w15:restartNumberingAfterBreak="0">
     <w:nsid w:val="5D695B23"/>
     <w:multiLevelType w:val="hybridMultilevel"/>
     <w:tmpl w:val="0F70C27A"/>
@@ -13601,7 +14344,7 @@
       </w:pPr>
     </w:lvl>
   </w:abstractNum>
-  <w:abstractNum w:abstractNumId="44" w15:restartNumberingAfterBreak="0">
+  <w:abstractNum w:abstractNumId="45" w15:restartNumberingAfterBreak="0">
     <w:nsid w:val="6298214C"/>
     <w:multiLevelType w:val="hybridMultilevel"/>
     <w:tmpl w:val="437C4CD8"/>
@@ -13715,7 +14458,7 @@
       </w:rPr>
     </w:lvl>
   </w:abstractNum>
-  <w:abstractNum w:abstractNumId="45" w15:restartNumberingAfterBreak="0">
+  <w:abstractNum w:abstractNumId="46" w15:restartNumberingAfterBreak="0">
     <w:nsid w:val="64474428"/>
     <w:multiLevelType w:val="hybridMultilevel"/>
     <w:tmpl w:val="4DE4A4CC"/>
@@ -13804,7 +14547,7 @@
       </w:pPr>
     </w:lvl>
   </w:abstractNum>
-  <w:abstractNum w:abstractNumId="46" w15:restartNumberingAfterBreak="0">
+  <w:abstractNum w:abstractNumId="47" w15:restartNumberingAfterBreak="0">
     <w:nsid w:val="65066A78"/>
     <w:multiLevelType w:val="hybridMultilevel"/>
     <w:tmpl w:val="02A84A24"/>
@@ -13918,7 +14661,7 @@
       </w:rPr>
     </w:lvl>
   </w:abstractNum>
-  <w:abstractNum w:abstractNumId="47" w15:restartNumberingAfterBreak="0">
+  <w:abstractNum w:abstractNumId="48" w15:restartNumberingAfterBreak="0">
     <w:nsid w:val="672B19D9"/>
     <w:multiLevelType w:val="hybridMultilevel"/>
     <w:tmpl w:val="C158C6EE"/>
@@ -14004,7 +14747,7 @@
       </w:pPr>
     </w:lvl>
   </w:abstractNum>
-  <w:abstractNum w:abstractNumId="48" w15:restartNumberingAfterBreak="0">
+  <w:abstractNum w:abstractNumId="49" w15:restartNumberingAfterBreak="0">
     <w:nsid w:val="67B85754"/>
     <w:multiLevelType w:val="multilevel"/>
     <w:tmpl w:val="6E286F34"/>
@@ -14117,7 +14860,7 @@
       </w:pPr>
     </w:lvl>
   </w:abstractNum>
-  <w:abstractNum w:abstractNumId="49" w15:restartNumberingAfterBreak="0">
+  <w:abstractNum w:abstractNumId="50" w15:restartNumberingAfterBreak="0">
     <w:nsid w:val="69D14A9B"/>
     <w:multiLevelType w:val="hybridMultilevel"/>
     <w:tmpl w:val="3126DC86"/>
@@ -14203,7 +14946,7 @@
       </w:pPr>
     </w:lvl>
   </w:abstractNum>
-  <w:abstractNum w:abstractNumId="50" w15:restartNumberingAfterBreak="0">
+  <w:abstractNum w:abstractNumId="51" w15:restartNumberingAfterBreak="0">
     <w:nsid w:val="6D4C5807"/>
     <w:multiLevelType w:val="hybridMultilevel"/>
     <w:tmpl w:val="CF3A8DF2"/>
@@ -14292,7 +15035,7 @@
       </w:pPr>
     </w:lvl>
   </w:abstractNum>
-  <w:abstractNum w:abstractNumId="51" w15:restartNumberingAfterBreak="0">
+  <w:abstractNum w:abstractNumId="52" w15:restartNumberingAfterBreak="0">
     <w:nsid w:val="6D581F9B"/>
     <w:multiLevelType w:val="hybridMultilevel"/>
     <w:tmpl w:val="24F8B3AC"/>
@@ -14381,7 +15124,7 @@
       </w:pPr>
     </w:lvl>
   </w:abstractNum>
-  <w:abstractNum w:abstractNumId="52" w15:restartNumberingAfterBreak="0">
+  <w:abstractNum w:abstractNumId="53" w15:restartNumberingAfterBreak="0">
     <w:nsid w:val="71715441"/>
     <w:multiLevelType w:val="multilevel"/>
     <w:tmpl w:val="31AE5018"/>
@@ -14495,7 +15238,7 @@
       </w:pPr>
     </w:lvl>
   </w:abstractNum>
-  <w:abstractNum w:abstractNumId="53" w15:restartNumberingAfterBreak="0">
+  <w:abstractNum w:abstractNumId="54" w15:restartNumberingAfterBreak="0">
     <w:nsid w:val="75BA44DE"/>
     <w:multiLevelType w:val="hybridMultilevel"/>
     <w:tmpl w:val="680E78A6"/>
@@ -14608,7 +15351,7 @@
       </w:rPr>
     </w:lvl>
   </w:abstractNum>
-  <w:abstractNum w:abstractNumId="54" w15:restartNumberingAfterBreak="0">
+  <w:abstractNum w:abstractNumId="55" w15:restartNumberingAfterBreak="0">
     <w:nsid w:val="766857FA"/>
     <w:multiLevelType w:val="hybridMultilevel"/>
     <w:tmpl w:val="197E38C8"/>
@@ -14697,7 +15440,7 @@
       </w:pPr>
     </w:lvl>
   </w:abstractNum>
-  <w:abstractNum w:abstractNumId="55" w15:restartNumberingAfterBreak="0">
+  <w:abstractNum w:abstractNumId="56" w15:restartNumberingAfterBreak="0">
     <w:nsid w:val="77CE7B06"/>
     <w:multiLevelType w:val="hybridMultilevel"/>
     <w:tmpl w:val="C066924A"/>
@@ -14812,88 +15555,88 @@
     </w:lvl>
   </w:abstractNum>
   <w:num w:numId="1">
-    <w:abstractNumId w:val="23"/>
+    <w:abstractNumId w:val="24"/>
     <w:lvlOverride w:ilvl="0">
       <w:startOverride w:val="1"/>
     </w:lvlOverride>
   </w:num>
   <w:num w:numId="2">
-    <w:abstractNumId w:val="28"/>
+    <w:abstractNumId w:val="29"/>
   </w:num>
   <w:num w:numId="3">
-    <w:abstractNumId w:val="26"/>
+    <w:abstractNumId w:val="27"/>
   </w:num>
   <w:num w:numId="4">
-    <w:abstractNumId w:val="54"/>
+    <w:abstractNumId w:val="55"/>
   </w:num>
   <w:num w:numId="5">
     <w:abstractNumId w:val="2"/>
   </w:num>
   <w:num w:numId="6">
-    <w:abstractNumId w:val="16"/>
+    <w:abstractNumId w:val="17"/>
   </w:num>
   <w:num w:numId="7">
-    <w:abstractNumId w:val="48"/>
+    <w:abstractNumId w:val="49"/>
   </w:num>
   <w:num w:numId="8">
-    <w:abstractNumId w:val="30"/>
+    <w:abstractNumId w:val="31"/>
     <w:lvlOverride w:ilvl="0">
       <w:startOverride w:val="1"/>
     </w:lvlOverride>
   </w:num>
   <w:num w:numId="9">
+    <w:abstractNumId w:val="13"/>
+  </w:num>
+  <w:num w:numId="10">
+    <w:abstractNumId w:val="43"/>
+  </w:num>
+  <w:num w:numId="11">
+    <w:abstractNumId w:val="51"/>
+  </w:num>
+  <w:num w:numId="12">
+    <w:abstractNumId w:val="23"/>
+  </w:num>
+  <w:num w:numId="13">
+    <w:abstractNumId w:val="42"/>
+  </w:num>
+  <w:num w:numId="14">
+    <w:abstractNumId w:val="46"/>
+  </w:num>
+  <w:num w:numId="15">
+    <w:abstractNumId w:val="22"/>
+  </w:num>
+  <w:num w:numId="16">
+    <w:abstractNumId w:val="5"/>
+  </w:num>
+  <w:num w:numId="17">
+    <w:abstractNumId w:val="38"/>
+  </w:num>
+  <w:num w:numId="18">
+    <w:abstractNumId w:val="35"/>
+  </w:num>
+  <w:num w:numId="19">
+    <w:abstractNumId w:val="6"/>
+  </w:num>
+  <w:num w:numId="20">
     <w:abstractNumId w:val="12"/>
   </w:num>
-  <w:num w:numId="10">
-    <w:abstractNumId w:val="42"/>
-  </w:num>
-  <w:num w:numId="11">
-    <w:abstractNumId w:val="50"/>
-  </w:num>
-  <w:num w:numId="12">
-    <w:abstractNumId w:val="22"/>
-  </w:num>
-  <w:num w:numId="13">
+  <w:num w:numId="21">
     <w:abstractNumId w:val="41"/>
   </w:num>
-  <w:num w:numId="14">
-    <w:abstractNumId w:val="45"/>
-  </w:num>
-  <w:num w:numId="15">
-    <w:abstractNumId w:val="21"/>
-  </w:num>
-  <w:num w:numId="16">
-    <w:abstractNumId w:val="4"/>
-  </w:num>
-  <w:num w:numId="17">
-    <w:abstractNumId w:val="37"/>
-  </w:num>
-  <w:num w:numId="18">
-    <w:abstractNumId w:val="34"/>
-  </w:num>
-  <w:num w:numId="19">
-    <w:abstractNumId w:val="5"/>
-  </w:num>
-  <w:num w:numId="20">
-    <w:abstractNumId w:val="11"/>
-  </w:num>
-  <w:num w:numId="21">
-    <w:abstractNumId w:val="40"/>
-  </w:num>
   <w:num w:numId="22">
-    <w:abstractNumId w:val="32"/>
+    <w:abstractNumId w:val="33"/>
   </w:num>
   <w:num w:numId="23">
-    <w:abstractNumId w:val="51"/>
+    <w:abstractNumId w:val="52"/>
   </w:num>
   <w:num w:numId="24">
-    <w:abstractNumId w:val="14"/>
+    <w:abstractNumId w:val="15"/>
   </w:num>
   <w:num w:numId="25">
-    <w:abstractNumId w:val="43"/>
+    <w:abstractNumId w:val="44"/>
   </w:num>
   <w:num w:numId="26">
-    <w:abstractNumId w:val="6"/>
+    <w:abstractNumId w:val="7"/>
   </w:num>
   <w:num w:numId="27">
     <w:abstractNumId w:val="1"/>
@@ -14902,19 +15645,19 @@
     <w:abstractNumId w:val="0"/>
   </w:num>
   <w:num w:numId="29">
-    <w:abstractNumId w:val="46"/>
+    <w:abstractNumId w:val="47"/>
   </w:num>
   <w:num w:numId="30">
-    <w:abstractNumId w:val="35"/>
+    <w:abstractNumId w:val="36"/>
   </w:num>
   <w:num w:numId="31">
-    <w:abstractNumId w:val="44"/>
+    <w:abstractNumId w:val="45"/>
   </w:num>
   <w:num w:numId="32">
-    <w:abstractNumId w:val="15"/>
+    <w:abstractNumId w:val="16"/>
   </w:num>
   <w:num w:numId="33">
-    <w:abstractNumId w:val="29"/>
+    <w:abstractNumId w:val="30"/>
   </w:num>
   <w:num w:numId="34">
     <w:abstractNumId w:val="0"/>
@@ -14923,40 +15666,40 @@
     </w:lvlOverride>
   </w:num>
   <w:num w:numId="35">
-    <w:abstractNumId w:val="55"/>
+    <w:abstractNumId w:val="56"/>
   </w:num>
   <w:num w:numId="36">
-    <w:abstractNumId w:val="13"/>
+    <w:abstractNumId w:val="14"/>
   </w:num>
   <w:num w:numId="37">
-    <w:abstractNumId w:val="31"/>
+    <w:abstractNumId w:val="32"/>
   </w:num>
   <w:num w:numId="38">
-    <w:abstractNumId w:val="7"/>
+    <w:abstractNumId w:val="8"/>
   </w:num>
   <w:num w:numId="39">
-    <w:abstractNumId w:val="36"/>
+    <w:abstractNumId w:val="37"/>
   </w:num>
   <w:num w:numId="40">
-    <w:abstractNumId w:val="3"/>
+    <w:abstractNumId w:val="4"/>
   </w:num>
   <w:num w:numId="41">
-    <w:abstractNumId w:val="52"/>
+    <w:abstractNumId w:val="53"/>
   </w:num>
   <w:num w:numId="42">
-    <w:abstractNumId w:val="17"/>
+    <w:abstractNumId w:val="18"/>
   </w:num>
   <w:num w:numId="43">
-    <w:abstractNumId w:val="38"/>
+    <w:abstractNumId w:val="39"/>
   </w:num>
   <w:num w:numId="44">
-    <w:abstractNumId w:val="25"/>
+    <w:abstractNumId w:val="26"/>
   </w:num>
   <w:num w:numId="45">
-    <w:abstractNumId w:val="8"/>
+    <w:abstractNumId w:val="9"/>
   </w:num>
   <w:num w:numId="46">
-    <w:abstractNumId w:val="9"/>
+    <w:abstractNumId w:val="10"/>
   </w:num>
   <w:num w:numId="47">
     <w:abstractNumId w:val="0"/>
@@ -14989,43 +15732,43 @@
     </w:lvlOverride>
   </w:num>
   <w:num w:numId="52">
-    <w:abstractNumId w:val="33"/>
+    <w:abstractNumId w:val="34"/>
   </w:num>
   <w:num w:numId="53">
     <w:abstractNumId w:val="0"/>
   </w:num>
   <w:num w:numId="54">
-    <w:abstractNumId w:val="47"/>
+    <w:abstractNumId w:val="48"/>
   </w:num>
   <w:num w:numId="55">
-    <w:abstractNumId w:val="24"/>
+    <w:abstractNumId w:val="25"/>
   </w:num>
   <w:num w:numId="56">
-    <w:abstractNumId w:val="39"/>
+    <w:abstractNumId w:val="40"/>
   </w:num>
   <w:num w:numId="57">
+    <w:abstractNumId w:val="21"/>
+  </w:num>
+  <w:num w:numId="58">
+    <w:abstractNumId w:val="50"/>
+  </w:num>
+  <w:num w:numId="59">
     <w:abstractNumId w:val="20"/>
   </w:num>
-  <w:num w:numId="58">
-    <w:abstractNumId w:val="49"/>
-  </w:num>
-  <w:num w:numId="59">
-    <w:abstractNumId w:val="19"/>
-  </w:num>
   <w:num w:numId="60">
-    <w:abstractNumId w:val="10"/>
+    <w:abstractNumId w:val="11"/>
   </w:num>
   <w:num w:numId="61">
     <w:abstractNumId w:val="0"/>
   </w:num>
   <w:num w:numId="62">
-    <w:abstractNumId w:val="53"/>
+    <w:abstractNumId w:val="54"/>
   </w:num>
   <w:num w:numId="63">
-    <w:abstractNumId w:val="27"/>
+    <w:abstractNumId w:val="28"/>
   </w:num>
   <w:num w:numId="64">
-    <w:abstractNumId w:val="18"/>
+    <w:abstractNumId w:val="19"/>
   </w:num>
   <w:num w:numId="65">
     <w:abstractNumId w:val="0"/>
@@ -15035,6 +15778,9 @@
   </w:num>
   <w:num w:numId="66">
     <w:abstractNumId w:val="0"/>
+  </w:num>
+  <w:num w:numId="67">
+    <w:abstractNumId w:val="3"/>
   </w:num>
   <w:numIdMacAtCleanup w:val="62"/>
 </w:numbering>
@@ -15511,6 +16257,7 @@
   <w:style w:type="character" w:default="1" w:styleId="DefaultParagraphFont">
     <w:name w:val="Default Paragraph Font"/>
     <w:uiPriority w:val="1"/>
+    <w:semiHidden/>
     <w:unhideWhenUsed/>
   </w:style>
   <w:style w:type="table" w:default="1" w:styleId="TableNormal">
@@ -16034,7 +16781,7 @@
     <w:uiPriority w:val="99"/>
     <w:unhideWhenUsed/>
     <w:qFormat/>
-    <w:rsid w:val="00CD322B"/>
+    <w:rsid w:val="00AE0D55"/>
     <w:pPr>
       <w:numPr>
         <w:numId w:val="28"/>
@@ -16376,6 +17123,15 @@
 </file>
 
 <file path=customXml/item1.xml><?xml version="1.0" encoding="utf-8"?>
+<?mso-contentType ?>
+<FormTemplates xmlns="http://schemas.microsoft.com/sharepoint/v3/contenttype/forms">
+  <Display>DocumentLibraryForm</Display>
+  <Edit>DocumentLibraryForm</Edit>
+  <New>DocumentLibraryForm</New>
+</FormTemplates>
+</file>
+
+<file path=customXml/item2.xml><?xml version="1.0" encoding="utf-8"?>
 <ct:contentTypeSchema xmlns:ct="http://schemas.microsoft.com/office/2006/metadata/contentType" xmlns:ma="http://schemas.microsoft.com/office/2006/metadata/properties/metaAttributes" ct:_="" ma:_="" ma:contentTypeName="Document" ma:contentTypeID="0x0101009E459A5CE6796B4798DEF04839B8375D" ma:contentTypeVersion="4" ma:contentTypeDescription="Create a new document." ma:contentTypeScope="" ma:versionID="2deb9ef07d19af115025e0b13708ec68">
   <xsd:schema xmlns:xsd="http://www.w3.org/2001/XMLSchema" xmlns:xs="http://www.w3.org/2001/XMLSchema" xmlns:p="http://schemas.microsoft.com/office/2006/metadata/properties" xmlns:ns2="0bce88bd-4f91-4e38-b0b4-3fc8bf80c9f4" targetNamespace="http://schemas.microsoft.com/office/2006/metadata/properties" ma:root="true" ma:fieldsID="cd512c29beee1cfca6876cd9b76c8e4d" ns2:_="">
     <xsd:import namespace="0bce88bd-4f91-4e38-b0b4-3fc8bf80c9f4"/>
@@ -16537,15 +17293,6 @@
 </ct:contentTypeSchema>
 </file>
 
-<file path=customXml/item2.xml><?xml version="1.0" encoding="utf-8"?>
-<?mso-contentType ?>
-<FormTemplates xmlns="http://schemas.microsoft.com/sharepoint/v3/contenttype/forms">
-  <Display>DocumentLibraryForm</Display>
-  <Edit>DocumentLibraryForm</Edit>
-  <New>DocumentLibraryForm</New>
-</FormTemplates>
-</file>
-
 <file path=customXml/item3.xml><?xml version="1.0" encoding="utf-8"?>
 <p:properties xmlns:p="http://schemas.microsoft.com/office/2006/metadata/properties" xmlns:xsi="http://www.w3.org/2001/XMLSchema-instance" xmlns:pc="http://schemas.microsoft.com/office/infopath/2007/PartnerControls">
   <documentManagement/>
@@ -16557,6 +17304,14 @@
 </file>
 
 <file path=customXml/itemProps1.xml><?xml version="1.0" encoding="utf-8"?>
+<ds:datastoreItem xmlns:ds="http://schemas.openxmlformats.org/officeDocument/2006/customXml" ds:itemID="{0A9DA687-A057-408F-B9C7-B9973E1303DE}">
+  <ds:schemaRefs>
+    <ds:schemaRef ds:uri="http://schemas.microsoft.com/sharepoint/v3/contenttype/forms"/>
+  </ds:schemaRefs>
+</ds:datastoreItem>
+</file>
+
+<file path=customXml/itemProps2.xml><?xml version="1.0" encoding="utf-8"?>
 <ds:datastoreItem xmlns:ds="http://schemas.openxmlformats.org/officeDocument/2006/customXml" ds:itemID="{2523B783-4E91-412A-B0F0-4D13E61A0349}">
   <ds:schemaRefs>
     <ds:schemaRef ds:uri="http://schemas.microsoft.com/office/2006/metadata/contentType"/>
@@ -16574,25 +17329,24 @@
 </ds:datastoreItem>
 </file>
 
-<file path=customXml/itemProps2.xml><?xml version="1.0" encoding="utf-8"?>
-<ds:datastoreItem xmlns:ds="http://schemas.openxmlformats.org/officeDocument/2006/customXml" ds:itemID="{0A9DA687-A057-408F-B9C7-B9973E1303DE}">
-  <ds:schemaRefs>
-    <ds:schemaRef ds:uri="http://schemas.microsoft.com/sharepoint/v3/contenttype/forms"/>
-  </ds:schemaRefs>
-</ds:datastoreItem>
-</file>
-
 <file path=customXml/itemProps3.xml><?xml version="1.0" encoding="utf-8"?>
 <ds:datastoreItem xmlns:ds="http://schemas.openxmlformats.org/officeDocument/2006/customXml" ds:itemID="{B62EF8AE-0D70-4737-B5B1-2325A752EBB6}">
   <ds:schemaRefs>
+    <ds:schemaRef ds:uri="http://schemas.openxmlformats.org/package/2006/metadata/core-properties"/>
+    <ds:schemaRef ds:uri="http://purl.org/dc/dcmitype/"/>
+    <ds:schemaRef ds:uri="http://schemas.microsoft.com/office/2006/documentManagement/types"/>
+    <ds:schemaRef ds:uri="http://purl.org/dc/elements/1.1/"/>
     <ds:schemaRef ds:uri="http://schemas.microsoft.com/office/2006/metadata/properties"/>
+    <ds:schemaRef ds:uri="http://purl.org/dc/terms/"/>
     <ds:schemaRef ds:uri="http://schemas.microsoft.com/office/infopath/2007/PartnerControls"/>
+    <ds:schemaRef ds:uri="0bce88bd-4f91-4e38-b0b4-3fc8bf80c9f4"/>
+    <ds:schemaRef ds:uri="http://www.w3.org/XML/1998/namespace"/>
   </ds:schemaRefs>
 </ds:datastoreItem>
 </file>
 
 <file path=customXml/itemProps4.xml><?xml version="1.0" encoding="utf-8"?>
-<ds:datastoreItem xmlns:ds="http://schemas.openxmlformats.org/officeDocument/2006/customXml" ds:itemID="{71B5AA7B-D7CA-46DA-A351-AA3D399117A9}">
+<ds:datastoreItem xmlns:ds="http://schemas.openxmlformats.org/officeDocument/2006/customXml" ds:itemID="{E69CC4AC-BB92-4F3B-989C-CD4263162F7B}">
   <ds:schemaRefs>
     <ds:schemaRef ds:uri="http://schemas.openxmlformats.org/officeDocument/2006/bibliography"/>
   </ds:schemaRefs>

</xml_diff>

<commit_message>
Deployment Guide: Step 8a correction #629
Deployment Guide: Step 8a correction #629
</commit_message>
<xml_diff>
--- a/tree/master/cloud/docs/Matter Center Build and Deployment Guide.docx
+++ b/tree/master/cloud/docs/Matter Center Build and Deployment Guide.docx
@@ -10,8 +10,6 @@
           <w:szCs w:val="72"/>
         </w:rPr>
       </w:pPr>
-      <w:bookmarkStart w:id="0" w:name="_GoBack"/>
-      <w:bookmarkEnd w:id="0"/>
     </w:p>
     <w:p>
       <w:pPr>
@@ -900,14 +898,14 @@
           <w:rFonts w:eastAsia="Times New Roman"/>
         </w:rPr>
       </w:pPr>
-      <w:bookmarkStart w:id="1" w:name="_Toc460949900"/>
+      <w:bookmarkStart w:id="0" w:name="_Toc460949900"/>
       <w:r>
         <w:rPr>
           <w:rFonts w:eastAsia="Times New Roman"/>
         </w:rPr>
         <w:t>Pre-requisites</w:t>
       </w:r>
-      <w:bookmarkEnd w:id="1"/>
+      <w:bookmarkEnd w:id="0"/>
     </w:p>
     <w:p>
       <w:pPr>
@@ -1323,6 +1321,7 @@
                 <w:sz w:val="20"/>
                 <w:szCs w:val="20"/>
               </w:rPr>
+              <w:lastRenderedPageBreak/>
               <w:t>Otherwise Purchase and register domain</w:t>
             </w:r>
           </w:p>
@@ -1350,6 +1349,7 @@
                 <w:sz w:val="20"/>
                 <w:szCs w:val="20"/>
               </w:rPr>
+              <w:lastRenderedPageBreak/>
               <w:t>SSL certificate</w:t>
             </w:r>
             <w:r>
@@ -1593,7 +1593,25 @@
                 <w:sz w:val="20"/>
                 <w:szCs w:val="20"/>
               </w:rPr>
-              <w:t>web app, storage, web job, AppInsights, Key Vault.</w:t>
+              <w:t xml:space="preserve">web app, storage, web job, </w:t>
+            </w:r>
+            <w:proofErr w:type="spellStart"/>
+            <w:r>
+              <w:rPr>
+                <w:rFonts w:cs="Segoe UI"/>
+                <w:sz w:val="20"/>
+                <w:szCs w:val="20"/>
+              </w:rPr>
+              <w:t>AppInsights</w:t>
+            </w:r>
+            <w:proofErr w:type="spellEnd"/>
+            <w:r>
+              <w:rPr>
+                <w:rFonts w:cs="Segoe UI"/>
+                <w:sz w:val="20"/>
+                <w:szCs w:val="20"/>
+              </w:rPr>
+              <w:t>, Key Vault.</w:t>
             </w:r>
           </w:p>
           <w:p>
@@ -1955,8 +1973,13 @@
         <w:t>Ins</w:t>
       </w:r>
       <w:r>
-        <w:t>tall-Module AzureRM</w:t>
-      </w:r>
+        <w:t xml:space="preserve">tall-Module </w:t>
+      </w:r>
+      <w:proofErr w:type="spellStart"/>
+      <w:r>
+        <w:t>AzureRM</w:t>
+      </w:r>
+      <w:proofErr w:type="spellEnd"/>
       <w:r>
         <w:t>’ from Windows PowerShell</w:t>
       </w:r>
@@ -2174,6 +2197,7 @@
         <w:rPr>
           <w:shd w:val="clear" w:color="auto" w:fill="FFFFFF"/>
         </w:rPr>
+        <w:lastRenderedPageBreak/>
         <w:t xml:space="preserve">Unblock all </w:t>
       </w:r>
       <w:r>
@@ -2194,11 +2218,19 @@
         </w:rPr>
         <w:t xml:space="preserve"> and DLL files by unblocking </w:t>
       </w:r>
+      <w:proofErr w:type="spellStart"/>
       <w:r>
         <w:rPr>
           <w:shd w:val="clear" w:color="auto" w:fill="FFFFFF"/>
         </w:rPr>
-        <w:t>mattercenter-master</w:t>
+        <w:t>mattercenter</w:t>
+      </w:r>
+      <w:proofErr w:type="spellEnd"/>
+      <w:r>
+        <w:rPr>
+          <w:shd w:val="clear" w:color="auto" w:fill="FFFFFF"/>
+        </w:rPr>
+        <w:t>-master</w:t>
       </w:r>
       <w:r>
         <w:rPr>
@@ -2387,7 +2419,7 @@
       <w:pPr>
         <w:pStyle w:val="Heading2"/>
       </w:pPr>
-      <w:bookmarkStart w:id="2" w:name="_Toc460949901"/>
+      <w:bookmarkStart w:id="1" w:name="_Toc460949901"/>
       <w:r>
         <w:t>Deploy</w:t>
       </w:r>
@@ -2400,7 +2432,7 @@
       <w:r>
         <w:t>Assets</w:t>
       </w:r>
-      <w:bookmarkEnd w:id="2"/>
+      <w:bookmarkEnd w:id="1"/>
       <w:r>
         <w:t xml:space="preserve"> </w:t>
       </w:r>
@@ -2726,6 +2758,7 @@
                 <w:sz w:val="20"/>
                 <w:szCs w:val="20"/>
               </w:rPr>
+              <w:lastRenderedPageBreak/>
               <w:drawing>
                 <wp:inline distT="0" distB="0" distL="0" distR="0" wp14:anchorId="62DEF4A9" wp14:editId="1E5CD6A1">
                   <wp:extent cx="4922289" cy="2228850"/>
@@ -3022,10 +3055,10 @@
                   <v:path o:extrusionok="f" gradientshapeok="t" o:connecttype="rect"/>
                   <o:lock v:ext="edit" aspectratio="t"/>
                 </v:shapetype>
-                <v:shape id="_x0000_i1025" type="#_x0000_t75" style="width:275.1pt;height:213.85pt" o:ole="">
+                <v:shape id="_x0000_i1025" type="#_x0000_t75" style="width:275.25pt;height:213.75pt" o:ole="">
                   <v:imagedata r:id="rId23" o:title=""/>
                 </v:shape>
-                <o:OLEObject Type="Embed" ProgID="PBrush" ShapeID="_x0000_i1025" DrawAspect="Content" ObjectID="_1549301849" r:id="rId24"/>
+                <o:OLEObject Type="Embed" ProgID="PBrush" ShapeID="_x0000_i1025" DrawAspect="Content" ObjectID="_1549380799" r:id="rId24"/>
               </w:object>
             </w:r>
           </w:p>
@@ -3077,6 +3110,7 @@
                 <w:sz w:val="20"/>
                 <w:szCs w:val="20"/>
               </w:rPr>
+              <w:lastRenderedPageBreak/>
               <w:t xml:space="preserve">Step </w:t>
             </w:r>
             <w:r>
@@ -3235,8 +3269,36 @@
                 <w:sz w:val="20"/>
                 <w:szCs w:val="20"/>
               </w:rPr>
-              <w:t>tree\master\cloud\src\Helper Utilities\Microsoft.Legal.MatterCenter.HelperUtilities</w:t>
-            </w:r>
+              <w:t>tree\master\cloud\</w:t>
+            </w:r>
+            <w:proofErr w:type="spellStart"/>
+            <w:r>
+              <w:rPr>
+                <w:rFonts w:eastAsia="Times New Roman" w:cs="Segoe UI"/>
+                <w:sz w:val="20"/>
+                <w:szCs w:val="20"/>
+              </w:rPr>
+              <w:t>src</w:t>
+            </w:r>
+            <w:proofErr w:type="spellEnd"/>
+            <w:r>
+              <w:rPr>
+                <w:rFonts w:eastAsia="Times New Roman" w:cs="Segoe UI"/>
+                <w:sz w:val="20"/>
+                <w:szCs w:val="20"/>
+              </w:rPr>
+              <w:t>\Helper Utilities\</w:t>
+            </w:r>
+            <w:proofErr w:type="spellStart"/>
+            <w:r>
+              <w:rPr>
+                <w:rFonts w:eastAsia="Times New Roman" w:cs="Segoe UI"/>
+                <w:sz w:val="20"/>
+                <w:szCs w:val="20"/>
+              </w:rPr>
+              <w:t>Microsoft.Legal.MatterCenter.HelperUtilities</w:t>
+            </w:r>
+            <w:proofErr w:type="spellEnd"/>
             <w:r>
               <w:rPr>
                 <w:rFonts w:eastAsia="Times New Roman" w:cs="Segoe UI"/>
@@ -3245,6 +3307,8 @@
               </w:rPr>
               <w:t xml:space="preserve"> and open </w:t>
             </w:r>
+            <w:proofErr w:type="spellStart"/>
+            <w:proofErr w:type="gramStart"/>
             <w:r>
               <w:rPr>
                 <w:rFonts w:eastAsia="Times New Roman" w:cs="Segoe UI"/>
@@ -3253,6 +3317,8 @@
               </w:rPr>
               <w:t>Microsoft.Legal.MatterCenter.HelperUtilities</w:t>
             </w:r>
+            <w:proofErr w:type="spellEnd"/>
+            <w:proofErr w:type="gramEnd"/>
             <w:r>
               <w:rPr>
                 <w:rFonts w:eastAsia="Times New Roman" w:cs="Segoe UI"/>
@@ -3338,7 +3404,6 @@
                 <w:sz w:val="20"/>
                 <w:szCs w:val="20"/>
               </w:rPr>
-              <w:lastRenderedPageBreak/>
               <w:t>Step 4</w:t>
             </w:r>
           </w:p>
@@ -3397,7 +3462,25 @@
                 <w:sz w:val="20"/>
                 <w:szCs w:val="20"/>
               </w:rPr>
-              <w:t>tree\master\cloud\src\deployments</w:t>
+              <w:t>tree\master\cloud\</w:t>
+            </w:r>
+            <w:proofErr w:type="spellStart"/>
+            <w:r>
+              <w:rPr>
+                <w:rFonts w:cs="Segoe UI"/>
+                <w:sz w:val="20"/>
+                <w:szCs w:val="20"/>
+              </w:rPr>
+              <w:t>src</w:t>
+            </w:r>
+            <w:proofErr w:type="spellEnd"/>
+            <w:r>
+              <w:rPr>
+                <w:rFonts w:cs="Segoe UI"/>
+                <w:sz w:val="20"/>
+                <w:szCs w:val="20"/>
+              </w:rPr>
+              <w:t>\deployments</w:t>
             </w:r>
             <w:r>
               <w:rPr>
@@ -3440,8 +3523,82 @@
                 <w:sz w:val="20"/>
                 <w:szCs w:val="20"/>
               </w:rPr>
-              <w:t>: Config, Create_Group, TermStore_Config, Client_Config, Sample_Data</w:t>
-            </w:r>
+              <w:t xml:space="preserve">: Config, </w:t>
+            </w:r>
+            <w:proofErr w:type="spellStart"/>
+            <w:proofErr w:type="gramStart"/>
+            <w:r>
+              <w:rPr>
+                <w:rFonts w:cs="Segoe UI"/>
+                <w:sz w:val="20"/>
+                <w:szCs w:val="20"/>
+              </w:rPr>
+              <w:t>Create</w:t>
+            </w:r>
+            <w:proofErr w:type="gramEnd"/>
+            <w:r>
+              <w:rPr>
+                <w:rFonts w:cs="Segoe UI"/>
+                <w:sz w:val="20"/>
+                <w:szCs w:val="20"/>
+              </w:rPr>
+              <w:t>_Group</w:t>
+            </w:r>
+            <w:proofErr w:type="spellEnd"/>
+            <w:r>
+              <w:rPr>
+                <w:rFonts w:cs="Segoe UI"/>
+                <w:sz w:val="20"/>
+                <w:szCs w:val="20"/>
+              </w:rPr>
+              <w:t xml:space="preserve">, </w:t>
+            </w:r>
+            <w:proofErr w:type="spellStart"/>
+            <w:r>
+              <w:rPr>
+                <w:rFonts w:cs="Segoe UI"/>
+                <w:sz w:val="20"/>
+                <w:szCs w:val="20"/>
+              </w:rPr>
+              <w:t>TermStore_Config</w:t>
+            </w:r>
+            <w:proofErr w:type="spellEnd"/>
+            <w:r>
+              <w:rPr>
+                <w:rFonts w:cs="Segoe UI"/>
+                <w:sz w:val="20"/>
+                <w:szCs w:val="20"/>
+              </w:rPr>
+              <w:t xml:space="preserve">, </w:t>
+            </w:r>
+            <w:proofErr w:type="spellStart"/>
+            <w:r>
+              <w:rPr>
+                <w:rFonts w:cs="Segoe UI"/>
+                <w:sz w:val="20"/>
+                <w:szCs w:val="20"/>
+              </w:rPr>
+              <w:t>Client_Config</w:t>
+            </w:r>
+            <w:proofErr w:type="spellEnd"/>
+            <w:r>
+              <w:rPr>
+                <w:rFonts w:cs="Segoe UI"/>
+                <w:sz w:val="20"/>
+                <w:szCs w:val="20"/>
+              </w:rPr>
+              <w:t xml:space="preserve">, </w:t>
+            </w:r>
+            <w:proofErr w:type="spellStart"/>
+            <w:r>
+              <w:rPr>
+                <w:rFonts w:cs="Segoe UI"/>
+                <w:sz w:val="20"/>
+                <w:szCs w:val="20"/>
+              </w:rPr>
+              <w:t>Sample_Data</w:t>
+            </w:r>
+            <w:proofErr w:type="spellEnd"/>
           </w:p>
           <w:p>
             <w:pPr>
@@ -3513,7 +3670,25 @@
                 <w:sz w:val="20"/>
                 <w:szCs w:val="20"/>
               </w:rPr>
-              <w:t>Ensure to update Config, Create_Group and Client-Config sheets. Other sheets are optional.</w:t>
+              <w:t xml:space="preserve">Ensure to update Config, </w:t>
+            </w:r>
+            <w:proofErr w:type="spellStart"/>
+            <w:r>
+              <w:rPr>
+                <w:rFonts w:eastAsia="Times New Roman" w:cs="Segoe UI"/>
+                <w:sz w:val="20"/>
+                <w:szCs w:val="20"/>
+              </w:rPr>
+              <w:t>Create_Group</w:t>
+            </w:r>
+            <w:proofErr w:type="spellEnd"/>
+            <w:r>
+              <w:rPr>
+                <w:rFonts w:eastAsia="Times New Roman" w:cs="Segoe UI"/>
+                <w:sz w:val="20"/>
+                <w:szCs w:val="20"/>
+              </w:rPr>
+              <w:t xml:space="preserve"> and Client-Config sheets. Other sheets are optional.</w:t>
             </w:r>
           </w:p>
           <w:p>
@@ -3594,6 +3769,7 @@
                 <w:sz w:val="20"/>
                 <w:szCs w:val="20"/>
               </w:rPr>
+              <w:lastRenderedPageBreak/>
               <w:t>Step 5</w:t>
             </w:r>
           </w:p>
@@ -3626,7 +3802,25 @@
                 <w:sz w:val="20"/>
                 <w:szCs w:val="20"/>
               </w:rPr>
-              <w:t>tree\master\cloud\src\deployments\Scripts</w:t>
+              <w:t>tree\master\cloud\</w:t>
+            </w:r>
+            <w:proofErr w:type="spellStart"/>
+            <w:r>
+              <w:rPr>
+                <w:rFonts w:cs="Segoe UI"/>
+                <w:sz w:val="20"/>
+                <w:szCs w:val="20"/>
+              </w:rPr>
+              <w:t>src</w:t>
+            </w:r>
+            <w:proofErr w:type="spellEnd"/>
+            <w:r>
+              <w:rPr>
+                <w:rFonts w:cs="Segoe UI"/>
+                <w:sz w:val="20"/>
+                <w:szCs w:val="20"/>
+              </w:rPr>
+              <w:t>\deployments\Scripts</w:t>
             </w:r>
             <w:r>
               <w:rPr>
@@ -3676,7 +3870,25 @@
                 <w:sz w:val="20"/>
                 <w:szCs w:val="20"/>
               </w:rPr>
-              <w:t xml:space="preserve"> with powershell by right clicking script</w:t>
+              <w:t xml:space="preserve"> with </w:t>
+            </w:r>
+            <w:proofErr w:type="spellStart"/>
+            <w:r>
+              <w:rPr>
+                <w:rFonts w:cs="Segoe UI"/>
+                <w:sz w:val="20"/>
+                <w:szCs w:val="20"/>
+              </w:rPr>
+              <w:t>powershell</w:t>
+            </w:r>
+            <w:proofErr w:type="spellEnd"/>
+            <w:r>
+              <w:rPr>
+                <w:rFonts w:cs="Segoe UI"/>
+                <w:sz w:val="20"/>
+                <w:szCs w:val="20"/>
+              </w:rPr>
+              <w:t xml:space="preserve"> by right clicking script</w:t>
             </w:r>
           </w:p>
           <w:p>
@@ -3989,13 +4201,59 @@
                       <w:szCs w:val="20"/>
                     </w:rPr>
                   </w:pPr>
+                  <w:proofErr w:type="spellStart"/>
                   <w:r>
                     <w:rPr>
                       <w:rFonts w:eastAsia="Times New Roman" w:cs="Segoe UI"/>
                       <w:sz w:val="20"/>
                       <w:szCs w:val="20"/>
                     </w:rPr>
-                    <w:t>Web.config, Web_Cloud.config, Web_OnPremise.config file existence check for two solutions</w:t>
+                    <w:t>Web.config</w:t>
+                  </w:r>
+                  <w:proofErr w:type="spellEnd"/>
+                  <w:r>
+                    <w:rPr>
+                      <w:rFonts w:eastAsia="Times New Roman" w:cs="Segoe UI"/>
+                      <w:sz w:val="20"/>
+                      <w:szCs w:val="20"/>
+                    </w:rPr>
+                    <w:t xml:space="preserve">, </w:t>
+                  </w:r>
+                  <w:proofErr w:type="spellStart"/>
+                  <w:r>
+                    <w:rPr>
+                      <w:rFonts w:eastAsia="Times New Roman" w:cs="Segoe UI"/>
+                      <w:sz w:val="20"/>
+                      <w:szCs w:val="20"/>
+                    </w:rPr>
+                    <w:t>Web_Cloud.config</w:t>
+                  </w:r>
+                  <w:proofErr w:type="spellEnd"/>
+                  <w:r>
+                    <w:rPr>
+                      <w:rFonts w:eastAsia="Times New Roman" w:cs="Segoe UI"/>
+                      <w:sz w:val="20"/>
+                      <w:szCs w:val="20"/>
+                    </w:rPr>
+                    <w:t xml:space="preserve">, </w:t>
+                  </w:r>
+                  <w:proofErr w:type="spellStart"/>
+                  <w:r>
+                    <w:rPr>
+                      <w:rFonts w:eastAsia="Times New Roman" w:cs="Segoe UI"/>
+                      <w:sz w:val="20"/>
+                      <w:szCs w:val="20"/>
+                    </w:rPr>
+                    <w:t>Web_OnPremise.config</w:t>
+                  </w:r>
+                  <w:proofErr w:type="spellEnd"/>
+                  <w:r>
+                    <w:rPr>
+                      <w:rFonts w:eastAsia="Times New Roman" w:cs="Segoe UI"/>
+                      <w:sz w:val="20"/>
+                      <w:szCs w:val="20"/>
+                    </w:rPr>
+                    <w:t xml:space="preserve"> file existence check for two solutions</w:t>
                   </w:r>
                 </w:p>
               </w:tc>
@@ -4577,6 +4835,7 @@
                       <w:sz w:val="20"/>
                       <w:szCs w:val="20"/>
                     </w:rPr>
+                    <w:lastRenderedPageBreak/>
                     <w:t>Folder Hierarchy</w:t>
                   </w:r>
                 </w:p>
@@ -4962,6 +5221,7 @@
                 <w:sz w:val="20"/>
                 <w:szCs w:val="20"/>
               </w:rPr>
+              <w:lastRenderedPageBreak/>
               <w:t>Automated</w:t>
             </w:r>
           </w:p>
@@ -5095,13 +5355,13 @@
       <w:pPr>
         <w:pStyle w:val="Heading2"/>
       </w:pPr>
-      <w:bookmarkStart w:id="3" w:name="_One_Click_Deployment_1"/>
-      <w:bookmarkStart w:id="4" w:name="_Toc460949902"/>
+      <w:bookmarkStart w:id="2" w:name="_One_Click_Deployment_1"/>
+      <w:bookmarkStart w:id="3" w:name="_Toc460949902"/>
+      <w:bookmarkEnd w:id="2"/>
+      <w:r>
+        <w:t>Deploy Azure Resources, Office and exchange Apps</w:t>
+      </w:r>
       <w:bookmarkEnd w:id="3"/>
-      <w:r>
-        <w:t>Deploy Azure Resources, Office and exchange Apps</w:t>
-      </w:r>
-      <w:bookmarkEnd w:id="4"/>
     </w:p>
     <w:p/>
     <w:tbl>
@@ -5142,7 +5402,6 @@
                 <w:sz w:val="20"/>
                 <w:szCs w:val="20"/>
               </w:rPr>
-              <w:lastRenderedPageBreak/>
               <w:t>#</w:t>
             </w:r>
           </w:p>
@@ -5249,7 +5508,25 @@
                 <w:sz w:val="20"/>
                 <w:szCs w:val="20"/>
               </w:rPr>
-              <w:t xml:space="preserve">             Open Powershell as administrator and navigate to &lt;&lt;download location&gt;&gt;</w:t>
+              <w:t xml:space="preserve">             Open </w:t>
+            </w:r>
+            <w:proofErr w:type="spellStart"/>
+            <w:r>
+              <w:rPr>
+                <w:rFonts w:eastAsia="Times New Roman" w:cs="Segoe UI"/>
+                <w:sz w:val="20"/>
+                <w:szCs w:val="20"/>
+              </w:rPr>
+              <w:t>Powershell</w:t>
+            </w:r>
+            <w:proofErr w:type="spellEnd"/>
+            <w:r>
+              <w:rPr>
+                <w:rFonts w:eastAsia="Times New Roman" w:cs="Segoe UI"/>
+                <w:sz w:val="20"/>
+                <w:szCs w:val="20"/>
+              </w:rPr>
+              <w:t xml:space="preserve"> as administrator and navigate to &lt;&lt;download location&gt;&gt;</w:t>
             </w:r>
             <w:r>
               <w:rPr>
@@ -5259,13 +5536,23 @@
               </w:rPr>
               <w:t>\tree\master\cloud\</w:t>
             </w:r>
-            <w:r>
-              <w:rPr>
-                <w:rFonts w:eastAsia="Times New Roman" w:cs="Segoe UI"/>
-                <w:sz w:val="20"/>
-                <w:szCs w:val="20"/>
-              </w:rPr>
-              <w:t>src\solution\Deployment\Scripts and run Deploy-AzureResourceGroup.ps1</w:t>
+            <w:proofErr w:type="spellStart"/>
+            <w:r>
+              <w:rPr>
+                <w:rFonts w:eastAsia="Times New Roman" w:cs="Segoe UI"/>
+                <w:sz w:val="20"/>
+                <w:szCs w:val="20"/>
+              </w:rPr>
+              <w:t>src</w:t>
+            </w:r>
+            <w:proofErr w:type="spellEnd"/>
+            <w:r>
+              <w:rPr>
+                <w:rFonts w:eastAsia="Times New Roman" w:cs="Segoe UI"/>
+                <w:sz w:val="20"/>
+                <w:szCs w:val="20"/>
+              </w:rPr>
+              <w:t>\solution\Deployment\Scripts and run Deploy-AzureResourceGroup.ps1</w:t>
             </w:r>
           </w:p>
           <w:p>
@@ -5378,7 +5665,25 @@
                       <w:sz w:val="20"/>
                       <w:szCs w:val="20"/>
                     </w:rPr>
-                    <w:t>Azure web site, redis cache, storage, key vault</w:t>
+                    <w:t xml:space="preserve">Azure web site, </w:t>
+                  </w:r>
+                  <w:proofErr w:type="spellStart"/>
+                  <w:r>
+                    <w:rPr>
+                      <w:rFonts w:eastAsia="Times New Roman" w:cs="Segoe UI"/>
+                      <w:sz w:val="20"/>
+                      <w:szCs w:val="20"/>
+                    </w:rPr>
+                    <w:t>redis</w:t>
+                  </w:r>
+                  <w:proofErr w:type="spellEnd"/>
+                  <w:r>
+                    <w:rPr>
+                      <w:rFonts w:eastAsia="Times New Roman" w:cs="Segoe UI"/>
+                      <w:sz w:val="20"/>
+                      <w:szCs w:val="20"/>
+                    </w:rPr>
+                    <w:t xml:space="preserve"> cache, storage, key vault</w:t>
                   </w:r>
                   <w:r>
                     <w:rPr>
@@ -5386,8 +5691,18 @@
                       <w:sz w:val="20"/>
                       <w:szCs w:val="20"/>
                     </w:rPr>
-                    <w:t>, AppInsights</w:t>
+                    <w:t xml:space="preserve">, </w:t>
                   </w:r>
+                  <w:proofErr w:type="spellStart"/>
+                  <w:r>
+                    <w:rPr>
+                      <w:rFonts w:eastAsia="Times New Roman" w:cs="Segoe UI"/>
+                      <w:sz w:val="20"/>
+                      <w:szCs w:val="20"/>
+                    </w:rPr>
+                    <w:t>AppInsights</w:t>
+                  </w:r>
+                  <w:proofErr w:type="spellEnd"/>
                 </w:p>
               </w:tc>
             </w:tr>
@@ -5502,7 +5817,62 @@
                       <w:sz w:val="20"/>
                       <w:szCs w:val="20"/>
                     </w:rPr>
-                    <w:t>Updates the values of ApplicationInsightsID, URL’s for pages on Azure and links on the page in Matter Landing, SPCommon and Document Details JS file. Also updates the references in the Document Details HTML file</w:t>
+                    <w:lastRenderedPageBreak/>
+                    <w:t xml:space="preserve">Updates the values of </w:t>
+                  </w:r>
+                  <w:proofErr w:type="spellStart"/>
+                  <w:r>
+                    <w:rPr>
+                      <w:rFonts w:eastAsia="Times New Roman" w:cs="Segoe UI"/>
+                      <w:sz w:val="20"/>
+                      <w:szCs w:val="20"/>
+                    </w:rPr>
+                    <w:t>ApplicationInsightsID</w:t>
+                  </w:r>
+                  <w:proofErr w:type="spellEnd"/>
+                  <w:r>
+                    <w:rPr>
+                      <w:rFonts w:eastAsia="Times New Roman" w:cs="Segoe UI"/>
+                      <w:sz w:val="20"/>
+                      <w:szCs w:val="20"/>
+                    </w:rPr>
+                    <w:t xml:space="preserve">, URL’s for pages on Azure and links on the page in Matter Landing, </w:t>
+                  </w:r>
+                  <w:proofErr w:type="spellStart"/>
+                  <w:r>
+                    <w:rPr>
+                      <w:rFonts w:eastAsia="Times New Roman" w:cs="Segoe UI"/>
+                      <w:sz w:val="20"/>
+                      <w:szCs w:val="20"/>
+                    </w:rPr>
+                    <w:t>SPCommon</w:t>
+                  </w:r>
+                  <w:proofErr w:type="spellEnd"/>
+                  <w:r>
+                    <w:rPr>
+                      <w:rFonts w:eastAsia="Times New Roman" w:cs="Segoe UI"/>
+                      <w:sz w:val="20"/>
+                      <w:szCs w:val="20"/>
+                    </w:rPr>
+                    <w:t xml:space="preserve"> and Document Details JS file. </w:t>
+                  </w:r>
+                  <w:proofErr w:type="gramStart"/>
+                  <w:r>
+                    <w:rPr>
+                      <w:rFonts w:eastAsia="Times New Roman" w:cs="Segoe UI"/>
+                      <w:sz w:val="20"/>
+                      <w:szCs w:val="20"/>
+                    </w:rPr>
+                    <w:t>Also</w:t>
+                  </w:r>
+                  <w:proofErr w:type="gramEnd"/>
+                  <w:r>
+                    <w:rPr>
+                      <w:rFonts w:eastAsia="Times New Roman" w:cs="Segoe UI"/>
+                      <w:sz w:val="20"/>
+                      <w:szCs w:val="20"/>
+                    </w:rPr>
+                    <w:t xml:space="preserve"> updates the references in the Document Details HTML file</w:t>
                   </w:r>
                 </w:p>
               </w:tc>
@@ -5566,7 +5936,25 @@
                       <w:sz w:val="20"/>
                       <w:szCs w:val="20"/>
                     </w:rPr>
-                    <w:t>. Also provision Document Details page on Catalog site.</w:t>
+                    <w:t xml:space="preserve">. </w:t>
+                  </w:r>
+                  <w:proofErr w:type="gramStart"/>
+                  <w:r>
+                    <w:rPr>
+                      <w:rFonts w:eastAsia="Times New Roman" w:cs="Segoe UI"/>
+                      <w:sz w:val="20"/>
+                      <w:szCs w:val="20"/>
+                    </w:rPr>
+                    <w:t>Also</w:t>
+                  </w:r>
+                  <w:proofErr w:type="gramEnd"/>
+                  <w:r>
+                    <w:rPr>
+                      <w:rFonts w:eastAsia="Times New Roman" w:cs="Segoe UI"/>
+                      <w:sz w:val="20"/>
+                      <w:szCs w:val="20"/>
+                    </w:rPr>
+                    <w:t xml:space="preserve"> provision Document Details page on Catalog site.</w:t>
                   </w:r>
                 </w:p>
               </w:tc>
@@ -5611,6 +5999,7 @@
                 <w:sz w:val="20"/>
                 <w:szCs w:val="20"/>
               </w:rPr>
+              <w:lastRenderedPageBreak/>
               <w:t>Automated</w:t>
             </w:r>
           </w:p>
@@ -5662,27 +6051,29 @@
           </w:p>
           <w:p>
             <w:pPr>
-              <w:spacing w:after="150"/>
-              <w:rPr>
-                <w:rFonts w:eastAsia="Times New Roman" w:cs="Segoe UI"/>
-                <w:color w:val="333333"/>
-                <w:sz w:val="21"/>
-                <w:szCs w:val="21"/>
-              </w:rPr>
+              <w:pStyle w:val="NormalWeb"/>
             </w:pPr>
             <w:r>
-              <w:t>3a</w:t>
-            </w:r>
-            <w:r>
-              <w:rPr>
-                <w:rFonts w:eastAsia="Times New Roman" w:cs="Segoe UI"/>
-                <w:i/>
-                <w:iCs/>
-                <w:color w:val="333333"/>
-                <w:sz w:val="21"/>
-                <w:szCs w:val="21"/>
+              <w:rPr>
+                <w:rStyle w:val="Emphasis"/>
               </w:rPr>
               <w:t>Note: You need to use the old Azure management portal as Application cannot yet be edited in the new portal</w:t>
+            </w:r>
+          </w:p>
+          <w:p>
+            <w:r>
+              <w:t xml:space="preserve">Open </w:t>
+            </w:r>
+            <w:hyperlink r:id="rId25" w:history="1">
+              <w:r>
+                <w:rPr>
+                  <w:rStyle w:val="Hyperlink"/>
+                </w:rPr>
+                <w:t>https://manage.windowsazure.com</w:t>
+              </w:r>
+            </w:hyperlink>
+            <w:r>
+              <w:t>. Click Active Directory in the left navigation. Select the directory for your company and then click the "Applications" tab. Then select ‘Applications my company owns’ and click the filter button. Select the Matter Center application that has just been created and add the permissions into the configuration tab as shown below.</w:t>
             </w:r>
           </w:p>
           <w:p>
@@ -5693,77 +6084,6 @@
                 <w:numId w:val="9"/>
               </w:numPr>
             </w:pPr>
-            <w:r>
-              <w:rPr>
-                <w:rFonts w:eastAsia="Times New Roman" w:cs="Segoe UI"/>
-                <w:color w:val="333333"/>
-                <w:sz w:val="21"/>
-                <w:szCs w:val="21"/>
-              </w:rPr>
-              <w:t xml:space="preserve">Open </w:t>
-            </w:r>
-            <w:hyperlink r:id="rId25" w:history="1">
-              <w:r>
-                <w:rPr>
-                  <w:rFonts w:eastAsia="Times New Roman" w:cs="Segoe UI"/>
-                  <w:color w:val="4078C0"/>
-                  <w:sz w:val="21"/>
-                  <w:szCs w:val="21"/>
-                </w:rPr>
-                <w:t>https://manage.window</w:t>
-              </w:r>
-              <w:r>
-                <w:rPr>
-                  <w:rFonts w:eastAsia="Times New Roman" w:cs="Segoe UI"/>
-                  <w:color w:val="4078C0"/>
-                  <w:sz w:val="21"/>
-                  <w:szCs w:val="21"/>
-                </w:rPr>
-                <w:t>s</w:t>
-              </w:r>
-              <w:r>
-                <w:rPr>
-                  <w:rFonts w:eastAsia="Times New Roman" w:cs="Segoe UI"/>
-                  <w:color w:val="4078C0"/>
-                  <w:sz w:val="21"/>
-                  <w:szCs w:val="21"/>
-                </w:rPr>
-                <w:t>azure.com</w:t>
-              </w:r>
-            </w:hyperlink>
-            <w:r>
-              <w:rPr>
-                <w:rFonts w:eastAsia="Times New Roman" w:cs="Segoe UI"/>
-                <w:color w:val="333333"/>
-                <w:sz w:val="21"/>
-                <w:szCs w:val="21"/>
-              </w:rPr>
-              <w:t xml:space="preserve">. Click Active Directory in the left navigation. Select the directory for your company and then click the "Applications" tab. </w:t>
-            </w:r>
-          </w:p>
-          <w:p>
-            <w:pPr>
-              <w:pStyle w:val="ListParagraph"/>
-              <w:ind w:left="1080"/>
-            </w:pPr>
-          </w:p>
-          <w:p>
-            <w:pPr>
-              <w:pStyle w:val="ListParagraph"/>
-              <w:numPr>
-                <w:ilvl w:val="1"/>
-                <w:numId w:val="9"/>
-              </w:numPr>
-            </w:pPr>
-            <w:r>
-              <w:rPr>
-                <w:rFonts w:eastAsia="Times New Roman" w:cs="Segoe UI"/>
-                <w:color w:val="333333"/>
-                <w:sz w:val="21"/>
-                <w:szCs w:val="21"/>
-              </w:rPr>
-              <w:t>Then select ‘Applications my company owns’ and click the filter button. Select the Matter Center application that has just been created and add the permissions into the configuration tab as shown below.</w:t>
-            </w:r>
             <w:r>
               <w:rPr>
                 <w:rFonts w:eastAsia="Times New Roman" w:cs="Segoe UI"/>
@@ -5848,17 +6168,20 @@
             </w:pPr>
             <w:r>
               <w:object w:dxaOrig="12912" w:dyaOrig="5064" w14:anchorId="0AA697B4">
-                <v:shape id="_x0000_i1026" type="#_x0000_t75" style="width:527.65pt;height:207.4pt" o:ole="">
+                <v:shape id="_x0000_i1026" type="#_x0000_t75" style="width:527.25pt;height:207pt" o:ole="">
                   <v:imagedata r:id="rId27" o:title=""/>
                 </v:shape>
-                <o:OLEObject Type="Embed" ProgID="PBrush" ShapeID="_x0000_i1026" DrawAspect="Content" ObjectID="_1549301850" r:id="rId28"/>
+                <o:OLEObject Type="Embed" ProgID="PBrush" ShapeID="_x0000_i1026" DrawAspect="Content" ObjectID="_1549380800" r:id="rId28"/>
               </w:object>
             </w:r>
           </w:p>
           <w:p>
             <w:pPr>
               <w:pStyle w:val="ListParagraph"/>
-              <w:ind w:left="697"/>
+              <w:numPr>
+                <w:ilvl w:val="1"/>
+                <w:numId w:val="9"/>
+              </w:numPr>
               <w:rPr>
                 <w:rFonts w:cs="Arial"/>
                 <w:color w:val="333333"/>
@@ -5866,34 +6189,24 @@
             </w:pPr>
             <w:r>
               <w:rPr>
-                <w:rFonts w:eastAsia="Times New Roman" w:cs="Segoe UI"/>
-                <w:sz w:val="20"/>
-                <w:szCs w:val="20"/>
-              </w:rPr>
-              <w:t>3b</w:t>
-            </w:r>
-            <w:r>
-              <w:rPr>
-                <w:rFonts w:eastAsia="Times New Roman" w:cs="Segoe UI"/>
-                <w:sz w:val="20"/>
-                <w:szCs w:val="20"/>
-              </w:rPr>
-              <w:t>.</w:t>
-            </w:r>
-            <w:r>
-              <w:rPr>
-                <w:rFonts w:eastAsia="Times New Roman" w:cs="Segoe UI"/>
-                <w:sz w:val="20"/>
-                <w:szCs w:val="20"/>
-              </w:rPr>
-              <w:t xml:space="preserve"> </w:t>
-            </w:r>
-            <w:r>
-              <w:rPr>
                 <w:rFonts w:cs="Arial"/>
                 <w:color w:val="333333"/>
               </w:rPr>
-              <w:t>Generate key and copy here. It will be used in step 3c. Refer</w:t>
+              <w:t xml:space="preserve">Generate key and copy here. It will be </w:t>
+            </w:r>
+            <w:r>
+              <w:rPr>
+                <w:rFonts w:cs="Arial"/>
+                <w:color w:val="333333"/>
+              </w:rPr>
+              <w:t>used in step d</w:t>
+            </w:r>
+            <w:r>
+              <w:rPr>
+                <w:rFonts w:cs="Arial"/>
+                <w:color w:val="333333"/>
+              </w:rPr>
+              <w:t>. Refer</w:t>
             </w:r>
             <w:r>
               <w:rPr>
@@ -5944,7 +6257,10 @@
           <w:p>
             <w:pPr>
               <w:pStyle w:val="ListParagraph"/>
-              <w:ind w:left="697"/>
+              <w:numPr>
+                <w:ilvl w:val="1"/>
+                <w:numId w:val="9"/>
+              </w:numPr>
               <w:rPr>
                 <w:rFonts w:eastAsia="Times New Roman" w:cs="Segoe UI"/>
                 <w:sz w:val="20"/>
@@ -5957,7 +6273,7 @@
                 <w:sz w:val="20"/>
                 <w:szCs w:val="20"/>
               </w:rPr>
-              <w:t xml:space="preserve">3c. </w:t>
+              <w:t>3</w:t>
             </w:r>
             <w:r>
               <w:rPr>
@@ -6005,54 +6321,18 @@
                 <w:sz w:val="20"/>
                 <w:szCs w:val="20"/>
               </w:rPr>
-              <w:t>Secret.ps1 to update secret in keyVault</w:t>
-            </w:r>
-          </w:p>
-          <w:p>
-            <w:pPr>
-              <w:pStyle w:val="ListParagraph"/>
-              <w:ind w:left="697"/>
-              <w:rPr>
-                <w:rFonts w:eastAsia="Times New Roman" w:cs="Segoe UI"/>
-                <w:sz w:val="20"/>
-                <w:szCs w:val="20"/>
-              </w:rPr>
-            </w:pPr>
-          </w:p>
-          <w:p>
-            <w:pPr>
-              <w:pStyle w:val="ListParagraph"/>
-              <w:ind w:left="697"/>
-              <w:rPr>
-                <w:rFonts w:eastAsia="Times New Roman" w:cs="Segoe UI"/>
-                <w:sz w:val="20"/>
-                <w:szCs w:val="20"/>
-              </w:rPr>
-            </w:pPr>
-            <w:r>
-              <w:rPr>
-                <w:rFonts w:cs="Arial"/>
-                <w:color w:val="333333"/>
-              </w:rPr>
-              <w:lastRenderedPageBreak/>
-              <w:t xml:space="preserve">3c. Open Microsoft.Legal.MatterCenter.sln in visual studio as administrator and publish Microsoft.Logal.MatterCenter.Web project. Refer “Publish Your Web App” section </w:t>
-            </w:r>
-            <w:hyperlink r:id="rId30" w:history="1">
-              <w:r>
-                <w:rPr>
-                  <w:rStyle w:val="Hyperlink"/>
-                  <w:rFonts w:cs="Arial"/>
-                </w:rPr>
-                <w:t>https://blogs.msdn.microsoft.com/microsoftimagine/2015/07/20/welcome-to-visual-studio-2015-with-azure/</w:t>
-              </w:r>
-            </w:hyperlink>
-            <w:r>
-              <w:rPr>
-                <w:rFonts w:cs="Arial"/>
-                <w:color w:val="333333"/>
-              </w:rPr>
-              <w:t xml:space="preserve"> if you are new to publishing from VS.</w:t>
-            </w:r>
+              <w:t xml:space="preserve">Secret.ps1 to update secret in </w:t>
+            </w:r>
+            <w:proofErr w:type="spellStart"/>
+            <w:r>
+              <w:rPr>
+                <w:rFonts w:eastAsia="Times New Roman" w:cs="Segoe UI"/>
+                <w:sz w:val="20"/>
+                <w:szCs w:val="20"/>
+              </w:rPr>
+              <w:t>keyVault</w:t>
+            </w:r>
+            <w:proofErr w:type="spellEnd"/>
           </w:p>
         </w:tc>
         <w:tc>
@@ -6114,6 +6394,9 @@
               <w:spacing w:after="150"/>
             </w:pPr>
             <w:r>
+              <w:rPr>
+                <w:b/>
+              </w:rPr>
               <w:t>This step is applicable only if office and Azure are in different tenant.</w:t>
             </w:r>
             <w:r>
@@ -6129,16 +6412,7 @@
           <w:p>
             <w:pPr>
               <w:spacing w:after="150"/>
-              <w:rPr>
-                <w:rFonts w:eastAsia="Times New Roman" w:cs="Segoe UI"/>
-                <w:color w:val="333333"/>
-                <w:sz w:val="21"/>
-                <w:szCs w:val="21"/>
-              </w:rPr>
             </w:pPr>
-            <w:r>
-              <w:t>3a</w:t>
-            </w:r>
             <w:r>
               <w:rPr>
                 <w:rFonts w:eastAsia="Times New Roman" w:cs="Segoe UI"/>
@@ -6152,13 +6426,6 @@
             </w:r>
           </w:p>
           <w:p>
-            <w:pPr>
-              <w:pStyle w:val="ListParagraph"/>
-              <w:numPr>
-                <w:ilvl w:val="1"/>
-                <w:numId w:val="67"/>
-              </w:numPr>
-            </w:pPr>
             <w:r>
               <w:rPr>
                 <w:rFonts w:eastAsia="Times New Roman" w:cs="Segoe UI"/>
@@ -6168,51 +6435,15 @@
               </w:rPr>
               <w:t xml:space="preserve">Open </w:t>
             </w:r>
-            <w:hyperlink r:id="rId31" w:history="1">
+            <w:hyperlink r:id="rId30" w:history="1">
               <w:r>
                 <w:rPr>
+                  <w:rStyle w:val="Hyperlink"/>
                   <w:rFonts w:eastAsia="Times New Roman" w:cs="Segoe UI"/>
-                  <w:color w:val="4078C0"/>
                   <w:sz w:val="21"/>
                   <w:szCs w:val="21"/>
                 </w:rPr>
-                <w:t>https://manag</w:t>
-              </w:r>
-              <w:r>
-                <w:rPr>
-                  <w:rFonts w:eastAsia="Times New Roman" w:cs="Segoe UI"/>
-                  <w:color w:val="4078C0"/>
-                  <w:sz w:val="21"/>
-                  <w:szCs w:val="21"/>
-                </w:rPr>
-                <w:t>e</w:t>
-              </w:r>
-              <w:r>
-                <w:rPr>
-                  <w:rFonts w:eastAsia="Times New Roman" w:cs="Segoe UI"/>
-                  <w:color w:val="4078C0"/>
-                  <w:sz w:val="21"/>
-                  <w:szCs w:val="21"/>
-                </w:rPr>
-                <w:t>.w</w:t>
-              </w:r>
-              <w:r>
-                <w:rPr>
-                  <w:rFonts w:eastAsia="Times New Roman" w:cs="Segoe UI"/>
-                  <w:color w:val="4078C0"/>
-                  <w:sz w:val="21"/>
-                  <w:szCs w:val="21"/>
-                </w:rPr>
-                <w:t>i</w:t>
-              </w:r>
-              <w:r>
-                <w:rPr>
-                  <w:rFonts w:eastAsia="Times New Roman" w:cs="Segoe UI"/>
-                  <w:color w:val="4078C0"/>
-                  <w:sz w:val="21"/>
-                  <w:szCs w:val="21"/>
-                </w:rPr>
-                <w:t>ndowsazure.com</w:t>
+                <w:t>https://manage.windowsazure.com</w:t>
               </w:r>
             </w:hyperlink>
             <w:r>
@@ -6222,23 +6453,8 @@
                 <w:sz w:val="21"/>
                 <w:szCs w:val="21"/>
               </w:rPr>
-              <w:t xml:space="preserve"> and login with office tenant credentials.  c</w:t>
-            </w:r>
-            <w:r>
-              <w:rPr>
-                <w:rFonts w:eastAsia="Times New Roman" w:cs="Segoe UI"/>
-                <w:color w:val="333333"/>
-                <w:sz w:val="21"/>
-                <w:szCs w:val="21"/>
-              </w:rPr>
-              <w:t xml:space="preserve">lick Active Directory in the left navigation. Select the directory for your company and then click the "Applications" tab. </w:t>
-            </w:r>
-          </w:p>
-          <w:p>
-            <w:pPr>
-              <w:pStyle w:val="ListParagraph"/>
-              <w:ind w:left="1080"/>
-            </w:pPr>
+              <w:t xml:space="preserve">  Click Active Directory in the left navigation. Select the directory for your company and then click the "Applications" tab. </w:t>
+            </w:r>
           </w:p>
           <w:p>
             <w:pPr>
@@ -6284,11 +6500,73 @@
               <w:rPr>
                 <w:noProof/>
               </w:rPr>
+              <w:lastRenderedPageBreak/>
               <w:drawing>
                 <wp:inline distT="0" distB="0" distL="0" distR="0" wp14:anchorId="06D58314" wp14:editId="48125CB3">
                   <wp:extent cx="3619500" cy="2619375"/>
                   <wp:effectExtent l="0" t="0" r="0" b="9525"/>
                   <wp:docPr id="5" name="Picture 5"/>
+                  <wp:cNvGraphicFramePr>
+                    <a:graphicFrameLocks xmlns:a="http://schemas.openxmlformats.org/drawingml/2006/main" noChangeAspect="1"/>
+                  </wp:cNvGraphicFramePr>
+                  <a:graphic xmlns:a="http://schemas.openxmlformats.org/drawingml/2006/main">
+                    <a:graphicData uri="http://schemas.openxmlformats.org/drawingml/2006/picture">
+                      <pic:pic xmlns:pic="http://schemas.openxmlformats.org/drawingml/2006/picture">
+                        <pic:nvPicPr>
+                          <pic:cNvPr id="1" name=""/>
+                          <pic:cNvPicPr/>
+                        </pic:nvPicPr>
+                        <pic:blipFill>
+                          <a:blip r:embed="rId31"/>
+                          <a:stretch>
+                            <a:fillRect/>
+                          </a:stretch>
+                        </pic:blipFill>
+                        <pic:spPr>
+                          <a:xfrm>
+                            <a:off x="0" y="0"/>
+                            <a:ext cx="3619500" cy="2619375"/>
+                          </a:xfrm>
+                          <a:prstGeom prst="rect">
+                            <a:avLst/>
+                          </a:prstGeom>
+                        </pic:spPr>
+                      </pic:pic>
+                    </a:graphicData>
+                  </a:graphic>
+                </wp:inline>
+              </w:drawing>
+            </w:r>
+          </w:p>
+          <w:p>
+            <w:pPr>
+              <w:pStyle w:val="ListParagraph"/>
+              <w:numPr>
+                <w:ilvl w:val="2"/>
+                <w:numId w:val="67"/>
+              </w:numPr>
+            </w:pPr>
+            <w:r>
+              <w:t>Screen 2</w:t>
+            </w:r>
+            <w:r>
+              <w:t>: Give your web site URL in second screen as below</w:t>
+            </w:r>
+          </w:p>
+          <w:p>
+            <w:pPr>
+              <w:pStyle w:val="ListParagraph"/>
+              <w:ind w:left="1800"/>
+            </w:pPr>
+            <w:r>
+              <w:rPr>
+                <w:noProof/>
+              </w:rPr>
+              <w:drawing>
+                <wp:inline distT="0" distB="0" distL="0" distR="0" wp14:anchorId="27D4B3E7" wp14:editId="260660F0">
+                  <wp:extent cx="2962275" cy="2076450"/>
+                  <wp:effectExtent l="0" t="0" r="9525" b="0"/>
+                  <wp:docPr id="7" name="Picture 7"/>
                   <wp:cNvGraphicFramePr>
                     <a:graphicFrameLocks xmlns:a="http://schemas.openxmlformats.org/drawingml/2006/main" noChangeAspect="1"/>
                   </wp:cNvGraphicFramePr>
@@ -6308,67 +6586,6 @@
                         <pic:spPr>
                           <a:xfrm>
                             <a:off x="0" y="0"/>
-                            <a:ext cx="3619500" cy="2619375"/>
-                          </a:xfrm>
-                          <a:prstGeom prst="rect">
-                            <a:avLst/>
-                          </a:prstGeom>
-                        </pic:spPr>
-                      </pic:pic>
-                    </a:graphicData>
-                  </a:graphic>
-                </wp:inline>
-              </w:drawing>
-            </w:r>
-          </w:p>
-          <w:p>
-            <w:pPr>
-              <w:pStyle w:val="ListParagraph"/>
-              <w:numPr>
-                <w:ilvl w:val="2"/>
-                <w:numId w:val="67"/>
-              </w:numPr>
-            </w:pPr>
-            <w:r>
-              <w:t>Screen 2</w:t>
-            </w:r>
-            <w:r>
-              <w:t>: Give your web site URL in second screen as below</w:t>
-            </w:r>
-          </w:p>
-          <w:p>
-            <w:pPr>
-              <w:pStyle w:val="ListParagraph"/>
-              <w:ind w:left="1800"/>
-            </w:pPr>
-            <w:r>
-              <w:rPr>
-                <w:noProof/>
-              </w:rPr>
-              <w:drawing>
-                <wp:inline distT="0" distB="0" distL="0" distR="0" wp14:anchorId="27D4B3E7" wp14:editId="260660F0">
-                  <wp:extent cx="2962275" cy="2076450"/>
-                  <wp:effectExtent l="0" t="0" r="9525" b="0"/>
-                  <wp:docPr id="7" name="Picture 7"/>
-                  <wp:cNvGraphicFramePr>
-                    <a:graphicFrameLocks xmlns:a="http://schemas.openxmlformats.org/drawingml/2006/main" noChangeAspect="1"/>
-                  </wp:cNvGraphicFramePr>
-                  <a:graphic xmlns:a="http://schemas.openxmlformats.org/drawingml/2006/main">
-                    <a:graphicData uri="http://schemas.openxmlformats.org/drawingml/2006/picture">
-                      <pic:pic xmlns:pic="http://schemas.openxmlformats.org/drawingml/2006/picture">
-                        <pic:nvPicPr>
-                          <pic:cNvPr id="1" name=""/>
-                          <pic:cNvPicPr/>
-                        </pic:nvPicPr>
-                        <pic:blipFill>
-                          <a:blip r:embed="rId33"/>
-                          <a:stretch>
-                            <a:fillRect/>
-                          </a:stretch>
-                        </pic:blipFill>
-                        <pic:spPr>
-                          <a:xfrm>
-                            <a:off x="0" y="0"/>
                             <a:ext cx="2962275" cy="2076450"/>
                           </a:xfrm>
                           <a:prstGeom prst="rect">
@@ -6425,6 +6642,7 @@
                 <w:sz w:val="21"/>
                 <w:szCs w:val="21"/>
               </w:rPr>
+              <w:lastRenderedPageBreak/>
               <w:t>A</w:t>
             </w:r>
             <w:r>
@@ -6520,17 +6738,20 @@
             </w:pPr>
             <w:r>
               <w:object w:dxaOrig="12912" w:dyaOrig="5064" w14:anchorId="5DDBE4D2">
-                <v:shape id="_x0000_i1052" type="#_x0000_t75" style="width:527.65pt;height:207.4pt" o:ole="">
+                <v:shape id="_x0000_i1027" type="#_x0000_t75" style="width:527.25pt;height:207pt" o:ole="">
                   <v:imagedata r:id="rId27" o:title=""/>
                 </v:shape>
-                <o:OLEObject Type="Embed" ProgID="PBrush" ShapeID="_x0000_i1052" DrawAspect="Content" ObjectID="_1549301851" r:id="rId34"/>
+                <o:OLEObject Type="Embed" ProgID="PBrush" ShapeID="_x0000_i1027" DrawAspect="Content" ObjectID="_1549380801" r:id="rId33"/>
               </w:object>
             </w:r>
           </w:p>
           <w:p>
             <w:pPr>
               <w:pStyle w:val="ListParagraph"/>
-              <w:ind w:left="697"/>
+              <w:numPr>
+                <w:ilvl w:val="1"/>
+                <w:numId w:val="67"/>
+              </w:numPr>
               <w:rPr>
                 <w:rFonts w:cs="Arial"/>
                 <w:color w:val="333333"/>
@@ -6538,56 +6759,38 @@
             </w:pPr>
             <w:r>
               <w:rPr>
-                <w:rFonts w:eastAsia="Times New Roman" w:cs="Segoe UI"/>
-                <w:sz w:val="20"/>
-                <w:szCs w:val="20"/>
-              </w:rPr>
-              <w:t>4</w:t>
-            </w:r>
-            <w:r>
-              <w:rPr>
-                <w:rFonts w:eastAsia="Times New Roman" w:cs="Segoe UI"/>
-                <w:sz w:val="20"/>
-                <w:szCs w:val="20"/>
-              </w:rPr>
-              <w:t>b</w:t>
-            </w:r>
-            <w:r>
-              <w:rPr>
-                <w:rFonts w:eastAsia="Times New Roman" w:cs="Segoe UI"/>
-                <w:sz w:val="20"/>
-                <w:szCs w:val="20"/>
-              </w:rPr>
-              <w:t>.</w:t>
-            </w:r>
-            <w:r>
-              <w:rPr>
-                <w:rFonts w:eastAsia="Times New Roman" w:cs="Segoe UI"/>
-                <w:sz w:val="20"/>
-                <w:szCs w:val="20"/>
-              </w:rPr>
-              <w:t xml:space="preserve"> </w:t>
-            </w:r>
-            <w:r>
-              <w:rPr>
                 <w:rFonts w:cs="Arial"/>
                 <w:color w:val="333333"/>
               </w:rPr>
-              <w:t xml:space="preserve">Generate key and copy here. It will be used </w:t>
+              <w:t xml:space="preserve">Generate key and copy </w:t>
             </w:r>
             <w:r>
               <w:rPr>
                 <w:rFonts w:cs="Arial"/>
                 <w:color w:val="333333"/>
               </w:rPr>
-              <w:t>in step 4</w:t>
+              <w:t>below</w:t>
             </w:r>
             <w:r>
               <w:rPr>
                 <w:rFonts w:cs="Arial"/>
                 <w:color w:val="333333"/>
               </w:rPr>
-              <w:t>c. Refer</w:t>
+              <w:t xml:space="preserve">. It will be used </w:t>
+            </w:r>
+            <w:r>
+              <w:rPr>
+                <w:rFonts w:cs="Arial"/>
+                <w:color w:val="333333"/>
+              </w:rPr>
+              <w:t>in step e</w:t>
+            </w:r>
+            <w:r>
+              <w:rPr>
+                <w:rFonts w:cs="Arial"/>
+                <w:color w:val="333333"/>
+              </w:rPr>
+              <w:t>. Refer</w:t>
             </w:r>
             <w:r>
               <w:rPr>
@@ -6597,7 +6800,7 @@
               </w:rPr>
               <w:t xml:space="preserve"> “</w:t>
             </w:r>
-            <w:hyperlink r:id="rId35" w:anchor="register-your-web-server-app-with-the-azure-management-portal" w:history="1">
+            <w:hyperlink r:id="rId34" w:anchor="register-your-web-server-app-with-the-azure-management-portal" w:history="1">
               <w:r>
                 <w:rPr>
                   <w:rStyle w:val="Hyperlink"/>
@@ -6632,7 +6835,25 @@
                 <w:sz w:val="20"/>
                 <w:szCs w:val="20"/>
               </w:rPr>
-              <w:t xml:space="preserve">   AD application key(secret): </w:t>
+              <w:t xml:space="preserve">   </w:t>
+            </w:r>
+            <w:r>
+              <w:rPr>
+                <w:rFonts w:eastAsia="Times New Roman" w:cs="Segoe UI"/>
+                <w:b/>
+                <w:sz w:val="20"/>
+                <w:szCs w:val="20"/>
+              </w:rPr>
+              <w:t xml:space="preserve">   </w:t>
+            </w:r>
+            <w:r>
+              <w:rPr>
+                <w:rFonts w:eastAsia="Times New Roman" w:cs="Segoe UI"/>
+                <w:b/>
+                <w:sz w:val="20"/>
+                <w:szCs w:val="20"/>
+              </w:rPr>
+              <w:t xml:space="preserve">AD application key(secret): </w:t>
             </w:r>
           </w:p>
           <w:p>
@@ -6653,7 +6874,15 @@
                 <w:sz w:val="20"/>
                 <w:szCs w:val="20"/>
               </w:rPr>
-              <w:t xml:space="preserve">    CLIENT ID:</w:t>
+              <w:t xml:space="preserve">      </w:t>
+            </w:r>
+            <w:r>
+              <w:rPr>
+                <w:rFonts w:eastAsia="Times New Roman" w:cs="Segoe UI"/>
+                <w:sz w:val="20"/>
+                <w:szCs w:val="20"/>
+              </w:rPr>
+              <w:t>Copy client id below. It will be used in step f.</w:t>
             </w:r>
           </w:p>
           <w:p>
@@ -6662,6 +6891,7 @@
               <w:ind w:left="697"/>
               <w:rPr>
                 <w:rFonts w:eastAsia="Times New Roman" w:cs="Segoe UI"/>
+                <w:b/>
                 <w:sz w:val="20"/>
                 <w:szCs w:val="20"/>
               </w:rPr>
@@ -6669,72 +6899,38 @@
             <w:r>
               <w:rPr>
                 <w:rFonts w:eastAsia="Times New Roman" w:cs="Segoe UI"/>
-                <w:sz w:val="20"/>
-                <w:szCs w:val="20"/>
-              </w:rPr>
-              <w:t>4</w:t>
-            </w:r>
-            <w:r>
-              <w:rPr>
-                <w:rFonts w:eastAsia="Times New Roman" w:cs="Segoe UI"/>
-                <w:sz w:val="20"/>
-                <w:szCs w:val="20"/>
-              </w:rPr>
-              <w:t xml:space="preserve">c. </w:t>
-            </w:r>
-            <w:r>
-              <w:rPr>
-                <w:rFonts w:eastAsia="Times New Roman" w:cs="Segoe UI"/>
-                <w:sz w:val="20"/>
-                <w:szCs w:val="20"/>
-              </w:rPr>
-              <w:t xml:space="preserve">Run script </w:t>
-            </w:r>
-            <w:r>
-              <w:rPr>
-                <w:rFonts w:eastAsia="Times New Roman" w:cs="Segoe UI"/>
-                <w:sz w:val="20"/>
-                <w:szCs w:val="20"/>
-              </w:rPr>
-              <w:t>\tree\master\cloud\src\solution\Deployment\Scripts</w:t>
-            </w:r>
-            <w:r>
-              <w:rPr>
-                <w:rFonts w:eastAsia="Times New Roman" w:cs="Segoe UI"/>
-                <w:sz w:val="20"/>
-                <w:szCs w:val="20"/>
-              </w:rPr>
-              <w:t>\</w:t>
-            </w:r>
-            <w:r>
-              <w:rPr>
-                <w:rFonts w:eastAsia="Times New Roman" w:cs="Segoe UI"/>
-                <w:sz w:val="20"/>
-                <w:szCs w:val="20"/>
-              </w:rPr>
-              <w:t>key</w:t>
-            </w:r>
-            <w:r>
-              <w:rPr>
-                <w:rFonts w:eastAsia="Times New Roman" w:cs="Segoe UI"/>
-                <w:sz w:val="20"/>
-                <w:szCs w:val="20"/>
-              </w:rPr>
-              <w:t>Vault</w:t>
-            </w:r>
-            <w:r>
-              <w:rPr>
-                <w:rFonts w:eastAsia="Times New Roman" w:cs="Segoe UI"/>
-                <w:sz w:val="20"/>
-                <w:szCs w:val="20"/>
-              </w:rPr>
-              <w:t>Secret.ps1 to update secret in keyVault</w:t>
+                <w:b/>
+                <w:sz w:val="20"/>
+                <w:szCs w:val="20"/>
+              </w:rPr>
+              <w:t xml:space="preserve">    </w:t>
+            </w:r>
+            <w:r>
+              <w:rPr>
+                <w:rFonts w:eastAsia="Times New Roman" w:cs="Segoe UI"/>
+                <w:b/>
+                <w:sz w:val="20"/>
+                <w:szCs w:val="20"/>
+              </w:rPr>
+              <w:t xml:space="preserve">  </w:t>
+            </w:r>
+            <w:r>
+              <w:rPr>
+                <w:rFonts w:eastAsia="Times New Roman" w:cs="Segoe UI"/>
+                <w:b/>
+                <w:sz w:val="20"/>
+                <w:szCs w:val="20"/>
+              </w:rPr>
+              <w:t>CLIENT ID:</w:t>
             </w:r>
           </w:p>
           <w:p>
             <w:pPr>
               <w:pStyle w:val="ListParagraph"/>
-              <w:ind w:left="697"/>
+              <w:numPr>
+                <w:ilvl w:val="1"/>
+                <w:numId w:val="67"/>
+              </w:numPr>
               <w:rPr>
                 <w:rFonts w:eastAsia="Times New Roman" w:cs="Segoe UI"/>
                 <w:sz w:val="20"/>
@@ -6747,23 +6943,8 @@
                 <w:sz w:val="20"/>
                 <w:szCs w:val="20"/>
               </w:rPr>
-              <w:t xml:space="preserve">4c. </w:t>
-            </w:r>
-            <w:r>
-              <w:rPr>
-                <w:rFonts w:eastAsia="Times New Roman" w:cs="Segoe UI"/>
-                <w:sz w:val="20"/>
-                <w:szCs w:val="20"/>
-              </w:rPr>
-              <w:t xml:space="preserve">Open </w:t>
-            </w:r>
-            <w:r>
-              <w:rPr>
-                <w:rFonts w:eastAsia="Times New Roman" w:cs="Segoe UI"/>
-                <w:sz w:val="20"/>
-                <w:szCs w:val="20"/>
-              </w:rPr>
-              <w:t xml:space="preserve">script </w:t>
+              <w:lastRenderedPageBreak/>
+              <w:t xml:space="preserve">Run script </w:t>
             </w:r>
             <w:r>
               <w:rPr>
@@ -6803,124 +6984,184 @@
                 <w:sz w:val="20"/>
                 <w:szCs w:val="20"/>
               </w:rPr>
-              <w:t xml:space="preserve">Secret.ps1 </w:t>
-            </w:r>
-            <w:r>
-              <w:rPr>
-                <w:rFonts w:eastAsia="Times New Roman" w:cs="Segoe UI"/>
-                <w:sz w:val="20"/>
-                <w:szCs w:val="20"/>
-              </w:rPr>
-              <w:t>and replace ‘</w:t>
-            </w:r>
-            <w:r>
-              <w:rPr>
-                <w:rFonts w:eastAsia="Times New Roman" w:cs="Segoe UI"/>
-                <w:sz w:val="20"/>
-                <w:szCs w:val="20"/>
-              </w:rPr>
-              <w:t>General-AppKey</w:t>
-            </w:r>
-            <w:r>
-              <w:rPr>
-                <w:rFonts w:eastAsia="Times New Roman" w:cs="Segoe UI"/>
-                <w:sz w:val="20"/>
-                <w:szCs w:val="20"/>
-              </w:rPr>
-              <w:t>’ string with ‘</w:t>
-            </w:r>
-            <w:r>
-              <w:rPr>
-                <w:rFonts w:eastAsia="Times New Roman" w:cs="Segoe UI"/>
-                <w:sz w:val="20"/>
-                <w:szCs w:val="20"/>
-              </w:rPr>
-              <w:t>General-ClientId</w:t>
-            </w:r>
-            <w:r>
-              <w:rPr>
-                <w:rFonts w:eastAsia="Times New Roman" w:cs="Segoe UI"/>
-                <w:sz w:val="20"/>
-                <w:szCs w:val="20"/>
-              </w:rPr>
-              <w:t>’. Ru</w:t>
-            </w:r>
-            <w:r>
-              <w:rPr>
-                <w:rFonts w:eastAsia="Times New Roman" w:cs="Segoe UI"/>
-                <w:sz w:val="20"/>
-                <w:szCs w:val="20"/>
-              </w:rPr>
-              <w:t>n the script and give client id as the value for ‘</w:t>
-            </w:r>
-            <w:r>
-              <w:rPr>
-                <w:rFonts w:eastAsia="Times New Roman" w:cs="Segoe UI"/>
-                <w:sz w:val="20"/>
-                <w:szCs w:val="20"/>
-              </w:rPr>
-              <w:t>ADApplicationKey:</w:t>
-            </w:r>
-            <w:r>
-              <w:rPr>
-                <w:rFonts w:eastAsia="Times New Roman" w:cs="Segoe UI"/>
-                <w:sz w:val="20"/>
-                <w:szCs w:val="20"/>
-              </w:rPr>
-              <w:t>’ parameter.</w:t>
-            </w:r>
-            <w:bookmarkStart w:id="5" w:name="OpenAt"/>
-            <w:bookmarkEnd w:id="5"/>
+              <w:t xml:space="preserve">Secret.ps1 to update secret in </w:t>
+            </w:r>
+            <w:proofErr w:type="spellStart"/>
+            <w:r>
+              <w:rPr>
+                <w:rFonts w:eastAsia="Times New Roman" w:cs="Segoe UI"/>
+                <w:sz w:val="20"/>
+                <w:szCs w:val="20"/>
+              </w:rPr>
+              <w:t>keyVault</w:t>
+            </w:r>
+            <w:proofErr w:type="spellEnd"/>
           </w:p>
           <w:p>
             <w:pPr>
               <w:pStyle w:val="ListParagraph"/>
-              <w:ind w:left="697"/>
+              <w:numPr>
+                <w:ilvl w:val="1"/>
+                <w:numId w:val="67"/>
+              </w:numPr>
               <w:rPr>
                 <w:rFonts w:eastAsia="Times New Roman" w:cs="Segoe UI"/>
                 <w:sz w:val="20"/>
                 <w:szCs w:val="20"/>
               </w:rPr>
             </w:pPr>
-          </w:p>
-          <w:p>
-            <w:pPr>
-              <w:pStyle w:val="ListParagraph"/>
-              <w:ind w:left="697"/>
-              <w:rPr>
-                <w:rFonts w:eastAsia="Times New Roman" w:cs="Segoe UI"/>
-                <w:sz w:val="20"/>
-                <w:szCs w:val="20"/>
-              </w:rPr>
-            </w:pPr>
-          </w:p>
-          <w:p>
-            <w:pPr>
-              <w:spacing w:after="150"/>
-            </w:pPr>
-            <w:r>
-              <w:rPr>
-                <w:rFonts w:cs="Arial"/>
-                <w:color w:val="333333"/>
-              </w:rPr>
-              <w:t xml:space="preserve">3c. Open Microsoft.Legal.MatterCenter.sln in visual studio as administrator and publish Microsoft.Logal.MatterCenter.Web project. Refer “Publish Your Web App” section </w:t>
-            </w:r>
-            <w:hyperlink r:id="rId36" w:history="1">
-              <w:r>
-                <w:rPr>
-                  <w:rStyle w:val="Hyperlink"/>
-                  <w:rFonts w:cs="Arial"/>
-                </w:rPr>
-                <w:t>https://blogs.msdn.microsoft.com/microsoftimagine/2015/07/20/welcome-to-visual-studio-2015-with-azure/</w:t>
-              </w:r>
-            </w:hyperlink>
-            <w:r>
-              <w:rPr>
-                <w:rFonts w:cs="Arial"/>
-                <w:color w:val="333333"/>
-              </w:rPr>
-              <w:t xml:space="preserve"> if you are new to publishing from VS.</w:t>
-            </w:r>
+            <w:r>
+              <w:rPr>
+                <w:rFonts w:eastAsia="Times New Roman" w:cs="Segoe UI"/>
+                <w:sz w:val="20"/>
+                <w:szCs w:val="20"/>
+              </w:rPr>
+              <w:t xml:space="preserve">Open </w:t>
+            </w:r>
+            <w:r>
+              <w:rPr>
+                <w:rFonts w:eastAsia="Times New Roman" w:cs="Segoe UI"/>
+                <w:sz w:val="20"/>
+                <w:szCs w:val="20"/>
+              </w:rPr>
+              <w:t xml:space="preserve">script </w:t>
+            </w:r>
+            <w:r>
+              <w:rPr>
+                <w:rFonts w:eastAsia="Times New Roman" w:cs="Segoe UI"/>
+                <w:sz w:val="20"/>
+                <w:szCs w:val="20"/>
+              </w:rPr>
+              <w:t>\tree\master\cloud\src\solution\Deployment\Scripts</w:t>
+            </w:r>
+            <w:r>
+              <w:rPr>
+                <w:rFonts w:eastAsia="Times New Roman" w:cs="Segoe UI"/>
+                <w:sz w:val="20"/>
+                <w:szCs w:val="20"/>
+              </w:rPr>
+              <w:t>\</w:t>
+            </w:r>
+            <w:r>
+              <w:rPr>
+                <w:rFonts w:eastAsia="Times New Roman" w:cs="Segoe UI"/>
+                <w:sz w:val="20"/>
+                <w:szCs w:val="20"/>
+              </w:rPr>
+              <w:t>key</w:t>
+            </w:r>
+            <w:r>
+              <w:rPr>
+                <w:rFonts w:eastAsia="Times New Roman" w:cs="Segoe UI"/>
+                <w:sz w:val="20"/>
+                <w:szCs w:val="20"/>
+              </w:rPr>
+              <w:t>Vault</w:t>
+            </w:r>
+            <w:r>
+              <w:rPr>
+                <w:rFonts w:eastAsia="Times New Roman" w:cs="Segoe UI"/>
+                <w:sz w:val="20"/>
+                <w:szCs w:val="20"/>
+              </w:rPr>
+              <w:t xml:space="preserve">Secret.ps1 </w:t>
+            </w:r>
+            <w:r>
+              <w:rPr>
+                <w:rFonts w:eastAsia="Times New Roman" w:cs="Segoe UI"/>
+                <w:sz w:val="20"/>
+                <w:szCs w:val="20"/>
+              </w:rPr>
+              <w:t>and replace ‘</w:t>
+            </w:r>
+            <w:r>
+              <w:rPr>
+                <w:rFonts w:eastAsia="Times New Roman" w:cs="Segoe UI"/>
+                <w:sz w:val="20"/>
+                <w:szCs w:val="20"/>
+              </w:rPr>
+              <w:t>General-</w:t>
+            </w:r>
+            <w:proofErr w:type="spellStart"/>
+            <w:r>
+              <w:rPr>
+                <w:rFonts w:eastAsia="Times New Roman" w:cs="Segoe UI"/>
+                <w:sz w:val="20"/>
+                <w:szCs w:val="20"/>
+              </w:rPr>
+              <w:t>AppKey</w:t>
+            </w:r>
+            <w:proofErr w:type="spellEnd"/>
+            <w:r>
+              <w:rPr>
+                <w:rFonts w:eastAsia="Times New Roman" w:cs="Segoe UI"/>
+                <w:sz w:val="20"/>
+                <w:szCs w:val="20"/>
+              </w:rPr>
+              <w:t>’ string with ‘</w:t>
+            </w:r>
+            <w:r>
+              <w:rPr>
+                <w:rFonts w:eastAsia="Times New Roman" w:cs="Segoe UI"/>
+                <w:sz w:val="20"/>
+                <w:szCs w:val="20"/>
+              </w:rPr>
+              <w:t>General-</w:t>
+            </w:r>
+            <w:proofErr w:type="spellStart"/>
+            <w:r>
+              <w:rPr>
+                <w:rFonts w:eastAsia="Times New Roman" w:cs="Segoe UI"/>
+                <w:sz w:val="20"/>
+                <w:szCs w:val="20"/>
+              </w:rPr>
+              <w:t>ClientId</w:t>
+            </w:r>
+            <w:proofErr w:type="spellEnd"/>
+            <w:r>
+              <w:rPr>
+                <w:rFonts w:eastAsia="Times New Roman" w:cs="Segoe UI"/>
+                <w:sz w:val="20"/>
+                <w:szCs w:val="20"/>
+              </w:rPr>
+              <w:t>’. Ru</w:t>
+            </w:r>
+            <w:r>
+              <w:rPr>
+                <w:rFonts w:eastAsia="Times New Roman" w:cs="Segoe UI"/>
+                <w:sz w:val="20"/>
+                <w:szCs w:val="20"/>
+              </w:rPr>
+              <w:t>n the script and give client id as the value for ‘</w:t>
+            </w:r>
+            <w:proofErr w:type="spellStart"/>
+            <w:r>
+              <w:rPr>
+                <w:rFonts w:eastAsia="Times New Roman" w:cs="Segoe UI"/>
+                <w:sz w:val="20"/>
+                <w:szCs w:val="20"/>
+              </w:rPr>
+              <w:t>ADApplicationKey</w:t>
+            </w:r>
+            <w:proofErr w:type="spellEnd"/>
+            <w:r>
+              <w:rPr>
+                <w:rFonts w:eastAsia="Times New Roman" w:cs="Segoe UI"/>
+                <w:sz w:val="20"/>
+                <w:szCs w:val="20"/>
+              </w:rPr>
+              <w:t>:</w:t>
+            </w:r>
+            <w:r>
+              <w:rPr>
+                <w:rFonts w:eastAsia="Times New Roman" w:cs="Segoe UI"/>
+                <w:sz w:val="20"/>
+                <w:szCs w:val="20"/>
+              </w:rPr>
+              <w:t>’ parameter.</w:t>
+            </w:r>
+            <w:bookmarkStart w:id="4" w:name="OpenAt"/>
+            <w:bookmarkEnd w:id="4"/>
           </w:p>
         </w:tc>
         <w:tc>
@@ -6969,6 +7210,118 @@
                 <w:sz w:val="20"/>
                 <w:szCs w:val="20"/>
               </w:rPr>
+              <w:lastRenderedPageBreak/>
+              <w:t>Step 11</w:t>
+            </w:r>
+          </w:p>
+        </w:tc>
+        <w:tc>
+          <w:tcPr>
+            <w:tcW w:w="4099" w:type="pct"/>
+          </w:tcPr>
+          <w:p>
+            <w:pPr>
+              <w:rPr>
+                <w:rFonts w:cs="Arial"/>
+                <w:color w:val="333333"/>
+              </w:rPr>
+            </w:pPr>
+            <w:r>
+              <w:rPr>
+                <w:rFonts w:cs="Arial"/>
+                <w:color w:val="333333"/>
+              </w:rPr>
+              <w:t xml:space="preserve">Open Microsoft.Legal.MatterCenter.sln in visual studio as administrator and publish </w:t>
+            </w:r>
+            <w:proofErr w:type="spellStart"/>
+            <w:proofErr w:type="gramStart"/>
+            <w:r>
+              <w:rPr>
+                <w:rFonts w:cs="Arial"/>
+                <w:color w:val="333333"/>
+              </w:rPr>
+              <w:t>Microsoft.Logal.MatterCenter.Web</w:t>
+            </w:r>
+            <w:proofErr w:type="spellEnd"/>
+            <w:proofErr w:type="gramEnd"/>
+            <w:r>
+              <w:rPr>
+                <w:rFonts w:cs="Arial"/>
+                <w:color w:val="333333"/>
+              </w:rPr>
+              <w:t xml:space="preserve"> project. Refer “Publish Your Web App” section </w:t>
+            </w:r>
+            <w:hyperlink r:id="rId35" w:history="1">
+              <w:r>
+                <w:rPr>
+                  <w:rStyle w:val="Hyperlink"/>
+                  <w:rFonts w:cs="Arial"/>
+                </w:rPr>
+                <w:t>https://blogs.msdn.microsoft.com/microsoftimagine/2015/07/20/welcome-to-visual-studio-2015-with-azure/</w:t>
+              </w:r>
+            </w:hyperlink>
+            <w:r>
+              <w:rPr>
+                <w:rFonts w:cs="Arial"/>
+                <w:color w:val="333333"/>
+              </w:rPr>
+              <w:t xml:space="preserve"> if you are new to publishing from VS.</w:t>
+            </w:r>
+          </w:p>
+          <w:p>
+            <w:pPr>
+              <w:pStyle w:val="ListNumber"/>
+              <w:rPr>
+                <w:lang w:val="en-IN"/>
+              </w:rPr>
+            </w:pPr>
+          </w:p>
+        </w:tc>
+        <w:tc>
+          <w:tcPr>
+            <w:tcW w:w="526" w:type="pct"/>
+          </w:tcPr>
+          <w:p>
+            <w:pPr>
+              <w:rPr>
+                <w:rFonts w:eastAsia="Times New Roman" w:cs="Segoe UI"/>
+                <w:sz w:val="20"/>
+                <w:szCs w:val="20"/>
+              </w:rPr>
+            </w:pPr>
+            <w:r>
+              <w:rPr>
+                <w:rFonts w:eastAsia="Times New Roman" w:cs="Segoe UI"/>
+                <w:sz w:val="20"/>
+                <w:szCs w:val="20"/>
+              </w:rPr>
+              <w:t>Manual</w:t>
+            </w:r>
+          </w:p>
+        </w:tc>
+      </w:tr>
+      <w:tr>
+        <w:tc>
+          <w:tcPr>
+            <w:tcW w:w="375" w:type="pct"/>
+          </w:tcPr>
+          <w:p>
+            <w:pPr>
+              <w:ind w:left="60"/>
+              <w:rPr>
+                <w:rFonts w:eastAsia="Times New Roman" w:cs="Segoe UI"/>
+                <w:b/>
+                <w:sz w:val="20"/>
+                <w:szCs w:val="20"/>
+              </w:rPr>
+            </w:pPr>
+            <w:r>
+              <w:rPr>
+                <w:rFonts w:eastAsia="Times New Roman" w:cs="Segoe UI"/>
+                <w:b/>
+                <w:sz w:val="20"/>
+                <w:szCs w:val="20"/>
+              </w:rPr>
               <w:t>Step 10</w:t>
             </w:r>
           </w:p>
@@ -6980,11 +7333,6 @@
           <w:p>
             <w:pPr>
               <w:pStyle w:val="ListNumber"/>
-              <w:numPr>
-                <w:ilvl w:val="0"/>
-                <w:numId w:val="0"/>
-              </w:numPr>
-              <w:ind w:left="360" w:hanging="360"/>
             </w:pPr>
             <w:r>
               <w:rPr>
@@ -7018,37 +7366,31 @@
                 <w:color w:val="1F497D"/>
                 <w:lang w:val="en-IN"/>
               </w:rPr>
-              <w:t>https://&lt;&lt;web site&gt;&gt;.azurewebsites.net</w:t>
-            </w:r>
+              <w:t>https://&lt;&lt;web site&gt;</w:t>
+            </w:r>
+            <w:proofErr w:type="gramStart"/>
+            <w:r>
+              <w:rPr>
+                <w:color w:val="1F497D"/>
+                <w:lang w:val="en-IN"/>
+              </w:rPr>
+              <w:t>&gt;.azurewebsites.net</w:t>
+            </w:r>
+            <w:proofErr w:type="gramEnd"/>
           </w:p>
           <w:p>
             <w:pPr>
               <w:pStyle w:val="ListNumber"/>
-              <w:numPr>
-                <w:ilvl w:val="0"/>
-                <w:numId w:val="0"/>
-              </w:numPr>
-              <w:ind w:left="360"/>
             </w:pPr>
           </w:p>
           <w:p>
             <w:pPr>
               <w:pStyle w:val="ListNumber"/>
-              <w:numPr>
-                <w:ilvl w:val="0"/>
-                <w:numId w:val="0"/>
-              </w:numPr>
-              <w:ind w:left="360"/>
             </w:pPr>
           </w:p>
           <w:p>
             <w:pPr>
               <w:pStyle w:val="ListNumber"/>
-              <w:numPr>
-                <w:ilvl w:val="0"/>
-                <w:numId w:val="0"/>
-              </w:numPr>
-              <w:ind w:left="1440"/>
             </w:pPr>
             <w:r>
               <w:rPr>
@@ -7072,7 +7414,7 @@
                           </pic:cNvPicPr>
                         </pic:nvPicPr>
                         <pic:blipFill>
-                          <a:blip r:embed="rId37">
+                          <a:blip r:embed="rId36">
                             <a:extLst>
                               <a:ext uri="{28A0092B-C50C-407E-A947-70E740481C1C}">
                                 <a14:useLocalDpi xmlns:a14="http://schemas.microsoft.com/office/drawing/2010/main" val="0"/>
@@ -7103,6 +7445,8 @@
                 </wp:inline>
               </w:drawing>
             </w:r>
+            <w:bookmarkStart w:id="5" w:name="_GoBack"/>
+            <w:bookmarkEnd w:id="5"/>
           </w:p>
           <w:p>
             <w:pPr>
@@ -7182,7 +7526,6 @@
         <w:rPr>
           <w:b/>
         </w:rPr>
-        <w:lastRenderedPageBreak/>
         <w:t>Pre-requisite:</w:t>
       </w:r>
     </w:p>
@@ -7213,10 +7556,6 @@
     <w:p>
       <w:pPr>
         <w:pStyle w:val="ListNumber"/>
-        <w:numPr>
-          <w:ilvl w:val="0"/>
-          <w:numId w:val="34"/>
-        </w:numPr>
       </w:pPr>
       <w:r>
         <w:t>Term store configuration changes:</w:t>
@@ -7268,7 +7607,7 @@
         </w:rPr>
         <w:t xml:space="preserve">For e.g. </w:t>
       </w:r>
-      <w:hyperlink r:id="rId38" w:history="1">
+      <w:hyperlink r:id="rId37" w:history="1">
         <w:r>
           <w:rPr>
             <w:rStyle w:val="Hyperlink"/>
@@ -7327,7 +7666,7 @@
                     <pic:cNvPicPr/>
                   </pic:nvPicPr>
                   <pic:blipFill>
-                    <a:blip r:embed="rId39"/>
+                    <a:blip r:embed="rId38"/>
                     <a:stretch>
                       <a:fillRect/>
                     </a:stretch>
@@ -7362,7 +7701,16 @@
         </w:numPr>
       </w:pPr>
       <w:r>
-        <w:t>Expand the Taxonomy node, look for MatterCenterTerms node and expand it</w:t>
+        <w:lastRenderedPageBreak/>
+        <w:t xml:space="preserve">Expand the Taxonomy node, look for </w:t>
+      </w:r>
+      <w:proofErr w:type="spellStart"/>
+      <w:r>
+        <w:t>MatterCenterTerms</w:t>
+      </w:r>
+      <w:proofErr w:type="spellEnd"/>
+      <w:r>
+        <w:t xml:space="preserve"> node and expand it</w:t>
       </w:r>
     </w:p>
     <w:p>
@@ -7391,7 +7739,6 @@
         <w:rPr>
           <w:noProof/>
         </w:rPr>
-        <w:lastRenderedPageBreak/>
         <w:drawing>
           <wp:inline distT="0" distB="0" distL="0" distR="0" wp14:anchorId="48C28363" wp14:editId="6937490D">
             <wp:extent cx="2469672" cy="2543175"/>
@@ -7408,7 +7755,7 @@
                     <pic:cNvPicPr/>
                   </pic:nvPicPr>
                   <pic:blipFill>
-                    <a:blip r:embed="rId40"/>
+                    <a:blip r:embed="rId39"/>
                     <a:stretch>
                       <a:fillRect/>
                     </a:stretch>
@@ -7476,7 +7823,7 @@
                     <pic:cNvPicPr/>
                   </pic:nvPicPr>
                   <pic:blipFill>
-                    <a:blip r:embed="rId41"/>
+                    <a:blip r:embed="rId40"/>
                     <a:stretch>
                       <a:fillRect/>
                     </a:stretch>
@@ -7637,6 +7984,7 @@
                 <w:szCs w:val="20"/>
               </w:rPr>
             </w:pPr>
+            <w:proofErr w:type="spellStart"/>
             <w:r>
               <w:rPr>
                 <w:rFonts w:eastAsia="Times New Roman" w:cs="Segoe UI"/>
@@ -7645,6 +7993,7 @@
               </w:rPr>
               <w:t>ClientID</w:t>
             </w:r>
+            <w:proofErr w:type="spellEnd"/>
           </w:p>
         </w:tc>
         <w:tc>
@@ -7690,14 +8039,17 @@
                 <w:szCs w:val="20"/>
               </w:rPr>
             </w:pPr>
-            <w:r>
-              <w:rPr>
-                <w:rFonts w:eastAsia="Times New Roman" w:cs="Segoe UI"/>
-                <w:sz w:val="20"/>
-                <w:szCs w:val="20"/>
-              </w:rPr>
+            <w:proofErr w:type="spellStart"/>
+            <w:r>
+              <w:rPr>
+                <w:rFonts w:eastAsia="Times New Roman" w:cs="Segoe UI"/>
+                <w:sz w:val="20"/>
+                <w:szCs w:val="20"/>
+              </w:rPr>
+              <w:lastRenderedPageBreak/>
               <w:t>ClientURL</w:t>
             </w:r>
+            <w:proofErr w:type="spellEnd"/>
           </w:p>
         </w:tc>
         <w:tc>
@@ -7793,7 +8145,6 @@
           <w:sz w:val="20"/>
           <w:szCs w:val="20"/>
         </w:rPr>
-        <w:lastRenderedPageBreak/>
         <w:t xml:space="preserve">  </w:t>
       </w:r>
       <w:r>
@@ -7816,7 +8167,7 @@
                     <pic:cNvPicPr/>
                   </pic:nvPicPr>
                   <pic:blipFill>
-                    <a:blip r:embed="rId42"/>
+                    <a:blip r:embed="rId41"/>
                     <a:stretch>
                       <a:fillRect/>
                     </a:stretch>
@@ -7905,7 +8256,7 @@
                     <pic:cNvPicPr/>
                   </pic:nvPicPr>
                   <pic:blipFill>
-                    <a:blip r:embed="rId43"/>
+                    <a:blip r:embed="rId42"/>
                     <a:stretch>
                       <a:fillRect/>
                     </a:stretch>
@@ -7996,6 +8347,7 @@
         <w:rPr>
           <w:noProof/>
         </w:rPr>
+        <w:lastRenderedPageBreak/>
         <w:drawing>
           <wp:inline distT="0" distB="0" distL="0" distR="0" wp14:anchorId="296F3BE4" wp14:editId="2B595A1E">
             <wp:extent cx="1802209" cy="1628775"/>
@@ -8012,7 +8364,7 @@
                     <pic:cNvPicPr/>
                   </pic:nvPicPr>
                   <pic:blipFill>
-                    <a:blip r:embed="rId44"/>
+                    <a:blip r:embed="rId43"/>
                     <a:stretch>
                       <a:fillRect/>
                     </a:stretch>
@@ -8106,7 +8458,7 @@
                     <pic:cNvPicPr/>
                   </pic:nvPicPr>
                   <pic:blipFill>
-                    <a:blip r:embed="rId45"/>
+                    <a:blip r:embed="rId44"/>
                     <a:stretch>
                       <a:fillRect/>
                     </a:stretch>
@@ -8182,7 +8534,6 @@
         <w:rPr>
           <w:noProof/>
         </w:rPr>
-        <w:lastRenderedPageBreak/>
         <w:drawing>
           <wp:inline distT="0" distB="0" distL="0" distR="0" wp14:anchorId="069440CD" wp14:editId="0086A97B">
             <wp:extent cx="1390650" cy="2047875"/>
@@ -8197,7 +8548,7 @@
                     <pic:cNvPicPr/>
                   </pic:nvPicPr>
                   <pic:blipFill>
-                    <a:blip r:embed="rId46"/>
+                    <a:blip r:embed="rId45"/>
                     <a:stretch>
                       <a:fillRect/>
                     </a:stretch>
@@ -8257,6 +8608,7 @@
         </w:numPr>
       </w:pPr>
       <w:r>
+        <w:lastRenderedPageBreak/>
         <w:t>Enter the details and click OK</w:t>
       </w:r>
     </w:p>
@@ -8284,7 +8636,7 @@
                     <pic:cNvPicPr/>
                   </pic:nvPicPr>
                   <pic:blipFill>
-                    <a:blip r:embed="rId47"/>
+                    <a:blip r:embed="rId46"/>
                     <a:stretch>
                       <a:fillRect/>
                     </a:stretch>
@@ -8412,7 +8764,7 @@
                     <pic:cNvPicPr/>
                   </pic:nvPicPr>
                   <pic:blipFill>
-                    <a:blip r:embed="rId48"/>
+                    <a:blip r:embed="rId47"/>
                     <a:stretch>
                       <a:fillRect/>
                     </a:stretch>
@@ -8479,7 +8831,7 @@
                     <pic:cNvPicPr/>
                   </pic:nvPicPr>
                   <pic:blipFill>
-                    <a:blip r:embed="rId49"/>
+                    <a:blip r:embed="rId48"/>
                     <a:stretch>
                       <a:fillRect/>
                     </a:stretch>
@@ -8545,7 +8897,7 @@
                     <pic:cNvPicPr/>
                   </pic:nvPicPr>
                   <pic:blipFill>
-                    <a:blip r:embed="rId50"/>
+                    <a:blip r:embed="rId49"/>
                     <a:stretch>
                       <a:fillRect/>
                     </a:stretch>
@@ -8580,7 +8932,15 @@
         </w:numPr>
       </w:pPr>
       <w:r>
-        <w:t>In the page that opens up, click on “List” tab on the top and select “Create Column” as shown below:</w:t>
+        <w:t xml:space="preserve">In the page that </w:t>
+      </w:r>
+      <w:proofErr w:type="gramStart"/>
+      <w:r>
+        <w:t>opens up</w:t>
+      </w:r>
+      <w:proofErr w:type="gramEnd"/>
+      <w:r>
+        <w:t>, click on “List” tab on the top and select “Create Column” as shown below:</w:t>
       </w:r>
     </w:p>
     <w:p>
@@ -8611,7 +8971,7 @@
                     <pic:cNvPicPr/>
                   </pic:nvPicPr>
                   <pic:blipFill>
-                    <a:blip r:embed="rId51"/>
+                    <a:blip r:embed="rId50"/>
                     <a:stretch>
                       <a:fillRect/>
                     </a:stretch>
@@ -8646,7 +9006,23 @@
         </w:numPr>
       </w:pPr>
       <w:r>
-        <w:t>In the popup that opens up, enter “ConfigurationValue” and Select “Multiple lines of text” and click on Ok button as shown below:</w:t>
+        <w:t xml:space="preserve">In the popup that </w:t>
+      </w:r>
+      <w:proofErr w:type="gramStart"/>
+      <w:r>
+        <w:t>opens up</w:t>
+      </w:r>
+      <w:proofErr w:type="gramEnd"/>
+      <w:r>
+        <w:t>, enter “</w:t>
+      </w:r>
+      <w:proofErr w:type="spellStart"/>
+      <w:r>
+        <w:t>ConfigurationValue</w:t>
+      </w:r>
+      <w:proofErr w:type="spellEnd"/>
+      <w:r>
+        <w:t>” and Select “Multiple lines of text” and click on Ok button as shown below:</w:t>
       </w:r>
     </w:p>
     <w:p>
@@ -8678,7 +9054,7 @@
                     <pic:cNvPicPr/>
                   </pic:nvPicPr>
                   <pic:blipFill>
-                    <a:blip r:embed="rId52"/>
+                    <a:blip r:embed="rId51"/>
                     <a:stretch>
                       <a:fillRect/>
                     </a:stretch>
@@ -8728,6 +9104,7 @@
         <w:rPr>
           <w:noProof/>
         </w:rPr>
+        <w:lastRenderedPageBreak/>
         <w:drawing>
           <wp:inline distT="0" distB="0" distL="0" distR="0" wp14:anchorId="24232F45" wp14:editId="3F7C14C8">
             <wp:extent cx="5000625" cy="1768918"/>
@@ -8744,7 +9121,7 @@
                     <pic:cNvPicPr/>
                   </pic:nvPicPr>
                   <pic:blipFill>
-                    <a:blip r:embed="rId53"/>
+                    <a:blip r:embed="rId52"/>
                     <a:stretch>
                       <a:fillRect/>
                     </a:stretch>
@@ -8779,8 +9156,15 @@
         </w:numPr>
       </w:pPr>
       <w:r>
-        <w:lastRenderedPageBreak/>
-        <w:t xml:space="preserve">In the page that opens up, </w:t>
+        <w:t xml:space="preserve">In the page that </w:t>
+      </w:r>
+      <w:proofErr w:type="gramStart"/>
+      <w:r>
+        <w:t>opens up</w:t>
+      </w:r>
+      <w:proofErr w:type="gramEnd"/>
+      <w:r>
+        <w:t xml:space="preserve">, </w:t>
       </w:r>
       <w:r>
         <w:t>click</w:t>
@@ -8817,7 +9201,7 @@
                     <pic:cNvPicPr/>
                   </pic:nvPicPr>
                   <pic:blipFill>
-                    <a:blip r:embed="rId54"/>
+                    <a:blip r:embed="rId53"/>
                     <a:stretch>
                       <a:fillRect/>
                     </a:stretch>
@@ -8867,6 +9251,7 @@
         <w:rPr>
           <w:noProof/>
         </w:rPr>
+        <w:lastRenderedPageBreak/>
         <w:drawing>
           <wp:inline distT="0" distB="0" distL="0" distR="0" wp14:anchorId="4DF3CF0D" wp14:editId="18D5AECB">
             <wp:extent cx="6511205" cy="1314450"/>
@@ -8883,7 +9268,7 @@
                     <pic:cNvPicPr/>
                   </pic:nvPicPr>
                   <pic:blipFill>
-                    <a:blip r:embed="rId55"/>
+                    <a:blip r:embed="rId54"/>
                     <a:stretch>
                       <a:fillRect/>
                     </a:stretch>
@@ -8938,7 +9323,6 @@
         <w:rPr>
           <w:noProof/>
         </w:rPr>
-        <w:lastRenderedPageBreak/>
         <w:drawing>
           <wp:inline distT="0" distB="0" distL="0" distR="0" wp14:anchorId="7304E34E" wp14:editId="3097208F">
             <wp:extent cx="3129269" cy="3457575"/>
@@ -8955,7 +9339,7 @@
                     <pic:cNvPicPr/>
                   </pic:nvPicPr>
                   <pic:blipFill>
-                    <a:blip r:embed="rId56"/>
+                    <a:blip r:embed="rId55"/>
                     <a:stretch>
                       <a:fillRect/>
                     </a:stretch>
@@ -9018,6 +9402,7 @@
       <w:bookmarkStart w:id="9" w:name="_Toc460949906"/>
       <w:bookmarkEnd w:id="8"/>
       <w:r>
+        <w:lastRenderedPageBreak/>
         <w:t>Appendix</w:t>
       </w:r>
       <w:r>
@@ -9047,10 +9432,6 @@
     <w:p>
       <w:pPr>
         <w:pStyle w:val="ListNumber"/>
-        <w:numPr>
-          <w:ilvl w:val="0"/>
-          <w:numId w:val="48"/>
-        </w:numPr>
       </w:pPr>
       <w:r>
         <w:t xml:space="preserve">Go to Content type hub site collection, by using the following url: </w:t>
@@ -9074,7 +9455,7 @@
       <w:r>
         <w:t xml:space="preserve">For e.g. </w:t>
       </w:r>
-      <w:hyperlink r:id="rId57" w:history="1">
+      <w:hyperlink r:id="rId56" w:history="1">
         <w:r>
           <w:rPr>
             <w:rStyle w:val="Hyperlink"/>
@@ -9108,7 +9489,6 @@
         <w:rPr>
           <w:noProof/>
         </w:rPr>
-        <w:lastRenderedPageBreak/>
         <w:drawing>
           <wp:inline distT="0" distB="0" distL="0" distR="0" wp14:anchorId="369B5C09" wp14:editId="0186B6E9">
             <wp:extent cx="2879644" cy="2819400"/>
@@ -9127,7 +9507,7 @@
                     </pic:cNvPicPr>
                   </pic:nvPicPr>
                   <pic:blipFill>
-                    <a:blip r:embed="rId58">
+                    <a:blip r:embed="rId57">
                       <a:extLst>
                         <a:ext uri="{28A0092B-C50C-407E-A947-70E740481C1C}">
                           <a14:useLocalDpi xmlns:a14="http://schemas.microsoft.com/office/drawing/2010/main" val="0"/>
@@ -9166,17 +9546,31 @@
         <w:pStyle w:val="ListNumber"/>
       </w:pPr>
       <w:r>
-        <w:t xml:space="preserve">In the page that opens up, </w:t>
-      </w:r>
-      <w:r>
-        <w:t>there will be a group called _MatterCenter</w:t>
-      </w:r>
+        <w:t xml:space="preserve">In the page that </w:t>
+      </w:r>
+      <w:proofErr w:type="gramStart"/>
+      <w:r>
+        <w:t>opens up</w:t>
+      </w:r>
+      <w:proofErr w:type="gramEnd"/>
+      <w:r>
+        <w:t xml:space="preserve">, </w:t>
+      </w:r>
+      <w:r>
+        <w:t>there will be a group called _</w:t>
+      </w:r>
+      <w:proofErr w:type="spellStart"/>
+      <w:r>
+        <w:t>MatterCenter</w:t>
+      </w:r>
+      <w:proofErr w:type="spellEnd"/>
       <w:r>
         <w:t xml:space="preserve"> as shown below:</w:t>
       </w:r>
     </w:p>
     <w:p>
       <w:r>
+        <w:lastRenderedPageBreak/>
         <w:t xml:space="preserve"> </w:t>
       </w:r>
       <w:r>
@@ -9201,7 +9595,7 @@
                     </pic:cNvPicPr>
                   </pic:nvPicPr>
                   <pic:blipFill>
-                    <a:blip r:embed="rId59">
+                    <a:blip r:embed="rId58">
                       <a:extLst>
                         <a:ext uri="{28A0092B-C50C-407E-A947-70E740481C1C}">
                           <a14:useLocalDpi xmlns:a14="http://schemas.microsoft.com/office/drawing/2010/main" val="0"/>
@@ -9240,7 +9634,15 @@
         <w:pStyle w:val="ListNumber"/>
       </w:pPr>
       <w:r>
-        <w:t>For each content type, click the link, choose the Manage publishing for this content type and select ok to publish the content type.  Content types can take between 1-48 hours to publish to all the site collection.  To verify the publishing is complete, go to the site collection you would like to create a matter on, click Settings &gt; Site Content Types and verify that the _MatterCenter group and the content types are listed there.</w:t>
+        <w:t>For each content type, click the link, choose the Manage publishing for this content type and select ok to publish the content type.  Content types can take between 1-48 hours to publish to all the site collection.  To verify the publishing is complete, go to the site collection you would like to create a matter on, click Settings &gt; Site Content Types and verify that the _</w:t>
+      </w:r>
+      <w:proofErr w:type="spellStart"/>
+      <w:r>
+        <w:t>MatterCenter</w:t>
+      </w:r>
+      <w:proofErr w:type="spellEnd"/>
+      <w:r>
+        <w:t xml:space="preserve"> group and the content types are listed there.</w:t>
       </w:r>
     </w:p>
     <w:p>
@@ -9248,7 +9650,6 @@
         <w:rPr>
           <w:noProof/>
         </w:rPr>
-        <w:lastRenderedPageBreak/>
         <w:drawing>
           <wp:inline distT="0" distB="0" distL="0" distR="0" wp14:anchorId="7948B761" wp14:editId="1E6DCC10">
             <wp:extent cx="2733223" cy="2238375"/>
@@ -9267,7 +9668,7 @@
                     </pic:cNvPicPr>
                   </pic:nvPicPr>
                   <pic:blipFill>
-                    <a:blip r:embed="rId60">
+                    <a:blip r:embed="rId59">
                       <a:extLst>
                         <a:ext uri="{28A0092B-C50C-407E-A947-70E740481C1C}">
                           <a14:useLocalDpi xmlns:a14="http://schemas.microsoft.com/office/drawing/2010/main" val="0"/>
@@ -9309,6 +9710,7 @@
       <w:bookmarkStart w:id="12" w:name="_Toc460949908"/>
       <w:bookmarkEnd w:id="11"/>
       <w:r>
+        <w:lastRenderedPageBreak/>
         <w:t>Appendix</w:t>
       </w:r>
       <w:r>
@@ -9338,10 +9740,6 @@
     <w:p>
       <w:pPr>
         <w:pStyle w:val="ListNumber"/>
-        <w:numPr>
-          <w:ilvl w:val="0"/>
-          <w:numId w:val="65"/>
-        </w:numPr>
       </w:pPr>
       <w:r>
         <w:t>Sign in to</w:t>
@@ -9349,7 +9747,7 @@
       <w:r>
         <w:t xml:space="preserve"> </w:t>
       </w:r>
-      <w:hyperlink r:id="rId61" w:history="1">
+      <w:hyperlink r:id="rId60" w:history="1">
         <w:r>
           <w:rPr>
             <w:rStyle w:val="Hyperlink"/>
@@ -9415,7 +9813,7 @@
                     <pic:cNvPicPr/>
                   </pic:nvPicPr>
                   <pic:blipFill>
-                    <a:blip r:embed="rId39"/>
+                    <a:blip r:embed="rId38"/>
                     <a:stretch>
                       <a:fillRect/>
                     </a:stretch>
@@ -9466,7 +9864,6 @@
           <w:sz w:val="20"/>
           <w:szCs w:val="20"/>
         </w:rPr>
-        <w:lastRenderedPageBreak/>
         <w:drawing>
           <wp:inline distT="0" distB="0" distL="0" distR="0" wp14:anchorId="25830419" wp14:editId="75ECDFD4">
             <wp:extent cx="4561840" cy="1400175"/>
@@ -9485,7 +9882,7 @@
                     </pic:cNvPicPr>
                   </pic:nvPicPr>
                   <pic:blipFill>
-                    <a:blip r:embed="rId62">
+                    <a:blip r:embed="rId61">
                       <a:extLst>
                         <a:ext uri="{28A0092B-C50C-407E-A947-70E740481C1C}">
                           <a14:useLocalDpi xmlns:a14="http://schemas.microsoft.com/office/drawing/2010/main" val="0"/>
@@ -9528,11 +9925,6 @@
     <w:p>
       <w:pPr>
         <w:pStyle w:val="ListNumber"/>
-        <w:numPr>
-          <w:ilvl w:val="0"/>
-          <w:numId w:val="0"/>
-        </w:numPr>
-        <w:ind w:left="360"/>
       </w:pPr>
     </w:p>
     <w:p>
@@ -9592,7 +9984,7 @@
                     <pic:cNvPicPr/>
                   </pic:nvPicPr>
                   <pic:blipFill>
-                    <a:blip r:embed="rId63"/>
+                    <a:blip r:embed="rId62"/>
                     <a:stretch>
                       <a:fillRect/>
                     </a:stretch>
@@ -9644,16 +10036,11 @@
     <w:p>
       <w:pPr>
         <w:pStyle w:val="ListNumber"/>
-        <w:numPr>
-          <w:ilvl w:val="0"/>
-          <w:numId w:val="0"/>
-        </w:numPr>
-        <w:ind w:left="1440"/>
       </w:pPr>
       <w:r>
         <w:t xml:space="preserve">Verify </w:t>
       </w:r>
-      <w:hyperlink r:id="rId64" w:anchor="scale-an-app-service-plan" w:history="1">
+      <w:hyperlink r:id="rId63" w:anchor="scale-an-app-service-plan" w:history="1">
         <w:r>
           <w:rPr>
             <w:rStyle w:val="Hyperlink"/>
@@ -9680,11 +10067,6 @@
     <w:p>
       <w:pPr>
         <w:pStyle w:val="ListNumber"/>
-        <w:numPr>
-          <w:ilvl w:val="0"/>
-          <w:numId w:val="0"/>
-        </w:numPr>
-        <w:ind w:left="360"/>
       </w:pPr>
     </w:p>
     <w:p>
@@ -9708,22 +10090,25 @@
         </w:numPr>
       </w:pPr>
       <w:r>
-        <w:t>If this occurs consent has to be forced to occur again. Enter the below in a Browser URL replacing the appropriate values and sign in with a Tenant Admin. This will force a prompt asking to accept permissions consent.</w:t>
+        <w:t xml:space="preserve">If this occurs consent </w:t>
+      </w:r>
+      <w:proofErr w:type="gramStart"/>
+      <w:r>
+        <w:t>has to</w:t>
+      </w:r>
+      <w:proofErr w:type="gramEnd"/>
+      <w:r>
+        <w:t xml:space="preserve"> be forced to occur again. Enter the below in a Browser URL replacing the appropriate values and sign in with a Tenant Admin. This will force a prompt asking to accept permissions consent.</w:t>
       </w:r>
     </w:p>
     <w:p>
       <w:pPr>
         <w:pStyle w:val="ListNumber"/>
-        <w:numPr>
-          <w:ilvl w:val="0"/>
-          <w:numId w:val="0"/>
-        </w:numPr>
-        <w:ind w:left="2520"/>
         <w:rPr>
           <w:rStyle w:val="Hyperlink"/>
         </w:rPr>
       </w:pPr>
-      <w:hyperlink r:id="rId65" w:history="1">
+      <w:hyperlink r:id="rId64" w:history="1">
         <w:r>
           <w:rPr>
             <w:rStyle w:val="Hyperlink"/>
@@ -9733,12 +10118,12 @@
       </w:hyperlink>
     </w:p>
     <w:sectPr>
-      <w:headerReference w:type="even" r:id="rId66"/>
-      <w:headerReference w:type="default" r:id="rId67"/>
-      <w:footerReference w:type="even" r:id="rId68"/>
-      <w:footerReference w:type="default" r:id="rId69"/>
-      <w:headerReference w:type="first" r:id="rId70"/>
-      <w:footerReference w:type="first" r:id="rId71"/>
+      <w:headerReference w:type="even" r:id="rId65"/>
+      <w:headerReference w:type="default" r:id="rId66"/>
+      <w:footerReference w:type="even" r:id="rId67"/>
+      <w:footerReference w:type="default" r:id="rId68"/>
+      <w:headerReference w:type="first" r:id="rId69"/>
+      <w:footerReference w:type="first" r:id="rId70"/>
       <w:pgSz w:w="15840" w:h="12240" w:orient="landscape"/>
       <w:pgMar w:top="1440" w:right="1440" w:bottom="1440" w:left="1440" w:header="720" w:footer="720" w:gutter="0"/>
       <w:cols w:space="720"/>
@@ -9825,7 +10210,7 @@
           <w:rPr>
             <w:noProof/>
           </w:rPr>
-          <w:t>27</w:t>
+          <w:t>23</w:t>
         </w:r>
         <w:r>
           <w:rPr>
@@ -9925,7 +10310,6 @@
     <w:lvl w:ilvl="0">
       <w:start w:val="1"/>
       <w:numFmt w:val="decimal"/>
-      <w:pStyle w:val="ListNumber"/>
       <w:lvlText w:val="%1."/>
       <w:lvlJc w:val="left"/>
       <w:pPr>
@@ -10050,7 +10434,7 @@
   <w:abstractNum w:abstractNumId="3" w15:restartNumberingAfterBreak="0">
     <w:nsid w:val="02EE2178"/>
     <w:multiLevelType w:val="multilevel"/>
-    <w:tmpl w:val="44003484"/>
+    <w:tmpl w:val="F89613CE"/>
     <w:lvl w:ilvl="0">
       <w:start w:val="1"/>
       <w:numFmt w:val="lowerLetter"/>
@@ -10068,7 +10452,7 @@
     </w:lvl>
     <w:lvl w:ilvl="1">
       <w:start w:val="1"/>
-      <w:numFmt w:val="decimal"/>
+      <w:numFmt w:val="lowerLetter"/>
       <w:lvlText w:val="%2."/>
       <w:lvlJc w:val="left"/>
       <w:pPr>
@@ -10368,6 +10752,123 @@
     </w:lvl>
   </w:abstractNum>
   <w:abstractNum w:abstractNumId="6" w15:restartNumberingAfterBreak="0">
+    <w:nsid w:val="0A836819"/>
+    <w:multiLevelType w:val="multilevel"/>
+    <w:tmpl w:val="EB4C86B6"/>
+    <w:lvl w:ilvl="0">
+      <w:start w:val="1"/>
+      <w:numFmt w:val="lowerLetter"/>
+      <w:lvlText w:val="%1."/>
+      <w:lvlJc w:val="left"/>
+      <w:pPr>
+        <w:tabs>
+          <w:tab w:val="num" w:pos="360"/>
+        </w:tabs>
+        <w:ind w:left="360" w:hanging="360"/>
+      </w:pPr>
+      <w:rPr>
+        <w:b w:val="0"/>
+      </w:rPr>
+    </w:lvl>
+    <w:lvl w:ilvl="1">
+      <w:start w:val="1"/>
+      <w:numFmt w:val="lowerLetter"/>
+      <w:lvlText w:val="%2."/>
+      <w:lvlJc w:val="left"/>
+      <w:pPr>
+        <w:ind w:left="1080" w:hanging="360"/>
+      </w:pPr>
+      <w:rPr>
+        <w:rFonts w:hint="default"/>
+        <w:b w:val="0"/>
+      </w:rPr>
+    </w:lvl>
+    <w:lvl w:ilvl="2">
+      <w:start w:val="1"/>
+      <w:numFmt w:val="bullet"/>
+      <w:lvlText w:val="-"/>
+      <w:lvlJc w:val="left"/>
+      <w:pPr>
+        <w:ind w:left="1800" w:hanging="360"/>
+      </w:pPr>
+      <w:rPr>
+        <w:rFonts w:ascii="Segoe UI" w:eastAsia="Times New Roman" w:hAnsi="Segoe UI" w:cs="Segoe UI" w:hint="default"/>
+      </w:rPr>
+    </w:lvl>
+    <w:lvl w:ilvl="3" w:tentative="1">
+      <w:start w:val="1"/>
+      <w:numFmt w:val="lowerLetter"/>
+      <w:lvlText w:val="%4."/>
+      <w:lvlJc w:val="left"/>
+      <w:pPr>
+        <w:tabs>
+          <w:tab w:val="num" w:pos="2520"/>
+        </w:tabs>
+        <w:ind w:left="2520" w:hanging="360"/>
+      </w:pPr>
+    </w:lvl>
+    <w:lvl w:ilvl="4" w:tentative="1">
+      <w:start w:val="1"/>
+      <w:numFmt w:val="lowerLetter"/>
+      <w:lvlText w:val="%5."/>
+      <w:lvlJc w:val="left"/>
+      <w:pPr>
+        <w:tabs>
+          <w:tab w:val="num" w:pos="3240"/>
+        </w:tabs>
+        <w:ind w:left="3240" w:hanging="360"/>
+      </w:pPr>
+    </w:lvl>
+    <w:lvl w:ilvl="5" w:tentative="1">
+      <w:start w:val="1"/>
+      <w:numFmt w:val="lowerLetter"/>
+      <w:lvlText w:val="%6."/>
+      <w:lvlJc w:val="left"/>
+      <w:pPr>
+        <w:tabs>
+          <w:tab w:val="num" w:pos="3960"/>
+        </w:tabs>
+        <w:ind w:left="3960" w:hanging="360"/>
+      </w:pPr>
+    </w:lvl>
+    <w:lvl w:ilvl="6" w:tentative="1">
+      <w:start w:val="1"/>
+      <w:numFmt w:val="lowerLetter"/>
+      <w:lvlText w:val="%7."/>
+      <w:lvlJc w:val="left"/>
+      <w:pPr>
+        <w:tabs>
+          <w:tab w:val="num" w:pos="4680"/>
+        </w:tabs>
+        <w:ind w:left="4680" w:hanging="360"/>
+      </w:pPr>
+    </w:lvl>
+    <w:lvl w:ilvl="7" w:tentative="1">
+      <w:start w:val="1"/>
+      <w:numFmt w:val="lowerLetter"/>
+      <w:lvlText w:val="%8."/>
+      <w:lvlJc w:val="left"/>
+      <w:pPr>
+        <w:tabs>
+          <w:tab w:val="num" w:pos="5400"/>
+        </w:tabs>
+        <w:ind w:left="5400" w:hanging="360"/>
+      </w:pPr>
+    </w:lvl>
+    <w:lvl w:ilvl="8" w:tentative="1">
+      <w:start w:val="1"/>
+      <w:numFmt w:val="lowerLetter"/>
+      <w:lvlText w:val="%9."/>
+      <w:lvlJc w:val="left"/>
+      <w:pPr>
+        <w:tabs>
+          <w:tab w:val="num" w:pos="6120"/>
+        </w:tabs>
+        <w:ind w:left="6120" w:hanging="360"/>
+      </w:pPr>
+    </w:lvl>
+  </w:abstractNum>
+  <w:abstractNum w:abstractNumId="7" w15:restartNumberingAfterBreak="0">
     <w:nsid w:val="0B1970F3"/>
     <w:multiLevelType w:val="multilevel"/>
     <w:tmpl w:val="D4E043F6"/>
@@ -10485,7 +10986,7 @@
       </w:pPr>
     </w:lvl>
   </w:abstractNum>
-  <w:abstractNum w:abstractNumId="7" w15:restartNumberingAfterBreak="0">
+  <w:abstractNum w:abstractNumId="8" w15:restartNumberingAfterBreak="0">
     <w:nsid w:val="13107B29"/>
     <w:multiLevelType w:val="hybridMultilevel"/>
     <w:tmpl w:val="16F2B378"/>
@@ -10571,7 +11072,7 @@
       </w:pPr>
     </w:lvl>
   </w:abstractNum>
-  <w:abstractNum w:abstractNumId="8" w15:restartNumberingAfterBreak="0">
+  <w:abstractNum w:abstractNumId="9" w15:restartNumberingAfterBreak="0">
     <w:nsid w:val="13B9633C"/>
     <w:multiLevelType w:val="hybridMultilevel"/>
     <w:tmpl w:val="1A2A2662"/>
@@ -10684,7 +11185,7 @@
       </w:rPr>
     </w:lvl>
   </w:abstractNum>
-  <w:abstractNum w:abstractNumId="9" w15:restartNumberingAfterBreak="0">
+  <w:abstractNum w:abstractNumId="10" w15:restartNumberingAfterBreak="0">
     <w:nsid w:val="16945157"/>
     <w:multiLevelType w:val="multilevel"/>
     <w:tmpl w:val="6DAAB11A"/>
@@ -10798,7 +11299,7 @@
       </w:pPr>
     </w:lvl>
   </w:abstractNum>
-  <w:abstractNum w:abstractNumId="10" w15:restartNumberingAfterBreak="0">
+  <w:abstractNum w:abstractNumId="11" w15:restartNumberingAfterBreak="0">
     <w:nsid w:val="171B27BB"/>
     <w:multiLevelType w:val="hybridMultilevel"/>
     <w:tmpl w:val="8C9E1934"/>
@@ -10911,7 +11412,7 @@
       </w:rPr>
     </w:lvl>
   </w:abstractNum>
-  <w:abstractNum w:abstractNumId="11" w15:restartNumberingAfterBreak="0">
+  <w:abstractNum w:abstractNumId="12" w15:restartNumberingAfterBreak="0">
     <w:nsid w:val="17721CDA"/>
     <w:multiLevelType w:val="hybridMultilevel"/>
     <w:tmpl w:val="3F8AF9D2"/>
@@ -10997,7 +11498,7 @@
       </w:pPr>
     </w:lvl>
   </w:abstractNum>
-  <w:abstractNum w:abstractNumId="12" w15:restartNumberingAfterBreak="0">
+  <w:abstractNum w:abstractNumId="13" w15:restartNumberingAfterBreak="0">
     <w:nsid w:val="18CC78CA"/>
     <w:multiLevelType w:val="hybridMultilevel"/>
     <w:tmpl w:val="33E8C67A"/>
@@ -11087,10 +11588,10 @@
       </w:pPr>
     </w:lvl>
   </w:abstractNum>
-  <w:abstractNum w:abstractNumId="13" w15:restartNumberingAfterBreak="0">
+  <w:abstractNum w:abstractNumId="14" w15:restartNumberingAfterBreak="0">
     <w:nsid w:val="1B596703"/>
     <w:multiLevelType w:val="multilevel"/>
-    <w:tmpl w:val="44003484"/>
+    <w:tmpl w:val="EB4C86B6"/>
     <w:lvl w:ilvl="0">
       <w:start w:val="1"/>
       <w:numFmt w:val="lowerLetter"/>
@@ -11108,7 +11609,7 @@
     </w:lvl>
     <w:lvl w:ilvl="1">
       <w:start w:val="1"/>
-      <w:numFmt w:val="decimal"/>
+      <w:numFmt w:val="lowerLetter"/>
       <w:lvlText w:val="%2."/>
       <w:lvlJc w:val="left"/>
       <w:pPr>
@@ -11204,7 +11705,7 @@
       </w:pPr>
     </w:lvl>
   </w:abstractNum>
-  <w:abstractNum w:abstractNumId="14" w15:restartNumberingAfterBreak="0">
+  <w:abstractNum w:abstractNumId="15" w15:restartNumberingAfterBreak="0">
     <w:nsid w:val="1BAF3937"/>
     <w:multiLevelType w:val="hybridMultilevel"/>
     <w:tmpl w:val="08E8F650"/>
@@ -11318,7 +11819,7 @@
       </w:rPr>
     </w:lvl>
   </w:abstractNum>
-  <w:abstractNum w:abstractNumId="15" w15:restartNumberingAfterBreak="0">
+  <w:abstractNum w:abstractNumId="16" w15:restartNumberingAfterBreak="0">
     <w:nsid w:val="1D673E4D"/>
     <w:multiLevelType w:val="hybridMultilevel"/>
     <w:tmpl w:val="9A5AE136"/>
@@ -11431,7 +11932,7 @@
       </w:rPr>
     </w:lvl>
   </w:abstractNum>
-  <w:abstractNum w:abstractNumId="16" w15:restartNumberingAfterBreak="0">
+  <w:abstractNum w:abstractNumId="17" w15:restartNumberingAfterBreak="0">
     <w:nsid w:val="1D771E35"/>
     <w:multiLevelType w:val="hybridMultilevel"/>
     <w:tmpl w:val="4BC683AE"/>
@@ -11545,7 +12046,7 @@
       </w:rPr>
     </w:lvl>
   </w:abstractNum>
-  <w:abstractNum w:abstractNumId="17" w15:restartNumberingAfterBreak="0">
+  <w:abstractNum w:abstractNumId="18" w15:restartNumberingAfterBreak="0">
     <w:nsid w:val="1DAC1875"/>
     <w:multiLevelType w:val="hybridMultilevel"/>
     <w:tmpl w:val="CCB83860"/>
@@ -11634,7 +12135,7 @@
       </w:pPr>
     </w:lvl>
   </w:abstractNum>
-  <w:abstractNum w:abstractNumId="18" w15:restartNumberingAfterBreak="0">
+  <w:abstractNum w:abstractNumId="19" w15:restartNumberingAfterBreak="0">
     <w:nsid w:val="1F177554"/>
     <w:multiLevelType w:val="hybridMultilevel"/>
     <w:tmpl w:val="09C41524"/>
@@ -11747,7 +12248,7 @@
       </w:rPr>
     </w:lvl>
   </w:abstractNum>
-  <w:abstractNum w:abstractNumId="19" w15:restartNumberingAfterBreak="0">
+  <w:abstractNum w:abstractNumId="20" w15:restartNumberingAfterBreak="0">
     <w:nsid w:val="1FEB305E"/>
     <w:multiLevelType w:val="hybridMultilevel"/>
     <w:tmpl w:val="D24C5474"/>
@@ -11836,7 +12337,7 @@
       </w:pPr>
     </w:lvl>
   </w:abstractNum>
-  <w:abstractNum w:abstractNumId="20" w15:restartNumberingAfterBreak="0">
+  <w:abstractNum w:abstractNumId="21" w15:restartNumberingAfterBreak="0">
     <w:nsid w:val="208C41CF"/>
     <w:multiLevelType w:val="hybridMultilevel"/>
     <w:tmpl w:val="D4B84F7A"/>
@@ -11922,7 +12423,7 @@
       </w:pPr>
     </w:lvl>
   </w:abstractNum>
-  <w:abstractNum w:abstractNumId="21" w15:restartNumberingAfterBreak="0">
+  <w:abstractNum w:abstractNumId="22" w15:restartNumberingAfterBreak="0">
     <w:nsid w:val="249D4B51"/>
     <w:multiLevelType w:val="hybridMultilevel"/>
     <w:tmpl w:val="AB50C1EC"/>
@@ -12011,7 +12512,7 @@
       </w:pPr>
     </w:lvl>
   </w:abstractNum>
-  <w:abstractNum w:abstractNumId="22" w15:restartNumberingAfterBreak="0">
+  <w:abstractNum w:abstractNumId="23" w15:restartNumberingAfterBreak="0">
     <w:nsid w:val="2BE8316D"/>
     <w:multiLevelType w:val="hybridMultilevel"/>
     <w:tmpl w:val="54D87CA4"/>
@@ -12100,7 +12601,7 @@
       </w:pPr>
     </w:lvl>
   </w:abstractNum>
-  <w:abstractNum w:abstractNumId="23" w15:restartNumberingAfterBreak="0">
+  <w:abstractNum w:abstractNumId="24" w15:restartNumberingAfterBreak="0">
     <w:nsid w:val="2C267B38"/>
     <w:multiLevelType w:val="hybridMultilevel"/>
     <w:tmpl w:val="B18A6E32"/>
@@ -12190,7 +12691,7 @@
       </w:pPr>
     </w:lvl>
   </w:abstractNum>
-  <w:abstractNum w:abstractNumId="24" w15:restartNumberingAfterBreak="0">
+  <w:abstractNum w:abstractNumId="25" w15:restartNumberingAfterBreak="0">
     <w:nsid w:val="2D7B766C"/>
     <w:multiLevelType w:val="multilevel"/>
     <w:tmpl w:val="A3F6C4DC"/>
@@ -12303,7 +12804,7 @@
       </w:pPr>
     </w:lvl>
   </w:abstractNum>
-  <w:abstractNum w:abstractNumId="25" w15:restartNumberingAfterBreak="0">
+  <w:abstractNum w:abstractNumId="26" w15:restartNumberingAfterBreak="0">
     <w:nsid w:val="2DBC2E9F"/>
     <w:multiLevelType w:val="hybridMultilevel"/>
     <w:tmpl w:val="7EC015E8"/>
@@ -12389,7 +12890,7 @@
       </w:pPr>
     </w:lvl>
   </w:abstractNum>
-  <w:abstractNum w:abstractNumId="26" w15:restartNumberingAfterBreak="0">
+  <w:abstractNum w:abstractNumId="27" w15:restartNumberingAfterBreak="0">
     <w:nsid w:val="2E1B77CB"/>
     <w:multiLevelType w:val="hybridMultilevel"/>
     <w:tmpl w:val="D242E692"/>
@@ -12502,7 +13003,7 @@
       </w:rPr>
     </w:lvl>
   </w:abstractNum>
-  <w:abstractNum w:abstractNumId="27" w15:restartNumberingAfterBreak="0">
+  <w:abstractNum w:abstractNumId="28" w15:restartNumberingAfterBreak="0">
     <w:nsid w:val="2FC019DB"/>
     <w:multiLevelType w:val="hybridMultilevel"/>
     <w:tmpl w:val="E13EA4D4"/>
@@ -12591,7 +13092,7 @@
       </w:pPr>
     </w:lvl>
   </w:abstractNum>
-  <w:abstractNum w:abstractNumId="28" w15:restartNumberingAfterBreak="0">
+  <w:abstractNum w:abstractNumId="29" w15:restartNumberingAfterBreak="0">
     <w:nsid w:val="307D5CD5"/>
     <w:multiLevelType w:val="hybridMultilevel"/>
     <w:tmpl w:val="CCB83860"/>
@@ -12680,7 +13181,7 @@
       </w:pPr>
     </w:lvl>
   </w:abstractNum>
-  <w:abstractNum w:abstractNumId="29" w15:restartNumberingAfterBreak="0">
+  <w:abstractNum w:abstractNumId="30" w15:restartNumberingAfterBreak="0">
     <w:nsid w:val="30E574E0"/>
     <w:multiLevelType w:val="multilevel"/>
     <w:tmpl w:val="4330EF88"/>
@@ -12793,7 +13294,7 @@
       </w:pPr>
     </w:lvl>
   </w:abstractNum>
-  <w:abstractNum w:abstractNumId="30" w15:restartNumberingAfterBreak="0">
+  <w:abstractNum w:abstractNumId="31" w15:restartNumberingAfterBreak="0">
     <w:nsid w:val="39355EE6"/>
     <w:multiLevelType w:val="hybridMultilevel"/>
     <w:tmpl w:val="C78A6B18"/>
@@ -12907,7 +13408,7 @@
       </w:rPr>
     </w:lvl>
   </w:abstractNum>
-  <w:abstractNum w:abstractNumId="31" w15:restartNumberingAfterBreak="0">
+  <w:abstractNum w:abstractNumId="32" w15:restartNumberingAfterBreak="0">
     <w:nsid w:val="3BD21D11"/>
     <w:multiLevelType w:val="multilevel"/>
     <w:tmpl w:val="3BE64FD6"/>
@@ -13021,7 +13522,7 @@
       </w:pPr>
     </w:lvl>
   </w:abstractNum>
-  <w:abstractNum w:abstractNumId="32" w15:restartNumberingAfterBreak="0">
+  <w:abstractNum w:abstractNumId="33" w15:restartNumberingAfterBreak="0">
     <w:nsid w:val="3DB74ED1"/>
     <w:multiLevelType w:val="hybridMultilevel"/>
     <w:tmpl w:val="AAE8F902"/>
@@ -13134,7 +13635,7 @@
       </w:rPr>
     </w:lvl>
   </w:abstractNum>
-  <w:abstractNum w:abstractNumId="33" w15:restartNumberingAfterBreak="0">
+  <w:abstractNum w:abstractNumId="34" w15:restartNumberingAfterBreak="0">
     <w:nsid w:val="3DD00D86"/>
     <w:multiLevelType w:val="hybridMultilevel"/>
     <w:tmpl w:val="8B5A78AC"/>
@@ -13223,7 +13724,7 @@
       </w:pPr>
     </w:lvl>
   </w:abstractNum>
-  <w:abstractNum w:abstractNumId="34" w15:restartNumberingAfterBreak="0">
+  <w:abstractNum w:abstractNumId="35" w15:restartNumberingAfterBreak="0">
     <w:nsid w:val="3F8E7747"/>
     <w:multiLevelType w:val="hybridMultilevel"/>
     <w:tmpl w:val="0F70C27A"/>
@@ -13309,7 +13810,7 @@
       </w:pPr>
     </w:lvl>
   </w:abstractNum>
-  <w:abstractNum w:abstractNumId="35" w15:restartNumberingAfterBreak="0">
+  <w:abstractNum w:abstractNumId="36" w15:restartNumberingAfterBreak="0">
     <w:nsid w:val="42480F77"/>
     <w:multiLevelType w:val="multilevel"/>
     <w:tmpl w:val="31AE5018"/>
@@ -13423,7 +13924,7 @@
       </w:pPr>
     </w:lvl>
   </w:abstractNum>
-  <w:abstractNum w:abstractNumId="36" w15:restartNumberingAfterBreak="0">
+  <w:abstractNum w:abstractNumId="37" w15:restartNumberingAfterBreak="0">
     <w:nsid w:val="43A31503"/>
     <w:multiLevelType w:val="hybridMultilevel"/>
     <w:tmpl w:val="AB5A511A"/>
@@ -13537,7 +14038,7 @@
       </w:rPr>
     </w:lvl>
   </w:abstractNum>
-  <w:abstractNum w:abstractNumId="37" w15:restartNumberingAfterBreak="0">
+  <w:abstractNum w:abstractNumId="38" w15:restartNumberingAfterBreak="0">
     <w:nsid w:val="4A251F6A"/>
     <w:multiLevelType w:val="hybridMultilevel"/>
     <w:tmpl w:val="5D8AD43C"/>
@@ -13650,7 +14151,7 @@
       </w:rPr>
     </w:lvl>
   </w:abstractNum>
-  <w:abstractNum w:abstractNumId="38" w15:restartNumberingAfterBreak="0">
+  <w:abstractNum w:abstractNumId="39" w15:restartNumberingAfterBreak="0">
     <w:nsid w:val="4E8929CB"/>
     <w:multiLevelType w:val="hybridMultilevel"/>
     <w:tmpl w:val="47CAA644"/>
@@ -13739,7 +14240,7 @@
       </w:pPr>
     </w:lvl>
   </w:abstractNum>
-  <w:abstractNum w:abstractNumId="39" w15:restartNumberingAfterBreak="0">
+  <w:abstractNum w:abstractNumId="40" w15:restartNumberingAfterBreak="0">
     <w:nsid w:val="53094B91"/>
     <w:multiLevelType w:val="multilevel"/>
     <w:tmpl w:val="5AC80F8E"/>
@@ -13853,7 +14354,7 @@
       </w:pPr>
     </w:lvl>
   </w:abstractNum>
-  <w:abstractNum w:abstractNumId="40" w15:restartNumberingAfterBreak="0">
+  <w:abstractNum w:abstractNumId="41" w15:restartNumberingAfterBreak="0">
     <w:nsid w:val="533F68AB"/>
     <w:multiLevelType w:val="hybridMultilevel"/>
     <w:tmpl w:val="53FC4AEC"/>
@@ -13942,7 +14443,7 @@
       </w:pPr>
     </w:lvl>
   </w:abstractNum>
-  <w:abstractNum w:abstractNumId="41" w15:restartNumberingAfterBreak="0">
+  <w:abstractNum w:abstractNumId="42" w15:restartNumberingAfterBreak="0">
     <w:nsid w:val="553066BD"/>
     <w:multiLevelType w:val="hybridMultilevel"/>
     <w:tmpl w:val="5AD4D94C"/>
@@ -14028,7 +14529,7 @@
       </w:pPr>
     </w:lvl>
   </w:abstractNum>
-  <w:abstractNum w:abstractNumId="42" w15:restartNumberingAfterBreak="0">
+  <w:abstractNum w:abstractNumId="43" w15:restartNumberingAfterBreak="0">
     <w:nsid w:val="58B145E3"/>
     <w:multiLevelType w:val="hybridMultilevel"/>
     <w:tmpl w:val="213C86DA"/>
@@ -14114,7 +14615,7 @@
       </w:pPr>
     </w:lvl>
   </w:abstractNum>
-  <w:abstractNum w:abstractNumId="43" w15:restartNumberingAfterBreak="0">
+  <w:abstractNum w:abstractNumId="44" w15:restartNumberingAfterBreak="0">
     <w:nsid w:val="59F0088A"/>
     <w:multiLevelType w:val="hybridMultilevel"/>
     <w:tmpl w:val="6666DE9A"/>
@@ -14258,7 +14759,7 @@
       </w:rPr>
     </w:lvl>
   </w:abstractNum>
-  <w:abstractNum w:abstractNumId="44" w15:restartNumberingAfterBreak="0">
+  <w:abstractNum w:abstractNumId="45" w15:restartNumberingAfterBreak="0">
     <w:nsid w:val="5D695B23"/>
     <w:multiLevelType w:val="hybridMultilevel"/>
     <w:tmpl w:val="0F70C27A"/>
@@ -14344,7 +14845,7 @@
       </w:pPr>
     </w:lvl>
   </w:abstractNum>
-  <w:abstractNum w:abstractNumId="45" w15:restartNumberingAfterBreak="0">
+  <w:abstractNum w:abstractNumId="46" w15:restartNumberingAfterBreak="0">
     <w:nsid w:val="6298214C"/>
     <w:multiLevelType w:val="hybridMultilevel"/>
     <w:tmpl w:val="437C4CD8"/>
@@ -14458,7 +14959,7 @@
       </w:rPr>
     </w:lvl>
   </w:abstractNum>
-  <w:abstractNum w:abstractNumId="46" w15:restartNumberingAfterBreak="0">
+  <w:abstractNum w:abstractNumId="47" w15:restartNumberingAfterBreak="0">
     <w:nsid w:val="64474428"/>
     <w:multiLevelType w:val="hybridMultilevel"/>
     <w:tmpl w:val="4DE4A4CC"/>
@@ -14547,7 +15048,7 @@
       </w:pPr>
     </w:lvl>
   </w:abstractNum>
-  <w:abstractNum w:abstractNumId="47" w15:restartNumberingAfterBreak="0">
+  <w:abstractNum w:abstractNumId="48" w15:restartNumberingAfterBreak="0">
     <w:nsid w:val="65066A78"/>
     <w:multiLevelType w:val="hybridMultilevel"/>
     <w:tmpl w:val="02A84A24"/>
@@ -14661,7 +15162,7 @@
       </w:rPr>
     </w:lvl>
   </w:abstractNum>
-  <w:abstractNum w:abstractNumId="48" w15:restartNumberingAfterBreak="0">
+  <w:abstractNum w:abstractNumId="49" w15:restartNumberingAfterBreak="0">
     <w:nsid w:val="672B19D9"/>
     <w:multiLevelType w:val="hybridMultilevel"/>
     <w:tmpl w:val="C158C6EE"/>
@@ -14747,7 +15248,7 @@
       </w:pPr>
     </w:lvl>
   </w:abstractNum>
-  <w:abstractNum w:abstractNumId="49" w15:restartNumberingAfterBreak="0">
+  <w:abstractNum w:abstractNumId="50" w15:restartNumberingAfterBreak="0">
     <w:nsid w:val="67B85754"/>
     <w:multiLevelType w:val="multilevel"/>
     <w:tmpl w:val="6E286F34"/>
@@ -14860,7 +15361,7 @@
       </w:pPr>
     </w:lvl>
   </w:abstractNum>
-  <w:abstractNum w:abstractNumId="50" w15:restartNumberingAfterBreak="0">
+  <w:abstractNum w:abstractNumId="51" w15:restartNumberingAfterBreak="0">
     <w:nsid w:val="69D14A9B"/>
     <w:multiLevelType w:val="hybridMultilevel"/>
     <w:tmpl w:val="3126DC86"/>
@@ -14946,7 +15447,7 @@
       </w:pPr>
     </w:lvl>
   </w:abstractNum>
-  <w:abstractNum w:abstractNumId="51" w15:restartNumberingAfterBreak="0">
+  <w:abstractNum w:abstractNumId="52" w15:restartNumberingAfterBreak="0">
     <w:nsid w:val="6D4C5807"/>
     <w:multiLevelType w:val="hybridMultilevel"/>
     <w:tmpl w:val="CF3A8DF2"/>
@@ -15035,7 +15536,7 @@
       </w:pPr>
     </w:lvl>
   </w:abstractNum>
-  <w:abstractNum w:abstractNumId="52" w15:restartNumberingAfterBreak="0">
+  <w:abstractNum w:abstractNumId="53" w15:restartNumberingAfterBreak="0">
     <w:nsid w:val="6D581F9B"/>
     <w:multiLevelType w:val="hybridMultilevel"/>
     <w:tmpl w:val="24F8B3AC"/>
@@ -15124,7 +15625,7 @@
       </w:pPr>
     </w:lvl>
   </w:abstractNum>
-  <w:abstractNum w:abstractNumId="53" w15:restartNumberingAfterBreak="0">
+  <w:abstractNum w:abstractNumId="54" w15:restartNumberingAfterBreak="0">
     <w:nsid w:val="71715441"/>
     <w:multiLevelType w:val="multilevel"/>
     <w:tmpl w:val="31AE5018"/>
@@ -15238,7 +15739,7 @@
       </w:pPr>
     </w:lvl>
   </w:abstractNum>
-  <w:abstractNum w:abstractNumId="54" w15:restartNumberingAfterBreak="0">
+  <w:abstractNum w:abstractNumId="55" w15:restartNumberingAfterBreak="0">
     <w:nsid w:val="75BA44DE"/>
     <w:multiLevelType w:val="hybridMultilevel"/>
     <w:tmpl w:val="680E78A6"/>
@@ -15351,7 +15852,7 @@
       </w:rPr>
     </w:lvl>
   </w:abstractNum>
-  <w:abstractNum w:abstractNumId="55" w15:restartNumberingAfterBreak="0">
+  <w:abstractNum w:abstractNumId="56" w15:restartNumberingAfterBreak="0">
     <w:nsid w:val="766857FA"/>
     <w:multiLevelType w:val="hybridMultilevel"/>
     <w:tmpl w:val="197E38C8"/>
@@ -15440,7 +15941,7 @@
       </w:pPr>
     </w:lvl>
   </w:abstractNum>
-  <w:abstractNum w:abstractNumId="56" w15:restartNumberingAfterBreak="0">
+  <w:abstractNum w:abstractNumId="57" w15:restartNumberingAfterBreak="0">
     <w:nsid w:val="77CE7B06"/>
     <w:multiLevelType w:val="hybridMultilevel"/>
     <w:tmpl w:val="C066924A"/>
@@ -15555,88 +16056,88 @@
     </w:lvl>
   </w:abstractNum>
   <w:num w:numId="1">
-    <w:abstractNumId w:val="24"/>
+    <w:abstractNumId w:val="25"/>
     <w:lvlOverride w:ilvl="0">
       <w:startOverride w:val="1"/>
     </w:lvlOverride>
   </w:num>
   <w:num w:numId="2">
-    <w:abstractNumId w:val="29"/>
+    <w:abstractNumId w:val="30"/>
   </w:num>
   <w:num w:numId="3">
-    <w:abstractNumId w:val="27"/>
+    <w:abstractNumId w:val="28"/>
   </w:num>
   <w:num w:numId="4">
-    <w:abstractNumId w:val="55"/>
+    <w:abstractNumId w:val="56"/>
   </w:num>
   <w:num w:numId="5">
     <w:abstractNumId w:val="2"/>
   </w:num>
   <w:num w:numId="6">
-    <w:abstractNumId w:val="17"/>
+    <w:abstractNumId w:val="18"/>
   </w:num>
   <w:num w:numId="7">
-    <w:abstractNumId w:val="49"/>
+    <w:abstractNumId w:val="50"/>
   </w:num>
   <w:num w:numId="8">
-    <w:abstractNumId w:val="31"/>
+    <w:abstractNumId w:val="32"/>
     <w:lvlOverride w:ilvl="0">
       <w:startOverride w:val="1"/>
     </w:lvlOverride>
   </w:num>
   <w:num w:numId="9">
-    <w:abstractNumId w:val="13"/>
+    <w:abstractNumId w:val="14"/>
   </w:num>
   <w:num w:numId="10">
+    <w:abstractNumId w:val="44"/>
+  </w:num>
+  <w:num w:numId="11">
+    <w:abstractNumId w:val="52"/>
+  </w:num>
+  <w:num w:numId="12">
+    <w:abstractNumId w:val="24"/>
+  </w:num>
+  <w:num w:numId="13">
     <w:abstractNumId w:val="43"/>
   </w:num>
-  <w:num w:numId="11">
-    <w:abstractNumId w:val="51"/>
-  </w:num>
-  <w:num w:numId="12">
-    <w:abstractNumId w:val="23"/>
-  </w:num>
-  <w:num w:numId="13">
-    <w:abstractNumId w:val="42"/>
-  </w:num>
   <w:num w:numId="14">
-    <w:abstractNumId w:val="46"/>
+    <w:abstractNumId w:val="47"/>
   </w:num>
   <w:num w:numId="15">
-    <w:abstractNumId w:val="22"/>
+    <w:abstractNumId w:val="23"/>
   </w:num>
   <w:num w:numId="16">
     <w:abstractNumId w:val="5"/>
   </w:num>
   <w:num w:numId="17">
-    <w:abstractNumId w:val="38"/>
+    <w:abstractNumId w:val="39"/>
   </w:num>
   <w:num w:numId="18">
-    <w:abstractNumId w:val="35"/>
+    <w:abstractNumId w:val="36"/>
   </w:num>
   <w:num w:numId="19">
-    <w:abstractNumId w:val="6"/>
+    <w:abstractNumId w:val="7"/>
   </w:num>
   <w:num w:numId="20">
-    <w:abstractNumId w:val="12"/>
+    <w:abstractNumId w:val="13"/>
   </w:num>
   <w:num w:numId="21">
-    <w:abstractNumId w:val="41"/>
+    <w:abstractNumId w:val="42"/>
   </w:num>
   <w:num w:numId="22">
-    <w:abstractNumId w:val="33"/>
+    <w:abstractNumId w:val="34"/>
   </w:num>
   <w:num w:numId="23">
-    <w:abstractNumId w:val="52"/>
+    <w:abstractNumId w:val="53"/>
   </w:num>
   <w:num w:numId="24">
-    <w:abstractNumId w:val="15"/>
+    <w:abstractNumId w:val="16"/>
   </w:num>
   <w:num w:numId="25">
-    <w:abstractNumId w:val="44"/>
+    <w:abstractNumId w:val="45"/>
   </w:num>
   <w:num w:numId="26">
-    <w:abstractNumId w:val="7"/>
+    <w:abstractNumId w:val="8"/>
   </w:num>
   <w:num w:numId="27">
     <w:abstractNumId w:val="1"/>
@@ -15645,19 +16146,19 @@
     <w:abstractNumId w:val="0"/>
   </w:num>
   <w:num w:numId="29">
-    <w:abstractNumId w:val="47"/>
+    <w:abstractNumId w:val="48"/>
   </w:num>
   <w:num w:numId="30">
-    <w:abstractNumId w:val="36"/>
+    <w:abstractNumId w:val="37"/>
   </w:num>
   <w:num w:numId="31">
-    <w:abstractNumId w:val="45"/>
+    <w:abstractNumId w:val="46"/>
   </w:num>
   <w:num w:numId="32">
-    <w:abstractNumId w:val="16"/>
+    <w:abstractNumId w:val="17"/>
   </w:num>
   <w:num w:numId="33">
-    <w:abstractNumId w:val="30"/>
+    <w:abstractNumId w:val="31"/>
   </w:num>
   <w:num w:numId="34">
     <w:abstractNumId w:val="0"/>
@@ -15666,40 +16167,40 @@
     </w:lvlOverride>
   </w:num>
   <w:num w:numId="35">
-    <w:abstractNumId w:val="56"/>
+    <w:abstractNumId w:val="57"/>
   </w:num>
   <w:num w:numId="36">
-    <w:abstractNumId w:val="14"/>
+    <w:abstractNumId w:val="15"/>
   </w:num>
   <w:num w:numId="37">
-    <w:abstractNumId w:val="32"/>
+    <w:abstractNumId w:val="33"/>
   </w:num>
   <w:num w:numId="38">
-    <w:abstractNumId w:val="8"/>
+    <w:abstractNumId w:val="9"/>
   </w:num>
   <w:num w:numId="39">
-    <w:abstractNumId w:val="37"/>
+    <w:abstractNumId w:val="38"/>
   </w:num>
   <w:num w:numId="40">
     <w:abstractNumId w:val="4"/>
   </w:num>
   <w:num w:numId="41">
-    <w:abstractNumId w:val="53"/>
+    <w:abstractNumId w:val="54"/>
   </w:num>
   <w:num w:numId="42">
-    <w:abstractNumId w:val="18"/>
+    <w:abstractNumId w:val="19"/>
   </w:num>
   <w:num w:numId="43">
-    <w:abstractNumId w:val="39"/>
+    <w:abstractNumId w:val="40"/>
   </w:num>
   <w:num w:numId="44">
-    <w:abstractNumId w:val="26"/>
+    <w:abstractNumId w:val="27"/>
   </w:num>
   <w:num w:numId="45">
-    <w:abstractNumId w:val="9"/>
+    <w:abstractNumId w:val="10"/>
   </w:num>
   <w:num w:numId="46">
-    <w:abstractNumId w:val="10"/>
+    <w:abstractNumId w:val="11"/>
   </w:num>
   <w:num w:numId="47">
     <w:abstractNumId w:val="0"/>
@@ -15732,43 +16233,43 @@
     </w:lvlOverride>
   </w:num>
   <w:num w:numId="52">
-    <w:abstractNumId w:val="34"/>
+    <w:abstractNumId w:val="35"/>
   </w:num>
   <w:num w:numId="53">
     <w:abstractNumId w:val="0"/>
   </w:num>
   <w:num w:numId="54">
-    <w:abstractNumId w:val="48"/>
+    <w:abstractNumId w:val="49"/>
   </w:num>
   <w:num w:numId="55">
-    <w:abstractNumId w:val="25"/>
+    <w:abstractNumId w:val="26"/>
   </w:num>
   <w:num w:numId="56">
-    <w:abstractNumId w:val="40"/>
+    <w:abstractNumId w:val="41"/>
   </w:num>
   <w:num w:numId="57">
+    <w:abstractNumId w:val="22"/>
+  </w:num>
+  <w:num w:numId="58">
+    <w:abstractNumId w:val="51"/>
+  </w:num>
+  <w:num w:numId="59">
     <w:abstractNumId w:val="21"/>
   </w:num>
-  <w:num w:numId="58">
-    <w:abstractNumId w:val="50"/>
-  </w:num>
-  <w:num w:numId="59">
-    <w:abstractNumId w:val="20"/>
-  </w:num>
   <w:num w:numId="60">
-    <w:abstractNumId w:val="11"/>
+    <w:abstractNumId w:val="12"/>
   </w:num>
   <w:num w:numId="61">
     <w:abstractNumId w:val="0"/>
   </w:num>
   <w:num w:numId="62">
-    <w:abstractNumId w:val="54"/>
+    <w:abstractNumId w:val="55"/>
   </w:num>
   <w:num w:numId="63">
-    <w:abstractNumId w:val="28"/>
+    <w:abstractNumId w:val="29"/>
   </w:num>
   <w:num w:numId="64">
-    <w:abstractNumId w:val="19"/>
+    <w:abstractNumId w:val="20"/>
   </w:num>
   <w:num w:numId="65">
     <w:abstractNumId w:val="0"/>
@@ -15781,6 +16282,9 @@
   </w:num>
   <w:num w:numId="67">
     <w:abstractNumId w:val="3"/>
+  </w:num>
+  <w:num w:numId="68">
+    <w:abstractNumId w:val="6"/>
   </w:num>
   <w:numIdMacAtCleanup w:val="62"/>
 </w:numbering>
@@ -15892,7 +16396,7 @@
     <w:lsdException w:name="Hyperlink" w:semiHidden="1" w:unhideWhenUsed="1"/>
     <w:lsdException w:name="FollowedHyperlink" w:semiHidden="1" w:unhideWhenUsed="1"/>
     <w:lsdException w:name="Strong" w:uiPriority="22"/>
-    <w:lsdException w:name="Emphasis" w:uiPriority="20"/>
+    <w:lsdException w:name="Emphasis" w:uiPriority="20" w:qFormat="1"/>
     <w:lsdException w:name="Document Map" w:semiHidden="1" w:unhideWhenUsed="1"/>
     <w:lsdException w:name="Plain Text" w:semiHidden="1" w:unhideWhenUsed="1"/>
     <w:lsdException w:name="E-mail Signature" w:semiHidden="1" w:unhideWhenUsed="1"/>
@@ -16781,11 +17285,10 @@
     <w:uiPriority w:val="99"/>
     <w:unhideWhenUsed/>
     <w:qFormat/>
-    <w:rsid w:val="00AE0D55"/>
+    <w:rsid w:val="00504F97"/>
     <w:pPr>
-      <w:numPr>
-        <w:numId w:val="28"/>
-      </w:numPr>
+      <w:spacing w:after="0" w:line="240" w:lineRule="auto"/>
+      <w:ind w:left="360" w:hanging="360"/>
       <w:contextualSpacing/>
     </w:pPr>
   </w:style>
@@ -16856,6 +17359,17 @@
     <w:rsid w:val="009F5667"/>
     <w:rPr>
       <w:rFonts w:ascii="Segoe UI" w:hAnsi="Segoe UI"/>
+    </w:rPr>
+  </w:style>
+  <w:style w:type="character" w:styleId="Emphasis">
+    <w:name w:val="Emphasis"/>
+    <w:basedOn w:val="DefaultParagraphFont"/>
+    <w:uiPriority w:val="20"/>
+    <w:qFormat/>
+    <w:rsid w:val="00AE168E"/>
+    <w:rPr>
+      <w:i/>
+      <w:iCs/>
     </w:rPr>
   </w:style>
 </w:styles>
@@ -17123,15 +17637,6 @@
 </file>
 
 <file path=customXml/item1.xml><?xml version="1.0" encoding="utf-8"?>
-<?mso-contentType ?>
-<FormTemplates xmlns="http://schemas.microsoft.com/sharepoint/v3/contenttype/forms">
-  <Display>DocumentLibraryForm</Display>
-  <Edit>DocumentLibraryForm</Edit>
-  <New>DocumentLibraryForm</New>
-</FormTemplates>
-</file>
-
-<file path=customXml/item2.xml><?xml version="1.0" encoding="utf-8"?>
 <ct:contentTypeSchema xmlns:ct="http://schemas.microsoft.com/office/2006/metadata/contentType" xmlns:ma="http://schemas.microsoft.com/office/2006/metadata/properties/metaAttributes" ct:_="" ma:_="" ma:contentTypeName="Document" ma:contentTypeID="0x0101009E459A5CE6796B4798DEF04839B8375D" ma:contentTypeVersion="4" ma:contentTypeDescription="Create a new document." ma:contentTypeScope="" ma:versionID="2deb9ef07d19af115025e0b13708ec68">
   <xsd:schema xmlns:xsd="http://www.w3.org/2001/XMLSchema" xmlns:xs="http://www.w3.org/2001/XMLSchema" xmlns:p="http://schemas.microsoft.com/office/2006/metadata/properties" xmlns:ns2="0bce88bd-4f91-4e38-b0b4-3fc8bf80c9f4" targetNamespace="http://schemas.microsoft.com/office/2006/metadata/properties" ma:root="true" ma:fieldsID="cd512c29beee1cfca6876cd9b76c8e4d" ns2:_="">
     <xsd:import namespace="0bce88bd-4f91-4e38-b0b4-3fc8bf80c9f4"/>
@@ -17293,10 +17798,19 @@
 </ct:contentTypeSchema>
 </file>
 
-<file path=customXml/item3.xml><?xml version="1.0" encoding="utf-8"?>
+<file path=customXml/item2.xml><?xml version="1.0" encoding="utf-8"?>
 <p:properties xmlns:p="http://schemas.microsoft.com/office/2006/metadata/properties" xmlns:xsi="http://www.w3.org/2001/XMLSchema-instance" xmlns:pc="http://schemas.microsoft.com/office/infopath/2007/PartnerControls">
   <documentManagement/>
 </p:properties>
+</file>
+
+<file path=customXml/item3.xml><?xml version="1.0" encoding="utf-8"?>
+<?mso-contentType ?>
+<FormTemplates xmlns="http://schemas.microsoft.com/sharepoint/v3/contenttype/forms">
+  <Display>DocumentLibraryForm</Display>
+  <Edit>DocumentLibraryForm</Edit>
+  <New>DocumentLibraryForm</New>
+</FormTemplates>
 </file>
 
 <file path=customXml/item4.xml><?xml version="1.0" encoding="utf-8"?>
@@ -17304,14 +17818,6 @@
 </file>
 
 <file path=customXml/itemProps1.xml><?xml version="1.0" encoding="utf-8"?>
-<ds:datastoreItem xmlns:ds="http://schemas.openxmlformats.org/officeDocument/2006/customXml" ds:itemID="{0A9DA687-A057-408F-B9C7-B9973E1303DE}">
-  <ds:schemaRefs>
-    <ds:schemaRef ds:uri="http://schemas.microsoft.com/sharepoint/v3/contenttype/forms"/>
-  </ds:schemaRefs>
-</ds:datastoreItem>
-</file>
-
-<file path=customXml/itemProps2.xml><?xml version="1.0" encoding="utf-8"?>
 <ds:datastoreItem xmlns:ds="http://schemas.openxmlformats.org/officeDocument/2006/customXml" ds:itemID="{2523B783-4E91-412A-B0F0-4D13E61A0349}">
   <ds:schemaRefs>
     <ds:schemaRef ds:uri="http://schemas.microsoft.com/office/2006/metadata/contentType"/>
@@ -17329,24 +17835,32 @@
 </ds:datastoreItem>
 </file>
 
-<file path=customXml/itemProps3.xml><?xml version="1.0" encoding="utf-8"?>
+<file path=customXml/itemProps2.xml><?xml version="1.0" encoding="utf-8"?>
 <ds:datastoreItem xmlns:ds="http://schemas.openxmlformats.org/officeDocument/2006/customXml" ds:itemID="{B62EF8AE-0D70-4737-B5B1-2325A752EBB6}">
   <ds:schemaRefs>
+    <ds:schemaRef ds:uri="http://purl.org/dc/elements/1.1/"/>
+    <ds:schemaRef ds:uri="http://schemas.microsoft.com/office/2006/documentManagement/types"/>
+    <ds:schemaRef ds:uri="http://purl.org/dc/terms/"/>
     <ds:schemaRef ds:uri="http://schemas.openxmlformats.org/package/2006/metadata/core-properties"/>
     <ds:schemaRef ds:uri="http://purl.org/dc/dcmitype/"/>
-    <ds:schemaRef ds:uri="http://schemas.microsoft.com/office/2006/documentManagement/types"/>
-    <ds:schemaRef ds:uri="http://purl.org/dc/elements/1.1/"/>
-    <ds:schemaRef ds:uri="http://schemas.microsoft.com/office/2006/metadata/properties"/>
-    <ds:schemaRef ds:uri="http://purl.org/dc/terms/"/>
     <ds:schemaRef ds:uri="http://schemas.microsoft.com/office/infopath/2007/PartnerControls"/>
     <ds:schemaRef ds:uri="0bce88bd-4f91-4e38-b0b4-3fc8bf80c9f4"/>
+    <ds:schemaRef ds:uri="http://schemas.microsoft.com/office/2006/metadata/properties"/>
     <ds:schemaRef ds:uri="http://www.w3.org/XML/1998/namespace"/>
   </ds:schemaRefs>
 </ds:datastoreItem>
 </file>
 
+<file path=customXml/itemProps3.xml><?xml version="1.0" encoding="utf-8"?>
+<ds:datastoreItem xmlns:ds="http://schemas.openxmlformats.org/officeDocument/2006/customXml" ds:itemID="{0A9DA687-A057-408F-B9C7-B9973E1303DE}">
+  <ds:schemaRefs>
+    <ds:schemaRef ds:uri="http://schemas.microsoft.com/sharepoint/v3/contenttype/forms"/>
+  </ds:schemaRefs>
+</ds:datastoreItem>
+</file>
+
 <file path=customXml/itemProps4.xml><?xml version="1.0" encoding="utf-8"?>
-<ds:datastoreItem xmlns:ds="http://schemas.openxmlformats.org/officeDocument/2006/customXml" ds:itemID="{E69CC4AC-BB92-4F3B-989C-CD4263162F7B}">
+<ds:datastoreItem xmlns:ds="http://schemas.openxmlformats.org/officeDocument/2006/customXml" ds:itemID="{6CB25347-BAA5-4A2D-B3F8-8D44EE0FE020}">
   <ds:schemaRefs>
     <ds:schemaRef ds:uri="http://schemas.openxmlformats.org/officeDocument/2006/bibliography"/>
   </ds:schemaRefs>

</xml_diff>

<commit_message>
Deployment Guide: Step 8a correction #629 (#670)
Deployment Guide: Step 8a correction #629
</commit_message>
<xml_diff>
--- a/tree/master/cloud/docs/Matter Center Build and Deployment Guide.docx
+++ b/tree/master/cloud/docs/Matter Center Build and Deployment Guide.docx
@@ -10,8 +10,6 @@
           <w:szCs w:val="72"/>
         </w:rPr>
       </w:pPr>
-      <w:bookmarkStart w:id="0" w:name="_GoBack"/>
-      <w:bookmarkEnd w:id="0"/>
     </w:p>
     <w:p>
       <w:pPr>
@@ -900,14 +898,14 @@
           <w:rFonts w:eastAsia="Times New Roman"/>
         </w:rPr>
       </w:pPr>
-      <w:bookmarkStart w:id="1" w:name="_Toc460949900"/>
+      <w:bookmarkStart w:id="0" w:name="_Toc460949900"/>
       <w:r>
         <w:rPr>
           <w:rFonts w:eastAsia="Times New Roman"/>
         </w:rPr>
         <w:t>Pre-requisites</w:t>
       </w:r>
-      <w:bookmarkEnd w:id="1"/>
+      <w:bookmarkEnd w:id="0"/>
     </w:p>
     <w:p>
       <w:pPr>
@@ -1323,6 +1321,7 @@
                 <w:sz w:val="20"/>
                 <w:szCs w:val="20"/>
               </w:rPr>
+              <w:lastRenderedPageBreak/>
               <w:t>Otherwise Purchase and register domain</w:t>
             </w:r>
           </w:p>
@@ -1350,6 +1349,7 @@
                 <w:sz w:val="20"/>
                 <w:szCs w:val="20"/>
               </w:rPr>
+              <w:lastRenderedPageBreak/>
               <w:t>SSL certificate</w:t>
             </w:r>
             <w:r>
@@ -1593,7 +1593,25 @@
                 <w:sz w:val="20"/>
                 <w:szCs w:val="20"/>
               </w:rPr>
-              <w:t>web app, storage, web job, AppInsights, Key Vault.</w:t>
+              <w:t xml:space="preserve">web app, storage, web job, </w:t>
+            </w:r>
+            <w:proofErr w:type="spellStart"/>
+            <w:r>
+              <w:rPr>
+                <w:rFonts w:cs="Segoe UI"/>
+                <w:sz w:val="20"/>
+                <w:szCs w:val="20"/>
+              </w:rPr>
+              <w:t>AppInsights</w:t>
+            </w:r>
+            <w:proofErr w:type="spellEnd"/>
+            <w:r>
+              <w:rPr>
+                <w:rFonts w:cs="Segoe UI"/>
+                <w:sz w:val="20"/>
+                <w:szCs w:val="20"/>
+              </w:rPr>
+              <w:t>, Key Vault.</w:t>
             </w:r>
           </w:p>
           <w:p>
@@ -1955,8 +1973,13 @@
         <w:t>Ins</w:t>
       </w:r>
       <w:r>
-        <w:t>tall-Module AzureRM</w:t>
-      </w:r>
+        <w:t xml:space="preserve">tall-Module </w:t>
+      </w:r>
+      <w:proofErr w:type="spellStart"/>
+      <w:r>
+        <w:t>AzureRM</w:t>
+      </w:r>
+      <w:proofErr w:type="spellEnd"/>
       <w:r>
         <w:t>’ from Windows PowerShell</w:t>
       </w:r>
@@ -2174,6 +2197,7 @@
         <w:rPr>
           <w:shd w:val="clear" w:color="auto" w:fill="FFFFFF"/>
         </w:rPr>
+        <w:lastRenderedPageBreak/>
         <w:t xml:space="preserve">Unblock all </w:t>
       </w:r>
       <w:r>
@@ -2194,11 +2218,19 @@
         </w:rPr>
         <w:t xml:space="preserve"> and DLL files by unblocking </w:t>
       </w:r>
+      <w:proofErr w:type="spellStart"/>
       <w:r>
         <w:rPr>
           <w:shd w:val="clear" w:color="auto" w:fill="FFFFFF"/>
         </w:rPr>
-        <w:t>mattercenter-master</w:t>
+        <w:t>mattercenter</w:t>
+      </w:r>
+      <w:proofErr w:type="spellEnd"/>
+      <w:r>
+        <w:rPr>
+          <w:shd w:val="clear" w:color="auto" w:fill="FFFFFF"/>
+        </w:rPr>
+        <w:t>-master</w:t>
       </w:r>
       <w:r>
         <w:rPr>
@@ -2387,7 +2419,7 @@
       <w:pPr>
         <w:pStyle w:val="Heading2"/>
       </w:pPr>
-      <w:bookmarkStart w:id="2" w:name="_Toc460949901"/>
+      <w:bookmarkStart w:id="1" w:name="_Toc460949901"/>
       <w:r>
         <w:t>Deploy</w:t>
       </w:r>
@@ -2400,7 +2432,7 @@
       <w:r>
         <w:t>Assets</w:t>
       </w:r>
-      <w:bookmarkEnd w:id="2"/>
+      <w:bookmarkEnd w:id="1"/>
       <w:r>
         <w:t xml:space="preserve"> </w:t>
       </w:r>
@@ -2726,6 +2758,7 @@
                 <w:sz w:val="20"/>
                 <w:szCs w:val="20"/>
               </w:rPr>
+              <w:lastRenderedPageBreak/>
               <w:drawing>
                 <wp:inline distT="0" distB="0" distL="0" distR="0" wp14:anchorId="62DEF4A9" wp14:editId="1E5CD6A1">
                   <wp:extent cx="4922289" cy="2228850"/>
@@ -3022,10 +3055,10 @@
                   <v:path o:extrusionok="f" gradientshapeok="t" o:connecttype="rect"/>
                   <o:lock v:ext="edit" aspectratio="t"/>
                 </v:shapetype>
-                <v:shape id="_x0000_i1025" type="#_x0000_t75" style="width:275.1pt;height:213.85pt" o:ole="">
+                <v:shape id="_x0000_i1025" type="#_x0000_t75" style="width:275.25pt;height:213.75pt" o:ole="">
                   <v:imagedata r:id="rId23" o:title=""/>
                 </v:shape>
-                <o:OLEObject Type="Embed" ProgID="PBrush" ShapeID="_x0000_i1025" DrawAspect="Content" ObjectID="_1549301849" r:id="rId24"/>
+                <o:OLEObject Type="Embed" ProgID="PBrush" ShapeID="_x0000_i1025" DrawAspect="Content" ObjectID="_1549380799" r:id="rId24"/>
               </w:object>
             </w:r>
           </w:p>
@@ -3077,6 +3110,7 @@
                 <w:sz w:val="20"/>
                 <w:szCs w:val="20"/>
               </w:rPr>
+              <w:lastRenderedPageBreak/>
               <w:t xml:space="preserve">Step </w:t>
             </w:r>
             <w:r>
@@ -3235,8 +3269,36 @@
                 <w:sz w:val="20"/>
                 <w:szCs w:val="20"/>
               </w:rPr>
-              <w:t>tree\master\cloud\src\Helper Utilities\Microsoft.Legal.MatterCenter.HelperUtilities</w:t>
-            </w:r>
+              <w:t>tree\master\cloud\</w:t>
+            </w:r>
+            <w:proofErr w:type="spellStart"/>
+            <w:r>
+              <w:rPr>
+                <w:rFonts w:eastAsia="Times New Roman" w:cs="Segoe UI"/>
+                <w:sz w:val="20"/>
+                <w:szCs w:val="20"/>
+              </w:rPr>
+              <w:t>src</w:t>
+            </w:r>
+            <w:proofErr w:type="spellEnd"/>
+            <w:r>
+              <w:rPr>
+                <w:rFonts w:eastAsia="Times New Roman" w:cs="Segoe UI"/>
+                <w:sz w:val="20"/>
+                <w:szCs w:val="20"/>
+              </w:rPr>
+              <w:t>\Helper Utilities\</w:t>
+            </w:r>
+            <w:proofErr w:type="spellStart"/>
+            <w:r>
+              <w:rPr>
+                <w:rFonts w:eastAsia="Times New Roman" w:cs="Segoe UI"/>
+                <w:sz w:val="20"/>
+                <w:szCs w:val="20"/>
+              </w:rPr>
+              <w:t>Microsoft.Legal.MatterCenter.HelperUtilities</w:t>
+            </w:r>
+            <w:proofErr w:type="spellEnd"/>
             <w:r>
               <w:rPr>
                 <w:rFonts w:eastAsia="Times New Roman" w:cs="Segoe UI"/>
@@ -3245,6 +3307,8 @@
               </w:rPr>
               <w:t xml:space="preserve"> and open </w:t>
             </w:r>
+            <w:proofErr w:type="spellStart"/>
+            <w:proofErr w:type="gramStart"/>
             <w:r>
               <w:rPr>
                 <w:rFonts w:eastAsia="Times New Roman" w:cs="Segoe UI"/>
@@ -3253,6 +3317,8 @@
               </w:rPr>
               <w:t>Microsoft.Legal.MatterCenter.HelperUtilities</w:t>
             </w:r>
+            <w:proofErr w:type="spellEnd"/>
+            <w:proofErr w:type="gramEnd"/>
             <w:r>
               <w:rPr>
                 <w:rFonts w:eastAsia="Times New Roman" w:cs="Segoe UI"/>
@@ -3338,7 +3404,6 @@
                 <w:sz w:val="20"/>
                 <w:szCs w:val="20"/>
               </w:rPr>
-              <w:lastRenderedPageBreak/>
               <w:t>Step 4</w:t>
             </w:r>
           </w:p>
@@ -3397,7 +3462,25 @@
                 <w:sz w:val="20"/>
                 <w:szCs w:val="20"/>
               </w:rPr>
-              <w:t>tree\master\cloud\src\deployments</w:t>
+              <w:t>tree\master\cloud\</w:t>
+            </w:r>
+            <w:proofErr w:type="spellStart"/>
+            <w:r>
+              <w:rPr>
+                <w:rFonts w:cs="Segoe UI"/>
+                <w:sz w:val="20"/>
+                <w:szCs w:val="20"/>
+              </w:rPr>
+              <w:t>src</w:t>
+            </w:r>
+            <w:proofErr w:type="spellEnd"/>
+            <w:r>
+              <w:rPr>
+                <w:rFonts w:cs="Segoe UI"/>
+                <w:sz w:val="20"/>
+                <w:szCs w:val="20"/>
+              </w:rPr>
+              <w:t>\deployments</w:t>
             </w:r>
             <w:r>
               <w:rPr>
@@ -3440,8 +3523,82 @@
                 <w:sz w:val="20"/>
                 <w:szCs w:val="20"/>
               </w:rPr>
-              <w:t>: Config, Create_Group, TermStore_Config, Client_Config, Sample_Data</w:t>
-            </w:r>
+              <w:t xml:space="preserve">: Config, </w:t>
+            </w:r>
+            <w:proofErr w:type="spellStart"/>
+            <w:proofErr w:type="gramStart"/>
+            <w:r>
+              <w:rPr>
+                <w:rFonts w:cs="Segoe UI"/>
+                <w:sz w:val="20"/>
+                <w:szCs w:val="20"/>
+              </w:rPr>
+              <w:t>Create</w:t>
+            </w:r>
+            <w:proofErr w:type="gramEnd"/>
+            <w:r>
+              <w:rPr>
+                <w:rFonts w:cs="Segoe UI"/>
+                <w:sz w:val="20"/>
+                <w:szCs w:val="20"/>
+              </w:rPr>
+              <w:t>_Group</w:t>
+            </w:r>
+            <w:proofErr w:type="spellEnd"/>
+            <w:r>
+              <w:rPr>
+                <w:rFonts w:cs="Segoe UI"/>
+                <w:sz w:val="20"/>
+                <w:szCs w:val="20"/>
+              </w:rPr>
+              <w:t xml:space="preserve">, </w:t>
+            </w:r>
+            <w:proofErr w:type="spellStart"/>
+            <w:r>
+              <w:rPr>
+                <w:rFonts w:cs="Segoe UI"/>
+                <w:sz w:val="20"/>
+                <w:szCs w:val="20"/>
+              </w:rPr>
+              <w:t>TermStore_Config</w:t>
+            </w:r>
+            <w:proofErr w:type="spellEnd"/>
+            <w:r>
+              <w:rPr>
+                <w:rFonts w:cs="Segoe UI"/>
+                <w:sz w:val="20"/>
+                <w:szCs w:val="20"/>
+              </w:rPr>
+              <w:t xml:space="preserve">, </w:t>
+            </w:r>
+            <w:proofErr w:type="spellStart"/>
+            <w:r>
+              <w:rPr>
+                <w:rFonts w:cs="Segoe UI"/>
+                <w:sz w:val="20"/>
+                <w:szCs w:val="20"/>
+              </w:rPr>
+              <w:t>Client_Config</w:t>
+            </w:r>
+            <w:proofErr w:type="spellEnd"/>
+            <w:r>
+              <w:rPr>
+                <w:rFonts w:cs="Segoe UI"/>
+                <w:sz w:val="20"/>
+                <w:szCs w:val="20"/>
+              </w:rPr>
+              <w:t xml:space="preserve">, </w:t>
+            </w:r>
+            <w:proofErr w:type="spellStart"/>
+            <w:r>
+              <w:rPr>
+                <w:rFonts w:cs="Segoe UI"/>
+                <w:sz w:val="20"/>
+                <w:szCs w:val="20"/>
+              </w:rPr>
+              <w:t>Sample_Data</w:t>
+            </w:r>
+            <w:proofErr w:type="spellEnd"/>
           </w:p>
           <w:p>
             <w:pPr>
@@ -3513,7 +3670,25 @@
                 <w:sz w:val="20"/>
                 <w:szCs w:val="20"/>
               </w:rPr>
-              <w:t>Ensure to update Config, Create_Group and Client-Config sheets. Other sheets are optional.</w:t>
+              <w:t xml:space="preserve">Ensure to update Config, </w:t>
+            </w:r>
+            <w:proofErr w:type="spellStart"/>
+            <w:r>
+              <w:rPr>
+                <w:rFonts w:eastAsia="Times New Roman" w:cs="Segoe UI"/>
+                <w:sz w:val="20"/>
+                <w:szCs w:val="20"/>
+              </w:rPr>
+              <w:t>Create_Group</w:t>
+            </w:r>
+            <w:proofErr w:type="spellEnd"/>
+            <w:r>
+              <w:rPr>
+                <w:rFonts w:eastAsia="Times New Roman" w:cs="Segoe UI"/>
+                <w:sz w:val="20"/>
+                <w:szCs w:val="20"/>
+              </w:rPr>
+              <w:t xml:space="preserve"> and Client-Config sheets. Other sheets are optional.</w:t>
             </w:r>
           </w:p>
           <w:p>
@@ -3594,6 +3769,7 @@
                 <w:sz w:val="20"/>
                 <w:szCs w:val="20"/>
               </w:rPr>
+              <w:lastRenderedPageBreak/>
               <w:t>Step 5</w:t>
             </w:r>
           </w:p>
@@ -3626,7 +3802,25 @@
                 <w:sz w:val="20"/>
                 <w:szCs w:val="20"/>
               </w:rPr>
-              <w:t>tree\master\cloud\src\deployments\Scripts</w:t>
+              <w:t>tree\master\cloud\</w:t>
+            </w:r>
+            <w:proofErr w:type="spellStart"/>
+            <w:r>
+              <w:rPr>
+                <w:rFonts w:cs="Segoe UI"/>
+                <w:sz w:val="20"/>
+                <w:szCs w:val="20"/>
+              </w:rPr>
+              <w:t>src</w:t>
+            </w:r>
+            <w:proofErr w:type="spellEnd"/>
+            <w:r>
+              <w:rPr>
+                <w:rFonts w:cs="Segoe UI"/>
+                <w:sz w:val="20"/>
+                <w:szCs w:val="20"/>
+              </w:rPr>
+              <w:t>\deployments\Scripts</w:t>
             </w:r>
             <w:r>
               <w:rPr>
@@ -3676,7 +3870,25 @@
                 <w:sz w:val="20"/>
                 <w:szCs w:val="20"/>
               </w:rPr>
-              <w:t xml:space="preserve"> with powershell by right clicking script</w:t>
+              <w:t xml:space="preserve"> with </w:t>
+            </w:r>
+            <w:proofErr w:type="spellStart"/>
+            <w:r>
+              <w:rPr>
+                <w:rFonts w:cs="Segoe UI"/>
+                <w:sz w:val="20"/>
+                <w:szCs w:val="20"/>
+              </w:rPr>
+              <w:t>powershell</w:t>
+            </w:r>
+            <w:proofErr w:type="spellEnd"/>
+            <w:r>
+              <w:rPr>
+                <w:rFonts w:cs="Segoe UI"/>
+                <w:sz w:val="20"/>
+                <w:szCs w:val="20"/>
+              </w:rPr>
+              <w:t xml:space="preserve"> by right clicking script</w:t>
             </w:r>
           </w:p>
           <w:p>
@@ -3989,13 +4201,59 @@
                       <w:szCs w:val="20"/>
                     </w:rPr>
                   </w:pPr>
+                  <w:proofErr w:type="spellStart"/>
                   <w:r>
                     <w:rPr>
                       <w:rFonts w:eastAsia="Times New Roman" w:cs="Segoe UI"/>
                       <w:sz w:val="20"/>
                       <w:szCs w:val="20"/>
                     </w:rPr>
-                    <w:t>Web.config, Web_Cloud.config, Web_OnPremise.config file existence check for two solutions</w:t>
+                    <w:t>Web.config</w:t>
+                  </w:r>
+                  <w:proofErr w:type="spellEnd"/>
+                  <w:r>
+                    <w:rPr>
+                      <w:rFonts w:eastAsia="Times New Roman" w:cs="Segoe UI"/>
+                      <w:sz w:val="20"/>
+                      <w:szCs w:val="20"/>
+                    </w:rPr>
+                    <w:t xml:space="preserve">, </w:t>
+                  </w:r>
+                  <w:proofErr w:type="spellStart"/>
+                  <w:r>
+                    <w:rPr>
+                      <w:rFonts w:eastAsia="Times New Roman" w:cs="Segoe UI"/>
+                      <w:sz w:val="20"/>
+                      <w:szCs w:val="20"/>
+                    </w:rPr>
+                    <w:t>Web_Cloud.config</w:t>
+                  </w:r>
+                  <w:proofErr w:type="spellEnd"/>
+                  <w:r>
+                    <w:rPr>
+                      <w:rFonts w:eastAsia="Times New Roman" w:cs="Segoe UI"/>
+                      <w:sz w:val="20"/>
+                      <w:szCs w:val="20"/>
+                    </w:rPr>
+                    <w:t xml:space="preserve">, </w:t>
+                  </w:r>
+                  <w:proofErr w:type="spellStart"/>
+                  <w:r>
+                    <w:rPr>
+                      <w:rFonts w:eastAsia="Times New Roman" w:cs="Segoe UI"/>
+                      <w:sz w:val="20"/>
+                      <w:szCs w:val="20"/>
+                    </w:rPr>
+                    <w:t>Web_OnPremise.config</w:t>
+                  </w:r>
+                  <w:proofErr w:type="spellEnd"/>
+                  <w:r>
+                    <w:rPr>
+                      <w:rFonts w:eastAsia="Times New Roman" w:cs="Segoe UI"/>
+                      <w:sz w:val="20"/>
+                      <w:szCs w:val="20"/>
+                    </w:rPr>
+                    <w:t xml:space="preserve"> file existence check for two solutions</w:t>
                   </w:r>
                 </w:p>
               </w:tc>
@@ -4577,6 +4835,7 @@
                       <w:sz w:val="20"/>
                       <w:szCs w:val="20"/>
                     </w:rPr>
+                    <w:lastRenderedPageBreak/>
                     <w:t>Folder Hierarchy</w:t>
                   </w:r>
                 </w:p>
@@ -4962,6 +5221,7 @@
                 <w:sz w:val="20"/>
                 <w:szCs w:val="20"/>
               </w:rPr>
+              <w:lastRenderedPageBreak/>
               <w:t>Automated</w:t>
             </w:r>
           </w:p>
@@ -5095,13 +5355,13 @@
       <w:pPr>
         <w:pStyle w:val="Heading2"/>
       </w:pPr>
-      <w:bookmarkStart w:id="3" w:name="_One_Click_Deployment_1"/>
-      <w:bookmarkStart w:id="4" w:name="_Toc460949902"/>
+      <w:bookmarkStart w:id="2" w:name="_One_Click_Deployment_1"/>
+      <w:bookmarkStart w:id="3" w:name="_Toc460949902"/>
+      <w:bookmarkEnd w:id="2"/>
+      <w:r>
+        <w:t>Deploy Azure Resources, Office and exchange Apps</w:t>
+      </w:r>
       <w:bookmarkEnd w:id="3"/>
-      <w:r>
-        <w:t>Deploy Azure Resources, Office and exchange Apps</w:t>
-      </w:r>
-      <w:bookmarkEnd w:id="4"/>
     </w:p>
     <w:p/>
     <w:tbl>
@@ -5142,7 +5402,6 @@
                 <w:sz w:val="20"/>
                 <w:szCs w:val="20"/>
               </w:rPr>
-              <w:lastRenderedPageBreak/>
               <w:t>#</w:t>
             </w:r>
           </w:p>
@@ -5249,7 +5508,25 @@
                 <w:sz w:val="20"/>
                 <w:szCs w:val="20"/>
               </w:rPr>
-              <w:t xml:space="preserve">             Open Powershell as administrator and navigate to &lt;&lt;download location&gt;&gt;</w:t>
+              <w:t xml:space="preserve">             Open </w:t>
+            </w:r>
+            <w:proofErr w:type="spellStart"/>
+            <w:r>
+              <w:rPr>
+                <w:rFonts w:eastAsia="Times New Roman" w:cs="Segoe UI"/>
+                <w:sz w:val="20"/>
+                <w:szCs w:val="20"/>
+              </w:rPr>
+              <w:t>Powershell</w:t>
+            </w:r>
+            <w:proofErr w:type="spellEnd"/>
+            <w:r>
+              <w:rPr>
+                <w:rFonts w:eastAsia="Times New Roman" w:cs="Segoe UI"/>
+                <w:sz w:val="20"/>
+                <w:szCs w:val="20"/>
+              </w:rPr>
+              <w:t xml:space="preserve"> as administrator and navigate to &lt;&lt;download location&gt;&gt;</w:t>
             </w:r>
             <w:r>
               <w:rPr>
@@ -5259,13 +5536,23 @@
               </w:rPr>
               <w:t>\tree\master\cloud\</w:t>
             </w:r>
-            <w:r>
-              <w:rPr>
-                <w:rFonts w:eastAsia="Times New Roman" w:cs="Segoe UI"/>
-                <w:sz w:val="20"/>
-                <w:szCs w:val="20"/>
-              </w:rPr>
-              <w:t>src\solution\Deployment\Scripts and run Deploy-AzureResourceGroup.ps1</w:t>
+            <w:proofErr w:type="spellStart"/>
+            <w:r>
+              <w:rPr>
+                <w:rFonts w:eastAsia="Times New Roman" w:cs="Segoe UI"/>
+                <w:sz w:val="20"/>
+                <w:szCs w:val="20"/>
+              </w:rPr>
+              <w:t>src</w:t>
+            </w:r>
+            <w:proofErr w:type="spellEnd"/>
+            <w:r>
+              <w:rPr>
+                <w:rFonts w:eastAsia="Times New Roman" w:cs="Segoe UI"/>
+                <w:sz w:val="20"/>
+                <w:szCs w:val="20"/>
+              </w:rPr>
+              <w:t>\solution\Deployment\Scripts and run Deploy-AzureResourceGroup.ps1</w:t>
             </w:r>
           </w:p>
           <w:p>
@@ -5378,7 +5665,25 @@
                       <w:sz w:val="20"/>
                       <w:szCs w:val="20"/>
                     </w:rPr>
-                    <w:t>Azure web site, redis cache, storage, key vault</w:t>
+                    <w:t xml:space="preserve">Azure web site, </w:t>
+                  </w:r>
+                  <w:proofErr w:type="spellStart"/>
+                  <w:r>
+                    <w:rPr>
+                      <w:rFonts w:eastAsia="Times New Roman" w:cs="Segoe UI"/>
+                      <w:sz w:val="20"/>
+                      <w:szCs w:val="20"/>
+                    </w:rPr>
+                    <w:t>redis</w:t>
+                  </w:r>
+                  <w:proofErr w:type="spellEnd"/>
+                  <w:r>
+                    <w:rPr>
+                      <w:rFonts w:eastAsia="Times New Roman" w:cs="Segoe UI"/>
+                      <w:sz w:val="20"/>
+                      <w:szCs w:val="20"/>
+                    </w:rPr>
+                    <w:t xml:space="preserve"> cache, storage, key vault</w:t>
                   </w:r>
                   <w:r>
                     <w:rPr>
@@ -5386,8 +5691,18 @@
                       <w:sz w:val="20"/>
                       <w:szCs w:val="20"/>
                     </w:rPr>
-                    <w:t>, AppInsights</w:t>
+                    <w:t xml:space="preserve">, </w:t>
                   </w:r>
+                  <w:proofErr w:type="spellStart"/>
+                  <w:r>
+                    <w:rPr>
+                      <w:rFonts w:eastAsia="Times New Roman" w:cs="Segoe UI"/>
+                      <w:sz w:val="20"/>
+                      <w:szCs w:val="20"/>
+                    </w:rPr>
+                    <w:t>AppInsights</w:t>
+                  </w:r>
+                  <w:proofErr w:type="spellEnd"/>
                 </w:p>
               </w:tc>
             </w:tr>
@@ -5502,7 +5817,62 @@
                       <w:sz w:val="20"/>
                       <w:szCs w:val="20"/>
                     </w:rPr>
-                    <w:t>Updates the values of ApplicationInsightsID, URL’s for pages on Azure and links on the page in Matter Landing, SPCommon and Document Details JS file. Also updates the references in the Document Details HTML file</w:t>
+                    <w:lastRenderedPageBreak/>
+                    <w:t xml:space="preserve">Updates the values of </w:t>
+                  </w:r>
+                  <w:proofErr w:type="spellStart"/>
+                  <w:r>
+                    <w:rPr>
+                      <w:rFonts w:eastAsia="Times New Roman" w:cs="Segoe UI"/>
+                      <w:sz w:val="20"/>
+                      <w:szCs w:val="20"/>
+                    </w:rPr>
+                    <w:t>ApplicationInsightsID</w:t>
+                  </w:r>
+                  <w:proofErr w:type="spellEnd"/>
+                  <w:r>
+                    <w:rPr>
+                      <w:rFonts w:eastAsia="Times New Roman" w:cs="Segoe UI"/>
+                      <w:sz w:val="20"/>
+                      <w:szCs w:val="20"/>
+                    </w:rPr>
+                    <w:t xml:space="preserve">, URL’s for pages on Azure and links on the page in Matter Landing, </w:t>
+                  </w:r>
+                  <w:proofErr w:type="spellStart"/>
+                  <w:r>
+                    <w:rPr>
+                      <w:rFonts w:eastAsia="Times New Roman" w:cs="Segoe UI"/>
+                      <w:sz w:val="20"/>
+                      <w:szCs w:val="20"/>
+                    </w:rPr>
+                    <w:t>SPCommon</w:t>
+                  </w:r>
+                  <w:proofErr w:type="spellEnd"/>
+                  <w:r>
+                    <w:rPr>
+                      <w:rFonts w:eastAsia="Times New Roman" w:cs="Segoe UI"/>
+                      <w:sz w:val="20"/>
+                      <w:szCs w:val="20"/>
+                    </w:rPr>
+                    <w:t xml:space="preserve"> and Document Details JS file. </w:t>
+                  </w:r>
+                  <w:proofErr w:type="gramStart"/>
+                  <w:r>
+                    <w:rPr>
+                      <w:rFonts w:eastAsia="Times New Roman" w:cs="Segoe UI"/>
+                      <w:sz w:val="20"/>
+                      <w:szCs w:val="20"/>
+                    </w:rPr>
+                    <w:t>Also</w:t>
+                  </w:r>
+                  <w:proofErr w:type="gramEnd"/>
+                  <w:r>
+                    <w:rPr>
+                      <w:rFonts w:eastAsia="Times New Roman" w:cs="Segoe UI"/>
+                      <w:sz w:val="20"/>
+                      <w:szCs w:val="20"/>
+                    </w:rPr>
+                    <w:t xml:space="preserve"> updates the references in the Document Details HTML file</w:t>
                   </w:r>
                 </w:p>
               </w:tc>
@@ -5566,7 +5936,25 @@
                       <w:sz w:val="20"/>
                       <w:szCs w:val="20"/>
                     </w:rPr>
-                    <w:t>. Also provision Document Details page on Catalog site.</w:t>
+                    <w:t xml:space="preserve">. </w:t>
+                  </w:r>
+                  <w:proofErr w:type="gramStart"/>
+                  <w:r>
+                    <w:rPr>
+                      <w:rFonts w:eastAsia="Times New Roman" w:cs="Segoe UI"/>
+                      <w:sz w:val="20"/>
+                      <w:szCs w:val="20"/>
+                    </w:rPr>
+                    <w:t>Also</w:t>
+                  </w:r>
+                  <w:proofErr w:type="gramEnd"/>
+                  <w:r>
+                    <w:rPr>
+                      <w:rFonts w:eastAsia="Times New Roman" w:cs="Segoe UI"/>
+                      <w:sz w:val="20"/>
+                      <w:szCs w:val="20"/>
+                    </w:rPr>
+                    <w:t xml:space="preserve"> provision Document Details page on Catalog site.</w:t>
                   </w:r>
                 </w:p>
               </w:tc>
@@ -5611,6 +5999,7 @@
                 <w:sz w:val="20"/>
                 <w:szCs w:val="20"/>
               </w:rPr>
+              <w:lastRenderedPageBreak/>
               <w:t>Automated</w:t>
             </w:r>
           </w:p>
@@ -5662,27 +6051,29 @@
           </w:p>
           <w:p>
             <w:pPr>
-              <w:spacing w:after="150"/>
-              <w:rPr>
-                <w:rFonts w:eastAsia="Times New Roman" w:cs="Segoe UI"/>
-                <w:color w:val="333333"/>
-                <w:sz w:val="21"/>
-                <w:szCs w:val="21"/>
-              </w:rPr>
+              <w:pStyle w:val="NormalWeb"/>
             </w:pPr>
             <w:r>
-              <w:t>3a</w:t>
-            </w:r>
-            <w:r>
-              <w:rPr>
-                <w:rFonts w:eastAsia="Times New Roman" w:cs="Segoe UI"/>
-                <w:i/>
-                <w:iCs/>
-                <w:color w:val="333333"/>
-                <w:sz w:val="21"/>
-                <w:szCs w:val="21"/>
+              <w:rPr>
+                <w:rStyle w:val="Emphasis"/>
               </w:rPr>
               <w:t>Note: You need to use the old Azure management portal as Application cannot yet be edited in the new portal</w:t>
+            </w:r>
+          </w:p>
+          <w:p>
+            <w:r>
+              <w:t xml:space="preserve">Open </w:t>
+            </w:r>
+            <w:hyperlink r:id="rId25" w:history="1">
+              <w:r>
+                <w:rPr>
+                  <w:rStyle w:val="Hyperlink"/>
+                </w:rPr>
+                <w:t>https://manage.windowsazure.com</w:t>
+              </w:r>
+            </w:hyperlink>
+            <w:r>
+              <w:t>. Click Active Directory in the left navigation. Select the directory for your company and then click the "Applications" tab. Then select ‘Applications my company owns’ and click the filter button. Select the Matter Center application that has just been created and add the permissions into the configuration tab as shown below.</w:t>
             </w:r>
           </w:p>
           <w:p>
@@ -5693,77 +6084,6 @@
                 <w:numId w:val="9"/>
               </w:numPr>
             </w:pPr>
-            <w:r>
-              <w:rPr>
-                <w:rFonts w:eastAsia="Times New Roman" w:cs="Segoe UI"/>
-                <w:color w:val="333333"/>
-                <w:sz w:val="21"/>
-                <w:szCs w:val="21"/>
-              </w:rPr>
-              <w:t xml:space="preserve">Open </w:t>
-            </w:r>
-            <w:hyperlink r:id="rId25" w:history="1">
-              <w:r>
-                <w:rPr>
-                  <w:rFonts w:eastAsia="Times New Roman" w:cs="Segoe UI"/>
-                  <w:color w:val="4078C0"/>
-                  <w:sz w:val="21"/>
-                  <w:szCs w:val="21"/>
-                </w:rPr>
-                <w:t>https://manage.window</w:t>
-              </w:r>
-              <w:r>
-                <w:rPr>
-                  <w:rFonts w:eastAsia="Times New Roman" w:cs="Segoe UI"/>
-                  <w:color w:val="4078C0"/>
-                  <w:sz w:val="21"/>
-                  <w:szCs w:val="21"/>
-                </w:rPr>
-                <w:t>s</w:t>
-              </w:r>
-              <w:r>
-                <w:rPr>
-                  <w:rFonts w:eastAsia="Times New Roman" w:cs="Segoe UI"/>
-                  <w:color w:val="4078C0"/>
-                  <w:sz w:val="21"/>
-                  <w:szCs w:val="21"/>
-                </w:rPr>
-                <w:t>azure.com</w:t>
-              </w:r>
-            </w:hyperlink>
-            <w:r>
-              <w:rPr>
-                <w:rFonts w:eastAsia="Times New Roman" w:cs="Segoe UI"/>
-                <w:color w:val="333333"/>
-                <w:sz w:val="21"/>
-                <w:szCs w:val="21"/>
-              </w:rPr>
-              <w:t xml:space="preserve">. Click Active Directory in the left navigation. Select the directory for your company and then click the "Applications" tab. </w:t>
-            </w:r>
-          </w:p>
-          <w:p>
-            <w:pPr>
-              <w:pStyle w:val="ListParagraph"/>
-              <w:ind w:left="1080"/>
-            </w:pPr>
-          </w:p>
-          <w:p>
-            <w:pPr>
-              <w:pStyle w:val="ListParagraph"/>
-              <w:numPr>
-                <w:ilvl w:val="1"/>
-                <w:numId w:val="9"/>
-              </w:numPr>
-            </w:pPr>
-            <w:r>
-              <w:rPr>
-                <w:rFonts w:eastAsia="Times New Roman" w:cs="Segoe UI"/>
-                <w:color w:val="333333"/>
-                <w:sz w:val="21"/>
-                <w:szCs w:val="21"/>
-              </w:rPr>
-              <w:t>Then select ‘Applications my company owns’ and click the filter button. Select the Matter Center application that has just been created and add the permissions into the configuration tab as shown below.</w:t>
-            </w:r>
             <w:r>
               <w:rPr>
                 <w:rFonts w:eastAsia="Times New Roman" w:cs="Segoe UI"/>
@@ -5848,17 +6168,20 @@
             </w:pPr>
             <w:r>
               <w:object w:dxaOrig="12912" w:dyaOrig="5064" w14:anchorId="0AA697B4">
-                <v:shape id="_x0000_i1026" type="#_x0000_t75" style="width:527.65pt;height:207.4pt" o:ole="">
+                <v:shape id="_x0000_i1026" type="#_x0000_t75" style="width:527.25pt;height:207pt" o:ole="">
                   <v:imagedata r:id="rId27" o:title=""/>
                 </v:shape>
-                <o:OLEObject Type="Embed" ProgID="PBrush" ShapeID="_x0000_i1026" DrawAspect="Content" ObjectID="_1549301850" r:id="rId28"/>
+                <o:OLEObject Type="Embed" ProgID="PBrush" ShapeID="_x0000_i1026" DrawAspect="Content" ObjectID="_1549380800" r:id="rId28"/>
               </w:object>
             </w:r>
           </w:p>
           <w:p>
             <w:pPr>
               <w:pStyle w:val="ListParagraph"/>
-              <w:ind w:left="697"/>
+              <w:numPr>
+                <w:ilvl w:val="1"/>
+                <w:numId w:val="9"/>
+              </w:numPr>
               <w:rPr>
                 <w:rFonts w:cs="Arial"/>
                 <w:color w:val="333333"/>
@@ -5866,34 +6189,24 @@
             </w:pPr>
             <w:r>
               <w:rPr>
-                <w:rFonts w:eastAsia="Times New Roman" w:cs="Segoe UI"/>
-                <w:sz w:val="20"/>
-                <w:szCs w:val="20"/>
-              </w:rPr>
-              <w:t>3b</w:t>
-            </w:r>
-            <w:r>
-              <w:rPr>
-                <w:rFonts w:eastAsia="Times New Roman" w:cs="Segoe UI"/>
-                <w:sz w:val="20"/>
-                <w:szCs w:val="20"/>
-              </w:rPr>
-              <w:t>.</w:t>
-            </w:r>
-            <w:r>
-              <w:rPr>
-                <w:rFonts w:eastAsia="Times New Roman" w:cs="Segoe UI"/>
-                <w:sz w:val="20"/>
-                <w:szCs w:val="20"/>
-              </w:rPr>
-              <w:t xml:space="preserve"> </w:t>
-            </w:r>
-            <w:r>
-              <w:rPr>
                 <w:rFonts w:cs="Arial"/>
                 <w:color w:val="333333"/>
               </w:rPr>
-              <w:t>Generate key and copy here. It will be used in step 3c. Refer</w:t>
+              <w:t xml:space="preserve">Generate key and copy here. It will be </w:t>
+            </w:r>
+            <w:r>
+              <w:rPr>
+                <w:rFonts w:cs="Arial"/>
+                <w:color w:val="333333"/>
+              </w:rPr>
+              <w:t>used in step d</w:t>
+            </w:r>
+            <w:r>
+              <w:rPr>
+                <w:rFonts w:cs="Arial"/>
+                <w:color w:val="333333"/>
+              </w:rPr>
+              <w:t>. Refer</w:t>
             </w:r>
             <w:r>
               <w:rPr>
@@ -5944,7 +6257,10 @@
           <w:p>
             <w:pPr>
               <w:pStyle w:val="ListParagraph"/>
-              <w:ind w:left="697"/>
+              <w:numPr>
+                <w:ilvl w:val="1"/>
+                <w:numId w:val="9"/>
+              </w:numPr>
               <w:rPr>
                 <w:rFonts w:eastAsia="Times New Roman" w:cs="Segoe UI"/>
                 <w:sz w:val="20"/>
@@ -5957,7 +6273,7 @@
                 <w:sz w:val="20"/>
                 <w:szCs w:val="20"/>
               </w:rPr>
-              <w:t xml:space="preserve">3c. </w:t>
+              <w:t>3</w:t>
             </w:r>
             <w:r>
               <w:rPr>
@@ -6005,54 +6321,18 @@
                 <w:sz w:val="20"/>
                 <w:szCs w:val="20"/>
               </w:rPr>
-              <w:t>Secret.ps1 to update secret in keyVault</w:t>
-            </w:r>
-          </w:p>
-          <w:p>
-            <w:pPr>
-              <w:pStyle w:val="ListParagraph"/>
-              <w:ind w:left="697"/>
-              <w:rPr>
-                <w:rFonts w:eastAsia="Times New Roman" w:cs="Segoe UI"/>
-                <w:sz w:val="20"/>
-                <w:szCs w:val="20"/>
-              </w:rPr>
-            </w:pPr>
-          </w:p>
-          <w:p>
-            <w:pPr>
-              <w:pStyle w:val="ListParagraph"/>
-              <w:ind w:left="697"/>
-              <w:rPr>
-                <w:rFonts w:eastAsia="Times New Roman" w:cs="Segoe UI"/>
-                <w:sz w:val="20"/>
-                <w:szCs w:val="20"/>
-              </w:rPr>
-            </w:pPr>
-            <w:r>
-              <w:rPr>
-                <w:rFonts w:cs="Arial"/>
-                <w:color w:val="333333"/>
-              </w:rPr>
-              <w:lastRenderedPageBreak/>
-              <w:t xml:space="preserve">3c. Open Microsoft.Legal.MatterCenter.sln in visual studio as administrator and publish Microsoft.Logal.MatterCenter.Web project. Refer “Publish Your Web App” section </w:t>
-            </w:r>
-            <w:hyperlink r:id="rId30" w:history="1">
-              <w:r>
-                <w:rPr>
-                  <w:rStyle w:val="Hyperlink"/>
-                  <w:rFonts w:cs="Arial"/>
-                </w:rPr>
-                <w:t>https://blogs.msdn.microsoft.com/microsoftimagine/2015/07/20/welcome-to-visual-studio-2015-with-azure/</w:t>
-              </w:r>
-            </w:hyperlink>
-            <w:r>
-              <w:rPr>
-                <w:rFonts w:cs="Arial"/>
-                <w:color w:val="333333"/>
-              </w:rPr>
-              <w:t xml:space="preserve"> if you are new to publishing from VS.</w:t>
-            </w:r>
+              <w:t xml:space="preserve">Secret.ps1 to update secret in </w:t>
+            </w:r>
+            <w:proofErr w:type="spellStart"/>
+            <w:r>
+              <w:rPr>
+                <w:rFonts w:eastAsia="Times New Roman" w:cs="Segoe UI"/>
+                <w:sz w:val="20"/>
+                <w:szCs w:val="20"/>
+              </w:rPr>
+              <w:t>keyVault</w:t>
+            </w:r>
+            <w:proofErr w:type="spellEnd"/>
           </w:p>
         </w:tc>
         <w:tc>
@@ -6114,6 +6394,9 @@
               <w:spacing w:after="150"/>
             </w:pPr>
             <w:r>
+              <w:rPr>
+                <w:b/>
+              </w:rPr>
               <w:t>This step is applicable only if office and Azure are in different tenant.</w:t>
             </w:r>
             <w:r>
@@ -6129,16 +6412,7 @@
           <w:p>
             <w:pPr>
               <w:spacing w:after="150"/>
-              <w:rPr>
-                <w:rFonts w:eastAsia="Times New Roman" w:cs="Segoe UI"/>
-                <w:color w:val="333333"/>
-                <w:sz w:val="21"/>
-                <w:szCs w:val="21"/>
-              </w:rPr>
             </w:pPr>
-            <w:r>
-              <w:t>3a</w:t>
-            </w:r>
             <w:r>
               <w:rPr>
                 <w:rFonts w:eastAsia="Times New Roman" w:cs="Segoe UI"/>
@@ -6152,13 +6426,6 @@
             </w:r>
           </w:p>
           <w:p>
-            <w:pPr>
-              <w:pStyle w:val="ListParagraph"/>
-              <w:numPr>
-                <w:ilvl w:val="1"/>
-                <w:numId w:val="67"/>
-              </w:numPr>
-            </w:pPr>
             <w:r>
               <w:rPr>
                 <w:rFonts w:eastAsia="Times New Roman" w:cs="Segoe UI"/>
@@ -6168,51 +6435,15 @@
               </w:rPr>
               <w:t xml:space="preserve">Open </w:t>
             </w:r>
-            <w:hyperlink r:id="rId31" w:history="1">
+            <w:hyperlink r:id="rId30" w:history="1">
               <w:r>
                 <w:rPr>
+                  <w:rStyle w:val="Hyperlink"/>
                   <w:rFonts w:eastAsia="Times New Roman" w:cs="Segoe UI"/>
-                  <w:color w:val="4078C0"/>
                   <w:sz w:val="21"/>
                   <w:szCs w:val="21"/>
                 </w:rPr>
-                <w:t>https://manag</w:t>
-              </w:r>
-              <w:r>
-                <w:rPr>
-                  <w:rFonts w:eastAsia="Times New Roman" w:cs="Segoe UI"/>
-                  <w:color w:val="4078C0"/>
-                  <w:sz w:val="21"/>
-                  <w:szCs w:val="21"/>
-                </w:rPr>
-                <w:t>e</w:t>
-              </w:r>
-              <w:r>
-                <w:rPr>
-                  <w:rFonts w:eastAsia="Times New Roman" w:cs="Segoe UI"/>
-                  <w:color w:val="4078C0"/>
-                  <w:sz w:val="21"/>
-                  <w:szCs w:val="21"/>
-                </w:rPr>
-                <w:t>.w</w:t>
-              </w:r>
-              <w:r>
-                <w:rPr>
-                  <w:rFonts w:eastAsia="Times New Roman" w:cs="Segoe UI"/>
-                  <w:color w:val="4078C0"/>
-                  <w:sz w:val="21"/>
-                  <w:szCs w:val="21"/>
-                </w:rPr>
-                <w:t>i</w:t>
-              </w:r>
-              <w:r>
-                <w:rPr>
-                  <w:rFonts w:eastAsia="Times New Roman" w:cs="Segoe UI"/>
-                  <w:color w:val="4078C0"/>
-                  <w:sz w:val="21"/>
-                  <w:szCs w:val="21"/>
-                </w:rPr>
-                <w:t>ndowsazure.com</w:t>
+                <w:t>https://manage.windowsazure.com</w:t>
               </w:r>
             </w:hyperlink>
             <w:r>
@@ -6222,23 +6453,8 @@
                 <w:sz w:val="21"/>
                 <w:szCs w:val="21"/>
               </w:rPr>
-              <w:t xml:space="preserve"> and login with office tenant credentials.  c</w:t>
-            </w:r>
-            <w:r>
-              <w:rPr>
-                <w:rFonts w:eastAsia="Times New Roman" w:cs="Segoe UI"/>
-                <w:color w:val="333333"/>
-                <w:sz w:val="21"/>
-                <w:szCs w:val="21"/>
-              </w:rPr>
-              <w:t xml:space="preserve">lick Active Directory in the left navigation. Select the directory for your company and then click the "Applications" tab. </w:t>
-            </w:r>
-          </w:p>
-          <w:p>
-            <w:pPr>
-              <w:pStyle w:val="ListParagraph"/>
-              <w:ind w:left="1080"/>
-            </w:pPr>
+              <w:t xml:space="preserve">  Click Active Directory in the left navigation. Select the directory for your company and then click the "Applications" tab. </w:t>
+            </w:r>
           </w:p>
           <w:p>
             <w:pPr>
@@ -6284,11 +6500,73 @@
               <w:rPr>
                 <w:noProof/>
               </w:rPr>
+              <w:lastRenderedPageBreak/>
               <w:drawing>
                 <wp:inline distT="0" distB="0" distL="0" distR="0" wp14:anchorId="06D58314" wp14:editId="48125CB3">
                   <wp:extent cx="3619500" cy="2619375"/>
                   <wp:effectExtent l="0" t="0" r="0" b="9525"/>
                   <wp:docPr id="5" name="Picture 5"/>
+                  <wp:cNvGraphicFramePr>
+                    <a:graphicFrameLocks xmlns:a="http://schemas.openxmlformats.org/drawingml/2006/main" noChangeAspect="1"/>
+                  </wp:cNvGraphicFramePr>
+                  <a:graphic xmlns:a="http://schemas.openxmlformats.org/drawingml/2006/main">
+                    <a:graphicData uri="http://schemas.openxmlformats.org/drawingml/2006/picture">
+                      <pic:pic xmlns:pic="http://schemas.openxmlformats.org/drawingml/2006/picture">
+                        <pic:nvPicPr>
+                          <pic:cNvPr id="1" name=""/>
+                          <pic:cNvPicPr/>
+                        </pic:nvPicPr>
+                        <pic:blipFill>
+                          <a:blip r:embed="rId31"/>
+                          <a:stretch>
+                            <a:fillRect/>
+                          </a:stretch>
+                        </pic:blipFill>
+                        <pic:spPr>
+                          <a:xfrm>
+                            <a:off x="0" y="0"/>
+                            <a:ext cx="3619500" cy="2619375"/>
+                          </a:xfrm>
+                          <a:prstGeom prst="rect">
+                            <a:avLst/>
+                          </a:prstGeom>
+                        </pic:spPr>
+                      </pic:pic>
+                    </a:graphicData>
+                  </a:graphic>
+                </wp:inline>
+              </w:drawing>
+            </w:r>
+          </w:p>
+          <w:p>
+            <w:pPr>
+              <w:pStyle w:val="ListParagraph"/>
+              <w:numPr>
+                <w:ilvl w:val="2"/>
+                <w:numId w:val="67"/>
+              </w:numPr>
+            </w:pPr>
+            <w:r>
+              <w:t>Screen 2</w:t>
+            </w:r>
+            <w:r>
+              <w:t>: Give your web site URL in second screen as below</w:t>
+            </w:r>
+          </w:p>
+          <w:p>
+            <w:pPr>
+              <w:pStyle w:val="ListParagraph"/>
+              <w:ind w:left="1800"/>
+            </w:pPr>
+            <w:r>
+              <w:rPr>
+                <w:noProof/>
+              </w:rPr>
+              <w:drawing>
+                <wp:inline distT="0" distB="0" distL="0" distR="0" wp14:anchorId="27D4B3E7" wp14:editId="260660F0">
+                  <wp:extent cx="2962275" cy="2076450"/>
+                  <wp:effectExtent l="0" t="0" r="9525" b="0"/>
+                  <wp:docPr id="7" name="Picture 7"/>
                   <wp:cNvGraphicFramePr>
                     <a:graphicFrameLocks xmlns:a="http://schemas.openxmlformats.org/drawingml/2006/main" noChangeAspect="1"/>
                   </wp:cNvGraphicFramePr>
@@ -6308,67 +6586,6 @@
                         <pic:spPr>
                           <a:xfrm>
                             <a:off x="0" y="0"/>
-                            <a:ext cx="3619500" cy="2619375"/>
-                          </a:xfrm>
-                          <a:prstGeom prst="rect">
-                            <a:avLst/>
-                          </a:prstGeom>
-                        </pic:spPr>
-                      </pic:pic>
-                    </a:graphicData>
-                  </a:graphic>
-                </wp:inline>
-              </w:drawing>
-            </w:r>
-          </w:p>
-          <w:p>
-            <w:pPr>
-              <w:pStyle w:val="ListParagraph"/>
-              <w:numPr>
-                <w:ilvl w:val="2"/>
-                <w:numId w:val="67"/>
-              </w:numPr>
-            </w:pPr>
-            <w:r>
-              <w:t>Screen 2</w:t>
-            </w:r>
-            <w:r>
-              <w:t>: Give your web site URL in second screen as below</w:t>
-            </w:r>
-          </w:p>
-          <w:p>
-            <w:pPr>
-              <w:pStyle w:val="ListParagraph"/>
-              <w:ind w:left="1800"/>
-            </w:pPr>
-            <w:r>
-              <w:rPr>
-                <w:noProof/>
-              </w:rPr>
-              <w:drawing>
-                <wp:inline distT="0" distB="0" distL="0" distR="0" wp14:anchorId="27D4B3E7" wp14:editId="260660F0">
-                  <wp:extent cx="2962275" cy="2076450"/>
-                  <wp:effectExtent l="0" t="0" r="9525" b="0"/>
-                  <wp:docPr id="7" name="Picture 7"/>
-                  <wp:cNvGraphicFramePr>
-                    <a:graphicFrameLocks xmlns:a="http://schemas.openxmlformats.org/drawingml/2006/main" noChangeAspect="1"/>
-                  </wp:cNvGraphicFramePr>
-                  <a:graphic xmlns:a="http://schemas.openxmlformats.org/drawingml/2006/main">
-                    <a:graphicData uri="http://schemas.openxmlformats.org/drawingml/2006/picture">
-                      <pic:pic xmlns:pic="http://schemas.openxmlformats.org/drawingml/2006/picture">
-                        <pic:nvPicPr>
-                          <pic:cNvPr id="1" name=""/>
-                          <pic:cNvPicPr/>
-                        </pic:nvPicPr>
-                        <pic:blipFill>
-                          <a:blip r:embed="rId33"/>
-                          <a:stretch>
-                            <a:fillRect/>
-                          </a:stretch>
-                        </pic:blipFill>
-                        <pic:spPr>
-                          <a:xfrm>
-                            <a:off x="0" y="0"/>
                             <a:ext cx="2962275" cy="2076450"/>
                           </a:xfrm>
                           <a:prstGeom prst="rect">
@@ -6425,6 +6642,7 @@
                 <w:sz w:val="21"/>
                 <w:szCs w:val="21"/>
               </w:rPr>
+              <w:lastRenderedPageBreak/>
               <w:t>A</w:t>
             </w:r>
             <w:r>
@@ -6520,17 +6738,20 @@
             </w:pPr>
             <w:r>
               <w:object w:dxaOrig="12912" w:dyaOrig="5064" w14:anchorId="5DDBE4D2">
-                <v:shape id="_x0000_i1052" type="#_x0000_t75" style="width:527.65pt;height:207.4pt" o:ole="">
+                <v:shape id="_x0000_i1027" type="#_x0000_t75" style="width:527.25pt;height:207pt" o:ole="">
                   <v:imagedata r:id="rId27" o:title=""/>
                 </v:shape>
-                <o:OLEObject Type="Embed" ProgID="PBrush" ShapeID="_x0000_i1052" DrawAspect="Content" ObjectID="_1549301851" r:id="rId34"/>
+                <o:OLEObject Type="Embed" ProgID="PBrush" ShapeID="_x0000_i1027" DrawAspect="Content" ObjectID="_1549380801" r:id="rId33"/>
               </w:object>
             </w:r>
           </w:p>
           <w:p>
             <w:pPr>
               <w:pStyle w:val="ListParagraph"/>
-              <w:ind w:left="697"/>
+              <w:numPr>
+                <w:ilvl w:val="1"/>
+                <w:numId w:val="67"/>
+              </w:numPr>
               <w:rPr>
                 <w:rFonts w:cs="Arial"/>
                 <w:color w:val="333333"/>
@@ -6538,56 +6759,38 @@
             </w:pPr>
             <w:r>
               <w:rPr>
-                <w:rFonts w:eastAsia="Times New Roman" w:cs="Segoe UI"/>
-                <w:sz w:val="20"/>
-                <w:szCs w:val="20"/>
-              </w:rPr>
-              <w:t>4</w:t>
-            </w:r>
-            <w:r>
-              <w:rPr>
-                <w:rFonts w:eastAsia="Times New Roman" w:cs="Segoe UI"/>
-                <w:sz w:val="20"/>
-                <w:szCs w:val="20"/>
-              </w:rPr>
-              <w:t>b</w:t>
-            </w:r>
-            <w:r>
-              <w:rPr>
-                <w:rFonts w:eastAsia="Times New Roman" w:cs="Segoe UI"/>
-                <w:sz w:val="20"/>
-                <w:szCs w:val="20"/>
-              </w:rPr>
-              <w:t>.</w:t>
-            </w:r>
-            <w:r>
-              <w:rPr>
-                <w:rFonts w:eastAsia="Times New Roman" w:cs="Segoe UI"/>
-                <w:sz w:val="20"/>
-                <w:szCs w:val="20"/>
-              </w:rPr>
-              <w:t xml:space="preserve"> </w:t>
-            </w:r>
-            <w:r>
-              <w:rPr>
                 <w:rFonts w:cs="Arial"/>
                 <w:color w:val="333333"/>
               </w:rPr>
-              <w:t xml:space="preserve">Generate key and copy here. It will be used </w:t>
+              <w:t xml:space="preserve">Generate key and copy </w:t>
             </w:r>
             <w:r>
               <w:rPr>
                 <w:rFonts w:cs="Arial"/>
                 <w:color w:val="333333"/>
               </w:rPr>
-              <w:t>in step 4</w:t>
+              <w:t>below</w:t>
             </w:r>
             <w:r>
               <w:rPr>
                 <w:rFonts w:cs="Arial"/>
                 <w:color w:val="333333"/>
               </w:rPr>
-              <w:t>c. Refer</w:t>
+              <w:t xml:space="preserve">. It will be used </w:t>
+            </w:r>
+            <w:r>
+              <w:rPr>
+                <w:rFonts w:cs="Arial"/>
+                <w:color w:val="333333"/>
+              </w:rPr>
+              <w:t>in step e</w:t>
+            </w:r>
+            <w:r>
+              <w:rPr>
+                <w:rFonts w:cs="Arial"/>
+                <w:color w:val="333333"/>
+              </w:rPr>
+              <w:t>. Refer</w:t>
             </w:r>
             <w:r>
               <w:rPr>
@@ -6597,7 +6800,7 @@
               </w:rPr>
               <w:t xml:space="preserve"> “</w:t>
             </w:r>
-            <w:hyperlink r:id="rId35" w:anchor="register-your-web-server-app-with-the-azure-management-portal" w:history="1">
+            <w:hyperlink r:id="rId34" w:anchor="register-your-web-server-app-with-the-azure-management-portal" w:history="1">
               <w:r>
                 <w:rPr>
                   <w:rStyle w:val="Hyperlink"/>
@@ -6632,7 +6835,25 @@
                 <w:sz w:val="20"/>
                 <w:szCs w:val="20"/>
               </w:rPr>
-              <w:t xml:space="preserve">   AD application key(secret): </w:t>
+              <w:t xml:space="preserve">   </w:t>
+            </w:r>
+            <w:r>
+              <w:rPr>
+                <w:rFonts w:eastAsia="Times New Roman" w:cs="Segoe UI"/>
+                <w:b/>
+                <w:sz w:val="20"/>
+                <w:szCs w:val="20"/>
+              </w:rPr>
+              <w:t xml:space="preserve">   </w:t>
+            </w:r>
+            <w:r>
+              <w:rPr>
+                <w:rFonts w:eastAsia="Times New Roman" w:cs="Segoe UI"/>
+                <w:b/>
+                <w:sz w:val="20"/>
+                <w:szCs w:val="20"/>
+              </w:rPr>
+              <w:t xml:space="preserve">AD application key(secret): </w:t>
             </w:r>
           </w:p>
           <w:p>
@@ -6653,7 +6874,15 @@
                 <w:sz w:val="20"/>
                 <w:szCs w:val="20"/>
               </w:rPr>
-              <w:t xml:space="preserve">    CLIENT ID:</w:t>
+              <w:t xml:space="preserve">      </w:t>
+            </w:r>
+            <w:r>
+              <w:rPr>
+                <w:rFonts w:eastAsia="Times New Roman" w:cs="Segoe UI"/>
+                <w:sz w:val="20"/>
+                <w:szCs w:val="20"/>
+              </w:rPr>
+              <w:t>Copy client id below. It will be used in step f.</w:t>
             </w:r>
           </w:p>
           <w:p>
@@ -6662,6 +6891,7 @@
               <w:ind w:left="697"/>
               <w:rPr>
                 <w:rFonts w:eastAsia="Times New Roman" w:cs="Segoe UI"/>
+                <w:b/>
                 <w:sz w:val="20"/>
                 <w:szCs w:val="20"/>
               </w:rPr>
@@ -6669,72 +6899,38 @@
             <w:r>
               <w:rPr>
                 <w:rFonts w:eastAsia="Times New Roman" w:cs="Segoe UI"/>
-                <w:sz w:val="20"/>
-                <w:szCs w:val="20"/>
-              </w:rPr>
-              <w:t>4</w:t>
-            </w:r>
-            <w:r>
-              <w:rPr>
-                <w:rFonts w:eastAsia="Times New Roman" w:cs="Segoe UI"/>
-                <w:sz w:val="20"/>
-                <w:szCs w:val="20"/>
-              </w:rPr>
-              <w:t xml:space="preserve">c. </w:t>
-            </w:r>
-            <w:r>
-              <w:rPr>
-                <w:rFonts w:eastAsia="Times New Roman" w:cs="Segoe UI"/>
-                <w:sz w:val="20"/>
-                <w:szCs w:val="20"/>
-              </w:rPr>
-              <w:t xml:space="preserve">Run script </w:t>
-            </w:r>
-            <w:r>
-              <w:rPr>
-                <w:rFonts w:eastAsia="Times New Roman" w:cs="Segoe UI"/>
-                <w:sz w:val="20"/>
-                <w:szCs w:val="20"/>
-              </w:rPr>
-              <w:t>\tree\master\cloud\src\solution\Deployment\Scripts</w:t>
-            </w:r>
-            <w:r>
-              <w:rPr>
-                <w:rFonts w:eastAsia="Times New Roman" w:cs="Segoe UI"/>
-                <w:sz w:val="20"/>
-                <w:szCs w:val="20"/>
-              </w:rPr>
-              <w:t>\</w:t>
-            </w:r>
-            <w:r>
-              <w:rPr>
-                <w:rFonts w:eastAsia="Times New Roman" w:cs="Segoe UI"/>
-                <w:sz w:val="20"/>
-                <w:szCs w:val="20"/>
-              </w:rPr>
-              <w:t>key</w:t>
-            </w:r>
-            <w:r>
-              <w:rPr>
-                <w:rFonts w:eastAsia="Times New Roman" w:cs="Segoe UI"/>
-                <w:sz w:val="20"/>
-                <w:szCs w:val="20"/>
-              </w:rPr>
-              <w:t>Vault</w:t>
-            </w:r>
-            <w:r>
-              <w:rPr>
-                <w:rFonts w:eastAsia="Times New Roman" w:cs="Segoe UI"/>
-                <w:sz w:val="20"/>
-                <w:szCs w:val="20"/>
-              </w:rPr>
-              <w:t>Secret.ps1 to update secret in keyVault</w:t>
+                <w:b/>
+                <w:sz w:val="20"/>
+                <w:szCs w:val="20"/>
+              </w:rPr>
+              <w:t xml:space="preserve">    </w:t>
+            </w:r>
+            <w:r>
+              <w:rPr>
+                <w:rFonts w:eastAsia="Times New Roman" w:cs="Segoe UI"/>
+                <w:b/>
+                <w:sz w:val="20"/>
+                <w:szCs w:val="20"/>
+              </w:rPr>
+              <w:t xml:space="preserve">  </w:t>
+            </w:r>
+            <w:r>
+              <w:rPr>
+                <w:rFonts w:eastAsia="Times New Roman" w:cs="Segoe UI"/>
+                <w:b/>
+                <w:sz w:val="20"/>
+                <w:szCs w:val="20"/>
+              </w:rPr>
+              <w:t>CLIENT ID:</w:t>
             </w:r>
           </w:p>
           <w:p>
             <w:pPr>
               <w:pStyle w:val="ListParagraph"/>
-              <w:ind w:left="697"/>
+              <w:numPr>
+                <w:ilvl w:val="1"/>
+                <w:numId w:val="67"/>
+              </w:numPr>
               <w:rPr>
                 <w:rFonts w:eastAsia="Times New Roman" w:cs="Segoe UI"/>
                 <w:sz w:val="20"/>
@@ -6747,23 +6943,8 @@
                 <w:sz w:val="20"/>
                 <w:szCs w:val="20"/>
               </w:rPr>
-              <w:t xml:space="preserve">4c. </w:t>
-            </w:r>
-            <w:r>
-              <w:rPr>
-                <w:rFonts w:eastAsia="Times New Roman" w:cs="Segoe UI"/>
-                <w:sz w:val="20"/>
-                <w:szCs w:val="20"/>
-              </w:rPr>
-              <w:t xml:space="preserve">Open </w:t>
-            </w:r>
-            <w:r>
-              <w:rPr>
-                <w:rFonts w:eastAsia="Times New Roman" w:cs="Segoe UI"/>
-                <w:sz w:val="20"/>
-                <w:szCs w:val="20"/>
-              </w:rPr>
-              <w:t xml:space="preserve">script </w:t>
+              <w:lastRenderedPageBreak/>
+              <w:t xml:space="preserve">Run script </w:t>
             </w:r>
             <w:r>
               <w:rPr>
@@ -6803,124 +6984,184 @@
                 <w:sz w:val="20"/>
                 <w:szCs w:val="20"/>
               </w:rPr>
-              <w:t xml:space="preserve">Secret.ps1 </w:t>
-            </w:r>
-            <w:r>
-              <w:rPr>
-                <w:rFonts w:eastAsia="Times New Roman" w:cs="Segoe UI"/>
-                <w:sz w:val="20"/>
-                <w:szCs w:val="20"/>
-              </w:rPr>
-              <w:t>and replace ‘</w:t>
-            </w:r>
-            <w:r>
-              <w:rPr>
-                <w:rFonts w:eastAsia="Times New Roman" w:cs="Segoe UI"/>
-                <w:sz w:val="20"/>
-                <w:szCs w:val="20"/>
-              </w:rPr>
-              <w:t>General-AppKey</w:t>
-            </w:r>
-            <w:r>
-              <w:rPr>
-                <w:rFonts w:eastAsia="Times New Roman" w:cs="Segoe UI"/>
-                <w:sz w:val="20"/>
-                <w:szCs w:val="20"/>
-              </w:rPr>
-              <w:t>’ string with ‘</w:t>
-            </w:r>
-            <w:r>
-              <w:rPr>
-                <w:rFonts w:eastAsia="Times New Roman" w:cs="Segoe UI"/>
-                <w:sz w:val="20"/>
-                <w:szCs w:val="20"/>
-              </w:rPr>
-              <w:t>General-ClientId</w:t>
-            </w:r>
-            <w:r>
-              <w:rPr>
-                <w:rFonts w:eastAsia="Times New Roman" w:cs="Segoe UI"/>
-                <w:sz w:val="20"/>
-                <w:szCs w:val="20"/>
-              </w:rPr>
-              <w:t>’. Ru</w:t>
-            </w:r>
-            <w:r>
-              <w:rPr>
-                <w:rFonts w:eastAsia="Times New Roman" w:cs="Segoe UI"/>
-                <w:sz w:val="20"/>
-                <w:szCs w:val="20"/>
-              </w:rPr>
-              <w:t>n the script and give client id as the value for ‘</w:t>
-            </w:r>
-            <w:r>
-              <w:rPr>
-                <w:rFonts w:eastAsia="Times New Roman" w:cs="Segoe UI"/>
-                <w:sz w:val="20"/>
-                <w:szCs w:val="20"/>
-              </w:rPr>
-              <w:t>ADApplicationKey:</w:t>
-            </w:r>
-            <w:r>
-              <w:rPr>
-                <w:rFonts w:eastAsia="Times New Roman" w:cs="Segoe UI"/>
-                <w:sz w:val="20"/>
-                <w:szCs w:val="20"/>
-              </w:rPr>
-              <w:t>’ parameter.</w:t>
-            </w:r>
-            <w:bookmarkStart w:id="5" w:name="OpenAt"/>
-            <w:bookmarkEnd w:id="5"/>
+              <w:t xml:space="preserve">Secret.ps1 to update secret in </w:t>
+            </w:r>
+            <w:proofErr w:type="spellStart"/>
+            <w:r>
+              <w:rPr>
+                <w:rFonts w:eastAsia="Times New Roman" w:cs="Segoe UI"/>
+                <w:sz w:val="20"/>
+                <w:szCs w:val="20"/>
+              </w:rPr>
+              <w:t>keyVault</w:t>
+            </w:r>
+            <w:proofErr w:type="spellEnd"/>
           </w:p>
           <w:p>
             <w:pPr>
               <w:pStyle w:val="ListParagraph"/>
-              <w:ind w:left="697"/>
+              <w:numPr>
+                <w:ilvl w:val="1"/>
+                <w:numId w:val="67"/>
+              </w:numPr>
               <w:rPr>
                 <w:rFonts w:eastAsia="Times New Roman" w:cs="Segoe UI"/>
                 <w:sz w:val="20"/>
                 <w:szCs w:val="20"/>
               </w:rPr>
             </w:pPr>
-          </w:p>
-          <w:p>
-            <w:pPr>
-              <w:pStyle w:val="ListParagraph"/>
-              <w:ind w:left="697"/>
-              <w:rPr>
-                <w:rFonts w:eastAsia="Times New Roman" w:cs="Segoe UI"/>
-                <w:sz w:val="20"/>
-                <w:szCs w:val="20"/>
-              </w:rPr>
-            </w:pPr>
-          </w:p>
-          <w:p>
-            <w:pPr>
-              <w:spacing w:after="150"/>
-            </w:pPr>
-            <w:r>
-              <w:rPr>
-                <w:rFonts w:cs="Arial"/>
-                <w:color w:val="333333"/>
-              </w:rPr>
-              <w:t xml:space="preserve">3c. Open Microsoft.Legal.MatterCenter.sln in visual studio as administrator and publish Microsoft.Logal.MatterCenter.Web project. Refer “Publish Your Web App” section </w:t>
-            </w:r>
-            <w:hyperlink r:id="rId36" w:history="1">
-              <w:r>
-                <w:rPr>
-                  <w:rStyle w:val="Hyperlink"/>
-                  <w:rFonts w:cs="Arial"/>
-                </w:rPr>
-                <w:t>https://blogs.msdn.microsoft.com/microsoftimagine/2015/07/20/welcome-to-visual-studio-2015-with-azure/</w:t>
-              </w:r>
-            </w:hyperlink>
-            <w:r>
-              <w:rPr>
-                <w:rFonts w:cs="Arial"/>
-                <w:color w:val="333333"/>
-              </w:rPr>
-              <w:t xml:space="preserve"> if you are new to publishing from VS.</w:t>
-            </w:r>
+            <w:r>
+              <w:rPr>
+                <w:rFonts w:eastAsia="Times New Roman" w:cs="Segoe UI"/>
+                <w:sz w:val="20"/>
+                <w:szCs w:val="20"/>
+              </w:rPr>
+              <w:t xml:space="preserve">Open </w:t>
+            </w:r>
+            <w:r>
+              <w:rPr>
+                <w:rFonts w:eastAsia="Times New Roman" w:cs="Segoe UI"/>
+                <w:sz w:val="20"/>
+                <w:szCs w:val="20"/>
+              </w:rPr>
+              <w:t xml:space="preserve">script </w:t>
+            </w:r>
+            <w:r>
+              <w:rPr>
+                <w:rFonts w:eastAsia="Times New Roman" w:cs="Segoe UI"/>
+                <w:sz w:val="20"/>
+                <w:szCs w:val="20"/>
+              </w:rPr>
+              <w:t>\tree\master\cloud\src\solution\Deployment\Scripts</w:t>
+            </w:r>
+            <w:r>
+              <w:rPr>
+                <w:rFonts w:eastAsia="Times New Roman" w:cs="Segoe UI"/>
+                <w:sz w:val="20"/>
+                <w:szCs w:val="20"/>
+              </w:rPr>
+              <w:t>\</w:t>
+            </w:r>
+            <w:r>
+              <w:rPr>
+                <w:rFonts w:eastAsia="Times New Roman" w:cs="Segoe UI"/>
+                <w:sz w:val="20"/>
+                <w:szCs w:val="20"/>
+              </w:rPr>
+              <w:t>key</w:t>
+            </w:r>
+            <w:r>
+              <w:rPr>
+                <w:rFonts w:eastAsia="Times New Roman" w:cs="Segoe UI"/>
+                <w:sz w:val="20"/>
+                <w:szCs w:val="20"/>
+              </w:rPr>
+              <w:t>Vault</w:t>
+            </w:r>
+            <w:r>
+              <w:rPr>
+                <w:rFonts w:eastAsia="Times New Roman" w:cs="Segoe UI"/>
+                <w:sz w:val="20"/>
+                <w:szCs w:val="20"/>
+              </w:rPr>
+              <w:t xml:space="preserve">Secret.ps1 </w:t>
+            </w:r>
+            <w:r>
+              <w:rPr>
+                <w:rFonts w:eastAsia="Times New Roman" w:cs="Segoe UI"/>
+                <w:sz w:val="20"/>
+                <w:szCs w:val="20"/>
+              </w:rPr>
+              <w:t>and replace ‘</w:t>
+            </w:r>
+            <w:r>
+              <w:rPr>
+                <w:rFonts w:eastAsia="Times New Roman" w:cs="Segoe UI"/>
+                <w:sz w:val="20"/>
+                <w:szCs w:val="20"/>
+              </w:rPr>
+              <w:t>General-</w:t>
+            </w:r>
+            <w:proofErr w:type="spellStart"/>
+            <w:r>
+              <w:rPr>
+                <w:rFonts w:eastAsia="Times New Roman" w:cs="Segoe UI"/>
+                <w:sz w:val="20"/>
+                <w:szCs w:val="20"/>
+              </w:rPr>
+              <w:t>AppKey</w:t>
+            </w:r>
+            <w:proofErr w:type="spellEnd"/>
+            <w:r>
+              <w:rPr>
+                <w:rFonts w:eastAsia="Times New Roman" w:cs="Segoe UI"/>
+                <w:sz w:val="20"/>
+                <w:szCs w:val="20"/>
+              </w:rPr>
+              <w:t>’ string with ‘</w:t>
+            </w:r>
+            <w:r>
+              <w:rPr>
+                <w:rFonts w:eastAsia="Times New Roman" w:cs="Segoe UI"/>
+                <w:sz w:val="20"/>
+                <w:szCs w:val="20"/>
+              </w:rPr>
+              <w:t>General-</w:t>
+            </w:r>
+            <w:proofErr w:type="spellStart"/>
+            <w:r>
+              <w:rPr>
+                <w:rFonts w:eastAsia="Times New Roman" w:cs="Segoe UI"/>
+                <w:sz w:val="20"/>
+                <w:szCs w:val="20"/>
+              </w:rPr>
+              <w:t>ClientId</w:t>
+            </w:r>
+            <w:proofErr w:type="spellEnd"/>
+            <w:r>
+              <w:rPr>
+                <w:rFonts w:eastAsia="Times New Roman" w:cs="Segoe UI"/>
+                <w:sz w:val="20"/>
+                <w:szCs w:val="20"/>
+              </w:rPr>
+              <w:t>’. Ru</w:t>
+            </w:r>
+            <w:r>
+              <w:rPr>
+                <w:rFonts w:eastAsia="Times New Roman" w:cs="Segoe UI"/>
+                <w:sz w:val="20"/>
+                <w:szCs w:val="20"/>
+              </w:rPr>
+              <w:t>n the script and give client id as the value for ‘</w:t>
+            </w:r>
+            <w:proofErr w:type="spellStart"/>
+            <w:r>
+              <w:rPr>
+                <w:rFonts w:eastAsia="Times New Roman" w:cs="Segoe UI"/>
+                <w:sz w:val="20"/>
+                <w:szCs w:val="20"/>
+              </w:rPr>
+              <w:t>ADApplicationKey</w:t>
+            </w:r>
+            <w:proofErr w:type="spellEnd"/>
+            <w:r>
+              <w:rPr>
+                <w:rFonts w:eastAsia="Times New Roman" w:cs="Segoe UI"/>
+                <w:sz w:val="20"/>
+                <w:szCs w:val="20"/>
+              </w:rPr>
+              <w:t>:</w:t>
+            </w:r>
+            <w:r>
+              <w:rPr>
+                <w:rFonts w:eastAsia="Times New Roman" w:cs="Segoe UI"/>
+                <w:sz w:val="20"/>
+                <w:szCs w:val="20"/>
+              </w:rPr>
+              <w:t>’ parameter.</w:t>
+            </w:r>
+            <w:bookmarkStart w:id="4" w:name="OpenAt"/>
+            <w:bookmarkEnd w:id="4"/>
           </w:p>
         </w:tc>
         <w:tc>
@@ -6969,6 +7210,118 @@
                 <w:sz w:val="20"/>
                 <w:szCs w:val="20"/>
               </w:rPr>
+              <w:lastRenderedPageBreak/>
+              <w:t>Step 11</w:t>
+            </w:r>
+          </w:p>
+        </w:tc>
+        <w:tc>
+          <w:tcPr>
+            <w:tcW w:w="4099" w:type="pct"/>
+          </w:tcPr>
+          <w:p>
+            <w:pPr>
+              <w:rPr>
+                <w:rFonts w:cs="Arial"/>
+                <w:color w:val="333333"/>
+              </w:rPr>
+            </w:pPr>
+            <w:r>
+              <w:rPr>
+                <w:rFonts w:cs="Arial"/>
+                <w:color w:val="333333"/>
+              </w:rPr>
+              <w:t xml:space="preserve">Open Microsoft.Legal.MatterCenter.sln in visual studio as administrator and publish </w:t>
+            </w:r>
+            <w:proofErr w:type="spellStart"/>
+            <w:proofErr w:type="gramStart"/>
+            <w:r>
+              <w:rPr>
+                <w:rFonts w:cs="Arial"/>
+                <w:color w:val="333333"/>
+              </w:rPr>
+              <w:t>Microsoft.Logal.MatterCenter.Web</w:t>
+            </w:r>
+            <w:proofErr w:type="spellEnd"/>
+            <w:proofErr w:type="gramEnd"/>
+            <w:r>
+              <w:rPr>
+                <w:rFonts w:cs="Arial"/>
+                <w:color w:val="333333"/>
+              </w:rPr>
+              <w:t xml:space="preserve"> project. Refer “Publish Your Web App” section </w:t>
+            </w:r>
+            <w:hyperlink r:id="rId35" w:history="1">
+              <w:r>
+                <w:rPr>
+                  <w:rStyle w:val="Hyperlink"/>
+                  <w:rFonts w:cs="Arial"/>
+                </w:rPr>
+                <w:t>https://blogs.msdn.microsoft.com/microsoftimagine/2015/07/20/welcome-to-visual-studio-2015-with-azure/</w:t>
+              </w:r>
+            </w:hyperlink>
+            <w:r>
+              <w:rPr>
+                <w:rFonts w:cs="Arial"/>
+                <w:color w:val="333333"/>
+              </w:rPr>
+              <w:t xml:space="preserve"> if you are new to publishing from VS.</w:t>
+            </w:r>
+          </w:p>
+          <w:p>
+            <w:pPr>
+              <w:pStyle w:val="ListNumber"/>
+              <w:rPr>
+                <w:lang w:val="en-IN"/>
+              </w:rPr>
+            </w:pPr>
+          </w:p>
+        </w:tc>
+        <w:tc>
+          <w:tcPr>
+            <w:tcW w:w="526" w:type="pct"/>
+          </w:tcPr>
+          <w:p>
+            <w:pPr>
+              <w:rPr>
+                <w:rFonts w:eastAsia="Times New Roman" w:cs="Segoe UI"/>
+                <w:sz w:val="20"/>
+                <w:szCs w:val="20"/>
+              </w:rPr>
+            </w:pPr>
+            <w:r>
+              <w:rPr>
+                <w:rFonts w:eastAsia="Times New Roman" w:cs="Segoe UI"/>
+                <w:sz w:val="20"/>
+                <w:szCs w:val="20"/>
+              </w:rPr>
+              <w:t>Manual</w:t>
+            </w:r>
+          </w:p>
+        </w:tc>
+      </w:tr>
+      <w:tr>
+        <w:tc>
+          <w:tcPr>
+            <w:tcW w:w="375" w:type="pct"/>
+          </w:tcPr>
+          <w:p>
+            <w:pPr>
+              <w:ind w:left="60"/>
+              <w:rPr>
+                <w:rFonts w:eastAsia="Times New Roman" w:cs="Segoe UI"/>
+                <w:b/>
+                <w:sz w:val="20"/>
+                <w:szCs w:val="20"/>
+              </w:rPr>
+            </w:pPr>
+            <w:r>
+              <w:rPr>
+                <w:rFonts w:eastAsia="Times New Roman" w:cs="Segoe UI"/>
+                <w:b/>
+                <w:sz w:val="20"/>
+                <w:szCs w:val="20"/>
+              </w:rPr>
               <w:t>Step 10</w:t>
             </w:r>
           </w:p>
@@ -6980,11 +7333,6 @@
           <w:p>
             <w:pPr>
               <w:pStyle w:val="ListNumber"/>
-              <w:numPr>
-                <w:ilvl w:val="0"/>
-                <w:numId w:val="0"/>
-              </w:numPr>
-              <w:ind w:left="360" w:hanging="360"/>
             </w:pPr>
             <w:r>
               <w:rPr>
@@ -7018,37 +7366,31 @@
                 <w:color w:val="1F497D"/>
                 <w:lang w:val="en-IN"/>
               </w:rPr>
-              <w:t>https://&lt;&lt;web site&gt;&gt;.azurewebsites.net</w:t>
-            </w:r>
+              <w:t>https://&lt;&lt;web site&gt;</w:t>
+            </w:r>
+            <w:proofErr w:type="gramStart"/>
+            <w:r>
+              <w:rPr>
+                <w:color w:val="1F497D"/>
+                <w:lang w:val="en-IN"/>
+              </w:rPr>
+              <w:t>&gt;.azurewebsites.net</w:t>
+            </w:r>
+            <w:proofErr w:type="gramEnd"/>
           </w:p>
           <w:p>
             <w:pPr>
               <w:pStyle w:val="ListNumber"/>
-              <w:numPr>
-                <w:ilvl w:val="0"/>
-                <w:numId w:val="0"/>
-              </w:numPr>
-              <w:ind w:left="360"/>
             </w:pPr>
           </w:p>
           <w:p>
             <w:pPr>
               <w:pStyle w:val="ListNumber"/>
-              <w:numPr>
-                <w:ilvl w:val="0"/>
-                <w:numId w:val="0"/>
-              </w:numPr>
-              <w:ind w:left="360"/>
             </w:pPr>
           </w:p>
           <w:p>
             <w:pPr>
               <w:pStyle w:val="ListNumber"/>
-              <w:numPr>
-                <w:ilvl w:val="0"/>
-                <w:numId w:val="0"/>
-              </w:numPr>
-              <w:ind w:left="1440"/>
             </w:pPr>
             <w:r>
               <w:rPr>
@@ -7072,7 +7414,7 @@
                           </pic:cNvPicPr>
                         </pic:nvPicPr>
                         <pic:blipFill>
-                          <a:blip r:embed="rId37">
+                          <a:blip r:embed="rId36">
                             <a:extLst>
                               <a:ext uri="{28A0092B-C50C-407E-A947-70E740481C1C}">
                                 <a14:useLocalDpi xmlns:a14="http://schemas.microsoft.com/office/drawing/2010/main" val="0"/>
@@ -7103,6 +7445,8 @@
                 </wp:inline>
               </w:drawing>
             </w:r>
+            <w:bookmarkStart w:id="5" w:name="_GoBack"/>
+            <w:bookmarkEnd w:id="5"/>
           </w:p>
           <w:p>
             <w:pPr>
@@ -7182,7 +7526,6 @@
         <w:rPr>
           <w:b/>
         </w:rPr>
-        <w:lastRenderedPageBreak/>
         <w:t>Pre-requisite:</w:t>
       </w:r>
     </w:p>
@@ -7213,10 +7556,6 @@
     <w:p>
       <w:pPr>
         <w:pStyle w:val="ListNumber"/>
-        <w:numPr>
-          <w:ilvl w:val="0"/>
-          <w:numId w:val="34"/>
-        </w:numPr>
       </w:pPr>
       <w:r>
         <w:t>Term store configuration changes:</w:t>
@@ -7268,7 +7607,7 @@
         </w:rPr>
         <w:t xml:space="preserve">For e.g. </w:t>
       </w:r>
-      <w:hyperlink r:id="rId38" w:history="1">
+      <w:hyperlink r:id="rId37" w:history="1">
         <w:r>
           <w:rPr>
             <w:rStyle w:val="Hyperlink"/>
@@ -7327,7 +7666,7 @@
                     <pic:cNvPicPr/>
                   </pic:nvPicPr>
                   <pic:blipFill>
-                    <a:blip r:embed="rId39"/>
+                    <a:blip r:embed="rId38"/>
                     <a:stretch>
                       <a:fillRect/>
                     </a:stretch>
@@ -7362,7 +7701,16 @@
         </w:numPr>
       </w:pPr>
       <w:r>
-        <w:t>Expand the Taxonomy node, look for MatterCenterTerms node and expand it</w:t>
+        <w:lastRenderedPageBreak/>
+        <w:t xml:space="preserve">Expand the Taxonomy node, look for </w:t>
+      </w:r>
+      <w:proofErr w:type="spellStart"/>
+      <w:r>
+        <w:t>MatterCenterTerms</w:t>
+      </w:r>
+      <w:proofErr w:type="spellEnd"/>
+      <w:r>
+        <w:t xml:space="preserve"> node and expand it</w:t>
       </w:r>
     </w:p>
     <w:p>
@@ -7391,7 +7739,6 @@
         <w:rPr>
           <w:noProof/>
         </w:rPr>
-        <w:lastRenderedPageBreak/>
         <w:drawing>
           <wp:inline distT="0" distB="0" distL="0" distR="0" wp14:anchorId="48C28363" wp14:editId="6937490D">
             <wp:extent cx="2469672" cy="2543175"/>
@@ -7408,7 +7755,7 @@
                     <pic:cNvPicPr/>
                   </pic:nvPicPr>
                   <pic:blipFill>
-                    <a:blip r:embed="rId40"/>
+                    <a:blip r:embed="rId39"/>
                     <a:stretch>
                       <a:fillRect/>
                     </a:stretch>
@@ -7476,7 +7823,7 @@
                     <pic:cNvPicPr/>
                   </pic:nvPicPr>
                   <pic:blipFill>
-                    <a:blip r:embed="rId41"/>
+                    <a:blip r:embed="rId40"/>
                     <a:stretch>
                       <a:fillRect/>
                     </a:stretch>
@@ -7637,6 +7984,7 @@
                 <w:szCs w:val="20"/>
               </w:rPr>
             </w:pPr>
+            <w:proofErr w:type="spellStart"/>
             <w:r>
               <w:rPr>
                 <w:rFonts w:eastAsia="Times New Roman" w:cs="Segoe UI"/>
@@ -7645,6 +7993,7 @@
               </w:rPr>
               <w:t>ClientID</w:t>
             </w:r>
+            <w:proofErr w:type="spellEnd"/>
           </w:p>
         </w:tc>
         <w:tc>
@@ -7690,14 +8039,17 @@
                 <w:szCs w:val="20"/>
               </w:rPr>
             </w:pPr>
-            <w:r>
-              <w:rPr>
-                <w:rFonts w:eastAsia="Times New Roman" w:cs="Segoe UI"/>
-                <w:sz w:val="20"/>
-                <w:szCs w:val="20"/>
-              </w:rPr>
+            <w:proofErr w:type="spellStart"/>
+            <w:r>
+              <w:rPr>
+                <w:rFonts w:eastAsia="Times New Roman" w:cs="Segoe UI"/>
+                <w:sz w:val="20"/>
+                <w:szCs w:val="20"/>
+              </w:rPr>
+              <w:lastRenderedPageBreak/>
               <w:t>ClientURL</w:t>
             </w:r>
+            <w:proofErr w:type="spellEnd"/>
           </w:p>
         </w:tc>
         <w:tc>
@@ -7793,7 +8145,6 @@
           <w:sz w:val="20"/>
           <w:szCs w:val="20"/>
         </w:rPr>
-        <w:lastRenderedPageBreak/>
         <w:t xml:space="preserve">  </w:t>
       </w:r>
       <w:r>
@@ -7816,7 +8167,7 @@
                     <pic:cNvPicPr/>
                   </pic:nvPicPr>
                   <pic:blipFill>
-                    <a:blip r:embed="rId42"/>
+                    <a:blip r:embed="rId41"/>
                     <a:stretch>
                       <a:fillRect/>
                     </a:stretch>
@@ -7905,7 +8256,7 @@
                     <pic:cNvPicPr/>
                   </pic:nvPicPr>
                   <pic:blipFill>
-                    <a:blip r:embed="rId43"/>
+                    <a:blip r:embed="rId42"/>
                     <a:stretch>
                       <a:fillRect/>
                     </a:stretch>
@@ -7996,6 +8347,7 @@
         <w:rPr>
           <w:noProof/>
         </w:rPr>
+        <w:lastRenderedPageBreak/>
         <w:drawing>
           <wp:inline distT="0" distB="0" distL="0" distR="0" wp14:anchorId="296F3BE4" wp14:editId="2B595A1E">
             <wp:extent cx="1802209" cy="1628775"/>
@@ -8012,7 +8364,7 @@
                     <pic:cNvPicPr/>
                   </pic:nvPicPr>
                   <pic:blipFill>
-                    <a:blip r:embed="rId44"/>
+                    <a:blip r:embed="rId43"/>
                     <a:stretch>
                       <a:fillRect/>
                     </a:stretch>
@@ -8106,7 +8458,7 @@
                     <pic:cNvPicPr/>
                   </pic:nvPicPr>
                   <pic:blipFill>
-                    <a:blip r:embed="rId45"/>
+                    <a:blip r:embed="rId44"/>
                     <a:stretch>
                       <a:fillRect/>
                     </a:stretch>
@@ -8182,7 +8534,6 @@
         <w:rPr>
           <w:noProof/>
         </w:rPr>
-        <w:lastRenderedPageBreak/>
         <w:drawing>
           <wp:inline distT="0" distB="0" distL="0" distR="0" wp14:anchorId="069440CD" wp14:editId="0086A97B">
             <wp:extent cx="1390650" cy="2047875"/>
@@ -8197,7 +8548,7 @@
                     <pic:cNvPicPr/>
                   </pic:nvPicPr>
                   <pic:blipFill>
-                    <a:blip r:embed="rId46"/>
+                    <a:blip r:embed="rId45"/>
                     <a:stretch>
                       <a:fillRect/>
                     </a:stretch>
@@ -8257,6 +8608,7 @@
         </w:numPr>
       </w:pPr>
       <w:r>
+        <w:lastRenderedPageBreak/>
         <w:t>Enter the details and click OK</w:t>
       </w:r>
     </w:p>
@@ -8284,7 +8636,7 @@
                     <pic:cNvPicPr/>
                   </pic:nvPicPr>
                   <pic:blipFill>
-                    <a:blip r:embed="rId47"/>
+                    <a:blip r:embed="rId46"/>
                     <a:stretch>
                       <a:fillRect/>
                     </a:stretch>
@@ -8412,7 +8764,7 @@
                     <pic:cNvPicPr/>
                   </pic:nvPicPr>
                   <pic:blipFill>
-                    <a:blip r:embed="rId48"/>
+                    <a:blip r:embed="rId47"/>
                     <a:stretch>
                       <a:fillRect/>
                     </a:stretch>
@@ -8479,7 +8831,7 @@
                     <pic:cNvPicPr/>
                   </pic:nvPicPr>
                   <pic:blipFill>
-                    <a:blip r:embed="rId49"/>
+                    <a:blip r:embed="rId48"/>
                     <a:stretch>
                       <a:fillRect/>
                     </a:stretch>
@@ -8545,7 +8897,7 @@
                     <pic:cNvPicPr/>
                   </pic:nvPicPr>
                   <pic:blipFill>
-                    <a:blip r:embed="rId50"/>
+                    <a:blip r:embed="rId49"/>
                     <a:stretch>
                       <a:fillRect/>
                     </a:stretch>
@@ -8580,7 +8932,15 @@
         </w:numPr>
       </w:pPr>
       <w:r>
-        <w:t>In the page that opens up, click on “List” tab on the top and select “Create Column” as shown below:</w:t>
+        <w:t xml:space="preserve">In the page that </w:t>
+      </w:r>
+      <w:proofErr w:type="gramStart"/>
+      <w:r>
+        <w:t>opens up</w:t>
+      </w:r>
+      <w:proofErr w:type="gramEnd"/>
+      <w:r>
+        <w:t>, click on “List” tab on the top and select “Create Column” as shown below:</w:t>
       </w:r>
     </w:p>
     <w:p>
@@ -8611,7 +8971,7 @@
                     <pic:cNvPicPr/>
                   </pic:nvPicPr>
                   <pic:blipFill>
-                    <a:blip r:embed="rId51"/>
+                    <a:blip r:embed="rId50"/>
                     <a:stretch>
                       <a:fillRect/>
                     </a:stretch>
@@ -8646,7 +9006,23 @@
         </w:numPr>
       </w:pPr>
       <w:r>
-        <w:t>In the popup that opens up, enter “ConfigurationValue” and Select “Multiple lines of text” and click on Ok button as shown below:</w:t>
+        <w:t xml:space="preserve">In the popup that </w:t>
+      </w:r>
+      <w:proofErr w:type="gramStart"/>
+      <w:r>
+        <w:t>opens up</w:t>
+      </w:r>
+      <w:proofErr w:type="gramEnd"/>
+      <w:r>
+        <w:t>, enter “</w:t>
+      </w:r>
+      <w:proofErr w:type="spellStart"/>
+      <w:r>
+        <w:t>ConfigurationValue</w:t>
+      </w:r>
+      <w:proofErr w:type="spellEnd"/>
+      <w:r>
+        <w:t>” and Select “Multiple lines of text” and click on Ok button as shown below:</w:t>
       </w:r>
     </w:p>
     <w:p>
@@ -8678,7 +9054,7 @@
                     <pic:cNvPicPr/>
                   </pic:nvPicPr>
                   <pic:blipFill>
-                    <a:blip r:embed="rId52"/>
+                    <a:blip r:embed="rId51"/>
                     <a:stretch>
                       <a:fillRect/>
                     </a:stretch>
@@ -8728,6 +9104,7 @@
         <w:rPr>
           <w:noProof/>
         </w:rPr>
+        <w:lastRenderedPageBreak/>
         <w:drawing>
           <wp:inline distT="0" distB="0" distL="0" distR="0" wp14:anchorId="24232F45" wp14:editId="3F7C14C8">
             <wp:extent cx="5000625" cy="1768918"/>
@@ -8744,7 +9121,7 @@
                     <pic:cNvPicPr/>
                   </pic:nvPicPr>
                   <pic:blipFill>
-                    <a:blip r:embed="rId53"/>
+                    <a:blip r:embed="rId52"/>
                     <a:stretch>
                       <a:fillRect/>
                     </a:stretch>
@@ -8779,8 +9156,15 @@
         </w:numPr>
       </w:pPr>
       <w:r>
-        <w:lastRenderedPageBreak/>
-        <w:t xml:space="preserve">In the page that opens up, </w:t>
+        <w:t xml:space="preserve">In the page that </w:t>
+      </w:r>
+      <w:proofErr w:type="gramStart"/>
+      <w:r>
+        <w:t>opens up</w:t>
+      </w:r>
+      <w:proofErr w:type="gramEnd"/>
+      <w:r>
+        <w:t xml:space="preserve">, </w:t>
       </w:r>
       <w:r>
         <w:t>click</w:t>
@@ -8817,7 +9201,7 @@
                     <pic:cNvPicPr/>
                   </pic:nvPicPr>
                   <pic:blipFill>
-                    <a:blip r:embed="rId54"/>
+                    <a:blip r:embed="rId53"/>
                     <a:stretch>
                       <a:fillRect/>
                     </a:stretch>
@@ -8867,6 +9251,7 @@
         <w:rPr>
           <w:noProof/>
         </w:rPr>
+        <w:lastRenderedPageBreak/>
         <w:drawing>
           <wp:inline distT="0" distB="0" distL="0" distR="0" wp14:anchorId="4DF3CF0D" wp14:editId="18D5AECB">
             <wp:extent cx="6511205" cy="1314450"/>
@@ -8883,7 +9268,7 @@
                     <pic:cNvPicPr/>
                   </pic:nvPicPr>
                   <pic:blipFill>
-                    <a:blip r:embed="rId55"/>
+                    <a:blip r:embed="rId54"/>
                     <a:stretch>
                       <a:fillRect/>
                     </a:stretch>
@@ -8938,7 +9323,6 @@
         <w:rPr>
           <w:noProof/>
         </w:rPr>
-        <w:lastRenderedPageBreak/>
         <w:drawing>
           <wp:inline distT="0" distB="0" distL="0" distR="0" wp14:anchorId="7304E34E" wp14:editId="3097208F">
             <wp:extent cx="3129269" cy="3457575"/>
@@ -8955,7 +9339,7 @@
                     <pic:cNvPicPr/>
                   </pic:nvPicPr>
                   <pic:blipFill>
-                    <a:blip r:embed="rId56"/>
+                    <a:blip r:embed="rId55"/>
                     <a:stretch>
                       <a:fillRect/>
                     </a:stretch>
@@ -9018,6 +9402,7 @@
       <w:bookmarkStart w:id="9" w:name="_Toc460949906"/>
       <w:bookmarkEnd w:id="8"/>
       <w:r>
+        <w:lastRenderedPageBreak/>
         <w:t>Appendix</w:t>
       </w:r>
       <w:r>
@@ -9047,10 +9432,6 @@
     <w:p>
       <w:pPr>
         <w:pStyle w:val="ListNumber"/>
-        <w:numPr>
-          <w:ilvl w:val="0"/>
-          <w:numId w:val="48"/>
-        </w:numPr>
       </w:pPr>
       <w:r>
         <w:t xml:space="preserve">Go to Content type hub site collection, by using the following url: </w:t>
@@ -9074,7 +9455,7 @@
       <w:r>
         <w:t xml:space="preserve">For e.g. </w:t>
       </w:r>
-      <w:hyperlink r:id="rId57" w:history="1">
+      <w:hyperlink r:id="rId56" w:history="1">
         <w:r>
           <w:rPr>
             <w:rStyle w:val="Hyperlink"/>
@@ -9108,7 +9489,6 @@
         <w:rPr>
           <w:noProof/>
         </w:rPr>
-        <w:lastRenderedPageBreak/>
         <w:drawing>
           <wp:inline distT="0" distB="0" distL="0" distR="0" wp14:anchorId="369B5C09" wp14:editId="0186B6E9">
             <wp:extent cx="2879644" cy="2819400"/>
@@ -9127,7 +9507,7 @@
                     </pic:cNvPicPr>
                   </pic:nvPicPr>
                   <pic:blipFill>
-                    <a:blip r:embed="rId58">
+                    <a:blip r:embed="rId57">
                       <a:extLst>
                         <a:ext uri="{28A0092B-C50C-407E-A947-70E740481C1C}">
                           <a14:useLocalDpi xmlns:a14="http://schemas.microsoft.com/office/drawing/2010/main" val="0"/>
@@ -9166,17 +9546,31 @@
         <w:pStyle w:val="ListNumber"/>
       </w:pPr>
       <w:r>
-        <w:t xml:space="preserve">In the page that opens up, </w:t>
-      </w:r>
-      <w:r>
-        <w:t>there will be a group called _MatterCenter</w:t>
-      </w:r>
+        <w:t xml:space="preserve">In the page that </w:t>
+      </w:r>
+      <w:proofErr w:type="gramStart"/>
+      <w:r>
+        <w:t>opens up</w:t>
+      </w:r>
+      <w:proofErr w:type="gramEnd"/>
+      <w:r>
+        <w:t xml:space="preserve">, </w:t>
+      </w:r>
+      <w:r>
+        <w:t>there will be a group called _</w:t>
+      </w:r>
+      <w:proofErr w:type="spellStart"/>
+      <w:r>
+        <w:t>MatterCenter</w:t>
+      </w:r>
+      <w:proofErr w:type="spellEnd"/>
       <w:r>
         <w:t xml:space="preserve"> as shown below:</w:t>
       </w:r>
     </w:p>
     <w:p>
       <w:r>
+        <w:lastRenderedPageBreak/>
         <w:t xml:space="preserve"> </w:t>
       </w:r>
       <w:r>
@@ -9201,7 +9595,7 @@
                     </pic:cNvPicPr>
                   </pic:nvPicPr>
                   <pic:blipFill>
-                    <a:blip r:embed="rId59">
+                    <a:blip r:embed="rId58">
                       <a:extLst>
                         <a:ext uri="{28A0092B-C50C-407E-A947-70E740481C1C}">
                           <a14:useLocalDpi xmlns:a14="http://schemas.microsoft.com/office/drawing/2010/main" val="0"/>
@@ -9240,7 +9634,15 @@
         <w:pStyle w:val="ListNumber"/>
       </w:pPr>
       <w:r>
-        <w:t>For each content type, click the link, choose the Manage publishing for this content type and select ok to publish the content type.  Content types can take between 1-48 hours to publish to all the site collection.  To verify the publishing is complete, go to the site collection you would like to create a matter on, click Settings &gt; Site Content Types and verify that the _MatterCenter group and the content types are listed there.</w:t>
+        <w:t>For each content type, click the link, choose the Manage publishing for this content type and select ok to publish the content type.  Content types can take between 1-48 hours to publish to all the site collection.  To verify the publishing is complete, go to the site collection you would like to create a matter on, click Settings &gt; Site Content Types and verify that the _</w:t>
+      </w:r>
+      <w:proofErr w:type="spellStart"/>
+      <w:r>
+        <w:t>MatterCenter</w:t>
+      </w:r>
+      <w:proofErr w:type="spellEnd"/>
+      <w:r>
+        <w:t xml:space="preserve"> group and the content types are listed there.</w:t>
       </w:r>
     </w:p>
     <w:p>
@@ -9248,7 +9650,6 @@
         <w:rPr>
           <w:noProof/>
         </w:rPr>
-        <w:lastRenderedPageBreak/>
         <w:drawing>
           <wp:inline distT="0" distB="0" distL="0" distR="0" wp14:anchorId="7948B761" wp14:editId="1E6DCC10">
             <wp:extent cx="2733223" cy="2238375"/>
@@ -9267,7 +9668,7 @@
                     </pic:cNvPicPr>
                   </pic:nvPicPr>
                   <pic:blipFill>
-                    <a:blip r:embed="rId60">
+                    <a:blip r:embed="rId59">
                       <a:extLst>
                         <a:ext uri="{28A0092B-C50C-407E-A947-70E740481C1C}">
                           <a14:useLocalDpi xmlns:a14="http://schemas.microsoft.com/office/drawing/2010/main" val="0"/>
@@ -9309,6 +9710,7 @@
       <w:bookmarkStart w:id="12" w:name="_Toc460949908"/>
       <w:bookmarkEnd w:id="11"/>
       <w:r>
+        <w:lastRenderedPageBreak/>
         <w:t>Appendix</w:t>
       </w:r>
       <w:r>
@@ -9338,10 +9740,6 @@
     <w:p>
       <w:pPr>
         <w:pStyle w:val="ListNumber"/>
-        <w:numPr>
-          <w:ilvl w:val="0"/>
-          <w:numId w:val="65"/>
-        </w:numPr>
       </w:pPr>
       <w:r>
         <w:t>Sign in to</w:t>
@@ -9349,7 +9747,7 @@
       <w:r>
         <w:t xml:space="preserve"> </w:t>
       </w:r>
-      <w:hyperlink r:id="rId61" w:history="1">
+      <w:hyperlink r:id="rId60" w:history="1">
         <w:r>
           <w:rPr>
             <w:rStyle w:val="Hyperlink"/>
@@ -9415,7 +9813,7 @@
                     <pic:cNvPicPr/>
                   </pic:nvPicPr>
                   <pic:blipFill>
-                    <a:blip r:embed="rId39"/>
+                    <a:blip r:embed="rId38"/>
                     <a:stretch>
                       <a:fillRect/>
                     </a:stretch>
@@ -9466,7 +9864,6 @@
           <w:sz w:val="20"/>
           <w:szCs w:val="20"/>
         </w:rPr>
-        <w:lastRenderedPageBreak/>
         <w:drawing>
           <wp:inline distT="0" distB="0" distL="0" distR="0" wp14:anchorId="25830419" wp14:editId="75ECDFD4">
             <wp:extent cx="4561840" cy="1400175"/>
@@ -9485,7 +9882,7 @@
                     </pic:cNvPicPr>
                   </pic:nvPicPr>
                   <pic:blipFill>
-                    <a:blip r:embed="rId62">
+                    <a:blip r:embed="rId61">
                       <a:extLst>
                         <a:ext uri="{28A0092B-C50C-407E-A947-70E740481C1C}">
                           <a14:useLocalDpi xmlns:a14="http://schemas.microsoft.com/office/drawing/2010/main" val="0"/>
@@ -9528,11 +9925,6 @@
     <w:p>
       <w:pPr>
         <w:pStyle w:val="ListNumber"/>
-        <w:numPr>
-          <w:ilvl w:val="0"/>
-          <w:numId w:val="0"/>
-        </w:numPr>
-        <w:ind w:left="360"/>
       </w:pPr>
     </w:p>
     <w:p>
@@ -9592,7 +9984,7 @@
                     <pic:cNvPicPr/>
                   </pic:nvPicPr>
                   <pic:blipFill>
-                    <a:blip r:embed="rId63"/>
+                    <a:blip r:embed="rId62"/>
                     <a:stretch>
                       <a:fillRect/>
                     </a:stretch>
@@ -9644,16 +10036,11 @@
     <w:p>
       <w:pPr>
         <w:pStyle w:val="ListNumber"/>
-        <w:numPr>
-          <w:ilvl w:val="0"/>
-          <w:numId w:val="0"/>
-        </w:numPr>
-        <w:ind w:left="1440"/>
       </w:pPr>
       <w:r>
         <w:t xml:space="preserve">Verify </w:t>
       </w:r>
-      <w:hyperlink r:id="rId64" w:anchor="scale-an-app-service-plan" w:history="1">
+      <w:hyperlink r:id="rId63" w:anchor="scale-an-app-service-plan" w:history="1">
         <w:r>
           <w:rPr>
             <w:rStyle w:val="Hyperlink"/>
@@ -9680,11 +10067,6 @@
     <w:p>
       <w:pPr>
         <w:pStyle w:val="ListNumber"/>
-        <w:numPr>
-          <w:ilvl w:val="0"/>
-          <w:numId w:val="0"/>
-        </w:numPr>
-        <w:ind w:left="360"/>
       </w:pPr>
     </w:p>
     <w:p>
@@ -9708,22 +10090,25 @@
         </w:numPr>
       </w:pPr>
       <w:r>
-        <w:t>If this occurs consent has to be forced to occur again. Enter the below in a Browser URL replacing the appropriate values and sign in with a Tenant Admin. This will force a prompt asking to accept permissions consent.</w:t>
+        <w:t xml:space="preserve">If this occurs consent </w:t>
+      </w:r>
+      <w:proofErr w:type="gramStart"/>
+      <w:r>
+        <w:t>has to</w:t>
+      </w:r>
+      <w:proofErr w:type="gramEnd"/>
+      <w:r>
+        <w:t xml:space="preserve"> be forced to occur again. Enter the below in a Browser URL replacing the appropriate values and sign in with a Tenant Admin. This will force a prompt asking to accept permissions consent.</w:t>
       </w:r>
     </w:p>
     <w:p>
       <w:pPr>
         <w:pStyle w:val="ListNumber"/>
-        <w:numPr>
-          <w:ilvl w:val="0"/>
-          <w:numId w:val="0"/>
-        </w:numPr>
-        <w:ind w:left="2520"/>
         <w:rPr>
           <w:rStyle w:val="Hyperlink"/>
         </w:rPr>
       </w:pPr>
-      <w:hyperlink r:id="rId65" w:history="1">
+      <w:hyperlink r:id="rId64" w:history="1">
         <w:r>
           <w:rPr>
             <w:rStyle w:val="Hyperlink"/>
@@ -9733,12 +10118,12 @@
       </w:hyperlink>
     </w:p>
     <w:sectPr>
-      <w:headerReference w:type="even" r:id="rId66"/>
-      <w:headerReference w:type="default" r:id="rId67"/>
-      <w:footerReference w:type="even" r:id="rId68"/>
-      <w:footerReference w:type="default" r:id="rId69"/>
-      <w:headerReference w:type="first" r:id="rId70"/>
-      <w:footerReference w:type="first" r:id="rId71"/>
+      <w:headerReference w:type="even" r:id="rId65"/>
+      <w:headerReference w:type="default" r:id="rId66"/>
+      <w:footerReference w:type="even" r:id="rId67"/>
+      <w:footerReference w:type="default" r:id="rId68"/>
+      <w:headerReference w:type="first" r:id="rId69"/>
+      <w:footerReference w:type="first" r:id="rId70"/>
       <w:pgSz w:w="15840" w:h="12240" w:orient="landscape"/>
       <w:pgMar w:top="1440" w:right="1440" w:bottom="1440" w:left="1440" w:header="720" w:footer="720" w:gutter="0"/>
       <w:cols w:space="720"/>
@@ -9825,7 +10210,7 @@
           <w:rPr>
             <w:noProof/>
           </w:rPr>
-          <w:t>27</w:t>
+          <w:t>23</w:t>
         </w:r>
         <w:r>
           <w:rPr>
@@ -9925,7 +10310,6 @@
     <w:lvl w:ilvl="0">
       <w:start w:val="1"/>
       <w:numFmt w:val="decimal"/>
-      <w:pStyle w:val="ListNumber"/>
       <w:lvlText w:val="%1."/>
       <w:lvlJc w:val="left"/>
       <w:pPr>
@@ -10050,7 +10434,7 @@
   <w:abstractNum w:abstractNumId="3" w15:restartNumberingAfterBreak="0">
     <w:nsid w:val="02EE2178"/>
     <w:multiLevelType w:val="multilevel"/>
-    <w:tmpl w:val="44003484"/>
+    <w:tmpl w:val="F89613CE"/>
     <w:lvl w:ilvl="0">
       <w:start w:val="1"/>
       <w:numFmt w:val="lowerLetter"/>
@@ -10068,7 +10452,7 @@
     </w:lvl>
     <w:lvl w:ilvl="1">
       <w:start w:val="1"/>
-      <w:numFmt w:val="decimal"/>
+      <w:numFmt w:val="lowerLetter"/>
       <w:lvlText w:val="%2."/>
       <w:lvlJc w:val="left"/>
       <w:pPr>
@@ -10368,6 +10752,123 @@
     </w:lvl>
   </w:abstractNum>
   <w:abstractNum w:abstractNumId="6" w15:restartNumberingAfterBreak="0">
+    <w:nsid w:val="0A836819"/>
+    <w:multiLevelType w:val="multilevel"/>
+    <w:tmpl w:val="EB4C86B6"/>
+    <w:lvl w:ilvl="0">
+      <w:start w:val="1"/>
+      <w:numFmt w:val="lowerLetter"/>
+      <w:lvlText w:val="%1."/>
+      <w:lvlJc w:val="left"/>
+      <w:pPr>
+        <w:tabs>
+          <w:tab w:val="num" w:pos="360"/>
+        </w:tabs>
+        <w:ind w:left="360" w:hanging="360"/>
+      </w:pPr>
+      <w:rPr>
+        <w:b w:val="0"/>
+      </w:rPr>
+    </w:lvl>
+    <w:lvl w:ilvl="1">
+      <w:start w:val="1"/>
+      <w:numFmt w:val="lowerLetter"/>
+      <w:lvlText w:val="%2."/>
+      <w:lvlJc w:val="left"/>
+      <w:pPr>
+        <w:ind w:left="1080" w:hanging="360"/>
+      </w:pPr>
+      <w:rPr>
+        <w:rFonts w:hint="default"/>
+        <w:b w:val="0"/>
+      </w:rPr>
+    </w:lvl>
+    <w:lvl w:ilvl="2">
+      <w:start w:val="1"/>
+      <w:numFmt w:val="bullet"/>
+      <w:lvlText w:val="-"/>
+      <w:lvlJc w:val="left"/>
+      <w:pPr>
+        <w:ind w:left="1800" w:hanging="360"/>
+      </w:pPr>
+      <w:rPr>
+        <w:rFonts w:ascii="Segoe UI" w:eastAsia="Times New Roman" w:hAnsi="Segoe UI" w:cs="Segoe UI" w:hint="default"/>
+      </w:rPr>
+    </w:lvl>
+    <w:lvl w:ilvl="3" w:tentative="1">
+      <w:start w:val="1"/>
+      <w:numFmt w:val="lowerLetter"/>
+      <w:lvlText w:val="%4."/>
+      <w:lvlJc w:val="left"/>
+      <w:pPr>
+        <w:tabs>
+          <w:tab w:val="num" w:pos="2520"/>
+        </w:tabs>
+        <w:ind w:left="2520" w:hanging="360"/>
+      </w:pPr>
+    </w:lvl>
+    <w:lvl w:ilvl="4" w:tentative="1">
+      <w:start w:val="1"/>
+      <w:numFmt w:val="lowerLetter"/>
+      <w:lvlText w:val="%5."/>
+      <w:lvlJc w:val="left"/>
+      <w:pPr>
+        <w:tabs>
+          <w:tab w:val="num" w:pos="3240"/>
+        </w:tabs>
+        <w:ind w:left="3240" w:hanging="360"/>
+      </w:pPr>
+    </w:lvl>
+    <w:lvl w:ilvl="5" w:tentative="1">
+      <w:start w:val="1"/>
+      <w:numFmt w:val="lowerLetter"/>
+      <w:lvlText w:val="%6."/>
+      <w:lvlJc w:val="left"/>
+      <w:pPr>
+        <w:tabs>
+          <w:tab w:val="num" w:pos="3960"/>
+        </w:tabs>
+        <w:ind w:left="3960" w:hanging="360"/>
+      </w:pPr>
+    </w:lvl>
+    <w:lvl w:ilvl="6" w:tentative="1">
+      <w:start w:val="1"/>
+      <w:numFmt w:val="lowerLetter"/>
+      <w:lvlText w:val="%7."/>
+      <w:lvlJc w:val="left"/>
+      <w:pPr>
+        <w:tabs>
+          <w:tab w:val="num" w:pos="4680"/>
+        </w:tabs>
+        <w:ind w:left="4680" w:hanging="360"/>
+      </w:pPr>
+    </w:lvl>
+    <w:lvl w:ilvl="7" w:tentative="1">
+      <w:start w:val="1"/>
+      <w:numFmt w:val="lowerLetter"/>
+      <w:lvlText w:val="%8."/>
+      <w:lvlJc w:val="left"/>
+      <w:pPr>
+        <w:tabs>
+          <w:tab w:val="num" w:pos="5400"/>
+        </w:tabs>
+        <w:ind w:left="5400" w:hanging="360"/>
+      </w:pPr>
+    </w:lvl>
+    <w:lvl w:ilvl="8" w:tentative="1">
+      <w:start w:val="1"/>
+      <w:numFmt w:val="lowerLetter"/>
+      <w:lvlText w:val="%9."/>
+      <w:lvlJc w:val="left"/>
+      <w:pPr>
+        <w:tabs>
+          <w:tab w:val="num" w:pos="6120"/>
+        </w:tabs>
+        <w:ind w:left="6120" w:hanging="360"/>
+      </w:pPr>
+    </w:lvl>
+  </w:abstractNum>
+  <w:abstractNum w:abstractNumId="7" w15:restartNumberingAfterBreak="0">
     <w:nsid w:val="0B1970F3"/>
     <w:multiLevelType w:val="multilevel"/>
     <w:tmpl w:val="D4E043F6"/>
@@ -10485,7 +10986,7 @@
       </w:pPr>
     </w:lvl>
   </w:abstractNum>
-  <w:abstractNum w:abstractNumId="7" w15:restartNumberingAfterBreak="0">
+  <w:abstractNum w:abstractNumId="8" w15:restartNumberingAfterBreak="0">
     <w:nsid w:val="13107B29"/>
     <w:multiLevelType w:val="hybridMultilevel"/>
     <w:tmpl w:val="16F2B378"/>
@@ -10571,7 +11072,7 @@
       </w:pPr>
     </w:lvl>
   </w:abstractNum>
-  <w:abstractNum w:abstractNumId="8" w15:restartNumberingAfterBreak="0">
+  <w:abstractNum w:abstractNumId="9" w15:restartNumberingAfterBreak="0">
     <w:nsid w:val="13B9633C"/>
     <w:multiLevelType w:val="hybridMultilevel"/>
     <w:tmpl w:val="1A2A2662"/>
@@ -10684,7 +11185,7 @@
       </w:rPr>
     </w:lvl>
   </w:abstractNum>
-  <w:abstractNum w:abstractNumId="9" w15:restartNumberingAfterBreak="0">
+  <w:abstractNum w:abstractNumId="10" w15:restartNumberingAfterBreak="0">
     <w:nsid w:val="16945157"/>
     <w:multiLevelType w:val="multilevel"/>
     <w:tmpl w:val="6DAAB11A"/>
@@ -10798,7 +11299,7 @@
       </w:pPr>
     </w:lvl>
   </w:abstractNum>
-  <w:abstractNum w:abstractNumId="10" w15:restartNumberingAfterBreak="0">
+  <w:abstractNum w:abstractNumId="11" w15:restartNumberingAfterBreak="0">
     <w:nsid w:val="171B27BB"/>
     <w:multiLevelType w:val="hybridMultilevel"/>
     <w:tmpl w:val="8C9E1934"/>
@@ -10911,7 +11412,7 @@
       </w:rPr>
     </w:lvl>
   </w:abstractNum>
-  <w:abstractNum w:abstractNumId="11" w15:restartNumberingAfterBreak="0">
+  <w:abstractNum w:abstractNumId="12" w15:restartNumberingAfterBreak="0">
     <w:nsid w:val="17721CDA"/>
     <w:multiLevelType w:val="hybridMultilevel"/>
     <w:tmpl w:val="3F8AF9D2"/>
@@ -10997,7 +11498,7 @@
       </w:pPr>
     </w:lvl>
   </w:abstractNum>
-  <w:abstractNum w:abstractNumId="12" w15:restartNumberingAfterBreak="0">
+  <w:abstractNum w:abstractNumId="13" w15:restartNumberingAfterBreak="0">
     <w:nsid w:val="18CC78CA"/>
     <w:multiLevelType w:val="hybridMultilevel"/>
     <w:tmpl w:val="33E8C67A"/>
@@ -11087,10 +11588,10 @@
       </w:pPr>
     </w:lvl>
   </w:abstractNum>
-  <w:abstractNum w:abstractNumId="13" w15:restartNumberingAfterBreak="0">
+  <w:abstractNum w:abstractNumId="14" w15:restartNumberingAfterBreak="0">
     <w:nsid w:val="1B596703"/>
     <w:multiLevelType w:val="multilevel"/>
-    <w:tmpl w:val="44003484"/>
+    <w:tmpl w:val="EB4C86B6"/>
     <w:lvl w:ilvl="0">
       <w:start w:val="1"/>
       <w:numFmt w:val="lowerLetter"/>
@@ -11108,7 +11609,7 @@
     </w:lvl>
     <w:lvl w:ilvl="1">
       <w:start w:val="1"/>
-      <w:numFmt w:val="decimal"/>
+      <w:numFmt w:val="lowerLetter"/>
       <w:lvlText w:val="%2."/>
       <w:lvlJc w:val="left"/>
       <w:pPr>
@@ -11204,7 +11705,7 @@
       </w:pPr>
     </w:lvl>
   </w:abstractNum>
-  <w:abstractNum w:abstractNumId="14" w15:restartNumberingAfterBreak="0">
+  <w:abstractNum w:abstractNumId="15" w15:restartNumberingAfterBreak="0">
     <w:nsid w:val="1BAF3937"/>
     <w:multiLevelType w:val="hybridMultilevel"/>
     <w:tmpl w:val="08E8F650"/>
@@ -11318,7 +11819,7 @@
       </w:rPr>
     </w:lvl>
   </w:abstractNum>
-  <w:abstractNum w:abstractNumId="15" w15:restartNumberingAfterBreak="0">
+  <w:abstractNum w:abstractNumId="16" w15:restartNumberingAfterBreak="0">
     <w:nsid w:val="1D673E4D"/>
     <w:multiLevelType w:val="hybridMultilevel"/>
     <w:tmpl w:val="9A5AE136"/>
@@ -11431,7 +11932,7 @@
       </w:rPr>
     </w:lvl>
   </w:abstractNum>
-  <w:abstractNum w:abstractNumId="16" w15:restartNumberingAfterBreak="0">
+  <w:abstractNum w:abstractNumId="17" w15:restartNumberingAfterBreak="0">
     <w:nsid w:val="1D771E35"/>
     <w:multiLevelType w:val="hybridMultilevel"/>
     <w:tmpl w:val="4BC683AE"/>
@@ -11545,7 +12046,7 @@
       </w:rPr>
     </w:lvl>
   </w:abstractNum>
-  <w:abstractNum w:abstractNumId="17" w15:restartNumberingAfterBreak="0">
+  <w:abstractNum w:abstractNumId="18" w15:restartNumberingAfterBreak="0">
     <w:nsid w:val="1DAC1875"/>
     <w:multiLevelType w:val="hybridMultilevel"/>
     <w:tmpl w:val="CCB83860"/>
@@ -11634,7 +12135,7 @@
       </w:pPr>
     </w:lvl>
   </w:abstractNum>
-  <w:abstractNum w:abstractNumId="18" w15:restartNumberingAfterBreak="0">
+  <w:abstractNum w:abstractNumId="19" w15:restartNumberingAfterBreak="0">
     <w:nsid w:val="1F177554"/>
     <w:multiLevelType w:val="hybridMultilevel"/>
     <w:tmpl w:val="09C41524"/>
@@ -11747,7 +12248,7 @@
       </w:rPr>
     </w:lvl>
   </w:abstractNum>
-  <w:abstractNum w:abstractNumId="19" w15:restartNumberingAfterBreak="0">
+  <w:abstractNum w:abstractNumId="20" w15:restartNumberingAfterBreak="0">
     <w:nsid w:val="1FEB305E"/>
     <w:multiLevelType w:val="hybridMultilevel"/>
     <w:tmpl w:val="D24C5474"/>
@@ -11836,7 +12337,7 @@
       </w:pPr>
     </w:lvl>
   </w:abstractNum>
-  <w:abstractNum w:abstractNumId="20" w15:restartNumberingAfterBreak="0">
+  <w:abstractNum w:abstractNumId="21" w15:restartNumberingAfterBreak="0">
     <w:nsid w:val="208C41CF"/>
     <w:multiLevelType w:val="hybridMultilevel"/>
     <w:tmpl w:val="D4B84F7A"/>
@@ -11922,7 +12423,7 @@
       </w:pPr>
     </w:lvl>
   </w:abstractNum>
-  <w:abstractNum w:abstractNumId="21" w15:restartNumberingAfterBreak="0">
+  <w:abstractNum w:abstractNumId="22" w15:restartNumberingAfterBreak="0">
     <w:nsid w:val="249D4B51"/>
     <w:multiLevelType w:val="hybridMultilevel"/>
     <w:tmpl w:val="AB50C1EC"/>
@@ -12011,7 +12512,7 @@
       </w:pPr>
     </w:lvl>
   </w:abstractNum>
-  <w:abstractNum w:abstractNumId="22" w15:restartNumberingAfterBreak="0">
+  <w:abstractNum w:abstractNumId="23" w15:restartNumberingAfterBreak="0">
     <w:nsid w:val="2BE8316D"/>
     <w:multiLevelType w:val="hybridMultilevel"/>
     <w:tmpl w:val="54D87CA4"/>
@@ -12100,7 +12601,7 @@
       </w:pPr>
     </w:lvl>
   </w:abstractNum>
-  <w:abstractNum w:abstractNumId="23" w15:restartNumberingAfterBreak="0">
+  <w:abstractNum w:abstractNumId="24" w15:restartNumberingAfterBreak="0">
     <w:nsid w:val="2C267B38"/>
     <w:multiLevelType w:val="hybridMultilevel"/>
     <w:tmpl w:val="B18A6E32"/>
@@ -12190,7 +12691,7 @@
       </w:pPr>
     </w:lvl>
   </w:abstractNum>
-  <w:abstractNum w:abstractNumId="24" w15:restartNumberingAfterBreak="0">
+  <w:abstractNum w:abstractNumId="25" w15:restartNumberingAfterBreak="0">
     <w:nsid w:val="2D7B766C"/>
     <w:multiLevelType w:val="multilevel"/>
     <w:tmpl w:val="A3F6C4DC"/>
@@ -12303,7 +12804,7 @@
       </w:pPr>
     </w:lvl>
   </w:abstractNum>
-  <w:abstractNum w:abstractNumId="25" w15:restartNumberingAfterBreak="0">
+  <w:abstractNum w:abstractNumId="26" w15:restartNumberingAfterBreak="0">
     <w:nsid w:val="2DBC2E9F"/>
     <w:multiLevelType w:val="hybridMultilevel"/>
     <w:tmpl w:val="7EC015E8"/>
@@ -12389,7 +12890,7 @@
       </w:pPr>
     </w:lvl>
   </w:abstractNum>
-  <w:abstractNum w:abstractNumId="26" w15:restartNumberingAfterBreak="0">
+  <w:abstractNum w:abstractNumId="27" w15:restartNumberingAfterBreak="0">
     <w:nsid w:val="2E1B77CB"/>
     <w:multiLevelType w:val="hybridMultilevel"/>
     <w:tmpl w:val="D242E692"/>
@@ -12502,7 +13003,7 @@
       </w:rPr>
     </w:lvl>
   </w:abstractNum>
-  <w:abstractNum w:abstractNumId="27" w15:restartNumberingAfterBreak="0">
+  <w:abstractNum w:abstractNumId="28" w15:restartNumberingAfterBreak="0">
     <w:nsid w:val="2FC019DB"/>
     <w:multiLevelType w:val="hybridMultilevel"/>
     <w:tmpl w:val="E13EA4D4"/>
@@ -12591,7 +13092,7 @@
       </w:pPr>
     </w:lvl>
   </w:abstractNum>
-  <w:abstractNum w:abstractNumId="28" w15:restartNumberingAfterBreak="0">
+  <w:abstractNum w:abstractNumId="29" w15:restartNumberingAfterBreak="0">
     <w:nsid w:val="307D5CD5"/>
     <w:multiLevelType w:val="hybridMultilevel"/>
     <w:tmpl w:val="CCB83860"/>
@@ -12680,7 +13181,7 @@
       </w:pPr>
     </w:lvl>
   </w:abstractNum>
-  <w:abstractNum w:abstractNumId="29" w15:restartNumberingAfterBreak="0">
+  <w:abstractNum w:abstractNumId="30" w15:restartNumberingAfterBreak="0">
     <w:nsid w:val="30E574E0"/>
     <w:multiLevelType w:val="multilevel"/>
     <w:tmpl w:val="4330EF88"/>
@@ -12793,7 +13294,7 @@
       </w:pPr>
     </w:lvl>
   </w:abstractNum>
-  <w:abstractNum w:abstractNumId="30" w15:restartNumberingAfterBreak="0">
+  <w:abstractNum w:abstractNumId="31" w15:restartNumberingAfterBreak="0">
     <w:nsid w:val="39355EE6"/>
     <w:multiLevelType w:val="hybridMultilevel"/>
     <w:tmpl w:val="C78A6B18"/>
@@ -12907,7 +13408,7 @@
       </w:rPr>
     </w:lvl>
   </w:abstractNum>
-  <w:abstractNum w:abstractNumId="31" w15:restartNumberingAfterBreak="0">
+  <w:abstractNum w:abstractNumId="32" w15:restartNumberingAfterBreak="0">
     <w:nsid w:val="3BD21D11"/>
     <w:multiLevelType w:val="multilevel"/>
     <w:tmpl w:val="3BE64FD6"/>
@@ -13021,7 +13522,7 @@
       </w:pPr>
     </w:lvl>
   </w:abstractNum>
-  <w:abstractNum w:abstractNumId="32" w15:restartNumberingAfterBreak="0">
+  <w:abstractNum w:abstractNumId="33" w15:restartNumberingAfterBreak="0">
     <w:nsid w:val="3DB74ED1"/>
     <w:multiLevelType w:val="hybridMultilevel"/>
     <w:tmpl w:val="AAE8F902"/>
@@ -13134,7 +13635,7 @@
       </w:rPr>
     </w:lvl>
   </w:abstractNum>
-  <w:abstractNum w:abstractNumId="33" w15:restartNumberingAfterBreak="0">
+  <w:abstractNum w:abstractNumId="34" w15:restartNumberingAfterBreak="0">
     <w:nsid w:val="3DD00D86"/>
     <w:multiLevelType w:val="hybridMultilevel"/>
     <w:tmpl w:val="8B5A78AC"/>
@@ -13223,7 +13724,7 @@
       </w:pPr>
     </w:lvl>
   </w:abstractNum>
-  <w:abstractNum w:abstractNumId="34" w15:restartNumberingAfterBreak="0">
+  <w:abstractNum w:abstractNumId="35" w15:restartNumberingAfterBreak="0">
     <w:nsid w:val="3F8E7747"/>
     <w:multiLevelType w:val="hybridMultilevel"/>
     <w:tmpl w:val="0F70C27A"/>
@@ -13309,7 +13810,7 @@
       </w:pPr>
     </w:lvl>
   </w:abstractNum>
-  <w:abstractNum w:abstractNumId="35" w15:restartNumberingAfterBreak="0">
+  <w:abstractNum w:abstractNumId="36" w15:restartNumberingAfterBreak="0">
     <w:nsid w:val="42480F77"/>
     <w:multiLevelType w:val="multilevel"/>
     <w:tmpl w:val="31AE5018"/>
@@ -13423,7 +13924,7 @@
       </w:pPr>
     </w:lvl>
   </w:abstractNum>
-  <w:abstractNum w:abstractNumId="36" w15:restartNumberingAfterBreak="0">
+  <w:abstractNum w:abstractNumId="37" w15:restartNumberingAfterBreak="0">
     <w:nsid w:val="43A31503"/>
     <w:multiLevelType w:val="hybridMultilevel"/>
     <w:tmpl w:val="AB5A511A"/>
@@ -13537,7 +14038,7 @@
       </w:rPr>
     </w:lvl>
   </w:abstractNum>
-  <w:abstractNum w:abstractNumId="37" w15:restartNumberingAfterBreak="0">
+  <w:abstractNum w:abstractNumId="38" w15:restartNumberingAfterBreak="0">
     <w:nsid w:val="4A251F6A"/>
     <w:multiLevelType w:val="hybridMultilevel"/>
     <w:tmpl w:val="5D8AD43C"/>
@@ -13650,7 +14151,7 @@
       </w:rPr>
     </w:lvl>
   </w:abstractNum>
-  <w:abstractNum w:abstractNumId="38" w15:restartNumberingAfterBreak="0">
+  <w:abstractNum w:abstractNumId="39" w15:restartNumberingAfterBreak="0">
     <w:nsid w:val="4E8929CB"/>
     <w:multiLevelType w:val="hybridMultilevel"/>
     <w:tmpl w:val="47CAA644"/>
@@ -13739,7 +14240,7 @@
       </w:pPr>
     </w:lvl>
   </w:abstractNum>
-  <w:abstractNum w:abstractNumId="39" w15:restartNumberingAfterBreak="0">
+  <w:abstractNum w:abstractNumId="40" w15:restartNumberingAfterBreak="0">
     <w:nsid w:val="53094B91"/>
     <w:multiLevelType w:val="multilevel"/>
     <w:tmpl w:val="5AC80F8E"/>
@@ -13853,7 +14354,7 @@
       </w:pPr>
     </w:lvl>
   </w:abstractNum>
-  <w:abstractNum w:abstractNumId="40" w15:restartNumberingAfterBreak="0">
+  <w:abstractNum w:abstractNumId="41" w15:restartNumberingAfterBreak="0">
     <w:nsid w:val="533F68AB"/>
     <w:multiLevelType w:val="hybridMultilevel"/>
     <w:tmpl w:val="53FC4AEC"/>
@@ -13942,7 +14443,7 @@
       </w:pPr>
     </w:lvl>
   </w:abstractNum>
-  <w:abstractNum w:abstractNumId="41" w15:restartNumberingAfterBreak="0">
+  <w:abstractNum w:abstractNumId="42" w15:restartNumberingAfterBreak="0">
     <w:nsid w:val="553066BD"/>
     <w:multiLevelType w:val="hybridMultilevel"/>
     <w:tmpl w:val="5AD4D94C"/>
@@ -14028,7 +14529,7 @@
       </w:pPr>
     </w:lvl>
   </w:abstractNum>
-  <w:abstractNum w:abstractNumId="42" w15:restartNumberingAfterBreak="0">
+  <w:abstractNum w:abstractNumId="43" w15:restartNumberingAfterBreak="0">
     <w:nsid w:val="58B145E3"/>
     <w:multiLevelType w:val="hybridMultilevel"/>
     <w:tmpl w:val="213C86DA"/>
@@ -14114,7 +14615,7 @@
       </w:pPr>
     </w:lvl>
   </w:abstractNum>
-  <w:abstractNum w:abstractNumId="43" w15:restartNumberingAfterBreak="0">
+  <w:abstractNum w:abstractNumId="44" w15:restartNumberingAfterBreak="0">
     <w:nsid w:val="59F0088A"/>
     <w:multiLevelType w:val="hybridMultilevel"/>
     <w:tmpl w:val="6666DE9A"/>
@@ -14258,7 +14759,7 @@
       </w:rPr>
     </w:lvl>
   </w:abstractNum>
-  <w:abstractNum w:abstractNumId="44" w15:restartNumberingAfterBreak="0">
+  <w:abstractNum w:abstractNumId="45" w15:restartNumberingAfterBreak="0">
     <w:nsid w:val="5D695B23"/>
     <w:multiLevelType w:val="hybridMultilevel"/>
     <w:tmpl w:val="0F70C27A"/>
@@ -14344,7 +14845,7 @@
       </w:pPr>
     </w:lvl>
   </w:abstractNum>
-  <w:abstractNum w:abstractNumId="45" w15:restartNumberingAfterBreak="0">
+  <w:abstractNum w:abstractNumId="46" w15:restartNumberingAfterBreak="0">
     <w:nsid w:val="6298214C"/>
     <w:multiLevelType w:val="hybridMultilevel"/>
     <w:tmpl w:val="437C4CD8"/>
@@ -14458,7 +14959,7 @@
       </w:rPr>
     </w:lvl>
   </w:abstractNum>
-  <w:abstractNum w:abstractNumId="46" w15:restartNumberingAfterBreak="0">
+  <w:abstractNum w:abstractNumId="47" w15:restartNumberingAfterBreak="0">
     <w:nsid w:val="64474428"/>
     <w:multiLevelType w:val="hybridMultilevel"/>
     <w:tmpl w:val="4DE4A4CC"/>
@@ -14547,7 +15048,7 @@
       </w:pPr>
     </w:lvl>
   </w:abstractNum>
-  <w:abstractNum w:abstractNumId="47" w15:restartNumberingAfterBreak="0">
+  <w:abstractNum w:abstractNumId="48" w15:restartNumberingAfterBreak="0">
     <w:nsid w:val="65066A78"/>
     <w:multiLevelType w:val="hybridMultilevel"/>
     <w:tmpl w:val="02A84A24"/>
@@ -14661,7 +15162,7 @@
       </w:rPr>
     </w:lvl>
   </w:abstractNum>
-  <w:abstractNum w:abstractNumId="48" w15:restartNumberingAfterBreak="0">
+  <w:abstractNum w:abstractNumId="49" w15:restartNumberingAfterBreak="0">
     <w:nsid w:val="672B19D9"/>
     <w:multiLevelType w:val="hybridMultilevel"/>
     <w:tmpl w:val="C158C6EE"/>
@@ -14747,7 +15248,7 @@
       </w:pPr>
     </w:lvl>
   </w:abstractNum>
-  <w:abstractNum w:abstractNumId="49" w15:restartNumberingAfterBreak="0">
+  <w:abstractNum w:abstractNumId="50" w15:restartNumberingAfterBreak="0">
     <w:nsid w:val="67B85754"/>
     <w:multiLevelType w:val="multilevel"/>
     <w:tmpl w:val="6E286F34"/>
@@ -14860,7 +15361,7 @@
       </w:pPr>
     </w:lvl>
   </w:abstractNum>
-  <w:abstractNum w:abstractNumId="50" w15:restartNumberingAfterBreak="0">
+  <w:abstractNum w:abstractNumId="51" w15:restartNumberingAfterBreak="0">
     <w:nsid w:val="69D14A9B"/>
     <w:multiLevelType w:val="hybridMultilevel"/>
     <w:tmpl w:val="3126DC86"/>
@@ -14946,7 +15447,7 @@
       </w:pPr>
     </w:lvl>
   </w:abstractNum>
-  <w:abstractNum w:abstractNumId="51" w15:restartNumberingAfterBreak="0">
+  <w:abstractNum w:abstractNumId="52" w15:restartNumberingAfterBreak="0">
     <w:nsid w:val="6D4C5807"/>
     <w:multiLevelType w:val="hybridMultilevel"/>
     <w:tmpl w:val="CF3A8DF2"/>
@@ -15035,7 +15536,7 @@
       </w:pPr>
     </w:lvl>
   </w:abstractNum>
-  <w:abstractNum w:abstractNumId="52" w15:restartNumberingAfterBreak="0">
+  <w:abstractNum w:abstractNumId="53" w15:restartNumberingAfterBreak="0">
     <w:nsid w:val="6D581F9B"/>
     <w:multiLevelType w:val="hybridMultilevel"/>
     <w:tmpl w:val="24F8B3AC"/>
@@ -15124,7 +15625,7 @@
       </w:pPr>
     </w:lvl>
   </w:abstractNum>
-  <w:abstractNum w:abstractNumId="53" w15:restartNumberingAfterBreak="0">
+  <w:abstractNum w:abstractNumId="54" w15:restartNumberingAfterBreak="0">
     <w:nsid w:val="71715441"/>
     <w:multiLevelType w:val="multilevel"/>
     <w:tmpl w:val="31AE5018"/>
@@ -15238,7 +15739,7 @@
       </w:pPr>
     </w:lvl>
   </w:abstractNum>
-  <w:abstractNum w:abstractNumId="54" w15:restartNumberingAfterBreak="0">
+  <w:abstractNum w:abstractNumId="55" w15:restartNumberingAfterBreak="0">
     <w:nsid w:val="75BA44DE"/>
     <w:multiLevelType w:val="hybridMultilevel"/>
     <w:tmpl w:val="680E78A6"/>
@@ -15351,7 +15852,7 @@
       </w:rPr>
     </w:lvl>
   </w:abstractNum>
-  <w:abstractNum w:abstractNumId="55" w15:restartNumberingAfterBreak="0">
+  <w:abstractNum w:abstractNumId="56" w15:restartNumberingAfterBreak="0">
     <w:nsid w:val="766857FA"/>
     <w:multiLevelType w:val="hybridMultilevel"/>
     <w:tmpl w:val="197E38C8"/>
@@ -15440,7 +15941,7 @@
       </w:pPr>
     </w:lvl>
   </w:abstractNum>
-  <w:abstractNum w:abstractNumId="56" w15:restartNumberingAfterBreak="0">
+  <w:abstractNum w:abstractNumId="57" w15:restartNumberingAfterBreak="0">
     <w:nsid w:val="77CE7B06"/>
     <w:multiLevelType w:val="hybridMultilevel"/>
     <w:tmpl w:val="C066924A"/>
@@ -15555,88 +16056,88 @@
     </w:lvl>
   </w:abstractNum>
   <w:num w:numId="1">
-    <w:abstractNumId w:val="24"/>
+    <w:abstractNumId w:val="25"/>
     <w:lvlOverride w:ilvl="0">
       <w:startOverride w:val="1"/>
     </w:lvlOverride>
   </w:num>
   <w:num w:numId="2">
-    <w:abstractNumId w:val="29"/>
+    <w:abstractNumId w:val="30"/>
   </w:num>
   <w:num w:numId="3">
-    <w:abstractNumId w:val="27"/>
+    <w:abstractNumId w:val="28"/>
   </w:num>
   <w:num w:numId="4">
-    <w:abstractNumId w:val="55"/>
+    <w:abstractNumId w:val="56"/>
   </w:num>
   <w:num w:numId="5">
     <w:abstractNumId w:val="2"/>
   </w:num>
   <w:num w:numId="6">
-    <w:abstractNumId w:val="17"/>
+    <w:abstractNumId w:val="18"/>
   </w:num>
   <w:num w:numId="7">
-    <w:abstractNumId w:val="49"/>
+    <w:abstractNumId w:val="50"/>
   </w:num>
   <w:num w:numId="8">
-    <w:abstractNumId w:val="31"/>
+    <w:abstractNumId w:val="32"/>
     <w:lvlOverride w:ilvl="0">
       <w:startOverride w:val="1"/>
     </w:lvlOverride>
   </w:num>
   <w:num w:numId="9">
-    <w:abstractNumId w:val="13"/>
+    <w:abstractNumId w:val="14"/>
   </w:num>
   <w:num w:numId="10">
+    <w:abstractNumId w:val="44"/>
+  </w:num>
+  <w:num w:numId="11">
+    <w:abstractNumId w:val="52"/>
+  </w:num>
+  <w:num w:numId="12">
+    <w:abstractNumId w:val="24"/>
+  </w:num>
+  <w:num w:numId="13">
     <w:abstractNumId w:val="43"/>
   </w:num>
-  <w:num w:numId="11">
-    <w:abstractNumId w:val="51"/>
-  </w:num>
-  <w:num w:numId="12">
-    <w:abstractNumId w:val="23"/>
-  </w:num>
-  <w:num w:numId="13">
-    <w:abstractNumId w:val="42"/>
-  </w:num>
   <w:num w:numId="14">
-    <w:abstractNumId w:val="46"/>
+    <w:abstractNumId w:val="47"/>
   </w:num>
   <w:num w:numId="15">
-    <w:abstractNumId w:val="22"/>
+    <w:abstractNumId w:val="23"/>
   </w:num>
   <w:num w:numId="16">
     <w:abstractNumId w:val="5"/>
   </w:num>
   <w:num w:numId="17">
-    <w:abstractNumId w:val="38"/>
+    <w:abstractNumId w:val="39"/>
   </w:num>
   <w:num w:numId="18">
-    <w:abstractNumId w:val="35"/>
+    <w:abstractNumId w:val="36"/>
   </w:num>
   <w:num w:numId="19">
-    <w:abstractNumId w:val="6"/>
+    <w:abstractNumId w:val="7"/>
   </w:num>
   <w:num w:numId="20">
-    <w:abstractNumId w:val="12"/>
+    <w:abstractNumId w:val="13"/>
   </w:num>
   <w:num w:numId="21">
-    <w:abstractNumId w:val="41"/>
+    <w:abstractNumId w:val="42"/>
   </w:num>
   <w:num w:numId="22">
-    <w:abstractNumId w:val="33"/>
+    <w:abstractNumId w:val="34"/>
   </w:num>
   <w:num w:numId="23">
-    <w:abstractNumId w:val="52"/>
+    <w:abstractNumId w:val="53"/>
   </w:num>
   <w:num w:numId="24">
-    <w:abstractNumId w:val="15"/>
+    <w:abstractNumId w:val="16"/>
   </w:num>
   <w:num w:numId="25">
-    <w:abstractNumId w:val="44"/>
+    <w:abstractNumId w:val="45"/>
   </w:num>
   <w:num w:numId="26">
-    <w:abstractNumId w:val="7"/>
+    <w:abstractNumId w:val="8"/>
   </w:num>
   <w:num w:numId="27">
     <w:abstractNumId w:val="1"/>
@@ -15645,19 +16146,19 @@
     <w:abstractNumId w:val="0"/>
   </w:num>
   <w:num w:numId="29">
-    <w:abstractNumId w:val="47"/>
+    <w:abstractNumId w:val="48"/>
   </w:num>
   <w:num w:numId="30">
-    <w:abstractNumId w:val="36"/>
+    <w:abstractNumId w:val="37"/>
   </w:num>
   <w:num w:numId="31">
-    <w:abstractNumId w:val="45"/>
+    <w:abstractNumId w:val="46"/>
   </w:num>
   <w:num w:numId="32">
-    <w:abstractNumId w:val="16"/>
+    <w:abstractNumId w:val="17"/>
   </w:num>
   <w:num w:numId="33">
-    <w:abstractNumId w:val="30"/>
+    <w:abstractNumId w:val="31"/>
   </w:num>
   <w:num w:numId="34">
     <w:abstractNumId w:val="0"/>
@@ -15666,40 +16167,40 @@
     </w:lvlOverride>
   </w:num>
   <w:num w:numId="35">
-    <w:abstractNumId w:val="56"/>
+    <w:abstractNumId w:val="57"/>
   </w:num>
   <w:num w:numId="36">
-    <w:abstractNumId w:val="14"/>
+    <w:abstractNumId w:val="15"/>
   </w:num>
   <w:num w:numId="37">
-    <w:abstractNumId w:val="32"/>
+    <w:abstractNumId w:val="33"/>
   </w:num>
   <w:num w:numId="38">
-    <w:abstractNumId w:val="8"/>
+    <w:abstractNumId w:val="9"/>
   </w:num>
   <w:num w:numId="39">
-    <w:abstractNumId w:val="37"/>
+    <w:abstractNumId w:val="38"/>
   </w:num>
   <w:num w:numId="40">
     <w:abstractNumId w:val="4"/>
   </w:num>
   <w:num w:numId="41">
-    <w:abstractNumId w:val="53"/>
+    <w:abstractNumId w:val="54"/>
   </w:num>
   <w:num w:numId="42">
-    <w:abstractNumId w:val="18"/>
+    <w:abstractNumId w:val="19"/>
   </w:num>
   <w:num w:numId="43">
-    <w:abstractNumId w:val="39"/>
+    <w:abstractNumId w:val="40"/>
   </w:num>
   <w:num w:numId="44">
-    <w:abstractNumId w:val="26"/>
+    <w:abstractNumId w:val="27"/>
   </w:num>
   <w:num w:numId="45">
-    <w:abstractNumId w:val="9"/>
+    <w:abstractNumId w:val="10"/>
   </w:num>
   <w:num w:numId="46">
-    <w:abstractNumId w:val="10"/>
+    <w:abstractNumId w:val="11"/>
   </w:num>
   <w:num w:numId="47">
     <w:abstractNumId w:val="0"/>
@@ -15732,43 +16233,43 @@
     </w:lvlOverride>
   </w:num>
   <w:num w:numId="52">
-    <w:abstractNumId w:val="34"/>
+    <w:abstractNumId w:val="35"/>
   </w:num>
   <w:num w:numId="53">
     <w:abstractNumId w:val="0"/>
   </w:num>
   <w:num w:numId="54">
-    <w:abstractNumId w:val="48"/>
+    <w:abstractNumId w:val="49"/>
   </w:num>
   <w:num w:numId="55">
-    <w:abstractNumId w:val="25"/>
+    <w:abstractNumId w:val="26"/>
   </w:num>
   <w:num w:numId="56">
-    <w:abstractNumId w:val="40"/>
+    <w:abstractNumId w:val="41"/>
   </w:num>
   <w:num w:numId="57">
+    <w:abstractNumId w:val="22"/>
+  </w:num>
+  <w:num w:numId="58">
+    <w:abstractNumId w:val="51"/>
+  </w:num>
+  <w:num w:numId="59">
     <w:abstractNumId w:val="21"/>
   </w:num>
-  <w:num w:numId="58">
-    <w:abstractNumId w:val="50"/>
-  </w:num>
-  <w:num w:numId="59">
-    <w:abstractNumId w:val="20"/>
-  </w:num>
   <w:num w:numId="60">
-    <w:abstractNumId w:val="11"/>
+    <w:abstractNumId w:val="12"/>
   </w:num>
   <w:num w:numId="61">
     <w:abstractNumId w:val="0"/>
   </w:num>
   <w:num w:numId="62">
-    <w:abstractNumId w:val="54"/>
+    <w:abstractNumId w:val="55"/>
   </w:num>
   <w:num w:numId="63">
-    <w:abstractNumId w:val="28"/>
+    <w:abstractNumId w:val="29"/>
   </w:num>
   <w:num w:numId="64">
-    <w:abstractNumId w:val="19"/>
+    <w:abstractNumId w:val="20"/>
   </w:num>
   <w:num w:numId="65">
     <w:abstractNumId w:val="0"/>
@@ -15781,6 +16282,9 @@
   </w:num>
   <w:num w:numId="67">
     <w:abstractNumId w:val="3"/>
+  </w:num>
+  <w:num w:numId="68">
+    <w:abstractNumId w:val="6"/>
   </w:num>
   <w:numIdMacAtCleanup w:val="62"/>
 </w:numbering>
@@ -15892,7 +16396,7 @@
     <w:lsdException w:name="Hyperlink" w:semiHidden="1" w:unhideWhenUsed="1"/>
     <w:lsdException w:name="FollowedHyperlink" w:semiHidden="1" w:unhideWhenUsed="1"/>
     <w:lsdException w:name="Strong" w:uiPriority="22"/>
-    <w:lsdException w:name="Emphasis" w:uiPriority="20"/>
+    <w:lsdException w:name="Emphasis" w:uiPriority="20" w:qFormat="1"/>
     <w:lsdException w:name="Document Map" w:semiHidden="1" w:unhideWhenUsed="1"/>
     <w:lsdException w:name="Plain Text" w:semiHidden="1" w:unhideWhenUsed="1"/>
     <w:lsdException w:name="E-mail Signature" w:semiHidden="1" w:unhideWhenUsed="1"/>
@@ -16781,11 +17285,10 @@
     <w:uiPriority w:val="99"/>
     <w:unhideWhenUsed/>
     <w:qFormat/>
-    <w:rsid w:val="00AE0D55"/>
+    <w:rsid w:val="00504F97"/>
     <w:pPr>
-      <w:numPr>
-        <w:numId w:val="28"/>
-      </w:numPr>
+      <w:spacing w:after="0" w:line="240" w:lineRule="auto"/>
+      <w:ind w:left="360" w:hanging="360"/>
       <w:contextualSpacing/>
     </w:pPr>
   </w:style>
@@ -16856,6 +17359,17 @@
     <w:rsid w:val="009F5667"/>
     <w:rPr>
       <w:rFonts w:ascii="Segoe UI" w:hAnsi="Segoe UI"/>
+    </w:rPr>
+  </w:style>
+  <w:style w:type="character" w:styleId="Emphasis">
+    <w:name w:val="Emphasis"/>
+    <w:basedOn w:val="DefaultParagraphFont"/>
+    <w:uiPriority w:val="20"/>
+    <w:qFormat/>
+    <w:rsid w:val="00AE168E"/>
+    <w:rPr>
+      <w:i/>
+      <w:iCs/>
     </w:rPr>
   </w:style>
 </w:styles>
@@ -17123,15 +17637,6 @@
 </file>
 
 <file path=customXml/item1.xml><?xml version="1.0" encoding="utf-8"?>
-<?mso-contentType ?>
-<FormTemplates xmlns="http://schemas.microsoft.com/sharepoint/v3/contenttype/forms">
-  <Display>DocumentLibraryForm</Display>
-  <Edit>DocumentLibraryForm</Edit>
-  <New>DocumentLibraryForm</New>
-</FormTemplates>
-</file>
-
-<file path=customXml/item2.xml><?xml version="1.0" encoding="utf-8"?>
 <ct:contentTypeSchema xmlns:ct="http://schemas.microsoft.com/office/2006/metadata/contentType" xmlns:ma="http://schemas.microsoft.com/office/2006/metadata/properties/metaAttributes" ct:_="" ma:_="" ma:contentTypeName="Document" ma:contentTypeID="0x0101009E459A5CE6796B4798DEF04839B8375D" ma:contentTypeVersion="4" ma:contentTypeDescription="Create a new document." ma:contentTypeScope="" ma:versionID="2deb9ef07d19af115025e0b13708ec68">
   <xsd:schema xmlns:xsd="http://www.w3.org/2001/XMLSchema" xmlns:xs="http://www.w3.org/2001/XMLSchema" xmlns:p="http://schemas.microsoft.com/office/2006/metadata/properties" xmlns:ns2="0bce88bd-4f91-4e38-b0b4-3fc8bf80c9f4" targetNamespace="http://schemas.microsoft.com/office/2006/metadata/properties" ma:root="true" ma:fieldsID="cd512c29beee1cfca6876cd9b76c8e4d" ns2:_="">
     <xsd:import namespace="0bce88bd-4f91-4e38-b0b4-3fc8bf80c9f4"/>
@@ -17293,10 +17798,19 @@
 </ct:contentTypeSchema>
 </file>
 
-<file path=customXml/item3.xml><?xml version="1.0" encoding="utf-8"?>
+<file path=customXml/item2.xml><?xml version="1.0" encoding="utf-8"?>
 <p:properties xmlns:p="http://schemas.microsoft.com/office/2006/metadata/properties" xmlns:xsi="http://www.w3.org/2001/XMLSchema-instance" xmlns:pc="http://schemas.microsoft.com/office/infopath/2007/PartnerControls">
   <documentManagement/>
 </p:properties>
+</file>
+
+<file path=customXml/item3.xml><?xml version="1.0" encoding="utf-8"?>
+<?mso-contentType ?>
+<FormTemplates xmlns="http://schemas.microsoft.com/sharepoint/v3/contenttype/forms">
+  <Display>DocumentLibraryForm</Display>
+  <Edit>DocumentLibraryForm</Edit>
+  <New>DocumentLibraryForm</New>
+</FormTemplates>
 </file>
 
 <file path=customXml/item4.xml><?xml version="1.0" encoding="utf-8"?>
@@ -17304,14 +17818,6 @@
 </file>
 
 <file path=customXml/itemProps1.xml><?xml version="1.0" encoding="utf-8"?>
-<ds:datastoreItem xmlns:ds="http://schemas.openxmlformats.org/officeDocument/2006/customXml" ds:itemID="{0A9DA687-A057-408F-B9C7-B9973E1303DE}">
-  <ds:schemaRefs>
-    <ds:schemaRef ds:uri="http://schemas.microsoft.com/sharepoint/v3/contenttype/forms"/>
-  </ds:schemaRefs>
-</ds:datastoreItem>
-</file>
-
-<file path=customXml/itemProps2.xml><?xml version="1.0" encoding="utf-8"?>
 <ds:datastoreItem xmlns:ds="http://schemas.openxmlformats.org/officeDocument/2006/customXml" ds:itemID="{2523B783-4E91-412A-B0F0-4D13E61A0349}">
   <ds:schemaRefs>
     <ds:schemaRef ds:uri="http://schemas.microsoft.com/office/2006/metadata/contentType"/>
@@ -17329,24 +17835,32 @@
 </ds:datastoreItem>
 </file>
 
-<file path=customXml/itemProps3.xml><?xml version="1.0" encoding="utf-8"?>
+<file path=customXml/itemProps2.xml><?xml version="1.0" encoding="utf-8"?>
 <ds:datastoreItem xmlns:ds="http://schemas.openxmlformats.org/officeDocument/2006/customXml" ds:itemID="{B62EF8AE-0D70-4737-B5B1-2325A752EBB6}">
   <ds:schemaRefs>
+    <ds:schemaRef ds:uri="http://purl.org/dc/elements/1.1/"/>
+    <ds:schemaRef ds:uri="http://schemas.microsoft.com/office/2006/documentManagement/types"/>
+    <ds:schemaRef ds:uri="http://purl.org/dc/terms/"/>
     <ds:schemaRef ds:uri="http://schemas.openxmlformats.org/package/2006/metadata/core-properties"/>
     <ds:schemaRef ds:uri="http://purl.org/dc/dcmitype/"/>
-    <ds:schemaRef ds:uri="http://schemas.microsoft.com/office/2006/documentManagement/types"/>
-    <ds:schemaRef ds:uri="http://purl.org/dc/elements/1.1/"/>
-    <ds:schemaRef ds:uri="http://schemas.microsoft.com/office/2006/metadata/properties"/>
-    <ds:schemaRef ds:uri="http://purl.org/dc/terms/"/>
     <ds:schemaRef ds:uri="http://schemas.microsoft.com/office/infopath/2007/PartnerControls"/>
     <ds:schemaRef ds:uri="0bce88bd-4f91-4e38-b0b4-3fc8bf80c9f4"/>
+    <ds:schemaRef ds:uri="http://schemas.microsoft.com/office/2006/metadata/properties"/>
     <ds:schemaRef ds:uri="http://www.w3.org/XML/1998/namespace"/>
   </ds:schemaRefs>
 </ds:datastoreItem>
 </file>
 
+<file path=customXml/itemProps3.xml><?xml version="1.0" encoding="utf-8"?>
+<ds:datastoreItem xmlns:ds="http://schemas.openxmlformats.org/officeDocument/2006/customXml" ds:itemID="{0A9DA687-A057-408F-B9C7-B9973E1303DE}">
+  <ds:schemaRefs>
+    <ds:schemaRef ds:uri="http://schemas.microsoft.com/sharepoint/v3/contenttype/forms"/>
+  </ds:schemaRefs>
+</ds:datastoreItem>
+</file>
+
 <file path=customXml/itemProps4.xml><?xml version="1.0" encoding="utf-8"?>
-<ds:datastoreItem xmlns:ds="http://schemas.openxmlformats.org/officeDocument/2006/customXml" ds:itemID="{E69CC4AC-BB92-4F3B-989C-CD4263162F7B}">
+<ds:datastoreItem xmlns:ds="http://schemas.openxmlformats.org/officeDocument/2006/customXml" ds:itemID="{6CB25347-BAA5-4A2D-B3F8-8D44EE0FE020}">
   <ds:schemaRefs>
     <ds:schemaRef ds:uri="http://schemas.openxmlformats.org/officeDocument/2006/bibliography"/>
   </ds:schemaRefs>

</xml_diff>

<commit_message>
Changes to remove conflict in deployment document.
</commit_message>
<xml_diff>
--- a/tree/master/cloud/docs/Matter Center Build and Deployment Guide.docx
+++ b/tree/master/cloud/docs/Matter Center Build and Deployment Guide.docx
@@ -10,8 +10,6 @@
           <w:szCs w:val="72"/>
         </w:rPr>
       </w:pPr>
-      <w:bookmarkStart w:id="0" w:name="_GoBack"/>
-      <w:bookmarkEnd w:id="0"/>
     </w:p>
     <w:p>
       <w:pPr>
@@ -900,14 +898,14 @@
           <w:rFonts w:eastAsia="Times New Roman"/>
         </w:rPr>
       </w:pPr>
-      <w:bookmarkStart w:id="1" w:name="_Toc460949900"/>
+      <w:bookmarkStart w:id="0" w:name="_Toc460949900"/>
       <w:r>
         <w:rPr>
           <w:rFonts w:eastAsia="Times New Roman"/>
         </w:rPr>
         <w:t>Pre-requisites</w:t>
       </w:r>
-      <w:bookmarkEnd w:id="1"/>
+      <w:bookmarkEnd w:id="0"/>
     </w:p>
     <w:p>
       <w:pPr>
@@ -1323,6 +1321,7 @@
                 <w:sz w:val="20"/>
                 <w:szCs w:val="20"/>
               </w:rPr>
+              <w:lastRenderedPageBreak/>
               <w:t>Otherwise Purchase and register domain</w:t>
             </w:r>
           </w:p>
@@ -1350,6 +1349,7 @@
                 <w:sz w:val="20"/>
                 <w:szCs w:val="20"/>
               </w:rPr>
+              <w:lastRenderedPageBreak/>
               <w:t>SSL certificate</w:t>
             </w:r>
             <w:r>
@@ -1593,7 +1593,25 @@
                 <w:sz w:val="20"/>
                 <w:szCs w:val="20"/>
               </w:rPr>
-              <w:t>web app, storage, web job, AppInsights, Key Vault.</w:t>
+              <w:t xml:space="preserve">web app, storage, web job, </w:t>
+            </w:r>
+            <w:proofErr w:type="spellStart"/>
+            <w:r>
+              <w:rPr>
+                <w:rFonts w:cs="Segoe UI"/>
+                <w:sz w:val="20"/>
+                <w:szCs w:val="20"/>
+              </w:rPr>
+              <w:t>AppInsights</w:t>
+            </w:r>
+            <w:proofErr w:type="spellEnd"/>
+            <w:r>
+              <w:rPr>
+                <w:rFonts w:cs="Segoe UI"/>
+                <w:sz w:val="20"/>
+                <w:szCs w:val="20"/>
+              </w:rPr>
+              <w:t>, Key Vault.</w:t>
             </w:r>
           </w:p>
           <w:p>
@@ -1955,8 +1973,13 @@
         <w:t>Ins</w:t>
       </w:r>
       <w:r>
-        <w:t>tall-Module AzureRM</w:t>
-      </w:r>
+        <w:t xml:space="preserve">tall-Module </w:t>
+      </w:r>
+      <w:proofErr w:type="spellStart"/>
+      <w:r>
+        <w:t>AzureRM</w:t>
+      </w:r>
+      <w:proofErr w:type="spellEnd"/>
       <w:r>
         <w:t>’ from Windows PowerShell</w:t>
       </w:r>
@@ -2174,6 +2197,7 @@
         <w:rPr>
           <w:shd w:val="clear" w:color="auto" w:fill="FFFFFF"/>
         </w:rPr>
+        <w:lastRenderedPageBreak/>
         <w:t xml:space="preserve">Unblock all </w:t>
       </w:r>
       <w:r>
@@ -2194,11 +2218,19 @@
         </w:rPr>
         <w:t xml:space="preserve"> and DLL files by unblocking </w:t>
       </w:r>
+      <w:proofErr w:type="spellStart"/>
       <w:r>
         <w:rPr>
           <w:shd w:val="clear" w:color="auto" w:fill="FFFFFF"/>
         </w:rPr>
-        <w:t>mattercenter-master</w:t>
+        <w:t>mattercenter</w:t>
+      </w:r>
+      <w:proofErr w:type="spellEnd"/>
+      <w:r>
+        <w:rPr>
+          <w:shd w:val="clear" w:color="auto" w:fill="FFFFFF"/>
+        </w:rPr>
+        <w:t>-master</w:t>
       </w:r>
       <w:r>
         <w:rPr>
@@ -2387,7 +2419,7 @@
       <w:pPr>
         <w:pStyle w:val="Heading2"/>
       </w:pPr>
-      <w:bookmarkStart w:id="2" w:name="_Toc460949901"/>
+      <w:bookmarkStart w:id="1" w:name="_Toc460949901"/>
       <w:r>
         <w:t>Deploy</w:t>
       </w:r>
@@ -2400,7 +2432,7 @@
       <w:r>
         <w:t>Assets</w:t>
       </w:r>
-      <w:bookmarkEnd w:id="2"/>
+      <w:bookmarkEnd w:id="1"/>
       <w:r>
         <w:t xml:space="preserve"> </w:t>
       </w:r>
@@ -2726,6 +2758,7 @@
                 <w:sz w:val="20"/>
                 <w:szCs w:val="20"/>
               </w:rPr>
+              <w:lastRenderedPageBreak/>
               <w:drawing>
                 <wp:inline distT="0" distB="0" distL="0" distR="0" wp14:anchorId="62DEF4A9" wp14:editId="1E5CD6A1">
                   <wp:extent cx="4922289" cy="2228850"/>
@@ -3022,10 +3055,10 @@
                   <v:path o:extrusionok="f" gradientshapeok="t" o:connecttype="rect"/>
                   <o:lock v:ext="edit" aspectratio="t"/>
                 </v:shapetype>
-                <v:shape id="_x0000_i1025" type="#_x0000_t75" style="width:275.1pt;height:213.85pt" o:ole="">
+                <v:shape id="_x0000_i1025" type="#_x0000_t75" style="width:275.25pt;height:213.75pt" o:ole="">
                   <v:imagedata r:id="rId23" o:title=""/>
                 </v:shape>
-                <o:OLEObject Type="Embed" ProgID="PBrush" ShapeID="_x0000_i1025" DrawAspect="Content" ObjectID="_1549301849" r:id="rId24"/>
+                <o:OLEObject Type="Embed" ProgID="PBrush" ShapeID="_x0000_i1025" DrawAspect="Content" ObjectID="_1549380799" r:id="rId24"/>
               </w:object>
             </w:r>
           </w:p>
@@ -3077,6 +3110,7 @@
                 <w:sz w:val="20"/>
                 <w:szCs w:val="20"/>
               </w:rPr>
+              <w:lastRenderedPageBreak/>
               <w:t xml:space="preserve">Step </w:t>
             </w:r>
             <w:r>
@@ -3235,8 +3269,36 @@
                 <w:sz w:val="20"/>
                 <w:szCs w:val="20"/>
               </w:rPr>
-              <w:t>tree\master\cloud\src\Helper Utilities\Microsoft.Legal.MatterCenter.HelperUtilities</w:t>
-            </w:r>
+              <w:t>tree\master\cloud\</w:t>
+            </w:r>
+            <w:proofErr w:type="spellStart"/>
+            <w:r>
+              <w:rPr>
+                <w:rFonts w:eastAsia="Times New Roman" w:cs="Segoe UI"/>
+                <w:sz w:val="20"/>
+                <w:szCs w:val="20"/>
+              </w:rPr>
+              <w:t>src</w:t>
+            </w:r>
+            <w:proofErr w:type="spellEnd"/>
+            <w:r>
+              <w:rPr>
+                <w:rFonts w:eastAsia="Times New Roman" w:cs="Segoe UI"/>
+                <w:sz w:val="20"/>
+                <w:szCs w:val="20"/>
+              </w:rPr>
+              <w:t>\Helper Utilities\</w:t>
+            </w:r>
+            <w:proofErr w:type="spellStart"/>
+            <w:r>
+              <w:rPr>
+                <w:rFonts w:eastAsia="Times New Roman" w:cs="Segoe UI"/>
+                <w:sz w:val="20"/>
+                <w:szCs w:val="20"/>
+              </w:rPr>
+              <w:t>Microsoft.Legal.MatterCenter.HelperUtilities</w:t>
+            </w:r>
+            <w:proofErr w:type="spellEnd"/>
             <w:r>
               <w:rPr>
                 <w:rFonts w:eastAsia="Times New Roman" w:cs="Segoe UI"/>
@@ -3245,6 +3307,8 @@
               </w:rPr>
               <w:t xml:space="preserve"> and open </w:t>
             </w:r>
+            <w:proofErr w:type="spellStart"/>
+            <w:proofErr w:type="gramStart"/>
             <w:r>
               <w:rPr>
                 <w:rFonts w:eastAsia="Times New Roman" w:cs="Segoe UI"/>
@@ -3253,6 +3317,8 @@
               </w:rPr>
               <w:t>Microsoft.Legal.MatterCenter.HelperUtilities</w:t>
             </w:r>
+            <w:proofErr w:type="spellEnd"/>
+            <w:proofErr w:type="gramEnd"/>
             <w:r>
               <w:rPr>
                 <w:rFonts w:eastAsia="Times New Roman" w:cs="Segoe UI"/>
@@ -3338,7 +3404,6 @@
                 <w:sz w:val="20"/>
                 <w:szCs w:val="20"/>
               </w:rPr>
-              <w:lastRenderedPageBreak/>
               <w:t>Step 4</w:t>
             </w:r>
           </w:p>
@@ -3397,7 +3462,25 @@
                 <w:sz w:val="20"/>
                 <w:szCs w:val="20"/>
               </w:rPr>
-              <w:t>tree\master\cloud\src\deployments</w:t>
+              <w:t>tree\master\cloud\</w:t>
+            </w:r>
+            <w:proofErr w:type="spellStart"/>
+            <w:r>
+              <w:rPr>
+                <w:rFonts w:cs="Segoe UI"/>
+                <w:sz w:val="20"/>
+                <w:szCs w:val="20"/>
+              </w:rPr>
+              <w:t>src</w:t>
+            </w:r>
+            <w:proofErr w:type="spellEnd"/>
+            <w:r>
+              <w:rPr>
+                <w:rFonts w:cs="Segoe UI"/>
+                <w:sz w:val="20"/>
+                <w:szCs w:val="20"/>
+              </w:rPr>
+              <w:t>\deployments</w:t>
             </w:r>
             <w:r>
               <w:rPr>
@@ -3440,8 +3523,82 @@
                 <w:sz w:val="20"/>
                 <w:szCs w:val="20"/>
               </w:rPr>
-              <w:t>: Config, Create_Group, TermStore_Config, Client_Config, Sample_Data</w:t>
-            </w:r>
+              <w:t xml:space="preserve">: Config, </w:t>
+            </w:r>
+            <w:proofErr w:type="spellStart"/>
+            <w:proofErr w:type="gramStart"/>
+            <w:r>
+              <w:rPr>
+                <w:rFonts w:cs="Segoe UI"/>
+                <w:sz w:val="20"/>
+                <w:szCs w:val="20"/>
+              </w:rPr>
+              <w:t>Create</w:t>
+            </w:r>
+            <w:proofErr w:type="gramEnd"/>
+            <w:r>
+              <w:rPr>
+                <w:rFonts w:cs="Segoe UI"/>
+                <w:sz w:val="20"/>
+                <w:szCs w:val="20"/>
+              </w:rPr>
+              <w:t>_Group</w:t>
+            </w:r>
+            <w:proofErr w:type="spellEnd"/>
+            <w:r>
+              <w:rPr>
+                <w:rFonts w:cs="Segoe UI"/>
+                <w:sz w:val="20"/>
+                <w:szCs w:val="20"/>
+              </w:rPr>
+              <w:t xml:space="preserve">, </w:t>
+            </w:r>
+            <w:proofErr w:type="spellStart"/>
+            <w:r>
+              <w:rPr>
+                <w:rFonts w:cs="Segoe UI"/>
+                <w:sz w:val="20"/>
+                <w:szCs w:val="20"/>
+              </w:rPr>
+              <w:t>TermStore_Config</w:t>
+            </w:r>
+            <w:proofErr w:type="spellEnd"/>
+            <w:r>
+              <w:rPr>
+                <w:rFonts w:cs="Segoe UI"/>
+                <w:sz w:val="20"/>
+                <w:szCs w:val="20"/>
+              </w:rPr>
+              <w:t xml:space="preserve">, </w:t>
+            </w:r>
+            <w:proofErr w:type="spellStart"/>
+            <w:r>
+              <w:rPr>
+                <w:rFonts w:cs="Segoe UI"/>
+                <w:sz w:val="20"/>
+                <w:szCs w:val="20"/>
+              </w:rPr>
+              <w:t>Client_Config</w:t>
+            </w:r>
+            <w:proofErr w:type="spellEnd"/>
+            <w:r>
+              <w:rPr>
+                <w:rFonts w:cs="Segoe UI"/>
+                <w:sz w:val="20"/>
+                <w:szCs w:val="20"/>
+              </w:rPr>
+              <w:t xml:space="preserve">, </w:t>
+            </w:r>
+            <w:proofErr w:type="spellStart"/>
+            <w:r>
+              <w:rPr>
+                <w:rFonts w:cs="Segoe UI"/>
+                <w:sz w:val="20"/>
+                <w:szCs w:val="20"/>
+              </w:rPr>
+              <w:t>Sample_Data</w:t>
+            </w:r>
+            <w:proofErr w:type="spellEnd"/>
           </w:p>
           <w:p>
             <w:pPr>
@@ -3513,7 +3670,25 @@
                 <w:sz w:val="20"/>
                 <w:szCs w:val="20"/>
               </w:rPr>
-              <w:t>Ensure to update Config, Create_Group and Client-Config sheets. Other sheets are optional.</w:t>
+              <w:t xml:space="preserve">Ensure to update Config, </w:t>
+            </w:r>
+            <w:proofErr w:type="spellStart"/>
+            <w:r>
+              <w:rPr>
+                <w:rFonts w:eastAsia="Times New Roman" w:cs="Segoe UI"/>
+                <w:sz w:val="20"/>
+                <w:szCs w:val="20"/>
+              </w:rPr>
+              <w:t>Create_Group</w:t>
+            </w:r>
+            <w:proofErr w:type="spellEnd"/>
+            <w:r>
+              <w:rPr>
+                <w:rFonts w:eastAsia="Times New Roman" w:cs="Segoe UI"/>
+                <w:sz w:val="20"/>
+                <w:szCs w:val="20"/>
+              </w:rPr>
+              <w:t xml:space="preserve"> and Client-Config sheets. Other sheets are optional.</w:t>
             </w:r>
           </w:p>
           <w:p>
@@ -3594,6 +3769,7 @@
                 <w:sz w:val="20"/>
                 <w:szCs w:val="20"/>
               </w:rPr>
+              <w:lastRenderedPageBreak/>
               <w:t>Step 5</w:t>
             </w:r>
           </w:p>
@@ -3626,7 +3802,25 @@
                 <w:sz w:val="20"/>
                 <w:szCs w:val="20"/>
               </w:rPr>
-              <w:t>tree\master\cloud\src\deployments\Scripts</w:t>
+              <w:t>tree\master\cloud\</w:t>
+            </w:r>
+            <w:proofErr w:type="spellStart"/>
+            <w:r>
+              <w:rPr>
+                <w:rFonts w:cs="Segoe UI"/>
+                <w:sz w:val="20"/>
+                <w:szCs w:val="20"/>
+              </w:rPr>
+              <w:t>src</w:t>
+            </w:r>
+            <w:proofErr w:type="spellEnd"/>
+            <w:r>
+              <w:rPr>
+                <w:rFonts w:cs="Segoe UI"/>
+                <w:sz w:val="20"/>
+                <w:szCs w:val="20"/>
+              </w:rPr>
+              <w:t>\deployments\Scripts</w:t>
             </w:r>
             <w:r>
               <w:rPr>
@@ -3676,7 +3870,25 @@
                 <w:sz w:val="20"/>
                 <w:szCs w:val="20"/>
               </w:rPr>
-              <w:t xml:space="preserve"> with powershell by right clicking script</w:t>
+              <w:t xml:space="preserve"> with </w:t>
+            </w:r>
+            <w:proofErr w:type="spellStart"/>
+            <w:r>
+              <w:rPr>
+                <w:rFonts w:cs="Segoe UI"/>
+                <w:sz w:val="20"/>
+                <w:szCs w:val="20"/>
+              </w:rPr>
+              <w:t>powershell</w:t>
+            </w:r>
+            <w:proofErr w:type="spellEnd"/>
+            <w:r>
+              <w:rPr>
+                <w:rFonts w:cs="Segoe UI"/>
+                <w:sz w:val="20"/>
+                <w:szCs w:val="20"/>
+              </w:rPr>
+              <w:t xml:space="preserve"> by right clicking script</w:t>
             </w:r>
           </w:p>
           <w:p>
@@ -3989,13 +4201,59 @@
                       <w:szCs w:val="20"/>
                     </w:rPr>
                   </w:pPr>
+                  <w:proofErr w:type="spellStart"/>
                   <w:r>
                     <w:rPr>
                       <w:rFonts w:eastAsia="Times New Roman" w:cs="Segoe UI"/>
                       <w:sz w:val="20"/>
                       <w:szCs w:val="20"/>
                     </w:rPr>
-                    <w:t>Web.config, Web_Cloud.config, Web_OnPremise.config file existence check for two solutions</w:t>
+                    <w:t>Web.config</w:t>
+                  </w:r>
+                  <w:proofErr w:type="spellEnd"/>
+                  <w:r>
+                    <w:rPr>
+                      <w:rFonts w:eastAsia="Times New Roman" w:cs="Segoe UI"/>
+                      <w:sz w:val="20"/>
+                      <w:szCs w:val="20"/>
+                    </w:rPr>
+                    <w:t xml:space="preserve">, </w:t>
+                  </w:r>
+                  <w:proofErr w:type="spellStart"/>
+                  <w:r>
+                    <w:rPr>
+                      <w:rFonts w:eastAsia="Times New Roman" w:cs="Segoe UI"/>
+                      <w:sz w:val="20"/>
+                      <w:szCs w:val="20"/>
+                    </w:rPr>
+                    <w:t>Web_Cloud.config</w:t>
+                  </w:r>
+                  <w:proofErr w:type="spellEnd"/>
+                  <w:r>
+                    <w:rPr>
+                      <w:rFonts w:eastAsia="Times New Roman" w:cs="Segoe UI"/>
+                      <w:sz w:val="20"/>
+                      <w:szCs w:val="20"/>
+                    </w:rPr>
+                    <w:t xml:space="preserve">, </w:t>
+                  </w:r>
+                  <w:proofErr w:type="spellStart"/>
+                  <w:r>
+                    <w:rPr>
+                      <w:rFonts w:eastAsia="Times New Roman" w:cs="Segoe UI"/>
+                      <w:sz w:val="20"/>
+                      <w:szCs w:val="20"/>
+                    </w:rPr>
+                    <w:t>Web_OnPremise.config</w:t>
+                  </w:r>
+                  <w:proofErr w:type="spellEnd"/>
+                  <w:r>
+                    <w:rPr>
+                      <w:rFonts w:eastAsia="Times New Roman" w:cs="Segoe UI"/>
+                      <w:sz w:val="20"/>
+                      <w:szCs w:val="20"/>
+                    </w:rPr>
+                    <w:t xml:space="preserve"> file existence check for two solutions</w:t>
                   </w:r>
                 </w:p>
               </w:tc>
@@ -4577,6 +4835,7 @@
                       <w:sz w:val="20"/>
                       <w:szCs w:val="20"/>
                     </w:rPr>
+                    <w:lastRenderedPageBreak/>
                     <w:t>Folder Hierarchy</w:t>
                   </w:r>
                 </w:p>
@@ -4962,6 +5221,7 @@
                 <w:sz w:val="20"/>
                 <w:szCs w:val="20"/>
               </w:rPr>
+              <w:lastRenderedPageBreak/>
               <w:t>Automated</w:t>
             </w:r>
           </w:p>
@@ -5095,13 +5355,13 @@
       <w:pPr>
         <w:pStyle w:val="Heading2"/>
       </w:pPr>
-      <w:bookmarkStart w:id="3" w:name="_One_Click_Deployment_1"/>
-      <w:bookmarkStart w:id="4" w:name="_Toc460949902"/>
+      <w:bookmarkStart w:id="2" w:name="_One_Click_Deployment_1"/>
+      <w:bookmarkStart w:id="3" w:name="_Toc460949902"/>
+      <w:bookmarkEnd w:id="2"/>
+      <w:r>
+        <w:t>Deploy Azure Resources, Office and exchange Apps</w:t>
+      </w:r>
       <w:bookmarkEnd w:id="3"/>
-      <w:r>
-        <w:t>Deploy Azure Resources, Office and exchange Apps</w:t>
-      </w:r>
-      <w:bookmarkEnd w:id="4"/>
     </w:p>
     <w:p/>
     <w:tbl>
@@ -5142,7 +5402,6 @@
                 <w:sz w:val="20"/>
                 <w:szCs w:val="20"/>
               </w:rPr>
-              <w:lastRenderedPageBreak/>
               <w:t>#</w:t>
             </w:r>
           </w:p>
@@ -5249,7 +5508,25 @@
                 <w:sz w:val="20"/>
                 <w:szCs w:val="20"/>
               </w:rPr>
-              <w:t xml:space="preserve">             Open Powershell as administrator and navigate to &lt;&lt;download location&gt;&gt;</w:t>
+              <w:t xml:space="preserve">             Open </w:t>
+            </w:r>
+            <w:proofErr w:type="spellStart"/>
+            <w:r>
+              <w:rPr>
+                <w:rFonts w:eastAsia="Times New Roman" w:cs="Segoe UI"/>
+                <w:sz w:val="20"/>
+                <w:szCs w:val="20"/>
+              </w:rPr>
+              <w:t>Powershell</w:t>
+            </w:r>
+            <w:proofErr w:type="spellEnd"/>
+            <w:r>
+              <w:rPr>
+                <w:rFonts w:eastAsia="Times New Roman" w:cs="Segoe UI"/>
+                <w:sz w:val="20"/>
+                <w:szCs w:val="20"/>
+              </w:rPr>
+              <w:t xml:space="preserve"> as administrator and navigate to &lt;&lt;download location&gt;&gt;</w:t>
             </w:r>
             <w:r>
               <w:rPr>
@@ -5259,13 +5536,23 @@
               </w:rPr>
               <w:t>\tree\master\cloud\</w:t>
             </w:r>
-            <w:r>
-              <w:rPr>
-                <w:rFonts w:eastAsia="Times New Roman" w:cs="Segoe UI"/>
-                <w:sz w:val="20"/>
-                <w:szCs w:val="20"/>
-              </w:rPr>
-              <w:t>src\solution\Deployment\Scripts and run Deploy-AzureResourceGroup.ps1</w:t>
+            <w:proofErr w:type="spellStart"/>
+            <w:r>
+              <w:rPr>
+                <w:rFonts w:eastAsia="Times New Roman" w:cs="Segoe UI"/>
+                <w:sz w:val="20"/>
+                <w:szCs w:val="20"/>
+              </w:rPr>
+              <w:t>src</w:t>
+            </w:r>
+            <w:proofErr w:type="spellEnd"/>
+            <w:r>
+              <w:rPr>
+                <w:rFonts w:eastAsia="Times New Roman" w:cs="Segoe UI"/>
+                <w:sz w:val="20"/>
+                <w:szCs w:val="20"/>
+              </w:rPr>
+              <w:t>\solution\Deployment\Scripts and run Deploy-AzureResourceGroup.ps1</w:t>
             </w:r>
           </w:p>
           <w:p>
@@ -5378,7 +5665,25 @@
                       <w:sz w:val="20"/>
                       <w:szCs w:val="20"/>
                     </w:rPr>
-                    <w:t>Azure web site, redis cache, storage, key vault</w:t>
+                    <w:t xml:space="preserve">Azure web site, </w:t>
+                  </w:r>
+                  <w:proofErr w:type="spellStart"/>
+                  <w:r>
+                    <w:rPr>
+                      <w:rFonts w:eastAsia="Times New Roman" w:cs="Segoe UI"/>
+                      <w:sz w:val="20"/>
+                      <w:szCs w:val="20"/>
+                    </w:rPr>
+                    <w:t>redis</w:t>
+                  </w:r>
+                  <w:proofErr w:type="spellEnd"/>
+                  <w:r>
+                    <w:rPr>
+                      <w:rFonts w:eastAsia="Times New Roman" w:cs="Segoe UI"/>
+                      <w:sz w:val="20"/>
+                      <w:szCs w:val="20"/>
+                    </w:rPr>
+                    <w:t xml:space="preserve"> cache, storage, key vault</w:t>
                   </w:r>
                   <w:r>
                     <w:rPr>
@@ -5386,8 +5691,18 @@
                       <w:sz w:val="20"/>
                       <w:szCs w:val="20"/>
                     </w:rPr>
-                    <w:t>, AppInsights</w:t>
+                    <w:t xml:space="preserve">, </w:t>
                   </w:r>
+                  <w:proofErr w:type="spellStart"/>
+                  <w:r>
+                    <w:rPr>
+                      <w:rFonts w:eastAsia="Times New Roman" w:cs="Segoe UI"/>
+                      <w:sz w:val="20"/>
+                      <w:szCs w:val="20"/>
+                    </w:rPr>
+                    <w:t>AppInsights</w:t>
+                  </w:r>
+                  <w:proofErr w:type="spellEnd"/>
                 </w:p>
               </w:tc>
             </w:tr>
@@ -5502,7 +5817,62 @@
                       <w:sz w:val="20"/>
                       <w:szCs w:val="20"/>
                     </w:rPr>
-                    <w:t>Updates the values of ApplicationInsightsID, URL’s for pages on Azure and links on the page in Matter Landing, SPCommon and Document Details JS file. Also updates the references in the Document Details HTML file</w:t>
+                    <w:lastRenderedPageBreak/>
+                    <w:t xml:space="preserve">Updates the values of </w:t>
+                  </w:r>
+                  <w:proofErr w:type="spellStart"/>
+                  <w:r>
+                    <w:rPr>
+                      <w:rFonts w:eastAsia="Times New Roman" w:cs="Segoe UI"/>
+                      <w:sz w:val="20"/>
+                      <w:szCs w:val="20"/>
+                    </w:rPr>
+                    <w:t>ApplicationInsightsID</w:t>
+                  </w:r>
+                  <w:proofErr w:type="spellEnd"/>
+                  <w:r>
+                    <w:rPr>
+                      <w:rFonts w:eastAsia="Times New Roman" w:cs="Segoe UI"/>
+                      <w:sz w:val="20"/>
+                      <w:szCs w:val="20"/>
+                    </w:rPr>
+                    <w:t xml:space="preserve">, URL’s for pages on Azure and links on the page in Matter Landing, </w:t>
+                  </w:r>
+                  <w:proofErr w:type="spellStart"/>
+                  <w:r>
+                    <w:rPr>
+                      <w:rFonts w:eastAsia="Times New Roman" w:cs="Segoe UI"/>
+                      <w:sz w:val="20"/>
+                      <w:szCs w:val="20"/>
+                    </w:rPr>
+                    <w:t>SPCommon</w:t>
+                  </w:r>
+                  <w:proofErr w:type="spellEnd"/>
+                  <w:r>
+                    <w:rPr>
+                      <w:rFonts w:eastAsia="Times New Roman" w:cs="Segoe UI"/>
+                      <w:sz w:val="20"/>
+                      <w:szCs w:val="20"/>
+                    </w:rPr>
+                    <w:t xml:space="preserve"> and Document Details JS file. </w:t>
+                  </w:r>
+                  <w:proofErr w:type="gramStart"/>
+                  <w:r>
+                    <w:rPr>
+                      <w:rFonts w:eastAsia="Times New Roman" w:cs="Segoe UI"/>
+                      <w:sz w:val="20"/>
+                      <w:szCs w:val="20"/>
+                    </w:rPr>
+                    <w:t>Also</w:t>
+                  </w:r>
+                  <w:proofErr w:type="gramEnd"/>
+                  <w:r>
+                    <w:rPr>
+                      <w:rFonts w:eastAsia="Times New Roman" w:cs="Segoe UI"/>
+                      <w:sz w:val="20"/>
+                      <w:szCs w:val="20"/>
+                    </w:rPr>
+                    <w:t xml:space="preserve"> updates the references in the Document Details HTML file</w:t>
                   </w:r>
                 </w:p>
               </w:tc>
@@ -5566,7 +5936,25 @@
                       <w:sz w:val="20"/>
                       <w:szCs w:val="20"/>
                     </w:rPr>
-                    <w:t>. Also provision Document Details page on Catalog site.</w:t>
+                    <w:t xml:space="preserve">. </w:t>
+                  </w:r>
+                  <w:proofErr w:type="gramStart"/>
+                  <w:r>
+                    <w:rPr>
+                      <w:rFonts w:eastAsia="Times New Roman" w:cs="Segoe UI"/>
+                      <w:sz w:val="20"/>
+                      <w:szCs w:val="20"/>
+                    </w:rPr>
+                    <w:t>Also</w:t>
+                  </w:r>
+                  <w:proofErr w:type="gramEnd"/>
+                  <w:r>
+                    <w:rPr>
+                      <w:rFonts w:eastAsia="Times New Roman" w:cs="Segoe UI"/>
+                      <w:sz w:val="20"/>
+                      <w:szCs w:val="20"/>
+                    </w:rPr>
+                    <w:t xml:space="preserve"> provision Document Details page on Catalog site.</w:t>
                   </w:r>
                 </w:p>
               </w:tc>
@@ -5611,6 +5999,7 @@
                 <w:sz w:val="20"/>
                 <w:szCs w:val="20"/>
               </w:rPr>
+              <w:lastRenderedPageBreak/>
               <w:t>Automated</w:t>
             </w:r>
           </w:p>
@@ -5662,27 +6051,29 @@
           </w:p>
           <w:p>
             <w:pPr>
-              <w:spacing w:after="150"/>
-              <w:rPr>
-                <w:rFonts w:eastAsia="Times New Roman" w:cs="Segoe UI"/>
-                <w:color w:val="333333"/>
-                <w:sz w:val="21"/>
-                <w:szCs w:val="21"/>
-              </w:rPr>
+              <w:pStyle w:val="NormalWeb"/>
             </w:pPr>
             <w:r>
-              <w:t>3a</w:t>
-            </w:r>
-            <w:r>
-              <w:rPr>
-                <w:rFonts w:eastAsia="Times New Roman" w:cs="Segoe UI"/>
-                <w:i/>
-                <w:iCs/>
-                <w:color w:val="333333"/>
-                <w:sz w:val="21"/>
-                <w:szCs w:val="21"/>
+              <w:rPr>
+                <w:rStyle w:val="Emphasis"/>
               </w:rPr>
               <w:t>Note: You need to use the old Azure management portal as Application cannot yet be edited in the new portal</w:t>
+            </w:r>
+          </w:p>
+          <w:p>
+            <w:r>
+              <w:t xml:space="preserve">Open </w:t>
+            </w:r>
+            <w:hyperlink r:id="rId25" w:history="1">
+              <w:r>
+                <w:rPr>
+                  <w:rStyle w:val="Hyperlink"/>
+                </w:rPr>
+                <w:t>https://manage.windowsazure.com</w:t>
+              </w:r>
+            </w:hyperlink>
+            <w:r>
+              <w:t>. Click Active Directory in the left navigation. Select the directory for your company and then click the "Applications" tab. Then select ‘Applications my company owns’ and click the filter button. Select the Matter Center application that has just been created and add the permissions into the configuration tab as shown below.</w:t>
             </w:r>
           </w:p>
           <w:p>
@@ -5693,77 +6084,6 @@
                 <w:numId w:val="9"/>
               </w:numPr>
             </w:pPr>
-            <w:r>
-              <w:rPr>
-                <w:rFonts w:eastAsia="Times New Roman" w:cs="Segoe UI"/>
-                <w:color w:val="333333"/>
-                <w:sz w:val="21"/>
-                <w:szCs w:val="21"/>
-              </w:rPr>
-              <w:t xml:space="preserve">Open </w:t>
-            </w:r>
-            <w:hyperlink r:id="rId25" w:history="1">
-              <w:r>
-                <w:rPr>
-                  <w:rFonts w:eastAsia="Times New Roman" w:cs="Segoe UI"/>
-                  <w:color w:val="4078C0"/>
-                  <w:sz w:val="21"/>
-                  <w:szCs w:val="21"/>
-                </w:rPr>
-                <w:t>https://manage.window</w:t>
-              </w:r>
-              <w:r>
-                <w:rPr>
-                  <w:rFonts w:eastAsia="Times New Roman" w:cs="Segoe UI"/>
-                  <w:color w:val="4078C0"/>
-                  <w:sz w:val="21"/>
-                  <w:szCs w:val="21"/>
-                </w:rPr>
-                <w:t>s</w:t>
-              </w:r>
-              <w:r>
-                <w:rPr>
-                  <w:rFonts w:eastAsia="Times New Roman" w:cs="Segoe UI"/>
-                  <w:color w:val="4078C0"/>
-                  <w:sz w:val="21"/>
-                  <w:szCs w:val="21"/>
-                </w:rPr>
-                <w:t>azure.com</w:t>
-              </w:r>
-            </w:hyperlink>
-            <w:r>
-              <w:rPr>
-                <w:rFonts w:eastAsia="Times New Roman" w:cs="Segoe UI"/>
-                <w:color w:val="333333"/>
-                <w:sz w:val="21"/>
-                <w:szCs w:val="21"/>
-              </w:rPr>
-              <w:t xml:space="preserve">. Click Active Directory in the left navigation. Select the directory for your company and then click the "Applications" tab. </w:t>
-            </w:r>
-          </w:p>
-          <w:p>
-            <w:pPr>
-              <w:pStyle w:val="ListParagraph"/>
-              <w:ind w:left="1080"/>
-            </w:pPr>
-          </w:p>
-          <w:p>
-            <w:pPr>
-              <w:pStyle w:val="ListParagraph"/>
-              <w:numPr>
-                <w:ilvl w:val="1"/>
-                <w:numId w:val="9"/>
-              </w:numPr>
-            </w:pPr>
-            <w:r>
-              <w:rPr>
-                <w:rFonts w:eastAsia="Times New Roman" w:cs="Segoe UI"/>
-                <w:color w:val="333333"/>
-                <w:sz w:val="21"/>
-                <w:szCs w:val="21"/>
-              </w:rPr>
-              <w:t>Then select ‘Applications my company owns’ and click the filter button. Select the Matter Center application that has just been created and add the permissions into the configuration tab as shown below.</w:t>
-            </w:r>
             <w:r>
               <w:rPr>
                 <w:rFonts w:eastAsia="Times New Roman" w:cs="Segoe UI"/>
@@ -5848,17 +6168,20 @@
             </w:pPr>
             <w:r>
               <w:object w:dxaOrig="12912" w:dyaOrig="5064" w14:anchorId="0AA697B4">
-                <v:shape id="_x0000_i1026" type="#_x0000_t75" style="width:527.65pt;height:207.4pt" o:ole="">
+                <v:shape id="_x0000_i1026" type="#_x0000_t75" style="width:527.25pt;height:207pt" o:ole="">
                   <v:imagedata r:id="rId27" o:title=""/>
                 </v:shape>
-                <o:OLEObject Type="Embed" ProgID="PBrush" ShapeID="_x0000_i1026" DrawAspect="Content" ObjectID="_1549301850" r:id="rId28"/>
+                <o:OLEObject Type="Embed" ProgID="PBrush" ShapeID="_x0000_i1026" DrawAspect="Content" ObjectID="_1549380800" r:id="rId28"/>
               </w:object>
             </w:r>
           </w:p>
           <w:p>
             <w:pPr>
               <w:pStyle w:val="ListParagraph"/>
-              <w:ind w:left="697"/>
+              <w:numPr>
+                <w:ilvl w:val="1"/>
+                <w:numId w:val="9"/>
+              </w:numPr>
               <w:rPr>
                 <w:rFonts w:cs="Arial"/>
                 <w:color w:val="333333"/>
@@ -5866,34 +6189,24 @@
             </w:pPr>
             <w:r>
               <w:rPr>
-                <w:rFonts w:eastAsia="Times New Roman" w:cs="Segoe UI"/>
-                <w:sz w:val="20"/>
-                <w:szCs w:val="20"/>
-              </w:rPr>
-              <w:t>3b</w:t>
-            </w:r>
-            <w:r>
-              <w:rPr>
-                <w:rFonts w:eastAsia="Times New Roman" w:cs="Segoe UI"/>
-                <w:sz w:val="20"/>
-                <w:szCs w:val="20"/>
-              </w:rPr>
-              <w:t>.</w:t>
-            </w:r>
-            <w:r>
-              <w:rPr>
-                <w:rFonts w:eastAsia="Times New Roman" w:cs="Segoe UI"/>
-                <w:sz w:val="20"/>
-                <w:szCs w:val="20"/>
-              </w:rPr>
-              <w:t xml:space="preserve"> </w:t>
-            </w:r>
-            <w:r>
-              <w:rPr>
                 <w:rFonts w:cs="Arial"/>
                 <w:color w:val="333333"/>
               </w:rPr>
-              <w:t>Generate key and copy here. It will be used in step 3c. Refer</w:t>
+              <w:t xml:space="preserve">Generate key and copy here. It will be </w:t>
+            </w:r>
+            <w:r>
+              <w:rPr>
+                <w:rFonts w:cs="Arial"/>
+                <w:color w:val="333333"/>
+              </w:rPr>
+              <w:t>used in step d</w:t>
+            </w:r>
+            <w:r>
+              <w:rPr>
+                <w:rFonts w:cs="Arial"/>
+                <w:color w:val="333333"/>
+              </w:rPr>
+              <w:t>. Refer</w:t>
             </w:r>
             <w:r>
               <w:rPr>
@@ -5944,7 +6257,10 @@
           <w:p>
             <w:pPr>
               <w:pStyle w:val="ListParagraph"/>
-              <w:ind w:left="697"/>
+              <w:numPr>
+                <w:ilvl w:val="1"/>
+                <w:numId w:val="9"/>
+              </w:numPr>
               <w:rPr>
                 <w:rFonts w:eastAsia="Times New Roman" w:cs="Segoe UI"/>
                 <w:sz w:val="20"/>
@@ -5957,7 +6273,7 @@
                 <w:sz w:val="20"/>
                 <w:szCs w:val="20"/>
               </w:rPr>
-              <w:t xml:space="preserve">3c. </w:t>
+              <w:t>3</w:t>
             </w:r>
             <w:r>
               <w:rPr>
@@ -6005,54 +6321,18 @@
                 <w:sz w:val="20"/>
                 <w:szCs w:val="20"/>
               </w:rPr>
-              <w:t>Secret.ps1 to update secret in keyVault</w:t>
-            </w:r>
-          </w:p>
-          <w:p>
-            <w:pPr>
-              <w:pStyle w:val="ListParagraph"/>
-              <w:ind w:left="697"/>
-              <w:rPr>
-                <w:rFonts w:eastAsia="Times New Roman" w:cs="Segoe UI"/>
-                <w:sz w:val="20"/>
-                <w:szCs w:val="20"/>
-              </w:rPr>
-            </w:pPr>
-          </w:p>
-          <w:p>
-            <w:pPr>
-              <w:pStyle w:val="ListParagraph"/>
-              <w:ind w:left="697"/>
-              <w:rPr>
-                <w:rFonts w:eastAsia="Times New Roman" w:cs="Segoe UI"/>
-                <w:sz w:val="20"/>
-                <w:szCs w:val="20"/>
-              </w:rPr>
-            </w:pPr>
-            <w:r>
-              <w:rPr>
-                <w:rFonts w:cs="Arial"/>
-                <w:color w:val="333333"/>
-              </w:rPr>
-              <w:lastRenderedPageBreak/>
-              <w:t xml:space="preserve">3c. Open Microsoft.Legal.MatterCenter.sln in visual studio as administrator and publish Microsoft.Logal.MatterCenter.Web project. Refer “Publish Your Web App” section </w:t>
-            </w:r>
-            <w:hyperlink r:id="rId30" w:history="1">
-              <w:r>
-                <w:rPr>
-                  <w:rStyle w:val="Hyperlink"/>
-                  <w:rFonts w:cs="Arial"/>
-                </w:rPr>
-                <w:t>https://blogs.msdn.microsoft.com/microsoftimagine/2015/07/20/welcome-to-visual-studio-2015-with-azure/</w:t>
-              </w:r>
-            </w:hyperlink>
-            <w:r>
-              <w:rPr>
-                <w:rFonts w:cs="Arial"/>
-                <w:color w:val="333333"/>
-              </w:rPr>
-              <w:t xml:space="preserve"> if you are new to publishing from VS.</w:t>
-            </w:r>
+              <w:t xml:space="preserve">Secret.ps1 to update secret in </w:t>
+            </w:r>
+            <w:proofErr w:type="spellStart"/>
+            <w:r>
+              <w:rPr>
+                <w:rFonts w:eastAsia="Times New Roman" w:cs="Segoe UI"/>
+                <w:sz w:val="20"/>
+                <w:szCs w:val="20"/>
+              </w:rPr>
+              <w:t>keyVault</w:t>
+            </w:r>
+            <w:proofErr w:type="spellEnd"/>
           </w:p>
         </w:tc>
         <w:tc>
@@ -6114,6 +6394,9 @@
               <w:spacing w:after="150"/>
             </w:pPr>
             <w:r>
+              <w:rPr>
+                <w:b/>
+              </w:rPr>
               <w:t>This step is applicable only if office and Azure are in different tenant.</w:t>
             </w:r>
             <w:r>
@@ -6129,16 +6412,7 @@
           <w:p>
             <w:pPr>
               <w:spacing w:after="150"/>
-              <w:rPr>
-                <w:rFonts w:eastAsia="Times New Roman" w:cs="Segoe UI"/>
-                <w:color w:val="333333"/>
-                <w:sz w:val="21"/>
-                <w:szCs w:val="21"/>
-              </w:rPr>
             </w:pPr>
-            <w:r>
-              <w:t>3a</w:t>
-            </w:r>
             <w:r>
               <w:rPr>
                 <w:rFonts w:eastAsia="Times New Roman" w:cs="Segoe UI"/>
@@ -6152,13 +6426,6 @@
             </w:r>
           </w:p>
           <w:p>
-            <w:pPr>
-              <w:pStyle w:val="ListParagraph"/>
-              <w:numPr>
-                <w:ilvl w:val="1"/>
-                <w:numId w:val="67"/>
-              </w:numPr>
-            </w:pPr>
             <w:r>
               <w:rPr>
                 <w:rFonts w:eastAsia="Times New Roman" w:cs="Segoe UI"/>
@@ -6168,51 +6435,15 @@
               </w:rPr>
               <w:t xml:space="preserve">Open </w:t>
             </w:r>
-            <w:hyperlink r:id="rId31" w:history="1">
+            <w:hyperlink r:id="rId30" w:history="1">
               <w:r>
                 <w:rPr>
+                  <w:rStyle w:val="Hyperlink"/>
                   <w:rFonts w:eastAsia="Times New Roman" w:cs="Segoe UI"/>
-                  <w:color w:val="4078C0"/>
                   <w:sz w:val="21"/>
                   <w:szCs w:val="21"/>
                 </w:rPr>
-                <w:t>https://manag</w:t>
-              </w:r>
-              <w:r>
-                <w:rPr>
-                  <w:rFonts w:eastAsia="Times New Roman" w:cs="Segoe UI"/>
-                  <w:color w:val="4078C0"/>
-                  <w:sz w:val="21"/>
-                  <w:szCs w:val="21"/>
-                </w:rPr>
-                <w:t>e</w:t>
-              </w:r>
-              <w:r>
-                <w:rPr>
-                  <w:rFonts w:eastAsia="Times New Roman" w:cs="Segoe UI"/>
-                  <w:color w:val="4078C0"/>
-                  <w:sz w:val="21"/>
-                  <w:szCs w:val="21"/>
-                </w:rPr>
-                <w:t>.w</w:t>
-              </w:r>
-              <w:r>
-                <w:rPr>
-                  <w:rFonts w:eastAsia="Times New Roman" w:cs="Segoe UI"/>
-                  <w:color w:val="4078C0"/>
-                  <w:sz w:val="21"/>
-                  <w:szCs w:val="21"/>
-                </w:rPr>
-                <w:t>i</w:t>
-              </w:r>
-              <w:r>
-                <w:rPr>
-                  <w:rFonts w:eastAsia="Times New Roman" w:cs="Segoe UI"/>
-                  <w:color w:val="4078C0"/>
-                  <w:sz w:val="21"/>
-                  <w:szCs w:val="21"/>
-                </w:rPr>
-                <w:t>ndowsazure.com</w:t>
+                <w:t>https://manage.windowsazure.com</w:t>
               </w:r>
             </w:hyperlink>
             <w:r>
@@ -6222,23 +6453,8 @@
                 <w:sz w:val="21"/>
                 <w:szCs w:val="21"/>
               </w:rPr>
-              <w:t xml:space="preserve"> and login with office tenant credentials.  c</w:t>
-            </w:r>
-            <w:r>
-              <w:rPr>
-                <w:rFonts w:eastAsia="Times New Roman" w:cs="Segoe UI"/>
-                <w:color w:val="333333"/>
-                <w:sz w:val="21"/>
-                <w:szCs w:val="21"/>
-              </w:rPr>
-              <w:t xml:space="preserve">lick Active Directory in the left navigation. Select the directory for your company and then click the "Applications" tab. </w:t>
-            </w:r>
-          </w:p>
-          <w:p>
-            <w:pPr>
-              <w:pStyle w:val="ListParagraph"/>
-              <w:ind w:left="1080"/>
-            </w:pPr>
+              <w:t xml:space="preserve">  Click Active Directory in the left navigation. Select the directory for your company and then click the "Applications" tab. </w:t>
+            </w:r>
           </w:p>
           <w:p>
             <w:pPr>
@@ -6284,11 +6500,73 @@
               <w:rPr>
                 <w:noProof/>
               </w:rPr>
+              <w:lastRenderedPageBreak/>
               <w:drawing>
                 <wp:inline distT="0" distB="0" distL="0" distR="0" wp14:anchorId="06D58314" wp14:editId="48125CB3">
                   <wp:extent cx="3619500" cy="2619375"/>
                   <wp:effectExtent l="0" t="0" r="0" b="9525"/>
                   <wp:docPr id="5" name="Picture 5"/>
+                  <wp:cNvGraphicFramePr>
+                    <a:graphicFrameLocks xmlns:a="http://schemas.openxmlformats.org/drawingml/2006/main" noChangeAspect="1"/>
+                  </wp:cNvGraphicFramePr>
+                  <a:graphic xmlns:a="http://schemas.openxmlformats.org/drawingml/2006/main">
+                    <a:graphicData uri="http://schemas.openxmlformats.org/drawingml/2006/picture">
+                      <pic:pic xmlns:pic="http://schemas.openxmlformats.org/drawingml/2006/picture">
+                        <pic:nvPicPr>
+                          <pic:cNvPr id="1" name=""/>
+                          <pic:cNvPicPr/>
+                        </pic:nvPicPr>
+                        <pic:blipFill>
+                          <a:blip r:embed="rId31"/>
+                          <a:stretch>
+                            <a:fillRect/>
+                          </a:stretch>
+                        </pic:blipFill>
+                        <pic:spPr>
+                          <a:xfrm>
+                            <a:off x="0" y="0"/>
+                            <a:ext cx="3619500" cy="2619375"/>
+                          </a:xfrm>
+                          <a:prstGeom prst="rect">
+                            <a:avLst/>
+                          </a:prstGeom>
+                        </pic:spPr>
+                      </pic:pic>
+                    </a:graphicData>
+                  </a:graphic>
+                </wp:inline>
+              </w:drawing>
+            </w:r>
+          </w:p>
+          <w:p>
+            <w:pPr>
+              <w:pStyle w:val="ListParagraph"/>
+              <w:numPr>
+                <w:ilvl w:val="2"/>
+                <w:numId w:val="67"/>
+              </w:numPr>
+            </w:pPr>
+            <w:r>
+              <w:t>Screen 2</w:t>
+            </w:r>
+            <w:r>
+              <w:t>: Give your web site URL in second screen as below</w:t>
+            </w:r>
+          </w:p>
+          <w:p>
+            <w:pPr>
+              <w:pStyle w:val="ListParagraph"/>
+              <w:ind w:left="1800"/>
+            </w:pPr>
+            <w:r>
+              <w:rPr>
+                <w:noProof/>
+              </w:rPr>
+              <w:drawing>
+                <wp:inline distT="0" distB="0" distL="0" distR="0" wp14:anchorId="27D4B3E7" wp14:editId="260660F0">
+                  <wp:extent cx="2962275" cy="2076450"/>
+                  <wp:effectExtent l="0" t="0" r="9525" b="0"/>
+                  <wp:docPr id="7" name="Picture 7"/>
                   <wp:cNvGraphicFramePr>
                     <a:graphicFrameLocks xmlns:a="http://schemas.openxmlformats.org/drawingml/2006/main" noChangeAspect="1"/>
                   </wp:cNvGraphicFramePr>
@@ -6308,67 +6586,6 @@
                         <pic:spPr>
                           <a:xfrm>
                             <a:off x="0" y="0"/>
-                            <a:ext cx="3619500" cy="2619375"/>
-                          </a:xfrm>
-                          <a:prstGeom prst="rect">
-                            <a:avLst/>
-                          </a:prstGeom>
-                        </pic:spPr>
-                      </pic:pic>
-                    </a:graphicData>
-                  </a:graphic>
-                </wp:inline>
-              </w:drawing>
-            </w:r>
-          </w:p>
-          <w:p>
-            <w:pPr>
-              <w:pStyle w:val="ListParagraph"/>
-              <w:numPr>
-                <w:ilvl w:val="2"/>
-                <w:numId w:val="67"/>
-              </w:numPr>
-            </w:pPr>
-            <w:r>
-              <w:t>Screen 2</w:t>
-            </w:r>
-            <w:r>
-              <w:t>: Give your web site URL in second screen as below</w:t>
-            </w:r>
-          </w:p>
-          <w:p>
-            <w:pPr>
-              <w:pStyle w:val="ListParagraph"/>
-              <w:ind w:left="1800"/>
-            </w:pPr>
-            <w:r>
-              <w:rPr>
-                <w:noProof/>
-              </w:rPr>
-              <w:drawing>
-                <wp:inline distT="0" distB="0" distL="0" distR="0" wp14:anchorId="27D4B3E7" wp14:editId="260660F0">
-                  <wp:extent cx="2962275" cy="2076450"/>
-                  <wp:effectExtent l="0" t="0" r="9525" b="0"/>
-                  <wp:docPr id="7" name="Picture 7"/>
-                  <wp:cNvGraphicFramePr>
-                    <a:graphicFrameLocks xmlns:a="http://schemas.openxmlformats.org/drawingml/2006/main" noChangeAspect="1"/>
-                  </wp:cNvGraphicFramePr>
-                  <a:graphic xmlns:a="http://schemas.openxmlformats.org/drawingml/2006/main">
-                    <a:graphicData uri="http://schemas.openxmlformats.org/drawingml/2006/picture">
-                      <pic:pic xmlns:pic="http://schemas.openxmlformats.org/drawingml/2006/picture">
-                        <pic:nvPicPr>
-                          <pic:cNvPr id="1" name=""/>
-                          <pic:cNvPicPr/>
-                        </pic:nvPicPr>
-                        <pic:blipFill>
-                          <a:blip r:embed="rId33"/>
-                          <a:stretch>
-                            <a:fillRect/>
-                          </a:stretch>
-                        </pic:blipFill>
-                        <pic:spPr>
-                          <a:xfrm>
-                            <a:off x="0" y="0"/>
                             <a:ext cx="2962275" cy="2076450"/>
                           </a:xfrm>
                           <a:prstGeom prst="rect">
@@ -6425,6 +6642,7 @@
                 <w:sz w:val="21"/>
                 <w:szCs w:val="21"/>
               </w:rPr>
+              <w:lastRenderedPageBreak/>
               <w:t>A</w:t>
             </w:r>
             <w:r>
@@ -6520,17 +6738,20 @@
             </w:pPr>
             <w:r>
               <w:object w:dxaOrig="12912" w:dyaOrig="5064" w14:anchorId="5DDBE4D2">
-                <v:shape id="_x0000_i1052" type="#_x0000_t75" style="width:527.65pt;height:207.4pt" o:ole="">
+                <v:shape id="_x0000_i1027" type="#_x0000_t75" style="width:527.25pt;height:207pt" o:ole="">
                   <v:imagedata r:id="rId27" o:title=""/>
                 </v:shape>
-                <o:OLEObject Type="Embed" ProgID="PBrush" ShapeID="_x0000_i1052" DrawAspect="Content" ObjectID="_1549301851" r:id="rId34"/>
+                <o:OLEObject Type="Embed" ProgID="PBrush" ShapeID="_x0000_i1027" DrawAspect="Content" ObjectID="_1549380801" r:id="rId33"/>
               </w:object>
             </w:r>
           </w:p>
           <w:p>
             <w:pPr>
               <w:pStyle w:val="ListParagraph"/>
-              <w:ind w:left="697"/>
+              <w:numPr>
+                <w:ilvl w:val="1"/>
+                <w:numId w:val="67"/>
+              </w:numPr>
               <w:rPr>
                 <w:rFonts w:cs="Arial"/>
                 <w:color w:val="333333"/>
@@ -6538,56 +6759,38 @@
             </w:pPr>
             <w:r>
               <w:rPr>
-                <w:rFonts w:eastAsia="Times New Roman" w:cs="Segoe UI"/>
-                <w:sz w:val="20"/>
-                <w:szCs w:val="20"/>
-              </w:rPr>
-              <w:t>4</w:t>
-            </w:r>
-            <w:r>
-              <w:rPr>
-                <w:rFonts w:eastAsia="Times New Roman" w:cs="Segoe UI"/>
-                <w:sz w:val="20"/>
-                <w:szCs w:val="20"/>
-              </w:rPr>
-              <w:t>b</w:t>
-            </w:r>
-            <w:r>
-              <w:rPr>
-                <w:rFonts w:eastAsia="Times New Roman" w:cs="Segoe UI"/>
-                <w:sz w:val="20"/>
-                <w:szCs w:val="20"/>
-              </w:rPr>
-              <w:t>.</w:t>
-            </w:r>
-            <w:r>
-              <w:rPr>
-                <w:rFonts w:eastAsia="Times New Roman" w:cs="Segoe UI"/>
-                <w:sz w:val="20"/>
-                <w:szCs w:val="20"/>
-              </w:rPr>
-              <w:t xml:space="preserve"> </w:t>
-            </w:r>
-            <w:r>
-              <w:rPr>
                 <w:rFonts w:cs="Arial"/>
                 <w:color w:val="333333"/>
               </w:rPr>
-              <w:t xml:space="preserve">Generate key and copy here. It will be used </w:t>
+              <w:t xml:space="preserve">Generate key and copy </w:t>
             </w:r>
             <w:r>
               <w:rPr>
                 <w:rFonts w:cs="Arial"/>
                 <w:color w:val="333333"/>
               </w:rPr>
-              <w:t>in step 4</w:t>
+              <w:t>below</w:t>
             </w:r>
             <w:r>
               <w:rPr>
                 <w:rFonts w:cs="Arial"/>
                 <w:color w:val="333333"/>
               </w:rPr>
-              <w:t>c. Refer</w:t>
+              <w:t xml:space="preserve">. It will be used </w:t>
+            </w:r>
+            <w:r>
+              <w:rPr>
+                <w:rFonts w:cs="Arial"/>
+                <w:color w:val="333333"/>
+              </w:rPr>
+              <w:t>in step e</w:t>
+            </w:r>
+            <w:r>
+              <w:rPr>
+                <w:rFonts w:cs="Arial"/>
+                <w:color w:val="333333"/>
+              </w:rPr>
+              <w:t>. Refer</w:t>
             </w:r>
             <w:r>
               <w:rPr>
@@ -6597,7 +6800,7 @@
               </w:rPr>
               <w:t xml:space="preserve"> “</w:t>
             </w:r>
-            <w:hyperlink r:id="rId35" w:anchor="register-your-web-server-app-with-the-azure-management-portal" w:history="1">
+            <w:hyperlink r:id="rId34" w:anchor="register-your-web-server-app-with-the-azure-management-portal" w:history="1">
               <w:r>
                 <w:rPr>
                   <w:rStyle w:val="Hyperlink"/>
@@ -6632,7 +6835,25 @@
                 <w:sz w:val="20"/>
                 <w:szCs w:val="20"/>
               </w:rPr>
-              <w:t xml:space="preserve">   AD application key(secret): </w:t>
+              <w:t xml:space="preserve">   </w:t>
+            </w:r>
+            <w:r>
+              <w:rPr>
+                <w:rFonts w:eastAsia="Times New Roman" w:cs="Segoe UI"/>
+                <w:b/>
+                <w:sz w:val="20"/>
+                <w:szCs w:val="20"/>
+              </w:rPr>
+              <w:t xml:space="preserve">   </w:t>
+            </w:r>
+            <w:r>
+              <w:rPr>
+                <w:rFonts w:eastAsia="Times New Roman" w:cs="Segoe UI"/>
+                <w:b/>
+                <w:sz w:val="20"/>
+                <w:szCs w:val="20"/>
+              </w:rPr>
+              <w:t xml:space="preserve">AD application key(secret): </w:t>
             </w:r>
           </w:p>
           <w:p>
@@ -6653,7 +6874,15 @@
                 <w:sz w:val="20"/>
                 <w:szCs w:val="20"/>
               </w:rPr>
-              <w:t xml:space="preserve">    CLIENT ID:</w:t>
+              <w:t xml:space="preserve">      </w:t>
+            </w:r>
+            <w:r>
+              <w:rPr>
+                <w:rFonts w:eastAsia="Times New Roman" w:cs="Segoe UI"/>
+                <w:sz w:val="20"/>
+                <w:szCs w:val="20"/>
+              </w:rPr>
+              <w:t>Copy client id below. It will be used in step f.</w:t>
             </w:r>
           </w:p>
           <w:p>
@@ -6662,6 +6891,7 @@
               <w:ind w:left="697"/>
               <w:rPr>
                 <w:rFonts w:eastAsia="Times New Roman" w:cs="Segoe UI"/>
+                <w:b/>
                 <w:sz w:val="20"/>
                 <w:szCs w:val="20"/>
               </w:rPr>
@@ -6669,72 +6899,38 @@
             <w:r>
               <w:rPr>
                 <w:rFonts w:eastAsia="Times New Roman" w:cs="Segoe UI"/>
-                <w:sz w:val="20"/>
-                <w:szCs w:val="20"/>
-              </w:rPr>
-              <w:t>4</w:t>
-            </w:r>
-            <w:r>
-              <w:rPr>
-                <w:rFonts w:eastAsia="Times New Roman" w:cs="Segoe UI"/>
-                <w:sz w:val="20"/>
-                <w:szCs w:val="20"/>
-              </w:rPr>
-              <w:t xml:space="preserve">c. </w:t>
-            </w:r>
-            <w:r>
-              <w:rPr>
-                <w:rFonts w:eastAsia="Times New Roman" w:cs="Segoe UI"/>
-                <w:sz w:val="20"/>
-                <w:szCs w:val="20"/>
-              </w:rPr>
-              <w:t xml:space="preserve">Run script </w:t>
-            </w:r>
-            <w:r>
-              <w:rPr>
-                <w:rFonts w:eastAsia="Times New Roman" w:cs="Segoe UI"/>
-                <w:sz w:val="20"/>
-                <w:szCs w:val="20"/>
-              </w:rPr>
-              <w:t>\tree\master\cloud\src\solution\Deployment\Scripts</w:t>
-            </w:r>
-            <w:r>
-              <w:rPr>
-                <w:rFonts w:eastAsia="Times New Roman" w:cs="Segoe UI"/>
-                <w:sz w:val="20"/>
-                <w:szCs w:val="20"/>
-              </w:rPr>
-              <w:t>\</w:t>
-            </w:r>
-            <w:r>
-              <w:rPr>
-                <w:rFonts w:eastAsia="Times New Roman" w:cs="Segoe UI"/>
-                <w:sz w:val="20"/>
-                <w:szCs w:val="20"/>
-              </w:rPr>
-              <w:t>key</w:t>
-            </w:r>
-            <w:r>
-              <w:rPr>
-                <w:rFonts w:eastAsia="Times New Roman" w:cs="Segoe UI"/>
-                <w:sz w:val="20"/>
-                <w:szCs w:val="20"/>
-              </w:rPr>
-              <w:t>Vault</w:t>
-            </w:r>
-            <w:r>
-              <w:rPr>
-                <w:rFonts w:eastAsia="Times New Roman" w:cs="Segoe UI"/>
-                <w:sz w:val="20"/>
-                <w:szCs w:val="20"/>
-              </w:rPr>
-              <w:t>Secret.ps1 to update secret in keyVault</w:t>
+                <w:b/>
+                <w:sz w:val="20"/>
+                <w:szCs w:val="20"/>
+              </w:rPr>
+              <w:t xml:space="preserve">    </w:t>
+            </w:r>
+            <w:r>
+              <w:rPr>
+                <w:rFonts w:eastAsia="Times New Roman" w:cs="Segoe UI"/>
+                <w:b/>
+                <w:sz w:val="20"/>
+                <w:szCs w:val="20"/>
+              </w:rPr>
+              <w:t xml:space="preserve">  </w:t>
+            </w:r>
+            <w:r>
+              <w:rPr>
+                <w:rFonts w:eastAsia="Times New Roman" w:cs="Segoe UI"/>
+                <w:b/>
+                <w:sz w:val="20"/>
+                <w:szCs w:val="20"/>
+              </w:rPr>
+              <w:t>CLIENT ID:</w:t>
             </w:r>
           </w:p>
           <w:p>
             <w:pPr>
               <w:pStyle w:val="ListParagraph"/>
-              <w:ind w:left="697"/>
+              <w:numPr>
+                <w:ilvl w:val="1"/>
+                <w:numId w:val="67"/>
+              </w:numPr>
               <w:rPr>
                 <w:rFonts w:eastAsia="Times New Roman" w:cs="Segoe UI"/>
                 <w:sz w:val="20"/>
@@ -6747,23 +6943,8 @@
                 <w:sz w:val="20"/>
                 <w:szCs w:val="20"/>
               </w:rPr>
-              <w:t xml:space="preserve">4c. </w:t>
-            </w:r>
-            <w:r>
-              <w:rPr>
-                <w:rFonts w:eastAsia="Times New Roman" w:cs="Segoe UI"/>
-                <w:sz w:val="20"/>
-                <w:szCs w:val="20"/>
-              </w:rPr>
-              <w:t xml:space="preserve">Open </w:t>
-            </w:r>
-            <w:r>
-              <w:rPr>
-                <w:rFonts w:eastAsia="Times New Roman" w:cs="Segoe UI"/>
-                <w:sz w:val="20"/>
-                <w:szCs w:val="20"/>
-              </w:rPr>
-              <w:t xml:space="preserve">script </w:t>
+              <w:lastRenderedPageBreak/>
+              <w:t xml:space="preserve">Run script </w:t>
             </w:r>
             <w:r>
               <w:rPr>
@@ -6803,124 +6984,184 @@
                 <w:sz w:val="20"/>
                 <w:szCs w:val="20"/>
               </w:rPr>
-              <w:t xml:space="preserve">Secret.ps1 </w:t>
-            </w:r>
-            <w:r>
-              <w:rPr>
-                <w:rFonts w:eastAsia="Times New Roman" w:cs="Segoe UI"/>
-                <w:sz w:val="20"/>
-                <w:szCs w:val="20"/>
-              </w:rPr>
-              <w:t>and replace ‘</w:t>
-            </w:r>
-            <w:r>
-              <w:rPr>
-                <w:rFonts w:eastAsia="Times New Roman" w:cs="Segoe UI"/>
-                <w:sz w:val="20"/>
-                <w:szCs w:val="20"/>
-              </w:rPr>
-              <w:t>General-AppKey</w:t>
-            </w:r>
-            <w:r>
-              <w:rPr>
-                <w:rFonts w:eastAsia="Times New Roman" w:cs="Segoe UI"/>
-                <w:sz w:val="20"/>
-                <w:szCs w:val="20"/>
-              </w:rPr>
-              <w:t>’ string with ‘</w:t>
-            </w:r>
-            <w:r>
-              <w:rPr>
-                <w:rFonts w:eastAsia="Times New Roman" w:cs="Segoe UI"/>
-                <w:sz w:val="20"/>
-                <w:szCs w:val="20"/>
-              </w:rPr>
-              <w:t>General-ClientId</w:t>
-            </w:r>
-            <w:r>
-              <w:rPr>
-                <w:rFonts w:eastAsia="Times New Roman" w:cs="Segoe UI"/>
-                <w:sz w:val="20"/>
-                <w:szCs w:val="20"/>
-              </w:rPr>
-              <w:t>’. Ru</w:t>
-            </w:r>
-            <w:r>
-              <w:rPr>
-                <w:rFonts w:eastAsia="Times New Roman" w:cs="Segoe UI"/>
-                <w:sz w:val="20"/>
-                <w:szCs w:val="20"/>
-              </w:rPr>
-              <w:t>n the script and give client id as the value for ‘</w:t>
-            </w:r>
-            <w:r>
-              <w:rPr>
-                <w:rFonts w:eastAsia="Times New Roman" w:cs="Segoe UI"/>
-                <w:sz w:val="20"/>
-                <w:szCs w:val="20"/>
-              </w:rPr>
-              <w:t>ADApplicationKey:</w:t>
-            </w:r>
-            <w:r>
-              <w:rPr>
-                <w:rFonts w:eastAsia="Times New Roman" w:cs="Segoe UI"/>
-                <w:sz w:val="20"/>
-                <w:szCs w:val="20"/>
-              </w:rPr>
-              <w:t>’ parameter.</w:t>
-            </w:r>
-            <w:bookmarkStart w:id="5" w:name="OpenAt"/>
-            <w:bookmarkEnd w:id="5"/>
+              <w:t xml:space="preserve">Secret.ps1 to update secret in </w:t>
+            </w:r>
+            <w:proofErr w:type="spellStart"/>
+            <w:r>
+              <w:rPr>
+                <w:rFonts w:eastAsia="Times New Roman" w:cs="Segoe UI"/>
+                <w:sz w:val="20"/>
+                <w:szCs w:val="20"/>
+              </w:rPr>
+              <w:t>keyVault</w:t>
+            </w:r>
+            <w:proofErr w:type="spellEnd"/>
           </w:p>
           <w:p>
             <w:pPr>
               <w:pStyle w:val="ListParagraph"/>
-              <w:ind w:left="697"/>
+              <w:numPr>
+                <w:ilvl w:val="1"/>
+                <w:numId w:val="67"/>
+              </w:numPr>
               <w:rPr>
                 <w:rFonts w:eastAsia="Times New Roman" w:cs="Segoe UI"/>
                 <w:sz w:val="20"/>
                 <w:szCs w:val="20"/>
               </w:rPr>
             </w:pPr>
-          </w:p>
-          <w:p>
-            <w:pPr>
-              <w:pStyle w:val="ListParagraph"/>
-              <w:ind w:left="697"/>
-              <w:rPr>
-                <w:rFonts w:eastAsia="Times New Roman" w:cs="Segoe UI"/>
-                <w:sz w:val="20"/>
-                <w:szCs w:val="20"/>
-              </w:rPr>
-            </w:pPr>
-          </w:p>
-          <w:p>
-            <w:pPr>
-              <w:spacing w:after="150"/>
-            </w:pPr>
-            <w:r>
-              <w:rPr>
-                <w:rFonts w:cs="Arial"/>
-                <w:color w:val="333333"/>
-              </w:rPr>
-              <w:t xml:space="preserve">3c. Open Microsoft.Legal.MatterCenter.sln in visual studio as administrator and publish Microsoft.Logal.MatterCenter.Web project. Refer “Publish Your Web App” section </w:t>
-            </w:r>
-            <w:hyperlink r:id="rId36" w:history="1">
-              <w:r>
-                <w:rPr>
-                  <w:rStyle w:val="Hyperlink"/>
-                  <w:rFonts w:cs="Arial"/>
-                </w:rPr>
-                <w:t>https://blogs.msdn.microsoft.com/microsoftimagine/2015/07/20/welcome-to-visual-studio-2015-with-azure/</w:t>
-              </w:r>
-            </w:hyperlink>
-            <w:r>
-              <w:rPr>
-                <w:rFonts w:cs="Arial"/>
-                <w:color w:val="333333"/>
-              </w:rPr>
-              <w:t xml:space="preserve"> if you are new to publishing from VS.</w:t>
-            </w:r>
+            <w:r>
+              <w:rPr>
+                <w:rFonts w:eastAsia="Times New Roman" w:cs="Segoe UI"/>
+                <w:sz w:val="20"/>
+                <w:szCs w:val="20"/>
+              </w:rPr>
+              <w:t xml:space="preserve">Open </w:t>
+            </w:r>
+            <w:r>
+              <w:rPr>
+                <w:rFonts w:eastAsia="Times New Roman" w:cs="Segoe UI"/>
+                <w:sz w:val="20"/>
+                <w:szCs w:val="20"/>
+              </w:rPr>
+              <w:t xml:space="preserve">script </w:t>
+            </w:r>
+            <w:r>
+              <w:rPr>
+                <w:rFonts w:eastAsia="Times New Roman" w:cs="Segoe UI"/>
+                <w:sz w:val="20"/>
+                <w:szCs w:val="20"/>
+              </w:rPr>
+              <w:t>\tree\master\cloud\src\solution\Deployment\Scripts</w:t>
+            </w:r>
+            <w:r>
+              <w:rPr>
+                <w:rFonts w:eastAsia="Times New Roman" w:cs="Segoe UI"/>
+                <w:sz w:val="20"/>
+                <w:szCs w:val="20"/>
+              </w:rPr>
+              <w:t>\</w:t>
+            </w:r>
+            <w:r>
+              <w:rPr>
+                <w:rFonts w:eastAsia="Times New Roman" w:cs="Segoe UI"/>
+                <w:sz w:val="20"/>
+                <w:szCs w:val="20"/>
+              </w:rPr>
+              <w:t>key</w:t>
+            </w:r>
+            <w:r>
+              <w:rPr>
+                <w:rFonts w:eastAsia="Times New Roman" w:cs="Segoe UI"/>
+                <w:sz w:val="20"/>
+                <w:szCs w:val="20"/>
+              </w:rPr>
+              <w:t>Vault</w:t>
+            </w:r>
+            <w:r>
+              <w:rPr>
+                <w:rFonts w:eastAsia="Times New Roman" w:cs="Segoe UI"/>
+                <w:sz w:val="20"/>
+                <w:szCs w:val="20"/>
+              </w:rPr>
+              <w:t xml:space="preserve">Secret.ps1 </w:t>
+            </w:r>
+            <w:r>
+              <w:rPr>
+                <w:rFonts w:eastAsia="Times New Roman" w:cs="Segoe UI"/>
+                <w:sz w:val="20"/>
+                <w:szCs w:val="20"/>
+              </w:rPr>
+              <w:t>and replace ‘</w:t>
+            </w:r>
+            <w:r>
+              <w:rPr>
+                <w:rFonts w:eastAsia="Times New Roman" w:cs="Segoe UI"/>
+                <w:sz w:val="20"/>
+                <w:szCs w:val="20"/>
+              </w:rPr>
+              <w:t>General-</w:t>
+            </w:r>
+            <w:proofErr w:type="spellStart"/>
+            <w:r>
+              <w:rPr>
+                <w:rFonts w:eastAsia="Times New Roman" w:cs="Segoe UI"/>
+                <w:sz w:val="20"/>
+                <w:szCs w:val="20"/>
+              </w:rPr>
+              <w:t>AppKey</w:t>
+            </w:r>
+            <w:proofErr w:type="spellEnd"/>
+            <w:r>
+              <w:rPr>
+                <w:rFonts w:eastAsia="Times New Roman" w:cs="Segoe UI"/>
+                <w:sz w:val="20"/>
+                <w:szCs w:val="20"/>
+              </w:rPr>
+              <w:t>’ string with ‘</w:t>
+            </w:r>
+            <w:r>
+              <w:rPr>
+                <w:rFonts w:eastAsia="Times New Roman" w:cs="Segoe UI"/>
+                <w:sz w:val="20"/>
+                <w:szCs w:val="20"/>
+              </w:rPr>
+              <w:t>General-</w:t>
+            </w:r>
+            <w:proofErr w:type="spellStart"/>
+            <w:r>
+              <w:rPr>
+                <w:rFonts w:eastAsia="Times New Roman" w:cs="Segoe UI"/>
+                <w:sz w:val="20"/>
+                <w:szCs w:val="20"/>
+              </w:rPr>
+              <w:t>ClientId</w:t>
+            </w:r>
+            <w:proofErr w:type="spellEnd"/>
+            <w:r>
+              <w:rPr>
+                <w:rFonts w:eastAsia="Times New Roman" w:cs="Segoe UI"/>
+                <w:sz w:val="20"/>
+                <w:szCs w:val="20"/>
+              </w:rPr>
+              <w:t>’. Ru</w:t>
+            </w:r>
+            <w:r>
+              <w:rPr>
+                <w:rFonts w:eastAsia="Times New Roman" w:cs="Segoe UI"/>
+                <w:sz w:val="20"/>
+                <w:szCs w:val="20"/>
+              </w:rPr>
+              <w:t>n the script and give client id as the value for ‘</w:t>
+            </w:r>
+            <w:proofErr w:type="spellStart"/>
+            <w:r>
+              <w:rPr>
+                <w:rFonts w:eastAsia="Times New Roman" w:cs="Segoe UI"/>
+                <w:sz w:val="20"/>
+                <w:szCs w:val="20"/>
+              </w:rPr>
+              <w:t>ADApplicationKey</w:t>
+            </w:r>
+            <w:proofErr w:type="spellEnd"/>
+            <w:r>
+              <w:rPr>
+                <w:rFonts w:eastAsia="Times New Roman" w:cs="Segoe UI"/>
+                <w:sz w:val="20"/>
+                <w:szCs w:val="20"/>
+              </w:rPr>
+              <w:t>:</w:t>
+            </w:r>
+            <w:r>
+              <w:rPr>
+                <w:rFonts w:eastAsia="Times New Roman" w:cs="Segoe UI"/>
+                <w:sz w:val="20"/>
+                <w:szCs w:val="20"/>
+              </w:rPr>
+              <w:t>’ parameter.</w:t>
+            </w:r>
+            <w:bookmarkStart w:id="4" w:name="OpenAt"/>
+            <w:bookmarkEnd w:id="4"/>
           </w:p>
         </w:tc>
         <w:tc>
@@ -6969,6 +7210,118 @@
                 <w:sz w:val="20"/>
                 <w:szCs w:val="20"/>
               </w:rPr>
+              <w:lastRenderedPageBreak/>
+              <w:t>Step 11</w:t>
+            </w:r>
+          </w:p>
+        </w:tc>
+        <w:tc>
+          <w:tcPr>
+            <w:tcW w:w="4099" w:type="pct"/>
+          </w:tcPr>
+          <w:p>
+            <w:pPr>
+              <w:rPr>
+                <w:rFonts w:cs="Arial"/>
+                <w:color w:val="333333"/>
+              </w:rPr>
+            </w:pPr>
+            <w:r>
+              <w:rPr>
+                <w:rFonts w:cs="Arial"/>
+                <w:color w:val="333333"/>
+              </w:rPr>
+              <w:t xml:space="preserve">Open Microsoft.Legal.MatterCenter.sln in visual studio as administrator and publish </w:t>
+            </w:r>
+            <w:proofErr w:type="spellStart"/>
+            <w:proofErr w:type="gramStart"/>
+            <w:r>
+              <w:rPr>
+                <w:rFonts w:cs="Arial"/>
+                <w:color w:val="333333"/>
+              </w:rPr>
+              <w:t>Microsoft.Logal.MatterCenter.Web</w:t>
+            </w:r>
+            <w:proofErr w:type="spellEnd"/>
+            <w:proofErr w:type="gramEnd"/>
+            <w:r>
+              <w:rPr>
+                <w:rFonts w:cs="Arial"/>
+                <w:color w:val="333333"/>
+              </w:rPr>
+              <w:t xml:space="preserve"> project. Refer “Publish Your Web App” section </w:t>
+            </w:r>
+            <w:hyperlink r:id="rId35" w:history="1">
+              <w:r>
+                <w:rPr>
+                  <w:rStyle w:val="Hyperlink"/>
+                  <w:rFonts w:cs="Arial"/>
+                </w:rPr>
+                <w:t>https://blogs.msdn.microsoft.com/microsoftimagine/2015/07/20/welcome-to-visual-studio-2015-with-azure/</w:t>
+              </w:r>
+            </w:hyperlink>
+            <w:r>
+              <w:rPr>
+                <w:rFonts w:cs="Arial"/>
+                <w:color w:val="333333"/>
+              </w:rPr>
+              <w:t xml:space="preserve"> if you are new to publishing from VS.</w:t>
+            </w:r>
+          </w:p>
+          <w:p>
+            <w:pPr>
+              <w:pStyle w:val="ListNumber"/>
+              <w:rPr>
+                <w:lang w:val="en-IN"/>
+              </w:rPr>
+            </w:pPr>
+          </w:p>
+        </w:tc>
+        <w:tc>
+          <w:tcPr>
+            <w:tcW w:w="526" w:type="pct"/>
+          </w:tcPr>
+          <w:p>
+            <w:pPr>
+              <w:rPr>
+                <w:rFonts w:eastAsia="Times New Roman" w:cs="Segoe UI"/>
+                <w:sz w:val="20"/>
+                <w:szCs w:val="20"/>
+              </w:rPr>
+            </w:pPr>
+            <w:r>
+              <w:rPr>
+                <w:rFonts w:eastAsia="Times New Roman" w:cs="Segoe UI"/>
+                <w:sz w:val="20"/>
+                <w:szCs w:val="20"/>
+              </w:rPr>
+              <w:t>Manual</w:t>
+            </w:r>
+          </w:p>
+        </w:tc>
+      </w:tr>
+      <w:tr>
+        <w:tc>
+          <w:tcPr>
+            <w:tcW w:w="375" w:type="pct"/>
+          </w:tcPr>
+          <w:p>
+            <w:pPr>
+              <w:ind w:left="60"/>
+              <w:rPr>
+                <w:rFonts w:eastAsia="Times New Roman" w:cs="Segoe UI"/>
+                <w:b/>
+                <w:sz w:val="20"/>
+                <w:szCs w:val="20"/>
+              </w:rPr>
+            </w:pPr>
+            <w:r>
+              <w:rPr>
+                <w:rFonts w:eastAsia="Times New Roman" w:cs="Segoe UI"/>
+                <w:b/>
+                <w:sz w:val="20"/>
+                <w:szCs w:val="20"/>
+              </w:rPr>
               <w:t>Step 10</w:t>
             </w:r>
           </w:p>
@@ -6980,11 +7333,6 @@
           <w:p>
             <w:pPr>
               <w:pStyle w:val="ListNumber"/>
-              <w:numPr>
-                <w:ilvl w:val="0"/>
-                <w:numId w:val="0"/>
-              </w:numPr>
-              <w:ind w:left="360" w:hanging="360"/>
             </w:pPr>
             <w:r>
               <w:rPr>
@@ -7018,37 +7366,31 @@
                 <w:color w:val="1F497D"/>
                 <w:lang w:val="en-IN"/>
               </w:rPr>
-              <w:t>https://&lt;&lt;web site&gt;&gt;.azurewebsites.net</w:t>
-            </w:r>
+              <w:t>https://&lt;&lt;web site&gt;</w:t>
+            </w:r>
+            <w:proofErr w:type="gramStart"/>
+            <w:r>
+              <w:rPr>
+                <w:color w:val="1F497D"/>
+                <w:lang w:val="en-IN"/>
+              </w:rPr>
+              <w:t>&gt;.azurewebsites.net</w:t>
+            </w:r>
+            <w:proofErr w:type="gramEnd"/>
           </w:p>
           <w:p>
             <w:pPr>
               <w:pStyle w:val="ListNumber"/>
-              <w:numPr>
-                <w:ilvl w:val="0"/>
-                <w:numId w:val="0"/>
-              </w:numPr>
-              <w:ind w:left="360"/>
             </w:pPr>
           </w:p>
           <w:p>
             <w:pPr>
               <w:pStyle w:val="ListNumber"/>
-              <w:numPr>
-                <w:ilvl w:val="0"/>
-                <w:numId w:val="0"/>
-              </w:numPr>
-              <w:ind w:left="360"/>
             </w:pPr>
           </w:p>
           <w:p>
             <w:pPr>
               <w:pStyle w:val="ListNumber"/>
-              <w:numPr>
-                <w:ilvl w:val="0"/>
-                <w:numId w:val="0"/>
-              </w:numPr>
-              <w:ind w:left="1440"/>
             </w:pPr>
             <w:r>
               <w:rPr>
@@ -7072,7 +7414,7 @@
                           </pic:cNvPicPr>
                         </pic:nvPicPr>
                         <pic:blipFill>
-                          <a:blip r:embed="rId37">
+                          <a:blip r:embed="rId36">
                             <a:extLst>
                               <a:ext uri="{28A0092B-C50C-407E-A947-70E740481C1C}">
                                 <a14:useLocalDpi xmlns:a14="http://schemas.microsoft.com/office/drawing/2010/main" val="0"/>
@@ -7103,6 +7445,8 @@
                 </wp:inline>
               </w:drawing>
             </w:r>
+            <w:bookmarkStart w:id="5" w:name="_GoBack"/>
+            <w:bookmarkEnd w:id="5"/>
           </w:p>
           <w:p>
             <w:pPr>
@@ -7182,7 +7526,6 @@
         <w:rPr>
           <w:b/>
         </w:rPr>
-        <w:lastRenderedPageBreak/>
         <w:t>Pre-requisite:</w:t>
       </w:r>
     </w:p>
@@ -7213,10 +7556,6 @@
     <w:p>
       <w:pPr>
         <w:pStyle w:val="ListNumber"/>
-        <w:numPr>
-          <w:ilvl w:val="0"/>
-          <w:numId w:val="34"/>
-        </w:numPr>
       </w:pPr>
       <w:r>
         <w:t>Term store configuration changes:</w:t>
@@ -7268,7 +7607,7 @@
         </w:rPr>
         <w:t xml:space="preserve">For e.g. </w:t>
       </w:r>
-      <w:hyperlink r:id="rId38" w:history="1">
+      <w:hyperlink r:id="rId37" w:history="1">
         <w:r>
           <w:rPr>
             <w:rStyle w:val="Hyperlink"/>
@@ -7327,7 +7666,7 @@
                     <pic:cNvPicPr/>
                   </pic:nvPicPr>
                   <pic:blipFill>
-                    <a:blip r:embed="rId39"/>
+                    <a:blip r:embed="rId38"/>
                     <a:stretch>
                       <a:fillRect/>
                     </a:stretch>
@@ -7362,7 +7701,16 @@
         </w:numPr>
       </w:pPr>
       <w:r>
-        <w:t>Expand the Taxonomy node, look for MatterCenterTerms node and expand it</w:t>
+        <w:lastRenderedPageBreak/>
+        <w:t xml:space="preserve">Expand the Taxonomy node, look for </w:t>
+      </w:r>
+      <w:proofErr w:type="spellStart"/>
+      <w:r>
+        <w:t>MatterCenterTerms</w:t>
+      </w:r>
+      <w:proofErr w:type="spellEnd"/>
+      <w:r>
+        <w:t xml:space="preserve"> node and expand it</w:t>
       </w:r>
     </w:p>
     <w:p>
@@ -7391,7 +7739,6 @@
         <w:rPr>
           <w:noProof/>
         </w:rPr>
-        <w:lastRenderedPageBreak/>
         <w:drawing>
           <wp:inline distT="0" distB="0" distL="0" distR="0" wp14:anchorId="48C28363" wp14:editId="6937490D">
             <wp:extent cx="2469672" cy="2543175"/>
@@ -7408,7 +7755,7 @@
                     <pic:cNvPicPr/>
                   </pic:nvPicPr>
                   <pic:blipFill>
-                    <a:blip r:embed="rId40"/>
+                    <a:blip r:embed="rId39"/>
                     <a:stretch>
                       <a:fillRect/>
                     </a:stretch>
@@ -7476,7 +7823,7 @@
                     <pic:cNvPicPr/>
                   </pic:nvPicPr>
                   <pic:blipFill>
-                    <a:blip r:embed="rId41"/>
+                    <a:blip r:embed="rId40"/>
                     <a:stretch>
                       <a:fillRect/>
                     </a:stretch>
@@ -7637,6 +7984,7 @@
                 <w:szCs w:val="20"/>
               </w:rPr>
             </w:pPr>
+            <w:proofErr w:type="spellStart"/>
             <w:r>
               <w:rPr>
                 <w:rFonts w:eastAsia="Times New Roman" w:cs="Segoe UI"/>
@@ -7645,6 +7993,7 @@
               </w:rPr>
               <w:t>ClientID</w:t>
             </w:r>
+            <w:proofErr w:type="spellEnd"/>
           </w:p>
         </w:tc>
         <w:tc>
@@ -7690,14 +8039,17 @@
                 <w:szCs w:val="20"/>
               </w:rPr>
             </w:pPr>
-            <w:r>
-              <w:rPr>
-                <w:rFonts w:eastAsia="Times New Roman" w:cs="Segoe UI"/>
-                <w:sz w:val="20"/>
-                <w:szCs w:val="20"/>
-              </w:rPr>
+            <w:proofErr w:type="spellStart"/>
+            <w:r>
+              <w:rPr>
+                <w:rFonts w:eastAsia="Times New Roman" w:cs="Segoe UI"/>
+                <w:sz w:val="20"/>
+                <w:szCs w:val="20"/>
+              </w:rPr>
+              <w:lastRenderedPageBreak/>
               <w:t>ClientURL</w:t>
             </w:r>
+            <w:proofErr w:type="spellEnd"/>
           </w:p>
         </w:tc>
         <w:tc>
@@ -7793,7 +8145,6 @@
           <w:sz w:val="20"/>
           <w:szCs w:val="20"/>
         </w:rPr>
-        <w:lastRenderedPageBreak/>
         <w:t xml:space="preserve">  </w:t>
       </w:r>
       <w:r>
@@ -7816,7 +8167,7 @@
                     <pic:cNvPicPr/>
                   </pic:nvPicPr>
                   <pic:blipFill>
-                    <a:blip r:embed="rId42"/>
+                    <a:blip r:embed="rId41"/>
                     <a:stretch>
                       <a:fillRect/>
                     </a:stretch>
@@ -7905,7 +8256,7 @@
                     <pic:cNvPicPr/>
                   </pic:nvPicPr>
                   <pic:blipFill>
-                    <a:blip r:embed="rId43"/>
+                    <a:blip r:embed="rId42"/>
                     <a:stretch>
                       <a:fillRect/>
                     </a:stretch>
@@ -7996,6 +8347,7 @@
         <w:rPr>
           <w:noProof/>
         </w:rPr>
+        <w:lastRenderedPageBreak/>
         <w:drawing>
           <wp:inline distT="0" distB="0" distL="0" distR="0" wp14:anchorId="296F3BE4" wp14:editId="2B595A1E">
             <wp:extent cx="1802209" cy="1628775"/>
@@ -8012,7 +8364,7 @@
                     <pic:cNvPicPr/>
                   </pic:nvPicPr>
                   <pic:blipFill>
-                    <a:blip r:embed="rId44"/>
+                    <a:blip r:embed="rId43"/>
                     <a:stretch>
                       <a:fillRect/>
                     </a:stretch>
@@ -8106,7 +8458,7 @@
                     <pic:cNvPicPr/>
                   </pic:nvPicPr>
                   <pic:blipFill>
-                    <a:blip r:embed="rId45"/>
+                    <a:blip r:embed="rId44"/>
                     <a:stretch>
                       <a:fillRect/>
                     </a:stretch>
@@ -8182,7 +8534,6 @@
         <w:rPr>
           <w:noProof/>
         </w:rPr>
-        <w:lastRenderedPageBreak/>
         <w:drawing>
           <wp:inline distT="0" distB="0" distL="0" distR="0" wp14:anchorId="069440CD" wp14:editId="0086A97B">
             <wp:extent cx="1390650" cy="2047875"/>
@@ -8197,7 +8548,7 @@
                     <pic:cNvPicPr/>
                   </pic:nvPicPr>
                   <pic:blipFill>
-                    <a:blip r:embed="rId46"/>
+                    <a:blip r:embed="rId45"/>
                     <a:stretch>
                       <a:fillRect/>
                     </a:stretch>
@@ -8257,6 +8608,7 @@
         </w:numPr>
       </w:pPr>
       <w:r>
+        <w:lastRenderedPageBreak/>
         <w:t>Enter the details and click OK</w:t>
       </w:r>
     </w:p>
@@ -8284,7 +8636,7 @@
                     <pic:cNvPicPr/>
                   </pic:nvPicPr>
                   <pic:blipFill>
-                    <a:blip r:embed="rId47"/>
+                    <a:blip r:embed="rId46"/>
                     <a:stretch>
                       <a:fillRect/>
                     </a:stretch>
@@ -8412,7 +8764,7 @@
                     <pic:cNvPicPr/>
                   </pic:nvPicPr>
                   <pic:blipFill>
-                    <a:blip r:embed="rId48"/>
+                    <a:blip r:embed="rId47"/>
                     <a:stretch>
                       <a:fillRect/>
                     </a:stretch>
@@ -8479,7 +8831,7 @@
                     <pic:cNvPicPr/>
                   </pic:nvPicPr>
                   <pic:blipFill>
-                    <a:blip r:embed="rId49"/>
+                    <a:blip r:embed="rId48"/>
                     <a:stretch>
                       <a:fillRect/>
                     </a:stretch>
@@ -8545,7 +8897,7 @@
                     <pic:cNvPicPr/>
                   </pic:nvPicPr>
                   <pic:blipFill>
-                    <a:blip r:embed="rId50"/>
+                    <a:blip r:embed="rId49"/>
                     <a:stretch>
                       <a:fillRect/>
                     </a:stretch>
@@ -8580,7 +8932,15 @@
         </w:numPr>
       </w:pPr>
       <w:r>
-        <w:t>In the page that opens up, click on “List” tab on the top and select “Create Column” as shown below:</w:t>
+        <w:t xml:space="preserve">In the page that </w:t>
+      </w:r>
+      <w:proofErr w:type="gramStart"/>
+      <w:r>
+        <w:t>opens up</w:t>
+      </w:r>
+      <w:proofErr w:type="gramEnd"/>
+      <w:r>
+        <w:t>, click on “List” tab on the top and select “Create Column” as shown below:</w:t>
       </w:r>
     </w:p>
     <w:p>
@@ -8611,7 +8971,7 @@
                     <pic:cNvPicPr/>
                   </pic:nvPicPr>
                   <pic:blipFill>
-                    <a:blip r:embed="rId51"/>
+                    <a:blip r:embed="rId50"/>
                     <a:stretch>
                       <a:fillRect/>
                     </a:stretch>
@@ -8646,7 +9006,23 @@
         </w:numPr>
       </w:pPr>
       <w:r>
-        <w:t>In the popup that opens up, enter “ConfigurationValue” and Select “Multiple lines of text” and click on Ok button as shown below:</w:t>
+        <w:t xml:space="preserve">In the popup that </w:t>
+      </w:r>
+      <w:proofErr w:type="gramStart"/>
+      <w:r>
+        <w:t>opens up</w:t>
+      </w:r>
+      <w:proofErr w:type="gramEnd"/>
+      <w:r>
+        <w:t>, enter “</w:t>
+      </w:r>
+      <w:proofErr w:type="spellStart"/>
+      <w:r>
+        <w:t>ConfigurationValue</w:t>
+      </w:r>
+      <w:proofErr w:type="spellEnd"/>
+      <w:r>
+        <w:t>” and Select “Multiple lines of text” and click on Ok button as shown below:</w:t>
       </w:r>
     </w:p>
     <w:p>
@@ -8678,7 +9054,7 @@
                     <pic:cNvPicPr/>
                   </pic:nvPicPr>
                   <pic:blipFill>
-                    <a:blip r:embed="rId52"/>
+                    <a:blip r:embed="rId51"/>
                     <a:stretch>
                       <a:fillRect/>
                     </a:stretch>
@@ -8728,6 +9104,7 @@
         <w:rPr>
           <w:noProof/>
         </w:rPr>
+        <w:lastRenderedPageBreak/>
         <w:drawing>
           <wp:inline distT="0" distB="0" distL="0" distR="0" wp14:anchorId="24232F45" wp14:editId="3F7C14C8">
             <wp:extent cx="5000625" cy="1768918"/>
@@ -8744,7 +9121,7 @@
                     <pic:cNvPicPr/>
                   </pic:nvPicPr>
                   <pic:blipFill>
-                    <a:blip r:embed="rId53"/>
+                    <a:blip r:embed="rId52"/>
                     <a:stretch>
                       <a:fillRect/>
                     </a:stretch>
@@ -8779,8 +9156,15 @@
         </w:numPr>
       </w:pPr>
       <w:r>
-        <w:lastRenderedPageBreak/>
-        <w:t xml:space="preserve">In the page that opens up, </w:t>
+        <w:t xml:space="preserve">In the page that </w:t>
+      </w:r>
+      <w:proofErr w:type="gramStart"/>
+      <w:r>
+        <w:t>opens up</w:t>
+      </w:r>
+      <w:proofErr w:type="gramEnd"/>
+      <w:r>
+        <w:t xml:space="preserve">, </w:t>
       </w:r>
       <w:r>
         <w:t>click</w:t>
@@ -8817,7 +9201,7 @@
                     <pic:cNvPicPr/>
                   </pic:nvPicPr>
                   <pic:blipFill>
-                    <a:blip r:embed="rId54"/>
+                    <a:blip r:embed="rId53"/>
                     <a:stretch>
                       <a:fillRect/>
                     </a:stretch>
@@ -8867,6 +9251,7 @@
         <w:rPr>
           <w:noProof/>
         </w:rPr>
+        <w:lastRenderedPageBreak/>
         <w:drawing>
           <wp:inline distT="0" distB="0" distL="0" distR="0" wp14:anchorId="4DF3CF0D" wp14:editId="18D5AECB">
             <wp:extent cx="6511205" cy="1314450"/>
@@ -8883,7 +9268,7 @@
                     <pic:cNvPicPr/>
                   </pic:nvPicPr>
                   <pic:blipFill>
-                    <a:blip r:embed="rId55"/>
+                    <a:blip r:embed="rId54"/>
                     <a:stretch>
                       <a:fillRect/>
                     </a:stretch>
@@ -8938,7 +9323,6 @@
         <w:rPr>
           <w:noProof/>
         </w:rPr>
-        <w:lastRenderedPageBreak/>
         <w:drawing>
           <wp:inline distT="0" distB="0" distL="0" distR="0" wp14:anchorId="7304E34E" wp14:editId="3097208F">
             <wp:extent cx="3129269" cy="3457575"/>
@@ -8955,7 +9339,7 @@
                     <pic:cNvPicPr/>
                   </pic:nvPicPr>
                   <pic:blipFill>
-                    <a:blip r:embed="rId56"/>
+                    <a:blip r:embed="rId55"/>
                     <a:stretch>
                       <a:fillRect/>
                     </a:stretch>
@@ -9018,6 +9402,7 @@
       <w:bookmarkStart w:id="9" w:name="_Toc460949906"/>
       <w:bookmarkEnd w:id="8"/>
       <w:r>
+        <w:lastRenderedPageBreak/>
         <w:t>Appendix</w:t>
       </w:r>
       <w:r>
@@ -9047,10 +9432,6 @@
     <w:p>
       <w:pPr>
         <w:pStyle w:val="ListNumber"/>
-        <w:numPr>
-          <w:ilvl w:val="0"/>
-          <w:numId w:val="48"/>
-        </w:numPr>
       </w:pPr>
       <w:r>
         <w:t xml:space="preserve">Go to Content type hub site collection, by using the following url: </w:t>
@@ -9074,7 +9455,7 @@
       <w:r>
         <w:t xml:space="preserve">For e.g. </w:t>
       </w:r>
-      <w:hyperlink r:id="rId57" w:history="1">
+      <w:hyperlink r:id="rId56" w:history="1">
         <w:r>
           <w:rPr>
             <w:rStyle w:val="Hyperlink"/>
@@ -9108,7 +9489,6 @@
         <w:rPr>
           <w:noProof/>
         </w:rPr>
-        <w:lastRenderedPageBreak/>
         <w:drawing>
           <wp:inline distT="0" distB="0" distL="0" distR="0" wp14:anchorId="369B5C09" wp14:editId="0186B6E9">
             <wp:extent cx="2879644" cy="2819400"/>
@@ -9127,7 +9507,7 @@
                     </pic:cNvPicPr>
                   </pic:nvPicPr>
                   <pic:blipFill>
-                    <a:blip r:embed="rId58">
+                    <a:blip r:embed="rId57">
                       <a:extLst>
                         <a:ext uri="{28A0092B-C50C-407E-A947-70E740481C1C}">
                           <a14:useLocalDpi xmlns:a14="http://schemas.microsoft.com/office/drawing/2010/main" val="0"/>
@@ -9166,17 +9546,31 @@
         <w:pStyle w:val="ListNumber"/>
       </w:pPr>
       <w:r>
-        <w:t xml:space="preserve">In the page that opens up, </w:t>
-      </w:r>
-      <w:r>
-        <w:t>there will be a group called _MatterCenter</w:t>
-      </w:r>
+        <w:t xml:space="preserve">In the page that </w:t>
+      </w:r>
+      <w:proofErr w:type="gramStart"/>
+      <w:r>
+        <w:t>opens up</w:t>
+      </w:r>
+      <w:proofErr w:type="gramEnd"/>
+      <w:r>
+        <w:t xml:space="preserve">, </w:t>
+      </w:r>
+      <w:r>
+        <w:t>there will be a group called _</w:t>
+      </w:r>
+      <w:proofErr w:type="spellStart"/>
+      <w:r>
+        <w:t>MatterCenter</w:t>
+      </w:r>
+      <w:proofErr w:type="spellEnd"/>
       <w:r>
         <w:t xml:space="preserve"> as shown below:</w:t>
       </w:r>
     </w:p>
     <w:p>
       <w:r>
+        <w:lastRenderedPageBreak/>
         <w:t xml:space="preserve"> </w:t>
       </w:r>
       <w:r>
@@ -9201,7 +9595,7 @@
                     </pic:cNvPicPr>
                   </pic:nvPicPr>
                   <pic:blipFill>
-                    <a:blip r:embed="rId59">
+                    <a:blip r:embed="rId58">
                       <a:extLst>
                         <a:ext uri="{28A0092B-C50C-407E-A947-70E740481C1C}">
                           <a14:useLocalDpi xmlns:a14="http://schemas.microsoft.com/office/drawing/2010/main" val="0"/>
@@ -9240,7 +9634,15 @@
         <w:pStyle w:val="ListNumber"/>
       </w:pPr>
       <w:r>
-        <w:t>For each content type, click the link, choose the Manage publishing for this content type and select ok to publish the content type.  Content types can take between 1-48 hours to publish to all the site collection.  To verify the publishing is complete, go to the site collection you would like to create a matter on, click Settings &gt; Site Content Types and verify that the _MatterCenter group and the content types are listed there.</w:t>
+        <w:t>For each content type, click the link, choose the Manage publishing for this content type and select ok to publish the content type.  Content types can take between 1-48 hours to publish to all the site collection.  To verify the publishing is complete, go to the site collection you would like to create a matter on, click Settings &gt; Site Content Types and verify that the _</w:t>
+      </w:r>
+      <w:proofErr w:type="spellStart"/>
+      <w:r>
+        <w:t>MatterCenter</w:t>
+      </w:r>
+      <w:proofErr w:type="spellEnd"/>
+      <w:r>
+        <w:t xml:space="preserve"> group and the content types are listed there.</w:t>
       </w:r>
     </w:p>
     <w:p>
@@ -9248,7 +9650,6 @@
         <w:rPr>
           <w:noProof/>
         </w:rPr>
-        <w:lastRenderedPageBreak/>
         <w:drawing>
           <wp:inline distT="0" distB="0" distL="0" distR="0" wp14:anchorId="7948B761" wp14:editId="1E6DCC10">
             <wp:extent cx="2733223" cy="2238375"/>
@@ -9267,7 +9668,7 @@
                     </pic:cNvPicPr>
                   </pic:nvPicPr>
                   <pic:blipFill>
-                    <a:blip r:embed="rId60">
+                    <a:blip r:embed="rId59">
                       <a:extLst>
                         <a:ext uri="{28A0092B-C50C-407E-A947-70E740481C1C}">
                           <a14:useLocalDpi xmlns:a14="http://schemas.microsoft.com/office/drawing/2010/main" val="0"/>
@@ -9309,6 +9710,7 @@
       <w:bookmarkStart w:id="12" w:name="_Toc460949908"/>
       <w:bookmarkEnd w:id="11"/>
       <w:r>
+        <w:lastRenderedPageBreak/>
         <w:t>Appendix</w:t>
       </w:r>
       <w:r>
@@ -9338,10 +9740,6 @@
     <w:p>
       <w:pPr>
         <w:pStyle w:val="ListNumber"/>
-        <w:numPr>
-          <w:ilvl w:val="0"/>
-          <w:numId w:val="65"/>
-        </w:numPr>
       </w:pPr>
       <w:r>
         <w:t>Sign in to</w:t>
@@ -9349,7 +9747,7 @@
       <w:r>
         <w:t xml:space="preserve"> </w:t>
       </w:r>
-      <w:hyperlink r:id="rId61" w:history="1">
+      <w:hyperlink r:id="rId60" w:history="1">
         <w:r>
           <w:rPr>
             <w:rStyle w:val="Hyperlink"/>
@@ -9415,7 +9813,7 @@
                     <pic:cNvPicPr/>
                   </pic:nvPicPr>
                   <pic:blipFill>
-                    <a:blip r:embed="rId39"/>
+                    <a:blip r:embed="rId38"/>
                     <a:stretch>
                       <a:fillRect/>
                     </a:stretch>
@@ -9466,7 +9864,6 @@
           <w:sz w:val="20"/>
           <w:szCs w:val="20"/>
         </w:rPr>
-        <w:lastRenderedPageBreak/>
         <w:drawing>
           <wp:inline distT="0" distB="0" distL="0" distR="0" wp14:anchorId="25830419" wp14:editId="75ECDFD4">
             <wp:extent cx="4561840" cy="1400175"/>
@@ -9485,7 +9882,7 @@
                     </pic:cNvPicPr>
                   </pic:nvPicPr>
                   <pic:blipFill>
-                    <a:blip r:embed="rId62">
+                    <a:blip r:embed="rId61">
                       <a:extLst>
                         <a:ext uri="{28A0092B-C50C-407E-A947-70E740481C1C}">
                           <a14:useLocalDpi xmlns:a14="http://schemas.microsoft.com/office/drawing/2010/main" val="0"/>
@@ -9528,11 +9925,6 @@
     <w:p>
       <w:pPr>
         <w:pStyle w:val="ListNumber"/>
-        <w:numPr>
-          <w:ilvl w:val="0"/>
-          <w:numId w:val="0"/>
-        </w:numPr>
-        <w:ind w:left="360"/>
       </w:pPr>
     </w:p>
     <w:p>
@@ -9592,7 +9984,7 @@
                     <pic:cNvPicPr/>
                   </pic:nvPicPr>
                   <pic:blipFill>
-                    <a:blip r:embed="rId63"/>
+                    <a:blip r:embed="rId62"/>
                     <a:stretch>
                       <a:fillRect/>
                     </a:stretch>
@@ -9644,16 +10036,11 @@
     <w:p>
       <w:pPr>
         <w:pStyle w:val="ListNumber"/>
-        <w:numPr>
-          <w:ilvl w:val="0"/>
-          <w:numId w:val="0"/>
-        </w:numPr>
-        <w:ind w:left="1440"/>
       </w:pPr>
       <w:r>
         <w:t xml:space="preserve">Verify </w:t>
       </w:r>
-      <w:hyperlink r:id="rId64" w:anchor="scale-an-app-service-plan" w:history="1">
+      <w:hyperlink r:id="rId63" w:anchor="scale-an-app-service-plan" w:history="1">
         <w:r>
           <w:rPr>
             <w:rStyle w:val="Hyperlink"/>
@@ -9680,11 +10067,6 @@
     <w:p>
       <w:pPr>
         <w:pStyle w:val="ListNumber"/>
-        <w:numPr>
-          <w:ilvl w:val="0"/>
-          <w:numId w:val="0"/>
-        </w:numPr>
-        <w:ind w:left="360"/>
       </w:pPr>
     </w:p>
     <w:p>
@@ -9708,22 +10090,25 @@
         </w:numPr>
       </w:pPr>
       <w:r>
-        <w:t>If this occurs consent has to be forced to occur again. Enter the below in a Browser URL replacing the appropriate values and sign in with a Tenant Admin. This will force a prompt asking to accept permissions consent.</w:t>
+        <w:t xml:space="preserve">If this occurs consent </w:t>
+      </w:r>
+      <w:proofErr w:type="gramStart"/>
+      <w:r>
+        <w:t>has to</w:t>
+      </w:r>
+      <w:proofErr w:type="gramEnd"/>
+      <w:r>
+        <w:t xml:space="preserve"> be forced to occur again. Enter the below in a Browser URL replacing the appropriate values and sign in with a Tenant Admin. This will force a prompt asking to accept permissions consent.</w:t>
       </w:r>
     </w:p>
     <w:p>
       <w:pPr>
         <w:pStyle w:val="ListNumber"/>
-        <w:numPr>
-          <w:ilvl w:val="0"/>
-          <w:numId w:val="0"/>
-        </w:numPr>
-        <w:ind w:left="2520"/>
         <w:rPr>
           <w:rStyle w:val="Hyperlink"/>
         </w:rPr>
       </w:pPr>
-      <w:hyperlink r:id="rId65" w:history="1">
+      <w:hyperlink r:id="rId64" w:history="1">
         <w:r>
           <w:rPr>
             <w:rStyle w:val="Hyperlink"/>
@@ -9733,12 +10118,12 @@
       </w:hyperlink>
     </w:p>
     <w:sectPr>
-      <w:headerReference w:type="even" r:id="rId66"/>
-      <w:headerReference w:type="default" r:id="rId67"/>
-      <w:footerReference w:type="even" r:id="rId68"/>
-      <w:footerReference w:type="default" r:id="rId69"/>
-      <w:headerReference w:type="first" r:id="rId70"/>
-      <w:footerReference w:type="first" r:id="rId71"/>
+      <w:headerReference w:type="even" r:id="rId65"/>
+      <w:headerReference w:type="default" r:id="rId66"/>
+      <w:footerReference w:type="even" r:id="rId67"/>
+      <w:footerReference w:type="default" r:id="rId68"/>
+      <w:headerReference w:type="first" r:id="rId69"/>
+      <w:footerReference w:type="first" r:id="rId70"/>
       <w:pgSz w:w="15840" w:h="12240" w:orient="landscape"/>
       <w:pgMar w:top="1440" w:right="1440" w:bottom="1440" w:left="1440" w:header="720" w:footer="720" w:gutter="0"/>
       <w:cols w:space="720"/>
@@ -9825,7 +10210,7 @@
           <w:rPr>
             <w:noProof/>
           </w:rPr>
-          <w:t>27</w:t>
+          <w:t>23</w:t>
         </w:r>
         <w:r>
           <w:rPr>
@@ -9925,7 +10310,6 @@
     <w:lvl w:ilvl="0">
       <w:start w:val="1"/>
       <w:numFmt w:val="decimal"/>
-      <w:pStyle w:val="ListNumber"/>
       <w:lvlText w:val="%1."/>
       <w:lvlJc w:val="left"/>
       <w:pPr>
@@ -10050,7 +10434,7 @@
   <w:abstractNum w:abstractNumId="3" w15:restartNumberingAfterBreak="0">
     <w:nsid w:val="02EE2178"/>
     <w:multiLevelType w:val="multilevel"/>
-    <w:tmpl w:val="44003484"/>
+    <w:tmpl w:val="F89613CE"/>
     <w:lvl w:ilvl="0">
       <w:start w:val="1"/>
       <w:numFmt w:val="lowerLetter"/>
@@ -10068,7 +10452,7 @@
     </w:lvl>
     <w:lvl w:ilvl="1">
       <w:start w:val="1"/>
-      <w:numFmt w:val="decimal"/>
+      <w:numFmt w:val="lowerLetter"/>
       <w:lvlText w:val="%2."/>
       <w:lvlJc w:val="left"/>
       <w:pPr>
@@ -10368,6 +10752,123 @@
     </w:lvl>
   </w:abstractNum>
   <w:abstractNum w:abstractNumId="6" w15:restartNumberingAfterBreak="0">
+    <w:nsid w:val="0A836819"/>
+    <w:multiLevelType w:val="multilevel"/>
+    <w:tmpl w:val="EB4C86B6"/>
+    <w:lvl w:ilvl="0">
+      <w:start w:val="1"/>
+      <w:numFmt w:val="lowerLetter"/>
+      <w:lvlText w:val="%1."/>
+      <w:lvlJc w:val="left"/>
+      <w:pPr>
+        <w:tabs>
+          <w:tab w:val="num" w:pos="360"/>
+        </w:tabs>
+        <w:ind w:left="360" w:hanging="360"/>
+      </w:pPr>
+      <w:rPr>
+        <w:b w:val="0"/>
+      </w:rPr>
+    </w:lvl>
+    <w:lvl w:ilvl="1">
+      <w:start w:val="1"/>
+      <w:numFmt w:val="lowerLetter"/>
+      <w:lvlText w:val="%2."/>
+      <w:lvlJc w:val="left"/>
+      <w:pPr>
+        <w:ind w:left="1080" w:hanging="360"/>
+      </w:pPr>
+      <w:rPr>
+        <w:rFonts w:hint="default"/>
+        <w:b w:val="0"/>
+      </w:rPr>
+    </w:lvl>
+    <w:lvl w:ilvl="2">
+      <w:start w:val="1"/>
+      <w:numFmt w:val="bullet"/>
+      <w:lvlText w:val="-"/>
+      <w:lvlJc w:val="left"/>
+      <w:pPr>
+        <w:ind w:left="1800" w:hanging="360"/>
+      </w:pPr>
+      <w:rPr>
+        <w:rFonts w:ascii="Segoe UI" w:eastAsia="Times New Roman" w:hAnsi="Segoe UI" w:cs="Segoe UI" w:hint="default"/>
+      </w:rPr>
+    </w:lvl>
+    <w:lvl w:ilvl="3" w:tentative="1">
+      <w:start w:val="1"/>
+      <w:numFmt w:val="lowerLetter"/>
+      <w:lvlText w:val="%4."/>
+      <w:lvlJc w:val="left"/>
+      <w:pPr>
+        <w:tabs>
+          <w:tab w:val="num" w:pos="2520"/>
+        </w:tabs>
+        <w:ind w:left="2520" w:hanging="360"/>
+      </w:pPr>
+    </w:lvl>
+    <w:lvl w:ilvl="4" w:tentative="1">
+      <w:start w:val="1"/>
+      <w:numFmt w:val="lowerLetter"/>
+      <w:lvlText w:val="%5."/>
+      <w:lvlJc w:val="left"/>
+      <w:pPr>
+        <w:tabs>
+          <w:tab w:val="num" w:pos="3240"/>
+        </w:tabs>
+        <w:ind w:left="3240" w:hanging="360"/>
+      </w:pPr>
+    </w:lvl>
+    <w:lvl w:ilvl="5" w:tentative="1">
+      <w:start w:val="1"/>
+      <w:numFmt w:val="lowerLetter"/>
+      <w:lvlText w:val="%6."/>
+      <w:lvlJc w:val="left"/>
+      <w:pPr>
+        <w:tabs>
+          <w:tab w:val="num" w:pos="3960"/>
+        </w:tabs>
+        <w:ind w:left="3960" w:hanging="360"/>
+      </w:pPr>
+    </w:lvl>
+    <w:lvl w:ilvl="6" w:tentative="1">
+      <w:start w:val="1"/>
+      <w:numFmt w:val="lowerLetter"/>
+      <w:lvlText w:val="%7."/>
+      <w:lvlJc w:val="left"/>
+      <w:pPr>
+        <w:tabs>
+          <w:tab w:val="num" w:pos="4680"/>
+        </w:tabs>
+        <w:ind w:left="4680" w:hanging="360"/>
+      </w:pPr>
+    </w:lvl>
+    <w:lvl w:ilvl="7" w:tentative="1">
+      <w:start w:val="1"/>
+      <w:numFmt w:val="lowerLetter"/>
+      <w:lvlText w:val="%8."/>
+      <w:lvlJc w:val="left"/>
+      <w:pPr>
+        <w:tabs>
+          <w:tab w:val="num" w:pos="5400"/>
+        </w:tabs>
+        <w:ind w:left="5400" w:hanging="360"/>
+      </w:pPr>
+    </w:lvl>
+    <w:lvl w:ilvl="8" w:tentative="1">
+      <w:start w:val="1"/>
+      <w:numFmt w:val="lowerLetter"/>
+      <w:lvlText w:val="%9."/>
+      <w:lvlJc w:val="left"/>
+      <w:pPr>
+        <w:tabs>
+          <w:tab w:val="num" w:pos="6120"/>
+        </w:tabs>
+        <w:ind w:left="6120" w:hanging="360"/>
+      </w:pPr>
+    </w:lvl>
+  </w:abstractNum>
+  <w:abstractNum w:abstractNumId="7" w15:restartNumberingAfterBreak="0">
     <w:nsid w:val="0B1970F3"/>
     <w:multiLevelType w:val="multilevel"/>
     <w:tmpl w:val="D4E043F6"/>
@@ -10485,7 +10986,7 @@
       </w:pPr>
     </w:lvl>
   </w:abstractNum>
-  <w:abstractNum w:abstractNumId="7" w15:restartNumberingAfterBreak="0">
+  <w:abstractNum w:abstractNumId="8" w15:restartNumberingAfterBreak="0">
     <w:nsid w:val="13107B29"/>
     <w:multiLevelType w:val="hybridMultilevel"/>
     <w:tmpl w:val="16F2B378"/>
@@ -10571,7 +11072,7 @@
       </w:pPr>
     </w:lvl>
   </w:abstractNum>
-  <w:abstractNum w:abstractNumId="8" w15:restartNumberingAfterBreak="0">
+  <w:abstractNum w:abstractNumId="9" w15:restartNumberingAfterBreak="0">
     <w:nsid w:val="13B9633C"/>
     <w:multiLevelType w:val="hybridMultilevel"/>
     <w:tmpl w:val="1A2A2662"/>
@@ -10684,7 +11185,7 @@
       </w:rPr>
     </w:lvl>
   </w:abstractNum>
-  <w:abstractNum w:abstractNumId="9" w15:restartNumberingAfterBreak="0">
+  <w:abstractNum w:abstractNumId="10" w15:restartNumberingAfterBreak="0">
     <w:nsid w:val="16945157"/>
     <w:multiLevelType w:val="multilevel"/>
     <w:tmpl w:val="6DAAB11A"/>
@@ -10798,7 +11299,7 @@
       </w:pPr>
     </w:lvl>
   </w:abstractNum>
-  <w:abstractNum w:abstractNumId="10" w15:restartNumberingAfterBreak="0">
+  <w:abstractNum w:abstractNumId="11" w15:restartNumberingAfterBreak="0">
     <w:nsid w:val="171B27BB"/>
     <w:multiLevelType w:val="hybridMultilevel"/>
     <w:tmpl w:val="8C9E1934"/>
@@ -10911,7 +11412,7 @@
       </w:rPr>
     </w:lvl>
   </w:abstractNum>
-  <w:abstractNum w:abstractNumId="11" w15:restartNumberingAfterBreak="0">
+  <w:abstractNum w:abstractNumId="12" w15:restartNumberingAfterBreak="0">
     <w:nsid w:val="17721CDA"/>
     <w:multiLevelType w:val="hybridMultilevel"/>
     <w:tmpl w:val="3F8AF9D2"/>
@@ -10997,7 +11498,7 @@
       </w:pPr>
     </w:lvl>
   </w:abstractNum>
-  <w:abstractNum w:abstractNumId="12" w15:restartNumberingAfterBreak="0">
+  <w:abstractNum w:abstractNumId="13" w15:restartNumberingAfterBreak="0">
     <w:nsid w:val="18CC78CA"/>
     <w:multiLevelType w:val="hybridMultilevel"/>
     <w:tmpl w:val="33E8C67A"/>
@@ -11087,10 +11588,10 @@
       </w:pPr>
     </w:lvl>
   </w:abstractNum>
-  <w:abstractNum w:abstractNumId="13" w15:restartNumberingAfterBreak="0">
+  <w:abstractNum w:abstractNumId="14" w15:restartNumberingAfterBreak="0">
     <w:nsid w:val="1B596703"/>
     <w:multiLevelType w:val="multilevel"/>
-    <w:tmpl w:val="44003484"/>
+    <w:tmpl w:val="EB4C86B6"/>
     <w:lvl w:ilvl="0">
       <w:start w:val="1"/>
       <w:numFmt w:val="lowerLetter"/>
@@ -11108,7 +11609,7 @@
     </w:lvl>
     <w:lvl w:ilvl="1">
       <w:start w:val="1"/>
-      <w:numFmt w:val="decimal"/>
+      <w:numFmt w:val="lowerLetter"/>
       <w:lvlText w:val="%2."/>
       <w:lvlJc w:val="left"/>
       <w:pPr>
@@ -11204,7 +11705,7 @@
       </w:pPr>
     </w:lvl>
   </w:abstractNum>
-  <w:abstractNum w:abstractNumId="14" w15:restartNumberingAfterBreak="0">
+  <w:abstractNum w:abstractNumId="15" w15:restartNumberingAfterBreak="0">
     <w:nsid w:val="1BAF3937"/>
     <w:multiLevelType w:val="hybridMultilevel"/>
     <w:tmpl w:val="08E8F650"/>
@@ -11318,7 +11819,7 @@
       </w:rPr>
     </w:lvl>
   </w:abstractNum>
-  <w:abstractNum w:abstractNumId="15" w15:restartNumberingAfterBreak="0">
+  <w:abstractNum w:abstractNumId="16" w15:restartNumberingAfterBreak="0">
     <w:nsid w:val="1D673E4D"/>
     <w:multiLevelType w:val="hybridMultilevel"/>
     <w:tmpl w:val="9A5AE136"/>
@@ -11431,7 +11932,7 @@
       </w:rPr>
     </w:lvl>
   </w:abstractNum>
-  <w:abstractNum w:abstractNumId="16" w15:restartNumberingAfterBreak="0">
+  <w:abstractNum w:abstractNumId="17" w15:restartNumberingAfterBreak="0">
     <w:nsid w:val="1D771E35"/>
     <w:multiLevelType w:val="hybridMultilevel"/>
     <w:tmpl w:val="4BC683AE"/>
@@ -11545,7 +12046,7 @@
       </w:rPr>
     </w:lvl>
   </w:abstractNum>
-  <w:abstractNum w:abstractNumId="17" w15:restartNumberingAfterBreak="0">
+  <w:abstractNum w:abstractNumId="18" w15:restartNumberingAfterBreak="0">
     <w:nsid w:val="1DAC1875"/>
     <w:multiLevelType w:val="hybridMultilevel"/>
     <w:tmpl w:val="CCB83860"/>
@@ -11634,7 +12135,7 @@
       </w:pPr>
     </w:lvl>
   </w:abstractNum>
-  <w:abstractNum w:abstractNumId="18" w15:restartNumberingAfterBreak="0">
+  <w:abstractNum w:abstractNumId="19" w15:restartNumberingAfterBreak="0">
     <w:nsid w:val="1F177554"/>
     <w:multiLevelType w:val="hybridMultilevel"/>
     <w:tmpl w:val="09C41524"/>
@@ -11747,7 +12248,7 @@
       </w:rPr>
     </w:lvl>
   </w:abstractNum>
-  <w:abstractNum w:abstractNumId="19" w15:restartNumberingAfterBreak="0">
+  <w:abstractNum w:abstractNumId="20" w15:restartNumberingAfterBreak="0">
     <w:nsid w:val="1FEB305E"/>
     <w:multiLevelType w:val="hybridMultilevel"/>
     <w:tmpl w:val="D24C5474"/>
@@ -11836,7 +12337,7 @@
       </w:pPr>
     </w:lvl>
   </w:abstractNum>
-  <w:abstractNum w:abstractNumId="20" w15:restartNumberingAfterBreak="0">
+  <w:abstractNum w:abstractNumId="21" w15:restartNumberingAfterBreak="0">
     <w:nsid w:val="208C41CF"/>
     <w:multiLevelType w:val="hybridMultilevel"/>
     <w:tmpl w:val="D4B84F7A"/>
@@ -11922,7 +12423,7 @@
       </w:pPr>
     </w:lvl>
   </w:abstractNum>
-  <w:abstractNum w:abstractNumId="21" w15:restartNumberingAfterBreak="0">
+  <w:abstractNum w:abstractNumId="22" w15:restartNumberingAfterBreak="0">
     <w:nsid w:val="249D4B51"/>
     <w:multiLevelType w:val="hybridMultilevel"/>
     <w:tmpl w:val="AB50C1EC"/>
@@ -12011,7 +12512,7 @@
       </w:pPr>
     </w:lvl>
   </w:abstractNum>
-  <w:abstractNum w:abstractNumId="22" w15:restartNumberingAfterBreak="0">
+  <w:abstractNum w:abstractNumId="23" w15:restartNumberingAfterBreak="0">
     <w:nsid w:val="2BE8316D"/>
     <w:multiLevelType w:val="hybridMultilevel"/>
     <w:tmpl w:val="54D87CA4"/>
@@ -12100,7 +12601,7 @@
       </w:pPr>
     </w:lvl>
   </w:abstractNum>
-  <w:abstractNum w:abstractNumId="23" w15:restartNumberingAfterBreak="0">
+  <w:abstractNum w:abstractNumId="24" w15:restartNumberingAfterBreak="0">
     <w:nsid w:val="2C267B38"/>
     <w:multiLevelType w:val="hybridMultilevel"/>
     <w:tmpl w:val="B18A6E32"/>
@@ -12190,7 +12691,7 @@
       </w:pPr>
     </w:lvl>
   </w:abstractNum>
-  <w:abstractNum w:abstractNumId="24" w15:restartNumberingAfterBreak="0">
+  <w:abstractNum w:abstractNumId="25" w15:restartNumberingAfterBreak="0">
     <w:nsid w:val="2D7B766C"/>
     <w:multiLevelType w:val="multilevel"/>
     <w:tmpl w:val="A3F6C4DC"/>
@@ -12303,7 +12804,7 @@
       </w:pPr>
     </w:lvl>
   </w:abstractNum>
-  <w:abstractNum w:abstractNumId="25" w15:restartNumberingAfterBreak="0">
+  <w:abstractNum w:abstractNumId="26" w15:restartNumberingAfterBreak="0">
     <w:nsid w:val="2DBC2E9F"/>
     <w:multiLevelType w:val="hybridMultilevel"/>
     <w:tmpl w:val="7EC015E8"/>
@@ -12389,7 +12890,7 @@
       </w:pPr>
     </w:lvl>
   </w:abstractNum>
-  <w:abstractNum w:abstractNumId="26" w15:restartNumberingAfterBreak="0">
+  <w:abstractNum w:abstractNumId="27" w15:restartNumberingAfterBreak="0">
     <w:nsid w:val="2E1B77CB"/>
     <w:multiLevelType w:val="hybridMultilevel"/>
     <w:tmpl w:val="D242E692"/>
@@ -12502,7 +13003,7 @@
       </w:rPr>
     </w:lvl>
   </w:abstractNum>
-  <w:abstractNum w:abstractNumId="27" w15:restartNumberingAfterBreak="0">
+  <w:abstractNum w:abstractNumId="28" w15:restartNumberingAfterBreak="0">
     <w:nsid w:val="2FC019DB"/>
     <w:multiLevelType w:val="hybridMultilevel"/>
     <w:tmpl w:val="E13EA4D4"/>
@@ -12591,7 +13092,7 @@
       </w:pPr>
     </w:lvl>
   </w:abstractNum>
-  <w:abstractNum w:abstractNumId="28" w15:restartNumberingAfterBreak="0">
+  <w:abstractNum w:abstractNumId="29" w15:restartNumberingAfterBreak="0">
     <w:nsid w:val="307D5CD5"/>
     <w:multiLevelType w:val="hybridMultilevel"/>
     <w:tmpl w:val="CCB83860"/>
@@ -12680,7 +13181,7 @@
       </w:pPr>
     </w:lvl>
   </w:abstractNum>
-  <w:abstractNum w:abstractNumId="29" w15:restartNumberingAfterBreak="0">
+  <w:abstractNum w:abstractNumId="30" w15:restartNumberingAfterBreak="0">
     <w:nsid w:val="30E574E0"/>
     <w:multiLevelType w:val="multilevel"/>
     <w:tmpl w:val="4330EF88"/>
@@ -12793,7 +13294,7 @@
       </w:pPr>
     </w:lvl>
   </w:abstractNum>
-  <w:abstractNum w:abstractNumId="30" w15:restartNumberingAfterBreak="0">
+  <w:abstractNum w:abstractNumId="31" w15:restartNumberingAfterBreak="0">
     <w:nsid w:val="39355EE6"/>
     <w:multiLevelType w:val="hybridMultilevel"/>
     <w:tmpl w:val="C78A6B18"/>
@@ -12907,7 +13408,7 @@
       </w:rPr>
     </w:lvl>
   </w:abstractNum>
-  <w:abstractNum w:abstractNumId="31" w15:restartNumberingAfterBreak="0">
+  <w:abstractNum w:abstractNumId="32" w15:restartNumberingAfterBreak="0">
     <w:nsid w:val="3BD21D11"/>
     <w:multiLevelType w:val="multilevel"/>
     <w:tmpl w:val="3BE64FD6"/>
@@ -13021,7 +13522,7 @@
       </w:pPr>
     </w:lvl>
   </w:abstractNum>
-  <w:abstractNum w:abstractNumId="32" w15:restartNumberingAfterBreak="0">
+  <w:abstractNum w:abstractNumId="33" w15:restartNumberingAfterBreak="0">
     <w:nsid w:val="3DB74ED1"/>
     <w:multiLevelType w:val="hybridMultilevel"/>
     <w:tmpl w:val="AAE8F902"/>
@@ -13134,7 +13635,7 @@
       </w:rPr>
     </w:lvl>
   </w:abstractNum>
-  <w:abstractNum w:abstractNumId="33" w15:restartNumberingAfterBreak="0">
+  <w:abstractNum w:abstractNumId="34" w15:restartNumberingAfterBreak="0">
     <w:nsid w:val="3DD00D86"/>
     <w:multiLevelType w:val="hybridMultilevel"/>
     <w:tmpl w:val="8B5A78AC"/>
@@ -13223,7 +13724,7 @@
       </w:pPr>
     </w:lvl>
   </w:abstractNum>
-  <w:abstractNum w:abstractNumId="34" w15:restartNumberingAfterBreak="0">
+  <w:abstractNum w:abstractNumId="35" w15:restartNumberingAfterBreak="0">
     <w:nsid w:val="3F8E7747"/>
     <w:multiLevelType w:val="hybridMultilevel"/>
     <w:tmpl w:val="0F70C27A"/>
@@ -13309,7 +13810,7 @@
       </w:pPr>
     </w:lvl>
   </w:abstractNum>
-  <w:abstractNum w:abstractNumId="35" w15:restartNumberingAfterBreak="0">
+  <w:abstractNum w:abstractNumId="36" w15:restartNumberingAfterBreak="0">
     <w:nsid w:val="42480F77"/>
     <w:multiLevelType w:val="multilevel"/>
     <w:tmpl w:val="31AE5018"/>
@@ -13423,7 +13924,7 @@
       </w:pPr>
     </w:lvl>
   </w:abstractNum>
-  <w:abstractNum w:abstractNumId="36" w15:restartNumberingAfterBreak="0">
+  <w:abstractNum w:abstractNumId="37" w15:restartNumberingAfterBreak="0">
     <w:nsid w:val="43A31503"/>
     <w:multiLevelType w:val="hybridMultilevel"/>
     <w:tmpl w:val="AB5A511A"/>
@@ -13537,7 +14038,7 @@
       </w:rPr>
     </w:lvl>
   </w:abstractNum>
-  <w:abstractNum w:abstractNumId="37" w15:restartNumberingAfterBreak="0">
+  <w:abstractNum w:abstractNumId="38" w15:restartNumberingAfterBreak="0">
     <w:nsid w:val="4A251F6A"/>
     <w:multiLevelType w:val="hybridMultilevel"/>
     <w:tmpl w:val="5D8AD43C"/>
@@ -13650,7 +14151,7 @@
       </w:rPr>
     </w:lvl>
   </w:abstractNum>
-  <w:abstractNum w:abstractNumId="38" w15:restartNumberingAfterBreak="0">
+  <w:abstractNum w:abstractNumId="39" w15:restartNumberingAfterBreak="0">
     <w:nsid w:val="4E8929CB"/>
     <w:multiLevelType w:val="hybridMultilevel"/>
     <w:tmpl w:val="47CAA644"/>
@@ -13739,7 +14240,7 @@
       </w:pPr>
     </w:lvl>
   </w:abstractNum>
-  <w:abstractNum w:abstractNumId="39" w15:restartNumberingAfterBreak="0">
+  <w:abstractNum w:abstractNumId="40" w15:restartNumberingAfterBreak="0">
     <w:nsid w:val="53094B91"/>
     <w:multiLevelType w:val="multilevel"/>
     <w:tmpl w:val="5AC80F8E"/>
@@ -13853,7 +14354,7 @@
       </w:pPr>
     </w:lvl>
   </w:abstractNum>
-  <w:abstractNum w:abstractNumId="40" w15:restartNumberingAfterBreak="0">
+  <w:abstractNum w:abstractNumId="41" w15:restartNumberingAfterBreak="0">
     <w:nsid w:val="533F68AB"/>
     <w:multiLevelType w:val="hybridMultilevel"/>
     <w:tmpl w:val="53FC4AEC"/>
@@ -13942,7 +14443,7 @@
       </w:pPr>
     </w:lvl>
   </w:abstractNum>
-  <w:abstractNum w:abstractNumId="41" w15:restartNumberingAfterBreak="0">
+  <w:abstractNum w:abstractNumId="42" w15:restartNumberingAfterBreak="0">
     <w:nsid w:val="553066BD"/>
     <w:multiLevelType w:val="hybridMultilevel"/>
     <w:tmpl w:val="5AD4D94C"/>
@@ -14028,7 +14529,7 @@
       </w:pPr>
     </w:lvl>
   </w:abstractNum>
-  <w:abstractNum w:abstractNumId="42" w15:restartNumberingAfterBreak="0">
+  <w:abstractNum w:abstractNumId="43" w15:restartNumberingAfterBreak="0">
     <w:nsid w:val="58B145E3"/>
     <w:multiLevelType w:val="hybridMultilevel"/>
     <w:tmpl w:val="213C86DA"/>
@@ -14114,7 +14615,7 @@
       </w:pPr>
     </w:lvl>
   </w:abstractNum>
-  <w:abstractNum w:abstractNumId="43" w15:restartNumberingAfterBreak="0">
+  <w:abstractNum w:abstractNumId="44" w15:restartNumberingAfterBreak="0">
     <w:nsid w:val="59F0088A"/>
     <w:multiLevelType w:val="hybridMultilevel"/>
     <w:tmpl w:val="6666DE9A"/>
@@ -14258,7 +14759,7 @@
       </w:rPr>
     </w:lvl>
   </w:abstractNum>
-  <w:abstractNum w:abstractNumId="44" w15:restartNumberingAfterBreak="0">
+  <w:abstractNum w:abstractNumId="45" w15:restartNumberingAfterBreak="0">
     <w:nsid w:val="5D695B23"/>
     <w:multiLevelType w:val="hybridMultilevel"/>
     <w:tmpl w:val="0F70C27A"/>
@@ -14344,7 +14845,7 @@
       </w:pPr>
     </w:lvl>
   </w:abstractNum>
-  <w:abstractNum w:abstractNumId="45" w15:restartNumberingAfterBreak="0">
+  <w:abstractNum w:abstractNumId="46" w15:restartNumberingAfterBreak="0">
     <w:nsid w:val="6298214C"/>
     <w:multiLevelType w:val="hybridMultilevel"/>
     <w:tmpl w:val="437C4CD8"/>
@@ -14458,7 +14959,7 @@
       </w:rPr>
     </w:lvl>
   </w:abstractNum>
-  <w:abstractNum w:abstractNumId="46" w15:restartNumberingAfterBreak="0">
+  <w:abstractNum w:abstractNumId="47" w15:restartNumberingAfterBreak="0">
     <w:nsid w:val="64474428"/>
     <w:multiLevelType w:val="hybridMultilevel"/>
     <w:tmpl w:val="4DE4A4CC"/>
@@ -14547,7 +15048,7 @@
       </w:pPr>
     </w:lvl>
   </w:abstractNum>
-  <w:abstractNum w:abstractNumId="47" w15:restartNumberingAfterBreak="0">
+  <w:abstractNum w:abstractNumId="48" w15:restartNumberingAfterBreak="0">
     <w:nsid w:val="65066A78"/>
     <w:multiLevelType w:val="hybridMultilevel"/>
     <w:tmpl w:val="02A84A24"/>
@@ -14661,7 +15162,7 @@
       </w:rPr>
     </w:lvl>
   </w:abstractNum>
-  <w:abstractNum w:abstractNumId="48" w15:restartNumberingAfterBreak="0">
+  <w:abstractNum w:abstractNumId="49" w15:restartNumberingAfterBreak="0">
     <w:nsid w:val="672B19D9"/>
     <w:multiLevelType w:val="hybridMultilevel"/>
     <w:tmpl w:val="C158C6EE"/>
@@ -14747,7 +15248,7 @@
       </w:pPr>
     </w:lvl>
   </w:abstractNum>
-  <w:abstractNum w:abstractNumId="49" w15:restartNumberingAfterBreak="0">
+  <w:abstractNum w:abstractNumId="50" w15:restartNumberingAfterBreak="0">
     <w:nsid w:val="67B85754"/>
     <w:multiLevelType w:val="multilevel"/>
     <w:tmpl w:val="6E286F34"/>
@@ -14860,7 +15361,7 @@
       </w:pPr>
     </w:lvl>
   </w:abstractNum>
-  <w:abstractNum w:abstractNumId="50" w15:restartNumberingAfterBreak="0">
+  <w:abstractNum w:abstractNumId="51" w15:restartNumberingAfterBreak="0">
     <w:nsid w:val="69D14A9B"/>
     <w:multiLevelType w:val="hybridMultilevel"/>
     <w:tmpl w:val="3126DC86"/>
@@ -14946,7 +15447,7 @@
       </w:pPr>
     </w:lvl>
   </w:abstractNum>
-  <w:abstractNum w:abstractNumId="51" w15:restartNumberingAfterBreak="0">
+  <w:abstractNum w:abstractNumId="52" w15:restartNumberingAfterBreak="0">
     <w:nsid w:val="6D4C5807"/>
     <w:multiLevelType w:val="hybridMultilevel"/>
     <w:tmpl w:val="CF3A8DF2"/>
@@ -15035,7 +15536,7 @@
       </w:pPr>
     </w:lvl>
   </w:abstractNum>
-  <w:abstractNum w:abstractNumId="52" w15:restartNumberingAfterBreak="0">
+  <w:abstractNum w:abstractNumId="53" w15:restartNumberingAfterBreak="0">
     <w:nsid w:val="6D581F9B"/>
     <w:multiLevelType w:val="hybridMultilevel"/>
     <w:tmpl w:val="24F8B3AC"/>
@@ -15124,7 +15625,7 @@
       </w:pPr>
     </w:lvl>
   </w:abstractNum>
-  <w:abstractNum w:abstractNumId="53" w15:restartNumberingAfterBreak="0">
+  <w:abstractNum w:abstractNumId="54" w15:restartNumberingAfterBreak="0">
     <w:nsid w:val="71715441"/>
     <w:multiLevelType w:val="multilevel"/>
     <w:tmpl w:val="31AE5018"/>
@@ -15238,7 +15739,7 @@
       </w:pPr>
     </w:lvl>
   </w:abstractNum>
-  <w:abstractNum w:abstractNumId="54" w15:restartNumberingAfterBreak="0">
+  <w:abstractNum w:abstractNumId="55" w15:restartNumberingAfterBreak="0">
     <w:nsid w:val="75BA44DE"/>
     <w:multiLevelType w:val="hybridMultilevel"/>
     <w:tmpl w:val="680E78A6"/>
@@ -15351,7 +15852,7 @@
       </w:rPr>
     </w:lvl>
   </w:abstractNum>
-  <w:abstractNum w:abstractNumId="55" w15:restartNumberingAfterBreak="0">
+  <w:abstractNum w:abstractNumId="56" w15:restartNumberingAfterBreak="0">
     <w:nsid w:val="766857FA"/>
     <w:multiLevelType w:val="hybridMultilevel"/>
     <w:tmpl w:val="197E38C8"/>
@@ -15440,7 +15941,7 @@
       </w:pPr>
     </w:lvl>
   </w:abstractNum>
-  <w:abstractNum w:abstractNumId="56" w15:restartNumberingAfterBreak="0">
+  <w:abstractNum w:abstractNumId="57" w15:restartNumberingAfterBreak="0">
     <w:nsid w:val="77CE7B06"/>
     <w:multiLevelType w:val="hybridMultilevel"/>
     <w:tmpl w:val="C066924A"/>
@@ -15555,88 +16056,88 @@
     </w:lvl>
   </w:abstractNum>
   <w:num w:numId="1">
-    <w:abstractNumId w:val="24"/>
+    <w:abstractNumId w:val="25"/>
     <w:lvlOverride w:ilvl="0">
       <w:startOverride w:val="1"/>
     </w:lvlOverride>
   </w:num>
   <w:num w:numId="2">
-    <w:abstractNumId w:val="29"/>
+    <w:abstractNumId w:val="30"/>
   </w:num>
   <w:num w:numId="3">
-    <w:abstractNumId w:val="27"/>
+    <w:abstractNumId w:val="28"/>
   </w:num>
   <w:num w:numId="4">
-    <w:abstractNumId w:val="55"/>
+    <w:abstractNumId w:val="56"/>
   </w:num>
   <w:num w:numId="5">
     <w:abstractNumId w:val="2"/>
   </w:num>
   <w:num w:numId="6">
-    <w:abstractNumId w:val="17"/>
+    <w:abstractNumId w:val="18"/>
   </w:num>
   <w:num w:numId="7">
-    <w:abstractNumId w:val="49"/>
+    <w:abstractNumId w:val="50"/>
   </w:num>
   <w:num w:numId="8">
-    <w:abstractNumId w:val="31"/>
+    <w:abstractNumId w:val="32"/>
     <w:lvlOverride w:ilvl="0">
       <w:startOverride w:val="1"/>
     </w:lvlOverride>
   </w:num>
   <w:num w:numId="9">
-    <w:abstractNumId w:val="13"/>
+    <w:abstractNumId w:val="14"/>
   </w:num>
   <w:num w:numId="10">
+    <w:abstractNumId w:val="44"/>
+  </w:num>
+  <w:num w:numId="11">
+    <w:abstractNumId w:val="52"/>
+  </w:num>
+  <w:num w:numId="12">
+    <w:abstractNumId w:val="24"/>
+  </w:num>
+  <w:num w:numId="13">
     <w:abstractNumId w:val="43"/>
   </w:num>
-  <w:num w:numId="11">
-    <w:abstractNumId w:val="51"/>
-  </w:num>
-  <w:num w:numId="12">
-    <w:abstractNumId w:val="23"/>
-  </w:num>
-  <w:num w:numId="13">
-    <w:abstractNumId w:val="42"/>
-  </w:num>
   <w:num w:numId="14">
-    <w:abstractNumId w:val="46"/>
+    <w:abstractNumId w:val="47"/>
   </w:num>
   <w:num w:numId="15">
-    <w:abstractNumId w:val="22"/>
+    <w:abstractNumId w:val="23"/>
   </w:num>
   <w:num w:numId="16">
     <w:abstractNumId w:val="5"/>
   </w:num>
   <w:num w:numId="17">
-    <w:abstractNumId w:val="38"/>
+    <w:abstractNumId w:val="39"/>
   </w:num>
   <w:num w:numId="18">
-    <w:abstractNumId w:val="35"/>
+    <w:abstractNumId w:val="36"/>
   </w:num>
   <w:num w:numId="19">
-    <w:abstractNumId w:val="6"/>
+    <w:abstractNumId w:val="7"/>
   </w:num>
   <w:num w:numId="20">
-    <w:abstractNumId w:val="12"/>
+    <w:abstractNumId w:val="13"/>
   </w:num>
   <w:num w:numId="21">
-    <w:abstractNumId w:val="41"/>
+    <w:abstractNumId w:val="42"/>
   </w:num>
   <w:num w:numId="22">
-    <w:abstractNumId w:val="33"/>
+    <w:abstractNumId w:val="34"/>
   </w:num>
   <w:num w:numId="23">
-    <w:abstractNumId w:val="52"/>
+    <w:abstractNumId w:val="53"/>
   </w:num>
   <w:num w:numId="24">
-    <w:abstractNumId w:val="15"/>
+    <w:abstractNumId w:val="16"/>
   </w:num>
   <w:num w:numId="25">
-    <w:abstractNumId w:val="44"/>
+    <w:abstractNumId w:val="45"/>
   </w:num>
   <w:num w:numId="26">
-    <w:abstractNumId w:val="7"/>
+    <w:abstractNumId w:val="8"/>
   </w:num>
   <w:num w:numId="27">
     <w:abstractNumId w:val="1"/>
@@ -15645,19 +16146,19 @@
     <w:abstractNumId w:val="0"/>
   </w:num>
   <w:num w:numId="29">
-    <w:abstractNumId w:val="47"/>
+    <w:abstractNumId w:val="48"/>
   </w:num>
   <w:num w:numId="30">
-    <w:abstractNumId w:val="36"/>
+    <w:abstractNumId w:val="37"/>
   </w:num>
   <w:num w:numId="31">
-    <w:abstractNumId w:val="45"/>
+    <w:abstractNumId w:val="46"/>
   </w:num>
   <w:num w:numId="32">
-    <w:abstractNumId w:val="16"/>
+    <w:abstractNumId w:val="17"/>
   </w:num>
   <w:num w:numId="33">
-    <w:abstractNumId w:val="30"/>
+    <w:abstractNumId w:val="31"/>
   </w:num>
   <w:num w:numId="34">
     <w:abstractNumId w:val="0"/>
@@ -15666,40 +16167,40 @@
     </w:lvlOverride>
   </w:num>
   <w:num w:numId="35">
-    <w:abstractNumId w:val="56"/>
+    <w:abstractNumId w:val="57"/>
   </w:num>
   <w:num w:numId="36">
-    <w:abstractNumId w:val="14"/>
+    <w:abstractNumId w:val="15"/>
   </w:num>
   <w:num w:numId="37">
-    <w:abstractNumId w:val="32"/>
+    <w:abstractNumId w:val="33"/>
   </w:num>
   <w:num w:numId="38">
-    <w:abstractNumId w:val="8"/>
+    <w:abstractNumId w:val="9"/>
   </w:num>
   <w:num w:numId="39">
-    <w:abstractNumId w:val="37"/>
+    <w:abstractNumId w:val="38"/>
   </w:num>
   <w:num w:numId="40">
     <w:abstractNumId w:val="4"/>
   </w:num>
   <w:num w:numId="41">
-    <w:abstractNumId w:val="53"/>
+    <w:abstractNumId w:val="54"/>
   </w:num>
   <w:num w:numId="42">
-    <w:abstractNumId w:val="18"/>
+    <w:abstractNumId w:val="19"/>
   </w:num>
   <w:num w:numId="43">
-    <w:abstractNumId w:val="39"/>
+    <w:abstractNumId w:val="40"/>
   </w:num>
   <w:num w:numId="44">
-    <w:abstractNumId w:val="26"/>
+    <w:abstractNumId w:val="27"/>
   </w:num>
   <w:num w:numId="45">
-    <w:abstractNumId w:val="9"/>
+    <w:abstractNumId w:val="10"/>
   </w:num>
   <w:num w:numId="46">
-    <w:abstractNumId w:val="10"/>
+    <w:abstractNumId w:val="11"/>
   </w:num>
   <w:num w:numId="47">
     <w:abstractNumId w:val="0"/>
@@ -15732,43 +16233,43 @@
     </w:lvlOverride>
   </w:num>
   <w:num w:numId="52">
-    <w:abstractNumId w:val="34"/>
+    <w:abstractNumId w:val="35"/>
   </w:num>
   <w:num w:numId="53">
     <w:abstractNumId w:val="0"/>
   </w:num>
   <w:num w:numId="54">
-    <w:abstractNumId w:val="48"/>
+    <w:abstractNumId w:val="49"/>
   </w:num>
   <w:num w:numId="55">
-    <w:abstractNumId w:val="25"/>
+    <w:abstractNumId w:val="26"/>
   </w:num>
   <w:num w:numId="56">
-    <w:abstractNumId w:val="40"/>
+    <w:abstractNumId w:val="41"/>
   </w:num>
   <w:num w:numId="57">
+    <w:abstractNumId w:val="22"/>
+  </w:num>
+  <w:num w:numId="58">
+    <w:abstractNumId w:val="51"/>
+  </w:num>
+  <w:num w:numId="59">
     <w:abstractNumId w:val="21"/>
   </w:num>
-  <w:num w:numId="58">
-    <w:abstractNumId w:val="50"/>
-  </w:num>
-  <w:num w:numId="59">
-    <w:abstractNumId w:val="20"/>
-  </w:num>
   <w:num w:numId="60">
-    <w:abstractNumId w:val="11"/>
+    <w:abstractNumId w:val="12"/>
   </w:num>
   <w:num w:numId="61">
     <w:abstractNumId w:val="0"/>
   </w:num>
   <w:num w:numId="62">
-    <w:abstractNumId w:val="54"/>
+    <w:abstractNumId w:val="55"/>
   </w:num>
   <w:num w:numId="63">
-    <w:abstractNumId w:val="28"/>
+    <w:abstractNumId w:val="29"/>
   </w:num>
   <w:num w:numId="64">
-    <w:abstractNumId w:val="19"/>
+    <w:abstractNumId w:val="20"/>
   </w:num>
   <w:num w:numId="65">
     <w:abstractNumId w:val="0"/>
@@ -15781,6 +16282,9 @@
   </w:num>
   <w:num w:numId="67">
     <w:abstractNumId w:val="3"/>
+  </w:num>
+  <w:num w:numId="68">
+    <w:abstractNumId w:val="6"/>
   </w:num>
   <w:numIdMacAtCleanup w:val="62"/>
 </w:numbering>
@@ -15892,7 +16396,7 @@
     <w:lsdException w:name="Hyperlink" w:semiHidden="1" w:unhideWhenUsed="1"/>
     <w:lsdException w:name="FollowedHyperlink" w:semiHidden="1" w:unhideWhenUsed="1"/>
     <w:lsdException w:name="Strong" w:uiPriority="22"/>
-    <w:lsdException w:name="Emphasis" w:uiPriority="20"/>
+    <w:lsdException w:name="Emphasis" w:uiPriority="20" w:qFormat="1"/>
     <w:lsdException w:name="Document Map" w:semiHidden="1" w:unhideWhenUsed="1"/>
     <w:lsdException w:name="Plain Text" w:semiHidden="1" w:unhideWhenUsed="1"/>
     <w:lsdException w:name="E-mail Signature" w:semiHidden="1" w:unhideWhenUsed="1"/>
@@ -16781,11 +17285,10 @@
     <w:uiPriority w:val="99"/>
     <w:unhideWhenUsed/>
     <w:qFormat/>
-    <w:rsid w:val="00AE0D55"/>
+    <w:rsid w:val="00504F97"/>
     <w:pPr>
-      <w:numPr>
-        <w:numId w:val="28"/>
-      </w:numPr>
+      <w:spacing w:after="0" w:line="240" w:lineRule="auto"/>
+      <w:ind w:left="360" w:hanging="360"/>
       <w:contextualSpacing/>
     </w:pPr>
   </w:style>
@@ -16856,6 +17359,17 @@
     <w:rsid w:val="009F5667"/>
     <w:rPr>
       <w:rFonts w:ascii="Segoe UI" w:hAnsi="Segoe UI"/>
+    </w:rPr>
+  </w:style>
+  <w:style w:type="character" w:styleId="Emphasis">
+    <w:name w:val="Emphasis"/>
+    <w:basedOn w:val="DefaultParagraphFont"/>
+    <w:uiPriority w:val="20"/>
+    <w:qFormat/>
+    <w:rsid w:val="00AE168E"/>
+    <w:rPr>
+      <w:i/>
+      <w:iCs/>
     </w:rPr>
   </w:style>
 </w:styles>
@@ -17123,15 +17637,6 @@
 </file>
 
 <file path=customXml/item1.xml><?xml version="1.0" encoding="utf-8"?>
-<?mso-contentType ?>
-<FormTemplates xmlns="http://schemas.microsoft.com/sharepoint/v3/contenttype/forms">
-  <Display>DocumentLibraryForm</Display>
-  <Edit>DocumentLibraryForm</Edit>
-  <New>DocumentLibraryForm</New>
-</FormTemplates>
-</file>
-
-<file path=customXml/item2.xml><?xml version="1.0" encoding="utf-8"?>
 <ct:contentTypeSchema xmlns:ct="http://schemas.microsoft.com/office/2006/metadata/contentType" xmlns:ma="http://schemas.microsoft.com/office/2006/metadata/properties/metaAttributes" ct:_="" ma:_="" ma:contentTypeName="Document" ma:contentTypeID="0x0101009E459A5CE6796B4798DEF04839B8375D" ma:contentTypeVersion="4" ma:contentTypeDescription="Create a new document." ma:contentTypeScope="" ma:versionID="2deb9ef07d19af115025e0b13708ec68">
   <xsd:schema xmlns:xsd="http://www.w3.org/2001/XMLSchema" xmlns:xs="http://www.w3.org/2001/XMLSchema" xmlns:p="http://schemas.microsoft.com/office/2006/metadata/properties" xmlns:ns2="0bce88bd-4f91-4e38-b0b4-3fc8bf80c9f4" targetNamespace="http://schemas.microsoft.com/office/2006/metadata/properties" ma:root="true" ma:fieldsID="cd512c29beee1cfca6876cd9b76c8e4d" ns2:_="">
     <xsd:import namespace="0bce88bd-4f91-4e38-b0b4-3fc8bf80c9f4"/>
@@ -17293,10 +17798,19 @@
 </ct:contentTypeSchema>
 </file>
 
-<file path=customXml/item3.xml><?xml version="1.0" encoding="utf-8"?>
+<file path=customXml/item2.xml><?xml version="1.0" encoding="utf-8"?>
 <p:properties xmlns:p="http://schemas.microsoft.com/office/2006/metadata/properties" xmlns:xsi="http://www.w3.org/2001/XMLSchema-instance" xmlns:pc="http://schemas.microsoft.com/office/infopath/2007/PartnerControls">
   <documentManagement/>
 </p:properties>
+</file>
+
+<file path=customXml/item3.xml><?xml version="1.0" encoding="utf-8"?>
+<?mso-contentType ?>
+<FormTemplates xmlns="http://schemas.microsoft.com/sharepoint/v3/contenttype/forms">
+  <Display>DocumentLibraryForm</Display>
+  <Edit>DocumentLibraryForm</Edit>
+  <New>DocumentLibraryForm</New>
+</FormTemplates>
 </file>
 
 <file path=customXml/item4.xml><?xml version="1.0" encoding="utf-8"?>
@@ -17304,14 +17818,6 @@
 </file>
 
 <file path=customXml/itemProps1.xml><?xml version="1.0" encoding="utf-8"?>
-<ds:datastoreItem xmlns:ds="http://schemas.openxmlformats.org/officeDocument/2006/customXml" ds:itemID="{0A9DA687-A057-408F-B9C7-B9973E1303DE}">
-  <ds:schemaRefs>
-    <ds:schemaRef ds:uri="http://schemas.microsoft.com/sharepoint/v3/contenttype/forms"/>
-  </ds:schemaRefs>
-</ds:datastoreItem>
-</file>
-
-<file path=customXml/itemProps2.xml><?xml version="1.0" encoding="utf-8"?>
 <ds:datastoreItem xmlns:ds="http://schemas.openxmlformats.org/officeDocument/2006/customXml" ds:itemID="{2523B783-4E91-412A-B0F0-4D13E61A0349}">
   <ds:schemaRefs>
     <ds:schemaRef ds:uri="http://schemas.microsoft.com/office/2006/metadata/contentType"/>
@@ -17329,24 +17835,32 @@
 </ds:datastoreItem>
 </file>
 
-<file path=customXml/itemProps3.xml><?xml version="1.0" encoding="utf-8"?>
+<file path=customXml/itemProps2.xml><?xml version="1.0" encoding="utf-8"?>
 <ds:datastoreItem xmlns:ds="http://schemas.openxmlformats.org/officeDocument/2006/customXml" ds:itemID="{B62EF8AE-0D70-4737-B5B1-2325A752EBB6}">
   <ds:schemaRefs>
+    <ds:schemaRef ds:uri="http://purl.org/dc/elements/1.1/"/>
+    <ds:schemaRef ds:uri="http://schemas.microsoft.com/office/2006/documentManagement/types"/>
+    <ds:schemaRef ds:uri="http://purl.org/dc/terms/"/>
     <ds:schemaRef ds:uri="http://schemas.openxmlformats.org/package/2006/metadata/core-properties"/>
     <ds:schemaRef ds:uri="http://purl.org/dc/dcmitype/"/>
-    <ds:schemaRef ds:uri="http://schemas.microsoft.com/office/2006/documentManagement/types"/>
-    <ds:schemaRef ds:uri="http://purl.org/dc/elements/1.1/"/>
-    <ds:schemaRef ds:uri="http://schemas.microsoft.com/office/2006/metadata/properties"/>
-    <ds:schemaRef ds:uri="http://purl.org/dc/terms/"/>
     <ds:schemaRef ds:uri="http://schemas.microsoft.com/office/infopath/2007/PartnerControls"/>
     <ds:schemaRef ds:uri="0bce88bd-4f91-4e38-b0b4-3fc8bf80c9f4"/>
+    <ds:schemaRef ds:uri="http://schemas.microsoft.com/office/2006/metadata/properties"/>
     <ds:schemaRef ds:uri="http://www.w3.org/XML/1998/namespace"/>
   </ds:schemaRefs>
 </ds:datastoreItem>
 </file>
 
+<file path=customXml/itemProps3.xml><?xml version="1.0" encoding="utf-8"?>
+<ds:datastoreItem xmlns:ds="http://schemas.openxmlformats.org/officeDocument/2006/customXml" ds:itemID="{0A9DA687-A057-408F-B9C7-B9973E1303DE}">
+  <ds:schemaRefs>
+    <ds:schemaRef ds:uri="http://schemas.microsoft.com/sharepoint/v3/contenttype/forms"/>
+  </ds:schemaRefs>
+</ds:datastoreItem>
+</file>
+
 <file path=customXml/itemProps4.xml><?xml version="1.0" encoding="utf-8"?>
-<ds:datastoreItem xmlns:ds="http://schemas.openxmlformats.org/officeDocument/2006/customXml" ds:itemID="{E69CC4AC-BB92-4F3B-989C-CD4263162F7B}">
+<ds:datastoreItem xmlns:ds="http://schemas.openxmlformats.org/officeDocument/2006/customXml" ds:itemID="{6CB25347-BAA5-4A2D-B3F8-8D44EE0FE020}">
   <ds:schemaRefs>
     <ds:schemaRef ds:uri="http://schemas.openxmlformats.org/officeDocument/2006/bibliography"/>
   </ds:schemaRefs>

</xml_diff>